<commit_message>
MGS-3712 updates mta template with update regarding deposit scheme
</commit_message>
<xml_diff>
--- a/housing-service/src/main/resources/templates/model-tenancy-agreement-with-notes.docx
+++ b/housing-service/src/main/resources/templates/model-tenancy-agreement-with-notes.docx
@@ -13291,7 +13291,7 @@
           <w:szCs w:val="24"/>
           <w:lang w:eastAsia="en-GB"/>
         </w:rPr>
-        <w:t>The</w:t>
+        <w:t>The Landlord must lodge any deposit they receive with a tenancy deposit scheme within 30 working days of the start date of the tenancy</w:t>
       </w:r>
       <w:r>
         <w:rPr>
@@ -13301,63 +13301,10 @@
           <w:szCs w:val="24"/>
           <w:lang w:eastAsia="en-GB"/>
         </w:rPr>
-        <w:t xml:space="preserve"> Landlord</w:t>
-      </w:r>
-      <w:r>
-        <w:rPr>
-          <w:rFonts w:cs="Arial"/>
-          <w:b/>
-          <w:sz w:val="24"/>
-          <w:szCs w:val="24"/>
-          <w:lang w:eastAsia="en-GB"/>
-        </w:rPr>
-        <w:t xml:space="preserve"> must l</w:t>
-      </w:r>
-      <w:r>
-        <w:rPr>
-          <w:rFonts w:cs="Arial"/>
-          <w:b/>
-          <w:sz w:val="24"/>
-          <w:szCs w:val="24"/>
-        </w:rPr>
-        <w:t xml:space="preserve">odge </w:t>
-      </w:r>
-      <w:r>
-        <w:rPr>
-          <w:rFonts w:cs="Arial"/>
-          <w:b/>
-          <w:sz w:val="24"/>
-          <w:szCs w:val="24"/>
-        </w:rPr>
-        <w:t xml:space="preserve">any deposit they receive </w:t>
-      </w:r>
-      <w:r>
-        <w:rPr>
-          <w:rFonts w:cs="Arial"/>
-          <w:b/>
-          <w:sz w:val="24"/>
-          <w:szCs w:val="24"/>
-        </w:rPr>
-        <w:t>with a tenancy deposit scheme</w:t>
-      </w:r>
-      <w:r>
-        <w:rPr>
-          <w:rFonts w:cs="Arial"/>
-          <w:b/>
-          <w:sz w:val="24"/>
-          <w:szCs w:val="24"/>
-        </w:rPr>
-        <w:t xml:space="preserve"> within 30 days of </w:t>
-      </w:r>
-      <w:r>
-        <w:rPr>
-          <w:rFonts w:cs="Arial"/>
-          <w:b/>
-          <w:sz w:val="24"/>
-          <w:szCs w:val="24"/>
-        </w:rPr>
-        <w:t>the start date of the tenancy</w:t>
-      </w:r>
+        <w:t>.</w:t>
+      </w:r>
+      <w:bookmarkStart w:id="15" w:name="_GoBack"/>
+      <w:bookmarkEnd w:id="15"/>
       <w:r>
         <w:rPr>
           <w:rFonts w:cs="Arial"/>
@@ -14675,7 +14622,7 @@
           <w:szCs w:val="28"/>
         </w:rPr>
       </w:pPr>
-      <w:bookmarkStart w:id="15" w:name="_Toc495593628"/>
+      <w:bookmarkStart w:id="16" w:name="_Toc495593628"/>
       <w:r>
         <w:rPr>
           <w:b/>
@@ -14684,7 +14631,7 @@
         </w:rPr>
         <w:t>SUBLETTING AND ASSIGNATION</w:t>
       </w:r>
-      <w:bookmarkEnd w:id="15"/>
+      <w:bookmarkEnd w:id="16"/>
       <w:r>
         <w:rPr>
           <w:b/>
@@ -15013,7 +14960,7 @@
           <w:szCs w:val="28"/>
         </w:rPr>
       </w:pPr>
-      <w:bookmarkStart w:id="16" w:name="_Toc495593629"/>
+      <w:bookmarkStart w:id="17" w:name="_Toc495593629"/>
       <w:r>
         <w:rPr>
           <w:b/>
@@ -15022,7 +14969,7 @@
         </w:rPr>
         <w:t>NOTIFICATION ABOUT OTHER RESIDENTS</w:t>
       </w:r>
-      <w:bookmarkEnd w:id="16"/>
+      <w:bookmarkEnd w:id="17"/>
     </w:p>
     <w:p>
       <w:pPr>
@@ -16059,7 +16006,7 @@
           <w:szCs w:val="28"/>
         </w:rPr>
       </w:pPr>
-      <w:bookmarkStart w:id="17" w:name="_Toc495593630"/>
+      <w:bookmarkStart w:id="18" w:name="_Toc495593630"/>
       <w:r>
         <w:rPr>
           <w:b/>
@@ -16068,7 +16015,7 @@
         </w:rPr>
         <w:t>OVERCROWDING</w:t>
       </w:r>
-      <w:bookmarkEnd w:id="17"/>
+      <w:bookmarkEnd w:id="18"/>
     </w:p>
     <w:p>
       <w:pPr>
@@ -16389,7 +16336,7 @@
           <w:szCs w:val="28"/>
         </w:rPr>
       </w:pPr>
-      <w:bookmarkStart w:id="18" w:name="_Toc495593631"/>
+      <w:bookmarkStart w:id="19" w:name="_Toc495593631"/>
       <w:r>
         <w:rPr>
           <w:b/>
@@ -16398,7 +16345,7 @@
         </w:rPr>
         <w:t>INSURANCE</w:t>
       </w:r>
-      <w:bookmarkEnd w:id="18"/>
+      <w:bookmarkEnd w:id="19"/>
       <w:r>
         <w:rPr>
           <w:b/>
@@ -16571,7 +16518,7 @@
           <w:szCs w:val="28"/>
         </w:rPr>
       </w:pPr>
-      <w:bookmarkStart w:id="19" w:name="_Toc495593632"/>
+      <w:bookmarkStart w:id="20" w:name="_Toc495593632"/>
       <w:r>
         <w:rPr>
           <w:b/>
@@ -16580,7 +16527,7 @@
         </w:rPr>
         <w:t>ABSENCES</w:t>
       </w:r>
-      <w:bookmarkEnd w:id="19"/>
+      <w:bookmarkEnd w:id="20"/>
     </w:p>
     <w:p>
       <w:pPr>
@@ -16678,7 +16625,7 @@
           <w:szCs w:val="28"/>
         </w:rPr>
       </w:pPr>
-      <w:bookmarkStart w:id="20" w:name="_Toc495593633"/>
+      <w:bookmarkStart w:id="21" w:name="_Toc495593633"/>
       <w:r>
         <w:rPr>
           <w:b/>
@@ -16688,7 +16635,7 @@
         <w:lastRenderedPageBreak/>
         <w:t>REASONABLE CARE</w:t>
       </w:r>
-      <w:bookmarkEnd w:id="20"/>
+      <w:bookmarkEnd w:id="21"/>
     </w:p>
     <w:p>
       <w:pPr>
@@ -17209,7 +17156,7 @@
           <w:szCs w:val="28"/>
         </w:rPr>
       </w:pPr>
-      <w:bookmarkStart w:id="21" w:name="_Toc495593634"/>
+      <w:bookmarkStart w:id="22" w:name="_Toc495593634"/>
       <w:r>
         <w:rPr>
           <w:b/>
@@ -17218,7 +17165,7 @@
         </w:rPr>
         <w:t>THE REPAIRING STANDARD etc. AND OTHER INFORMATION</w:t>
       </w:r>
-      <w:bookmarkEnd w:id="21"/>
+      <w:bookmarkEnd w:id="22"/>
     </w:p>
     <w:p>
       <w:pPr>
@@ -17237,14 +17184,14 @@
           <w:b/>
         </w:rPr>
       </w:pPr>
-      <w:bookmarkStart w:id="22" w:name="_Toc495593635"/>
+      <w:bookmarkStart w:id="23" w:name="_Toc495593635"/>
       <w:r>
         <w:rPr>
           <w:b/>
         </w:rPr>
         <w:t>THE REPAIRING STANDARD</w:t>
       </w:r>
-      <w:bookmarkEnd w:id="22"/>
+      <w:bookmarkEnd w:id="23"/>
     </w:p>
     <w:p/>
     <w:p>
@@ -19486,14 +19433,14 @@
           <w:b/>
         </w:rPr>
       </w:pPr>
-      <w:bookmarkStart w:id="23" w:name="_Toc495593636"/>
+      <w:bookmarkStart w:id="24" w:name="_Toc495593636"/>
       <w:r>
         <w:rPr>
           <w:b/>
         </w:rPr>
         <w:t>REPAIR TIMETABLE</w:t>
       </w:r>
-      <w:bookmarkEnd w:id="23"/>
+      <w:bookmarkEnd w:id="24"/>
     </w:p>
     <w:p>
       <w:pPr>
@@ -19582,14 +19529,14 @@
           <w:b/>
         </w:rPr>
       </w:pPr>
-      <w:bookmarkStart w:id="24" w:name="_Toc495593637"/>
+      <w:bookmarkStart w:id="25" w:name="_Toc495593637"/>
       <w:r>
         <w:rPr>
           <w:b/>
         </w:rPr>
         <w:t>PAYMENT FOR REPAIRS</w:t>
       </w:r>
-      <w:bookmarkEnd w:id="24"/>
+      <w:bookmarkEnd w:id="25"/>
       <w:r>
         <w:rPr>
           <w:b/>
@@ -19676,14 +19623,14 @@
           <w:b/>
         </w:rPr>
       </w:pPr>
-      <w:bookmarkStart w:id="25" w:name="_Toc495593638"/>
+      <w:bookmarkStart w:id="26" w:name="_Toc495593638"/>
       <w:r>
         <w:rPr>
           <w:b/>
         </w:rPr>
         <w:t>INFORMATION</w:t>
       </w:r>
-      <w:bookmarkEnd w:id="25"/>
+      <w:bookmarkEnd w:id="26"/>
     </w:p>
     <w:p>
       <w:pPr>
@@ -19912,7 +19859,7 @@
           <w:b/>
         </w:rPr>
       </w:pPr>
-      <w:bookmarkStart w:id="26" w:name="_Toc495593639"/>
+      <w:bookmarkStart w:id="27" w:name="_Toc495593639"/>
       <w:r>
         <w:rPr>
           <w:b/>
@@ -19921,7 +19868,7 @@
         </w:rPr>
         <w:t>LEGIONELLA</w:t>
       </w:r>
-      <w:bookmarkEnd w:id="26"/>
+      <w:bookmarkEnd w:id="27"/>
     </w:p>
     <w:p/>
     <w:p>
@@ -20036,7 +19983,7 @@
           <w:szCs w:val="28"/>
         </w:rPr>
       </w:pPr>
-      <w:bookmarkStart w:id="27" w:name="_Toc495593640"/>
+      <w:bookmarkStart w:id="28" w:name="_Toc495593640"/>
       <w:r>
         <w:rPr>
           <w:b/>
@@ -20053,7 +20000,7 @@
         </w:rPr>
         <w:t>, INSPECTIONS AND VALUATIONS</w:t>
       </w:r>
-      <w:bookmarkEnd w:id="27"/>
+      <w:bookmarkEnd w:id="28"/>
     </w:p>
     <w:p>
       <w:pPr>
@@ -20606,7 +20553,7 @@
           <w:szCs w:val="28"/>
         </w:rPr>
       </w:pPr>
-      <w:bookmarkStart w:id="28" w:name="_Toc495593641"/>
+      <w:bookmarkStart w:id="29" w:name="_Toc495593641"/>
       <w:r>
         <w:rPr>
           <w:b/>
@@ -20615,7 +20562,7 @@
         </w:rPr>
         <w:t>RESPECT FOR OTHERS</w:t>
       </w:r>
-      <w:bookmarkEnd w:id="28"/>
+      <w:bookmarkEnd w:id="29"/>
       <w:r>
         <w:rPr>
           <w:b/>
@@ -21304,7 +21251,7 @@
           <w:szCs w:val="28"/>
         </w:rPr>
       </w:pPr>
-      <w:bookmarkStart w:id="29" w:name="_Toc495593642"/>
+      <w:bookmarkStart w:id="30" w:name="_Toc495593642"/>
       <w:r>
         <w:rPr>
           <w:b/>
@@ -21313,7 +21260,7 @@
         </w:rPr>
         <w:t>EQUALITY REQUIREMENTS:</w:t>
       </w:r>
-      <w:bookmarkEnd w:id="29"/>
+      <w:bookmarkEnd w:id="30"/>
     </w:p>
     <w:p>
       <w:pPr>
@@ -21380,7 +21327,7 @@
           <w:szCs w:val="28"/>
         </w:rPr>
       </w:pPr>
-      <w:bookmarkStart w:id="30" w:name="_Toc495593643"/>
+      <w:bookmarkStart w:id="31" w:name="_Toc495593643"/>
       <w:r>
         <w:rPr>
           <w:b/>
@@ -21389,7 +21336,7 @@
         </w:rPr>
         <w:t>DATA PROTECTION</w:t>
       </w:r>
-      <w:bookmarkEnd w:id="30"/>
+      <w:bookmarkEnd w:id="31"/>
       <w:r>
         <w:rPr>
           <w:b/>
@@ -21526,7 +21473,7 @@
           <w:szCs w:val="28"/>
         </w:rPr>
       </w:pPr>
-      <w:bookmarkStart w:id="31" w:name="_Toc495593644"/>
+      <w:bookmarkStart w:id="32" w:name="_Toc495593644"/>
       <w:r>
         <w:rPr>
           <w:b/>
@@ -21535,7 +21482,7 @@
         </w:rPr>
         <w:t>ENDING THE TENANCY</w:t>
       </w:r>
-      <w:bookmarkEnd w:id="31"/>
+      <w:bookmarkEnd w:id="32"/>
     </w:p>
     <w:p>
       <w:pPr>
@@ -22885,7 +22832,7 @@
           <w:szCs w:val="24"/>
         </w:rPr>
       </w:pPr>
-      <w:bookmarkStart w:id="32" w:name="_Ref429649247"/>
+      <w:bookmarkStart w:id="33" w:name="_Ref429649247"/>
       <w:r>
         <w:rPr>
           <w:rFonts w:ascii="Arial" w:hAnsi="Arial" w:cs="Arial"/>
@@ -22910,7 +22857,7 @@
         </w:rPr>
         <w:t xml:space="preserve"> may seek eviction.  </w:t>
       </w:r>
-      <w:bookmarkEnd w:id="32"/>
+      <w:bookmarkEnd w:id="33"/>
     </w:p>
     <w:p>
       <w:pPr>
@@ -25074,7 +25021,7 @@
         <w:spacing w:after="120"/>
         <w:ind w:hanging="11"/>
         <w:rPr>
-          <w:ins w:id="33" w:author="u417037" w:date="2017-03-07T11:50:00Z"/>
+          <w:ins w:id="34" w:author="u417037" w:date="2017-03-07T11:50:00Z"/>
           <w:rFonts w:ascii="Arial" w:hAnsi="Arial" w:cs="Arial"/>
           <w:b/>
           <w:vanish/>
@@ -25102,7 +25049,7 @@
         <w:spacing w:after="120"/>
         <w:ind w:hanging="11"/>
         <w:rPr>
-          <w:ins w:id="34" w:author="u417037" w:date="2017-03-07T11:50:00Z"/>
+          <w:ins w:id="35" w:author="u417037" w:date="2017-03-07T11:50:00Z"/>
           <w:rFonts w:ascii="Arial" w:hAnsi="Arial" w:cs="Arial"/>
           <w:b/>
           <w:vanish/>
@@ -25130,7 +25077,7 @@
         <w:spacing w:after="120"/>
         <w:ind w:hanging="11"/>
         <w:rPr>
-          <w:ins w:id="35" w:author="u417037" w:date="2017-03-07T11:50:00Z"/>
+          <w:ins w:id="36" w:author="u417037" w:date="2017-03-07T11:50:00Z"/>
           <w:rFonts w:ascii="Arial" w:hAnsi="Arial" w:cs="Arial"/>
           <w:b/>
           <w:vanish/>
@@ -25158,7 +25105,7 @@
         <w:spacing w:after="120"/>
         <w:ind w:hanging="11"/>
         <w:rPr>
-          <w:ins w:id="36" w:author="u417037" w:date="2017-03-07T11:50:00Z"/>
+          <w:ins w:id="37" w:author="u417037" w:date="2017-03-07T11:50:00Z"/>
           <w:rFonts w:ascii="Arial" w:hAnsi="Arial" w:cs="Arial"/>
           <w:b/>
           <w:vanish/>
@@ -25186,7 +25133,7 @@
         <w:spacing w:after="120"/>
         <w:ind w:hanging="11"/>
         <w:rPr>
-          <w:ins w:id="37" w:author="u417037" w:date="2017-03-07T11:50:00Z"/>
+          <w:ins w:id="38" w:author="u417037" w:date="2017-03-07T11:50:00Z"/>
           <w:rFonts w:ascii="Arial" w:hAnsi="Arial" w:cs="Arial"/>
           <w:b/>
           <w:vanish/>
@@ -25214,7 +25161,7 @@
         <w:spacing w:after="120"/>
         <w:ind w:hanging="11"/>
         <w:rPr>
-          <w:ins w:id="38" w:author="u417037" w:date="2017-03-07T11:50:00Z"/>
+          <w:ins w:id="39" w:author="u417037" w:date="2017-03-07T11:50:00Z"/>
           <w:rFonts w:ascii="Arial" w:hAnsi="Arial" w:cs="Arial"/>
           <w:b/>
           <w:vanish/>
@@ -25242,7 +25189,7 @@
         <w:spacing w:after="120"/>
         <w:ind w:hanging="11"/>
         <w:rPr>
-          <w:ins w:id="39" w:author="u417037" w:date="2017-03-07T11:50:00Z"/>
+          <w:ins w:id="40" w:author="u417037" w:date="2017-03-07T11:50:00Z"/>
           <w:rFonts w:ascii="Arial" w:hAnsi="Arial" w:cs="Arial"/>
           <w:b/>
           <w:vanish/>
@@ -25270,7 +25217,7 @@
         <w:spacing w:after="120"/>
         <w:ind w:hanging="11"/>
         <w:rPr>
-          <w:ins w:id="40" w:author="u417037" w:date="2017-03-07T11:50:00Z"/>
+          <w:ins w:id="41" w:author="u417037" w:date="2017-03-07T11:50:00Z"/>
           <w:rFonts w:ascii="Arial" w:hAnsi="Arial" w:cs="Arial"/>
           <w:b/>
           <w:vanish/>
@@ -25298,7 +25245,7 @@
         <w:spacing w:after="120"/>
         <w:ind w:hanging="11"/>
         <w:rPr>
-          <w:ins w:id="41" w:author="u417037" w:date="2017-03-07T11:50:00Z"/>
+          <w:ins w:id="42" w:author="u417037" w:date="2017-03-07T11:50:00Z"/>
           <w:rFonts w:ascii="Arial" w:hAnsi="Arial" w:cs="Arial"/>
           <w:b/>
           <w:vanish/>
@@ -25326,7 +25273,7 @@
         <w:spacing w:after="120"/>
         <w:ind w:hanging="11"/>
         <w:rPr>
-          <w:ins w:id="42" w:author="u417037" w:date="2017-03-07T11:50:00Z"/>
+          <w:ins w:id="43" w:author="u417037" w:date="2017-03-07T11:50:00Z"/>
           <w:rFonts w:ascii="Arial" w:hAnsi="Arial" w:cs="Arial"/>
           <w:b/>
           <w:vanish/>
@@ -25354,7 +25301,7 @@
         <w:spacing w:after="120"/>
         <w:ind w:hanging="11"/>
         <w:rPr>
-          <w:ins w:id="43" w:author="u417037" w:date="2017-03-07T11:50:00Z"/>
+          <w:ins w:id="44" w:author="u417037" w:date="2017-03-07T11:50:00Z"/>
           <w:rFonts w:ascii="Arial" w:hAnsi="Arial" w:cs="Arial"/>
           <w:b/>
           <w:vanish/>
@@ -25382,7 +25329,7 @@
         <w:spacing w:after="120"/>
         <w:ind w:hanging="11"/>
         <w:rPr>
-          <w:ins w:id="44" w:author="u417037" w:date="2017-03-07T11:50:00Z"/>
+          <w:ins w:id="45" w:author="u417037" w:date="2017-03-07T11:50:00Z"/>
           <w:rFonts w:ascii="Arial" w:hAnsi="Arial" w:cs="Arial"/>
           <w:b/>
           <w:vanish/>
@@ -25410,7 +25357,7 @@
         <w:spacing w:after="120"/>
         <w:ind w:hanging="11"/>
         <w:rPr>
-          <w:ins w:id="45" w:author="u417037" w:date="2017-03-07T11:50:00Z"/>
+          <w:ins w:id="46" w:author="u417037" w:date="2017-03-07T11:50:00Z"/>
           <w:rFonts w:ascii="Arial" w:hAnsi="Arial" w:cs="Arial"/>
           <w:b/>
           <w:vanish/>
@@ -25438,7 +25385,7 @@
         <w:spacing w:after="120"/>
         <w:ind w:hanging="11"/>
         <w:rPr>
-          <w:ins w:id="46" w:author="u417037" w:date="2017-03-07T11:50:00Z"/>
+          <w:ins w:id="47" w:author="u417037" w:date="2017-03-07T11:50:00Z"/>
           <w:rFonts w:ascii="Arial" w:hAnsi="Arial" w:cs="Arial"/>
           <w:b/>
           <w:vanish/>
@@ -25466,7 +25413,7 @@
         <w:spacing w:after="120"/>
         <w:ind w:hanging="11"/>
         <w:rPr>
-          <w:ins w:id="47" w:author="u417037" w:date="2017-03-07T11:50:00Z"/>
+          <w:ins w:id="48" w:author="u417037" w:date="2017-03-07T11:50:00Z"/>
           <w:rFonts w:ascii="Arial" w:hAnsi="Arial" w:cs="Arial"/>
           <w:b/>
           <w:vanish/>
@@ -25494,7 +25441,7 @@
         <w:spacing w:after="120"/>
         <w:ind w:hanging="11"/>
         <w:rPr>
-          <w:ins w:id="48" w:author="u417037" w:date="2017-03-07T11:50:00Z"/>
+          <w:ins w:id="49" w:author="u417037" w:date="2017-03-07T11:50:00Z"/>
           <w:rFonts w:ascii="Arial" w:hAnsi="Arial" w:cs="Arial"/>
           <w:b/>
           <w:vanish/>
@@ -25942,7 +25889,7 @@
           <w:docGrid w:linePitch="272"/>
         </w:sectPr>
       </w:pPr>
-      <w:bookmarkStart w:id="49" w:name="_Toc495593645"/>
+      <w:bookmarkStart w:id="50" w:name="_Toc495593645"/>
     </w:p>
     <w:p>
       <w:pPr>
@@ -25964,7 +25911,7 @@
         <w:lastRenderedPageBreak/>
         <w:t>CONTENTS AND CONDITION</w:t>
       </w:r>
-      <w:bookmarkEnd w:id="49"/>
+      <w:bookmarkEnd w:id="50"/>
       <w:r>
         <w:rPr>
           <w:sz w:val="28"/>
@@ -26020,7 +25967,7 @@
           <w:docGrid w:linePitch="272"/>
         </w:sectPr>
       </w:pPr>
-      <w:bookmarkStart w:id="50" w:name="_Toc495593646"/>
+      <w:bookmarkStart w:id="51" w:name="_Toc495593646"/>
     </w:p>
     <w:p>
       <w:pPr>
@@ -26042,7 +25989,7 @@
         <w:lastRenderedPageBreak/>
         <w:t>LOCAL AUTHORITY TAXES/CHARGES</w:t>
       </w:r>
-      <w:bookmarkEnd w:id="50"/>
+      <w:bookmarkEnd w:id="51"/>
       <w:r>
         <w:rPr>
           <w:sz w:val="28"/>
@@ -26102,7 +26049,7 @@
           <w:szCs w:val="28"/>
         </w:rPr>
       </w:pPr>
-      <w:bookmarkStart w:id="51" w:name="_Toc495593647"/>
+      <w:bookmarkStart w:id="52" w:name="_Toc495593647"/>
       <w:r>
         <w:rPr>
           <w:sz w:val="28"/>
@@ -26111,7 +26058,7 @@
         <w:lastRenderedPageBreak/>
         <w:t>UTILITIES</w:t>
       </w:r>
-      <w:bookmarkEnd w:id="51"/>
+      <w:bookmarkEnd w:id="52"/>
       <w:r>
         <w:rPr>
           <w:sz w:val="28"/>
@@ -26168,7 +26115,7 @@
           <w:docGrid w:linePitch="272"/>
         </w:sectPr>
       </w:pPr>
-      <w:bookmarkStart w:id="52" w:name="_Toc495593648"/>
+      <w:bookmarkStart w:id="53" w:name="_Toc495593648"/>
     </w:p>
     <w:p>
       <w:pPr>
@@ -26190,7 +26137,7 @@
         <w:lastRenderedPageBreak/>
         <w:t>ALTERATIONS</w:t>
       </w:r>
-      <w:bookmarkEnd w:id="52"/>
+      <w:bookmarkEnd w:id="53"/>
       <w:r>
         <w:rPr>
           <w:sz w:val="28"/>
@@ -26199,10 +26146,7 @@
         <w:t xml:space="preserve"> </w:t>
       </w:r>
     </w:p>
-    <w:p>
-      <w:bookmarkStart w:id="53" w:name="_GoBack"/>
-      <w:bookmarkEnd w:id="53"/>
-    </w:p>
+    <w:p/>
     <w:p>
       <w:pPr>
         <w:rPr>
@@ -44518,7 +44462,7 @@
       <w:rPr>
         <w:noProof/>
       </w:rPr>
-      <w:t>21</w:t>
+      <w:t>8</w:t>
     </w:r>
     <w:r>
       <w:rPr>
@@ -51807,7 +51751,7 @@
 </file>
 
 <file path=customXml/itemProps2.xml><?xml version="1.0" encoding="utf-8"?>
-<ds:datastoreItem xmlns:ds="http://schemas.openxmlformats.org/officeDocument/2006/customXml" ds:itemID="{C081160D-42D1-1C43-9F00-BB49454901E9}">
+<ds:datastoreItem xmlns:ds="http://schemas.openxmlformats.org/officeDocument/2006/customXml" ds:itemID="{03FBF85D-A61A-9842-A949-99B32879BCCA}">
   <ds:schemaRefs>
     <ds:schemaRef ds:uri="http://schemas.openxmlformats.org/officeDocument/2006/bibliography"/>
   </ds:schemaRefs>

</xml_diff>

<commit_message>
MGS-2712 fixed signature block for tenants, fixed quotes issue in optional terms
</commit_message>
<xml_diff>
--- a/housing-service/src/main/resources/templates/model-tenancy-agreement-with-notes.docx
+++ b/housing-service/src/main/resources/templates/model-tenancy-agreement-with-notes.docx
@@ -388,7 +388,7 @@
       <w:r>
         <w:fldChar w:fldCharType="separate"/>
       </w:r>
-      <w:hyperlink w:anchor="_Toc497204585" w:history="1">
+      <w:hyperlink w:anchor="_Toc497204658" w:history="1">
         <w:r>
           <w:rPr>
             <w:rStyle w:val="Hyperlink"/>
@@ -411,7 +411,7 @@
           <w:rPr>
             <w:webHidden/>
           </w:rPr>
-          <w:instrText xml:space="preserve"> PAGEREF _Toc497204585 \h </w:instrText>
+          <w:instrText xml:space="preserve"> PAGEREF _Toc497204658 \h </w:instrText>
         </w:r>
         <w:r>
           <w:rPr>
@@ -449,7 +449,7 @@
           <w:lang w:val="en-US"/>
         </w:rPr>
       </w:pPr>
-      <w:hyperlink w:anchor="_Toc497204586" w:history="1">
+      <w:hyperlink w:anchor="_Toc497204659" w:history="1">
         <w:r>
           <w:rPr>
             <w:rStyle w:val="Hyperlink"/>
@@ -472,7 +472,7 @@
           <w:rPr>
             <w:webHidden/>
           </w:rPr>
-          <w:instrText xml:space="preserve"> PAGEREF _Toc497204586 \h </w:instrText>
+          <w:instrText xml:space="preserve"> PAGEREF _Toc497204659 \h </w:instrText>
         </w:r>
         <w:r>
           <w:rPr>
@@ -510,7 +510,7 @@
           <w:lang w:val="en-US"/>
         </w:rPr>
       </w:pPr>
-      <w:hyperlink w:anchor="_Toc497204587" w:history="1">
+      <w:hyperlink w:anchor="_Toc497204660" w:history="1">
         <w:r>
           <w:rPr>
             <w:rStyle w:val="Hyperlink"/>
@@ -540,7 +540,7 @@
           <w:rPr>
             <w:webHidden/>
           </w:rPr>
-          <w:instrText xml:space="preserve"> PAGEREF _Toc497204587 \h </w:instrText>
+          <w:instrText xml:space="preserve"> PAGEREF _Toc497204660 \h </w:instrText>
         </w:r>
         <w:r>
           <w:rPr>
@@ -577,7 +577,7 @@
           <w:lang w:val="en-US"/>
         </w:rPr>
       </w:pPr>
-      <w:hyperlink w:anchor="_Toc497204588" w:history="1">
+      <w:hyperlink w:anchor="_Toc497204661" w:history="1">
         <w:r>
           <w:rPr>
             <w:rStyle w:val="Hyperlink"/>
@@ -616,7 +616,7 @@
           <w:rPr>
             <w:webHidden/>
           </w:rPr>
-          <w:instrText xml:space="preserve"> PAGEREF _Toc497204588 \h </w:instrText>
+          <w:instrText xml:space="preserve"> PAGEREF _Toc497204661 \h </w:instrText>
         </w:r>
         <w:r>
           <w:rPr>
@@ -653,7 +653,7 @@
           <w:lang w:val="en-US"/>
         </w:rPr>
       </w:pPr>
-      <w:hyperlink w:anchor="_Toc497204589" w:history="1">
+      <w:hyperlink w:anchor="_Toc497204662" w:history="1">
         <w:r>
           <w:rPr>
             <w:rStyle w:val="Hyperlink"/>
@@ -692,7 +692,7 @@
           <w:rPr>
             <w:webHidden/>
           </w:rPr>
-          <w:instrText xml:space="preserve"> PAGEREF _Toc497204589 \h </w:instrText>
+          <w:instrText xml:space="preserve"> PAGEREF _Toc497204662 \h </w:instrText>
         </w:r>
         <w:r>
           <w:rPr>
@@ -729,7 +729,7 @@
           <w:lang w:val="en-US"/>
         </w:rPr>
       </w:pPr>
-      <w:hyperlink w:anchor="_Toc497204590" w:history="1">
+      <w:hyperlink w:anchor="_Toc497204663" w:history="1">
         <w:r>
           <w:rPr>
             <w:rStyle w:val="Hyperlink"/>
@@ -768,7 +768,7 @@
           <w:rPr>
             <w:webHidden/>
           </w:rPr>
-          <w:instrText xml:space="preserve"> PAGEREF _Toc497204590 \h </w:instrText>
+          <w:instrText xml:space="preserve"> PAGEREF _Toc497204663 \h </w:instrText>
         </w:r>
         <w:r>
           <w:rPr>
@@ -805,7 +805,7 @@
           <w:lang w:val="en-US"/>
         </w:rPr>
       </w:pPr>
-      <w:hyperlink w:anchor="_Toc497204591" w:history="1">
+      <w:hyperlink w:anchor="_Toc497204664" w:history="1">
         <w:r>
           <w:rPr>
             <w:rStyle w:val="Hyperlink"/>
@@ -844,7 +844,7 @@
           <w:rPr>
             <w:webHidden/>
           </w:rPr>
-          <w:instrText xml:space="preserve"> PAGEREF _Toc497204591 \h </w:instrText>
+          <w:instrText xml:space="preserve"> PAGEREF _Toc497204664 \h </w:instrText>
         </w:r>
         <w:r>
           <w:rPr>
@@ -881,7 +881,7 @@
           <w:lang w:val="en-US"/>
         </w:rPr>
       </w:pPr>
-      <w:hyperlink w:anchor="_Toc497204592" w:history="1">
+      <w:hyperlink w:anchor="_Toc497204665" w:history="1">
         <w:r>
           <w:rPr>
             <w:rStyle w:val="Hyperlink"/>
@@ -920,7 +920,7 @@
           <w:rPr>
             <w:webHidden/>
           </w:rPr>
-          <w:instrText xml:space="preserve"> PAGEREF _Toc497204592 \h </w:instrText>
+          <w:instrText xml:space="preserve"> PAGEREF _Toc497204665 \h </w:instrText>
         </w:r>
         <w:r>
           <w:rPr>
@@ -957,7 +957,7 @@
           <w:lang w:val="en-US"/>
         </w:rPr>
       </w:pPr>
-      <w:hyperlink w:anchor="_Toc497204593" w:history="1">
+      <w:hyperlink w:anchor="_Toc497204666" w:history="1">
         <w:r>
           <w:rPr>
             <w:rStyle w:val="Hyperlink"/>
@@ -996,7 +996,7 @@
           <w:rPr>
             <w:webHidden/>
           </w:rPr>
-          <w:instrText xml:space="preserve"> PAGEREF _Toc497204593 \h </w:instrText>
+          <w:instrText xml:space="preserve"> PAGEREF _Toc497204666 \h </w:instrText>
         </w:r>
         <w:r>
           <w:rPr>
@@ -1033,7 +1033,7 @@
           <w:lang w:val="en-US"/>
         </w:rPr>
       </w:pPr>
-      <w:hyperlink w:anchor="_Toc497204594" w:history="1">
+      <w:hyperlink w:anchor="_Toc497204667" w:history="1">
         <w:r>
           <w:rPr>
             <w:rStyle w:val="Hyperlink"/>
@@ -1072,7 +1072,7 @@
           <w:rPr>
             <w:webHidden/>
           </w:rPr>
-          <w:instrText xml:space="preserve"> PAGEREF _Toc497204594 \h </w:instrText>
+          <w:instrText xml:space="preserve"> PAGEREF _Toc497204667 \h </w:instrText>
         </w:r>
         <w:r>
           <w:rPr>
@@ -1109,7 +1109,7 @@
           <w:lang w:val="en-US"/>
         </w:rPr>
       </w:pPr>
-      <w:hyperlink w:anchor="_Toc497204595" w:history="1">
+      <w:hyperlink w:anchor="_Toc497204668" w:history="1">
         <w:r>
           <w:rPr>
             <w:rStyle w:val="Hyperlink"/>
@@ -1148,7 +1148,7 @@
           <w:rPr>
             <w:webHidden/>
           </w:rPr>
-          <w:instrText xml:space="preserve"> PAGEREF _Toc497204595 \h </w:instrText>
+          <w:instrText xml:space="preserve"> PAGEREF _Toc497204668 \h </w:instrText>
         </w:r>
         <w:r>
           <w:rPr>
@@ -1185,7 +1185,7 @@
           <w:lang w:val="en-US"/>
         </w:rPr>
       </w:pPr>
-      <w:hyperlink w:anchor="_Toc497204596" w:history="1">
+      <w:hyperlink w:anchor="_Toc497204669" w:history="1">
         <w:r>
           <w:rPr>
             <w:rStyle w:val="Hyperlink"/>
@@ -1224,7 +1224,7 @@
           <w:rPr>
             <w:webHidden/>
           </w:rPr>
-          <w:instrText xml:space="preserve"> PAGEREF _Toc497204596 \h </w:instrText>
+          <w:instrText xml:space="preserve"> PAGEREF _Toc497204669 \h </w:instrText>
         </w:r>
         <w:r>
           <w:rPr>
@@ -1261,7 +1261,7 @@
           <w:lang w:val="en-US"/>
         </w:rPr>
       </w:pPr>
-      <w:hyperlink w:anchor="_Toc497204597" w:history="1">
+      <w:hyperlink w:anchor="_Toc497204670" w:history="1">
         <w:r>
           <w:rPr>
             <w:rStyle w:val="Hyperlink"/>
@@ -1300,7 +1300,7 @@
           <w:rPr>
             <w:webHidden/>
           </w:rPr>
-          <w:instrText xml:space="preserve"> PAGEREF _Toc497204597 \h </w:instrText>
+          <w:instrText xml:space="preserve"> PAGEREF _Toc497204670 \h </w:instrText>
         </w:r>
         <w:r>
           <w:rPr>
@@ -1337,7 +1337,7 @@
           <w:lang w:val="en-US"/>
         </w:rPr>
       </w:pPr>
-      <w:hyperlink w:anchor="_Toc497204598" w:history="1">
+      <w:hyperlink w:anchor="_Toc497204671" w:history="1">
         <w:r>
           <w:rPr>
             <w:rStyle w:val="Hyperlink"/>
@@ -1376,7 +1376,7 @@
           <w:rPr>
             <w:webHidden/>
           </w:rPr>
-          <w:instrText xml:space="preserve"> PAGEREF _Toc497204598 \h </w:instrText>
+          <w:instrText xml:space="preserve"> PAGEREF _Toc497204671 \h </w:instrText>
         </w:r>
         <w:r>
           <w:rPr>
@@ -1413,7 +1413,7 @@
           <w:lang w:val="en-US"/>
         </w:rPr>
       </w:pPr>
-      <w:hyperlink w:anchor="_Toc497204599" w:history="1">
+      <w:hyperlink w:anchor="_Toc497204672" w:history="1">
         <w:r>
           <w:rPr>
             <w:rStyle w:val="Hyperlink"/>
@@ -1452,7 +1452,7 @@
           <w:rPr>
             <w:webHidden/>
           </w:rPr>
-          <w:instrText xml:space="preserve"> PAGEREF _Toc497204599 \h </w:instrText>
+          <w:instrText xml:space="preserve"> PAGEREF _Toc497204672 \h </w:instrText>
         </w:r>
         <w:r>
           <w:rPr>
@@ -1489,7 +1489,7 @@
           <w:lang w:val="en-US"/>
         </w:rPr>
       </w:pPr>
-      <w:hyperlink w:anchor="_Toc497204600" w:history="1">
+      <w:hyperlink w:anchor="_Toc497204673" w:history="1">
         <w:r>
           <w:rPr>
             <w:rStyle w:val="Hyperlink"/>
@@ -1528,7 +1528,7 @@
           <w:rPr>
             <w:webHidden/>
           </w:rPr>
-          <w:instrText xml:space="preserve"> PAGEREF _Toc497204600 \h </w:instrText>
+          <w:instrText xml:space="preserve"> PAGEREF _Toc497204673 \h </w:instrText>
         </w:r>
         <w:r>
           <w:rPr>
@@ -1565,7 +1565,7 @@
           <w:lang w:val="en-US"/>
         </w:rPr>
       </w:pPr>
-      <w:hyperlink w:anchor="_Toc497204601" w:history="1">
+      <w:hyperlink w:anchor="_Toc497204674" w:history="1">
         <w:r>
           <w:rPr>
             <w:rStyle w:val="Hyperlink"/>
@@ -1604,7 +1604,7 @@
           <w:rPr>
             <w:webHidden/>
           </w:rPr>
-          <w:instrText xml:space="preserve"> PAGEREF _Toc497204601 \h </w:instrText>
+          <w:instrText xml:space="preserve"> PAGEREF _Toc497204674 \h </w:instrText>
         </w:r>
         <w:r>
           <w:rPr>
@@ -1641,7 +1641,7 @@
           <w:lang w:val="en-US"/>
         </w:rPr>
       </w:pPr>
-      <w:hyperlink w:anchor="_Toc497204602" w:history="1">
+      <w:hyperlink w:anchor="_Toc497204675" w:history="1">
         <w:r>
           <w:rPr>
             <w:rStyle w:val="Hyperlink"/>
@@ -1680,7 +1680,7 @@
           <w:rPr>
             <w:webHidden/>
           </w:rPr>
-          <w:instrText xml:space="preserve"> PAGEREF _Toc497204602 \h </w:instrText>
+          <w:instrText xml:space="preserve"> PAGEREF _Toc497204675 \h </w:instrText>
         </w:r>
         <w:r>
           <w:rPr>
@@ -1717,7 +1717,7 @@
           <w:lang w:val="en-US"/>
         </w:rPr>
       </w:pPr>
-      <w:hyperlink w:anchor="_Toc497204603" w:history="1">
+      <w:hyperlink w:anchor="_Toc497204676" w:history="1">
         <w:r>
           <w:rPr>
             <w:rStyle w:val="Hyperlink"/>
@@ -1756,7 +1756,7 @@
           <w:rPr>
             <w:webHidden/>
           </w:rPr>
-          <w:instrText xml:space="preserve"> PAGEREF _Toc497204603 \h </w:instrText>
+          <w:instrText xml:space="preserve"> PAGEREF _Toc497204676 \h </w:instrText>
         </w:r>
         <w:r>
           <w:rPr>
@@ -1793,7 +1793,7 @@
           <w:lang w:val="en-US"/>
         </w:rPr>
       </w:pPr>
-      <w:hyperlink w:anchor="_Toc497204604" w:history="1">
+      <w:hyperlink w:anchor="_Toc497204677" w:history="1">
         <w:r>
           <w:rPr>
             <w:rStyle w:val="Hyperlink"/>
@@ -1832,7 +1832,7 @@
           <w:rPr>
             <w:webHidden/>
           </w:rPr>
-          <w:instrText xml:space="preserve"> PAGEREF _Toc497204604 \h </w:instrText>
+          <w:instrText xml:space="preserve"> PAGEREF _Toc497204677 \h </w:instrText>
         </w:r>
         <w:r>
           <w:rPr>
@@ -1869,7 +1869,7 @@
           <w:lang w:val="en-US"/>
         </w:rPr>
       </w:pPr>
-      <w:hyperlink w:anchor="_Toc497204605" w:history="1">
+      <w:hyperlink w:anchor="_Toc497204678" w:history="1">
         <w:r>
           <w:rPr>
             <w:rStyle w:val="Hyperlink"/>
@@ -1908,7 +1908,7 @@
           <w:rPr>
             <w:webHidden/>
           </w:rPr>
-          <w:instrText xml:space="preserve"> PAGEREF _Toc497204605 \h </w:instrText>
+          <w:instrText xml:space="preserve"> PAGEREF _Toc497204678 \h </w:instrText>
         </w:r>
         <w:r>
           <w:rPr>
@@ -1946,7 +1946,7 @@
           <w:lang w:val="en-US"/>
         </w:rPr>
       </w:pPr>
-      <w:hyperlink w:anchor="_Toc497204606" w:history="1">
+      <w:hyperlink w:anchor="_Toc497204679" w:history="1">
         <w:r>
           <w:rPr>
             <w:rStyle w:val="Hyperlink"/>
@@ -1974,7 +1974,7 @@
             <w:noProof/>
             <w:webHidden/>
           </w:rPr>
-          <w:instrText xml:space="preserve"> PAGEREF _Toc497204606 \h </w:instrText>
+          <w:instrText xml:space="preserve"> PAGEREF _Toc497204679 \h </w:instrText>
         </w:r>
         <w:r>
           <w:rPr>
@@ -2016,7 +2016,7 @@
           <w:lang w:val="en-US"/>
         </w:rPr>
       </w:pPr>
-      <w:hyperlink w:anchor="_Toc497204607" w:history="1">
+      <w:hyperlink w:anchor="_Toc497204680" w:history="1">
         <w:r>
           <w:rPr>
             <w:rStyle w:val="Hyperlink"/>
@@ -2044,7 +2044,7 @@
             <w:noProof/>
             <w:webHidden/>
           </w:rPr>
-          <w:instrText xml:space="preserve"> PAGEREF _Toc497204607 \h </w:instrText>
+          <w:instrText xml:space="preserve"> PAGEREF _Toc497204680 \h </w:instrText>
         </w:r>
         <w:r>
           <w:rPr>
@@ -2086,7 +2086,7 @@
           <w:lang w:val="en-US"/>
         </w:rPr>
       </w:pPr>
-      <w:hyperlink w:anchor="_Toc497204608" w:history="1">
+      <w:hyperlink w:anchor="_Toc497204681" w:history="1">
         <w:r>
           <w:rPr>
             <w:rStyle w:val="Hyperlink"/>
@@ -2114,7 +2114,7 @@
             <w:noProof/>
             <w:webHidden/>
           </w:rPr>
-          <w:instrText xml:space="preserve"> PAGEREF _Toc497204608 \h </w:instrText>
+          <w:instrText xml:space="preserve"> PAGEREF _Toc497204681 \h </w:instrText>
         </w:r>
         <w:r>
           <w:rPr>
@@ -2156,7 +2156,7 @@
           <w:lang w:val="en-US"/>
         </w:rPr>
       </w:pPr>
-      <w:hyperlink w:anchor="_Toc497204609" w:history="1">
+      <w:hyperlink w:anchor="_Toc497204682" w:history="1">
         <w:r>
           <w:rPr>
             <w:rStyle w:val="Hyperlink"/>
@@ -2184,7 +2184,7 @@
             <w:noProof/>
             <w:webHidden/>
           </w:rPr>
-          <w:instrText xml:space="preserve"> PAGEREF _Toc497204609 \h </w:instrText>
+          <w:instrText xml:space="preserve"> PAGEREF _Toc497204682 \h </w:instrText>
         </w:r>
         <w:r>
           <w:rPr>
@@ -2225,7 +2225,7 @@
           <w:lang w:val="en-US"/>
         </w:rPr>
       </w:pPr>
-      <w:hyperlink w:anchor="_Toc497204610" w:history="1">
+      <w:hyperlink w:anchor="_Toc497204683" w:history="1">
         <w:r>
           <w:rPr>
             <w:rStyle w:val="Hyperlink"/>
@@ -2264,7 +2264,7 @@
           <w:rPr>
             <w:webHidden/>
           </w:rPr>
-          <w:instrText xml:space="preserve"> PAGEREF _Toc497204610 \h </w:instrText>
+          <w:instrText xml:space="preserve"> PAGEREF _Toc497204683 \h </w:instrText>
         </w:r>
         <w:r>
           <w:rPr>
@@ -2301,7 +2301,7 @@
           <w:lang w:val="en-US"/>
         </w:rPr>
       </w:pPr>
-      <w:hyperlink w:anchor="_Toc497204611" w:history="1">
+      <w:hyperlink w:anchor="_Toc497204684" w:history="1">
         <w:r>
           <w:rPr>
             <w:rStyle w:val="Hyperlink"/>
@@ -2340,7 +2340,7 @@
           <w:rPr>
             <w:webHidden/>
           </w:rPr>
-          <w:instrText xml:space="preserve"> PAGEREF _Toc497204611 \h </w:instrText>
+          <w:instrText xml:space="preserve"> PAGEREF _Toc497204684 \h </w:instrText>
         </w:r>
         <w:r>
           <w:rPr>
@@ -2377,7 +2377,7 @@
           <w:lang w:val="en-US"/>
         </w:rPr>
       </w:pPr>
-      <w:hyperlink w:anchor="_Toc497204612" w:history="1">
+      <w:hyperlink w:anchor="_Toc497204685" w:history="1">
         <w:r>
           <w:rPr>
             <w:rStyle w:val="Hyperlink"/>
@@ -2416,7 +2416,7 @@
           <w:rPr>
             <w:webHidden/>
           </w:rPr>
-          <w:instrText xml:space="preserve"> PAGEREF _Toc497204612 \h </w:instrText>
+          <w:instrText xml:space="preserve"> PAGEREF _Toc497204685 \h </w:instrText>
         </w:r>
         <w:r>
           <w:rPr>
@@ -2453,7 +2453,7 @@
           <w:lang w:val="en-US"/>
         </w:rPr>
       </w:pPr>
-      <w:hyperlink w:anchor="_Toc497204613" w:history="1">
+      <w:hyperlink w:anchor="_Toc497204686" w:history="1">
         <w:r>
           <w:rPr>
             <w:rStyle w:val="Hyperlink"/>
@@ -2492,7 +2492,7 @@
           <w:rPr>
             <w:webHidden/>
           </w:rPr>
-          <w:instrText xml:space="preserve"> PAGEREF _Toc497204613 \h </w:instrText>
+          <w:instrText xml:space="preserve"> PAGEREF _Toc497204686 \h </w:instrText>
         </w:r>
         <w:r>
           <w:rPr>
@@ -2529,7 +2529,7 @@
           <w:lang w:val="en-US"/>
         </w:rPr>
       </w:pPr>
-      <w:hyperlink w:anchor="_Toc497204614" w:history="1">
+      <w:hyperlink w:anchor="_Toc497204687" w:history="1">
         <w:r>
           <w:rPr>
             <w:rStyle w:val="Hyperlink"/>
@@ -2568,7 +2568,7 @@
           <w:rPr>
             <w:webHidden/>
           </w:rPr>
-          <w:instrText xml:space="preserve"> PAGEREF _Toc497204614 \h </w:instrText>
+          <w:instrText xml:space="preserve"> PAGEREF _Toc497204687 \h </w:instrText>
         </w:r>
         <w:r>
           <w:rPr>
@@ -2605,7 +2605,7 @@
           <w:lang w:val="en-US"/>
         </w:rPr>
       </w:pPr>
-      <w:hyperlink w:anchor="_Toc497204615" w:history="1">
+      <w:hyperlink w:anchor="_Toc497204688" w:history="1">
         <w:r>
           <w:rPr>
             <w:rStyle w:val="Hyperlink"/>
@@ -2644,7 +2644,7 @@
           <w:rPr>
             <w:webHidden/>
           </w:rPr>
-          <w:instrText xml:space="preserve"> PAGEREF _Toc497204615 \h </w:instrText>
+          <w:instrText xml:space="preserve"> PAGEREF _Toc497204688 \h </w:instrText>
         </w:r>
         <w:r>
           <w:rPr>
@@ -2681,7 +2681,7 @@
           <w:lang w:val="en-US"/>
         </w:rPr>
       </w:pPr>
-      <w:hyperlink w:anchor="_Toc497204616" w:history="1">
+      <w:hyperlink w:anchor="_Toc497204689" w:history="1">
         <w:r>
           <w:rPr>
             <w:rStyle w:val="Hyperlink"/>
@@ -2719,7 +2719,7 @@
           <w:rPr>
             <w:webHidden/>
           </w:rPr>
-          <w:instrText xml:space="preserve"> PAGEREF _Toc497204616 \h </w:instrText>
+          <w:instrText xml:space="preserve"> PAGEREF _Toc497204689 \h </w:instrText>
         </w:r>
         <w:r>
           <w:rPr>
@@ -2756,7 +2756,7 @@
           <w:lang w:val="en-US"/>
         </w:rPr>
       </w:pPr>
-      <w:hyperlink w:anchor="_Toc497204617" w:history="1">
+      <w:hyperlink w:anchor="_Toc497204690" w:history="1">
         <w:r>
           <w:rPr>
             <w:rStyle w:val="Hyperlink"/>
@@ -2794,7 +2794,7 @@
           <w:rPr>
             <w:webHidden/>
           </w:rPr>
-          <w:instrText xml:space="preserve"> PAGEREF _Toc497204617 \h </w:instrText>
+          <w:instrText xml:space="preserve"> PAGEREF _Toc497204690 \h </w:instrText>
         </w:r>
         <w:r>
           <w:rPr>
@@ -2831,7 +2831,7 @@
           <w:lang w:val="en-US"/>
         </w:rPr>
       </w:pPr>
-      <w:hyperlink w:anchor="_Toc497204618" w:history="1">
+      <w:hyperlink w:anchor="_Toc497204691" w:history="1">
         <w:r>
           <w:rPr>
             <w:rStyle w:val="Hyperlink"/>
@@ -2869,7 +2869,7 @@
           <w:rPr>
             <w:webHidden/>
           </w:rPr>
-          <w:instrText xml:space="preserve"> PAGEREF _Toc497204618 \h </w:instrText>
+          <w:instrText xml:space="preserve"> PAGEREF _Toc497204691 \h </w:instrText>
         </w:r>
         <w:r>
           <w:rPr>
@@ -2906,7 +2906,7 @@
           <w:lang w:val="en-US"/>
         </w:rPr>
       </w:pPr>
-      <w:hyperlink w:anchor="_Toc497204619" w:history="1">
+      <w:hyperlink w:anchor="_Toc497204692" w:history="1">
         <w:r>
           <w:rPr>
             <w:rStyle w:val="Hyperlink"/>
@@ -2944,7 +2944,7 @@
           <w:rPr>
             <w:webHidden/>
           </w:rPr>
-          <w:instrText xml:space="preserve"> PAGEREF _Toc497204619 \h </w:instrText>
+          <w:instrText xml:space="preserve"> PAGEREF _Toc497204692 \h </w:instrText>
         </w:r>
         <w:r>
           <w:rPr>
@@ -2981,7 +2981,7 @@
           <w:lang w:val="en-US"/>
         </w:rPr>
       </w:pPr>
-      <w:hyperlink w:anchor="_Toc497204620" w:history="1">
+      <w:hyperlink w:anchor="_Toc497204693" w:history="1">
         <w:r>
           <w:rPr>
             <w:rStyle w:val="Hyperlink"/>
@@ -3019,7 +3019,7 @@
           <w:rPr>
             <w:webHidden/>
           </w:rPr>
-          <w:instrText xml:space="preserve"> PAGEREF _Toc497204620 \h </w:instrText>
+          <w:instrText xml:space="preserve"> PAGEREF _Toc497204693 \h </w:instrText>
         </w:r>
         <w:r>
           <w:rPr>
@@ -3056,7 +3056,7 @@
           <w:lang w:val="en-US"/>
         </w:rPr>
       </w:pPr>
-      <w:hyperlink w:anchor="_Toc497204621" w:history="1">
+      <w:hyperlink w:anchor="_Toc497204694" w:history="1">
         <w:r>
           <w:rPr>
             <w:rStyle w:val="Hyperlink"/>
@@ -3094,7 +3094,7 @@
           <w:rPr>
             <w:webHidden/>
           </w:rPr>
-          <w:instrText xml:space="preserve"> PAGEREF _Toc497204621 \h </w:instrText>
+          <w:instrText xml:space="preserve"> PAGEREF _Toc497204694 \h </w:instrText>
         </w:r>
         <w:r>
           <w:rPr>
@@ -3131,7 +3131,7 @@
           <w:lang w:val="en-US"/>
         </w:rPr>
       </w:pPr>
-      <w:hyperlink w:anchor="_Toc497204622" w:history="1">
+      <w:hyperlink w:anchor="_Toc497204695" w:history="1">
         <w:r>
           <w:rPr>
             <w:rStyle w:val="Hyperlink"/>
@@ -3169,7 +3169,7 @@
           <w:rPr>
             <w:webHidden/>
           </w:rPr>
-          <w:instrText xml:space="preserve"> PAGEREF _Toc497204622 \h </w:instrText>
+          <w:instrText xml:space="preserve"> PAGEREF _Toc497204695 \h </w:instrText>
         </w:r>
         <w:r>
           <w:rPr>
@@ -3206,7 +3206,7 @@
           <w:lang w:val="en-US"/>
         </w:rPr>
       </w:pPr>
-      <w:hyperlink w:anchor="_Toc497204623" w:history="1">
+      <w:hyperlink w:anchor="_Toc497204696" w:history="1">
         <w:r>
           <w:rPr>
             <w:rStyle w:val="Hyperlink"/>
@@ -3244,7 +3244,7 @@
           <w:rPr>
             <w:webHidden/>
           </w:rPr>
-          <w:instrText xml:space="preserve"> PAGEREF _Toc497204623 \h </w:instrText>
+          <w:instrText xml:space="preserve"> PAGEREF _Toc497204696 \h </w:instrText>
         </w:r>
         <w:r>
           <w:rPr>
@@ -3281,7 +3281,7 @@
           <w:lang w:val="en-US"/>
         </w:rPr>
       </w:pPr>
-      <w:hyperlink w:anchor="_Toc497204624" w:history="1">
+      <w:hyperlink w:anchor="_Toc497204697" w:history="1">
         <w:r>
           <w:rPr>
             <w:rStyle w:val="Hyperlink"/>
@@ -3319,7 +3319,7 @@
           <w:rPr>
             <w:webHidden/>
           </w:rPr>
-          <w:instrText xml:space="preserve"> PAGEREF _Toc497204624 \h </w:instrText>
+          <w:instrText xml:space="preserve"> PAGEREF _Toc497204697 \h </w:instrText>
         </w:r>
         <w:r>
           <w:rPr>
@@ -3356,7 +3356,7 @@
           <w:lang w:val="en-US"/>
         </w:rPr>
       </w:pPr>
-      <w:hyperlink w:anchor="_Toc497204625" w:history="1">
+      <w:hyperlink w:anchor="_Toc497204698" w:history="1">
         <w:r>
           <w:rPr>
             <w:rStyle w:val="Hyperlink"/>
@@ -3394,7 +3394,7 @@
           <w:rPr>
             <w:webHidden/>
           </w:rPr>
-          <w:instrText xml:space="preserve"> PAGEREF _Toc497204625 \h </w:instrText>
+          <w:instrText xml:space="preserve"> PAGEREF _Toc497204698 \h </w:instrText>
         </w:r>
         <w:r>
           <w:rPr>
@@ -3431,7 +3431,7 @@
           <w:lang w:val="en-US"/>
         </w:rPr>
       </w:pPr>
-      <w:hyperlink w:anchor="_Toc497204626" w:history="1">
+      <w:hyperlink w:anchor="_Toc497204699" w:history="1">
         <w:r>
           <w:rPr>
             <w:rStyle w:val="Hyperlink"/>
@@ -3469,7 +3469,7 @@
           <w:rPr>
             <w:webHidden/>
           </w:rPr>
-          <w:instrText xml:space="preserve"> PAGEREF _Toc497204626 \h </w:instrText>
+          <w:instrText xml:space="preserve"> PAGEREF _Toc497204699 \h </w:instrText>
         </w:r>
         <w:r>
           <w:rPr>
@@ -3506,7 +3506,7 @@
           <w:lang w:val="en-US"/>
         </w:rPr>
       </w:pPr>
-      <w:hyperlink w:anchor="_Toc497204627" w:history="1">
+      <w:hyperlink w:anchor="_Toc497204700" w:history="1">
         <w:r>
           <w:rPr>
             <w:rStyle w:val="Hyperlink"/>
@@ -3544,7 +3544,7 @@
           <w:rPr>
             <w:webHidden/>
           </w:rPr>
-          <w:instrText xml:space="preserve"> PAGEREF _Toc497204627 \h </w:instrText>
+          <w:instrText xml:space="preserve"> PAGEREF _Toc497204700 \h </w:instrText>
         </w:r>
         <w:r>
           <w:rPr>
@@ -3581,7 +3581,7 @@
           <w:lang w:val="en-US"/>
         </w:rPr>
       </w:pPr>
-      <w:hyperlink w:anchor="_Toc497204628" w:history="1">
+      <w:hyperlink w:anchor="_Toc497204701" w:history="1">
         <w:r>
           <w:rPr>
             <w:rStyle w:val="Hyperlink"/>
@@ -3619,7 +3619,7 @@
           <w:rPr>
             <w:webHidden/>
           </w:rPr>
-          <w:instrText xml:space="preserve"> PAGEREF _Toc497204628 \h </w:instrText>
+          <w:instrText xml:space="preserve"> PAGEREF _Toc497204701 \h </w:instrText>
         </w:r>
         <w:r>
           <w:rPr>
@@ -3656,7 +3656,7 @@
           <w:lang w:val="en-US"/>
         </w:rPr>
       </w:pPr>
-      <w:hyperlink w:anchor="_Toc497204629" w:history="1">
+      <w:hyperlink w:anchor="_Toc497204702" w:history="1">
         <w:r>
           <w:rPr>
             <w:rStyle w:val="Hyperlink"/>
@@ -3694,7 +3694,7 @@
           <w:rPr>
             <w:webHidden/>
           </w:rPr>
-          <w:instrText xml:space="preserve"> PAGEREF _Toc497204629 \h </w:instrText>
+          <w:instrText xml:space="preserve"> PAGEREF _Toc497204702 \h </w:instrText>
         </w:r>
         <w:r>
           <w:rPr>
@@ -3731,7 +3731,7 @@
           <w:lang w:val="en-US"/>
         </w:rPr>
       </w:pPr>
-      <w:hyperlink w:anchor="_Toc497204630" w:history="1">
+      <w:hyperlink w:anchor="_Toc497204703" w:history="1">
         <w:r>
           <w:rPr>
             <w:rStyle w:val="Hyperlink"/>
@@ -3769,7 +3769,7 @@
           <w:rPr>
             <w:webHidden/>
           </w:rPr>
-          <w:instrText xml:space="preserve"> PAGEREF _Toc497204630 \h </w:instrText>
+          <w:instrText xml:space="preserve"> PAGEREF _Toc497204703 \h </w:instrText>
         </w:r>
         <w:r>
           <w:rPr>
@@ -3825,7 +3825,7 @@
         <w:pStyle w:val="Heading1"/>
         <w:ind w:left="720" w:hanging="720"/>
       </w:pPr>
-      <w:bookmarkStart w:id="0" w:name="_Toc497204585"/>
+      <w:bookmarkStart w:id="0" w:name="_Toc497204658"/>
       <w:r>
         <w:rPr>
           <w:b/>
@@ -4450,23 +4450,7 @@
           <w:sz w:val="24"/>
           <w:szCs w:val="24"/>
         </w:rPr>
-        <w:t xml:space="preserve">contain square brackets [     </w:t>
-      </w:r>
-      <w:proofErr w:type="gramStart"/>
-      <w:r>
-        <w:rPr>
-          <w:sz w:val="24"/>
-          <w:szCs w:val="24"/>
-        </w:rPr>
-        <w:t xml:space="preserve">  ]</w:t>
-      </w:r>
-      <w:proofErr w:type="gramEnd"/>
-      <w:r>
-        <w:rPr>
-          <w:sz w:val="24"/>
-          <w:szCs w:val="24"/>
-        </w:rPr>
-        <w:t xml:space="preserve">, </w:t>
+        <w:t xml:space="preserve">contain square brackets [       ], </w:t>
       </w:r>
       <w:r>
         <w:rPr>
@@ -4886,7 +4870,7 @@
         <w:br w:type="page"/>
       </w:r>
       <w:bookmarkStart w:id="1" w:name="_Ref462311149"/>
-      <w:bookmarkStart w:id="2" w:name="_Toc497204586"/>
+      <w:bookmarkStart w:id="2" w:name="_Toc497204659"/>
       <w:r>
         <w:rPr>
           <w:b/>
@@ -6634,23 +6618,7 @@
           <w:sz w:val="24"/>
           <w:szCs w:val="24"/>
         </w:rPr>
-        <w:t xml:space="preserve">Tribunal: </w:t>
-      </w:r>
-      <w:proofErr w:type="gramStart"/>
-      <w:r>
-        <w:rPr>
-          <w:sz w:val="24"/>
-          <w:szCs w:val="24"/>
-        </w:rPr>
-        <w:t>the</w:t>
-      </w:r>
-      <w:proofErr w:type="gramEnd"/>
-      <w:r>
-        <w:rPr>
-          <w:sz w:val="24"/>
-          <w:szCs w:val="24"/>
-        </w:rPr>
-        <w:t xml:space="preserve"> First-tier Tribunal for Scotland</w:t>
+        <w:t>Tribunal: the First-tier Tribunal for Scotland</w:t>
       </w:r>
       <w:r>
         <w:rPr>
@@ -6833,25 +6801,7 @@
           <w:sz w:val="24"/>
           <w:szCs w:val="24"/>
         </w:rPr>
-        <w:t xml:space="preserve">sets limits on the number of people who can occupy a house, relative to both the number and floor area of the rooms available as sleeping accommodation. For this purpose, children aged at least one but less than 10 </w:t>
-      </w:r>
-      <w:proofErr w:type="gramStart"/>
-      <w:r>
-        <w:rPr>
-          <w:rFonts w:cs="Arial"/>
-          <w:sz w:val="24"/>
-          <w:szCs w:val="24"/>
-        </w:rPr>
-        <w:t>count</w:t>
-      </w:r>
-      <w:proofErr w:type="gramEnd"/>
-      <w:r>
-        <w:rPr>
-          <w:rFonts w:cs="Arial"/>
-          <w:sz w:val="24"/>
-          <w:szCs w:val="24"/>
-        </w:rPr>
-        <w:t xml:space="preserve"> as half of a person, while children under the age of one do not count at all. Rooms of less than 50 square feet are not taken into account.</w:t>
+        <w:t>sets limits on the number of people who can occupy a house, relative to both the number and floor area of the rooms available as sleeping accommodation. For this purpose, children aged at least one but less than 10 count as half of a person, while children under the age of one do not count at all. Rooms of less than 50 square feet are not taken into account.</w:t>
       </w:r>
     </w:p>
     <w:p>
@@ -7012,7 +6962,7 @@
         </w:rPr>
         <w:br w:type="page"/>
       </w:r>
-      <w:bookmarkStart w:id="3" w:name="_Toc497204587"/>
+      <w:bookmarkStart w:id="3" w:name="_Toc497204660"/>
       <w:r>
         <w:rPr>
           <w:b/>
@@ -7080,7 +7030,7 @@
         </w:rPr>
         <w:tab/>
       </w:r>
-      <w:bookmarkStart w:id="4" w:name="_Toc497204588"/>
+      <w:bookmarkStart w:id="4" w:name="_Toc497204661"/>
       <w:r>
         <w:rPr>
           <w:b/>
@@ -7128,27 +7078,7 @@
           <w:sz w:val="24"/>
           <w:szCs w:val="24"/>
         </w:rPr>
-        <w:t xml:space="preserve"> and Address(</w:t>
-      </w:r>
-      <w:proofErr w:type="spellStart"/>
-      <w:r>
-        <w:rPr>
-          <w:rFonts w:cs="Arial"/>
-          <w:b/>
-          <w:sz w:val="24"/>
-          <w:szCs w:val="24"/>
-        </w:rPr>
-        <w:t>es</w:t>
-      </w:r>
-      <w:proofErr w:type="spellEnd"/>
-      <w:r>
-        <w:rPr>
-          <w:rFonts w:cs="Arial"/>
-          <w:b/>
-          <w:sz w:val="24"/>
-          <w:szCs w:val="24"/>
-        </w:rPr>
-        <w:t>)</w:t>
+        <w:t xml:space="preserve"> and Address(es)</w:t>
       </w:r>
       <w:r>
         <w:rPr>
@@ -7301,25 +7231,7 @@
           <w:sz w:val="24"/>
           <w:szCs w:val="24"/>
         </w:rPr>
-        <w:t>Email address(</w:t>
-      </w:r>
-      <w:proofErr w:type="spellStart"/>
-      <w:r>
-        <w:rPr>
-          <w:rFonts w:cs="Arial"/>
-          <w:sz w:val="24"/>
-          <w:szCs w:val="24"/>
-        </w:rPr>
-        <w:t>es</w:t>
-      </w:r>
-      <w:proofErr w:type="spellEnd"/>
-      <w:r>
-        <w:rPr>
-          <w:rFonts w:cs="Arial"/>
-          <w:sz w:val="24"/>
-          <w:szCs w:val="24"/>
-        </w:rPr>
-        <w:t xml:space="preserve">):  </w:t>
+        <w:t xml:space="preserve">Email address(es):  </w:t>
       </w:r>
     </w:p>
     <w:p>
@@ -7485,7 +7397,7 @@
           <w:szCs w:val="28"/>
         </w:rPr>
       </w:pPr>
-      <w:bookmarkStart w:id="5" w:name="_Toc497204589"/>
+      <w:bookmarkStart w:id="5" w:name="_Toc497204662"/>
       <w:r>
         <w:rPr>
           <w:b/>
@@ -8005,7 +7917,7 @@
           <w:szCs w:val="28"/>
         </w:rPr>
       </w:pPr>
-      <w:bookmarkStart w:id="6" w:name="_Toc497204590"/>
+      <w:bookmarkStart w:id="6" w:name="_Toc497204663"/>
       <w:r>
         <w:rPr>
           <w:b/>
@@ -8205,21 +8117,12 @@
         </w:rPr>
         <w:t>(</w:t>
       </w:r>
-      <w:proofErr w:type="spellStart"/>
-      <w:r>
-        <w:rPr>
-          <w:sz w:val="24"/>
-          <w:szCs w:val="24"/>
-        </w:rPr>
-        <w:t>es</w:t>
-      </w:r>
-      <w:proofErr w:type="spellEnd"/>
-      <w:r>
-        <w:rPr>
-          <w:sz w:val="24"/>
-          <w:szCs w:val="24"/>
-        </w:rPr>
-        <w:t>)</w:t>
+      <w:r>
+        <w:rPr>
+          <w:sz w:val="24"/>
+          <w:szCs w:val="24"/>
+        </w:rPr>
+        <w:t>es)</w:t>
       </w:r>
       <w:r>
         <w:rPr>
@@ -8474,7 +8377,7 @@
           <w:szCs w:val="28"/>
         </w:rPr>
       </w:pPr>
-      <w:bookmarkStart w:id="7" w:name="_Toc497204591"/>
+      <w:bookmarkStart w:id="7" w:name="_Toc497204664"/>
       <w:r>
         <w:rPr>
           <w:b/>
@@ -9404,7 +9307,7 @@
           <w:szCs w:val="28"/>
         </w:rPr>
       </w:pPr>
-      <w:bookmarkStart w:id="8" w:name="_Toc497204592"/>
+      <w:bookmarkStart w:id="8" w:name="_Toc497204665"/>
       <w:r>
         <w:rPr>
           <w:b/>
@@ -10773,7 +10676,7 @@
         </w:rPr>
         <w:tab/>
       </w:r>
-      <w:bookmarkStart w:id="9" w:name="_Toc497204593"/>
+      <w:bookmarkStart w:id="9" w:name="_Toc497204666"/>
       <w:r>
         <w:rPr>
           <w:b/>
@@ -11025,7 +10928,7 @@
           <w:szCs w:val="28"/>
         </w:rPr>
       </w:pPr>
-      <w:bookmarkStart w:id="10" w:name="_Toc497204594"/>
+      <w:bookmarkStart w:id="10" w:name="_Toc497204667"/>
       <w:r>
         <w:rPr>
           <w:b/>
@@ -11315,7 +11218,7 @@
         </w:rPr>
         <w:tab/>
       </w:r>
-      <w:bookmarkStart w:id="11" w:name="_Toc497204595"/>
+      <w:bookmarkStart w:id="11" w:name="_Toc497204668"/>
       <w:r>
         <w:rPr>
           <w:b/>
@@ -12336,7 +12239,7 @@
         </w:rPr>
         <w:tab/>
       </w:r>
-      <w:bookmarkStart w:id="12" w:name="_Toc497204596"/>
+      <w:bookmarkStart w:id="12" w:name="_Toc497204669"/>
       <w:r>
         <w:rPr>
           <w:b/>
@@ -12481,7 +12384,7 @@
           <w:szCs w:val="28"/>
         </w:rPr>
       </w:pPr>
-      <w:bookmarkStart w:id="13" w:name="_Toc497204597"/>
+      <w:bookmarkStart w:id="13" w:name="_Toc497204670"/>
       <w:r>
         <w:rPr>
           <w:b/>
@@ -12541,29 +12444,7 @@
           <w:sz w:val="24"/>
           <w:szCs w:val="24"/>
         </w:rPr>
-        <w:t xml:space="preserve">rent cannot be increased more than once in any </w:t>
-      </w:r>
-      <w:proofErr w:type="gramStart"/>
-      <w:r>
-        <w:rPr>
-          <w:rFonts w:cs="Arial"/>
-          <w:b/>
-          <w:bCs/>
-          <w:sz w:val="24"/>
-          <w:szCs w:val="24"/>
-        </w:rPr>
-        <w:t>twelve month</w:t>
-      </w:r>
-      <w:proofErr w:type="gramEnd"/>
-      <w:r>
-        <w:rPr>
-          <w:rFonts w:cs="Arial"/>
-          <w:b/>
-          <w:bCs/>
-          <w:sz w:val="24"/>
-          <w:szCs w:val="24"/>
-        </w:rPr>
-        <w:t xml:space="preserve"> period</w:t>
+        <w:t>rent cannot be increased more than once in any twelve month period</w:t>
       </w:r>
       <w:r>
         <w:rPr>
@@ -13347,7 +13228,7 @@
           <w:szCs w:val="28"/>
         </w:rPr>
       </w:pPr>
-      <w:bookmarkStart w:id="14" w:name="_Toc497204598"/>
+      <w:bookmarkStart w:id="14" w:name="_Toc497204671"/>
       <w:r>
         <w:rPr>
           <w:b/>
@@ -14662,7 +14543,7 @@
           <w:szCs w:val="28"/>
         </w:rPr>
       </w:pPr>
-      <w:bookmarkStart w:id="15" w:name="_Toc497204599"/>
+      <w:bookmarkStart w:id="15" w:name="_Toc497204672"/>
       <w:r>
         <w:rPr>
           <w:b/>
@@ -15000,7 +14881,7 @@
           <w:szCs w:val="28"/>
         </w:rPr>
       </w:pPr>
-      <w:bookmarkStart w:id="16" w:name="_Toc497204600"/>
+      <w:bookmarkStart w:id="16" w:name="_Toc497204673"/>
       <w:r>
         <w:rPr>
           <w:b/>
@@ -16046,7 +15927,7 @@
           <w:szCs w:val="28"/>
         </w:rPr>
       </w:pPr>
-      <w:bookmarkStart w:id="17" w:name="_Toc497204601"/>
+      <w:bookmarkStart w:id="17" w:name="_Toc497204674"/>
       <w:r>
         <w:rPr>
           <w:b/>
@@ -16376,7 +16257,7 @@
           <w:szCs w:val="28"/>
         </w:rPr>
       </w:pPr>
-      <w:bookmarkStart w:id="18" w:name="_Toc497204602"/>
+      <w:bookmarkStart w:id="18" w:name="_Toc497204675"/>
       <w:r>
         <w:rPr>
           <w:b/>
@@ -16558,7 +16439,7 @@
           <w:szCs w:val="28"/>
         </w:rPr>
       </w:pPr>
-      <w:bookmarkStart w:id="19" w:name="_Toc497204603"/>
+      <w:bookmarkStart w:id="19" w:name="_Toc497204676"/>
       <w:r>
         <w:rPr>
           <w:b/>
@@ -16613,27 +16494,7 @@
           <w:sz w:val="24"/>
           <w:szCs w:val="24"/>
         </w:rPr>
-        <w:t xml:space="preserve"> days. The Tenant must take such measures as the Landlord may reasonably require </w:t>
-      </w:r>
-      <w:proofErr w:type="gramStart"/>
-      <w:r>
-        <w:rPr>
-          <w:rFonts w:cs="Arial"/>
-          <w:b/>
-          <w:sz w:val="24"/>
-          <w:szCs w:val="24"/>
-        </w:rPr>
-        <w:t>to secure</w:t>
-      </w:r>
-      <w:proofErr w:type="gramEnd"/>
-      <w:r>
-        <w:rPr>
-          <w:rFonts w:cs="Arial"/>
-          <w:b/>
-          <w:sz w:val="24"/>
-          <w:szCs w:val="24"/>
-        </w:rPr>
-        <w:t xml:space="preserve"> the Let </w:t>
+        <w:t xml:space="preserve"> days. The Tenant must take such measures as the Landlord may reasonably require to secure the Let </w:t>
       </w:r>
       <w:r>
         <w:rPr>
@@ -16695,7 +16556,7 @@
           <w:szCs w:val="28"/>
         </w:rPr>
       </w:pPr>
-      <w:bookmarkStart w:id="20" w:name="_Toc497204604"/>
+      <w:bookmarkStart w:id="20" w:name="_Toc497204677"/>
       <w:r>
         <w:rPr>
           <w:b/>
@@ -17225,7 +17086,7 @@
           <w:szCs w:val="28"/>
         </w:rPr>
       </w:pPr>
-      <w:bookmarkStart w:id="21" w:name="_Toc497204605"/>
+      <w:bookmarkStart w:id="21" w:name="_Toc497204678"/>
       <w:r>
         <w:rPr>
           <w:b/>
@@ -17253,9 +17114,7 @@
           <w:b/>
         </w:rPr>
       </w:pPr>
-      <w:bookmarkStart w:id="22" w:name="_Toc497204606"/>
-      <w:bookmarkStart w:id="23" w:name="_GoBack"/>
-      <w:bookmarkEnd w:id="23"/>
+      <w:bookmarkStart w:id="22" w:name="_Toc497204679"/>
       <w:r>
         <w:rPr>
           <w:b/>
@@ -18862,27 +18721,7 @@
           <w:sz w:val="24"/>
           <w:szCs w:val="24"/>
         </w:rPr>
-        <w:t>(</w:t>
-      </w:r>
-      <w:proofErr w:type="spellStart"/>
-      <w:r>
-        <w:rPr>
-          <w:rFonts w:cs="Arial"/>
-          <w:b/>
-          <w:sz w:val="24"/>
-          <w:szCs w:val="24"/>
-        </w:rPr>
-        <w:t>i</w:t>
-      </w:r>
-      <w:proofErr w:type="spellEnd"/>
-      <w:r>
-        <w:rPr>
-          <w:rFonts w:cs="Arial"/>
-          <w:b/>
-          <w:sz w:val="24"/>
-          <w:szCs w:val="24"/>
-        </w:rPr>
-        <w:t>) the room which is frequently used by the occupants for general daytime living purposes and (ii) every circulation space such as hallways or landings, there must also be a heat alarm in the kitchen. All alarms should be interlinked</w:t>
+        <w:t>(i) the room which is frequently used by the occupants for general daytime living purposes and (ii) every circulation space such as hallways or landings, there must also be a heat alarm in the kitchen. All alarms should be interlinked</w:t>
       </w:r>
       <w:r>
         <w:rPr>
@@ -19506,14 +19345,14 @@
           <w:b/>
         </w:rPr>
       </w:pPr>
-      <w:bookmarkStart w:id="24" w:name="_Toc497204607"/>
+      <w:bookmarkStart w:id="23" w:name="_Toc497204680"/>
       <w:r>
         <w:rPr>
           <w:b/>
         </w:rPr>
         <w:t>REPAIR TIMETABLE</w:t>
       </w:r>
-      <w:bookmarkEnd w:id="24"/>
+      <w:bookmarkEnd w:id="23"/>
     </w:p>
     <w:p>
       <w:pPr>
@@ -19602,108 +19441,108 @@
           <w:b/>
         </w:rPr>
       </w:pPr>
-      <w:bookmarkStart w:id="25" w:name="_Toc497204608"/>
+      <w:bookmarkStart w:id="24" w:name="_Toc497204681"/>
       <w:r>
         <w:rPr>
           <w:b/>
         </w:rPr>
         <w:t>PAYMENT FOR REPAIRS</w:t>
       </w:r>
+      <w:bookmarkEnd w:id="24"/>
+      <w:r>
+        <w:rPr>
+          <w:b/>
+        </w:rPr>
+        <w:t xml:space="preserve"> </w:t>
+      </w:r>
+    </w:p>
+    <w:p>
+      <w:pPr>
+        <w:rPr>
+          <w:rFonts w:cs="Arial"/>
+          <w:b/>
+          <w:sz w:val="24"/>
+          <w:szCs w:val="24"/>
+        </w:rPr>
+      </w:pPr>
+    </w:p>
+    <w:p>
+      <w:pPr>
+        <w:rPr>
+          <w:rFonts w:cs="Arial"/>
+          <w:i/>
+          <w:sz w:val="24"/>
+          <w:szCs w:val="24"/>
+        </w:rPr>
+      </w:pPr>
+      <w:r>
+        <w:rPr>
+          <w:rFonts w:cs="Arial"/>
+          <w:b/>
+          <w:sz w:val="24"/>
+          <w:szCs w:val="24"/>
+        </w:rPr>
+        <w:t>The Tenant will be liable for the cost of repairs where the need for them is attributable to his or her fault or negligence, that of any person residing with him or her, or any guest of his or her</w:t>
+      </w:r>
+      <w:r>
+        <w:rPr>
+          <w:rFonts w:cs="Arial"/>
+          <w:b/>
+          <w:sz w:val="24"/>
+          <w:szCs w:val="24"/>
+        </w:rPr>
+        <w:t>s</w:t>
+      </w:r>
+      <w:r>
+        <w:rPr>
+          <w:rFonts w:cs="Arial"/>
+          <w:b/>
+          <w:sz w:val="24"/>
+          <w:szCs w:val="24"/>
+        </w:rPr>
+        <w:t>.</w:t>
+      </w:r>
+      <w:r>
+        <w:rPr>
+          <w:rFonts w:cs="Arial"/>
+          <w:i/>
+          <w:sz w:val="24"/>
+          <w:szCs w:val="24"/>
+        </w:rPr>
+        <w:t xml:space="preserve"> </w:t>
+      </w:r>
+    </w:p>
+    <w:p>
+      <w:pPr>
+        <w:rPr>
+          <w:sz w:val="24"/>
+          <w:szCs w:val="24"/>
+        </w:rPr>
+      </w:pPr>
+    </w:p>
+    <w:p>
+      <w:pPr>
+        <w:rPr>
+          <w:sz w:val="24"/>
+          <w:szCs w:val="24"/>
+        </w:rPr>
+      </w:pPr>
+    </w:p>
+    <w:p>
+      <w:pPr>
+        <w:pStyle w:val="Heading3"/>
+        <w:rPr>
+          <w:b/>
+        </w:rPr>
+      </w:pPr>
+      <w:bookmarkStart w:id="25" w:name="_Toc497204682"/>
+      <w:r>
+        <w:rPr>
+          <w:b/>
+        </w:rPr>
+        <w:t>INFORMATION</w:t>
+      </w:r>
       <w:bookmarkEnd w:id="25"/>
-      <w:r>
-        <w:rPr>
-          <w:b/>
-        </w:rPr>
-        <w:t xml:space="preserve"> </w:t>
-      </w:r>
-    </w:p>
-    <w:p>
-      <w:pPr>
-        <w:rPr>
-          <w:rFonts w:cs="Arial"/>
-          <w:b/>
-          <w:sz w:val="24"/>
-          <w:szCs w:val="24"/>
-        </w:rPr>
-      </w:pPr>
-    </w:p>
-    <w:p>
-      <w:pPr>
-        <w:rPr>
-          <w:rFonts w:cs="Arial"/>
-          <w:i/>
-          <w:sz w:val="24"/>
-          <w:szCs w:val="24"/>
-        </w:rPr>
-      </w:pPr>
-      <w:r>
-        <w:rPr>
-          <w:rFonts w:cs="Arial"/>
-          <w:b/>
-          <w:sz w:val="24"/>
-          <w:szCs w:val="24"/>
-        </w:rPr>
-        <w:t>The Tenant will be liable for the cost of repairs where the need for them is attributable to his or her fault or negligence, that of any person residing with him or her, or any guest of his or her</w:t>
-      </w:r>
-      <w:r>
-        <w:rPr>
-          <w:rFonts w:cs="Arial"/>
-          <w:b/>
-          <w:sz w:val="24"/>
-          <w:szCs w:val="24"/>
-        </w:rPr>
-        <w:t>s</w:t>
-      </w:r>
-      <w:r>
-        <w:rPr>
-          <w:rFonts w:cs="Arial"/>
-          <w:b/>
-          <w:sz w:val="24"/>
-          <w:szCs w:val="24"/>
-        </w:rPr>
-        <w:t>.</w:t>
-      </w:r>
-      <w:r>
-        <w:rPr>
-          <w:rFonts w:cs="Arial"/>
-          <w:i/>
-          <w:sz w:val="24"/>
-          <w:szCs w:val="24"/>
-        </w:rPr>
-        <w:t xml:space="preserve"> </w:t>
-      </w:r>
-    </w:p>
-    <w:p>
-      <w:pPr>
-        <w:rPr>
-          <w:sz w:val="24"/>
-          <w:szCs w:val="24"/>
-        </w:rPr>
-      </w:pPr>
-    </w:p>
-    <w:p>
-      <w:pPr>
-        <w:rPr>
-          <w:sz w:val="24"/>
-          <w:szCs w:val="24"/>
-        </w:rPr>
-      </w:pPr>
-    </w:p>
-    <w:p>
-      <w:pPr>
-        <w:pStyle w:val="Heading3"/>
-        <w:rPr>
-          <w:b/>
-        </w:rPr>
-      </w:pPr>
-      <w:bookmarkStart w:id="26" w:name="_Toc497204609"/>
-      <w:r>
-        <w:rPr>
-          <w:b/>
-        </w:rPr>
-        <w:t>INFORMATION</w:t>
-      </w:r>
-      <w:bookmarkEnd w:id="26"/>
     </w:p>
     <w:p>
       <w:pPr>
@@ -19749,19 +19588,8 @@
           <w:sz w:val="24"/>
           <w:szCs w:val="24"/>
         </w:rPr>
-        <w:t xml:space="preserve">greement, the Landlord must give to the </w:t>
-      </w:r>
-      <w:proofErr w:type="gramStart"/>
-      <w:r>
-        <w:rPr>
-          <w:rFonts w:cs="Arial"/>
-          <w:b/>
-          <w:sz w:val="24"/>
-          <w:szCs w:val="24"/>
-        </w:rPr>
-        <w:t>Tenant:-</w:t>
-      </w:r>
-      <w:proofErr w:type="gramEnd"/>
+        <w:t>greement, the Landlord must give to the Tenant:-</w:t>
+      </w:r>
     </w:p>
     <w:p>
       <w:pPr>
@@ -19943,7 +19771,7 @@
           <w:b/>
         </w:rPr>
       </w:pPr>
-      <w:bookmarkStart w:id="27" w:name="_Toc497204610"/>
+      <w:bookmarkStart w:id="26" w:name="_Toc497204683"/>
       <w:r>
         <w:rPr>
           <w:b/>
@@ -19952,7 +19780,7 @@
         </w:rPr>
         <w:t>LEGIONELLA</w:t>
       </w:r>
-      <w:bookmarkEnd w:id="27"/>
+      <w:bookmarkEnd w:id="26"/>
     </w:p>
     <w:p/>
     <w:p>
@@ -20067,7 +19895,7 @@
           <w:szCs w:val="28"/>
         </w:rPr>
       </w:pPr>
-      <w:bookmarkStart w:id="28" w:name="_Toc497204611"/>
+      <w:bookmarkStart w:id="27" w:name="_Toc497204684"/>
       <w:r>
         <w:rPr>
           <w:b/>
@@ -20084,7 +19912,7 @@
         </w:rPr>
         <w:t>, INSPECTIONS AND VALUATIONS</w:t>
       </w:r>
-      <w:bookmarkEnd w:id="28"/>
+      <w:bookmarkEnd w:id="27"/>
     </w:p>
     <w:p>
       <w:pPr>
@@ -20648,7 +20476,7 @@
           <w:szCs w:val="28"/>
         </w:rPr>
       </w:pPr>
-      <w:bookmarkStart w:id="29" w:name="_Toc497204612"/>
+      <w:bookmarkStart w:id="28" w:name="_Toc497204685"/>
       <w:r>
         <w:rPr>
           <w:b/>
@@ -20657,7 +20485,7 @@
         </w:rPr>
         <w:t>RESPECT FOR OTHERS</w:t>
       </w:r>
-      <w:bookmarkEnd w:id="29"/>
+      <w:bookmarkEnd w:id="28"/>
       <w:r>
         <w:rPr>
           <w:b/>
@@ -20978,25 +20806,7 @@
           <w:sz w:val="24"/>
           <w:szCs w:val="24"/>
         </w:rPr>
-        <w:t xml:space="preserve">fail to control pets properly or allow them to foul or cause damage to </w:t>
-      </w:r>
-      <w:proofErr w:type="gramStart"/>
-      <w:r>
-        <w:rPr>
-          <w:b/>
-          <w:sz w:val="24"/>
-          <w:szCs w:val="24"/>
-        </w:rPr>
-        <w:t>other</w:t>
-      </w:r>
-      <w:proofErr w:type="gramEnd"/>
-      <w:r>
-        <w:rPr>
-          <w:b/>
-          <w:sz w:val="24"/>
-          <w:szCs w:val="24"/>
-        </w:rPr>
-        <w:t xml:space="preserve"> people’s property;</w:t>
+        <w:t>fail to control pets properly or allow them to foul or cause damage to other people’s property;</w:t>
       </w:r>
     </w:p>
     <w:p>
@@ -21364,7 +21174,7 @@
           <w:szCs w:val="28"/>
         </w:rPr>
       </w:pPr>
-      <w:bookmarkStart w:id="30" w:name="_Toc497204613"/>
+      <w:bookmarkStart w:id="29" w:name="_Toc497204686"/>
       <w:r>
         <w:rPr>
           <w:b/>
@@ -21373,7 +21183,7 @@
         </w:rPr>
         <w:t>EQUALITY REQUIREMENTS:</w:t>
       </w:r>
-      <w:bookmarkEnd w:id="30"/>
+      <w:bookmarkEnd w:id="29"/>
     </w:p>
     <w:p>
       <w:pPr>
@@ -21440,7 +21250,7 @@
           <w:szCs w:val="28"/>
         </w:rPr>
       </w:pPr>
-      <w:bookmarkStart w:id="31" w:name="_Toc497204614"/>
+      <w:bookmarkStart w:id="30" w:name="_Toc497204687"/>
       <w:r>
         <w:rPr>
           <w:b/>
@@ -21449,7 +21259,7 @@
         </w:rPr>
         <w:t>DATA PROTECTION</w:t>
       </w:r>
-      <w:bookmarkEnd w:id="31"/>
+      <w:bookmarkEnd w:id="30"/>
       <w:r>
         <w:rPr>
           <w:b/>
@@ -21586,7 +21396,7 @@
           <w:szCs w:val="28"/>
         </w:rPr>
       </w:pPr>
-      <w:bookmarkStart w:id="32" w:name="_Toc497204615"/>
+      <w:bookmarkStart w:id="31" w:name="_Toc497204688"/>
       <w:r>
         <w:rPr>
           <w:b/>
@@ -21595,7 +21405,7 @@
         </w:rPr>
         <w:t>ENDING THE TENANCY</w:t>
       </w:r>
-      <w:bookmarkEnd w:id="32"/>
+      <w:bookmarkEnd w:id="31"/>
     </w:p>
     <w:p>
       <w:pPr>
@@ -21630,18 +21440,8 @@
           <w:sz w:val="24"/>
           <w:szCs w:val="24"/>
         </w:rPr>
-        <w:t xml:space="preserve">This Tenancy may be ended </w:t>
-      </w:r>
-      <w:proofErr w:type="gramStart"/>
-      <w:r>
-        <w:rPr>
-          <w:b/>
-          <w:sz w:val="24"/>
-          <w:szCs w:val="24"/>
-        </w:rPr>
-        <w:t>by:-</w:t>
-      </w:r>
-      <w:proofErr w:type="gramEnd"/>
+        <w:t>This Tenancy may be ended by:-</w:t>
+      </w:r>
     </w:p>
     <w:p>
       <w:pPr>
@@ -21703,25 +21503,7 @@
           <w:sz w:val="24"/>
           <w:szCs w:val="24"/>
         </w:rPr>
-        <w:t xml:space="preserve">The Tenant giving the Landlord at least 28 days’ notice in writing to terminate the tenancy, or an earlier date if the Landlord is content to waive the minimum </w:t>
-      </w:r>
-      <w:proofErr w:type="gramStart"/>
-      <w:r>
-        <w:rPr>
-          <w:b/>
-          <w:sz w:val="24"/>
-          <w:szCs w:val="24"/>
-        </w:rPr>
-        <w:t>28 day</w:t>
-      </w:r>
-      <w:proofErr w:type="gramEnd"/>
-      <w:r>
-        <w:rPr>
-          <w:b/>
-          <w:sz w:val="24"/>
-          <w:szCs w:val="24"/>
-        </w:rPr>
-        <w:t xml:space="preserve"> notice period.  Where the </w:t>
+        <w:t xml:space="preserve">The Tenant giving the Landlord at least 28 days’ notice in writing to terminate the tenancy, or an earlier date if the Landlord is content to waive the minimum 28 day notice period.  Where the </w:t>
       </w:r>
       <w:r>
         <w:rPr>
@@ -21928,18 +21710,8 @@
           <w:sz w:val="24"/>
           <w:szCs w:val="24"/>
         </w:rPr>
-        <w:t xml:space="preserve">  This can happen </w:t>
-      </w:r>
-      <w:proofErr w:type="gramStart"/>
-      <w:r>
-        <w:rPr>
-          <w:b/>
-          <w:sz w:val="24"/>
-          <w:szCs w:val="24"/>
-        </w:rPr>
-        <w:t>either:-</w:t>
-      </w:r>
-      <w:proofErr w:type="gramEnd"/>
+        <w:t xml:space="preserve">  This can happen either:-</w:t>
+      </w:r>
     </w:p>
     <w:p>
       <w:pPr>
@@ -22080,7 +21852,6 @@
           <w:szCs w:val="24"/>
         </w:rPr>
       </w:pPr>
-      <w:proofErr w:type="gramStart"/>
       <w:r>
         <w:rPr>
           <w:b/>
@@ -22089,7 +21860,6 @@
         </w:rPr>
         <w:t>or:-</w:t>
       </w:r>
-      <w:proofErr w:type="gramEnd"/>
     </w:p>
     <w:p>
       <w:pPr>
@@ -22313,27 +22083,7 @@
           <w:sz w:val="24"/>
           <w:szCs w:val="24"/>
         </w:rPr>
-        <w:t>If the Landlord applies to the Tribunal for an eviction order, the Tribunal will ask the Landlord to provide supporting evidence for any eviction ground(</w:t>
-      </w:r>
-      <w:proofErr w:type="spellStart"/>
-      <w:r>
-        <w:rPr>
-          <w:rFonts w:cs="Arial"/>
-          <w:b/>
-          <w:sz w:val="24"/>
-          <w:szCs w:val="24"/>
-        </w:rPr>
-        <w:t>s</w:t>
-      </w:r>
-      <w:proofErr w:type="spellEnd"/>
-      <w:r>
-        <w:rPr>
-          <w:rFonts w:cs="Arial"/>
-          <w:b/>
-          <w:sz w:val="24"/>
-          <w:szCs w:val="24"/>
-        </w:rPr>
-        <w:t>) being used.</w:t>
+        <w:t>If the Landlord applies to the Tribunal for an eviction order, the Tribunal will ask the Landlord to provide supporting evidence for any eviction ground(s) being used.</w:t>
       </w:r>
       <w:r>
         <w:rPr>
@@ -23014,7 +22764,7 @@
           <w:szCs w:val="24"/>
         </w:rPr>
       </w:pPr>
-      <w:bookmarkStart w:id="33" w:name="_Ref429649247"/>
+      <w:bookmarkStart w:id="32" w:name="_Ref429649247"/>
       <w:r>
         <w:rPr>
           <w:rFonts w:ascii="Arial" w:hAnsi="Arial" w:cs="Arial"/>
@@ -23039,7 +22789,7 @@
         </w:rPr>
         <w:t xml:space="preserve"> may seek eviction.  </w:t>
       </w:r>
-      <w:bookmarkEnd w:id="33"/>
+      <w:bookmarkEnd w:id="32"/>
     </w:p>
     <w:p>
       <w:pPr>
@@ -23829,25 +23579,7 @@
           <w:b/>
           <w:szCs w:val="24"/>
         </w:rPr>
-        <w:t xml:space="preserve">or is convicted of an </w:t>
-      </w:r>
-      <w:proofErr w:type="spellStart"/>
-      <w:r>
-        <w:rPr>
-          <w:rFonts w:ascii="Arial" w:hAnsi="Arial" w:cs="Arial"/>
-          <w:b/>
-          <w:szCs w:val="24"/>
-        </w:rPr>
-        <w:t>imprisonable</w:t>
-      </w:r>
-      <w:proofErr w:type="spellEnd"/>
-      <w:r>
-        <w:rPr>
-          <w:rFonts w:ascii="Arial" w:hAnsi="Arial" w:cs="Arial"/>
-          <w:b/>
-          <w:szCs w:val="24"/>
-        </w:rPr>
-        <w:t xml:space="preserve"> offence committed in or in the locality of the </w:t>
+        <w:t xml:space="preserve">or is convicted of an imprisonable offence committed in or in the locality of the </w:t>
       </w:r>
       <w:r>
         <w:rPr>
@@ -25213,7 +24945,7 @@
         <w:spacing w:after="120"/>
         <w:ind w:hanging="11"/>
         <w:rPr>
-          <w:ins w:id="34" w:author="u417037" w:date="2017-03-07T11:50:00Z"/>
+          <w:ins w:id="33" w:author="u417037" w:date="2017-03-07T11:50:00Z"/>
           <w:rFonts w:ascii="Arial" w:hAnsi="Arial" w:cs="Arial"/>
           <w:b/>
           <w:vanish/>
@@ -25241,7 +24973,7 @@
         <w:spacing w:after="120"/>
         <w:ind w:hanging="11"/>
         <w:rPr>
-          <w:ins w:id="35" w:author="u417037" w:date="2017-03-07T11:50:00Z"/>
+          <w:ins w:id="34" w:author="u417037" w:date="2017-03-07T11:50:00Z"/>
           <w:rFonts w:ascii="Arial" w:hAnsi="Arial" w:cs="Arial"/>
           <w:b/>
           <w:vanish/>
@@ -25269,7 +25001,7 @@
         <w:spacing w:after="120"/>
         <w:ind w:hanging="11"/>
         <w:rPr>
-          <w:ins w:id="36" w:author="u417037" w:date="2017-03-07T11:50:00Z"/>
+          <w:ins w:id="35" w:author="u417037" w:date="2017-03-07T11:50:00Z"/>
           <w:rFonts w:ascii="Arial" w:hAnsi="Arial" w:cs="Arial"/>
           <w:b/>
           <w:vanish/>
@@ -25297,7 +25029,7 @@
         <w:spacing w:after="120"/>
         <w:ind w:hanging="11"/>
         <w:rPr>
-          <w:ins w:id="37" w:author="u417037" w:date="2017-03-07T11:50:00Z"/>
+          <w:ins w:id="36" w:author="u417037" w:date="2017-03-07T11:50:00Z"/>
           <w:rFonts w:ascii="Arial" w:hAnsi="Arial" w:cs="Arial"/>
           <w:b/>
           <w:vanish/>
@@ -25325,7 +25057,7 @@
         <w:spacing w:after="120"/>
         <w:ind w:hanging="11"/>
         <w:rPr>
-          <w:ins w:id="38" w:author="u417037" w:date="2017-03-07T11:50:00Z"/>
+          <w:ins w:id="37" w:author="u417037" w:date="2017-03-07T11:50:00Z"/>
           <w:rFonts w:ascii="Arial" w:hAnsi="Arial" w:cs="Arial"/>
           <w:b/>
           <w:vanish/>
@@ -25353,7 +25085,7 @@
         <w:spacing w:after="120"/>
         <w:ind w:hanging="11"/>
         <w:rPr>
-          <w:ins w:id="39" w:author="u417037" w:date="2017-03-07T11:50:00Z"/>
+          <w:ins w:id="38" w:author="u417037" w:date="2017-03-07T11:50:00Z"/>
           <w:rFonts w:ascii="Arial" w:hAnsi="Arial" w:cs="Arial"/>
           <w:b/>
           <w:vanish/>
@@ -25381,7 +25113,7 @@
         <w:spacing w:after="120"/>
         <w:ind w:hanging="11"/>
         <w:rPr>
-          <w:ins w:id="40" w:author="u417037" w:date="2017-03-07T11:50:00Z"/>
+          <w:ins w:id="39" w:author="u417037" w:date="2017-03-07T11:50:00Z"/>
           <w:rFonts w:ascii="Arial" w:hAnsi="Arial" w:cs="Arial"/>
           <w:b/>
           <w:vanish/>
@@ -25409,7 +25141,7 @@
         <w:spacing w:after="120"/>
         <w:ind w:hanging="11"/>
         <w:rPr>
-          <w:ins w:id="41" w:author="u417037" w:date="2017-03-07T11:50:00Z"/>
+          <w:ins w:id="40" w:author="u417037" w:date="2017-03-07T11:50:00Z"/>
           <w:rFonts w:ascii="Arial" w:hAnsi="Arial" w:cs="Arial"/>
           <w:b/>
           <w:vanish/>
@@ -25437,7 +25169,7 @@
         <w:spacing w:after="120"/>
         <w:ind w:hanging="11"/>
         <w:rPr>
-          <w:ins w:id="42" w:author="u417037" w:date="2017-03-07T11:50:00Z"/>
+          <w:ins w:id="41" w:author="u417037" w:date="2017-03-07T11:50:00Z"/>
           <w:rFonts w:ascii="Arial" w:hAnsi="Arial" w:cs="Arial"/>
           <w:b/>
           <w:vanish/>
@@ -25465,7 +25197,7 @@
         <w:spacing w:after="120"/>
         <w:ind w:hanging="11"/>
         <w:rPr>
-          <w:ins w:id="43" w:author="u417037" w:date="2017-03-07T11:50:00Z"/>
+          <w:ins w:id="42" w:author="u417037" w:date="2017-03-07T11:50:00Z"/>
           <w:rFonts w:ascii="Arial" w:hAnsi="Arial" w:cs="Arial"/>
           <w:b/>
           <w:vanish/>
@@ -25493,7 +25225,7 @@
         <w:spacing w:after="120"/>
         <w:ind w:hanging="11"/>
         <w:rPr>
-          <w:ins w:id="44" w:author="u417037" w:date="2017-03-07T11:50:00Z"/>
+          <w:ins w:id="43" w:author="u417037" w:date="2017-03-07T11:50:00Z"/>
           <w:rFonts w:ascii="Arial" w:hAnsi="Arial" w:cs="Arial"/>
           <w:b/>
           <w:vanish/>
@@ -25521,7 +25253,7 @@
         <w:spacing w:after="120"/>
         <w:ind w:hanging="11"/>
         <w:rPr>
-          <w:ins w:id="45" w:author="u417037" w:date="2017-03-07T11:50:00Z"/>
+          <w:ins w:id="44" w:author="u417037" w:date="2017-03-07T11:50:00Z"/>
           <w:rFonts w:ascii="Arial" w:hAnsi="Arial" w:cs="Arial"/>
           <w:b/>
           <w:vanish/>
@@ -25549,7 +25281,7 @@
         <w:spacing w:after="120"/>
         <w:ind w:hanging="11"/>
         <w:rPr>
-          <w:ins w:id="46" w:author="u417037" w:date="2017-03-07T11:50:00Z"/>
+          <w:ins w:id="45" w:author="u417037" w:date="2017-03-07T11:50:00Z"/>
           <w:rFonts w:ascii="Arial" w:hAnsi="Arial" w:cs="Arial"/>
           <w:b/>
           <w:vanish/>
@@ -25577,7 +25309,7 @@
         <w:spacing w:after="120"/>
         <w:ind w:hanging="11"/>
         <w:rPr>
-          <w:ins w:id="47" w:author="u417037" w:date="2017-03-07T11:50:00Z"/>
+          <w:ins w:id="46" w:author="u417037" w:date="2017-03-07T11:50:00Z"/>
           <w:rFonts w:ascii="Arial" w:hAnsi="Arial" w:cs="Arial"/>
           <w:b/>
           <w:vanish/>
@@ -25605,7 +25337,7 @@
         <w:spacing w:after="120"/>
         <w:ind w:hanging="11"/>
         <w:rPr>
-          <w:ins w:id="48" w:author="u417037" w:date="2017-03-07T11:50:00Z"/>
+          <w:ins w:id="47" w:author="u417037" w:date="2017-03-07T11:50:00Z"/>
           <w:rFonts w:ascii="Arial" w:hAnsi="Arial" w:cs="Arial"/>
           <w:b/>
           <w:vanish/>
@@ -25633,7 +25365,7 @@
         <w:spacing w:after="120"/>
         <w:ind w:hanging="11"/>
         <w:rPr>
-          <w:ins w:id="49" w:author="u417037" w:date="2017-03-07T11:50:00Z"/>
+          <w:ins w:id="48" w:author="u417037" w:date="2017-03-07T11:50:00Z"/>
           <w:rFonts w:ascii="Arial" w:hAnsi="Arial" w:cs="Arial"/>
           <w:b/>
           <w:vanish/>
@@ -26023,25 +25755,7 @@
           <w:b/>
           <w:szCs w:val="24"/>
         </w:rPr>
-        <w:t xml:space="preserve">n is made after the </w:t>
-      </w:r>
-      <w:proofErr w:type="gramStart"/>
-      <w:r>
-        <w:rPr>
-          <w:rFonts w:ascii="Arial" w:hAnsi="Arial" w:cs="Arial"/>
-          <w:b/>
-          <w:szCs w:val="24"/>
-        </w:rPr>
-        <w:t>12 month</w:t>
-      </w:r>
-      <w:proofErr w:type="gramEnd"/>
-      <w:r>
-        <w:rPr>
-          <w:rFonts w:ascii="Arial" w:hAnsi="Arial" w:cs="Arial"/>
-          <w:b/>
-          <w:szCs w:val="24"/>
-        </w:rPr>
-        <w:t xml:space="preserve"> period has elapsed.)</w:t>
+        <w:t>n is made after the 12 month period has elapsed.)</w:t>
       </w:r>
     </w:p>
     <w:p>
@@ -26113,7 +25827,7 @@
           <w:szCs w:val="28"/>
         </w:rPr>
       </w:pPr>
-      <w:bookmarkStart w:id="50" w:name="_Toc497204616"/>
+      <w:bookmarkStart w:id="49" w:name="_Toc497204689"/>
       <w:r>
         <w:rPr>
           <w:sz w:val="28"/>
@@ -26122,7 +25836,7 @@
         <w:lastRenderedPageBreak/>
         <w:t>CONTENTS AND CONDITION</w:t>
       </w:r>
-      <w:bookmarkEnd w:id="50"/>
+      <w:bookmarkEnd w:id="49"/>
       <w:r>
         <w:rPr>
           <w:sz w:val="28"/>
@@ -26191,7 +25905,7 @@
           <w:szCs w:val="28"/>
         </w:rPr>
       </w:pPr>
-      <w:bookmarkStart w:id="51" w:name="_Toc497204617"/>
+      <w:bookmarkStart w:id="50" w:name="_Toc497204690"/>
       <w:r>
         <w:rPr>
           <w:sz w:val="28"/>
@@ -26200,7 +25914,7 @@
         <w:lastRenderedPageBreak/>
         <w:t>LOCAL AUTHORITY TAXES/CHARGES</w:t>
       </w:r>
-      <w:bookmarkEnd w:id="51"/>
+      <w:bookmarkEnd w:id="50"/>
       <w:r>
         <w:rPr>
           <w:sz w:val="28"/>
@@ -26260,7 +25974,7 @@
           <w:szCs w:val="28"/>
         </w:rPr>
       </w:pPr>
-      <w:bookmarkStart w:id="52" w:name="_Toc497204618"/>
+      <w:bookmarkStart w:id="51" w:name="_Toc497204691"/>
       <w:r>
         <w:rPr>
           <w:sz w:val="28"/>
@@ -26269,7 +25983,7 @@
         <w:lastRenderedPageBreak/>
         <w:t>UTILITIES</w:t>
       </w:r>
-      <w:bookmarkEnd w:id="52"/>
+      <w:bookmarkEnd w:id="51"/>
       <w:r>
         <w:rPr>
           <w:sz w:val="28"/>
@@ -26339,7 +26053,7 @@
           <w:szCs w:val="28"/>
         </w:rPr>
       </w:pPr>
-      <w:bookmarkStart w:id="53" w:name="_Toc497204619"/>
+      <w:bookmarkStart w:id="52" w:name="_Toc497204692"/>
       <w:r>
         <w:rPr>
           <w:sz w:val="28"/>
@@ -26348,7 +26062,7 @@
         <w:lastRenderedPageBreak/>
         <w:t>ALTERATIONS</w:t>
       </w:r>
-      <w:bookmarkEnd w:id="53"/>
+      <w:bookmarkEnd w:id="52"/>
       <w:r>
         <w:rPr>
           <w:sz w:val="28"/>
@@ -26829,7 +26543,7 @@
           <w:szCs w:val="28"/>
         </w:rPr>
       </w:pPr>
-      <w:bookmarkStart w:id="54" w:name="_Toc497204620"/>
+      <w:bookmarkStart w:id="53" w:name="_Toc497204693"/>
       <w:r>
         <w:rPr>
           <w:sz w:val="28"/>
@@ -26838,7 +26552,7 @@
         <w:lastRenderedPageBreak/>
         <w:t>COMMON PARTS</w:t>
       </w:r>
-      <w:bookmarkEnd w:id="54"/>
+      <w:bookmarkEnd w:id="53"/>
     </w:p>
     <w:p/>
     <w:p>
@@ -26895,7 +26609,7 @@
           <w:szCs w:val="28"/>
         </w:rPr>
       </w:pPr>
-      <w:bookmarkStart w:id="55" w:name="_Toc497204621"/>
+      <w:bookmarkStart w:id="54" w:name="_Toc497204694"/>
       <w:r>
         <w:lastRenderedPageBreak/>
         <w:t xml:space="preserve">PRIVATE </w:t>
@@ -26906,7 +26620,7 @@
         </w:rPr>
         <w:t>GARDEN</w:t>
       </w:r>
-      <w:bookmarkEnd w:id="55"/>
+      <w:bookmarkEnd w:id="54"/>
     </w:p>
     <w:p/>
     <w:p>
@@ -26960,12 +26674,12 @@
           <w:numId w:val="7"/>
         </w:numPr>
       </w:pPr>
-      <w:bookmarkStart w:id="56" w:name="_Toc497204622"/>
+      <w:bookmarkStart w:id="55" w:name="_Toc497204695"/>
       <w:r>
         <w:lastRenderedPageBreak/>
         <w:t>ROOF</w:t>
       </w:r>
-      <w:bookmarkEnd w:id="56"/>
+      <w:bookmarkEnd w:id="55"/>
     </w:p>
     <w:p/>
     <w:p>
@@ -27019,7 +26733,7 @@
           <w:numId w:val="7"/>
         </w:numPr>
       </w:pPr>
-      <w:bookmarkStart w:id="57" w:name="_Toc497204623"/>
+      <w:bookmarkStart w:id="56" w:name="_Toc497204696"/>
       <w:r>
         <w:lastRenderedPageBreak/>
         <w:t>BINS AND RECYCLIN</w:t>
@@ -27027,7 +26741,7 @@
       <w:r>
         <w:t>G</w:t>
       </w:r>
-      <w:bookmarkEnd w:id="57"/>
+      <w:bookmarkEnd w:id="56"/>
     </w:p>
     <w:p/>
     <w:p>
@@ -27067,12 +26781,12 @@
           <w:numId w:val="7"/>
         </w:numPr>
       </w:pPr>
-      <w:bookmarkStart w:id="58" w:name="_Toc497204624"/>
+      <w:bookmarkStart w:id="57" w:name="_Toc497204697"/>
       <w:r>
         <w:lastRenderedPageBreak/>
         <w:t>STORAGE</w:t>
       </w:r>
-      <w:bookmarkEnd w:id="58"/>
+      <w:bookmarkEnd w:id="57"/>
     </w:p>
     <w:p/>
     <w:p>
@@ -27134,7 +26848,7 @@
           <w:szCs w:val="28"/>
         </w:rPr>
       </w:pPr>
-      <w:bookmarkStart w:id="59" w:name="_Toc497204625"/>
+      <w:bookmarkStart w:id="58" w:name="_Toc497204698"/>
       <w:r>
         <w:rPr>
           <w:sz w:val="28"/>
@@ -27150,7 +26864,7 @@
         </w:rPr>
         <w:t xml:space="preserve"> including liquid petroleum gas</w:t>
       </w:r>
-      <w:bookmarkEnd w:id="59"/>
+      <w:bookmarkEnd w:id="58"/>
     </w:p>
     <w:p/>
     <w:p>
@@ -27212,7 +26926,7 @@
           <w:szCs w:val="28"/>
         </w:rPr>
       </w:pPr>
-      <w:bookmarkStart w:id="60" w:name="_Toc497204626"/>
+      <w:bookmarkStart w:id="59" w:name="_Toc497204699"/>
       <w:r>
         <w:rPr>
           <w:sz w:val="28"/>
@@ -27221,7 +26935,7 @@
         <w:lastRenderedPageBreak/>
         <w:t>PETS</w:t>
       </w:r>
-      <w:bookmarkEnd w:id="60"/>
+      <w:bookmarkEnd w:id="59"/>
       <w:r>
         <w:rPr>
           <w:sz w:val="28"/>
@@ -27276,7 +26990,7 @@
           <w:szCs w:val="28"/>
         </w:rPr>
       </w:pPr>
-      <w:bookmarkStart w:id="61" w:name="_Toc497204627"/>
+      <w:bookmarkStart w:id="60" w:name="_Toc497204700"/>
       <w:r>
         <w:rPr>
           <w:sz w:val="28"/>
@@ -27285,7 +26999,7 @@
         <w:lastRenderedPageBreak/>
         <w:t>SMOKING</w:t>
       </w:r>
-      <w:bookmarkEnd w:id="61"/>
+      <w:bookmarkEnd w:id="60"/>
     </w:p>
     <w:p/>
     <w:p>
@@ -27345,7 +27059,7 @@
         </w:rPr>
         <w:br w:type="page"/>
       </w:r>
-      <w:bookmarkStart w:id="62" w:name="_Toc497204628"/>
+      <w:bookmarkStart w:id="61" w:name="_Toc497204701"/>
       <w:r>
         <w:rPr>
           <w:sz w:val="28"/>
@@ -27354,7 +27068,7 @@
         <w:lastRenderedPageBreak/>
         <w:t>ADD ANY ADDITIONAL TENANCY TERMS HERE</w:t>
       </w:r>
-      <w:bookmarkEnd w:id="62"/>
+      <w:bookmarkEnd w:id="61"/>
     </w:p>
     <w:p/>
     <w:p>
@@ -27461,7 +27175,7 @@
         </w:rPr>
         <w:br w:type="page"/>
       </w:r>
-      <w:bookmarkStart w:id="63" w:name="_Toc497204629"/>
+      <w:bookmarkStart w:id="62" w:name="_Toc497204702"/>
       <w:r>
         <w:rPr>
           <w:sz w:val="28"/>
@@ -27470,7 +27184,7 @@
         <w:lastRenderedPageBreak/>
         <w:t>THE GUARANTOR</w:t>
       </w:r>
-      <w:bookmarkEnd w:id="63"/>
+      <w:bookmarkEnd w:id="62"/>
     </w:p>
     <w:p/>
     <w:p>
@@ -27769,7 +27483,7 @@
           <w:szCs w:val="28"/>
         </w:rPr>
       </w:pPr>
-      <w:bookmarkStart w:id="64" w:name="_Toc497204630"/>
+      <w:bookmarkStart w:id="63" w:name="_Toc497204703"/>
       <w:r>
         <w:rPr>
           <w:sz w:val="28"/>
@@ -27777,7 +27491,7 @@
         </w:rPr>
         <w:t>DECLARATIONS</w:t>
       </w:r>
-      <w:bookmarkEnd w:id="64"/>
+      <w:bookmarkEnd w:id="63"/>
     </w:p>
     <w:p>
       <w:pPr>
@@ -28155,8 +27869,8 @@
           <w:szCs w:val="24"/>
         </w:rPr>
       </w:pPr>
-      <w:bookmarkStart w:id="65" w:name="_Toc495589975"/>
-      <w:bookmarkStart w:id="66" w:name="_Toc495593660"/>
+      <w:bookmarkStart w:id="64" w:name="_Toc495589975"/>
+      <w:bookmarkStart w:id="65" w:name="_Toc495593660"/>
       <w:r>
         <w:rPr>
           <w:sz w:val="24"/>
@@ -28164,8 +27878,8 @@
         </w:rPr>
         <w:t>Private residential tenancies are not subject to the Requirements of Writing (Scotland) Act 1995, so this Agreement can be ‘signed’ by the Tenant(s) and Landlord(s) typing their names into the electronic document and sending it by email if all parties agree to this. A physical copy can be signed instead if this is preferred.</w:t>
       </w:r>
+      <w:bookmarkEnd w:id="64"/>
       <w:bookmarkEnd w:id="65"/>
-      <w:bookmarkEnd w:id="66"/>
       <w:r>
         <w:rPr>
           <w:sz w:val="24"/>
@@ -29361,23 +29075,7 @@
           <w:sz w:val="24"/>
           <w:szCs w:val="24"/>
         </w:rPr>
-        <w:t xml:space="preserve">The tenant does not need to agree to receive notices under the Agreement by email. If the tenant agrees to receive notices by email this could include important messages.   For </w:t>
-      </w:r>
-      <w:proofErr w:type="gramStart"/>
-      <w:r>
-        <w:rPr>
-          <w:sz w:val="24"/>
-          <w:szCs w:val="24"/>
-        </w:rPr>
-        <w:t>example</w:t>
-      </w:r>
-      <w:proofErr w:type="gramEnd"/>
-      <w:r>
-        <w:rPr>
-          <w:sz w:val="24"/>
-          <w:szCs w:val="24"/>
-        </w:rPr>
-        <w:t xml:space="preserve"> telling the tenant that the rent is to go up or that the Tenancy is being brought to an end. You should think about whether email would be the right way to receive important information.  The landlord and the tenant must tell each other about changes to their email addresses.</w:t>
+        <w:t>The tenant does not need to agree to receive notices under the Agreement by email. If the tenant agrees to receive notices by email this could include important messages.   For example telling the tenant that the rent is to go up or that the Tenancy is being brought to an end. You should think about whether email would be the right way to receive important information.  The landlord and the tenant must tell each other about changes to their email addresses.</w:t>
       </w:r>
     </w:p>
     <w:p>
@@ -29733,23 +29431,7 @@
           <w:sz w:val="24"/>
           <w:szCs w:val="24"/>
         </w:rPr>
-        <w:t xml:space="preserve">If the property is an HMO, the Agreement should give the </w:t>
-      </w:r>
-      <w:proofErr w:type="gramStart"/>
-      <w:r>
-        <w:rPr>
-          <w:sz w:val="24"/>
-          <w:szCs w:val="24"/>
-        </w:rPr>
-        <w:t>24 hour</w:t>
-      </w:r>
-      <w:proofErr w:type="gramEnd"/>
-      <w:r>
-        <w:rPr>
-          <w:sz w:val="24"/>
-          <w:szCs w:val="24"/>
-        </w:rPr>
-        <w:t xml:space="preserve"> contact number and the date on which the licence for the HMO will finish.   </w:t>
+        <w:t xml:space="preserve">If the property is an HMO, the Agreement should give the 24 hour contact number and the date on which the licence for the HMO will finish.   </w:t>
       </w:r>
     </w:p>
     <w:p>
@@ -29772,29 +29454,7 @@
           <w:szCs w:val="24"/>
           <w:lang w:val="en"/>
         </w:rPr>
-        <w:t xml:space="preserve">HMO landlords must have a </w:t>
-      </w:r>
-      <w:proofErr w:type="spellStart"/>
-      <w:r>
-        <w:rPr>
-          <w:rFonts w:cs="Arial"/>
-          <w:color w:val="auto"/>
-          <w:sz w:val="24"/>
-          <w:szCs w:val="24"/>
-          <w:lang w:val="en"/>
-        </w:rPr>
-        <w:t>licence</w:t>
-      </w:r>
-      <w:proofErr w:type="spellEnd"/>
-      <w:r>
-        <w:rPr>
-          <w:rFonts w:cs="Arial"/>
-          <w:color w:val="auto"/>
-          <w:sz w:val="24"/>
-          <w:szCs w:val="24"/>
-          <w:lang w:val="en"/>
-        </w:rPr>
-        <w:t xml:space="preserve"> from the local authority to make sure that the property is managed properly and meets legal safety standards.  Because the landlord needs to get a </w:t>
+        <w:t xml:space="preserve">HMO landlords must have a licence from the local authority to make sure that the property is managed properly and meets legal safety standards.  Because the landlord needs to get a </w:t>
       </w:r>
       <w:r>
         <w:rPr>
@@ -30121,23 +29781,7 @@
           <w:sz w:val="24"/>
           <w:szCs w:val="24"/>
         </w:rPr>
-        <w:t xml:space="preserve">The Agreement </w:t>
-      </w:r>
-      <w:proofErr w:type="gramStart"/>
-      <w:r>
-        <w:rPr>
-          <w:sz w:val="24"/>
-          <w:szCs w:val="24"/>
-        </w:rPr>
-        <w:t>lets</w:t>
-      </w:r>
-      <w:proofErr w:type="gramEnd"/>
-      <w:r>
-        <w:rPr>
-          <w:sz w:val="24"/>
-          <w:szCs w:val="24"/>
-        </w:rPr>
-        <w:t xml:space="preserve"> the landlord say how the rent should be paid.  For example, the landlord might want the rent payments to be paid by bank transfer or by cheque.  It is possible for the tenant to pay using another way, if that is fair.  For instance, it might not be considered fair to pay the rent by a method which would result in a high bank charge to the landlord, such as payments made using some credit cards.    </w:t>
+        <w:t xml:space="preserve">The Agreement lets the landlord say how the rent should be paid.  For example, the landlord might want the rent payments to be paid by bank transfer or by cheque.  It is possible for the tenant to pay using another way, if that is fair.  For instance, it might not be considered fair to pay the rent by a method which would result in a high bank charge to the landlord, such as payments made using some credit cards.    </w:t>
       </w:r>
     </w:p>
     <w:p>
@@ -30442,39 +30086,7 @@
           <w:szCs w:val="24"/>
         </w:rPr>
         <w:lastRenderedPageBreak/>
-        <w:t xml:space="preserve">Tenants must follow certain steps to ask the Rent Officer to make this decision and there is a </w:t>
-      </w:r>
-      <w:proofErr w:type="gramStart"/>
-      <w:r>
-        <w:rPr>
-          <w:sz w:val="24"/>
-          <w:szCs w:val="24"/>
-        </w:rPr>
-        <w:t>21 day</w:t>
-      </w:r>
-      <w:proofErr w:type="gramEnd"/>
-      <w:r>
-        <w:rPr>
-          <w:sz w:val="24"/>
-          <w:szCs w:val="24"/>
-        </w:rPr>
-        <w:t xml:space="preserve"> time limit for this to be done.  If these steps are not followed by the tenant within the </w:t>
-      </w:r>
-      <w:proofErr w:type="gramStart"/>
-      <w:r>
-        <w:rPr>
-          <w:sz w:val="24"/>
-          <w:szCs w:val="24"/>
-        </w:rPr>
-        <w:t>21 day</w:t>
-      </w:r>
-      <w:proofErr w:type="gramEnd"/>
-      <w:r>
-        <w:rPr>
-          <w:sz w:val="24"/>
-          <w:szCs w:val="24"/>
-        </w:rPr>
-        <w:t xml:space="preserve"> time limit then the tenant will lose their right to challenge the rent increase - and the rent will be increased to the amount wanted by the landlord.</w:t>
+        <w:t>Tenants must follow certain steps to ask the Rent Officer to make this decision and there is a 21 day time limit for this to be done.  If these steps are not followed by the tenant within the 21 day time limit then the tenant will lose their right to challenge the rent increase - and the rent will be increased to the amount wanted by the landlord.</w:t>
       </w:r>
     </w:p>
     <w:p>
@@ -30564,33 +30176,15 @@
           <w:sz w:val="24"/>
           <w:szCs w:val="24"/>
         </w:rPr>
-        <w:t>on the Scottish Government website, or through Rent Service Scotland –</w:t>
-      </w:r>
-      <w:proofErr w:type="gramStart"/>
+        <w:t xml:space="preserve">on the Scottish Government website, or through Rent Service Scotland –see </w:t>
+      </w:r>
       <w:r>
         <w:rPr>
           <w:color w:val="auto"/>
           <w:sz w:val="24"/>
           <w:szCs w:val="24"/>
         </w:rPr>
-        <w:t xml:space="preserve">see </w:t>
-      </w:r>
-      <w:r>
-        <w:rPr>
-          <w:color w:val="auto"/>
-          <w:sz w:val="24"/>
-          <w:szCs w:val="24"/>
-        </w:rPr>
-        <w:t xml:space="preserve"> Useful</w:t>
-      </w:r>
-      <w:proofErr w:type="gramEnd"/>
-      <w:r>
-        <w:rPr>
-          <w:color w:val="auto"/>
-          <w:sz w:val="24"/>
-          <w:szCs w:val="24"/>
-        </w:rPr>
-        <w:t xml:space="preserve"> Contacts and Links at the end of these Notes; and</w:t>
+        <w:t xml:space="preserve"> Useful Contacts and Links at the end of these Notes; and</w:t>
       </w:r>
     </w:p>
     <w:p>
@@ -30662,23 +30256,7 @@
           <w:sz w:val="24"/>
           <w:szCs w:val="24"/>
         </w:rPr>
-        <w:t xml:space="preserve">Part 3 of the rent-increase notice can also be returned to the landlord by the tenant to say if the tenant has not been given long enough notice of a rent increase - so if less than 3 months’ notice was given.  If the landlord gives less than the 3 months' notice, then the tenant will not need to pay the increased rent until 3 months have passed.  </w:t>
-      </w:r>
-      <w:proofErr w:type="gramStart"/>
-      <w:r>
-        <w:rPr>
-          <w:sz w:val="24"/>
-          <w:szCs w:val="24"/>
-        </w:rPr>
-        <w:t>So</w:t>
-      </w:r>
-      <w:proofErr w:type="gramEnd"/>
-      <w:r>
-        <w:rPr>
-          <w:sz w:val="24"/>
-          <w:szCs w:val="24"/>
-        </w:rPr>
-        <w:t xml:space="preserve"> the landlord cannot try and increase the rent on one month's notice for example.</w:t>
+        <w:t>Part 3 of the rent-increase notice can also be returned to the landlord by the tenant to say if the tenant has not been given long enough notice of a rent increase - so if less than 3 months’ notice was given.  If the landlord gives less than the 3 months' notice, then the tenant will not need to pay the increased rent until 3 months have passed.  So the landlord cannot try and increase the rent on one month's notice for example.</w:t>
       </w:r>
     </w:p>
     <w:p>
@@ -30729,17 +30307,8 @@
           <w:sz w:val="24"/>
           <w:szCs w:val="24"/>
         </w:rPr>
-        <w:t xml:space="preserve"> 8 – Rent).    As the landlord cannot increase the rent higher than the cap, the tenant doesn’t need to pay any rent above the cap.   The tenant has a number of </w:t>
-      </w:r>
-      <w:proofErr w:type="gramStart"/>
-      <w:r>
-        <w:rPr>
-          <w:sz w:val="24"/>
-          <w:szCs w:val="24"/>
-        </w:rPr>
-        <w:t>options:-</w:t>
-      </w:r>
-      <w:proofErr w:type="gramEnd"/>
+        <w:t xml:space="preserve"> 8 – Rent).    As the landlord cannot increase the rent higher than the cap, the tenant doesn’t need to pay any rent above the cap.   The tenant has a number of options:-</w:t>
+      </w:r>
     </w:p>
     <w:p>
       <w:pPr>
@@ -31699,23 +31268,7 @@
           <w:sz w:val="24"/>
           <w:szCs w:val="24"/>
         </w:rPr>
-        <w:t xml:space="preserve">the tenant must have already notified the </w:t>
-      </w:r>
-      <w:proofErr w:type="gramStart"/>
-      <w:r>
-        <w:rPr>
-          <w:sz w:val="24"/>
-          <w:szCs w:val="24"/>
-        </w:rPr>
-        <w:t>landlord .</w:t>
-      </w:r>
-      <w:proofErr w:type="gramEnd"/>
-      <w:r>
-        <w:rPr>
-          <w:sz w:val="24"/>
-          <w:szCs w:val="24"/>
-        </w:rPr>
-        <w:t xml:space="preserve"> </w:t>
+        <w:t xml:space="preserve">the tenant must have already notified the landlord . </w:t>
       </w:r>
     </w:p>
     <w:p>
@@ -31798,23 +31351,7 @@
           <w:sz w:val="24"/>
           <w:szCs w:val="24"/>
         </w:rPr>
-        <w:t xml:space="preserve">the tenant must have already notified the </w:t>
-      </w:r>
-      <w:proofErr w:type="gramStart"/>
-      <w:r>
-        <w:rPr>
-          <w:sz w:val="24"/>
-          <w:szCs w:val="24"/>
-        </w:rPr>
-        <w:t>landlord .</w:t>
-      </w:r>
-      <w:proofErr w:type="gramEnd"/>
-      <w:r>
-        <w:rPr>
-          <w:sz w:val="24"/>
-          <w:szCs w:val="24"/>
-        </w:rPr>
-        <w:t xml:space="preserve"> </w:t>
+        <w:t xml:space="preserve">the tenant must have already notified the landlord . </w:t>
       </w:r>
     </w:p>
     <w:p>
@@ -32578,11 +32115,11 @@
       <w:pPr>
         <w:pStyle w:val="Heading4"/>
       </w:pPr>
-      <w:bookmarkStart w:id="67" w:name="_Ref487097927"/>
+      <w:bookmarkStart w:id="66" w:name="_Ref487097927"/>
       <w:r>
         <w:t>Reasonable Care</w:t>
       </w:r>
-      <w:bookmarkEnd w:id="67"/>
+      <w:bookmarkEnd w:id="66"/>
     </w:p>
     <w:p>
       <w:pPr>
@@ -32810,15 +32347,7 @@
         <w:pStyle w:val="Heading4"/>
       </w:pPr>
       <w:r>
-        <w:t xml:space="preserve">The Repairing Standard </w:t>
-      </w:r>
-      <w:proofErr w:type="spellStart"/>
-      <w:r>
-        <w:t>Etc</w:t>
-      </w:r>
-      <w:proofErr w:type="spellEnd"/>
-      <w:r>
-        <w:t xml:space="preserve"> &amp; Other Information </w:t>
+        <w:t xml:space="preserve">The Repairing Standard Etc &amp; Other Information </w:t>
       </w:r>
     </w:p>
     <w:p>
@@ -33533,34 +33062,18 @@
           <w:sz w:val="24"/>
           <w:szCs w:val="24"/>
         </w:rPr>
-        <w:t xml:space="preserve">Sometimes the landlord might be responsible, along with owners of homes nearby, to keep certain common parts of a building or walls between two properties in good repair.  Examples of this might be where the property is a flat in a tenement building. In that case the common parts would usually include items such as the roof, common doors, the staircase giving access to all flats and the </w:t>
-      </w:r>
-      <w:proofErr w:type="gramStart"/>
-      <w:r>
-        <w:rPr>
-          <w:sz w:val="24"/>
-          <w:szCs w:val="24"/>
-        </w:rPr>
-        <w:t>back court</w:t>
-      </w:r>
-      <w:proofErr w:type="gramEnd"/>
-      <w:r>
-        <w:rPr>
-          <w:sz w:val="24"/>
-          <w:szCs w:val="24"/>
-        </w:rPr>
-        <w:t xml:space="preserve"> area.   The landlord would need to carry out repairs to these things - but this would be shared with the owners of all of the other flats within the tenement.  </w:t>
+        <w:t xml:space="preserve">Sometimes the landlord might be responsible, along with owners of homes nearby, to keep certain common parts of a building or walls between two properties in good repair.  Examples of this might be where the property is a flat in a tenement building. In that case the common parts would usually include items such as the roof, common doors, the staircase giving access to all flats and the back court area.   The landlord would need to carry out repairs to these things - but this would be shared with the owners of all of the other flats within the tenement.  </w:t>
       </w:r>
     </w:p>
     <w:p>
       <w:pPr>
         <w:pStyle w:val="Heading5"/>
       </w:pPr>
-      <w:bookmarkStart w:id="68" w:name="_Ref487096232"/>
+      <w:bookmarkStart w:id="67" w:name="_Ref487096232"/>
       <w:r>
         <w:t>Gas Safety</w:t>
       </w:r>
-      <w:bookmarkEnd w:id="68"/>
+      <w:bookmarkEnd w:id="67"/>
     </w:p>
     <w:p>
       <w:pPr>
@@ -33766,23 +33279,7 @@
           <w:sz w:val="24"/>
           <w:szCs w:val="24"/>
         </w:rPr>
-        <w:t xml:space="preserve">each room or inter-connected space such as a </w:t>
-      </w:r>
-      <w:proofErr w:type="gramStart"/>
-      <w:r>
-        <w:rPr>
-          <w:sz w:val="24"/>
-          <w:szCs w:val="24"/>
-        </w:rPr>
-        <w:t>garage,  that</w:t>
-      </w:r>
-      <w:proofErr w:type="gramEnd"/>
-      <w:r>
-        <w:rPr>
-          <w:sz w:val="24"/>
-          <w:szCs w:val="24"/>
-        </w:rPr>
-        <w:t xml:space="preserve"> has a fixed carbon based fuel powered appliance (except one solely used for cooking) - so, for example, every room or inter-connected space  that has a fire, heater or a boiler; and</w:t>
+        <w:t>each room or inter-connected space such as a garage,  that has a fixed carbon based fuel powered appliance (except one solely used for cooking) - so, for example, every room or inter-connected space  that has a fire, heater or a boiler; and</w:t>
       </w:r>
     </w:p>
     <w:p>
@@ -33803,23 +33300,7 @@
           <w:sz w:val="24"/>
           <w:szCs w:val="24"/>
         </w:rPr>
-        <w:t xml:space="preserve">if the flue from any </w:t>
-      </w:r>
-      <w:proofErr w:type="gramStart"/>
-      <w:r>
-        <w:rPr>
-          <w:sz w:val="24"/>
-          <w:szCs w:val="24"/>
-        </w:rPr>
-        <w:t>carbon based</w:t>
-      </w:r>
-      <w:proofErr w:type="gramEnd"/>
-      <w:r>
-        <w:rPr>
-          <w:sz w:val="24"/>
-          <w:szCs w:val="24"/>
-        </w:rPr>
-        <w:t xml:space="preserve"> fuel powered appliance passes through any bedroom or living room, then in each of those rooms too.</w:t>
+        <w:t>if the flue from any carbon based fuel powered appliance passes through any bedroom or living room, then in each of those rooms too.</w:t>
       </w:r>
     </w:p>
     <w:p>
@@ -33860,11 +33341,11 @@
       <w:pPr>
         <w:pStyle w:val="Heading5"/>
       </w:pPr>
-      <w:bookmarkStart w:id="69" w:name="_Ref487096251"/>
+      <w:bookmarkStart w:id="68" w:name="_Ref487096251"/>
       <w:r>
         <w:t>Electrical Safety</w:t>
       </w:r>
-      <w:bookmarkEnd w:id="69"/>
+      <w:bookmarkEnd w:id="68"/>
       <w:r>
         <w:t xml:space="preserve"> </w:t>
       </w:r>
@@ -34610,11 +34091,11 @@
       <w:pPr>
         <w:pStyle w:val="Heading5"/>
       </w:pPr>
-      <w:bookmarkStart w:id="70" w:name="_Ref487096274"/>
+      <w:bookmarkStart w:id="69" w:name="_Ref487096274"/>
       <w:r>
         <w:t>Energy Performance Certificate</w:t>
       </w:r>
-      <w:bookmarkEnd w:id="70"/>
+      <w:bookmarkEnd w:id="69"/>
       <w:r>
         <w:t xml:space="preserve"> </w:t>
       </w:r>
@@ -34662,21 +34143,12 @@
           <w:szCs w:val="24"/>
         </w:rPr>
       </w:pPr>
-      <w:proofErr w:type="gramStart"/>
-      <w:r>
-        <w:rPr>
-          <w:sz w:val="24"/>
-          <w:szCs w:val="24"/>
-        </w:rPr>
-        <w:t>The  EPC</w:t>
-      </w:r>
-      <w:proofErr w:type="gramEnd"/>
-      <w:r>
-        <w:rPr>
-          <w:sz w:val="24"/>
-          <w:szCs w:val="24"/>
-        </w:rPr>
-        <w:t xml:space="preserve"> must not be more than 10 years old. The EPC has to be made available to a tenant free of charge.</w:t>
+      <w:r>
+        <w:rPr>
+          <w:sz w:val="24"/>
+          <w:szCs w:val="24"/>
+        </w:rPr>
+        <w:t>The  EPC must not be more than 10 years old. The EPC has to be made available to a tenant free of charge.</w:t>
       </w:r>
     </w:p>
     <w:p>
@@ -35611,23 +35083,7 @@
           <w:sz w:val="24"/>
           <w:szCs w:val="24"/>
         </w:rPr>
-        <w:t xml:space="preserve">avoiding debris getting into the system - for example by making sure that any </w:t>
-      </w:r>
-      <w:proofErr w:type="gramStart"/>
-      <w:r>
-        <w:rPr>
-          <w:sz w:val="24"/>
-          <w:szCs w:val="24"/>
-        </w:rPr>
-        <w:t>cold water</w:t>
-      </w:r>
-      <w:proofErr w:type="gramEnd"/>
-      <w:r>
-        <w:rPr>
-          <w:sz w:val="24"/>
-          <w:szCs w:val="24"/>
-        </w:rPr>
-        <w:t xml:space="preserve"> tanks have a tight fitting lid; and </w:t>
+        <w:t xml:space="preserve">avoiding debris getting into the system - for example by making sure that any cold water tanks have a tight fitting lid; and </w:t>
       </w:r>
     </w:p>
     <w:p>
@@ -35926,23 +35382,7 @@
           <w:sz w:val="24"/>
           <w:szCs w:val="24"/>
         </w:rPr>
-        <w:t xml:space="preserve">The tenant should be given at least 48 hours' notice before this happens - unless it is an </w:t>
-      </w:r>
-      <w:proofErr w:type="gramStart"/>
-      <w:r>
-        <w:rPr>
-          <w:sz w:val="24"/>
-          <w:szCs w:val="24"/>
-        </w:rPr>
-        <w:t>emergency .</w:t>
-      </w:r>
-      <w:proofErr w:type="gramEnd"/>
-      <w:r>
-        <w:rPr>
-          <w:sz w:val="24"/>
-          <w:szCs w:val="24"/>
-        </w:rPr>
-        <w:t xml:space="preserve">   If it is an emergency, then less than 48 hours' notice might be given, or immediate access might be needed (with no notice beforehand).   An emergency might include a dangerous electrical fault or a burst water pipe in the property which is flooding the property or any flat below it.  Emergencies are repairs that are causing danger or, if left, are likely to cause damage to the property or property nearby if they are not repaired quickly.  </w:t>
+        <w:t xml:space="preserve">The tenant should be given at least 48 hours' notice before this happens - unless it is an emergency .   If it is an emergency, then less than 48 hours' notice might be given, or immediate access might be needed (with no notice beforehand).   An emergency might include a dangerous electrical fault or a burst water pipe in the property which is flooding the property or any flat below it.  Emergencies are repairs that are causing danger or, if left, are likely to cause damage to the property or property nearby if they are not repaired quickly.  </w:t>
       </w:r>
     </w:p>
     <w:p>
@@ -35959,23 +35399,7 @@
           <w:sz w:val="24"/>
           <w:szCs w:val="24"/>
         </w:rPr>
-        <w:t xml:space="preserve">Reasonable access, for non-emergency work, would generally mean access during the working day (8 a.m. to 6 p.m.)  Monday to Friday. If both landlord and tenant agree, then the tenant could allow access </w:t>
-      </w:r>
-      <w:proofErr w:type="spellStart"/>
-      <w:r>
-        <w:rPr>
-          <w:sz w:val="24"/>
-          <w:szCs w:val="24"/>
-        </w:rPr>
-        <w:t>outwith</w:t>
-      </w:r>
-      <w:proofErr w:type="spellEnd"/>
-      <w:r>
-        <w:rPr>
-          <w:sz w:val="24"/>
-          <w:szCs w:val="24"/>
-        </w:rPr>
-        <w:t xml:space="preserve"> such times if this would allow work to be done more quickly.</w:t>
+        <w:t>Reasonable access, for non-emergency work, would generally mean access during the working day (8 a.m. to 6 p.m.)  Monday to Friday. If both landlord and tenant agree, then the tenant could allow access outwith such times if this would allow work to be done more quickly.</w:t>
       </w:r>
     </w:p>
     <w:p>
@@ -36431,23 +35855,7 @@
           <w:sz w:val="24"/>
           <w:szCs w:val="24"/>
         </w:rPr>
-        <w:t xml:space="preserve">Landlords have a responsibility to try to stop antisocial behaviour taking place. </w:t>
-      </w:r>
-      <w:proofErr w:type="gramStart"/>
-      <w:r>
-        <w:rPr>
-          <w:sz w:val="24"/>
-          <w:szCs w:val="24"/>
-        </w:rPr>
-        <w:t>So</w:t>
-      </w:r>
-      <w:proofErr w:type="gramEnd"/>
-      <w:r>
-        <w:rPr>
-          <w:sz w:val="24"/>
-          <w:szCs w:val="24"/>
-        </w:rPr>
-        <w:t xml:space="preserve"> if the tenant is involved in antisocial behaviour the landlord must do something to try to stop it. This could include:</w:t>
+        <w:t>Landlords have a responsibility to try to stop antisocial behaviour taking place. So if the tenant is involved in antisocial behaviour the landlord must do something to try to stop it. This could include:</w:t>
       </w:r>
     </w:p>
     <w:p>
@@ -36926,41 +36334,25 @@
         </w:rPr>
         <w:t xml:space="preserve">Equality Advisory Support Service for help and advice. </w:t>
       </w:r>
-      <w:r>
-        <w:fldChar w:fldCharType="begin"/>
-      </w:r>
-      <w:r>
-        <w:instrText xml:space="preserve"> HYPERLINK "https://www.gov.uk/equality-advisory-support-service" </w:instrText>
-      </w:r>
-      <w:r>
-        <w:fldChar w:fldCharType="separate"/>
-      </w:r>
-      <w:r>
-        <w:rPr>
-          <w:rStyle w:val="Hyperlink"/>
-          <w:sz w:val="24"/>
-          <w:szCs w:val="24"/>
-        </w:rPr>
-        <w:t>h</w:t>
-      </w:r>
-      <w:r>
-        <w:rPr>
-          <w:rStyle w:val="Hyperlink"/>
-          <w:sz w:val="24"/>
-          <w:szCs w:val="24"/>
-          <w:lang w:val="en"/>
-        </w:rPr>
-        <w:t>ttps://www.gov.uk/equality-advisory-support-service</w:t>
-      </w:r>
-      <w:r>
-        <w:rPr>
-          <w:rStyle w:val="Hyperlink"/>
-          <w:sz w:val="24"/>
-          <w:szCs w:val="24"/>
-          <w:lang w:val="en"/>
-        </w:rPr>
-        <w:fldChar w:fldCharType="end"/>
-      </w:r>
+      <w:hyperlink r:id="rId26" w:history="1">
+        <w:r>
+          <w:rPr>
+            <w:rStyle w:val="Hyperlink"/>
+            <w:sz w:val="24"/>
+            <w:szCs w:val="24"/>
+          </w:rPr>
+          <w:t>h</w:t>
+        </w:r>
+        <w:r>
+          <w:rPr>
+            <w:rStyle w:val="Hyperlink"/>
+            <w:sz w:val="24"/>
+            <w:szCs w:val="24"/>
+            <w:lang w:val="en"/>
+          </w:rPr>
+          <w:t>ttps://www.gov.uk/equality-advisory-support-service</w:t>
+        </w:r>
+      </w:hyperlink>
     </w:p>
     <w:p>
       <w:pPr>
@@ -37160,7 +36552,7 @@
           <w:szCs w:val="24"/>
         </w:rPr>
       </w:pPr>
-      <w:hyperlink r:id="rId26" w:history="1">
+      <w:hyperlink r:id="rId27" w:history="1">
         <w:r>
           <w:rPr>
             <w:rStyle w:val="Hyperlink"/>
@@ -37578,25 +36970,7 @@
           <w:sz w:val="24"/>
           <w:szCs w:val="24"/>
         </w:rPr>
-        <w:t xml:space="preserve">minimum </w:t>
-      </w:r>
-      <w:proofErr w:type="gramStart"/>
-      <w:r>
-        <w:rPr>
-          <w:b/>
-          <w:sz w:val="24"/>
-          <w:szCs w:val="24"/>
-        </w:rPr>
-        <w:t>28 day</w:t>
-      </w:r>
-      <w:proofErr w:type="gramEnd"/>
-      <w:r>
-        <w:rPr>
-          <w:b/>
-          <w:sz w:val="24"/>
-          <w:szCs w:val="24"/>
-        </w:rPr>
-        <w:t xml:space="preserve"> period </w:t>
+        <w:t xml:space="preserve">minimum 28 day period </w:t>
       </w:r>
       <w:r>
         <w:rPr>
@@ -37737,7 +37111,7 @@
         </w:rPr>
         <w:t>n's Aid (</w:t>
       </w:r>
-      <w:hyperlink r:id="rId27" w:history="1">
+      <w:hyperlink r:id="rId28" w:history="1">
         <w:r>
           <w:rPr>
             <w:rStyle w:val="Hyperlink"/>
@@ -38056,17 +37430,8 @@
           <w:sz w:val="24"/>
           <w:szCs w:val="24"/>
         </w:rPr>
-        <w:t xml:space="preserve"> possible options for the </w:t>
-      </w:r>
-      <w:proofErr w:type="gramStart"/>
-      <w:r>
-        <w:rPr>
-          <w:sz w:val="24"/>
-          <w:szCs w:val="24"/>
-        </w:rPr>
-        <w:t>tenant:-</w:t>
-      </w:r>
-      <w:proofErr w:type="gramEnd"/>
+        <w:t xml:space="preserve"> possible options for the tenant:-</w:t>
+      </w:r>
     </w:p>
     <w:p>
       <w:pPr>
@@ -38386,39 +37751,7 @@
           <w:sz w:val="24"/>
           <w:szCs w:val="24"/>
         </w:rPr>
-        <w:t xml:space="preserve">which of the </w:t>
-      </w:r>
-      <w:proofErr w:type="gramStart"/>
-      <w:r>
-        <w:rPr>
-          <w:sz w:val="24"/>
-          <w:szCs w:val="24"/>
-        </w:rPr>
-        <w:t>18 eviction</w:t>
-      </w:r>
-      <w:proofErr w:type="gramEnd"/>
-      <w:r>
-        <w:rPr>
-          <w:sz w:val="24"/>
-          <w:szCs w:val="24"/>
-        </w:rPr>
-        <w:t xml:space="preserve"> ground(</w:t>
-      </w:r>
-      <w:proofErr w:type="spellStart"/>
-      <w:r>
-        <w:rPr>
-          <w:sz w:val="24"/>
-          <w:szCs w:val="24"/>
-        </w:rPr>
-        <w:t>s</w:t>
-      </w:r>
-      <w:proofErr w:type="spellEnd"/>
-      <w:r>
-        <w:rPr>
-          <w:sz w:val="24"/>
-          <w:szCs w:val="24"/>
-        </w:rPr>
-        <w:t xml:space="preserve">) the landlord is using to end the Agreement; and </w:t>
+        <w:t xml:space="preserve">which of the 18 eviction ground(s) the landlord is using to end the Agreement; and </w:t>
       </w:r>
     </w:p>
     <w:p>
@@ -38738,25 +38071,7 @@
           <w:sz w:val="24"/>
           <w:szCs w:val="24"/>
         </w:rPr>
-        <w:t xml:space="preserve">at least 84 days' (or 12 </w:t>
-      </w:r>
-      <w:proofErr w:type="spellStart"/>
-      <w:r>
-        <w:rPr>
-          <w:b/>
-          <w:sz w:val="24"/>
-          <w:szCs w:val="24"/>
-        </w:rPr>
-        <w:t>weeks) notice</w:t>
-      </w:r>
-      <w:proofErr w:type="spellEnd"/>
-      <w:r>
-        <w:rPr>
-          <w:b/>
-          <w:sz w:val="24"/>
-          <w:szCs w:val="24"/>
-        </w:rPr>
-        <w:t>.</w:t>
+        <w:t>at least 84 days' (or 12 weeks) notice.</w:t>
       </w:r>
       <w:r>
         <w:rPr>
@@ -38782,18 +38097,8 @@
           <w:sz w:val="24"/>
           <w:szCs w:val="24"/>
         </w:rPr>
-        <w:t xml:space="preserve">At least 84 days' (or 12 </w:t>
-      </w:r>
-      <w:proofErr w:type="spellStart"/>
-      <w:r>
-        <w:rPr>
-          <w:b/>
-          <w:sz w:val="24"/>
-          <w:szCs w:val="24"/>
-        </w:rPr>
-        <w:t>weeks) notice</w:t>
-      </w:r>
-      <w:proofErr w:type="spellEnd"/>
+        <w:t>At least 84 days' (or 12 weeks) notice</w:t>
+      </w:r>
       <w:r>
         <w:rPr>
           <w:sz w:val="24"/>
@@ -38895,23 +38200,7 @@
           <w:sz w:val="24"/>
           <w:szCs w:val="24"/>
         </w:rPr>
-        <w:t>eviction ground(</w:t>
-      </w:r>
-      <w:proofErr w:type="spellStart"/>
-      <w:r>
-        <w:rPr>
-          <w:sz w:val="24"/>
-          <w:szCs w:val="24"/>
-        </w:rPr>
-        <w:t>s</w:t>
-      </w:r>
-      <w:proofErr w:type="spellEnd"/>
-      <w:r>
-        <w:rPr>
-          <w:sz w:val="24"/>
-          <w:szCs w:val="24"/>
-        </w:rPr>
-        <w:t xml:space="preserve">) </w:t>
+        <w:t xml:space="preserve">eviction ground(s) </w:t>
       </w:r>
       <w:r>
         <w:rPr>
@@ -39241,23 +38530,7 @@
           <w:sz w:val="24"/>
           <w:szCs w:val="24"/>
         </w:rPr>
-        <w:t>After the tenancy began, the tenant is found guilty in a court either (</w:t>
-      </w:r>
-      <w:proofErr w:type="spellStart"/>
-      <w:r>
-        <w:rPr>
-          <w:sz w:val="24"/>
-          <w:szCs w:val="24"/>
-        </w:rPr>
-        <w:t>i</w:t>
-      </w:r>
-      <w:proofErr w:type="spellEnd"/>
-      <w:r>
-        <w:rPr>
-          <w:sz w:val="24"/>
-          <w:szCs w:val="24"/>
-        </w:rPr>
-        <w:t>) of using, or allowing the use of, the property for an immoral or illegal purpose or (ii) of a crime for which the tenant could be sent to prison. This crime needs to have taken place in or in the neighbourhood of the property. For this ground, the landlord would usually have to apply for the eviction order within 12 months after the date that the tenant was found guilty.</w:t>
+        <w:t>After the tenancy began, the tenant is found guilty in a court either (i) of using, or allowing the use of, the property for an immoral or illegal purpose or (ii) of a crime for which the tenant could be sent to prison. This crime needs to have taken place in or in the neighbourhood of the property. For this ground, the landlord would usually have to apply for the eviction order within 12 months after the date that the tenant was found guilty.</w:t>
       </w:r>
     </w:p>
     <w:p>
@@ -39468,23 +38741,7 @@
           <w:sz w:val="24"/>
           <w:szCs w:val="24"/>
         </w:rPr>
-        <w:t>The tenant is meeting or socialising in the property with a person who has (</w:t>
-      </w:r>
-      <w:proofErr w:type="spellStart"/>
-      <w:r>
-        <w:rPr>
-          <w:sz w:val="24"/>
-          <w:szCs w:val="24"/>
-        </w:rPr>
-        <w:t>i</w:t>
-      </w:r>
-      <w:proofErr w:type="spellEnd"/>
-      <w:r>
-        <w:rPr>
-          <w:sz w:val="24"/>
-          <w:szCs w:val="24"/>
-        </w:rPr>
-        <w:t>) been found guilty of a crime or (ii) been involved in antisocial behaviour. This applies if, in either case, the Tribunal would have been able to issue an eviction order if it was the tenant who had been found guilty of that crime or the tenant who had been involved in that antisocial behaviour. For this ground, the landlord would be expected to apply for the eviction order within 12 months of the antisocial behaviour taking place.</w:t>
+        <w:t>The tenant is meeting or socialising in the property with a person who has (i) been found guilty of a crime or (ii) been involved in antisocial behaviour. This applies if, in either case, the Tribunal would have been able to issue an eviction order if it was the tenant who had been found guilty of that crime or the tenant who had been involved in that antisocial behaviour. For this ground, the landlord would be expected to apply for the eviction order within 12 months of the antisocial behaviour taking place.</w:t>
       </w:r>
     </w:p>
     <w:p>
@@ -39635,23 +38892,7 @@
           <w:sz w:val="24"/>
           <w:szCs w:val="24"/>
         </w:rPr>
-        <w:t xml:space="preserve">Two of the eviction grounds can be mandatory in some cases and discretionary in some others. </w:t>
-      </w:r>
-      <w:proofErr w:type="gramStart"/>
-      <w:r>
-        <w:rPr>
-          <w:sz w:val="24"/>
-          <w:szCs w:val="24"/>
-        </w:rPr>
-        <w:t>So</w:t>
-      </w:r>
-      <w:proofErr w:type="gramEnd"/>
-      <w:r>
-        <w:rPr>
-          <w:sz w:val="24"/>
-          <w:szCs w:val="24"/>
-        </w:rPr>
-        <w:t xml:space="preserve"> if the Tribunal accepts that the ground applies, then:</w:t>
+        <w:t>Two of the eviction grounds can be mandatory in some cases and discretionary in some others. So if the Tribunal accepts that the ground applies, then:</w:t>
       </w:r>
     </w:p>
     <w:p>
@@ -39673,23 +38914,7 @@
           <w:szCs w:val="24"/>
         </w:rPr>
         <w:lastRenderedPageBreak/>
-        <w:t xml:space="preserve">in some </w:t>
-      </w:r>
-      <w:proofErr w:type="gramStart"/>
-      <w:r>
-        <w:rPr>
-          <w:sz w:val="24"/>
-          <w:szCs w:val="24"/>
-        </w:rPr>
-        <w:t>cases</w:t>
-      </w:r>
-      <w:proofErr w:type="gramEnd"/>
-      <w:r>
-        <w:rPr>
-          <w:sz w:val="24"/>
-          <w:szCs w:val="24"/>
-        </w:rPr>
-        <w:t xml:space="preserve"> the Tribunal must issue the eviction order; but</w:t>
+        <w:t>in some cases the Tribunal must issue the eviction order; but</w:t>
       </w:r>
     </w:p>
     <w:p>
@@ -39796,17 +39021,8 @@
           <w:sz w:val="24"/>
           <w:szCs w:val="24"/>
         </w:rPr>
-        <w:t xml:space="preserve"> issue the eviction order) </w:t>
-      </w:r>
-      <w:proofErr w:type="gramStart"/>
-      <w:r>
-        <w:rPr>
-          <w:sz w:val="24"/>
-          <w:szCs w:val="24"/>
-        </w:rPr>
-        <w:t>if:-</w:t>
-      </w:r>
-      <w:proofErr w:type="gramEnd"/>
+        <w:t xml:space="preserve"> issue the eviction order) if:-</w:t>
+      </w:r>
     </w:p>
     <w:p>
       <w:pPr>
@@ -39916,17 +39132,8 @@
           <w:sz w:val="24"/>
           <w:szCs w:val="24"/>
         </w:rPr>
-        <w:t xml:space="preserve"> whether or not to issue the eviction order if the Tribunal considers it right to end the tenancy) </w:t>
-      </w:r>
-      <w:proofErr w:type="gramStart"/>
-      <w:r>
-        <w:rPr>
-          <w:sz w:val="24"/>
-          <w:szCs w:val="24"/>
-        </w:rPr>
-        <w:t>if:-</w:t>
-      </w:r>
-      <w:proofErr w:type="gramEnd"/>
+        <w:t xml:space="preserve"> whether or not to issue the eviction order if the Tribunal considers it right to end the tenancy) if:-</w:t>
+      </w:r>
     </w:p>
     <w:p>
       <w:pPr>
@@ -40117,7 +39324,7 @@
           <w:szCs w:val="24"/>
         </w:rPr>
       </w:pPr>
-      <w:bookmarkStart w:id="71" w:name="_Ref487018414"/>
+      <w:bookmarkStart w:id="70" w:name="_Ref487018414"/>
       <w:r>
         <w:rPr>
           <w:b/>
@@ -40126,7 +39333,7 @@
         </w:rPr>
         <w:t>Unlawful Eviction</w:t>
       </w:r>
-      <w:bookmarkEnd w:id="71"/>
+      <w:bookmarkEnd w:id="70"/>
     </w:p>
     <w:p>
       <w:pPr>
@@ -40642,17 +39849,10 @@
       </w:pPr>
       <w:r>
         <w:lastRenderedPageBreak/>
-        <w:fldChar w:fldCharType="begin"/>
-      </w:r>
-      <w:r>
-        <w:instrText xml:space="preserve"> MERGEFIELD alterationsTitle \* MERGEFORMAT </w:instrText>
-      </w:r>
-      <w:r>
-        <w:fldChar w:fldCharType="end"/>
-      </w:r>
-      <w:r>
         <w:t>Alterations</w:t>
       </w:r>
+      <w:bookmarkStart w:id="71" w:name="_GoBack"/>
+      <w:bookmarkEnd w:id="71"/>
     </w:p>
     <w:p>
       <w:pPr>
@@ -41437,23 +40637,13 @@
           <w:szCs w:val="24"/>
         </w:rPr>
       </w:pPr>
-      <w:proofErr w:type="gramStart"/>
       <w:r>
         <w:rPr>
           <w:color w:val="auto"/>
           <w:sz w:val="24"/>
           <w:szCs w:val="24"/>
         </w:rPr>
-        <w:t>Also</w:t>
-      </w:r>
-      <w:proofErr w:type="gramEnd"/>
-      <w:r>
-        <w:rPr>
-          <w:color w:val="auto"/>
-          <w:sz w:val="24"/>
-          <w:szCs w:val="24"/>
-        </w:rPr>
-        <w:t xml:space="preserve"> if the landlord:</w:t>
+        <w:t>Also if the landlord:</w:t>
       </w:r>
     </w:p>
     <w:p>
@@ -41820,7 +41010,7 @@
           <w:szCs w:val="24"/>
         </w:rPr>
       </w:pPr>
-      <w:hyperlink r:id="rId28" w:history="1">
+      <w:hyperlink r:id="rId29" w:history="1">
         <w:r>
           <w:rPr>
             <w:rStyle w:val="Hyperlink"/>
@@ -41925,8 +41115,7 @@
         </w:rPr>
         <w:t xml:space="preserve">Email: </w:t>
       </w:r>
-      <w:hyperlink r:id="rId29" w:history="1">
-        <w:proofErr w:type="spellStart"/>
+      <w:hyperlink r:id="rId30" w:history="1">
         <w:r>
           <w:rPr>
             <w:rFonts w:cs="Arial"/>
@@ -41937,7 +41126,6 @@
           </w:rPr>
           <w:t>rss.dundee@gov.scot</w:t>
         </w:r>
-        <w:proofErr w:type="spellEnd"/>
       </w:hyperlink>
     </w:p>
     <w:p>
@@ -42028,7 +41216,7 @@
           <w:szCs w:val="24"/>
         </w:rPr>
       </w:pPr>
-      <w:hyperlink r:id="rId30" w:history="1">
+      <w:hyperlink r:id="rId31" w:history="1">
         <w:r>
           <w:rPr>
             <w:rStyle w:val="Hyperlink"/>
@@ -42181,7 +41369,7 @@
           <w:szCs w:val="24"/>
         </w:rPr>
       </w:pPr>
-      <w:hyperlink r:id="rId31" w:history="1">
+      <w:hyperlink r:id="rId32" w:history="1">
         <w:r>
           <w:rPr>
             <w:rStyle w:val="Hyperlink"/>
@@ -42292,7 +41480,7 @@
           <w:szCs w:val="24"/>
         </w:rPr>
       </w:pPr>
-      <w:hyperlink r:id="rId32" w:history="1">
+      <w:hyperlink r:id="rId33" w:history="1">
         <w:r>
           <w:rPr>
             <w:rStyle w:val="Hyperlink"/>
@@ -42342,7 +41530,6 @@
         </w:rPr>
         <w:t>Office of the Gas and Electricity Markets (</w:t>
       </w:r>
-      <w:proofErr w:type="spellStart"/>
       <w:r>
         <w:rPr>
           <w:rFonts w:cs="Arial"/>
@@ -42352,19 +41539,7 @@
           <w:sz w:val="24"/>
           <w:szCs w:val="24"/>
         </w:rPr>
-        <w:t>Ofgem</w:t>
-      </w:r>
-      <w:proofErr w:type="spellEnd"/>
-      <w:r>
-        <w:rPr>
-          <w:rFonts w:cs="Arial"/>
-          <w:b/>
-          <w:bCs/>
-          <w:color w:val="000000"/>
-          <w:sz w:val="24"/>
-          <w:szCs w:val="24"/>
-        </w:rPr>
-        <w:t>)</w:t>
+        <w:t>Ofgem)</w:t>
       </w:r>
     </w:p>
     <w:p>
@@ -42427,7 +41602,7 @@
           <w:szCs w:val="24"/>
         </w:rPr>
       </w:pPr>
-      <w:hyperlink r:id="rId33" w:history="1">
+      <w:hyperlink r:id="rId34" w:history="1">
         <w:r>
           <w:rPr>
             <w:rStyle w:val="Hyperlink"/>
@@ -42585,7 +41760,7 @@
           <w:szCs w:val="24"/>
         </w:rPr>
       </w:pPr>
-      <w:hyperlink r:id="rId34" w:history="1">
+      <w:hyperlink r:id="rId35" w:history="1">
         <w:r>
           <w:rPr>
             <w:rStyle w:val="Hyperlink"/>
@@ -42691,7 +41866,7 @@
           <w:szCs w:val="24"/>
         </w:rPr>
       </w:pPr>
-      <w:hyperlink r:id="rId35" w:history="1">
+      <w:hyperlink r:id="rId36" w:history="1">
         <w:r>
           <w:rPr>
             <w:rFonts w:cs="Arial"/>
@@ -42768,7 +41943,7 @@
           <w:szCs w:val="24"/>
         </w:rPr>
       </w:pPr>
-      <w:hyperlink r:id="rId36" w:history="1">
+      <w:hyperlink r:id="rId37" w:history="1">
         <w:r>
           <w:rPr>
             <w:rFonts w:cs="Arial"/>
@@ -42802,7 +41977,6 @@
           <w:szCs w:val="24"/>
         </w:rPr>
       </w:pPr>
-      <w:proofErr w:type="spellStart"/>
       <w:r>
         <w:rPr>
           <w:rFonts w:cs="Arial"/>
@@ -42812,19 +41986,7 @@
           <w:sz w:val="24"/>
           <w:szCs w:val="24"/>
         </w:rPr>
-        <w:t>Mydeposits</w:t>
-      </w:r>
-      <w:proofErr w:type="spellEnd"/>
-      <w:r>
-        <w:rPr>
-          <w:rFonts w:cs="Arial"/>
-          <w:b/>
-          <w:bCs/>
-          <w:color w:val="000000"/>
-          <w:sz w:val="24"/>
-          <w:szCs w:val="24"/>
-        </w:rPr>
-        <w:t xml:space="preserve"> Scotland</w:t>
+        <w:t>Mydeposits Scotland</w:t>
       </w:r>
     </w:p>
     <w:p>
@@ -42869,7 +42031,7 @@
         </w:rPr>
         <w:t xml:space="preserve"> </w:t>
       </w:r>
-      <w:hyperlink r:id="rId37" w:history="1">
+      <w:hyperlink r:id="rId38" w:history="1">
         <w:r>
           <w:rPr>
             <w:rFonts w:cs="Arial"/>
@@ -43015,7 +42177,7 @@
           <w:szCs w:val="24"/>
         </w:rPr>
       </w:pPr>
-      <w:hyperlink r:id="rId38" w:history="1">
+      <w:hyperlink r:id="rId39" w:history="1">
         <w:r>
           <w:rPr>
             <w:rStyle w:val="Hyperlink"/>
@@ -43104,7 +42266,7 @@
           <w:szCs w:val="24"/>
         </w:rPr>
       </w:pPr>
-      <w:hyperlink r:id="rId39" w:history="1">
+      <w:hyperlink r:id="rId40" w:history="1">
         <w:r>
           <w:rPr>
             <w:rStyle w:val="Hyperlink"/>
@@ -43224,7 +42386,7 @@
           <w:szCs w:val="24"/>
         </w:rPr>
       </w:pPr>
-      <w:hyperlink r:id="rId40" w:history="1">
+      <w:hyperlink r:id="rId41" w:history="1">
         <w:r>
           <w:rPr>
             <w:rStyle w:val="Hyperlink"/>
@@ -43306,7 +42468,7 @@
           <w:szCs w:val="24"/>
         </w:rPr>
       </w:pPr>
-      <w:hyperlink r:id="rId41" w:history="1">
+      <w:hyperlink r:id="rId42" w:history="1">
         <w:r>
           <w:rPr>
             <w:rStyle w:val="Hyperlink"/>
@@ -43465,7 +42627,7 @@
           <w:szCs w:val="24"/>
         </w:rPr>
       </w:pPr>
-      <w:hyperlink r:id="rId42" w:history="1">
+      <w:hyperlink r:id="rId43" w:history="1">
         <w:r>
           <w:rPr>
             <w:rStyle w:val="Hyperlink"/>
@@ -43576,7 +42738,7 @@
           <w:szCs w:val="24"/>
         </w:rPr>
       </w:pPr>
-      <w:hyperlink r:id="rId43" w:history="1">
+      <w:hyperlink r:id="rId44" w:history="1">
         <w:r>
           <w:rPr>
             <w:rStyle w:val="Hyperlink"/>
@@ -43687,7 +42849,7 @@
           <w:szCs w:val="24"/>
         </w:rPr>
       </w:pPr>
-      <w:hyperlink r:id="rId44" w:history="1">
+      <w:hyperlink r:id="rId45" w:history="1">
         <w:r>
           <w:rPr>
             <w:rStyle w:val="Hyperlink"/>
@@ -43799,7 +42961,7 @@
           <w:szCs w:val="24"/>
         </w:rPr>
       </w:pPr>
-      <w:hyperlink r:id="rId45" w:history="1">
+      <w:hyperlink r:id="rId46" w:history="1">
         <w:r>
           <w:rPr>
             <w:rStyle w:val="Hyperlink"/>
@@ -43910,7 +43072,7 @@
           <w:szCs w:val="24"/>
         </w:rPr>
       </w:pPr>
-      <w:hyperlink r:id="rId46" w:history="1">
+      <w:hyperlink r:id="rId47" w:history="1">
         <w:r>
           <w:rPr>
             <w:rStyle w:val="Hyperlink"/>
@@ -43969,7 +43131,7 @@
           <w:szCs w:val="24"/>
         </w:rPr>
       </w:pPr>
-      <w:hyperlink r:id="rId47" w:history="1">
+      <w:hyperlink r:id="rId48" w:history="1">
         <w:r>
           <w:rPr>
             <w:color w:val="auto"/>
@@ -43999,7 +43161,7 @@
           <w:szCs w:val="24"/>
         </w:rPr>
       </w:pPr>
-      <w:hyperlink r:id="rId48" w:history="1">
+      <w:hyperlink r:id="rId49" w:history="1">
         <w:r>
           <w:rPr>
             <w:color w:val="auto"/>
@@ -44029,7 +43191,7 @@
           <w:szCs w:val="24"/>
         </w:rPr>
       </w:pPr>
-      <w:hyperlink r:id="rId49" w:history="1">
+      <w:hyperlink r:id="rId50" w:history="1">
         <w:r>
           <w:rPr>
             <w:rStyle w:val="Hyperlink"/>
@@ -44059,7 +43221,7 @@
           <w:szCs w:val="24"/>
         </w:rPr>
       </w:pPr>
-      <w:hyperlink r:id="rId50" w:history="1">
+      <w:hyperlink r:id="rId51" w:history="1">
         <w:r>
           <w:rPr>
             <w:color w:val="auto"/>
@@ -44067,9 +43229,29 @@
             <w:szCs w:val="24"/>
             <w:u w:val="single"/>
           </w:rPr>
-          <w:t xml:space="preserve">Antisocial Behaviour </w:t>
-        </w:r>
-        <w:proofErr w:type="spellStart"/>
+          <w:t>Antisocial Behaviour etc (Scotland) Act 2004</w:t>
+        </w:r>
+      </w:hyperlink>
+      <w:r>
+        <w:rPr>
+          <w:color w:val="auto"/>
+          <w:sz w:val="24"/>
+          <w:szCs w:val="24"/>
+        </w:rPr>
+        <w:t xml:space="preserve"> - landlord registration regulation, anti-social behaviour.</w:t>
+      </w:r>
+    </w:p>
+    <w:p>
+      <w:pPr>
+        <w:pStyle w:val="BodyText"/>
+        <w:jc w:val="left"/>
+        <w:rPr>
+          <w:color w:val="auto"/>
+          <w:sz w:val="24"/>
+          <w:szCs w:val="24"/>
+        </w:rPr>
+      </w:pPr>
+      <w:hyperlink r:id="rId52" w:history="1">
         <w:r>
           <w:rPr>
             <w:color w:val="auto"/>
@@ -44077,9 +43259,98 @@
             <w:szCs w:val="24"/>
             <w:u w:val="single"/>
           </w:rPr>
-          <w:t>etc</w:t>
-        </w:r>
-        <w:proofErr w:type="spellEnd"/>
+          <w:t>Housing (Scotland) Act 2006</w:t>
+        </w:r>
+      </w:hyperlink>
+      <w:r>
+        <w:rPr>
+          <w:color w:val="auto"/>
+          <w:sz w:val="24"/>
+          <w:szCs w:val="24"/>
+        </w:rPr>
+        <w:t xml:space="preserve"> - Housing in Multiple Occupation regime; Tenancy Deposit Scheme regulatory framework; landlord’s right of access; Repairing Standard and right to adapt properties.</w:t>
+      </w:r>
+    </w:p>
+    <w:p>
+      <w:pPr>
+        <w:pStyle w:val="BodyText"/>
+        <w:jc w:val="left"/>
+        <w:rPr>
+          <w:color w:val="auto"/>
+          <w:sz w:val="24"/>
+          <w:szCs w:val="24"/>
+        </w:rPr>
+      </w:pPr>
+      <w:hyperlink r:id="rId53" w:history="1">
+        <w:r>
+          <w:rPr>
+            <w:rStyle w:val="Hyperlink"/>
+            <w:color w:val="auto"/>
+            <w:sz w:val="24"/>
+            <w:szCs w:val="24"/>
+          </w:rPr>
+          <w:t>Equality Act 2010</w:t>
+        </w:r>
+      </w:hyperlink>
+      <w:r>
+        <w:rPr>
+          <w:color w:val="auto"/>
+          <w:sz w:val="24"/>
+          <w:szCs w:val="24"/>
+        </w:rPr>
+        <w:t xml:space="preserve"> - discrimination, including in relation to alterations.</w:t>
+      </w:r>
+    </w:p>
+    <w:p>
+      <w:pPr>
+        <w:pStyle w:val="BodyText"/>
+        <w:jc w:val="left"/>
+        <w:rPr>
+          <w:color w:val="auto"/>
+          <w:sz w:val="24"/>
+          <w:szCs w:val="24"/>
+        </w:rPr>
+      </w:pPr>
+      <w:hyperlink r:id="rId54" w:history="1">
+        <w:r>
+          <w:rPr>
+            <w:rStyle w:val="Hyperlink"/>
+            <w:color w:val="auto"/>
+            <w:sz w:val="24"/>
+            <w:szCs w:val="24"/>
+          </w:rPr>
+          <w:t xml:space="preserve">Interpretation and Legislative Reform (Scotland) Act 2010 </w:t>
+        </w:r>
+      </w:hyperlink>
+      <w:r>
+        <w:rPr>
+          <w:color w:val="auto"/>
+          <w:sz w:val="24"/>
+          <w:szCs w:val="24"/>
+          <w:u w:val="single"/>
+        </w:rPr>
+        <w:t xml:space="preserve"> </w:t>
+      </w:r>
+      <w:r>
+        <w:rPr>
+          <w:color w:val="auto"/>
+          <w:sz w:val="24"/>
+          <w:szCs w:val="24"/>
+        </w:rPr>
+        <w:t xml:space="preserve">- timing of service of notices </w:t>
+      </w:r>
+    </w:p>
+    <w:p>
+      <w:pPr>
+        <w:pStyle w:val="BodyText"/>
+        <w:jc w:val="left"/>
+        <w:rPr>
+          <w:color w:val="auto"/>
+          <w:sz w:val="24"/>
+          <w:szCs w:val="24"/>
+        </w:rPr>
+      </w:pPr>
+      <w:hyperlink r:id="rId55" w:history="1">
         <w:r>
           <w:rPr>
             <w:color w:val="auto"/>
@@ -44087,7 +43358,7 @@
             <w:szCs w:val="24"/>
             <w:u w:val="single"/>
           </w:rPr>
-          <w:t xml:space="preserve"> (Scotland) Act 2004</w:t>
+          <w:t>Private Rented Housing (Scotland) Act 2011</w:t>
         </w:r>
       </w:hyperlink>
       <w:r>
@@ -44096,7 +43367,7 @@
           <w:sz w:val="24"/>
           <w:szCs w:val="24"/>
         </w:rPr>
-        <w:t xml:space="preserve"> - landlord registration regulation, anti-social behaviour.</w:t>
+        <w:t xml:space="preserve"> - changed the registration of private landlords; amendments to the Housing in Multiple Occupation licensing regime; introduction of Overcrowding Statutory Notices.</w:t>
       </w:r>
     </w:p>
     <w:p>
@@ -44109,136 +43380,7 @@
           <w:szCs w:val="24"/>
         </w:rPr>
       </w:pPr>
-      <w:hyperlink r:id="rId51" w:history="1">
-        <w:r>
-          <w:rPr>
-            <w:color w:val="auto"/>
-            <w:sz w:val="24"/>
-            <w:szCs w:val="24"/>
-            <w:u w:val="single"/>
-          </w:rPr>
-          <w:t>Housing (Scotland) Act 2006</w:t>
-        </w:r>
-      </w:hyperlink>
-      <w:r>
-        <w:rPr>
-          <w:color w:val="auto"/>
-          <w:sz w:val="24"/>
-          <w:szCs w:val="24"/>
-        </w:rPr>
-        <w:t xml:space="preserve"> - Housing in Multiple Occupation regime; Tenancy Deposit Scheme regulatory framework; landlord’s right of access; Repairing Standard and right to adapt properties.</w:t>
-      </w:r>
-    </w:p>
-    <w:p>
-      <w:pPr>
-        <w:pStyle w:val="BodyText"/>
-        <w:jc w:val="left"/>
-        <w:rPr>
-          <w:color w:val="auto"/>
-          <w:sz w:val="24"/>
-          <w:szCs w:val="24"/>
-        </w:rPr>
-      </w:pPr>
-      <w:hyperlink r:id="rId52" w:history="1">
-        <w:r>
-          <w:rPr>
-            <w:rStyle w:val="Hyperlink"/>
-            <w:color w:val="auto"/>
-            <w:sz w:val="24"/>
-            <w:szCs w:val="24"/>
-          </w:rPr>
-          <w:t>Equality Act 2010</w:t>
-        </w:r>
-      </w:hyperlink>
-      <w:r>
-        <w:rPr>
-          <w:color w:val="auto"/>
-          <w:sz w:val="24"/>
-          <w:szCs w:val="24"/>
-        </w:rPr>
-        <w:t xml:space="preserve"> - discrimination, including in relation to alterations.</w:t>
-      </w:r>
-    </w:p>
-    <w:p>
-      <w:pPr>
-        <w:pStyle w:val="BodyText"/>
-        <w:jc w:val="left"/>
-        <w:rPr>
-          <w:color w:val="auto"/>
-          <w:sz w:val="24"/>
-          <w:szCs w:val="24"/>
-        </w:rPr>
-      </w:pPr>
-      <w:hyperlink r:id="rId53" w:history="1">
-        <w:r>
-          <w:rPr>
-            <w:rStyle w:val="Hyperlink"/>
-            <w:color w:val="auto"/>
-            <w:sz w:val="24"/>
-            <w:szCs w:val="24"/>
-          </w:rPr>
-          <w:t xml:space="preserve">Interpretation and Legislative Reform (Scotland) Act 2010 </w:t>
-        </w:r>
-      </w:hyperlink>
-      <w:r>
-        <w:rPr>
-          <w:color w:val="auto"/>
-          <w:sz w:val="24"/>
-          <w:szCs w:val="24"/>
-          <w:u w:val="single"/>
-        </w:rPr>
-        <w:t xml:space="preserve"> </w:t>
-      </w:r>
-      <w:r>
-        <w:rPr>
-          <w:color w:val="auto"/>
-          <w:sz w:val="24"/>
-          <w:szCs w:val="24"/>
-        </w:rPr>
-        <w:t xml:space="preserve">- timing of service of notices </w:t>
-      </w:r>
-    </w:p>
-    <w:p>
-      <w:pPr>
-        <w:pStyle w:val="BodyText"/>
-        <w:jc w:val="left"/>
-        <w:rPr>
-          <w:color w:val="auto"/>
-          <w:sz w:val="24"/>
-          <w:szCs w:val="24"/>
-        </w:rPr>
-      </w:pPr>
-      <w:hyperlink r:id="rId54" w:history="1">
-        <w:r>
-          <w:rPr>
-            <w:color w:val="auto"/>
-            <w:sz w:val="24"/>
-            <w:szCs w:val="24"/>
-            <w:u w:val="single"/>
-          </w:rPr>
-          <w:t>Private Rented Housing (Scotland) Act 2011</w:t>
-        </w:r>
-      </w:hyperlink>
-      <w:r>
-        <w:rPr>
-          <w:color w:val="auto"/>
-          <w:sz w:val="24"/>
-          <w:szCs w:val="24"/>
-        </w:rPr>
-        <w:t xml:space="preserve"> - changed the registration of private landlords; amendments to the Housing in Multiple Occupation licensing regime; introduction of Overcrowding Statutory Notices.</w:t>
-      </w:r>
-    </w:p>
-    <w:p>
-      <w:pPr>
-        <w:pStyle w:val="BodyText"/>
-        <w:jc w:val="left"/>
-        <w:rPr>
-          <w:color w:val="auto"/>
-          <w:sz w:val="24"/>
-          <w:szCs w:val="24"/>
-        </w:rPr>
-      </w:pPr>
-      <w:hyperlink r:id="rId55" w:history="1">
+      <w:hyperlink r:id="rId56" w:history="1">
         <w:r>
           <w:rPr>
             <w:rStyle w:val="Hyperlink"/>
@@ -44274,7 +43416,7 @@
           <w:szCs w:val="24"/>
         </w:rPr>
       </w:pPr>
-      <w:hyperlink r:id="rId56" w:history="1">
+      <w:hyperlink r:id="rId57" w:history="1">
         <w:r>
           <w:rPr>
             <w:rFonts w:ascii="Helvetica" w:hAnsi="Helvetica" w:cs="Arial"/>
@@ -44308,7 +43450,7 @@
           <w:szCs w:val="24"/>
         </w:rPr>
       </w:pPr>
-      <w:hyperlink r:id="rId57" w:history="1">
+      <w:hyperlink r:id="rId58" w:history="1">
         <w:r>
           <w:rPr>
             <w:rStyle w:val="Hyperlink"/>
@@ -44357,7 +43499,7 @@
           <w:szCs w:val="24"/>
         </w:rPr>
       </w:pPr>
-      <w:hyperlink r:id="rId58" w:history="1">
+      <w:hyperlink r:id="rId59" w:history="1">
         <w:r>
           <w:rPr>
             <w:rStyle w:val="Hyperlink"/>
@@ -44379,7 +43521,7 @@
           <w:szCs w:val="24"/>
         </w:rPr>
       </w:pPr>
-      <w:hyperlink r:id="rId59" w:history="1">
+      <w:hyperlink r:id="rId60" w:history="1">
         <w:r>
           <w:rPr>
             <w:rStyle w:val="Hyperlink"/>
@@ -44401,7 +43543,7 @@
           <w:szCs w:val="24"/>
         </w:rPr>
       </w:pPr>
-      <w:hyperlink r:id="rId60" w:history="1">
+      <w:hyperlink r:id="rId61" w:history="1">
         <w:r>
           <w:rPr>
             <w:rStyle w:val="Hyperlink"/>
@@ -44423,7 +43565,7 @@
           <w:szCs w:val="24"/>
         </w:rPr>
       </w:pPr>
-      <w:hyperlink r:id="rId61" w:history="1">
+      <w:hyperlink r:id="rId62" w:history="1">
         <w:r>
           <w:rPr>
             <w:rStyle w:val="Hyperlink"/>
@@ -44445,7 +43587,7 @@
           <w:szCs w:val="24"/>
         </w:rPr>
       </w:pPr>
-      <w:hyperlink r:id="rId62" w:history="1">
+      <w:hyperlink r:id="rId63" w:history="1">
         <w:r>
           <w:rPr>
             <w:rStyle w:val="Hyperlink"/>
@@ -44467,7 +43609,7 @@
           <w:szCs w:val="24"/>
         </w:rPr>
       </w:pPr>
-      <w:hyperlink r:id="rId63" w:history="1">
+      <w:hyperlink r:id="rId64" w:history="1">
         <w:r>
           <w:rPr>
             <w:rStyle w:val="Hyperlink"/>
@@ -44489,7 +43631,7 @@
           <w:szCs w:val="24"/>
         </w:rPr>
       </w:pPr>
-      <w:hyperlink r:id="rId64" w:history="1">
+      <w:hyperlink r:id="rId65" w:history="1">
         <w:r>
           <w:rPr>
             <w:rStyle w:val="Hyperlink"/>
@@ -44530,7 +43672,7 @@
         </w:rPr>
         <w:t xml:space="preserve">PLEASE NOTE these hyperlinks links to </w:t>
       </w:r>
-      <w:hyperlink r:id="rId65" w:history="1">
+      <w:hyperlink r:id="rId66" w:history="1">
         <w:r>
           <w:rPr>
             <w:rStyle w:val="Hyperlink"/>
@@ -44602,14 +43744,12 @@
         <w:u w:val="single"/>
       </w:rPr>
     </w:pPr>
-    <w:proofErr w:type="gramStart"/>
     <w:r>
       <w:rPr>
         <w:u w:val="single"/>
       </w:rPr>
       <w:t>Key:-</w:t>
     </w:r>
-    <w:proofErr w:type="gramEnd"/>
   </w:p>
   <w:p>
     <w:pPr>
@@ -44636,15 +43776,7 @@
       <w:pStyle w:val="Footer"/>
     </w:pPr>
     <w:r>
-      <w:t xml:space="preserve">Normal Text: Discretionary clauses - a landlord can </w:t>
-    </w:r>
-    <w:proofErr w:type="gramStart"/>
-    <w:r>
-      <w:t>chose</w:t>
-    </w:r>
-    <w:proofErr w:type="gramEnd"/>
-    <w:r>
-      <w:t xml:space="preserve"> to include this if he or she wishes</w:t>
+      <w:t>Normal Text: Discretionary clauses - a landlord can chose to include this if he or she wishes</w:t>
     </w:r>
   </w:p>
 </w:ftr>
@@ -44696,14 +43828,12 @@
         <w:u w:val="single"/>
       </w:rPr>
     </w:pPr>
-    <w:proofErr w:type="gramStart"/>
     <w:r>
       <w:rPr>
         <w:u w:val="single"/>
       </w:rPr>
       <w:t>Key:-</w:t>
     </w:r>
-    <w:proofErr w:type="gramEnd"/>
   </w:p>
   <w:p>
     <w:pPr>
@@ -44757,7 +43887,7 @@
       <w:rPr>
         <w:noProof/>
       </w:rPr>
-      <w:t>46</w:t>
+      <w:t>60</w:t>
     </w:r>
     <w:r>
       <w:rPr>
@@ -52485,7 +51615,7 @@
 </file>
 
 <file path=customXml/itemProps2.xml><?xml version="1.0" encoding="utf-8"?>
-<ds:datastoreItem xmlns:ds="http://schemas.openxmlformats.org/officeDocument/2006/customXml" ds:itemID="{8BEEF256-F774-DD4A-86D1-6665F7A363ED}">
+<ds:datastoreItem xmlns:ds="http://schemas.openxmlformats.org/officeDocument/2006/customXml" ds:itemID="{8DDB49DD-1E75-574F-A5AC-D8A46AE4FE31}">
   <ds:schemaRefs>
     <ds:schemaRef ds:uri="http://schemas.openxmlformats.org/officeDocument/2006/bibliography"/>
   </ds:schemaRefs>

</xml_diff>

<commit_message>
MGS-3712 added placeholders for fields that have not been filled in
</commit_message>
<xml_diff>
--- a/housing-service/src/main/resources/templates/model-tenancy-agreement-with-notes.docx
+++ b/housing-service/src/main/resources/templates/model-tenancy-agreement-with-notes.docx
@@ -7426,6 +7426,15 @@
         </w:rPr>
         <w:t xml:space="preserve">Name: </w:t>
       </w:r>
+    </w:p>
+    <w:p>
+      <w:pPr>
+        <w:rPr>
+          <w:rFonts w:cs="Arial"/>
+          <w:sz w:val="24"/>
+          <w:szCs w:val="24"/>
+        </w:rPr>
+      </w:pPr>
       <w:r>
         <w:rPr>
           <w:sz w:val="24"/>
@@ -7545,6 +7554,29 @@
     <w:p>
       <w:pPr>
         <w:rPr>
+          <w:sz w:val="24"/>
+          <w:szCs w:val="24"/>
+        </w:rPr>
+      </w:pPr>
+      <w:r>
+        <w:rPr>
+          <w:rFonts w:cs="Arial"/>
+          <w:sz w:val="24"/>
+          <w:szCs w:val="24"/>
+        </w:rPr>
+        <w:t>Telephone number:</w:t>
+      </w:r>
+      <w:r>
+        <w:rPr>
+          <w:sz w:val="24"/>
+          <w:szCs w:val="24"/>
+        </w:rPr>
+        <w:t xml:space="preserve"> </w:t>
+      </w:r>
+    </w:p>
+    <w:p>
+      <w:pPr>
+        <w:rPr>
           <w:rFonts w:cs="Arial"/>
           <w:sz w:val="24"/>
           <w:szCs w:val="24"/>
@@ -7553,21 +7585,6 @@
       </w:pPr>
       <w:r>
         <w:rPr>
-          <w:rFonts w:cs="Arial"/>
-          <w:sz w:val="24"/>
-          <w:szCs w:val="24"/>
-        </w:rPr>
-        <w:t>Telephone number:</w:t>
-      </w:r>
-      <w:r>
-        <w:rPr>
-          <w:sz w:val="24"/>
-          <w:szCs w:val="24"/>
-        </w:rPr>
-        <w:t xml:space="preserve"> </w:t>
-      </w:r>
-      <w:r>
-        <w:rPr>
           <w:sz w:val="24"/>
           <w:szCs w:val="24"/>
         </w:rPr>
@@ -7610,6 +7627,31 @@
           <w:szCs w:val="24"/>
         </w:rPr>
       </w:pPr>
+    </w:p>
+    <w:p>
+      <w:pPr>
+        <w:rPr>
+          <w:rFonts w:cs="Arial"/>
+          <w:sz w:val="24"/>
+          <w:szCs w:val="24"/>
+        </w:rPr>
+      </w:pPr>
+      <w:r>
+        <w:rPr>
+          <w:rFonts w:cs="Arial"/>
+          <w:sz w:val="24"/>
+          <w:szCs w:val="24"/>
+        </w:rPr>
+        <w:t>R</w:t>
+      </w:r>
+      <w:r>
+        <w:rPr>
+          <w:rFonts w:cs="Arial"/>
+          <w:sz w:val="24"/>
+          <w:szCs w:val="24"/>
+        </w:rPr>
+        <w:t xml:space="preserve">egistration number:  </w:t>
+      </w:r>
     </w:p>
     <w:p>
       <w:pPr>
@@ -7627,22 +7669,6 @@
           <w:sz w:val="24"/>
           <w:szCs w:val="24"/>
         </w:rPr>
-        <w:t>R</w:t>
-      </w:r>
-      <w:r>
-        <w:rPr>
-          <w:rFonts w:cs="Arial"/>
-          <w:sz w:val="24"/>
-          <w:szCs w:val="24"/>
-        </w:rPr>
-        <w:t xml:space="preserve">egistration number:  </w:t>
-      </w:r>
-      <w:r>
-        <w:rPr>
-          <w:rFonts w:cs="Arial"/>
-          <w:sz w:val="24"/>
-          <w:szCs w:val="24"/>
-        </w:rPr>
         <w:fldChar w:fldCharType="begin"/>
       </w:r>
       <w:r>
@@ -7686,6 +7712,21 @@
           <w:szCs w:val="24"/>
         </w:rPr>
       </w:pPr>
+    </w:p>
+    <w:p>
+      <w:pPr>
+        <w:rPr>
+          <w:sz w:val="24"/>
+          <w:szCs w:val="24"/>
+        </w:rPr>
+      </w:pPr>
+      <w:r>
+        <w:rPr>
+          <w:sz w:val="24"/>
+          <w:szCs w:val="24"/>
+        </w:rPr>
+        <w:t xml:space="preserve">Email address:  </w:t>
+      </w:r>
     </w:p>
     <w:p>
       <w:pPr>
@@ -7701,13 +7742,6 @@
           <w:sz w:val="24"/>
           <w:szCs w:val="24"/>
         </w:rPr>
-        <w:t xml:space="preserve">Email address:  </w:t>
-      </w:r>
-      <w:r>
-        <w:rPr>
-          <w:sz w:val="24"/>
-          <w:szCs w:val="24"/>
-        </w:rPr>
         <w:fldChar w:fldCharType="begin"/>
       </w:r>
       <w:r>
@@ -7738,16 +7772,6 @@
         </w:rPr>
         <w:fldChar w:fldCharType="end"/>
       </w:r>
-    </w:p>
-    <w:p>
-      <w:pPr>
-        <w:rPr>
-          <w:sz w:val="24"/>
-          <w:szCs w:val="24"/>
-          <w:u w:val="single"/>
-          <w:shd w:val="clear" w:color="auto" w:fill="F2F2F2"/>
-        </w:rPr>
-      </w:pPr>
     </w:p>
     <w:p>
       <w:pPr>
@@ -8194,6 +8218,7 @@
           <w:sz w:val="24"/>
           <w:szCs w:val="24"/>
         </w:rPr>
+        <w:lastRenderedPageBreak/>
         <w:br/>
       </w:r>
       <w:r>
@@ -9331,6 +9356,23 @@
     <w:p>
       <w:pPr>
         <w:rPr>
+          <w:sz w:val="24"/>
+          <w:szCs w:val="24"/>
+        </w:rPr>
+      </w:pPr>
+      <w:r>
+        <w:rPr>
+          <w:rFonts w:cs="Arial"/>
+          <w:b/>
+          <w:sz w:val="24"/>
+          <w:szCs w:val="24"/>
+        </w:rPr>
+        <w:t>Address</w:t>
+      </w:r>
+    </w:p>
+    <w:p>
+      <w:pPr>
+        <w:rPr>
           <w:b/>
           <w:sz w:val="24"/>
           <w:szCs w:val="24"/>
@@ -9340,24 +9382,6 @@
       </w:pPr>
       <w:r>
         <w:rPr>
-          <w:rFonts w:cs="Arial"/>
-          <w:b/>
-          <w:sz w:val="24"/>
-          <w:szCs w:val="24"/>
-        </w:rPr>
-        <w:t>Address</w:t>
-      </w:r>
-      <w:r>
-        <w:rPr>
-          <w:rFonts w:cs="Arial"/>
-          <w:b/>
-          <w:sz w:val="24"/>
-          <w:szCs w:val="24"/>
-        </w:rPr>
-        <w:br/>
-      </w:r>
-      <w:r>
-        <w:rPr>
           <w:sz w:val="24"/>
           <w:szCs w:val="24"/>
         </w:rPr>
@@ -9498,7 +9522,6 @@
         <w:rPr>
           <w:sz w:val="24"/>
           <w:szCs w:val="24"/>
-          <w:shd w:val="clear" w:color="auto" w:fill="F2F2F2"/>
         </w:rPr>
       </w:pPr>
       <w:r>
@@ -9520,21 +9543,18 @@
         </w:rPr>
         <w:t>:</w:t>
       </w:r>
-      <w:r>
-        <w:rPr>
-          <w:b/>
-          <w:i/>
-          <w:sz w:val="24"/>
-          <w:szCs w:val="24"/>
-          <w:shd w:val="clear" w:color="auto" w:fill="F2F2F2"/>
-        </w:rPr>
-        <w:t xml:space="preserve"> </w:t>
-      </w:r>
-      <w:r>
-        <w:rPr>
-          <w:sz w:val="24"/>
-          <w:szCs w:val="24"/>
-          <w:shd w:val="clear" w:color="auto" w:fill="F2F2F2"/>
+    </w:p>
+    <w:p>
+      <w:pPr>
+        <w:rPr>
+          <w:sz w:val="24"/>
+          <w:szCs w:val="24"/>
+        </w:rPr>
+      </w:pPr>
+      <w:r>
+        <w:rPr>
+          <w:sz w:val="24"/>
+          <w:szCs w:val="24"/>
         </w:rPr>
         <w:fldChar w:fldCharType="begin"/>
       </w:r>
@@ -9542,7 +9562,6 @@
         <w:rPr>
           <w:sz w:val="24"/>
           <w:szCs w:val="24"/>
-          <w:shd w:val="clear" w:color="auto" w:fill="F2F2F2"/>
         </w:rPr>
         <w:instrText xml:space="preserve"> MERGEFIELD propertyType \* MERGEFORMAT </w:instrText>
       </w:r>
@@ -9550,16 +9569,13 @@
         <w:rPr>
           <w:sz w:val="24"/>
           <w:szCs w:val="24"/>
-          <w:shd w:val="clear" w:color="auto" w:fill="F2F2F2"/>
         </w:rPr>
         <w:fldChar w:fldCharType="separate"/>
       </w:r>
       <w:r>
         <w:rPr>
-          <w:noProof/>
-          <w:sz w:val="24"/>
-          <w:szCs w:val="24"/>
-          <w:shd w:val="clear" w:color="auto" w:fill="F2F2F2"/>
+          <w:sz w:val="24"/>
+          <w:szCs w:val="24"/>
         </w:rPr>
         <w:t>«propertyType»</w:t>
       </w:r>
@@ -9567,7 +9583,6 @@
         <w:rPr>
           <w:sz w:val="24"/>
           <w:szCs w:val="24"/>
-          <w:shd w:val="clear" w:color="auto" w:fill="F2F2F2"/>
         </w:rPr>
         <w:fldChar w:fldCharType="end"/>
       </w:r>
@@ -9575,7 +9590,6 @@
     <w:p>
       <w:pPr>
         <w:rPr>
-          <w:rFonts w:cs="Arial"/>
           <w:sz w:val="24"/>
           <w:szCs w:val="24"/>
         </w:rPr>
@@ -9882,6 +9896,7 @@
           <w:sz w:val="24"/>
           <w:szCs w:val="24"/>
         </w:rPr>
+        <w:lastRenderedPageBreak/>
         <w:t>Any</w:t>
       </w:r>
       <w:r>
@@ -10005,7 +10020,6 @@
           <w:sz w:val="24"/>
           <w:szCs w:val="24"/>
         </w:rPr>
-        <w:lastRenderedPageBreak/>
         <w:t xml:space="preserve">The </w:t>
       </w:r>
       <w:r>
@@ -11407,14 +11421,8 @@
         </w:rPr>
         <w:fldChar w:fldCharType="end"/>
       </w:r>
-      <w:r>
-        <w:rPr>
-          <w:b/>
-          <w:sz w:val="24"/>
-          <w:szCs w:val="24"/>
-        </w:rPr>
-        <w:t>.</w:t>
-      </w:r>
+      <w:bookmarkStart w:id="12" w:name="_GoBack"/>
+      <w:bookmarkEnd w:id="12"/>
     </w:p>
     <w:p>
       <w:pPr>
@@ -12239,7 +12247,7 @@
         </w:rPr>
         <w:tab/>
       </w:r>
-      <w:bookmarkStart w:id="12" w:name="_Toc497204669"/>
+      <w:bookmarkStart w:id="13" w:name="_Toc497204669"/>
       <w:r>
         <w:rPr>
           <w:b/>
@@ -12248,7 +12256,7 @@
         </w:rPr>
         <w:t>RENT RECEIPTS</w:t>
       </w:r>
-      <w:bookmarkEnd w:id="12"/>
+      <w:bookmarkEnd w:id="13"/>
     </w:p>
     <w:p>
       <w:pPr>
@@ -12384,7 +12392,7 @@
           <w:szCs w:val="28"/>
         </w:rPr>
       </w:pPr>
-      <w:bookmarkStart w:id="13" w:name="_Toc497204670"/>
+      <w:bookmarkStart w:id="14" w:name="_Toc497204670"/>
       <w:r>
         <w:rPr>
           <w:b/>
@@ -12393,7 +12401,7 @@
         </w:rPr>
         <w:t>RENT INCREASES</w:t>
       </w:r>
-      <w:bookmarkEnd w:id="13"/>
+      <w:bookmarkEnd w:id="14"/>
     </w:p>
     <w:p>
       <w:pPr>
@@ -13228,7 +13236,7 @@
           <w:szCs w:val="28"/>
         </w:rPr>
       </w:pPr>
-      <w:bookmarkStart w:id="14" w:name="_Toc497204671"/>
+      <w:bookmarkStart w:id="15" w:name="_Toc497204671"/>
       <w:r>
         <w:rPr>
           <w:b/>
@@ -13237,7 +13245,7 @@
         </w:rPr>
         <w:t>DEPOSIT</w:t>
       </w:r>
-      <w:bookmarkEnd w:id="14"/>
+      <w:bookmarkEnd w:id="15"/>
       <w:r>
         <w:rPr>
           <w:b/>
@@ -13688,6 +13696,7 @@
           <w:sz w:val="24"/>
           <w:szCs w:val="24"/>
         </w:rPr>
+        <w:lastRenderedPageBreak/>
         <w:t>By law, t</w:t>
       </w:r>
       <w:r>
@@ -13760,7 +13769,6 @@
           <w:sz w:val="24"/>
           <w:szCs w:val="24"/>
         </w:rPr>
-        <w:lastRenderedPageBreak/>
         <w:t>administration fee</w:t>
       </w:r>
       <w:r>
@@ -14543,7 +14551,7 @@
           <w:szCs w:val="28"/>
         </w:rPr>
       </w:pPr>
-      <w:bookmarkStart w:id="15" w:name="_Toc497204672"/>
+      <w:bookmarkStart w:id="16" w:name="_Toc497204672"/>
       <w:r>
         <w:rPr>
           <w:b/>
@@ -14552,7 +14560,7 @@
         </w:rPr>
         <w:t>SUBLETTING AND ASSIGNATION</w:t>
       </w:r>
-      <w:bookmarkEnd w:id="15"/>
+      <w:bookmarkEnd w:id="16"/>
       <w:r>
         <w:rPr>
           <w:b/>
@@ -14881,7 +14889,7 @@
           <w:szCs w:val="28"/>
         </w:rPr>
       </w:pPr>
-      <w:bookmarkStart w:id="16" w:name="_Toc497204673"/>
+      <w:bookmarkStart w:id="17" w:name="_Toc497204673"/>
       <w:r>
         <w:rPr>
           <w:b/>
@@ -14890,7 +14898,7 @@
         </w:rPr>
         <w:t>NOTIFICATION ABOUT OTHER RESIDENTS</w:t>
       </w:r>
-      <w:bookmarkEnd w:id="16"/>
+      <w:bookmarkEnd w:id="17"/>
     </w:p>
     <w:p>
       <w:pPr>
@@ -15231,7 +15239,6 @@
           <w:szCs w:val="24"/>
           <w:lang w:eastAsia="en-GB"/>
         </w:rPr>
-        <w:lastRenderedPageBreak/>
         <w:t>If</w:t>
       </w:r>
       <w:r>
@@ -15927,7 +15934,7 @@
           <w:szCs w:val="28"/>
         </w:rPr>
       </w:pPr>
-      <w:bookmarkStart w:id="17" w:name="_Toc497204674"/>
+      <w:bookmarkStart w:id="18" w:name="_Toc497204674"/>
       <w:r>
         <w:rPr>
           <w:b/>
@@ -15936,7 +15943,7 @@
         </w:rPr>
         <w:t>OVERCROWDING</w:t>
       </w:r>
-      <w:bookmarkEnd w:id="17"/>
+      <w:bookmarkEnd w:id="18"/>
     </w:p>
     <w:p>
       <w:pPr>
@@ -16257,7 +16264,7 @@
           <w:szCs w:val="28"/>
         </w:rPr>
       </w:pPr>
-      <w:bookmarkStart w:id="18" w:name="_Toc497204675"/>
+      <w:bookmarkStart w:id="19" w:name="_Toc497204675"/>
       <w:r>
         <w:rPr>
           <w:b/>
@@ -16266,7 +16273,7 @@
         </w:rPr>
         <w:t>INSURANCE</w:t>
       </w:r>
-      <w:bookmarkEnd w:id="18"/>
+      <w:bookmarkEnd w:id="19"/>
       <w:r>
         <w:rPr>
           <w:b/>
@@ -16439,7 +16446,7 @@
           <w:szCs w:val="28"/>
         </w:rPr>
       </w:pPr>
-      <w:bookmarkStart w:id="19" w:name="_Toc497204676"/>
+      <w:bookmarkStart w:id="20" w:name="_Toc497204676"/>
       <w:r>
         <w:rPr>
           <w:b/>
@@ -16448,7 +16455,7 @@
         </w:rPr>
         <w:t>ABSENCES</w:t>
       </w:r>
-      <w:bookmarkEnd w:id="19"/>
+      <w:bookmarkEnd w:id="20"/>
     </w:p>
     <w:p>
       <w:pPr>
@@ -16556,7 +16563,7 @@
           <w:szCs w:val="28"/>
         </w:rPr>
       </w:pPr>
-      <w:bookmarkStart w:id="20" w:name="_Toc497204677"/>
+      <w:bookmarkStart w:id="21" w:name="_Toc497204677"/>
       <w:r>
         <w:rPr>
           <w:b/>
@@ -16565,7 +16572,7 @@
         </w:rPr>
         <w:t>REASONABLE CARE</w:t>
       </w:r>
-      <w:bookmarkEnd w:id="20"/>
+      <w:bookmarkEnd w:id="21"/>
     </w:p>
     <w:p>
       <w:pPr>
@@ -17086,7 +17093,7 @@
           <w:szCs w:val="28"/>
         </w:rPr>
       </w:pPr>
-      <w:bookmarkStart w:id="21" w:name="_Toc497204678"/>
+      <w:bookmarkStart w:id="22" w:name="_Toc497204678"/>
       <w:r>
         <w:rPr>
           <w:b/>
@@ -17095,7 +17102,7 @@
         </w:rPr>
         <w:t>THE REPAIRING STANDARD etc. AND OTHER INFORMATION</w:t>
       </w:r>
-      <w:bookmarkEnd w:id="21"/>
+      <w:bookmarkEnd w:id="22"/>
     </w:p>
     <w:p>
       <w:pPr>
@@ -17114,14 +17121,14 @@
           <w:b/>
         </w:rPr>
       </w:pPr>
-      <w:bookmarkStart w:id="22" w:name="_Toc497204679"/>
+      <w:bookmarkStart w:id="23" w:name="_Toc497204679"/>
       <w:r>
         <w:rPr>
           <w:b/>
         </w:rPr>
         <w:t>THE REPAIRING STANDARD</w:t>
       </w:r>
-      <w:bookmarkEnd w:id="22"/>
+      <w:bookmarkEnd w:id="23"/>
     </w:p>
     <w:p/>
     <w:p>
@@ -19345,14 +19352,14 @@
           <w:b/>
         </w:rPr>
       </w:pPr>
-      <w:bookmarkStart w:id="23" w:name="_Toc497204680"/>
+      <w:bookmarkStart w:id="24" w:name="_Toc497204680"/>
       <w:r>
         <w:rPr>
           <w:b/>
         </w:rPr>
         <w:t>REPAIR TIMETABLE</w:t>
       </w:r>
-      <w:bookmarkEnd w:id="23"/>
+      <w:bookmarkEnd w:id="24"/>
     </w:p>
     <w:p>
       <w:pPr>
@@ -19441,14 +19448,14 @@
           <w:b/>
         </w:rPr>
       </w:pPr>
-      <w:bookmarkStart w:id="24" w:name="_Toc497204681"/>
+      <w:bookmarkStart w:id="25" w:name="_Toc497204681"/>
       <w:r>
         <w:rPr>
           <w:b/>
         </w:rPr>
         <w:t>PAYMENT FOR REPAIRS</w:t>
       </w:r>
-      <w:bookmarkEnd w:id="24"/>
+      <w:bookmarkEnd w:id="25"/>
       <w:r>
         <w:rPr>
           <w:b/>
@@ -19535,14 +19542,14 @@
           <w:b/>
         </w:rPr>
       </w:pPr>
-      <w:bookmarkStart w:id="25" w:name="_Toc497204682"/>
+      <w:bookmarkStart w:id="26" w:name="_Toc497204682"/>
       <w:r>
         <w:rPr>
           <w:b/>
         </w:rPr>
         <w:t>INFORMATION</w:t>
       </w:r>
-      <w:bookmarkEnd w:id="25"/>
+      <w:bookmarkEnd w:id="26"/>
     </w:p>
     <w:p>
       <w:pPr>
@@ -19771,7 +19778,7 @@
           <w:b/>
         </w:rPr>
       </w:pPr>
-      <w:bookmarkStart w:id="26" w:name="_Toc497204683"/>
+      <w:bookmarkStart w:id="27" w:name="_Toc497204683"/>
       <w:r>
         <w:rPr>
           <w:b/>
@@ -19780,7 +19787,7 @@
         </w:rPr>
         <w:t>LEGIONELLA</w:t>
       </w:r>
-      <w:bookmarkEnd w:id="26"/>
+      <w:bookmarkEnd w:id="27"/>
     </w:p>
     <w:p/>
     <w:p>
@@ -19895,7 +19902,7 @@
           <w:szCs w:val="28"/>
         </w:rPr>
       </w:pPr>
-      <w:bookmarkStart w:id="27" w:name="_Toc497204684"/>
+      <w:bookmarkStart w:id="28" w:name="_Toc497204684"/>
       <w:r>
         <w:rPr>
           <w:b/>
@@ -19912,7 +19919,7 @@
         </w:rPr>
         <w:t>, INSPECTIONS AND VALUATIONS</w:t>
       </w:r>
-      <w:bookmarkEnd w:id="27"/>
+      <w:bookmarkEnd w:id="28"/>
     </w:p>
     <w:p>
       <w:pPr>
@@ -20476,7 +20483,7 @@
           <w:szCs w:val="28"/>
         </w:rPr>
       </w:pPr>
-      <w:bookmarkStart w:id="28" w:name="_Toc497204685"/>
+      <w:bookmarkStart w:id="29" w:name="_Toc497204685"/>
       <w:r>
         <w:rPr>
           <w:b/>
@@ -20485,7 +20492,7 @@
         </w:rPr>
         <w:t>RESPECT FOR OTHERS</w:t>
       </w:r>
-      <w:bookmarkEnd w:id="28"/>
+      <w:bookmarkEnd w:id="29"/>
       <w:r>
         <w:rPr>
           <w:b/>
@@ -21174,7 +21181,7 @@
           <w:szCs w:val="28"/>
         </w:rPr>
       </w:pPr>
-      <w:bookmarkStart w:id="29" w:name="_Toc497204686"/>
+      <w:bookmarkStart w:id="30" w:name="_Toc497204686"/>
       <w:r>
         <w:rPr>
           <w:b/>
@@ -21183,7 +21190,7 @@
         </w:rPr>
         <w:t>EQUALITY REQUIREMENTS:</w:t>
       </w:r>
-      <w:bookmarkEnd w:id="29"/>
+      <w:bookmarkEnd w:id="30"/>
     </w:p>
     <w:p>
       <w:pPr>
@@ -21250,7 +21257,7 @@
           <w:szCs w:val="28"/>
         </w:rPr>
       </w:pPr>
-      <w:bookmarkStart w:id="30" w:name="_Toc497204687"/>
+      <w:bookmarkStart w:id="31" w:name="_Toc497204687"/>
       <w:r>
         <w:rPr>
           <w:b/>
@@ -21259,7 +21266,7 @@
         </w:rPr>
         <w:t>DATA PROTECTION</w:t>
       </w:r>
-      <w:bookmarkEnd w:id="30"/>
+      <w:bookmarkEnd w:id="31"/>
       <w:r>
         <w:rPr>
           <w:b/>
@@ -21396,7 +21403,7 @@
           <w:szCs w:val="28"/>
         </w:rPr>
       </w:pPr>
-      <w:bookmarkStart w:id="31" w:name="_Toc497204688"/>
+      <w:bookmarkStart w:id="32" w:name="_Toc497204688"/>
       <w:r>
         <w:rPr>
           <w:b/>
@@ -21405,7 +21412,7 @@
         </w:rPr>
         <w:t>ENDING THE TENANCY</w:t>
       </w:r>
-      <w:bookmarkEnd w:id="31"/>
+      <w:bookmarkEnd w:id="32"/>
     </w:p>
     <w:p>
       <w:pPr>
@@ -22764,7 +22771,7 @@
           <w:szCs w:val="24"/>
         </w:rPr>
       </w:pPr>
-      <w:bookmarkStart w:id="32" w:name="_Ref429649247"/>
+      <w:bookmarkStart w:id="33" w:name="_Ref429649247"/>
       <w:r>
         <w:rPr>
           <w:rFonts w:ascii="Arial" w:hAnsi="Arial" w:cs="Arial"/>
@@ -22789,7 +22796,7 @@
         </w:rPr>
         <w:t xml:space="preserve"> may seek eviction.  </w:t>
       </w:r>
-      <w:bookmarkEnd w:id="32"/>
+      <w:bookmarkEnd w:id="33"/>
     </w:p>
     <w:p>
       <w:pPr>
@@ -24945,7 +24952,7 @@
         <w:spacing w:after="120"/>
         <w:ind w:hanging="11"/>
         <w:rPr>
-          <w:ins w:id="33" w:author="u417037" w:date="2017-03-07T11:50:00Z"/>
+          <w:ins w:id="34" w:author="u417037" w:date="2017-03-07T11:50:00Z"/>
           <w:rFonts w:ascii="Arial" w:hAnsi="Arial" w:cs="Arial"/>
           <w:b/>
           <w:vanish/>
@@ -24973,7 +24980,7 @@
         <w:spacing w:after="120"/>
         <w:ind w:hanging="11"/>
         <w:rPr>
-          <w:ins w:id="34" w:author="u417037" w:date="2017-03-07T11:50:00Z"/>
+          <w:ins w:id="35" w:author="u417037" w:date="2017-03-07T11:50:00Z"/>
           <w:rFonts w:ascii="Arial" w:hAnsi="Arial" w:cs="Arial"/>
           <w:b/>
           <w:vanish/>
@@ -25001,7 +25008,7 @@
         <w:spacing w:after="120"/>
         <w:ind w:hanging="11"/>
         <w:rPr>
-          <w:ins w:id="35" w:author="u417037" w:date="2017-03-07T11:50:00Z"/>
+          <w:ins w:id="36" w:author="u417037" w:date="2017-03-07T11:50:00Z"/>
           <w:rFonts w:ascii="Arial" w:hAnsi="Arial" w:cs="Arial"/>
           <w:b/>
           <w:vanish/>
@@ -25029,7 +25036,7 @@
         <w:spacing w:after="120"/>
         <w:ind w:hanging="11"/>
         <w:rPr>
-          <w:ins w:id="36" w:author="u417037" w:date="2017-03-07T11:50:00Z"/>
+          <w:ins w:id="37" w:author="u417037" w:date="2017-03-07T11:50:00Z"/>
           <w:rFonts w:ascii="Arial" w:hAnsi="Arial" w:cs="Arial"/>
           <w:b/>
           <w:vanish/>
@@ -25057,7 +25064,7 @@
         <w:spacing w:after="120"/>
         <w:ind w:hanging="11"/>
         <w:rPr>
-          <w:ins w:id="37" w:author="u417037" w:date="2017-03-07T11:50:00Z"/>
+          <w:ins w:id="38" w:author="u417037" w:date="2017-03-07T11:50:00Z"/>
           <w:rFonts w:ascii="Arial" w:hAnsi="Arial" w:cs="Arial"/>
           <w:b/>
           <w:vanish/>
@@ -25085,7 +25092,7 @@
         <w:spacing w:after="120"/>
         <w:ind w:hanging="11"/>
         <w:rPr>
-          <w:ins w:id="38" w:author="u417037" w:date="2017-03-07T11:50:00Z"/>
+          <w:ins w:id="39" w:author="u417037" w:date="2017-03-07T11:50:00Z"/>
           <w:rFonts w:ascii="Arial" w:hAnsi="Arial" w:cs="Arial"/>
           <w:b/>
           <w:vanish/>
@@ -25113,7 +25120,7 @@
         <w:spacing w:after="120"/>
         <w:ind w:hanging="11"/>
         <w:rPr>
-          <w:ins w:id="39" w:author="u417037" w:date="2017-03-07T11:50:00Z"/>
+          <w:ins w:id="40" w:author="u417037" w:date="2017-03-07T11:50:00Z"/>
           <w:rFonts w:ascii="Arial" w:hAnsi="Arial" w:cs="Arial"/>
           <w:b/>
           <w:vanish/>
@@ -25141,7 +25148,7 @@
         <w:spacing w:after="120"/>
         <w:ind w:hanging="11"/>
         <w:rPr>
-          <w:ins w:id="40" w:author="u417037" w:date="2017-03-07T11:50:00Z"/>
+          <w:ins w:id="41" w:author="u417037" w:date="2017-03-07T11:50:00Z"/>
           <w:rFonts w:ascii="Arial" w:hAnsi="Arial" w:cs="Arial"/>
           <w:b/>
           <w:vanish/>
@@ -25169,7 +25176,7 @@
         <w:spacing w:after="120"/>
         <w:ind w:hanging="11"/>
         <w:rPr>
-          <w:ins w:id="41" w:author="u417037" w:date="2017-03-07T11:50:00Z"/>
+          <w:ins w:id="42" w:author="u417037" w:date="2017-03-07T11:50:00Z"/>
           <w:rFonts w:ascii="Arial" w:hAnsi="Arial" w:cs="Arial"/>
           <w:b/>
           <w:vanish/>
@@ -25197,7 +25204,7 @@
         <w:spacing w:after="120"/>
         <w:ind w:hanging="11"/>
         <w:rPr>
-          <w:ins w:id="42" w:author="u417037" w:date="2017-03-07T11:50:00Z"/>
+          <w:ins w:id="43" w:author="u417037" w:date="2017-03-07T11:50:00Z"/>
           <w:rFonts w:ascii="Arial" w:hAnsi="Arial" w:cs="Arial"/>
           <w:b/>
           <w:vanish/>
@@ -25225,7 +25232,7 @@
         <w:spacing w:after="120"/>
         <w:ind w:hanging="11"/>
         <w:rPr>
-          <w:ins w:id="43" w:author="u417037" w:date="2017-03-07T11:50:00Z"/>
+          <w:ins w:id="44" w:author="u417037" w:date="2017-03-07T11:50:00Z"/>
           <w:rFonts w:ascii="Arial" w:hAnsi="Arial" w:cs="Arial"/>
           <w:b/>
           <w:vanish/>
@@ -25253,7 +25260,7 @@
         <w:spacing w:after="120"/>
         <w:ind w:hanging="11"/>
         <w:rPr>
-          <w:ins w:id="44" w:author="u417037" w:date="2017-03-07T11:50:00Z"/>
+          <w:ins w:id="45" w:author="u417037" w:date="2017-03-07T11:50:00Z"/>
           <w:rFonts w:ascii="Arial" w:hAnsi="Arial" w:cs="Arial"/>
           <w:b/>
           <w:vanish/>
@@ -25281,7 +25288,7 @@
         <w:spacing w:after="120"/>
         <w:ind w:hanging="11"/>
         <w:rPr>
-          <w:ins w:id="45" w:author="u417037" w:date="2017-03-07T11:50:00Z"/>
+          <w:ins w:id="46" w:author="u417037" w:date="2017-03-07T11:50:00Z"/>
           <w:rFonts w:ascii="Arial" w:hAnsi="Arial" w:cs="Arial"/>
           <w:b/>
           <w:vanish/>
@@ -25309,7 +25316,7 @@
         <w:spacing w:after="120"/>
         <w:ind w:hanging="11"/>
         <w:rPr>
-          <w:ins w:id="46" w:author="u417037" w:date="2017-03-07T11:50:00Z"/>
+          <w:ins w:id="47" w:author="u417037" w:date="2017-03-07T11:50:00Z"/>
           <w:rFonts w:ascii="Arial" w:hAnsi="Arial" w:cs="Arial"/>
           <w:b/>
           <w:vanish/>
@@ -25337,7 +25344,7 @@
         <w:spacing w:after="120"/>
         <w:ind w:hanging="11"/>
         <w:rPr>
-          <w:ins w:id="47" w:author="u417037" w:date="2017-03-07T11:50:00Z"/>
+          <w:ins w:id="48" w:author="u417037" w:date="2017-03-07T11:50:00Z"/>
           <w:rFonts w:ascii="Arial" w:hAnsi="Arial" w:cs="Arial"/>
           <w:b/>
           <w:vanish/>
@@ -25365,7 +25372,7 @@
         <w:spacing w:after="120"/>
         <w:ind w:hanging="11"/>
         <w:rPr>
-          <w:ins w:id="48" w:author="u417037" w:date="2017-03-07T11:50:00Z"/>
+          <w:ins w:id="49" w:author="u417037" w:date="2017-03-07T11:50:00Z"/>
           <w:rFonts w:ascii="Arial" w:hAnsi="Arial" w:cs="Arial"/>
           <w:b/>
           <w:vanish/>
@@ -25827,7 +25834,7 @@
           <w:szCs w:val="28"/>
         </w:rPr>
       </w:pPr>
-      <w:bookmarkStart w:id="49" w:name="_Toc497204689"/>
+      <w:bookmarkStart w:id="50" w:name="_Toc497204689"/>
       <w:r>
         <w:rPr>
           <w:sz w:val="28"/>
@@ -25836,7 +25843,7 @@
         <w:lastRenderedPageBreak/>
         <w:t>CONTENTS AND CONDITION</w:t>
       </w:r>
-      <w:bookmarkEnd w:id="49"/>
+      <w:bookmarkEnd w:id="50"/>
       <w:r>
         <w:rPr>
           <w:sz w:val="28"/>
@@ -25905,7 +25912,7 @@
           <w:szCs w:val="28"/>
         </w:rPr>
       </w:pPr>
-      <w:bookmarkStart w:id="50" w:name="_Toc497204690"/>
+      <w:bookmarkStart w:id="51" w:name="_Toc497204690"/>
       <w:r>
         <w:rPr>
           <w:sz w:val="28"/>
@@ -25914,7 +25921,7 @@
         <w:lastRenderedPageBreak/>
         <w:t>LOCAL AUTHORITY TAXES/CHARGES</w:t>
       </w:r>
-      <w:bookmarkEnd w:id="50"/>
+      <w:bookmarkEnd w:id="51"/>
       <w:r>
         <w:rPr>
           <w:sz w:val="28"/>
@@ -25974,7 +25981,7 @@
           <w:szCs w:val="28"/>
         </w:rPr>
       </w:pPr>
-      <w:bookmarkStart w:id="51" w:name="_Toc497204691"/>
+      <w:bookmarkStart w:id="52" w:name="_Toc497204691"/>
       <w:r>
         <w:rPr>
           <w:sz w:val="28"/>
@@ -25983,7 +25990,7 @@
         <w:lastRenderedPageBreak/>
         <w:t>UTILITIES</w:t>
       </w:r>
-      <w:bookmarkEnd w:id="51"/>
+      <w:bookmarkEnd w:id="52"/>
       <w:r>
         <w:rPr>
           <w:sz w:val="28"/>
@@ -26053,7 +26060,7 @@
           <w:szCs w:val="28"/>
         </w:rPr>
       </w:pPr>
-      <w:bookmarkStart w:id="52" w:name="_Toc497204692"/>
+      <w:bookmarkStart w:id="53" w:name="_Toc497204692"/>
       <w:r>
         <w:rPr>
           <w:sz w:val="28"/>
@@ -26062,7 +26069,7 @@
         <w:lastRenderedPageBreak/>
         <w:t>ALTERATIONS</w:t>
       </w:r>
-      <w:bookmarkEnd w:id="52"/>
+      <w:bookmarkEnd w:id="53"/>
       <w:r>
         <w:rPr>
           <w:sz w:val="28"/>
@@ -26543,7 +26550,7 @@
           <w:szCs w:val="28"/>
         </w:rPr>
       </w:pPr>
-      <w:bookmarkStart w:id="53" w:name="_Toc497204693"/>
+      <w:bookmarkStart w:id="54" w:name="_Toc497204693"/>
       <w:r>
         <w:rPr>
           <w:sz w:val="28"/>
@@ -26552,7 +26559,7 @@
         <w:lastRenderedPageBreak/>
         <w:t>COMMON PARTS</w:t>
       </w:r>
-      <w:bookmarkEnd w:id="53"/>
+      <w:bookmarkEnd w:id="54"/>
     </w:p>
     <w:p/>
     <w:p>
@@ -26609,7 +26616,7 @@
           <w:szCs w:val="28"/>
         </w:rPr>
       </w:pPr>
-      <w:bookmarkStart w:id="54" w:name="_Toc497204694"/>
+      <w:bookmarkStart w:id="55" w:name="_Toc497204694"/>
       <w:r>
         <w:lastRenderedPageBreak/>
         <w:t xml:space="preserve">PRIVATE </w:t>
@@ -26620,7 +26627,7 @@
         </w:rPr>
         <w:t>GARDEN</w:t>
       </w:r>
-      <w:bookmarkEnd w:id="54"/>
+      <w:bookmarkEnd w:id="55"/>
     </w:p>
     <w:p/>
     <w:p>
@@ -26674,12 +26681,12 @@
           <w:numId w:val="7"/>
         </w:numPr>
       </w:pPr>
-      <w:bookmarkStart w:id="55" w:name="_Toc497204695"/>
+      <w:bookmarkStart w:id="56" w:name="_Toc497204695"/>
       <w:r>
         <w:lastRenderedPageBreak/>
         <w:t>ROOF</w:t>
       </w:r>
-      <w:bookmarkEnd w:id="55"/>
+      <w:bookmarkEnd w:id="56"/>
     </w:p>
     <w:p/>
     <w:p>
@@ -26733,7 +26740,7 @@
           <w:numId w:val="7"/>
         </w:numPr>
       </w:pPr>
-      <w:bookmarkStart w:id="56" w:name="_Toc497204696"/>
+      <w:bookmarkStart w:id="57" w:name="_Toc497204696"/>
       <w:r>
         <w:lastRenderedPageBreak/>
         <w:t>BINS AND RECYCLIN</w:t>
@@ -26741,7 +26748,7 @@
       <w:r>
         <w:t>G</w:t>
       </w:r>
-      <w:bookmarkEnd w:id="56"/>
+      <w:bookmarkEnd w:id="57"/>
     </w:p>
     <w:p/>
     <w:p>
@@ -26781,12 +26788,12 @@
           <w:numId w:val="7"/>
         </w:numPr>
       </w:pPr>
-      <w:bookmarkStart w:id="57" w:name="_Toc497204697"/>
+      <w:bookmarkStart w:id="58" w:name="_Toc497204697"/>
       <w:r>
         <w:lastRenderedPageBreak/>
         <w:t>STORAGE</w:t>
       </w:r>
-      <w:bookmarkEnd w:id="57"/>
+      <w:bookmarkEnd w:id="58"/>
     </w:p>
     <w:p/>
     <w:p>
@@ -26848,7 +26855,7 @@
           <w:szCs w:val="28"/>
         </w:rPr>
       </w:pPr>
-      <w:bookmarkStart w:id="58" w:name="_Toc497204698"/>
+      <w:bookmarkStart w:id="59" w:name="_Toc497204698"/>
       <w:r>
         <w:rPr>
           <w:sz w:val="28"/>
@@ -26864,7 +26871,7 @@
         </w:rPr>
         <w:t xml:space="preserve"> including liquid petroleum gas</w:t>
       </w:r>
-      <w:bookmarkEnd w:id="58"/>
+      <w:bookmarkEnd w:id="59"/>
     </w:p>
     <w:p/>
     <w:p>
@@ -26926,7 +26933,7 @@
           <w:szCs w:val="28"/>
         </w:rPr>
       </w:pPr>
-      <w:bookmarkStart w:id="59" w:name="_Toc497204699"/>
+      <w:bookmarkStart w:id="60" w:name="_Toc497204699"/>
       <w:r>
         <w:rPr>
           <w:sz w:val="28"/>
@@ -26935,7 +26942,7 @@
         <w:lastRenderedPageBreak/>
         <w:t>PETS</w:t>
       </w:r>
-      <w:bookmarkEnd w:id="59"/>
+      <w:bookmarkEnd w:id="60"/>
       <w:r>
         <w:rPr>
           <w:sz w:val="28"/>
@@ -26990,7 +26997,7 @@
           <w:szCs w:val="28"/>
         </w:rPr>
       </w:pPr>
-      <w:bookmarkStart w:id="60" w:name="_Toc497204700"/>
+      <w:bookmarkStart w:id="61" w:name="_Toc497204700"/>
       <w:r>
         <w:rPr>
           <w:sz w:val="28"/>
@@ -26999,7 +27006,7 @@
         <w:lastRenderedPageBreak/>
         <w:t>SMOKING</w:t>
       </w:r>
-      <w:bookmarkEnd w:id="60"/>
+      <w:bookmarkEnd w:id="61"/>
     </w:p>
     <w:p/>
     <w:p>
@@ -27059,7 +27066,7 @@
         </w:rPr>
         <w:br w:type="page"/>
       </w:r>
-      <w:bookmarkStart w:id="61" w:name="_Toc497204701"/>
+      <w:bookmarkStart w:id="62" w:name="_Toc497204701"/>
       <w:r>
         <w:rPr>
           <w:sz w:val="28"/>
@@ -27068,7 +27075,7 @@
         <w:lastRenderedPageBreak/>
         <w:t>ADD ANY ADDITIONAL TENANCY TERMS HERE</w:t>
       </w:r>
-      <w:bookmarkEnd w:id="61"/>
+      <w:bookmarkEnd w:id="62"/>
     </w:p>
     <w:p/>
     <w:p>
@@ -27175,7 +27182,7 @@
         </w:rPr>
         <w:br w:type="page"/>
       </w:r>
-      <w:bookmarkStart w:id="62" w:name="_Toc497204702"/>
+      <w:bookmarkStart w:id="63" w:name="_Toc497204702"/>
       <w:r>
         <w:rPr>
           <w:sz w:val="28"/>
@@ -27184,7 +27191,7 @@
         <w:lastRenderedPageBreak/>
         <w:t>THE GUARANTOR</w:t>
       </w:r>
-      <w:bookmarkEnd w:id="62"/>
+      <w:bookmarkEnd w:id="63"/>
     </w:p>
     <w:p/>
     <w:p>
@@ -27483,7 +27490,7 @@
           <w:szCs w:val="28"/>
         </w:rPr>
       </w:pPr>
-      <w:bookmarkStart w:id="63" w:name="_Toc497204703"/>
+      <w:bookmarkStart w:id="64" w:name="_Toc497204703"/>
       <w:r>
         <w:rPr>
           <w:sz w:val="28"/>
@@ -27491,7 +27498,7 @@
         </w:rPr>
         <w:t>DECLARATIONS</w:t>
       </w:r>
-      <w:bookmarkEnd w:id="63"/>
+      <w:bookmarkEnd w:id="64"/>
     </w:p>
     <w:p>
       <w:pPr>
@@ -27869,8 +27876,8 @@
           <w:szCs w:val="24"/>
         </w:rPr>
       </w:pPr>
-      <w:bookmarkStart w:id="64" w:name="_Toc495589975"/>
-      <w:bookmarkStart w:id="65" w:name="_Toc495593660"/>
+      <w:bookmarkStart w:id="65" w:name="_Toc495589975"/>
+      <w:bookmarkStart w:id="66" w:name="_Toc495593660"/>
       <w:r>
         <w:rPr>
           <w:sz w:val="24"/>
@@ -27878,8 +27885,8 @@
         </w:rPr>
         <w:t>Private residential tenancies are not subject to the Requirements of Writing (Scotland) Act 1995, so this Agreement can be ‘signed’ by the Tenant(s) and Landlord(s) typing their names into the electronic document and sending it by email if all parties agree to this. A physical copy can be signed instead if this is preferred.</w:t>
       </w:r>
-      <w:bookmarkEnd w:id="64"/>
       <w:bookmarkEnd w:id="65"/>
+      <w:bookmarkEnd w:id="66"/>
       <w:r>
         <w:rPr>
           <w:sz w:val="24"/>
@@ -32115,11 +32122,11 @@
       <w:pPr>
         <w:pStyle w:val="Heading4"/>
       </w:pPr>
-      <w:bookmarkStart w:id="66" w:name="_Ref487097927"/>
+      <w:bookmarkStart w:id="67" w:name="_Ref487097927"/>
       <w:r>
         <w:t>Reasonable Care</w:t>
       </w:r>
-      <w:bookmarkEnd w:id="66"/>
+      <w:bookmarkEnd w:id="67"/>
     </w:p>
     <w:p>
       <w:pPr>
@@ -33069,11 +33076,11 @@
       <w:pPr>
         <w:pStyle w:val="Heading5"/>
       </w:pPr>
-      <w:bookmarkStart w:id="67" w:name="_Ref487096232"/>
+      <w:bookmarkStart w:id="68" w:name="_Ref487096232"/>
       <w:r>
         <w:t>Gas Safety</w:t>
       </w:r>
-      <w:bookmarkEnd w:id="67"/>
+      <w:bookmarkEnd w:id="68"/>
     </w:p>
     <w:p>
       <w:pPr>
@@ -33341,11 +33348,11 @@
       <w:pPr>
         <w:pStyle w:val="Heading5"/>
       </w:pPr>
-      <w:bookmarkStart w:id="68" w:name="_Ref487096251"/>
+      <w:bookmarkStart w:id="69" w:name="_Ref487096251"/>
       <w:r>
         <w:t>Electrical Safety</w:t>
       </w:r>
-      <w:bookmarkEnd w:id="68"/>
+      <w:bookmarkEnd w:id="69"/>
       <w:r>
         <w:t xml:space="preserve"> </w:t>
       </w:r>
@@ -34091,11 +34098,11 @@
       <w:pPr>
         <w:pStyle w:val="Heading5"/>
       </w:pPr>
-      <w:bookmarkStart w:id="69" w:name="_Ref487096274"/>
+      <w:bookmarkStart w:id="70" w:name="_Ref487096274"/>
       <w:r>
         <w:t>Energy Performance Certificate</w:t>
       </w:r>
-      <w:bookmarkEnd w:id="69"/>
+      <w:bookmarkEnd w:id="70"/>
       <w:r>
         <w:t xml:space="preserve"> </w:t>
       </w:r>
@@ -39324,7 +39331,7 @@
           <w:szCs w:val="24"/>
         </w:rPr>
       </w:pPr>
-      <w:bookmarkStart w:id="70" w:name="_Ref487018414"/>
+      <w:bookmarkStart w:id="71" w:name="_Ref487018414"/>
       <w:r>
         <w:rPr>
           <w:b/>
@@ -39333,7 +39340,7 @@
         </w:rPr>
         <w:t>Unlawful Eviction</w:t>
       </w:r>
-      <w:bookmarkEnd w:id="70"/>
+      <w:bookmarkEnd w:id="71"/>
     </w:p>
     <w:p>
       <w:pPr>
@@ -39851,8 +39858,6 @@
         <w:lastRenderedPageBreak/>
         <w:t>Alterations</w:t>
       </w:r>
-      <w:bookmarkStart w:id="71" w:name="_GoBack"/>
-      <w:bookmarkEnd w:id="71"/>
     </w:p>
     <w:p>
       <w:pPr>
@@ -43887,7 +43892,7 @@
       <w:rPr>
         <w:noProof/>
       </w:rPr>
-      <w:t>60</w:t>
+      <w:t>7</w:t>
     </w:r>
     <w:r>
       <w:rPr>
@@ -48284,7 +48289,6 @@
     <w:lvl w:ilvl="2">
       <w:start w:val="1"/>
       <w:numFmt w:val="decimal"/>
-      <w:pStyle w:val="ScheduleLvl1"/>
       <w:lvlText w:val="%2.%3"/>
       <w:lvlJc w:val="left"/>
       <w:pPr>
@@ -48316,7 +48320,6 @@
     <w:lvl w:ilvl="3">
       <w:start w:val="1"/>
       <w:numFmt w:val="decimal"/>
-      <w:pStyle w:val="ScheduleLvl2"/>
       <w:lvlText w:val="%2.%3.%4"/>
       <w:lvlJc w:val="left"/>
       <w:pPr>
@@ -48349,7 +48352,6 @@
       <w:start w:val="1"/>
       <w:numFmt w:val="decimal"/>
       <w:lvlRestart w:val="3"/>
-      <w:pStyle w:val="ScheduleLvl3"/>
       <w:lvlText w:val="%2.%3.%4.%5"/>
       <w:lvlJc w:val="left"/>
       <w:pPr>
@@ -48382,7 +48384,6 @@
       <w:start w:val="1"/>
       <w:numFmt w:val="decimal"/>
       <w:lvlRestart w:val="3"/>
-      <w:pStyle w:val="ScheduleLvl4"/>
       <w:lvlText w:val="%2.%3.%4.%5.%6"/>
       <w:lvlJc w:val="left"/>
       <w:pPr>
@@ -48413,7 +48414,6 @@
       <w:start w:val="1"/>
       <w:numFmt w:val="lowerLetter"/>
       <w:lvlRestart w:val="3"/>
-      <w:pStyle w:val="ScheduleLvl5"/>
       <w:lvlText w:val="(%7)"/>
       <w:lvlJc w:val="left"/>
       <w:pPr>
@@ -48448,7 +48448,6 @@
       <w:start w:val="1"/>
       <w:numFmt w:val="lowerRoman"/>
       <w:lvlRestart w:val="3"/>
-      <w:pStyle w:val="ScheduleLvl6"/>
       <w:lvlText w:val="(%8)"/>
       <w:lvlJc w:val="left"/>
       <w:pPr>
@@ -51615,7 +51614,7 @@
 </file>
 
 <file path=customXml/itemProps2.xml><?xml version="1.0" encoding="utf-8"?>
-<ds:datastoreItem xmlns:ds="http://schemas.openxmlformats.org/officeDocument/2006/customXml" ds:itemID="{8DDB49DD-1E75-574F-A5AC-D8A46AE4FE31}">
+<ds:datastoreItem xmlns:ds="http://schemas.openxmlformats.org/officeDocument/2006/customXml" ds:itemID="{364F5F7C-2F3F-2943-B8AB-40265CB8BECF}">
   <ds:schemaRefs>
     <ds:schemaRef ds:uri="http://schemas.openxmlformats.org/officeDocument/2006/bibliography"/>
   </ds:schemaRefs>

</xml_diff>

<commit_message>
MGS-3712 fixed various snags in the document
</commit_message>
<xml_diff>
--- a/housing-service/src/main/resources/templates/model-tenancy-agreement-with-notes.docx
+++ b/housing-service/src/main/resources/templates/model-tenancy-agreement-with-notes.docx
@@ -11421,8 +11421,6 @@
         </w:rPr>
         <w:fldChar w:fldCharType="end"/>
       </w:r>
-      <w:bookmarkStart w:id="12" w:name="_GoBack"/>
-      <w:bookmarkEnd w:id="12"/>
     </w:p>
     <w:p>
       <w:pPr>
@@ -12247,7 +12245,7 @@
         </w:rPr>
         <w:tab/>
       </w:r>
-      <w:bookmarkStart w:id="13" w:name="_Toc497204669"/>
+      <w:bookmarkStart w:id="12" w:name="_Toc497204669"/>
       <w:r>
         <w:rPr>
           <w:b/>
@@ -12256,7 +12254,7 @@
         </w:rPr>
         <w:t>RENT RECEIPTS</w:t>
       </w:r>
-      <w:bookmarkEnd w:id="13"/>
+      <w:bookmarkEnd w:id="12"/>
     </w:p>
     <w:p>
       <w:pPr>
@@ -12392,7 +12390,7 @@
           <w:szCs w:val="28"/>
         </w:rPr>
       </w:pPr>
-      <w:bookmarkStart w:id="14" w:name="_Toc497204670"/>
+      <w:bookmarkStart w:id="13" w:name="_Toc497204670"/>
       <w:r>
         <w:rPr>
           <w:b/>
@@ -12401,7 +12399,7 @@
         </w:rPr>
         <w:t>RENT INCREASES</w:t>
       </w:r>
-      <w:bookmarkEnd w:id="14"/>
+      <w:bookmarkEnd w:id="13"/>
     </w:p>
     <w:p>
       <w:pPr>
@@ -13236,7 +13234,7 @@
           <w:szCs w:val="28"/>
         </w:rPr>
       </w:pPr>
-      <w:bookmarkStart w:id="15" w:name="_Toc497204671"/>
+      <w:bookmarkStart w:id="14" w:name="_Toc497204671"/>
       <w:r>
         <w:rPr>
           <w:b/>
@@ -13245,7 +13243,7 @@
         </w:rPr>
         <w:t>DEPOSIT</w:t>
       </w:r>
-      <w:bookmarkEnd w:id="15"/>
+      <w:bookmarkEnd w:id="14"/>
       <w:r>
         <w:rPr>
           <w:b/>
@@ -13506,6 +13504,14 @@
           <w:szCs w:val="24"/>
         </w:rPr>
         <w:fldChar w:fldCharType="end"/>
+      </w:r>
+      <w:r>
+        <w:rPr>
+          <w:b/>
+          <w:sz w:val="24"/>
+          <w:szCs w:val="24"/>
+        </w:rPr>
+        <w:t xml:space="preserve"> </w:t>
       </w:r>
       <w:r>
         <w:rPr>
@@ -14551,7 +14557,7 @@
           <w:szCs w:val="28"/>
         </w:rPr>
       </w:pPr>
-      <w:bookmarkStart w:id="16" w:name="_Toc497204672"/>
+      <w:bookmarkStart w:id="15" w:name="_Toc497204672"/>
       <w:r>
         <w:rPr>
           <w:b/>
@@ -14560,7 +14566,7 @@
         </w:rPr>
         <w:t>SUBLETTING AND ASSIGNATION</w:t>
       </w:r>
-      <w:bookmarkEnd w:id="16"/>
+      <w:bookmarkEnd w:id="15"/>
       <w:r>
         <w:rPr>
           <w:b/>
@@ -14889,7 +14895,7 @@
           <w:szCs w:val="28"/>
         </w:rPr>
       </w:pPr>
-      <w:bookmarkStart w:id="17" w:name="_Toc497204673"/>
+      <w:bookmarkStart w:id="16" w:name="_Toc497204673"/>
       <w:r>
         <w:rPr>
           <w:b/>
@@ -14898,7 +14904,7 @@
         </w:rPr>
         <w:t>NOTIFICATION ABOUT OTHER RESIDENTS</w:t>
       </w:r>
-      <w:bookmarkEnd w:id="17"/>
+      <w:bookmarkEnd w:id="16"/>
     </w:p>
     <w:p>
       <w:pPr>
@@ -15546,6 +15552,14 @@
           <w:szCs w:val="24"/>
           <w:lang w:eastAsia="en-GB"/>
         </w:rPr>
+        <w:sectPr>
+          <w:footerReference w:type="default" r:id="rId14"/>
+          <w:pgSz w:w="11906" w:h="16838" w:code="9"/>
+          <w:pgMar w:top="816" w:right="1440" w:bottom="709" w:left="1440" w:header="709" w:footer="431" w:gutter="0"/>
+          <w:paperSrc w:first="15" w:other="15"/>
+          <w:cols w:space="720"/>
+          <w:docGrid w:linePitch="272"/>
+        </w:sectPr>
       </w:pPr>
     </w:p>
     <w:p>
@@ -15557,13 +15571,33 @@
           <w:lang w:eastAsia="en-GB"/>
         </w:rPr>
       </w:pPr>
-      <w:r>
+    </w:p>
+    <w:p>
+      <w:pPr>
         <w:rPr>
           <w:rFonts w:cs="Arial"/>
           <w:sz w:val="24"/>
           <w:szCs w:val="24"/>
           <w:lang w:eastAsia="en-GB"/>
         </w:rPr>
+        <w:sectPr>
+          <w:type w:val="continuous"/>
+          <w:pgSz w:w="11906" w:h="16838" w:code="9"/>
+          <w:pgMar w:top="816" w:right="1440" w:bottom="709" w:left="1440" w:header="709" w:footer="431" w:gutter="0"/>
+          <w:paperSrc w:first="15" w:other="15"/>
+          <w:cols w:space="720"/>
+          <w:docGrid w:linePitch="272"/>
+        </w:sectPr>
+      </w:pPr>
+      <w:bookmarkStart w:id="17" w:name="_GoBack"/>
+      <w:bookmarkEnd w:id="17"/>
+      <w:r>
+        <w:rPr>
+          <w:rFonts w:cs="Arial"/>
+          <w:sz w:val="24"/>
+          <w:szCs w:val="24"/>
+          <w:lang w:eastAsia="en-GB"/>
+        </w:rPr>
         <w:t xml:space="preserve">When allowing a person to occupy the </w:t>
       </w:r>
       <w:r>
@@ -15750,7 +15784,71 @@
           <w:szCs w:val="24"/>
           <w:lang w:eastAsia="en-GB"/>
         </w:rPr>
-        <w:t xml:space="preserve">. </w:t>
+        <w:t>.</w:t>
+      </w:r>
+      <w:r>
+        <w:rPr>
+          <w:rFonts w:cs="Arial"/>
+          <w:sz w:val="24"/>
+          <w:szCs w:val="24"/>
+          <w:lang w:eastAsia="en-GB"/>
+        </w:rPr>
+        <w:t xml:space="preserve"> </w:t>
+      </w:r>
+      <w:r>
+        <w:rPr>
+          <w:rFonts w:cs="Arial"/>
+          <w:sz w:val="24"/>
+          <w:szCs w:val="24"/>
+          <w:lang w:eastAsia="en-GB"/>
+        </w:rPr>
+        <w:fldChar w:fldCharType="begin"/>
+      </w:r>
+      <w:r>
+        <w:rPr>
+          <w:rFonts w:cs="Arial"/>
+          <w:sz w:val="24"/>
+          <w:szCs w:val="24"/>
+          <w:lang w:eastAsia="en-GB"/>
+        </w:rPr>
+        <w:instrText xml:space="preserve"> MERGEFIELD showHmoNotification \* MERGEFORMAT </w:instrText>
+      </w:r>
+      <w:r>
+        <w:rPr>
+          <w:rFonts w:cs="Arial"/>
+          <w:sz w:val="24"/>
+          <w:szCs w:val="24"/>
+          <w:lang w:eastAsia="en-GB"/>
+        </w:rPr>
+        <w:fldChar w:fldCharType="separate"/>
+      </w:r>
+      <w:r>
+        <w:rPr>
+          <w:rFonts w:cs="Arial"/>
+          <w:noProof/>
+          <w:sz w:val="24"/>
+          <w:szCs w:val="24"/>
+          <w:lang w:eastAsia="en-GB"/>
+        </w:rPr>
+        <w:t>«showHmoNotification»</w:t>
+      </w:r>
+      <w:r>
+        <w:rPr>
+          <w:rFonts w:cs="Arial"/>
+          <w:sz w:val="24"/>
+          <w:szCs w:val="24"/>
+          <w:lang w:eastAsia="en-GB"/>
+        </w:rPr>
+        <w:fldChar w:fldCharType="end"/>
+      </w:r>
+      <w:r>
+        <w:rPr>
+          <w:rFonts w:cs="Arial"/>
+          <w:sz w:val="24"/>
+          <w:szCs w:val="24"/>
+          <w:lang w:eastAsia="en-GB"/>
+        </w:rPr>
+        <w:t xml:space="preserve"> </w:t>
       </w:r>
       <w:r>
         <w:rPr>
@@ -16501,7 +16599,7 @@
           <w:sz w:val="24"/>
           <w:szCs w:val="24"/>
         </w:rPr>
-        <w:t xml:space="preserve"> days. The Tenant must take such measures as the Landlord may reasonably require to secure the Let </w:t>
+        <w:t xml:space="preserve"> days. The Tenant must </w:t>
       </w:r>
       <w:r>
         <w:rPr>
@@ -16511,7 +16609,7 @@
           <w:szCs w:val="24"/>
         </w:rPr>
         <w:lastRenderedPageBreak/>
-        <w:t xml:space="preserve">Property prior to such absence and take appropriate reasonable measures to meet the ‘Reasonable Care’ </w:t>
+        <w:t xml:space="preserve">take such measures as the Landlord may reasonably require to secure the Let Property prior to such absence and take appropriate reasonable measures to meet the ‘Reasonable Care’ </w:t>
       </w:r>
       <w:r>
         <w:rPr>
@@ -17626,6 +17724,7 @@
           <w:szCs w:val="24"/>
           <w:lang w:eastAsia="en-GB"/>
         </w:rPr>
+        <w:lastRenderedPageBreak/>
         <w:t>Installations for supplying water, gas and electricity and for sanitation, space heating and heating water must be in a reasonable state of repair and in</w:t>
       </w:r>
       <w:r>
@@ -17674,7 +17773,6 @@
           <w:szCs w:val="24"/>
           <w:lang w:eastAsia="en-GB"/>
         </w:rPr>
-        <w:lastRenderedPageBreak/>
         <w:t xml:space="preserve">Any fixtures, fittings and appliances that the </w:t>
       </w:r>
       <w:r>
@@ -18366,28 +18464,8 @@
           <w:sz w:val="24"/>
           <w:szCs w:val="24"/>
         </w:rPr>
-        <w:t xml:space="preserve">s gas safety certificate. The Landlord must keep certificates for at least 2 years. The Gas Safety (Installation and use) Regulations 1998 places duties on Tenants to report any defects with gas pipework or gas appliances that they are aware of to the Landlord. Tenants are forbidden to use appliances that have been deemed unsafe by a gas contractor. </w:t>
-      </w:r>
-    </w:p>
-    <w:p>
-      <w:pPr>
-        <w:rPr>
-          <w:rFonts w:cs="Arial"/>
-          <w:b/>
-          <w:sz w:val="24"/>
-          <w:szCs w:val="24"/>
-        </w:rPr>
-      </w:pPr>
-    </w:p>
-    <w:p>
-      <w:pPr>
-        <w:rPr>
-          <w:rFonts w:cs="Arial"/>
-          <w:b/>
-          <w:sz w:val="24"/>
-          <w:szCs w:val="24"/>
-        </w:rPr>
-      </w:pPr>
+        <w:t xml:space="preserve">s gas safety certificate. The Landlord must keep certificates for at least 2 years. The Gas Safety (Installation and use) Regulations 1998 places duties on Tenants to report any defects with gas pipework or gas appliances that they are aware of to the </w:t>
+      </w:r>
       <w:r>
         <w:rPr>
           <w:rFonts w:cs="Arial"/>
@@ -18396,6 +18474,35 @@
           <w:szCs w:val="24"/>
         </w:rPr>
         <w:lastRenderedPageBreak/>
+        <w:t xml:space="preserve">Landlord. Tenants are forbidden to use appliances that have been deemed unsafe by a gas contractor. </w:t>
+      </w:r>
+    </w:p>
+    <w:p>
+      <w:pPr>
+        <w:rPr>
+          <w:rFonts w:cs="Arial"/>
+          <w:b/>
+          <w:sz w:val="24"/>
+          <w:szCs w:val="24"/>
+        </w:rPr>
+      </w:pPr>
+    </w:p>
+    <w:p>
+      <w:pPr>
+        <w:rPr>
+          <w:rFonts w:cs="Arial"/>
+          <w:b/>
+          <w:sz w:val="24"/>
+          <w:szCs w:val="24"/>
+        </w:rPr>
+      </w:pPr>
+      <w:r>
+        <w:rPr>
+          <w:rFonts w:cs="Arial"/>
+          <w:b/>
+          <w:sz w:val="24"/>
+          <w:szCs w:val="24"/>
+        </w:rPr>
         <w:t>The Landlord must also ensure that a carbon monoxide detector is installed where there is a fixed carbon-fuelled</w:t>
       </w:r>
       <w:r>
@@ -19235,7 +19342,6 @@
           <w:sz w:val="24"/>
           <w:szCs w:val="24"/>
         </w:rPr>
-        <w:lastRenderedPageBreak/>
         <w:t>A</w:t>
       </w:r>
       <w:r>
@@ -19911,25 +20017,9 @@
         </w:rPr>
         <w:t>ACCESS FOR REPAIRS</w:t>
       </w:r>
-      <w:r>
-        <w:rPr>
-          <w:b/>
-          <w:sz w:val="28"/>
-          <w:szCs w:val="28"/>
-        </w:rPr>
-        <w:t>, INSPECTIONS AND VALUATIONS</w:t>
-      </w:r>
       <w:bookmarkEnd w:id="28"/>
     </w:p>
-    <w:p>
-      <w:pPr>
-        <w:rPr>
-          <w:rFonts w:cs="Arial"/>
-          <w:sz w:val="28"/>
-          <w:szCs w:val="28"/>
-        </w:rPr>
-      </w:pPr>
-    </w:p>
+    <w:p/>
     <w:p>
       <w:pPr>
         <w:rPr>
@@ -20068,7 +20158,7 @@
           <w:szCs w:val="24"/>
           <w:lang w:eastAsia="en-GB"/>
         </w:rPr>
-        <w:t>in the Let Property which the Landlord</w:t>
+        <w:t xml:space="preserve">in the Let </w:t>
       </w:r>
       <w:r>
         <w:rPr>
@@ -20078,6 +20168,17 @@
           <w:szCs w:val="24"/>
           <w:lang w:eastAsia="en-GB"/>
         </w:rPr>
+        <w:lastRenderedPageBreak/>
+        <w:t>Property which the Landlord</w:t>
+      </w:r>
+      <w:r>
+        <w:rPr>
+          <w:rFonts w:cs="Arial"/>
+          <w:b/>
+          <w:sz w:val="24"/>
+          <w:szCs w:val="24"/>
+          <w:lang w:eastAsia="en-GB"/>
+        </w:rPr>
         <w:t xml:space="preserve"> </w:t>
       </w:r>
       <w:r>
@@ -20148,18 +20249,7 @@
           <w:szCs w:val="24"/>
           <w:lang w:eastAsia="en-GB"/>
         </w:rPr>
-        <w:t xml:space="preserve">, or any other agreement between the </w:t>
-      </w:r>
-      <w:r>
-        <w:rPr>
-          <w:rFonts w:cs="Arial"/>
-          <w:b/>
-          <w:sz w:val="24"/>
-          <w:szCs w:val="24"/>
-          <w:lang w:eastAsia="en-GB"/>
-        </w:rPr>
-        <w:lastRenderedPageBreak/>
-        <w:t>Landlord and the Tenant; inspect</w:t>
+        <w:t>, or any other agreement between the Landlord and the Tenant; inspect</w:t>
       </w:r>
       <w:r>
         <w:rPr>
@@ -21005,6 +21095,7 @@
           <w:sz w:val="24"/>
           <w:szCs w:val="24"/>
         </w:rPr>
+        <w:lastRenderedPageBreak/>
         <w:t>use or carry offensive weapons;</w:t>
       </w:r>
     </w:p>
@@ -21047,7 +21138,6 @@
           <w:sz w:val="24"/>
           <w:szCs w:val="24"/>
         </w:rPr>
-        <w:lastRenderedPageBreak/>
         <w:t>store or bring onto the premises any type of unlicensed firearm or firearm ammunition including any replica or decommissioned firearms.</w:t>
       </w:r>
     </w:p>
@@ -21748,6 +21838,7 @@
           <w:sz w:val="24"/>
           <w:szCs w:val="24"/>
         </w:rPr>
+        <w:lastRenderedPageBreak/>
         <w:t xml:space="preserve">By the Landlord </w:t>
       </w:r>
       <w:r>
@@ -21828,16 +21919,7 @@
           <w:sz w:val="24"/>
           <w:szCs w:val="24"/>
         </w:rPr>
-        <w:t xml:space="preserve">the day specified in the Notice to </w:t>
-      </w:r>
-      <w:r>
-        <w:rPr>
-          <w:b/>
-          <w:sz w:val="24"/>
-          <w:szCs w:val="24"/>
-        </w:rPr>
-        <w:lastRenderedPageBreak/>
-        <w:t xml:space="preserve">Leave, or the day on which the Tenant actually leaves the Let Property, whichever is the later. </w:t>
+        <w:t xml:space="preserve">the day specified in the Notice to Leave, or the day on which the Tenant actually leaves the Let Property, whichever is the later. </w:t>
       </w:r>
     </w:p>
     <w:p>
@@ -22755,6 +22837,7 @@
           <w:rFonts w:ascii="Arial" w:hAnsi="Arial" w:cs="Arial"/>
           <w:szCs w:val="24"/>
         </w:rPr>
+        <w:lastRenderedPageBreak/>
         <w:t xml:space="preserve">SCHEDULE 3 to the act – EVICTION GROUNDS </w:t>
       </w:r>
     </w:p>
@@ -22819,7 +22902,6 @@
           <w:szCs w:val="24"/>
           <w:u w:val="single"/>
         </w:rPr>
-        <w:lastRenderedPageBreak/>
         <w:t>Mandatory Eviction Grounds</w:t>
       </w:r>
     </w:p>
@@ -24025,7 +24107,6 @@
           <w:b/>
           <w:szCs w:val="24"/>
         </w:rPr>
-        <w:lastRenderedPageBreak/>
         <w:t xml:space="preserve">The </w:t>
       </w:r>
       <w:r>
@@ -25730,7 +25811,7 @@
           <w:b/>
           <w:szCs w:val="24"/>
         </w:rPr>
-        <w:t>ceasing to be - or failing to</w:t>
+        <w:t xml:space="preserve">ceasing to </w:t>
       </w:r>
       <w:r>
         <w:rPr>
@@ -25738,6 +25819,15 @@
           <w:b/>
           <w:szCs w:val="24"/>
         </w:rPr>
+        <w:lastRenderedPageBreak/>
+        <w:t>be - or failing to</w:t>
+      </w:r>
+      <w:r>
+        <w:rPr>
+          <w:rFonts w:ascii="Arial" w:hAnsi="Arial" w:cs="Arial"/>
+          <w:b/>
+          <w:szCs w:val="24"/>
+        </w:rPr>
         <w:t xml:space="preserve"> </w:t>
       </w:r>
       <w:r>
@@ -25777,7 +25867,6 @@
           <w:sz w:val="24"/>
           <w:szCs w:val="24"/>
         </w:rPr>
-        <w:lastRenderedPageBreak/>
         <w:t xml:space="preserve">The Tenant agrees to remove all of his or her belongings when the Tenancy ends. The Tenant’s belongings may include personal effects, foodstuffs and consumables, belongings, and any other contents brought in to the Let Property by the Tenant. </w:t>
       </w:r>
     </w:p>
@@ -25813,7 +25902,7 @@
           <w:szCs w:val="28"/>
         </w:rPr>
         <w:sectPr>
-          <w:footerReference w:type="default" r:id="rId14"/>
+          <w:type w:val="continuous"/>
           <w:pgSz w:w="11906" w:h="16838" w:code="9"/>
           <w:pgMar w:top="816" w:right="1440" w:bottom="709" w:left="1440" w:header="709" w:footer="431" w:gutter="0"/>
           <w:paperSrc w:first="15" w:other="15"/>
@@ -26457,6 +26546,14 @@
           <w:szCs w:val="24"/>
         </w:rPr>
       </w:pPr>
+      <w:r>
+        <w:rPr>
+          <w:rFonts w:cs="Arial"/>
+          <w:sz w:val="24"/>
+          <w:szCs w:val="24"/>
+        </w:rPr>
+        <w:br/>
+      </w:r>
       <w:r>
         <w:rPr>
           <w:rFonts w:cs="Arial"/>
@@ -35274,7 +35371,7 @@
         </w:rPr>
       </w:pPr>
       <w:r>
-        <w:t xml:space="preserve">Access for Repairs, Inspections and Valuations </w:t>
+        <w:t xml:space="preserve">Access for Repairs </w:t>
       </w:r>
     </w:p>
     <w:p>
@@ -43892,7 +43989,7 @@
       <w:rPr>
         <w:noProof/>
       </w:rPr>
-      <w:t>7</w:t>
+      <w:t>21</w:t>
     </w:r>
     <w:r>
       <w:rPr>
@@ -51614,7 +51711,7 @@
 </file>
 
 <file path=customXml/itemProps2.xml><?xml version="1.0" encoding="utf-8"?>
-<ds:datastoreItem xmlns:ds="http://schemas.openxmlformats.org/officeDocument/2006/customXml" ds:itemID="{364F5F7C-2F3F-2943-B8AB-40265CB8BECF}">
+<ds:datastoreItem xmlns:ds="http://schemas.openxmlformats.org/officeDocument/2006/customXml" ds:itemID="{7B9BF12E-FF95-EA43-AAE1-E8F32E2BC5A5}">
   <ds:schemaRefs>
     <ds:schemaRef ds:uri="http://schemas.openxmlformats.org/officeDocument/2006/bibliography"/>
   </ds:schemaRefs>

</xml_diff>

<commit_message>
MGS-3712 no longer sho hmo fields if not an hmo property
</commit_message>
<xml_diff>
--- a/housing-service/src/main/resources/templates/model-tenancy-agreement-with-notes.docx
+++ b/housing-service/src/main/resources/templates/model-tenancy-agreement-with-notes.docx
@@ -7953,28 +7953,41 @@
       <w:bookmarkEnd w:id="6"/>
     </w:p>
     <w:p>
-      <w:fldSimple w:instr=" MERGEFIELD landlordNames \* MERGEFORMAT ">
-        <w:r>
-          <w:rPr>
-            <w:noProof/>
-          </w:rPr>
-          <w:t>«</w:t>
-        </w:r>
-        <w:r>
-          <w:rPr>
-            <w:noProof/>
-            <w:sz w:val="24"/>
-            <w:szCs w:val="24"/>
-          </w:rPr>
-          <w:t>landlordNames</w:t>
-        </w:r>
-        <w:r>
-          <w:rPr>
-            <w:noProof/>
-          </w:rPr>
-          <w:t>»</w:t>
-        </w:r>
-      </w:fldSimple>
+      <w:r>
+        <w:fldChar w:fldCharType="begin"/>
+      </w:r>
+      <w:r>
+        <w:instrText xml:space="preserve"> MERGEFIELD landlordNames \* MERGEFORMAT </w:instrText>
+      </w:r>
+      <w:r>
+        <w:fldChar w:fldCharType="separate"/>
+      </w:r>
+      <w:r>
+        <w:rPr>
+          <w:noProof/>
+        </w:rPr>
+        <w:t>«</w:t>
+      </w:r>
+      <w:r>
+        <w:rPr>
+          <w:noProof/>
+          <w:sz w:val="24"/>
+          <w:szCs w:val="24"/>
+        </w:rPr>
+        <w:t>landlordNames</w:t>
+      </w:r>
+      <w:r>
+        <w:rPr>
+          <w:noProof/>
+        </w:rPr>
+        <w:t>»</w:t>
+      </w:r>
+      <w:r>
+        <w:rPr>
+          <w:noProof/>
+        </w:rPr>
+        <w:fldChar w:fldCharType="end"/>
+      </w:r>
     </w:p>
     <w:p>
       <w:pPr>
@@ -10521,6 +10534,22 @@
         <w:rPr>
           <w:sz w:val="24"/>
           <w:szCs w:val="24"/>
+        </w:rPr>
+        <w:sectPr>
+          <w:footerReference w:type="default" r:id="rId13"/>
+          <w:pgSz w:w="11906" w:h="16838" w:code="9"/>
+          <w:pgMar w:top="816" w:right="1440" w:bottom="709" w:left="1440" w:header="709" w:footer="431" w:gutter="0"/>
+          <w:paperSrc w:first="15" w:other="15"/>
+          <w:cols w:space="720"/>
+          <w:docGrid w:linePitch="272"/>
+        </w:sectPr>
+      </w:pPr>
+    </w:p>
+    <w:p>
+      <w:pPr>
+        <w:rPr>
+          <w:sz w:val="24"/>
+          <w:szCs w:val="24"/>
           <w:u w:val="single"/>
         </w:rPr>
       </w:pPr>
@@ -10529,6 +10558,7 @@
           <w:sz w:val="24"/>
           <w:szCs w:val="24"/>
         </w:rPr>
+        <w:lastRenderedPageBreak/>
         <w:t xml:space="preserve">HMO 24-hour contact number: </w:t>
       </w:r>
       <w:r>
@@ -10583,6 +10613,14 @@
           <w:sz w:val="24"/>
           <w:szCs w:val="24"/>
         </w:rPr>
+        <w:sectPr>
+          <w:type w:val="continuous"/>
+          <w:pgSz w:w="11906" w:h="16838" w:code="9"/>
+          <w:pgMar w:top="816" w:right="1440" w:bottom="709" w:left="1440" w:header="709" w:footer="431" w:gutter="0"/>
+          <w:paperSrc w:first="15" w:other="15"/>
+          <w:cols w:space="720"/>
+          <w:docGrid w:linePitch="272"/>
+        </w:sectPr>
       </w:pPr>
       <w:r>
         <w:rPr>
@@ -10648,15 +10686,51 @@
         </w:rPr>
         <w:fldChar w:fldCharType="end"/>
       </w:r>
-    </w:p>
-    <w:p>
-      <w:pPr>
-        <w:rPr>
-          <w:b/>
-          <w:sz w:val="24"/>
-          <w:szCs w:val="24"/>
-        </w:rPr>
-      </w:pPr>
+      <w:r>
+        <w:rPr>
+          <w:sz w:val="24"/>
+          <w:szCs w:val="24"/>
+        </w:rPr>
+        <w:t xml:space="preserve"> </w:t>
+      </w:r>
+      <w:r>
+        <w:rPr>
+          <w:sz w:val="24"/>
+          <w:szCs w:val="24"/>
+        </w:rPr>
+        <w:fldChar w:fldCharType="begin"/>
+      </w:r>
+      <w:r>
+        <w:rPr>
+          <w:sz w:val="24"/>
+          <w:szCs w:val="24"/>
+        </w:rPr>
+        <w:instrText xml:space="preserve"> MERGEFIELD showHmoFields \* MERGEFORMAT </w:instrText>
+      </w:r>
+      <w:r>
+        <w:rPr>
+          <w:sz w:val="24"/>
+          <w:szCs w:val="24"/>
+        </w:rPr>
+        <w:fldChar w:fldCharType="separate"/>
+      </w:r>
+      <w:r>
+        <w:rPr>
+          <w:noProof/>
+          <w:sz w:val="24"/>
+          <w:szCs w:val="24"/>
+        </w:rPr>
+        <w:t>«showHmoFields»</w:t>
+      </w:r>
+      <w:r>
+        <w:rPr>
+          <w:sz w:val="24"/>
+          <w:szCs w:val="24"/>
+        </w:rPr>
+        <w:fldChar w:fldCharType="end"/>
+      </w:r>
+      <w:bookmarkStart w:id="9" w:name="_GoBack"/>
+      <w:bookmarkEnd w:id="9"/>
     </w:p>
     <w:p>
       <w:pPr>
@@ -10690,7 +10764,7 @@
         </w:rPr>
         <w:tab/>
       </w:r>
-      <w:bookmarkStart w:id="9" w:name="_Toc497204666"/>
+      <w:bookmarkStart w:id="10" w:name="_Toc497204666"/>
       <w:r>
         <w:rPr>
           <w:b/>
@@ -10699,7 +10773,7 @@
         </w:rPr>
         <w:t>START DATE OF THE TENANCY</w:t>
       </w:r>
-      <w:bookmarkEnd w:id="9"/>
+      <w:bookmarkEnd w:id="10"/>
     </w:p>
     <w:p>
       <w:pPr>
@@ -10942,7 +11016,7 @@
           <w:szCs w:val="28"/>
         </w:rPr>
       </w:pPr>
-      <w:bookmarkStart w:id="10" w:name="_Toc497204667"/>
+      <w:bookmarkStart w:id="11" w:name="_Toc497204667"/>
       <w:r>
         <w:rPr>
           <w:b/>
@@ -10951,7 +11025,7 @@
         </w:rPr>
         <w:t>OCCUPATION AND USE OF THE LET PROPERTY</w:t>
       </w:r>
-      <w:bookmarkEnd w:id="10"/>
+      <w:bookmarkEnd w:id="11"/>
     </w:p>
     <w:p>
       <w:pPr>
@@ -11232,7 +11306,7 @@
         </w:rPr>
         <w:tab/>
       </w:r>
-      <w:bookmarkStart w:id="11" w:name="_Toc497204668"/>
+      <w:bookmarkStart w:id="12" w:name="_Toc497204668"/>
       <w:r>
         <w:rPr>
           <w:b/>
@@ -11241,7 +11315,7 @@
         </w:rPr>
         <w:t>RENT</w:t>
       </w:r>
-      <w:bookmarkEnd w:id="11"/>
+      <w:bookmarkEnd w:id="12"/>
       <w:r>
         <w:rPr>
           <w:b/>
@@ -12142,6 +12216,7 @@
           <w:sz w:val="24"/>
           <w:szCs w:val="24"/>
         </w:rPr>
+        <w:lastRenderedPageBreak/>
         <w:t xml:space="preserve">The following services are </w:t>
       </w:r>
       <w:r>
@@ -12245,7 +12320,7 @@
         </w:rPr>
         <w:tab/>
       </w:r>
-      <w:bookmarkStart w:id="12" w:name="_Toc497204669"/>
+      <w:bookmarkStart w:id="13" w:name="_Toc497204669"/>
       <w:r>
         <w:rPr>
           <w:b/>
@@ -12254,7 +12329,7 @@
         </w:rPr>
         <w:t>RENT RECEIPTS</w:t>
       </w:r>
-      <w:bookmarkEnd w:id="12"/>
+      <w:bookmarkEnd w:id="13"/>
     </w:p>
     <w:p>
       <w:pPr>
@@ -12390,7 +12465,7 @@
           <w:szCs w:val="28"/>
         </w:rPr>
       </w:pPr>
-      <w:bookmarkStart w:id="13" w:name="_Toc497204670"/>
+      <w:bookmarkStart w:id="14" w:name="_Toc497204670"/>
       <w:r>
         <w:rPr>
           <w:b/>
@@ -12399,7 +12474,7 @@
         </w:rPr>
         <w:t>RENT INCREASES</w:t>
       </w:r>
-      <w:bookmarkEnd w:id="13"/>
+      <w:bookmarkEnd w:id="14"/>
     </w:p>
     <w:p>
       <w:pPr>
@@ -13234,7 +13309,7 @@
           <w:szCs w:val="28"/>
         </w:rPr>
       </w:pPr>
-      <w:bookmarkStart w:id="14" w:name="_Toc497204671"/>
+      <w:bookmarkStart w:id="15" w:name="_Toc497204671"/>
       <w:r>
         <w:rPr>
           <w:b/>
@@ -13243,7 +13318,7 @@
         </w:rPr>
         <w:t>DEPOSIT</w:t>
       </w:r>
-      <w:bookmarkEnd w:id="14"/>
+      <w:bookmarkEnd w:id="15"/>
       <w:r>
         <w:rPr>
           <w:b/>
@@ -14487,7 +14562,7 @@
         </w:rPr>
         <w:t>(</w:t>
       </w:r>
-      <w:hyperlink r:id="rId13" w:history="1">
+      <w:hyperlink r:id="rId14" w:history="1">
         <w:r>
           <w:rPr>
             <w:rStyle w:val="Hyperlink"/>
@@ -14557,7 +14632,7 @@
           <w:szCs w:val="28"/>
         </w:rPr>
       </w:pPr>
-      <w:bookmarkStart w:id="15" w:name="_Toc497204672"/>
+      <w:bookmarkStart w:id="16" w:name="_Toc497204672"/>
       <w:r>
         <w:rPr>
           <w:b/>
@@ -14566,7 +14641,7 @@
         </w:rPr>
         <w:t>SUBLETTING AND ASSIGNATION</w:t>
       </w:r>
-      <w:bookmarkEnd w:id="15"/>
+      <w:bookmarkEnd w:id="16"/>
       <w:r>
         <w:rPr>
           <w:b/>
@@ -14895,7 +14970,7 @@
           <w:szCs w:val="28"/>
         </w:rPr>
       </w:pPr>
-      <w:bookmarkStart w:id="16" w:name="_Toc497204673"/>
+      <w:bookmarkStart w:id="17" w:name="_Toc497204673"/>
       <w:r>
         <w:rPr>
           <w:b/>
@@ -14904,7 +14979,7 @@
         </w:rPr>
         <w:t>NOTIFICATION ABOUT OTHER RESIDENTS</w:t>
       </w:r>
-      <w:bookmarkEnd w:id="16"/>
+      <w:bookmarkEnd w:id="17"/>
     </w:p>
     <w:p>
       <w:pPr>
@@ -15543,34 +15618,6 @@
         </w:rPr>
         <w:t>will be liable for the cost of any repairs, renewals or replacement of items where required.</w:t>
       </w:r>
-    </w:p>
-    <w:p>
-      <w:pPr>
-        <w:rPr>
-          <w:rFonts w:cs="Arial"/>
-          <w:sz w:val="24"/>
-          <w:szCs w:val="24"/>
-          <w:lang w:eastAsia="en-GB"/>
-        </w:rPr>
-        <w:sectPr>
-          <w:footerReference w:type="default" r:id="rId14"/>
-          <w:pgSz w:w="11906" w:h="16838" w:code="9"/>
-          <w:pgMar w:top="816" w:right="1440" w:bottom="709" w:left="1440" w:header="709" w:footer="431" w:gutter="0"/>
-          <w:paperSrc w:first="15" w:other="15"/>
-          <w:cols w:space="720"/>
-          <w:docGrid w:linePitch="272"/>
-        </w:sectPr>
-      </w:pPr>
-    </w:p>
-    <w:p>
-      <w:pPr>
-        <w:rPr>
-          <w:rFonts w:cs="Arial"/>
-          <w:sz w:val="24"/>
-          <w:szCs w:val="24"/>
-          <w:lang w:eastAsia="en-GB"/>
-        </w:rPr>
-      </w:pPr>
     </w:p>
     <w:p>
       <w:pPr>
@@ -15589,8 +15636,34 @@
           <w:docGrid w:linePitch="272"/>
         </w:sectPr>
       </w:pPr>
-      <w:bookmarkStart w:id="17" w:name="_GoBack"/>
-      <w:bookmarkEnd w:id="17"/>
+    </w:p>
+    <w:p>
+      <w:pPr>
+        <w:rPr>
+          <w:rFonts w:cs="Arial"/>
+          <w:sz w:val="24"/>
+          <w:szCs w:val="24"/>
+          <w:lang w:eastAsia="en-GB"/>
+        </w:rPr>
+      </w:pPr>
+    </w:p>
+    <w:p>
+      <w:pPr>
+        <w:rPr>
+          <w:rFonts w:cs="Arial"/>
+          <w:sz w:val="24"/>
+          <w:szCs w:val="24"/>
+          <w:lang w:eastAsia="en-GB"/>
+        </w:rPr>
+        <w:sectPr>
+          <w:type w:val="continuous"/>
+          <w:pgSz w:w="11906" w:h="16838" w:code="9"/>
+          <w:pgMar w:top="816" w:right="1440" w:bottom="709" w:left="1440" w:header="709" w:footer="431" w:gutter="0"/>
+          <w:paperSrc w:first="15" w:other="15"/>
+          <w:cols w:space="720"/>
+          <w:docGrid w:linePitch="272"/>
+        </w:sectPr>
+      </w:pPr>
       <w:r>
         <w:rPr>
           <w:rFonts w:cs="Arial"/>
@@ -25943,28 +26016,41 @@
     </w:p>
     <w:p/>
     <w:p>
-      <w:fldSimple w:instr=" MERGEFIELD contentsAndConditions \* MERGEFORMAT ">
-        <w:r>
-          <w:rPr>
-            <w:noProof/>
-          </w:rPr>
-          <w:t>«</w:t>
-        </w:r>
-        <w:r>
-          <w:rPr>
-            <w:noProof/>
-            <w:sz w:val="24"/>
-            <w:szCs w:val="24"/>
-          </w:rPr>
-          <w:t>contentsAndConditions</w:t>
-        </w:r>
-        <w:r>
-          <w:rPr>
-            <w:noProof/>
-          </w:rPr>
-          <w:t>»</w:t>
-        </w:r>
-      </w:fldSimple>
+      <w:r>
+        <w:fldChar w:fldCharType="begin"/>
+      </w:r>
+      <w:r>
+        <w:instrText xml:space="preserve"> MERGEFIELD contentsAndConditions \* MERGEFORMAT </w:instrText>
+      </w:r>
+      <w:r>
+        <w:fldChar w:fldCharType="separate"/>
+      </w:r>
+      <w:r>
+        <w:rPr>
+          <w:noProof/>
+        </w:rPr>
+        <w:t>«</w:t>
+      </w:r>
+      <w:r>
+        <w:rPr>
+          <w:noProof/>
+          <w:sz w:val="24"/>
+          <w:szCs w:val="24"/>
+        </w:rPr>
+        <w:t>contentsAndConditions</w:t>
+      </w:r>
+      <w:r>
+        <w:rPr>
+          <w:noProof/>
+        </w:rPr>
+        <w:t>»</w:t>
+      </w:r>
+      <w:r>
+        <w:rPr>
+          <w:noProof/>
+        </w:rPr>
+        <w:fldChar w:fldCharType="end"/>
+      </w:r>
     </w:p>
     <w:p/>
     <w:p/>
@@ -26021,28 +26107,41 @@
     </w:p>
     <w:p/>
     <w:p>
-      <w:fldSimple w:instr=" MERGEFIELD localAuthorityTaxesAndCharges \* MERGEFORMAT ">
-        <w:r>
-          <w:rPr>
-            <w:noProof/>
-          </w:rPr>
-          <w:t>«</w:t>
-        </w:r>
-        <w:r>
-          <w:rPr>
-            <w:noProof/>
-            <w:sz w:val="24"/>
-            <w:szCs w:val="24"/>
-          </w:rPr>
-          <w:t>localAuthorityTaxesAndCharges</w:t>
-        </w:r>
-        <w:r>
-          <w:rPr>
-            <w:noProof/>
-          </w:rPr>
-          <w:t>»</w:t>
-        </w:r>
-      </w:fldSimple>
+      <w:r>
+        <w:fldChar w:fldCharType="begin"/>
+      </w:r>
+      <w:r>
+        <w:instrText xml:space="preserve"> MERGEFIELD localAuthorityTaxesAndCharges \* MERGEFORMAT </w:instrText>
+      </w:r>
+      <w:r>
+        <w:fldChar w:fldCharType="separate"/>
+      </w:r>
+      <w:r>
+        <w:rPr>
+          <w:noProof/>
+        </w:rPr>
+        <w:t>«</w:t>
+      </w:r>
+      <w:r>
+        <w:rPr>
+          <w:noProof/>
+          <w:sz w:val="24"/>
+          <w:szCs w:val="24"/>
+        </w:rPr>
+        <w:t>localAuthorityTaxesAndCharges</w:t>
+      </w:r>
+      <w:r>
+        <w:rPr>
+          <w:noProof/>
+        </w:rPr>
+        <w:t>»</w:t>
+      </w:r>
+      <w:r>
+        <w:rPr>
+          <w:noProof/>
+        </w:rPr>
+        <w:fldChar w:fldCharType="end"/>
+      </w:r>
     </w:p>
     <w:p/>
     <w:p/>
@@ -26090,22 +26189,37 @@
     </w:p>
     <w:p/>
     <w:p>
-      <w:fldSimple w:instr=" MERGEFIELD utilities \* MERGEFORMAT ">
-        <w:r>
-          <w:rPr>
-            <w:noProof/>
-          </w:rPr>
-          <w:t>«</w:t>
-        </w:r>
-        <w:r>
-          <w:rPr>
-            <w:noProof/>
-            <w:sz w:val="24"/>
-            <w:szCs w:val="24"/>
-          </w:rPr>
-          <w:t>utilities»</w:t>
-        </w:r>
-      </w:fldSimple>
+      <w:r>
+        <w:fldChar w:fldCharType="begin"/>
+      </w:r>
+      <w:r>
+        <w:instrText xml:space="preserve"> MERGEFIELD utilities \* MERGEFORMAT </w:instrText>
+      </w:r>
+      <w:r>
+        <w:fldChar w:fldCharType="separate"/>
+      </w:r>
+      <w:r>
+        <w:rPr>
+          <w:noProof/>
+        </w:rPr>
+        <w:t>«</w:t>
+      </w:r>
+      <w:r>
+        <w:rPr>
+          <w:noProof/>
+          <w:sz w:val="24"/>
+          <w:szCs w:val="24"/>
+        </w:rPr>
+        <w:t>utilities»</w:t>
+      </w:r>
+      <w:r>
+        <w:rPr>
+          <w:noProof/>
+          <w:sz w:val="24"/>
+          <w:szCs w:val="24"/>
+        </w:rPr>
+        <w:fldChar w:fldCharType="end"/>
+      </w:r>
     </w:p>
     <w:p/>
     <w:p>
@@ -26660,28 +26774,41 @@
     </w:p>
     <w:p/>
     <w:p>
-      <w:fldSimple w:instr=" MERGEFIELD commonParts \* MERGEFORMAT ">
-        <w:r>
-          <w:rPr>
-            <w:noProof/>
-          </w:rPr>
-          <w:t>«</w:t>
-        </w:r>
-        <w:r>
-          <w:rPr>
-            <w:noProof/>
-            <w:sz w:val="24"/>
-            <w:szCs w:val="24"/>
-          </w:rPr>
-          <w:t>commonParts</w:t>
-        </w:r>
-        <w:r>
-          <w:rPr>
-            <w:noProof/>
-          </w:rPr>
-          <w:t>»</w:t>
-        </w:r>
-      </w:fldSimple>
+      <w:r>
+        <w:fldChar w:fldCharType="begin"/>
+      </w:r>
+      <w:r>
+        <w:instrText xml:space="preserve"> MERGEFIELD commonParts \* MERGEFORMAT </w:instrText>
+      </w:r>
+      <w:r>
+        <w:fldChar w:fldCharType="separate"/>
+      </w:r>
+      <w:r>
+        <w:rPr>
+          <w:noProof/>
+        </w:rPr>
+        <w:t>«</w:t>
+      </w:r>
+      <w:r>
+        <w:rPr>
+          <w:noProof/>
+          <w:sz w:val="24"/>
+          <w:szCs w:val="24"/>
+        </w:rPr>
+        <w:t>commonParts</w:t>
+      </w:r>
+      <w:r>
+        <w:rPr>
+          <w:noProof/>
+        </w:rPr>
+        <w:t>»</w:t>
+      </w:r>
+      <w:r>
+        <w:rPr>
+          <w:noProof/>
+        </w:rPr>
+        <w:fldChar w:fldCharType="end"/>
+      </w:r>
     </w:p>
     <w:p/>
     <w:p/>
@@ -26728,28 +26855,41 @@
     </w:p>
     <w:p/>
     <w:p>
-      <w:fldSimple w:instr=" MERGEFIELD privateGarden \* MERGEFORMAT ">
-        <w:r>
-          <w:rPr>
-            <w:noProof/>
-          </w:rPr>
-          <w:t>«</w:t>
-        </w:r>
-        <w:r>
-          <w:rPr>
-            <w:noProof/>
-            <w:sz w:val="24"/>
-            <w:szCs w:val="24"/>
-          </w:rPr>
-          <w:t>privateGarden</w:t>
-        </w:r>
-        <w:r>
-          <w:rPr>
-            <w:noProof/>
-          </w:rPr>
-          <w:t>»</w:t>
-        </w:r>
-      </w:fldSimple>
+      <w:r>
+        <w:fldChar w:fldCharType="begin"/>
+      </w:r>
+      <w:r>
+        <w:instrText xml:space="preserve"> MERGEFIELD privateGarden \* MERGEFORMAT </w:instrText>
+      </w:r>
+      <w:r>
+        <w:fldChar w:fldCharType="separate"/>
+      </w:r>
+      <w:r>
+        <w:rPr>
+          <w:noProof/>
+        </w:rPr>
+        <w:t>«</w:t>
+      </w:r>
+      <w:r>
+        <w:rPr>
+          <w:noProof/>
+          <w:sz w:val="24"/>
+          <w:szCs w:val="24"/>
+        </w:rPr>
+        <w:t>privateGarden</w:t>
+      </w:r>
+      <w:r>
+        <w:rPr>
+          <w:noProof/>
+        </w:rPr>
+        <w:t>»</w:t>
+      </w:r>
+      <w:r>
+        <w:rPr>
+          <w:noProof/>
+        </w:rPr>
+        <w:fldChar w:fldCharType="end"/>
+      </w:r>
     </w:p>
     <w:p/>
     <w:p/>
@@ -26787,28 +26927,41 @@
     </w:p>
     <w:p/>
     <w:p>
-      <w:fldSimple w:instr=" MERGEFIELD roof \* MERGEFORMAT ">
-        <w:r>
-          <w:rPr>
-            <w:noProof/>
-          </w:rPr>
-          <w:t>«</w:t>
-        </w:r>
-        <w:r>
-          <w:rPr>
-            <w:noProof/>
-            <w:sz w:val="24"/>
-            <w:szCs w:val="24"/>
-          </w:rPr>
-          <w:t>roof</w:t>
-        </w:r>
-        <w:r>
-          <w:rPr>
-            <w:noProof/>
-          </w:rPr>
-          <w:t>»</w:t>
-        </w:r>
-      </w:fldSimple>
+      <w:r>
+        <w:fldChar w:fldCharType="begin"/>
+      </w:r>
+      <w:r>
+        <w:instrText xml:space="preserve"> MERGEFIELD roof \* MERGEFORMAT </w:instrText>
+      </w:r>
+      <w:r>
+        <w:fldChar w:fldCharType="separate"/>
+      </w:r>
+      <w:r>
+        <w:rPr>
+          <w:noProof/>
+        </w:rPr>
+        <w:t>«</w:t>
+      </w:r>
+      <w:r>
+        <w:rPr>
+          <w:noProof/>
+          <w:sz w:val="24"/>
+          <w:szCs w:val="24"/>
+        </w:rPr>
+        <w:t>roof</w:t>
+      </w:r>
+      <w:r>
+        <w:rPr>
+          <w:noProof/>
+        </w:rPr>
+        <w:t>»</w:t>
+      </w:r>
+      <w:r>
+        <w:rPr>
+          <w:noProof/>
+        </w:rPr>
+        <w:fldChar w:fldCharType="end"/>
+      </w:r>
     </w:p>
     <w:p/>
     <w:p/>
@@ -26849,14 +27002,27 @@
     </w:p>
     <w:p/>
     <w:p>
-      <w:fldSimple w:instr=" MERGEFIELD binsAndRecycling \* MERGEFORMAT ">
-        <w:r>
-          <w:rPr>
-            <w:noProof/>
-          </w:rPr>
-          <w:t>«binsAndRecycling»</w:t>
-        </w:r>
-      </w:fldSimple>
+      <w:r>
+        <w:fldChar w:fldCharType="begin"/>
+      </w:r>
+      <w:r>
+        <w:instrText xml:space="preserve"> MERGEFIELD binsAndRecycling \* MERGEFORMAT </w:instrText>
+      </w:r>
+      <w:r>
+        <w:fldChar w:fldCharType="separate"/>
+      </w:r>
+      <w:r>
+        <w:rPr>
+          <w:noProof/>
+        </w:rPr>
+        <w:t>«binsAndRecycling»</w:t>
+      </w:r>
+      <w:r>
+        <w:rPr>
+          <w:noProof/>
+        </w:rPr>
+        <w:fldChar w:fldCharType="end"/>
+      </w:r>
     </w:p>
     <w:p/>
     <w:p/>
@@ -26894,28 +27060,41 @@
     </w:p>
     <w:p/>
     <w:p>
-      <w:fldSimple w:instr=" MERGEFIELD storage \* MERGEFORMAT ">
-        <w:r>
-          <w:rPr>
-            <w:noProof/>
-          </w:rPr>
-          <w:t>«</w:t>
-        </w:r>
-        <w:r>
-          <w:rPr>
-            <w:noProof/>
-            <w:sz w:val="24"/>
-            <w:szCs w:val="24"/>
-          </w:rPr>
-          <w:t>storage</w:t>
-        </w:r>
-        <w:r>
-          <w:rPr>
-            <w:noProof/>
-          </w:rPr>
-          <w:t>»</w:t>
-        </w:r>
-      </w:fldSimple>
+      <w:r>
+        <w:fldChar w:fldCharType="begin"/>
+      </w:r>
+      <w:r>
+        <w:instrText xml:space="preserve"> MERGEFIELD storage \* MERGEFORMAT </w:instrText>
+      </w:r>
+      <w:r>
+        <w:fldChar w:fldCharType="separate"/>
+      </w:r>
+      <w:r>
+        <w:rPr>
+          <w:noProof/>
+        </w:rPr>
+        <w:t>«</w:t>
+      </w:r>
+      <w:r>
+        <w:rPr>
+          <w:noProof/>
+          <w:sz w:val="24"/>
+          <w:szCs w:val="24"/>
+        </w:rPr>
+        <w:t>storage</w:t>
+      </w:r>
+      <w:r>
+        <w:rPr>
+          <w:noProof/>
+        </w:rPr>
+        <w:t>»</w:t>
+      </w:r>
+      <w:r>
+        <w:rPr>
+          <w:noProof/>
+        </w:rPr>
+        <w:fldChar w:fldCharType="end"/>
+      </w:r>
     </w:p>
     <w:p/>
     <w:p/>
@@ -26972,28 +27151,41 @@
     </w:p>
     <w:p/>
     <w:p>
-      <w:fldSimple w:instr=" MERGEFIELD dangerousSubstances \* MERGEFORMAT ">
-        <w:r>
-          <w:rPr>
-            <w:noProof/>
-          </w:rPr>
-          <w:t>«</w:t>
-        </w:r>
-        <w:r>
-          <w:rPr>
-            <w:noProof/>
-            <w:sz w:val="24"/>
-            <w:szCs w:val="24"/>
-          </w:rPr>
-          <w:t>dangerousSubstances</w:t>
-        </w:r>
-        <w:r>
-          <w:rPr>
-            <w:noProof/>
-          </w:rPr>
-          <w:t>»</w:t>
-        </w:r>
-      </w:fldSimple>
+      <w:r>
+        <w:fldChar w:fldCharType="begin"/>
+      </w:r>
+      <w:r>
+        <w:instrText xml:space="preserve"> MERGEFIELD dangerousSubstances \* MERGEFORMAT </w:instrText>
+      </w:r>
+      <w:r>
+        <w:fldChar w:fldCharType="separate"/>
+      </w:r>
+      <w:r>
+        <w:rPr>
+          <w:noProof/>
+        </w:rPr>
+        <w:t>«</w:t>
+      </w:r>
+      <w:r>
+        <w:rPr>
+          <w:noProof/>
+          <w:sz w:val="24"/>
+          <w:szCs w:val="24"/>
+        </w:rPr>
+        <w:t>dangerousSubstances</w:t>
+      </w:r>
+      <w:r>
+        <w:rPr>
+          <w:noProof/>
+        </w:rPr>
+        <w:t>»</w:t>
+      </w:r>
+      <w:r>
+        <w:rPr>
+          <w:noProof/>
+        </w:rPr>
+        <w:fldChar w:fldCharType="end"/>
+      </w:r>
     </w:p>
     <w:p/>
     <w:p/>
@@ -27050,14 +27242,27 @@
     </w:p>
     <w:p/>
     <w:p>
-      <w:fldSimple w:instr=" MERGEFIELD pets \* MERGEFORMAT ">
-        <w:r>
-          <w:rPr>
-            <w:noProof/>
-          </w:rPr>
-          <w:t>«pets»</w:t>
-        </w:r>
-      </w:fldSimple>
+      <w:r>
+        <w:fldChar w:fldCharType="begin"/>
+      </w:r>
+      <w:r>
+        <w:instrText xml:space="preserve"> MERGEFIELD pets \* MERGEFORMAT </w:instrText>
+      </w:r>
+      <w:r>
+        <w:fldChar w:fldCharType="separate"/>
+      </w:r>
+      <w:r>
+        <w:rPr>
+          <w:noProof/>
+        </w:rPr>
+        <w:t>«pets»</w:t>
+      </w:r>
+      <w:r>
+        <w:rPr>
+          <w:noProof/>
+        </w:rPr>
+        <w:fldChar w:fldCharType="end"/>
+      </w:r>
     </w:p>
     <w:p/>
     <w:p/>
@@ -27107,28 +27312,41 @@
     </w:p>
     <w:p/>
     <w:p>
-      <w:fldSimple w:instr=" MERGEFIELD smoking \* MERGEFORMAT ">
-        <w:r>
-          <w:rPr>
-            <w:noProof/>
-          </w:rPr>
-          <w:t>«</w:t>
-        </w:r>
-        <w:r>
-          <w:rPr>
-            <w:noProof/>
-            <w:sz w:val="24"/>
-            <w:szCs w:val="24"/>
-          </w:rPr>
-          <w:t>smoking</w:t>
-        </w:r>
-        <w:r>
-          <w:rPr>
-            <w:noProof/>
-          </w:rPr>
-          <w:t>»</w:t>
-        </w:r>
-      </w:fldSimple>
+      <w:r>
+        <w:fldChar w:fldCharType="begin"/>
+      </w:r>
+      <w:r>
+        <w:instrText xml:space="preserve"> MERGEFIELD smoking \* MERGEFORMAT </w:instrText>
+      </w:r>
+      <w:r>
+        <w:fldChar w:fldCharType="separate"/>
+      </w:r>
+      <w:r>
+        <w:rPr>
+          <w:noProof/>
+        </w:rPr>
+        <w:t>«</w:t>
+      </w:r>
+      <w:r>
+        <w:rPr>
+          <w:noProof/>
+          <w:sz w:val="24"/>
+          <w:szCs w:val="24"/>
+        </w:rPr>
+        <w:t>smoking</w:t>
+      </w:r>
+      <w:r>
+        <w:rPr>
+          <w:noProof/>
+        </w:rPr>
+        <w:t>»</w:t>
+      </w:r>
+      <w:r>
+        <w:rPr>
+          <w:noProof/>
+        </w:rPr>
+        <w:fldChar w:fldCharType="end"/>
+      </w:r>
     </w:p>
     <w:p/>
     <w:p>
@@ -39810,14 +40028,28 @@
           <w:docGrid w:linePitch="272"/>
         </w:sectPr>
       </w:pPr>
-      <w:fldSimple w:instr=" MERGEFIELD contentsAndConditionsEasyreadNotes \* MERGEFORMAT ">
-        <w:r>
-          <w:rPr>
-            <w:noProof/>
-          </w:rPr>
-          <w:t>«contentsAndConditionsEasyreadNotes»</w:t>
-        </w:r>
-      </w:fldSimple>
+      <w:r>
+        <w:lastRenderedPageBreak/>
+        <w:fldChar w:fldCharType="begin"/>
+      </w:r>
+      <w:r>
+        <w:instrText xml:space="preserve"> MERGEFIELD contentsAndConditionsEasyreadNotes \* MERGEFORMAT </w:instrText>
+      </w:r>
+      <w:r>
+        <w:fldChar w:fldCharType="separate"/>
+      </w:r>
+      <w:r>
+        <w:rPr>
+          <w:noProof/>
+        </w:rPr>
+        <w:t>«contentsAndConditionsEasyreadNotes»</w:t>
+      </w:r>
+      <w:r>
+        <w:rPr>
+          <w:noProof/>
+        </w:rPr>
+        <w:fldChar w:fldCharType="end"/>
+      </w:r>
     </w:p>
     <w:p>
       <w:pPr>
@@ -40278,14 +40510,27 @@
           <w:docGrid w:linePitch="272"/>
         </w:sectPr>
       </w:pPr>
-      <w:fldSimple w:instr=" MERGEFIELD storageEasyreadNotes \* MERGEFORMAT ">
-        <w:r>
-          <w:rPr>
-            <w:noProof/>
-          </w:rPr>
-          <w:t>«storageEasyreadNotes»</w:t>
-        </w:r>
-      </w:fldSimple>
+      <w:r>
+        <w:fldChar w:fldCharType="begin"/>
+      </w:r>
+      <w:r>
+        <w:instrText xml:space="preserve"> MERGEFIELD storageEasyreadNotes \* MERGEFORMAT </w:instrText>
+      </w:r>
+      <w:r>
+        <w:fldChar w:fldCharType="separate"/>
+      </w:r>
+      <w:r>
+        <w:rPr>
+          <w:noProof/>
+        </w:rPr>
+        <w:t>«storageEasyreadNotes»</w:t>
+      </w:r>
+      <w:r>
+        <w:rPr>
+          <w:noProof/>
+        </w:rPr>
+        <w:fldChar w:fldCharType="end"/>
+      </w:r>
       <w:r>
         <w:t xml:space="preserve"> </w:t>
       </w:r>
@@ -40310,14 +40555,27 @@
           <w:docGrid w:linePitch="272"/>
         </w:sectPr>
       </w:pPr>
-      <w:fldSimple w:instr=" MERGEFIELD dangerousSubstancesEasyreadNotes \* MERGEFORMAT ">
-        <w:r>
-          <w:rPr>
-            <w:noProof/>
-          </w:rPr>
-          <w:t>«dangerousSubstancesEasyreadNotes»</w:t>
-        </w:r>
-      </w:fldSimple>
+      <w:r>
+        <w:fldChar w:fldCharType="begin"/>
+      </w:r>
+      <w:r>
+        <w:instrText xml:space="preserve"> MERGEFIELD dangerousSubstancesEasyreadNotes \* MERGEFORMAT </w:instrText>
+      </w:r>
+      <w:r>
+        <w:fldChar w:fldCharType="separate"/>
+      </w:r>
+      <w:r>
+        <w:rPr>
+          <w:noProof/>
+        </w:rPr>
+        <w:t>«dangerousSubstancesEasyreadNotes»</w:t>
+      </w:r>
+      <w:r>
+        <w:rPr>
+          <w:noProof/>
+        </w:rPr>
+        <w:fldChar w:fldCharType="end"/>
+      </w:r>
       <w:r>
         <w:br/>
       </w:r>
@@ -43989,7 +44247,7 @@
       <w:rPr>
         <w:noProof/>
       </w:rPr>
-      <w:t>21</w:t>
+      <w:t>7</w:t>
     </w:r>
     <w:r>
       <w:rPr>
@@ -51711,7 +51969,7 @@
 </file>
 
 <file path=customXml/itemProps2.xml><?xml version="1.0" encoding="utf-8"?>
-<ds:datastoreItem xmlns:ds="http://schemas.openxmlformats.org/officeDocument/2006/customXml" ds:itemID="{7B9BF12E-FF95-EA43-AAE1-E8F32E2BC5A5}">
+<ds:datastoreItem xmlns:ds="http://schemas.openxmlformats.org/officeDocument/2006/customXml" ds:itemID="{68B3435B-B58E-4E47-B1ED-A004F7D29DD7}">
   <ds:schemaRefs>
     <ds:schemaRef ds:uri="http://schemas.openxmlformats.org/officeDocument/2006/bibliography"/>
   </ds:schemaRefs>

</xml_diff>

<commit_message>
MGS-3712 no longer show paragraphs about emails if hardcopy is the comms agreement
</commit_message>
<xml_diff>
--- a/housing-service/src/main/resources/templates/model-tenancy-agreement-with-notes.docx
+++ b/housing-service/src/main/resources/templates/model-tenancy-agreement-with-notes.docx
@@ -8865,7 +8865,53 @@
           <w:sz w:val="24"/>
           <w:szCs w:val="24"/>
         </w:rPr>
-      </w:pPr>
+        <w:sectPr>
+          <w:footerReference w:type="default" r:id="rId12"/>
+          <w:pgSz w:w="11906" w:h="16838" w:code="9"/>
+          <w:pgMar w:top="816" w:right="1440" w:bottom="709" w:left="1440" w:header="709" w:footer="431" w:gutter="0"/>
+          <w:paperSrc w:first="15" w:other="15"/>
+          <w:cols w:space="720"/>
+          <w:docGrid w:linePitch="272"/>
+        </w:sectPr>
+      </w:pPr>
+    </w:p>
+    <w:p>
+      <w:pPr>
+        <w:rPr>
+          <w:rFonts w:cs="Arial"/>
+          <w:b/>
+          <w:sz w:val="24"/>
+          <w:szCs w:val="24"/>
+        </w:rPr>
+      </w:pPr>
+    </w:p>
+    <w:p>
+      <w:pPr>
+        <w:rPr>
+          <w:rFonts w:cs="Arial"/>
+          <w:b/>
+          <w:sz w:val="24"/>
+          <w:szCs w:val="24"/>
+        </w:rPr>
+      </w:pPr>
+      <w:r>
+        <w:rPr>
+          <w:rFonts w:cs="Arial"/>
+          <w:b/>
+          <w:sz w:val="24"/>
+          <w:szCs w:val="24"/>
+        </w:rPr>
+        <w:t>For communication</w:t>
+      </w:r>
+      <w:r>
+        <w:rPr>
+          <w:rFonts w:cs="Arial"/>
+          <w:b/>
+          <w:sz w:val="24"/>
+          <w:szCs w:val="24"/>
+        </w:rPr>
+        <w:t xml:space="preserve"> by email</w:t>
+      </w:r>
       <w:r>
         <w:rPr>
           <w:rFonts w:cs="Arial"/>
@@ -8875,33 +8921,59 @@
         </w:rPr>
         <w:t xml:space="preserve"> </w:t>
       </w:r>
-    </w:p>
-    <w:p>
-      <w:pPr>
-        <w:rPr>
-          <w:rFonts w:cs="Arial"/>
-          <w:b/>
-          <w:sz w:val="24"/>
-          <w:szCs w:val="24"/>
-        </w:rPr>
-      </w:pPr>
-      <w:r>
-        <w:rPr>
-          <w:rFonts w:cs="Arial"/>
-          <w:b/>
-          <w:sz w:val="24"/>
-          <w:szCs w:val="24"/>
-        </w:rPr>
-        <w:t>For communication</w:t>
-      </w:r>
-      <w:r>
-        <w:rPr>
-          <w:rFonts w:cs="Arial"/>
-          <w:b/>
-          <w:sz w:val="24"/>
-          <w:szCs w:val="24"/>
-        </w:rPr>
-        <w:t xml:space="preserve"> by email</w:t>
+      <w:r>
+        <w:rPr>
+          <w:rFonts w:cs="Arial"/>
+          <w:b/>
+          <w:sz w:val="24"/>
+          <w:szCs w:val="24"/>
+        </w:rPr>
+        <w:t xml:space="preserve">it is essential that the </w:t>
+      </w:r>
+      <w:r>
+        <w:rPr>
+          <w:rFonts w:cs="Arial"/>
+          <w:b/>
+          <w:sz w:val="24"/>
+          <w:szCs w:val="24"/>
+        </w:rPr>
+        <w:t xml:space="preserve">Landlord(s) and </w:t>
+      </w:r>
+      <w:r>
+        <w:rPr>
+          <w:rFonts w:cs="Arial"/>
+          <w:b/>
+          <w:sz w:val="24"/>
+          <w:szCs w:val="24"/>
+        </w:rPr>
+        <w:t>Tenant</w:t>
+      </w:r>
+      <w:r>
+        <w:rPr>
+          <w:rFonts w:cs="Arial"/>
+          <w:b/>
+          <w:sz w:val="24"/>
+          <w:szCs w:val="24"/>
+        </w:rPr>
+        <w:t>(s) consider</w:t>
+      </w:r>
+      <w:r>
+        <w:rPr>
+          <w:rFonts w:cs="Arial"/>
+          <w:b/>
+          <w:sz w:val="24"/>
+          <w:szCs w:val="24"/>
+        </w:rPr>
+        <w:t xml:space="preserve"> carefully</w:t>
+      </w:r>
+      <w:r>
+        <w:rPr>
+          <w:rFonts w:cs="Arial"/>
+          <w:b/>
+          <w:sz w:val="24"/>
+          <w:szCs w:val="24"/>
+        </w:rPr>
+        <w:t xml:space="preserve"> whether this option is suitable for them. </w:t>
       </w:r>
       <w:r>
         <w:rPr>
@@ -8919,52 +8991,215 @@
           <w:sz w:val="24"/>
           <w:szCs w:val="24"/>
         </w:rPr>
-        <w:t xml:space="preserve">it is essential that the </w:t>
-      </w:r>
-      <w:r>
-        <w:rPr>
-          <w:rFonts w:cs="Arial"/>
-          <w:b/>
-          <w:sz w:val="24"/>
-          <w:szCs w:val="24"/>
-        </w:rPr>
-        <w:t xml:space="preserve">Landlord(s) and </w:t>
-      </w:r>
-      <w:r>
-        <w:rPr>
-          <w:rFonts w:cs="Arial"/>
-          <w:b/>
-          <w:sz w:val="24"/>
-          <w:szCs w:val="24"/>
-        </w:rPr>
-        <w:t>Tenant</w:t>
-      </w:r>
-      <w:r>
-        <w:rPr>
-          <w:rFonts w:cs="Arial"/>
-          <w:b/>
-          <w:sz w:val="24"/>
-          <w:szCs w:val="24"/>
-        </w:rPr>
-        <w:t>(s) consider</w:t>
-      </w:r>
-      <w:r>
-        <w:rPr>
-          <w:rFonts w:cs="Arial"/>
-          <w:b/>
-          <w:sz w:val="24"/>
-          <w:szCs w:val="24"/>
-        </w:rPr>
-        <w:t xml:space="preserve"> carefully</w:t>
-      </w:r>
-      <w:r>
-        <w:rPr>
-          <w:rFonts w:cs="Arial"/>
-          <w:b/>
-          <w:sz w:val="24"/>
-          <w:szCs w:val="24"/>
-        </w:rPr>
-        <w:t xml:space="preserve"> whether this option is suitable for them. </w:t>
+        <w:t>It should be noted tha</w:t>
+      </w:r>
+      <w:r>
+        <w:rPr>
+          <w:rFonts w:cs="Arial"/>
+          <w:b/>
+          <w:sz w:val="24"/>
+          <w:szCs w:val="24"/>
+        </w:rPr>
+        <w:t xml:space="preserve">t </w:t>
+      </w:r>
+      <w:r>
+        <w:rPr>
+          <w:rFonts w:cs="Arial"/>
+          <w:b/>
+          <w:sz w:val="24"/>
+          <w:szCs w:val="24"/>
+        </w:rPr>
+        <w:t xml:space="preserve">all </w:t>
+      </w:r>
+      <w:r>
+        <w:rPr>
+          <w:rFonts w:cs="Arial"/>
+          <w:b/>
+          <w:sz w:val="24"/>
+          <w:szCs w:val="24"/>
+        </w:rPr>
+        <w:t xml:space="preserve">notices will be sent </w:t>
+      </w:r>
+      <w:r>
+        <w:rPr>
+          <w:rFonts w:cs="Arial"/>
+          <w:b/>
+          <w:sz w:val="24"/>
+          <w:szCs w:val="24"/>
+        </w:rPr>
+        <w:t>by email</w:t>
+      </w:r>
+      <w:r>
+        <w:rPr>
+          <w:rFonts w:cs="Arial"/>
+          <w:b/>
+          <w:sz w:val="24"/>
+          <w:szCs w:val="24"/>
+        </w:rPr>
+        <w:t xml:space="preserve">, which </w:t>
+      </w:r>
+      <w:r>
+        <w:rPr>
+          <w:rFonts w:cs="Arial"/>
+          <w:b/>
+          <w:sz w:val="24"/>
+          <w:szCs w:val="24"/>
+        </w:rPr>
+        <w:t xml:space="preserve">includes important documents such </w:t>
+      </w:r>
+      <w:r>
+        <w:rPr>
+          <w:rFonts w:cs="Arial"/>
+          <w:b/>
+          <w:sz w:val="24"/>
+          <w:szCs w:val="24"/>
+        </w:rPr>
+        <w:t xml:space="preserve">as </w:t>
+      </w:r>
+      <w:r>
+        <w:rPr>
+          <w:rFonts w:cs="Arial"/>
+          <w:b/>
+          <w:sz w:val="24"/>
+          <w:szCs w:val="24"/>
+        </w:rPr>
+        <w:t>a rent</w:t>
+      </w:r>
+      <w:r>
+        <w:rPr>
+          <w:rFonts w:cs="Arial"/>
+          <w:b/>
+          <w:sz w:val="24"/>
+          <w:szCs w:val="24"/>
+        </w:rPr>
+        <w:t>-</w:t>
+      </w:r>
+      <w:r>
+        <w:rPr>
+          <w:rFonts w:cs="Arial"/>
+          <w:b/>
+          <w:sz w:val="24"/>
+          <w:szCs w:val="24"/>
+        </w:rPr>
+        <w:t xml:space="preserve">increase notice and a </w:t>
+      </w:r>
+      <w:r>
+        <w:rPr>
+          <w:rFonts w:cs="Arial"/>
+          <w:b/>
+          <w:sz w:val="24"/>
+          <w:szCs w:val="24"/>
+        </w:rPr>
+        <w:t>noti</w:t>
+      </w:r>
+      <w:r>
+        <w:rPr>
+          <w:rFonts w:cs="Arial"/>
+          <w:b/>
+          <w:sz w:val="24"/>
+          <w:szCs w:val="24"/>
+        </w:rPr>
+        <w:t xml:space="preserve">ce </w:t>
+      </w:r>
+      <w:r>
+        <w:rPr>
+          <w:rFonts w:cs="Arial"/>
+          <w:b/>
+          <w:sz w:val="24"/>
+          <w:szCs w:val="24"/>
+        </w:rPr>
+        <w:t>to leave</w:t>
+      </w:r>
+      <w:r>
+        <w:rPr>
+          <w:rFonts w:cs="Arial"/>
+          <w:b/>
+          <w:sz w:val="24"/>
+          <w:szCs w:val="24"/>
+        </w:rPr>
+        <w:t xml:space="preserve"> the Let Property.</w:t>
+      </w:r>
+    </w:p>
+    <w:p>
+      <w:pPr>
+        <w:rPr>
+          <w:rFonts w:cs="Arial"/>
+          <w:b/>
+          <w:sz w:val="24"/>
+          <w:szCs w:val="24"/>
+        </w:rPr>
+      </w:pPr>
+    </w:p>
+    <w:p>
+      <w:pPr>
+        <w:rPr>
+          <w:rFonts w:cs="Arial"/>
+          <w:b/>
+          <w:sz w:val="24"/>
+          <w:szCs w:val="24"/>
+        </w:rPr>
+        <w:sectPr>
+          <w:type w:val="continuous"/>
+          <w:pgSz w:w="11906" w:h="16838" w:code="9"/>
+          <w:pgMar w:top="816" w:right="1440" w:bottom="709" w:left="1440" w:header="709" w:footer="431" w:gutter="0"/>
+          <w:paperSrc w:first="15" w:other="15"/>
+          <w:cols w:space="720"/>
+          <w:docGrid w:linePitch="272"/>
+        </w:sectPr>
+      </w:pPr>
+      <w:r>
+        <w:rPr>
+          <w:rFonts w:cs="Arial"/>
+          <w:b/>
+          <w:sz w:val="24"/>
+          <w:szCs w:val="24"/>
+        </w:rPr>
+        <w:t xml:space="preserve">To ensure all </w:t>
+      </w:r>
+      <w:r>
+        <w:rPr>
+          <w:rFonts w:cs="Arial"/>
+          <w:b/>
+          <w:sz w:val="24"/>
+          <w:szCs w:val="24"/>
+        </w:rPr>
+        <w:t xml:space="preserve">emails </w:t>
+      </w:r>
+      <w:r>
+        <w:rPr>
+          <w:rFonts w:cs="Arial"/>
+          <w:b/>
+          <w:sz w:val="24"/>
+          <w:szCs w:val="24"/>
+        </w:rPr>
+        <w:t>can be received and read in good time, t</w:t>
+      </w:r>
+      <w:r>
+        <w:rPr>
+          <w:rFonts w:cs="Arial"/>
+          <w:b/>
+          <w:sz w:val="24"/>
+          <w:szCs w:val="24"/>
+        </w:rPr>
+        <w:t xml:space="preserve">he Landlord(s) and Tenant(s) </w:t>
+      </w:r>
+      <w:r>
+        <w:rPr>
+          <w:rFonts w:cs="Arial"/>
+          <w:b/>
+          <w:sz w:val="24"/>
+          <w:szCs w:val="24"/>
+        </w:rPr>
+        <w:t>agree to inform each other as soon as possible of any new email address which is to be used instead of the email address notified in this Agreement</w:t>
+      </w:r>
+      <w:r>
+        <w:rPr>
+          <w:rFonts w:cs="Arial"/>
+          <w:b/>
+          <w:sz w:val="24"/>
+          <w:szCs w:val="24"/>
+        </w:rPr>
+        <w:t>.</w:t>
       </w:r>
       <w:r>
         <w:rPr>
@@ -8982,237 +9217,67 @@
           <w:sz w:val="24"/>
           <w:szCs w:val="24"/>
         </w:rPr>
-        <w:t>It should be noted tha</w:t>
-      </w:r>
-      <w:r>
-        <w:rPr>
-          <w:rFonts w:cs="Arial"/>
-          <w:b/>
-          <w:sz w:val="24"/>
-          <w:szCs w:val="24"/>
-        </w:rPr>
-        <w:t xml:space="preserve">t </w:t>
-      </w:r>
-      <w:r>
-        <w:rPr>
-          <w:rFonts w:cs="Arial"/>
-          <w:b/>
-          <w:sz w:val="24"/>
-          <w:szCs w:val="24"/>
-        </w:rPr>
-        <w:t xml:space="preserve">all </w:t>
-      </w:r>
-      <w:r>
-        <w:rPr>
-          <w:rFonts w:cs="Arial"/>
-          <w:b/>
-          <w:sz w:val="24"/>
-          <w:szCs w:val="24"/>
-        </w:rPr>
-        <w:t xml:space="preserve">notices will be sent </w:t>
-      </w:r>
-      <w:r>
-        <w:rPr>
-          <w:rFonts w:cs="Arial"/>
-          <w:b/>
-          <w:sz w:val="24"/>
-          <w:szCs w:val="24"/>
-        </w:rPr>
-        <w:t>by email</w:t>
-      </w:r>
-      <w:r>
-        <w:rPr>
-          <w:rFonts w:cs="Arial"/>
-          <w:b/>
-          <w:sz w:val="24"/>
-          <w:szCs w:val="24"/>
-        </w:rPr>
-        <w:t xml:space="preserve">, which </w:t>
-      </w:r>
-      <w:r>
-        <w:rPr>
-          <w:rFonts w:cs="Arial"/>
-          <w:b/>
-          <w:sz w:val="24"/>
-          <w:szCs w:val="24"/>
-        </w:rPr>
-        <w:t xml:space="preserve">includes important documents such </w:t>
-      </w:r>
-      <w:r>
-        <w:rPr>
-          <w:rFonts w:cs="Arial"/>
-          <w:b/>
-          <w:sz w:val="24"/>
-          <w:szCs w:val="24"/>
-        </w:rPr>
-        <w:t xml:space="preserve">as </w:t>
-      </w:r>
-      <w:r>
-        <w:rPr>
-          <w:rFonts w:cs="Arial"/>
-          <w:b/>
-          <w:sz w:val="24"/>
-          <w:szCs w:val="24"/>
-        </w:rPr>
-        <w:t>a rent</w:t>
-      </w:r>
-      <w:r>
-        <w:rPr>
-          <w:rFonts w:cs="Arial"/>
-          <w:b/>
-          <w:sz w:val="24"/>
-          <w:szCs w:val="24"/>
-        </w:rPr>
-        <w:t>-</w:t>
-      </w:r>
-      <w:r>
-        <w:rPr>
-          <w:rFonts w:cs="Arial"/>
-          <w:b/>
-          <w:sz w:val="24"/>
-          <w:szCs w:val="24"/>
-        </w:rPr>
-        <w:t xml:space="preserve">increase notice and a </w:t>
-      </w:r>
-      <w:r>
-        <w:rPr>
-          <w:rFonts w:cs="Arial"/>
-          <w:b/>
-          <w:sz w:val="24"/>
-          <w:szCs w:val="24"/>
-        </w:rPr>
-        <w:t>noti</w:t>
-      </w:r>
-      <w:r>
-        <w:rPr>
-          <w:rFonts w:cs="Arial"/>
-          <w:b/>
-          <w:sz w:val="24"/>
-          <w:szCs w:val="24"/>
-        </w:rPr>
-        <w:t xml:space="preserve">ce </w:t>
-      </w:r>
-      <w:r>
-        <w:rPr>
-          <w:rFonts w:cs="Arial"/>
-          <w:b/>
-          <w:sz w:val="24"/>
-          <w:szCs w:val="24"/>
-        </w:rPr>
-        <w:t>to leave</w:t>
-      </w:r>
-      <w:r>
-        <w:rPr>
-          <w:rFonts w:cs="Arial"/>
-          <w:b/>
-          <w:sz w:val="24"/>
-          <w:szCs w:val="24"/>
-        </w:rPr>
-        <w:t xml:space="preserve"> the Let Property.</w:t>
-      </w:r>
-    </w:p>
-    <w:p>
-      <w:pPr>
-        <w:rPr>
-          <w:rFonts w:cs="Arial"/>
-          <w:b/>
-          <w:sz w:val="24"/>
-          <w:szCs w:val="24"/>
-        </w:rPr>
-      </w:pPr>
-    </w:p>
-    <w:p>
-      <w:pPr>
-        <w:rPr>
-          <w:rFonts w:cs="Arial"/>
-          <w:b/>
-          <w:sz w:val="24"/>
-          <w:szCs w:val="24"/>
-        </w:rPr>
-      </w:pPr>
-      <w:r>
-        <w:rPr>
-          <w:rFonts w:cs="Arial"/>
-          <w:b/>
-          <w:sz w:val="24"/>
-          <w:szCs w:val="24"/>
-        </w:rPr>
-        <w:t xml:space="preserve">To ensure all </w:t>
-      </w:r>
-      <w:r>
-        <w:rPr>
-          <w:rFonts w:cs="Arial"/>
-          <w:b/>
-          <w:sz w:val="24"/>
-          <w:szCs w:val="24"/>
-        </w:rPr>
-        <w:t xml:space="preserve">emails </w:t>
-      </w:r>
-      <w:r>
-        <w:rPr>
-          <w:rFonts w:cs="Arial"/>
-          <w:b/>
-          <w:sz w:val="24"/>
-          <w:szCs w:val="24"/>
-        </w:rPr>
-        <w:t>can be received and read in good time, t</w:t>
-      </w:r>
-      <w:r>
-        <w:rPr>
-          <w:rFonts w:cs="Arial"/>
-          <w:b/>
-          <w:sz w:val="24"/>
-          <w:szCs w:val="24"/>
-        </w:rPr>
-        <w:t xml:space="preserve">he Landlord(s) and Tenant(s) </w:t>
-      </w:r>
-      <w:r>
-        <w:rPr>
-          <w:rFonts w:cs="Arial"/>
-          <w:b/>
-          <w:sz w:val="24"/>
-          <w:szCs w:val="24"/>
-        </w:rPr>
-        <w:t>agree to inform each other as soon as possible of any new email address which is to be used instead of the email address notified in this Agreement</w:t>
-      </w:r>
-      <w:r>
-        <w:rPr>
-          <w:rFonts w:cs="Arial"/>
-          <w:b/>
-          <w:sz w:val="24"/>
-          <w:szCs w:val="24"/>
-        </w:rPr>
-        <w:t>.</w:t>
-      </w:r>
-      <w:r>
-        <w:rPr>
-          <w:rFonts w:cs="Arial"/>
-          <w:b/>
-          <w:sz w:val="24"/>
-          <w:szCs w:val="24"/>
-        </w:rPr>
-        <w:t xml:space="preserve"> </w:t>
-      </w:r>
-    </w:p>
-    <w:p>
-      <w:pPr>
-        <w:rPr>
-          <w:rFonts w:cs="Arial"/>
-          <w:b/>
-          <w:sz w:val="24"/>
-          <w:szCs w:val="24"/>
-        </w:rPr>
-      </w:pPr>
-    </w:p>
-    <w:p>
-      <w:pPr>
-        <w:rPr>
-          <w:rFonts w:cs="Arial"/>
-          <w:b/>
-          <w:sz w:val="24"/>
-          <w:szCs w:val="24"/>
-        </w:rPr>
-      </w:pPr>
+        <w:fldChar w:fldCharType="begin"/>
+      </w:r>
+      <w:r>
+        <w:rPr>
+          <w:rFonts w:cs="Arial"/>
+          <w:b/>
+          <w:sz w:val="24"/>
+          <w:szCs w:val="24"/>
+        </w:rPr>
+        <w:instrText xml:space="preserve"> MERGEFIELD showEmailParagraphs \* MERGEFORMAT </w:instrText>
+      </w:r>
+      <w:r>
+        <w:rPr>
+          <w:rFonts w:cs="Arial"/>
+          <w:b/>
+          <w:sz w:val="24"/>
+          <w:szCs w:val="24"/>
+        </w:rPr>
+        <w:fldChar w:fldCharType="separate"/>
+      </w:r>
+      <w:r>
+        <w:rPr>
+          <w:rFonts w:cs="Arial"/>
+          <w:b/>
+          <w:noProof/>
+          <w:sz w:val="24"/>
+          <w:szCs w:val="24"/>
+        </w:rPr>
+        <w:t>«showEmailParagraphs»</w:t>
+      </w:r>
+      <w:r>
+        <w:rPr>
+          <w:rFonts w:cs="Arial"/>
+          <w:b/>
+          <w:sz w:val="24"/>
+          <w:szCs w:val="24"/>
+        </w:rPr>
+        <w:fldChar w:fldCharType="end"/>
+      </w:r>
+    </w:p>
+    <w:p>
+      <w:pPr>
+        <w:rPr>
+          <w:rFonts w:cs="Arial"/>
+          <w:b/>
+          <w:sz w:val="24"/>
+          <w:szCs w:val="24"/>
+        </w:rPr>
+      </w:pPr>
+    </w:p>
+    <w:p>
+      <w:pPr>
+        <w:rPr>
+          <w:rFonts w:cs="Arial"/>
+          <w:b/>
+          <w:sz w:val="24"/>
+          <w:szCs w:val="24"/>
+        </w:rPr>
+      </w:pPr>
+      <w:bookmarkStart w:id="8" w:name="_GoBack"/>
+      <w:bookmarkEnd w:id="8"/>
       <w:r>
         <w:rPr>
           <w:rFonts w:cs="Arial"/>
@@ -9345,7 +9410,7 @@
           <w:szCs w:val="28"/>
         </w:rPr>
       </w:pPr>
-      <w:bookmarkStart w:id="8" w:name="_Toc497204665"/>
+      <w:bookmarkStart w:id="9" w:name="_Toc497204665"/>
       <w:r>
         <w:rPr>
           <w:b/>
@@ -9354,7 +9419,7 @@
         </w:rPr>
         <w:t>DETAILS OF THE LET PROPERTY</w:t>
       </w:r>
-      <w:bookmarkEnd w:id="8"/>
+      <w:bookmarkEnd w:id="9"/>
     </w:p>
     <w:p>
       <w:pPr>
@@ -10374,7 +10439,7 @@
         </w:rPr>
         <w:t xml:space="preserve"> </w:t>
       </w:r>
-      <w:hyperlink r:id="rId12" w:history="1">
+      <w:hyperlink r:id="rId13" w:history="1">
         <w:r>
           <w:rPr>
             <w:rStyle w:val="Hyperlink"/>
@@ -10536,7 +10601,7 @@
           <w:szCs w:val="24"/>
         </w:rPr>
         <w:sectPr>
-          <w:footerReference w:type="default" r:id="rId13"/>
+          <w:type w:val="continuous"/>
           <w:pgSz w:w="11906" w:h="16838" w:code="9"/>
           <w:pgMar w:top="816" w:right="1440" w:bottom="709" w:left="1440" w:header="709" w:footer="431" w:gutter="0"/>
           <w:paperSrc w:first="15" w:other="15"/>
@@ -10729,8 +10794,6 @@
         </w:rPr>
         <w:fldChar w:fldCharType="end"/>
       </w:r>
-      <w:bookmarkStart w:id="9" w:name="_GoBack"/>
-      <w:bookmarkEnd w:id="9"/>
     </w:p>
     <w:p>
       <w:pPr>
@@ -24180,6 +24243,7 @@
           <w:b/>
           <w:szCs w:val="24"/>
         </w:rPr>
+        <w:lastRenderedPageBreak/>
         <w:t xml:space="preserve">The </w:t>
       </w:r>
       <w:r>
@@ -25884,7 +25948,7 @@
           <w:b/>
           <w:szCs w:val="24"/>
         </w:rPr>
-        <w:t xml:space="preserve">ceasing to </w:t>
+        <w:t>ceasing to be - or failing to</w:t>
       </w:r>
       <w:r>
         <w:rPr>
@@ -25892,54 +25956,46 @@
           <w:b/>
           <w:szCs w:val="24"/>
         </w:rPr>
+        <w:t xml:space="preserve"> </w:t>
+      </w:r>
+      <w:r>
+        <w:rPr>
+          <w:rFonts w:ascii="Arial" w:hAnsi="Arial" w:cs="Arial"/>
+          <w:b/>
+          <w:szCs w:val="24"/>
+        </w:rPr>
+        <w:t>become - an employee and discretionary if the applicati</w:t>
+      </w:r>
+      <w:r>
+        <w:rPr>
+          <w:rFonts w:ascii="Arial" w:hAnsi="Arial" w:cs="Arial"/>
+          <w:b/>
+          <w:szCs w:val="24"/>
+        </w:rPr>
+        <w:t>o</w:t>
+      </w:r>
+      <w:r>
+        <w:rPr>
+          <w:rFonts w:ascii="Arial" w:hAnsi="Arial" w:cs="Arial"/>
+          <w:b/>
+          <w:szCs w:val="24"/>
+        </w:rPr>
+        <w:t>n is made after the 12 month period has elapsed.)</w:t>
+      </w:r>
+    </w:p>
+    <w:p>
+      <w:pPr>
+        <w:rPr>
+          <w:sz w:val="24"/>
+          <w:szCs w:val="24"/>
+        </w:rPr>
+      </w:pPr>
+      <w:r>
+        <w:rPr>
+          <w:sz w:val="24"/>
+          <w:szCs w:val="24"/>
+        </w:rPr>
         <w:lastRenderedPageBreak/>
-        <w:t>be - or failing to</w:t>
-      </w:r>
-      <w:r>
-        <w:rPr>
-          <w:rFonts w:ascii="Arial" w:hAnsi="Arial" w:cs="Arial"/>
-          <w:b/>
-          <w:szCs w:val="24"/>
-        </w:rPr>
-        <w:t xml:space="preserve"> </w:t>
-      </w:r>
-      <w:r>
-        <w:rPr>
-          <w:rFonts w:ascii="Arial" w:hAnsi="Arial" w:cs="Arial"/>
-          <w:b/>
-          <w:szCs w:val="24"/>
-        </w:rPr>
-        <w:t>become - an employee and discretionary if the applicati</w:t>
-      </w:r>
-      <w:r>
-        <w:rPr>
-          <w:rFonts w:ascii="Arial" w:hAnsi="Arial" w:cs="Arial"/>
-          <w:b/>
-          <w:szCs w:val="24"/>
-        </w:rPr>
-        <w:t>o</w:t>
-      </w:r>
-      <w:r>
-        <w:rPr>
-          <w:rFonts w:ascii="Arial" w:hAnsi="Arial" w:cs="Arial"/>
-          <w:b/>
-          <w:szCs w:val="24"/>
-        </w:rPr>
-        <w:t>n is made after the 12 month period has elapsed.)</w:t>
-      </w:r>
-    </w:p>
-    <w:p>
-      <w:pPr>
-        <w:rPr>
-          <w:sz w:val="24"/>
-          <w:szCs w:val="24"/>
-        </w:rPr>
-      </w:pPr>
-      <w:r>
-        <w:rPr>
-          <w:sz w:val="24"/>
-          <w:szCs w:val="24"/>
-        </w:rPr>
         <w:t xml:space="preserve">The Tenant agrees to remove all of his or her belongings when the Tenancy ends. The Tenant’s belongings may include personal effects, foodstuffs and consumables, belongings, and any other contents brought in to the Let Property by the Tenant. </w:t>
       </w:r>
     </w:p>
@@ -44247,7 +44303,7 @@
       <w:rPr>
         <w:noProof/>
       </w:rPr>
-      <w:t>7</w:t>
+      <w:t>17</w:t>
     </w:r>
     <w:r>
       <w:rPr>
@@ -51969,7 +52025,7 @@
 </file>
 
 <file path=customXml/itemProps2.xml><?xml version="1.0" encoding="utf-8"?>
-<ds:datastoreItem xmlns:ds="http://schemas.openxmlformats.org/officeDocument/2006/customXml" ds:itemID="{68B3435B-B58E-4E47-B1ED-A004F7D29DD7}">
+<ds:datastoreItem xmlns:ds="http://schemas.openxmlformats.org/officeDocument/2006/customXml" ds:itemID="{386A5C96-F94F-AC40-B168-108B59B6890A}">
   <ds:schemaRefs>
     <ds:schemaRef ds:uri="http://schemas.openxmlformats.org/officeDocument/2006/bibliography"/>
   </ds:schemaRefs>

</xml_diff>

<commit_message>
Set the font face to Arial when insertinh html into the doc
</commit_message>
<xml_diff>
--- a/housing-service/src/main/resources/templates/model-tenancy-agreement-with-notes.docx
+++ b/housing-service/src/main/resources/templates/model-tenancy-agreement-with-notes.docx
@@ -4944,25 +4944,7 @@
           <w:sz w:val="24"/>
           <w:szCs w:val="24"/>
         </w:rPr>
-        <w:t xml:space="preserve">contain square brackets [     </w:t>
-      </w:r>
-      <w:proofErr w:type="gramStart"/>
-      <w:r>
-        <w:rPr>
-          <w:rFonts w:cs="Arial"/>
-          <w:sz w:val="24"/>
-          <w:szCs w:val="24"/>
-        </w:rPr>
-        <w:t xml:space="preserve">  ]</w:t>
-      </w:r>
-      <w:proofErr w:type="gramEnd"/>
-      <w:r>
-        <w:rPr>
-          <w:rFonts w:cs="Arial"/>
-          <w:sz w:val="24"/>
-          <w:szCs w:val="24"/>
-        </w:rPr>
-        <w:t xml:space="preserve">, </w:t>
+        <w:t xml:space="preserve">contain square brackets [       ], </w:t>
       </w:r>
       <w:r>
         <w:rPr>
@@ -7006,25 +6988,7 @@
           <w:sz w:val="24"/>
           <w:szCs w:val="24"/>
         </w:rPr>
-        <w:t xml:space="preserve">The Tribunal: </w:t>
-      </w:r>
-      <w:proofErr w:type="gramStart"/>
-      <w:r>
-        <w:rPr>
-          <w:rFonts w:cs="Arial"/>
-          <w:sz w:val="24"/>
-          <w:szCs w:val="24"/>
-        </w:rPr>
-        <w:t>the</w:t>
-      </w:r>
-      <w:proofErr w:type="gramEnd"/>
-      <w:r>
-        <w:rPr>
-          <w:rFonts w:cs="Arial"/>
-          <w:sz w:val="24"/>
-          <w:szCs w:val="24"/>
-        </w:rPr>
-        <w:t xml:space="preserve"> First-tier Tribunal for Scotland Housing and Property Chamber, the body which deals with all civil disputes arising from a private residential tenancy.</w:t>
+        <w:t>The Tribunal: the First-tier Tribunal for Scotland Housing and Property Chamber, the body which deals with all civil disputes arising from a private residential tenancy.</w:t>
       </w:r>
     </w:p>
     <w:p>
@@ -7147,25 +7111,7 @@
           <w:sz w:val="24"/>
           <w:szCs w:val="24"/>
         </w:rPr>
-        <w:t xml:space="preserve">tandard: sets limits on the number of people who can occupy a house, relative to both the number and floor area of the rooms available as sleeping accommodation. For this purpose, children aged at least one but less than 10 </w:t>
-      </w:r>
-      <w:proofErr w:type="gramStart"/>
-      <w:r>
-        <w:rPr>
-          <w:rFonts w:cs="Arial"/>
-          <w:sz w:val="24"/>
-          <w:szCs w:val="24"/>
-        </w:rPr>
-        <w:t>count</w:t>
-      </w:r>
-      <w:proofErr w:type="gramEnd"/>
-      <w:r>
-        <w:rPr>
-          <w:rFonts w:cs="Arial"/>
-          <w:sz w:val="24"/>
-          <w:szCs w:val="24"/>
-        </w:rPr>
-        <w:t xml:space="preserve"> as half of a person, while children under the age of one do not count at all. Rooms of less than 50 square feet are not taken into account.</w:t>
+        <w:t>tandard: sets limits on the number of people who can occupy a house, relative to both the number and floor area of the rooms available as sleeping accommodation. For this purpose, children aged at least one but less than 10 count as half of a person, while children under the age of one do not count at all. Rooms of less than 50 square feet are not taken into account.</w:t>
       </w:r>
     </w:p>
     <w:p>
@@ -7434,27 +7380,7 @@
           <w:sz w:val="24"/>
           <w:szCs w:val="24"/>
         </w:rPr>
-        <w:t xml:space="preserve"> and Address(</w:t>
-      </w:r>
-      <w:proofErr w:type="spellStart"/>
-      <w:r>
-        <w:rPr>
-          <w:rFonts w:cs="Arial"/>
-          <w:b/>
-          <w:sz w:val="24"/>
-          <w:szCs w:val="24"/>
-        </w:rPr>
-        <w:t>es</w:t>
-      </w:r>
-      <w:proofErr w:type="spellEnd"/>
-      <w:r>
-        <w:rPr>
-          <w:rFonts w:cs="Arial"/>
-          <w:b/>
-          <w:sz w:val="24"/>
-          <w:szCs w:val="24"/>
-        </w:rPr>
-        <w:t>)</w:t>
+        <w:t xml:space="preserve"> and Address(es)</w:t>
       </w:r>
       <w:r>
         <w:rPr>
@@ -7504,25 +7430,7 @@
           <w:sz w:val="24"/>
           <w:szCs w:val="24"/>
         </w:rPr>
-        <w:t>«</w:t>
-      </w:r>
-      <w:proofErr w:type="spellStart"/>
-      <w:r>
-        <w:rPr>
-          <w:rFonts w:cs="Arial"/>
-          <w:sz w:val="24"/>
-          <w:szCs w:val="24"/>
-        </w:rPr>
-        <w:t>tenantNamesAndAddresses</w:t>
-      </w:r>
-      <w:proofErr w:type="spellEnd"/>
-      <w:r>
-        <w:rPr>
-          <w:rFonts w:cs="Arial"/>
-          <w:sz w:val="24"/>
-          <w:szCs w:val="24"/>
-        </w:rPr>
-        <w:t>»</w:t>
+        <w:t>«tenantNamesAndAddresses»</w:t>
       </w:r>
       <w:r>
         <w:rPr>
@@ -7632,25 +7540,7 @@
           <w:sz w:val="24"/>
           <w:szCs w:val="24"/>
         </w:rPr>
-        <w:t>Email address(</w:t>
-      </w:r>
-      <w:proofErr w:type="spellStart"/>
-      <w:r>
-        <w:rPr>
-          <w:rFonts w:cs="Arial"/>
-          <w:sz w:val="24"/>
-          <w:szCs w:val="24"/>
-        </w:rPr>
-        <w:t>es</w:t>
-      </w:r>
-      <w:proofErr w:type="spellEnd"/>
-      <w:r>
-        <w:rPr>
-          <w:rFonts w:cs="Arial"/>
-          <w:sz w:val="24"/>
-          <w:szCs w:val="24"/>
-        </w:rPr>
-        <w:t xml:space="preserve">):  </w:t>
+        <w:t xml:space="preserve">Email address(es):  </w:t>
       </w:r>
     </w:p>
     <w:p>
@@ -7899,25 +7789,7 @@
           <w:sz w:val="24"/>
           <w:szCs w:val="24"/>
         </w:rPr>
-        <w:t>«</w:t>
-      </w:r>
-      <w:proofErr w:type="spellStart"/>
-      <w:r>
-        <w:rPr>
-          <w:rFonts w:cs="Arial"/>
-          <w:sz w:val="24"/>
-          <w:szCs w:val="24"/>
-        </w:rPr>
-        <w:t>lettingAgentName</w:t>
-      </w:r>
-      <w:proofErr w:type="spellEnd"/>
-      <w:r>
-        <w:rPr>
-          <w:rFonts w:cs="Arial"/>
-          <w:sz w:val="24"/>
-          <w:szCs w:val="24"/>
-        </w:rPr>
-        <w:t>»</w:t>
+        <w:t>«lettingAgentName»</w:t>
       </w:r>
       <w:r>
         <w:rPr>
@@ -7994,25 +7866,7 @@
           <w:sz w:val="24"/>
           <w:szCs w:val="24"/>
         </w:rPr>
-        <w:t>«</w:t>
-      </w:r>
-      <w:proofErr w:type="spellStart"/>
-      <w:r>
-        <w:rPr>
-          <w:rFonts w:cs="Arial"/>
-          <w:sz w:val="24"/>
-          <w:szCs w:val="24"/>
-        </w:rPr>
-        <w:t>lettingAgentAddress</w:t>
-      </w:r>
-      <w:proofErr w:type="spellEnd"/>
-      <w:r>
-        <w:rPr>
-          <w:rFonts w:cs="Arial"/>
-          <w:sz w:val="24"/>
-          <w:szCs w:val="24"/>
-        </w:rPr>
-        <w:t>»</w:t>
+        <w:t>«lettingAgentAddress»</w:t>
       </w:r>
       <w:r>
         <w:rPr>
@@ -8089,25 +7943,7 @@
           <w:sz w:val="24"/>
           <w:szCs w:val="24"/>
         </w:rPr>
-        <w:t>«</w:t>
-      </w:r>
-      <w:proofErr w:type="spellStart"/>
-      <w:r>
-        <w:rPr>
-          <w:rFonts w:cs="Arial"/>
-          <w:sz w:val="24"/>
-          <w:szCs w:val="24"/>
-        </w:rPr>
-        <w:t>lettingAgentPhone</w:t>
-      </w:r>
-      <w:proofErr w:type="spellEnd"/>
-      <w:r>
-        <w:rPr>
-          <w:rFonts w:cs="Arial"/>
-          <w:sz w:val="24"/>
-          <w:szCs w:val="24"/>
-        </w:rPr>
-        <w:t>»</w:t>
+        <w:t>«lettingAgentPhone»</w:t>
       </w:r>
       <w:r>
         <w:rPr>
@@ -8270,25 +8106,7 @@
           <w:sz w:val="24"/>
           <w:szCs w:val="24"/>
         </w:rPr>
-        <w:t>«</w:t>
-      </w:r>
-      <w:proofErr w:type="spellStart"/>
-      <w:r>
-        <w:rPr>
-          <w:rFonts w:cs="Arial"/>
-          <w:sz w:val="24"/>
-          <w:szCs w:val="24"/>
-        </w:rPr>
-        <w:t>lettingAgentEmail</w:t>
-      </w:r>
-      <w:proofErr w:type="spellEnd"/>
-      <w:r>
-        <w:rPr>
-          <w:rFonts w:cs="Arial"/>
-          <w:sz w:val="24"/>
-          <w:szCs w:val="24"/>
-        </w:rPr>
-        <w:t>»</w:t>
+        <w:t>«lettingAgentEmail»</w:t>
       </w:r>
       <w:r>
         <w:rPr>
@@ -8365,25 +8183,7 @@
           <w:sz w:val="24"/>
           <w:szCs w:val="24"/>
         </w:rPr>
-        <w:t>«</w:t>
-      </w:r>
-      <w:proofErr w:type="spellStart"/>
-      <w:r>
-        <w:rPr>
-          <w:rFonts w:cs="Arial"/>
-          <w:sz w:val="24"/>
-          <w:szCs w:val="24"/>
-        </w:rPr>
-        <w:t>lettingAgentServices</w:t>
-      </w:r>
-      <w:proofErr w:type="spellEnd"/>
-      <w:r>
-        <w:rPr>
-          <w:rFonts w:cs="Arial"/>
-          <w:sz w:val="24"/>
-          <w:szCs w:val="24"/>
-        </w:rPr>
-        <w:t>»</w:t>
+        <w:t>«lettingAgentServices»</w:t>
       </w:r>
       <w:r>
         <w:rPr>
@@ -8754,23 +8554,13 @@
         </w:rPr>
         <w:t>(</w:t>
       </w:r>
-      <w:proofErr w:type="spellStart"/>
-      <w:r>
-        <w:rPr>
-          <w:rFonts w:cs="Arial"/>
-          <w:sz w:val="24"/>
-          <w:szCs w:val="24"/>
-        </w:rPr>
-        <w:t>es</w:t>
-      </w:r>
-      <w:proofErr w:type="spellEnd"/>
-      <w:r>
-        <w:rPr>
-          <w:rFonts w:cs="Arial"/>
-          <w:sz w:val="24"/>
-          <w:szCs w:val="24"/>
-        </w:rPr>
-        <w:t>)</w:t>
+      <w:r>
+        <w:rPr>
+          <w:rFonts w:cs="Arial"/>
+          <w:sz w:val="24"/>
+          <w:szCs w:val="24"/>
+        </w:rPr>
+        <w:t>es)</w:t>
       </w:r>
       <w:r>
         <w:rPr>
@@ -8827,25 +8617,7 @@
           <w:sz w:val="24"/>
           <w:szCs w:val="24"/>
         </w:rPr>
-        <w:t>«</w:t>
-      </w:r>
-      <w:proofErr w:type="spellStart"/>
-      <w:r>
-        <w:rPr>
-          <w:rFonts w:cs="Arial"/>
-          <w:sz w:val="24"/>
-          <w:szCs w:val="24"/>
-        </w:rPr>
-        <w:t>landlordEmails</w:t>
-      </w:r>
-      <w:proofErr w:type="spellEnd"/>
-      <w:r>
-        <w:rPr>
-          <w:rFonts w:cs="Arial"/>
-          <w:sz w:val="24"/>
-          <w:szCs w:val="24"/>
-        </w:rPr>
-        <w:t>»</w:t>
+        <w:t>«landlordEmails»</w:t>
       </w:r>
       <w:r>
         <w:rPr>
@@ -10030,25 +9802,7 @@
           <w:sz w:val="24"/>
           <w:szCs w:val="24"/>
         </w:rPr>
-        <w:t>«</w:t>
-      </w:r>
-      <w:proofErr w:type="spellStart"/>
-      <w:r>
-        <w:rPr>
-          <w:rFonts w:cs="Arial"/>
-          <w:sz w:val="24"/>
-          <w:szCs w:val="24"/>
-        </w:rPr>
-        <w:t>propertyAddress</w:t>
-      </w:r>
-      <w:proofErr w:type="spellEnd"/>
-      <w:r>
-        <w:rPr>
-          <w:rFonts w:cs="Arial"/>
-          <w:sz w:val="24"/>
-          <w:szCs w:val="24"/>
-        </w:rPr>
-        <w:t>»</w:t>
+        <w:t>«propertyAddress»</w:t>
       </w:r>
       <w:r>
         <w:rPr>
@@ -10200,25 +9954,7 @@
           <w:sz w:val="24"/>
           <w:szCs w:val="24"/>
         </w:rPr>
-        <w:t>«</w:t>
-      </w:r>
-      <w:proofErr w:type="spellStart"/>
-      <w:r>
-        <w:rPr>
-          <w:rFonts w:cs="Arial"/>
-          <w:sz w:val="24"/>
-          <w:szCs w:val="24"/>
-        </w:rPr>
-        <w:t>propertyType</w:t>
-      </w:r>
-      <w:proofErr w:type="spellEnd"/>
-      <w:r>
-        <w:rPr>
-          <w:rFonts w:cs="Arial"/>
-          <w:sz w:val="24"/>
-          <w:szCs w:val="24"/>
-        </w:rPr>
-        <w:t>»</w:t>
+        <w:t>«propertyType»</w:t>
       </w:r>
       <w:r>
         <w:rPr>
@@ -10592,25 +10328,7 @@
           <w:sz w:val="24"/>
           <w:szCs w:val="24"/>
         </w:rPr>
-        <w:t>«</w:t>
-      </w:r>
-      <w:proofErr w:type="spellStart"/>
-      <w:r>
-        <w:rPr>
-          <w:rFonts w:cs="Arial"/>
-          <w:sz w:val="24"/>
-          <w:szCs w:val="24"/>
-        </w:rPr>
-        <w:t>excludedAreasFacilities</w:t>
-      </w:r>
-      <w:proofErr w:type="spellEnd"/>
-      <w:r>
-        <w:rPr>
-          <w:rFonts w:cs="Arial"/>
-          <w:sz w:val="24"/>
-          <w:szCs w:val="24"/>
-        </w:rPr>
-        <w:t>»</w:t>
+        <w:t>«excludedAreasFacilities»</w:t>
       </w:r>
       <w:r>
         <w:rPr>
@@ -12003,27 +11721,7 @@
           <w:sz w:val="24"/>
           <w:szCs w:val="24"/>
         </w:rPr>
-        <w:t>«</w:t>
-      </w:r>
-      <w:proofErr w:type="spellStart"/>
-      <w:r>
-        <w:rPr>
-          <w:rFonts w:cs="Arial"/>
-          <w:b/>
-          <w:sz w:val="24"/>
-          <w:szCs w:val="24"/>
-        </w:rPr>
-        <w:t>rentAmount</w:t>
-      </w:r>
-      <w:proofErr w:type="spellEnd"/>
-      <w:r>
-        <w:rPr>
-          <w:rFonts w:cs="Arial"/>
-          <w:b/>
-          <w:sz w:val="24"/>
-          <w:szCs w:val="24"/>
-        </w:rPr>
-        <w:t>»</w:t>
+        <w:t>«rentAmount»</w:t>
       </w:r>
       <w:r>
         <w:rPr>
@@ -12086,27 +11784,7 @@
           <w:sz w:val="24"/>
           <w:szCs w:val="24"/>
         </w:rPr>
-        <w:t>«</w:t>
-      </w:r>
-      <w:proofErr w:type="spellStart"/>
-      <w:r>
-        <w:rPr>
-          <w:rFonts w:cs="Arial"/>
-          <w:b/>
-          <w:sz w:val="24"/>
-          <w:szCs w:val="24"/>
-        </w:rPr>
-        <w:t>rentPaymentFrequency</w:t>
-      </w:r>
-      <w:proofErr w:type="spellEnd"/>
-      <w:r>
-        <w:rPr>
-          <w:rFonts w:cs="Arial"/>
-          <w:b/>
-          <w:sz w:val="24"/>
-          <w:szCs w:val="24"/>
-        </w:rPr>
-        <w:t>»</w:t>
+        <w:t>«rentPaymentFrequency»</w:t>
       </w:r>
       <w:r>
         <w:rPr>
@@ -12160,27 +11838,7 @@
           <w:sz w:val="24"/>
           <w:szCs w:val="24"/>
         </w:rPr>
-        <w:t>«</w:t>
-      </w:r>
-      <w:proofErr w:type="spellStart"/>
-      <w:r>
-        <w:rPr>
-          <w:rFonts w:cs="Arial"/>
-          <w:b/>
-          <w:sz w:val="24"/>
-          <w:szCs w:val="24"/>
-        </w:rPr>
-        <w:t>advanceOrArrears</w:t>
-      </w:r>
-      <w:proofErr w:type="spellEnd"/>
-      <w:r>
-        <w:rPr>
-          <w:rFonts w:cs="Arial"/>
-          <w:b/>
-          <w:sz w:val="24"/>
-          <w:szCs w:val="24"/>
-        </w:rPr>
-        <w:t>»</w:t>
+        <w:t>«advanceOrArrears»</w:t>
       </w:r>
       <w:r>
         <w:rPr>
@@ -12263,27 +11921,7 @@
           <w:sz w:val="24"/>
           <w:szCs w:val="24"/>
         </w:rPr>
-        <w:t>«</w:t>
-      </w:r>
-      <w:proofErr w:type="spellStart"/>
-      <w:r>
-        <w:rPr>
-          <w:rFonts w:cs="Arial"/>
-          <w:b/>
-          <w:sz w:val="24"/>
-          <w:szCs w:val="24"/>
-        </w:rPr>
-        <w:t>firstPaymentDate</w:t>
-      </w:r>
-      <w:proofErr w:type="spellEnd"/>
-      <w:r>
-        <w:rPr>
-          <w:rFonts w:cs="Arial"/>
-          <w:b/>
-          <w:sz w:val="24"/>
-          <w:szCs w:val="24"/>
-        </w:rPr>
-        <w:t>»</w:t>
+        <w:t>«firstPaymentDate»</w:t>
       </w:r>
       <w:r>
         <w:rPr>
@@ -12364,27 +12002,7 @@
           <w:sz w:val="24"/>
           <w:szCs w:val="24"/>
         </w:rPr>
-        <w:t>«</w:t>
-      </w:r>
-      <w:proofErr w:type="spellStart"/>
-      <w:r>
-        <w:rPr>
-          <w:rFonts w:cs="Arial"/>
-          <w:b/>
-          <w:sz w:val="24"/>
-          <w:szCs w:val="24"/>
-        </w:rPr>
-        <w:t>firstPaymentAmount</w:t>
-      </w:r>
-      <w:proofErr w:type="spellEnd"/>
-      <w:r>
-        <w:rPr>
-          <w:rFonts w:cs="Arial"/>
-          <w:b/>
-          <w:sz w:val="24"/>
-          <w:szCs w:val="24"/>
-        </w:rPr>
-        <w:t>»</w:t>
+        <w:t>«firstPaymentAmount»</w:t>
       </w:r>
       <w:r>
         <w:rPr>
@@ -12456,27 +12074,7 @@
           <w:sz w:val="24"/>
           <w:szCs w:val="24"/>
         </w:rPr>
-        <w:t>«</w:t>
-      </w:r>
-      <w:proofErr w:type="spellStart"/>
-      <w:r>
-        <w:rPr>
-          <w:rFonts w:cs="Arial"/>
-          <w:b/>
-          <w:sz w:val="24"/>
-          <w:szCs w:val="24"/>
-        </w:rPr>
-        <w:t>firstPaymentPeriodStart</w:t>
-      </w:r>
-      <w:proofErr w:type="spellEnd"/>
-      <w:r>
-        <w:rPr>
-          <w:rFonts w:cs="Arial"/>
-          <w:b/>
-          <w:sz w:val="24"/>
-          <w:szCs w:val="24"/>
-        </w:rPr>
-        <w:t>»</w:t>
+        <w:t>«firstPaymentPeriodStart»</w:t>
       </w:r>
       <w:r>
         <w:rPr>
@@ -12548,27 +12146,7 @@
           <w:sz w:val="24"/>
           <w:szCs w:val="24"/>
         </w:rPr>
-        <w:t>«</w:t>
-      </w:r>
-      <w:proofErr w:type="spellStart"/>
-      <w:r>
-        <w:rPr>
-          <w:rFonts w:cs="Arial"/>
-          <w:b/>
-          <w:sz w:val="24"/>
-          <w:szCs w:val="24"/>
-        </w:rPr>
-        <w:t>firstPaymentPeriodEnd</w:t>
-      </w:r>
-      <w:proofErr w:type="spellEnd"/>
-      <w:r>
-        <w:rPr>
-          <w:rFonts w:cs="Arial"/>
-          <w:b/>
-          <w:sz w:val="24"/>
-          <w:szCs w:val="24"/>
-        </w:rPr>
-        <w:t>»</w:t>
+        <w:t>«firstPaymentPeriodEnd»</w:t>
       </w:r>
       <w:r>
         <w:rPr>
@@ -12741,27 +12319,7 @@
           <w:sz w:val="24"/>
           <w:szCs w:val="24"/>
         </w:rPr>
-        <w:t>«</w:t>
-      </w:r>
-      <w:proofErr w:type="spellStart"/>
-      <w:r>
-        <w:rPr>
-          <w:rFonts w:cs="Arial"/>
-          <w:b/>
-          <w:sz w:val="24"/>
-          <w:szCs w:val="24"/>
-        </w:rPr>
-        <w:t>rentAmount</w:t>
-      </w:r>
-      <w:proofErr w:type="spellEnd"/>
-      <w:r>
-        <w:rPr>
-          <w:rFonts w:cs="Arial"/>
-          <w:b/>
-          <w:sz w:val="24"/>
-          <w:szCs w:val="24"/>
-        </w:rPr>
-        <w:t>»</w:t>
+        <w:t>«rentAmount»</w:t>
       </w:r>
       <w:r>
         <w:rPr>
@@ -12860,27 +12418,7 @@
           <w:sz w:val="24"/>
           <w:szCs w:val="24"/>
         </w:rPr>
-        <w:t>«</w:t>
-      </w:r>
-      <w:proofErr w:type="spellStart"/>
-      <w:r>
-        <w:rPr>
-          <w:rFonts w:cs="Arial"/>
-          <w:b/>
-          <w:sz w:val="24"/>
-          <w:szCs w:val="24"/>
-        </w:rPr>
-        <w:t>rentPaymentDayOrDate</w:t>
-      </w:r>
-      <w:proofErr w:type="spellEnd"/>
-      <w:r>
-        <w:rPr>
-          <w:rFonts w:cs="Arial"/>
-          <w:b/>
-          <w:sz w:val="24"/>
-          <w:szCs w:val="24"/>
-        </w:rPr>
-        <w:t>»</w:t>
+        <w:t>«rentPaymentDayOrDate»</w:t>
       </w:r>
       <w:r>
         <w:rPr>
@@ -12943,27 +12481,7 @@
           <w:sz w:val="24"/>
           <w:szCs w:val="24"/>
         </w:rPr>
-        <w:t>«</w:t>
-      </w:r>
-      <w:proofErr w:type="spellStart"/>
-      <w:r>
-        <w:rPr>
-          <w:rFonts w:cs="Arial"/>
-          <w:b/>
-          <w:sz w:val="24"/>
-          <w:szCs w:val="24"/>
-        </w:rPr>
-        <w:t>rentPaymentSchedule</w:t>
-      </w:r>
-      <w:proofErr w:type="spellEnd"/>
-      <w:r>
-        <w:rPr>
-          <w:rFonts w:cs="Arial"/>
-          <w:b/>
-          <w:sz w:val="24"/>
-          <w:szCs w:val="24"/>
-        </w:rPr>
-        <w:t>»</w:t>
+        <w:t>«rentPaymentSchedule»</w:t>
       </w:r>
       <w:r>
         <w:rPr>
@@ -13064,27 +12582,7 @@
           <w:sz w:val="24"/>
           <w:szCs w:val="24"/>
         </w:rPr>
-        <w:t>«</w:t>
-      </w:r>
-      <w:proofErr w:type="spellStart"/>
-      <w:r>
-        <w:rPr>
-          <w:rFonts w:cs="Arial"/>
-          <w:b/>
-          <w:sz w:val="24"/>
-          <w:szCs w:val="24"/>
-        </w:rPr>
-        <w:t>rentPaymentMethod</w:t>
-      </w:r>
-      <w:proofErr w:type="spellEnd"/>
-      <w:r>
-        <w:rPr>
-          <w:rFonts w:cs="Arial"/>
-          <w:b/>
-          <w:sz w:val="24"/>
-          <w:szCs w:val="24"/>
-        </w:rPr>
-        <w:t>»</w:t>
+        <w:t>«rentPaymentMethod»</w:t>
       </w:r>
       <w:r>
         <w:rPr>
@@ -13479,29 +12977,7 @@
           <w:sz w:val="24"/>
           <w:szCs w:val="24"/>
         </w:rPr>
-        <w:t xml:space="preserve">rent cannot be increased more than once in any </w:t>
-      </w:r>
-      <w:proofErr w:type="gramStart"/>
-      <w:r>
-        <w:rPr>
-          <w:rFonts w:cs="Arial"/>
-          <w:b/>
-          <w:bCs/>
-          <w:sz w:val="24"/>
-          <w:szCs w:val="24"/>
-        </w:rPr>
-        <w:t>twelve month</w:t>
-      </w:r>
-      <w:proofErr w:type="gramEnd"/>
-      <w:r>
-        <w:rPr>
-          <w:rFonts w:cs="Arial"/>
-          <w:b/>
-          <w:bCs/>
-          <w:sz w:val="24"/>
-          <w:szCs w:val="24"/>
-        </w:rPr>
-        <w:t xml:space="preserve"> period</w:t>
+        <w:t>rent cannot be increased more than once in any twelve month period</w:t>
       </w:r>
       <w:r>
         <w:rPr>
@@ -14532,27 +14008,7 @@
           <w:sz w:val="24"/>
           <w:szCs w:val="24"/>
         </w:rPr>
-        <w:t>«</w:t>
-      </w:r>
-      <w:proofErr w:type="spellStart"/>
-      <w:r>
-        <w:rPr>
-          <w:rFonts w:cs="Arial"/>
-          <w:b/>
-          <w:sz w:val="24"/>
-          <w:szCs w:val="24"/>
-        </w:rPr>
-        <w:t>depositAmount</w:t>
-      </w:r>
-      <w:proofErr w:type="spellEnd"/>
-      <w:r>
-        <w:rPr>
-          <w:rFonts w:cs="Arial"/>
-          <w:b/>
-          <w:sz w:val="24"/>
-          <w:szCs w:val="24"/>
-        </w:rPr>
-        <w:t>»</w:t>
+        <w:t>«depositAmount»</w:t>
       </w:r>
       <w:r>
         <w:rPr>
@@ -17249,27 +16705,7 @@
           <w:szCs w:val="24"/>
         </w:rPr>
         <w:lastRenderedPageBreak/>
-        <w:t xml:space="preserve">take such measures as the Landlord may reasonably require </w:t>
-      </w:r>
-      <w:proofErr w:type="gramStart"/>
-      <w:r>
-        <w:rPr>
-          <w:rFonts w:cs="Arial"/>
-          <w:b/>
-          <w:sz w:val="24"/>
-          <w:szCs w:val="24"/>
-        </w:rPr>
-        <w:t>to secure</w:t>
-      </w:r>
-      <w:proofErr w:type="gramEnd"/>
-      <w:r>
-        <w:rPr>
-          <w:rFonts w:cs="Arial"/>
-          <w:b/>
-          <w:sz w:val="24"/>
-          <w:szCs w:val="24"/>
-        </w:rPr>
-        <w:t xml:space="preserve"> the Let Property prior to such absence and take appropriate reasonable measures to meet the ‘Reasonable Care’ section below.</w:t>
+        <w:t>take such measures as the Landlord may reasonably require to secure the Let Property prior to such absence and take appropriate reasonable measures to meet the ‘Reasonable Care’ section below.</w:t>
       </w:r>
     </w:p>
     <w:p>
@@ -18725,27 +18161,7 @@
           <w:sz w:val="24"/>
           <w:szCs w:val="24"/>
         </w:rPr>
-        <w:t>powered smoke alarms are installed in (</w:t>
-      </w:r>
-      <w:proofErr w:type="spellStart"/>
-      <w:r>
-        <w:rPr>
-          <w:rFonts w:cs="Arial"/>
-          <w:b/>
-          <w:sz w:val="24"/>
-          <w:szCs w:val="24"/>
-        </w:rPr>
-        <w:t>i</w:t>
-      </w:r>
-      <w:proofErr w:type="spellEnd"/>
-      <w:r>
-        <w:rPr>
-          <w:rFonts w:cs="Arial"/>
-          <w:b/>
-          <w:sz w:val="24"/>
-          <w:szCs w:val="24"/>
-        </w:rPr>
-        <w:t>) the room which is frequently used by the occupants for general daytime living purposes and (ii) every circulation space such as hallways or landings, there must also be a heat alarm in the kitchen. All alarms should be interlinked</w:t>
+        <w:t>powered smoke alarms are installed in (i) the room which is frequently used by the occupants for general daytime living purposes and (ii) every circulation space such as hallways or landings, there must also be a heat alarm in the kitchen. All alarms should be interlinked</w:t>
       </w:r>
       <w:r>
         <w:rPr>
@@ -19402,19 +18818,8 @@
           <w:sz w:val="24"/>
           <w:szCs w:val="24"/>
         </w:rPr>
-        <w:t xml:space="preserve">In addition to this Agreement, the Landlord must give to the </w:t>
-      </w:r>
-      <w:proofErr w:type="gramStart"/>
-      <w:r>
-        <w:rPr>
-          <w:rFonts w:cs="Arial"/>
-          <w:b/>
-          <w:sz w:val="24"/>
-          <w:szCs w:val="24"/>
-        </w:rPr>
-        <w:t>Tenant:-</w:t>
-      </w:r>
-      <w:proofErr w:type="gramEnd"/>
+        <w:t>In addition to this Agreement, the Landlord must give to the Tenant:-</w:t>
+      </w:r>
     </w:p>
     <w:p>
       <w:pPr>
@@ -20065,27 +19470,7 @@
           <w:sz w:val="24"/>
           <w:szCs w:val="24"/>
         </w:rPr>
-        <w:t xml:space="preserve">fail to control pets properly or allow them to foul or cause damage to </w:t>
-      </w:r>
-      <w:proofErr w:type="gramStart"/>
-      <w:r>
-        <w:rPr>
-          <w:rFonts w:cs="Arial"/>
-          <w:b/>
-          <w:sz w:val="24"/>
-          <w:szCs w:val="24"/>
-        </w:rPr>
-        <w:t>other</w:t>
-      </w:r>
-      <w:proofErr w:type="gramEnd"/>
-      <w:r>
-        <w:rPr>
-          <w:rFonts w:cs="Arial"/>
-          <w:b/>
-          <w:sz w:val="24"/>
-          <w:szCs w:val="24"/>
-        </w:rPr>
-        <w:t xml:space="preserve"> people’s property;</w:t>
+        <w:t>fail to control pets properly or allow them to foul or cause damage to other people’s property;</w:t>
       </w:r>
     </w:p>
     <w:p>
@@ -20690,19 +20075,8 @@
           <w:sz w:val="24"/>
           <w:szCs w:val="24"/>
         </w:rPr>
-        <w:t xml:space="preserve">This Tenancy may be ended </w:t>
-      </w:r>
-      <w:proofErr w:type="gramStart"/>
-      <w:r>
-        <w:rPr>
-          <w:rFonts w:cs="Arial"/>
-          <w:b/>
-          <w:sz w:val="24"/>
-          <w:szCs w:val="24"/>
-        </w:rPr>
-        <w:t>by:-</w:t>
-      </w:r>
-      <w:proofErr w:type="gramEnd"/>
+        <w:t>This Tenancy may be ended by:-</w:t>
+      </w:r>
     </w:p>
     <w:p>
       <w:pPr>
@@ -20770,27 +20144,7 @@
           <w:sz w:val="24"/>
           <w:szCs w:val="24"/>
         </w:rPr>
-        <w:t xml:space="preserve">The Tenant giving the Landlord at least 28 days’ notice in writing to terminate the tenancy, or an earlier date if the Landlord is content to waive the minimum </w:t>
-      </w:r>
-      <w:proofErr w:type="gramStart"/>
-      <w:r>
-        <w:rPr>
-          <w:rFonts w:cs="Arial"/>
-          <w:b/>
-          <w:sz w:val="24"/>
-          <w:szCs w:val="24"/>
-        </w:rPr>
-        <w:t>28 day</w:t>
-      </w:r>
-      <w:proofErr w:type="gramEnd"/>
-      <w:r>
-        <w:rPr>
-          <w:rFonts w:cs="Arial"/>
-          <w:b/>
-          <w:sz w:val="24"/>
-          <w:szCs w:val="24"/>
-        </w:rPr>
-        <w:t xml:space="preserve"> notice period.  Where the Landlord agrees to waive the notice period, his or her agreement must be in writing.  The tenancy will come to an end on the date specified in the notice or, where appropriate, the earlier date agreed between the Tenant and Landlord.  To end a joint tenancy, all the Joint Tenants must agree to end the tenancy.  O</w:t>
+        <w:t>The Tenant giving the Landlord at least 28 days’ notice in writing to terminate the tenancy, or an earlier date if the Landlord is content to waive the minimum 28 day notice period.  Where the Landlord agrees to waive the notice period, his or her agreement must be in writing.  The tenancy will come to an end on the date specified in the notice or, where appropriate, the earlier date agreed between the Tenant and Landlord.  To end a joint tenancy, all the Joint Tenants must agree to end the tenancy.  O</w:t>
       </w:r>
       <w:r>
         <w:rPr>
@@ -20869,19 +20223,8 @@
           <w:sz w:val="24"/>
           <w:szCs w:val="24"/>
         </w:rPr>
-        <w:t xml:space="preserve">  This can happen </w:t>
-      </w:r>
-      <w:proofErr w:type="gramStart"/>
-      <w:r>
-        <w:rPr>
-          <w:rFonts w:cs="Arial"/>
-          <w:b/>
-          <w:sz w:val="24"/>
-          <w:szCs w:val="24"/>
-        </w:rPr>
-        <w:t>either:-</w:t>
-      </w:r>
-      <w:proofErr w:type="gramEnd"/>
+        <w:t xml:space="preserve">  This can happen either:-</w:t>
+      </w:r>
     </w:p>
     <w:p>
       <w:pPr>
@@ -20957,7 +20300,6 @@
           <w:szCs w:val="24"/>
         </w:rPr>
       </w:pPr>
-      <w:proofErr w:type="gramStart"/>
       <w:r>
         <w:rPr>
           <w:rFonts w:cs="Arial"/>
@@ -20967,7 +20309,6 @@
         </w:rPr>
         <w:t>or:-</w:t>
       </w:r>
-      <w:proofErr w:type="gramEnd"/>
     </w:p>
     <w:p>
       <w:pPr>
@@ -21095,27 +20436,7 @@
           <w:sz w:val="24"/>
           <w:szCs w:val="24"/>
         </w:rPr>
-        <w:t>If the Landlord applies to the Tribunal for an eviction order, the Tribunal will ask the Landlord to provide supporting evidence for any eviction ground(</w:t>
-      </w:r>
-      <w:proofErr w:type="spellStart"/>
-      <w:r>
-        <w:rPr>
-          <w:rFonts w:cs="Arial"/>
-          <w:b/>
-          <w:sz w:val="24"/>
-          <w:szCs w:val="24"/>
-        </w:rPr>
-        <w:t>s</w:t>
-      </w:r>
-      <w:proofErr w:type="spellEnd"/>
-      <w:r>
-        <w:rPr>
-          <w:rFonts w:cs="Arial"/>
-          <w:b/>
-          <w:sz w:val="24"/>
-          <w:szCs w:val="24"/>
-        </w:rPr>
-        <w:t xml:space="preserve">) being used. </w:t>
+        <w:t xml:space="preserve">If the Landlord applies to the Tribunal for an eviction order, the Tribunal will ask the Landlord to provide supporting evidence for any eviction ground(s) being used. </w:t>
       </w:r>
     </w:p>
     <w:p>
@@ -22159,25 +21480,7 @@
           <w:b/>
           <w:szCs w:val="24"/>
         </w:rPr>
-        <w:t xml:space="preserve">roperty for an immoral or illegal purpose, or is convicted of an </w:t>
-      </w:r>
-      <w:proofErr w:type="spellStart"/>
-      <w:r>
-        <w:rPr>
-          <w:rFonts w:ascii="Arial" w:hAnsi="Arial" w:cs="Arial"/>
-          <w:b/>
-          <w:szCs w:val="24"/>
-        </w:rPr>
-        <w:t>imprisonable</w:t>
-      </w:r>
-      <w:proofErr w:type="spellEnd"/>
-      <w:r>
-        <w:rPr>
-          <w:rFonts w:ascii="Arial" w:hAnsi="Arial" w:cs="Arial"/>
-          <w:b/>
-          <w:szCs w:val="24"/>
-        </w:rPr>
-        <w:t xml:space="preserve"> offence committed in or in the locality of the </w:t>
+        <w:t xml:space="preserve">roperty for an immoral or illegal purpose, or is convicted of an imprisonable offence committed in or in the locality of the </w:t>
       </w:r>
       <w:r>
         <w:rPr>
@@ -23564,25 +22867,7 @@
           <w:szCs w:val="24"/>
         </w:rPr>
         <w:lastRenderedPageBreak/>
-        <w:t xml:space="preserve">be - or failing to become - an employee and discretionary if the application is made after the </w:t>
-      </w:r>
-      <w:proofErr w:type="gramStart"/>
-      <w:r>
-        <w:rPr>
-          <w:rFonts w:ascii="Arial" w:hAnsi="Arial" w:cs="Arial"/>
-          <w:b/>
-          <w:szCs w:val="24"/>
-        </w:rPr>
-        <w:t>12 month</w:t>
-      </w:r>
-      <w:proofErr w:type="gramEnd"/>
-      <w:r>
-        <w:rPr>
-          <w:rFonts w:ascii="Arial" w:hAnsi="Arial" w:cs="Arial"/>
-          <w:b/>
-          <w:szCs w:val="24"/>
-        </w:rPr>
-        <w:t xml:space="preserve"> period has elapsed.)</w:t>
+        <w:t>be - or failing to become - an employee and discretionary if the application is made after the 12 month period has elapsed.)</w:t>
       </w:r>
     </w:p>
     <w:p>
@@ -27553,25 +26838,7 @@
           <w:sz w:val="24"/>
           <w:szCs w:val="24"/>
         </w:rPr>
-        <w:t xml:space="preserve">The tenant does not need to agree to receive notices under the Agreement by email. If the tenant agrees to receive notices by email this could include important messages.   For </w:t>
-      </w:r>
-      <w:proofErr w:type="gramStart"/>
-      <w:r>
-        <w:rPr>
-          <w:rFonts w:cs="Arial"/>
-          <w:sz w:val="24"/>
-          <w:szCs w:val="24"/>
-        </w:rPr>
-        <w:t>example</w:t>
-      </w:r>
-      <w:proofErr w:type="gramEnd"/>
-      <w:r>
-        <w:rPr>
-          <w:rFonts w:cs="Arial"/>
-          <w:sz w:val="24"/>
-          <w:szCs w:val="24"/>
-        </w:rPr>
-        <w:t xml:space="preserve"> telling the tenant that the rent is to go up or that the Tenancy is being brought to an end. You should think about whether email would be the right way to receive important information.  The landlord and the tenant must tell each other about changes to their email addresses.</w:t>
+        <w:t>The tenant does not need to agree to receive notices under the Agreement by email. If the tenant agrees to receive notices by email this could include important messages.   For example telling the tenant that the rent is to go up or that the Tenancy is being brought to an end. You should think about whether email would be the right way to receive important information.  The landlord and the tenant must tell each other about changes to their email addresses.</w:t>
       </w:r>
     </w:p>
     <w:p>
@@ -27974,25 +27241,7 @@
           <w:sz w:val="24"/>
           <w:szCs w:val="24"/>
         </w:rPr>
-        <w:t xml:space="preserve">If the property is an HMO, the Agreement should give the </w:t>
-      </w:r>
-      <w:proofErr w:type="gramStart"/>
-      <w:r>
-        <w:rPr>
-          <w:rFonts w:cs="Arial"/>
-          <w:sz w:val="24"/>
-          <w:szCs w:val="24"/>
-        </w:rPr>
-        <w:t>24 hour</w:t>
-      </w:r>
-      <w:proofErr w:type="gramEnd"/>
-      <w:r>
-        <w:rPr>
-          <w:rFonts w:cs="Arial"/>
-          <w:sz w:val="24"/>
-          <w:szCs w:val="24"/>
-        </w:rPr>
-        <w:t xml:space="preserve"> contact number and the date on which the licence for the HMO will finish.   </w:t>
+        <w:t xml:space="preserve">If the property is an HMO, the Agreement should give the 24 hour contact number and the date on which the licence for the HMO will finish.   </w:t>
       </w:r>
     </w:p>
     <w:p>
@@ -28015,29 +27264,7 @@
           <w:szCs w:val="24"/>
           <w:lang w:val="en"/>
         </w:rPr>
-        <w:t xml:space="preserve">HMO landlords must have a </w:t>
-      </w:r>
-      <w:proofErr w:type="spellStart"/>
-      <w:r>
-        <w:rPr>
-          <w:rFonts w:cs="Arial"/>
-          <w:color w:val="auto"/>
-          <w:sz w:val="24"/>
-          <w:szCs w:val="24"/>
-          <w:lang w:val="en"/>
-        </w:rPr>
-        <w:t>licence</w:t>
-      </w:r>
-      <w:proofErr w:type="spellEnd"/>
-      <w:r>
-        <w:rPr>
-          <w:rFonts w:cs="Arial"/>
-          <w:color w:val="auto"/>
-          <w:sz w:val="24"/>
-          <w:szCs w:val="24"/>
-          <w:lang w:val="en"/>
-        </w:rPr>
-        <w:t xml:space="preserve"> from the local authority to make sure that the property is managed properly and meets legal safety standards.  Because the landlord needs to get a </w:t>
+        <w:t xml:space="preserve">HMO landlords must have a licence from the local authority to make sure that the property is managed properly and meets legal safety standards.  Because the landlord needs to get a </w:t>
       </w:r>
       <w:r>
         <w:rPr>
@@ -28412,25 +27639,7 @@
           <w:sz w:val="24"/>
           <w:szCs w:val="24"/>
         </w:rPr>
-        <w:t xml:space="preserve">The Agreement </w:t>
-      </w:r>
-      <w:proofErr w:type="gramStart"/>
-      <w:r>
-        <w:rPr>
-          <w:rFonts w:cs="Arial"/>
-          <w:sz w:val="24"/>
-          <w:szCs w:val="24"/>
-        </w:rPr>
-        <w:t>lets</w:t>
-      </w:r>
-      <w:proofErr w:type="gramEnd"/>
-      <w:r>
-        <w:rPr>
-          <w:rFonts w:cs="Arial"/>
-          <w:sz w:val="24"/>
-          <w:szCs w:val="24"/>
-        </w:rPr>
-        <w:t xml:space="preserve"> the landlord say how the rent should be paid.  For example, the landlord might want the rent payments to be paid by bank transfer or by cheque.  It is possible for the tenant to pay using another way, if that is fair.  For instance, it might not be considered fair to pay the rent by a method which would result in a high bank charge to the landlord, such as payments made using some credit cards.    </w:t>
+        <w:t xml:space="preserve">The Agreement lets the landlord say how the rent should be paid.  For example, the landlord might want the rent payments to be paid by bank transfer or by cheque.  It is possible for the tenant to pay using another way, if that is fair.  For instance, it might not be considered fair to pay the rent by a method which would result in a high bank charge to the landlord, such as payments made using some credit cards.    </w:t>
       </w:r>
     </w:p>
     <w:p>
@@ -28449,17 +27658,7 @@
           <w:sz w:val="24"/>
           <w:szCs w:val="24"/>
         </w:rPr>
-        <w:t>The Agreement should also state if any services are to be included in the rent.  This is to make it clear that the tenant would not have to pay extra for those services.   For example, the rent might include the cost of lighting a shared hall or stair cleaning costs.   Any services which are paid monthly should be included as part of the rent.   For example, if a landlord pays for stair and window clea</w:t>
-      </w:r>
-      <w:bookmarkStart w:id="66" w:name="_GoBack"/>
-      <w:bookmarkEnd w:id="66"/>
-      <w:r>
-        <w:rPr>
-          <w:rFonts w:cs="Arial"/>
-          <w:sz w:val="24"/>
-          <w:szCs w:val="24"/>
-        </w:rPr>
-        <w:t>ning and charges the tenant monthly for this cleaning that would be included.   The services which are included in the rent should be listed in the Agreement along with the amount for each service.</w:t>
+        <w:t>The Agreement should also state if any services are to be included in the rent.  This is to make it clear that the tenant would not have to pay extra for those services.   For example, the rent might include the cost of lighting a shared hall or stair cleaning costs.   Any services which are paid monthly should be included as part of the rent.   For example, if a landlord pays for stair and window cleaning and charges the tenant monthly for this cleaning that would be included.   The services which are included in the rent should be listed in the Agreement along with the amount for each service.</w:t>
       </w:r>
     </w:p>
     <w:p>
@@ -28788,43 +27987,7 @@
           <w:szCs w:val="24"/>
         </w:rPr>
         <w:lastRenderedPageBreak/>
-        <w:t xml:space="preserve">Tenants must follow certain steps to ask the Rent Officer to make this decision and there is a </w:t>
-      </w:r>
-      <w:proofErr w:type="gramStart"/>
-      <w:r>
-        <w:rPr>
-          <w:rFonts w:cs="Arial"/>
-          <w:sz w:val="24"/>
-          <w:szCs w:val="24"/>
-        </w:rPr>
-        <w:t>21 day</w:t>
-      </w:r>
-      <w:proofErr w:type="gramEnd"/>
-      <w:r>
-        <w:rPr>
-          <w:rFonts w:cs="Arial"/>
-          <w:sz w:val="24"/>
-          <w:szCs w:val="24"/>
-        </w:rPr>
-        <w:t xml:space="preserve"> time limit for this to be done.  If these steps are not followed by the tenant within the </w:t>
-      </w:r>
-      <w:proofErr w:type="gramStart"/>
-      <w:r>
-        <w:rPr>
-          <w:rFonts w:cs="Arial"/>
-          <w:sz w:val="24"/>
-          <w:szCs w:val="24"/>
-        </w:rPr>
-        <w:t>21 day</w:t>
-      </w:r>
-      <w:proofErr w:type="gramEnd"/>
-      <w:r>
-        <w:rPr>
-          <w:rFonts w:cs="Arial"/>
-          <w:sz w:val="24"/>
-          <w:szCs w:val="24"/>
-        </w:rPr>
-        <w:t xml:space="preserve"> time limit then the tenant will lose their right to challenge the rent increase - and the rent will be increased to the amount wanted by the landlord.</w:t>
+        <w:t>Tenants must follow certain steps to ask the Rent Officer to make this decision and there is a 21 day time limit for this to be done.  If these steps are not followed by the tenant within the 21 day time limit then the tenant will lose their right to challenge the rent increase - and the rent will be increased to the amount wanted by the landlord.</w:t>
       </w:r>
     </w:p>
     <w:p>
@@ -28915,27 +28078,7 @@
           <w:sz w:val="24"/>
           <w:szCs w:val="24"/>
         </w:rPr>
-        <w:t>, a copy of which can be accessed on the Scottish Government website, or through Rent Service Scotland –</w:t>
-      </w:r>
-      <w:proofErr w:type="gramStart"/>
-      <w:r>
-        <w:rPr>
-          <w:rFonts w:cs="Arial"/>
-          <w:color w:val="auto"/>
-          <w:sz w:val="24"/>
-          <w:szCs w:val="24"/>
-        </w:rPr>
-        <w:t>see  Useful</w:t>
-      </w:r>
-      <w:proofErr w:type="gramEnd"/>
-      <w:r>
-        <w:rPr>
-          <w:rFonts w:cs="Arial"/>
-          <w:color w:val="auto"/>
-          <w:sz w:val="24"/>
-          <w:szCs w:val="24"/>
-        </w:rPr>
-        <w:t xml:space="preserve"> Contacts and Links at the end of these Notes; and</w:t>
+        <w:t>, a copy of which can be accessed on the Scottish Government website, or through Rent Service Scotland –see  Useful Contacts and Links at the end of these Notes; and</w:t>
       </w:r>
     </w:p>
     <w:p>
@@ -29015,25 +28158,7 @@
           <w:sz w:val="24"/>
           <w:szCs w:val="24"/>
         </w:rPr>
-        <w:t xml:space="preserve">Part 3 of the rent-increase notice can also be returned to the landlord by the tenant to say if the tenant has not been given long enough notice of a rent increase - so if less than 3 months’ notice was given.  If the landlord gives less than the 3 months' notice, then the tenant will not need to pay the increased rent until 3 months have passed.  </w:t>
-      </w:r>
-      <w:proofErr w:type="gramStart"/>
-      <w:r>
-        <w:rPr>
-          <w:rFonts w:cs="Arial"/>
-          <w:sz w:val="24"/>
-          <w:szCs w:val="24"/>
-        </w:rPr>
-        <w:t>So</w:t>
-      </w:r>
-      <w:proofErr w:type="gramEnd"/>
-      <w:r>
-        <w:rPr>
-          <w:rFonts w:cs="Arial"/>
-          <w:sz w:val="24"/>
-          <w:szCs w:val="24"/>
-        </w:rPr>
-        <w:t xml:space="preserve"> the landlord cannot try and increase the rent on one month's notice for example.</w:t>
+        <w:t>Part 3 of the rent-increase notice can also be returned to the landlord by the tenant to say if the tenant has not been given long enough notice of a rent increase - so if less than 3 months’ notice was given.  If the landlord gives less than the 3 months' notice, then the tenant will not need to pay the increased rent until 3 months have passed.  So the landlord cannot try and increase the rent on one month's notice for example.</w:t>
       </w:r>
     </w:p>
     <w:p>
@@ -29088,18 +28213,8 @@
           <w:sz w:val="24"/>
           <w:szCs w:val="24"/>
         </w:rPr>
-        <w:t xml:space="preserve"> 8 – Rent).    As the landlord cannot increase the rent higher than the cap, the tenant doesn’t need to pay any rent above the cap.   The tenant has a number of </w:t>
-      </w:r>
-      <w:proofErr w:type="gramStart"/>
-      <w:r>
-        <w:rPr>
-          <w:rFonts w:cs="Arial"/>
-          <w:sz w:val="24"/>
-          <w:szCs w:val="24"/>
-        </w:rPr>
-        <w:t>options:-</w:t>
-      </w:r>
-      <w:proofErr w:type="gramEnd"/>
+        <w:t xml:space="preserve"> 8 – Rent).    As the landlord cannot increase the rent higher than the cap, the tenant doesn’t need to pay any rent above the cap.   The tenant has a number of options:-</w:t>
+      </w:r>
     </w:p>
     <w:p>
       <w:pPr>
@@ -30144,25 +29259,7 @@
           <w:sz w:val="24"/>
           <w:szCs w:val="24"/>
         </w:rPr>
-        <w:t xml:space="preserve">the tenant must have already notified the </w:t>
-      </w:r>
-      <w:proofErr w:type="gramStart"/>
-      <w:r>
-        <w:rPr>
-          <w:rFonts w:cs="Arial"/>
-          <w:sz w:val="24"/>
-          <w:szCs w:val="24"/>
-        </w:rPr>
-        <w:t>landlord .</w:t>
-      </w:r>
-      <w:proofErr w:type="gramEnd"/>
-      <w:r>
-        <w:rPr>
-          <w:rFonts w:cs="Arial"/>
-          <w:sz w:val="24"/>
-          <w:szCs w:val="24"/>
-        </w:rPr>
-        <w:t xml:space="preserve"> </w:t>
+        <w:t xml:space="preserve">the tenant must have already notified the landlord . </w:t>
       </w:r>
     </w:p>
     <w:p>
@@ -30253,25 +29350,7 @@
           <w:sz w:val="24"/>
           <w:szCs w:val="24"/>
         </w:rPr>
-        <w:t xml:space="preserve">the tenant must have already notified the </w:t>
-      </w:r>
-      <w:proofErr w:type="gramStart"/>
-      <w:r>
-        <w:rPr>
-          <w:rFonts w:cs="Arial"/>
-          <w:sz w:val="24"/>
-          <w:szCs w:val="24"/>
-        </w:rPr>
-        <w:t>landlord .</w:t>
-      </w:r>
-      <w:proofErr w:type="gramEnd"/>
-      <w:r>
-        <w:rPr>
-          <w:rFonts w:cs="Arial"/>
-          <w:sz w:val="24"/>
-          <w:szCs w:val="24"/>
-        </w:rPr>
-        <w:t xml:space="preserve"> </w:t>
+        <w:t xml:space="preserve">the tenant must have already notified the landlord . </w:t>
       </w:r>
     </w:p>
     <w:p>
@@ -31134,14 +30213,14 @@
           <w:rFonts w:cs="Arial"/>
         </w:rPr>
       </w:pPr>
-      <w:bookmarkStart w:id="67" w:name="_Ref487097927"/>
+      <w:bookmarkStart w:id="66" w:name="_Ref487097927"/>
       <w:r>
         <w:rPr>
           <w:rFonts w:cs="Arial"/>
         </w:rPr>
         <w:t>Reasonable Care</w:t>
       </w:r>
-      <w:bookmarkEnd w:id="67"/>
+      <w:bookmarkEnd w:id="66"/>
     </w:p>
     <w:p>
       <w:pPr>
@@ -31397,21 +30476,7 @@
         <w:rPr>
           <w:rFonts w:cs="Arial"/>
         </w:rPr>
-        <w:t xml:space="preserve">The Repairing Standard </w:t>
-      </w:r>
-      <w:proofErr w:type="spellStart"/>
-      <w:r>
-        <w:rPr>
-          <w:rFonts w:cs="Arial"/>
-        </w:rPr>
-        <w:t>Etc</w:t>
-      </w:r>
-      <w:proofErr w:type="spellEnd"/>
-      <w:r>
-        <w:rPr>
-          <w:rFonts w:cs="Arial"/>
-        </w:rPr>
-        <w:t xml:space="preserve"> &amp; Other Information </w:t>
+        <w:t xml:space="preserve">The Repairing Standard Etc &amp; Other Information </w:t>
       </w:r>
     </w:p>
     <w:p>
@@ -32210,25 +31275,7 @@
           <w:sz w:val="24"/>
           <w:szCs w:val="24"/>
         </w:rPr>
-        <w:t xml:space="preserve">Sometimes the landlord might be responsible, along with owners of homes nearby, to keep certain common parts of a building or walls between two properties in good repair.  Examples of this might be where the property is a flat in a tenement building. In that case the common parts would usually include items such as the roof, common doors, the staircase giving access to all flats and the </w:t>
-      </w:r>
-      <w:proofErr w:type="gramStart"/>
-      <w:r>
-        <w:rPr>
-          <w:rFonts w:cs="Arial"/>
-          <w:sz w:val="24"/>
-          <w:szCs w:val="24"/>
-        </w:rPr>
-        <w:t>back court</w:t>
-      </w:r>
-      <w:proofErr w:type="gramEnd"/>
-      <w:r>
-        <w:rPr>
-          <w:rFonts w:cs="Arial"/>
-          <w:sz w:val="24"/>
-          <w:szCs w:val="24"/>
-        </w:rPr>
-        <w:t xml:space="preserve"> area.   The landlord would need to carry out repairs to these things - but this would be shared with the owners of all of the other flats within the tenement.  </w:t>
+        <w:t xml:space="preserve">Sometimes the landlord might be responsible, along with owners of homes nearby, to keep certain common parts of a building or walls between two properties in good repair.  Examples of this might be where the property is a flat in a tenement building. In that case the common parts would usually include items such as the roof, common doors, the staircase giving access to all flats and the back court area.   The landlord would need to carry out repairs to these things - but this would be shared with the owners of all of the other flats within the tenement.  </w:t>
       </w:r>
     </w:p>
     <w:p>
@@ -32238,14 +31285,14 @@
           <w:rFonts w:cs="Arial"/>
         </w:rPr>
       </w:pPr>
-      <w:bookmarkStart w:id="68" w:name="_Ref487096232"/>
+      <w:bookmarkStart w:id="67" w:name="_Ref487096232"/>
       <w:r>
         <w:rPr>
           <w:rFonts w:cs="Arial"/>
         </w:rPr>
         <w:t>Gas Safety</w:t>
       </w:r>
-      <w:bookmarkEnd w:id="68"/>
+      <w:bookmarkEnd w:id="67"/>
     </w:p>
     <w:p>
       <w:pPr>
@@ -32428,25 +31475,7 @@
           <w:sz w:val="24"/>
           <w:szCs w:val="24"/>
         </w:rPr>
-        <w:t xml:space="preserve">each room or inter-connected space such as a </w:t>
-      </w:r>
-      <w:proofErr w:type="gramStart"/>
-      <w:r>
-        <w:rPr>
-          <w:rFonts w:cs="Arial"/>
-          <w:sz w:val="24"/>
-          <w:szCs w:val="24"/>
-        </w:rPr>
-        <w:t>garage,  that</w:t>
-      </w:r>
-      <w:proofErr w:type="gramEnd"/>
-      <w:r>
-        <w:rPr>
-          <w:rFonts w:cs="Arial"/>
-          <w:sz w:val="24"/>
-          <w:szCs w:val="24"/>
-        </w:rPr>
-        <w:t xml:space="preserve"> has a fixed carbon based fuel powered appliance (except one solely used for cooking) - so, for example, every room or inter-connected space  that has a fire, heater or a boiler; and</w:t>
+        <w:t>each room or inter-connected space such as a garage,  that has a fixed carbon based fuel powered appliance (except one solely used for cooking) - so, for example, every room or inter-connected space  that has a fire, heater or a boiler; and</w:t>
       </w:r>
     </w:p>
     <w:p>
@@ -32469,25 +31498,7 @@
           <w:sz w:val="24"/>
           <w:szCs w:val="24"/>
         </w:rPr>
-        <w:t xml:space="preserve">if the flue from any </w:t>
-      </w:r>
-      <w:proofErr w:type="gramStart"/>
-      <w:r>
-        <w:rPr>
-          <w:rFonts w:cs="Arial"/>
-          <w:sz w:val="24"/>
-          <w:szCs w:val="24"/>
-        </w:rPr>
-        <w:t>carbon based</w:t>
-      </w:r>
-      <w:proofErr w:type="gramEnd"/>
-      <w:r>
-        <w:rPr>
-          <w:rFonts w:cs="Arial"/>
-          <w:sz w:val="24"/>
-          <w:szCs w:val="24"/>
-        </w:rPr>
-        <w:t xml:space="preserve"> fuel powered appliance passes through any bedroom or living room, then in each of those rooms too.</w:t>
+        <w:t>if the flue from any carbon based fuel powered appliance passes through any bedroom or living room, then in each of those rooms too.</w:t>
       </w:r>
     </w:p>
     <w:p>
@@ -32535,14 +31546,14 @@
           <w:rFonts w:cs="Arial"/>
         </w:rPr>
       </w:pPr>
-      <w:bookmarkStart w:id="69" w:name="_Ref487096251"/>
+      <w:bookmarkStart w:id="68" w:name="_Ref487096251"/>
       <w:r>
         <w:rPr>
           <w:rFonts w:cs="Arial"/>
         </w:rPr>
         <w:t>Electrical Safety</w:t>
       </w:r>
-      <w:bookmarkEnd w:id="69"/>
+      <w:bookmarkEnd w:id="68"/>
       <w:r>
         <w:rPr>
           <w:rFonts w:cs="Arial"/>
@@ -33375,14 +32386,14 @@
           <w:rFonts w:cs="Arial"/>
         </w:rPr>
       </w:pPr>
-      <w:bookmarkStart w:id="70" w:name="_Ref487096274"/>
+      <w:bookmarkStart w:id="69" w:name="_Ref487096274"/>
       <w:r>
         <w:rPr>
           <w:rFonts w:cs="Arial"/>
         </w:rPr>
         <w:t>Energy Performance Certificate</w:t>
       </w:r>
-      <w:bookmarkEnd w:id="70"/>
+      <w:bookmarkEnd w:id="69"/>
       <w:r>
         <w:rPr>
           <w:rFonts w:cs="Arial"/>
@@ -33438,23 +32449,13 @@
           <w:szCs w:val="24"/>
         </w:rPr>
       </w:pPr>
-      <w:proofErr w:type="gramStart"/>
-      <w:r>
-        <w:rPr>
-          <w:rFonts w:cs="Arial"/>
-          <w:sz w:val="24"/>
-          <w:szCs w:val="24"/>
-        </w:rPr>
-        <w:t>The  EPC</w:t>
-      </w:r>
-      <w:proofErr w:type="gramEnd"/>
-      <w:r>
-        <w:rPr>
-          <w:rFonts w:cs="Arial"/>
-          <w:sz w:val="24"/>
-          <w:szCs w:val="24"/>
-        </w:rPr>
-        <w:t xml:space="preserve"> must not be more than 10 years old. The EPC has to be made available to a tenant free of charge.</w:t>
+      <w:r>
+        <w:rPr>
+          <w:rFonts w:cs="Arial"/>
+          <w:sz w:val="24"/>
+          <w:szCs w:val="24"/>
+        </w:rPr>
+        <w:t>The  EPC must not be more than 10 years old. The EPC has to be made available to a tenant free of charge.</w:t>
       </w:r>
     </w:p>
     <w:p>
@@ -34504,25 +33505,7 @@
           <w:sz w:val="24"/>
           <w:szCs w:val="24"/>
         </w:rPr>
-        <w:t xml:space="preserve">avoiding debris getting into the system - for example by making sure that any </w:t>
-      </w:r>
-      <w:proofErr w:type="gramStart"/>
-      <w:r>
-        <w:rPr>
-          <w:rFonts w:cs="Arial"/>
-          <w:sz w:val="24"/>
-          <w:szCs w:val="24"/>
-        </w:rPr>
-        <w:t>cold water</w:t>
-      </w:r>
-      <w:proofErr w:type="gramEnd"/>
-      <w:r>
-        <w:rPr>
-          <w:rFonts w:cs="Arial"/>
-          <w:sz w:val="24"/>
-          <w:szCs w:val="24"/>
-        </w:rPr>
-        <w:t xml:space="preserve"> tanks have a tight fitting lid; and </w:t>
+        <w:t xml:space="preserve">avoiding debris getting into the system - for example by making sure that any cold water tanks have a tight fitting lid; and </w:t>
       </w:r>
     </w:p>
     <w:p>
@@ -34855,25 +33838,7 @@
           <w:sz w:val="24"/>
           <w:szCs w:val="24"/>
         </w:rPr>
-        <w:t xml:space="preserve">The tenant should be given at least 48 hours' notice before this happens - unless it is an </w:t>
-      </w:r>
-      <w:proofErr w:type="gramStart"/>
-      <w:r>
-        <w:rPr>
-          <w:rFonts w:cs="Arial"/>
-          <w:sz w:val="24"/>
-          <w:szCs w:val="24"/>
-        </w:rPr>
-        <w:t>emergency .</w:t>
-      </w:r>
-      <w:proofErr w:type="gramEnd"/>
-      <w:r>
-        <w:rPr>
-          <w:rFonts w:cs="Arial"/>
-          <w:sz w:val="24"/>
-          <w:szCs w:val="24"/>
-        </w:rPr>
-        <w:t xml:space="preserve">   If it is an emergency, then less than 48 hours' notice might be given, or immediate access might be needed (with no notice beforehand).   An emergency might include a dangerous electrical fault or a burst water pipe in the property which is flooding the property or any flat below it.  Emergencies are repairs that are causing danger or, if left, are likely to cause damage to the property or property nearby if they are not repaired quickly.  </w:t>
+        <w:t xml:space="preserve">The tenant should be given at least 48 hours' notice before this happens - unless it is an emergency .   If it is an emergency, then less than 48 hours' notice might be given, or immediate access might be needed (with no notice beforehand).   An emergency might include a dangerous electrical fault or a burst water pipe in the property which is flooding the property or any flat below it.  Emergencies are repairs that are causing danger or, if left, are likely to cause damage to the property or property nearby if they are not repaired quickly.  </w:t>
       </w:r>
     </w:p>
     <w:p>
@@ -34892,25 +33857,7 @@
           <w:sz w:val="24"/>
           <w:szCs w:val="24"/>
         </w:rPr>
-        <w:t xml:space="preserve">Reasonable access, for non-emergency work, would generally mean access during the working day (8 a.m. to 6 p.m.)  Monday to Friday. If both landlord and tenant agree, then the tenant could allow access </w:t>
-      </w:r>
-      <w:proofErr w:type="spellStart"/>
-      <w:r>
-        <w:rPr>
-          <w:rFonts w:cs="Arial"/>
-          <w:sz w:val="24"/>
-          <w:szCs w:val="24"/>
-        </w:rPr>
-        <w:t>outwith</w:t>
-      </w:r>
-      <w:proofErr w:type="spellEnd"/>
-      <w:r>
-        <w:rPr>
-          <w:rFonts w:cs="Arial"/>
-          <w:sz w:val="24"/>
-          <w:szCs w:val="24"/>
-        </w:rPr>
-        <w:t xml:space="preserve"> such times if this would allow work to be done more quickly.</w:t>
+        <w:t>Reasonable access, for non-emergency work, would generally mean access during the working day (8 a.m. to 6 p.m.)  Monday to Friday. If both landlord and tenant agree, then the tenant could allow access outwith such times if this would allow work to be done more quickly.</w:t>
       </w:r>
     </w:p>
     <w:p>
@@ -35418,25 +34365,7 @@
           <w:sz w:val="24"/>
           <w:szCs w:val="24"/>
         </w:rPr>
-        <w:t xml:space="preserve">Landlords have a responsibility to try to stop antisocial behaviour taking place. </w:t>
-      </w:r>
-      <w:proofErr w:type="gramStart"/>
-      <w:r>
-        <w:rPr>
-          <w:rFonts w:cs="Arial"/>
-          <w:sz w:val="24"/>
-          <w:szCs w:val="24"/>
-        </w:rPr>
-        <w:t>So</w:t>
-      </w:r>
-      <w:proofErr w:type="gramEnd"/>
-      <w:r>
-        <w:rPr>
-          <w:rFonts w:cs="Arial"/>
-          <w:sz w:val="24"/>
-          <w:szCs w:val="24"/>
-        </w:rPr>
-        <w:t xml:space="preserve"> if the tenant is involved in antisocial behaviour the landlord must do something to try to stop it. This could include:</w:t>
+        <w:t>Landlords have a responsibility to try to stop antisocial behaviour taking place. So if the tenant is involved in antisocial behaviour the landlord must do something to try to stop it. This could include:</w:t>
       </w:r>
     </w:p>
     <w:p>
@@ -35964,53 +34893,27 @@
         </w:rPr>
         <w:t xml:space="preserve">Equality Advisory Support Service for help and advice. </w:t>
       </w:r>
-      <w:r>
-        <w:rPr>
-          <w:rFonts w:cs="Arial"/>
-        </w:rPr>
-        <w:fldChar w:fldCharType="begin"/>
-      </w:r>
-      <w:r>
-        <w:rPr>
-          <w:rFonts w:cs="Arial"/>
-        </w:rPr>
-        <w:instrText xml:space="preserve"> HYPERLINK "https://www.gov.uk/equality-advisory-support-service" </w:instrText>
-      </w:r>
-      <w:r>
-        <w:rPr>
-          <w:rFonts w:cs="Arial"/>
-        </w:rPr>
-        <w:fldChar w:fldCharType="separate"/>
-      </w:r>
-      <w:r>
-        <w:rPr>
-          <w:rStyle w:val="Hyperlink"/>
-          <w:rFonts w:cs="Arial"/>
-          <w:sz w:val="24"/>
-          <w:szCs w:val="24"/>
-        </w:rPr>
-        <w:t>h</w:t>
-      </w:r>
-      <w:r>
-        <w:rPr>
-          <w:rStyle w:val="Hyperlink"/>
-          <w:rFonts w:cs="Arial"/>
-          <w:sz w:val="24"/>
-          <w:szCs w:val="24"/>
-          <w:lang w:val="en"/>
-        </w:rPr>
-        <w:t>ttps://www.gov.uk/equality-advisory-support-service</w:t>
-      </w:r>
-      <w:r>
-        <w:rPr>
-          <w:rStyle w:val="Hyperlink"/>
-          <w:rFonts w:cs="Arial"/>
-          <w:sz w:val="24"/>
-          <w:szCs w:val="24"/>
-          <w:lang w:val="en"/>
-        </w:rPr>
-        <w:fldChar w:fldCharType="end"/>
-      </w:r>
+      <w:hyperlink r:id="rId26" w:history="1">
+        <w:r>
+          <w:rPr>
+            <w:rStyle w:val="Hyperlink"/>
+            <w:rFonts w:cs="Arial"/>
+            <w:sz w:val="24"/>
+            <w:szCs w:val="24"/>
+          </w:rPr>
+          <w:t>h</w:t>
+        </w:r>
+        <w:r>
+          <w:rPr>
+            <w:rStyle w:val="Hyperlink"/>
+            <w:rFonts w:cs="Arial"/>
+            <w:sz w:val="24"/>
+            <w:szCs w:val="24"/>
+            <w:lang w:val="en"/>
+          </w:rPr>
+          <w:t>ttps://www.gov.uk/equality-advisory-support-service</w:t>
+        </w:r>
+      </w:hyperlink>
     </w:p>
     <w:p>
       <w:pPr>
@@ -36235,7 +35138,7 @@
           <w:szCs w:val="24"/>
         </w:rPr>
       </w:pPr>
-      <w:hyperlink r:id="rId26" w:history="1">
+      <w:hyperlink r:id="rId27" w:history="1">
         <w:r>
           <w:rPr>
             <w:rStyle w:val="Hyperlink"/>
@@ -36683,27 +35586,7 @@
           <w:sz w:val="24"/>
           <w:szCs w:val="24"/>
         </w:rPr>
-        <w:t xml:space="preserve">minimum </w:t>
-      </w:r>
-      <w:proofErr w:type="gramStart"/>
-      <w:r>
-        <w:rPr>
-          <w:rFonts w:cs="Arial"/>
-          <w:b/>
-          <w:sz w:val="24"/>
-          <w:szCs w:val="24"/>
-        </w:rPr>
-        <w:t>28 day</w:t>
-      </w:r>
-      <w:proofErr w:type="gramEnd"/>
-      <w:r>
-        <w:rPr>
-          <w:rFonts w:cs="Arial"/>
-          <w:b/>
-          <w:sz w:val="24"/>
-          <w:szCs w:val="24"/>
-        </w:rPr>
-        <w:t xml:space="preserve"> period </w:t>
+        <w:t xml:space="preserve">minimum 28 day period </w:t>
       </w:r>
       <w:r>
         <w:rPr>
@@ -36844,7 +35727,7 @@
         <w:lastRenderedPageBreak/>
         <w:t>one of the advice groups listed at the end of these Notes or Scottish Women's Aid (</w:t>
       </w:r>
-      <w:hyperlink r:id="rId27" w:history="1">
+      <w:hyperlink r:id="rId28" w:history="1">
         <w:r>
           <w:rPr>
             <w:rStyle w:val="Hyperlink"/>
@@ -37150,18 +36033,8 @@
           <w:sz w:val="24"/>
           <w:szCs w:val="24"/>
         </w:rPr>
-        <w:t xml:space="preserve"> will be set out in the Notice to Leave.   There are four possible options for the </w:t>
-      </w:r>
-      <w:proofErr w:type="gramStart"/>
-      <w:r>
-        <w:rPr>
-          <w:rFonts w:cs="Arial"/>
-          <w:sz w:val="24"/>
-          <w:szCs w:val="24"/>
-        </w:rPr>
-        <w:t>tenant:-</w:t>
-      </w:r>
-      <w:proofErr w:type="gramEnd"/>
+        <w:t xml:space="preserve"> will be set out in the Notice to Leave.   There are four possible options for the tenant:-</w:t>
+      </w:r>
     </w:p>
     <w:p>
       <w:pPr>
@@ -37456,43 +36329,7 @@
           <w:sz w:val="24"/>
           <w:szCs w:val="24"/>
         </w:rPr>
-        <w:t xml:space="preserve">which of the </w:t>
-      </w:r>
-      <w:proofErr w:type="gramStart"/>
-      <w:r>
-        <w:rPr>
-          <w:rFonts w:cs="Arial"/>
-          <w:sz w:val="24"/>
-          <w:szCs w:val="24"/>
-        </w:rPr>
-        <w:t>18 eviction</w:t>
-      </w:r>
-      <w:proofErr w:type="gramEnd"/>
-      <w:r>
-        <w:rPr>
-          <w:rFonts w:cs="Arial"/>
-          <w:sz w:val="24"/>
-          <w:szCs w:val="24"/>
-        </w:rPr>
-        <w:t xml:space="preserve"> ground(</w:t>
-      </w:r>
-      <w:proofErr w:type="spellStart"/>
-      <w:r>
-        <w:rPr>
-          <w:rFonts w:cs="Arial"/>
-          <w:sz w:val="24"/>
-          <w:szCs w:val="24"/>
-        </w:rPr>
-        <w:t>s</w:t>
-      </w:r>
-      <w:proofErr w:type="spellEnd"/>
-      <w:r>
-        <w:rPr>
-          <w:rFonts w:cs="Arial"/>
-          <w:sz w:val="24"/>
-          <w:szCs w:val="24"/>
-        </w:rPr>
-        <w:t xml:space="preserve">) the landlord is using to end the Agreement; and </w:t>
+        <w:t xml:space="preserve">which of the 18 eviction ground(s) the landlord is using to end the Agreement; and </w:t>
       </w:r>
     </w:p>
     <w:p>
@@ -37842,27 +36679,7 @@
           <w:sz w:val="24"/>
           <w:szCs w:val="24"/>
         </w:rPr>
-        <w:t xml:space="preserve">at least 84 days' (or 12 </w:t>
-      </w:r>
-      <w:proofErr w:type="spellStart"/>
-      <w:r>
-        <w:rPr>
-          <w:rFonts w:cs="Arial"/>
-          <w:b/>
-          <w:sz w:val="24"/>
-          <w:szCs w:val="24"/>
-        </w:rPr>
-        <w:t>weeks) notice</w:t>
-      </w:r>
-      <w:proofErr w:type="spellEnd"/>
-      <w:r>
-        <w:rPr>
-          <w:rFonts w:cs="Arial"/>
-          <w:b/>
-          <w:sz w:val="24"/>
-          <w:szCs w:val="24"/>
-        </w:rPr>
-        <w:t>.</w:t>
+        <w:t>at least 84 days' (or 12 weeks) notice.</w:t>
       </w:r>
       <w:r>
         <w:rPr>
@@ -37891,19 +36708,8 @@
           <w:sz w:val="24"/>
           <w:szCs w:val="24"/>
         </w:rPr>
-        <w:t xml:space="preserve">At least 84 days' (or 12 </w:t>
-      </w:r>
-      <w:proofErr w:type="spellStart"/>
-      <w:r>
-        <w:rPr>
-          <w:rFonts w:cs="Arial"/>
-          <w:b/>
-          <w:sz w:val="24"/>
-          <w:szCs w:val="24"/>
-        </w:rPr>
-        <w:t>weeks) notice</w:t>
-      </w:r>
-      <w:proofErr w:type="spellEnd"/>
+        <w:t>At least 84 days' (or 12 weeks) notice</w:t>
+      </w:r>
       <w:r>
         <w:rPr>
           <w:rFonts w:cs="Arial"/>
@@ -38000,25 +36806,7 @@
           <w:szCs w:val="24"/>
         </w:rPr>
         <w:lastRenderedPageBreak/>
-        <w:t>the landlord's notice includes any of the eviction ground(</w:t>
-      </w:r>
-      <w:proofErr w:type="spellStart"/>
-      <w:r>
-        <w:rPr>
-          <w:rFonts w:cs="Arial"/>
-          <w:sz w:val="24"/>
-          <w:szCs w:val="24"/>
-        </w:rPr>
-        <w:t>s</w:t>
-      </w:r>
-      <w:proofErr w:type="spellEnd"/>
-      <w:r>
-        <w:rPr>
-          <w:rFonts w:cs="Arial"/>
-          <w:sz w:val="24"/>
-          <w:szCs w:val="24"/>
-        </w:rPr>
-        <w:t>) not mentioned above.</w:t>
+        <w:t>the landlord's notice includes any of the eviction ground(s) not mentioned above.</w:t>
       </w:r>
     </w:p>
     <w:p>
@@ -38356,25 +37144,7 @@
           <w:sz w:val="24"/>
           <w:szCs w:val="24"/>
         </w:rPr>
-        <w:t>After the tenancy began, the tenant is found guilty in a court either (</w:t>
-      </w:r>
-      <w:proofErr w:type="spellStart"/>
-      <w:r>
-        <w:rPr>
-          <w:rFonts w:cs="Arial"/>
-          <w:sz w:val="24"/>
-          <w:szCs w:val="24"/>
-        </w:rPr>
-        <w:t>i</w:t>
-      </w:r>
-      <w:proofErr w:type="spellEnd"/>
-      <w:r>
-        <w:rPr>
-          <w:rFonts w:cs="Arial"/>
-          <w:sz w:val="24"/>
-          <w:szCs w:val="24"/>
-        </w:rPr>
-        <w:t>) of using, or allowing the use of, the property for an immoral or illegal purpose or (ii) of a crime for which the tenant could be sent to prison. This crime needs to have taken place in or in the neighbourhood of the property. For this ground, the landlord would usually have to apply for the eviction order within 12 months after the date that the tenant was found guilty.</w:t>
+        <w:t>After the tenancy began, the tenant is found guilty in a court either (i) of using, or allowing the use of, the property for an immoral or illegal purpose or (ii) of a crime for which the tenant could be sent to prison. This crime needs to have taken place in or in the neighbourhood of the property. For this ground, the landlord would usually have to apply for the eviction order within 12 months after the date that the tenant was found guilty.</w:t>
       </w:r>
     </w:p>
     <w:p>
@@ -38588,25 +37358,7 @@
           <w:sz w:val="24"/>
           <w:szCs w:val="24"/>
         </w:rPr>
-        <w:t>The tenant is meeting or socialising in the property with a person who has (</w:t>
-      </w:r>
-      <w:proofErr w:type="spellStart"/>
-      <w:r>
-        <w:rPr>
-          <w:rFonts w:cs="Arial"/>
-          <w:sz w:val="24"/>
-          <w:szCs w:val="24"/>
-        </w:rPr>
-        <w:t>i</w:t>
-      </w:r>
-      <w:proofErr w:type="spellEnd"/>
-      <w:r>
-        <w:rPr>
-          <w:rFonts w:cs="Arial"/>
-          <w:sz w:val="24"/>
-          <w:szCs w:val="24"/>
-        </w:rPr>
-        <w:t>) been found guilty of a crime or (ii) been involved in antisocial behaviour. This applies if, in either case, the Tribunal would have been able to issue an eviction order if it was the tenant who had been found guilty of that crime or the tenant who had been involved in that antisocial behaviour. For this ground, the landlord would be expected to apply for the eviction order within 12 months of the antisocial behaviour taking place.</w:t>
+        <w:t>The tenant is meeting or socialising in the property with a person who has (i) been found guilty of a crime or (ii) been involved in antisocial behaviour. This applies if, in either case, the Tribunal would have been able to issue an eviction order if it was the tenant who had been found guilty of that crime or the tenant who had been involved in that antisocial behaviour. For this ground, the landlord would be expected to apply for the eviction order within 12 months of the antisocial behaviour taking place.</w:t>
       </w:r>
     </w:p>
     <w:p>
@@ -38755,25 +37507,7 @@
           <w:sz w:val="24"/>
           <w:szCs w:val="24"/>
         </w:rPr>
-        <w:t xml:space="preserve">Two of the eviction grounds can be mandatory in some cases and discretionary in some others. </w:t>
-      </w:r>
-      <w:proofErr w:type="gramStart"/>
-      <w:r>
-        <w:rPr>
-          <w:rFonts w:cs="Arial"/>
-          <w:sz w:val="24"/>
-          <w:szCs w:val="24"/>
-        </w:rPr>
-        <w:t>So</w:t>
-      </w:r>
-      <w:proofErr w:type="gramEnd"/>
-      <w:r>
-        <w:rPr>
-          <w:rFonts w:cs="Arial"/>
-          <w:sz w:val="24"/>
-          <w:szCs w:val="24"/>
-        </w:rPr>
-        <w:t xml:space="preserve"> if the Tribunal accepts that the ground applies, then:</w:t>
+        <w:t>Two of the eviction grounds can be mandatory in some cases and discretionary in some others. So if the Tribunal accepts that the ground applies, then:</w:t>
       </w:r>
     </w:p>
     <w:p>
@@ -38797,25 +37531,7 @@
           <w:szCs w:val="24"/>
         </w:rPr>
         <w:lastRenderedPageBreak/>
-        <w:t xml:space="preserve">in some </w:t>
-      </w:r>
-      <w:proofErr w:type="gramStart"/>
-      <w:r>
-        <w:rPr>
-          <w:rFonts w:cs="Arial"/>
-          <w:sz w:val="24"/>
-          <w:szCs w:val="24"/>
-        </w:rPr>
-        <w:t>cases</w:t>
-      </w:r>
-      <w:proofErr w:type="gramEnd"/>
-      <w:r>
-        <w:rPr>
-          <w:rFonts w:cs="Arial"/>
-          <w:sz w:val="24"/>
-          <w:szCs w:val="24"/>
-        </w:rPr>
-        <w:t xml:space="preserve"> the Tribunal must issue the eviction order; but</w:t>
+        <w:t>in some cases the Tribunal must issue the eviction order; but</w:t>
       </w:r>
     </w:p>
     <w:p>
@@ -38933,18 +37649,8 @@
           <w:sz w:val="24"/>
           <w:szCs w:val="24"/>
         </w:rPr>
-        <w:t xml:space="preserve"> issue the eviction order) </w:t>
-      </w:r>
-      <w:proofErr w:type="gramStart"/>
-      <w:r>
-        <w:rPr>
-          <w:rFonts w:cs="Arial"/>
-          <w:sz w:val="24"/>
-          <w:szCs w:val="24"/>
-        </w:rPr>
-        <w:t>if:-</w:t>
-      </w:r>
-      <w:proofErr w:type="gramEnd"/>
+        <w:t xml:space="preserve"> issue the eviction order) if:-</w:t>
+      </w:r>
     </w:p>
     <w:p>
       <w:pPr>
@@ -39066,18 +37772,8 @@
           <w:sz w:val="24"/>
           <w:szCs w:val="24"/>
         </w:rPr>
-        <w:t xml:space="preserve"> whether or not to issue the eviction order if the Tribunal considers it right to end the tenancy) </w:t>
-      </w:r>
-      <w:proofErr w:type="gramStart"/>
-      <w:r>
-        <w:rPr>
-          <w:rFonts w:cs="Arial"/>
-          <w:sz w:val="24"/>
-          <w:szCs w:val="24"/>
-        </w:rPr>
-        <w:t>if:-</w:t>
-      </w:r>
-      <w:proofErr w:type="gramEnd"/>
+        <w:t xml:space="preserve"> whether or not to issue the eviction order if the Tribunal considers it right to end the tenancy) if:-</w:t>
+      </w:r>
     </w:p>
     <w:p>
       <w:pPr>
@@ -39289,7 +37985,7 @@
           <w:szCs w:val="24"/>
         </w:rPr>
       </w:pPr>
-      <w:bookmarkStart w:id="71" w:name="_Ref487018414"/>
+      <w:bookmarkStart w:id="70" w:name="_Ref487018414"/>
       <w:r>
         <w:rPr>
           <w:rFonts w:cs="Arial"/>
@@ -39299,7 +37995,7 @@
         </w:rPr>
         <w:t>Unlawful Eviction</w:t>
       </w:r>
-      <w:bookmarkEnd w:id="71"/>
+      <w:bookmarkEnd w:id="70"/>
     </w:p>
     <w:p>
       <w:pPr>
@@ -39704,8 +38400,11 @@
         <w:t>Contents and Condition</w:t>
       </w:r>
     </w:p>
-    <w:p>
-      <w:pPr>
+    <w:bookmarkStart w:id="71" w:name="_GoBack"/>
+    <w:bookmarkEnd w:id="71"/>
+    <w:p>
+      <w:pPr>
+        <w:ind w:firstLine="720"/>
         <w:rPr>
           <w:rFonts w:cs="Arial"/>
           <w:sz w:val="24"/>
@@ -40982,7 +39681,6 @@
           <w:szCs w:val="24"/>
         </w:rPr>
       </w:pPr>
-      <w:proofErr w:type="gramStart"/>
       <w:r>
         <w:rPr>
           <w:rFonts w:cs="Arial"/>
@@ -40990,17 +39688,7 @@
           <w:sz w:val="24"/>
           <w:szCs w:val="24"/>
         </w:rPr>
-        <w:t>Also</w:t>
-      </w:r>
-      <w:proofErr w:type="gramEnd"/>
-      <w:r>
-        <w:rPr>
-          <w:rFonts w:cs="Arial"/>
-          <w:color w:val="auto"/>
-          <w:sz w:val="24"/>
-          <w:szCs w:val="24"/>
-        </w:rPr>
-        <w:t xml:space="preserve"> if the landlord:</w:t>
+        <w:t>Also if the landlord:</w:t>
       </w:r>
     </w:p>
     <w:p>
@@ -41403,7 +40091,7 @@
           <w:szCs w:val="24"/>
         </w:rPr>
       </w:pPr>
-      <w:hyperlink r:id="rId28" w:history="1">
+      <w:hyperlink r:id="rId29" w:history="1">
         <w:r>
           <w:rPr>
             <w:rStyle w:val="Hyperlink"/>
@@ -41509,8 +40197,7 @@
         </w:rPr>
         <w:t xml:space="preserve">Email: </w:t>
       </w:r>
-      <w:hyperlink r:id="rId29" w:history="1">
-        <w:proofErr w:type="spellStart"/>
+      <w:hyperlink r:id="rId30" w:history="1">
         <w:r>
           <w:rPr>
             <w:rFonts w:cs="Arial"/>
@@ -41521,7 +40208,6 @@
           </w:rPr>
           <w:t>rss.dundee@gov.scot</w:t>
         </w:r>
-        <w:proofErr w:type="spellEnd"/>
       </w:hyperlink>
     </w:p>
     <w:p>
@@ -41617,7 +40303,7 @@
           <w:szCs w:val="24"/>
         </w:rPr>
       </w:pPr>
-      <w:hyperlink r:id="rId30" w:history="1">
+      <w:hyperlink r:id="rId31" w:history="1">
         <w:r>
           <w:rPr>
             <w:rStyle w:val="Hyperlink"/>
@@ -41771,7 +40457,7 @@
           <w:szCs w:val="24"/>
         </w:rPr>
       </w:pPr>
-      <w:hyperlink r:id="rId31" w:history="1">
+      <w:hyperlink r:id="rId32" w:history="1">
         <w:r>
           <w:rPr>
             <w:rStyle w:val="Hyperlink"/>
@@ -41882,7 +40568,7 @@
           <w:szCs w:val="24"/>
         </w:rPr>
       </w:pPr>
-      <w:hyperlink r:id="rId32" w:history="1">
+      <w:hyperlink r:id="rId33" w:history="1">
         <w:r>
           <w:rPr>
             <w:rStyle w:val="Hyperlink"/>
@@ -41932,7 +40618,6 @@
         </w:rPr>
         <w:t>Office of the Gas and Electricity Markets (</w:t>
       </w:r>
-      <w:proofErr w:type="spellStart"/>
       <w:r>
         <w:rPr>
           <w:rFonts w:cs="Arial"/>
@@ -41942,19 +40627,7 @@
           <w:sz w:val="24"/>
           <w:szCs w:val="24"/>
         </w:rPr>
-        <w:t>Ofgem</w:t>
-      </w:r>
-      <w:proofErr w:type="spellEnd"/>
-      <w:r>
-        <w:rPr>
-          <w:rFonts w:cs="Arial"/>
-          <w:b/>
-          <w:bCs/>
-          <w:color w:val="000000"/>
-          <w:sz w:val="24"/>
-          <w:szCs w:val="24"/>
-        </w:rPr>
-        <w:t>)</w:t>
+        <w:t>Ofgem)</w:t>
       </w:r>
     </w:p>
     <w:p>
@@ -42017,7 +40690,7 @@
           <w:szCs w:val="24"/>
         </w:rPr>
       </w:pPr>
-      <w:hyperlink r:id="rId33" w:history="1">
+      <w:hyperlink r:id="rId34" w:history="1">
         <w:r>
           <w:rPr>
             <w:rStyle w:val="Hyperlink"/>
@@ -42175,7 +40848,7 @@
           <w:szCs w:val="24"/>
         </w:rPr>
       </w:pPr>
-      <w:hyperlink r:id="rId34" w:history="1">
+      <w:hyperlink r:id="rId35" w:history="1">
         <w:r>
           <w:rPr>
             <w:rStyle w:val="Hyperlink"/>
@@ -42281,7 +40954,7 @@
           <w:szCs w:val="24"/>
         </w:rPr>
       </w:pPr>
-      <w:hyperlink r:id="rId35" w:history="1">
+      <w:hyperlink r:id="rId36" w:history="1">
         <w:r>
           <w:rPr>
             <w:rFonts w:cs="Arial"/>
@@ -42358,7 +41031,7 @@
           <w:szCs w:val="24"/>
         </w:rPr>
       </w:pPr>
-      <w:hyperlink r:id="rId36" w:history="1">
+      <w:hyperlink r:id="rId37" w:history="1">
         <w:r>
           <w:rPr>
             <w:rFonts w:cs="Arial"/>
@@ -42392,7 +41065,6 @@
           <w:szCs w:val="24"/>
         </w:rPr>
       </w:pPr>
-      <w:proofErr w:type="spellStart"/>
       <w:r>
         <w:rPr>
           <w:rFonts w:cs="Arial"/>
@@ -42402,19 +41074,7 @@
           <w:sz w:val="24"/>
           <w:szCs w:val="24"/>
         </w:rPr>
-        <w:t>Mydeposits</w:t>
-      </w:r>
-      <w:proofErr w:type="spellEnd"/>
-      <w:r>
-        <w:rPr>
-          <w:rFonts w:cs="Arial"/>
-          <w:b/>
-          <w:bCs/>
-          <w:color w:val="000000"/>
-          <w:sz w:val="24"/>
-          <w:szCs w:val="24"/>
-        </w:rPr>
-        <w:t xml:space="preserve"> Scotland</w:t>
+        <w:t>Mydeposits Scotland</w:t>
       </w:r>
     </w:p>
     <w:p>
@@ -42459,7 +41119,7 @@
         </w:rPr>
         <w:t xml:space="preserve"> </w:t>
       </w:r>
-      <w:hyperlink r:id="rId37" w:history="1">
+      <w:hyperlink r:id="rId38" w:history="1">
         <w:r>
           <w:rPr>
             <w:rFonts w:cs="Arial"/>
@@ -42605,7 +41265,7 @@
           <w:szCs w:val="24"/>
         </w:rPr>
       </w:pPr>
-      <w:hyperlink r:id="rId38" w:history="1">
+      <w:hyperlink r:id="rId39" w:history="1">
         <w:r>
           <w:rPr>
             <w:rStyle w:val="Hyperlink"/>
@@ -42694,7 +41354,7 @@
           <w:szCs w:val="24"/>
         </w:rPr>
       </w:pPr>
-      <w:hyperlink r:id="rId39" w:history="1">
+      <w:hyperlink r:id="rId40" w:history="1">
         <w:r>
           <w:rPr>
             <w:rStyle w:val="Hyperlink"/>
@@ -42814,7 +41474,7 @@
           <w:szCs w:val="24"/>
         </w:rPr>
       </w:pPr>
-      <w:hyperlink r:id="rId40" w:history="1">
+      <w:hyperlink r:id="rId41" w:history="1">
         <w:r>
           <w:rPr>
             <w:rStyle w:val="Hyperlink"/>
@@ -42896,7 +41556,7 @@
           <w:szCs w:val="24"/>
         </w:rPr>
       </w:pPr>
-      <w:hyperlink r:id="rId41" w:history="1">
+      <w:hyperlink r:id="rId42" w:history="1">
         <w:r>
           <w:rPr>
             <w:rStyle w:val="Hyperlink"/>
@@ -43055,7 +41715,7 @@
           <w:szCs w:val="24"/>
         </w:rPr>
       </w:pPr>
-      <w:hyperlink r:id="rId42" w:history="1">
+      <w:hyperlink r:id="rId43" w:history="1">
         <w:r>
           <w:rPr>
             <w:rStyle w:val="Hyperlink"/>
@@ -43166,7 +41826,7 @@
           <w:szCs w:val="24"/>
         </w:rPr>
       </w:pPr>
-      <w:hyperlink r:id="rId43" w:history="1">
+      <w:hyperlink r:id="rId44" w:history="1">
         <w:r>
           <w:rPr>
             <w:rStyle w:val="Hyperlink"/>
@@ -43277,7 +41937,7 @@
           <w:szCs w:val="24"/>
         </w:rPr>
       </w:pPr>
-      <w:hyperlink r:id="rId44" w:history="1">
+      <w:hyperlink r:id="rId45" w:history="1">
         <w:r>
           <w:rPr>
             <w:rStyle w:val="Hyperlink"/>
@@ -43389,7 +42049,7 @@
           <w:szCs w:val="24"/>
         </w:rPr>
       </w:pPr>
-      <w:hyperlink r:id="rId45" w:history="1">
+      <w:hyperlink r:id="rId46" w:history="1">
         <w:r>
           <w:rPr>
             <w:rStyle w:val="Hyperlink"/>
@@ -43500,7 +42160,7 @@
           <w:szCs w:val="24"/>
         </w:rPr>
       </w:pPr>
-      <w:hyperlink r:id="rId46" w:history="1">
+      <w:hyperlink r:id="rId47" w:history="1">
         <w:r>
           <w:rPr>
             <w:rStyle w:val="Hyperlink"/>
@@ -43563,7 +42223,7 @@
           <w:szCs w:val="24"/>
         </w:rPr>
       </w:pPr>
-      <w:hyperlink r:id="rId47" w:history="1">
+      <w:hyperlink r:id="rId48" w:history="1">
         <w:r>
           <w:rPr>
             <w:rFonts w:cs="Arial"/>
@@ -43596,7 +42256,7 @@
           <w:szCs w:val="24"/>
         </w:rPr>
       </w:pPr>
-      <w:hyperlink r:id="rId48" w:history="1">
+      <w:hyperlink r:id="rId49" w:history="1">
         <w:r>
           <w:rPr>
             <w:rFonts w:cs="Arial"/>
@@ -43629,7 +42289,7 @@
           <w:szCs w:val="24"/>
         </w:rPr>
       </w:pPr>
-      <w:hyperlink r:id="rId49" w:history="1">
+      <w:hyperlink r:id="rId50" w:history="1">
         <w:r>
           <w:rPr>
             <w:rStyle w:val="Hyperlink"/>
@@ -43662,7 +42322,7 @@
           <w:szCs w:val="24"/>
         </w:rPr>
       </w:pPr>
-      <w:hyperlink r:id="rId50" w:history="1">
+      <w:hyperlink r:id="rId51" w:history="1">
         <w:r>
           <w:rPr>
             <w:rFonts w:cs="Arial"/>
@@ -43671,29 +42331,7 @@
             <w:szCs w:val="24"/>
             <w:u w:val="single"/>
           </w:rPr>
-          <w:t xml:space="preserve">Antisocial Behaviour </w:t>
-        </w:r>
-        <w:proofErr w:type="spellStart"/>
-        <w:r>
-          <w:rPr>
-            <w:rFonts w:cs="Arial"/>
-            <w:color w:val="auto"/>
-            <w:sz w:val="24"/>
-            <w:szCs w:val="24"/>
-            <w:u w:val="single"/>
-          </w:rPr>
-          <w:t>etc</w:t>
-        </w:r>
-        <w:proofErr w:type="spellEnd"/>
-        <w:r>
-          <w:rPr>
-            <w:rFonts w:cs="Arial"/>
-            <w:color w:val="auto"/>
-            <w:sz w:val="24"/>
-            <w:szCs w:val="24"/>
-            <w:u w:val="single"/>
-          </w:rPr>
-          <w:t xml:space="preserve"> (Scotland) Act 2004</w:t>
+          <w:t>Antisocial Behaviour etc (Scotland) Act 2004</w:t>
         </w:r>
       </w:hyperlink>
       <w:r>
@@ -43717,7 +42355,7 @@
           <w:szCs w:val="24"/>
         </w:rPr>
       </w:pPr>
-      <w:hyperlink r:id="rId51" w:history="1">
+      <w:hyperlink r:id="rId52" w:history="1">
         <w:r>
           <w:rPr>
             <w:rFonts w:cs="Arial"/>
@@ -43750,7 +42388,7 @@
           <w:szCs w:val="24"/>
         </w:rPr>
       </w:pPr>
-      <w:hyperlink r:id="rId52" w:history="1">
+      <w:hyperlink r:id="rId53" w:history="1">
         <w:r>
           <w:rPr>
             <w:rStyle w:val="Hyperlink"/>
@@ -43783,7 +42421,7 @@
           <w:szCs w:val="24"/>
         </w:rPr>
       </w:pPr>
-      <w:hyperlink r:id="rId53" w:history="1">
+      <w:hyperlink r:id="rId54" w:history="1">
         <w:r>
           <w:rPr>
             <w:rStyle w:val="Hyperlink"/>
@@ -43826,7 +42464,7 @@
           <w:szCs w:val="24"/>
         </w:rPr>
       </w:pPr>
-      <w:hyperlink r:id="rId54" w:history="1">
+      <w:hyperlink r:id="rId55" w:history="1">
         <w:r>
           <w:rPr>
             <w:rFonts w:cs="Arial"/>
@@ -43859,7 +42497,7 @@
           <w:szCs w:val="24"/>
         </w:rPr>
       </w:pPr>
-      <w:hyperlink r:id="rId55" w:history="1">
+      <w:hyperlink r:id="rId56" w:history="1">
         <w:r>
           <w:rPr>
             <w:rStyle w:val="Hyperlink"/>
@@ -43896,7 +42534,7 @@
           <w:szCs w:val="24"/>
         </w:rPr>
       </w:pPr>
-      <w:hyperlink r:id="rId56" w:history="1">
+      <w:hyperlink r:id="rId57" w:history="1">
         <w:r>
           <w:rPr>
             <w:rFonts w:cs="Arial"/>
@@ -43931,7 +42569,7 @@
           <w:szCs w:val="24"/>
         </w:rPr>
       </w:pPr>
-      <w:hyperlink r:id="rId57" w:history="1">
+      <w:hyperlink r:id="rId58" w:history="1">
         <w:r>
           <w:rPr>
             <w:rStyle w:val="Hyperlink"/>
@@ -43985,7 +42623,7 @@
           <w:szCs w:val="24"/>
         </w:rPr>
       </w:pPr>
-      <w:hyperlink r:id="rId58" w:history="1">
+      <w:hyperlink r:id="rId59" w:history="1">
         <w:r>
           <w:rPr>
             <w:rStyle w:val="Hyperlink"/>
@@ -44009,7 +42647,7 @@
           <w:szCs w:val="24"/>
         </w:rPr>
       </w:pPr>
-      <w:hyperlink r:id="rId59" w:history="1">
+      <w:hyperlink r:id="rId60" w:history="1">
         <w:r>
           <w:rPr>
             <w:rStyle w:val="Hyperlink"/>
@@ -44033,7 +42671,7 @@
           <w:szCs w:val="24"/>
         </w:rPr>
       </w:pPr>
-      <w:hyperlink r:id="rId60" w:history="1">
+      <w:hyperlink r:id="rId61" w:history="1">
         <w:r>
           <w:rPr>
             <w:rStyle w:val="Hyperlink"/>
@@ -44057,7 +42695,7 @@
           <w:szCs w:val="24"/>
         </w:rPr>
       </w:pPr>
-      <w:hyperlink r:id="rId61" w:history="1">
+      <w:hyperlink r:id="rId62" w:history="1">
         <w:r>
           <w:rPr>
             <w:rStyle w:val="Hyperlink"/>
@@ -44081,7 +42719,7 @@
           <w:szCs w:val="24"/>
         </w:rPr>
       </w:pPr>
-      <w:hyperlink r:id="rId62" w:history="1">
+      <w:hyperlink r:id="rId63" w:history="1">
         <w:r>
           <w:rPr>
             <w:rStyle w:val="Hyperlink"/>
@@ -44105,7 +42743,7 @@
           <w:szCs w:val="24"/>
         </w:rPr>
       </w:pPr>
-      <w:hyperlink r:id="rId63" w:history="1">
+      <w:hyperlink r:id="rId64" w:history="1">
         <w:r>
           <w:rPr>
             <w:rStyle w:val="Hyperlink"/>
@@ -44129,7 +42767,7 @@
           <w:szCs w:val="24"/>
         </w:rPr>
       </w:pPr>
-      <w:hyperlink r:id="rId64" w:history="1">
+      <w:hyperlink r:id="rId65" w:history="1">
         <w:r>
           <w:rPr>
             <w:rStyle w:val="Hyperlink"/>
@@ -44174,7 +42812,7 @@
         </w:rPr>
         <w:t xml:space="preserve">PLEASE NOTE these hyperlinks links to </w:t>
       </w:r>
-      <w:hyperlink r:id="rId65" w:history="1">
+      <w:hyperlink r:id="rId66" w:history="1">
         <w:r>
           <w:rPr>
             <w:rStyle w:val="Hyperlink"/>
@@ -44248,14 +42886,12 @@
         <w:u w:val="single"/>
       </w:rPr>
     </w:pPr>
-    <w:proofErr w:type="gramStart"/>
     <w:r>
       <w:rPr>
         <w:u w:val="single"/>
       </w:rPr>
       <w:t>Key:-</w:t>
     </w:r>
-    <w:proofErr w:type="gramEnd"/>
   </w:p>
   <w:p>
     <w:pPr>
@@ -44282,15 +42918,7 @@
       <w:pStyle w:val="Footer"/>
     </w:pPr>
     <w:r>
-      <w:t xml:space="preserve">Normal Text: Discretionary clauses - a landlord can </w:t>
-    </w:r>
-    <w:proofErr w:type="gramStart"/>
-    <w:r>
-      <w:t>chose</w:t>
-    </w:r>
-    <w:proofErr w:type="gramEnd"/>
-    <w:r>
-      <w:t xml:space="preserve"> to include this if he or she wishes</w:t>
+      <w:t>Normal Text: Discretionary clauses - a landlord can chose to include this if he or she wishes</w:t>
     </w:r>
   </w:p>
 </w:ftr>
@@ -44342,14 +42970,12 @@
         <w:u w:val="single"/>
       </w:rPr>
     </w:pPr>
-    <w:proofErr w:type="gramStart"/>
     <w:r>
       <w:rPr>
         <w:u w:val="single"/>
       </w:rPr>
       <w:t>Key:-</w:t>
     </w:r>
-    <w:proofErr w:type="gramEnd"/>
   </w:p>
   <w:p>
     <w:pPr>
@@ -44403,7 +43029,7 @@
       <w:rPr>
         <w:noProof/>
       </w:rPr>
-      <w:t>67</w:t>
+      <w:t>60</w:t>
     </w:r>
     <w:r>
       <w:rPr>
@@ -52129,7 +50755,7 @@
 </file>
 
 <file path=customXml/itemProps2.xml><?xml version="1.0" encoding="utf-8"?>
-<ds:datastoreItem xmlns:ds="http://schemas.openxmlformats.org/officeDocument/2006/customXml" ds:itemID="{F9312827-8E83-5240-A43D-407D027AC245}">
+<ds:datastoreItem xmlns:ds="http://schemas.openxmlformats.org/officeDocument/2006/customXml" ds:itemID="{AA157988-2D0C-ED42-8CF1-E7A5AF5433CF}">
   <ds:schemaRefs>
     <ds:schemaRef ds:uri="http://schemas.openxmlformats.org/officeDocument/2006/bibliography"/>
   </ds:schemaRefs>

</xml_diff>

<commit_message>
Improved formatting of additional terms
</commit_message>
<xml_diff>
--- a/housing-service/src/main/resources/templates/model-tenancy-agreement-with-notes.docx
+++ b/housing-service/src/main/resources/templates/model-tenancy-agreement-with-notes.docx
@@ -15906,6 +15906,7 @@
           <w:szCs w:val="24"/>
           <w:lang w:eastAsia="en-GB"/>
         </w:rPr>
+        <w:instrText xml:space="preserve"> \* MERGEFORMAT </w:instrText>
       </w:r>
       <w:r>
         <w:rPr>
@@ -15914,7 +15915,6 @@
           <w:szCs w:val="24"/>
           <w:lang w:eastAsia="en-GB"/>
         </w:rPr>
-        <w:instrText xml:space="preserve"> \* MERGEFORMAT </w:instrText>
       </w:r>
       <w:r>
         <w:rPr>
@@ -24746,9 +24746,11 @@
           <w:szCs w:val="28"/>
         </w:rPr>
         <w:lastRenderedPageBreak/>
-        <w:t>ADD ANY ADDITIONAL TENANCY TERMS HERE</w:t>
-      </w:r>
+        <w:t>ADDITIONAL TENANCY TERMS</w:t>
+      </w:r>
+      <w:bookmarkStart w:id="62" w:name="_GoBack"/>
       <w:bookmarkEnd w:id="61"/>
+      <w:bookmarkEnd w:id="62"/>
     </w:p>
     <w:p>
       <w:pPr>
@@ -24863,7 +24865,7 @@
         </w:rPr>
         <w:br w:type="page"/>
       </w:r>
-      <w:bookmarkStart w:id="62" w:name="_Toc497204702"/>
+      <w:bookmarkStart w:id="63" w:name="_Toc497204702"/>
       <w:r>
         <w:rPr>
           <w:rFonts w:cs="Arial"/>
@@ -24873,7 +24875,7 @@
         <w:lastRenderedPageBreak/>
         <w:t>THE GUARANTOR</w:t>
       </w:r>
-      <w:bookmarkEnd w:id="62"/>
+      <w:bookmarkEnd w:id="63"/>
     </w:p>
     <w:p>
       <w:pPr>
@@ -25095,7 +25097,7 @@
           <w:szCs w:val="28"/>
         </w:rPr>
       </w:pPr>
-      <w:bookmarkStart w:id="63" w:name="_Toc497204703"/>
+      <w:bookmarkStart w:id="64" w:name="_Toc497204703"/>
       <w:r>
         <w:rPr>
           <w:rFonts w:cs="Arial"/>
@@ -25104,7 +25106,7 @@
         </w:rPr>
         <w:t>DECLARATIONS</w:t>
       </w:r>
-      <w:bookmarkEnd w:id="63"/>
+      <w:bookmarkEnd w:id="64"/>
     </w:p>
     <w:p>
       <w:pPr>
@@ -25484,8 +25486,8 @@
           <w:szCs w:val="24"/>
         </w:rPr>
       </w:pPr>
-      <w:bookmarkStart w:id="64" w:name="_Toc495589975"/>
-      <w:bookmarkStart w:id="65" w:name="_Toc495593660"/>
+      <w:bookmarkStart w:id="65" w:name="_Toc495589975"/>
+      <w:bookmarkStart w:id="66" w:name="_Toc495593660"/>
       <w:r>
         <w:rPr>
           <w:rFonts w:cs="Arial"/>
@@ -25494,8 +25496,8 @@
         </w:rPr>
         <w:t>Private residential tenancies are not subject to the Requirements of Writing (Scotland) Act 1995, so this Agreement can be ‘signed’ by the Tenant(s) and Landlord(s) typing their names into the electronic document and sending it by email if all parties agree to this. A physical copy can be signed instead if this is preferred.</w:t>
       </w:r>
-      <w:bookmarkEnd w:id="64"/>
       <w:bookmarkEnd w:id="65"/>
+      <w:bookmarkEnd w:id="66"/>
       <w:r>
         <w:rPr>
           <w:rFonts w:cs="Arial"/>
@@ -30213,14 +30215,14 @@
           <w:rFonts w:cs="Arial"/>
         </w:rPr>
       </w:pPr>
-      <w:bookmarkStart w:id="66" w:name="_Ref487097927"/>
+      <w:bookmarkStart w:id="67" w:name="_Ref487097927"/>
       <w:r>
         <w:rPr>
           <w:rFonts w:cs="Arial"/>
         </w:rPr>
         <w:t>Reasonable Care</w:t>
       </w:r>
-      <w:bookmarkEnd w:id="66"/>
+      <w:bookmarkEnd w:id="67"/>
     </w:p>
     <w:p>
       <w:pPr>
@@ -31285,14 +31287,14 @@
           <w:rFonts w:cs="Arial"/>
         </w:rPr>
       </w:pPr>
-      <w:bookmarkStart w:id="67" w:name="_Ref487096232"/>
+      <w:bookmarkStart w:id="68" w:name="_Ref487096232"/>
       <w:r>
         <w:rPr>
           <w:rFonts w:cs="Arial"/>
         </w:rPr>
         <w:t>Gas Safety</w:t>
       </w:r>
-      <w:bookmarkEnd w:id="67"/>
+      <w:bookmarkEnd w:id="68"/>
     </w:p>
     <w:p>
       <w:pPr>
@@ -31546,14 +31548,14 @@
           <w:rFonts w:cs="Arial"/>
         </w:rPr>
       </w:pPr>
-      <w:bookmarkStart w:id="68" w:name="_Ref487096251"/>
+      <w:bookmarkStart w:id="69" w:name="_Ref487096251"/>
       <w:r>
         <w:rPr>
           <w:rFonts w:cs="Arial"/>
         </w:rPr>
         <w:t>Electrical Safety</w:t>
       </w:r>
-      <w:bookmarkEnd w:id="68"/>
+      <w:bookmarkEnd w:id="69"/>
       <w:r>
         <w:rPr>
           <w:rFonts w:cs="Arial"/>
@@ -32386,14 +32388,14 @@
           <w:rFonts w:cs="Arial"/>
         </w:rPr>
       </w:pPr>
-      <w:bookmarkStart w:id="69" w:name="_Ref487096274"/>
+      <w:bookmarkStart w:id="70" w:name="_Ref487096274"/>
       <w:r>
         <w:rPr>
           <w:rFonts w:cs="Arial"/>
         </w:rPr>
         <w:t>Energy Performance Certificate</w:t>
       </w:r>
-      <w:bookmarkEnd w:id="69"/>
+      <w:bookmarkEnd w:id="70"/>
       <w:r>
         <w:rPr>
           <w:rFonts w:cs="Arial"/>
@@ -37985,7 +37987,7 @@
           <w:szCs w:val="24"/>
         </w:rPr>
       </w:pPr>
-      <w:bookmarkStart w:id="70" w:name="_Ref487018414"/>
+      <w:bookmarkStart w:id="71" w:name="_Ref487018414"/>
       <w:r>
         <w:rPr>
           <w:rFonts w:cs="Arial"/>
@@ -37995,7 +37997,7 @@
         </w:rPr>
         <w:t>Unlawful Eviction</w:t>
       </w:r>
-      <w:bookmarkEnd w:id="70"/>
+      <w:bookmarkEnd w:id="71"/>
     </w:p>
     <w:p>
       <w:pPr>
@@ -38400,8 +38402,6 @@
         <w:t>Contents and Condition</w:t>
       </w:r>
     </w:p>
-    <w:bookmarkStart w:id="71" w:name="_GoBack"/>
-    <w:bookmarkEnd w:id="71"/>
     <w:p>
       <w:pPr>
         <w:ind w:firstLine="720"/>
@@ -43029,7 +43029,7 @@
       <w:rPr>
         <w:noProof/>
       </w:rPr>
-      <w:t>60</w:t>
+      <w:t>22</w:t>
     </w:r>
     <w:r>
       <w:rPr>
@@ -50755,7 +50755,7 @@
 </file>
 
 <file path=customXml/itemProps2.xml><?xml version="1.0" encoding="utf-8"?>
-<ds:datastoreItem xmlns:ds="http://schemas.openxmlformats.org/officeDocument/2006/customXml" ds:itemID="{AA157988-2D0C-ED42-8CF1-E7A5AF5433CF}">
+<ds:datastoreItem xmlns:ds="http://schemas.openxmlformats.org/officeDocument/2006/customXml" ds:itemID="{D14B3D17-0763-DE47-B970-F9382D685292}">
   <ds:schemaRefs>
     <ds:schemaRef ds:uri="http://schemas.openxmlformats.org/officeDocument/2006/bibliography"/>
   </ds:schemaRefs>

</xml_diff>

<commit_message>
Better signature blocks, added rentPaymentFrequencyDayOrDate behaviour
</commit_message>
<xml_diff>
--- a/housing-service/src/main/resources/templates/model-tenancy-agreement-with-notes.docx
+++ b/housing-service/src/main/resources/templates/model-tenancy-agreement-with-notes.docx
@@ -407,7 +407,7 @@
       <w:pPr>
         <w:pStyle w:val="TOC1"/>
         <w:rPr>
-          <w:rFonts w:eastAsiaTheme="minorEastAsia" w:cs="Arial"/>
+          <w:rFonts w:asciiTheme="minorHAnsi" w:eastAsiaTheme="minorEastAsia" w:hAnsiTheme="minorHAnsi" w:cstheme="minorBidi"/>
           <w:b w:val="0"/>
           <w:sz w:val="24"/>
           <w:szCs w:val="24"/>
@@ -417,22 +417,25 @@
       <w:r>
         <w:rPr>
           <w:rFonts w:cs="Arial"/>
+          <w:b w:val="0"/>
         </w:rPr>
         <w:fldChar w:fldCharType="begin"/>
       </w:r>
       <w:r>
         <w:rPr>
           <w:rFonts w:cs="Arial"/>
-        </w:rPr>
-        <w:instrText xml:space="preserve"> TOC \o "1-3" \h \z \u </w:instrText>
-      </w:r>
-      <w:r>
-        <w:rPr>
-          <w:rFonts w:cs="Arial"/>
+          <w:b w:val="0"/>
+        </w:rPr>
+        <w:instrText xml:space="preserve"> TOC \o "1-2" \h \z \t "Heading 3,3" </w:instrText>
+      </w:r>
+      <w:r>
+        <w:rPr>
+          <w:rFonts w:cs="Arial"/>
+          <w:b w:val="0"/>
         </w:rPr>
         <w:fldChar w:fldCharType="separate"/>
       </w:r>
-      <w:hyperlink w:anchor="_Toc497204658" w:history="1">
+      <w:hyperlink w:anchor="_Toc497899647" w:history="1">
         <w:r>
           <w:rPr>
             <w:rStyle w:val="Hyperlink"/>
@@ -442,48 +445,41 @@
         </w:r>
         <w:r>
           <w:rPr>
-            <w:rFonts w:cs="Arial"/>
             <w:webHidden/>
           </w:rPr>
           <w:tab/>
         </w:r>
         <w:r>
           <w:rPr>
-            <w:rFonts w:cs="Arial"/>
             <w:webHidden/>
           </w:rPr>
           <w:fldChar w:fldCharType="begin"/>
         </w:r>
         <w:r>
           <w:rPr>
-            <w:rFonts w:cs="Arial"/>
             <w:webHidden/>
           </w:rPr>
-          <w:instrText xml:space="preserve"> PAGEREF _Toc497204658 \h </w:instrText>
+          <w:instrText xml:space="preserve"> PAGEREF _Toc497899647 \h </w:instrText>
         </w:r>
         <w:r>
           <w:rPr>
-            <w:rFonts w:cs="Arial"/>
             <w:webHidden/>
           </w:rPr>
         </w:r>
         <w:r>
           <w:rPr>
-            <w:rFonts w:cs="Arial"/>
             <w:webHidden/>
           </w:rPr>
           <w:fldChar w:fldCharType="separate"/>
         </w:r>
         <w:r>
           <w:rPr>
-            <w:rFonts w:cs="Arial"/>
             <w:webHidden/>
           </w:rPr>
           <w:t>2</w:t>
         </w:r>
         <w:r>
           <w:rPr>
-            <w:rFonts w:cs="Arial"/>
             <w:webHidden/>
           </w:rPr>
           <w:fldChar w:fldCharType="end"/>
@@ -494,14 +490,14 @@
       <w:pPr>
         <w:pStyle w:val="TOC1"/>
         <w:rPr>
-          <w:rFonts w:eastAsiaTheme="minorEastAsia" w:cs="Arial"/>
+          <w:rFonts w:asciiTheme="minorHAnsi" w:eastAsiaTheme="minorEastAsia" w:hAnsiTheme="minorHAnsi" w:cstheme="minorBidi"/>
           <w:b w:val="0"/>
           <w:sz w:val="24"/>
           <w:szCs w:val="24"/>
           <w:lang w:val="en-US"/>
         </w:rPr>
       </w:pPr>
-      <w:hyperlink w:anchor="_Toc497204659" w:history="1">
+      <w:hyperlink w:anchor="_Toc497899648" w:history="1">
         <w:r>
           <w:rPr>
             <w:rStyle w:val="Hyperlink"/>
@@ -511,48 +507,41 @@
         </w:r>
         <w:r>
           <w:rPr>
-            <w:rFonts w:cs="Arial"/>
             <w:webHidden/>
           </w:rPr>
           <w:tab/>
         </w:r>
         <w:r>
           <w:rPr>
-            <w:rFonts w:cs="Arial"/>
             <w:webHidden/>
           </w:rPr>
           <w:fldChar w:fldCharType="begin"/>
         </w:r>
         <w:r>
           <w:rPr>
-            <w:rFonts w:cs="Arial"/>
             <w:webHidden/>
           </w:rPr>
-          <w:instrText xml:space="preserve"> PAGEREF _Toc497204659 \h </w:instrText>
+          <w:instrText xml:space="preserve"> PAGEREF _Toc497899648 \h </w:instrText>
         </w:r>
         <w:r>
           <w:rPr>
-            <w:rFonts w:cs="Arial"/>
             <w:webHidden/>
           </w:rPr>
         </w:r>
         <w:r>
           <w:rPr>
-            <w:rFonts w:cs="Arial"/>
             <w:webHidden/>
           </w:rPr>
           <w:fldChar w:fldCharType="separate"/>
         </w:r>
         <w:r>
           <w:rPr>
-            <w:rFonts w:cs="Arial"/>
             <w:webHidden/>
           </w:rPr>
           <w:t>3</w:t>
         </w:r>
         <w:r>
           <w:rPr>
-            <w:rFonts w:cs="Arial"/>
             <w:webHidden/>
           </w:rPr>
           <w:fldChar w:fldCharType="end"/>
@@ -563,14 +552,14 @@
       <w:pPr>
         <w:pStyle w:val="TOC1"/>
         <w:rPr>
-          <w:rFonts w:eastAsiaTheme="minorEastAsia" w:cs="Arial"/>
+          <w:rFonts w:asciiTheme="minorHAnsi" w:eastAsiaTheme="minorEastAsia" w:hAnsiTheme="minorHAnsi" w:cstheme="minorBidi"/>
           <w:b w:val="0"/>
           <w:sz w:val="24"/>
           <w:szCs w:val="24"/>
           <w:lang w:val="en-US"/>
         </w:rPr>
       </w:pPr>
-      <w:hyperlink w:anchor="_Toc497204660" w:history="1">
+      <w:hyperlink w:anchor="_Toc497899649" w:history="1">
         <w:r>
           <w:rPr>
             <w:rStyle w:val="Hyperlink"/>
@@ -588,48 +577,41 @@
         </w:r>
         <w:r>
           <w:rPr>
-            <w:rFonts w:cs="Arial"/>
             <w:webHidden/>
           </w:rPr>
           <w:tab/>
         </w:r>
         <w:r>
           <w:rPr>
-            <w:rFonts w:cs="Arial"/>
             <w:webHidden/>
           </w:rPr>
           <w:fldChar w:fldCharType="begin"/>
         </w:r>
         <w:r>
           <w:rPr>
-            <w:rFonts w:cs="Arial"/>
             <w:webHidden/>
           </w:rPr>
-          <w:instrText xml:space="preserve"> PAGEREF _Toc497204660 \h </w:instrText>
+          <w:instrText xml:space="preserve"> PAGEREF _Toc497899649 \h </w:instrText>
         </w:r>
         <w:r>
           <w:rPr>
-            <w:rFonts w:cs="Arial"/>
             <w:webHidden/>
           </w:rPr>
         </w:r>
         <w:r>
           <w:rPr>
-            <w:rFonts w:cs="Arial"/>
             <w:webHidden/>
           </w:rPr>
           <w:fldChar w:fldCharType="separate"/>
         </w:r>
         <w:r>
           <w:rPr>
-            <w:rFonts w:cs="Arial"/>
             <w:webHidden/>
           </w:rPr>
           <w:t>5</w:t>
         </w:r>
         <w:r>
           <w:rPr>
-            <w:rFonts w:cs="Arial"/>
             <w:webHidden/>
           </w:rPr>
           <w:fldChar w:fldCharType="end"/>
@@ -640,13 +622,13 @@
       <w:pPr>
         <w:pStyle w:val="TOC2"/>
         <w:rPr>
-          <w:rFonts w:eastAsiaTheme="minorEastAsia" w:cs="Arial"/>
+          <w:rFonts w:asciiTheme="minorHAnsi" w:eastAsiaTheme="minorEastAsia" w:hAnsiTheme="minorHAnsi" w:cstheme="minorBidi"/>
           <w:sz w:val="24"/>
           <w:szCs w:val="24"/>
           <w:lang w:val="en-US"/>
         </w:rPr>
       </w:pPr>
-      <w:hyperlink w:anchor="_Toc497204661" w:history="1">
+      <w:hyperlink w:anchor="_Toc497899650" w:history="1">
         <w:r>
           <w:rPr>
             <w:rStyle w:val="Hyperlink"/>
@@ -656,7 +638,7 @@
         </w:r>
         <w:r>
           <w:rPr>
-            <w:rFonts w:eastAsiaTheme="minorEastAsia" w:cs="Arial"/>
+            <w:rFonts w:asciiTheme="minorHAnsi" w:eastAsiaTheme="minorEastAsia" w:hAnsiTheme="minorHAnsi" w:cstheme="minorBidi"/>
             <w:sz w:val="24"/>
             <w:szCs w:val="24"/>
             <w:lang w:val="en-US"/>
@@ -673,48 +655,41 @@
         </w:r>
         <w:r>
           <w:rPr>
-            <w:rFonts w:cs="Arial"/>
             <w:webHidden/>
           </w:rPr>
           <w:tab/>
         </w:r>
         <w:r>
           <w:rPr>
-            <w:rFonts w:cs="Arial"/>
             <w:webHidden/>
           </w:rPr>
           <w:fldChar w:fldCharType="begin"/>
         </w:r>
         <w:r>
           <w:rPr>
-            <w:rFonts w:cs="Arial"/>
             <w:webHidden/>
           </w:rPr>
-          <w:instrText xml:space="preserve"> PAGEREF _Toc497204661 \h </w:instrText>
+          <w:instrText xml:space="preserve"> PAGEREF _Toc497899650 \h </w:instrText>
         </w:r>
         <w:r>
           <w:rPr>
-            <w:rFonts w:cs="Arial"/>
             <w:webHidden/>
           </w:rPr>
         </w:r>
         <w:r>
           <w:rPr>
-            <w:rFonts w:cs="Arial"/>
             <w:webHidden/>
           </w:rPr>
           <w:fldChar w:fldCharType="separate"/>
         </w:r>
         <w:r>
           <w:rPr>
-            <w:rFonts w:cs="Arial"/>
             <w:webHidden/>
           </w:rPr>
           <w:t>5</w:t>
         </w:r>
         <w:r>
           <w:rPr>
-            <w:rFonts w:cs="Arial"/>
             <w:webHidden/>
           </w:rPr>
           <w:fldChar w:fldCharType="end"/>
@@ -725,13 +700,13 @@
       <w:pPr>
         <w:pStyle w:val="TOC2"/>
         <w:rPr>
-          <w:rFonts w:eastAsiaTheme="minorEastAsia" w:cs="Arial"/>
+          <w:rFonts w:asciiTheme="minorHAnsi" w:eastAsiaTheme="minorEastAsia" w:hAnsiTheme="minorHAnsi" w:cstheme="minorBidi"/>
           <w:sz w:val="24"/>
           <w:szCs w:val="24"/>
           <w:lang w:val="en-US"/>
         </w:rPr>
       </w:pPr>
-      <w:hyperlink w:anchor="_Toc497204662" w:history="1">
+      <w:hyperlink w:anchor="_Toc497899651" w:history="1">
         <w:r>
           <w:rPr>
             <w:rStyle w:val="Hyperlink"/>
@@ -741,7 +716,7 @@
         </w:r>
         <w:r>
           <w:rPr>
-            <w:rFonts w:eastAsiaTheme="minorEastAsia" w:cs="Arial"/>
+            <w:rFonts w:asciiTheme="minorHAnsi" w:eastAsiaTheme="minorEastAsia" w:hAnsiTheme="minorHAnsi" w:cstheme="minorBidi"/>
             <w:sz w:val="24"/>
             <w:szCs w:val="24"/>
             <w:lang w:val="en-US"/>
@@ -758,48 +733,41 @@
         </w:r>
         <w:r>
           <w:rPr>
-            <w:rFonts w:cs="Arial"/>
             <w:webHidden/>
           </w:rPr>
           <w:tab/>
         </w:r>
         <w:r>
           <w:rPr>
-            <w:rFonts w:cs="Arial"/>
             <w:webHidden/>
           </w:rPr>
           <w:fldChar w:fldCharType="begin"/>
         </w:r>
         <w:r>
           <w:rPr>
-            <w:rFonts w:cs="Arial"/>
             <w:webHidden/>
           </w:rPr>
-          <w:instrText xml:space="preserve"> PAGEREF _Toc497204662 \h </w:instrText>
+          <w:instrText xml:space="preserve"> PAGEREF _Toc497899651 \h </w:instrText>
         </w:r>
         <w:r>
           <w:rPr>
-            <w:rFonts w:cs="Arial"/>
             <w:webHidden/>
           </w:rPr>
         </w:r>
         <w:r>
           <w:rPr>
-            <w:rFonts w:cs="Arial"/>
             <w:webHidden/>
           </w:rPr>
           <w:fldChar w:fldCharType="separate"/>
         </w:r>
         <w:r>
           <w:rPr>
-            <w:rFonts w:cs="Arial"/>
             <w:webHidden/>
           </w:rPr>
           <w:t>5</w:t>
         </w:r>
         <w:r>
           <w:rPr>
-            <w:rFonts w:cs="Arial"/>
             <w:webHidden/>
           </w:rPr>
           <w:fldChar w:fldCharType="end"/>
@@ -810,13 +778,13 @@
       <w:pPr>
         <w:pStyle w:val="TOC2"/>
         <w:rPr>
-          <w:rFonts w:eastAsiaTheme="minorEastAsia" w:cs="Arial"/>
+          <w:rFonts w:asciiTheme="minorHAnsi" w:eastAsiaTheme="minorEastAsia" w:hAnsiTheme="minorHAnsi" w:cstheme="minorBidi"/>
           <w:sz w:val="24"/>
           <w:szCs w:val="24"/>
           <w:lang w:val="en-US"/>
         </w:rPr>
       </w:pPr>
-      <w:hyperlink w:anchor="_Toc497204663" w:history="1">
+      <w:hyperlink w:anchor="_Toc497899652" w:history="1">
         <w:r>
           <w:rPr>
             <w:rStyle w:val="Hyperlink"/>
@@ -826,7 +794,7 @@
         </w:r>
         <w:r>
           <w:rPr>
-            <w:rFonts w:eastAsiaTheme="minorEastAsia" w:cs="Arial"/>
+            <w:rFonts w:asciiTheme="minorHAnsi" w:eastAsiaTheme="minorEastAsia" w:hAnsiTheme="minorHAnsi" w:cstheme="minorBidi"/>
             <w:sz w:val="24"/>
             <w:szCs w:val="24"/>
             <w:lang w:val="en-US"/>
@@ -843,48 +811,41 @@
         </w:r>
         <w:r>
           <w:rPr>
-            <w:rFonts w:cs="Arial"/>
             <w:webHidden/>
           </w:rPr>
           <w:tab/>
         </w:r>
         <w:r>
           <w:rPr>
-            <w:rFonts w:cs="Arial"/>
             <w:webHidden/>
           </w:rPr>
           <w:fldChar w:fldCharType="begin"/>
         </w:r>
         <w:r>
           <w:rPr>
-            <w:rFonts w:cs="Arial"/>
             <w:webHidden/>
           </w:rPr>
-          <w:instrText xml:space="preserve"> PAGEREF _Toc497204663 \h </w:instrText>
+          <w:instrText xml:space="preserve"> PAGEREF _Toc497899652 \h </w:instrText>
         </w:r>
         <w:r>
           <w:rPr>
-            <w:rFonts w:cs="Arial"/>
             <w:webHidden/>
           </w:rPr>
         </w:r>
         <w:r>
           <w:rPr>
-            <w:rFonts w:cs="Arial"/>
             <w:webHidden/>
           </w:rPr>
           <w:fldChar w:fldCharType="separate"/>
         </w:r>
         <w:r>
           <w:rPr>
-            <w:rFonts w:cs="Arial"/>
             <w:webHidden/>
           </w:rPr>
           <w:t>5</w:t>
         </w:r>
         <w:r>
           <w:rPr>
-            <w:rFonts w:cs="Arial"/>
             <w:webHidden/>
           </w:rPr>
           <w:fldChar w:fldCharType="end"/>
@@ -895,13 +856,13 @@
       <w:pPr>
         <w:pStyle w:val="TOC2"/>
         <w:rPr>
-          <w:rFonts w:eastAsiaTheme="minorEastAsia" w:cs="Arial"/>
+          <w:rFonts w:asciiTheme="minorHAnsi" w:eastAsiaTheme="minorEastAsia" w:hAnsiTheme="minorHAnsi" w:cstheme="minorBidi"/>
           <w:sz w:val="24"/>
           <w:szCs w:val="24"/>
           <w:lang w:val="en-US"/>
         </w:rPr>
       </w:pPr>
-      <w:hyperlink w:anchor="_Toc497204664" w:history="1">
+      <w:hyperlink w:anchor="_Toc497899653" w:history="1">
         <w:r>
           <w:rPr>
             <w:rStyle w:val="Hyperlink"/>
@@ -911,7 +872,7 @@
         </w:r>
         <w:r>
           <w:rPr>
-            <w:rFonts w:eastAsiaTheme="minorEastAsia" w:cs="Arial"/>
+            <w:rFonts w:asciiTheme="minorHAnsi" w:eastAsiaTheme="minorEastAsia" w:hAnsiTheme="minorHAnsi" w:cstheme="minorBidi"/>
             <w:sz w:val="24"/>
             <w:szCs w:val="24"/>
             <w:lang w:val="en-US"/>
@@ -928,48 +889,41 @@
         </w:r>
         <w:r>
           <w:rPr>
-            <w:rFonts w:cs="Arial"/>
             <w:webHidden/>
           </w:rPr>
           <w:tab/>
         </w:r>
         <w:r>
           <w:rPr>
-            <w:rFonts w:cs="Arial"/>
             <w:webHidden/>
           </w:rPr>
           <w:fldChar w:fldCharType="begin"/>
         </w:r>
         <w:r>
           <w:rPr>
-            <w:rFonts w:cs="Arial"/>
             <w:webHidden/>
           </w:rPr>
-          <w:instrText xml:space="preserve"> PAGEREF _Toc497204664 \h </w:instrText>
+          <w:instrText xml:space="preserve"> PAGEREF _Toc497899653 \h </w:instrText>
         </w:r>
         <w:r>
           <w:rPr>
-            <w:rFonts w:cs="Arial"/>
             <w:webHidden/>
           </w:rPr>
         </w:r>
         <w:r>
           <w:rPr>
-            <w:rFonts w:cs="Arial"/>
             <w:webHidden/>
           </w:rPr>
           <w:fldChar w:fldCharType="separate"/>
         </w:r>
         <w:r>
           <w:rPr>
-            <w:rFonts w:cs="Arial"/>
             <w:webHidden/>
           </w:rPr>
           <w:t>6</w:t>
         </w:r>
         <w:r>
           <w:rPr>
-            <w:rFonts w:cs="Arial"/>
             <w:webHidden/>
           </w:rPr>
           <w:fldChar w:fldCharType="end"/>
@@ -980,13 +934,13 @@
       <w:pPr>
         <w:pStyle w:val="TOC2"/>
         <w:rPr>
-          <w:rFonts w:eastAsiaTheme="minorEastAsia" w:cs="Arial"/>
+          <w:rFonts w:asciiTheme="minorHAnsi" w:eastAsiaTheme="minorEastAsia" w:hAnsiTheme="minorHAnsi" w:cstheme="minorBidi"/>
           <w:sz w:val="24"/>
           <w:szCs w:val="24"/>
           <w:lang w:val="en-US"/>
         </w:rPr>
       </w:pPr>
-      <w:hyperlink w:anchor="_Toc497204665" w:history="1">
+      <w:hyperlink w:anchor="_Toc497899654" w:history="1">
         <w:r>
           <w:rPr>
             <w:rStyle w:val="Hyperlink"/>
@@ -996,7 +950,7 @@
         </w:r>
         <w:r>
           <w:rPr>
-            <w:rFonts w:eastAsiaTheme="minorEastAsia" w:cs="Arial"/>
+            <w:rFonts w:asciiTheme="minorHAnsi" w:eastAsiaTheme="minorEastAsia" w:hAnsiTheme="minorHAnsi" w:cstheme="minorBidi"/>
             <w:sz w:val="24"/>
             <w:szCs w:val="24"/>
             <w:lang w:val="en-US"/>
@@ -1013,48 +967,41 @@
         </w:r>
         <w:r>
           <w:rPr>
-            <w:rFonts w:cs="Arial"/>
             <w:webHidden/>
           </w:rPr>
           <w:tab/>
         </w:r>
         <w:r>
           <w:rPr>
-            <w:rFonts w:cs="Arial"/>
             <w:webHidden/>
           </w:rPr>
           <w:fldChar w:fldCharType="begin"/>
         </w:r>
         <w:r>
           <w:rPr>
-            <w:rFonts w:cs="Arial"/>
             <w:webHidden/>
           </w:rPr>
-          <w:instrText xml:space="preserve"> PAGEREF _Toc497204665 \h </w:instrText>
+          <w:instrText xml:space="preserve"> PAGEREF _Toc497899654 \h </w:instrText>
         </w:r>
         <w:r>
           <w:rPr>
-            <w:rFonts w:cs="Arial"/>
             <w:webHidden/>
           </w:rPr>
         </w:r>
         <w:r>
           <w:rPr>
-            <w:rFonts w:cs="Arial"/>
             <w:webHidden/>
           </w:rPr>
           <w:fldChar w:fldCharType="separate"/>
         </w:r>
         <w:r>
           <w:rPr>
-            <w:rFonts w:cs="Arial"/>
             <w:webHidden/>
           </w:rPr>
           <w:t>6</w:t>
         </w:r>
         <w:r>
           <w:rPr>
-            <w:rFonts w:cs="Arial"/>
             <w:webHidden/>
           </w:rPr>
           <w:fldChar w:fldCharType="end"/>
@@ -1065,13 +1012,13 @@
       <w:pPr>
         <w:pStyle w:val="TOC2"/>
         <w:rPr>
-          <w:rFonts w:eastAsiaTheme="minorEastAsia" w:cs="Arial"/>
+          <w:rFonts w:asciiTheme="minorHAnsi" w:eastAsiaTheme="minorEastAsia" w:hAnsiTheme="minorHAnsi" w:cstheme="minorBidi"/>
           <w:sz w:val="24"/>
           <w:szCs w:val="24"/>
           <w:lang w:val="en-US"/>
         </w:rPr>
       </w:pPr>
-      <w:hyperlink w:anchor="_Toc497204666" w:history="1">
+      <w:hyperlink w:anchor="_Toc497899655" w:history="1">
         <w:r>
           <w:rPr>
             <w:rStyle w:val="Hyperlink"/>
@@ -1081,7 +1028,7 @@
         </w:r>
         <w:r>
           <w:rPr>
-            <w:rFonts w:eastAsiaTheme="minorEastAsia" w:cs="Arial"/>
+            <w:rFonts w:asciiTheme="minorHAnsi" w:eastAsiaTheme="minorEastAsia" w:hAnsiTheme="minorHAnsi" w:cstheme="minorBidi"/>
             <w:sz w:val="24"/>
             <w:szCs w:val="24"/>
             <w:lang w:val="en-US"/>
@@ -1098,48 +1045,41 @@
         </w:r>
         <w:r>
           <w:rPr>
-            <w:rFonts w:cs="Arial"/>
             <w:webHidden/>
           </w:rPr>
           <w:tab/>
         </w:r>
         <w:r>
           <w:rPr>
-            <w:rFonts w:cs="Arial"/>
             <w:webHidden/>
           </w:rPr>
           <w:fldChar w:fldCharType="begin"/>
         </w:r>
         <w:r>
           <w:rPr>
-            <w:rFonts w:cs="Arial"/>
             <w:webHidden/>
           </w:rPr>
-          <w:instrText xml:space="preserve"> PAGEREF _Toc497204666 \h </w:instrText>
+          <w:instrText xml:space="preserve"> PAGEREF _Toc497899655 \h </w:instrText>
         </w:r>
         <w:r>
           <w:rPr>
-            <w:rFonts w:cs="Arial"/>
             <w:webHidden/>
           </w:rPr>
         </w:r>
         <w:r>
           <w:rPr>
-            <w:rFonts w:cs="Arial"/>
             <w:webHidden/>
           </w:rPr>
           <w:fldChar w:fldCharType="separate"/>
         </w:r>
         <w:r>
           <w:rPr>
-            <w:rFonts w:cs="Arial"/>
             <w:webHidden/>
           </w:rPr>
           <w:t>7</w:t>
         </w:r>
         <w:r>
           <w:rPr>
-            <w:rFonts w:cs="Arial"/>
             <w:webHidden/>
           </w:rPr>
           <w:fldChar w:fldCharType="end"/>
@@ -1150,13 +1090,13 @@
       <w:pPr>
         <w:pStyle w:val="TOC2"/>
         <w:rPr>
-          <w:rFonts w:eastAsiaTheme="minorEastAsia" w:cs="Arial"/>
+          <w:rFonts w:asciiTheme="minorHAnsi" w:eastAsiaTheme="minorEastAsia" w:hAnsiTheme="minorHAnsi" w:cstheme="minorBidi"/>
           <w:sz w:val="24"/>
           <w:szCs w:val="24"/>
           <w:lang w:val="en-US"/>
         </w:rPr>
       </w:pPr>
-      <w:hyperlink w:anchor="_Toc497204667" w:history="1">
+      <w:hyperlink w:anchor="_Toc497899656" w:history="1">
         <w:r>
           <w:rPr>
             <w:rStyle w:val="Hyperlink"/>
@@ -1166,7 +1106,7 @@
         </w:r>
         <w:r>
           <w:rPr>
-            <w:rFonts w:eastAsiaTheme="minorEastAsia" w:cs="Arial"/>
+            <w:rFonts w:asciiTheme="minorHAnsi" w:eastAsiaTheme="minorEastAsia" w:hAnsiTheme="minorHAnsi" w:cstheme="minorBidi"/>
             <w:sz w:val="24"/>
             <w:szCs w:val="24"/>
             <w:lang w:val="en-US"/>
@@ -1183,48 +1123,41 @@
         </w:r>
         <w:r>
           <w:rPr>
-            <w:rFonts w:cs="Arial"/>
             <w:webHidden/>
           </w:rPr>
           <w:tab/>
         </w:r>
         <w:r>
           <w:rPr>
-            <w:rFonts w:cs="Arial"/>
             <w:webHidden/>
           </w:rPr>
           <w:fldChar w:fldCharType="begin"/>
         </w:r>
         <w:r>
           <w:rPr>
-            <w:rFonts w:cs="Arial"/>
             <w:webHidden/>
           </w:rPr>
-          <w:instrText xml:space="preserve"> PAGEREF _Toc497204667 \h </w:instrText>
+          <w:instrText xml:space="preserve"> PAGEREF _Toc497899656 \h </w:instrText>
         </w:r>
         <w:r>
           <w:rPr>
-            <w:rFonts w:cs="Arial"/>
             <w:webHidden/>
           </w:rPr>
         </w:r>
         <w:r>
           <w:rPr>
-            <w:rFonts w:cs="Arial"/>
             <w:webHidden/>
           </w:rPr>
           <w:fldChar w:fldCharType="separate"/>
         </w:r>
         <w:r>
           <w:rPr>
-            <w:rFonts w:cs="Arial"/>
             <w:webHidden/>
           </w:rPr>
           <w:t>7</w:t>
         </w:r>
         <w:r>
           <w:rPr>
-            <w:rFonts w:cs="Arial"/>
             <w:webHidden/>
           </w:rPr>
           <w:fldChar w:fldCharType="end"/>
@@ -1235,13 +1168,13 @@
       <w:pPr>
         <w:pStyle w:val="TOC2"/>
         <w:rPr>
-          <w:rFonts w:eastAsiaTheme="minorEastAsia" w:cs="Arial"/>
+          <w:rFonts w:asciiTheme="minorHAnsi" w:eastAsiaTheme="minorEastAsia" w:hAnsiTheme="minorHAnsi" w:cstheme="minorBidi"/>
           <w:sz w:val="24"/>
           <w:szCs w:val="24"/>
           <w:lang w:val="en-US"/>
         </w:rPr>
       </w:pPr>
-      <w:hyperlink w:anchor="_Toc497204668" w:history="1">
+      <w:hyperlink w:anchor="_Toc497899657" w:history="1">
         <w:r>
           <w:rPr>
             <w:rStyle w:val="Hyperlink"/>
@@ -1251,7 +1184,7 @@
         </w:r>
         <w:r>
           <w:rPr>
-            <w:rFonts w:eastAsiaTheme="minorEastAsia" w:cs="Arial"/>
+            <w:rFonts w:asciiTheme="minorHAnsi" w:eastAsiaTheme="minorEastAsia" w:hAnsiTheme="minorHAnsi" w:cstheme="minorBidi"/>
             <w:sz w:val="24"/>
             <w:szCs w:val="24"/>
             <w:lang w:val="en-US"/>
@@ -1268,48 +1201,41 @@
         </w:r>
         <w:r>
           <w:rPr>
-            <w:rFonts w:cs="Arial"/>
             <w:webHidden/>
           </w:rPr>
           <w:tab/>
         </w:r>
         <w:r>
           <w:rPr>
-            <w:rFonts w:cs="Arial"/>
             <w:webHidden/>
           </w:rPr>
           <w:fldChar w:fldCharType="begin"/>
         </w:r>
         <w:r>
           <w:rPr>
-            <w:rFonts w:cs="Arial"/>
             <w:webHidden/>
           </w:rPr>
-          <w:instrText xml:space="preserve"> PAGEREF _Toc497204668 \h </w:instrText>
+          <w:instrText xml:space="preserve"> PAGEREF _Toc497899657 \h </w:instrText>
         </w:r>
         <w:r>
           <w:rPr>
-            <w:rFonts w:cs="Arial"/>
             <w:webHidden/>
           </w:rPr>
         </w:r>
         <w:r>
           <w:rPr>
-            <w:rFonts w:cs="Arial"/>
             <w:webHidden/>
           </w:rPr>
           <w:fldChar w:fldCharType="separate"/>
         </w:r>
         <w:r>
           <w:rPr>
-            <w:rFonts w:cs="Arial"/>
             <w:webHidden/>
           </w:rPr>
           <w:t>7</w:t>
         </w:r>
         <w:r>
           <w:rPr>
-            <w:rFonts w:cs="Arial"/>
             <w:webHidden/>
           </w:rPr>
           <w:fldChar w:fldCharType="end"/>
@@ -1320,13 +1246,13 @@
       <w:pPr>
         <w:pStyle w:val="TOC2"/>
         <w:rPr>
-          <w:rFonts w:eastAsiaTheme="minorEastAsia" w:cs="Arial"/>
+          <w:rFonts w:asciiTheme="minorHAnsi" w:eastAsiaTheme="minorEastAsia" w:hAnsiTheme="minorHAnsi" w:cstheme="minorBidi"/>
           <w:sz w:val="24"/>
           <w:szCs w:val="24"/>
           <w:lang w:val="en-US"/>
         </w:rPr>
       </w:pPr>
-      <w:hyperlink w:anchor="_Toc497204669" w:history="1">
+      <w:hyperlink w:anchor="_Toc497899658" w:history="1">
         <w:r>
           <w:rPr>
             <w:rStyle w:val="Hyperlink"/>
@@ -1336,7 +1262,7 @@
         </w:r>
         <w:r>
           <w:rPr>
-            <w:rFonts w:eastAsiaTheme="minorEastAsia" w:cs="Arial"/>
+            <w:rFonts w:asciiTheme="minorHAnsi" w:eastAsiaTheme="minorEastAsia" w:hAnsiTheme="minorHAnsi" w:cstheme="minorBidi"/>
             <w:sz w:val="24"/>
             <w:szCs w:val="24"/>
             <w:lang w:val="en-US"/>
@@ -1353,48 +1279,41 @@
         </w:r>
         <w:r>
           <w:rPr>
-            <w:rFonts w:cs="Arial"/>
             <w:webHidden/>
           </w:rPr>
           <w:tab/>
         </w:r>
         <w:r>
           <w:rPr>
-            <w:rFonts w:cs="Arial"/>
             <w:webHidden/>
           </w:rPr>
           <w:fldChar w:fldCharType="begin"/>
         </w:r>
         <w:r>
           <w:rPr>
-            <w:rFonts w:cs="Arial"/>
             <w:webHidden/>
           </w:rPr>
-          <w:instrText xml:space="preserve"> PAGEREF _Toc497204669 \h </w:instrText>
+          <w:instrText xml:space="preserve"> PAGEREF _Toc497899658 \h </w:instrText>
         </w:r>
         <w:r>
           <w:rPr>
-            <w:rFonts w:cs="Arial"/>
             <w:webHidden/>
           </w:rPr>
         </w:r>
         <w:r>
           <w:rPr>
-            <w:rFonts w:cs="Arial"/>
             <w:webHidden/>
           </w:rPr>
           <w:fldChar w:fldCharType="separate"/>
         </w:r>
         <w:r>
           <w:rPr>
-            <w:rFonts w:cs="Arial"/>
             <w:webHidden/>
           </w:rPr>
           <w:t>8</w:t>
         </w:r>
         <w:r>
           <w:rPr>
-            <w:rFonts w:cs="Arial"/>
             <w:webHidden/>
           </w:rPr>
           <w:fldChar w:fldCharType="end"/>
@@ -1405,13 +1324,13 @@
       <w:pPr>
         <w:pStyle w:val="TOC2"/>
         <w:rPr>
-          <w:rFonts w:eastAsiaTheme="minorEastAsia" w:cs="Arial"/>
+          <w:rFonts w:asciiTheme="minorHAnsi" w:eastAsiaTheme="minorEastAsia" w:hAnsiTheme="minorHAnsi" w:cstheme="minorBidi"/>
           <w:sz w:val="24"/>
           <w:szCs w:val="24"/>
           <w:lang w:val="en-US"/>
         </w:rPr>
       </w:pPr>
-      <w:hyperlink w:anchor="_Toc497204670" w:history="1">
+      <w:hyperlink w:anchor="_Toc497899659" w:history="1">
         <w:r>
           <w:rPr>
             <w:rStyle w:val="Hyperlink"/>
@@ -1421,7 +1340,7 @@
         </w:r>
         <w:r>
           <w:rPr>
-            <w:rFonts w:eastAsiaTheme="minorEastAsia" w:cs="Arial"/>
+            <w:rFonts w:asciiTheme="minorHAnsi" w:eastAsiaTheme="minorEastAsia" w:hAnsiTheme="minorHAnsi" w:cstheme="minorBidi"/>
             <w:sz w:val="24"/>
             <w:szCs w:val="24"/>
             <w:lang w:val="en-US"/>
@@ -1438,48 +1357,41 @@
         </w:r>
         <w:r>
           <w:rPr>
-            <w:rFonts w:cs="Arial"/>
             <w:webHidden/>
           </w:rPr>
           <w:tab/>
         </w:r>
         <w:r>
           <w:rPr>
-            <w:rFonts w:cs="Arial"/>
             <w:webHidden/>
           </w:rPr>
           <w:fldChar w:fldCharType="begin"/>
         </w:r>
         <w:r>
           <w:rPr>
-            <w:rFonts w:cs="Arial"/>
             <w:webHidden/>
           </w:rPr>
-          <w:instrText xml:space="preserve"> PAGEREF _Toc497204670 \h </w:instrText>
+          <w:instrText xml:space="preserve"> PAGEREF _Toc497899659 \h </w:instrText>
         </w:r>
         <w:r>
           <w:rPr>
-            <w:rFonts w:cs="Arial"/>
             <w:webHidden/>
           </w:rPr>
         </w:r>
         <w:r>
           <w:rPr>
-            <w:rFonts w:cs="Arial"/>
             <w:webHidden/>
           </w:rPr>
           <w:fldChar w:fldCharType="separate"/>
         </w:r>
         <w:r>
           <w:rPr>
-            <w:rFonts w:cs="Arial"/>
             <w:webHidden/>
           </w:rPr>
           <w:t>8</w:t>
         </w:r>
         <w:r>
           <w:rPr>
-            <w:rFonts w:cs="Arial"/>
             <w:webHidden/>
           </w:rPr>
           <w:fldChar w:fldCharType="end"/>
@@ -1490,13 +1402,13 @@
       <w:pPr>
         <w:pStyle w:val="TOC2"/>
         <w:rPr>
-          <w:rFonts w:eastAsiaTheme="minorEastAsia" w:cs="Arial"/>
+          <w:rFonts w:asciiTheme="minorHAnsi" w:eastAsiaTheme="minorEastAsia" w:hAnsiTheme="minorHAnsi" w:cstheme="minorBidi"/>
           <w:sz w:val="24"/>
           <w:szCs w:val="24"/>
           <w:lang w:val="en-US"/>
         </w:rPr>
       </w:pPr>
-      <w:hyperlink w:anchor="_Toc497204671" w:history="1">
+      <w:hyperlink w:anchor="_Toc497899660" w:history="1">
         <w:r>
           <w:rPr>
             <w:rStyle w:val="Hyperlink"/>
@@ -1506,7 +1418,7 @@
         </w:r>
         <w:r>
           <w:rPr>
-            <w:rFonts w:eastAsiaTheme="minorEastAsia" w:cs="Arial"/>
+            <w:rFonts w:asciiTheme="minorHAnsi" w:eastAsiaTheme="minorEastAsia" w:hAnsiTheme="minorHAnsi" w:cstheme="minorBidi"/>
             <w:sz w:val="24"/>
             <w:szCs w:val="24"/>
             <w:lang w:val="en-US"/>
@@ -1523,48 +1435,41 @@
         </w:r>
         <w:r>
           <w:rPr>
-            <w:rFonts w:cs="Arial"/>
             <w:webHidden/>
           </w:rPr>
           <w:tab/>
         </w:r>
         <w:r>
           <w:rPr>
-            <w:rFonts w:cs="Arial"/>
             <w:webHidden/>
           </w:rPr>
           <w:fldChar w:fldCharType="begin"/>
         </w:r>
         <w:r>
           <w:rPr>
-            <w:rFonts w:cs="Arial"/>
             <w:webHidden/>
           </w:rPr>
-          <w:instrText xml:space="preserve"> PAGEREF _Toc497204671 \h </w:instrText>
+          <w:instrText xml:space="preserve"> PAGEREF _Toc497899660 \h </w:instrText>
         </w:r>
         <w:r>
           <w:rPr>
-            <w:rFonts w:cs="Arial"/>
             <w:webHidden/>
           </w:rPr>
         </w:r>
         <w:r>
           <w:rPr>
-            <w:rFonts w:cs="Arial"/>
             <w:webHidden/>
           </w:rPr>
           <w:fldChar w:fldCharType="separate"/>
         </w:r>
         <w:r>
           <w:rPr>
-            <w:rFonts w:cs="Arial"/>
             <w:webHidden/>
           </w:rPr>
           <w:t>8</w:t>
         </w:r>
         <w:r>
           <w:rPr>
-            <w:rFonts w:cs="Arial"/>
             <w:webHidden/>
           </w:rPr>
           <w:fldChar w:fldCharType="end"/>
@@ -1575,13 +1480,13 @@
       <w:pPr>
         <w:pStyle w:val="TOC2"/>
         <w:rPr>
-          <w:rFonts w:eastAsiaTheme="minorEastAsia" w:cs="Arial"/>
+          <w:rFonts w:asciiTheme="minorHAnsi" w:eastAsiaTheme="minorEastAsia" w:hAnsiTheme="minorHAnsi" w:cstheme="minorBidi"/>
           <w:sz w:val="24"/>
           <w:szCs w:val="24"/>
           <w:lang w:val="en-US"/>
         </w:rPr>
       </w:pPr>
-      <w:hyperlink w:anchor="_Toc497204672" w:history="1">
+      <w:hyperlink w:anchor="_Toc497899661" w:history="1">
         <w:r>
           <w:rPr>
             <w:rStyle w:val="Hyperlink"/>
@@ -1591,7 +1496,7 @@
         </w:r>
         <w:r>
           <w:rPr>
-            <w:rFonts w:eastAsiaTheme="minorEastAsia" w:cs="Arial"/>
+            <w:rFonts w:asciiTheme="minorHAnsi" w:eastAsiaTheme="minorEastAsia" w:hAnsiTheme="minorHAnsi" w:cstheme="minorBidi"/>
             <w:sz w:val="24"/>
             <w:szCs w:val="24"/>
             <w:lang w:val="en-US"/>
@@ -1608,48 +1513,41 @@
         </w:r>
         <w:r>
           <w:rPr>
-            <w:rFonts w:cs="Arial"/>
             <w:webHidden/>
           </w:rPr>
           <w:tab/>
         </w:r>
         <w:r>
           <w:rPr>
-            <w:rFonts w:cs="Arial"/>
             <w:webHidden/>
           </w:rPr>
           <w:fldChar w:fldCharType="begin"/>
         </w:r>
         <w:r>
           <w:rPr>
-            <w:rFonts w:cs="Arial"/>
             <w:webHidden/>
           </w:rPr>
-          <w:instrText xml:space="preserve"> PAGEREF _Toc497204672 \h </w:instrText>
+          <w:instrText xml:space="preserve"> PAGEREF _Toc497899661 \h </w:instrText>
         </w:r>
         <w:r>
           <w:rPr>
-            <w:rFonts w:cs="Arial"/>
             <w:webHidden/>
           </w:rPr>
         </w:r>
         <w:r>
           <w:rPr>
-            <w:rFonts w:cs="Arial"/>
             <w:webHidden/>
           </w:rPr>
           <w:fldChar w:fldCharType="separate"/>
         </w:r>
         <w:r>
           <w:rPr>
-            <w:rFonts w:cs="Arial"/>
             <w:webHidden/>
           </w:rPr>
           <w:t>9</w:t>
         </w:r>
         <w:r>
           <w:rPr>
-            <w:rFonts w:cs="Arial"/>
             <w:webHidden/>
           </w:rPr>
           <w:fldChar w:fldCharType="end"/>
@@ -1660,13 +1558,13 @@
       <w:pPr>
         <w:pStyle w:val="TOC2"/>
         <w:rPr>
-          <w:rFonts w:eastAsiaTheme="minorEastAsia" w:cs="Arial"/>
+          <w:rFonts w:asciiTheme="minorHAnsi" w:eastAsiaTheme="minorEastAsia" w:hAnsiTheme="minorHAnsi" w:cstheme="minorBidi"/>
           <w:sz w:val="24"/>
           <w:szCs w:val="24"/>
           <w:lang w:val="en-US"/>
         </w:rPr>
       </w:pPr>
-      <w:hyperlink w:anchor="_Toc497204673" w:history="1">
+      <w:hyperlink w:anchor="_Toc497899662" w:history="1">
         <w:r>
           <w:rPr>
             <w:rStyle w:val="Hyperlink"/>
@@ -1676,7 +1574,7 @@
         </w:r>
         <w:r>
           <w:rPr>
-            <w:rFonts w:eastAsiaTheme="minorEastAsia" w:cs="Arial"/>
+            <w:rFonts w:asciiTheme="minorHAnsi" w:eastAsiaTheme="minorEastAsia" w:hAnsiTheme="minorHAnsi" w:cstheme="minorBidi"/>
             <w:sz w:val="24"/>
             <w:szCs w:val="24"/>
             <w:lang w:val="en-US"/>
@@ -1693,48 +1591,41 @@
         </w:r>
         <w:r>
           <w:rPr>
-            <w:rFonts w:cs="Arial"/>
             <w:webHidden/>
           </w:rPr>
           <w:tab/>
         </w:r>
         <w:r>
           <w:rPr>
-            <w:rFonts w:cs="Arial"/>
             <w:webHidden/>
           </w:rPr>
           <w:fldChar w:fldCharType="begin"/>
         </w:r>
         <w:r>
           <w:rPr>
-            <w:rFonts w:cs="Arial"/>
             <w:webHidden/>
           </w:rPr>
-          <w:instrText xml:space="preserve"> PAGEREF _Toc497204673 \h </w:instrText>
+          <w:instrText xml:space="preserve"> PAGEREF _Toc497899662 \h </w:instrText>
         </w:r>
         <w:r>
           <w:rPr>
-            <w:rFonts w:cs="Arial"/>
             <w:webHidden/>
           </w:rPr>
         </w:r>
         <w:r>
           <w:rPr>
-            <w:rFonts w:cs="Arial"/>
             <w:webHidden/>
           </w:rPr>
           <w:fldChar w:fldCharType="separate"/>
         </w:r>
         <w:r>
           <w:rPr>
-            <w:rFonts w:cs="Arial"/>
             <w:webHidden/>
           </w:rPr>
           <w:t>9</w:t>
         </w:r>
         <w:r>
           <w:rPr>
-            <w:rFonts w:cs="Arial"/>
             <w:webHidden/>
           </w:rPr>
           <w:fldChar w:fldCharType="end"/>
@@ -1745,13 +1636,13 @@
       <w:pPr>
         <w:pStyle w:val="TOC2"/>
         <w:rPr>
-          <w:rFonts w:eastAsiaTheme="minorEastAsia" w:cs="Arial"/>
+          <w:rFonts w:asciiTheme="minorHAnsi" w:eastAsiaTheme="minorEastAsia" w:hAnsiTheme="minorHAnsi" w:cstheme="minorBidi"/>
           <w:sz w:val="24"/>
           <w:szCs w:val="24"/>
           <w:lang w:val="en-US"/>
         </w:rPr>
       </w:pPr>
-      <w:hyperlink w:anchor="_Toc497204674" w:history="1">
+      <w:hyperlink w:anchor="_Toc497899663" w:history="1">
         <w:r>
           <w:rPr>
             <w:rStyle w:val="Hyperlink"/>
@@ -1761,7 +1652,7 @@
         </w:r>
         <w:r>
           <w:rPr>
-            <w:rFonts w:eastAsiaTheme="minorEastAsia" w:cs="Arial"/>
+            <w:rFonts w:asciiTheme="minorHAnsi" w:eastAsiaTheme="minorEastAsia" w:hAnsiTheme="minorHAnsi" w:cstheme="minorBidi"/>
             <w:sz w:val="24"/>
             <w:szCs w:val="24"/>
             <w:lang w:val="en-US"/>
@@ -1778,48 +1669,41 @@
         </w:r>
         <w:r>
           <w:rPr>
-            <w:rFonts w:cs="Arial"/>
             <w:webHidden/>
           </w:rPr>
           <w:tab/>
         </w:r>
         <w:r>
           <w:rPr>
-            <w:rFonts w:cs="Arial"/>
             <w:webHidden/>
           </w:rPr>
           <w:fldChar w:fldCharType="begin"/>
         </w:r>
         <w:r>
           <w:rPr>
-            <w:rFonts w:cs="Arial"/>
             <w:webHidden/>
           </w:rPr>
-          <w:instrText xml:space="preserve"> PAGEREF _Toc497204674 \h </w:instrText>
+          <w:instrText xml:space="preserve"> PAGEREF _Toc497899663 \h </w:instrText>
         </w:r>
         <w:r>
           <w:rPr>
-            <w:rFonts w:cs="Arial"/>
             <w:webHidden/>
           </w:rPr>
         </w:r>
         <w:r>
           <w:rPr>
-            <w:rFonts w:cs="Arial"/>
             <w:webHidden/>
           </w:rPr>
           <w:fldChar w:fldCharType="separate"/>
         </w:r>
         <w:r>
           <w:rPr>
-            <w:rFonts w:cs="Arial"/>
             <w:webHidden/>
           </w:rPr>
           <w:t>10</w:t>
         </w:r>
         <w:r>
           <w:rPr>
-            <w:rFonts w:cs="Arial"/>
             <w:webHidden/>
           </w:rPr>
           <w:fldChar w:fldCharType="end"/>
@@ -1830,13 +1714,13 @@
       <w:pPr>
         <w:pStyle w:val="TOC2"/>
         <w:rPr>
-          <w:rFonts w:eastAsiaTheme="minorEastAsia" w:cs="Arial"/>
+          <w:rFonts w:asciiTheme="minorHAnsi" w:eastAsiaTheme="minorEastAsia" w:hAnsiTheme="minorHAnsi" w:cstheme="minorBidi"/>
           <w:sz w:val="24"/>
           <w:szCs w:val="24"/>
           <w:lang w:val="en-US"/>
         </w:rPr>
       </w:pPr>
-      <w:hyperlink w:anchor="_Toc497204675" w:history="1">
+      <w:hyperlink w:anchor="_Toc497899664" w:history="1">
         <w:r>
           <w:rPr>
             <w:rStyle w:val="Hyperlink"/>
@@ -1846,7 +1730,7 @@
         </w:r>
         <w:r>
           <w:rPr>
-            <w:rFonts w:eastAsiaTheme="minorEastAsia" w:cs="Arial"/>
+            <w:rFonts w:asciiTheme="minorHAnsi" w:eastAsiaTheme="minorEastAsia" w:hAnsiTheme="minorHAnsi" w:cstheme="minorBidi"/>
             <w:sz w:val="24"/>
             <w:szCs w:val="24"/>
             <w:lang w:val="en-US"/>
@@ -1863,48 +1747,41 @@
         </w:r>
         <w:r>
           <w:rPr>
-            <w:rFonts w:cs="Arial"/>
             <w:webHidden/>
           </w:rPr>
           <w:tab/>
         </w:r>
         <w:r>
           <w:rPr>
-            <w:rFonts w:cs="Arial"/>
             <w:webHidden/>
           </w:rPr>
           <w:fldChar w:fldCharType="begin"/>
         </w:r>
         <w:r>
           <w:rPr>
-            <w:rFonts w:cs="Arial"/>
             <w:webHidden/>
           </w:rPr>
-          <w:instrText xml:space="preserve"> PAGEREF _Toc497204675 \h </w:instrText>
+          <w:instrText xml:space="preserve"> PAGEREF _Toc497899664 \h </w:instrText>
         </w:r>
         <w:r>
           <w:rPr>
-            <w:rFonts w:cs="Arial"/>
             <w:webHidden/>
           </w:rPr>
         </w:r>
         <w:r>
           <w:rPr>
-            <w:rFonts w:cs="Arial"/>
             <w:webHidden/>
           </w:rPr>
           <w:fldChar w:fldCharType="separate"/>
         </w:r>
         <w:r>
           <w:rPr>
-            <w:rFonts w:cs="Arial"/>
             <w:webHidden/>
           </w:rPr>
           <w:t>10</w:t>
         </w:r>
         <w:r>
           <w:rPr>
-            <w:rFonts w:cs="Arial"/>
             <w:webHidden/>
           </w:rPr>
           <w:fldChar w:fldCharType="end"/>
@@ -1915,13 +1792,13 @@
       <w:pPr>
         <w:pStyle w:val="TOC2"/>
         <w:rPr>
-          <w:rFonts w:eastAsiaTheme="minorEastAsia" w:cs="Arial"/>
+          <w:rFonts w:asciiTheme="minorHAnsi" w:eastAsiaTheme="minorEastAsia" w:hAnsiTheme="minorHAnsi" w:cstheme="minorBidi"/>
           <w:sz w:val="24"/>
           <w:szCs w:val="24"/>
           <w:lang w:val="en-US"/>
         </w:rPr>
       </w:pPr>
-      <w:hyperlink w:anchor="_Toc497204676" w:history="1">
+      <w:hyperlink w:anchor="_Toc497899665" w:history="1">
         <w:r>
           <w:rPr>
             <w:rStyle w:val="Hyperlink"/>
@@ -1931,7 +1808,7 @@
         </w:r>
         <w:r>
           <w:rPr>
-            <w:rFonts w:eastAsiaTheme="minorEastAsia" w:cs="Arial"/>
+            <w:rFonts w:asciiTheme="minorHAnsi" w:eastAsiaTheme="minorEastAsia" w:hAnsiTheme="minorHAnsi" w:cstheme="minorBidi"/>
             <w:sz w:val="24"/>
             <w:szCs w:val="24"/>
             <w:lang w:val="en-US"/>
@@ -1948,48 +1825,41 @@
         </w:r>
         <w:r>
           <w:rPr>
-            <w:rFonts w:cs="Arial"/>
             <w:webHidden/>
           </w:rPr>
           <w:tab/>
         </w:r>
         <w:r>
           <w:rPr>
-            <w:rFonts w:cs="Arial"/>
             <w:webHidden/>
           </w:rPr>
           <w:fldChar w:fldCharType="begin"/>
         </w:r>
         <w:r>
           <w:rPr>
-            <w:rFonts w:cs="Arial"/>
             <w:webHidden/>
           </w:rPr>
-          <w:instrText xml:space="preserve"> PAGEREF _Toc497204676 \h </w:instrText>
+          <w:instrText xml:space="preserve"> PAGEREF _Toc497899665 \h </w:instrText>
         </w:r>
         <w:r>
           <w:rPr>
-            <w:rFonts w:cs="Arial"/>
             <w:webHidden/>
           </w:rPr>
         </w:r>
         <w:r>
           <w:rPr>
-            <w:rFonts w:cs="Arial"/>
             <w:webHidden/>
           </w:rPr>
           <w:fldChar w:fldCharType="separate"/>
         </w:r>
         <w:r>
           <w:rPr>
-            <w:rFonts w:cs="Arial"/>
             <w:webHidden/>
           </w:rPr>
           <w:t>10</w:t>
         </w:r>
         <w:r>
           <w:rPr>
-            <w:rFonts w:cs="Arial"/>
             <w:webHidden/>
           </w:rPr>
           <w:fldChar w:fldCharType="end"/>
@@ -2000,13 +1870,13 @@
       <w:pPr>
         <w:pStyle w:val="TOC2"/>
         <w:rPr>
-          <w:rFonts w:eastAsiaTheme="minorEastAsia" w:cs="Arial"/>
+          <w:rFonts w:asciiTheme="minorHAnsi" w:eastAsiaTheme="minorEastAsia" w:hAnsiTheme="minorHAnsi" w:cstheme="minorBidi"/>
           <w:sz w:val="24"/>
           <w:szCs w:val="24"/>
           <w:lang w:val="en-US"/>
         </w:rPr>
       </w:pPr>
-      <w:hyperlink w:anchor="_Toc497204677" w:history="1">
+      <w:hyperlink w:anchor="_Toc497899666" w:history="1">
         <w:r>
           <w:rPr>
             <w:rStyle w:val="Hyperlink"/>
@@ -2016,7 +1886,7 @@
         </w:r>
         <w:r>
           <w:rPr>
-            <w:rFonts w:eastAsiaTheme="minorEastAsia" w:cs="Arial"/>
+            <w:rFonts w:asciiTheme="minorHAnsi" w:eastAsiaTheme="minorEastAsia" w:hAnsiTheme="minorHAnsi" w:cstheme="minorBidi"/>
             <w:sz w:val="24"/>
             <w:szCs w:val="24"/>
             <w:lang w:val="en-US"/>
@@ -2033,48 +1903,41 @@
         </w:r>
         <w:r>
           <w:rPr>
-            <w:rFonts w:cs="Arial"/>
             <w:webHidden/>
           </w:rPr>
           <w:tab/>
         </w:r>
         <w:r>
           <w:rPr>
-            <w:rFonts w:cs="Arial"/>
             <w:webHidden/>
           </w:rPr>
           <w:fldChar w:fldCharType="begin"/>
         </w:r>
         <w:r>
           <w:rPr>
-            <w:rFonts w:cs="Arial"/>
             <w:webHidden/>
           </w:rPr>
-          <w:instrText xml:space="preserve"> PAGEREF _Toc497204677 \h </w:instrText>
+          <w:instrText xml:space="preserve"> PAGEREF _Toc497899666 \h </w:instrText>
         </w:r>
         <w:r>
           <w:rPr>
-            <w:rFonts w:cs="Arial"/>
             <w:webHidden/>
           </w:rPr>
         </w:r>
         <w:r>
           <w:rPr>
-            <w:rFonts w:cs="Arial"/>
             <w:webHidden/>
           </w:rPr>
           <w:fldChar w:fldCharType="separate"/>
         </w:r>
         <w:r>
           <w:rPr>
-            <w:rFonts w:cs="Arial"/>
             <w:webHidden/>
           </w:rPr>
           <w:t>11</w:t>
         </w:r>
         <w:r>
           <w:rPr>
-            <w:rFonts w:cs="Arial"/>
             <w:webHidden/>
           </w:rPr>
           <w:fldChar w:fldCharType="end"/>
@@ -2085,13 +1948,13 @@
       <w:pPr>
         <w:pStyle w:val="TOC2"/>
         <w:rPr>
-          <w:rFonts w:eastAsiaTheme="minorEastAsia" w:cs="Arial"/>
+          <w:rFonts w:asciiTheme="minorHAnsi" w:eastAsiaTheme="minorEastAsia" w:hAnsiTheme="minorHAnsi" w:cstheme="minorBidi"/>
           <w:sz w:val="24"/>
           <w:szCs w:val="24"/>
           <w:lang w:val="en-US"/>
         </w:rPr>
       </w:pPr>
-      <w:hyperlink w:anchor="_Toc497204678" w:history="1">
+      <w:hyperlink w:anchor="_Toc497899667" w:history="1">
         <w:r>
           <w:rPr>
             <w:rStyle w:val="Hyperlink"/>
@@ -2101,7 +1964,7 @@
         </w:r>
         <w:r>
           <w:rPr>
-            <w:rFonts w:eastAsiaTheme="minorEastAsia" w:cs="Arial"/>
+            <w:rFonts w:asciiTheme="minorHAnsi" w:eastAsiaTheme="minorEastAsia" w:hAnsiTheme="minorHAnsi" w:cstheme="minorBidi"/>
             <w:sz w:val="24"/>
             <w:szCs w:val="24"/>
             <w:lang w:val="en-US"/>
@@ -2118,48 +1981,41 @@
         </w:r>
         <w:r>
           <w:rPr>
-            <w:rFonts w:cs="Arial"/>
             <w:webHidden/>
           </w:rPr>
           <w:tab/>
         </w:r>
         <w:r>
           <w:rPr>
-            <w:rFonts w:cs="Arial"/>
             <w:webHidden/>
           </w:rPr>
           <w:fldChar w:fldCharType="begin"/>
         </w:r>
         <w:r>
           <w:rPr>
-            <w:rFonts w:cs="Arial"/>
             <w:webHidden/>
           </w:rPr>
-          <w:instrText xml:space="preserve"> PAGEREF _Toc497204678 \h </w:instrText>
+          <w:instrText xml:space="preserve"> PAGEREF _Toc497899667 \h </w:instrText>
         </w:r>
         <w:r>
           <w:rPr>
-            <w:rFonts w:cs="Arial"/>
             <w:webHidden/>
           </w:rPr>
         </w:r>
         <w:r>
           <w:rPr>
-            <w:rFonts w:cs="Arial"/>
             <w:webHidden/>
           </w:rPr>
           <w:fldChar w:fldCharType="separate"/>
         </w:r>
         <w:r>
           <w:rPr>
-            <w:rFonts w:cs="Arial"/>
             <w:webHidden/>
           </w:rPr>
           <w:t>11</w:t>
         </w:r>
         <w:r>
           <w:rPr>
-            <w:rFonts w:cs="Arial"/>
             <w:webHidden/>
           </w:rPr>
           <w:fldChar w:fldCharType="end"/>
@@ -2170,14 +2026,14 @@
       <w:pPr>
         <w:pStyle w:val="TOC3"/>
         <w:rPr>
-          <w:rFonts w:eastAsiaTheme="minorEastAsia" w:cs="Arial"/>
+          <w:rFonts w:asciiTheme="minorHAnsi" w:eastAsiaTheme="minorEastAsia" w:hAnsiTheme="minorHAnsi" w:cstheme="minorBidi"/>
           <w:noProof/>
           <w:sz w:val="24"/>
           <w:szCs w:val="24"/>
           <w:lang w:val="en-US"/>
         </w:rPr>
       </w:pPr>
-      <w:hyperlink w:anchor="_Toc497204679" w:history="1">
+      <w:hyperlink w:anchor="_Toc497899668" w:history="1">
         <w:r>
           <w:rPr>
             <w:rStyle w:val="Hyperlink"/>
@@ -2189,7 +2045,6 @@
         </w:r>
         <w:r>
           <w:rPr>
-            <w:rFonts w:cs="Arial"/>
             <w:noProof/>
             <w:webHidden/>
           </w:rPr>
@@ -2197,7 +2052,6 @@
         </w:r>
         <w:r>
           <w:rPr>
-            <w:rFonts w:cs="Arial"/>
             <w:noProof/>
             <w:webHidden/>
           </w:rPr>
@@ -2205,22 +2059,19 @@
         </w:r>
         <w:r>
           <w:rPr>
-            <w:rFonts w:cs="Arial"/>
             <w:noProof/>
             <w:webHidden/>
           </w:rPr>
-          <w:instrText xml:space="preserve"> PAGEREF _Toc497204679 \h </w:instrText>
+          <w:instrText xml:space="preserve"> PAGEREF _Toc497899668 \h </w:instrText>
         </w:r>
         <w:r>
           <w:rPr>
-            <w:rFonts w:cs="Arial"/>
             <w:noProof/>
             <w:webHidden/>
           </w:rPr>
         </w:r>
         <w:r>
           <w:rPr>
-            <w:rFonts w:cs="Arial"/>
             <w:noProof/>
             <w:webHidden/>
           </w:rPr>
@@ -2228,7 +2079,6 @@
         </w:r>
         <w:r>
           <w:rPr>
-            <w:rFonts w:cs="Arial"/>
             <w:noProof/>
             <w:webHidden/>
           </w:rPr>
@@ -2236,7 +2086,6 @@
         </w:r>
         <w:r>
           <w:rPr>
-            <w:rFonts w:cs="Arial"/>
             <w:noProof/>
             <w:webHidden/>
           </w:rPr>
@@ -2248,14 +2097,14 @@
       <w:pPr>
         <w:pStyle w:val="TOC3"/>
         <w:rPr>
-          <w:rFonts w:eastAsiaTheme="minorEastAsia" w:cs="Arial"/>
+          <w:rFonts w:asciiTheme="minorHAnsi" w:eastAsiaTheme="minorEastAsia" w:hAnsiTheme="minorHAnsi" w:cstheme="minorBidi"/>
           <w:noProof/>
           <w:sz w:val="24"/>
           <w:szCs w:val="24"/>
           <w:lang w:val="en-US"/>
         </w:rPr>
       </w:pPr>
-      <w:hyperlink w:anchor="_Toc497204680" w:history="1">
+      <w:hyperlink w:anchor="_Toc497899669" w:history="1">
         <w:r>
           <w:rPr>
             <w:rStyle w:val="Hyperlink"/>
@@ -2267,7 +2116,6 @@
         </w:r>
         <w:r>
           <w:rPr>
-            <w:rFonts w:cs="Arial"/>
             <w:noProof/>
             <w:webHidden/>
           </w:rPr>
@@ -2275,7 +2123,6 @@
         </w:r>
         <w:r>
           <w:rPr>
-            <w:rFonts w:cs="Arial"/>
             <w:noProof/>
             <w:webHidden/>
           </w:rPr>
@@ -2283,22 +2130,19 @@
         </w:r>
         <w:r>
           <w:rPr>
-            <w:rFonts w:cs="Arial"/>
             <w:noProof/>
             <w:webHidden/>
           </w:rPr>
-          <w:instrText xml:space="preserve"> PAGEREF _Toc497204680 \h </w:instrText>
+          <w:instrText xml:space="preserve"> PAGEREF _Toc497899669 \h </w:instrText>
         </w:r>
         <w:r>
           <w:rPr>
-            <w:rFonts w:cs="Arial"/>
             <w:noProof/>
             <w:webHidden/>
           </w:rPr>
         </w:r>
         <w:r>
           <w:rPr>
-            <w:rFonts w:cs="Arial"/>
             <w:noProof/>
             <w:webHidden/>
           </w:rPr>
@@ -2306,7 +2150,6 @@
         </w:r>
         <w:r>
           <w:rPr>
-            <w:rFonts w:cs="Arial"/>
             <w:noProof/>
             <w:webHidden/>
           </w:rPr>
@@ -2314,7 +2157,6 @@
         </w:r>
         <w:r>
           <w:rPr>
-            <w:rFonts w:cs="Arial"/>
             <w:noProof/>
             <w:webHidden/>
           </w:rPr>
@@ -2326,14 +2168,14 @@
       <w:pPr>
         <w:pStyle w:val="TOC3"/>
         <w:rPr>
-          <w:rFonts w:eastAsiaTheme="minorEastAsia" w:cs="Arial"/>
+          <w:rFonts w:asciiTheme="minorHAnsi" w:eastAsiaTheme="minorEastAsia" w:hAnsiTheme="minorHAnsi" w:cstheme="minorBidi"/>
           <w:noProof/>
           <w:sz w:val="24"/>
           <w:szCs w:val="24"/>
           <w:lang w:val="en-US"/>
         </w:rPr>
       </w:pPr>
-      <w:hyperlink w:anchor="_Toc497204681" w:history="1">
+      <w:hyperlink w:anchor="_Toc497899670" w:history="1">
         <w:r>
           <w:rPr>
             <w:rStyle w:val="Hyperlink"/>
@@ -2345,7 +2187,6 @@
         </w:r>
         <w:r>
           <w:rPr>
-            <w:rFonts w:cs="Arial"/>
             <w:noProof/>
             <w:webHidden/>
           </w:rPr>
@@ -2353,7 +2194,6 @@
         </w:r>
         <w:r>
           <w:rPr>
-            <w:rFonts w:cs="Arial"/>
             <w:noProof/>
             <w:webHidden/>
           </w:rPr>
@@ -2361,22 +2201,19 @@
         </w:r>
         <w:r>
           <w:rPr>
-            <w:rFonts w:cs="Arial"/>
             <w:noProof/>
             <w:webHidden/>
           </w:rPr>
-          <w:instrText xml:space="preserve"> PAGEREF _Toc497204681 \h </w:instrText>
+          <w:instrText xml:space="preserve"> PAGEREF _Toc497899670 \h </w:instrText>
         </w:r>
         <w:r>
           <w:rPr>
-            <w:rFonts w:cs="Arial"/>
             <w:noProof/>
             <w:webHidden/>
           </w:rPr>
         </w:r>
         <w:r>
           <w:rPr>
-            <w:rFonts w:cs="Arial"/>
             <w:noProof/>
             <w:webHidden/>
           </w:rPr>
@@ -2384,7 +2221,6 @@
         </w:r>
         <w:r>
           <w:rPr>
-            <w:rFonts w:cs="Arial"/>
             <w:noProof/>
             <w:webHidden/>
           </w:rPr>
@@ -2392,7 +2228,6 @@
         </w:r>
         <w:r>
           <w:rPr>
-            <w:rFonts w:cs="Arial"/>
             <w:noProof/>
             <w:webHidden/>
           </w:rPr>
@@ -2404,14 +2239,14 @@
       <w:pPr>
         <w:pStyle w:val="TOC3"/>
         <w:rPr>
-          <w:rFonts w:eastAsiaTheme="minorEastAsia" w:cs="Arial"/>
+          <w:rFonts w:asciiTheme="minorHAnsi" w:eastAsiaTheme="minorEastAsia" w:hAnsiTheme="minorHAnsi" w:cstheme="minorBidi"/>
           <w:noProof/>
           <w:sz w:val="24"/>
           <w:szCs w:val="24"/>
           <w:lang w:val="en-US"/>
         </w:rPr>
       </w:pPr>
-      <w:hyperlink w:anchor="_Toc497204682" w:history="1">
+      <w:hyperlink w:anchor="_Toc497899671" w:history="1">
         <w:r>
           <w:rPr>
             <w:rStyle w:val="Hyperlink"/>
@@ -2423,7 +2258,6 @@
         </w:r>
         <w:r>
           <w:rPr>
-            <w:rFonts w:cs="Arial"/>
             <w:noProof/>
             <w:webHidden/>
           </w:rPr>
@@ -2431,7 +2265,6 @@
         </w:r>
         <w:r>
           <w:rPr>
-            <w:rFonts w:cs="Arial"/>
             <w:noProof/>
             <w:webHidden/>
           </w:rPr>
@@ -2439,22 +2272,19 @@
         </w:r>
         <w:r>
           <w:rPr>
-            <w:rFonts w:cs="Arial"/>
             <w:noProof/>
             <w:webHidden/>
           </w:rPr>
-          <w:instrText xml:space="preserve"> PAGEREF _Toc497204682 \h </w:instrText>
+          <w:instrText xml:space="preserve"> PAGEREF _Toc497899671 \h </w:instrText>
         </w:r>
         <w:r>
           <w:rPr>
-            <w:rFonts w:cs="Arial"/>
             <w:noProof/>
             <w:webHidden/>
           </w:rPr>
         </w:r>
         <w:r>
           <w:rPr>
-            <w:rFonts w:cs="Arial"/>
             <w:noProof/>
             <w:webHidden/>
           </w:rPr>
@@ -2462,7 +2292,6 @@
         </w:r>
         <w:r>
           <w:rPr>
-            <w:rFonts w:cs="Arial"/>
             <w:noProof/>
             <w:webHidden/>
           </w:rPr>
@@ -2470,7 +2299,6 @@
         </w:r>
         <w:r>
           <w:rPr>
-            <w:rFonts w:cs="Arial"/>
             <w:noProof/>
             <w:webHidden/>
           </w:rPr>
@@ -2482,13 +2310,13 @@
       <w:pPr>
         <w:pStyle w:val="TOC2"/>
         <w:rPr>
-          <w:rFonts w:eastAsiaTheme="minorEastAsia" w:cs="Arial"/>
+          <w:rFonts w:asciiTheme="minorHAnsi" w:eastAsiaTheme="minorEastAsia" w:hAnsiTheme="minorHAnsi" w:cstheme="minorBidi"/>
           <w:sz w:val="24"/>
           <w:szCs w:val="24"/>
           <w:lang w:val="en-US"/>
         </w:rPr>
       </w:pPr>
-      <w:hyperlink w:anchor="_Toc497204683" w:history="1">
+      <w:hyperlink w:anchor="_Toc497899672" w:history="1">
         <w:r>
           <w:rPr>
             <w:rStyle w:val="Hyperlink"/>
@@ -2498,7 +2326,7 @@
         </w:r>
         <w:r>
           <w:rPr>
-            <w:rFonts w:eastAsiaTheme="minorEastAsia" w:cs="Arial"/>
+            <w:rFonts w:asciiTheme="minorHAnsi" w:eastAsiaTheme="minorEastAsia" w:hAnsiTheme="minorHAnsi" w:cstheme="minorBidi"/>
             <w:sz w:val="24"/>
             <w:szCs w:val="24"/>
             <w:lang w:val="en-US"/>
@@ -2515,48 +2343,41 @@
         </w:r>
         <w:r>
           <w:rPr>
-            <w:rFonts w:cs="Arial"/>
             <w:webHidden/>
           </w:rPr>
           <w:tab/>
         </w:r>
         <w:r>
           <w:rPr>
-            <w:rFonts w:cs="Arial"/>
             <w:webHidden/>
           </w:rPr>
           <w:fldChar w:fldCharType="begin"/>
         </w:r>
         <w:r>
           <w:rPr>
-            <w:rFonts w:cs="Arial"/>
             <w:webHidden/>
           </w:rPr>
-          <w:instrText xml:space="preserve"> PAGEREF _Toc497204683 \h </w:instrText>
+          <w:instrText xml:space="preserve"> PAGEREF _Toc497899672 \h </w:instrText>
         </w:r>
         <w:r>
           <w:rPr>
-            <w:rFonts w:cs="Arial"/>
             <w:webHidden/>
           </w:rPr>
         </w:r>
         <w:r>
           <w:rPr>
-            <w:rFonts w:cs="Arial"/>
             <w:webHidden/>
           </w:rPr>
           <w:fldChar w:fldCharType="separate"/>
         </w:r>
         <w:r>
           <w:rPr>
-            <w:rFonts w:cs="Arial"/>
             <w:webHidden/>
           </w:rPr>
           <w:t>14</w:t>
         </w:r>
         <w:r>
           <w:rPr>
-            <w:rFonts w:cs="Arial"/>
             <w:webHidden/>
           </w:rPr>
           <w:fldChar w:fldCharType="end"/>
@@ -2567,13 +2388,13 @@
       <w:pPr>
         <w:pStyle w:val="TOC2"/>
         <w:rPr>
-          <w:rFonts w:eastAsiaTheme="minorEastAsia" w:cs="Arial"/>
+          <w:rFonts w:asciiTheme="minorHAnsi" w:eastAsiaTheme="minorEastAsia" w:hAnsiTheme="minorHAnsi" w:cstheme="minorBidi"/>
           <w:sz w:val="24"/>
           <w:szCs w:val="24"/>
           <w:lang w:val="en-US"/>
         </w:rPr>
       </w:pPr>
-      <w:hyperlink w:anchor="_Toc497204684" w:history="1">
+      <w:hyperlink w:anchor="_Toc497899673" w:history="1">
         <w:r>
           <w:rPr>
             <w:rStyle w:val="Hyperlink"/>
@@ -2583,7 +2404,7 @@
         </w:r>
         <w:r>
           <w:rPr>
-            <w:rFonts w:eastAsiaTheme="minorEastAsia" w:cs="Arial"/>
+            <w:rFonts w:asciiTheme="minorHAnsi" w:eastAsiaTheme="minorEastAsia" w:hAnsiTheme="minorHAnsi" w:cstheme="minorBidi"/>
             <w:sz w:val="24"/>
             <w:szCs w:val="24"/>
             <w:lang w:val="en-US"/>
@@ -2596,52 +2417,45 @@
             <w:rFonts w:cs="Arial"/>
             <w:b/>
           </w:rPr>
-          <w:t>ACCESS FOR REPAIRS, INSPECTIONS AND VALUATIONS</w:t>
+          <w:t>ACCESS FOR REPAIRS</w:t>
         </w:r>
         <w:r>
           <w:rPr>
-            <w:rFonts w:cs="Arial"/>
             <w:webHidden/>
           </w:rPr>
           <w:tab/>
         </w:r>
         <w:r>
           <w:rPr>
-            <w:rFonts w:cs="Arial"/>
             <w:webHidden/>
           </w:rPr>
           <w:fldChar w:fldCharType="begin"/>
         </w:r>
         <w:r>
           <w:rPr>
-            <w:rFonts w:cs="Arial"/>
             <w:webHidden/>
           </w:rPr>
-          <w:instrText xml:space="preserve"> PAGEREF _Toc497204684 \h </w:instrText>
+          <w:instrText xml:space="preserve"> PAGEREF _Toc497899673 \h </w:instrText>
         </w:r>
         <w:r>
           <w:rPr>
-            <w:rFonts w:cs="Arial"/>
             <w:webHidden/>
           </w:rPr>
         </w:r>
         <w:r>
           <w:rPr>
-            <w:rFonts w:cs="Arial"/>
             <w:webHidden/>
           </w:rPr>
           <w:fldChar w:fldCharType="separate"/>
         </w:r>
         <w:r>
           <w:rPr>
-            <w:rFonts w:cs="Arial"/>
             <w:webHidden/>
           </w:rPr>
           <w:t>14</w:t>
         </w:r>
         <w:r>
           <w:rPr>
-            <w:rFonts w:cs="Arial"/>
             <w:webHidden/>
           </w:rPr>
           <w:fldChar w:fldCharType="end"/>
@@ -2652,13 +2466,13 @@
       <w:pPr>
         <w:pStyle w:val="TOC2"/>
         <w:rPr>
-          <w:rFonts w:eastAsiaTheme="minorEastAsia" w:cs="Arial"/>
+          <w:rFonts w:asciiTheme="minorHAnsi" w:eastAsiaTheme="minorEastAsia" w:hAnsiTheme="minorHAnsi" w:cstheme="minorBidi"/>
           <w:sz w:val="24"/>
           <w:szCs w:val="24"/>
           <w:lang w:val="en-US"/>
         </w:rPr>
       </w:pPr>
-      <w:hyperlink w:anchor="_Toc497204685" w:history="1">
+      <w:hyperlink w:anchor="_Toc497899674" w:history="1">
         <w:r>
           <w:rPr>
             <w:rStyle w:val="Hyperlink"/>
@@ -2668,7 +2482,7 @@
         </w:r>
         <w:r>
           <w:rPr>
-            <w:rFonts w:eastAsiaTheme="minorEastAsia" w:cs="Arial"/>
+            <w:rFonts w:asciiTheme="minorHAnsi" w:eastAsiaTheme="minorEastAsia" w:hAnsiTheme="minorHAnsi" w:cstheme="minorBidi"/>
             <w:sz w:val="24"/>
             <w:szCs w:val="24"/>
             <w:lang w:val="en-US"/>
@@ -2685,48 +2499,41 @@
         </w:r>
         <w:r>
           <w:rPr>
-            <w:rFonts w:cs="Arial"/>
             <w:webHidden/>
           </w:rPr>
           <w:tab/>
         </w:r>
         <w:r>
           <w:rPr>
-            <w:rFonts w:cs="Arial"/>
             <w:webHidden/>
           </w:rPr>
           <w:fldChar w:fldCharType="begin"/>
         </w:r>
         <w:r>
           <w:rPr>
-            <w:rFonts w:cs="Arial"/>
             <w:webHidden/>
           </w:rPr>
-          <w:instrText xml:space="preserve"> PAGEREF _Toc497204685 \h </w:instrText>
+          <w:instrText xml:space="preserve"> PAGEREF _Toc497899674 \h </w:instrText>
         </w:r>
         <w:r>
           <w:rPr>
-            <w:rFonts w:cs="Arial"/>
             <w:webHidden/>
           </w:rPr>
         </w:r>
         <w:r>
           <w:rPr>
-            <w:rFonts w:cs="Arial"/>
             <w:webHidden/>
           </w:rPr>
           <w:fldChar w:fldCharType="separate"/>
         </w:r>
         <w:r>
           <w:rPr>
-            <w:rFonts w:cs="Arial"/>
             <w:webHidden/>
           </w:rPr>
           <w:t>15</w:t>
         </w:r>
         <w:r>
           <w:rPr>
-            <w:rFonts w:cs="Arial"/>
             <w:webHidden/>
           </w:rPr>
           <w:fldChar w:fldCharType="end"/>
@@ -2737,13 +2544,13 @@
       <w:pPr>
         <w:pStyle w:val="TOC2"/>
         <w:rPr>
-          <w:rFonts w:eastAsiaTheme="minorEastAsia" w:cs="Arial"/>
+          <w:rFonts w:asciiTheme="minorHAnsi" w:eastAsiaTheme="minorEastAsia" w:hAnsiTheme="minorHAnsi" w:cstheme="minorBidi"/>
           <w:sz w:val="24"/>
           <w:szCs w:val="24"/>
           <w:lang w:val="en-US"/>
         </w:rPr>
       </w:pPr>
-      <w:hyperlink w:anchor="_Toc497204686" w:history="1">
+      <w:hyperlink w:anchor="_Toc497899675" w:history="1">
         <w:r>
           <w:rPr>
             <w:rStyle w:val="Hyperlink"/>
@@ -2753,7 +2560,7 @@
         </w:r>
         <w:r>
           <w:rPr>
-            <w:rFonts w:eastAsiaTheme="minorEastAsia" w:cs="Arial"/>
+            <w:rFonts w:asciiTheme="minorHAnsi" w:eastAsiaTheme="minorEastAsia" w:hAnsiTheme="minorHAnsi" w:cstheme="minorBidi"/>
             <w:sz w:val="24"/>
             <w:szCs w:val="24"/>
             <w:lang w:val="en-US"/>
@@ -2770,48 +2577,41 @@
         </w:r>
         <w:r>
           <w:rPr>
-            <w:rFonts w:cs="Arial"/>
             <w:webHidden/>
           </w:rPr>
           <w:tab/>
         </w:r>
         <w:r>
           <w:rPr>
-            <w:rFonts w:cs="Arial"/>
             <w:webHidden/>
           </w:rPr>
           <w:fldChar w:fldCharType="begin"/>
         </w:r>
         <w:r>
           <w:rPr>
-            <w:rFonts w:cs="Arial"/>
             <w:webHidden/>
           </w:rPr>
-          <w:instrText xml:space="preserve"> PAGEREF _Toc497204686 \h </w:instrText>
+          <w:instrText xml:space="preserve"> PAGEREF _Toc497899675 \h </w:instrText>
         </w:r>
         <w:r>
           <w:rPr>
-            <w:rFonts w:cs="Arial"/>
             <w:webHidden/>
           </w:rPr>
         </w:r>
         <w:r>
           <w:rPr>
-            <w:rFonts w:cs="Arial"/>
             <w:webHidden/>
           </w:rPr>
           <w:fldChar w:fldCharType="separate"/>
         </w:r>
         <w:r>
           <w:rPr>
-            <w:rFonts w:cs="Arial"/>
             <w:webHidden/>
           </w:rPr>
           <w:t>16</w:t>
         </w:r>
         <w:r>
           <w:rPr>
-            <w:rFonts w:cs="Arial"/>
             <w:webHidden/>
           </w:rPr>
           <w:fldChar w:fldCharType="end"/>
@@ -2822,13 +2622,13 @@
       <w:pPr>
         <w:pStyle w:val="TOC2"/>
         <w:rPr>
-          <w:rFonts w:eastAsiaTheme="minorEastAsia" w:cs="Arial"/>
+          <w:rFonts w:asciiTheme="minorHAnsi" w:eastAsiaTheme="minorEastAsia" w:hAnsiTheme="minorHAnsi" w:cstheme="minorBidi"/>
           <w:sz w:val="24"/>
           <w:szCs w:val="24"/>
           <w:lang w:val="en-US"/>
         </w:rPr>
       </w:pPr>
-      <w:hyperlink w:anchor="_Toc497204687" w:history="1">
+      <w:hyperlink w:anchor="_Toc497899676" w:history="1">
         <w:r>
           <w:rPr>
             <w:rStyle w:val="Hyperlink"/>
@@ -2838,7 +2638,7 @@
         </w:r>
         <w:r>
           <w:rPr>
-            <w:rFonts w:eastAsiaTheme="minorEastAsia" w:cs="Arial"/>
+            <w:rFonts w:asciiTheme="minorHAnsi" w:eastAsiaTheme="minorEastAsia" w:hAnsiTheme="minorHAnsi" w:cstheme="minorBidi"/>
             <w:sz w:val="24"/>
             <w:szCs w:val="24"/>
             <w:lang w:val="en-US"/>
@@ -2855,48 +2655,41 @@
         </w:r>
         <w:r>
           <w:rPr>
-            <w:rFonts w:cs="Arial"/>
             <w:webHidden/>
           </w:rPr>
           <w:tab/>
         </w:r>
         <w:r>
           <w:rPr>
-            <w:rFonts w:cs="Arial"/>
             <w:webHidden/>
           </w:rPr>
           <w:fldChar w:fldCharType="begin"/>
         </w:r>
         <w:r>
           <w:rPr>
-            <w:rFonts w:cs="Arial"/>
             <w:webHidden/>
           </w:rPr>
-          <w:instrText xml:space="preserve"> PAGEREF _Toc497204687 \h </w:instrText>
+          <w:instrText xml:space="preserve"> PAGEREF _Toc497899676 \h </w:instrText>
         </w:r>
         <w:r>
           <w:rPr>
-            <w:rFonts w:cs="Arial"/>
             <w:webHidden/>
           </w:rPr>
         </w:r>
         <w:r>
           <w:rPr>
-            <w:rFonts w:cs="Arial"/>
             <w:webHidden/>
           </w:rPr>
           <w:fldChar w:fldCharType="separate"/>
         </w:r>
         <w:r>
           <w:rPr>
-            <w:rFonts w:cs="Arial"/>
             <w:webHidden/>
           </w:rPr>
           <w:t>16</w:t>
         </w:r>
         <w:r>
           <w:rPr>
-            <w:rFonts w:cs="Arial"/>
             <w:webHidden/>
           </w:rPr>
           <w:fldChar w:fldCharType="end"/>
@@ -2907,13 +2700,13 @@
       <w:pPr>
         <w:pStyle w:val="TOC2"/>
         <w:rPr>
-          <w:rFonts w:eastAsiaTheme="minorEastAsia" w:cs="Arial"/>
+          <w:rFonts w:asciiTheme="minorHAnsi" w:eastAsiaTheme="minorEastAsia" w:hAnsiTheme="minorHAnsi" w:cstheme="minorBidi"/>
           <w:sz w:val="24"/>
           <w:szCs w:val="24"/>
           <w:lang w:val="en-US"/>
         </w:rPr>
       </w:pPr>
-      <w:hyperlink w:anchor="_Toc497204688" w:history="1">
+      <w:hyperlink w:anchor="_Toc497899677" w:history="1">
         <w:r>
           <w:rPr>
             <w:rStyle w:val="Hyperlink"/>
@@ -2923,7 +2716,7 @@
         </w:r>
         <w:r>
           <w:rPr>
-            <w:rFonts w:eastAsiaTheme="minorEastAsia" w:cs="Arial"/>
+            <w:rFonts w:asciiTheme="minorHAnsi" w:eastAsiaTheme="minorEastAsia" w:hAnsiTheme="minorHAnsi" w:cstheme="minorBidi"/>
             <w:sz w:val="24"/>
             <w:szCs w:val="24"/>
             <w:lang w:val="en-US"/>
@@ -2940,48 +2733,41 @@
         </w:r>
         <w:r>
           <w:rPr>
-            <w:rFonts w:cs="Arial"/>
             <w:webHidden/>
           </w:rPr>
           <w:tab/>
         </w:r>
         <w:r>
           <w:rPr>
-            <w:rFonts w:cs="Arial"/>
             <w:webHidden/>
           </w:rPr>
           <w:fldChar w:fldCharType="begin"/>
         </w:r>
         <w:r>
           <w:rPr>
-            <w:rFonts w:cs="Arial"/>
             <w:webHidden/>
           </w:rPr>
-          <w:instrText xml:space="preserve"> PAGEREF _Toc497204688 \h </w:instrText>
+          <w:instrText xml:space="preserve"> PAGEREF _Toc497899677 \h </w:instrText>
         </w:r>
         <w:r>
           <w:rPr>
-            <w:rFonts w:cs="Arial"/>
             <w:webHidden/>
           </w:rPr>
         </w:r>
         <w:r>
           <w:rPr>
-            <w:rFonts w:cs="Arial"/>
             <w:webHidden/>
           </w:rPr>
           <w:fldChar w:fldCharType="separate"/>
         </w:r>
         <w:r>
           <w:rPr>
-            <w:rFonts w:cs="Arial"/>
             <w:webHidden/>
           </w:rPr>
           <w:t>16</w:t>
         </w:r>
         <w:r>
           <w:rPr>
-            <w:rFonts w:cs="Arial"/>
             <w:webHidden/>
           </w:rPr>
           <w:fldChar w:fldCharType="end"/>
@@ -2992,13 +2778,13 @@
       <w:pPr>
         <w:pStyle w:val="TOC2"/>
         <w:rPr>
-          <w:rFonts w:eastAsiaTheme="minorEastAsia" w:cs="Arial"/>
+          <w:rFonts w:asciiTheme="minorHAnsi" w:eastAsiaTheme="minorEastAsia" w:hAnsiTheme="minorHAnsi" w:cstheme="minorBidi"/>
           <w:sz w:val="24"/>
           <w:szCs w:val="24"/>
           <w:lang w:val="en-US"/>
         </w:rPr>
       </w:pPr>
-      <w:hyperlink w:anchor="_Toc497204689" w:history="1">
+      <w:hyperlink w:anchor="_Toc497899678" w:history="1">
         <w:r>
           <w:rPr>
             <w:rStyle w:val="Hyperlink"/>
@@ -3008,7 +2794,7 @@
         </w:r>
         <w:r>
           <w:rPr>
-            <w:rFonts w:eastAsiaTheme="minorEastAsia" w:cs="Arial"/>
+            <w:rFonts w:asciiTheme="minorHAnsi" w:eastAsiaTheme="minorEastAsia" w:hAnsiTheme="minorHAnsi" w:cstheme="minorBidi"/>
             <w:sz w:val="24"/>
             <w:szCs w:val="24"/>
             <w:lang w:val="en-US"/>
@@ -3024,48 +2810,41 @@
         </w:r>
         <w:r>
           <w:rPr>
-            <w:rFonts w:cs="Arial"/>
             <w:webHidden/>
           </w:rPr>
           <w:tab/>
         </w:r>
         <w:r>
           <w:rPr>
-            <w:rFonts w:cs="Arial"/>
             <w:webHidden/>
           </w:rPr>
           <w:fldChar w:fldCharType="begin"/>
         </w:r>
         <w:r>
           <w:rPr>
-            <w:rFonts w:cs="Arial"/>
             <w:webHidden/>
           </w:rPr>
-          <w:instrText xml:space="preserve"> PAGEREF _Toc497204689 \h </w:instrText>
+          <w:instrText xml:space="preserve"> PAGEREF _Toc497899678 \h </w:instrText>
         </w:r>
         <w:r>
           <w:rPr>
-            <w:rFonts w:cs="Arial"/>
             <w:webHidden/>
           </w:rPr>
         </w:r>
         <w:r>
           <w:rPr>
-            <w:rFonts w:cs="Arial"/>
             <w:webHidden/>
           </w:rPr>
           <w:fldChar w:fldCharType="separate"/>
         </w:r>
         <w:r>
           <w:rPr>
-            <w:rFonts w:cs="Arial"/>
             <w:webHidden/>
           </w:rPr>
           <w:t>20</w:t>
         </w:r>
         <w:r>
           <w:rPr>
-            <w:rFonts w:cs="Arial"/>
             <w:webHidden/>
           </w:rPr>
           <w:fldChar w:fldCharType="end"/>
@@ -3076,13 +2855,13 @@
       <w:pPr>
         <w:pStyle w:val="TOC2"/>
         <w:rPr>
-          <w:rFonts w:eastAsiaTheme="minorEastAsia" w:cs="Arial"/>
+          <w:rFonts w:asciiTheme="minorHAnsi" w:eastAsiaTheme="minorEastAsia" w:hAnsiTheme="minorHAnsi" w:cstheme="minorBidi"/>
           <w:sz w:val="24"/>
           <w:szCs w:val="24"/>
           <w:lang w:val="en-US"/>
         </w:rPr>
       </w:pPr>
-      <w:hyperlink w:anchor="_Toc497204690" w:history="1">
+      <w:hyperlink w:anchor="_Toc497899679" w:history="1">
         <w:r>
           <w:rPr>
             <w:rStyle w:val="Hyperlink"/>
@@ -3092,7 +2871,7 @@
         </w:r>
         <w:r>
           <w:rPr>
-            <w:rFonts w:eastAsiaTheme="minorEastAsia" w:cs="Arial"/>
+            <w:rFonts w:asciiTheme="minorHAnsi" w:eastAsiaTheme="minorEastAsia" w:hAnsiTheme="minorHAnsi" w:cstheme="minorBidi"/>
             <w:sz w:val="24"/>
             <w:szCs w:val="24"/>
             <w:lang w:val="en-US"/>
@@ -3108,48 +2887,41 @@
         </w:r>
         <w:r>
           <w:rPr>
-            <w:rFonts w:cs="Arial"/>
             <w:webHidden/>
           </w:rPr>
           <w:tab/>
         </w:r>
         <w:r>
           <w:rPr>
-            <w:rFonts w:cs="Arial"/>
             <w:webHidden/>
           </w:rPr>
           <w:fldChar w:fldCharType="begin"/>
         </w:r>
         <w:r>
           <w:rPr>
-            <w:rFonts w:cs="Arial"/>
             <w:webHidden/>
           </w:rPr>
-          <w:instrText xml:space="preserve"> PAGEREF _Toc497204690 \h </w:instrText>
+          <w:instrText xml:space="preserve"> PAGEREF _Toc497899679 \h </w:instrText>
         </w:r>
         <w:r>
           <w:rPr>
-            <w:rFonts w:cs="Arial"/>
             <w:webHidden/>
           </w:rPr>
         </w:r>
         <w:r>
           <w:rPr>
-            <w:rFonts w:cs="Arial"/>
             <w:webHidden/>
           </w:rPr>
           <w:fldChar w:fldCharType="separate"/>
         </w:r>
         <w:r>
           <w:rPr>
-            <w:rFonts w:cs="Arial"/>
             <w:webHidden/>
           </w:rPr>
           <w:t>20</w:t>
         </w:r>
         <w:r>
           <w:rPr>
-            <w:rFonts w:cs="Arial"/>
             <w:webHidden/>
           </w:rPr>
           <w:fldChar w:fldCharType="end"/>
@@ -3160,13 +2932,13 @@
       <w:pPr>
         <w:pStyle w:val="TOC2"/>
         <w:rPr>
-          <w:rFonts w:eastAsiaTheme="minorEastAsia" w:cs="Arial"/>
+          <w:rFonts w:asciiTheme="minorHAnsi" w:eastAsiaTheme="minorEastAsia" w:hAnsiTheme="minorHAnsi" w:cstheme="minorBidi"/>
           <w:sz w:val="24"/>
           <w:szCs w:val="24"/>
           <w:lang w:val="en-US"/>
         </w:rPr>
       </w:pPr>
-      <w:hyperlink w:anchor="_Toc497204691" w:history="1">
+      <w:hyperlink w:anchor="_Toc497899680" w:history="1">
         <w:r>
           <w:rPr>
             <w:rStyle w:val="Hyperlink"/>
@@ -3176,7 +2948,7 @@
         </w:r>
         <w:r>
           <w:rPr>
-            <w:rFonts w:eastAsiaTheme="minorEastAsia" w:cs="Arial"/>
+            <w:rFonts w:asciiTheme="minorHAnsi" w:eastAsiaTheme="minorEastAsia" w:hAnsiTheme="minorHAnsi" w:cstheme="minorBidi"/>
             <w:sz w:val="24"/>
             <w:szCs w:val="24"/>
             <w:lang w:val="en-US"/>
@@ -3192,48 +2964,41 @@
         </w:r>
         <w:r>
           <w:rPr>
-            <w:rFonts w:cs="Arial"/>
             <w:webHidden/>
           </w:rPr>
           <w:tab/>
         </w:r>
         <w:r>
           <w:rPr>
-            <w:rFonts w:cs="Arial"/>
             <w:webHidden/>
           </w:rPr>
           <w:fldChar w:fldCharType="begin"/>
         </w:r>
         <w:r>
           <w:rPr>
-            <w:rFonts w:cs="Arial"/>
             <w:webHidden/>
           </w:rPr>
-          <w:instrText xml:space="preserve"> PAGEREF _Toc497204691 \h </w:instrText>
+          <w:instrText xml:space="preserve"> PAGEREF _Toc497899680 \h </w:instrText>
         </w:r>
         <w:r>
           <w:rPr>
-            <w:rFonts w:cs="Arial"/>
             <w:webHidden/>
           </w:rPr>
         </w:r>
         <w:r>
           <w:rPr>
-            <w:rFonts w:cs="Arial"/>
             <w:webHidden/>
           </w:rPr>
           <w:fldChar w:fldCharType="separate"/>
         </w:r>
         <w:r>
           <w:rPr>
-            <w:rFonts w:cs="Arial"/>
             <w:webHidden/>
           </w:rPr>
           <w:t>20</w:t>
         </w:r>
         <w:r>
           <w:rPr>
-            <w:rFonts w:cs="Arial"/>
             <w:webHidden/>
           </w:rPr>
           <w:fldChar w:fldCharType="end"/>
@@ -3244,13 +3009,13 @@
       <w:pPr>
         <w:pStyle w:val="TOC2"/>
         <w:rPr>
-          <w:rFonts w:eastAsiaTheme="minorEastAsia" w:cs="Arial"/>
+          <w:rFonts w:asciiTheme="minorHAnsi" w:eastAsiaTheme="minorEastAsia" w:hAnsiTheme="minorHAnsi" w:cstheme="minorBidi"/>
           <w:sz w:val="24"/>
           <w:szCs w:val="24"/>
           <w:lang w:val="en-US"/>
         </w:rPr>
       </w:pPr>
-      <w:hyperlink w:anchor="_Toc497204692" w:history="1">
+      <w:hyperlink w:anchor="_Toc497899681" w:history="1">
         <w:r>
           <w:rPr>
             <w:rStyle w:val="Hyperlink"/>
@@ -3260,7 +3025,7 @@
         </w:r>
         <w:r>
           <w:rPr>
-            <w:rFonts w:eastAsiaTheme="minorEastAsia" w:cs="Arial"/>
+            <w:rFonts w:asciiTheme="minorHAnsi" w:eastAsiaTheme="minorEastAsia" w:hAnsiTheme="minorHAnsi" w:cstheme="minorBidi"/>
             <w:sz w:val="24"/>
             <w:szCs w:val="24"/>
             <w:lang w:val="en-US"/>
@@ -3276,48 +3041,41 @@
         </w:r>
         <w:r>
           <w:rPr>
-            <w:rFonts w:cs="Arial"/>
             <w:webHidden/>
           </w:rPr>
           <w:tab/>
         </w:r>
         <w:r>
           <w:rPr>
-            <w:rFonts w:cs="Arial"/>
             <w:webHidden/>
           </w:rPr>
           <w:fldChar w:fldCharType="begin"/>
         </w:r>
         <w:r>
           <w:rPr>
-            <w:rFonts w:cs="Arial"/>
             <w:webHidden/>
           </w:rPr>
-          <w:instrText xml:space="preserve"> PAGEREF _Toc497204692 \h </w:instrText>
+          <w:instrText xml:space="preserve"> PAGEREF _Toc497899681 \h </w:instrText>
         </w:r>
         <w:r>
           <w:rPr>
-            <w:rFonts w:cs="Arial"/>
             <w:webHidden/>
           </w:rPr>
         </w:r>
         <w:r>
           <w:rPr>
-            <w:rFonts w:cs="Arial"/>
             <w:webHidden/>
           </w:rPr>
           <w:fldChar w:fldCharType="separate"/>
         </w:r>
         <w:r>
           <w:rPr>
-            <w:rFonts w:cs="Arial"/>
             <w:webHidden/>
           </w:rPr>
           <w:t>20</w:t>
         </w:r>
         <w:r>
           <w:rPr>
-            <w:rFonts w:cs="Arial"/>
             <w:webHidden/>
           </w:rPr>
           <w:fldChar w:fldCharType="end"/>
@@ -3328,13 +3086,13 @@
       <w:pPr>
         <w:pStyle w:val="TOC2"/>
         <w:rPr>
-          <w:rFonts w:eastAsiaTheme="minorEastAsia" w:cs="Arial"/>
+          <w:rFonts w:asciiTheme="minorHAnsi" w:eastAsiaTheme="minorEastAsia" w:hAnsiTheme="minorHAnsi" w:cstheme="minorBidi"/>
           <w:sz w:val="24"/>
           <w:szCs w:val="24"/>
           <w:lang w:val="en-US"/>
         </w:rPr>
       </w:pPr>
-      <w:hyperlink w:anchor="_Toc497204693" w:history="1">
+      <w:hyperlink w:anchor="_Toc497899682" w:history="1">
         <w:r>
           <w:rPr>
             <w:rStyle w:val="Hyperlink"/>
@@ -3344,7 +3102,7 @@
         </w:r>
         <w:r>
           <w:rPr>
-            <w:rFonts w:eastAsiaTheme="minorEastAsia" w:cs="Arial"/>
+            <w:rFonts w:asciiTheme="minorHAnsi" w:eastAsiaTheme="minorEastAsia" w:hAnsiTheme="minorHAnsi" w:cstheme="minorBidi"/>
             <w:sz w:val="24"/>
             <w:szCs w:val="24"/>
             <w:lang w:val="en-US"/>
@@ -3360,48 +3118,41 @@
         </w:r>
         <w:r>
           <w:rPr>
-            <w:rFonts w:cs="Arial"/>
             <w:webHidden/>
           </w:rPr>
           <w:tab/>
         </w:r>
         <w:r>
           <w:rPr>
-            <w:rFonts w:cs="Arial"/>
             <w:webHidden/>
           </w:rPr>
           <w:fldChar w:fldCharType="begin"/>
         </w:r>
         <w:r>
           <w:rPr>
-            <w:rFonts w:cs="Arial"/>
             <w:webHidden/>
           </w:rPr>
-          <w:instrText xml:space="preserve"> PAGEREF _Toc497204693 \h </w:instrText>
+          <w:instrText xml:space="preserve"> PAGEREF _Toc497899682 \h </w:instrText>
         </w:r>
         <w:r>
           <w:rPr>
-            <w:rFonts w:cs="Arial"/>
             <w:webHidden/>
           </w:rPr>
         </w:r>
         <w:r>
           <w:rPr>
-            <w:rFonts w:cs="Arial"/>
             <w:webHidden/>
           </w:rPr>
           <w:fldChar w:fldCharType="separate"/>
         </w:r>
         <w:r>
           <w:rPr>
-            <w:rFonts w:cs="Arial"/>
             <w:webHidden/>
           </w:rPr>
           <w:t>20</w:t>
         </w:r>
         <w:r>
           <w:rPr>
-            <w:rFonts w:cs="Arial"/>
             <w:webHidden/>
           </w:rPr>
           <w:fldChar w:fldCharType="end"/>
@@ -3412,13 +3163,13 @@
       <w:pPr>
         <w:pStyle w:val="TOC2"/>
         <w:rPr>
-          <w:rFonts w:eastAsiaTheme="minorEastAsia" w:cs="Arial"/>
+          <w:rFonts w:asciiTheme="minorHAnsi" w:eastAsiaTheme="minorEastAsia" w:hAnsiTheme="minorHAnsi" w:cstheme="minorBidi"/>
           <w:sz w:val="24"/>
           <w:szCs w:val="24"/>
           <w:lang w:val="en-US"/>
         </w:rPr>
       </w:pPr>
-      <w:hyperlink w:anchor="_Toc497204694" w:history="1">
+      <w:hyperlink w:anchor="_Toc497899683" w:history="1">
         <w:r>
           <w:rPr>
             <w:rStyle w:val="Hyperlink"/>
@@ -3428,7 +3179,7 @@
         </w:r>
         <w:r>
           <w:rPr>
-            <w:rFonts w:eastAsiaTheme="minorEastAsia" w:cs="Arial"/>
+            <w:rFonts w:asciiTheme="minorHAnsi" w:eastAsiaTheme="minorEastAsia" w:hAnsiTheme="minorHAnsi" w:cstheme="minorBidi"/>
             <w:sz w:val="24"/>
             <w:szCs w:val="24"/>
             <w:lang w:val="en-US"/>
@@ -3444,48 +3195,41 @@
         </w:r>
         <w:r>
           <w:rPr>
-            <w:rFonts w:cs="Arial"/>
             <w:webHidden/>
           </w:rPr>
           <w:tab/>
         </w:r>
         <w:r>
           <w:rPr>
-            <w:rFonts w:cs="Arial"/>
             <w:webHidden/>
           </w:rPr>
           <w:fldChar w:fldCharType="begin"/>
         </w:r>
         <w:r>
           <w:rPr>
-            <w:rFonts w:cs="Arial"/>
             <w:webHidden/>
           </w:rPr>
-          <w:instrText xml:space="preserve"> PAGEREF _Toc497204694 \h </w:instrText>
+          <w:instrText xml:space="preserve"> PAGEREF _Toc497899683 \h </w:instrText>
         </w:r>
         <w:r>
           <w:rPr>
-            <w:rFonts w:cs="Arial"/>
             <w:webHidden/>
           </w:rPr>
         </w:r>
         <w:r>
           <w:rPr>
-            <w:rFonts w:cs="Arial"/>
             <w:webHidden/>
           </w:rPr>
           <w:fldChar w:fldCharType="separate"/>
         </w:r>
         <w:r>
           <w:rPr>
-            <w:rFonts w:cs="Arial"/>
             <w:webHidden/>
           </w:rPr>
           <w:t>20</w:t>
         </w:r>
         <w:r>
           <w:rPr>
-            <w:rFonts w:cs="Arial"/>
             <w:webHidden/>
           </w:rPr>
           <w:fldChar w:fldCharType="end"/>
@@ -3496,13 +3240,13 @@
       <w:pPr>
         <w:pStyle w:val="TOC2"/>
         <w:rPr>
-          <w:rFonts w:eastAsiaTheme="minorEastAsia" w:cs="Arial"/>
+          <w:rFonts w:asciiTheme="minorHAnsi" w:eastAsiaTheme="minorEastAsia" w:hAnsiTheme="minorHAnsi" w:cstheme="minorBidi"/>
           <w:sz w:val="24"/>
           <w:szCs w:val="24"/>
           <w:lang w:val="en-US"/>
         </w:rPr>
       </w:pPr>
-      <w:hyperlink w:anchor="_Toc497204695" w:history="1">
+      <w:hyperlink w:anchor="_Toc497899684" w:history="1">
         <w:r>
           <w:rPr>
             <w:rStyle w:val="Hyperlink"/>
@@ -3512,7 +3256,7 @@
         </w:r>
         <w:r>
           <w:rPr>
-            <w:rFonts w:eastAsiaTheme="minorEastAsia" w:cs="Arial"/>
+            <w:rFonts w:asciiTheme="minorHAnsi" w:eastAsiaTheme="minorEastAsia" w:hAnsiTheme="minorHAnsi" w:cstheme="minorBidi"/>
             <w:sz w:val="24"/>
             <w:szCs w:val="24"/>
             <w:lang w:val="en-US"/>
@@ -3528,48 +3272,41 @@
         </w:r>
         <w:r>
           <w:rPr>
-            <w:rFonts w:cs="Arial"/>
             <w:webHidden/>
           </w:rPr>
           <w:tab/>
         </w:r>
         <w:r>
           <w:rPr>
-            <w:rFonts w:cs="Arial"/>
             <w:webHidden/>
           </w:rPr>
           <w:fldChar w:fldCharType="begin"/>
         </w:r>
         <w:r>
           <w:rPr>
-            <w:rFonts w:cs="Arial"/>
             <w:webHidden/>
           </w:rPr>
-          <w:instrText xml:space="preserve"> PAGEREF _Toc497204695 \h </w:instrText>
+          <w:instrText xml:space="preserve"> PAGEREF _Toc497899684 \h </w:instrText>
         </w:r>
         <w:r>
           <w:rPr>
-            <w:rFonts w:cs="Arial"/>
             <w:webHidden/>
           </w:rPr>
         </w:r>
         <w:r>
           <w:rPr>
-            <w:rFonts w:cs="Arial"/>
             <w:webHidden/>
           </w:rPr>
           <w:fldChar w:fldCharType="separate"/>
         </w:r>
         <w:r>
           <w:rPr>
-            <w:rFonts w:cs="Arial"/>
             <w:webHidden/>
           </w:rPr>
           <w:t>20</w:t>
         </w:r>
         <w:r>
           <w:rPr>
-            <w:rFonts w:cs="Arial"/>
             <w:webHidden/>
           </w:rPr>
           <w:fldChar w:fldCharType="end"/>
@@ -3580,13 +3317,13 @@
       <w:pPr>
         <w:pStyle w:val="TOC2"/>
         <w:rPr>
-          <w:rFonts w:eastAsiaTheme="minorEastAsia" w:cs="Arial"/>
+          <w:rFonts w:asciiTheme="minorHAnsi" w:eastAsiaTheme="minorEastAsia" w:hAnsiTheme="minorHAnsi" w:cstheme="minorBidi"/>
           <w:sz w:val="24"/>
           <w:szCs w:val="24"/>
           <w:lang w:val="en-US"/>
         </w:rPr>
       </w:pPr>
-      <w:hyperlink w:anchor="_Toc497204696" w:history="1">
+      <w:hyperlink w:anchor="_Toc497899685" w:history="1">
         <w:r>
           <w:rPr>
             <w:rStyle w:val="Hyperlink"/>
@@ -3596,7 +3333,7 @@
         </w:r>
         <w:r>
           <w:rPr>
-            <w:rFonts w:eastAsiaTheme="minorEastAsia" w:cs="Arial"/>
+            <w:rFonts w:asciiTheme="minorHAnsi" w:eastAsiaTheme="minorEastAsia" w:hAnsiTheme="minorHAnsi" w:cstheme="minorBidi"/>
             <w:sz w:val="24"/>
             <w:szCs w:val="24"/>
             <w:lang w:val="en-US"/>
@@ -3612,48 +3349,41 @@
         </w:r>
         <w:r>
           <w:rPr>
-            <w:rFonts w:cs="Arial"/>
             <w:webHidden/>
           </w:rPr>
           <w:tab/>
         </w:r>
         <w:r>
           <w:rPr>
-            <w:rFonts w:cs="Arial"/>
             <w:webHidden/>
           </w:rPr>
           <w:fldChar w:fldCharType="begin"/>
         </w:r>
         <w:r>
           <w:rPr>
-            <w:rFonts w:cs="Arial"/>
             <w:webHidden/>
           </w:rPr>
-          <w:instrText xml:space="preserve"> PAGEREF _Toc497204696 \h </w:instrText>
+          <w:instrText xml:space="preserve"> PAGEREF _Toc497899685 \h </w:instrText>
         </w:r>
         <w:r>
           <w:rPr>
-            <w:rFonts w:cs="Arial"/>
             <w:webHidden/>
           </w:rPr>
         </w:r>
         <w:r>
           <w:rPr>
-            <w:rFonts w:cs="Arial"/>
             <w:webHidden/>
           </w:rPr>
           <w:fldChar w:fldCharType="separate"/>
         </w:r>
         <w:r>
           <w:rPr>
-            <w:rFonts w:cs="Arial"/>
             <w:webHidden/>
           </w:rPr>
-          <w:t>20</w:t>
+          <w:t>21</w:t>
         </w:r>
         <w:r>
           <w:rPr>
-            <w:rFonts w:cs="Arial"/>
             <w:webHidden/>
           </w:rPr>
           <w:fldChar w:fldCharType="end"/>
@@ -3664,13 +3394,13 @@
       <w:pPr>
         <w:pStyle w:val="TOC2"/>
         <w:rPr>
-          <w:rFonts w:eastAsiaTheme="minorEastAsia" w:cs="Arial"/>
+          <w:rFonts w:asciiTheme="minorHAnsi" w:eastAsiaTheme="minorEastAsia" w:hAnsiTheme="minorHAnsi" w:cstheme="minorBidi"/>
           <w:sz w:val="24"/>
           <w:szCs w:val="24"/>
           <w:lang w:val="en-US"/>
         </w:rPr>
       </w:pPr>
-      <w:hyperlink w:anchor="_Toc497204697" w:history="1">
+      <w:hyperlink w:anchor="_Toc497899686" w:history="1">
         <w:r>
           <w:rPr>
             <w:rStyle w:val="Hyperlink"/>
@@ -3680,7 +3410,7 @@
         </w:r>
         <w:r>
           <w:rPr>
-            <w:rFonts w:eastAsiaTheme="minorEastAsia" w:cs="Arial"/>
+            <w:rFonts w:asciiTheme="minorHAnsi" w:eastAsiaTheme="minorEastAsia" w:hAnsiTheme="minorHAnsi" w:cstheme="minorBidi"/>
             <w:sz w:val="24"/>
             <w:szCs w:val="24"/>
             <w:lang w:val="en-US"/>
@@ -3696,48 +3426,41 @@
         </w:r>
         <w:r>
           <w:rPr>
-            <w:rFonts w:cs="Arial"/>
             <w:webHidden/>
           </w:rPr>
           <w:tab/>
         </w:r>
         <w:r>
           <w:rPr>
-            <w:rFonts w:cs="Arial"/>
             <w:webHidden/>
           </w:rPr>
           <w:fldChar w:fldCharType="begin"/>
         </w:r>
         <w:r>
           <w:rPr>
-            <w:rFonts w:cs="Arial"/>
             <w:webHidden/>
           </w:rPr>
-          <w:instrText xml:space="preserve"> PAGEREF _Toc497204697 \h </w:instrText>
+          <w:instrText xml:space="preserve"> PAGEREF _Toc497899686 \h </w:instrText>
         </w:r>
         <w:r>
           <w:rPr>
-            <w:rFonts w:cs="Arial"/>
             <w:webHidden/>
           </w:rPr>
         </w:r>
         <w:r>
           <w:rPr>
-            <w:rFonts w:cs="Arial"/>
             <w:webHidden/>
           </w:rPr>
           <w:fldChar w:fldCharType="separate"/>
         </w:r>
         <w:r>
           <w:rPr>
-            <w:rFonts w:cs="Arial"/>
             <w:webHidden/>
           </w:rPr>
           <w:t>21</w:t>
         </w:r>
         <w:r>
           <w:rPr>
-            <w:rFonts w:cs="Arial"/>
             <w:webHidden/>
           </w:rPr>
           <w:fldChar w:fldCharType="end"/>
@@ -3748,13 +3471,13 @@
       <w:pPr>
         <w:pStyle w:val="TOC2"/>
         <w:rPr>
-          <w:rFonts w:eastAsiaTheme="minorEastAsia" w:cs="Arial"/>
+          <w:rFonts w:asciiTheme="minorHAnsi" w:eastAsiaTheme="minorEastAsia" w:hAnsiTheme="minorHAnsi" w:cstheme="minorBidi"/>
           <w:sz w:val="24"/>
           <w:szCs w:val="24"/>
           <w:lang w:val="en-US"/>
         </w:rPr>
       </w:pPr>
-      <w:hyperlink w:anchor="_Toc497204698" w:history="1">
+      <w:hyperlink w:anchor="_Toc497899687" w:history="1">
         <w:r>
           <w:rPr>
             <w:rStyle w:val="Hyperlink"/>
@@ -3764,7 +3487,7 @@
         </w:r>
         <w:r>
           <w:rPr>
-            <w:rFonts w:eastAsiaTheme="minorEastAsia" w:cs="Arial"/>
+            <w:rFonts w:asciiTheme="minorHAnsi" w:eastAsiaTheme="minorEastAsia" w:hAnsiTheme="minorHAnsi" w:cstheme="minorBidi"/>
             <w:sz w:val="24"/>
             <w:szCs w:val="24"/>
             <w:lang w:val="en-US"/>
@@ -3780,48 +3503,41 @@
         </w:r>
         <w:r>
           <w:rPr>
-            <w:rFonts w:cs="Arial"/>
             <w:webHidden/>
           </w:rPr>
           <w:tab/>
         </w:r>
         <w:r>
           <w:rPr>
-            <w:rFonts w:cs="Arial"/>
             <w:webHidden/>
           </w:rPr>
           <w:fldChar w:fldCharType="begin"/>
         </w:r>
         <w:r>
           <w:rPr>
-            <w:rFonts w:cs="Arial"/>
             <w:webHidden/>
           </w:rPr>
-          <w:instrText xml:space="preserve"> PAGEREF _Toc497204698 \h </w:instrText>
+          <w:instrText xml:space="preserve"> PAGEREF _Toc497899687 \h </w:instrText>
         </w:r>
         <w:r>
           <w:rPr>
-            <w:rFonts w:cs="Arial"/>
             <w:webHidden/>
           </w:rPr>
         </w:r>
         <w:r>
           <w:rPr>
-            <w:rFonts w:cs="Arial"/>
             <w:webHidden/>
           </w:rPr>
           <w:fldChar w:fldCharType="separate"/>
         </w:r>
         <w:r>
           <w:rPr>
-            <w:rFonts w:cs="Arial"/>
             <w:webHidden/>
           </w:rPr>
           <w:t>21</w:t>
         </w:r>
         <w:r>
           <w:rPr>
-            <w:rFonts w:cs="Arial"/>
             <w:webHidden/>
           </w:rPr>
           <w:fldChar w:fldCharType="end"/>
@@ -3832,13 +3548,13 @@
       <w:pPr>
         <w:pStyle w:val="TOC2"/>
         <w:rPr>
-          <w:rFonts w:eastAsiaTheme="minorEastAsia" w:cs="Arial"/>
+          <w:rFonts w:asciiTheme="minorHAnsi" w:eastAsiaTheme="minorEastAsia" w:hAnsiTheme="minorHAnsi" w:cstheme="minorBidi"/>
           <w:sz w:val="24"/>
           <w:szCs w:val="24"/>
           <w:lang w:val="en-US"/>
         </w:rPr>
       </w:pPr>
-      <w:hyperlink w:anchor="_Toc497204699" w:history="1">
+      <w:hyperlink w:anchor="_Toc497899688" w:history="1">
         <w:r>
           <w:rPr>
             <w:rStyle w:val="Hyperlink"/>
@@ -3848,7 +3564,7 @@
         </w:r>
         <w:r>
           <w:rPr>
-            <w:rFonts w:eastAsiaTheme="minorEastAsia" w:cs="Arial"/>
+            <w:rFonts w:asciiTheme="minorHAnsi" w:eastAsiaTheme="minorEastAsia" w:hAnsiTheme="minorHAnsi" w:cstheme="minorBidi"/>
             <w:sz w:val="24"/>
             <w:szCs w:val="24"/>
             <w:lang w:val="en-US"/>
@@ -3864,48 +3580,41 @@
         </w:r>
         <w:r>
           <w:rPr>
-            <w:rFonts w:cs="Arial"/>
             <w:webHidden/>
           </w:rPr>
           <w:tab/>
         </w:r>
         <w:r>
           <w:rPr>
-            <w:rFonts w:cs="Arial"/>
             <w:webHidden/>
           </w:rPr>
           <w:fldChar w:fldCharType="begin"/>
         </w:r>
         <w:r>
           <w:rPr>
-            <w:rFonts w:cs="Arial"/>
             <w:webHidden/>
           </w:rPr>
-          <w:instrText xml:space="preserve"> PAGEREF _Toc497204699 \h </w:instrText>
+          <w:instrText xml:space="preserve"> PAGEREF _Toc497899688 \h </w:instrText>
         </w:r>
         <w:r>
           <w:rPr>
-            <w:rFonts w:cs="Arial"/>
             <w:webHidden/>
           </w:rPr>
         </w:r>
         <w:r>
           <w:rPr>
-            <w:rFonts w:cs="Arial"/>
             <w:webHidden/>
           </w:rPr>
           <w:fldChar w:fldCharType="separate"/>
         </w:r>
         <w:r>
           <w:rPr>
-            <w:rFonts w:cs="Arial"/>
             <w:webHidden/>
           </w:rPr>
           <w:t>21</w:t>
         </w:r>
         <w:r>
           <w:rPr>
-            <w:rFonts w:cs="Arial"/>
             <w:webHidden/>
           </w:rPr>
           <w:fldChar w:fldCharType="end"/>
@@ -3916,13 +3625,13 @@
       <w:pPr>
         <w:pStyle w:val="TOC2"/>
         <w:rPr>
-          <w:rFonts w:eastAsiaTheme="minorEastAsia" w:cs="Arial"/>
+          <w:rFonts w:asciiTheme="minorHAnsi" w:eastAsiaTheme="minorEastAsia" w:hAnsiTheme="minorHAnsi" w:cstheme="minorBidi"/>
           <w:sz w:val="24"/>
           <w:szCs w:val="24"/>
           <w:lang w:val="en-US"/>
         </w:rPr>
       </w:pPr>
-      <w:hyperlink w:anchor="_Toc497204700" w:history="1">
+      <w:hyperlink w:anchor="_Toc497899689" w:history="1">
         <w:r>
           <w:rPr>
             <w:rStyle w:val="Hyperlink"/>
@@ -3932,7 +3641,7 @@
         </w:r>
         <w:r>
           <w:rPr>
-            <w:rFonts w:eastAsiaTheme="minorEastAsia" w:cs="Arial"/>
+            <w:rFonts w:asciiTheme="minorHAnsi" w:eastAsiaTheme="minorEastAsia" w:hAnsiTheme="minorHAnsi" w:cstheme="minorBidi"/>
             <w:sz w:val="24"/>
             <w:szCs w:val="24"/>
             <w:lang w:val="en-US"/>
@@ -3948,48 +3657,41 @@
         </w:r>
         <w:r>
           <w:rPr>
-            <w:rFonts w:cs="Arial"/>
             <w:webHidden/>
           </w:rPr>
           <w:tab/>
         </w:r>
         <w:r>
           <w:rPr>
-            <w:rFonts w:cs="Arial"/>
             <w:webHidden/>
           </w:rPr>
           <w:fldChar w:fldCharType="begin"/>
         </w:r>
         <w:r>
           <w:rPr>
-            <w:rFonts w:cs="Arial"/>
             <w:webHidden/>
           </w:rPr>
-          <w:instrText xml:space="preserve"> PAGEREF _Toc497204700 \h </w:instrText>
+          <w:instrText xml:space="preserve"> PAGEREF _Toc497899689 \h </w:instrText>
         </w:r>
         <w:r>
           <w:rPr>
-            <w:rFonts w:cs="Arial"/>
             <w:webHidden/>
           </w:rPr>
         </w:r>
         <w:r>
           <w:rPr>
-            <w:rFonts w:cs="Arial"/>
             <w:webHidden/>
           </w:rPr>
           <w:fldChar w:fldCharType="separate"/>
         </w:r>
         <w:r>
           <w:rPr>
-            <w:rFonts w:cs="Arial"/>
             <w:webHidden/>
           </w:rPr>
           <w:t>21</w:t>
         </w:r>
         <w:r>
           <w:rPr>
-            <w:rFonts w:cs="Arial"/>
             <w:webHidden/>
           </w:rPr>
           <w:fldChar w:fldCharType="end"/>
@@ -4000,13 +3702,13 @@
       <w:pPr>
         <w:pStyle w:val="TOC2"/>
         <w:rPr>
-          <w:rFonts w:eastAsiaTheme="minorEastAsia" w:cs="Arial"/>
+          <w:rFonts w:asciiTheme="minorHAnsi" w:eastAsiaTheme="minorEastAsia" w:hAnsiTheme="minorHAnsi" w:cstheme="minorBidi"/>
           <w:sz w:val="24"/>
           <w:szCs w:val="24"/>
           <w:lang w:val="en-US"/>
         </w:rPr>
       </w:pPr>
-      <w:hyperlink w:anchor="_Toc497204701" w:history="1">
+      <w:hyperlink w:anchor="_Toc497899690" w:history="1">
         <w:r>
           <w:rPr>
             <w:rStyle w:val="Hyperlink"/>
@@ -4016,7 +3718,7 @@
         </w:r>
         <w:r>
           <w:rPr>
-            <w:rFonts w:eastAsiaTheme="minorEastAsia" w:cs="Arial"/>
+            <w:rFonts w:asciiTheme="minorHAnsi" w:eastAsiaTheme="minorEastAsia" w:hAnsiTheme="minorHAnsi" w:cstheme="minorBidi"/>
             <w:sz w:val="24"/>
             <w:szCs w:val="24"/>
             <w:lang w:val="en-US"/>
@@ -4028,52 +3730,45 @@
             <w:rStyle w:val="Hyperlink"/>
             <w:rFonts w:cs="Arial"/>
           </w:rPr>
-          <w:t>ADD ANY ADDITIONAL TENANCY TERMS HERE</w:t>
+          <w:t>ADDITIONAL TENANCY TERMS</w:t>
         </w:r>
         <w:r>
           <w:rPr>
-            <w:rFonts w:cs="Arial"/>
             <w:webHidden/>
           </w:rPr>
           <w:tab/>
         </w:r>
         <w:r>
           <w:rPr>
-            <w:rFonts w:cs="Arial"/>
             <w:webHidden/>
           </w:rPr>
           <w:fldChar w:fldCharType="begin"/>
         </w:r>
         <w:r>
           <w:rPr>
-            <w:rFonts w:cs="Arial"/>
             <w:webHidden/>
           </w:rPr>
-          <w:instrText xml:space="preserve"> PAGEREF _Toc497204701 \h </w:instrText>
+          <w:instrText xml:space="preserve"> PAGEREF _Toc497899690 \h </w:instrText>
         </w:r>
         <w:r>
           <w:rPr>
-            <w:rFonts w:cs="Arial"/>
             <w:webHidden/>
           </w:rPr>
         </w:r>
         <w:r>
           <w:rPr>
-            <w:rFonts w:cs="Arial"/>
             <w:webHidden/>
           </w:rPr>
           <w:fldChar w:fldCharType="separate"/>
         </w:r>
         <w:r>
           <w:rPr>
-            <w:rFonts w:cs="Arial"/>
             <w:webHidden/>
           </w:rPr>
           <w:t>22</w:t>
         </w:r>
         <w:r>
           <w:rPr>
-            <w:rFonts w:cs="Arial"/>
             <w:webHidden/>
           </w:rPr>
           <w:fldChar w:fldCharType="end"/>
@@ -4084,13 +3779,13 @@
       <w:pPr>
         <w:pStyle w:val="TOC2"/>
         <w:rPr>
-          <w:rFonts w:eastAsiaTheme="minorEastAsia" w:cs="Arial"/>
+          <w:rFonts w:asciiTheme="minorHAnsi" w:eastAsiaTheme="minorEastAsia" w:hAnsiTheme="minorHAnsi" w:cstheme="minorBidi"/>
           <w:sz w:val="24"/>
           <w:szCs w:val="24"/>
           <w:lang w:val="en-US"/>
         </w:rPr>
       </w:pPr>
-      <w:hyperlink w:anchor="_Toc497204702" w:history="1">
+      <w:hyperlink w:anchor="_Toc497899691" w:history="1">
         <w:r>
           <w:rPr>
             <w:rStyle w:val="Hyperlink"/>
@@ -4100,7 +3795,7 @@
         </w:r>
         <w:r>
           <w:rPr>
-            <w:rFonts w:eastAsiaTheme="minorEastAsia" w:cs="Arial"/>
+            <w:rFonts w:asciiTheme="minorHAnsi" w:eastAsiaTheme="minorEastAsia" w:hAnsiTheme="minorHAnsi" w:cstheme="minorBidi"/>
             <w:sz w:val="24"/>
             <w:szCs w:val="24"/>
             <w:lang w:val="en-US"/>
@@ -4116,48 +3811,41 @@
         </w:r>
         <w:r>
           <w:rPr>
-            <w:rFonts w:cs="Arial"/>
             <w:webHidden/>
           </w:rPr>
           <w:tab/>
         </w:r>
         <w:r>
           <w:rPr>
-            <w:rFonts w:cs="Arial"/>
             <w:webHidden/>
           </w:rPr>
           <w:fldChar w:fldCharType="begin"/>
         </w:r>
         <w:r>
           <w:rPr>
-            <w:rFonts w:cs="Arial"/>
             <w:webHidden/>
           </w:rPr>
-          <w:instrText xml:space="preserve"> PAGEREF _Toc497204702 \h </w:instrText>
+          <w:instrText xml:space="preserve"> PAGEREF _Toc497899691 \h </w:instrText>
         </w:r>
         <w:r>
           <w:rPr>
-            <w:rFonts w:cs="Arial"/>
             <w:webHidden/>
           </w:rPr>
         </w:r>
         <w:r>
           <w:rPr>
-            <w:rFonts w:cs="Arial"/>
             <w:webHidden/>
           </w:rPr>
           <w:fldChar w:fldCharType="separate"/>
         </w:r>
         <w:r>
           <w:rPr>
-            <w:rFonts w:cs="Arial"/>
             <w:webHidden/>
           </w:rPr>
           <w:t>23</w:t>
         </w:r>
         <w:r>
           <w:rPr>
-            <w:rFonts w:cs="Arial"/>
             <w:webHidden/>
           </w:rPr>
           <w:fldChar w:fldCharType="end"/>
@@ -4168,13 +3856,13 @@
       <w:pPr>
         <w:pStyle w:val="TOC2"/>
         <w:rPr>
-          <w:rFonts w:eastAsiaTheme="minorEastAsia" w:cs="Arial"/>
+          <w:rFonts w:asciiTheme="minorHAnsi" w:eastAsiaTheme="minorEastAsia" w:hAnsiTheme="minorHAnsi" w:cstheme="minorBidi"/>
           <w:sz w:val="24"/>
           <w:szCs w:val="24"/>
           <w:lang w:val="en-US"/>
         </w:rPr>
       </w:pPr>
-      <w:hyperlink w:anchor="_Toc497204703" w:history="1">
+      <w:hyperlink w:anchor="_Toc497899692" w:history="1">
         <w:r>
           <w:rPr>
             <w:rStyle w:val="Hyperlink"/>
@@ -4184,7 +3872,7 @@
         </w:r>
         <w:r>
           <w:rPr>
-            <w:rFonts w:eastAsiaTheme="minorEastAsia" w:cs="Arial"/>
+            <w:rFonts w:asciiTheme="minorHAnsi" w:eastAsiaTheme="minorEastAsia" w:hAnsiTheme="minorHAnsi" w:cstheme="minorBidi"/>
             <w:sz w:val="24"/>
             <w:szCs w:val="24"/>
             <w:lang w:val="en-US"/>
@@ -4200,48 +3888,41 @@
         </w:r>
         <w:r>
           <w:rPr>
-            <w:rFonts w:cs="Arial"/>
             <w:webHidden/>
           </w:rPr>
           <w:tab/>
         </w:r>
         <w:r>
           <w:rPr>
-            <w:rFonts w:cs="Arial"/>
             <w:webHidden/>
           </w:rPr>
           <w:fldChar w:fldCharType="begin"/>
         </w:r>
         <w:r>
           <w:rPr>
-            <w:rFonts w:cs="Arial"/>
             <w:webHidden/>
           </w:rPr>
-          <w:instrText xml:space="preserve"> PAGEREF _Toc497204703 \h </w:instrText>
+          <w:instrText xml:space="preserve"> PAGEREF _Toc497899692 \h </w:instrText>
         </w:r>
         <w:r>
           <w:rPr>
-            <w:rFonts w:cs="Arial"/>
             <w:webHidden/>
           </w:rPr>
         </w:r>
         <w:r>
           <w:rPr>
-            <w:rFonts w:cs="Arial"/>
             <w:webHidden/>
           </w:rPr>
           <w:fldChar w:fldCharType="separate"/>
         </w:r>
         <w:r>
           <w:rPr>
-            <w:rFonts w:cs="Arial"/>
             <w:webHidden/>
           </w:rPr>
           <w:t>23</w:t>
         </w:r>
         <w:r>
           <w:rPr>
-            <w:rFonts w:cs="Arial"/>
             <w:webHidden/>
           </w:rPr>
           <w:fldChar w:fldCharType="end"/>
@@ -4270,7 +3951,6 @@
         <w:rPr>
           <w:rFonts w:cs="Arial"/>
           <w:b/>
-          <w:bCs/>
           <w:noProof/>
         </w:rPr>
         <w:fldChar w:fldCharType="end"/>
@@ -4284,7 +3964,7 @@
           <w:rFonts w:cs="Arial"/>
         </w:rPr>
       </w:pPr>
-      <w:bookmarkStart w:id="0" w:name="_Toc497204658"/>
+      <w:bookmarkStart w:id="0" w:name="_Toc497899647"/>
       <w:r>
         <w:rPr>
           <w:rFonts w:cs="Arial"/>
@@ -5393,7 +5073,7 @@
         <w:br w:type="page"/>
       </w:r>
       <w:bookmarkStart w:id="1" w:name="_Ref462311149"/>
-      <w:bookmarkStart w:id="2" w:name="_Toc497204659"/>
+      <w:bookmarkStart w:id="2" w:name="_Toc497899648"/>
       <w:r>
         <w:rPr>
           <w:rFonts w:cs="Arial"/>
@@ -7257,7 +6937,7 @@
         </w:rPr>
         <w:br w:type="page"/>
       </w:r>
-      <w:bookmarkStart w:id="3" w:name="_Toc497204660"/>
+      <w:bookmarkStart w:id="3" w:name="_Toc497899649"/>
       <w:r>
         <w:rPr>
           <w:rFonts w:cs="Arial"/>
@@ -7330,7 +7010,7 @@
         </w:rPr>
         <w:tab/>
       </w:r>
-      <w:bookmarkStart w:id="4" w:name="_Toc497204661"/>
+      <w:bookmarkStart w:id="4" w:name="_Toc497899650"/>
       <w:r>
         <w:rPr>
           <w:rFonts w:cs="Arial"/>
@@ -7708,7 +7388,7 @@
           <w:szCs w:val="28"/>
         </w:rPr>
       </w:pPr>
-      <w:bookmarkStart w:id="5" w:name="_Toc497204662"/>
+      <w:bookmarkStart w:id="5" w:name="_Toc497899651"/>
       <w:r>
         <w:rPr>
           <w:rFonts w:cs="Arial"/>
@@ -8301,7 +7981,7 @@
           <w:szCs w:val="28"/>
         </w:rPr>
       </w:pPr>
-      <w:bookmarkStart w:id="6" w:name="_Toc497204663"/>
+      <w:bookmarkStart w:id="6" w:name="_Toc497899652"/>
       <w:r>
         <w:rPr>
           <w:rFonts w:cs="Arial"/>
@@ -8847,7 +8527,7 @@
           <w:szCs w:val="28"/>
         </w:rPr>
       </w:pPr>
-      <w:bookmarkStart w:id="7" w:name="_Toc497204664"/>
+      <w:bookmarkStart w:id="7" w:name="_Toc497899653"/>
       <w:r>
         <w:rPr>
           <w:rFonts w:cs="Arial"/>
@@ -9721,7 +9401,7 @@
           <w:szCs w:val="28"/>
         </w:rPr>
       </w:pPr>
-      <w:bookmarkStart w:id="8" w:name="_Toc497204665"/>
+      <w:bookmarkStart w:id="8" w:name="_Toc497899654"/>
       <w:r>
         <w:rPr>
           <w:rFonts w:cs="Arial"/>
@@ -11117,7 +10797,7 @@
         </w:rPr>
         <w:tab/>
       </w:r>
-      <w:bookmarkStart w:id="9" w:name="_Toc497204666"/>
+      <w:bookmarkStart w:id="9" w:name="_Toc497899655"/>
       <w:r>
         <w:rPr>
           <w:rFonts w:cs="Arial"/>
@@ -11372,7 +11052,7 @@
           <w:szCs w:val="28"/>
         </w:rPr>
       </w:pPr>
-      <w:bookmarkStart w:id="10" w:name="_Toc497204667"/>
+      <w:bookmarkStart w:id="10" w:name="_Toc497899656"/>
       <w:r>
         <w:rPr>
           <w:rFonts w:cs="Arial"/>
@@ -11638,7 +11318,7 @@
         </w:rPr>
         <w:tab/>
       </w:r>
-      <w:bookmarkStart w:id="11" w:name="_Toc497204668"/>
+      <w:bookmarkStart w:id="11" w:name="_Toc497899657"/>
       <w:r>
         <w:rPr>
           <w:rFonts w:cs="Arial"/>
@@ -12319,7 +11999,25 @@
           <w:sz w:val="24"/>
           <w:szCs w:val="24"/>
         </w:rPr>
-        <w:t>«rentAmount»</w:t>
+        <w:t>«</w:t>
+      </w:r>
+      <w:r>
+        <w:rPr>
+          <w:rFonts w:cs="Arial"/>
+          <w:b/>
+          <w:sz w:val="24"/>
+          <w:szCs w:val="24"/>
+        </w:rPr>
+        <w:t>originalR</w:t>
+      </w:r>
+      <w:r>
+        <w:rPr>
+          <w:rFonts w:cs="Arial"/>
+          <w:b/>
+          <w:sz w:val="24"/>
+          <w:szCs w:val="24"/>
+        </w:rPr>
+        <w:t>entAmount»</w:t>
       </w:r>
       <w:r>
         <w:rPr>
@@ -12391,6 +12089,15 @@
           <w:sz w:val="24"/>
           <w:szCs w:val="24"/>
         </w:rPr>
+        <w:t xml:space="preserve"> </w:t>
+      </w:r>
+      <w:r>
+        <w:rPr>
+          <w:rFonts w:cs="Arial"/>
+          <w:b/>
+          <w:sz w:val="24"/>
+          <w:szCs w:val="24"/>
+        </w:rPr>
         <w:fldChar w:fldCharType="begin"/>
       </w:r>
       <w:r>
@@ -12400,7 +12107,7 @@
           <w:sz w:val="24"/>
           <w:szCs w:val="24"/>
         </w:rPr>
-        <w:instrText xml:space="preserve"> MERGEFIELD rentPaymentDayOrDate \* MERGEFORMAT </w:instrText>
+        <w:instrText xml:space="preserve"> MERGEFIELD rentPaymentSchedule \* MERGEFORMAT </w:instrText>
       </w:r>
       <w:r>
         <w:rPr>
@@ -12415,10 +12122,11 @@
         <w:rPr>
           <w:rFonts w:cs="Arial"/>
           <w:b/>
-          <w:sz w:val="24"/>
-          <w:szCs w:val="24"/>
-        </w:rPr>
-        <w:t>«rentPaymentDayOrDate»</w:t>
+          <w:noProof/>
+          <w:sz w:val="24"/>
+          <w:szCs w:val="24"/>
+        </w:rPr>
+        <w:t>«rentPaymentSchedule»</w:t>
       </w:r>
       <w:r>
         <w:rPr>
@@ -12436,7 +12144,16 @@
           <w:sz w:val="24"/>
           <w:szCs w:val="24"/>
         </w:rPr>
-        <w:t xml:space="preserve"> and then subsequently on </w:t>
+        <w:t xml:space="preserve"> </w:t>
+      </w:r>
+      <w:r>
+        <w:rPr>
+          <w:rFonts w:cs="Arial"/>
+          <w:b/>
+          <w:sz w:val="24"/>
+          <w:szCs w:val="24"/>
+        </w:rPr>
+        <w:t xml:space="preserve">and then subsequently on </w:t>
       </w:r>
       <w:r>
         <w:rPr>
@@ -12481,15 +12198,6 @@
           <w:sz w:val="24"/>
           <w:szCs w:val="24"/>
         </w:rPr>
-        <w:t>«rentPaymentSchedule»</w:t>
-      </w:r>
-      <w:r>
-        <w:rPr>
-          <w:rFonts w:cs="Arial"/>
-          <w:b/>
-          <w:sz w:val="24"/>
-          <w:szCs w:val="24"/>
-        </w:rPr>
         <w:fldChar w:fldCharType="end"/>
       </w:r>
       <w:r>
@@ -12499,7 +12207,71 @@
           <w:sz w:val="24"/>
           <w:szCs w:val="24"/>
         </w:rPr>
-        <w:t xml:space="preserve"> thereafter</w:t>
+        <w:t xml:space="preserve"> </w:t>
+      </w:r>
+      <w:r>
+        <w:rPr>
+          <w:rFonts w:cs="Arial"/>
+          <w:b/>
+          <w:sz w:val="24"/>
+          <w:szCs w:val="24"/>
+        </w:rPr>
+        <w:fldChar w:fldCharType="begin"/>
+      </w:r>
+      <w:r>
+        <w:rPr>
+          <w:rFonts w:cs="Arial"/>
+          <w:b/>
+          <w:sz w:val="24"/>
+          <w:szCs w:val="24"/>
+        </w:rPr>
+        <w:instrText xml:space="preserve"> MERGEFIELD rentPaymentFrequencyDayOrDate \* MERGEFORMAT </w:instrText>
+      </w:r>
+      <w:r>
+        <w:rPr>
+          <w:rFonts w:cs="Arial"/>
+          <w:b/>
+          <w:sz w:val="24"/>
+          <w:szCs w:val="24"/>
+        </w:rPr>
+        <w:fldChar w:fldCharType="separate"/>
+      </w:r>
+      <w:r>
+        <w:rPr>
+          <w:rFonts w:cs="Arial"/>
+          <w:b/>
+          <w:noProof/>
+          <w:sz w:val="24"/>
+          <w:szCs w:val="24"/>
+        </w:rPr>
+        <w:t>«rentPaymentFrequencyDayOrDate»</w:t>
+      </w:r>
+      <w:r>
+        <w:rPr>
+          <w:rFonts w:cs="Arial"/>
+          <w:b/>
+          <w:sz w:val="24"/>
+          <w:szCs w:val="24"/>
+        </w:rPr>
+        <w:fldChar w:fldCharType="end"/>
+      </w:r>
+      <w:r>
+        <w:rPr>
+          <w:rFonts w:cs="Arial"/>
+          <w:b/>
+          <w:sz w:val="24"/>
+          <w:szCs w:val="24"/>
+        </w:rPr>
+        <w:t xml:space="preserve"> </w:t>
+      </w:r>
+      <w:r>
+        <w:rPr>
+          <w:rFonts w:cs="Arial"/>
+          <w:b/>
+          <w:sz w:val="24"/>
+          <w:szCs w:val="24"/>
+        </w:rPr>
+        <w:t>thereafter</w:t>
       </w:r>
       <w:r>
         <w:rPr>
@@ -12529,6 +12301,8 @@
           <w:szCs w:val="24"/>
         </w:rPr>
       </w:pPr>
+      <w:bookmarkStart w:id="12" w:name="_GoBack"/>
+      <w:bookmarkEnd w:id="12"/>
     </w:p>
     <w:p>
       <w:pPr>
@@ -12769,7 +12543,7 @@
         </w:rPr>
         <w:tab/>
       </w:r>
-      <w:bookmarkStart w:id="12" w:name="_Toc497204669"/>
+      <w:bookmarkStart w:id="13" w:name="_Toc497899658"/>
       <w:r>
         <w:rPr>
           <w:rFonts w:cs="Arial"/>
@@ -12779,7 +12553,7 @@
         </w:rPr>
         <w:t>RENT RECEIPTS</w:t>
       </w:r>
-      <w:bookmarkEnd w:id="12"/>
+      <w:bookmarkEnd w:id="13"/>
     </w:p>
     <w:p>
       <w:pPr>
@@ -12916,7 +12690,7 @@
           <w:szCs w:val="28"/>
         </w:rPr>
       </w:pPr>
-      <w:bookmarkStart w:id="13" w:name="_Toc497204670"/>
+      <w:bookmarkStart w:id="14" w:name="_Toc497899659"/>
       <w:r>
         <w:rPr>
           <w:rFonts w:cs="Arial"/>
@@ -12926,7 +12700,7 @@
         </w:rPr>
         <w:t>RENT INCREASES</w:t>
       </w:r>
-      <w:bookmarkEnd w:id="13"/>
+      <w:bookmarkEnd w:id="14"/>
     </w:p>
     <w:p>
       <w:pPr>
@@ -13741,7 +13515,7 @@
           <w:szCs w:val="28"/>
         </w:rPr>
       </w:pPr>
-      <w:bookmarkStart w:id="14" w:name="_Toc497204671"/>
+      <w:bookmarkStart w:id="15" w:name="_Toc497899660"/>
       <w:r>
         <w:rPr>
           <w:rFonts w:cs="Arial"/>
@@ -13751,7 +13525,7 @@
         </w:rPr>
         <w:t>DEPOSIT</w:t>
       </w:r>
-      <w:bookmarkEnd w:id="14"/>
+      <w:bookmarkEnd w:id="15"/>
       <w:r>
         <w:rPr>
           <w:rFonts w:cs="Arial"/>
@@ -14530,55 +14304,42 @@
     <w:p>
       <w:pPr>
         <w:rPr>
-          <w:rFonts w:cs="Arial"/>
-          <w:sz w:val="24"/>
-          <w:szCs w:val="24"/>
-          <w:shd w:val="clear" w:color="auto" w:fill="F2F2F2"/>
-        </w:rPr>
-      </w:pPr>
-      <w:r>
-        <w:rPr>
-          <w:rFonts w:cs="Arial"/>
-          <w:sz w:val="24"/>
-          <w:szCs w:val="24"/>
-          <w:shd w:val="clear" w:color="auto" w:fill="F2F2F2"/>
+          <w:sz w:val="24"/>
+          <w:szCs w:val="24"/>
+        </w:rPr>
+      </w:pPr>
+      <w:r>
+        <w:rPr>
+          <w:sz w:val="24"/>
+          <w:szCs w:val="24"/>
         </w:rPr>
         <w:fldChar w:fldCharType="begin"/>
       </w:r>
       <w:r>
         <w:rPr>
-          <w:rFonts w:cs="Arial"/>
-          <w:sz w:val="24"/>
-          <w:szCs w:val="24"/>
-          <w:shd w:val="clear" w:color="auto" w:fill="F2F2F2"/>
+          <w:sz w:val="24"/>
+          <w:szCs w:val="24"/>
         </w:rPr>
         <w:instrText xml:space="preserve"> MERGEFIELD depositSchemeContactDetails \* MERGEFORMAT </w:instrText>
       </w:r>
       <w:r>
         <w:rPr>
-          <w:rFonts w:cs="Arial"/>
-          <w:sz w:val="24"/>
-          <w:szCs w:val="24"/>
-          <w:shd w:val="clear" w:color="auto" w:fill="F2F2F2"/>
+          <w:sz w:val="24"/>
+          <w:szCs w:val="24"/>
         </w:rPr>
         <w:fldChar w:fldCharType="separate"/>
       </w:r>
       <w:r>
         <w:rPr>
-          <w:rFonts w:cs="Arial"/>
-          <w:noProof/>
-          <w:sz w:val="24"/>
-          <w:szCs w:val="24"/>
-          <w:shd w:val="clear" w:color="auto" w:fill="F2F2F2"/>
+          <w:sz w:val="24"/>
+          <w:szCs w:val="24"/>
         </w:rPr>
         <w:t>«depositSchemeContactDetails»</w:t>
       </w:r>
       <w:r>
         <w:rPr>
-          <w:rFonts w:cs="Arial"/>
-          <w:sz w:val="24"/>
-          <w:szCs w:val="24"/>
-          <w:shd w:val="clear" w:color="auto" w:fill="F2F2F2"/>
+          <w:sz w:val="24"/>
+          <w:szCs w:val="24"/>
         </w:rPr>
         <w:fldChar w:fldCharType="end"/>
       </w:r>
@@ -14981,7 +14742,7 @@
           <w:szCs w:val="28"/>
         </w:rPr>
       </w:pPr>
-      <w:bookmarkStart w:id="15" w:name="_Toc497204672"/>
+      <w:bookmarkStart w:id="16" w:name="_Toc497899661"/>
       <w:r>
         <w:rPr>
           <w:rFonts w:cs="Arial"/>
@@ -14991,7 +14752,7 @@
         </w:rPr>
         <w:t>SUBLETTING AND ASSIGNATION</w:t>
       </w:r>
-      <w:bookmarkEnd w:id="15"/>
+      <w:bookmarkEnd w:id="16"/>
       <w:r>
         <w:rPr>
           <w:rFonts w:cs="Arial"/>
@@ -15183,7 +14944,7 @@
           <w:szCs w:val="28"/>
         </w:rPr>
       </w:pPr>
-      <w:bookmarkStart w:id="16" w:name="_Toc497204673"/>
+      <w:bookmarkStart w:id="17" w:name="_Toc497899662"/>
       <w:r>
         <w:rPr>
           <w:rFonts w:cs="Arial"/>
@@ -15193,7 +14954,7 @@
         </w:rPr>
         <w:t>NOTIFICATION ABOUT OTHER RESIDENTS</w:t>
       </w:r>
-      <w:bookmarkEnd w:id="16"/>
+      <w:bookmarkEnd w:id="17"/>
     </w:p>
     <w:p>
       <w:pPr>
@@ -16224,7 +15985,7 @@
           <w:szCs w:val="28"/>
         </w:rPr>
       </w:pPr>
-      <w:bookmarkStart w:id="17" w:name="_Toc497204674"/>
+      <w:bookmarkStart w:id="18" w:name="_Toc497899663"/>
       <w:r>
         <w:rPr>
           <w:rFonts w:cs="Arial"/>
@@ -16234,7 +15995,7 @@
         </w:rPr>
         <w:t>OVERCROWDING</w:t>
       </w:r>
-      <w:bookmarkEnd w:id="17"/>
+      <w:bookmarkEnd w:id="18"/>
     </w:p>
     <w:p>
       <w:pPr>
@@ -16526,7 +16287,7 @@
           <w:szCs w:val="28"/>
         </w:rPr>
       </w:pPr>
-      <w:bookmarkStart w:id="18" w:name="_Toc497204675"/>
+      <w:bookmarkStart w:id="19" w:name="_Toc497899664"/>
       <w:r>
         <w:rPr>
           <w:rFonts w:cs="Arial"/>
@@ -16536,7 +16297,7 @@
         </w:rPr>
         <w:t>INSURANCE</w:t>
       </w:r>
-      <w:bookmarkEnd w:id="18"/>
+      <w:bookmarkEnd w:id="19"/>
       <w:r>
         <w:rPr>
           <w:rFonts w:cs="Arial"/>
@@ -16639,7 +16400,7 @@
           <w:szCs w:val="28"/>
         </w:rPr>
       </w:pPr>
-      <w:bookmarkStart w:id="19" w:name="_Toc497204676"/>
+      <w:bookmarkStart w:id="20" w:name="_Toc497899665"/>
       <w:r>
         <w:rPr>
           <w:rFonts w:cs="Arial"/>
@@ -16649,7 +16410,7 @@
         </w:rPr>
         <w:t>ABSENCES</w:t>
       </w:r>
-      <w:bookmarkEnd w:id="19"/>
+      <w:bookmarkEnd w:id="20"/>
     </w:p>
     <w:p>
       <w:pPr>
@@ -16740,7 +16501,7 @@
           <w:szCs w:val="28"/>
         </w:rPr>
       </w:pPr>
-      <w:bookmarkStart w:id="20" w:name="_Toc497204677"/>
+      <w:bookmarkStart w:id="21" w:name="_Toc497899666"/>
       <w:r>
         <w:rPr>
           <w:rFonts w:cs="Arial"/>
@@ -16750,7 +16511,7 @@
         </w:rPr>
         <w:t>REASONABLE CARE</w:t>
       </w:r>
-      <w:bookmarkEnd w:id="20"/>
+      <w:bookmarkEnd w:id="21"/>
     </w:p>
     <w:p>
       <w:pPr>
@@ -17029,7 +16790,7 @@
           <w:szCs w:val="28"/>
         </w:rPr>
       </w:pPr>
-      <w:bookmarkStart w:id="21" w:name="_Toc497204678"/>
+      <w:bookmarkStart w:id="22" w:name="_Toc497899667"/>
       <w:r>
         <w:rPr>
           <w:rFonts w:cs="Arial"/>
@@ -17039,7 +16800,7 @@
         </w:rPr>
         <w:t>THE REPAIRING STANDARD etc. AND OTHER INFORMATION</w:t>
       </w:r>
-      <w:bookmarkEnd w:id="21"/>
+      <w:bookmarkEnd w:id="22"/>
     </w:p>
     <w:p>
       <w:pPr>
@@ -17059,7 +16820,7 @@
           <w:b/>
         </w:rPr>
       </w:pPr>
-      <w:bookmarkStart w:id="22" w:name="_Toc497204679"/>
+      <w:bookmarkStart w:id="23" w:name="_Toc497899668"/>
       <w:r>
         <w:rPr>
           <w:rFonts w:cs="Arial"/>
@@ -17067,7 +16828,7 @@
         </w:rPr>
         <w:t>THE REPAIRING STANDARD</w:t>
       </w:r>
-      <w:bookmarkEnd w:id="22"/>
+      <w:bookmarkEnd w:id="23"/>
     </w:p>
     <w:p>
       <w:pPr>
@@ -18585,7 +18346,7 @@
           <w:b/>
         </w:rPr>
       </w:pPr>
-      <w:bookmarkStart w:id="23" w:name="_Toc497204680"/>
+      <w:bookmarkStart w:id="24" w:name="_Toc497899669"/>
       <w:r>
         <w:rPr>
           <w:rFonts w:cs="Arial"/>
@@ -18593,7 +18354,7 @@
         </w:rPr>
         <w:t>REPAIR TIMETABLE</w:t>
       </w:r>
-      <w:bookmarkEnd w:id="23"/>
+      <w:bookmarkEnd w:id="24"/>
     </w:p>
     <w:p>
       <w:pPr>
@@ -18683,7 +18444,7 @@
           <w:b/>
         </w:rPr>
       </w:pPr>
-      <w:bookmarkStart w:id="24" w:name="_Toc497204681"/>
+      <w:bookmarkStart w:id="25" w:name="_Toc497899670"/>
       <w:r>
         <w:rPr>
           <w:rFonts w:cs="Arial"/>
@@ -18691,7 +18452,7 @@
         </w:rPr>
         <w:t>PAYMENT FOR REPAIRS</w:t>
       </w:r>
-      <w:bookmarkEnd w:id="24"/>
+      <w:bookmarkEnd w:id="25"/>
       <w:r>
         <w:rPr>
           <w:rFonts w:cs="Arial"/>
@@ -18782,7 +18543,7 @@
           <w:b/>
         </w:rPr>
       </w:pPr>
-      <w:bookmarkStart w:id="25" w:name="_Toc497204682"/>
+      <w:bookmarkStart w:id="26" w:name="_Toc497899671"/>
       <w:r>
         <w:rPr>
           <w:rFonts w:cs="Arial"/>
@@ -18790,7 +18551,7 @@
         </w:rPr>
         <w:t>INFORMATION</w:t>
       </w:r>
-      <w:bookmarkEnd w:id="25"/>
+      <w:bookmarkEnd w:id="26"/>
     </w:p>
     <w:p>
       <w:pPr>
@@ -18966,7 +18727,7 @@
           <w:b/>
         </w:rPr>
       </w:pPr>
-      <w:bookmarkStart w:id="26" w:name="_Toc497204683"/>
+      <w:bookmarkStart w:id="27" w:name="_Toc497899672"/>
       <w:r>
         <w:rPr>
           <w:rFonts w:cs="Arial"/>
@@ -18976,7 +18737,7 @@
         </w:rPr>
         <w:t>LEGIONELLA</w:t>
       </w:r>
-      <w:bookmarkEnd w:id="26"/>
+      <w:bookmarkEnd w:id="27"/>
     </w:p>
     <w:p>
       <w:pPr>
@@ -19037,7 +18798,7 @@
           <w:szCs w:val="28"/>
         </w:rPr>
       </w:pPr>
-      <w:bookmarkStart w:id="27" w:name="_Toc497204684"/>
+      <w:bookmarkStart w:id="28" w:name="_Toc497899673"/>
       <w:r>
         <w:rPr>
           <w:rFonts w:cs="Arial"/>
@@ -19047,7 +18808,25 @@
         </w:rPr>
         <w:t>ACCESS FOR REPAIRS</w:t>
       </w:r>
-      <w:bookmarkEnd w:id="27"/>
+      <w:bookmarkEnd w:id="28"/>
+      <w:r>
+        <w:rPr>
+          <w:rFonts w:cs="Arial"/>
+          <w:b/>
+          <w:sz w:val="28"/>
+          <w:szCs w:val="28"/>
+        </w:rPr>
+        <w:t xml:space="preserve">, </w:t>
+      </w:r>
+      <w:r>
+        <w:rPr>
+          <w:rFonts w:cs="Arial"/>
+          <w:b/>
+          <w:sz w:val="28"/>
+          <w:szCs w:val="28"/>
+        </w:rPr>
+        <w:t>INSPECTIONS AND VALUATIONS</w:t>
+      </w:r>
     </w:p>
     <w:p>
       <w:pPr>
@@ -19074,18 +18853,8 @@
           <w:szCs w:val="24"/>
           <w:lang w:eastAsia="en-GB"/>
         </w:rPr>
-        <w:t xml:space="preserve">The Tenant must allow reasonable access to the Let Property for an authorised purpose where the Tenant has been given at least 48 hours’ notice, or access is required urgently.  Authorised purposes are carrying out work in the Let </w:t>
-      </w:r>
-      <w:r>
-        <w:rPr>
-          <w:rFonts w:cs="Arial"/>
-          <w:b/>
-          <w:sz w:val="24"/>
-          <w:szCs w:val="24"/>
-          <w:lang w:eastAsia="en-GB"/>
-        </w:rPr>
         <w:lastRenderedPageBreak/>
-        <w:t xml:space="preserve">Property which the Landlord is required to or is allowed to, either by law, under the terms of this </w:t>
+        <w:t xml:space="preserve">The Tenant must allow reasonable access to the Let Property for an authorised purpose where the Tenant has been given at least 48 hours’ notice, or access is required urgently.  Authorised purposes are carrying out work in the Let Property which the Landlord is required to or is allowed to, either by law, under the terms of this </w:t>
       </w:r>
       <w:r>
         <w:rPr>
@@ -19240,7 +19009,7 @@
           <w:szCs w:val="28"/>
         </w:rPr>
       </w:pPr>
-      <w:bookmarkStart w:id="28" w:name="_Toc497204685"/>
+      <w:bookmarkStart w:id="29" w:name="_Toc497899674"/>
       <w:r>
         <w:rPr>
           <w:rFonts w:cs="Arial"/>
@@ -19250,7 +19019,7 @@
         </w:rPr>
         <w:t>RESPECT FOR OTHERS</w:t>
       </w:r>
-      <w:bookmarkEnd w:id="28"/>
+      <w:bookmarkEnd w:id="29"/>
       <w:r>
         <w:rPr>
           <w:rFonts w:cs="Arial"/>
@@ -19640,6 +19409,7 @@
           <w:sz w:val="24"/>
           <w:szCs w:val="24"/>
         </w:rPr>
+        <w:lastRenderedPageBreak/>
         <w:t>In addition, the Tenant, those living with him/her, and his/her visitors must not engage in the following unlawful activities:</w:t>
       </w:r>
     </w:p>
@@ -19673,7 +19443,6 @@
           <w:sz w:val="24"/>
           <w:szCs w:val="24"/>
         </w:rPr>
-        <w:lastRenderedPageBreak/>
         <w:t>use or carry offensive weapons;</w:t>
       </w:r>
     </w:p>
@@ -19863,7 +19632,7 @@
           <w:szCs w:val="28"/>
         </w:rPr>
       </w:pPr>
-      <w:bookmarkStart w:id="29" w:name="_Toc497204686"/>
+      <w:bookmarkStart w:id="30" w:name="_Toc497899675"/>
       <w:r>
         <w:rPr>
           <w:rFonts w:cs="Arial"/>
@@ -19873,7 +19642,7 @@
         </w:rPr>
         <w:t>EQUALITY REQUIREMENTS:</w:t>
       </w:r>
-      <w:bookmarkEnd w:id="29"/>
+      <w:bookmarkEnd w:id="30"/>
     </w:p>
     <w:p>
       <w:pPr>
@@ -19941,7 +19710,7 @@
           <w:szCs w:val="28"/>
         </w:rPr>
       </w:pPr>
-      <w:bookmarkStart w:id="30" w:name="_Toc497204687"/>
+      <w:bookmarkStart w:id="31" w:name="_Toc497899676"/>
       <w:r>
         <w:rPr>
           <w:rFonts w:cs="Arial"/>
@@ -19951,7 +19720,7 @@
         </w:rPr>
         <w:t>DATA PROTECTION</w:t>
       </w:r>
-      <w:bookmarkEnd w:id="30"/>
+      <w:bookmarkEnd w:id="31"/>
       <w:r>
         <w:rPr>
           <w:rFonts w:cs="Arial"/>
@@ -20028,7 +19797,7 @@
           <w:szCs w:val="28"/>
         </w:rPr>
       </w:pPr>
-      <w:bookmarkStart w:id="31" w:name="_Toc497204688"/>
+      <w:bookmarkStart w:id="32" w:name="_Toc497899677"/>
       <w:r>
         <w:rPr>
           <w:rFonts w:cs="Arial"/>
@@ -20038,7 +19807,7 @@
         </w:rPr>
         <w:t>ENDING THE TENANCY</w:t>
       </w:r>
-      <w:bookmarkEnd w:id="31"/>
+      <w:bookmarkEnd w:id="32"/>
     </w:p>
     <w:p>
       <w:pPr>
@@ -20189,6 +19958,7 @@
           <w:sz w:val="24"/>
           <w:szCs w:val="24"/>
         </w:rPr>
+        <w:lastRenderedPageBreak/>
         <w:t>The Landlord giving notice to the Tenant</w:t>
       </w:r>
       <w:r>
@@ -20257,7 +20027,6 @@
           <w:sz w:val="24"/>
           <w:szCs w:val="24"/>
         </w:rPr>
-        <w:lastRenderedPageBreak/>
         <w:t xml:space="preserve">By the Landlord giving the Tenant a Notice to Leave </w:t>
       </w:r>
       <w:r>
@@ -20844,6 +20613,7 @@
           <w:sz w:val="24"/>
           <w:szCs w:val="24"/>
         </w:rPr>
+        <w:lastRenderedPageBreak/>
         <w:t xml:space="preserve">The Landlord must secure repossession only by lawful means and must comply with all relevant legislation affecting </w:t>
       </w:r>
       <w:r>
@@ -20889,7 +20659,6 @@
           <w:rFonts w:ascii="Arial" w:hAnsi="Arial" w:cs="Arial"/>
           <w:szCs w:val="24"/>
         </w:rPr>
-        <w:lastRenderedPageBreak/>
         <w:t xml:space="preserve">SCHEDULE 3 to the act – EVICTION GROUNDS </w:t>
       </w:r>
     </w:p>
@@ -20906,7 +20675,7 @@
           <w:szCs w:val="24"/>
         </w:rPr>
       </w:pPr>
-      <w:bookmarkStart w:id="32" w:name="_Ref429649247"/>
+      <w:bookmarkStart w:id="33" w:name="_Ref429649247"/>
       <w:r>
         <w:rPr>
           <w:rFonts w:ascii="Arial" w:hAnsi="Arial" w:cs="Arial"/>
@@ -20915,7 +20684,7 @@
         </w:rPr>
         <w:t xml:space="preserve">Schedule 3 sets out the 18 grounds under which a Landlord may seek eviction.  </w:t>
       </w:r>
-      <w:bookmarkEnd w:id="32"/>
+      <w:bookmarkEnd w:id="33"/>
     </w:p>
     <w:p>
       <w:pPr>
@@ -22360,7 +22129,7 @@
         <w:spacing w:after="120"/>
         <w:ind w:hanging="11"/>
         <w:rPr>
-          <w:ins w:id="33" w:author="u417037" w:date="2017-03-07T11:50:00Z"/>
+          <w:ins w:id="34" w:author="u417037" w:date="2017-03-07T11:50:00Z"/>
           <w:rFonts w:ascii="Arial" w:hAnsi="Arial" w:cs="Arial"/>
           <w:b/>
           <w:vanish/>
@@ -22388,7 +22157,7 @@
         <w:spacing w:after="120"/>
         <w:ind w:hanging="11"/>
         <w:rPr>
-          <w:ins w:id="34" w:author="u417037" w:date="2017-03-07T11:50:00Z"/>
+          <w:ins w:id="35" w:author="u417037" w:date="2017-03-07T11:50:00Z"/>
           <w:rFonts w:ascii="Arial" w:hAnsi="Arial" w:cs="Arial"/>
           <w:b/>
           <w:vanish/>
@@ -22416,7 +22185,7 @@
         <w:spacing w:after="120"/>
         <w:ind w:hanging="11"/>
         <w:rPr>
-          <w:ins w:id="35" w:author="u417037" w:date="2017-03-07T11:50:00Z"/>
+          <w:ins w:id="36" w:author="u417037" w:date="2017-03-07T11:50:00Z"/>
           <w:rFonts w:ascii="Arial" w:hAnsi="Arial" w:cs="Arial"/>
           <w:b/>
           <w:vanish/>
@@ -22444,7 +22213,7 @@
         <w:spacing w:after="120"/>
         <w:ind w:hanging="11"/>
         <w:rPr>
-          <w:ins w:id="36" w:author="u417037" w:date="2017-03-07T11:50:00Z"/>
+          <w:ins w:id="37" w:author="u417037" w:date="2017-03-07T11:50:00Z"/>
           <w:rFonts w:ascii="Arial" w:hAnsi="Arial" w:cs="Arial"/>
           <w:b/>
           <w:vanish/>
@@ -22472,7 +22241,7 @@
         <w:spacing w:after="120"/>
         <w:ind w:hanging="11"/>
         <w:rPr>
-          <w:ins w:id="37" w:author="u417037" w:date="2017-03-07T11:50:00Z"/>
+          <w:ins w:id="38" w:author="u417037" w:date="2017-03-07T11:50:00Z"/>
           <w:rFonts w:ascii="Arial" w:hAnsi="Arial" w:cs="Arial"/>
           <w:b/>
           <w:vanish/>
@@ -22500,7 +22269,7 @@
         <w:spacing w:after="120"/>
         <w:ind w:hanging="11"/>
         <w:rPr>
-          <w:ins w:id="38" w:author="u417037" w:date="2017-03-07T11:50:00Z"/>
+          <w:ins w:id="39" w:author="u417037" w:date="2017-03-07T11:50:00Z"/>
           <w:rFonts w:ascii="Arial" w:hAnsi="Arial" w:cs="Arial"/>
           <w:b/>
           <w:vanish/>
@@ -22528,7 +22297,7 @@
         <w:spacing w:after="120"/>
         <w:ind w:hanging="11"/>
         <w:rPr>
-          <w:ins w:id="39" w:author="u417037" w:date="2017-03-07T11:50:00Z"/>
+          <w:ins w:id="40" w:author="u417037" w:date="2017-03-07T11:50:00Z"/>
           <w:rFonts w:ascii="Arial" w:hAnsi="Arial" w:cs="Arial"/>
           <w:b/>
           <w:vanish/>
@@ -22556,7 +22325,7 @@
         <w:spacing w:after="120"/>
         <w:ind w:hanging="11"/>
         <w:rPr>
-          <w:ins w:id="40" w:author="u417037" w:date="2017-03-07T11:50:00Z"/>
+          <w:ins w:id="41" w:author="u417037" w:date="2017-03-07T11:50:00Z"/>
           <w:rFonts w:ascii="Arial" w:hAnsi="Arial" w:cs="Arial"/>
           <w:b/>
           <w:vanish/>
@@ -22584,7 +22353,7 @@
         <w:spacing w:after="120"/>
         <w:ind w:hanging="11"/>
         <w:rPr>
-          <w:ins w:id="41" w:author="u417037" w:date="2017-03-07T11:50:00Z"/>
+          <w:ins w:id="42" w:author="u417037" w:date="2017-03-07T11:50:00Z"/>
           <w:rFonts w:ascii="Arial" w:hAnsi="Arial" w:cs="Arial"/>
           <w:b/>
           <w:vanish/>
@@ -22612,7 +22381,7 @@
         <w:spacing w:after="120"/>
         <w:ind w:hanging="11"/>
         <w:rPr>
-          <w:ins w:id="42" w:author="u417037" w:date="2017-03-07T11:50:00Z"/>
+          <w:ins w:id="43" w:author="u417037" w:date="2017-03-07T11:50:00Z"/>
           <w:rFonts w:ascii="Arial" w:hAnsi="Arial" w:cs="Arial"/>
           <w:b/>
           <w:vanish/>
@@ -22640,7 +22409,7 @@
         <w:spacing w:after="120"/>
         <w:ind w:hanging="11"/>
         <w:rPr>
-          <w:ins w:id="43" w:author="u417037" w:date="2017-03-07T11:50:00Z"/>
+          <w:ins w:id="44" w:author="u417037" w:date="2017-03-07T11:50:00Z"/>
           <w:rFonts w:ascii="Arial" w:hAnsi="Arial" w:cs="Arial"/>
           <w:b/>
           <w:vanish/>
@@ -22668,7 +22437,7 @@
         <w:spacing w:after="120"/>
         <w:ind w:hanging="11"/>
         <w:rPr>
-          <w:ins w:id="44" w:author="u417037" w:date="2017-03-07T11:50:00Z"/>
+          <w:ins w:id="45" w:author="u417037" w:date="2017-03-07T11:50:00Z"/>
           <w:rFonts w:ascii="Arial" w:hAnsi="Arial" w:cs="Arial"/>
           <w:b/>
           <w:vanish/>
@@ -22696,7 +22465,7 @@
         <w:spacing w:after="120"/>
         <w:ind w:hanging="11"/>
         <w:rPr>
-          <w:ins w:id="45" w:author="u417037" w:date="2017-03-07T11:50:00Z"/>
+          <w:ins w:id="46" w:author="u417037" w:date="2017-03-07T11:50:00Z"/>
           <w:rFonts w:ascii="Arial" w:hAnsi="Arial" w:cs="Arial"/>
           <w:b/>
           <w:vanish/>
@@ -22724,7 +22493,7 @@
         <w:spacing w:after="120"/>
         <w:ind w:hanging="11"/>
         <w:rPr>
-          <w:ins w:id="46" w:author="u417037" w:date="2017-03-07T11:50:00Z"/>
+          <w:ins w:id="47" w:author="u417037" w:date="2017-03-07T11:50:00Z"/>
           <w:rFonts w:ascii="Arial" w:hAnsi="Arial" w:cs="Arial"/>
           <w:b/>
           <w:vanish/>
@@ -22752,7 +22521,7 @@
         <w:spacing w:after="120"/>
         <w:ind w:hanging="11"/>
         <w:rPr>
-          <w:ins w:id="47" w:author="u417037" w:date="2017-03-07T11:50:00Z"/>
+          <w:ins w:id="48" w:author="u417037" w:date="2017-03-07T11:50:00Z"/>
           <w:rFonts w:ascii="Arial" w:hAnsi="Arial" w:cs="Arial"/>
           <w:b/>
           <w:vanish/>
@@ -22780,7 +22549,7 @@
         <w:spacing w:after="120"/>
         <w:ind w:hanging="11"/>
         <w:rPr>
-          <w:ins w:id="48" w:author="u417037" w:date="2017-03-07T11:50:00Z"/>
+          <w:ins w:id="49" w:author="u417037" w:date="2017-03-07T11:50:00Z"/>
           <w:rFonts w:ascii="Arial" w:hAnsi="Arial" w:cs="Arial"/>
           <w:b/>
           <w:vanish/>
@@ -22833,6 +22602,7 @@
           <w:b/>
           <w:szCs w:val="24"/>
         </w:rPr>
+        <w:lastRenderedPageBreak/>
         <w:t xml:space="preserve">The tenancy was granted to an employee and the Tenant is no longer an employee.  (This ground is mandatory if the application for eviction </w:t>
       </w:r>
       <w:r>
@@ -22858,16 +22628,7 @@
           <w:b/>
           <w:szCs w:val="24"/>
         </w:rPr>
-        <w:t xml:space="preserve">ceasing to </w:t>
-      </w:r>
-      <w:r>
-        <w:rPr>
-          <w:rFonts w:ascii="Arial" w:hAnsi="Arial" w:cs="Arial"/>
-          <w:b/>
-          <w:szCs w:val="24"/>
-        </w:rPr>
-        <w:lastRenderedPageBreak/>
-        <w:t>be - or failing to become - an employee and discretionary if the application is made after the 12 month period has elapsed.)</w:t>
+        <w:t>ceasing to be - or failing to become - an employee and discretionary if the application is made after the 12 month period has elapsed.)</w:t>
       </w:r>
     </w:p>
     <w:p>
@@ -22942,7 +22703,7 @@
           <w:szCs w:val="28"/>
         </w:rPr>
       </w:pPr>
-      <w:bookmarkStart w:id="49" w:name="_Toc497204689"/>
+      <w:bookmarkStart w:id="50" w:name="_Toc497899678"/>
       <w:r>
         <w:rPr>
           <w:rFonts w:cs="Arial"/>
@@ -22952,7 +22713,7 @@
         <w:lastRenderedPageBreak/>
         <w:t>CONTENTS AND CONDITION</w:t>
       </w:r>
-      <w:bookmarkEnd w:id="49"/>
+      <w:bookmarkEnd w:id="50"/>
       <w:r>
         <w:rPr>
           <w:rFonts w:cs="Arial"/>
@@ -23073,7 +22834,7 @@
           <w:szCs w:val="28"/>
         </w:rPr>
       </w:pPr>
-      <w:bookmarkStart w:id="50" w:name="_Toc497204690"/>
+      <w:bookmarkStart w:id="51" w:name="_Toc497899679"/>
       <w:r>
         <w:rPr>
           <w:rFonts w:cs="Arial"/>
@@ -23083,7 +22844,7 @@
         <w:lastRenderedPageBreak/>
         <w:t>LOCAL AUTHORITY TAXES/CHARGES</w:t>
       </w:r>
-      <w:bookmarkEnd w:id="50"/>
+      <w:bookmarkEnd w:id="51"/>
       <w:r>
         <w:rPr>
           <w:rFonts w:cs="Arial"/>
@@ -23197,7 +22958,7 @@
           <w:szCs w:val="28"/>
         </w:rPr>
       </w:pPr>
-      <w:bookmarkStart w:id="51" w:name="_Toc497204691"/>
+      <w:bookmarkStart w:id="52" w:name="_Toc497899680"/>
       <w:r>
         <w:rPr>
           <w:rFonts w:cs="Arial"/>
@@ -23207,7 +22968,7 @@
         <w:lastRenderedPageBreak/>
         <w:t>UTILITIES</w:t>
       </w:r>
-      <w:bookmarkEnd w:id="51"/>
+      <w:bookmarkEnd w:id="52"/>
       <w:r>
         <w:rPr>
           <w:rFonts w:cs="Arial"/>
@@ -23325,7 +23086,7 @@
           <w:szCs w:val="28"/>
         </w:rPr>
       </w:pPr>
-      <w:bookmarkStart w:id="52" w:name="_Toc497204692"/>
+      <w:bookmarkStart w:id="53" w:name="_Toc497899681"/>
       <w:r>
         <w:rPr>
           <w:rFonts w:cs="Arial"/>
@@ -23335,7 +23096,7 @@
         <w:lastRenderedPageBreak/>
         <w:t>ALTERATIONS</w:t>
       </w:r>
-      <w:bookmarkEnd w:id="52"/>
+      <w:bookmarkEnd w:id="53"/>
       <w:r>
         <w:rPr>
           <w:rFonts w:cs="Arial"/>
@@ -23411,8 +23172,6 @@
           <w:szCs w:val="24"/>
         </w:rPr>
       </w:pPr>
-      <w:bookmarkStart w:id="53" w:name="_GoBack"/>
-      <w:bookmarkEnd w:id="53"/>
     </w:p>
     <w:p>
       <w:pPr>
@@ -23746,24 +23505,6 @@
         </w:rPr>
         <w:br/>
       </w:r>
-    </w:p>
-    <w:p>
-      <w:pPr>
-        <w:rPr>
-          <w:rFonts w:cs="Arial"/>
-          <w:sz w:val="24"/>
-          <w:szCs w:val="24"/>
-        </w:rPr>
-      </w:pPr>
-    </w:p>
-    <w:p>
-      <w:pPr>
-        <w:rPr>
-          <w:rFonts w:cs="Arial"/>
-          <w:sz w:val="24"/>
-          <w:szCs w:val="24"/>
-        </w:rPr>
-      </w:pPr>
     </w:p>
     <w:p>
       <w:pPr>
@@ -23800,7 +23541,7 @@
           <w:szCs w:val="28"/>
         </w:rPr>
       </w:pPr>
-      <w:bookmarkStart w:id="54" w:name="_Toc497204693"/>
+      <w:bookmarkStart w:id="54" w:name="_Toc497899682"/>
       <w:r>
         <w:rPr>
           <w:rFonts w:cs="Arial"/>
@@ -23920,7 +23661,7 @@
           <w:szCs w:val="28"/>
         </w:rPr>
       </w:pPr>
-      <w:bookmarkStart w:id="55" w:name="_Toc497204694"/>
+      <w:bookmarkStart w:id="55" w:name="_Toc497899683"/>
       <w:r>
         <w:rPr>
           <w:rFonts w:cs="Arial"/>
@@ -24044,7 +23785,7 @@
           <w:rFonts w:cs="Arial"/>
         </w:rPr>
       </w:pPr>
-      <w:bookmarkStart w:id="56" w:name="_Toc497204695"/>
+      <w:bookmarkStart w:id="56" w:name="_Toc497899684"/>
       <w:r>
         <w:rPr>
           <w:rFonts w:cs="Arial"/>
@@ -24071,7 +23812,6 @@
         <w:rPr>
           <w:rFonts w:cs="Arial"/>
         </w:rPr>
-        <w:lastRenderedPageBreak/>
         <w:fldChar w:fldCharType="begin"/>
       </w:r>
       <w:r>
@@ -24162,7 +23902,7 @@
           <w:rFonts w:cs="Arial"/>
         </w:rPr>
       </w:pPr>
-      <w:bookmarkStart w:id="57" w:name="_Toc497204696"/>
+      <w:bookmarkStart w:id="57" w:name="_Toc497899685"/>
       <w:r>
         <w:rPr>
           <w:rFonts w:cs="Arial"/>
@@ -24269,7 +24009,7 @@
           <w:rFonts w:cs="Arial"/>
         </w:rPr>
       </w:pPr>
-      <w:bookmarkStart w:id="58" w:name="_Toc497204697"/>
+      <w:bookmarkStart w:id="58" w:name="_Toc497899686"/>
       <w:r>
         <w:rPr>
           <w:rFonts w:cs="Arial"/>
@@ -24390,7 +24130,7 @@
           <w:szCs w:val="28"/>
         </w:rPr>
       </w:pPr>
-      <w:bookmarkStart w:id="59" w:name="_Toc497204698"/>
+      <w:bookmarkStart w:id="59" w:name="_Toc497899687"/>
       <w:r>
         <w:rPr>
           <w:rFonts w:cs="Arial"/>
@@ -24521,7 +24261,7 @@
           <w:szCs w:val="28"/>
         </w:rPr>
       </w:pPr>
-      <w:bookmarkStart w:id="60" w:name="_Toc497204699"/>
+      <w:bookmarkStart w:id="60" w:name="_Toc497899688"/>
       <w:r>
         <w:rPr>
           <w:rFonts w:cs="Arial"/>
@@ -24636,7 +24376,7 @@
           <w:szCs w:val="28"/>
         </w:rPr>
       </w:pPr>
-      <w:bookmarkStart w:id="61" w:name="_Toc497204700"/>
+      <w:bookmarkStart w:id="61" w:name="_Toc497899689"/>
       <w:r>
         <w:rPr>
           <w:rFonts w:cs="Arial"/>
@@ -24760,7 +24500,7 @@
         </w:rPr>
         <w:br w:type="page"/>
       </w:r>
-      <w:bookmarkStart w:id="62" w:name="_Toc497204701"/>
+      <w:bookmarkStart w:id="62" w:name="_Toc497899690"/>
       <w:r>
         <w:rPr>
           <w:rFonts w:cs="Arial"/>
@@ -24885,7 +24625,7 @@
         </w:rPr>
         <w:br w:type="page"/>
       </w:r>
-      <w:bookmarkStart w:id="63" w:name="_Toc497204702"/>
+      <w:bookmarkStart w:id="63" w:name="_Toc497899691"/>
       <w:r>
         <w:rPr>
           <w:rFonts w:cs="Arial"/>
@@ -25092,6 +24832,25 @@
         </w:rPr>
         <w:fldChar w:fldCharType="end"/>
       </w:r>
+    </w:p>
+    <w:p>
+      <w:pPr>
+        <w:rPr>
+          <w:rFonts w:cs="Arial"/>
+          <w:b/>
+          <w:bCs/>
+          <w:sz w:val="24"/>
+          <w:szCs w:val="24"/>
+        </w:rPr>
+        <w:sectPr>
+          <w:type w:val="continuous"/>
+          <w:pgSz w:w="11906" w:h="16838" w:code="9"/>
+          <w:pgMar w:top="816" w:right="1440" w:bottom="709" w:left="1440" w:header="709" w:footer="431" w:gutter="0"/>
+          <w:paperSrc w:first="15" w:other="15"/>
+          <w:cols w:space="720"/>
+          <w:docGrid w:linePitch="272"/>
+        </w:sectPr>
+      </w:pPr>
     </w:p>
     <w:p>
       <w:pPr>
@@ -25117,7 +24876,7 @@
           <w:szCs w:val="28"/>
         </w:rPr>
       </w:pPr>
-      <w:bookmarkStart w:id="64" w:name="_Toc497204703"/>
+      <w:bookmarkStart w:id="64" w:name="_Toc497899692"/>
       <w:r>
         <w:rPr>
           <w:rFonts w:cs="Arial"/>
@@ -33733,7 +33492,7 @@
         <w:rPr>
           <w:rFonts w:cs="Arial"/>
         </w:rPr>
-        <w:t xml:space="preserve">Access for Repairs </w:t>
+        <w:t>Access for Repairs, Inspections and valuations</w:t>
       </w:r>
     </w:p>
     <w:p>
@@ -43049,7 +42808,7 @@
       <w:rPr>
         <w:noProof/>
       </w:rPr>
-      <w:t>21</w:t>
+      <w:t>13</w:t>
     </w:r>
     <w:r>
       <w:rPr>
@@ -49531,12 +49290,13 @@
     <w:next w:val="Normal"/>
     <w:autoRedefine/>
     <w:uiPriority w:val="39"/>
-    <w:rsid w:val="00B91E5A"/>
+    <w:rsid w:val="00703D22"/>
     <w:pPr>
       <w:tabs>
         <w:tab w:val="left" w:pos="1100"/>
         <w:tab w:val="right" w:leader="dot" w:pos="9016"/>
       </w:tabs>
+      <w:ind w:left="1100"/>
     </w:pPr>
   </w:style>
   <w:style w:type="character" w:styleId="Hyperlink">
@@ -50775,7 +50535,7 @@
 </file>
 
 <file path=customXml/itemProps2.xml><?xml version="1.0" encoding="utf-8"?>
-<ds:datastoreItem xmlns:ds="http://schemas.openxmlformats.org/officeDocument/2006/customXml" ds:itemID="{B43EA9B8-A78D-5342-AC87-FC0778A7D901}">
+<ds:datastoreItem xmlns:ds="http://schemas.openxmlformats.org/officeDocument/2006/customXml" ds:itemID="{0332B618-EB06-AA4C-955F-63004DA45550}">
   <ds:schemaRefs>
     <ds:schemaRef ds:uri="http://schemas.openxmlformats.org/officeDocument/2006/bibliography"/>
   </ds:schemaRefs>

</xml_diff>

<commit_message>
Remove guarentor section if none, handle mustHaveTerms correctly
</commit_message>
<xml_diff>
--- a/housing-service/src/main/resources/templates/model-tenancy-agreement-with-notes.docx
+++ b/housing-service/src/main/resources/templates/model-tenancy-agreement-with-notes.docx
@@ -4624,7 +4624,25 @@
           <w:sz w:val="24"/>
           <w:szCs w:val="24"/>
         </w:rPr>
-        <w:t xml:space="preserve">contain square brackets [       ], </w:t>
+        <w:t xml:space="preserve">contain square brackets [     </w:t>
+      </w:r>
+      <w:proofErr w:type="gramStart"/>
+      <w:r>
+        <w:rPr>
+          <w:rFonts w:cs="Arial"/>
+          <w:sz w:val="24"/>
+          <w:szCs w:val="24"/>
+        </w:rPr>
+        <w:t xml:space="preserve">  ]</w:t>
+      </w:r>
+      <w:proofErr w:type="gramEnd"/>
+      <w:r>
+        <w:rPr>
+          <w:rFonts w:cs="Arial"/>
+          <w:sz w:val="24"/>
+          <w:szCs w:val="24"/>
+        </w:rPr>
+        <w:t xml:space="preserve">, </w:t>
       </w:r>
       <w:r>
         <w:rPr>
@@ -6668,7 +6686,25 @@
           <w:sz w:val="24"/>
           <w:szCs w:val="24"/>
         </w:rPr>
-        <w:t>The Tribunal: the First-tier Tribunal for Scotland Housing and Property Chamber, the body which deals with all civil disputes arising from a private residential tenancy.</w:t>
+        <w:t xml:space="preserve">The Tribunal: </w:t>
+      </w:r>
+      <w:proofErr w:type="gramStart"/>
+      <w:r>
+        <w:rPr>
+          <w:rFonts w:cs="Arial"/>
+          <w:sz w:val="24"/>
+          <w:szCs w:val="24"/>
+        </w:rPr>
+        <w:t>the</w:t>
+      </w:r>
+      <w:proofErr w:type="gramEnd"/>
+      <w:r>
+        <w:rPr>
+          <w:rFonts w:cs="Arial"/>
+          <w:sz w:val="24"/>
+          <w:szCs w:val="24"/>
+        </w:rPr>
+        <w:t xml:space="preserve"> First-tier Tribunal for Scotland Housing and Property Chamber, the body which deals with all civil disputes arising from a private residential tenancy.</w:t>
       </w:r>
     </w:p>
     <w:p>
@@ -6791,7 +6827,25 @@
           <w:sz w:val="24"/>
           <w:szCs w:val="24"/>
         </w:rPr>
-        <w:t>tandard: sets limits on the number of people who can occupy a house, relative to both the number and floor area of the rooms available as sleeping accommodation. For this purpose, children aged at least one but less than 10 count as half of a person, while children under the age of one do not count at all. Rooms of less than 50 square feet are not taken into account.</w:t>
+        <w:t xml:space="preserve">tandard: sets limits on the number of people who can occupy a house, relative to both the number and floor area of the rooms available as sleeping accommodation. For this purpose, children aged at least one but less than 10 </w:t>
+      </w:r>
+      <w:proofErr w:type="gramStart"/>
+      <w:r>
+        <w:rPr>
+          <w:rFonts w:cs="Arial"/>
+          <w:sz w:val="24"/>
+          <w:szCs w:val="24"/>
+        </w:rPr>
+        <w:t>count</w:t>
+      </w:r>
+      <w:proofErr w:type="gramEnd"/>
+      <w:r>
+        <w:rPr>
+          <w:rFonts w:cs="Arial"/>
+          <w:sz w:val="24"/>
+          <w:szCs w:val="24"/>
+        </w:rPr>
+        <w:t xml:space="preserve"> as half of a person, while children under the age of one do not count at all. Rooms of less than 50 square feet are not taken into account.</w:t>
       </w:r>
     </w:p>
     <w:p>
@@ -7060,7 +7114,27 @@
           <w:sz w:val="24"/>
           <w:szCs w:val="24"/>
         </w:rPr>
-        <w:t xml:space="preserve"> and Address(es)</w:t>
+        <w:t xml:space="preserve"> and Address(</w:t>
+      </w:r>
+      <w:proofErr w:type="spellStart"/>
+      <w:r>
+        <w:rPr>
+          <w:rFonts w:cs="Arial"/>
+          <w:b/>
+          <w:sz w:val="24"/>
+          <w:szCs w:val="24"/>
+        </w:rPr>
+        <w:t>es</w:t>
+      </w:r>
+      <w:proofErr w:type="spellEnd"/>
+      <w:r>
+        <w:rPr>
+          <w:rFonts w:cs="Arial"/>
+          <w:b/>
+          <w:sz w:val="24"/>
+          <w:szCs w:val="24"/>
+        </w:rPr>
+        <w:t>)</w:t>
       </w:r>
       <w:r>
         <w:rPr>
@@ -7110,7 +7184,25 @@
           <w:sz w:val="24"/>
           <w:szCs w:val="24"/>
         </w:rPr>
-        <w:t>«tenantNamesAndAddresses»</w:t>
+        <w:t>«</w:t>
+      </w:r>
+      <w:proofErr w:type="spellStart"/>
+      <w:r>
+        <w:rPr>
+          <w:rFonts w:cs="Arial"/>
+          <w:sz w:val="24"/>
+          <w:szCs w:val="24"/>
+        </w:rPr>
+        <w:t>tenantNamesAndAddresses</w:t>
+      </w:r>
+      <w:proofErr w:type="spellEnd"/>
+      <w:r>
+        <w:rPr>
+          <w:rFonts w:cs="Arial"/>
+          <w:sz w:val="24"/>
+          <w:szCs w:val="24"/>
+        </w:rPr>
+        <w:t>»</w:t>
       </w:r>
       <w:r>
         <w:rPr>
@@ -7220,7 +7312,25 @@
           <w:sz w:val="24"/>
           <w:szCs w:val="24"/>
         </w:rPr>
-        <w:t xml:space="preserve">Email address(es):  </w:t>
+        <w:t>Email address(</w:t>
+      </w:r>
+      <w:proofErr w:type="spellStart"/>
+      <w:r>
+        <w:rPr>
+          <w:rFonts w:cs="Arial"/>
+          <w:sz w:val="24"/>
+          <w:szCs w:val="24"/>
+        </w:rPr>
+        <w:t>es</w:t>
+      </w:r>
+      <w:proofErr w:type="spellEnd"/>
+      <w:r>
+        <w:rPr>
+          <w:rFonts w:cs="Arial"/>
+          <w:sz w:val="24"/>
+          <w:szCs w:val="24"/>
+        </w:rPr>
+        <w:t xml:space="preserve">):  </w:t>
       </w:r>
     </w:p>
     <w:p>
@@ -7469,7 +7579,25 @@
           <w:sz w:val="24"/>
           <w:szCs w:val="24"/>
         </w:rPr>
-        <w:t>«lettingAgentName»</w:t>
+        <w:t>«</w:t>
+      </w:r>
+      <w:proofErr w:type="spellStart"/>
+      <w:r>
+        <w:rPr>
+          <w:rFonts w:cs="Arial"/>
+          <w:sz w:val="24"/>
+          <w:szCs w:val="24"/>
+        </w:rPr>
+        <w:t>lettingAgentName</w:t>
+      </w:r>
+      <w:proofErr w:type="spellEnd"/>
+      <w:r>
+        <w:rPr>
+          <w:rFonts w:cs="Arial"/>
+          <w:sz w:val="24"/>
+          <w:szCs w:val="24"/>
+        </w:rPr>
+        <w:t>»</w:t>
       </w:r>
       <w:r>
         <w:rPr>
@@ -7546,7 +7674,25 @@
           <w:sz w:val="24"/>
           <w:szCs w:val="24"/>
         </w:rPr>
-        <w:t>«lettingAgentAddress»</w:t>
+        <w:t>«</w:t>
+      </w:r>
+      <w:proofErr w:type="spellStart"/>
+      <w:r>
+        <w:rPr>
+          <w:rFonts w:cs="Arial"/>
+          <w:sz w:val="24"/>
+          <w:szCs w:val="24"/>
+        </w:rPr>
+        <w:t>lettingAgentAddress</w:t>
+      </w:r>
+      <w:proofErr w:type="spellEnd"/>
+      <w:r>
+        <w:rPr>
+          <w:rFonts w:cs="Arial"/>
+          <w:sz w:val="24"/>
+          <w:szCs w:val="24"/>
+        </w:rPr>
+        <w:t>»</w:t>
       </w:r>
       <w:r>
         <w:rPr>
@@ -7623,7 +7769,25 @@
           <w:sz w:val="24"/>
           <w:szCs w:val="24"/>
         </w:rPr>
-        <w:t>«lettingAgentPhone»</w:t>
+        <w:t>«</w:t>
+      </w:r>
+      <w:proofErr w:type="spellStart"/>
+      <w:r>
+        <w:rPr>
+          <w:rFonts w:cs="Arial"/>
+          <w:sz w:val="24"/>
+          <w:szCs w:val="24"/>
+        </w:rPr>
+        <w:t>lettingAgentPhone</w:t>
+      </w:r>
+      <w:proofErr w:type="spellEnd"/>
+      <w:r>
+        <w:rPr>
+          <w:rFonts w:cs="Arial"/>
+          <w:sz w:val="24"/>
+          <w:szCs w:val="24"/>
+        </w:rPr>
+        <w:t>»</w:t>
       </w:r>
       <w:r>
         <w:rPr>
@@ -7786,7 +7950,25 @@
           <w:sz w:val="24"/>
           <w:szCs w:val="24"/>
         </w:rPr>
-        <w:t>«lettingAgentEmail»</w:t>
+        <w:t>«</w:t>
+      </w:r>
+      <w:proofErr w:type="spellStart"/>
+      <w:r>
+        <w:rPr>
+          <w:rFonts w:cs="Arial"/>
+          <w:sz w:val="24"/>
+          <w:szCs w:val="24"/>
+        </w:rPr>
+        <w:t>lettingAgentEmail</w:t>
+      </w:r>
+      <w:proofErr w:type="spellEnd"/>
+      <w:r>
+        <w:rPr>
+          <w:rFonts w:cs="Arial"/>
+          <w:sz w:val="24"/>
+          <w:szCs w:val="24"/>
+        </w:rPr>
+        <w:t>»</w:t>
       </w:r>
       <w:r>
         <w:rPr>
@@ -7863,7 +8045,25 @@
           <w:sz w:val="24"/>
           <w:szCs w:val="24"/>
         </w:rPr>
-        <w:t>«lettingAgentServices»</w:t>
+        <w:t>«</w:t>
+      </w:r>
+      <w:proofErr w:type="spellStart"/>
+      <w:r>
+        <w:rPr>
+          <w:rFonts w:cs="Arial"/>
+          <w:sz w:val="24"/>
+          <w:szCs w:val="24"/>
+        </w:rPr>
+        <w:t>lettingAgentServices</w:t>
+      </w:r>
+      <w:proofErr w:type="spellEnd"/>
+      <w:r>
+        <w:rPr>
+          <w:rFonts w:cs="Arial"/>
+          <w:sz w:val="24"/>
+          <w:szCs w:val="24"/>
+        </w:rPr>
+        <w:t>»</w:t>
       </w:r>
       <w:r>
         <w:rPr>
@@ -8234,13 +8434,23 @@
         </w:rPr>
         <w:t>(</w:t>
       </w:r>
-      <w:r>
-        <w:rPr>
-          <w:rFonts w:cs="Arial"/>
-          <w:sz w:val="24"/>
-          <w:szCs w:val="24"/>
-        </w:rPr>
-        <w:t>es)</w:t>
+      <w:proofErr w:type="spellStart"/>
+      <w:r>
+        <w:rPr>
+          <w:rFonts w:cs="Arial"/>
+          <w:sz w:val="24"/>
+          <w:szCs w:val="24"/>
+        </w:rPr>
+        <w:t>es</w:t>
+      </w:r>
+      <w:proofErr w:type="spellEnd"/>
+      <w:r>
+        <w:rPr>
+          <w:rFonts w:cs="Arial"/>
+          <w:sz w:val="24"/>
+          <w:szCs w:val="24"/>
+        </w:rPr>
+        <w:t>)</w:t>
       </w:r>
       <w:r>
         <w:rPr>
@@ -8297,7 +8507,25 @@
           <w:sz w:val="24"/>
           <w:szCs w:val="24"/>
         </w:rPr>
-        <w:t>«landlordEmails»</w:t>
+        <w:t>«</w:t>
+      </w:r>
+      <w:proofErr w:type="spellStart"/>
+      <w:r>
+        <w:rPr>
+          <w:rFonts w:cs="Arial"/>
+          <w:sz w:val="24"/>
+          <w:szCs w:val="24"/>
+        </w:rPr>
+        <w:t>landlordEmails</w:t>
+      </w:r>
+      <w:proofErr w:type="spellEnd"/>
+      <w:r>
+        <w:rPr>
+          <w:rFonts w:cs="Arial"/>
+          <w:sz w:val="24"/>
+          <w:szCs w:val="24"/>
+        </w:rPr>
+        <w:t>»</w:t>
       </w:r>
       <w:r>
         <w:rPr>
@@ -9482,7 +9710,25 @@
           <w:sz w:val="24"/>
           <w:szCs w:val="24"/>
         </w:rPr>
-        <w:t>«propertyAddress»</w:t>
+        <w:t>«</w:t>
+      </w:r>
+      <w:proofErr w:type="spellStart"/>
+      <w:r>
+        <w:rPr>
+          <w:rFonts w:cs="Arial"/>
+          <w:sz w:val="24"/>
+          <w:szCs w:val="24"/>
+        </w:rPr>
+        <w:t>propertyAddress</w:t>
+      </w:r>
+      <w:proofErr w:type="spellEnd"/>
+      <w:r>
+        <w:rPr>
+          <w:rFonts w:cs="Arial"/>
+          <w:sz w:val="24"/>
+          <w:szCs w:val="24"/>
+        </w:rPr>
+        <w:t>»</w:t>
       </w:r>
       <w:r>
         <w:rPr>
@@ -9634,7 +9880,25 @@
           <w:sz w:val="24"/>
           <w:szCs w:val="24"/>
         </w:rPr>
-        <w:t>«propertyType»</w:t>
+        <w:t>«</w:t>
+      </w:r>
+      <w:proofErr w:type="spellStart"/>
+      <w:r>
+        <w:rPr>
+          <w:rFonts w:cs="Arial"/>
+          <w:sz w:val="24"/>
+          <w:szCs w:val="24"/>
+        </w:rPr>
+        <w:t>propertyType</w:t>
+      </w:r>
+      <w:proofErr w:type="spellEnd"/>
+      <w:r>
+        <w:rPr>
+          <w:rFonts w:cs="Arial"/>
+          <w:sz w:val="24"/>
+          <w:szCs w:val="24"/>
+        </w:rPr>
+        <w:t>»</w:t>
       </w:r>
       <w:r>
         <w:rPr>
@@ -10008,7 +10272,25 @@
           <w:sz w:val="24"/>
           <w:szCs w:val="24"/>
         </w:rPr>
-        <w:t>«excludedAreasFacilities»</w:t>
+        <w:t>«</w:t>
+      </w:r>
+      <w:proofErr w:type="spellStart"/>
+      <w:r>
+        <w:rPr>
+          <w:rFonts w:cs="Arial"/>
+          <w:sz w:val="24"/>
+          <w:szCs w:val="24"/>
+        </w:rPr>
+        <w:t>excludedAreasFacilities</w:t>
+      </w:r>
+      <w:proofErr w:type="spellEnd"/>
+      <w:r>
+        <w:rPr>
+          <w:rFonts w:cs="Arial"/>
+          <w:sz w:val="24"/>
+          <w:szCs w:val="24"/>
+        </w:rPr>
+        <w:t>»</w:t>
       </w:r>
       <w:r>
         <w:rPr>
@@ -11401,7 +11683,27 @@
           <w:sz w:val="24"/>
           <w:szCs w:val="24"/>
         </w:rPr>
-        <w:t>«rentAmount»</w:t>
+        <w:t>«</w:t>
+      </w:r>
+      <w:proofErr w:type="spellStart"/>
+      <w:r>
+        <w:rPr>
+          <w:rFonts w:cs="Arial"/>
+          <w:b/>
+          <w:sz w:val="24"/>
+          <w:szCs w:val="24"/>
+        </w:rPr>
+        <w:t>rentAmount</w:t>
+      </w:r>
+      <w:proofErr w:type="spellEnd"/>
+      <w:r>
+        <w:rPr>
+          <w:rFonts w:cs="Arial"/>
+          <w:b/>
+          <w:sz w:val="24"/>
+          <w:szCs w:val="24"/>
+        </w:rPr>
+        <w:t>»</w:t>
       </w:r>
       <w:r>
         <w:rPr>
@@ -11464,7 +11766,27 @@
           <w:sz w:val="24"/>
           <w:szCs w:val="24"/>
         </w:rPr>
-        <w:t>«rentPaymentFrequency»</w:t>
+        <w:t>«</w:t>
+      </w:r>
+      <w:proofErr w:type="spellStart"/>
+      <w:r>
+        <w:rPr>
+          <w:rFonts w:cs="Arial"/>
+          <w:b/>
+          <w:sz w:val="24"/>
+          <w:szCs w:val="24"/>
+        </w:rPr>
+        <w:t>rentPaymentFrequency</w:t>
+      </w:r>
+      <w:proofErr w:type="spellEnd"/>
+      <w:r>
+        <w:rPr>
+          <w:rFonts w:cs="Arial"/>
+          <w:b/>
+          <w:sz w:val="24"/>
+          <w:szCs w:val="24"/>
+        </w:rPr>
+        <w:t>»</w:t>
       </w:r>
       <w:r>
         <w:rPr>
@@ -11518,7 +11840,27 @@
           <w:sz w:val="24"/>
           <w:szCs w:val="24"/>
         </w:rPr>
-        <w:t>«advanceOrArrears»</w:t>
+        <w:t>«</w:t>
+      </w:r>
+      <w:proofErr w:type="spellStart"/>
+      <w:r>
+        <w:rPr>
+          <w:rFonts w:cs="Arial"/>
+          <w:b/>
+          <w:sz w:val="24"/>
+          <w:szCs w:val="24"/>
+        </w:rPr>
+        <w:t>advanceOrArrears</w:t>
+      </w:r>
+      <w:proofErr w:type="spellEnd"/>
+      <w:r>
+        <w:rPr>
+          <w:rFonts w:cs="Arial"/>
+          <w:b/>
+          <w:sz w:val="24"/>
+          <w:szCs w:val="24"/>
+        </w:rPr>
+        <w:t>»</w:t>
       </w:r>
       <w:r>
         <w:rPr>
@@ -11601,7 +11943,27 @@
           <w:sz w:val="24"/>
           <w:szCs w:val="24"/>
         </w:rPr>
-        <w:t>«firstPaymentDate»</w:t>
+        <w:t>«</w:t>
+      </w:r>
+      <w:proofErr w:type="spellStart"/>
+      <w:r>
+        <w:rPr>
+          <w:rFonts w:cs="Arial"/>
+          <w:b/>
+          <w:sz w:val="24"/>
+          <w:szCs w:val="24"/>
+        </w:rPr>
+        <w:t>firstPaymentDate</w:t>
+      </w:r>
+      <w:proofErr w:type="spellEnd"/>
+      <w:r>
+        <w:rPr>
+          <w:rFonts w:cs="Arial"/>
+          <w:b/>
+          <w:sz w:val="24"/>
+          <w:szCs w:val="24"/>
+        </w:rPr>
+        <w:t>»</w:t>
       </w:r>
       <w:r>
         <w:rPr>
@@ -11682,7 +12044,27 @@
           <w:sz w:val="24"/>
           <w:szCs w:val="24"/>
         </w:rPr>
-        <w:t>«firstPaymentAmount»</w:t>
+        <w:t>«</w:t>
+      </w:r>
+      <w:proofErr w:type="spellStart"/>
+      <w:r>
+        <w:rPr>
+          <w:rFonts w:cs="Arial"/>
+          <w:b/>
+          <w:sz w:val="24"/>
+          <w:szCs w:val="24"/>
+        </w:rPr>
+        <w:t>firstPaymentAmount</w:t>
+      </w:r>
+      <w:proofErr w:type="spellEnd"/>
+      <w:r>
+        <w:rPr>
+          <w:rFonts w:cs="Arial"/>
+          <w:b/>
+          <w:sz w:val="24"/>
+          <w:szCs w:val="24"/>
+        </w:rPr>
+        <w:t>»</w:t>
       </w:r>
       <w:r>
         <w:rPr>
@@ -11754,7 +12136,27 @@
           <w:sz w:val="24"/>
           <w:szCs w:val="24"/>
         </w:rPr>
-        <w:t>«firstPaymentPeriodStart»</w:t>
+        <w:t>«</w:t>
+      </w:r>
+      <w:proofErr w:type="spellStart"/>
+      <w:r>
+        <w:rPr>
+          <w:rFonts w:cs="Arial"/>
+          <w:b/>
+          <w:sz w:val="24"/>
+          <w:szCs w:val="24"/>
+        </w:rPr>
+        <w:t>firstPaymentPeriodStart</w:t>
+      </w:r>
+      <w:proofErr w:type="spellEnd"/>
+      <w:r>
+        <w:rPr>
+          <w:rFonts w:cs="Arial"/>
+          <w:b/>
+          <w:sz w:val="24"/>
+          <w:szCs w:val="24"/>
+        </w:rPr>
+        <w:t>»</w:t>
       </w:r>
       <w:r>
         <w:rPr>
@@ -11826,7 +12228,27 @@
           <w:sz w:val="24"/>
           <w:szCs w:val="24"/>
         </w:rPr>
-        <w:t>«firstPaymentPeriodEnd»</w:t>
+        <w:t>«</w:t>
+      </w:r>
+      <w:proofErr w:type="spellStart"/>
+      <w:r>
+        <w:rPr>
+          <w:rFonts w:cs="Arial"/>
+          <w:b/>
+          <w:sz w:val="24"/>
+          <w:szCs w:val="24"/>
+        </w:rPr>
+        <w:t>firstPaymentPeriodEnd</w:t>
+      </w:r>
+      <w:proofErr w:type="spellEnd"/>
+      <w:r>
+        <w:rPr>
+          <w:rFonts w:cs="Arial"/>
+          <w:b/>
+          <w:sz w:val="24"/>
+          <w:szCs w:val="24"/>
+        </w:rPr>
+        <w:t>»</w:t>
       </w:r>
       <w:r>
         <w:rPr>
@@ -12001,6 +12423,7 @@
         </w:rPr>
         <w:t>«</w:t>
       </w:r>
+      <w:proofErr w:type="spellStart"/>
       <w:r>
         <w:rPr>
           <w:rFonts w:cs="Arial"/>
@@ -12017,7 +12440,17 @@
           <w:sz w:val="24"/>
           <w:szCs w:val="24"/>
         </w:rPr>
-        <w:t>entAmount»</w:t>
+        <w:t>entAmount</w:t>
+      </w:r>
+      <w:proofErr w:type="spellEnd"/>
+      <w:r>
+        <w:rPr>
+          <w:rFonts w:cs="Arial"/>
+          <w:b/>
+          <w:sz w:val="24"/>
+          <w:szCs w:val="24"/>
+        </w:rPr>
+        <w:t>»</w:t>
       </w:r>
       <w:r>
         <w:rPr>
@@ -12301,8 +12734,6 @@
           <w:szCs w:val="24"/>
         </w:rPr>
       </w:pPr>
-      <w:bookmarkStart w:id="12" w:name="_GoBack"/>
-      <w:bookmarkEnd w:id="12"/>
     </w:p>
     <w:p>
       <w:pPr>
@@ -12356,7 +12787,27 @@
           <w:sz w:val="24"/>
           <w:szCs w:val="24"/>
         </w:rPr>
-        <w:t>«rentPaymentMethod»</w:t>
+        <w:t>«</w:t>
+      </w:r>
+      <w:proofErr w:type="spellStart"/>
+      <w:r>
+        <w:rPr>
+          <w:rFonts w:cs="Arial"/>
+          <w:b/>
+          <w:sz w:val="24"/>
+          <w:szCs w:val="24"/>
+        </w:rPr>
+        <w:t>rentPaymentMethod</w:t>
+      </w:r>
+      <w:proofErr w:type="spellEnd"/>
+      <w:r>
+        <w:rPr>
+          <w:rFonts w:cs="Arial"/>
+          <w:b/>
+          <w:sz w:val="24"/>
+          <w:szCs w:val="24"/>
+        </w:rPr>
+        <w:t>»</w:t>
       </w:r>
       <w:r>
         <w:rPr>
@@ -12543,7 +12994,7 @@
         </w:rPr>
         <w:tab/>
       </w:r>
-      <w:bookmarkStart w:id="13" w:name="_Toc497899658"/>
+      <w:bookmarkStart w:id="12" w:name="_Toc497899658"/>
       <w:r>
         <w:rPr>
           <w:rFonts w:cs="Arial"/>
@@ -12553,7 +13004,7 @@
         </w:rPr>
         <w:t>RENT RECEIPTS</w:t>
       </w:r>
-      <w:bookmarkEnd w:id="13"/>
+      <w:bookmarkEnd w:id="12"/>
     </w:p>
     <w:p>
       <w:pPr>
@@ -12690,7 +13141,7 @@
           <w:szCs w:val="28"/>
         </w:rPr>
       </w:pPr>
-      <w:bookmarkStart w:id="14" w:name="_Toc497899659"/>
+      <w:bookmarkStart w:id="13" w:name="_Toc497899659"/>
       <w:r>
         <w:rPr>
           <w:rFonts w:cs="Arial"/>
@@ -12700,7 +13151,7 @@
         </w:rPr>
         <w:t>RENT INCREASES</w:t>
       </w:r>
-      <w:bookmarkEnd w:id="14"/>
+      <w:bookmarkEnd w:id="13"/>
     </w:p>
     <w:p>
       <w:pPr>
@@ -12751,7 +13202,29 @@
           <w:sz w:val="24"/>
           <w:szCs w:val="24"/>
         </w:rPr>
-        <w:t>rent cannot be increased more than once in any twelve month period</w:t>
+        <w:t xml:space="preserve">rent cannot be increased more than once in any </w:t>
+      </w:r>
+      <w:proofErr w:type="gramStart"/>
+      <w:r>
+        <w:rPr>
+          <w:rFonts w:cs="Arial"/>
+          <w:b/>
+          <w:bCs/>
+          <w:sz w:val="24"/>
+          <w:szCs w:val="24"/>
+        </w:rPr>
+        <w:t>twelve month</w:t>
+      </w:r>
+      <w:proofErr w:type="gramEnd"/>
+      <w:r>
+        <w:rPr>
+          <w:rFonts w:cs="Arial"/>
+          <w:b/>
+          <w:bCs/>
+          <w:sz w:val="24"/>
+          <w:szCs w:val="24"/>
+        </w:rPr>
+        <w:t xml:space="preserve"> period</w:t>
       </w:r>
       <w:r>
         <w:rPr>
@@ -13515,7 +13988,7 @@
           <w:szCs w:val="28"/>
         </w:rPr>
       </w:pPr>
-      <w:bookmarkStart w:id="15" w:name="_Toc497899660"/>
+      <w:bookmarkStart w:id="14" w:name="_Toc497899660"/>
       <w:r>
         <w:rPr>
           <w:rFonts w:cs="Arial"/>
@@ -13525,7 +13998,7 @@
         </w:rPr>
         <w:t>DEPOSIT</w:t>
       </w:r>
-      <w:bookmarkEnd w:id="15"/>
+      <w:bookmarkEnd w:id="14"/>
       <w:r>
         <w:rPr>
           <w:rFonts w:cs="Arial"/>
@@ -13782,7 +14255,27 @@
           <w:sz w:val="24"/>
           <w:szCs w:val="24"/>
         </w:rPr>
-        <w:t>«depositAmount»</w:t>
+        <w:t>«</w:t>
+      </w:r>
+      <w:proofErr w:type="spellStart"/>
+      <w:r>
+        <w:rPr>
+          <w:rFonts w:cs="Arial"/>
+          <w:b/>
+          <w:sz w:val="24"/>
+          <w:szCs w:val="24"/>
+        </w:rPr>
+        <w:t>depositAmount</w:t>
+      </w:r>
+      <w:proofErr w:type="spellEnd"/>
+      <w:r>
+        <w:rPr>
+          <w:rFonts w:cs="Arial"/>
+          <w:b/>
+          <w:sz w:val="24"/>
+          <w:szCs w:val="24"/>
+        </w:rPr>
+        <w:t>»</w:t>
       </w:r>
       <w:r>
         <w:rPr>
@@ -14334,7 +14827,23 @@
           <w:sz w:val="24"/>
           <w:szCs w:val="24"/>
         </w:rPr>
-        <w:t>«depositSchemeContactDetails»</w:t>
+        <w:t>«</w:t>
+      </w:r>
+      <w:proofErr w:type="spellStart"/>
+      <w:r>
+        <w:rPr>
+          <w:sz w:val="24"/>
+          <w:szCs w:val="24"/>
+        </w:rPr>
+        <w:t>depositSchemeContactDetails</w:t>
+      </w:r>
+      <w:proofErr w:type="spellEnd"/>
+      <w:r>
+        <w:rPr>
+          <w:sz w:val="24"/>
+          <w:szCs w:val="24"/>
+        </w:rPr>
+        <w:t>»</w:t>
       </w:r>
       <w:r>
         <w:rPr>
@@ -14742,7 +15251,7 @@
           <w:szCs w:val="28"/>
         </w:rPr>
       </w:pPr>
-      <w:bookmarkStart w:id="16" w:name="_Toc497899661"/>
+      <w:bookmarkStart w:id="15" w:name="_Toc497899661"/>
       <w:r>
         <w:rPr>
           <w:rFonts w:cs="Arial"/>
@@ -14752,7 +15261,7 @@
         </w:rPr>
         <w:t>SUBLETTING AND ASSIGNATION</w:t>
       </w:r>
-      <w:bookmarkEnd w:id="16"/>
+      <w:bookmarkEnd w:id="15"/>
       <w:r>
         <w:rPr>
           <w:rFonts w:cs="Arial"/>
@@ -14944,7 +15453,7 @@
           <w:szCs w:val="28"/>
         </w:rPr>
       </w:pPr>
-      <w:bookmarkStart w:id="17" w:name="_Toc497899662"/>
+      <w:bookmarkStart w:id="16" w:name="_Toc497899662"/>
       <w:r>
         <w:rPr>
           <w:rFonts w:cs="Arial"/>
@@ -14954,7 +15463,7 @@
         </w:rPr>
         <w:t>NOTIFICATION ABOUT OTHER RESIDENTS</w:t>
       </w:r>
-      <w:bookmarkEnd w:id="17"/>
+      <w:bookmarkEnd w:id="16"/>
     </w:p>
     <w:p>
       <w:pPr>
@@ -14993,7 +15502,7 @@
           <w:szCs w:val="24"/>
           <w:lang w:eastAsia="en-GB"/>
         </w:rPr>
-        <w:t>person</w:t>
+        <w:t xml:space="preserve">person </w:t>
       </w:r>
       <w:r>
         <w:rPr>
@@ -15003,6 +15512,26 @@
           <w:szCs w:val="24"/>
           <w:lang w:eastAsia="en-GB"/>
         </w:rPr>
+        <w:t>aged 16 or over (who is not a</w:t>
+      </w:r>
+      <w:r>
+        <w:rPr>
+          <w:rFonts w:cs="Arial"/>
+          <w:b/>
+          <w:sz w:val="24"/>
+          <w:szCs w:val="24"/>
+          <w:lang w:eastAsia="en-GB"/>
+        </w:rPr>
+        <w:t xml:space="preserve"> Joint</w:t>
+      </w:r>
+      <w:r>
+        <w:rPr>
+          <w:rFonts w:cs="Arial"/>
+          <w:b/>
+          <w:sz w:val="24"/>
+          <w:szCs w:val="24"/>
+          <w:lang w:eastAsia="en-GB"/>
+        </w:rPr>
         <w:t xml:space="preserve"> </w:t>
       </w:r>
       <w:r>
@@ -15013,7 +15542,7 @@
           <w:szCs w:val="24"/>
           <w:lang w:eastAsia="en-GB"/>
         </w:rPr>
-        <w:t>aged 16 or over (who is not a</w:t>
+        <w:t>Tenant</w:t>
       </w:r>
       <w:r>
         <w:rPr>
@@ -15023,6 +15552,188 @@
           <w:szCs w:val="24"/>
           <w:lang w:eastAsia="en-GB"/>
         </w:rPr>
+        <w:t xml:space="preserve">) occupies the </w:t>
+      </w:r>
+      <w:r>
+        <w:rPr>
+          <w:rFonts w:cs="Arial"/>
+          <w:b/>
+          <w:sz w:val="24"/>
+          <w:szCs w:val="24"/>
+          <w:lang w:eastAsia="en-GB"/>
+        </w:rPr>
+        <w:t>L</w:t>
+      </w:r>
+      <w:r>
+        <w:rPr>
+          <w:rFonts w:cs="Arial"/>
+          <w:b/>
+          <w:sz w:val="24"/>
+          <w:szCs w:val="24"/>
+          <w:lang w:eastAsia="en-GB"/>
+        </w:rPr>
+        <w:t xml:space="preserve">et </w:t>
+      </w:r>
+      <w:r>
+        <w:rPr>
+          <w:rFonts w:cs="Arial"/>
+          <w:b/>
+          <w:sz w:val="24"/>
+          <w:szCs w:val="24"/>
+          <w:lang w:eastAsia="en-GB"/>
+        </w:rPr>
+        <w:t>P</w:t>
+      </w:r>
+      <w:r>
+        <w:rPr>
+          <w:rFonts w:cs="Arial"/>
+          <w:b/>
+          <w:sz w:val="24"/>
+          <w:szCs w:val="24"/>
+          <w:lang w:eastAsia="en-GB"/>
+        </w:rPr>
+        <w:t xml:space="preserve">roperty with the Tenant as that person’s only or principal home, the Tenant must tell the </w:t>
+      </w:r>
+      <w:r>
+        <w:rPr>
+          <w:rFonts w:cs="Arial"/>
+          <w:b/>
+          <w:sz w:val="24"/>
+          <w:szCs w:val="24"/>
+          <w:lang w:eastAsia="en-GB"/>
+        </w:rPr>
+        <w:t>L</w:t>
+      </w:r>
+      <w:r>
+        <w:rPr>
+          <w:rFonts w:cs="Arial"/>
+          <w:b/>
+          <w:sz w:val="24"/>
+          <w:szCs w:val="24"/>
+          <w:lang w:eastAsia="en-GB"/>
+        </w:rPr>
+        <w:t xml:space="preserve">andlord in writing that person’s name, and relationship to the </w:t>
+      </w:r>
+      <w:r>
+        <w:rPr>
+          <w:rFonts w:cs="Arial"/>
+          <w:b/>
+          <w:sz w:val="24"/>
+          <w:szCs w:val="24"/>
+          <w:lang w:eastAsia="en-GB"/>
+        </w:rPr>
+        <w:t>T</w:t>
+      </w:r>
+      <w:r>
+        <w:rPr>
+          <w:rFonts w:cs="Arial"/>
+          <w:b/>
+          <w:sz w:val="24"/>
+          <w:szCs w:val="24"/>
+          <w:lang w:eastAsia="en-GB"/>
+        </w:rPr>
+        <w:t>enant.</w:t>
+      </w:r>
+    </w:p>
+    <w:p>
+      <w:pPr>
+        <w:rPr>
+          <w:rFonts w:cs="Arial"/>
+          <w:b/>
+          <w:sz w:val="24"/>
+          <w:szCs w:val="24"/>
+          <w:lang w:eastAsia="en-GB"/>
+        </w:rPr>
+      </w:pPr>
+    </w:p>
+    <w:p>
+      <w:pPr>
+        <w:rPr>
+          <w:rFonts w:cs="Arial"/>
+          <w:b/>
+          <w:sz w:val="24"/>
+          <w:szCs w:val="24"/>
+          <w:lang w:eastAsia="en-GB"/>
+        </w:rPr>
+      </w:pPr>
+      <w:r>
+        <w:rPr>
+          <w:rFonts w:cs="Arial"/>
+          <w:b/>
+          <w:sz w:val="24"/>
+          <w:szCs w:val="24"/>
+          <w:lang w:eastAsia="en-GB"/>
+        </w:rPr>
+        <w:t xml:space="preserve">If that </w:t>
+      </w:r>
+      <w:r>
+        <w:rPr>
+          <w:rFonts w:cs="Arial"/>
+          <w:b/>
+          <w:sz w:val="24"/>
+          <w:szCs w:val="24"/>
+          <w:lang w:eastAsia="en-GB"/>
+        </w:rPr>
+        <w:t xml:space="preserve">person </w:t>
+      </w:r>
+      <w:r>
+        <w:rPr>
+          <w:rFonts w:cs="Arial"/>
+          <w:b/>
+          <w:sz w:val="24"/>
+          <w:szCs w:val="24"/>
+          <w:lang w:eastAsia="en-GB"/>
+        </w:rPr>
+        <w:t xml:space="preserve">subsequently leaves the </w:t>
+      </w:r>
+      <w:r>
+        <w:rPr>
+          <w:rFonts w:cs="Arial"/>
+          <w:b/>
+          <w:sz w:val="24"/>
+          <w:szCs w:val="24"/>
+          <w:lang w:eastAsia="en-GB"/>
+        </w:rPr>
+        <w:t>Let P</w:t>
+      </w:r>
+      <w:r>
+        <w:rPr>
+          <w:rFonts w:cs="Arial"/>
+          <w:b/>
+          <w:sz w:val="24"/>
+          <w:szCs w:val="24"/>
+          <w:lang w:eastAsia="en-GB"/>
+        </w:rPr>
+        <w:t xml:space="preserve">roperty the </w:t>
+      </w:r>
+      <w:r>
+        <w:rPr>
+          <w:rFonts w:cs="Arial"/>
+          <w:b/>
+          <w:sz w:val="24"/>
+          <w:szCs w:val="24"/>
+          <w:lang w:eastAsia="en-GB"/>
+        </w:rPr>
+        <w:t>T</w:t>
+      </w:r>
+      <w:r>
+        <w:rPr>
+          <w:rFonts w:cs="Arial"/>
+          <w:b/>
+          <w:sz w:val="24"/>
+          <w:szCs w:val="24"/>
+          <w:lang w:eastAsia="en-GB"/>
+        </w:rPr>
+        <w:t>enant must tell the</w:t>
+      </w:r>
+      <w:r>
+        <w:rPr>
+          <w:rFonts w:cs="Arial"/>
+          <w:b/>
+          <w:sz w:val="24"/>
+          <w:szCs w:val="24"/>
+          <w:lang w:eastAsia="en-GB"/>
+        </w:rPr>
         <w:t xml:space="preserve"> </w:t>
       </w:r>
       <w:r>
@@ -15033,7 +15744,7 @@
           <w:szCs w:val="24"/>
           <w:lang w:eastAsia="en-GB"/>
         </w:rPr>
-        <w:t>Joint</w:t>
+        <w:t>Landlord</w:t>
       </w:r>
       <w:r>
         <w:rPr>
@@ -15043,6 +15754,56 @@
           <w:szCs w:val="24"/>
           <w:lang w:eastAsia="en-GB"/>
         </w:rPr>
+        <w:t>.</w:t>
+      </w:r>
+    </w:p>
+    <w:p>
+      <w:pPr>
+        <w:rPr>
+          <w:rFonts w:cs="Arial"/>
+          <w:b/>
+          <w:sz w:val="24"/>
+          <w:szCs w:val="24"/>
+          <w:lang w:eastAsia="en-GB"/>
+        </w:rPr>
+      </w:pPr>
+    </w:p>
+    <w:p>
+      <w:pPr>
+        <w:rPr>
+          <w:rFonts w:cs="Arial"/>
+          <w:sz w:val="28"/>
+          <w:szCs w:val="28"/>
+        </w:rPr>
+      </w:pPr>
+      <w:r>
+        <w:rPr>
+          <w:rFonts w:cs="Arial"/>
+          <w:b/>
+          <w:sz w:val="24"/>
+          <w:szCs w:val="24"/>
+          <w:lang w:eastAsia="en-GB"/>
+        </w:rPr>
+        <w:t xml:space="preserve">The Tenant </w:t>
+      </w:r>
+      <w:r>
+        <w:rPr>
+          <w:rFonts w:cs="Arial"/>
+          <w:b/>
+          <w:sz w:val="24"/>
+          <w:szCs w:val="24"/>
+          <w:lang w:eastAsia="en-GB"/>
+        </w:rPr>
+        <w:t>will take reasonable care</w:t>
+      </w:r>
+      <w:r>
+        <w:rPr>
+          <w:rFonts w:cs="Arial"/>
+          <w:b/>
+          <w:sz w:val="24"/>
+          <w:szCs w:val="24"/>
+          <w:lang w:eastAsia="en-GB"/>
+        </w:rPr>
         <w:t xml:space="preserve"> </w:t>
       </w:r>
       <w:r>
@@ -15053,7 +15814,7 @@
           <w:szCs w:val="24"/>
           <w:lang w:eastAsia="en-GB"/>
         </w:rPr>
-        <w:t>Tenant</w:t>
+        <w:t>to ensure that anyone</w:t>
       </w:r>
       <w:r>
         <w:rPr>
@@ -15063,7 +15824,7 @@
           <w:szCs w:val="24"/>
           <w:lang w:eastAsia="en-GB"/>
         </w:rPr>
-        <w:t xml:space="preserve">) occupies the </w:t>
+        <w:t xml:space="preserve"> living with them does</w:t>
       </w:r>
       <w:r>
         <w:rPr>
@@ -15073,7 +15834,7 @@
           <w:szCs w:val="24"/>
           <w:lang w:eastAsia="en-GB"/>
         </w:rPr>
-        <w:t xml:space="preserve">Let Property </w:t>
+        <w:t xml:space="preserve"> not do</w:t>
       </w:r>
       <w:r>
         <w:rPr>
@@ -15083,7 +15844,7 @@
           <w:szCs w:val="24"/>
           <w:lang w:eastAsia="en-GB"/>
         </w:rPr>
-        <w:t>with the</w:t>
+        <w:t xml:space="preserve"> anything that would be a breach of this </w:t>
       </w:r>
       <w:r>
         <w:rPr>
@@ -15093,872 +15854,72 @@
           <w:szCs w:val="24"/>
           <w:lang w:eastAsia="en-GB"/>
         </w:rPr>
+        <w:t>A</w:t>
+      </w:r>
+      <w:r>
+        <w:rPr>
+          <w:rFonts w:cs="Arial"/>
+          <w:b/>
+          <w:sz w:val="24"/>
+          <w:szCs w:val="24"/>
+          <w:lang w:eastAsia="en-GB"/>
+        </w:rPr>
+        <w:t>greement if they were the Tenant.</w:t>
+      </w:r>
+      <w:r>
+        <w:rPr>
+          <w:rFonts w:cs="Arial"/>
+          <w:sz w:val="28"/>
+          <w:szCs w:val="28"/>
+        </w:rPr>
         <w:t xml:space="preserve"> </w:t>
       </w:r>
       <w:r>
         <w:rPr>
           <w:rFonts w:cs="Arial"/>
-          <w:b/>
           <w:sz w:val="24"/>
           <w:szCs w:val="24"/>
           <w:lang w:eastAsia="en-GB"/>
         </w:rPr>
-        <w:t>T</w:t>
-      </w:r>
-      <w:r>
-        <w:rPr>
-          <w:rFonts w:cs="Arial"/>
-          <w:b/>
+        <w:fldChar w:fldCharType="begin"/>
+      </w:r>
+      <w:r>
+        <w:rPr>
+          <w:rFonts w:cs="Arial"/>
           <w:sz w:val="24"/>
           <w:szCs w:val="24"/>
           <w:lang w:eastAsia="en-GB"/>
         </w:rPr>
-        <w:t xml:space="preserve">enant as that person’s only or principal home, the </w:t>
-      </w:r>
-      <w:r>
-        <w:rPr>
-          <w:rFonts w:cs="Arial"/>
-          <w:b/>
+        <w:instrText xml:space="preserve"> MERGEFIELD notificationResidents \* MERGEFORMAT </w:instrText>
+      </w:r>
+      <w:r>
+        <w:rPr>
+          <w:rFonts w:cs="Arial"/>
           <w:sz w:val="24"/>
           <w:szCs w:val="24"/>
           <w:lang w:eastAsia="en-GB"/>
         </w:rPr>
-        <w:t>T</w:t>
-      </w:r>
-      <w:r>
-        <w:rPr>
-          <w:rFonts w:cs="Arial"/>
-          <w:b/>
+        <w:fldChar w:fldCharType="separate"/>
+      </w:r>
+      <w:r>
+        <w:rPr>
+          <w:rFonts w:cs="Arial"/>
+          <w:noProof/>
           <w:sz w:val="24"/>
           <w:szCs w:val="24"/>
           <w:lang w:eastAsia="en-GB"/>
         </w:rPr>
-        <w:t xml:space="preserve">enant must tell the </w:t>
-      </w:r>
-      <w:r>
-        <w:rPr>
-          <w:rFonts w:cs="Arial"/>
-          <w:b/>
+        <w:t>«notificationResidents»</w:t>
+      </w:r>
+      <w:r>
+        <w:rPr>
+          <w:rFonts w:cs="Arial"/>
           <w:sz w:val="24"/>
           <w:szCs w:val="24"/>
           <w:lang w:eastAsia="en-GB"/>
         </w:rPr>
-        <w:t>L</w:t>
-      </w:r>
-      <w:r>
-        <w:rPr>
-          <w:rFonts w:cs="Arial"/>
-          <w:b/>
-          <w:sz w:val="24"/>
-          <w:szCs w:val="24"/>
-          <w:lang w:eastAsia="en-GB"/>
-        </w:rPr>
-        <w:t>andlord in</w:t>
-      </w:r>
-      <w:r>
-        <w:rPr>
-          <w:rFonts w:cs="Arial"/>
-          <w:b/>
-          <w:sz w:val="24"/>
-          <w:szCs w:val="24"/>
-          <w:lang w:eastAsia="en-GB"/>
-        </w:rPr>
-        <w:t xml:space="preserve"> </w:t>
-      </w:r>
-      <w:r>
-        <w:rPr>
-          <w:rFonts w:cs="Arial"/>
-          <w:b/>
-          <w:sz w:val="24"/>
-          <w:szCs w:val="24"/>
-          <w:lang w:eastAsia="en-GB"/>
-        </w:rPr>
-        <w:t>writing</w:t>
-      </w:r>
-      <w:r>
-        <w:rPr>
-          <w:rFonts w:cs="Arial"/>
-          <w:b/>
-          <w:sz w:val="24"/>
-          <w:szCs w:val="24"/>
-          <w:lang w:eastAsia="en-GB"/>
-        </w:rPr>
-        <w:t xml:space="preserve"> </w:t>
-      </w:r>
-      <w:r>
-        <w:rPr>
-          <w:rFonts w:cs="Arial"/>
-          <w:b/>
-          <w:sz w:val="24"/>
-          <w:szCs w:val="24"/>
-          <w:lang w:eastAsia="en-GB"/>
-        </w:rPr>
-        <w:t>that person’s name, and</w:t>
-      </w:r>
-      <w:r>
-        <w:rPr>
-          <w:rFonts w:cs="Arial"/>
-          <w:b/>
-          <w:sz w:val="24"/>
-          <w:szCs w:val="24"/>
-          <w:lang w:eastAsia="en-GB"/>
-        </w:rPr>
-        <w:t xml:space="preserve"> </w:t>
-      </w:r>
-      <w:r>
-        <w:rPr>
-          <w:rFonts w:cs="Arial"/>
-          <w:b/>
-          <w:sz w:val="24"/>
-          <w:szCs w:val="24"/>
-          <w:lang w:eastAsia="en-GB"/>
-        </w:rPr>
-        <w:t xml:space="preserve">relationship to the </w:t>
-      </w:r>
-      <w:r>
-        <w:rPr>
-          <w:rFonts w:cs="Arial"/>
-          <w:b/>
-          <w:sz w:val="24"/>
-          <w:szCs w:val="24"/>
-          <w:lang w:eastAsia="en-GB"/>
-        </w:rPr>
-        <w:t>T</w:t>
-      </w:r>
-      <w:r>
-        <w:rPr>
-          <w:rFonts w:cs="Arial"/>
-          <w:b/>
-          <w:sz w:val="24"/>
-          <w:szCs w:val="24"/>
-          <w:lang w:eastAsia="en-GB"/>
-        </w:rPr>
-        <w:t>enant.</w:t>
-      </w:r>
-    </w:p>
-    <w:p>
-      <w:pPr>
-        <w:rPr>
-          <w:rFonts w:cs="Arial"/>
-          <w:b/>
-          <w:sz w:val="24"/>
-          <w:szCs w:val="24"/>
-          <w:lang w:eastAsia="en-GB"/>
-        </w:rPr>
-      </w:pPr>
-    </w:p>
-    <w:p>
-      <w:pPr>
-        <w:rPr>
-          <w:rFonts w:cs="Arial"/>
-          <w:b/>
-          <w:sz w:val="24"/>
-          <w:szCs w:val="24"/>
-          <w:lang w:eastAsia="en-GB"/>
-        </w:rPr>
-      </w:pPr>
-      <w:r>
-        <w:rPr>
-          <w:rFonts w:cs="Arial"/>
-          <w:b/>
-          <w:sz w:val="24"/>
-          <w:szCs w:val="24"/>
-          <w:lang w:eastAsia="en-GB"/>
-        </w:rPr>
-        <w:t>If</w:t>
-      </w:r>
-      <w:r>
-        <w:rPr>
-          <w:rFonts w:cs="Arial"/>
-          <w:b/>
-          <w:sz w:val="24"/>
-          <w:szCs w:val="24"/>
-          <w:lang w:eastAsia="en-GB"/>
-        </w:rPr>
-        <w:t xml:space="preserve"> that </w:t>
-      </w:r>
-      <w:r>
-        <w:rPr>
-          <w:rFonts w:cs="Arial"/>
-          <w:b/>
-          <w:sz w:val="24"/>
-          <w:szCs w:val="24"/>
-          <w:lang w:eastAsia="en-GB"/>
-        </w:rPr>
-        <w:t>person</w:t>
-      </w:r>
-      <w:r>
-        <w:rPr>
-          <w:rFonts w:cs="Arial"/>
-          <w:b/>
-          <w:sz w:val="24"/>
-          <w:szCs w:val="24"/>
-          <w:lang w:eastAsia="en-GB"/>
-        </w:rPr>
-        <w:t xml:space="preserve"> </w:t>
-      </w:r>
-      <w:r>
-        <w:rPr>
-          <w:rFonts w:cs="Arial"/>
-          <w:b/>
-          <w:sz w:val="24"/>
-          <w:szCs w:val="24"/>
-          <w:lang w:eastAsia="en-GB"/>
-        </w:rPr>
-        <w:t xml:space="preserve">subsequently leaves the </w:t>
-      </w:r>
-      <w:r>
-        <w:rPr>
-          <w:rFonts w:cs="Arial"/>
-          <w:b/>
-          <w:sz w:val="24"/>
-          <w:szCs w:val="24"/>
-          <w:lang w:eastAsia="en-GB"/>
-        </w:rPr>
-        <w:t>L</w:t>
-      </w:r>
-      <w:r>
-        <w:rPr>
-          <w:rFonts w:cs="Arial"/>
-          <w:b/>
-          <w:sz w:val="24"/>
-          <w:szCs w:val="24"/>
-          <w:lang w:eastAsia="en-GB"/>
-        </w:rPr>
-        <w:t xml:space="preserve">et </w:t>
-      </w:r>
-      <w:r>
-        <w:rPr>
-          <w:rFonts w:cs="Arial"/>
-          <w:b/>
-          <w:sz w:val="24"/>
-          <w:szCs w:val="24"/>
-          <w:lang w:eastAsia="en-GB"/>
-        </w:rPr>
-        <w:t xml:space="preserve">Property </w:t>
-      </w:r>
-      <w:r>
-        <w:rPr>
-          <w:rFonts w:cs="Arial"/>
-          <w:b/>
-          <w:sz w:val="24"/>
-          <w:szCs w:val="24"/>
-          <w:lang w:eastAsia="en-GB"/>
-        </w:rPr>
-        <w:t xml:space="preserve">the </w:t>
-      </w:r>
-      <w:r>
-        <w:rPr>
-          <w:rFonts w:cs="Arial"/>
-          <w:b/>
-          <w:sz w:val="24"/>
-          <w:szCs w:val="24"/>
-          <w:lang w:eastAsia="en-GB"/>
-        </w:rPr>
-        <w:t>T</w:t>
-      </w:r>
-      <w:r>
-        <w:rPr>
-          <w:rFonts w:cs="Arial"/>
-          <w:b/>
-          <w:sz w:val="24"/>
-          <w:szCs w:val="24"/>
-          <w:lang w:eastAsia="en-GB"/>
-        </w:rPr>
-        <w:t>enant must tell the Landlord</w:t>
-      </w:r>
-      <w:r>
-        <w:rPr>
-          <w:rFonts w:cs="Arial"/>
-          <w:b/>
-          <w:sz w:val="24"/>
-          <w:szCs w:val="24"/>
-          <w:lang w:eastAsia="en-GB"/>
-        </w:rPr>
-        <w:t>.</w:t>
-      </w:r>
-    </w:p>
-    <w:p>
-      <w:pPr>
-        <w:rPr>
-          <w:rFonts w:cs="Arial"/>
-          <w:b/>
-          <w:sz w:val="24"/>
-          <w:szCs w:val="24"/>
-          <w:lang w:eastAsia="en-GB"/>
-        </w:rPr>
-      </w:pPr>
-    </w:p>
-    <w:p>
-      <w:pPr>
-        <w:rPr>
-          <w:rFonts w:cs="Arial"/>
-          <w:sz w:val="24"/>
-          <w:szCs w:val="24"/>
-          <w:lang w:eastAsia="en-GB"/>
-        </w:rPr>
-      </w:pPr>
-      <w:r>
-        <w:rPr>
-          <w:rFonts w:cs="Arial"/>
-          <w:b/>
-          <w:sz w:val="24"/>
-          <w:szCs w:val="24"/>
-          <w:lang w:eastAsia="en-GB"/>
-        </w:rPr>
-        <w:t xml:space="preserve">The Tenant </w:t>
-      </w:r>
-      <w:r>
-        <w:rPr>
-          <w:rFonts w:cs="Arial"/>
-          <w:b/>
-          <w:sz w:val="24"/>
-          <w:szCs w:val="24"/>
-          <w:lang w:eastAsia="en-GB"/>
-        </w:rPr>
-        <w:t>will take reasonable care</w:t>
-      </w:r>
-      <w:r>
-        <w:rPr>
-          <w:rFonts w:cs="Arial"/>
-          <w:b/>
-          <w:sz w:val="24"/>
-          <w:szCs w:val="24"/>
-          <w:lang w:eastAsia="en-GB"/>
-        </w:rPr>
-        <w:t xml:space="preserve"> </w:t>
-      </w:r>
-      <w:r>
-        <w:rPr>
-          <w:rFonts w:cs="Arial"/>
-          <w:b/>
-          <w:sz w:val="24"/>
-          <w:szCs w:val="24"/>
-          <w:lang w:eastAsia="en-GB"/>
-        </w:rPr>
-        <w:t>to ensure that anyone</w:t>
-      </w:r>
-      <w:r>
-        <w:rPr>
-          <w:rFonts w:cs="Arial"/>
-          <w:b/>
-          <w:sz w:val="24"/>
-          <w:szCs w:val="24"/>
-          <w:lang w:eastAsia="en-GB"/>
-        </w:rPr>
-        <w:t xml:space="preserve"> living with them does</w:t>
-      </w:r>
-      <w:r>
-        <w:rPr>
-          <w:rFonts w:cs="Arial"/>
-          <w:b/>
-          <w:sz w:val="24"/>
-          <w:szCs w:val="24"/>
-          <w:lang w:eastAsia="en-GB"/>
-        </w:rPr>
-        <w:t xml:space="preserve"> not do</w:t>
-      </w:r>
-      <w:r>
-        <w:rPr>
-          <w:rFonts w:cs="Arial"/>
-          <w:b/>
-          <w:sz w:val="24"/>
-          <w:szCs w:val="24"/>
-          <w:lang w:eastAsia="en-GB"/>
-        </w:rPr>
-        <w:t xml:space="preserve"> anything that would be a breach of this </w:t>
-      </w:r>
-      <w:r>
-        <w:rPr>
-          <w:rFonts w:cs="Arial"/>
-          <w:b/>
-          <w:sz w:val="24"/>
-          <w:szCs w:val="24"/>
-          <w:lang w:eastAsia="en-GB"/>
-        </w:rPr>
-        <w:t xml:space="preserve">Agreement </w:t>
-      </w:r>
-      <w:r>
-        <w:rPr>
-          <w:rFonts w:cs="Arial"/>
-          <w:b/>
-          <w:sz w:val="24"/>
-          <w:szCs w:val="24"/>
-          <w:lang w:eastAsia="en-GB"/>
-        </w:rPr>
-        <w:t xml:space="preserve">if they were the Tenant. </w:t>
-      </w:r>
-      <w:r>
-        <w:rPr>
-          <w:rFonts w:cs="Arial"/>
-          <w:sz w:val="24"/>
-          <w:szCs w:val="24"/>
-          <w:lang w:eastAsia="en-GB"/>
-        </w:rPr>
-        <w:t xml:space="preserve"> If they do, the Tenant will be treated as being responsible for any such action</w:t>
-      </w:r>
-      <w:r>
-        <w:rPr>
-          <w:rFonts w:cs="Arial"/>
-          <w:sz w:val="24"/>
-          <w:szCs w:val="24"/>
-          <w:lang w:eastAsia="en-GB"/>
-        </w:rPr>
-        <w:t xml:space="preserve"> and </w:t>
-      </w:r>
-      <w:r>
-        <w:rPr>
-          <w:rFonts w:cs="Arial"/>
-          <w:sz w:val="24"/>
-          <w:szCs w:val="24"/>
-        </w:rPr>
-        <w:t>will be liable for the cost of any repairs, renewals or replacement of items where required.</w:t>
-      </w:r>
-    </w:p>
-    <w:p>
-      <w:pPr>
-        <w:rPr>
-          <w:rFonts w:cs="Arial"/>
-          <w:sz w:val="24"/>
-          <w:szCs w:val="24"/>
-          <w:lang w:eastAsia="en-GB"/>
-        </w:rPr>
-        <w:sectPr>
-          <w:type w:val="continuous"/>
-          <w:pgSz w:w="11906" w:h="16838" w:code="9"/>
-          <w:pgMar w:top="816" w:right="1440" w:bottom="709" w:left="1440" w:header="709" w:footer="431" w:gutter="0"/>
-          <w:paperSrc w:first="15" w:other="15"/>
-          <w:cols w:space="720"/>
-          <w:docGrid w:linePitch="272"/>
-        </w:sectPr>
-      </w:pPr>
-    </w:p>
-    <w:p>
-      <w:pPr>
-        <w:rPr>
-          <w:rFonts w:cs="Arial"/>
-          <w:sz w:val="24"/>
-          <w:szCs w:val="24"/>
-          <w:lang w:eastAsia="en-GB"/>
-        </w:rPr>
-      </w:pPr>
-    </w:p>
-    <w:p>
-      <w:pPr>
-        <w:rPr>
-          <w:rFonts w:cs="Arial"/>
-          <w:sz w:val="24"/>
-          <w:szCs w:val="24"/>
-          <w:lang w:eastAsia="en-GB"/>
-        </w:rPr>
-        <w:sectPr>
-          <w:type w:val="continuous"/>
-          <w:pgSz w:w="11906" w:h="16838" w:code="9"/>
-          <w:pgMar w:top="816" w:right="1440" w:bottom="709" w:left="1440" w:header="709" w:footer="431" w:gutter="0"/>
-          <w:paperSrc w:first="15" w:other="15"/>
-          <w:cols w:space="720"/>
-          <w:docGrid w:linePitch="272"/>
-        </w:sectPr>
-      </w:pPr>
-      <w:r>
-        <w:rPr>
-          <w:rFonts w:cs="Arial"/>
-          <w:sz w:val="24"/>
-          <w:szCs w:val="24"/>
-          <w:lang w:eastAsia="en-GB"/>
-        </w:rPr>
-        <w:t xml:space="preserve">When allowing a person to occupy the </w:t>
-      </w:r>
-      <w:r>
-        <w:rPr>
-          <w:rFonts w:cs="Arial"/>
-          <w:sz w:val="24"/>
-          <w:szCs w:val="24"/>
-          <w:lang w:eastAsia="en-GB"/>
-        </w:rPr>
-        <w:t xml:space="preserve">Let Property </w:t>
-      </w:r>
-      <w:r>
-        <w:rPr>
-          <w:rFonts w:cs="Arial"/>
-          <w:sz w:val="24"/>
-          <w:szCs w:val="24"/>
-          <w:lang w:eastAsia="en-GB"/>
-        </w:rPr>
-        <w:t>with the Tenant as that person’s only or principal home,</w:t>
-      </w:r>
-      <w:r>
-        <w:rPr>
-          <w:rFonts w:cs="Arial"/>
-          <w:b/>
-          <w:sz w:val="24"/>
-          <w:szCs w:val="24"/>
-          <w:lang w:eastAsia="en-GB"/>
-        </w:rPr>
-        <w:t xml:space="preserve"> </w:t>
-      </w:r>
-      <w:r>
-        <w:rPr>
-          <w:rFonts w:cs="Arial"/>
-          <w:sz w:val="24"/>
-          <w:szCs w:val="24"/>
-          <w:lang w:eastAsia="en-GB"/>
-        </w:rPr>
-        <w:t xml:space="preserve">the Tenant must ensure that the </w:t>
-      </w:r>
-      <w:r>
-        <w:rPr>
-          <w:rFonts w:cs="Arial"/>
-          <w:sz w:val="24"/>
-          <w:szCs w:val="24"/>
-          <w:lang w:eastAsia="en-GB"/>
-        </w:rPr>
-        <w:t xml:space="preserve">Let Property </w:t>
-      </w:r>
-      <w:r>
-        <w:rPr>
-          <w:rFonts w:cs="Arial"/>
-          <w:sz w:val="24"/>
-          <w:szCs w:val="24"/>
-          <w:lang w:eastAsia="en-GB"/>
-        </w:rPr>
-        <w:t>does not become an unlicensed “house in multiple occupation”</w:t>
-      </w:r>
-      <w:r>
-        <w:rPr>
-          <w:rFonts w:cs="Arial"/>
-          <w:sz w:val="24"/>
-          <w:szCs w:val="24"/>
-          <w:lang w:eastAsia="en-GB"/>
-        </w:rPr>
-        <w:t xml:space="preserve"> (HMO)</w:t>
-      </w:r>
-      <w:r>
-        <w:rPr>
-          <w:rFonts w:cs="Arial"/>
-          <w:sz w:val="24"/>
-          <w:szCs w:val="24"/>
-          <w:lang w:eastAsia="en-GB"/>
-        </w:rPr>
-        <w:t xml:space="preserve"> (see </w:t>
-      </w:r>
-      <w:r>
-        <w:rPr>
-          <w:rFonts w:cs="Arial"/>
-          <w:sz w:val="24"/>
-          <w:szCs w:val="24"/>
-          <w:lang w:eastAsia="en-GB"/>
-        </w:rPr>
-        <w:fldChar w:fldCharType="begin"/>
-      </w:r>
-      <w:r>
-        <w:rPr>
-          <w:rFonts w:cs="Arial"/>
-          <w:sz w:val="24"/>
-          <w:szCs w:val="24"/>
-          <w:lang w:eastAsia="en-GB"/>
-        </w:rPr>
-        <w:instrText xml:space="preserve"> REF _Ref462311149 \h </w:instrText>
-      </w:r>
-      <w:r>
-        <w:rPr>
-          <w:rFonts w:cs="Arial"/>
-          <w:sz w:val="24"/>
-          <w:szCs w:val="24"/>
-          <w:lang w:eastAsia="en-GB"/>
-        </w:rPr>
-        <w:instrText xml:space="preserve"> \* MERGEFORMAT </w:instrText>
-      </w:r>
-      <w:r>
-        <w:rPr>
-          <w:rFonts w:cs="Arial"/>
-          <w:sz w:val="24"/>
-          <w:szCs w:val="24"/>
-          <w:lang w:eastAsia="en-GB"/>
-        </w:rPr>
-      </w:r>
-      <w:r>
-        <w:rPr>
-          <w:rFonts w:cs="Arial"/>
-          <w:sz w:val="24"/>
-          <w:szCs w:val="24"/>
-          <w:lang w:eastAsia="en-GB"/>
-        </w:rPr>
-        <w:fldChar w:fldCharType="separate"/>
-      </w:r>
-      <w:r>
-        <w:rPr>
-          <w:rFonts w:cs="Arial"/>
-          <w:b/>
-        </w:rPr>
-        <w:t>SECTION 2: GLOSSARY OF TERMS</w:t>
-      </w:r>
-      <w:r>
-        <w:rPr>
-          <w:rFonts w:cs="Arial"/>
-          <w:sz w:val="24"/>
-          <w:szCs w:val="24"/>
-          <w:lang w:eastAsia="en-GB"/>
-        </w:rPr>
         <w:fldChar w:fldCharType="end"/>
       </w:r>
-      <w:r>
-        <w:rPr>
-          <w:rFonts w:cs="Arial"/>
-          <w:sz w:val="24"/>
-          <w:szCs w:val="24"/>
-          <w:lang w:eastAsia="en-GB"/>
-        </w:rPr>
-        <w:t xml:space="preserve"> for </w:t>
-      </w:r>
-      <w:r>
-        <w:rPr>
-          <w:rFonts w:cs="Arial"/>
-          <w:sz w:val="24"/>
-          <w:szCs w:val="24"/>
-          <w:lang w:eastAsia="en-GB"/>
-        </w:rPr>
-        <w:t>definition of “house in multiple occupation”</w:t>
-      </w:r>
-      <w:r>
-        <w:rPr>
-          <w:rFonts w:cs="Arial"/>
-          <w:sz w:val="24"/>
-          <w:szCs w:val="24"/>
-          <w:lang w:eastAsia="en-GB"/>
-        </w:rPr>
-        <w:t>)</w:t>
-      </w:r>
-      <w:r>
-        <w:rPr>
-          <w:rFonts w:cs="Arial"/>
-          <w:sz w:val="24"/>
-          <w:szCs w:val="24"/>
-          <w:lang w:eastAsia="en-GB"/>
-        </w:rPr>
-        <w:t>.</w:t>
-      </w:r>
-      <w:r>
-        <w:rPr>
-          <w:rFonts w:cs="Arial"/>
-          <w:sz w:val="24"/>
-          <w:szCs w:val="24"/>
-          <w:lang w:eastAsia="en-GB"/>
-        </w:rPr>
-        <w:t xml:space="preserve"> </w:t>
-      </w:r>
-      <w:r>
-        <w:rPr>
-          <w:rFonts w:cs="Arial"/>
-          <w:sz w:val="24"/>
-          <w:szCs w:val="24"/>
-          <w:lang w:eastAsia="en-GB"/>
-        </w:rPr>
-        <w:fldChar w:fldCharType="begin"/>
-      </w:r>
-      <w:r>
-        <w:rPr>
-          <w:rFonts w:cs="Arial"/>
-          <w:sz w:val="24"/>
-          <w:szCs w:val="24"/>
-          <w:lang w:eastAsia="en-GB"/>
-        </w:rPr>
-        <w:instrText xml:space="preserve"> MERGEFIELD showHmoNotification \* MERGEFORMAT </w:instrText>
-      </w:r>
-      <w:r>
-        <w:rPr>
-          <w:rFonts w:cs="Arial"/>
-          <w:sz w:val="24"/>
-          <w:szCs w:val="24"/>
-          <w:lang w:eastAsia="en-GB"/>
-        </w:rPr>
-        <w:fldChar w:fldCharType="separate"/>
-      </w:r>
-      <w:r>
-        <w:rPr>
-          <w:rFonts w:cs="Arial"/>
-          <w:noProof/>
-          <w:sz w:val="24"/>
-          <w:szCs w:val="24"/>
-          <w:lang w:eastAsia="en-GB"/>
-        </w:rPr>
-        <w:t>«showHmoNotification»</w:t>
-      </w:r>
-      <w:r>
-        <w:rPr>
-          <w:rFonts w:cs="Arial"/>
-          <w:sz w:val="24"/>
-          <w:szCs w:val="24"/>
-          <w:lang w:eastAsia="en-GB"/>
-        </w:rPr>
-        <w:fldChar w:fldCharType="end"/>
-      </w:r>
-      <w:r>
-        <w:rPr>
-          <w:rFonts w:cs="Arial"/>
-          <w:sz w:val="24"/>
-          <w:szCs w:val="24"/>
-          <w:lang w:eastAsia="en-GB"/>
-        </w:rPr>
-        <w:t xml:space="preserve"> </w:t>
-      </w:r>
-      <w:r>
-        <w:rPr>
-          <w:rFonts w:cs="Arial"/>
-          <w:sz w:val="24"/>
-          <w:szCs w:val="24"/>
-          <w:lang w:eastAsia="en-GB"/>
-        </w:rPr>
-        <w:t xml:space="preserve"> </w:t>
-      </w:r>
-    </w:p>
-    <w:p>
-      <w:pPr>
-        <w:rPr>
-          <w:rFonts w:cs="Arial"/>
-          <w:sz w:val="24"/>
-          <w:szCs w:val="24"/>
-          <w:lang w:eastAsia="en-GB"/>
-        </w:rPr>
-      </w:pPr>
-    </w:p>
-    <w:p>
-      <w:pPr>
-        <w:rPr>
-          <w:rFonts w:cs="Arial"/>
-          <w:sz w:val="24"/>
-          <w:szCs w:val="24"/>
-          <w:lang w:eastAsia="en-GB"/>
-        </w:rPr>
-      </w:pPr>
-      <w:r>
-        <w:rPr>
-          <w:rFonts w:cs="Arial"/>
-          <w:sz w:val="24"/>
-          <w:szCs w:val="24"/>
-          <w:lang w:eastAsia="en-GB"/>
-        </w:rPr>
-        <w:t xml:space="preserve">The </w:t>
-      </w:r>
-      <w:r>
-        <w:rPr>
-          <w:rFonts w:cs="Arial"/>
-          <w:sz w:val="24"/>
-          <w:szCs w:val="24"/>
-          <w:lang w:eastAsia="en-GB"/>
-        </w:rPr>
-        <w:t>T</w:t>
-      </w:r>
-      <w:r>
-        <w:rPr>
-          <w:rFonts w:cs="Arial"/>
-          <w:sz w:val="24"/>
-          <w:szCs w:val="24"/>
-          <w:lang w:eastAsia="en-GB"/>
-        </w:rPr>
-        <w:t>enant will be liable for reasonable costs and expenses, including if applicable, legal or court expenses, payable</w:t>
-      </w:r>
-      <w:r>
-        <w:rPr>
-          <w:rFonts w:cs="Arial"/>
-          <w:sz w:val="24"/>
-          <w:szCs w:val="24"/>
-          <w:lang w:eastAsia="en-GB"/>
-        </w:rPr>
-        <w:t xml:space="preserve"> </w:t>
-      </w:r>
-      <w:r>
-        <w:rPr>
-          <w:rFonts w:cs="Arial"/>
-          <w:sz w:val="24"/>
-          <w:szCs w:val="24"/>
-          <w:lang w:eastAsia="en-GB"/>
-        </w:rPr>
-        <w:t xml:space="preserve">by the </w:t>
-      </w:r>
-      <w:r>
-        <w:rPr>
-          <w:rFonts w:cs="Arial"/>
-          <w:sz w:val="24"/>
-          <w:szCs w:val="24"/>
-          <w:lang w:eastAsia="en-GB"/>
-        </w:rPr>
-        <w:t>L</w:t>
-      </w:r>
-      <w:r>
-        <w:rPr>
-          <w:rFonts w:cs="Arial"/>
-          <w:sz w:val="24"/>
-          <w:szCs w:val="24"/>
-          <w:lang w:eastAsia="en-GB"/>
-        </w:rPr>
-        <w:t>andlord or his</w:t>
-      </w:r>
-      <w:r>
-        <w:rPr>
-          <w:rFonts w:cs="Arial"/>
-          <w:sz w:val="24"/>
-          <w:szCs w:val="24"/>
-          <w:lang w:eastAsia="en-GB"/>
-        </w:rPr>
-        <w:t xml:space="preserve"> or her</w:t>
-      </w:r>
-      <w:r>
-        <w:rPr>
-          <w:rFonts w:cs="Arial"/>
-          <w:sz w:val="24"/>
-          <w:szCs w:val="24"/>
-          <w:lang w:eastAsia="en-GB"/>
-        </w:rPr>
-        <w:t xml:space="preserve"> </w:t>
-      </w:r>
-      <w:r>
-        <w:rPr>
-          <w:rFonts w:cs="Arial"/>
-          <w:sz w:val="24"/>
-          <w:szCs w:val="24"/>
-          <w:lang w:eastAsia="en-GB"/>
-        </w:rPr>
-        <w:t>A</w:t>
-      </w:r>
-      <w:r>
-        <w:rPr>
-          <w:rFonts w:cs="Arial"/>
-          <w:sz w:val="24"/>
-          <w:szCs w:val="24"/>
-          <w:lang w:eastAsia="en-GB"/>
-        </w:rPr>
-        <w:t xml:space="preserve">gent as a result of the accommodation being, as a consequence of the </w:t>
-      </w:r>
-      <w:r>
-        <w:rPr>
-          <w:rFonts w:cs="Arial"/>
-          <w:sz w:val="24"/>
-          <w:szCs w:val="24"/>
-          <w:lang w:eastAsia="en-GB"/>
-        </w:rPr>
-        <w:t>T</w:t>
-      </w:r>
-      <w:r>
-        <w:rPr>
-          <w:rFonts w:cs="Arial"/>
-          <w:sz w:val="24"/>
-          <w:szCs w:val="24"/>
-          <w:lang w:eastAsia="en-GB"/>
-        </w:rPr>
-        <w:t>enant’s breach, deemed an unlicensed or unregistered “house in multiple occupation”.</w:t>
-      </w:r>
-    </w:p>
-    <w:p>
-      <w:pPr>
-        <w:rPr>
-          <w:rFonts w:cs="Arial"/>
-          <w:b/>
-          <w:sz w:val="24"/>
-          <w:szCs w:val="24"/>
-          <w:lang w:eastAsia="en-GB"/>
-        </w:rPr>
-      </w:pPr>
     </w:p>
     <w:p>
       <w:pPr>
@@ -15985,7 +15946,7 @@
           <w:szCs w:val="28"/>
         </w:rPr>
       </w:pPr>
-      <w:bookmarkStart w:id="18" w:name="_Toc497899663"/>
+      <w:bookmarkStart w:id="17" w:name="_Toc497899663"/>
       <w:r>
         <w:rPr>
           <w:rFonts w:cs="Arial"/>
@@ -15995,7 +15956,7 @@
         </w:rPr>
         <w:t>OVERCROWDING</w:t>
       </w:r>
-      <w:bookmarkEnd w:id="18"/>
+      <w:bookmarkEnd w:id="17"/>
     </w:p>
     <w:p>
       <w:pPr>
@@ -16287,7 +16248,7 @@
           <w:szCs w:val="28"/>
         </w:rPr>
       </w:pPr>
-      <w:bookmarkStart w:id="19" w:name="_Toc497899664"/>
+      <w:bookmarkStart w:id="18" w:name="_Toc497899664"/>
       <w:r>
         <w:rPr>
           <w:rFonts w:cs="Arial"/>
@@ -16297,7 +16258,7 @@
         </w:rPr>
         <w:t>INSURANCE</w:t>
       </w:r>
-      <w:bookmarkEnd w:id="19"/>
+      <w:bookmarkEnd w:id="18"/>
       <w:r>
         <w:rPr>
           <w:rFonts w:cs="Arial"/>
@@ -16400,7 +16361,7 @@
           <w:szCs w:val="28"/>
         </w:rPr>
       </w:pPr>
-      <w:bookmarkStart w:id="20" w:name="_Toc497899665"/>
+      <w:bookmarkStart w:id="19" w:name="_Toc497899665"/>
       <w:r>
         <w:rPr>
           <w:rFonts w:cs="Arial"/>
@@ -16410,7 +16371,7 @@
         </w:rPr>
         <w:t>ABSENCES</w:t>
       </w:r>
-      <w:bookmarkEnd w:id="20"/>
+      <w:bookmarkEnd w:id="19"/>
     </w:p>
     <w:p>
       <w:pPr>
@@ -16456,17 +16417,27 @@
           <w:sz w:val="24"/>
           <w:szCs w:val="24"/>
         </w:rPr>
-        <w:t xml:space="preserve"> days. The Tenant must </w:t>
-      </w:r>
-      <w:r>
-        <w:rPr>
-          <w:rFonts w:cs="Arial"/>
-          <w:b/>
-          <w:sz w:val="24"/>
-          <w:szCs w:val="24"/>
-        </w:rPr>
-        <w:lastRenderedPageBreak/>
-        <w:t>take such measures as the Landlord may reasonably require to secure the Let Property prior to such absence and take appropriate reasonable measures to meet the ‘Reasonable Care’ section below.</w:t>
+        <w:t xml:space="preserve"> days. The Tenant must take such measures as the Landlord may reasonably require </w:t>
+      </w:r>
+      <w:proofErr w:type="gramStart"/>
+      <w:r>
+        <w:rPr>
+          <w:rFonts w:cs="Arial"/>
+          <w:b/>
+          <w:sz w:val="24"/>
+          <w:szCs w:val="24"/>
+        </w:rPr>
+        <w:t>to secure</w:t>
+      </w:r>
+      <w:proofErr w:type="gramEnd"/>
+      <w:r>
+        <w:rPr>
+          <w:rFonts w:cs="Arial"/>
+          <w:b/>
+          <w:sz w:val="24"/>
+          <w:szCs w:val="24"/>
+        </w:rPr>
+        <w:t xml:space="preserve"> the Let Property prior to such absence and take appropriate reasonable measures to meet the ‘Reasonable Care’ section below.</w:t>
       </w:r>
     </w:p>
     <w:p>
@@ -16501,7 +16472,7 @@
           <w:szCs w:val="28"/>
         </w:rPr>
       </w:pPr>
-      <w:bookmarkStart w:id="21" w:name="_Toc497899666"/>
+      <w:bookmarkStart w:id="20" w:name="_Toc497899666"/>
       <w:r>
         <w:rPr>
           <w:rFonts w:cs="Arial"/>
@@ -16511,7 +16482,7 @@
         </w:rPr>
         <w:t>REASONABLE CARE</w:t>
       </w:r>
-      <w:bookmarkEnd w:id="21"/>
+      <w:bookmarkEnd w:id="20"/>
     </w:p>
     <w:p>
       <w:pPr>
@@ -16595,7 +16566,17 @@
           <w:sz w:val="24"/>
           <w:szCs w:val="24"/>
         </w:rPr>
-        <w:t>not bring any hazardous or combustible goods or material into the Let Property, notwithstanding the normal and safe storage of petroleum and gas for garden appliances (mowers etc.), barbe</w:t>
+        <w:t xml:space="preserve">not bring any hazardous or combustible goods or material into the Let Property, notwithstanding the normal and safe storage of petroleum and </w:t>
+      </w:r>
+      <w:r>
+        <w:rPr>
+          <w:rFonts w:cs="Arial"/>
+          <w:b/>
+          <w:sz w:val="24"/>
+          <w:szCs w:val="24"/>
+        </w:rPr>
+        <w:lastRenderedPageBreak/>
+        <w:t>gas for garden appliances (mowers etc.), barbe</w:t>
       </w:r>
       <w:r>
         <w:rPr>
@@ -16790,7 +16771,7 @@
           <w:szCs w:val="28"/>
         </w:rPr>
       </w:pPr>
-      <w:bookmarkStart w:id="22" w:name="_Toc497899667"/>
+      <w:bookmarkStart w:id="21" w:name="_Toc497899667"/>
       <w:r>
         <w:rPr>
           <w:rFonts w:cs="Arial"/>
@@ -16800,35 +16781,35 @@
         </w:rPr>
         <w:t>THE REPAIRING STANDARD etc. AND OTHER INFORMATION</w:t>
       </w:r>
+      <w:bookmarkEnd w:id="21"/>
+    </w:p>
+    <w:p>
+      <w:pPr>
+        <w:rPr>
+          <w:rFonts w:cs="Arial"/>
+          <w:b/>
+          <w:sz w:val="24"/>
+          <w:szCs w:val="24"/>
+        </w:rPr>
+      </w:pPr>
+    </w:p>
+    <w:p>
+      <w:pPr>
+        <w:pStyle w:val="Heading3"/>
+        <w:rPr>
+          <w:rFonts w:cs="Arial"/>
+          <w:b/>
+        </w:rPr>
+      </w:pPr>
+      <w:bookmarkStart w:id="22" w:name="_Toc497899668"/>
+      <w:r>
+        <w:rPr>
+          <w:rFonts w:cs="Arial"/>
+          <w:b/>
+        </w:rPr>
+        <w:t>THE REPAIRING STANDARD</w:t>
+      </w:r>
       <w:bookmarkEnd w:id="22"/>
-    </w:p>
-    <w:p>
-      <w:pPr>
-        <w:rPr>
-          <w:rFonts w:cs="Arial"/>
-          <w:b/>
-          <w:sz w:val="24"/>
-          <w:szCs w:val="24"/>
-        </w:rPr>
-      </w:pPr>
-    </w:p>
-    <w:p>
-      <w:pPr>
-        <w:pStyle w:val="Heading3"/>
-        <w:rPr>
-          <w:rFonts w:cs="Arial"/>
-          <w:b/>
-        </w:rPr>
-      </w:pPr>
-      <w:bookmarkStart w:id="23" w:name="_Toc497899668"/>
-      <w:r>
-        <w:rPr>
-          <w:rFonts w:cs="Arial"/>
-          <w:b/>
-        </w:rPr>
-        <w:t>THE REPAIRING STANDARD</w:t>
-      </w:r>
-      <w:bookmarkEnd w:id="23"/>
     </w:p>
     <w:p>
       <w:pPr>
@@ -17162,7 +17143,6 @@
           <w:szCs w:val="24"/>
           <w:lang w:eastAsia="en-GB"/>
         </w:rPr>
-        <w:lastRenderedPageBreak/>
         <w:t>Installations for supplying water, gas and electricity and for sanitation, space heating and heating water must be in a reasonable state of repair and in proper working order.</w:t>
       </w:r>
     </w:p>
@@ -17336,6 +17316,7 @@
           <w:szCs w:val="24"/>
           <w:lang w:eastAsia="en-GB"/>
         </w:rPr>
+        <w:lastRenderedPageBreak/>
         <w:t xml:space="preserve">The </w:t>
       </w:r>
       <w:r>
@@ -17617,17 +17598,7 @@
           <w:sz w:val="24"/>
           <w:szCs w:val="24"/>
         </w:rPr>
-        <w:t xml:space="preserve">The Landlord must ensure that there is an annual Gas safety check on all pipework and appliances carried out by a Gas Safe registered engineer. The Tenant must be given a copy of the Landlord’s gas safety certificate. The Landlord must keep certificates for at least 2 years. The Gas Safety (Installation and use) Regulations 1998 places duties on Tenants to report any defects with gas pipework or gas appliances that they are aware of to the </w:t>
-      </w:r>
-      <w:r>
-        <w:rPr>
-          <w:rFonts w:cs="Arial"/>
-          <w:b/>
-          <w:sz w:val="24"/>
-          <w:szCs w:val="24"/>
-        </w:rPr>
-        <w:lastRenderedPageBreak/>
-        <w:t xml:space="preserve">Landlord. Tenants are forbidden to use appliances that have been deemed unsafe by a gas contractor. </w:t>
+        <w:t xml:space="preserve">The Landlord must ensure that there is an annual Gas safety check on all pipework and appliances carried out by a Gas Safe registered engineer. The Tenant must be given a copy of the Landlord’s gas safety certificate. The Landlord must keep certificates for at least 2 years. The Gas Safety (Installation and use) Regulations 1998 places duties on Tenants to report any defects with gas pipework or gas appliances that they are aware of to the Landlord. Tenants are forbidden to use appliances that have been deemed unsafe by a gas contractor. </w:t>
       </w:r>
     </w:p>
     <w:p>
@@ -17922,7 +17893,27 @@
           <w:sz w:val="24"/>
           <w:szCs w:val="24"/>
         </w:rPr>
-        <w:t>powered smoke alarms are installed in (i) the room which is frequently used by the occupants for general daytime living purposes and (ii) every circulation space such as hallways or landings, there must also be a heat alarm in the kitchen. All alarms should be interlinked</w:t>
+        <w:t>powered smoke alarms are installed in (</w:t>
+      </w:r>
+      <w:proofErr w:type="spellStart"/>
+      <w:r>
+        <w:rPr>
+          <w:rFonts w:cs="Arial"/>
+          <w:b/>
+          <w:sz w:val="24"/>
+          <w:szCs w:val="24"/>
+        </w:rPr>
+        <w:t>i</w:t>
+      </w:r>
+      <w:proofErr w:type="spellEnd"/>
+      <w:r>
+        <w:rPr>
+          <w:rFonts w:cs="Arial"/>
+          <w:b/>
+          <w:sz w:val="24"/>
+          <w:szCs w:val="24"/>
+        </w:rPr>
+        <w:t>) the room which is frequently used by the occupants for general daytime living purposes and (ii) every circulation space such as hallways or landings, there must also be a heat alarm in the kitchen. All alarms should be interlinked</w:t>
       </w:r>
       <w:r>
         <w:rPr>
@@ -18346,7 +18337,7 @@
           <w:b/>
         </w:rPr>
       </w:pPr>
-      <w:bookmarkStart w:id="24" w:name="_Toc497899669"/>
+      <w:bookmarkStart w:id="23" w:name="_Toc497899669"/>
       <w:r>
         <w:rPr>
           <w:rFonts w:cs="Arial"/>
@@ -18354,7 +18345,7 @@
         </w:rPr>
         <w:t>REPAIR TIMETABLE</w:t>
       </w:r>
-      <w:bookmarkEnd w:id="24"/>
+      <w:bookmarkEnd w:id="23"/>
     </w:p>
     <w:p>
       <w:pPr>
@@ -18444,7 +18435,7 @@
           <w:b/>
         </w:rPr>
       </w:pPr>
-      <w:bookmarkStart w:id="25" w:name="_Toc497899670"/>
+      <w:bookmarkStart w:id="24" w:name="_Toc497899670"/>
       <w:r>
         <w:rPr>
           <w:rFonts w:cs="Arial"/>
@@ -18452,135 +18443,146 @@
         </w:rPr>
         <w:t>PAYMENT FOR REPAIRS</w:t>
       </w:r>
+      <w:bookmarkEnd w:id="24"/>
+      <w:r>
+        <w:rPr>
+          <w:rFonts w:cs="Arial"/>
+          <w:b/>
+        </w:rPr>
+        <w:t xml:space="preserve"> </w:t>
+      </w:r>
+    </w:p>
+    <w:p>
+      <w:pPr>
+        <w:rPr>
+          <w:rFonts w:cs="Arial"/>
+          <w:b/>
+          <w:sz w:val="24"/>
+          <w:szCs w:val="24"/>
+        </w:rPr>
+      </w:pPr>
+    </w:p>
+    <w:p>
+      <w:pPr>
+        <w:rPr>
+          <w:rFonts w:cs="Arial"/>
+          <w:i/>
+          <w:sz w:val="24"/>
+          <w:szCs w:val="24"/>
+        </w:rPr>
+      </w:pPr>
+      <w:r>
+        <w:rPr>
+          <w:rFonts w:cs="Arial"/>
+          <w:b/>
+          <w:sz w:val="24"/>
+          <w:szCs w:val="24"/>
+        </w:rPr>
+        <w:t>The Tenant will be liable for the cost of repairs where the need for them is attributable to his or her fault or negligence, that of any person residing with him or her, or any guest of his or her</w:t>
+      </w:r>
+      <w:r>
+        <w:rPr>
+          <w:rFonts w:cs="Arial"/>
+          <w:b/>
+          <w:sz w:val="24"/>
+          <w:szCs w:val="24"/>
+        </w:rPr>
+        <w:t>s</w:t>
+      </w:r>
+      <w:r>
+        <w:rPr>
+          <w:rFonts w:cs="Arial"/>
+          <w:b/>
+          <w:sz w:val="24"/>
+          <w:szCs w:val="24"/>
+        </w:rPr>
+        <w:t>.</w:t>
+      </w:r>
+      <w:r>
+        <w:rPr>
+          <w:rFonts w:cs="Arial"/>
+          <w:i/>
+          <w:sz w:val="24"/>
+          <w:szCs w:val="24"/>
+        </w:rPr>
+        <w:t xml:space="preserve"> </w:t>
+      </w:r>
+    </w:p>
+    <w:p>
+      <w:pPr>
+        <w:rPr>
+          <w:rFonts w:cs="Arial"/>
+          <w:sz w:val="24"/>
+          <w:szCs w:val="24"/>
+        </w:rPr>
+      </w:pPr>
+    </w:p>
+    <w:p>
+      <w:pPr>
+        <w:rPr>
+          <w:rFonts w:cs="Arial"/>
+          <w:sz w:val="24"/>
+          <w:szCs w:val="24"/>
+        </w:rPr>
+      </w:pPr>
+    </w:p>
+    <w:p>
+      <w:pPr>
+        <w:pStyle w:val="Heading3"/>
+        <w:rPr>
+          <w:rFonts w:cs="Arial"/>
+          <w:b/>
+        </w:rPr>
+      </w:pPr>
+      <w:bookmarkStart w:id="25" w:name="_Toc497899671"/>
+      <w:r>
+        <w:rPr>
+          <w:rFonts w:cs="Arial"/>
+          <w:b/>
+        </w:rPr>
+        <w:t>INFORMATION</w:t>
+      </w:r>
       <w:bookmarkEnd w:id="25"/>
-      <w:r>
-        <w:rPr>
-          <w:rFonts w:cs="Arial"/>
-          <w:b/>
-        </w:rPr>
-        <w:t xml:space="preserve"> </w:t>
-      </w:r>
-    </w:p>
-    <w:p>
-      <w:pPr>
-        <w:rPr>
-          <w:rFonts w:cs="Arial"/>
-          <w:b/>
-          <w:sz w:val="24"/>
-          <w:szCs w:val="24"/>
-        </w:rPr>
-      </w:pPr>
-    </w:p>
-    <w:p>
-      <w:pPr>
-        <w:rPr>
-          <w:rFonts w:cs="Arial"/>
-          <w:i/>
-          <w:sz w:val="24"/>
-          <w:szCs w:val="24"/>
-        </w:rPr>
-      </w:pPr>
-      <w:r>
-        <w:rPr>
-          <w:rFonts w:cs="Arial"/>
-          <w:b/>
-          <w:sz w:val="24"/>
-          <w:szCs w:val="24"/>
-        </w:rPr>
-        <w:t>The Tenant will be liable for the cost of repairs where the need for them is attributable to his or her fault or negligence, that of any person residing with him or her, or any guest of his or her</w:t>
-      </w:r>
-      <w:r>
-        <w:rPr>
-          <w:rFonts w:cs="Arial"/>
-          <w:b/>
-          <w:sz w:val="24"/>
-          <w:szCs w:val="24"/>
-        </w:rPr>
-        <w:t>s</w:t>
-      </w:r>
-      <w:r>
-        <w:rPr>
-          <w:rFonts w:cs="Arial"/>
-          <w:b/>
-          <w:sz w:val="24"/>
-          <w:szCs w:val="24"/>
-        </w:rPr>
-        <w:t>.</w:t>
-      </w:r>
-      <w:r>
-        <w:rPr>
-          <w:rFonts w:cs="Arial"/>
-          <w:i/>
-          <w:sz w:val="24"/>
-          <w:szCs w:val="24"/>
-        </w:rPr>
-        <w:t xml:space="preserve"> </w:t>
-      </w:r>
-    </w:p>
-    <w:p>
-      <w:pPr>
-        <w:rPr>
-          <w:rFonts w:cs="Arial"/>
-          <w:sz w:val="24"/>
-          <w:szCs w:val="24"/>
-        </w:rPr>
-      </w:pPr>
-    </w:p>
-    <w:p>
-      <w:pPr>
-        <w:rPr>
-          <w:rFonts w:cs="Arial"/>
-          <w:sz w:val="24"/>
-          <w:szCs w:val="24"/>
-        </w:rPr>
-      </w:pPr>
-    </w:p>
-    <w:p>
-      <w:pPr>
-        <w:pStyle w:val="Heading3"/>
-        <w:rPr>
-          <w:rFonts w:cs="Arial"/>
-          <w:b/>
-        </w:rPr>
-      </w:pPr>
-      <w:bookmarkStart w:id="26" w:name="_Toc497899671"/>
-      <w:r>
-        <w:rPr>
-          <w:rFonts w:cs="Arial"/>
-          <w:b/>
-        </w:rPr>
-        <w:t>INFORMATION</w:t>
-      </w:r>
-      <w:bookmarkEnd w:id="26"/>
-    </w:p>
-    <w:p>
-      <w:pPr>
-        <w:rPr>
-          <w:rFonts w:cs="Arial"/>
-          <w:b/>
-          <w:sz w:val="24"/>
-          <w:szCs w:val="24"/>
-        </w:rPr>
-      </w:pPr>
-    </w:p>
-    <w:p>
-      <w:pPr>
-        <w:rPr>
-          <w:rFonts w:cs="Arial"/>
-          <w:b/>
-          <w:sz w:val="24"/>
-          <w:szCs w:val="24"/>
-        </w:rPr>
-      </w:pPr>
-      <w:r>
-        <w:rPr>
-          <w:rFonts w:cs="Arial"/>
-          <w:b/>
-          <w:sz w:val="24"/>
-          <w:szCs w:val="24"/>
-        </w:rPr>
-        <w:t>In addition to this Agreement, the Landlord must give to the Tenant:-</w:t>
-      </w:r>
+    </w:p>
+    <w:p>
+      <w:pPr>
+        <w:rPr>
+          <w:rFonts w:cs="Arial"/>
+          <w:b/>
+          <w:sz w:val="24"/>
+          <w:szCs w:val="24"/>
+        </w:rPr>
+      </w:pPr>
+    </w:p>
+    <w:p>
+      <w:pPr>
+        <w:rPr>
+          <w:rFonts w:cs="Arial"/>
+          <w:b/>
+          <w:sz w:val="24"/>
+          <w:szCs w:val="24"/>
+        </w:rPr>
+      </w:pPr>
+      <w:r>
+        <w:rPr>
+          <w:rFonts w:cs="Arial"/>
+          <w:b/>
+          <w:sz w:val="24"/>
+          <w:szCs w:val="24"/>
+        </w:rPr>
+        <w:t xml:space="preserve">In addition to this Agreement, the Landlord must give to the </w:t>
+      </w:r>
+      <w:proofErr w:type="gramStart"/>
+      <w:r>
+        <w:rPr>
+          <w:rFonts w:cs="Arial"/>
+          <w:b/>
+          <w:sz w:val="24"/>
+          <w:szCs w:val="24"/>
+        </w:rPr>
+        <w:t>Tenant:-</w:t>
+      </w:r>
+      <w:proofErr w:type="gramEnd"/>
     </w:p>
     <w:p>
       <w:pPr>
@@ -18727,7 +18729,7 @@
           <w:b/>
         </w:rPr>
       </w:pPr>
-      <w:bookmarkStart w:id="27" w:name="_Toc497899672"/>
+      <w:bookmarkStart w:id="26" w:name="_Toc497899672"/>
       <w:r>
         <w:rPr>
           <w:rFonts w:cs="Arial"/>
@@ -18737,7 +18739,7 @@
         </w:rPr>
         <w:t>LEGIONELLA</w:t>
       </w:r>
-      <w:bookmarkEnd w:id="27"/>
+      <w:bookmarkEnd w:id="26"/>
     </w:p>
     <w:p>
       <w:pPr>
@@ -18798,7 +18800,7 @@
           <w:szCs w:val="28"/>
         </w:rPr>
       </w:pPr>
-      <w:bookmarkStart w:id="28" w:name="_Toc497899673"/>
+      <w:bookmarkStart w:id="27" w:name="_Toc497899673"/>
       <w:r>
         <w:rPr>
           <w:rFonts w:cs="Arial"/>
@@ -18808,7 +18810,7 @@
         </w:rPr>
         <w:t>ACCESS FOR REPAIRS</w:t>
       </w:r>
-      <w:bookmarkEnd w:id="28"/>
+      <w:bookmarkEnd w:id="27"/>
       <w:r>
         <w:rPr>
           <w:rFonts w:cs="Arial"/>
@@ -18853,7 +18855,6 @@
           <w:szCs w:val="24"/>
           <w:lang w:eastAsia="en-GB"/>
         </w:rPr>
-        <w:lastRenderedPageBreak/>
         <w:t xml:space="preserve">The Tenant must allow reasonable access to the Let Property for an authorised purpose where the Tenant has been given at least 48 hours’ notice, or access is required urgently.  Authorised purposes are carrying out work in the Let Property which the Landlord is required to or is allowed to, either by law, under the terms of this </w:t>
       </w:r>
       <w:r>
@@ -18963,6 +18964,7 @@
           <w:sz w:val="24"/>
           <w:szCs w:val="24"/>
         </w:rPr>
+        <w:lastRenderedPageBreak/>
         <w:t>The Landlord has no right to use retained keys to enter the Let Property without the Tenant’s permission, except in an emergency</w:t>
       </w:r>
       <w:r>
@@ -19009,7 +19011,7 @@
           <w:szCs w:val="28"/>
         </w:rPr>
       </w:pPr>
-      <w:bookmarkStart w:id="29" w:name="_Toc497899674"/>
+      <w:bookmarkStart w:id="28" w:name="_Toc497899674"/>
       <w:r>
         <w:rPr>
           <w:rFonts w:cs="Arial"/>
@@ -19019,7 +19021,7 @@
         </w:rPr>
         <w:t>RESPECT FOR OTHERS</w:t>
       </w:r>
-      <w:bookmarkEnd w:id="29"/>
+      <w:bookmarkEnd w:id="28"/>
       <w:r>
         <w:rPr>
           <w:rFonts w:cs="Arial"/>
@@ -19239,7 +19241,27 @@
           <w:sz w:val="24"/>
           <w:szCs w:val="24"/>
         </w:rPr>
-        <w:t>fail to control pets properly or allow them to foul or cause damage to other people’s property;</w:t>
+        <w:t xml:space="preserve">fail to control pets properly or allow them to foul or cause damage to </w:t>
+      </w:r>
+      <w:proofErr w:type="gramStart"/>
+      <w:r>
+        <w:rPr>
+          <w:rFonts w:cs="Arial"/>
+          <w:b/>
+          <w:sz w:val="24"/>
+          <w:szCs w:val="24"/>
+        </w:rPr>
+        <w:t>other</w:t>
+      </w:r>
+      <w:proofErr w:type="gramEnd"/>
+      <w:r>
+        <w:rPr>
+          <w:rFonts w:cs="Arial"/>
+          <w:b/>
+          <w:sz w:val="24"/>
+          <w:szCs w:val="24"/>
+        </w:rPr>
+        <w:t xml:space="preserve"> people’s property;</w:t>
       </w:r>
     </w:p>
     <w:p>
@@ -19409,7 +19431,6 @@
           <w:sz w:val="24"/>
           <w:szCs w:val="24"/>
         </w:rPr>
-        <w:lastRenderedPageBreak/>
         <w:t>In addition, the Tenant, those living with him/her, and his/her visitors must not engage in the following unlawful activities:</w:t>
       </w:r>
     </w:p>
@@ -19583,6 +19604,7 @@
           <w:sz w:val="24"/>
           <w:szCs w:val="24"/>
         </w:rPr>
+        <w:lastRenderedPageBreak/>
         <w:t>The particular prohibitions on behaviour listed above do not in any way restrict the general responsibilities of the Tenant.</w:t>
       </w:r>
     </w:p>
@@ -19632,7 +19654,7 @@
           <w:szCs w:val="28"/>
         </w:rPr>
       </w:pPr>
-      <w:bookmarkStart w:id="30" w:name="_Toc497899675"/>
+      <w:bookmarkStart w:id="29" w:name="_Toc497899675"/>
       <w:r>
         <w:rPr>
           <w:rFonts w:cs="Arial"/>
@@ -19642,7 +19664,7 @@
         </w:rPr>
         <w:t>EQUALITY REQUIREMENTS:</w:t>
       </w:r>
-      <w:bookmarkEnd w:id="30"/>
+      <w:bookmarkEnd w:id="29"/>
     </w:p>
     <w:p>
       <w:pPr>
@@ -19710,7 +19732,7 @@
           <w:szCs w:val="28"/>
         </w:rPr>
       </w:pPr>
-      <w:bookmarkStart w:id="31" w:name="_Toc497899676"/>
+      <w:bookmarkStart w:id="30" w:name="_Toc497899676"/>
       <w:r>
         <w:rPr>
           <w:rFonts w:cs="Arial"/>
@@ -19720,7 +19742,7 @@
         </w:rPr>
         <w:t>DATA PROTECTION</w:t>
       </w:r>
-      <w:bookmarkEnd w:id="31"/>
+      <w:bookmarkEnd w:id="30"/>
       <w:r>
         <w:rPr>
           <w:rFonts w:cs="Arial"/>
@@ -19797,7 +19819,7 @@
           <w:szCs w:val="28"/>
         </w:rPr>
       </w:pPr>
-      <w:bookmarkStart w:id="32" w:name="_Toc497899677"/>
+      <w:bookmarkStart w:id="31" w:name="_Toc497899677"/>
       <w:r>
         <w:rPr>
           <w:rFonts w:cs="Arial"/>
@@ -19807,7 +19829,7 @@
         </w:rPr>
         <w:t>ENDING THE TENANCY</w:t>
       </w:r>
-      <w:bookmarkEnd w:id="32"/>
+      <w:bookmarkEnd w:id="31"/>
     </w:p>
     <w:p>
       <w:pPr>
@@ -19844,8 +19866,19 @@
           <w:sz w:val="24"/>
           <w:szCs w:val="24"/>
         </w:rPr>
-        <w:t>This Tenancy may be ended by:-</w:t>
-      </w:r>
+        <w:t xml:space="preserve">This Tenancy may be ended </w:t>
+      </w:r>
+      <w:proofErr w:type="gramStart"/>
+      <w:r>
+        <w:rPr>
+          <w:rFonts w:cs="Arial"/>
+          <w:b/>
+          <w:sz w:val="24"/>
+          <w:szCs w:val="24"/>
+        </w:rPr>
+        <w:t>by:-</w:t>
+      </w:r>
+      <w:proofErr w:type="gramEnd"/>
     </w:p>
     <w:p>
       <w:pPr>
@@ -19913,7 +19946,27 @@
           <w:sz w:val="24"/>
           <w:szCs w:val="24"/>
         </w:rPr>
-        <w:t>The Tenant giving the Landlord at least 28 days’ notice in writing to terminate the tenancy, or an earlier date if the Landlord is content to waive the minimum 28 day notice period.  Where the Landlord agrees to waive the notice period, his or her agreement must be in writing.  The tenancy will come to an end on the date specified in the notice or, where appropriate, the earlier date agreed between the Tenant and Landlord.  To end a joint tenancy, all the Joint Tenants must agree to end the tenancy.  O</w:t>
+        <w:t xml:space="preserve">The Tenant giving the Landlord at least 28 days’ notice in writing to terminate the tenancy, or an earlier date if the Landlord is content to waive the minimum </w:t>
+      </w:r>
+      <w:proofErr w:type="gramStart"/>
+      <w:r>
+        <w:rPr>
+          <w:rFonts w:cs="Arial"/>
+          <w:b/>
+          <w:sz w:val="24"/>
+          <w:szCs w:val="24"/>
+        </w:rPr>
+        <w:t>28 day</w:t>
+      </w:r>
+      <w:proofErr w:type="gramEnd"/>
+      <w:r>
+        <w:rPr>
+          <w:rFonts w:cs="Arial"/>
+          <w:b/>
+          <w:sz w:val="24"/>
+          <w:szCs w:val="24"/>
+        </w:rPr>
+        <w:t xml:space="preserve"> notice period.  Where the Landlord agrees to waive the notice period, his or her agreement must be in writing.  The tenancy will come to an end on the date specified in the notice or, where appropriate, the earlier date agreed between the Tenant and Landlord.  To end a joint tenancy, all the Joint Tenants must agree to end the tenancy.  O</w:t>
       </w:r>
       <w:r>
         <w:rPr>
@@ -19958,7 +20011,6 @@
           <w:sz w:val="24"/>
           <w:szCs w:val="24"/>
         </w:rPr>
-        <w:lastRenderedPageBreak/>
         <w:t>The Landlord giving notice to the Tenant</w:t>
       </w:r>
       <w:r>
@@ -19993,8 +20045,19 @@
           <w:sz w:val="24"/>
           <w:szCs w:val="24"/>
         </w:rPr>
-        <w:t xml:space="preserve">  This can happen either:-</w:t>
-      </w:r>
+        <w:t xml:space="preserve">  This can happen </w:t>
+      </w:r>
+      <w:proofErr w:type="gramStart"/>
+      <w:r>
+        <w:rPr>
+          <w:rFonts w:cs="Arial"/>
+          <w:b/>
+          <w:sz w:val="24"/>
+          <w:szCs w:val="24"/>
+        </w:rPr>
+        <w:t>either:-</w:t>
+      </w:r>
+      <w:proofErr w:type="gramEnd"/>
     </w:p>
     <w:p>
       <w:pPr>
@@ -20069,6 +20132,7 @@
           <w:szCs w:val="24"/>
         </w:rPr>
       </w:pPr>
+      <w:proofErr w:type="gramStart"/>
       <w:r>
         <w:rPr>
           <w:rFonts w:cs="Arial"/>
@@ -20078,6 +20142,7 @@
         </w:rPr>
         <w:t>or:-</w:t>
       </w:r>
+      <w:proofErr w:type="gramEnd"/>
     </w:p>
     <w:p>
       <w:pPr>
@@ -20147,7 +20212,17 @@
           <w:sz w:val="24"/>
           <w:szCs w:val="24"/>
         </w:rPr>
-        <w:t xml:space="preserve">eviction ground(s).  In this case, the tenancy will come to an end on the date specified in the eviction order.  </w:t>
+        <w:t xml:space="preserve">eviction ground(s).  In this </w:t>
+      </w:r>
+      <w:r>
+        <w:rPr>
+          <w:rFonts w:cs="Arial"/>
+          <w:b/>
+          <w:sz w:val="24"/>
+          <w:szCs w:val="24"/>
+        </w:rPr>
+        <w:lastRenderedPageBreak/>
+        <w:t xml:space="preserve">case, the tenancy will come to an end on the date specified in the eviction order.  </w:t>
       </w:r>
     </w:p>
     <w:p>
@@ -20205,7 +20280,27 @@
           <w:sz w:val="24"/>
           <w:szCs w:val="24"/>
         </w:rPr>
-        <w:t xml:space="preserve">If the Landlord applies to the Tribunal for an eviction order, the Tribunal will ask the Landlord to provide supporting evidence for any eviction ground(s) being used. </w:t>
+        <w:t>If the Landlord applies to the Tribunal for an eviction order, the Tribunal will ask the Landlord to provide supporting evidence for any eviction ground(</w:t>
+      </w:r>
+      <w:proofErr w:type="spellStart"/>
+      <w:r>
+        <w:rPr>
+          <w:rFonts w:cs="Arial"/>
+          <w:b/>
+          <w:sz w:val="24"/>
+          <w:szCs w:val="24"/>
+        </w:rPr>
+        <w:t>s</w:t>
+      </w:r>
+      <w:proofErr w:type="spellEnd"/>
+      <w:r>
+        <w:rPr>
+          <w:rFonts w:cs="Arial"/>
+          <w:b/>
+          <w:sz w:val="24"/>
+          <w:szCs w:val="24"/>
+        </w:rPr>
+        <w:t xml:space="preserve">) being used. </w:t>
       </w:r>
     </w:p>
     <w:p>
@@ -20613,7 +20708,6 @@
           <w:sz w:val="24"/>
           <w:szCs w:val="24"/>
         </w:rPr>
-        <w:lastRenderedPageBreak/>
         <w:t xml:space="preserve">The Landlord must secure repossession only by lawful means and must comply with all relevant legislation affecting </w:t>
       </w:r>
       <w:r>
@@ -20675,7 +20769,7 @@
           <w:szCs w:val="24"/>
         </w:rPr>
       </w:pPr>
-      <w:bookmarkStart w:id="33" w:name="_Ref429649247"/>
+      <w:bookmarkStart w:id="32" w:name="_Ref429649247"/>
       <w:r>
         <w:rPr>
           <w:rFonts w:ascii="Arial" w:hAnsi="Arial" w:cs="Arial"/>
@@ -20684,7 +20778,7 @@
         </w:rPr>
         <w:t xml:space="preserve">Schedule 3 sets out the 18 grounds under which a Landlord may seek eviction.  </w:t>
       </w:r>
-      <w:bookmarkEnd w:id="33"/>
+      <w:bookmarkEnd w:id="32"/>
     </w:p>
     <w:p>
       <w:pPr>
@@ -20809,6 +20903,7 @@
           <w:b/>
           <w:szCs w:val="24"/>
         </w:rPr>
+        <w:lastRenderedPageBreak/>
         <w:t xml:space="preserve">Let </w:t>
       </w:r>
       <w:r>
@@ -21249,7 +21344,25 @@
           <w:b/>
           <w:szCs w:val="24"/>
         </w:rPr>
-        <w:t xml:space="preserve">roperty for an immoral or illegal purpose, or is convicted of an imprisonable offence committed in or in the locality of the </w:t>
+        <w:t xml:space="preserve">roperty for an immoral or illegal purpose, or is convicted of an </w:t>
+      </w:r>
+      <w:proofErr w:type="spellStart"/>
+      <w:r>
+        <w:rPr>
+          <w:rFonts w:ascii="Arial" w:hAnsi="Arial" w:cs="Arial"/>
+          <w:b/>
+          <w:szCs w:val="24"/>
+        </w:rPr>
+        <w:t>imprisonable</w:t>
+      </w:r>
+      <w:proofErr w:type="spellEnd"/>
+      <w:r>
+        <w:rPr>
+          <w:rFonts w:ascii="Arial" w:hAnsi="Arial" w:cs="Arial"/>
+          <w:b/>
+          <w:szCs w:val="24"/>
+        </w:rPr>
+        <w:t xml:space="preserve"> offence committed in or in the locality of the </w:t>
       </w:r>
       <w:r>
         <w:rPr>
@@ -21514,7 +21627,16 @@
           <w:b/>
           <w:szCs w:val="24"/>
         </w:rPr>
-        <w:t xml:space="preserve">roperty with a person who has a relevant conviction or who has engaged in relevant antisocial behaviour.  A relevant conviction is a conviction which, if it was the Tenant’s, would entitle the Tribunal to issue an eviction order.  Relevant </w:t>
+        <w:t xml:space="preserve">roperty with a person who has a relevant conviction or who has engaged in relevant </w:t>
+      </w:r>
+      <w:r>
+        <w:rPr>
+          <w:rFonts w:ascii="Arial" w:hAnsi="Arial" w:cs="Arial"/>
+          <w:b/>
+          <w:szCs w:val="24"/>
+        </w:rPr>
+        <w:lastRenderedPageBreak/>
+        <w:t xml:space="preserve">antisocial behaviour.  A relevant conviction is a conviction which, if it was the Tenant’s, would entitle the Tribunal to issue an eviction order.  Relevant </w:t>
       </w:r>
       <w:r>
         <w:rPr>
@@ -22129,7 +22251,7 @@
         <w:spacing w:after="120"/>
         <w:ind w:hanging="11"/>
         <w:rPr>
-          <w:ins w:id="34" w:author="u417037" w:date="2017-03-07T11:50:00Z"/>
+          <w:ins w:id="33" w:author="u417037" w:date="2017-03-07T11:50:00Z"/>
           <w:rFonts w:ascii="Arial" w:hAnsi="Arial" w:cs="Arial"/>
           <w:b/>
           <w:vanish/>
@@ -22157,7 +22279,7 @@
         <w:spacing w:after="120"/>
         <w:ind w:hanging="11"/>
         <w:rPr>
-          <w:ins w:id="35" w:author="u417037" w:date="2017-03-07T11:50:00Z"/>
+          <w:ins w:id="34" w:author="u417037" w:date="2017-03-07T11:50:00Z"/>
           <w:rFonts w:ascii="Arial" w:hAnsi="Arial" w:cs="Arial"/>
           <w:b/>
           <w:vanish/>
@@ -22185,7 +22307,7 @@
         <w:spacing w:after="120"/>
         <w:ind w:hanging="11"/>
         <w:rPr>
-          <w:ins w:id="36" w:author="u417037" w:date="2017-03-07T11:50:00Z"/>
+          <w:ins w:id="35" w:author="u417037" w:date="2017-03-07T11:50:00Z"/>
           <w:rFonts w:ascii="Arial" w:hAnsi="Arial" w:cs="Arial"/>
           <w:b/>
           <w:vanish/>
@@ -22213,7 +22335,7 @@
         <w:spacing w:after="120"/>
         <w:ind w:hanging="11"/>
         <w:rPr>
-          <w:ins w:id="37" w:author="u417037" w:date="2017-03-07T11:50:00Z"/>
+          <w:ins w:id="36" w:author="u417037" w:date="2017-03-07T11:50:00Z"/>
           <w:rFonts w:ascii="Arial" w:hAnsi="Arial" w:cs="Arial"/>
           <w:b/>
           <w:vanish/>
@@ -22241,7 +22363,7 @@
         <w:spacing w:after="120"/>
         <w:ind w:hanging="11"/>
         <w:rPr>
-          <w:ins w:id="38" w:author="u417037" w:date="2017-03-07T11:50:00Z"/>
+          <w:ins w:id="37" w:author="u417037" w:date="2017-03-07T11:50:00Z"/>
           <w:rFonts w:ascii="Arial" w:hAnsi="Arial" w:cs="Arial"/>
           <w:b/>
           <w:vanish/>
@@ -22269,7 +22391,7 @@
         <w:spacing w:after="120"/>
         <w:ind w:hanging="11"/>
         <w:rPr>
-          <w:ins w:id="39" w:author="u417037" w:date="2017-03-07T11:50:00Z"/>
+          <w:ins w:id="38" w:author="u417037" w:date="2017-03-07T11:50:00Z"/>
           <w:rFonts w:ascii="Arial" w:hAnsi="Arial" w:cs="Arial"/>
           <w:b/>
           <w:vanish/>
@@ -22297,7 +22419,7 @@
         <w:spacing w:after="120"/>
         <w:ind w:hanging="11"/>
         <w:rPr>
-          <w:ins w:id="40" w:author="u417037" w:date="2017-03-07T11:50:00Z"/>
+          <w:ins w:id="39" w:author="u417037" w:date="2017-03-07T11:50:00Z"/>
           <w:rFonts w:ascii="Arial" w:hAnsi="Arial" w:cs="Arial"/>
           <w:b/>
           <w:vanish/>
@@ -22325,7 +22447,7 @@
         <w:spacing w:after="120"/>
         <w:ind w:hanging="11"/>
         <w:rPr>
-          <w:ins w:id="41" w:author="u417037" w:date="2017-03-07T11:50:00Z"/>
+          <w:ins w:id="40" w:author="u417037" w:date="2017-03-07T11:50:00Z"/>
           <w:rFonts w:ascii="Arial" w:hAnsi="Arial" w:cs="Arial"/>
           <w:b/>
           <w:vanish/>
@@ -22353,7 +22475,7 @@
         <w:spacing w:after="120"/>
         <w:ind w:hanging="11"/>
         <w:rPr>
-          <w:ins w:id="42" w:author="u417037" w:date="2017-03-07T11:50:00Z"/>
+          <w:ins w:id="41" w:author="u417037" w:date="2017-03-07T11:50:00Z"/>
           <w:rFonts w:ascii="Arial" w:hAnsi="Arial" w:cs="Arial"/>
           <w:b/>
           <w:vanish/>
@@ -22381,7 +22503,7 @@
         <w:spacing w:after="120"/>
         <w:ind w:hanging="11"/>
         <w:rPr>
-          <w:ins w:id="43" w:author="u417037" w:date="2017-03-07T11:50:00Z"/>
+          <w:ins w:id="42" w:author="u417037" w:date="2017-03-07T11:50:00Z"/>
           <w:rFonts w:ascii="Arial" w:hAnsi="Arial" w:cs="Arial"/>
           <w:b/>
           <w:vanish/>
@@ -22409,7 +22531,7 @@
         <w:spacing w:after="120"/>
         <w:ind w:hanging="11"/>
         <w:rPr>
-          <w:ins w:id="44" w:author="u417037" w:date="2017-03-07T11:50:00Z"/>
+          <w:ins w:id="43" w:author="u417037" w:date="2017-03-07T11:50:00Z"/>
           <w:rFonts w:ascii="Arial" w:hAnsi="Arial" w:cs="Arial"/>
           <w:b/>
           <w:vanish/>
@@ -22437,7 +22559,7 @@
         <w:spacing w:after="120"/>
         <w:ind w:hanging="11"/>
         <w:rPr>
-          <w:ins w:id="45" w:author="u417037" w:date="2017-03-07T11:50:00Z"/>
+          <w:ins w:id="44" w:author="u417037" w:date="2017-03-07T11:50:00Z"/>
           <w:rFonts w:ascii="Arial" w:hAnsi="Arial" w:cs="Arial"/>
           <w:b/>
           <w:vanish/>
@@ -22465,7 +22587,7 @@
         <w:spacing w:after="120"/>
         <w:ind w:hanging="11"/>
         <w:rPr>
-          <w:ins w:id="46" w:author="u417037" w:date="2017-03-07T11:50:00Z"/>
+          <w:ins w:id="45" w:author="u417037" w:date="2017-03-07T11:50:00Z"/>
           <w:rFonts w:ascii="Arial" w:hAnsi="Arial" w:cs="Arial"/>
           <w:b/>
           <w:vanish/>
@@ -22493,7 +22615,7 @@
         <w:spacing w:after="120"/>
         <w:ind w:hanging="11"/>
         <w:rPr>
-          <w:ins w:id="47" w:author="u417037" w:date="2017-03-07T11:50:00Z"/>
+          <w:ins w:id="46" w:author="u417037" w:date="2017-03-07T11:50:00Z"/>
           <w:rFonts w:ascii="Arial" w:hAnsi="Arial" w:cs="Arial"/>
           <w:b/>
           <w:vanish/>
@@ -22521,7 +22643,7 @@
         <w:spacing w:after="120"/>
         <w:ind w:hanging="11"/>
         <w:rPr>
-          <w:ins w:id="48" w:author="u417037" w:date="2017-03-07T11:50:00Z"/>
+          <w:ins w:id="47" w:author="u417037" w:date="2017-03-07T11:50:00Z"/>
           <w:rFonts w:ascii="Arial" w:hAnsi="Arial" w:cs="Arial"/>
           <w:b/>
           <w:vanish/>
@@ -22549,7 +22671,7 @@
         <w:spacing w:after="120"/>
         <w:ind w:hanging="11"/>
         <w:rPr>
-          <w:ins w:id="49" w:author="u417037" w:date="2017-03-07T11:50:00Z"/>
+          <w:ins w:id="48" w:author="u417037" w:date="2017-03-07T11:50:00Z"/>
           <w:rFonts w:ascii="Arial" w:hAnsi="Arial" w:cs="Arial"/>
           <w:b/>
           <w:vanish/>
@@ -22602,7 +22724,6 @@
           <w:b/>
           <w:szCs w:val="24"/>
         </w:rPr>
-        <w:lastRenderedPageBreak/>
         <w:t xml:space="preserve">The tenancy was granted to an employee and the Tenant is no longer an employee.  (This ground is mandatory if the application for eviction </w:t>
       </w:r>
       <w:r>
@@ -22628,26 +22749,29 @@
           <w:b/>
           <w:szCs w:val="24"/>
         </w:rPr>
-        <w:t>ceasing to be - or failing to become - an employee and discretionary if the application is made after the 12 month period has elapsed.)</w:t>
-      </w:r>
-    </w:p>
-    <w:p>
-      <w:pPr>
-        <w:rPr>
-          <w:rFonts w:cs="Arial"/>
-          <w:sz w:val="24"/>
-          <w:szCs w:val="24"/>
-        </w:rPr>
-      </w:pPr>
-      <w:r>
-        <w:rPr>
-          <w:rFonts w:cs="Arial"/>
-          <w:sz w:val="24"/>
-          <w:szCs w:val="24"/>
-        </w:rPr>
-        <w:t xml:space="preserve">The Tenant agrees to remove all of his or her belongings when the Tenancy ends. The Tenant’s belongings may include personal effects, foodstuffs and consumables, belongings, and any other contents brought in to the Let Property by the Tenant. </w:t>
-      </w:r>
-    </w:p>
+        <w:t xml:space="preserve">ceasing to be - or failing to become - an employee and discretionary if the application is made after the </w:t>
+      </w:r>
+      <w:proofErr w:type="gramStart"/>
+      <w:r>
+        <w:rPr>
+          <w:rFonts w:ascii="Arial" w:hAnsi="Arial" w:cs="Arial"/>
+          <w:b/>
+          <w:szCs w:val="24"/>
+        </w:rPr>
+        <w:t>12 month</w:t>
+      </w:r>
+      <w:proofErr w:type="gramEnd"/>
+      <w:r>
+        <w:rPr>
+          <w:rFonts w:ascii="Arial" w:hAnsi="Arial" w:cs="Arial"/>
+          <w:b/>
+          <w:szCs w:val="24"/>
+        </w:rPr>
+        <w:t xml:space="preserve"> period has elapsed.)</w:t>
+      </w:r>
+    </w:p>
+    <w:bookmarkStart w:id="49" w:name="_GoBack"/>
+    <w:bookmarkEnd w:id="49"/>
     <w:p>
       <w:pPr>
         <w:pStyle w:val="BillADPara"/>
@@ -22663,10 +22787,45 @@
         <w:jc w:val="left"/>
         <w:rPr>
           <w:rFonts w:ascii="Arial" w:hAnsi="Arial" w:cs="Arial"/>
-          <w:b/>
-          <w:szCs w:val="24"/>
-        </w:rPr>
-      </w:pPr>
+          <w:szCs w:val="24"/>
+        </w:rPr>
+      </w:pPr>
+      <w:r>
+        <w:rPr>
+          <w:rFonts w:ascii="Arial" w:hAnsi="Arial" w:cs="Arial"/>
+          <w:szCs w:val="24"/>
+        </w:rPr>
+        <w:fldChar w:fldCharType="begin"/>
+      </w:r>
+      <w:r>
+        <w:rPr>
+          <w:rFonts w:ascii="Arial" w:hAnsi="Arial" w:cs="Arial"/>
+          <w:szCs w:val="24"/>
+        </w:rPr>
+        <w:instrText xml:space="preserve"> MERGEFIELD endingTheTenancy \* MERGEFORMAT </w:instrText>
+      </w:r>
+      <w:r>
+        <w:rPr>
+          <w:rFonts w:ascii="Arial" w:hAnsi="Arial" w:cs="Arial"/>
+          <w:szCs w:val="24"/>
+        </w:rPr>
+        <w:fldChar w:fldCharType="separate"/>
+      </w:r>
+      <w:r>
+        <w:rPr>
+          <w:rFonts w:ascii="Arial" w:hAnsi="Arial" w:cs="Arial"/>
+          <w:noProof/>
+          <w:szCs w:val="24"/>
+        </w:rPr>
+        <w:t>«endingTheTenancy»</w:t>
+      </w:r>
+      <w:r>
+        <w:rPr>
+          <w:rFonts w:ascii="Arial" w:hAnsi="Arial" w:cs="Arial"/>
+          <w:szCs w:val="24"/>
+        </w:rPr>
+        <w:fldChar w:fldCharType="end"/>
+      </w:r>
     </w:p>
     <w:p>
       <w:pPr>
@@ -24298,6 +24457,7 @@
         <w:rPr>
           <w:rFonts w:cs="Arial"/>
         </w:rPr>
+        <w:lastRenderedPageBreak/>
         <w:fldChar w:fldCharType="begin"/>
       </w:r>
       <w:r>
@@ -26619,7 +26779,25 @@
           <w:sz w:val="24"/>
           <w:szCs w:val="24"/>
         </w:rPr>
-        <w:t>The tenant does not need to agree to receive notices under the Agreement by email. If the tenant agrees to receive notices by email this could include important messages.   For example telling the tenant that the rent is to go up or that the Tenancy is being brought to an end. You should think about whether email would be the right way to receive important information.  The landlord and the tenant must tell each other about changes to their email addresses.</w:t>
+        <w:t xml:space="preserve">The tenant does not need to agree to receive notices under the Agreement by email. If the tenant agrees to receive notices by email this could include important messages.   For </w:t>
+      </w:r>
+      <w:proofErr w:type="gramStart"/>
+      <w:r>
+        <w:rPr>
+          <w:rFonts w:cs="Arial"/>
+          <w:sz w:val="24"/>
+          <w:szCs w:val="24"/>
+        </w:rPr>
+        <w:t>example</w:t>
+      </w:r>
+      <w:proofErr w:type="gramEnd"/>
+      <w:r>
+        <w:rPr>
+          <w:rFonts w:cs="Arial"/>
+          <w:sz w:val="24"/>
+          <w:szCs w:val="24"/>
+        </w:rPr>
+        <w:t xml:space="preserve"> telling the tenant that the rent is to go up or that the Tenancy is being brought to an end. You should think about whether email would be the right way to receive important information.  The landlord and the tenant must tell each other about changes to their email addresses.</w:t>
       </w:r>
     </w:p>
     <w:p>
@@ -27022,7 +27200,25 @@
           <w:sz w:val="24"/>
           <w:szCs w:val="24"/>
         </w:rPr>
-        <w:t xml:space="preserve">If the property is an HMO, the Agreement should give the 24 hour contact number and the date on which the licence for the HMO will finish.   </w:t>
+        <w:t xml:space="preserve">If the property is an HMO, the Agreement should give the </w:t>
+      </w:r>
+      <w:proofErr w:type="gramStart"/>
+      <w:r>
+        <w:rPr>
+          <w:rFonts w:cs="Arial"/>
+          <w:sz w:val="24"/>
+          <w:szCs w:val="24"/>
+        </w:rPr>
+        <w:t>24 hour</w:t>
+      </w:r>
+      <w:proofErr w:type="gramEnd"/>
+      <w:r>
+        <w:rPr>
+          <w:rFonts w:cs="Arial"/>
+          <w:sz w:val="24"/>
+          <w:szCs w:val="24"/>
+        </w:rPr>
+        <w:t xml:space="preserve"> contact number and the date on which the licence for the HMO will finish.   </w:t>
       </w:r>
     </w:p>
     <w:p>
@@ -27045,7 +27241,29 @@
           <w:szCs w:val="24"/>
           <w:lang w:val="en"/>
         </w:rPr>
-        <w:t xml:space="preserve">HMO landlords must have a licence from the local authority to make sure that the property is managed properly and meets legal safety standards.  Because the landlord needs to get a </w:t>
+        <w:t xml:space="preserve">HMO landlords must have a </w:t>
+      </w:r>
+      <w:proofErr w:type="spellStart"/>
+      <w:r>
+        <w:rPr>
+          <w:rFonts w:cs="Arial"/>
+          <w:color w:val="auto"/>
+          <w:sz w:val="24"/>
+          <w:szCs w:val="24"/>
+          <w:lang w:val="en"/>
+        </w:rPr>
+        <w:t>licence</w:t>
+      </w:r>
+      <w:proofErr w:type="spellEnd"/>
+      <w:r>
+        <w:rPr>
+          <w:rFonts w:cs="Arial"/>
+          <w:color w:val="auto"/>
+          <w:sz w:val="24"/>
+          <w:szCs w:val="24"/>
+          <w:lang w:val="en"/>
+        </w:rPr>
+        <w:t xml:space="preserve"> from the local authority to make sure that the property is managed properly and meets legal safety standards.  Because the landlord needs to get a </w:t>
       </w:r>
       <w:r>
         <w:rPr>
@@ -27420,7 +27638,25 @@
           <w:sz w:val="24"/>
           <w:szCs w:val="24"/>
         </w:rPr>
-        <w:t xml:space="preserve">The Agreement lets the landlord say how the rent should be paid.  For example, the landlord might want the rent payments to be paid by bank transfer or by cheque.  It is possible for the tenant to pay using another way, if that is fair.  For instance, it might not be considered fair to pay the rent by a method which would result in a high bank charge to the landlord, such as payments made using some credit cards.    </w:t>
+        <w:t xml:space="preserve">The Agreement </w:t>
+      </w:r>
+      <w:proofErr w:type="gramStart"/>
+      <w:r>
+        <w:rPr>
+          <w:rFonts w:cs="Arial"/>
+          <w:sz w:val="24"/>
+          <w:szCs w:val="24"/>
+        </w:rPr>
+        <w:t>lets</w:t>
+      </w:r>
+      <w:proofErr w:type="gramEnd"/>
+      <w:r>
+        <w:rPr>
+          <w:rFonts w:cs="Arial"/>
+          <w:sz w:val="24"/>
+          <w:szCs w:val="24"/>
+        </w:rPr>
+        <w:t xml:space="preserve"> the landlord say how the rent should be paid.  For example, the landlord might want the rent payments to be paid by bank transfer or by cheque.  It is possible for the tenant to pay using another way, if that is fair.  For instance, it might not be considered fair to pay the rent by a method which would result in a high bank charge to the landlord, such as payments made using some credit cards.    </w:t>
       </w:r>
     </w:p>
     <w:p>
@@ -27768,7 +28004,43 @@
           <w:szCs w:val="24"/>
         </w:rPr>
         <w:lastRenderedPageBreak/>
-        <w:t>Tenants must follow certain steps to ask the Rent Officer to make this decision and there is a 21 day time limit for this to be done.  If these steps are not followed by the tenant within the 21 day time limit then the tenant will lose their right to challenge the rent increase - and the rent will be increased to the amount wanted by the landlord.</w:t>
+        <w:t xml:space="preserve">Tenants must follow certain steps to ask the Rent Officer to make this decision and there is a </w:t>
+      </w:r>
+      <w:proofErr w:type="gramStart"/>
+      <w:r>
+        <w:rPr>
+          <w:rFonts w:cs="Arial"/>
+          <w:sz w:val="24"/>
+          <w:szCs w:val="24"/>
+        </w:rPr>
+        <w:t>21 day</w:t>
+      </w:r>
+      <w:proofErr w:type="gramEnd"/>
+      <w:r>
+        <w:rPr>
+          <w:rFonts w:cs="Arial"/>
+          <w:sz w:val="24"/>
+          <w:szCs w:val="24"/>
+        </w:rPr>
+        <w:t xml:space="preserve"> time limit for this to be done.  If these steps are not followed by the tenant within the </w:t>
+      </w:r>
+      <w:proofErr w:type="gramStart"/>
+      <w:r>
+        <w:rPr>
+          <w:rFonts w:cs="Arial"/>
+          <w:sz w:val="24"/>
+          <w:szCs w:val="24"/>
+        </w:rPr>
+        <w:t>21 day</w:t>
+      </w:r>
+      <w:proofErr w:type="gramEnd"/>
+      <w:r>
+        <w:rPr>
+          <w:rFonts w:cs="Arial"/>
+          <w:sz w:val="24"/>
+          <w:szCs w:val="24"/>
+        </w:rPr>
+        <w:t xml:space="preserve"> time limit then the tenant will lose their right to challenge the rent increase - and the rent will be increased to the amount wanted by the landlord.</w:t>
       </w:r>
     </w:p>
     <w:p>
@@ -27859,7 +28131,27 @@
           <w:sz w:val="24"/>
           <w:szCs w:val="24"/>
         </w:rPr>
-        <w:t>, a copy of which can be accessed on the Scottish Government website, or through Rent Service Scotland –see  Useful Contacts and Links at the end of these Notes; and</w:t>
+        <w:t>, a copy of which can be accessed on the Scottish Government website, or through Rent Service Scotland –</w:t>
+      </w:r>
+      <w:proofErr w:type="gramStart"/>
+      <w:r>
+        <w:rPr>
+          <w:rFonts w:cs="Arial"/>
+          <w:color w:val="auto"/>
+          <w:sz w:val="24"/>
+          <w:szCs w:val="24"/>
+        </w:rPr>
+        <w:t>see  Useful</w:t>
+      </w:r>
+      <w:proofErr w:type="gramEnd"/>
+      <w:r>
+        <w:rPr>
+          <w:rFonts w:cs="Arial"/>
+          <w:color w:val="auto"/>
+          <w:sz w:val="24"/>
+          <w:szCs w:val="24"/>
+        </w:rPr>
+        <w:t xml:space="preserve"> Contacts and Links at the end of these Notes; and</w:t>
       </w:r>
     </w:p>
     <w:p>
@@ -27939,7 +28231,25 @@
           <w:sz w:val="24"/>
           <w:szCs w:val="24"/>
         </w:rPr>
-        <w:t>Part 3 of the rent-increase notice can also be returned to the landlord by the tenant to say if the tenant has not been given long enough notice of a rent increase - so if less than 3 months’ notice was given.  If the landlord gives less than the 3 months' notice, then the tenant will not need to pay the increased rent until 3 months have passed.  So the landlord cannot try and increase the rent on one month's notice for example.</w:t>
+        <w:t xml:space="preserve">Part 3 of the rent-increase notice can also be returned to the landlord by the tenant to say if the tenant has not been given long enough notice of a rent increase - so if less than 3 months’ notice was given.  If the landlord gives less than the 3 months' notice, then the tenant will not need to pay the increased rent until 3 months have passed.  </w:t>
+      </w:r>
+      <w:proofErr w:type="gramStart"/>
+      <w:r>
+        <w:rPr>
+          <w:rFonts w:cs="Arial"/>
+          <w:sz w:val="24"/>
+          <w:szCs w:val="24"/>
+        </w:rPr>
+        <w:t>So</w:t>
+      </w:r>
+      <w:proofErr w:type="gramEnd"/>
+      <w:r>
+        <w:rPr>
+          <w:rFonts w:cs="Arial"/>
+          <w:sz w:val="24"/>
+          <w:szCs w:val="24"/>
+        </w:rPr>
+        <w:t xml:space="preserve"> the landlord cannot try and increase the rent on one month's notice for example.</w:t>
       </w:r>
     </w:p>
     <w:p>
@@ -27994,8 +28304,18 @@
           <w:sz w:val="24"/>
           <w:szCs w:val="24"/>
         </w:rPr>
-        <w:t xml:space="preserve"> 8 – Rent).    As the landlord cannot increase the rent higher than the cap, the tenant doesn’t need to pay any rent above the cap.   The tenant has a number of options:-</w:t>
-      </w:r>
+        <w:t xml:space="preserve"> 8 – Rent).    As the landlord cannot increase the rent higher than the cap, the tenant doesn’t need to pay any rent above the cap.   The tenant has a number of </w:t>
+      </w:r>
+      <w:proofErr w:type="gramStart"/>
+      <w:r>
+        <w:rPr>
+          <w:rFonts w:cs="Arial"/>
+          <w:sz w:val="24"/>
+          <w:szCs w:val="24"/>
+        </w:rPr>
+        <w:t>options:-</w:t>
+      </w:r>
+      <w:proofErr w:type="gramEnd"/>
     </w:p>
     <w:p>
       <w:pPr>
@@ -29040,7 +29360,25 @@
           <w:sz w:val="24"/>
           <w:szCs w:val="24"/>
         </w:rPr>
-        <w:t xml:space="preserve">the tenant must have already notified the landlord . </w:t>
+        <w:t xml:space="preserve">the tenant must have already notified the </w:t>
+      </w:r>
+      <w:proofErr w:type="gramStart"/>
+      <w:r>
+        <w:rPr>
+          <w:rFonts w:cs="Arial"/>
+          <w:sz w:val="24"/>
+          <w:szCs w:val="24"/>
+        </w:rPr>
+        <w:t>landlord .</w:t>
+      </w:r>
+      <w:proofErr w:type="gramEnd"/>
+      <w:r>
+        <w:rPr>
+          <w:rFonts w:cs="Arial"/>
+          <w:sz w:val="24"/>
+          <w:szCs w:val="24"/>
+        </w:rPr>
+        <w:t xml:space="preserve"> </w:t>
       </w:r>
     </w:p>
     <w:p>
@@ -29131,7 +29469,25 @@
           <w:sz w:val="24"/>
           <w:szCs w:val="24"/>
         </w:rPr>
-        <w:t xml:space="preserve">the tenant must have already notified the landlord . </w:t>
+        <w:t xml:space="preserve">the tenant must have already notified the </w:t>
+      </w:r>
+      <w:proofErr w:type="gramStart"/>
+      <w:r>
+        <w:rPr>
+          <w:rFonts w:cs="Arial"/>
+          <w:sz w:val="24"/>
+          <w:szCs w:val="24"/>
+        </w:rPr>
+        <w:t>landlord .</w:t>
+      </w:r>
+      <w:proofErr w:type="gramEnd"/>
+      <w:r>
+        <w:rPr>
+          <w:rFonts w:cs="Arial"/>
+          <w:sz w:val="24"/>
+          <w:szCs w:val="24"/>
+        </w:rPr>
+        <w:t xml:space="preserve"> </w:t>
       </w:r>
     </w:p>
     <w:p>
@@ -30257,7 +30613,21 @@
         <w:rPr>
           <w:rFonts w:cs="Arial"/>
         </w:rPr>
-        <w:t xml:space="preserve">The Repairing Standard Etc &amp; Other Information </w:t>
+        <w:t xml:space="preserve">The Repairing Standard </w:t>
+      </w:r>
+      <w:proofErr w:type="spellStart"/>
+      <w:r>
+        <w:rPr>
+          <w:rFonts w:cs="Arial"/>
+        </w:rPr>
+        <w:t>Etc</w:t>
+      </w:r>
+      <w:proofErr w:type="spellEnd"/>
+      <w:r>
+        <w:rPr>
+          <w:rFonts w:cs="Arial"/>
+        </w:rPr>
+        <w:t xml:space="preserve"> &amp; Other Information </w:t>
       </w:r>
     </w:p>
     <w:p>
@@ -31056,7 +31426,25 @@
           <w:sz w:val="24"/>
           <w:szCs w:val="24"/>
         </w:rPr>
-        <w:t xml:space="preserve">Sometimes the landlord might be responsible, along with owners of homes nearby, to keep certain common parts of a building or walls between two properties in good repair.  Examples of this might be where the property is a flat in a tenement building. In that case the common parts would usually include items such as the roof, common doors, the staircase giving access to all flats and the back court area.   The landlord would need to carry out repairs to these things - but this would be shared with the owners of all of the other flats within the tenement.  </w:t>
+        <w:t xml:space="preserve">Sometimes the landlord might be responsible, along with owners of homes nearby, to keep certain common parts of a building or walls between two properties in good repair.  Examples of this might be where the property is a flat in a tenement building. In that case the common parts would usually include items such as the roof, common doors, the staircase giving access to all flats and the </w:t>
+      </w:r>
+      <w:proofErr w:type="gramStart"/>
+      <w:r>
+        <w:rPr>
+          <w:rFonts w:cs="Arial"/>
+          <w:sz w:val="24"/>
+          <w:szCs w:val="24"/>
+        </w:rPr>
+        <w:t>back court</w:t>
+      </w:r>
+      <w:proofErr w:type="gramEnd"/>
+      <w:r>
+        <w:rPr>
+          <w:rFonts w:cs="Arial"/>
+          <w:sz w:val="24"/>
+          <w:szCs w:val="24"/>
+        </w:rPr>
+        <w:t xml:space="preserve"> area.   The landlord would need to carry out repairs to these things - but this would be shared with the owners of all of the other flats within the tenement.  </w:t>
       </w:r>
     </w:p>
     <w:p>
@@ -31256,7 +31644,25 @@
           <w:sz w:val="24"/>
           <w:szCs w:val="24"/>
         </w:rPr>
-        <w:t>each room or inter-connected space such as a garage,  that has a fixed carbon based fuel powered appliance (except one solely used for cooking) - so, for example, every room or inter-connected space  that has a fire, heater or a boiler; and</w:t>
+        <w:t xml:space="preserve">each room or inter-connected space such as a </w:t>
+      </w:r>
+      <w:proofErr w:type="gramStart"/>
+      <w:r>
+        <w:rPr>
+          <w:rFonts w:cs="Arial"/>
+          <w:sz w:val="24"/>
+          <w:szCs w:val="24"/>
+        </w:rPr>
+        <w:t>garage,  that</w:t>
+      </w:r>
+      <w:proofErr w:type="gramEnd"/>
+      <w:r>
+        <w:rPr>
+          <w:rFonts w:cs="Arial"/>
+          <w:sz w:val="24"/>
+          <w:szCs w:val="24"/>
+        </w:rPr>
+        <w:t xml:space="preserve"> has a fixed carbon based fuel powered appliance (except one solely used for cooking) - so, for example, every room or inter-connected space  that has a fire, heater or a boiler; and</w:t>
       </w:r>
     </w:p>
     <w:p>
@@ -31279,7 +31685,25 @@
           <w:sz w:val="24"/>
           <w:szCs w:val="24"/>
         </w:rPr>
-        <w:t>if the flue from any carbon based fuel powered appliance passes through any bedroom or living room, then in each of those rooms too.</w:t>
+        <w:t xml:space="preserve">if the flue from any </w:t>
+      </w:r>
+      <w:proofErr w:type="gramStart"/>
+      <w:r>
+        <w:rPr>
+          <w:rFonts w:cs="Arial"/>
+          <w:sz w:val="24"/>
+          <w:szCs w:val="24"/>
+        </w:rPr>
+        <w:t>carbon based</w:t>
+      </w:r>
+      <w:proofErr w:type="gramEnd"/>
+      <w:r>
+        <w:rPr>
+          <w:rFonts w:cs="Arial"/>
+          <w:sz w:val="24"/>
+          <w:szCs w:val="24"/>
+        </w:rPr>
+        <w:t xml:space="preserve"> fuel powered appliance passes through any bedroom or living room, then in each of those rooms too.</w:t>
       </w:r>
     </w:p>
     <w:p>
@@ -32230,13 +32654,23 @@
           <w:szCs w:val="24"/>
         </w:rPr>
       </w:pPr>
-      <w:r>
-        <w:rPr>
-          <w:rFonts w:cs="Arial"/>
-          <w:sz w:val="24"/>
-          <w:szCs w:val="24"/>
-        </w:rPr>
-        <w:t>The  EPC must not be more than 10 years old. The EPC has to be made available to a tenant free of charge.</w:t>
+      <w:proofErr w:type="gramStart"/>
+      <w:r>
+        <w:rPr>
+          <w:rFonts w:cs="Arial"/>
+          <w:sz w:val="24"/>
+          <w:szCs w:val="24"/>
+        </w:rPr>
+        <w:t>The  EPC</w:t>
+      </w:r>
+      <w:proofErr w:type="gramEnd"/>
+      <w:r>
+        <w:rPr>
+          <w:rFonts w:cs="Arial"/>
+          <w:sz w:val="24"/>
+          <w:szCs w:val="24"/>
+        </w:rPr>
+        <w:t xml:space="preserve"> must not be more than 10 years old. The EPC has to be made available to a tenant free of charge.</w:t>
       </w:r>
     </w:p>
     <w:p>
@@ -33286,7 +33720,25 @@
           <w:sz w:val="24"/>
           <w:szCs w:val="24"/>
         </w:rPr>
-        <w:t xml:space="preserve">avoiding debris getting into the system - for example by making sure that any cold water tanks have a tight fitting lid; and </w:t>
+        <w:t xml:space="preserve">avoiding debris getting into the system - for example by making sure that any </w:t>
+      </w:r>
+      <w:proofErr w:type="gramStart"/>
+      <w:r>
+        <w:rPr>
+          <w:rFonts w:cs="Arial"/>
+          <w:sz w:val="24"/>
+          <w:szCs w:val="24"/>
+        </w:rPr>
+        <w:t>cold water</w:t>
+      </w:r>
+      <w:proofErr w:type="gramEnd"/>
+      <w:r>
+        <w:rPr>
+          <w:rFonts w:cs="Arial"/>
+          <w:sz w:val="24"/>
+          <w:szCs w:val="24"/>
+        </w:rPr>
+        <w:t xml:space="preserve"> tanks have a tight fitting lid; and </w:t>
       </w:r>
     </w:p>
     <w:p>
@@ -33619,7 +34071,25 @@
           <w:sz w:val="24"/>
           <w:szCs w:val="24"/>
         </w:rPr>
-        <w:t xml:space="preserve">The tenant should be given at least 48 hours' notice before this happens - unless it is an emergency .   If it is an emergency, then less than 48 hours' notice might be given, or immediate access might be needed (with no notice beforehand).   An emergency might include a dangerous electrical fault or a burst water pipe in the property which is flooding the property or any flat below it.  Emergencies are repairs that are causing danger or, if left, are likely to cause damage to the property or property nearby if they are not repaired quickly.  </w:t>
+        <w:t xml:space="preserve">The tenant should be given at least 48 hours' notice before this happens - unless it is an </w:t>
+      </w:r>
+      <w:proofErr w:type="gramStart"/>
+      <w:r>
+        <w:rPr>
+          <w:rFonts w:cs="Arial"/>
+          <w:sz w:val="24"/>
+          <w:szCs w:val="24"/>
+        </w:rPr>
+        <w:t>emergency .</w:t>
+      </w:r>
+      <w:proofErr w:type="gramEnd"/>
+      <w:r>
+        <w:rPr>
+          <w:rFonts w:cs="Arial"/>
+          <w:sz w:val="24"/>
+          <w:szCs w:val="24"/>
+        </w:rPr>
+        <w:t xml:space="preserve">   If it is an emergency, then less than 48 hours' notice might be given, or immediate access might be needed (with no notice beforehand).   An emergency might include a dangerous electrical fault or a burst water pipe in the property which is flooding the property or any flat below it.  Emergencies are repairs that are causing danger or, if left, are likely to cause damage to the property or property nearby if they are not repaired quickly.  </w:t>
       </w:r>
     </w:p>
     <w:p>
@@ -33638,7 +34108,25 @@
           <w:sz w:val="24"/>
           <w:szCs w:val="24"/>
         </w:rPr>
-        <w:t>Reasonable access, for non-emergency work, would generally mean access during the working day (8 a.m. to 6 p.m.)  Monday to Friday. If both landlord and tenant agree, then the tenant could allow access outwith such times if this would allow work to be done more quickly.</w:t>
+        <w:t xml:space="preserve">Reasonable access, for non-emergency work, would generally mean access during the working day (8 a.m. to 6 p.m.)  Monday to Friday. If both landlord and tenant agree, then the tenant could allow access </w:t>
+      </w:r>
+      <w:proofErr w:type="spellStart"/>
+      <w:r>
+        <w:rPr>
+          <w:rFonts w:cs="Arial"/>
+          <w:sz w:val="24"/>
+          <w:szCs w:val="24"/>
+        </w:rPr>
+        <w:t>outwith</w:t>
+      </w:r>
+      <w:proofErr w:type="spellEnd"/>
+      <w:r>
+        <w:rPr>
+          <w:rFonts w:cs="Arial"/>
+          <w:sz w:val="24"/>
+          <w:szCs w:val="24"/>
+        </w:rPr>
+        <w:t xml:space="preserve"> such times if this would allow work to be done more quickly.</w:t>
       </w:r>
     </w:p>
     <w:p>
@@ -34146,7 +34634,25 @@
           <w:sz w:val="24"/>
           <w:szCs w:val="24"/>
         </w:rPr>
-        <w:t>Landlords have a responsibility to try to stop antisocial behaviour taking place. So if the tenant is involved in antisocial behaviour the landlord must do something to try to stop it. This could include:</w:t>
+        <w:t xml:space="preserve">Landlords have a responsibility to try to stop antisocial behaviour taking place. </w:t>
+      </w:r>
+      <w:proofErr w:type="gramStart"/>
+      <w:r>
+        <w:rPr>
+          <w:rFonts w:cs="Arial"/>
+          <w:sz w:val="24"/>
+          <w:szCs w:val="24"/>
+        </w:rPr>
+        <w:t>So</w:t>
+      </w:r>
+      <w:proofErr w:type="gramEnd"/>
+      <w:r>
+        <w:rPr>
+          <w:rFonts w:cs="Arial"/>
+          <w:sz w:val="24"/>
+          <w:szCs w:val="24"/>
+        </w:rPr>
+        <w:t xml:space="preserve"> if the tenant is involved in antisocial behaviour the landlord must do something to try to stop it. This could include:</w:t>
       </w:r>
     </w:p>
     <w:p>
@@ -34674,27 +35180,44 @@
         </w:rPr>
         <w:t xml:space="preserve">Equality Advisory Support Service for help and advice. </w:t>
       </w:r>
-      <w:hyperlink r:id="rId26" w:history="1">
-        <w:r>
-          <w:rPr>
-            <w:rStyle w:val="Hyperlink"/>
-            <w:rFonts w:cs="Arial"/>
-            <w:sz w:val="24"/>
-            <w:szCs w:val="24"/>
-          </w:rPr>
-          <w:t>h</w:t>
-        </w:r>
-        <w:r>
-          <w:rPr>
-            <w:rStyle w:val="Hyperlink"/>
-            <w:rFonts w:cs="Arial"/>
-            <w:sz w:val="24"/>
-            <w:szCs w:val="24"/>
-            <w:lang w:val="en"/>
-          </w:rPr>
-          <w:t>ttps://www.gov.uk/equality-advisory-support-service</w:t>
-        </w:r>
-      </w:hyperlink>
+      <w:r>
+        <w:fldChar w:fldCharType="begin"/>
+      </w:r>
+      <w:r>
+        <w:instrText xml:space="preserve"> HYPERLINK "https://www.gov.uk/equality-advisory-support-service" </w:instrText>
+      </w:r>
+      <w:r>
+        <w:fldChar w:fldCharType="separate"/>
+      </w:r>
+      <w:r>
+        <w:rPr>
+          <w:rStyle w:val="Hyperlink"/>
+          <w:rFonts w:cs="Arial"/>
+          <w:sz w:val="24"/>
+          <w:szCs w:val="24"/>
+        </w:rPr>
+        <w:t>h</w:t>
+      </w:r>
+      <w:r>
+        <w:rPr>
+          <w:rStyle w:val="Hyperlink"/>
+          <w:rFonts w:cs="Arial"/>
+          <w:sz w:val="24"/>
+          <w:szCs w:val="24"/>
+          <w:lang w:val="en"/>
+        </w:rPr>
+        <w:t>ttps://www.gov.uk/equality-advisory-support-service</w:t>
+      </w:r>
+      <w:r>
+        <w:rPr>
+          <w:rStyle w:val="Hyperlink"/>
+          <w:rFonts w:cs="Arial"/>
+          <w:sz w:val="24"/>
+          <w:szCs w:val="24"/>
+          <w:lang w:val="en"/>
+        </w:rPr>
+        <w:fldChar w:fldCharType="end"/>
+      </w:r>
     </w:p>
     <w:p>
       <w:pPr>
@@ -34919,7 +35442,7 @@
           <w:szCs w:val="24"/>
         </w:rPr>
       </w:pPr>
-      <w:hyperlink r:id="rId27" w:history="1">
+      <w:hyperlink r:id="rId26" w:history="1">
         <w:r>
           <w:rPr>
             <w:rStyle w:val="Hyperlink"/>
@@ -35367,7 +35890,27 @@
           <w:sz w:val="24"/>
           <w:szCs w:val="24"/>
         </w:rPr>
-        <w:t xml:space="preserve">minimum 28 day period </w:t>
+        <w:t xml:space="preserve">minimum </w:t>
+      </w:r>
+      <w:proofErr w:type="gramStart"/>
+      <w:r>
+        <w:rPr>
+          <w:rFonts w:cs="Arial"/>
+          <w:b/>
+          <w:sz w:val="24"/>
+          <w:szCs w:val="24"/>
+        </w:rPr>
+        <w:t>28 day</w:t>
+      </w:r>
+      <w:proofErr w:type="gramEnd"/>
+      <w:r>
+        <w:rPr>
+          <w:rFonts w:cs="Arial"/>
+          <w:b/>
+          <w:sz w:val="24"/>
+          <w:szCs w:val="24"/>
+        </w:rPr>
+        <w:t xml:space="preserve"> period </w:t>
       </w:r>
       <w:r>
         <w:rPr>
@@ -35508,7 +36051,7 @@
         <w:lastRenderedPageBreak/>
         <w:t>one of the advice groups listed at the end of these Notes or Scottish Women's Aid (</w:t>
       </w:r>
-      <w:hyperlink r:id="rId28" w:history="1">
+      <w:hyperlink r:id="rId27" w:history="1">
         <w:r>
           <w:rPr>
             <w:rStyle w:val="Hyperlink"/>
@@ -35814,8 +36357,18 @@
           <w:sz w:val="24"/>
           <w:szCs w:val="24"/>
         </w:rPr>
-        <w:t xml:space="preserve"> will be set out in the Notice to Leave.   There are four possible options for the tenant:-</w:t>
-      </w:r>
+        <w:t xml:space="preserve"> will be set out in the Notice to Leave.   There are four possible options for the </w:t>
+      </w:r>
+      <w:proofErr w:type="gramStart"/>
+      <w:r>
+        <w:rPr>
+          <w:rFonts w:cs="Arial"/>
+          <w:sz w:val="24"/>
+          <w:szCs w:val="24"/>
+        </w:rPr>
+        <w:t>tenant:-</w:t>
+      </w:r>
+      <w:proofErr w:type="gramEnd"/>
     </w:p>
     <w:p>
       <w:pPr>
@@ -36110,7 +36663,43 @@
           <w:sz w:val="24"/>
           <w:szCs w:val="24"/>
         </w:rPr>
-        <w:t xml:space="preserve">which of the 18 eviction ground(s) the landlord is using to end the Agreement; and </w:t>
+        <w:t xml:space="preserve">which of the </w:t>
+      </w:r>
+      <w:proofErr w:type="gramStart"/>
+      <w:r>
+        <w:rPr>
+          <w:rFonts w:cs="Arial"/>
+          <w:sz w:val="24"/>
+          <w:szCs w:val="24"/>
+        </w:rPr>
+        <w:t>18 eviction</w:t>
+      </w:r>
+      <w:proofErr w:type="gramEnd"/>
+      <w:r>
+        <w:rPr>
+          <w:rFonts w:cs="Arial"/>
+          <w:sz w:val="24"/>
+          <w:szCs w:val="24"/>
+        </w:rPr>
+        <w:t xml:space="preserve"> ground(</w:t>
+      </w:r>
+      <w:proofErr w:type="spellStart"/>
+      <w:r>
+        <w:rPr>
+          <w:rFonts w:cs="Arial"/>
+          <w:sz w:val="24"/>
+          <w:szCs w:val="24"/>
+        </w:rPr>
+        <w:t>s</w:t>
+      </w:r>
+      <w:proofErr w:type="spellEnd"/>
+      <w:r>
+        <w:rPr>
+          <w:rFonts w:cs="Arial"/>
+          <w:sz w:val="24"/>
+          <w:szCs w:val="24"/>
+        </w:rPr>
+        <w:t xml:space="preserve">) the landlord is using to end the Agreement; and </w:t>
       </w:r>
     </w:p>
     <w:p>
@@ -36460,7 +37049,27 @@
           <w:sz w:val="24"/>
           <w:szCs w:val="24"/>
         </w:rPr>
-        <w:t>at least 84 days' (or 12 weeks) notice.</w:t>
+        <w:t xml:space="preserve">at least 84 days' (or 12 </w:t>
+      </w:r>
+      <w:proofErr w:type="spellStart"/>
+      <w:r>
+        <w:rPr>
+          <w:rFonts w:cs="Arial"/>
+          <w:b/>
+          <w:sz w:val="24"/>
+          <w:szCs w:val="24"/>
+        </w:rPr>
+        <w:t>weeks) notice</w:t>
+      </w:r>
+      <w:proofErr w:type="spellEnd"/>
+      <w:r>
+        <w:rPr>
+          <w:rFonts w:cs="Arial"/>
+          <w:b/>
+          <w:sz w:val="24"/>
+          <w:szCs w:val="24"/>
+        </w:rPr>
+        <w:t>.</w:t>
       </w:r>
       <w:r>
         <w:rPr>
@@ -36489,8 +37098,19 @@
           <w:sz w:val="24"/>
           <w:szCs w:val="24"/>
         </w:rPr>
-        <w:t>At least 84 days' (or 12 weeks) notice</w:t>
-      </w:r>
+        <w:t xml:space="preserve">At least 84 days' (or 12 </w:t>
+      </w:r>
+      <w:proofErr w:type="spellStart"/>
+      <w:r>
+        <w:rPr>
+          <w:rFonts w:cs="Arial"/>
+          <w:b/>
+          <w:sz w:val="24"/>
+          <w:szCs w:val="24"/>
+        </w:rPr>
+        <w:t>weeks) notice</w:t>
+      </w:r>
+      <w:proofErr w:type="spellEnd"/>
       <w:r>
         <w:rPr>
           <w:rFonts w:cs="Arial"/>
@@ -36587,7 +37207,25 @@
           <w:szCs w:val="24"/>
         </w:rPr>
         <w:lastRenderedPageBreak/>
-        <w:t>the landlord's notice includes any of the eviction ground(s) not mentioned above.</w:t>
+        <w:t>the landlord's notice includes any of the eviction ground(</w:t>
+      </w:r>
+      <w:proofErr w:type="spellStart"/>
+      <w:r>
+        <w:rPr>
+          <w:rFonts w:cs="Arial"/>
+          <w:sz w:val="24"/>
+          <w:szCs w:val="24"/>
+        </w:rPr>
+        <w:t>s</w:t>
+      </w:r>
+      <w:proofErr w:type="spellEnd"/>
+      <w:r>
+        <w:rPr>
+          <w:rFonts w:cs="Arial"/>
+          <w:sz w:val="24"/>
+          <w:szCs w:val="24"/>
+        </w:rPr>
+        <w:t>) not mentioned above.</w:t>
       </w:r>
     </w:p>
     <w:p>
@@ -36925,7 +37563,25 @@
           <w:sz w:val="24"/>
           <w:szCs w:val="24"/>
         </w:rPr>
-        <w:t>After the tenancy began, the tenant is found guilty in a court either (i) of using, or allowing the use of, the property for an immoral or illegal purpose or (ii) of a crime for which the tenant could be sent to prison. This crime needs to have taken place in or in the neighbourhood of the property. For this ground, the landlord would usually have to apply for the eviction order within 12 months after the date that the tenant was found guilty.</w:t>
+        <w:t>After the tenancy began, the tenant is found guilty in a court either (</w:t>
+      </w:r>
+      <w:proofErr w:type="spellStart"/>
+      <w:r>
+        <w:rPr>
+          <w:rFonts w:cs="Arial"/>
+          <w:sz w:val="24"/>
+          <w:szCs w:val="24"/>
+        </w:rPr>
+        <w:t>i</w:t>
+      </w:r>
+      <w:proofErr w:type="spellEnd"/>
+      <w:r>
+        <w:rPr>
+          <w:rFonts w:cs="Arial"/>
+          <w:sz w:val="24"/>
+          <w:szCs w:val="24"/>
+        </w:rPr>
+        <w:t>) of using, or allowing the use of, the property for an immoral or illegal purpose or (ii) of a crime for which the tenant could be sent to prison. This crime needs to have taken place in or in the neighbourhood of the property. For this ground, the landlord would usually have to apply for the eviction order within 12 months after the date that the tenant was found guilty.</w:t>
       </w:r>
     </w:p>
     <w:p>
@@ -37139,7 +37795,25 @@
           <w:sz w:val="24"/>
           <w:szCs w:val="24"/>
         </w:rPr>
-        <w:t>The tenant is meeting or socialising in the property with a person who has (i) been found guilty of a crime or (ii) been involved in antisocial behaviour. This applies if, in either case, the Tribunal would have been able to issue an eviction order if it was the tenant who had been found guilty of that crime or the tenant who had been involved in that antisocial behaviour. For this ground, the landlord would be expected to apply for the eviction order within 12 months of the antisocial behaviour taking place.</w:t>
+        <w:t>The tenant is meeting or socialising in the property with a person who has (</w:t>
+      </w:r>
+      <w:proofErr w:type="spellStart"/>
+      <w:r>
+        <w:rPr>
+          <w:rFonts w:cs="Arial"/>
+          <w:sz w:val="24"/>
+          <w:szCs w:val="24"/>
+        </w:rPr>
+        <w:t>i</w:t>
+      </w:r>
+      <w:proofErr w:type="spellEnd"/>
+      <w:r>
+        <w:rPr>
+          <w:rFonts w:cs="Arial"/>
+          <w:sz w:val="24"/>
+          <w:szCs w:val="24"/>
+        </w:rPr>
+        <w:t>) been found guilty of a crime or (ii) been involved in antisocial behaviour. This applies if, in either case, the Tribunal would have been able to issue an eviction order if it was the tenant who had been found guilty of that crime or the tenant who had been involved in that antisocial behaviour. For this ground, the landlord would be expected to apply for the eviction order within 12 months of the antisocial behaviour taking place.</w:t>
       </w:r>
     </w:p>
     <w:p>
@@ -37288,7 +37962,25 @@
           <w:sz w:val="24"/>
           <w:szCs w:val="24"/>
         </w:rPr>
-        <w:t>Two of the eviction grounds can be mandatory in some cases and discretionary in some others. So if the Tribunal accepts that the ground applies, then:</w:t>
+        <w:t xml:space="preserve">Two of the eviction grounds can be mandatory in some cases and discretionary in some others. </w:t>
+      </w:r>
+      <w:proofErr w:type="gramStart"/>
+      <w:r>
+        <w:rPr>
+          <w:rFonts w:cs="Arial"/>
+          <w:sz w:val="24"/>
+          <w:szCs w:val="24"/>
+        </w:rPr>
+        <w:t>So</w:t>
+      </w:r>
+      <w:proofErr w:type="gramEnd"/>
+      <w:r>
+        <w:rPr>
+          <w:rFonts w:cs="Arial"/>
+          <w:sz w:val="24"/>
+          <w:szCs w:val="24"/>
+        </w:rPr>
+        <w:t xml:space="preserve"> if the Tribunal accepts that the ground applies, then:</w:t>
       </w:r>
     </w:p>
     <w:p>
@@ -37312,7 +38004,25 @@
           <w:szCs w:val="24"/>
         </w:rPr>
         <w:lastRenderedPageBreak/>
-        <w:t>in some cases the Tribunal must issue the eviction order; but</w:t>
+        <w:t xml:space="preserve">in some </w:t>
+      </w:r>
+      <w:proofErr w:type="gramStart"/>
+      <w:r>
+        <w:rPr>
+          <w:rFonts w:cs="Arial"/>
+          <w:sz w:val="24"/>
+          <w:szCs w:val="24"/>
+        </w:rPr>
+        <w:t>cases</w:t>
+      </w:r>
+      <w:proofErr w:type="gramEnd"/>
+      <w:r>
+        <w:rPr>
+          <w:rFonts w:cs="Arial"/>
+          <w:sz w:val="24"/>
+          <w:szCs w:val="24"/>
+        </w:rPr>
+        <w:t xml:space="preserve"> the Tribunal must issue the eviction order; but</w:t>
       </w:r>
     </w:p>
     <w:p>
@@ -37430,8 +38140,18 @@
           <w:sz w:val="24"/>
           <w:szCs w:val="24"/>
         </w:rPr>
-        <w:t xml:space="preserve"> issue the eviction order) if:-</w:t>
-      </w:r>
+        <w:t xml:space="preserve"> issue the eviction order) </w:t>
+      </w:r>
+      <w:proofErr w:type="gramStart"/>
+      <w:r>
+        <w:rPr>
+          <w:rFonts w:cs="Arial"/>
+          <w:sz w:val="24"/>
+          <w:szCs w:val="24"/>
+        </w:rPr>
+        <w:t>if:-</w:t>
+      </w:r>
+      <w:proofErr w:type="gramEnd"/>
     </w:p>
     <w:p>
       <w:pPr>
@@ -37553,8 +38273,18 @@
           <w:sz w:val="24"/>
           <w:szCs w:val="24"/>
         </w:rPr>
-        <w:t xml:space="preserve"> whether or not to issue the eviction order if the Tribunal considers it right to end the tenancy) if:-</w:t>
-      </w:r>
+        <w:t xml:space="preserve"> whether or not to issue the eviction order if the Tribunal considers it right to end the tenancy) </w:t>
+      </w:r>
+      <w:proofErr w:type="gramStart"/>
+      <w:r>
+        <w:rPr>
+          <w:rFonts w:cs="Arial"/>
+          <w:sz w:val="24"/>
+          <w:szCs w:val="24"/>
+        </w:rPr>
+        <w:t>if:-</w:t>
+      </w:r>
+      <w:proofErr w:type="gramEnd"/>
     </w:p>
     <w:p>
       <w:pPr>
@@ -39460,6 +40190,7 @@
           <w:szCs w:val="24"/>
         </w:rPr>
       </w:pPr>
+      <w:proofErr w:type="gramStart"/>
       <w:r>
         <w:rPr>
           <w:rFonts w:cs="Arial"/>
@@ -39467,7 +40198,17 @@
           <w:sz w:val="24"/>
           <w:szCs w:val="24"/>
         </w:rPr>
-        <w:t>Also if the landlord:</w:t>
+        <w:t>Also</w:t>
+      </w:r>
+      <w:proofErr w:type="gramEnd"/>
+      <w:r>
+        <w:rPr>
+          <w:rFonts w:cs="Arial"/>
+          <w:color w:val="auto"/>
+          <w:sz w:val="24"/>
+          <w:szCs w:val="24"/>
+        </w:rPr>
+        <w:t xml:space="preserve"> if the landlord:</w:t>
       </w:r>
     </w:p>
     <w:p>
@@ -39870,7 +40611,7 @@
           <w:szCs w:val="24"/>
         </w:rPr>
       </w:pPr>
-      <w:hyperlink r:id="rId29" w:history="1">
+      <w:hyperlink r:id="rId28" w:history="1">
         <w:r>
           <w:rPr>
             <w:rStyle w:val="Hyperlink"/>
@@ -39976,7 +40717,8 @@
         </w:rPr>
         <w:t xml:space="preserve">Email: </w:t>
       </w:r>
-      <w:hyperlink r:id="rId30" w:history="1">
+      <w:hyperlink r:id="rId29" w:history="1">
+        <w:proofErr w:type="spellStart"/>
         <w:r>
           <w:rPr>
             <w:rFonts w:cs="Arial"/>
@@ -39987,6 +40729,7 @@
           </w:rPr>
           <w:t>rss.dundee@gov.scot</w:t>
         </w:r>
+        <w:proofErr w:type="spellEnd"/>
       </w:hyperlink>
     </w:p>
     <w:p>
@@ -40082,7 +40825,7 @@
           <w:szCs w:val="24"/>
         </w:rPr>
       </w:pPr>
-      <w:hyperlink r:id="rId31" w:history="1">
+      <w:hyperlink r:id="rId30" w:history="1">
         <w:r>
           <w:rPr>
             <w:rStyle w:val="Hyperlink"/>
@@ -40236,7 +40979,7 @@
           <w:szCs w:val="24"/>
         </w:rPr>
       </w:pPr>
-      <w:hyperlink r:id="rId32" w:history="1">
+      <w:hyperlink r:id="rId31" w:history="1">
         <w:r>
           <w:rPr>
             <w:rStyle w:val="Hyperlink"/>
@@ -40347,7 +41090,7 @@
           <w:szCs w:val="24"/>
         </w:rPr>
       </w:pPr>
-      <w:hyperlink r:id="rId33" w:history="1">
+      <w:hyperlink r:id="rId32" w:history="1">
         <w:r>
           <w:rPr>
             <w:rStyle w:val="Hyperlink"/>
@@ -40397,6 +41140,7 @@
         </w:rPr>
         <w:t>Office of the Gas and Electricity Markets (</w:t>
       </w:r>
+      <w:proofErr w:type="spellStart"/>
       <w:r>
         <w:rPr>
           <w:rFonts w:cs="Arial"/>
@@ -40406,7 +41150,19 @@
           <w:sz w:val="24"/>
           <w:szCs w:val="24"/>
         </w:rPr>
-        <w:t>Ofgem)</w:t>
+        <w:t>Ofgem</w:t>
+      </w:r>
+      <w:proofErr w:type="spellEnd"/>
+      <w:r>
+        <w:rPr>
+          <w:rFonts w:cs="Arial"/>
+          <w:b/>
+          <w:bCs/>
+          <w:color w:val="000000"/>
+          <w:sz w:val="24"/>
+          <w:szCs w:val="24"/>
+        </w:rPr>
+        <w:t>)</w:t>
       </w:r>
     </w:p>
     <w:p>
@@ -40469,7 +41225,7 @@
           <w:szCs w:val="24"/>
         </w:rPr>
       </w:pPr>
-      <w:hyperlink r:id="rId34" w:history="1">
+      <w:hyperlink r:id="rId33" w:history="1">
         <w:r>
           <w:rPr>
             <w:rStyle w:val="Hyperlink"/>
@@ -40627,7 +41383,7 @@
           <w:szCs w:val="24"/>
         </w:rPr>
       </w:pPr>
-      <w:hyperlink r:id="rId35" w:history="1">
+      <w:hyperlink r:id="rId34" w:history="1">
         <w:r>
           <w:rPr>
             <w:rStyle w:val="Hyperlink"/>
@@ -40733,7 +41489,7 @@
           <w:szCs w:val="24"/>
         </w:rPr>
       </w:pPr>
-      <w:hyperlink r:id="rId36" w:history="1">
+      <w:hyperlink r:id="rId35" w:history="1">
         <w:r>
           <w:rPr>
             <w:rFonts w:cs="Arial"/>
@@ -40810,7 +41566,7 @@
           <w:szCs w:val="24"/>
         </w:rPr>
       </w:pPr>
-      <w:hyperlink r:id="rId37" w:history="1">
+      <w:hyperlink r:id="rId36" w:history="1">
         <w:r>
           <w:rPr>
             <w:rFonts w:cs="Arial"/>
@@ -40844,6 +41600,7 @@
           <w:szCs w:val="24"/>
         </w:rPr>
       </w:pPr>
+      <w:proofErr w:type="spellStart"/>
       <w:r>
         <w:rPr>
           <w:rFonts w:cs="Arial"/>
@@ -40853,7 +41610,19 @@
           <w:sz w:val="24"/>
           <w:szCs w:val="24"/>
         </w:rPr>
-        <w:t>Mydeposits Scotland</w:t>
+        <w:t>Mydeposits</w:t>
+      </w:r>
+      <w:proofErr w:type="spellEnd"/>
+      <w:r>
+        <w:rPr>
+          <w:rFonts w:cs="Arial"/>
+          <w:b/>
+          <w:bCs/>
+          <w:color w:val="000000"/>
+          <w:sz w:val="24"/>
+          <w:szCs w:val="24"/>
+        </w:rPr>
+        <w:t xml:space="preserve"> Scotland</w:t>
       </w:r>
     </w:p>
     <w:p>
@@ -40898,7 +41667,7 @@
         </w:rPr>
         <w:t xml:space="preserve"> </w:t>
       </w:r>
-      <w:hyperlink r:id="rId38" w:history="1">
+      <w:hyperlink r:id="rId37" w:history="1">
         <w:r>
           <w:rPr>
             <w:rFonts w:cs="Arial"/>
@@ -41044,7 +41813,7 @@
           <w:szCs w:val="24"/>
         </w:rPr>
       </w:pPr>
-      <w:hyperlink r:id="rId39" w:history="1">
+      <w:hyperlink r:id="rId38" w:history="1">
         <w:r>
           <w:rPr>
             <w:rStyle w:val="Hyperlink"/>
@@ -41133,7 +41902,7 @@
           <w:szCs w:val="24"/>
         </w:rPr>
       </w:pPr>
-      <w:hyperlink r:id="rId40" w:history="1">
+      <w:hyperlink r:id="rId39" w:history="1">
         <w:r>
           <w:rPr>
             <w:rStyle w:val="Hyperlink"/>
@@ -41253,7 +42022,7 @@
           <w:szCs w:val="24"/>
         </w:rPr>
       </w:pPr>
-      <w:hyperlink r:id="rId41" w:history="1">
+      <w:hyperlink r:id="rId40" w:history="1">
         <w:r>
           <w:rPr>
             <w:rStyle w:val="Hyperlink"/>
@@ -41335,7 +42104,7 @@
           <w:szCs w:val="24"/>
         </w:rPr>
       </w:pPr>
-      <w:hyperlink r:id="rId42" w:history="1">
+      <w:hyperlink r:id="rId41" w:history="1">
         <w:r>
           <w:rPr>
             <w:rStyle w:val="Hyperlink"/>
@@ -41494,7 +42263,7 @@
           <w:szCs w:val="24"/>
         </w:rPr>
       </w:pPr>
-      <w:hyperlink r:id="rId43" w:history="1">
+      <w:hyperlink r:id="rId42" w:history="1">
         <w:r>
           <w:rPr>
             <w:rStyle w:val="Hyperlink"/>
@@ -41605,7 +42374,7 @@
           <w:szCs w:val="24"/>
         </w:rPr>
       </w:pPr>
-      <w:hyperlink r:id="rId44" w:history="1">
+      <w:hyperlink r:id="rId43" w:history="1">
         <w:r>
           <w:rPr>
             <w:rStyle w:val="Hyperlink"/>
@@ -41716,7 +42485,7 @@
           <w:szCs w:val="24"/>
         </w:rPr>
       </w:pPr>
-      <w:hyperlink r:id="rId45" w:history="1">
+      <w:hyperlink r:id="rId44" w:history="1">
         <w:r>
           <w:rPr>
             <w:rStyle w:val="Hyperlink"/>
@@ -41828,7 +42597,7 @@
           <w:szCs w:val="24"/>
         </w:rPr>
       </w:pPr>
-      <w:hyperlink r:id="rId46" w:history="1">
+      <w:hyperlink r:id="rId45" w:history="1">
         <w:r>
           <w:rPr>
             <w:rStyle w:val="Hyperlink"/>
@@ -41939,7 +42708,7 @@
           <w:szCs w:val="24"/>
         </w:rPr>
       </w:pPr>
-      <w:hyperlink r:id="rId47" w:history="1">
+      <w:hyperlink r:id="rId46" w:history="1">
         <w:r>
           <w:rPr>
             <w:rStyle w:val="Hyperlink"/>
@@ -42002,7 +42771,7 @@
           <w:szCs w:val="24"/>
         </w:rPr>
       </w:pPr>
-      <w:hyperlink r:id="rId48" w:history="1">
+      <w:hyperlink r:id="rId47" w:history="1">
         <w:r>
           <w:rPr>
             <w:rFonts w:cs="Arial"/>
@@ -42035,7 +42804,7 @@
           <w:szCs w:val="24"/>
         </w:rPr>
       </w:pPr>
-      <w:hyperlink r:id="rId49" w:history="1">
+      <w:hyperlink r:id="rId48" w:history="1">
         <w:r>
           <w:rPr>
             <w:rFonts w:cs="Arial"/>
@@ -42068,7 +42837,7 @@
           <w:szCs w:val="24"/>
         </w:rPr>
       </w:pPr>
-      <w:hyperlink r:id="rId50" w:history="1">
+      <w:hyperlink r:id="rId49" w:history="1">
         <w:r>
           <w:rPr>
             <w:rStyle w:val="Hyperlink"/>
@@ -42101,7 +42870,7 @@
           <w:szCs w:val="24"/>
         </w:rPr>
       </w:pPr>
-      <w:hyperlink r:id="rId51" w:history="1">
+      <w:hyperlink r:id="rId50" w:history="1">
         <w:r>
           <w:rPr>
             <w:rFonts w:cs="Arial"/>
@@ -42110,7 +42879,29 @@
             <w:szCs w:val="24"/>
             <w:u w:val="single"/>
           </w:rPr>
-          <w:t>Antisocial Behaviour etc (Scotland) Act 2004</w:t>
+          <w:t xml:space="preserve">Antisocial Behaviour </w:t>
+        </w:r>
+        <w:proofErr w:type="spellStart"/>
+        <w:r>
+          <w:rPr>
+            <w:rFonts w:cs="Arial"/>
+            <w:color w:val="auto"/>
+            <w:sz w:val="24"/>
+            <w:szCs w:val="24"/>
+            <w:u w:val="single"/>
+          </w:rPr>
+          <w:t>etc</w:t>
+        </w:r>
+        <w:proofErr w:type="spellEnd"/>
+        <w:r>
+          <w:rPr>
+            <w:rFonts w:cs="Arial"/>
+            <w:color w:val="auto"/>
+            <w:sz w:val="24"/>
+            <w:szCs w:val="24"/>
+            <w:u w:val="single"/>
+          </w:rPr>
+          <w:t xml:space="preserve"> (Scotland) Act 2004</w:t>
         </w:r>
       </w:hyperlink>
       <w:r>
@@ -42134,7 +42925,7 @@
           <w:szCs w:val="24"/>
         </w:rPr>
       </w:pPr>
-      <w:hyperlink r:id="rId52" w:history="1">
+      <w:hyperlink r:id="rId51" w:history="1">
         <w:r>
           <w:rPr>
             <w:rFonts w:cs="Arial"/>
@@ -42167,7 +42958,7 @@
           <w:szCs w:val="24"/>
         </w:rPr>
       </w:pPr>
-      <w:hyperlink r:id="rId53" w:history="1">
+      <w:hyperlink r:id="rId52" w:history="1">
         <w:r>
           <w:rPr>
             <w:rStyle w:val="Hyperlink"/>
@@ -42200,7 +42991,7 @@
           <w:szCs w:val="24"/>
         </w:rPr>
       </w:pPr>
-      <w:hyperlink r:id="rId54" w:history="1">
+      <w:hyperlink r:id="rId53" w:history="1">
         <w:r>
           <w:rPr>
             <w:rStyle w:val="Hyperlink"/>
@@ -42243,7 +43034,7 @@
           <w:szCs w:val="24"/>
         </w:rPr>
       </w:pPr>
-      <w:hyperlink r:id="rId55" w:history="1">
+      <w:hyperlink r:id="rId54" w:history="1">
         <w:r>
           <w:rPr>
             <w:rFonts w:cs="Arial"/>
@@ -42276,7 +43067,7 @@
           <w:szCs w:val="24"/>
         </w:rPr>
       </w:pPr>
-      <w:hyperlink r:id="rId56" w:history="1">
+      <w:hyperlink r:id="rId55" w:history="1">
         <w:r>
           <w:rPr>
             <w:rStyle w:val="Hyperlink"/>
@@ -42313,7 +43104,7 @@
           <w:szCs w:val="24"/>
         </w:rPr>
       </w:pPr>
-      <w:hyperlink r:id="rId57" w:history="1">
+      <w:hyperlink r:id="rId56" w:history="1">
         <w:r>
           <w:rPr>
             <w:rFonts w:cs="Arial"/>
@@ -42348,7 +43139,7 @@
           <w:szCs w:val="24"/>
         </w:rPr>
       </w:pPr>
-      <w:hyperlink r:id="rId58" w:history="1">
+      <w:hyperlink r:id="rId57" w:history="1">
         <w:r>
           <w:rPr>
             <w:rStyle w:val="Hyperlink"/>
@@ -42402,7 +43193,7 @@
           <w:szCs w:val="24"/>
         </w:rPr>
       </w:pPr>
-      <w:hyperlink r:id="rId59" w:history="1">
+      <w:hyperlink r:id="rId58" w:history="1">
         <w:r>
           <w:rPr>
             <w:rStyle w:val="Hyperlink"/>
@@ -42426,7 +43217,7 @@
           <w:szCs w:val="24"/>
         </w:rPr>
       </w:pPr>
-      <w:hyperlink r:id="rId60" w:history="1">
+      <w:hyperlink r:id="rId59" w:history="1">
         <w:r>
           <w:rPr>
             <w:rStyle w:val="Hyperlink"/>
@@ -42450,7 +43241,7 @@
           <w:szCs w:val="24"/>
         </w:rPr>
       </w:pPr>
-      <w:hyperlink r:id="rId61" w:history="1">
+      <w:hyperlink r:id="rId60" w:history="1">
         <w:r>
           <w:rPr>
             <w:rStyle w:val="Hyperlink"/>
@@ -42474,7 +43265,7 @@
           <w:szCs w:val="24"/>
         </w:rPr>
       </w:pPr>
-      <w:hyperlink r:id="rId62" w:history="1">
+      <w:hyperlink r:id="rId61" w:history="1">
         <w:r>
           <w:rPr>
             <w:rStyle w:val="Hyperlink"/>
@@ -42498,7 +43289,7 @@
           <w:szCs w:val="24"/>
         </w:rPr>
       </w:pPr>
-      <w:hyperlink r:id="rId63" w:history="1">
+      <w:hyperlink r:id="rId62" w:history="1">
         <w:r>
           <w:rPr>
             <w:rStyle w:val="Hyperlink"/>
@@ -42522,7 +43313,7 @@
           <w:szCs w:val="24"/>
         </w:rPr>
       </w:pPr>
-      <w:hyperlink r:id="rId64" w:history="1">
+      <w:hyperlink r:id="rId63" w:history="1">
         <w:r>
           <w:rPr>
             <w:rStyle w:val="Hyperlink"/>
@@ -42546,7 +43337,7 @@
           <w:szCs w:val="24"/>
         </w:rPr>
       </w:pPr>
-      <w:hyperlink r:id="rId65" w:history="1">
+      <w:hyperlink r:id="rId64" w:history="1">
         <w:r>
           <w:rPr>
             <w:rStyle w:val="Hyperlink"/>
@@ -42591,7 +43382,7 @@
         </w:rPr>
         <w:t xml:space="preserve">PLEASE NOTE these hyperlinks links to </w:t>
       </w:r>
-      <w:hyperlink r:id="rId66" w:history="1">
+      <w:hyperlink r:id="rId65" w:history="1">
         <w:r>
           <w:rPr>
             <w:rStyle w:val="Hyperlink"/>
@@ -42665,12 +43456,14 @@
         <w:u w:val="single"/>
       </w:rPr>
     </w:pPr>
+    <w:proofErr w:type="gramStart"/>
     <w:r>
       <w:rPr>
         <w:u w:val="single"/>
       </w:rPr>
       <w:t>Key:-</w:t>
     </w:r>
+    <w:proofErr w:type="gramEnd"/>
   </w:p>
   <w:p>
     <w:pPr>
@@ -42697,7 +43490,15 @@
       <w:pStyle w:val="Footer"/>
     </w:pPr>
     <w:r>
-      <w:t>Normal Text: Discretionary clauses - a landlord can chose to include this if he or she wishes</w:t>
+      <w:t xml:space="preserve">Normal Text: Discretionary clauses - a landlord can </w:t>
+    </w:r>
+    <w:proofErr w:type="gramStart"/>
+    <w:r>
+      <w:t>chose</w:t>
+    </w:r>
+    <w:proofErr w:type="gramEnd"/>
+    <w:r>
+      <w:t xml:space="preserve"> to include this if he or she wishes</w:t>
     </w:r>
   </w:p>
 </w:ftr>
@@ -42749,12 +43550,14 @@
         <w:u w:val="single"/>
       </w:rPr>
     </w:pPr>
+    <w:proofErr w:type="gramStart"/>
     <w:r>
       <w:rPr>
         <w:u w:val="single"/>
       </w:rPr>
       <w:t>Key:-</w:t>
     </w:r>
+    <w:proofErr w:type="gramEnd"/>
   </w:p>
   <w:p>
     <w:pPr>
@@ -42808,7 +43611,7 @@
       <w:rPr>
         <w:noProof/>
       </w:rPr>
-      <w:t>13</w:t>
+      <w:t>21</w:t>
     </w:r>
     <w:r>
       <w:rPr>
@@ -50535,7 +51338,7 @@
 </file>
 
 <file path=customXml/itemProps2.xml><?xml version="1.0" encoding="utf-8"?>
-<ds:datastoreItem xmlns:ds="http://schemas.openxmlformats.org/officeDocument/2006/customXml" ds:itemID="{0332B618-EB06-AA4C-955F-63004DA45550}">
+<ds:datastoreItem xmlns:ds="http://schemas.openxmlformats.org/officeDocument/2006/customXml" ds:itemID="{FC1265D1-32C7-F44E-98A5-E0E89A684EE0}">
   <ds:schemaRefs>
     <ds:schemaRef ds:uri="http://schemas.openxmlformats.org/officeDocument/2006/bibliography"/>
   </ds:schemaRefs>

</xml_diff>

<commit_message>
Fixed formatting of rent
</commit_message>
<xml_diff>
--- a/housing-service/src/main/resources/templates/model-tenancy-agreement-with-notes.docx
+++ b/housing-service/src/main/resources/templates/model-tenancy-agreement-with-notes.docx
@@ -12089,6 +12089,52 @@
           <w:sz w:val="24"/>
           <w:szCs w:val="24"/>
         </w:rPr>
+        <w:fldChar w:fldCharType="begin"/>
+      </w:r>
+      <w:r>
+        <w:rPr>
+          <w:rFonts w:cs="Arial"/>
+          <w:b/>
+          <w:sz w:val="24"/>
+          <w:szCs w:val="24"/>
+        </w:rPr>
+        <w:instrText xml:space="preserve"> MERGEFIELD rentPaymentFrequencyDayOrDate \* MERGEFORMAT </w:instrText>
+      </w:r>
+      <w:r>
+        <w:rPr>
+          <w:rFonts w:cs="Arial"/>
+          <w:b/>
+          <w:sz w:val="24"/>
+          <w:szCs w:val="24"/>
+        </w:rPr>
+        <w:fldChar w:fldCharType="separate"/>
+      </w:r>
+      <w:r>
+        <w:rPr>
+          <w:rFonts w:cs="Arial"/>
+          <w:b/>
+          <w:noProof/>
+          <w:sz w:val="24"/>
+          <w:szCs w:val="24"/>
+        </w:rPr>
+        <w:t>«rentPaymentFrequencyDayOrDate»</w:t>
+      </w:r>
+      <w:r>
+        <w:rPr>
+          <w:rFonts w:cs="Arial"/>
+          <w:b/>
+          <w:sz w:val="24"/>
+          <w:szCs w:val="24"/>
+        </w:rPr>
+        <w:fldChar w:fldCharType="end"/>
+      </w:r>
+      <w:r>
+        <w:rPr>
+          <w:rFonts w:cs="Arial"/>
+          <w:b/>
+          <w:sz w:val="24"/>
+          <w:szCs w:val="24"/>
+        </w:rPr>
         <w:t xml:space="preserve"> </w:t>
       </w:r>
       <w:r>
@@ -12098,6 +12144,42 @@
           <w:sz w:val="24"/>
           <w:szCs w:val="24"/>
         </w:rPr>
+        <w:t xml:space="preserve">and then subsequently on </w:t>
+      </w:r>
+      <w:r>
+        <w:rPr>
+          <w:rFonts w:cs="Arial"/>
+          <w:b/>
+          <w:sz w:val="24"/>
+          <w:szCs w:val="24"/>
+        </w:rPr>
+        <w:t>or before the same</w:t>
+      </w:r>
+      <w:r>
+        <w:rPr>
+          <w:rFonts w:cs="Arial"/>
+          <w:b/>
+          <w:sz w:val="24"/>
+          <w:szCs w:val="24"/>
+        </w:rPr>
+        <w:t xml:space="preserve"> </w:t>
+      </w:r>
+      <w:r>
+        <w:rPr>
+          <w:rFonts w:cs="Arial"/>
+          <w:b/>
+          <w:sz w:val="24"/>
+          <w:szCs w:val="24"/>
+        </w:rPr>
+        <w:t xml:space="preserve"> </w:t>
+      </w:r>
+      <w:r>
+        <w:rPr>
+          <w:rFonts w:cs="Arial"/>
+          <w:b/>
+          <w:sz w:val="24"/>
+          <w:szCs w:val="24"/>
+        </w:rPr>
         <w:fldChar w:fldCharType="begin"/>
       </w:r>
       <w:r>
@@ -12146,23 +12228,64 @@
         </w:rPr>
         <w:t xml:space="preserve"> </w:t>
       </w:r>
-      <w:r>
-        <w:rPr>
-          <w:rFonts w:cs="Arial"/>
-          <w:b/>
-          <w:sz w:val="24"/>
-          <w:szCs w:val="24"/>
-        </w:rPr>
-        <w:t xml:space="preserve">and then subsequently on </w:t>
-      </w:r>
-      <w:r>
-        <w:rPr>
-          <w:rFonts w:cs="Arial"/>
-          <w:b/>
-          <w:sz w:val="24"/>
-          <w:szCs w:val="24"/>
-        </w:rPr>
-        <w:t xml:space="preserve">or before the same </w:t>
+      <w:bookmarkStart w:id="12" w:name="_GoBack"/>
+      <w:bookmarkEnd w:id="12"/>
+      <w:r>
+        <w:rPr>
+          <w:rFonts w:cs="Arial"/>
+          <w:b/>
+          <w:sz w:val="24"/>
+          <w:szCs w:val="24"/>
+        </w:rPr>
+        <w:t>thereafter</w:t>
+      </w:r>
+      <w:r>
+        <w:rPr>
+          <w:rFonts w:cs="Arial"/>
+          <w:b/>
+          <w:sz w:val="24"/>
+          <w:szCs w:val="24"/>
+        </w:rPr>
+        <w:t>.</w:t>
+      </w:r>
+      <w:r>
+        <w:rPr>
+          <w:rFonts w:cs="Arial"/>
+          <w:b/>
+          <w:sz w:val="24"/>
+          <w:szCs w:val="24"/>
+        </w:rPr>
+        <w:t xml:space="preserve"> </w:t>
+      </w:r>
+    </w:p>
+    <w:p>
+      <w:pPr>
+        <w:rPr>
+          <w:rFonts w:cs="Arial"/>
+          <w:b/>
+          <w:sz w:val="24"/>
+          <w:szCs w:val="24"/>
+        </w:rPr>
+      </w:pPr>
+    </w:p>
+    <w:p>
+      <w:pPr>
+        <w:rPr>
+          <w:rFonts w:cs="Arial"/>
+          <w:b/>
+          <w:sz w:val="24"/>
+          <w:szCs w:val="24"/>
+        </w:rPr>
+      </w:pPr>
+      <w:r>
+        <w:rPr>
+          <w:rFonts w:cs="Arial"/>
+          <w:b/>
+          <w:sz w:val="24"/>
+          <w:szCs w:val="24"/>
+        </w:rPr>
+        <w:lastRenderedPageBreak/>
+        <w:t xml:space="preserve">Method by which rent is to be paid: </w:t>
       </w:r>
       <w:r>
         <w:rPr>
@@ -12180,7 +12303,7 @@
           <w:sz w:val="24"/>
           <w:szCs w:val="24"/>
         </w:rPr>
-        <w:instrText xml:space="preserve"> MERGEFIELD rentPaymentSchedule \* MERGEFORMAT </w:instrText>
+        <w:instrText xml:space="preserve"> MERGEFIELD rentPaymentMethod \* MERGEFORMAT </w:instrText>
       </w:r>
       <w:r>
         <w:rPr>
@@ -12198,173 +12321,17 @@
           <w:sz w:val="24"/>
           <w:szCs w:val="24"/>
         </w:rPr>
+        <w:t>«rentPaymentMethod»</w:t>
+      </w:r>
+      <w:r>
+        <w:rPr>
+          <w:rFonts w:cs="Arial"/>
+          <w:b/>
+          <w:sz w:val="24"/>
+          <w:szCs w:val="24"/>
+        </w:rPr>
         <w:fldChar w:fldCharType="end"/>
       </w:r>
-      <w:r>
-        <w:rPr>
-          <w:rFonts w:cs="Arial"/>
-          <w:b/>
-          <w:sz w:val="24"/>
-          <w:szCs w:val="24"/>
-        </w:rPr>
-        <w:t xml:space="preserve"> </w:t>
-      </w:r>
-      <w:r>
-        <w:rPr>
-          <w:rFonts w:cs="Arial"/>
-          <w:b/>
-          <w:sz w:val="24"/>
-          <w:szCs w:val="24"/>
-        </w:rPr>
-        <w:fldChar w:fldCharType="begin"/>
-      </w:r>
-      <w:r>
-        <w:rPr>
-          <w:rFonts w:cs="Arial"/>
-          <w:b/>
-          <w:sz w:val="24"/>
-          <w:szCs w:val="24"/>
-        </w:rPr>
-        <w:instrText xml:space="preserve"> MERGEFIELD rentPaymentFrequencyDayOrDate \* MERGEFORMAT </w:instrText>
-      </w:r>
-      <w:r>
-        <w:rPr>
-          <w:rFonts w:cs="Arial"/>
-          <w:b/>
-          <w:sz w:val="24"/>
-          <w:szCs w:val="24"/>
-        </w:rPr>
-        <w:fldChar w:fldCharType="separate"/>
-      </w:r>
-      <w:r>
-        <w:rPr>
-          <w:rFonts w:cs="Arial"/>
-          <w:b/>
-          <w:noProof/>
-          <w:sz w:val="24"/>
-          <w:szCs w:val="24"/>
-        </w:rPr>
-        <w:t>«rentPaymentFrequencyDayOrDate»</w:t>
-      </w:r>
-      <w:r>
-        <w:rPr>
-          <w:rFonts w:cs="Arial"/>
-          <w:b/>
-          <w:sz w:val="24"/>
-          <w:szCs w:val="24"/>
-        </w:rPr>
-        <w:fldChar w:fldCharType="end"/>
-      </w:r>
-      <w:r>
-        <w:rPr>
-          <w:rFonts w:cs="Arial"/>
-          <w:b/>
-          <w:sz w:val="24"/>
-          <w:szCs w:val="24"/>
-        </w:rPr>
-        <w:t xml:space="preserve"> </w:t>
-      </w:r>
-      <w:r>
-        <w:rPr>
-          <w:rFonts w:cs="Arial"/>
-          <w:b/>
-          <w:sz w:val="24"/>
-          <w:szCs w:val="24"/>
-        </w:rPr>
-        <w:t>thereafter</w:t>
-      </w:r>
-      <w:r>
-        <w:rPr>
-          <w:rFonts w:cs="Arial"/>
-          <w:b/>
-          <w:sz w:val="24"/>
-          <w:szCs w:val="24"/>
-        </w:rPr>
-        <w:t>.</w:t>
-      </w:r>
-      <w:r>
-        <w:rPr>
-          <w:rFonts w:cs="Arial"/>
-          <w:b/>
-          <w:sz w:val="24"/>
-          <w:szCs w:val="24"/>
-        </w:rPr>
-        <w:t xml:space="preserve"> </w:t>
-      </w:r>
-    </w:p>
-    <w:p>
-      <w:pPr>
-        <w:rPr>
-          <w:rFonts w:cs="Arial"/>
-          <w:b/>
-          <w:sz w:val="24"/>
-          <w:szCs w:val="24"/>
-        </w:rPr>
-      </w:pPr>
-    </w:p>
-    <w:p>
-      <w:pPr>
-        <w:rPr>
-          <w:rFonts w:cs="Arial"/>
-          <w:b/>
-          <w:sz w:val="24"/>
-          <w:szCs w:val="24"/>
-        </w:rPr>
-      </w:pPr>
-      <w:r>
-        <w:rPr>
-          <w:rFonts w:cs="Arial"/>
-          <w:b/>
-          <w:sz w:val="24"/>
-          <w:szCs w:val="24"/>
-        </w:rPr>
-        <w:t xml:space="preserve">Method by which rent is to be paid: </w:t>
-      </w:r>
-      <w:r>
-        <w:rPr>
-          <w:rFonts w:cs="Arial"/>
-          <w:b/>
-          <w:sz w:val="24"/>
-          <w:szCs w:val="24"/>
-        </w:rPr>
-        <w:fldChar w:fldCharType="begin"/>
-      </w:r>
-      <w:r>
-        <w:rPr>
-          <w:rFonts w:cs="Arial"/>
-          <w:b/>
-          <w:sz w:val="24"/>
-          <w:szCs w:val="24"/>
-        </w:rPr>
-        <w:instrText xml:space="preserve"> MERGEFIELD rentPaymentMethod \* MERGEFORMAT </w:instrText>
-      </w:r>
-      <w:r>
-        <w:rPr>
-          <w:rFonts w:cs="Arial"/>
-          <w:b/>
-          <w:sz w:val="24"/>
-          <w:szCs w:val="24"/>
-        </w:rPr>
-        <w:fldChar w:fldCharType="separate"/>
-      </w:r>
-      <w:r>
-        <w:rPr>
-          <w:rFonts w:cs="Arial"/>
-          <w:b/>
-          <w:sz w:val="24"/>
-          <w:szCs w:val="24"/>
-        </w:rPr>
-        <w:t>«rentPaymentMethod»</w:t>
-      </w:r>
-      <w:r>
-        <w:rPr>
-          <w:rFonts w:cs="Arial"/>
-          <w:b/>
-          <w:sz w:val="24"/>
-          <w:szCs w:val="24"/>
-        </w:rPr>
-        <w:fldChar w:fldCharType="end"/>
-      </w:r>
     </w:p>
     <w:p>
       <w:pPr>
@@ -12428,7 +12395,6 @@
           <w:sz w:val="24"/>
           <w:szCs w:val="24"/>
         </w:rPr>
-        <w:lastRenderedPageBreak/>
         <w:t xml:space="preserve">The following services are </w:t>
       </w:r>
       <w:r>
@@ -12541,7 +12507,7 @@
         </w:rPr>
         <w:tab/>
       </w:r>
-      <w:bookmarkStart w:id="12" w:name="_Toc497899658"/>
+      <w:bookmarkStart w:id="13" w:name="_Toc497899658"/>
       <w:r>
         <w:rPr>
           <w:rFonts w:cs="Arial"/>
@@ -12551,7 +12517,7 @@
         </w:rPr>
         <w:t>RENT RECEIPTS</w:t>
       </w:r>
-      <w:bookmarkEnd w:id="12"/>
+      <w:bookmarkEnd w:id="13"/>
     </w:p>
     <w:p>
       <w:pPr>
@@ -12688,7 +12654,7 @@
           <w:szCs w:val="28"/>
         </w:rPr>
       </w:pPr>
-      <w:bookmarkStart w:id="13" w:name="_Toc497899659"/>
+      <w:bookmarkStart w:id="14" w:name="_Toc497899659"/>
       <w:r>
         <w:rPr>
           <w:rFonts w:cs="Arial"/>
@@ -12698,7 +12664,7 @@
         </w:rPr>
         <w:t>RENT INCREASES</w:t>
       </w:r>
-      <w:bookmarkEnd w:id="13"/>
+      <w:bookmarkEnd w:id="14"/>
     </w:p>
     <w:p>
       <w:pPr>
@@ -13513,7 +13479,7 @@
           <w:szCs w:val="28"/>
         </w:rPr>
       </w:pPr>
-      <w:bookmarkStart w:id="14" w:name="_Toc497899660"/>
+      <w:bookmarkStart w:id="15" w:name="_Toc497899660"/>
       <w:r>
         <w:rPr>
           <w:rFonts w:cs="Arial"/>
@@ -13523,7 +13489,7 @@
         </w:rPr>
         <w:t>DEPOSIT</w:t>
       </w:r>
-      <w:bookmarkEnd w:id="14"/>
+      <w:bookmarkEnd w:id="15"/>
       <w:r>
         <w:rPr>
           <w:rFonts w:cs="Arial"/>
@@ -13717,6 +13683,7 @@
           <w:sz w:val="24"/>
           <w:szCs w:val="24"/>
         </w:rPr>
+        <w:lastRenderedPageBreak/>
         <w:t xml:space="preserve">At </w:t>
       </w:r>
       <w:r>
@@ -13989,7 +13956,6 @@
           <w:sz w:val="24"/>
           <w:szCs w:val="24"/>
         </w:rPr>
-        <w:lastRenderedPageBreak/>
         <w:t xml:space="preserve">By law, the </w:t>
       </w:r>
       <w:r>
@@ -14740,7 +14706,7 @@
           <w:szCs w:val="28"/>
         </w:rPr>
       </w:pPr>
-      <w:bookmarkStart w:id="15" w:name="_Toc497899661"/>
+      <w:bookmarkStart w:id="16" w:name="_Toc497899661"/>
       <w:r>
         <w:rPr>
           <w:rFonts w:cs="Arial"/>
@@ -14750,7 +14716,7 @@
         </w:rPr>
         <w:t>SUBLETTING AND ASSIGNATION</w:t>
       </w:r>
-      <w:bookmarkEnd w:id="15"/>
+      <w:bookmarkEnd w:id="16"/>
       <w:r>
         <w:rPr>
           <w:rFonts w:cs="Arial"/>
@@ -14942,7 +14908,7 @@
           <w:szCs w:val="28"/>
         </w:rPr>
       </w:pPr>
-      <w:bookmarkStart w:id="16" w:name="_Toc497899662"/>
+      <w:bookmarkStart w:id="17" w:name="_Toc497899662"/>
       <w:r>
         <w:rPr>
           <w:rFonts w:cs="Arial"/>
@@ -14952,7 +14918,7 @@
         </w:rPr>
         <w:t>NOTIFICATION ABOUT OTHER RESIDENTS</w:t>
       </w:r>
-      <w:bookmarkEnd w:id="16"/>
+      <w:bookmarkEnd w:id="17"/>
     </w:p>
     <w:p>
       <w:pPr>
@@ -15435,7 +15401,7 @@
           <w:szCs w:val="28"/>
         </w:rPr>
       </w:pPr>
-      <w:bookmarkStart w:id="17" w:name="_Toc497899663"/>
+      <w:bookmarkStart w:id="18" w:name="_Toc497899663"/>
       <w:r>
         <w:rPr>
           <w:rFonts w:cs="Arial"/>
@@ -15445,7 +15411,7 @@
         </w:rPr>
         <w:t>OVERCROWDING</w:t>
       </w:r>
-      <w:bookmarkEnd w:id="17"/>
+      <w:bookmarkEnd w:id="18"/>
     </w:p>
     <w:p>
       <w:pPr>
@@ -15737,7 +15703,7 @@
           <w:szCs w:val="28"/>
         </w:rPr>
       </w:pPr>
-      <w:bookmarkStart w:id="18" w:name="_Toc497899664"/>
+      <w:bookmarkStart w:id="19" w:name="_Toc497899664"/>
       <w:r>
         <w:rPr>
           <w:rFonts w:cs="Arial"/>
@@ -15747,7 +15713,7 @@
         </w:rPr>
         <w:t>INSURANCE</w:t>
       </w:r>
-      <w:bookmarkEnd w:id="18"/>
+      <w:bookmarkEnd w:id="19"/>
       <w:r>
         <w:rPr>
           <w:rFonts w:cs="Arial"/>
@@ -15850,7 +15816,7 @@
           <w:szCs w:val="28"/>
         </w:rPr>
       </w:pPr>
-      <w:bookmarkStart w:id="19" w:name="_Toc497899665"/>
+      <w:bookmarkStart w:id="20" w:name="_Toc497899665"/>
       <w:r>
         <w:rPr>
           <w:rFonts w:cs="Arial"/>
@@ -15860,7 +15826,7 @@
         </w:rPr>
         <w:t>ABSENCES</w:t>
       </w:r>
-      <w:bookmarkEnd w:id="19"/>
+      <w:bookmarkEnd w:id="20"/>
     </w:p>
     <w:p>
       <w:pPr>
@@ -15941,7 +15907,7 @@
           <w:szCs w:val="28"/>
         </w:rPr>
       </w:pPr>
-      <w:bookmarkStart w:id="20" w:name="_Toc497899666"/>
+      <w:bookmarkStart w:id="21" w:name="_Toc497899666"/>
       <w:r>
         <w:rPr>
           <w:rFonts w:cs="Arial"/>
@@ -15951,7 +15917,7 @@
         </w:rPr>
         <w:t>REASONABLE CARE</w:t>
       </w:r>
-      <w:bookmarkEnd w:id="20"/>
+      <w:bookmarkEnd w:id="21"/>
     </w:p>
     <w:p>
       <w:pPr>
@@ -16035,17 +16001,7 @@
           <w:sz w:val="24"/>
           <w:szCs w:val="24"/>
         </w:rPr>
-        <w:t xml:space="preserve">not bring any hazardous or combustible goods or material into the Let Property, notwithstanding the normal and safe storage of petroleum and </w:t>
-      </w:r>
-      <w:r>
-        <w:rPr>
-          <w:rFonts w:cs="Arial"/>
-          <w:b/>
-          <w:sz w:val="24"/>
-          <w:szCs w:val="24"/>
-        </w:rPr>
-        <w:lastRenderedPageBreak/>
-        <w:t>gas for garden appliances (mowers etc.), barbe</w:t>
+        <w:t>not bring any hazardous or combustible goods or material into the Let Property, notwithstanding the normal and safe storage of petroleum and gas for garden appliances (mowers etc.), barbe</w:t>
       </w:r>
       <w:r>
         <w:rPr>
@@ -16240,7 +16196,7 @@
           <w:szCs w:val="28"/>
         </w:rPr>
       </w:pPr>
-      <w:bookmarkStart w:id="21" w:name="_Toc497899667"/>
+      <w:bookmarkStart w:id="22" w:name="_Toc497899667"/>
       <w:r>
         <w:rPr>
           <w:rFonts w:cs="Arial"/>
@@ -16250,7 +16206,7 @@
         </w:rPr>
         <w:t>THE REPAIRING STANDARD etc. AND OTHER INFORMATION</w:t>
       </w:r>
-      <w:bookmarkEnd w:id="21"/>
+      <w:bookmarkEnd w:id="22"/>
     </w:p>
     <w:p>
       <w:pPr>
@@ -16270,7 +16226,7 @@
           <w:b/>
         </w:rPr>
       </w:pPr>
-      <w:bookmarkStart w:id="22" w:name="_Toc497899668"/>
+      <w:bookmarkStart w:id="23" w:name="_Toc497899668"/>
       <w:r>
         <w:rPr>
           <w:rFonts w:cs="Arial"/>
@@ -16278,7 +16234,7 @@
         </w:rPr>
         <w:t>THE REPAIRING STANDARD</w:t>
       </w:r>
-      <w:bookmarkEnd w:id="22"/>
+      <w:bookmarkEnd w:id="23"/>
     </w:p>
     <w:p>
       <w:pPr>
@@ -16696,6 +16652,7 @@
           <w:szCs w:val="24"/>
           <w:lang w:eastAsia="en-GB"/>
         </w:rPr>
+        <w:lastRenderedPageBreak/>
         <w:t xml:space="preserve">The </w:t>
       </w:r>
       <w:r>
@@ -16785,7 +16742,6 @@
           <w:szCs w:val="24"/>
           <w:lang w:eastAsia="en-GB"/>
         </w:rPr>
-        <w:lastRenderedPageBreak/>
         <w:t xml:space="preserve">The </w:t>
       </w:r>
       <w:r>
@@ -17786,7 +17742,7 @@
           <w:b/>
         </w:rPr>
       </w:pPr>
-      <w:bookmarkStart w:id="23" w:name="_Toc497899669"/>
+      <w:bookmarkStart w:id="24" w:name="_Toc497899669"/>
       <w:r>
         <w:rPr>
           <w:rFonts w:cs="Arial"/>
@@ -17794,7 +17750,7 @@
         </w:rPr>
         <w:t>REPAIR TIMETABLE</w:t>
       </w:r>
-      <w:bookmarkEnd w:id="23"/>
+      <w:bookmarkEnd w:id="24"/>
     </w:p>
     <w:p>
       <w:pPr>
@@ -17884,7 +17840,7 @@
           <w:b/>
         </w:rPr>
       </w:pPr>
-      <w:bookmarkStart w:id="24" w:name="_Toc497899670"/>
+      <w:bookmarkStart w:id="25" w:name="_Toc497899670"/>
       <w:r>
         <w:rPr>
           <w:rFonts w:cs="Arial"/>
@@ -17892,7 +17848,7 @@
         </w:rPr>
         <w:t>PAYMENT FOR REPAIRS</w:t>
       </w:r>
-      <w:bookmarkEnd w:id="24"/>
+      <w:bookmarkEnd w:id="25"/>
       <w:r>
         <w:rPr>
           <w:rFonts w:cs="Arial"/>
@@ -17983,7 +17939,7 @@
           <w:b/>
         </w:rPr>
       </w:pPr>
-      <w:bookmarkStart w:id="25" w:name="_Toc497899671"/>
+      <w:bookmarkStart w:id="26" w:name="_Toc497899671"/>
       <w:r>
         <w:rPr>
           <w:rFonts w:cs="Arial"/>
@@ -17991,7 +17947,7 @@
         </w:rPr>
         <w:t>INFORMATION</w:t>
       </w:r>
-      <w:bookmarkEnd w:id="25"/>
+      <w:bookmarkEnd w:id="26"/>
     </w:p>
     <w:p>
       <w:pPr>
@@ -18167,7 +18123,7 @@
           <w:b/>
         </w:rPr>
       </w:pPr>
-      <w:bookmarkStart w:id="26" w:name="_Toc497899672"/>
+      <w:bookmarkStart w:id="27" w:name="_Toc497899672"/>
       <w:r>
         <w:rPr>
           <w:rFonts w:cs="Arial"/>
@@ -18177,7 +18133,7 @@
         </w:rPr>
         <w:t>LEGIONELLA</w:t>
       </w:r>
-      <w:bookmarkEnd w:id="26"/>
+      <w:bookmarkEnd w:id="27"/>
     </w:p>
     <w:p>
       <w:pPr>
@@ -18238,7 +18194,7 @@
           <w:szCs w:val="28"/>
         </w:rPr>
       </w:pPr>
-      <w:bookmarkStart w:id="27" w:name="_Toc497899673"/>
+      <w:bookmarkStart w:id="28" w:name="_Toc497899673"/>
       <w:r>
         <w:rPr>
           <w:rFonts w:cs="Arial"/>
@@ -18248,7 +18204,7 @@
         </w:rPr>
         <w:t>ACCESS FOR REPAIRS</w:t>
       </w:r>
-      <w:bookmarkEnd w:id="27"/>
+      <w:bookmarkEnd w:id="28"/>
       <w:r>
         <w:rPr>
           <w:rFonts w:cs="Arial"/>
@@ -18345,6 +18301,7 @@
           <w:szCs w:val="24"/>
           <w:lang w:eastAsia="en-GB"/>
         </w:rPr>
+        <w:lastRenderedPageBreak/>
         <w:t xml:space="preserve">There is nothing to stop the Tenant and Landlord from mutually agreeing more generous rights of access if both parties want to resolve a non-urgent problem more promptly.    </w:t>
       </w:r>
     </w:p>
@@ -18402,7 +18359,6 @@
           <w:sz w:val="24"/>
           <w:szCs w:val="24"/>
         </w:rPr>
-        <w:lastRenderedPageBreak/>
         <w:t>The Landlord has no right to use retained keys to enter the Let Property without the Tenant’s permission, except in an emergency</w:t>
       </w:r>
       <w:r>
@@ -18449,7 +18405,7 @@
           <w:szCs w:val="28"/>
         </w:rPr>
       </w:pPr>
-      <w:bookmarkStart w:id="28" w:name="_Toc497899674"/>
+      <w:bookmarkStart w:id="29" w:name="_Toc497899674"/>
       <w:r>
         <w:rPr>
           <w:rFonts w:cs="Arial"/>
@@ -18459,7 +18415,7 @@
         </w:rPr>
         <w:t>RESPECT FOR OTHERS</w:t>
       </w:r>
-      <w:bookmarkEnd w:id="28"/>
+      <w:bookmarkEnd w:id="29"/>
       <w:r>
         <w:rPr>
           <w:rFonts w:cs="Arial"/>
@@ -18992,6 +18948,7 @@
           <w:sz w:val="24"/>
           <w:szCs w:val="24"/>
         </w:rPr>
+        <w:lastRenderedPageBreak/>
         <w:t xml:space="preserve">threaten or assault any other Tenant, member of his/her household, visitors, neighbours, family members of the Landlord or employees of the Landlord or Agent, or any other person or persons in the house, or neighbourhood, for whatever reason. </w:t>
       </w:r>
     </w:p>
@@ -19022,7 +18979,6 @@
           <w:sz w:val="24"/>
           <w:szCs w:val="24"/>
         </w:rPr>
-        <w:lastRenderedPageBreak/>
         <w:t>The particular prohibitions on behaviour listed above do not in any way restrict the general responsibilities of the Tenant.</w:t>
       </w:r>
     </w:p>
@@ -19072,7 +19028,7 @@
           <w:szCs w:val="28"/>
         </w:rPr>
       </w:pPr>
-      <w:bookmarkStart w:id="29" w:name="_Toc497899675"/>
+      <w:bookmarkStart w:id="30" w:name="_Toc497899675"/>
       <w:r>
         <w:rPr>
           <w:rFonts w:cs="Arial"/>
@@ -19082,7 +19038,7 @@
         </w:rPr>
         <w:t>EQUALITY REQUIREMENTS:</w:t>
       </w:r>
-      <w:bookmarkEnd w:id="29"/>
+      <w:bookmarkEnd w:id="30"/>
     </w:p>
     <w:p>
       <w:pPr>
@@ -19150,7 +19106,7 @@
           <w:szCs w:val="28"/>
         </w:rPr>
       </w:pPr>
-      <w:bookmarkStart w:id="30" w:name="_Toc497899676"/>
+      <w:bookmarkStart w:id="31" w:name="_Toc497899676"/>
       <w:r>
         <w:rPr>
           <w:rFonts w:cs="Arial"/>
@@ -19160,7 +19116,7 @@
         </w:rPr>
         <w:t>DATA PROTECTION</w:t>
       </w:r>
-      <w:bookmarkEnd w:id="30"/>
+      <w:bookmarkEnd w:id="31"/>
       <w:r>
         <w:rPr>
           <w:rFonts w:cs="Arial"/>
@@ -19237,7 +19193,7 @@
           <w:szCs w:val="28"/>
         </w:rPr>
       </w:pPr>
-      <w:bookmarkStart w:id="31" w:name="_Toc497899677"/>
+      <w:bookmarkStart w:id="32" w:name="_Toc497899677"/>
       <w:r>
         <w:rPr>
           <w:rFonts w:cs="Arial"/>
@@ -19247,7 +19203,7 @@
         </w:rPr>
         <w:t>ENDING THE TENANCY</w:t>
       </w:r>
-      <w:bookmarkEnd w:id="31"/>
+      <w:bookmarkEnd w:id="32"/>
     </w:p>
     <w:p>
       <w:pPr>
@@ -19586,17 +19542,7 @@
           <w:sz w:val="24"/>
           <w:szCs w:val="24"/>
         </w:rPr>
-        <w:t xml:space="preserve">eviction ground(s).  In this </w:t>
-      </w:r>
-      <w:r>
-        <w:rPr>
-          <w:rFonts w:cs="Arial"/>
-          <w:b/>
-          <w:sz w:val="24"/>
-          <w:szCs w:val="24"/>
-        </w:rPr>
-        <w:lastRenderedPageBreak/>
-        <w:t xml:space="preserve">case, the tenancy will come to an end on the date specified in the eviction order.  </w:t>
+        <w:t xml:space="preserve">eviction ground(s).  In this case, the tenancy will come to an end on the date specified in the eviction order.  </w:t>
       </w:r>
     </w:p>
     <w:p>
@@ -20123,7 +20069,7 @@
           <w:szCs w:val="24"/>
         </w:rPr>
       </w:pPr>
-      <w:bookmarkStart w:id="32" w:name="_Ref429649247"/>
+      <w:bookmarkStart w:id="33" w:name="_Ref429649247"/>
       <w:r>
         <w:rPr>
           <w:rFonts w:ascii="Arial" w:hAnsi="Arial" w:cs="Arial"/>
@@ -20132,7 +20078,7 @@
         </w:rPr>
         <w:t xml:space="preserve">Schedule 3 sets out the 18 grounds under which a Landlord may seek eviction.  </w:t>
       </w:r>
-      <w:bookmarkEnd w:id="32"/>
+      <w:bookmarkEnd w:id="33"/>
     </w:p>
     <w:p>
       <w:pPr>
@@ -20177,6 +20123,7 @@
           <w:b/>
           <w:szCs w:val="24"/>
         </w:rPr>
+        <w:lastRenderedPageBreak/>
         <w:t>If the Tribunal is satisfied that any of the mandatory eviction grounds exists, it must issue an eviction order.  The eight mandatory grounds are:</w:t>
       </w:r>
     </w:p>
@@ -20257,7 +20204,6 @@
           <w:b/>
           <w:szCs w:val="24"/>
         </w:rPr>
-        <w:lastRenderedPageBreak/>
         <w:t xml:space="preserve">Let </w:t>
       </w:r>
       <w:r>
@@ -20907,7 +20853,16 @@
           <w:b/>
           <w:szCs w:val="24"/>
         </w:rPr>
-        <w:t xml:space="preserve">social manner to another person and the Tribunal is satisfied that it is reasonable to issue an eviction order given the nature of the behaviour and who it was in relation to or where it occurred.  The application must usually be made within 12 months of the antisocial behaviour occurring. </w:t>
+        <w:t xml:space="preserve">social manner to another person and the Tribunal is satisfied that it is reasonable to issue an </w:t>
+      </w:r>
+      <w:r>
+        <w:rPr>
+          <w:rFonts w:ascii="Arial" w:hAnsi="Arial" w:cs="Arial"/>
+          <w:b/>
+          <w:szCs w:val="24"/>
+        </w:rPr>
+        <w:lastRenderedPageBreak/>
+        <w:t xml:space="preserve">eviction order given the nature of the behaviour and who it was in relation to or where it occurred.  The application must usually be made within 12 months of the antisocial behaviour occurring. </w:t>
       </w:r>
     </w:p>
     <w:p>
@@ -20963,16 +20918,7 @@
           <w:b/>
           <w:szCs w:val="24"/>
         </w:rPr>
-        <w:t xml:space="preserve">roperty with a person who has a relevant conviction or who has engaged in relevant </w:t>
-      </w:r>
-      <w:r>
-        <w:rPr>
-          <w:rFonts w:ascii="Arial" w:hAnsi="Arial" w:cs="Arial"/>
-          <w:b/>
-          <w:szCs w:val="24"/>
-        </w:rPr>
-        <w:lastRenderedPageBreak/>
-        <w:t xml:space="preserve">antisocial behaviour.  A relevant conviction is a conviction which, if it was the Tenant’s, would entitle the Tribunal to issue an eviction order.  Relevant </w:t>
+        <w:t xml:space="preserve">roperty with a person who has a relevant conviction or who has engaged in relevant antisocial behaviour.  A relevant conviction is a conviction which, if it was the Tenant’s, would entitle the Tribunal to issue an eviction order.  Relevant </w:t>
       </w:r>
       <w:r>
         <w:rPr>
@@ -21587,7 +21533,7 @@
         <w:spacing w:after="120"/>
         <w:ind w:hanging="11"/>
         <w:rPr>
-          <w:ins w:id="33" w:author="Author"/>
+          <w:ins w:id="34" w:author="Author"/>
           <w:rFonts w:ascii="Arial" w:hAnsi="Arial" w:cs="Arial"/>
           <w:b/>
           <w:vanish/>
@@ -21615,7 +21561,7 @@
         <w:spacing w:after="120"/>
         <w:ind w:hanging="11"/>
         <w:rPr>
-          <w:ins w:id="34" w:author="Author"/>
+          <w:ins w:id="35" w:author="Author"/>
           <w:rFonts w:ascii="Arial" w:hAnsi="Arial" w:cs="Arial"/>
           <w:b/>
           <w:vanish/>
@@ -21643,7 +21589,7 @@
         <w:spacing w:after="120"/>
         <w:ind w:hanging="11"/>
         <w:rPr>
-          <w:ins w:id="35" w:author="Author"/>
+          <w:ins w:id="36" w:author="Author"/>
           <w:rFonts w:ascii="Arial" w:hAnsi="Arial" w:cs="Arial"/>
           <w:b/>
           <w:vanish/>
@@ -21671,7 +21617,7 @@
         <w:spacing w:after="120"/>
         <w:ind w:hanging="11"/>
         <w:rPr>
-          <w:ins w:id="36" w:author="Author"/>
+          <w:ins w:id="37" w:author="Author"/>
           <w:rFonts w:ascii="Arial" w:hAnsi="Arial" w:cs="Arial"/>
           <w:b/>
           <w:vanish/>
@@ -21699,7 +21645,7 @@
         <w:spacing w:after="120"/>
         <w:ind w:hanging="11"/>
         <w:rPr>
-          <w:ins w:id="37" w:author="Author"/>
+          <w:ins w:id="38" w:author="Author"/>
           <w:rFonts w:ascii="Arial" w:hAnsi="Arial" w:cs="Arial"/>
           <w:b/>
           <w:vanish/>
@@ -21727,7 +21673,7 @@
         <w:spacing w:after="120"/>
         <w:ind w:hanging="11"/>
         <w:rPr>
-          <w:ins w:id="38" w:author="Author"/>
+          <w:ins w:id="39" w:author="Author"/>
           <w:rFonts w:ascii="Arial" w:hAnsi="Arial" w:cs="Arial"/>
           <w:b/>
           <w:vanish/>
@@ -21755,7 +21701,7 @@
         <w:spacing w:after="120"/>
         <w:ind w:hanging="11"/>
         <w:rPr>
-          <w:ins w:id="39" w:author="Author"/>
+          <w:ins w:id="40" w:author="Author"/>
           <w:rFonts w:ascii="Arial" w:hAnsi="Arial" w:cs="Arial"/>
           <w:b/>
           <w:vanish/>
@@ -21783,7 +21729,7 @@
         <w:spacing w:after="120"/>
         <w:ind w:hanging="11"/>
         <w:rPr>
-          <w:ins w:id="40" w:author="Author"/>
+          <w:ins w:id="41" w:author="Author"/>
           <w:rFonts w:ascii="Arial" w:hAnsi="Arial" w:cs="Arial"/>
           <w:b/>
           <w:vanish/>
@@ -21811,7 +21757,7 @@
         <w:spacing w:after="120"/>
         <w:ind w:hanging="11"/>
         <w:rPr>
-          <w:ins w:id="41" w:author="Author"/>
+          <w:ins w:id="42" w:author="Author"/>
           <w:rFonts w:ascii="Arial" w:hAnsi="Arial" w:cs="Arial"/>
           <w:b/>
           <w:vanish/>
@@ -21839,7 +21785,7 @@
         <w:spacing w:after="120"/>
         <w:ind w:hanging="11"/>
         <w:rPr>
-          <w:ins w:id="42" w:author="Author"/>
+          <w:ins w:id="43" w:author="Author"/>
           <w:rFonts w:ascii="Arial" w:hAnsi="Arial" w:cs="Arial"/>
           <w:b/>
           <w:vanish/>
@@ -21867,7 +21813,7 @@
         <w:spacing w:after="120"/>
         <w:ind w:hanging="11"/>
         <w:rPr>
-          <w:ins w:id="43" w:author="Author"/>
+          <w:ins w:id="44" w:author="Author"/>
           <w:rFonts w:ascii="Arial" w:hAnsi="Arial" w:cs="Arial"/>
           <w:b/>
           <w:vanish/>
@@ -21895,7 +21841,7 @@
         <w:spacing w:after="120"/>
         <w:ind w:hanging="11"/>
         <w:rPr>
-          <w:ins w:id="44" w:author="Author"/>
+          <w:ins w:id="45" w:author="Author"/>
           <w:rFonts w:ascii="Arial" w:hAnsi="Arial" w:cs="Arial"/>
           <w:b/>
           <w:vanish/>
@@ -21923,7 +21869,7 @@
         <w:spacing w:after="120"/>
         <w:ind w:hanging="11"/>
         <w:rPr>
-          <w:ins w:id="45" w:author="Author"/>
+          <w:ins w:id="46" w:author="Author"/>
           <w:rFonts w:ascii="Arial" w:hAnsi="Arial" w:cs="Arial"/>
           <w:b/>
           <w:vanish/>
@@ -21951,7 +21897,7 @@
         <w:spacing w:after="120"/>
         <w:ind w:hanging="11"/>
         <w:rPr>
-          <w:ins w:id="46" w:author="Author"/>
+          <w:ins w:id="47" w:author="Author"/>
           <w:rFonts w:ascii="Arial" w:hAnsi="Arial" w:cs="Arial"/>
           <w:b/>
           <w:vanish/>
@@ -21979,7 +21925,7 @@
         <w:spacing w:after="120"/>
         <w:ind w:hanging="11"/>
         <w:rPr>
-          <w:ins w:id="47" w:author="Author"/>
+          <w:ins w:id="48" w:author="Author"/>
           <w:rFonts w:ascii="Arial" w:hAnsi="Arial" w:cs="Arial"/>
           <w:b/>
           <w:vanish/>
@@ -22007,7 +21953,7 @@
         <w:spacing w:after="120"/>
         <w:ind w:hanging="11"/>
         <w:rPr>
-          <w:ins w:id="48" w:author="Author"/>
+          <w:ins w:id="49" w:author="Author"/>
           <w:rFonts w:ascii="Arial" w:hAnsi="Arial" w:cs="Arial"/>
           <w:b/>
           <w:vanish/>
@@ -22178,7 +22124,7 @@
           <w:szCs w:val="28"/>
         </w:rPr>
       </w:pPr>
-      <w:bookmarkStart w:id="49" w:name="_Toc497899678"/>
+      <w:bookmarkStart w:id="50" w:name="_Toc497899678"/>
       <w:r>
         <w:rPr>
           <w:rFonts w:cs="Arial"/>
@@ -22188,7 +22134,7 @@
         <w:lastRenderedPageBreak/>
         <w:t>CONTENTS AND CONDITION</w:t>
       </w:r>
-      <w:bookmarkEnd w:id="49"/>
+      <w:bookmarkEnd w:id="50"/>
       <w:r>
         <w:rPr>
           <w:rFonts w:cs="Arial"/>
@@ -22309,7 +22255,7 @@
           <w:szCs w:val="28"/>
         </w:rPr>
       </w:pPr>
-      <w:bookmarkStart w:id="50" w:name="_Toc497899679"/>
+      <w:bookmarkStart w:id="51" w:name="_Toc497899679"/>
       <w:r>
         <w:rPr>
           <w:rFonts w:cs="Arial"/>
@@ -22319,7 +22265,7 @@
         <w:lastRenderedPageBreak/>
         <w:t>LOCAL AUTHORITY TAXES/CHARGES</w:t>
       </w:r>
-      <w:bookmarkEnd w:id="50"/>
+      <w:bookmarkEnd w:id="51"/>
       <w:r>
         <w:rPr>
           <w:rFonts w:cs="Arial"/>
@@ -22433,7 +22379,7 @@
           <w:szCs w:val="28"/>
         </w:rPr>
       </w:pPr>
-      <w:bookmarkStart w:id="51" w:name="_Toc497899680"/>
+      <w:bookmarkStart w:id="52" w:name="_Toc497899680"/>
       <w:r>
         <w:rPr>
           <w:rFonts w:cs="Arial"/>
@@ -22443,7 +22389,7 @@
         <w:lastRenderedPageBreak/>
         <w:t>UTILITIES</w:t>
       </w:r>
-      <w:bookmarkEnd w:id="51"/>
+      <w:bookmarkEnd w:id="52"/>
       <w:r>
         <w:rPr>
           <w:rFonts w:cs="Arial"/>
@@ -22561,7 +22507,7 @@
           <w:szCs w:val="28"/>
         </w:rPr>
       </w:pPr>
-      <w:bookmarkStart w:id="52" w:name="_Toc497899681"/>
+      <w:bookmarkStart w:id="53" w:name="_Toc497899681"/>
       <w:r>
         <w:rPr>
           <w:rFonts w:cs="Arial"/>
@@ -22571,7 +22517,7 @@
         <w:lastRenderedPageBreak/>
         <w:t>ALTERATIONS</w:t>
       </w:r>
-      <w:bookmarkEnd w:id="52"/>
+      <w:bookmarkEnd w:id="53"/>
       <w:r>
         <w:rPr>
           <w:rFonts w:cs="Arial"/>
@@ -23016,7 +22962,7 @@
           <w:szCs w:val="28"/>
         </w:rPr>
       </w:pPr>
-      <w:bookmarkStart w:id="53" w:name="_Toc497899682"/>
+      <w:bookmarkStart w:id="54" w:name="_Toc497899682"/>
       <w:r>
         <w:rPr>
           <w:rFonts w:cs="Arial"/>
@@ -23026,7 +22972,7 @@
         <w:lastRenderedPageBreak/>
         <w:t>COMMON PARTS</w:t>
       </w:r>
-      <w:bookmarkEnd w:id="53"/>
+      <w:bookmarkEnd w:id="54"/>
     </w:p>
     <w:p>
       <w:pPr>
@@ -23136,7 +23082,7 @@
           <w:szCs w:val="28"/>
         </w:rPr>
       </w:pPr>
-      <w:bookmarkStart w:id="54" w:name="_Toc497899683"/>
+      <w:bookmarkStart w:id="55" w:name="_Toc497899683"/>
       <w:r>
         <w:rPr>
           <w:rFonts w:cs="Arial"/>
@@ -23151,7 +23097,7 @@
         </w:rPr>
         <w:t>GARDEN</w:t>
       </w:r>
-      <w:bookmarkEnd w:id="54"/>
+      <w:bookmarkEnd w:id="55"/>
     </w:p>
     <w:p>
       <w:pPr>
@@ -23260,7 +23206,7 @@
           <w:rFonts w:cs="Arial"/>
         </w:rPr>
       </w:pPr>
-      <w:bookmarkStart w:id="55" w:name="_Toc497899684"/>
+      <w:bookmarkStart w:id="56" w:name="_Toc497899684"/>
       <w:r>
         <w:rPr>
           <w:rFonts w:cs="Arial"/>
@@ -23268,7 +23214,7 @@
         <w:lastRenderedPageBreak/>
         <w:t>ROOF</w:t>
       </w:r>
-      <w:bookmarkEnd w:id="55"/>
+      <w:bookmarkEnd w:id="56"/>
     </w:p>
     <w:p>
       <w:pPr>
@@ -23377,7 +23323,7 @@
           <w:rFonts w:cs="Arial"/>
         </w:rPr>
       </w:pPr>
-      <w:bookmarkStart w:id="56" w:name="_Toc497899685"/>
+      <w:bookmarkStart w:id="57" w:name="_Toc497899685"/>
       <w:r>
         <w:rPr>
           <w:rFonts w:cs="Arial"/>
@@ -23391,7 +23337,7 @@
         </w:rPr>
         <w:t>G</w:t>
       </w:r>
-      <w:bookmarkEnd w:id="56"/>
+      <w:bookmarkEnd w:id="57"/>
     </w:p>
     <w:p>
       <w:pPr>
@@ -23484,7 +23430,7 @@
           <w:rFonts w:cs="Arial"/>
         </w:rPr>
       </w:pPr>
-      <w:bookmarkStart w:id="57" w:name="_Toc497899686"/>
+      <w:bookmarkStart w:id="58" w:name="_Toc497899686"/>
       <w:r>
         <w:rPr>
           <w:rFonts w:cs="Arial"/>
@@ -23492,7 +23438,7 @@
         <w:lastRenderedPageBreak/>
         <w:t>STORAGE</w:t>
       </w:r>
-      <w:bookmarkEnd w:id="57"/>
+      <w:bookmarkEnd w:id="58"/>
     </w:p>
     <w:p>
       <w:pPr>
@@ -23605,7 +23551,7 @@
           <w:szCs w:val="28"/>
         </w:rPr>
       </w:pPr>
-      <w:bookmarkStart w:id="58" w:name="_Toc497899687"/>
+      <w:bookmarkStart w:id="59" w:name="_Toc497899687"/>
       <w:r>
         <w:rPr>
           <w:rFonts w:cs="Arial"/>
@@ -23623,7 +23569,7 @@
         </w:rPr>
         <w:t xml:space="preserve"> including liquid petroleum gas</w:t>
       </w:r>
-      <w:bookmarkEnd w:id="58"/>
+      <w:bookmarkEnd w:id="59"/>
     </w:p>
     <w:p>
       <w:pPr>
@@ -23736,7 +23682,7 @@
           <w:szCs w:val="28"/>
         </w:rPr>
       </w:pPr>
-      <w:bookmarkStart w:id="59" w:name="_Toc497899688"/>
+      <w:bookmarkStart w:id="60" w:name="_Toc497899688"/>
       <w:r>
         <w:rPr>
           <w:rFonts w:cs="Arial"/>
@@ -23746,7 +23692,7 @@
         <w:lastRenderedPageBreak/>
         <w:t>PETS</w:t>
       </w:r>
-      <w:bookmarkEnd w:id="59"/>
+      <w:bookmarkEnd w:id="60"/>
       <w:r>
         <w:rPr>
           <w:rFonts w:cs="Arial"/>
@@ -23773,7 +23719,6 @@
         <w:rPr>
           <w:rFonts w:cs="Arial"/>
         </w:rPr>
-        <w:lastRenderedPageBreak/>
         <w:fldChar w:fldCharType="begin"/>
       </w:r>
       <w:r>
@@ -23852,7 +23797,7 @@
           <w:szCs w:val="28"/>
         </w:rPr>
       </w:pPr>
-      <w:bookmarkStart w:id="60" w:name="_Toc497899689"/>
+      <w:bookmarkStart w:id="61" w:name="_Toc497899689"/>
       <w:r>
         <w:rPr>
           <w:rFonts w:cs="Arial"/>
@@ -23862,7 +23807,7 @@
         <w:lastRenderedPageBreak/>
         <w:t>SMOKING</w:t>
       </w:r>
-      <w:bookmarkEnd w:id="60"/>
+      <w:bookmarkEnd w:id="61"/>
     </w:p>
     <w:p>
       <w:pPr>
@@ -23976,7 +23921,7 @@
         </w:rPr>
         <w:br w:type="page"/>
       </w:r>
-      <w:bookmarkStart w:id="61" w:name="_Toc497899690"/>
+      <w:bookmarkStart w:id="62" w:name="_Toc497899690"/>
       <w:r>
         <w:rPr>
           <w:rFonts w:cs="Arial"/>
@@ -23986,7 +23931,7 @@
         <w:lastRenderedPageBreak/>
         <w:t>ADDITIONAL TENANCY TERMS</w:t>
       </w:r>
-      <w:bookmarkEnd w:id="61"/>
+      <w:bookmarkEnd w:id="62"/>
     </w:p>
     <w:p>
       <w:pPr>
@@ -24101,7 +24046,7 @@
         </w:rPr>
         <w:br w:type="page"/>
       </w:r>
-      <w:bookmarkStart w:id="62" w:name="_Toc497899691"/>
+      <w:bookmarkStart w:id="63" w:name="_Toc497899691"/>
       <w:r>
         <w:rPr>
           <w:rFonts w:cs="Arial"/>
@@ -24111,7 +24056,7 @@
         <w:lastRenderedPageBreak/>
         <w:t>THE GUARANTOR</w:t>
       </w:r>
-      <w:bookmarkEnd w:id="62"/>
+      <w:bookmarkEnd w:id="63"/>
     </w:p>
     <w:p>
       <w:pPr>
@@ -24352,7 +24297,7 @@
           <w:szCs w:val="28"/>
         </w:rPr>
       </w:pPr>
-      <w:bookmarkStart w:id="63" w:name="_Toc497899692"/>
+      <w:bookmarkStart w:id="64" w:name="_Toc497899692"/>
       <w:r>
         <w:rPr>
           <w:rFonts w:cs="Arial"/>
@@ -24361,7 +24306,7 @@
         </w:rPr>
         <w:t>DECLARATIONS</w:t>
       </w:r>
-      <w:bookmarkEnd w:id="63"/>
+      <w:bookmarkEnd w:id="64"/>
     </w:p>
     <w:p>
       <w:pPr>
@@ -24741,8 +24686,8 @@
           <w:szCs w:val="24"/>
         </w:rPr>
       </w:pPr>
-      <w:bookmarkStart w:id="64" w:name="_Toc495589975"/>
-      <w:bookmarkStart w:id="65" w:name="_Toc495593660"/>
+      <w:bookmarkStart w:id="65" w:name="_Toc495589975"/>
+      <w:bookmarkStart w:id="66" w:name="_Toc495593660"/>
       <w:r>
         <w:rPr>
           <w:rFonts w:cs="Arial"/>
@@ -24751,8 +24696,8 @@
         </w:rPr>
         <w:t>Private residential tenancies are not subject to the Requirements of Writing (Scotland) Act 1995, so this Agreement can be ‘signed’ by the Tenant(s) and Landlord(s) typing their names into the electronic document and sending it by email if all parties agree to this. A physical copy can be signed instead if this is preferred.</w:t>
       </w:r>
-      <w:bookmarkEnd w:id="64"/>
       <w:bookmarkEnd w:id="65"/>
+      <w:bookmarkEnd w:id="66"/>
       <w:r>
         <w:rPr>
           <w:rFonts w:cs="Arial"/>
@@ -29470,14 +29415,14 @@
           <w:rFonts w:cs="Arial"/>
         </w:rPr>
       </w:pPr>
-      <w:bookmarkStart w:id="66" w:name="_Ref487097927"/>
+      <w:bookmarkStart w:id="67" w:name="_Ref487097927"/>
       <w:r>
         <w:rPr>
           <w:rFonts w:cs="Arial"/>
         </w:rPr>
         <w:t>Reasonable Care</w:t>
       </w:r>
-      <w:bookmarkEnd w:id="66"/>
+      <w:bookmarkEnd w:id="67"/>
     </w:p>
     <w:p>
       <w:pPr>
@@ -30542,14 +30487,14 @@
           <w:rFonts w:cs="Arial"/>
         </w:rPr>
       </w:pPr>
-      <w:bookmarkStart w:id="67" w:name="_Ref487096232"/>
+      <w:bookmarkStart w:id="68" w:name="_Ref487096232"/>
       <w:r>
         <w:rPr>
           <w:rFonts w:cs="Arial"/>
         </w:rPr>
         <w:t>Gas Safety</w:t>
       </w:r>
-      <w:bookmarkEnd w:id="67"/>
+      <w:bookmarkEnd w:id="68"/>
     </w:p>
     <w:p>
       <w:pPr>
@@ -30803,14 +30748,14 @@
           <w:rFonts w:cs="Arial"/>
         </w:rPr>
       </w:pPr>
-      <w:bookmarkStart w:id="68" w:name="_Ref487096251"/>
+      <w:bookmarkStart w:id="69" w:name="_Ref487096251"/>
       <w:r>
         <w:rPr>
           <w:rFonts w:cs="Arial"/>
         </w:rPr>
         <w:t>Electrical Safety</w:t>
       </w:r>
-      <w:bookmarkEnd w:id="68"/>
+      <w:bookmarkEnd w:id="69"/>
       <w:r>
         <w:rPr>
           <w:rFonts w:cs="Arial"/>
@@ -31643,14 +31588,14 @@
           <w:rFonts w:cs="Arial"/>
         </w:rPr>
       </w:pPr>
-      <w:bookmarkStart w:id="69" w:name="_Ref487096274"/>
+      <w:bookmarkStart w:id="70" w:name="_Ref487096274"/>
       <w:r>
         <w:rPr>
           <w:rFonts w:cs="Arial"/>
         </w:rPr>
         <w:t>Energy Performance Certificate</w:t>
       </w:r>
-      <w:bookmarkEnd w:id="69"/>
+      <w:bookmarkEnd w:id="70"/>
       <w:r>
         <w:rPr>
           <w:rFonts w:cs="Arial"/>
@@ -37242,7 +37187,7 @@
           <w:szCs w:val="24"/>
         </w:rPr>
       </w:pPr>
-      <w:bookmarkStart w:id="70" w:name="_Ref487018414"/>
+      <w:bookmarkStart w:id="71" w:name="_Ref487018414"/>
       <w:r>
         <w:rPr>
           <w:rFonts w:cs="Arial"/>
@@ -37252,7 +37197,7 @@
         </w:rPr>
         <w:t>Unlawful Eviction</w:t>
       </w:r>
-      <w:bookmarkEnd w:id="70"/>
+      <w:bookmarkEnd w:id="71"/>
     </w:p>
     <w:p>
       <w:pPr>
@@ -38626,8 +38571,6 @@
         </w:rPr>
         <w:t>Tenancy Terms</w:t>
       </w:r>
-      <w:bookmarkStart w:id="71" w:name="_GoBack"/>
-      <w:bookmarkEnd w:id="71"/>
     </w:p>
     <w:p>
       <w:pPr>
@@ -42298,7 +42241,7 @@
       <w:rPr>
         <w:noProof/>
       </w:rPr>
-      <w:t>60</w:t>
+      <w:t>7</w:t>
     </w:r>
     <w:r>
       <w:rPr>
@@ -50047,7 +49990,7 @@
 </file>
 
 <file path=customXml/itemProps2.xml><?xml version="1.0" encoding="utf-8"?>
-<ds:datastoreItem xmlns:ds="http://schemas.openxmlformats.org/officeDocument/2006/customXml" ds:itemID="{935D8FF5-3DE2-9345-8FF8-5ADD87CB3C9B}">
+<ds:datastoreItem xmlns:ds="http://schemas.openxmlformats.org/officeDocument/2006/customXml" ds:itemID="{952D591F-6E87-AB42-BA0E-633FCA8C10E7}">
   <ds:schemaRefs>
     <ds:schemaRef ds:uri="http://schemas.openxmlformats.org/officeDocument/2006/bibliography"/>
   </ds:schemaRefs>

</xml_diff>

<commit_message>
MGS-3795 adding missing text ('date'
</commit_message>
<xml_diff>
--- a/housing-service/src/main/resources/templates/model-tenancy-agreement-with-notes.docx
+++ b/housing-service/src/main/resources/templates/model-tenancy-agreement-with-notes.docx
@@ -4624,25 +4624,7 @@
           <w:sz w:val="24"/>
           <w:szCs w:val="24"/>
         </w:rPr>
-        <w:t xml:space="preserve">contain square brackets [     </w:t>
-      </w:r>
-      <w:proofErr w:type="gramStart"/>
-      <w:r>
-        <w:rPr>
-          <w:rFonts w:cs="Arial"/>
-          <w:sz w:val="24"/>
-          <w:szCs w:val="24"/>
-        </w:rPr>
-        <w:t xml:space="preserve">  ]</w:t>
-      </w:r>
-      <w:proofErr w:type="gramEnd"/>
-      <w:r>
-        <w:rPr>
-          <w:rFonts w:cs="Arial"/>
-          <w:sz w:val="24"/>
-          <w:szCs w:val="24"/>
-        </w:rPr>
-        <w:t xml:space="preserve">, </w:t>
+        <w:t xml:space="preserve">contain square brackets [       ], </w:t>
       </w:r>
       <w:r>
         <w:rPr>
@@ -6697,25 +6679,7 @@
           <w:sz w:val="24"/>
           <w:szCs w:val="24"/>
         </w:rPr>
-        <w:t xml:space="preserve">The Tribunal: </w:t>
-      </w:r>
-      <w:proofErr w:type="gramStart"/>
-      <w:r>
-        <w:rPr>
-          <w:rFonts w:cs="Arial"/>
-          <w:sz w:val="24"/>
-          <w:szCs w:val="24"/>
-        </w:rPr>
-        <w:t>the</w:t>
-      </w:r>
-      <w:proofErr w:type="gramEnd"/>
-      <w:r>
-        <w:rPr>
-          <w:rFonts w:cs="Arial"/>
-          <w:sz w:val="24"/>
-          <w:szCs w:val="24"/>
-        </w:rPr>
-        <w:t xml:space="preserve"> First-tier Tribunal for Scotland Housing and Property Chamber, the body which deals with all civil disputes arising from a private residential tenancy.</w:t>
+        <w:t>The Tribunal: the First-tier Tribunal for Scotland Housing and Property Chamber, the body which deals with all civil disputes arising from a private residential tenancy.</w:t>
       </w:r>
     </w:p>
     <w:p>
@@ -6838,25 +6802,7 @@
           <w:sz w:val="24"/>
           <w:szCs w:val="24"/>
         </w:rPr>
-        <w:t xml:space="preserve">tandard: sets limits on the number of people who can occupy a house, relative to both the number and floor area of the rooms available as sleeping accommodation. For this purpose, children aged at least one but less than 10 </w:t>
-      </w:r>
-      <w:proofErr w:type="gramStart"/>
-      <w:r>
-        <w:rPr>
-          <w:rFonts w:cs="Arial"/>
-          <w:sz w:val="24"/>
-          <w:szCs w:val="24"/>
-        </w:rPr>
-        <w:t>count</w:t>
-      </w:r>
-      <w:proofErr w:type="gramEnd"/>
-      <w:r>
-        <w:rPr>
-          <w:rFonts w:cs="Arial"/>
-          <w:sz w:val="24"/>
-          <w:szCs w:val="24"/>
-        </w:rPr>
-        <w:t xml:space="preserve"> as half of a person, while children under the age of one do not count at all. Rooms of less than 50 square feet are not taken into account.</w:t>
+        <w:t>tandard: sets limits on the number of people who can occupy a house, relative to both the number and floor area of the rooms available as sleeping accommodation. For this purpose, children aged at least one but less than 10 count as half of a person, while children under the age of one do not count at all. Rooms of less than 50 square feet are not taken into account.</w:t>
       </w:r>
     </w:p>
     <w:p>
@@ -7116,27 +7062,7 @@
           <w:sz w:val="24"/>
           <w:szCs w:val="24"/>
         </w:rPr>
-        <w:t xml:space="preserve"> and Address(</w:t>
-      </w:r>
-      <w:proofErr w:type="spellStart"/>
-      <w:r>
-        <w:rPr>
-          <w:rFonts w:cs="Arial"/>
-          <w:b/>
-          <w:sz w:val="24"/>
-          <w:szCs w:val="24"/>
-        </w:rPr>
-        <w:t>es</w:t>
-      </w:r>
-      <w:proofErr w:type="spellEnd"/>
-      <w:r>
-        <w:rPr>
-          <w:rFonts w:cs="Arial"/>
-          <w:b/>
-          <w:sz w:val="24"/>
-          <w:szCs w:val="24"/>
-        </w:rPr>
-        <w:t>)</w:t>
+        <w:t xml:space="preserve"> and Address(es)</w:t>
       </w:r>
       <w:r>
         <w:rPr>
@@ -7186,25 +7112,7 @@
           <w:sz w:val="24"/>
           <w:szCs w:val="24"/>
         </w:rPr>
-        <w:t>«</w:t>
-      </w:r>
-      <w:proofErr w:type="spellStart"/>
-      <w:r>
-        <w:rPr>
-          <w:rFonts w:cs="Arial"/>
-          <w:sz w:val="24"/>
-          <w:szCs w:val="24"/>
-        </w:rPr>
-        <w:t>tenantNamesAndAddresses</w:t>
-      </w:r>
-      <w:proofErr w:type="spellEnd"/>
-      <w:r>
-        <w:rPr>
-          <w:rFonts w:cs="Arial"/>
-          <w:sz w:val="24"/>
-          <w:szCs w:val="24"/>
-        </w:rPr>
-        <w:t>»</w:t>
+        <w:t>«tenantNamesAndAddresses»</w:t>
       </w:r>
       <w:r>
         <w:rPr>
@@ -7314,25 +7222,7 @@
           <w:sz w:val="24"/>
           <w:szCs w:val="24"/>
         </w:rPr>
-        <w:t>Email address(</w:t>
-      </w:r>
-      <w:proofErr w:type="spellStart"/>
-      <w:r>
-        <w:rPr>
-          <w:rFonts w:cs="Arial"/>
-          <w:sz w:val="24"/>
-          <w:szCs w:val="24"/>
-        </w:rPr>
-        <w:t>es</w:t>
-      </w:r>
-      <w:proofErr w:type="spellEnd"/>
-      <w:r>
-        <w:rPr>
-          <w:rFonts w:cs="Arial"/>
-          <w:sz w:val="24"/>
-          <w:szCs w:val="24"/>
-        </w:rPr>
-        <w:t xml:space="preserve">):  </w:t>
+        <w:t xml:space="preserve">Email address(es):  </w:t>
       </w:r>
     </w:p>
     <w:p>
@@ -7629,25 +7519,7 @@
           <w:sz w:val="24"/>
           <w:szCs w:val="24"/>
         </w:rPr>
-        <w:t>«</w:t>
-      </w:r>
-      <w:proofErr w:type="spellStart"/>
-      <w:r>
-        <w:rPr>
-          <w:rFonts w:cs="Arial"/>
-          <w:sz w:val="24"/>
-          <w:szCs w:val="24"/>
-        </w:rPr>
-        <w:t>lettingAgentName</w:t>
-      </w:r>
-      <w:proofErr w:type="spellEnd"/>
-      <w:r>
-        <w:rPr>
-          <w:rFonts w:cs="Arial"/>
-          <w:sz w:val="24"/>
-          <w:szCs w:val="24"/>
-        </w:rPr>
-        <w:t>»</w:t>
+        <w:t>«lettingAgentName»</w:t>
       </w:r>
       <w:r>
         <w:rPr>
@@ -7724,25 +7596,7 @@
           <w:sz w:val="24"/>
           <w:szCs w:val="24"/>
         </w:rPr>
-        <w:t>«</w:t>
-      </w:r>
-      <w:proofErr w:type="spellStart"/>
-      <w:r>
-        <w:rPr>
-          <w:rFonts w:cs="Arial"/>
-          <w:sz w:val="24"/>
-          <w:szCs w:val="24"/>
-        </w:rPr>
-        <w:t>lettingAgentAddress</w:t>
-      </w:r>
-      <w:proofErr w:type="spellEnd"/>
-      <w:r>
-        <w:rPr>
-          <w:rFonts w:cs="Arial"/>
-          <w:sz w:val="24"/>
-          <w:szCs w:val="24"/>
-        </w:rPr>
-        <w:t>»</w:t>
+        <w:t>«lettingAgentAddress»</w:t>
       </w:r>
       <w:r>
         <w:rPr>
@@ -7819,25 +7673,7 @@
           <w:sz w:val="24"/>
           <w:szCs w:val="24"/>
         </w:rPr>
-        <w:t>«</w:t>
-      </w:r>
-      <w:proofErr w:type="spellStart"/>
-      <w:r>
-        <w:rPr>
-          <w:rFonts w:cs="Arial"/>
-          <w:sz w:val="24"/>
-          <w:szCs w:val="24"/>
-        </w:rPr>
-        <w:t>lettingAgentPhone</w:t>
-      </w:r>
-      <w:proofErr w:type="spellEnd"/>
-      <w:r>
-        <w:rPr>
-          <w:rFonts w:cs="Arial"/>
-          <w:sz w:val="24"/>
-          <w:szCs w:val="24"/>
-        </w:rPr>
-        <w:t>»</w:t>
+        <w:t>«lettingAgentPhone»</w:t>
       </w:r>
       <w:r>
         <w:rPr>
@@ -8000,25 +7836,7 @@
           <w:sz w:val="24"/>
           <w:szCs w:val="24"/>
         </w:rPr>
-        <w:t>«</w:t>
-      </w:r>
-      <w:proofErr w:type="spellStart"/>
-      <w:r>
-        <w:rPr>
-          <w:rFonts w:cs="Arial"/>
-          <w:sz w:val="24"/>
-          <w:szCs w:val="24"/>
-        </w:rPr>
-        <w:t>lettingAgentEmail</w:t>
-      </w:r>
-      <w:proofErr w:type="spellEnd"/>
-      <w:r>
-        <w:rPr>
-          <w:rFonts w:cs="Arial"/>
-          <w:sz w:val="24"/>
-          <w:szCs w:val="24"/>
-        </w:rPr>
-        <w:t>»</w:t>
+        <w:t>«lettingAgentEmail»</w:t>
       </w:r>
       <w:r>
         <w:rPr>
@@ -8095,25 +7913,7 @@
           <w:sz w:val="24"/>
           <w:szCs w:val="24"/>
         </w:rPr>
-        <w:t>«</w:t>
-      </w:r>
-      <w:proofErr w:type="spellStart"/>
-      <w:r>
-        <w:rPr>
-          <w:rFonts w:cs="Arial"/>
-          <w:sz w:val="24"/>
-          <w:szCs w:val="24"/>
-        </w:rPr>
-        <w:t>lettingAgentServices</w:t>
-      </w:r>
-      <w:proofErr w:type="spellEnd"/>
-      <w:r>
-        <w:rPr>
-          <w:rFonts w:cs="Arial"/>
-          <w:sz w:val="24"/>
-          <w:szCs w:val="24"/>
-        </w:rPr>
-        <w:t>»</w:t>
+        <w:t>«lettingAgentServices»</w:t>
       </w:r>
       <w:r>
         <w:rPr>
@@ -8508,23 +8308,13 @@
         </w:rPr>
         <w:t>(</w:t>
       </w:r>
-      <w:proofErr w:type="spellStart"/>
-      <w:r>
-        <w:rPr>
-          <w:rFonts w:cs="Arial"/>
-          <w:sz w:val="24"/>
-          <w:szCs w:val="24"/>
-        </w:rPr>
-        <w:t>es</w:t>
-      </w:r>
-      <w:proofErr w:type="spellEnd"/>
-      <w:r>
-        <w:rPr>
-          <w:rFonts w:cs="Arial"/>
-          <w:sz w:val="24"/>
-          <w:szCs w:val="24"/>
-        </w:rPr>
-        <w:t>)</w:t>
+      <w:r>
+        <w:rPr>
+          <w:rFonts w:cs="Arial"/>
+          <w:sz w:val="24"/>
+          <w:szCs w:val="24"/>
+        </w:rPr>
+        <w:t>es)</w:t>
       </w:r>
       <w:r>
         <w:rPr>
@@ -8581,25 +8371,7 @@
           <w:sz w:val="24"/>
           <w:szCs w:val="24"/>
         </w:rPr>
-        <w:t>«</w:t>
-      </w:r>
-      <w:proofErr w:type="spellStart"/>
-      <w:r>
-        <w:rPr>
-          <w:rFonts w:cs="Arial"/>
-          <w:sz w:val="24"/>
-          <w:szCs w:val="24"/>
-        </w:rPr>
-        <w:t>landlordEmails</w:t>
-      </w:r>
-      <w:proofErr w:type="spellEnd"/>
-      <w:r>
-        <w:rPr>
-          <w:rFonts w:cs="Arial"/>
-          <w:sz w:val="24"/>
-          <w:szCs w:val="24"/>
-        </w:rPr>
-        <w:t>»</w:t>
+        <w:t>«landlordEmails»</w:t>
       </w:r>
       <w:r>
         <w:rPr>
@@ -9785,25 +9557,7 @@
           <w:sz w:val="24"/>
           <w:szCs w:val="24"/>
         </w:rPr>
-        <w:t>«</w:t>
-      </w:r>
-      <w:proofErr w:type="spellStart"/>
-      <w:r>
-        <w:rPr>
-          <w:rFonts w:cs="Arial"/>
-          <w:sz w:val="24"/>
-          <w:szCs w:val="24"/>
-        </w:rPr>
-        <w:t>propertyAddress</w:t>
-      </w:r>
-      <w:proofErr w:type="spellEnd"/>
-      <w:r>
-        <w:rPr>
-          <w:rFonts w:cs="Arial"/>
-          <w:sz w:val="24"/>
-          <w:szCs w:val="24"/>
-        </w:rPr>
-        <w:t>»</w:t>
+        <w:t>«propertyAddress»</w:t>
       </w:r>
       <w:r>
         <w:rPr>
@@ -9955,25 +9709,7 @@
           <w:sz w:val="24"/>
           <w:szCs w:val="24"/>
         </w:rPr>
-        <w:t>«</w:t>
-      </w:r>
-      <w:proofErr w:type="spellStart"/>
-      <w:r>
-        <w:rPr>
-          <w:rFonts w:cs="Arial"/>
-          <w:sz w:val="24"/>
-          <w:szCs w:val="24"/>
-        </w:rPr>
-        <w:t>propertyType</w:t>
-      </w:r>
-      <w:proofErr w:type="spellEnd"/>
-      <w:r>
-        <w:rPr>
-          <w:rFonts w:cs="Arial"/>
-          <w:sz w:val="24"/>
-          <w:szCs w:val="24"/>
-        </w:rPr>
-        <w:t>»</w:t>
+        <w:t>«propertyType»</w:t>
       </w:r>
       <w:r>
         <w:rPr>
@@ -10347,25 +10083,7 @@
           <w:sz w:val="24"/>
           <w:szCs w:val="24"/>
         </w:rPr>
-        <w:t>«</w:t>
-      </w:r>
-      <w:proofErr w:type="spellStart"/>
-      <w:r>
-        <w:rPr>
-          <w:rFonts w:cs="Arial"/>
-          <w:sz w:val="24"/>
-          <w:szCs w:val="24"/>
-        </w:rPr>
-        <w:t>excludedAreasFacilities</w:t>
-      </w:r>
-      <w:proofErr w:type="spellEnd"/>
-      <w:r>
-        <w:rPr>
-          <w:rFonts w:cs="Arial"/>
-          <w:sz w:val="24"/>
-          <w:szCs w:val="24"/>
-        </w:rPr>
-        <w:t>»</w:t>
+        <w:t>«excludedAreasFacilities»</w:t>
       </w:r>
       <w:r>
         <w:rPr>
@@ -11740,27 +11458,623 @@
           <w:sz w:val="24"/>
           <w:szCs w:val="24"/>
         </w:rPr>
+        <w:t>«rentAmount»</w:t>
+      </w:r>
+      <w:r>
+        <w:rPr>
+          <w:rFonts w:cs="Arial"/>
+          <w:b/>
+          <w:sz w:val="24"/>
+          <w:szCs w:val="24"/>
+        </w:rPr>
+        <w:fldChar w:fldCharType="end"/>
+      </w:r>
+      <w:r>
+        <w:rPr>
+          <w:rFonts w:cs="Arial"/>
+          <w:b/>
+          <w:sz w:val="24"/>
+          <w:szCs w:val="24"/>
+        </w:rPr>
+        <w:t xml:space="preserve"> </w:t>
+      </w:r>
+      <w:r>
+        <w:rPr>
+          <w:rFonts w:cs="Arial"/>
+          <w:b/>
+          <w:sz w:val="24"/>
+          <w:szCs w:val="24"/>
+        </w:rPr>
+        <w:t xml:space="preserve">a </w:t>
+      </w:r>
+      <w:r>
+        <w:rPr>
+          <w:rFonts w:cs="Arial"/>
+          <w:b/>
+          <w:sz w:val="24"/>
+          <w:szCs w:val="24"/>
+        </w:rPr>
+        <w:fldChar w:fldCharType="begin"/>
+      </w:r>
+      <w:r>
+        <w:rPr>
+          <w:rFonts w:cs="Arial"/>
+          <w:b/>
+          <w:sz w:val="24"/>
+          <w:szCs w:val="24"/>
+        </w:rPr>
+        <w:instrText xml:space="preserve"> MERGEFIELD rentPaymentFrequency \* MERGEFORMAT </w:instrText>
+      </w:r>
+      <w:r>
+        <w:rPr>
+          <w:rFonts w:cs="Arial"/>
+          <w:b/>
+          <w:sz w:val="24"/>
+          <w:szCs w:val="24"/>
+        </w:rPr>
+        <w:fldChar w:fldCharType="separate"/>
+      </w:r>
+      <w:r>
+        <w:rPr>
+          <w:rFonts w:cs="Arial"/>
+          <w:b/>
+          <w:sz w:val="24"/>
+          <w:szCs w:val="24"/>
+        </w:rPr>
+        <w:t>«rentPaymentFrequency»</w:t>
+      </w:r>
+      <w:r>
+        <w:rPr>
+          <w:rFonts w:cs="Arial"/>
+          <w:b/>
+          <w:sz w:val="24"/>
+          <w:szCs w:val="24"/>
+        </w:rPr>
+        <w:fldChar w:fldCharType="end"/>
+      </w:r>
+      <w:r>
+        <w:rPr>
+          <w:rFonts w:cs="Arial"/>
+          <w:b/>
+          <w:sz w:val="24"/>
+          <w:szCs w:val="24"/>
+        </w:rPr>
+        <w:t xml:space="preserve"> payable in </w:t>
+      </w:r>
+      <w:r>
+        <w:rPr>
+          <w:rFonts w:cs="Arial"/>
+          <w:b/>
+          <w:sz w:val="24"/>
+          <w:szCs w:val="24"/>
+        </w:rPr>
+        <w:fldChar w:fldCharType="begin"/>
+      </w:r>
+      <w:r>
+        <w:rPr>
+          <w:rFonts w:cs="Arial"/>
+          <w:b/>
+          <w:sz w:val="24"/>
+          <w:szCs w:val="24"/>
+        </w:rPr>
+        <w:instrText xml:space="preserve"> MERGEFIELD advanceOrArrears \* MERGEFORMAT </w:instrText>
+      </w:r>
+      <w:r>
+        <w:rPr>
+          <w:rFonts w:cs="Arial"/>
+          <w:b/>
+          <w:sz w:val="24"/>
+          <w:szCs w:val="24"/>
+        </w:rPr>
+        <w:fldChar w:fldCharType="separate"/>
+      </w:r>
+      <w:r>
+        <w:rPr>
+          <w:rFonts w:cs="Arial"/>
+          <w:b/>
+          <w:sz w:val="24"/>
+          <w:szCs w:val="24"/>
+        </w:rPr>
+        <w:t>«advanceOrArrears»</w:t>
+      </w:r>
+      <w:r>
+        <w:rPr>
+          <w:rFonts w:cs="Arial"/>
+          <w:b/>
+          <w:sz w:val="24"/>
+          <w:szCs w:val="24"/>
+        </w:rPr>
+        <w:fldChar w:fldCharType="end"/>
+      </w:r>
+    </w:p>
+    <w:p>
+      <w:pPr>
+        <w:rPr>
+          <w:rFonts w:cs="Arial"/>
+          <w:b/>
+          <w:sz w:val="24"/>
+          <w:szCs w:val="24"/>
+        </w:rPr>
+      </w:pPr>
+    </w:p>
+    <w:p>
+      <w:pPr>
+        <w:rPr>
+          <w:rFonts w:cs="Arial"/>
+          <w:b/>
+          <w:sz w:val="24"/>
+          <w:szCs w:val="24"/>
+        </w:rPr>
+      </w:pPr>
+      <w:r>
+        <w:rPr>
+          <w:rFonts w:cs="Arial"/>
+          <w:b/>
+          <w:sz w:val="24"/>
+          <w:szCs w:val="24"/>
+        </w:rPr>
+        <w:t xml:space="preserve">The first payment will be paid </w:t>
+      </w:r>
+      <w:r>
+        <w:rPr>
+          <w:rFonts w:cs="Arial"/>
+          <w:b/>
+          <w:sz w:val="24"/>
+          <w:szCs w:val="24"/>
+        </w:rPr>
+        <w:t xml:space="preserve">on </w:t>
+      </w:r>
+      <w:r>
+        <w:rPr>
+          <w:rFonts w:cs="Arial"/>
+          <w:b/>
+          <w:sz w:val="24"/>
+          <w:szCs w:val="24"/>
+        </w:rPr>
+        <w:fldChar w:fldCharType="begin"/>
+      </w:r>
+      <w:r>
+        <w:rPr>
+          <w:rFonts w:cs="Arial"/>
+          <w:b/>
+          <w:sz w:val="24"/>
+          <w:szCs w:val="24"/>
+        </w:rPr>
+        <w:instrText xml:space="preserve"> MERGEFIELD firstPaymentDate \* MERGEFORMAT </w:instrText>
+      </w:r>
+      <w:r>
+        <w:rPr>
+          <w:rFonts w:cs="Arial"/>
+          <w:b/>
+          <w:sz w:val="24"/>
+          <w:szCs w:val="24"/>
+        </w:rPr>
+        <w:fldChar w:fldCharType="separate"/>
+      </w:r>
+      <w:r>
+        <w:rPr>
+          <w:rFonts w:cs="Arial"/>
+          <w:b/>
+          <w:sz w:val="24"/>
+          <w:szCs w:val="24"/>
+        </w:rPr>
+        <w:t>«firstPaymentDate»</w:t>
+      </w:r>
+      <w:r>
+        <w:rPr>
+          <w:rFonts w:cs="Arial"/>
+          <w:b/>
+          <w:sz w:val="24"/>
+          <w:szCs w:val="24"/>
+        </w:rPr>
+        <w:fldChar w:fldCharType="end"/>
+      </w:r>
+      <w:r>
+        <w:rPr>
+          <w:rFonts w:cs="Arial"/>
+          <w:b/>
+          <w:sz w:val="24"/>
+          <w:szCs w:val="24"/>
+        </w:rPr>
+        <w:t xml:space="preserve"> </w:t>
+      </w:r>
+      <w:r>
+        <w:rPr>
+          <w:rFonts w:cs="Arial"/>
+          <w:b/>
+          <w:sz w:val="24"/>
+          <w:szCs w:val="24"/>
+        </w:rPr>
+        <w:t>and</w:t>
+      </w:r>
+      <w:r>
+        <w:rPr>
+          <w:rFonts w:cs="Arial"/>
+          <w:b/>
+          <w:sz w:val="24"/>
+          <w:szCs w:val="24"/>
+        </w:rPr>
+        <w:t xml:space="preserve"> will be for the sum of </w:t>
+      </w:r>
+      <w:r>
+        <w:rPr>
+          <w:rFonts w:cs="Arial"/>
+          <w:b/>
+          <w:sz w:val="24"/>
+          <w:szCs w:val="24"/>
+        </w:rPr>
+        <w:t>£</w:t>
+      </w:r>
+      <w:r>
+        <w:rPr>
+          <w:rFonts w:cs="Arial"/>
+          <w:b/>
+          <w:sz w:val="24"/>
+          <w:szCs w:val="24"/>
+        </w:rPr>
+        <w:fldChar w:fldCharType="begin"/>
+      </w:r>
+      <w:r>
+        <w:rPr>
+          <w:rFonts w:cs="Arial"/>
+          <w:b/>
+          <w:sz w:val="24"/>
+          <w:szCs w:val="24"/>
+        </w:rPr>
+        <w:instrText xml:space="preserve"> MERGEFIELD firstPaymentAmount \* MERGEFORMAT </w:instrText>
+      </w:r>
+      <w:r>
+        <w:rPr>
+          <w:rFonts w:cs="Arial"/>
+          <w:b/>
+          <w:sz w:val="24"/>
+          <w:szCs w:val="24"/>
+        </w:rPr>
+        <w:fldChar w:fldCharType="separate"/>
+      </w:r>
+      <w:r>
+        <w:rPr>
+          <w:rFonts w:cs="Arial"/>
+          <w:b/>
+          <w:sz w:val="24"/>
+          <w:szCs w:val="24"/>
+        </w:rPr>
+        <w:t>«firstPaymentAmount»</w:t>
+      </w:r>
+      <w:r>
+        <w:rPr>
+          <w:rFonts w:cs="Arial"/>
+          <w:b/>
+          <w:sz w:val="24"/>
+          <w:szCs w:val="24"/>
+        </w:rPr>
+        <w:fldChar w:fldCharType="end"/>
+      </w:r>
+      <w:r>
+        <w:rPr>
+          <w:rFonts w:cs="Arial"/>
+          <w:b/>
+          <w:sz w:val="24"/>
+          <w:szCs w:val="24"/>
+        </w:rPr>
+        <w:t xml:space="preserve"> </w:t>
+      </w:r>
+      <w:r>
+        <w:rPr>
+          <w:rFonts w:cs="Arial"/>
+          <w:b/>
+          <w:sz w:val="24"/>
+          <w:szCs w:val="24"/>
+        </w:rPr>
+        <w:t>in respect of the period</w:t>
+      </w:r>
+      <w:r>
+        <w:rPr>
+          <w:rFonts w:cs="Arial"/>
+          <w:b/>
+          <w:sz w:val="24"/>
+          <w:szCs w:val="24"/>
+        </w:rPr>
+        <w:t xml:space="preserve"> </w:t>
+      </w:r>
+      <w:r>
+        <w:rPr>
+          <w:rFonts w:cs="Arial"/>
+          <w:b/>
+          <w:sz w:val="24"/>
+          <w:szCs w:val="24"/>
+        </w:rPr>
+        <w:fldChar w:fldCharType="begin"/>
+      </w:r>
+      <w:r>
+        <w:rPr>
+          <w:rFonts w:cs="Arial"/>
+          <w:b/>
+          <w:sz w:val="24"/>
+          <w:szCs w:val="24"/>
+        </w:rPr>
+        <w:instrText xml:space="preserve"> MERGEFIELD firstPaymentPeriodStart \* MERGEFORMAT </w:instrText>
+      </w:r>
+      <w:r>
+        <w:rPr>
+          <w:rFonts w:cs="Arial"/>
+          <w:b/>
+          <w:sz w:val="24"/>
+          <w:szCs w:val="24"/>
+        </w:rPr>
+        <w:fldChar w:fldCharType="separate"/>
+      </w:r>
+      <w:r>
+        <w:rPr>
+          <w:rFonts w:cs="Arial"/>
+          <w:b/>
+          <w:sz w:val="24"/>
+          <w:szCs w:val="24"/>
+        </w:rPr>
+        <w:t>«firstPaymentPeriodStart»</w:t>
+      </w:r>
+      <w:r>
+        <w:rPr>
+          <w:rFonts w:cs="Arial"/>
+          <w:b/>
+          <w:sz w:val="24"/>
+          <w:szCs w:val="24"/>
+        </w:rPr>
+        <w:fldChar w:fldCharType="end"/>
+      </w:r>
+      <w:r>
+        <w:rPr>
+          <w:rFonts w:cs="Arial"/>
+          <w:b/>
+          <w:sz w:val="24"/>
+          <w:szCs w:val="24"/>
+        </w:rPr>
+        <w:t xml:space="preserve"> </w:t>
+      </w:r>
+      <w:r>
+        <w:rPr>
+          <w:rFonts w:cs="Arial"/>
+          <w:b/>
+          <w:sz w:val="24"/>
+          <w:szCs w:val="24"/>
+        </w:rPr>
+        <w:t>to</w:t>
+      </w:r>
+      <w:r>
+        <w:rPr>
+          <w:rFonts w:cs="Arial"/>
+          <w:b/>
+          <w:sz w:val="24"/>
+          <w:szCs w:val="24"/>
+        </w:rPr>
+        <w:t xml:space="preserve"> </w:t>
+      </w:r>
+      <w:r>
+        <w:rPr>
+          <w:rFonts w:cs="Arial"/>
+          <w:b/>
+          <w:sz w:val="24"/>
+          <w:szCs w:val="24"/>
+        </w:rPr>
+        <w:fldChar w:fldCharType="begin"/>
+      </w:r>
+      <w:r>
+        <w:rPr>
+          <w:rFonts w:cs="Arial"/>
+          <w:b/>
+          <w:sz w:val="24"/>
+          <w:szCs w:val="24"/>
+        </w:rPr>
+        <w:instrText xml:space="preserve"> MERGEFIELD firstPaymentPeriodEnd \* MERGEFORMAT </w:instrText>
+      </w:r>
+      <w:r>
+        <w:rPr>
+          <w:rFonts w:cs="Arial"/>
+          <w:b/>
+          <w:sz w:val="24"/>
+          <w:szCs w:val="24"/>
+        </w:rPr>
+        <w:fldChar w:fldCharType="separate"/>
+      </w:r>
+      <w:r>
+        <w:rPr>
+          <w:rFonts w:cs="Arial"/>
+          <w:b/>
+          <w:sz w:val="24"/>
+          <w:szCs w:val="24"/>
+        </w:rPr>
+        <w:t>«firstPaymentPeriodEnd»</w:t>
+      </w:r>
+      <w:r>
+        <w:rPr>
+          <w:rFonts w:cs="Arial"/>
+          <w:b/>
+          <w:sz w:val="24"/>
+          <w:szCs w:val="24"/>
+        </w:rPr>
+        <w:fldChar w:fldCharType="end"/>
+      </w:r>
+      <w:r>
+        <w:rPr>
+          <w:rFonts w:cs="Arial"/>
+          <w:b/>
+          <w:sz w:val="24"/>
+          <w:szCs w:val="24"/>
+        </w:rPr>
+        <w:t xml:space="preserve">. </w:t>
+      </w:r>
+      <w:r>
+        <w:rPr>
+          <w:rFonts w:cs="Arial"/>
+          <w:b/>
+          <w:sz w:val="24"/>
+          <w:szCs w:val="24"/>
+        </w:rPr>
+        <w:t>(</w:t>
+      </w:r>
+      <w:r>
+        <w:rPr>
+          <w:rFonts w:cs="Arial"/>
+          <w:b/>
+          <w:sz w:val="24"/>
+          <w:szCs w:val="24"/>
+        </w:rPr>
+        <w:t xml:space="preserve">The maximum </w:t>
+      </w:r>
+      <w:r>
+        <w:rPr>
+          <w:rFonts w:cs="Arial"/>
+          <w:b/>
+          <w:sz w:val="24"/>
+          <w:szCs w:val="24"/>
+        </w:rPr>
+        <w:t xml:space="preserve">amount of </w:t>
+      </w:r>
+      <w:r>
+        <w:rPr>
+          <w:rFonts w:cs="Arial"/>
+          <w:b/>
+          <w:sz w:val="24"/>
+          <w:szCs w:val="24"/>
+        </w:rPr>
+        <w:t xml:space="preserve">rent which can be paid in advance is 6 months’ </w:t>
+      </w:r>
+      <w:r>
+        <w:rPr>
+          <w:rFonts w:cs="Arial"/>
+          <w:b/>
+          <w:sz w:val="24"/>
+          <w:szCs w:val="24"/>
+        </w:rPr>
+        <w:t>rent</w:t>
+      </w:r>
+      <w:r>
+        <w:rPr>
+          <w:rFonts w:cs="Arial"/>
+          <w:b/>
+          <w:sz w:val="24"/>
+          <w:szCs w:val="24"/>
+        </w:rPr>
+        <w:t>.</w:t>
+      </w:r>
+      <w:r>
+        <w:rPr>
+          <w:rFonts w:cs="Arial"/>
+          <w:b/>
+          <w:sz w:val="24"/>
+          <w:szCs w:val="24"/>
+        </w:rPr>
+        <w:t>)</w:t>
+      </w:r>
+    </w:p>
+    <w:p>
+      <w:pPr>
+        <w:rPr>
+          <w:rFonts w:cs="Arial"/>
+          <w:b/>
+          <w:sz w:val="24"/>
+          <w:szCs w:val="24"/>
+        </w:rPr>
+      </w:pPr>
+    </w:p>
+    <w:p>
+      <w:pPr>
+        <w:rPr>
+          <w:rFonts w:cs="Arial"/>
+          <w:b/>
+          <w:sz w:val="24"/>
+          <w:szCs w:val="24"/>
+        </w:rPr>
+      </w:pPr>
+      <w:r>
+        <w:rPr>
+          <w:rFonts w:cs="Arial"/>
+          <w:b/>
+          <w:sz w:val="24"/>
+          <w:szCs w:val="24"/>
+        </w:rPr>
+        <w:t xml:space="preserve">Thereafter </w:t>
+      </w:r>
+      <w:r>
+        <w:rPr>
+          <w:rFonts w:cs="Arial"/>
+          <w:b/>
+          <w:sz w:val="24"/>
+          <w:szCs w:val="24"/>
+        </w:rPr>
+        <w:t xml:space="preserve">payments </w:t>
+      </w:r>
+      <w:r>
+        <w:rPr>
+          <w:rFonts w:cs="Arial"/>
+          <w:b/>
+          <w:sz w:val="24"/>
+          <w:szCs w:val="24"/>
+        </w:rPr>
+        <w:t xml:space="preserve">of </w:t>
+      </w:r>
+      <w:r>
+        <w:rPr>
+          <w:rFonts w:cs="Arial"/>
+          <w:b/>
+          <w:sz w:val="24"/>
+          <w:szCs w:val="24"/>
+        </w:rPr>
+        <w:t>£</w:t>
+      </w:r>
+      <w:r>
+        <w:rPr>
+          <w:rFonts w:cs="Arial"/>
+          <w:b/>
+          <w:sz w:val="24"/>
+          <w:szCs w:val="24"/>
+        </w:rPr>
+        <w:fldChar w:fldCharType="begin"/>
+      </w:r>
+      <w:r>
+        <w:rPr>
+          <w:rFonts w:cs="Arial"/>
+          <w:b/>
+          <w:sz w:val="24"/>
+          <w:szCs w:val="24"/>
+        </w:rPr>
+        <w:instrText xml:space="preserve"> MERGEFIELD rentAmount \* MERGEFORMAT </w:instrText>
+      </w:r>
+      <w:r>
+        <w:rPr>
+          <w:rFonts w:cs="Arial"/>
+          <w:b/>
+          <w:sz w:val="24"/>
+          <w:szCs w:val="24"/>
+        </w:rPr>
+        <w:fldChar w:fldCharType="separate"/>
+      </w:r>
+      <w:r>
+        <w:rPr>
+          <w:rFonts w:cs="Arial"/>
+          <w:b/>
+          <w:sz w:val="24"/>
+          <w:szCs w:val="24"/>
+        </w:rPr>
         <w:t>«</w:t>
       </w:r>
-      <w:proofErr w:type="spellStart"/>
-      <w:r>
-        <w:rPr>
-          <w:rFonts w:cs="Arial"/>
-          <w:b/>
-          <w:sz w:val="24"/>
-          <w:szCs w:val="24"/>
-        </w:rPr>
-        <w:t>rentAmount</w:t>
-      </w:r>
-      <w:proofErr w:type="spellEnd"/>
-      <w:r>
-        <w:rPr>
-          <w:rFonts w:cs="Arial"/>
-          <w:b/>
-          <w:sz w:val="24"/>
-          <w:szCs w:val="24"/>
-        </w:rPr>
-        <w:t>»</w:t>
+      <w:r>
+        <w:rPr>
+          <w:rFonts w:cs="Arial"/>
+          <w:b/>
+          <w:sz w:val="24"/>
+          <w:szCs w:val="24"/>
+        </w:rPr>
+        <w:t>originalR</w:t>
+      </w:r>
+      <w:r>
+        <w:rPr>
+          <w:rFonts w:cs="Arial"/>
+          <w:b/>
+          <w:sz w:val="24"/>
+          <w:szCs w:val="24"/>
+        </w:rPr>
+        <w:t>entAmount»</w:t>
       </w:r>
       <w:r>
         <w:rPr>
@@ -11787,7 +12101,43 @@
           <w:sz w:val="24"/>
           <w:szCs w:val="24"/>
         </w:rPr>
-        <w:t xml:space="preserve">a </w:t>
+        <w:t>must be</w:t>
+      </w:r>
+      <w:r>
+        <w:rPr>
+          <w:rFonts w:cs="Arial"/>
+          <w:b/>
+          <w:sz w:val="24"/>
+          <w:szCs w:val="24"/>
+        </w:rPr>
+        <w:t xml:space="preserve"> </w:t>
+      </w:r>
+      <w:r>
+        <w:rPr>
+          <w:rFonts w:cs="Arial"/>
+          <w:b/>
+          <w:sz w:val="24"/>
+          <w:szCs w:val="24"/>
+        </w:rPr>
+        <w:t xml:space="preserve">received </w:t>
+      </w:r>
+      <w:r>
+        <w:rPr>
+          <w:rFonts w:cs="Arial"/>
+          <w:b/>
+          <w:sz w:val="24"/>
+          <w:szCs w:val="24"/>
+        </w:rPr>
+        <w:t>on</w:t>
+      </w:r>
+      <w:r>
+        <w:rPr>
+          <w:rFonts w:cs="Arial"/>
+          <w:b/>
+          <w:sz w:val="24"/>
+          <w:szCs w:val="24"/>
+        </w:rPr>
+        <w:t xml:space="preserve"> </w:t>
       </w:r>
       <w:r>
         <w:rPr>
@@ -11805,7 +12155,52 @@
           <w:sz w:val="24"/>
           <w:szCs w:val="24"/>
         </w:rPr>
-        <w:instrText xml:space="preserve"> MERGEFIELD rentPaymentFrequency \* MERGEFORMAT </w:instrText>
+        <w:instrText xml:space="preserve"> MERGEFIELD </w:instrText>
+      </w:r>
+      <w:r>
+        <w:rPr>
+          <w:rFonts w:cs="Arial"/>
+          <w:b/>
+          <w:sz w:val="24"/>
+          <w:szCs w:val="24"/>
+        </w:rPr>
+        <w:instrText xml:space="preserve">rentPaymentSchedule </w:instrText>
+      </w:r>
+      <w:r>
+        <w:rPr>
+          <w:rFonts w:cs="Arial"/>
+          <w:b/>
+          <w:sz w:val="24"/>
+          <w:szCs w:val="24"/>
+        </w:rPr>
+        <w:instrText xml:space="preserve"> </w:instrText>
+      </w:r>
+      <w:r>
+        <w:rPr>
+          <w:rFonts w:cs="Arial"/>
+          <w:b/>
+          <w:sz w:val="24"/>
+          <w:szCs w:val="24"/>
+        </w:rPr>
+        <w:tab/>
+      </w:r>
+      <w:r>
+        <w:rPr>
+          <w:rFonts w:cs="Arial"/>
+          <w:b/>
+          <w:sz w:val="24"/>
+          <w:szCs w:val="24"/>
+        </w:rPr>
+        <w:tab/>
+      </w:r>
+      <w:r>
+        <w:rPr>
+          <w:rFonts w:cs="Arial"/>
+          <w:b/>
+          <w:sz w:val="24"/>
+          <w:szCs w:val="24"/>
+        </w:rPr>
+        <w:instrText xml:space="preserve">\* MERGEFORMAT </w:instrText>
       </w:r>
       <w:r>
         <w:rPr>
@@ -11820,30 +12215,11 @@
         <w:rPr>
           <w:rFonts w:cs="Arial"/>
           <w:b/>
-          <w:sz w:val="24"/>
-          <w:szCs w:val="24"/>
-        </w:rPr>
-        <w:t>«</w:t>
-      </w:r>
-      <w:proofErr w:type="spellStart"/>
-      <w:r>
-        <w:rPr>
-          <w:rFonts w:cs="Arial"/>
-          <w:b/>
-          <w:sz w:val="24"/>
-          <w:szCs w:val="24"/>
-        </w:rPr>
-        <w:t>rentPaymentFrequency</w:t>
-      </w:r>
-      <w:proofErr w:type="spellEnd"/>
-      <w:r>
-        <w:rPr>
-          <w:rFonts w:cs="Arial"/>
-          <w:b/>
-          <w:sz w:val="24"/>
-          <w:szCs w:val="24"/>
-        </w:rPr>
-        <w:t>»</w:t>
+          <w:noProof/>
+          <w:sz w:val="24"/>
+          <w:szCs w:val="24"/>
+        </w:rPr>
+        <w:t>«rentPaymentFrequencyDayOrDate»</w:t>
       </w:r>
       <w:r>
         <w:rPr>
@@ -11861,7 +12237,34 @@
           <w:sz w:val="24"/>
           <w:szCs w:val="24"/>
         </w:rPr>
-        <w:t xml:space="preserve"> payable in </w:t>
+        <w:t xml:space="preserve"> </w:t>
+      </w:r>
+      <w:r>
+        <w:rPr>
+          <w:rFonts w:cs="Arial"/>
+          <w:b/>
+          <w:sz w:val="24"/>
+          <w:szCs w:val="24"/>
+        </w:rPr>
+        <w:t xml:space="preserve">and then subsequently on </w:t>
+      </w:r>
+      <w:r>
+        <w:rPr>
+          <w:rFonts w:cs="Arial"/>
+          <w:b/>
+          <w:sz w:val="24"/>
+          <w:szCs w:val="24"/>
+        </w:rPr>
+        <w:t>or before the same</w:t>
+      </w:r>
+      <w:r>
+        <w:rPr>
+          <w:rFonts w:cs="Arial"/>
+          <w:b/>
+          <w:sz w:val="24"/>
+          <w:szCs w:val="24"/>
+        </w:rPr>
+        <w:t xml:space="preserve"> </w:t>
       </w:r>
       <w:r>
         <w:rPr>
@@ -11879,7 +12282,25 @@
           <w:sz w:val="24"/>
           <w:szCs w:val="24"/>
         </w:rPr>
-        <w:instrText xml:space="preserve"> MERGEFIELD advanceOrArrears \* MERGEFORMAT </w:instrText>
+        <w:instrText xml:space="preserve"> MERGEFIELD </w:instrText>
+      </w:r>
+      <w:r>
+        <w:rPr>
+          <w:rFonts w:cs="Arial"/>
+          <w:b/>
+          <w:sz w:val="24"/>
+          <w:szCs w:val="24"/>
+        </w:rPr>
+        <w:instrText xml:space="preserve">rentPaymentFrequencyDayOrDate </w:instrText>
+      </w:r>
+      <w:r>
+        <w:rPr>
+          <w:rFonts w:cs="Arial"/>
+          <w:b/>
+          <w:sz w:val="24"/>
+          <w:szCs w:val="24"/>
+        </w:rPr>
+        <w:instrText xml:space="preserve">\* MERGEFORMAT </w:instrText>
       </w:r>
       <w:r>
         <w:rPr>
@@ -11894,30 +12315,11 @@
         <w:rPr>
           <w:rFonts w:cs="Arial"/>
           <w:b/>
-          <w:sz w:val="24"/>
-          <w:szCs w:val="24"/>
-        </w:rPr>
-        <w:t>«</w:t>
-      </w:r>
-      <w:proofErr w:type="spellStart"/>
-      <w:r>
-        <w:rPr>
-          <w:rFonts w:cs="Arial"/>
-          <w:b/>
-          <w:sz w:val="24"/>
-          <w:szCs w:val="24"/>
-        </w:rPr>
-        <w:t>advanceOrArrears</w:t>
-      </w:r>
-      <w:proofErr w:type="spellEnd"/>
-      <w:r>
-        <w:rPr>
-          <w:rFonts w:cs="Arial"/>
-          <w:b/>
-          <w:sz w:val="24"/>
-          <w:szCs w:val="24"/>
-        </w:rPr>
-        <w:t>»</w:t>
+          <w:noProof/>
+          <w:sz w:val="24"/>
+          <w:szCs w:val="24"/>
+        </w:rPr>
+        <w:t>«rentPaymentSchedule»</w:t>
       </w:r>
       <w:r>
         <w:rPr>
@@ -11928,43 +12330,70 @@
         </w:rPr>
         <w:fldChar w:fldCharType="end"/>
       </w:r>
-    </w:p>
-    <w:p>
-      <w:pPr>
-        <w:rPr>
-          <w:rFonts w:cs="Arial"/>
-          <w:b/>
-          <w:sz w:val="24"/>
-          <w:szCs w:val="24"/>
-        </w:rPr>
-      </w:pPr>
-    </w:p>
-    <w:p>
-      <w:pPr>
-        <w:rPr>
-          <w:rFonts w:cs="Arial"/>
-          <w:b/>
-          <w:sz w:val="24"/>
-          <w:szCs w:val="24"/>
-        </w:rPr>
-      </w:pPr>
-      <w:r>
-        <w:rPr>
-          <w:rFonts w:cs="Arial"/>
-          <w:b/>
-          <w:sz w:val="24"/>
-          <w:szCs w:val="24"/>
-        </w:rPr>
-        <w:t xml:space="preserve">The first payment will be paid </w:t>
-      </w:r>
-      <w:r>
-        <w:rPr>
-          <w:rFonts w:cs="Arial"/>
-          <w:b/>
-          <w:sz w:val="24"/>
-          <w:szCs w:val="24"/>
-        </w:rPr>
-        <w:t xml:space="preserve">on </w:t>
+      <w:r>
+        <w:rPr>
+          <w:rFonts w:cs="Arial"/>
+          <w:b/>
+          <w:sz w:val="24"/>
+          <w:szCs w:val="24"/>
+        </w:rPr>
+        <w:t xml:space="preserve"> </w:t>
+      </w:r>
+      <w:r>
+        <w:rPr>
+          <w:rFonts w:cs="Arial"/>
+          <w:b/>
+          <w:sz w:val="24"/>
+          <w:szCs w:val="24"/>
+        </w:rPr>
+        <w:t>thereafter</w:t>
+      </w:r>
+      <w:r>
+        <w:rPr>
+          <w:rFonts w:cs="Arial"/>
+          <w:b/>
+          <w:sz w:val="24"/>
+          <w:szCs w:val="24"/>
+        </w:rPr>
+        <w:t>.</w:t>
+      </w:r>
+      <w:r>
+        <w:rPr>
+          <w:rFonts w:cs="Arial"/>
+          <w:b/>
+          <w:sz w:val="24"/>
+          <w:szCs w:val="24"/>
+        </w:rPr>
+        <w:t xml:space="preserve"> </w:t>
+      </w:r>
+    </w:p>
+    <w:p>
+      <w:pPr>
+        <w:rPr>
+          <w:rFonts w:cs="Arial"/>
+          <w:b/>
+          <w:sz w:val="24"/>
+          <w:szCs w:val="24"/>
+        </w:rPr>
+      </w:pPr>
+    </w:p>
+    <w:p>
+      <w:pPr>
+        <w:rPr>
+          <w:rFonts w:cs="Arial"/>
+          <w:b/>
+          <w:sz w:val="24"/>
+          <w:szCs w:val="24"/>
+        </w:rPr>
+      </w:pPr>
+      <w:r>
+        <w:rPr>
+          <w:rFonts w:cs="Arial"/>
+          <w:b/>
+          <w:sz w:val="24"/>
+          <w:szCs w:val="24"/>
+        </w:rPr>
+        <w:t xml:space="preserve">Method by which rent is to be paid: </w:t>
       </w:r>
       <w:r>
         <w:rPr>
@@ -11982,7 +12411,7 @@
           <w:sz w:val="24"/>
           <w:szCs w:val="24"/>
         </w:rPr>
-        <w:instrText xml:space="preserve"> MERGEFIELD firstPaymentDate \* MERGEFORMAT </w:instrText>
+        <w:instrText xml:space="preserve"> MERGEFIELD rentPaymentMethod \* MERGEFORMAT </w:instrText>
       </w:r>
       <w:r>
         <w:rPr>
@@ -12000,889 +12429,7 @@
           <w:sz w:val="24"/>
           <w:szCs w:val="24"/>
         </w:rPr>
-        <w:t>«</w:t>
-      </w:r>
-      <w:proofErr w:type="spellStart"/>
-      <w:r>
-        <w:rPr>
-          <w:rFonts w:cs="Arial"/>
-          <w:b/>
-          <w:sz w:val="24"/>
-          <w:szCs w:val="24"/>
-        </w:rPr>
-        <w:t>firstPaymentDate</w:t>
-      </w:r>
-      <w:proofErr w:type="spellEnd"/>
-      <w:r>
-        <w:rPr>
-          <w:rFonts w:cs="Arial"/>
-          <w:b/>
-          <w:sz w:val="24"/>
-          <w:szCs w:val="24"/>
-        </w:rPr>
-        <w:t>»</w:t>
-      </w:r>
-      <w:r>
-        <w:rPr>
-          <w:rFonts w:cs="Arial"/>
-          <w:b/>
-          <w:sz w:val="24"/>
-          <w:szCs w:val="24"/>
-        </w:rPr>
-        <w:fldChar w:fldCharType="end"/>
-      </w:r>
-      <w:r>
-        <w:rPr>
-          <w:rFonts w:cs="Arial"/>
-          <w:b/>
-          <w:sz w:val="24"/>
-          <w:szCs w:val="24"/>
-        </w:rPr>
-        <w:t xml:space="preserve"> </w:t>
-      </w:r>
-      <w:r>
-        <w:rPr>
-          <w:rFonts w:cs="Arial"/>
-          <w:b/>
-          <w:sz w:val="24"/>
-          <w:szCs w:val="24"/>
-        </w:rPr>
-        <w:t>and</w:t>
-      </w:r>
-      <w:r>
-        <w:rPr>
-          <w:rFonts w:cs="Arial"/>
-          <w:b/>
-          <w:sz w:val="24"/>
-          <w:szCs w:val="24"/>
-        </w:rPr>
-        <w:t xml:space="preserve"> will be for the sum of </w:t>
-      </w:r>
-      <w:r>
-        <w:rPr>
-          <w:rFonts w:cs="Arial"/>
-          <w:b/>
-          <w:sz w:val="24"/>
-          <w:szCs w:val="24"/>
-        </w:rPr>
-        <w:t>£</w:t>
-      </w:r>
-      <w:r>
-        <w:rPr>
-          <w:rFonts w:cs="Arial"/>
-          <w:b/>
-          <w:sz w:val="24"/>
-          <w:szCs w:val="24"/>
-        </w:rPr>
-        <w:fldChar w:fldCharType="begin"/>
-      </w:r>
-      <w:r>
-        <w:rPr>
-          <w:rFonts w:cs="Arial"/>
-          <w:b/>
-          <w:sz w:val="24"/>
-          <w:szCs w:val="24"/>
-        </w:rPr>
-        <w:instrText xml:space="preserve"> MERGEFIELD firstPaymentAmount \* MERGEFORMAT </w:instrText>
-      </w:r>
-      <w:r>
-        <w:rPr>
-          <w:rFonts w:cs="Arial"/>
-          <w:b/>
-          <w:sz w:val="24"/>
-          <w:szCs w:val="24"/>
-        </w:rPr>
-        <w:fldChar w:fldCharType="separate"/>
-      </w:r>
-      <w:r>
-        <w:rPr>
-          <w:rFonts w:cs="Arial"/>
-          <w:b/>
-          <w:sz w:val="24"/>
-          <w:szCs w:val="24"/>
-        </w:rPr>
-        <w:t>«</w:t>
-      </w:r>
-      <w:proofErr w:type="spellStart"/>
-      <w:r>
-        <w:rPr>
-          <w:rFonts w:cs="Arial"/>
-          <w:b/>
-          <w:sz w:val="24"/>
-          <w:szCs w:val="24"/>
-        </w:rPr>
-        <w:t>firstPaymentAmount</w:t>
-      </w:r>
-      <w:proofErr w:type="spellEnd"/>
-      <w:r>
-        <w:rPr>
-          <w:rFonts w:cs="Arial"/>
-          <w:b/>
-          <w:sz w:val="24"/>
-          <w:szCs w:val="24"/>
-        </w:rPr>
-        <w:t>»</w:t>
-      </w:r>
-      <w:r>
-        <w:rPr>
-          <w:rFonts w:cs="Arial"/>
-          <w:b/>
-          <w:sz w:val="24"/>
-          <w:szCs w:val="24"/>
-        </w:rPr>
-        <w:fldChar w:fldCharType="end"/>
-      </w:r>
-      <w:r>
-        <w:rPr>
-          <w:rFonts w:cs="Arial"/>
-          <w:b/>
-          <w:sz w:val="24"/>
-          <w:szCs w:val="24"/>
-        </w:rPr>
-        <w:t xml:space="preserve"> </w:t>
-      </w:r>
-      <w:r>
-        <w:rPr>
-          <w:rFonts w:cs="Arial"/>
-          <w:b/>
-          <w:sz w:val="24"/>
-          <w:szCs w:val="24"/>
-        </w:rPr>
-        <w:t>in respect of the period</w:t>
-      </w:r>
-      <w:r>
-        <w:rPr>
-          <w:rFonts w:cs="Arial"/>
-          <w:b/>
-          <w:sz w:val="24"/>
-          <w:szCs w:val="24"/>
-        </w:rPr>
-        <w:t xml:space="preserve"> </w:t>
-      </w:r>
-      <w:r>
-        <w:rPr>
-          <w:rFonts w:cs="Arial"/>
-          <w:b/>
-          <w:sz w:val="24"/>
-          <w:szCs w:val="24"/>
-        </w:rPr>
-        <w:fldChar w:fldCharType="begin"/>
-      </w:r>
-      <w:r>
-        <w:rPr>
-          <w:rFonts w:cs="Arial"/>
-          <w:b/>
-          <w:sz w:val="24"/>
-          <w:szCs w:val="24"/>
-        </w:rPr>
-        <w:instrText xml:space="preserve"> MERGEFIELD firstPaymentPeriodStart \* MERGEFORMAT </w:instrText>
-      </w:r>
-      <w:r>
-        <w:rPr>
-          <w:rFonts w:cs="Arial"/>
-          <w:b/>
-          <w:sz w:val="24"/>
-          <w:szCs w:val="24"/>
-        </w:rPr>
-        <w:fldChar w:fldCharType="separate"/>
-      </w:r>
-      <w:r>
-        <w:rPr>
-          <w:rFonts w:cs="Arial"/>
-          <w:b/>
-          <w:sz w:val="24"/>
-          <w:szCs w:val="24"/>
-        </w:rPr>
-        <w:t>«</w:t>
-      </w:r>
-      <w:proofErr w:type="spellStart"/>
-      <w:r>
-        <w:rPr>
-          <w:rFonts w:cs="Arial"/>
-          <w:b/>
-          <w:sz w:val="24"/>
-          <w:szCs w:val="24"/>
-        </w:rPr>
-        <w:t>firstPaymentPeriodStart</w:t>
-      </w:r>
-      <w:proofErr w:type="spellEnd"/>
-      <w:r>
-        <w:rPr>
-          <w:rFonts w:cs="Arial"/>
-          <w:b/>
-          <w:sz w:val="24"/>
-          <w:szCs w:val="24"/>
-        </w:rPr>
-        <w:t>»</w:t>
-      </w:r>
-      <w:r>
-        <w:rPr>
-          <w:rFonts w:cs="Arial"/>
-          <w:b/>
-          <w:sz w:val="24"/>
-          <w:szCs w:val="24"/>
-        </w:rPr>
-        <w:fldChar w:fldCharType="end"/>
-      </w:r>
-      <w:r>
-        <w:rPr>
-          <w:rFonts w:cs="Arial"/>
-          <w:b/>
-          <w:sz w:val="24"/>
-          <w:szCs w:val="24"/>
-        </w:rPr>
-        <w:t xml:space="preserve"> </w:t>
-      </w:r>
-      <w:r>
-        <w:rPr>
-          <w:rFonts w:cs="Arial"/>
-          <w:b/>
-          <w:sz w:val="24"/>
-          <w:szCs w:val="24"/>
-        </w:rPr>
-        <w:t>to</w:t>
-      </w:r>
-      <w:r>
-        <w:rPr>
-          <w:rFonts w:cs="Arial"/>
-          <w:b/>
-          <w:sz w:val="24"/>
-          <w:szCs w:val="24"/>
-        </w:rPr>
-        <w:t xml:space="preserve"> </w:t>
-      </w:r>
-      <w:r>
-        <w:rPr>
-          <w:rFonts w:cs="Arial"/>
-          <w:b/>
-          <w:sz w:val="24"/>
-          <w:szCs w:val="24"/>
-        </w:rPr>
-        <w:fldChar w:fldCharType="begin"/>
-      </w:r>
-      <w:r>
-        <w:rPr>
-          <w:rFonts w:cs="Arial"/>
-          <w:b/>
-          <w:sz w:val="24"/>
-          <w:szCs w:val="24"/>
-        </w:rPr>
-        <w:instrText xml:space="preserve"> MERGEFIELD firstPaymentPeriodEnd \* MERGEFORMAT </w:instrText>
-      </w:r>
-      <w:r>
-        <w:rPr>
-          <w:rFonts w:cs="Arial"/>
-          <w:b/>
-          <w:sz w:val="24"/>
-          <w:szCs w:val="24"/>
-        </w:rPr>
-        <w:fldChar w:fldCharType="separate"/>
-      </w:r>
-      <w:r>
-        <w:rPr>
-          <w:rFonts w:cs="Arial"/>
-          <w:b/>
-          <w:sz w:val="24"/>
-          <w:szCs w:val="24"/>
-        </w:rPr>
-        <w:t>«</w:t>
-      </w:r>
-      <w:proofErr w:type="spellStart"/>
-      <w:r>
-        <w:rPr>
-          <w:rFonts w:cs="Arial"/>
-          <w:b/>
-          <w:sz w:val="24"/>
-          <w:szCs w:val="24"/>
-        </w:rPr>
-        <w:t>firstPaymentPeriodEnd</w:t>
-      </w:r>
-      <w:proofErr w:type="spellEnd"/>
-      <w:r>
-        <w:rPr>
-          <w:rFonts w:cs="Arial"/>
-          <w:b/>
-          <w:sz w:val="24"/>
-          <w:szCs w:val="24"/>
-        </w:rPr>
-        <w:t>»</w:t>
-      </w:r>
-      <w:r>
-        <w:rPr>
-          <w:rFonts w:cs="Arial"/>
-          <w:b/>
-          <w:sz w:val="24"/>
-          <w:szCs w:val="24"/>
-        </w:rPr>
-        <w:fldChar w:fldCharType="end"/>
-      </w:r>
-      <w:r>
-        <w:rPr>
-          <w:rFonts w:cs="Arial"/>
-          <w:b/>
-          <w:sz w:val="24"/>
-          <w:szCs w:val="24"/>
-        </w:rPr>
-        <w:t xml:space="preserve">. </w:t>
-      </w:r>
-      <w:r>
-        <w:rPr>
-          <w:rFonts w:cs="Arial"/>
-          <w:b/>
-          <w:sz w:val="24"/>
-          <w:szCs w:val="24"/>
-        </w:rPr>
-        <w:t>(</w:t>
-      </w:r>
-      <w:r>
-        <w:rPr>
-          <w:rFonts w:cs="Arial"/>
-          <w:b/>
-          <w:sz w:val="24"/>
-          <w:szCs w:val="24"/>
-        </w:rPr>
-        <w:t xml:space="preserve">The maximum </w:t>
-      </w:r>
-      <w:r>
-        <w:rPr>
-          <w:rFonts w:cs="Arial"/>
-          <w:b/>
-          <w:sz w:val="24"/>
-          <w:szCs w:val="24"/>
-        </w:rPr>
-        <w:t xml:space="preserve">amount of </w:t>
-      </w:r>
-      <w:r>
-        <w:rPr>
-          <w:rFonts w:cs="Arial"/>
-          <w:b/>
-          <w:sz w:val="24"/>
-          <w:szCs w:val="24"/>
-        </w:rPr>
-        <w:t xml:space="preserve">rent which can be paid in advance is 6 months’ </w:t>
-      </w:r>
-      <w:r>
-        <w:rPr>
-          <w:rFonts w:cs="Arial"/>
-          <w:b/>
-          <w:sz w:val="24"/>
-          <w:szCs w:val="24"/>
-        </w:rPr>
-        <w:t>rent</w:t>
-      </w:r>
-      <w:r>
-        <w:rPr>
-          <w:rFonts w:cs="Arial"/>
-          <w:b/>
-          <w:sz w:val="24"/>
-          <w:szCs w:val="24"/>
-        </w:rPr>
-        <w:t>.</w:t>
-      </w:r>
-      <w:r>
-        <w:rPr>
-          <w:rFonts w:cs="Arial"/>
-          <w:b/>
-          <w:sz w:val="24"/>
-          <w:szCs w:val="24"/>
-        </w:rPr>
-        <w:t>)</w:t>
-      </w:r>
-    </w:p>
-    <w:p>
-      <w:pPr>
-        <w:rPr>
-          <w:rFonts w:cs="Arial"/>
-          <w:b/>
-          <w:sz w:val="24"/>
-          <w:szCs w:val="24"/>
-        </w:rPr>
-      </w:pPr>
-    </w:p>
-    <w:p>
-      <w:pPr>
-        <w:rPr>
-          <w:rFonts w:cs="Arial"/>
-          <w:b/>
-          <w:sz w:val="24"/>
-          <w:szCs w:val="24"/>
-        </w:rPr>
-      </w:pPr>
-      <w:r>
-        <w:rPr>
-          <w:rFonts w:cs="Arial"/>
-          <w:b/>
-          <w:sz w:val="24"/>
-          <w:szCs w:val="24"/>
-        </w:rPr>
-        <w:t xml:space="preserve">Thereafter </w:t>
-      </w:r>
-      <w:r>
-        <w:rPr>
-          <w:rFonts w:cs="Arial"/>
-          <w:b/>
-          <w:sz w:val="24"/>
-          <w:szCs w:val="24"/>
-        </w:rPr>
-        <w:t xml:space="preserve">payments </w:t>
-      </w:r>
-      <w:r>
-        <w:rPr>
-          <w:rFonts w:cs="Arial"/>
-          <w:b/>
-          <w:sz w:val="24"/>
-          <w:szCs w:val="24"/>
-        </w:rPr>
-        <w:t xml:space="preserve">of </w:t>
-      </w:r>
-      <w:r>
-        <w:rPr>
-          <w:rFonts w:cs="Arial"/>
-          <w:b/>
-          <w:sz w:val="24"/>
-          <w:szCs w:val="24"/>
-        </w:rPr>
-        <w:t>£</w:t>
-      </w:r>
-      <w:r>
-        <w:rPr>
-          <w:rFonts w:cs="Arial"/>
-          <w:b/>
-          <w:sz w:val="24"/>
-          <w:szCs w:val="24"/>
-        </w:rPr>
-        <w:fldChar w:fldCharType="begin"/>
-      </w:r>
-      <w:r>
-        <w:rPr>
-          <w:rFonts w:cs="Arial"/>
-          <w:b/>
-          <w:sz w:val="24"/>
-          <w:szCs w:val="24"/>
-        </w:rPr>
-        <w:instrText xml:space="preserve"> MERGEFIELD rentAmount \* MERGEFORMAT </w:instrText>
-      </w:r>
-      <w:r>
-        <w:rPr>
-          <w:rFonts w:cs="Arial"/>
-          <w:b/>
-          <w:sz w:val="24"/>
-          <w:szCs w:val="24"/>
-        </w:rPr>
-        <w:fldChar w:fldCharType="separate"/>
-      </w:r>
-      <w:r>
-        <w:rPr>
-          <w:rFonts w:cs="Arial"/>
-          <w:b/>
-          <w:sz w:val="24"/>
-          <w:szCs w:val="24"/>
-        </w:rPr>
-        <w:t>«</w:t>
-      </w:r>
-      <w:proofErr w:type="spellStart"/>
-      <w:r>
-        <w:rPr>
-          <w:rFonts w:cs="Arial"/>
-          <w:b/>
-          <w:sz w:val="24"/>
-          <w:szCs w:val="24"/>
-        </w:rPr>
-        <w:t>originalR</w:t>
-      </w:r>
-      <w:r>
-        <w:rPr>
-          <w:rFonts w:cs="Arial"/>
-          <w:b/>
-          <w:sz w:val="24"/>
-          <w:szCs w:val="24"/>
-        </w:rPr>
-        <w:t>entAmount</w:t>
-      </w:r>
-      <w:proofErr w:type="spellEnd"/>
-      <w:r>
-        <w:rPr>
-          <w:rFonts w:cs="Arial"/>
-          <w:b/>
-          <w:sz w:val="24"/>
-          <w:szCs w:val="24"/>
-        </w:rPr>
-        <w:t>»</w:t>
-      </w:r>
-      <w:r>
-        <w:rPr>
-          <w:rFonts w:cs="Arial"/>
-          <w:b/>
-          <w:sz w:val="24"/>
-          <w:szCs w:val="24"/>
-        </w:rPr>
-        <w:fldChar w:fldCharType="end"/>
-      </w:r>
-      <w:r>
-        <w:rPr>
-          <w:rFonts w:cs="Arial"/>
-          <w:b/>
-          <w:sz w:val="24"/>
-          <w:szCs w:val="24"/>
-        </w:rPr>
-        <w:t xml:space="preserve"> </w:t>
-      </w:r>
-      <w:r>
-        <w:rPr>
-          <w:rFonts w:cs="Arial"/>
-          <w:b/>
-          <w:sz w:val="24"/>
-          <w:szCs w:val="24"/>
-        </w:rPr>
-        <w:t>must be</w:t>
-      </w:r>
-      <w:r>
-        <w:rPr>
-          <w:rFonts w:cs="Arial"/>
-          <w:b/>
-          <w:sz w:val="24"/>
-          <w:szCs w:val="24"/>
-        </w:rPr>
-        <w:t xml:space="preserve"> </w:t>
-      </w:r>
-      <w:r>
-        <w:rPr>
-          <w:rFonts w:cs="Arial"/>
-          <w:b/>
-          <w:sz w:val="24"/>
-          <w:szCs w:val="24"/>
-        </w:rPr>
-        <w:t xml:space="preserve">received </w:t>
-      </w:r>
-      <w:r>
-        <w:rPr>
-          <w:rFonts w:cs="Arial"/>
-          <w:b/>
-          <w:sz w:val="24"/>
-          <w:szCs w:val="24"/>
-        </w:rPr>
-        <w:t>on</w:t>
-      </w:r>
-      <w:r>
-        <w:rPr>
-          <w:rFonts w:cs="Arial"/>
-          <w:b/>
-          <w:sz w:val="24"/>
-          <w:szCs w:val="24"/>
-        </w:rPr>
-        <w:t xml:space="preserve"> </w:t>
-      </w:r>
-      <w:r>
-        <w:rPr>
-          <w:rFonts w:cs="Arial"/>
-          <w:b/>
-          <w:sz w:val="24"/>
-          <w:szCs w:val="24"/>
-        </w:rPr>
-        <w:fldChar w:fldCharType="begin"/>
-      </w:r>
-      <w:r>
-        <w:rPr>
-          <w:rFonts w:cs="Arial"/>
-          <w:b/>
-          <w:sz w:val="24"/>
-          <w:szCs w:val="24"/>
-        </w:rPr>
-        <w:instrText xml:space="preserve"> MERGEFIELD </w:instrText>
-      </w:r>
-      <w:r>
-        <w:rPr>
-          <w:rFonts w:cs="Arial"/>
-          <w:b/>
-          <w:sz w:val="24"/>
-          <w:szCs w:val="24"/>
-        </w:rPr>
-        <w:instrText xml:space="preserve">rentPaymentSchedule </w:instrText>
-      </w:r>
-      <w:r>
-        <w:rPr>
-          <w:rFonts w:cs="Arial"/>
-          <w:b/>
-          <w:sz w:val="24"/>
-          <w:szCs w:val="24"/>
-        </w:rPr>
-        <w:instrText xml:space="preserve"> </w:instrText>
-      </w:r>
-      <w:r>
-        <w:rPr>
-          <w:rFonts w:cs="Arial"/>
-          <w:b/>
-          <w:sz w:val="24"/>
-          <w:szCs w:val="24"/>
-        </w:rPr>
-        <w:tab/>
-      </w:r>
-      <w:r>
-        <w:rPr>
-          <w:rFonts w:cs="Arial"/>
-          <w:b/>
-          <w:sz w:val="24"/>
-          <w:szCs w:val="24"/>
-        </w:rPr>
-        <w:tab/>
-      </w:r>
-      <w:r>
-        <w:rPr>
-          <w:rFonts w:cs="Arial"/>
-          <w:b/>
-          <w:sz w:val="24"/>
-          <w:szCs w:val="24"/>
-        </w:rPr>
-        <w:instrText xml:space="preserve">\* MERGEFORMAT </w:instrText>
-      </w:r>
-      <w:r>
-        <w:rPr>
-          <w:rFonts w:cs="Arial"/>
-          <w:b/>
-          <w:sz w:val="24"/>
-          <w:szCs w:val="24"/>
-        </w:rPr>
-        <w:fldChar w:fldCharType="separate"/>
-      </w:r>
-      <w:r>
-        <w:rPr>
-          <w:rFonts w:cs="Arial"/>
-          <w:b/>
-          <w:noProof/>
-          <w:sz w:val="24"/>
-          <w:szCs w:val="24"/>
-        </w:rPr>
-        <w:t>«rentPaymentFrequencyDayOrDate»</w:t>
-      </w:r>
-      <w:r>
-        <w:rPr>
-          <w:rFonts w:cs="Arial"/>
-          <w:b/>
-          <w:sz w:val="24"/>
-          <w:szCs w:val="24"/>
-        </w:rPr>
-        <w:fldChar w:fldCharType="end"/>
-      </w:r>
-      <w:r>
-        <w:rPr>
-          <w:rFonts w:cs="Arial"/>
-          <w:b/>
-          <w:sz w:val="24"/>
-          <w:szCs w:val="24"/>
-        </w:rPr>
-        <w:t xml:space="preserve"> </w:t>
-      </w:r>
-      <w:r>
-        <w:rPr>
-          <w:rFonts w:cs="Arial"/>
-          <w:b/>
-          <w:sz w:val="24"/>
-          <w:szCs w:val="24"/>
-        </w:rPr>
-        <w:t xml:space="preserve">and then subsequently on </w:t>
-      </w:r>
-      <w:r>
-        <w:rPr>
-          <w:rFonts w:cs="Arial"/>
-          <w:b/>
-          <w:sz w:val="24"/>
-          <w:szCs w:val="24"/>
-        </w:rPr>
-        <w:t>or before the same</w:t>
-      </w:r>
-      <w:r>
-        <w:rPr>
-          <w:rFonts w:cs="Arial"/>
-          <w:b/>
-          <w:sz w:val="24"/>
-          <w:szCs w:val="24"/>
-        </w:rPr>
-        <w:t xml:space="preserve"> </w:t>
-      </w:r>
-      <w:r>
-        <w:rPr>
-          <w:rFonts w:cs="Arial"/>
-          <w:b/>
-          <w:sz w:val="24"/>
-          <w:szCs w:val="24"/>
-        </w:rPr>
-        <w:fldChar w:fldCharType="begin"/>
-      </w:r>
-      <w:r>
-        <w:rPr>
-          <w:rFonts w:cs="Arial"/>
-          <w:b/>
-          <w:sz w:val="24"/>
-          <w:szCs w:val="24"/>
-        </w:rPr>
-        <w:instrText xml:space="preserve"> MERGEFIELD </w:instrText>
-      </w:r>
-      <w:r>
-        <w:rPr>
-          <w:rFonts w:cs="Arial"/>
-          <w:b/>
-          <w:sz w:val="24"/>
-          <w:szCs w:val="24"/>
-        </w:rPr>
-        <w:instrText xml:space="preserve">rentPaymentFrequencyDayOrDate </w:instrText>
-      </w:r>
-      <w:r>
-        <w:rPr>
-          <w:rFonts w:cs="Arial"/>
-          <w:b/>
-          <w:sz w:val="24"/>
-          <w:szCs w:val="24"/>
-        </w:rPr>
-        <w:instrText xml:space="preserve">\* MERGEFORMAT </w:instrText>
-      </w:r>
-      <w:r>
-        <w:rPr>
-          <w:rFonts w:cs="Arial"/>
-          <w:b/>
-          <w:sz w:val="24"/>
-          <w:szCs w:val="24"/>
-        </w:rPr>
-        <w:fldChar w:fldCharType="separate"/>
-      </w:r>
-      <w:r>
-        <w:rPr>
-          <w:rFonts w:cs="Arial"/>
-          <w:b/>
-          <w:noProof/>
-          <w:sz w:val="24"/>
-          <w:szCs w:val="24"/>
-        </w:rPr>
-        <w:t>«rentPaymentSchedule»</w:t>
-      </w:r>
-      <w:r>
-        <w:rPr>
-          <w:rFonts w:cs="Arial"/>
-          <w:b/>
-          <w:sz w:val="24"/>
-          <w:szCs w:val="24"/>
-        </w:rPr>
-        <w:fldChar w:fldCharType="end"/>
-      </w:r>
-      <w:r>
-        <w:rPr>
-          <w:rFonts w:cs="Arial"/>
-          <w:b/>
-          <w:sz w:val="24"/>
-          <w:szCs w:val="24"/>
-        </w:rPr>
-        <w:t xml:space="preserve"> </w:t>
-      </w:r>
-      <w:r>
-        <w:rPr>
-          <w:rFonts w:cs="Arial"/>
-          <w:b/>
-          <w:sz w:val="24"/>
-          <w:szCs w:val="24"/>
-        </w:rPr>
-        <w:t>thereafter</w:t>
-      </w:r>
-      <w:r>
-        <w:rPr>
-          <w:rFonts w:cs="Arial"/>
-          <w:b/>
-          <w:sz w:val="24"/>
-          <w:szCs w:val="24"/>
-        </w:rPr>
-        <w:t>.</w:t>
-      </w:r>
-      <w:r>
-        <w:rPr>
-          <w:rFonts w:cs="Arial"/>
-          <w:b/>
-          <w:sz w:val="24"/>
-          <w:szCs w:val="24"/>
-        </w:rPr>
-        <w:t xml:space="preserve"> </w:t>
-      </w:r>
-    </w:p>
-    <w:p>
-      <w:pPr>
-        <w:rPr>
-          <w:rFonts w:cs="Arial"/>
-          <w:b/>
-          <w:sz w:val="24"/>
-          <w:szCs w:val="24"/>
-        </w:rPr>
-      </w:pPr>
-    </w:p>
-    <w:p>
-      <w:pPr>
-        <w:rPr>
-          <w:rFonts w:cs="Arial"/>
-          <w:b/>
-          <w:sz w:val="24"/>
-          <w:szCs w:val="24"/>
-        </w:rPr>
-      </w:pPr>
-      <w:r>
-        <w:rPr>
-          <w:rFonts w:cs="Arial"/>
-          <w:b/>
-          <w:sz w:val="24"/>
-          <w:szCs w:val="24"/>
-        </w:rPr>
-        <w:t xml:space="preserve">Method by which rent is to be paid: </w:t>
-      </w:r>
-      <w:r>
-        <w:rPr>
-          <w:rFonts w:cs="Arial"/>
-          <w:b/>
-          <w:sz w:val="24"/>
-          <w:szCs w:val="24"/>
-        </w:rPr>
-        <w:fldChar w:fldCharType="begin"/>
-      </w:r>
-      <w:r>
-        <w:rPr>
-          <w:rFonts w:cs="Arial"/>
-          <w:b/>
-          <w:sz w:val="24"/>
-          <w:szCs w:val="24"/>
-        </w:rPr>
-        <w:instrText xml:space="preserve"> MERGEFIELD rentPaymentMethod \* MERGEFORMAT </w:instrText>
-      </w:r>
-      <w:r>
-        <w:rPr>
-          <w:rFonts w:cs="Arial"/>
-          <w:b/>
-          <w:sz w:val="24"/>
-          <w:szCs w:val="24"/>
-        </w:rPr>
-        <w:fldChar w:fldCharType="separate"/>
-      </w:r>
-      <w:r>
-        <w:rPr>
-          <w:rFonts w:cs="Arial"/>
-          <w:b/>
-          <w:sz w:val="24"/>
-          <w:szCs w:val="24"/>
-        </w:rPr>
-        <w:t>«</w:t>
-      </w:r>
-      <w:proofErr w:type="spellStart"/>
-      <w:r>
-        <w:rPr>
-          <w:rFonts w:cs="Arial"/>
-          <w:b/>
-          <w:sz w:val="24"/>
-          <w:szCs w:val="24"/>
-        </w:rPr>
-        <w:t>rentPaymentMethod</w:t>
-      </w:r>
-      <w:proofErr w:type="spellEnd"/>
-      <w:r>
-        <w:rPr>
-          <w:rFonts w:cs="Arial"/>
-          <w:b/>
-          <w:sz w:val="24"/>
-          <w:szCs w:val="24"/>
-        </w:rPr>
-        <w:t>»</w:t>
+        <w:t>«rentPaymentMethod»</w:t>
       </w:r>
       <w:r>
         <w:rPr>
@@ -13257,29 +12804,7 @@
           <w:sz w:val="24"/>
           <w:szCs w:val="24"/>
         </w:rPr>
-        <w:t xml:space="preserve">rent cannot be increased more than once in any </w:t>
-      </w:r>
-      <w:proofErr w:type="gramStart"/>
-      <w:r>
-        <w:rPr>
-          <w:rFonts w:cs="Arial"/>
-          <w:b/>
-          <w:bCs/>
-          <w:sz w:val="24"/>
-          <w:szCs w:val="24"/>
-        </w:rPr>
-        <w:t>twelve month</w:t>
-      </w:r>
-      <w:proofErr w:type="gramEnd"/>
-      <w:r>
-        <w:rPr>
-          <w:rFonts w:cs="Arial"/>
-          <w:b/>
-          <w:bCs/>
-          <w:sz w:val="24"/>
-          <w:szCs w:val="24"/>
-        </w:rPr>
-        <w:t xml:space="preserve"> period</w:t>
+        <w:t>rent cannot be increased more than once in any twelve month period</w:t>
       </w:r>
       <w:r>
         <w:rPr>
@@ -14310,27 +13835,7 @@
           <w:sz w:val="24"/>
           <w:szCs w:val="24"/>
         </w:rPr>
-        <w:t>«</w:t>
-      </w:r>
-      <w:proofErr w:type="spellStart"/>
-      <w:r>
-        <w:rPr>
-          <w:rFonts w:cs="Arial"/>
-          <w:b/>
-          <w:sz w:val="24"/>
-          <w:szCs w:val="24"/>
-        </w:rPr>
-        <w:t>depositAmount</w:t>
-      </w:r>
-      <w:proofErr w:type="spellEnd"/>
-      <w:r>
-        <w:rPr>
-          <w:rFonts w:cs="Arial"/>
-          <w:b/>
-          <w:sz w:val="24"/>
-          <w:szCs w:val="24"/>
-        </w:rPr>
-        <w:t>»</w:t>
+        <w:t>«depositAmount»</w:t>
       </w:r>
       <w:r>
         <w:rPr>
@@ -14857,23 +14362,7 @@
           <w:sz w:val="24"/>
           <w:szCs w:val="24"/>
         </w:rPr>
-        <w:t>«</w:t>
-      </w:r>
-      <w:proofErr w:type="spellStart"/>
-      <w:r>
-        <w:rPr>
-          <w:sz w:val="24"/>
-          <w:szCs w:val="24"/>
-        </w:rPr>
-        <w:t>depositSchemeContactDetails</w:t>
-      </w:r>
-      <w:proofErr w:type="spellEnd"/>
-      <w:r>
-        <w:rPr>
-          <w:sz w:val="24"/>
-          <w:szCs w:val="24"/>
-        </w:rPr>
-        <w:t>»</w:t>
+        <w:t>«depositSchemeContactDetails»</w:t>
       </w:r>
       <w:r>
         <w:rPr>
@@ -16448,27 +15937,7 @@
           <w:sz w:val="24"/>
           <w:szCs w:val="24"/>
         </w:rPr>
-        <w:t xml:space="preserve"> days. The Tenant must take such measures as the Landlord may reasonably require </w:t>
-      </w:r>
-      <w:proofErr w:type="gramStart"/>
-      <w:r>
-        <w:rPr>
-          <w:rFonts w:cs="Arial"/>
-          <w:b/>
-          <w:sz w:val="24"/>
-          <w:szCs w:val="24"/>
-        </w:rPr>
-        <w:t>to secure</w:t>
-      </w:r>
-      <w:proofErr w:type="gramEnd"/>
-      <w:r>
-        <w:rPr>
-          <w:rFonts w:cs="Arial"/>
-          <w:b/>
-          <w:sz w:val="24"/>
-          <w:szCs w:val="24"/>
-        </w:rPr>
-        <w:t xml:space="preserve"> the Let Property prior to such absence and take appropriate reasonable measures to meet the ‘Reasonable Care’ section below.</w:t>
+        <w:t xml:space="preserve"> days. The Tenant must take such measures as the Landlord may reasonably require to secure the Let Property prior to such absence and take appropriate reasonable measures to meet the ‘Reasonable Care’ section below.</w:t>
       </w:r>
     </w:p>
     <w:p>
@@ -17915,27 +17384,7 @@
           <w:sz w:val="24"/>
           <w:szCs w:val="24"/>
         </w:rPr>
-        <w:t>powered smoke alarms are installed in (</w:t>
-      </w:r>
-      <w:proofErr w:type="spellStart"/>
-      <w:r>
-        <w:rPr>
-          <w:rFonts w:cs="Arial"/>
-          <w:b/>
-          <w:sz w:val="24"/>
-          <w:szCs w:val="24"/>
-        </w:rPr>
-        <w:t>i</w:t>
-      </w:r>
-      <w:proofErr w:type="spellEnd"/>
-      <w:r>
-        <w:rPr>
-          <w:rFonts w:cs="Arial"/>
-          <w:b/>
-          <w:sz w:val="24"/>
-          <w:szCs w:val="24"/>
-        </w:rPr>
-        <w:t>) the room which is frequently used by the occupants for general daytime living purposes and (ii) every circulation space such as hallways or landings, there must also be a heat alarm in the kitchen. All alarms should be interlinked</w:t>
+        <w:t>powered smoke alarms are installed in (i) the room which is frequently used by the occupants for general daytime living purposes and (ii) every circulation space such as hallways or landings, there must also be a heat alarm in the kitchen. All alarms should be interlinked</w:t>
       </w:r>
       <w:r>
         <w:rPr>
@@ -18593,19 +18042,8 @@
           <w:sz w:val="24"/>
           <w:szCs w:val="24"/>
         </w:rPr>
-        <w:t xml:space="preserve">In addition to this Agreement, the Landlord must give to the </w:t>
-      </w:r>
-      <w:proofErr w:type="gramStart"/>
-      <w:r>
-        <w:rPr>
-          <w:rFonts w:cs="Arial"/>
-          <w:b/>
-          <w:sz w:val="24"/>
-          <w:szCs w:val="24"/>
-        </w:rPr>
-        <w:t>Tenant:-</w:t>
-      </w:r>
-      <w:proofErr w:type="gramEnd"/>
+        <w:t>In addition to this Agreement, the Landlord must give to the Tenant:-</w:t>
+      </w:r>
     </w:p>
     <w:p>
       <w:pPr>
@@ -19264,27 +18702,7 @@
           <w:sz w:val="24"/>
           <w:szCs w:val="24"/>
         </w:rPr>
-        <w:t xml:space="preserve">fail to control pets properly or allow them to foul or cause damage to </w:t>
-      </w:r>
-      <w:proofErr w:type="gramStart"/>
-      <w:r>
-        <w:rPr>
-          <w:rFonts w:cs="Arial"/>
-          <w:b/>
-          <w:sz w:val="24"/>
-          <w:szCs w:val="24"/>
-        </w:rPr>
-        <w:t>other</w:t>
-      </w:r>
-      <w:proofErr w:type="gramEnd"/>
-      <w:r>
-        <w:rPr>
-          <w:rFonts w:cs="Arial"/>
-          <w:b/>
-          <w:sz w:val="24"/>
-          <w:szCs w:val="24"/>
-        </w:rPr>
-        <w:t xml:space="preserve"> people’s property;</w:t>
+        <w:t>fail to control pets properly or allow them to foul or cause damage to other people’s property;</w:t>
       </w:r>
     </w:p>
     <w:p>
@@ -19889,19 +19307,8 @@
           <w:sz w:val="24"/>
           <w:szCs w:val="24"/>
         </w:rPr>
-        <w:t xml:space="preserve">This Tenancy may be ended </w:t>
-      </w:r>
-      <w:proofErr w:type="gramStart"/>
-      <w:r>
-        <w:rPr>
-          <w:rFonts w:cs="Arial"/>
-          <w:b/>
-          <w:sz w:val="24"/>
-          <w:szCs w:val="24"/>
-        </w:rPr>
-        <w:t>by:-</w:t>
-      </w:r>
-      <w:proofErr w:type="gramEnd"/>
+        <w:t>This Tenancy may be ended by:-</w:t>
+      </w:r>
     </w:p>
     <w:p>
       <w:pPr>
@@ -19969,27 +19376,7 @@
           <w:sz w:val="24"/>
           <w:szCs w:val="24"/>
         </w:rPr>
-        <w:t xml:space="preserve">The Tenant giving the Landlord at least 28 days’ notice in writing to terminate the tenancy, or an earlier date if the Landlord is content to waive the minimum </w:t>
-      </w:r>
-      <w:proofErr w:type="gramStart"/>
-      <w:r>
-        <w:rPr>
-          <w:rFonts w:cs="Arial"/>
-          <w:b/>
-          <w:sz w:val="24"/>
-          <w:szCs w:val="24"/>
-        </w:rPr>
-        <w:t>28 day</w:t>
-      </w:r>
-      <w:proofErr w:type="gramEnd"/>
-      <w:r>
-        <w:rPr>
-          <w:rFonts w:cs="Arial"/>
-          <w:b/>
-          <w:sz w:val="24"/>
-          <w:szCs w:val="24"/>
-        </w:rPr>
-        <w:t xml:space="preserve"> notice period.  Where the Landlord agrees to waive the notice period, his or her agreement must be in writing.  The tenancy will come to an end on the date specified in the notice or, where appropriate, the earlier date agreed between the Tenant and Landlord.  To end a joint tenancy, all the Joint Tenants must agree to end the tenancy.  O</w:t>
+        <w:t>The Tenant giving the Landlord at least 28 days’ notice in writing to terminate the tenancy, or an earlier date if the Landlord is content to waive the minimum 28 day notice period.  Where the Landlord agrees to waive the notice period, his or her agreement must be in writing.  The tenancy will come to an end on the date specified in the notice or, where appropriate, the earlier date agreed between the Tenant and Landlord.  To end a joint tenancy, all the Joint Tenants must agree to end the tenancy.  O</w:t>
       </w:r>
       <w:r>
         <w:rPr>
@@ -20068,19 +19455,8 @@
           <w:sz w:val="24"/>
           <w:szCs w:val="24"/>
         </w:rPr>
-        <w:t xml:space="preserve">  This can happen </w:t>
-      </w:r>
-      <w:proofErr w:type="gramStart"/>
-      <w:r>
-        <w:rPr>
-          <w:rFonts w:cs="Arial"/>
-          <w:b/>
-          <w:sz w:val="24"/>
-          <w:szCs w:val="24"/>
-        </w:rPr>
-        <w:t>either:-</w:t>
-      </w:r>
-      <w:proofErr w:type="gramEnd"/>
+        <w:t xml:space="preserve">  This can happen either:-</w:t>
+      </w:r>
     </w:p>
     <w:p>
       <w:pPr>
@@ -20155,7 +19531,6 @@
           <w:szCs w:val="24"/>
         </w:rPr>
       </w:pPr>
-      <w:proofErr w:type="gramStart"/>
       <w:r>
         <w:rPr>
           <w:rFonts w:cs="Arial"/>
@@ -20165,7 +19540,6 @@
         </w:rPr>
         <w:t>or:-</w:t>
       </w:r>
-      <w:proofErr w:type="gramEnd"/>
     </w:p>
     <w:p>
       <w:pPr>
@@ -20303,27 +19677,7 @@
           <w:sz w:val="24"/>
           <w:szCs w:val="24"/>
         </w:rPr>
-        <w:t>If the Landlord applies to the Tribunal for an eviction order, the Tribunal will ask the Landlord to provide supporting evidence for any eviction ground(</w:t>
-      </w:r>
-      <w:proofErr w:type="spellStart"/>
-      <w:r>
-        <w:rPr>
-          <w:rFonts w:cs="Arial"/>
-          <w:b/>
-          <w:sz w:val="24"/>
-          <w:szCs w:val="24"/>
-        </w:rPr>
-        <w:t>s</w:t>
-      </w:r>
-      <w:proofErr w:type="spellEnd"/>
-      <w:r>
-        <w:rPr>
-          <w:rFonts w:cs="Arial"/>
-          <w:b/>
-          <w:sz w:val="24"/>
-          <w:szCs w:val="24"/>
-        </w:rPr>
-        <w:t xml:space="preserve">) being used. </w:t>
+        <w:t xml:space="preserve">If the Landlord applies to the Tribunal for an eviction order, the Tribunal will ask the Landlord to provide supporting evidence for any eviction ground(s) being used. </w:t>
       </w:r>
     </w:p>
     <w:p>
@@ -21367,25 +20721,7 @@
           <w:b/>
           <w:szCs w:val="24"/>
         </w:rPr>
-        <w:t xml:space="preserve">roperty for an immoral or illegal purpose, or is convicted of an </w:t>
-      </w:r>
-      <w:proofErr w:type="spellStart"/>
-      <w:r>
-        <w:rPr>
-          <w:rFonts w:ascii="Arial" w:hAnsi="Arial" w:cs="Arial"/>
-          <w:b/>
-          <w:szCs w:val="24"/>
-        </w:rPr>
-        <w:t>imprisonable</w:t>
-      </w:r>
-      <w:proofErr w:type="spellEnd"/>
-      <w:r>
-        <w:rPr>
-          <w:rFonts w:ascii="Arial" w:hAnsi="Arial" w:cs="Arial"/>
-          <w:b/>
-          <w:szCs w:val="24"/>
-        </w:rPr>
-        <w:t xml:space="preserve"> offence committed in or in the locality of the </w:t>
+        <w:t xml:space="preserve">roperty for an immoral or illegal purpose, or is convicted of an imprisonable offence committed in or in the locality of the </w:t>
       </w:r>
       <w:r>
         <w:rPr>
@@ -22764,25 +22100,7 @@
           <w:b/>
           <w:szCs w:val="24"/>
         </w:rPr>
-        <w:t xml:space="preserve">ceasing to be - or failing to become - an employee and discretionary if the application is made after the </w:t>
-      </w:r>
-      <w:proofErr w:type="gramStart"/>
-      <w:r>
-        <w:rPr>
-          <w:rFonts w:ascii="Arial" w:hAnsi="Arial" w:cs="Arial"/>
-          <w:b/>
-          <w:szCs w:val="24"/>
-        </w:rPr>
-        <w:t>12 month</w:t>
-      </w:r>
-      <w:proofErr w:type="gramEnd"/>
-      <w:r>
-        <w:rPr>
-          <w:rFonts w:ascii="Arial" w:hAnsi="Arial" w:cs="Arial"/>
-          <w:b/>
-          <w:szCs w:val="24"/>
-        </w:rPr>
-        <w:t xml:space="preserve"> period has elapsed.)</w:t>
+        <w:t>ceasing to be - or failing to become - an employee and discretionary if the application is made after the 12 month period has elapsed.)</w:t>
       </w:r>
     </w:p>
     <w:p>
@@ -26905,25 +26223,7 @@
           <w:sz w:val="24"/>
           <w:szCs w:val="24"/>
         </w:rPr>
-        <w:t xml:space="preserve">The tenant does not need to agree to receive notices under the Agreement by email. If the tenant agrees to receive notices by email this could include important messages.   For </w:t>
-      </w:r>
-      <w:proofErr w:type="gramStart"/>
-      <w:r>
-        <w:rPr>
-          <w:rFonts w:cs="Arial"/>
-          <w:sz w:val="24"/>
-          <w:szCs w:val="24"/>
-        </w:rPr>
-        <w:t>example</w:t>
-      </w:r>
-      <w:proofErr w:type="gramEnd"/>
-      <w:r>
-        <w:rPr>
-          <w:rFonts w:cs="Arial"/>
-          <w:sz w:val="24"/>
-          <w:szCs w:val="24"/>
-        </w:rPr>
-        <w:t xml:space="preserve"> telling the tenant that the rent is to go up or that the Tenancy is being brought to an end. You should think about whether email would be the right way to receive important information.  The landlord and the tenant must tell each other about changes to their email addresses.</w:t>
+        <w:t>The tenant does not need to agree to receive notices under the Agreement by email. If the tenant agrees to receive notices by email this could include important messages.   For example telling the tenant that the rent is to go up or that the Tenancy is being brought to an end. You should think about whether email would be the right way to receive important information.  The landlord and the tenant must tell each other about changes to their email addresses.</w:t>
       </w:r>
     </w:p>
     <w:p>
@@ -27326,25 +26626,7 @@
           <w:sz w:val="24"/>
           <w:szCs w:val="24"/>
         </w:rPr>
-        <w:t xml:space="preserve">If the property is an HMO, the Agreement should give the </w:t>
-      </w:r>
-      <w:proofErr w:type="gramStart"/>
-      <w:r>
-        <w:rPr>
-          <w:rFonts w:cs="Arial"/>
-          <w:sz w:val="24"/>
-          <w:szCs w:val="24"/>
-        </w:rPr>
-        <w:t>24 hour</w:t>
-      </w:r>
-      <w:proofErr w:type="gramEnd"/>
-      <w:r>
-        <w:rPr>
-          <w:rFonts w:cs="Arial"/>
-          <w:sz w:val="24"/>
-          <w:szCs w:val="24"/>
-        </w:rPr>
-        <w:t xml:space="preserve"> contact number and the date on which the licence for the HMO will finish.   </w:t>
+        <w:t xml:space="preserve">If the property is an HMO, the Agreement should give the 24 hour contact number and the date on which the licence for the HMO will finish.   </w:t>
       </w:r>
     </w:p>
     <w:p>
@@ -27367,29 +26649,7 @@
           <w:szCs w:val="24"/>
           <w:lang w:val="en"/>
         </w:rPr>
-        <w:t xml:space="preserve">HMO landlords must have a </w:t>
-      </w:r>
-      <w:proofErr w:type="spellStart"/>
-      <w:r>
-        <w:rPr>
-          <w:rFonts w:cs="Arial"/>
-          <w:color w:val="auto"/>
-          <w:sz w:val="24"/>
-          <w:szCs w:val="24"/>
-          <w:lang w:val="en"/>
-        </w:rPr>
-        <w:t>licence</w:t>
-      </w:r>
-      <w:proofErr w:type="spellEnd"/>
-      <w:r>
-        <w:rPr>
-          <w:rFonts w:cs="Arial"/>
-          <w:color w:val="auto"/>
-          <w:sz w:val="24"/>
-          <w:szCs w:val="24"/>
-          <w:lang w:val="en"/>
-        </w:rPr>
-        <w:t xml:space="preserve"> from the local authority to make sure that the property is managed properly and meets legal safety standards.  Because the landlord needs to get a </w:t>
+        <w:t xml:space="preserve">HMO landlords must have a licence from the local authority to make sure that the property is managed properly and meets legal safety standards.  Because the landlord needs to get a </w:t>
       </w:r>
       <w:r>
         <w:rPr>
@@ -27764,25 +27024,7 @@
           <w:sz w:val="24"/>
           <w:szCs w:val="24"/>
         </w:rPr>
-        <w:t xml:space="preserve">The Agreement </w:t>
-      </w:r>
-      <w:proofErr w:type="gramStart"/>
-      <w:r>
-        <w:rPr>
-          <w:rFonts w:cs="Arial"/>
-          <w:sz w:val="24"/>
-          <w:szCs w:val="24"/>
-        </w:rPr>
-        <w:t>lets</w:t>
-      </w:r>
-      <w:proofErr w:type="gramEnd"/>
-      <w:r>
-        <w:rPr>
-          <w:rFonts w:cs="Arial"/>
-          <w:sz w:val="24"/>
-          <w:szCs w:val="24"/>
-        </w:rPr>
-        <w:t xml:space="preserve"> the landlord say how the rent should be paid.  For example, the landlord might want the rent payments to be paid by bank transfer or by cheque.  It is possible for the tenant to pay using another way, if that is fair.  For instance, it might not be considered fair to pay the rent by a method which would result in a high bank charge to the landlord, such as payments made using some credit cards.    </w:t>
+        <w:t xml:space="preserve">The Agreement lets the landlord say how the rent should be paid.  For example, the landlord might want the rent payments to be paid by bank transfer or by cheque.  It is possible for the tenant to pay using another way, if that is fair.  For instance, it might not be considered fair to pay the rent by a method which would result in a high bank charge to the landlord, such as payments made using some credit cards.    </w:t>
       </w:r>
     </w:p>
     <w:p>
@@ -28130,43 +27372,7 @@
           <w:szCs w:val="24"/>
         </w:rPr>
         <w:lastRenderedPageBreak/>
-        <w:t xml:space="preserve">Tenants must follow certain steps to ask the Rent Officer to make this decision and there is a </w:t>
-      </w:r>
-      <w:proofErr w:type="gramStart"/>
-      <w:r>
-        <w:rPr>
-          <w:rFonts w:cs="Arial"/>
-          <w:sz w:val="24"/>
-          <w:szCs w:val="24"/>
-        </w:rPr>
-        <w:t>21 day</w:t>
-      </w:r>
-      <w:proofErr w:type="gramEnd"/>
-      <w:r>
-        <w:rPr>
-          <w:rFonts w:cs="Arial"/>
-          <w:sz w:val="24"/>
-          <w:szCs w:val="24"/>
-        </w:rPr>
-        <w:t xml:space="preserve"> time limit for this to be done.  If these steps are not followed by the tenant within the </w:t>
-      </w:r>
-      <w:proofErr w:type="gramStart"/>
-      <w:r>
-        <w:rPr>
-          <w:rFonts w:cs="Arial"/>
-          <w:sz w:val="24"/>
-          <w:szCs w:val="24"/>
-        </w:rPr>
-        <w:t>21 day</w:t>
-      </w:r>
-      <w:proofErr w:type="gramEnd"/>
-      <w:r>
-        <w:rPr>
-          <w:rFonts w:cs="Arial"/>
-          <w:sz w:val="24"/>
-          <w:szCs w:val="24"/>
-        </w:rPr>
-        <w:t xml:space="preserve"> time limit then the tenant will lose their right to challenge the rent increase - and the rent will be increased to the amount wanted by the landlord.</w:t>
+        <w:t>Tenants must follow certain steps to ask the Rent Officer to make this decision and there is a 21 day time limit for this to be done.  If these steps are not followed by the tenant within the 21 day time limit then the tenant will lose their right to challenge the rent increase - and the rent will be increased to the amount wanted by the landlord.</w:t>
       </w:r>
     </w:p>
     <w:p>
@@ -28257,27 +27463,7 @@
           <w:sz w:val="24"/>
           <w:szCs w:val="24"/>
         </w:rPr>
-        <w:t>, a copy of which can be accessed on the Scottish Government website, or through Rent Service Scotland –</w:t>
-      </w:r>
-      <w:proofErr w:type="gramStart"/>
-      <w:r>
-        <w:rPr>
-          <w:rFonts w:cs="Arial"/>
-          <w:color w:val="auto"/>
-          <w:sz w:val="24"/>
-          <w:szCs w:val="24"/>
-        </w:rPr>
-        <w:t>see  Useful</w:t>
-      </w:r>
-      <w:proofErr w:type="gramEnd"/>
-      <w:r>
-        <w:rPr>
-          <w:rFonts w:cs="Arial"/>
-          <w:color w:val="auto"/>
-          <w:sz w:val="24"/>
-          <w:szCs w:val="24"/>
-        </w:rPr>
-        <w:t xml:space="preserve"> Contacts and Links at the end of these Notes; and</w:t>
+        <w:t>, a copy of which can be accessed on the Scottish Government website, or through Rent Service Scotland –see  Useful Contacts and Links at the end of these Notes; and</w:t>
       </w:r>
     </w:p>
     <w:p>
@@ -28357,25 +27543,7 @@
           <w:sz w:val="24"/>
           <w:szCs w:val="24"/>
         </w:rPr>
-        <w:t xml:space="preserve">Part 3 of the rent-increase notice can also be returned to the landlord by the tenant to say if the tenant has not been given long enough notice of a rent increase - so if less than 3 months’ notice was given.  If the landlord gives less than the 3 months' notice, then the tenant will not need to pay the increased rent until 3 months have passed.  </w:t>
-      </w:r>
-      <w:proofErr w:type="gramStart"/>
-      <w:r>
-        <w:rPr>
-          <w:rFonts w:cs="Arial"/>
-          <w:sz w:val="24"/>
-          <w:szCs w:val="24"/>
-        </w:rPr>
-        <w:t>So</w:t>
-      </w:r>
-      <w:proofErr w:type="gramEnd"/>
-      <w:r>
-        <w:rPr>
-          <w:rFonts w:cs="Arial"/>
-          <w:sz w:val="24"/>
-          <w:szCs w:val="24"/>
-        </w:rPr>
-        <w:t xml:space="preserve"> the landlord cannot try and increase the rent on one month's notice for example.</w:t>
+        <w:t>Part 3 of the rent-increase notice can also be returned to the landlord by the tenant to say if the tenant has not been given long enough notice of a rent increase - so if less than 3 months’ notice was given.  If the landlord gives less than the 3 months' notice, then the tenant will not need to pay the increased rent until 3 months have passed.  So the landlord cannot try and increase the rent on one month's notice for example.</w:t>
       </w:r>
     </w:p>
     <w:p>
@@ -28430,18 +27598,8 @@
           <w:sz w:val="24"/>
           <w:szCs w:val="24"/>
         </w:rPr>
-        <w:t xml:space="preserve"> 8 – Rent).    As the landlord cannot increase the rent higher than the cap, the tenant doesn’t need to pay any rent above the cap.   The tenant has a number of </w:t>
-      </w:r>
-      <w:proofErr w:type="gramStart"/>
-      <w:r>
-        <w:rPr>
-          <w:rFonts w:cs="Arial"/>
-          <w:sz w:val="24"/>
-          <w:szCs w:val="24"/>
-        </w:rPr>
-        <w:t>options:-</w:t>
-      </w:r>
-      <w:proofErr w:type="gramEnd"/>
+        <w:t xml:space="preserve"> 8 – Rent).    As the landlord cannot increase the rent higher than the cap, the tenant doesn’t need to pay any rent above the cap.   The tenant has a number of options:-</w:t>
+      </w:r>
     </w:p>
     <w:p>
       <w:pPr>
@@ -29486,25 +28644,7 @@
           <w:sz w:val="24"/>
           <w:szCs w:val="24"/>
         </w:rPr>
-        <w:t xml:space="preserve">the tenant must have already notified the </w:t>
-      </w:r>
-      <w:proofErr w:type="gramStart"/>
-      <w:r>
-        <w:rPr>
-          <w:rFonts w:cs="Arial"/>
-          <w:sz w:val="24"/>
-          <w:szCs w:val="24"/>
-        </w:rPr>
-        <w:t>landlord .</w:t>
-      </w:r>
-      <w:proofErr w:type="gramEnd"/>
-      <w:r>
-        <w:rPr>
-          <w:rFonts w:cs="Arial"/>
-          <w:sz w:val="24"/>
-          <w:szCs w:val="24"/>
-        </w:rPr>
-        <w:t xml:space="preserve"> </w:t>
+        <w:t xml:space="preserve">the tenant must have already notified the landlord . </w:t>
       </w:r>
     </w:p>
     <w:p>
@@ -29595,25 +28735,7 @@
           <w:sz w:val="24"/>
           <w:szCs w:val="24"/>
         </w:rPr>
-        <w:t xml:space="preserve">the tenant must have already notified the </w:t>
-      </w:r>
-      <w:proofErr w:type="gramStart"/>
-      <w:r>
-        <w:rPr>
-          <w:rFonts w:cs="Arial"/>
-          <w:sz w:val="24"/>
-          <w:szCs w:val="24"/>
-        </w:rPr>
-        <w:t>landlord .</w:t>
-      </w:r>
-      <w:proofErr w:type="gramEnd"/>
-      <w:r>
-        <w:rPr>
-          <w:rFonts w:cs="Arial"/>
-          <w:sz w:val="24"/>
-          <w:szCs w:val="24"/>
-        </w:rPr>
-        <w:t xml:space="preserve"> </w:t>
+        <w:t xml:space="preserve">the tenant must have already notified the landlord . </w:t>
       </w:r>
     </w:p>
     <w:p>
@@ -30739,21 +29861,7 @@
         <w:rPr>
           <w:rFonts w:cs="Arial"/>
         </w:rPr>
-        <w:t xml:space="preserve">The Repairing Standard </w:t>
-      </w:r>
-      <w:proofErr w:type="spellStart"/>
-      <w:r>
-        <w:rPr>
-          <w:rFonts w:cs="Arial"/>
-        </w:rPr>
-        <w:t>Etc</w:t>
-      </w:r>
-      <w:proofErr w:type="spellEnd"/>
-      <w:r>
-        <w:rPr>
-          <w:rFonts w:cs="Arial"/>
-        </w:rPr>
-        <w:t xml:space="preserve"> &amp; Other Information </w:t>
+        <w:t xml:space="preserve">The Repairing Standard Etc &amp; Other Information </w:t>
       </w:r>
     </w:p>
     <w:p>
@@ -31552,25 +30660,7 @@
           <w:sz w:val="24"/>
           <w:szCs w:val="24"/>
         </w:rPr>
-        <w:t xml:space="preserve">Sometimes the landlord might be responsible, along with owners of homes nearby, to keep certain common parts of a building or walls between two properties in good repair.  Examples of this might be where the property is a flat in a tenement building. In that case the common parts would usually include items such as the roof, common doors, the staircase giving access to all flats and the </w:t>
-      </w:r>
-      <w:proofErr w:type="gramStart"/>
-      <w:r>
-        <w:rPr>
-          <w:rFonts w:cs="Arial"/>
-          <w:sz w:val="24"/>
-          <w:szCs w:val="24"/>
-        </w:rPr>
-        <w:t>back court</w:t>
-      </w:r>
-      <w:proofErr w:type="gramEnd"/>
-      <w:r>
-        <w:rPr>
-          <w:rFonts w:cs="Arial"/>
-          <w:sz w:val="24"/>
-          <w:szCs w:val="24"/>
-        </w:rPr>
-        <w:t xml:space="preserve"> area.   The landlord would need to carry out repairs to these things - but this would be shared with the owners of all of the other flats within the tenement.  </w:t>
+        <w:t xml:space="preserve">Sometimes the landlord might be responsible, along with owners of homes nearby, to keep certain common parts of a building or walls between two properties in good repair.  Examples of this might be where the property is a flat in a tenement building. In that case the common parts would usually include items such as the roof, common doors, the staircase giving access to all flats and the back court area.   The landlord would need to carry out repairs to these things - but this would be shared with the owners of all of the other flats within the tenement.  </w:t>
       </w:r>
     </w:p>
     <w:p>
@@ -31770,25 +30860,7 @@
           <w:sz w:val="24"/>
           <w:szCs w:val="24"/>
         </w:rPr>
-        <w:t xml:space="preserve">each room or inter-connected space such as a </w:t>
-      </w:r>
-      <w:proofErr w:type="gramStart"/>
-      <w:r>
-        <w:rPr>
-          <w:rFonts w:cs="Arial"/>
-          <w:sz w:val="24"/>
-          <w:szCs w:val="24"/>
-        </w:rPr>
-        <w:t>garage,  that</w:t>
-      </w:r>
-      <w:proofErr w:type="gramEnd"/>
-      <w:r>
-        <w:rPr>
-          <w:rFonts w:cs="Arial"/>
-          <w:sz w:val="24"/>
-          <w:szCs w:val="24"/>
-        </w:rPr>
-        <w:t xml:space="preserve"> has a fixed carbon based fuel powered appliance (except one solely used for cooking) - so, for example, every room or inter-connected space  that has a fire, heater or a boiler; and</w:t>
+        <w:t>each room or inter-connected space such as a garage,  that has a fixed carbon based fuel powered appliance (except one solely used for cooking) - so, for example, every room or inter-connected space  that has a fire, heater or a boiler; and</w:t>
       </w:r>
     </w:p>
     <w:p>
@@ -31811,25 +30883,7 @@
           <w:sz w:val="24"/>
           <w:szCs w:val="24"/>
         </w:rPr>
-        <w:t xml:space="preserve">if the flue from any </w:t>
-      </w:r>
-      <w:proofErr w:type="gramStart"/>
-      <w:r>
-        <w:rPr>
-          <w:rFonts w:cs="Arial"/>
-          <w:sz w:val="24"/>
-          <w:szCs w:val="24"/>
-        </w:rPr>
-        <w:t>carbon based</w:t>
-      </w:r>
-      <w:proofErr w:type="gramEnd"/>
-      <w:r>
-        <w:rPr>
-          <w:rFonts w:cs="Arial"/>
-          <w:sz w:val="24"/>
-          <w:szCs w:val="24"/>
-        </w:rPr>
-        <w:t xml:space="preserve"> fuel powered appliance passes through any bedroom or living room, then in each of those rooms too.</w:t>
+        <w:t>if the flue from any carbon based fuel powered appliance passes through any bedroom or living room, then in each of those rooms too.</w:t>
       </w:r>
     </w:p>
     <w:p>
@@ -31976,6 +31030,14 @@
           <w:szCs w:val="24"/>
         </w:rPr>
         <w:t>a Portable Appliance Testing Report (PAT) on moveable appliances - and the inspector should also stick a label on each tested item which sets out the inspection</w:t>
+      </w:r>
+      <w:r>
+        <w:rPr>
+          <w:rFonts w:cs="Arial"/>
+          <w:sz w:val="24"/>
+          <w:szCs w:val="24"/>
+        </w:rPr>
+        <w:t xml:space="preserve"> date</w:t>
       </w:r>
       <w:bookmarkStart w:id="69" w:name="_GoBack"/>
       <w:bookmarkEnd w:id="69"/>
@@ -32790,23 +31852,13 @@
           <w:szCs w:val="24"/>
         </w:rPr>
       </w:pPr>
-      <w:proofErr w:type="gramStart"/>
-      <w:r>
-        <w:rPr>
-          <w:rFonts w:cs="Arial"/>
-          <w:sz w:val="24"/>
-          <w:szCs w:val="24"/>
-        </w:rPr>
-        <w:t>The  EPC</w:t>
-      </w:r>
-      <w:proofErr w:type="gramEnd"/>
-      <w:r>
-        <w:rPr>
-          <w:rFonts w:cs="Arial"/>
-          <w:sz w:val="24"/>
-          <w:szCs w:val="24"/>
-        </w:rPr>
-        <w:t xml:space="preserve"> must not be more than 10 years old. The EPC has to be made available to a tenant free of charge.</w:t>
+      <w:r>
+        <w:rPr>
+          <w:rFonts w:cs="Arial"/>
+          <w:sz w:val="24"/>
+          <w:szCs w:val="24"/>
+        </w:rPr>
+        <w:t>The  EPC must not be more than 10 years old. The EPC has to be made available to a tenant free of charge.</w:t>
       </w:r>
     </w:p>
     <w:p>
@@ -33856,25 +32908,7 @@
           <w:sz w:val="24"/>
           <w:szCs w:val="24"/>
         </w:rPr>
-        <w:t xml:space="preserve">avoiding debris getting into the system - for example by making sure that any </w:t>
-      </w:r>
-      <w:proofErr w:type="gramStart"/>
-      <w:r>
-        <w:rPr>
-          <w:rFonts w:cs="Arial"/>
-          <w:sz w:val="24"/>
-          <w:szCs w:val="24"/>
-        </w:rPr>
-        <w:t>cold water</w:t>
-      </w:r>
-      <w:proofErr w:type="gramEnd"/>
-      <w:r>
-        <w:rPr>
-          <w:rFonts w:cs="Arial"/>
-          <w:sz w:val="24"/>
-          <w:szCs w:val="24"/>
-        </w:rPr>
-        <w:t xml:space="preserve"> tanks have a tight fitting lid; and </w:t>
+        <w:t xml:space="preserve">avoiding debris getting into the system - for example by making sure that any cold water tanks have a tight fitting lid; and </w:t>
       </w:r>
     </w:p>
     <w:p>
@@ -34207,25 +33241,7 @@
           <w:sz w:val="24"/>
           <w:szCs w:val="24"/>
         </w:rPr>
-        <w:t xml:space="preserve">The tenant should be given at least 48 hours' notice before this happens - unless it is an </w:t>
-      </w:r>
-      <w:proofErr w:type="gramStart"/>
-      <w:r>
-        <w:rPr>
-          <w:rFonts w:cs="Arial"/>
-          <w:sz w:val="24"/>
-          <w:szCs w:val="24"/>
-        </w:rPr>
-        <w:t>emergency .</w:t>
-      </w:r>
-      <w:proofErr w:type="gramEnd"/>
-      <w:r>
-        <w:rPr>
-          <w:rFonts w:cs="Arial"/>
-          <w:sz w:val="24"/>
-          <w:szCs w:val="24"/>
-        </w:rPr>
-        <w:t xml:space="preserve">   If it is an emergency, then less than 48 hours' notice might be given, or immediate access might be needed (with no notice beforehand).   An emergency might include a dangerous electrical fault or a burst water pipe in the property which is flooding the property or any flat below it.  Emergencies are repairs that are causing danger or, if left, are likely to cause damage to the property or property nearby if they are not repaired quickly.  </w:t>
+        <w:t xml:space="preserve">The tenant should be given at least 48 hours' notice before this happens - unless it is an emergency .   If it is an emergency, then less than 48 hours' notice might be given, or immediate access might be needed (with no notice beforehand).   An emergency might include a dangerous electrical fault or a burst water pipe in the property which is flooding the property or any flat below it.  Emergencies are repairs that are causing danger or, if left, are likely to cause damage to the property or property nearby if they are not repaired quickly.  </w:t>
       </w:r>
     </w:p>
     <w:p>
@@ -34244,25 +33260,7 @@
           <w:sz w:val="24"/>
           <w:szCs w:val="24"/>
         </w:rPr>
-        <w:t xml:space="preserve">Reasonable access, for non-emergency work, would generally mean access during the working day (8 a.m. to 6 p.m.)  Monday to Friday. If both landlord and tenant agree, then the tenant could allow access </w:t>
-      </w:r>
-      <w:proofErr w:type="spellStart"/>
-      <w:r>
-        <w:rPr>
-          <w:rFonts w:cs="Arial"/>
-          <w:sz w:val="24"/>
-          <w:szCs w:val="24"/>
-        </w:rPr>
-        <w:t>outwith</w:t>
-      </w:r>
-      <w:proofErr w:type="spellEnd"/>
-      <w:r>
-        <w:rPr>
-          <w:rFonts w:cs="Arial"/>
-          <w:sz w:val="24"/>
-          <w:szCs w:val="24"/>
-        </w:rPr>
-        <w:t xml:space="preserve"> such times if this would allow work to be done more quickly.</w:t>
+        <w:t>Reasonable access, for non-emergency work, would generally mean access during the working day (8 a.m. to 6 p.m.)  Monday to Friday. If both landlord and tenant agree, then the tenant could allow access outwith such times if this would allow work to be done more quickly.</w:t>
       </w:r>
     </w:p>
     <w:p>
@@ -34770,25 +33768,7 @@
           <w:sz w:val="24"/>
           <w:szCs w:val="24"/>
         </w:rPr>
-        <w:t xml:space="preserve">Landlords have a responsibility to try to stop antisocial behaviour taking place. </w:t>
-      </w:r>
-      <w:proofErr w:type="gramStart"/>
-      <w:r>
-        <w:rPr>
-          <w:rFonts w:cs="Arial"/>
-          <w:sz w:val="24"/>
-          <w:szCs w:val="24"/>
-        </w:rPr>
-        <w:t>So</w:t>
-      </w:r>
-      <w:proofErr w:type="gramEnd"/>
-      <w:r>
-        <w:rPr>
-          <w:rFonts w:cs="Arial"/>
-          <w:sz w:val="24"/>
-          <w:szCs w:val="24"/>
-        </w:rPr>
-        <w:t xml:space="preserve"> if the tenant is involved in antisocial behaviour the landlord must do something to try to stop it. This could include:</w:t>
+        <w:t>Landlords have a responsibility to try to stop antisocial behaviour taking place. So if the tenant is involved in antisocial behaviour the landlord must do something to try to stop it. This could include:</w:t>
       </w:r>
     </w:p>
     <w:p>
@@ -35316,44 +34296,27 @@
         </w:rPr>
         <w:t xml:space="preserve">Equality Advisory Support Service for help and advice. </w:t>
       </w:r>
-      <w:r>
-        <w:fldChar w:fldCharType="begin"/>
-      </w:r>
-      <w:r>
-        <w:instrText xml:space="preserve"> HYPERLINK "https://www.gov.uk/equality-advisory-support-service" </w:instrText>
-      </w:r>
-      <w:r>
-        <w:fldChar w:fldCharType="separate"/>
-      </w:r>
-      <w:r>
-        <w:rPr>
-          <w:rStyle w:val="Hyperlink"/>
-          <w:rFonts w:cs="Arial"/>
-          <w:sz w:val="24"/>
-          <w:szCs w:val="24"/>
-        </w:rPr>
-        <w:t>h</w:t>
-      </w:r>
-      <w:r>
-        <w:rPr>
-          <w:rStyle w:val="Hyperlink"/>
-          <w:rFonts w:cs="Arial"/>
-          <w:sz w:val="24"/>
-          <w:szCs w:val="24"/>
-          <w:lang w:val="en"/>
-        </w:rPr>
-        <w:t>ttps://www.gov.uk/equality-advisory-support-service</w:t>
-      </w:r>
-      <w:r>
-        <w:rPr>
-          <w:rStyle w:val="Hyperlink"/>
-          <w:rFonts w:cs="Arial"/>
-          <w:sz w:val="24"/>
-          <w:szCs w:val="24"/>
-          <w:lang w:val="en"/>
-        </w:rPr>
-        <w:fldChar w:fldCharType="end"/>
-      </w:r>
+      <w:hyperlink r:id="rId26" w:history="1">
+        <w:r>
+          <w:rPr>
+            <w:rStyle w:val="Hyperlink"/>
+            <w:rFonts w:cs="Arial"/>
+            <w:sz w:val="24"/>
+            <w:szCs w:val="24"/>
+          </w:rPr>
+          <w:t>h</w:t>
+        </w:r>
+        <w:r>
+          <w:rPr>
+            <w:rStyle w:val="Hyperlink"/>
+            <w:rFonts w:cs="Arial"/>
+            <w:sz w:val="24"/>
+            <w:szCs w:val="24"/>
+            <w:lang w:val="en"/>
+          </w:rPr>
+          <w:t>ttps://www.gov.uk/equality-advisory-support-service</w:t>
+        </w:r>
+      </w:hyperlink>
     </w:p>
     <w:p>
       <w:pPr>
@@ -35578,7 +34541,7 @@
           <w:szCs w:val="24"/>
         </w:rPr>
       </w:pPr>
-      <w:hyperlink r:id="rId26" w:history="1">
+      <w:hyperlink r:id="rId27" w:history="1">
         <w:r>
           <w:rPr>
             <w:rStyle w:val="Hyperlink"/>
@@ -36026,27 +34989,7 @@
           <w:sz w:val="24"/>
           <w:szCs w:val="24"/>
         </w:rPr>
-        <w:t xml:space="preserve">minimum </w:t>
-      </w:r>
-      <w:proofErr w:type="gramStart"/>
-      <w:r>
-        <w:rPr>
-          <w:rFonts w:cs="Arial"/>
-          <w:b/>
-          <w:sz w:val="24"/>
-          <w:szCs w:val="24"/>
-        </w:rPr>
-        <w:t>28 day</w:t>
-      </w:r>
-      <w:proofErr w:type="gramEnd"/>
-      <w:r>
-        <w:rPr>
-          <w:rFonts w:cs="Arial"/>
-          <w:b/>
-          <w:sz w:val="24"/>
-          <w:szCs w:val="24"/>
-        </w:rPr>
-        <w:t xml:space="preserve"> period </w:t>
+        <w:t xml:space="preserve">minimum 28 day period </w:t>
       </w:r>
       <w:r>
         <w:rPr>
@@ -36187,7 +35130,7 @@
         <w:lastRenderedPageBreak/>
         <w:t>one of the advice groups listed at the end of these Notes or Scottish Women's Aid (</w:t>
       </w:r>
-      <w:hyperlink r:id="rId27" w:history="1">
+      <w:hyperlink r:id="rId28" w:history="1">
         <w:r>
           <w:rPr>
             <w:rStyle w:val="Hyperlink"/>
@@ -36493,18 +35436,8 @@
           <w:sz w:val="24"/>
           <w:szCs w:val="24"/>
         </w:rPr>
-        <w:t xml:space="preserve"> will be set out in the Notice to Leave.   There are four possible options for the </w:t>
-      </w:r>
-      <w:proofErr w:type="gramStart"/>
-      <w:r>
-        <w:rPr>
-          <w:rFonts w:cs="Arial"/>
-          <w:sz w:val="24"/>
-          <w:szCs w:val="24"/>
-        </w:rPr>
-        <w:t>tenant:-</w:t>
-      </w:r>
-      <w:proofErr w:type="gramEnd"/>
+        <w:t xml:space="preserve"> will be set out in the Notice to Leave.   There are four possible options for the tenant:-</w:t>
+      </w:r>
     </w:p>
     <w:p>
       <w:pPr>
@@ -36799,43 +35732,7 @@
           <w:sz w:val="24"/>
           <w:szCs w:val="24"/>
         </w:rPr>
-        <w:t xml:space="preserve">which of the </w:t>
-      </w:r>
-      <w:proofErr w:type="gramStart"/>
-      <w:r>
-        <w:rPr>
-          <w:rFonts w:cs="Arial"/>
-          <w:sz w:val="24"/>
-          <w:szCs w:val="24"/>
-        </w:rPr>
-        <w:t>18 eviction</w:t>
-      </w:r>
-      <w:proofErr w:type="gramEnd"/>
-      <w:r>
-        <w:rPr>
-          <w:rFonts w:cs="Arial"/>
-          <w:sz w:val="24"/>
-          <w:szCs w:val="24"/>
-        </w:rPr>
-        <w:t xml:space="preserve"> ground(</w:t>
-      </w:r>
-      <w:proofErr w:type="spellStart"/>
-      <w:r>
-        <w:rPr>
-          <w:rFonts w:cs="Arial"/>
-          <w:sz w:val="24"/>
-          <w:szCs w:val="24"/>
-        </w:rPr>
-        <w:t>s</w:t>
-      </w:r>
-      <w:proofErr w:type="spellEnd"/>
-      <w:r>
-        <w:rPr>
-          <w:rFonts w:cs="Arial"/>
-          <w:sz w:val="24"/>
-          <w:szCs w:val="24"/>
-        </w:rPr>
-        <w:t xml:space="preserve">) the landlord is using to end the Agreement; and </w:t>
+        <w:t xml:space="preserve">which of the 18 eviction ground(s) the landlord is using to end the Agreement; and </w:t>
       </w:r>
     </w:p>
     <w:p>
@@ -37185,27 +36082,7 @@
           <w:sz w:val="24"/>
           <w:szCs w:val="24"/>
         </w:rPr>
-        <w:t xml:space="preserve">at least 84 days' (or 12 </w:t>
-      </w:r>
-      <w:proofErr w:type="spellStart"/>
-      <w:r>
-        <w:rPr>
-          <w:rFonts w:cs="Arial"/>
-          <w:b/>
-          <w:sz w:val="24"/>
-          <w:szCs w:val="24"/>
-        </w:rPr>
-        <w:t>weeks) notice</w:t>
-      </w:r>
-      <w:proofErr w:type="spellEnd"/>
-      <w:r>
-        <w:rPr>
-          <w:rFonts w:cs="Arial"/>
-          <w:b/>
-          <w:sz w:val="24"/>
-          <w:szCs w:val="24"/>
-        </w:rPr>
-        <w:t>.</w:t>
+        <w:t>at least 84 days' (or 12 weeks) notice.</w:t>
       </w:r>
       <w:r>
         <w:rPr>
@@ -37234,19 +36111,8 @@
           <w:sz w:val="24"/>
           <w:szCs w:val="24"/>
         </w:rPr>
-        <w:t xml:space="preserve">At least 84 days' (or 12 </w:t>
-      </w:r>
-      <w:proofErr w:type="spellStart"/>
-      <w:r>
-        <w:rPr>
-          <w:rFonts w:cs="Arial"/>
-          <w:b/>
-          <w:sz w:val="24"/>
-          <w:szCs w:val="24"/>
-        </w:rPr>
-        <w:t>weeks) notice</w:t>
-      </w:r>
-      <w:proofErr w:type="spellEnd"/>
+        <w:t>At least 84 days' (or 12 weeks) notice</w:t>
+      </w:r>
       <w:r>
         <w:rPr>
           <w:rFonts w:cs="Arial"/>
@@ -37343,25 +36209,7 @@
           <w:szCs w:val="24"/>
         </w:rPr>
         <w:lastRenderedPageBreak/>
-        <w:t>the landlord's notice includes any of the eviction ground(</w:t>
-      </w:r>
-      <w:proofErr w:type="spellStart"/>
-      <w:r>
-        <w:rPr>
-          <w:rFonts w:cs="Arial"/>
-          <w:sz w:val="24"/>
-          <w:szCs w:val="24"/>
-        </w:rPr>
-        <w:t>s</w:t>
-      </w:r>
-      <w:proofErr w:type="spellEnd"/>
-      <w:r>
-        <w:rPr>
-          <w:rFonts w:cs="Arial"/>
-          <w:sz w:val="24"/>
-          <w:szCs w:val="24"/>
-        </w:rPr>
-        <w:t>) not mentioned above.</w:t>
+        <w:t>the landlord's notice includes any of the eviction ground(s) not mentioned above.</w:t>
       </w:r>
     </w:p>
     <w:p>
@@ -37699,25 +36547,7 @@
           <w:sz w:val="24"/>
           <w:szCs w:val="24"/>
         </w:rPr>
-        <w:t>After the tenancy began, the tenant is found guilty in a court either (</w:t>
-      </w:r>
-      <w:proofErr w:type="spellStart"/>
-      <w:r>
-        <w:rPr>
-          <w:rFonts w:cs="Arial"/>
-          <w:sz w:val="24"/>
-          <w:szCs w:val="24"/>
-        </w:rPr>
-        <w:t>i</w:t>
-      </w:r>
-      <w:proofErr w:type="spellEnd"/>
-      <w:r>
-        <w:rPr>
-          <w:rFonts w:cs="Arial"/>
-          <w:sz w:val="24"/>
-          <w:szCs w:val="24"/>
-        </w:rPr>
-        <w:t>) of using, or allowing the use of, the property for an immoral or illegal purpose or (ii) of a crime for which the tenant could be sent to prison. This crime needs to have taken place in or in the neighbourhood of the property. For this ground, the landlord would usually have to apply for the eviction order within 12 months after the date that the tenant was found guilty.</w:t>
+        <w:t>After the tenancy began, the tenant is found guilty in a court either (i) of using, or allowing the use of, the property for an immoral or illegal purpose or (ii) of a crime for which the tenant could be sent to prison. This crime needs to have taken place in or in the neighbourhood of the property. For this ground, the landlord would usually have to apply for the eviction order within 12 months after the date that the tenant was found guilty.</w:t>
       </w:r>
     </w:p>
     <w:p>
@@ -37931,25 +36761,7 @@
           <w:sz w:val="24"/>
           <w:szCs w:val="24"/>
         </w:rPr>
-        <w:t>The tenant is meeting or socialising in the property with a person who has (</w:t>
-      </w:r>
-      <w:proofErr w:type="spellStart"/>
-      <w:r>
-        <w:rPr>
-          <w:rFonts w:cs="Arial"/>
-          <w:sz w:val="24"/>
-          <w:szCs w:val="24"/>
-        </w:rPr>
-        <w:t>i</w:t>
-      </w:r>
-      <w:proofErr w:type="spellEnd"/>
-      <w:r>
-        <w:rPr>
-          <w:rFonts w:cs="Arial"/>
-          <w:sz w:val="24"/>
-          <w:szCs w:val="24"/>
-        </w:rPr>
-        <w:t>) been found guilty of a crime or (ii) been involved in antisocial behaviour. This applies if, in either case, the Tribunal would have been able to issue an eviction order if it was the tenant who had been found guilty of that crime or the tenant who had been involved in that antisocial behaviour. For this ground, the landlord would be expected to apply for the eviction order within 12 months of the antisocial behaviour taking place.</w:t>
+        <w:t>The tenant is meeting or socialising in the property with a person who has (i) been found guilty of a crime or (ii) been involved in antisocial behaviour. This applies if, in either case, the Tribunal would have been able to issue an eviction order if it was the tenant who had been found guilty of that crime or the tenant who had been involved in that antisocial behaviour. For this ground, the landlord would be expected to apply for the eviction order within 12 months of the antisocial behaviour taking place.</w:t>
       </w:r>
     </w:p>
     <w:p>
@@ -38098,25 +36910,7 @@
           <w:sz w:val="24"/>
           <w:szCs w:val="24"/>
         </w:rPr>
-        <w:t xml:space="preserve">Two of the eviction grounds can be mandatory in some cases and discretionary in some others. </w:t>
-      </w:r>
-      <w:proofErr w:type="gramStart"/>
-      <w:r>
-        <w:rPr>
-          <w:rFonts w:cs="Arial"/>
-          <w:sz w:val="24"/>
-          <w:szCs w:val="24"/>
-        </w:rPr>
-        <w:t>So</w:t>
-      </w:r>
-      <w:proofErr w:type="gramEnd"/>
-      <w:r>
-        <w:rPr>
-          <w:rFonts w:cs="Arial"/>
-          <w:sz w:val="24"/>
-          <w:szCs w:val="24"/>
-        </w:rPr>
-        <w:t xml:space="preserve"> if the Tribunal accepts that the ground applies, then:</w:t>
+        <w:t>Two of the eviction grounds can be mandatory in some cases and discretionary in some others. So if the Tribunal accepts that the ground applies, then:</w:t>
       </w:r>
     </w:p>
     <w:p>
@@ -38140,25 +36934,7 @@
           <w:szCs w:val="24"/>
         </w:rPr>
         <w:lastRenderedPageBreak/>
-        <w:t xml:space="preserve">in some </w:t>
-      </w:r>
-      <w:proofErr w:type="gramStart"/>
-      <w:r>
-        <w:rPr>
-          <w:rFonts w:cs="Arial"/>
-          <w:sz w:val="24"/>
-          <w:szCs w:val="24"/>
-        </w:rPr>
-        <w:t>cases</w:t>
-      </w:r>
-      <w:proofErr w:type="gramEnd"/>
-      <w:r>
-        <w:rPr>
-          <w:rFonts w:cs="Arial"/>
-          <w:sz w:val="24"/>
-          <w:szCs w:val="24"/>
-        </w:rPr>
-        <w:t xml:space="preserve"> the Tribunal must issue the eviction order; but</w:t>
+        <w:t>in some cases the Tribunal must issue the eviction order; but</w:t>
       </w:r>
     </w:p>
     <w:p>
@@ -38276,18 +37052,8 @@
           <w:sz w:val="24"/>
           <w:szCs w:val="24"/>
         </w:rPr>
-        <w:t xml:space="preserve"> issue the eviction order) </w:t>
-      </w:r>
-      <w:proofErr w:type="gramStart"/>
-      <w:r>
-        <w:rPr>
-          <w:rFonts w:cs="Arial"/>
-          <w:sz w:val="24"/>
-          <w:szCs w:val="24"/>
-        </w:rPr>
-        <w:t>if:-</w:t>
-      </w:r>
-      <w:proofErr w:type="gramEnd"/>
+        <w:t xml:space="preserve"> issue the eviction order) if:-</w:t>
+      </w:r>
     </w:p>
     <w:p>
       <w:pPr>
@@ -38409,18 +37175,8 @@
           <w:sz w:val="24"/>
           <w:szCs w:val="24"/>
         </w:rPr>
-        <w:t xml:space="preserve"> whether or not to issue the eviction order if the Tribunal considers it right to end the tenancy) </w:t>
-      </w:r>
-      <w:proofErr w:type="gramStart"/>
-      <w:r>
-        <w:rPr>
-          <w:rFonts w:cs="Arial"/>
-          <w:sz w:val="24"/>
-          <w:szCs w:val="24"/>
-        </w:rPr>
-        <w:t>if:-</w:t>
-      </w:r>
-      <w:proofErr w:type="gramEnd"/>
+        <w:t xml:space="preserve"> whether or not to issue the eviction order if the Tribunal considers it right to end the tenancy) if:-</w:t>
+      </w:r>
     </w:p>
     <w:p>
       <w:pPr>
@@ -40338,7 +39094,6 @@
           <w:szCs w:val="24"/>
         </w:rPr>
       </w:pPr>
-      <w:proofErr w:type="gramStart"/>
       <w:r>
         <w:rPr>
           <w:rFonts w:cs="Arial"/>
@@ -40346,17 +39101,7 @@
           <w:sz w:val="24"/>
           <w:szCs w:val="24"/>
         </w:rPr>
-        <w:t>Also</w:t>
-      </w:r>
-      <w:proofErr w:type="gramEnd"/>
-      <w:r>
-        <w:rPr>
-          <w:rFonts w:cs="Arial"/>
-          <w:color w:val="auto"/>
-          <w:sz w:val="24"/>
-          <w:szCs w:val="24"/>
-        </w:rPr>
-        <w:t xml:space="preserve"> if the landlord:</w:t>
+        <w:t>Also if the landlord:</w:t>
       </w:r>
     </w:p>
     <w:p>
@@ -40759,7 +39504,7 @@
           <w:szCs w:val="24"/>
         </w:rPr>
       </w:pPr>
-      <w:hyperlink r:id="rId28" w:history="1">
+      <w:hyperlink r:id="rId29" w:history="1">
         <w:r>
           <w:rPr>
             <w:rStyle w:val="Hyperlink"/>
@@ -40865,8 +39610,7 @@
         </w:rPr>
         <w:t xml:space="preserve">Email: </w:t>
       </w:r>
-      <w:hyperlink r:id="rId29" w:history="1">
-        <w:proofErr w:type="spellStart"/>
+      <w:hyperlink r:id="rId30" w:history="1">
         <w:r>
           <w:rPr>
             <w:rFonts w:cs="Arial"/>
@@ -40877,7 +39621,6 @@
           </w:rPr>
           <w:t>rss.dundee@gov.scot</w:t>
         </w:r>
-        <w:proofErr w:type="spellEnd"/>
       </w:hyperlink>
     </w:p>
     <w:p>
@@ -40973,7 +39716,7 @@
           <w:szCs w:val="24"/>
         </w:rPr>
       </w:pPr>
-      <w:hyperlink r:id="rId30" w:history="1">
+      <w:hyperlink r:id="rId31" w:history="1">
         <w:r>
           <w:rPr>
             <w:rStyle w:val="Hyperlink"/>
@@ -41127,7 +39870,7 @@
           <w:szCs w:val="24"/>
         </w:rPr>
       </w:pPr>
-      <w:hyperlink r:id="rId31" w:history="1">
+      <w:hyperlink r:id="rId32" w:history="1">
         <w:r>
           <w:rPr>
             <w:rStyle w:val="Hyperlink"/>
@@ -41238,7 +39981,7 @@
           <w:szCs w:val="24"/>
         </w:rPr>
       </w:pPr>
-      <w:hyperlink r:id="rId32" w:history="1">
+      <w:hyperlink r:id="rId33" w:history="1">
         <w:r>
           <w:rPr>
             <w:rStyle w:val="Hyperlink"/>
@@ -41288,7 +40031,6 @@
         </w:rPr>
         <w:t>Office of the Gas and Electricity Markets (</w:t>
       </w:r>
-      <w:proofErr w:type="spellStart"/>
       <w:r>
         <w:rPr>
           <w:rFonts w:cs="Arial"/>
@@ -41298,19 +40040,7 @@
           <w:sz w:val="24"/>
           <w:szCs w:val="24"/>
         </w:rPr>
-        <w:t>Ofgem</w:t>
-      </w:r>
-      <w:proofErr w:type="spellEnd"/>
-      <w:r>
-        <w:rPr>
-          <w:rFonts w:cs="Arial"/>
-          <w:b/>
-          <w:bCs/>
-          <w:color w:val="000000"/>
-          <w:sz w:val="24"/>
-          <w:szCs w:val="24"/>
-        </w:rPr>
-        <w:t>)</w:t>
+        <w:t>Ofgem)</w:t>
       </w:r>
     </w:p>
     <w:p>
@@ -41373,7 +40103,7 @@
           <w:szCs w:val="24"/>
         </w:rPr>
       </w:pPr>
-      <w:hyperlink r:id="rId33" w:history="1">
+      <w:hyperlink r:id="rId34" w:history="1">
         <w:r>
           <w:rPr>
             <w:rStyle w:val="Hyperlink"/>
@@ -41531,7 +40261,7 @@
           <w:szCs w:val="24"/>
         </w:rPr>
       </w:pPr>
-      <w:hyperlink r:id="rId34" w:history="1">
+      <w:hyperlink r:id="rId35" w:history="1">
         <w:r>
           <w:rPr>
             <w:rStyle w:val="Hyperlink"/>
@@ -41637,7 +40367,7 @@
           <w:szCs w:val="24"/>
         </w:rPr>
       </w:pPr>
-      <w:hyperlink r:id="rId35" w:history="1">
+      <w:hyperlink r:id="rId36" w:history="1">
         <w:r>
           <w:rPr>
             <w:rFonts w:cs="Arial"/>
@@ -41714,7 +40444,7 @@
           <w:szCs w:val="24"/>
         </w:rPr>
       </w:pPr>
-      <w:hyperlink r:id="rId36" w:history="1">
+      <w:hyperlink r:id="rId37" w:history="1">
         <w:r>
           <w:rPr>
             <w:rFonts w:cs="Arial"/>
@@ -41748,7 +40478,6 @@
           <w:szCs w:val="24"/>
         </w:rPr>
       </w:pPr>
-      <w:proofErr w:type="spellStart"/>
       <w:r>
         <w:rPr>
           <w:rFonts w:cs="Arial"/>
@@ -41758,19 +40487,7 @@
           <w:sz w:val="24"/>
           <w:szCs w:val="24"/>
         </w:rPr>
-        <w:t>Mydeposits</w:t>
-      </w:r>
-      <w:proofErr w:type="spellEnd"/>
-      <w:r>
-        <w:rPr>
-          <w:rFonts w:cs="Arial"/>
-          <w:b/>
-          <w:bCs/>
-          <w:color w:val="000000"/>
-          <w:sz w:val="24"/>
-          <w:szCs w:val="24"/>
-        </w:rPr>
-        <w:t xml:space="preserve"> Scotland</w:t>
+        <w:t>Mydeposits Scotland</w:t>
       </w:r>
     </w:p>
     <w:p>
@@ -41815,7 +40532,7 @@
         </w:rPr>
         <w:t xml:space="preserve"> </w:t>
       </w:r>
-      <w:hyperlink r:id="rId37" w:history="1">
+      <w:hyperlink r:id="rId38" w:history="1">
         <w:r>
           <w:rPr>
             <w:rFonts w:cs="Arial"/>
@@ -41961,7 +40678,7 @@
           <w:szCs w:val="24"/>
         </w:rPr>
       </w:pPr>
-      <w:hyperlink r:id="rId38" w:history="1">
+      <w:hyperlink r:id="rId39" w:history="1">
         <w:r>
           <w:rPr>
             <w:rStyle w:val="Hyperlink"/>
@@ -42050,7 +40767,7 @@
           <w:szCs w:val="24"/>
         </w:rPr>
       </w:pPr>
-      <w:hyperlink r:id="rId39" w:history="1">
+      <w:hyperlink r:id="rId40" w:history="1">
         <w:r>
           <w:rPr>
             <w:rStyle w:val="Hyperlink"/>
@@ -42170,7 +40887,7 @@
           <w:szCs w:val="24"/>
         </w:rPr>
       </w:pPr>
-      <w:hyperlink r:id="rId40" w:history="1">
+      <w:hyperlink r:id="rId41" w:history="1">
         <w:r>
           <w:rPr>
             <w:rStyle w:val="Hyperlink"/>
@@ -42252,7 +40969,7 @@
           <w:szCs w:val="24"/>
         </w:rPr>
       </w:pPr>
-      <w:hyperlink r:id="rId41" w:history="1">
+      <w:hyperlink r:id="rId42" w:history="1">
         <w:r>
           <w:rPr>
             <w:rStyle w:val="Hyperlink"/>
@@ -42411,7 +41128,7 @@
           <w:szCs w:val="24"/>
         </w:rPr>
       </w:pPr>
-      <w:hyperlink r:id="rId42" w:history="1">
+      <w:hyperlink r:id="rId43" w:history="1">
         <w:r>
           <w:rPr>
             <w:rStyle w:val="Hyperlink"/>
@@ -42522,7 +41239,7 @@
           <w:szCs w:val="24"/>
         </w:rPr>
       </w:pPr>
-      <w:hyperlink r:id="rId43" w:history="1">
+      <w:hyperlink r:id="rId44" w:history="1">
         <w:r>
           <w:rPr>
             <w:rStyle w:val="Hyperlink"/>
@@ -42633,7 +41350,7 @@
           <w:szCs w:val="24"/>
         </w:rPr>
       </w:pPr>
-      <w:hyperlink r:id="rId44" w:history="1">
+      <w:hyperlink r:id="rId45" w:history="1">
         <w:r>
           <w:rPr>
             <w:rStyle w:val="Hyperlink"/>
@@ -42745,7 +41462,7 @@
           <w:szCs w:val="24"/>
         </w:rPr>
       </w:pPr>
-      <w:hyperlink r:id="rId45" w:history="1">
+      <w:hyperlink r:id="rId46" w:history="1">
         <w:r>
           <w:rPr>
             <w:rStyle w:val="Hyperlink"/>
@@ -42856,7 +41573,7 @@
           <w:szCs w:val="24"/>
         </w:rPr>
       </w:pPr>
-      <w:hyperlink r:id="rId46" w:history="1">
+      <w:hyperlink r:id="rId47" w:history="1">
         <w:r>
           <w:rPr>
             <w:rStyle w:val="Hyperlink"/>
@@ -42919,7 +41636,7 @@
           <w:szCs w:val="24"/>
         </w:rPr>
       </w:pPr>
-      <w:hyperlink r:id="rId47" w:history="1">
+      <w:hyperlink r:id="rId48" w:history="1">
         <w:r>
           <w:rPr>
             <w:rFonts w:cs="Arial"/>
@@ -42952,7 +41669,7 @@
           <w:szCs w:val="24"/>
         </w:rPr>
       </w:pPr>
-      <w:hyperlink r:id="rId48" w:history="1">
+      <w:hyperlink r:id="rId49" w:history="1">
         <w:r>
           <w:rPr>
             <w:rFonts w:cs="Arial"/>
@@ -42985,7 +41702,7 @@
           <w:szCs w:val="24"/>
         </w:rPr>
       </w:pPr>
-      <w:hyperlink r:id="rId49" w:history="1">
+      <w:hyperlink r:id="rId50" w:history="1">
         <w:r>
           <w:rPr>
             <w:rStyle w:val="Hyperlink"/>
@@ -43018,7 +41735,7 @@
           <w:szCs w:val="24"/>
         </w:rPr>
       </w:pPr>
-      <w:hyperlink r:id="rId50" w:history="1">
+      <w:hyperlink r:id="rId51" w:history="1">
         <w:r>
           <w:rPr>
             <w:rFonts w:cs="Arial"/>
@@ -43027,9 +41744,31 @@
             <w:szCs w:val="24"/>
             <w:u w:val="single"/>
           </w:rPr>
-          <w:t xml:space="preserve">Antisocial Behaviour </w:t>
-        </w:r>
-        <w:proofErr w:type="spellStart"/>
+          <w:t>Antisocial Behaviour etc (Scotland) Act 2004</w:t>
+        </w:r>
+      </w:hyperlink>
+      <w:r>
+        <w:rPr>
+          <w:rFonts w:cs="Arial"/>
+          <w:color w:val="auto"/>
+          <w:sz w:val="24"/>
+          <w:szCs w:val="24"/>
+        </w:rPr>
+        <w:t xml:space="preserve"> - landlord registration regulation, anti-social behaviour.</w:t>
+      </w:r>
+    </w:p>
+    <w:p>
+      <w:pPr>
+        <w:pStyle w:val="BodyText"/>
+        <w:jc w:val="left"/>
+        <w:rPr>
+          <w:rFonts w:cs="Arial"/>
+          <w:color w:val="auto"/>
+          <w:sz w:val="24"/>
+          <w:szCs w:val="24"/>
+        </w:rPr>
+      </w:pPr>
+      <w:hyperlink r:id="rId52" w:history="1">
         <w:r>
           <w:rPr>
             <w:rFonts w:cs="Arial"/>
@@ -43038,9 +41777,107 @@
             <w:szCs w:val="24"/>
             <w:u w:val="single"/>
           </w:rPr>
-          <w:t>etc</w:t>
-        </w:r>
-        <w:proofErr w:type="spellEnd"/>
+          <w:t>Housing (Scotland) Act 2006</w:t>
+        </w:r>
+      </w:hyperlink>
+      <w:r>
+        <w:rPr>
+          <w:rFonts w:cs="Arial"/>
+          <w:color w:val="auto"/>
+          <w:sz w:val="24"/>
+          <w:szCs w:val="24"/>
+        </w:rPr>
+        <w:t xml:space="preserve"> - Housing in Multiple Occupation regime; Tenancy Deposit Scheme regulatory framework; landlord’s right of access; Repairing Standard and right to adapt properties.</w:t>
+      </w:r>
+    </w:p>
+    <w:p>
+      <w:pPr>
+        <w:pStyle w:val="BodyText"/>
+        <w:jc w:val="left"/>
+        <w:rPr>
+          <w:rFonts w:cs="Arial"/>
+          <w:color w:val="auto"/>
+          <w:sz w:val="24"/>
+          <w:szCs w:val="24"/>
+        </w:rPr>
+      </w:pPr>
+      <w:hyperlink r:id="rId53" w:history="1">
+        <w:r>
+          <w:rPr>
+            <w:rStyle w:val="Hyperlink"/>
+            <w:rFonts w:cs="Arial"/>
+            <w:color w:val="auto"/>
+            <w:sz w:val="24"/>
+            <w:szCs w:val="24"/>
+          </w:rPr>
+          <w:t>Equality Act 2010</w:t>
+        </w:r>
+      </w:hyperlink>
+      <w:r>
+        <w:rPr>
+          <w:rFonts w:cs="Arial"/>
+          <w:color w:val="auto"/>
+          <w:sz w:val="24"/>
+          <w:szCs w:val="24"/>
+        </w:rPr>
+        <w:t xml:space="preserve"> - discrimination, including in relation to alterations.</w:t>
+      </w:r>
+    </w:p>
+    <w:p>
+      <w:pPr>
+        <w:pStyle w:val="BodyText"/>
+        <w:jc w:val="left"/>
+        <w:rPr>
+          <w:rFonts w:cs="Arial"/>
+          <w:color w:val="auto"/>
+          <w:sz w:val="24"/>
+          <w:szCs w:val="24"/>
+        </w:rPr>
+      </w:pPr>
+      <w:hyperlink r:id="rId54" w:history="1">
+        <w:r>
+          <w:rPr>
+            <w:rStyle w:val="Hyperlink"/>
+            <w:rFonts w:cs="Arial"/>
+            <w:color w:val="auto"/>
+            <w:sz w:val="24"/>
+            <w:szCs w:val="24"/>
+          </w:rPr>
+          <w:t xml:space="preserve">Interpretation and Legislative Reform (Scotland) Act 2010 </w:t>
+        </w:r>
+      </w:hyperlink>
+      <w:r>
+        <w:rPr>
+          <w:rFonts w:cs="Arial"/>
+          <w:color w:val="auto"/>
+          <w:sz w:val="24"/>
+          <w:szCs w:val="24"/>
+          <w:u w:val="single"/>
+        </w:rPr>
+        <w:t xml:space="preserve"> </w:t>
+      </w:r>
+      <w:r>
+        <w:rPr>
+          <w:rFonts w:cs="Arial"/>
+          <w:color w:val="auto"/>
+          <w:sz w:val="24"/>
+          <w:szCs w:val="24"/>
+        </w:rPr>
+        <w:t xml:space="preserve">- timing of service of notices </w:t>
+      </w:r>
+    </w:p>
+    <w:p>
+      <w:pPr>
+        <w:pStyle w:val="BodyText"/>
+        <w:jc w:val="left"/>
+        <w:rPr>
+          <w:rFonts w:cs="Arial"/>
+          <w:color w:val="auto"/>
+          <w:sz w:val="24"/>
+          <w:szCs w:val="24"/>
+        </w:rPr>
+      </w:pPr>
+      <w:hyperlink r:id="rId55" w:history="1">
         <w:r>
           <w:rPr>
             <w:rFonts w:cs="Arial"/>
@@ -43049,7 +41886,7 @@
             <w:szCs w:val="24"/>
             <w:u w:val="single"/>
           </w:rPr>
-          <w:t xml:space="preserve"> (Scotland) Act 2004</w:t>
+          <w:t>Private Rented Housing (Scotland) Act 2011</w:t>
         </w:r>
       </w:hyperlink>
       <w:r>
@@ -43059,7 +41896,7 @@
           <w:sz w:val="24"/>
           <w:szCs w:val="24"/>
         </w:rPr>
-        <w:t xml:space="preserve"> - landlord registration regulation, anti-social behaviour.</w:t>
+        <w:t xml:space="preserve"> - changed the registration of private landlords; amendments to the Housing in Multiple Occupation licensing regime; introduction of Overcrowding Statutory Notices.</w:t>
       </w:r>
     </w:p>
     <w:p>
@@ -43073,149 +41910,7 @@
           <w:szCs w:val="24"/>
         </w:rPr>
       </w:pPr>
-      <w:hyperlink r:id="rId51" w:history="1">
-        <w:r>
-          <w:rPr>
-            <w:rFonts w:cs="Arial"/>
-            <w:color w:val="auto"/>
-            <w:sz w:val="24"/>
-            <w:szCs w:val="24"/>
-            <w:u w:val="single"/>
-          </w:rPr>
-          <w:t>Housing (Scotland) Act 2006</w:t>
-        </w:r>
-      </w:hyperlink>
-      <w:r>
-        <w:rPr>
-          <w:rFonts w:cs="Arial"/>
-          <w:color w:val="auto"/>
-          <w:sz w:val="24"/>
-          <w:szCs w:val="24"/>
-        </w:rPr>
-        <w:t xml:space="preserve"> - Housing in Multiple Occupation regime; Tenancy Deposit Scheme regulatory framework; landlord’s right of access; Repairing Standard and right to adapt properties.</w:t>
-      </w:r>
-    </w:p>
-    <w:p>
-      <w:pPr>
-        <w:pStyle w:val="BodyText"/>
-        <w:jc w:val="left"/>
-        <w:rPr>
-          <w:rFonts w:cs="Arial"/>
-          <w:color w:val="auto"/>
-          <w:sz w:val="24"/>
-          <w:szCs w:val="24"/>
-        </w:rPr>
-      </w:pPr>
-      <w:hyperlink r:id="rId52" w:history="1">
-        <w:r>
-          <w:rPr>
-            <w:rStyle w:val="Hyperlink"/>
-            <w:rFonts w:cs="Arial"/>
-            <w:color w:val="auto"/>
-            <w:sz w:val="24"/>
-            <w:szCs w:val="24"/>
-          </w:rPr>
-          <w:t>Equality Act 2010</w:t>
-        </w:r>
-      </w:hyperlink>
-      <w:r>
-        <w:rPr>
-          <w:rFonts w:cs="Arial"/>
-          <w:color w:val="auto"/>
-          <w:sz w:val="24"/>
-          <w:szCs w:val="24"/>
-        </w:rPr>
-        <w:t xml:space="preserve"> - discrimination, including in relation to alterations.</w:t>
-      </w:r>
-    </w:p>
-    <w:p>
-      <w:pPr>
-        <w:pStyle w:val="BodyText"/>
-        <w:jc w:val="left"/>
-        <w:rPr>
-          <w:rFonts w:cs="Arial"/>
-          <w:color w:val="auto"/>
-          <w:sz w:val="24"/>
-          <w:szCs w:val="24"/>
-        </w:rPr>
-      </w:pPr>
-      <w:hyperlink r:id="rId53" w:history="1">
-        <w:r>
-          <w:rPr>
-            <w:rStyle w:val="Hyperlink"/>
-            <w:rFonts w:cs="Arial"/>
-            <w:color w:val="auto"/>
-            <w:sz w:val="24"/>
-            <w:szCs w:val="24"/>
-          </w:rPr>
-          <w:t xml:space="preserve">Interpretation and Legislative Reform (Scotland) Act 2010 </w:t>
-        </w:r>
-      </w:hyperlink>
-      <w:r>
-        <w:rPr>
-          <w:rFonts w:cs="Arial"/>
-          <w:color w:val="auto"/>
-          <w:sz w:val="24"/>
-          <w:szCs w:val="24"/>
-          <w:u w:val="single"/>
-        </w:rPr>
-        <w:t xml:space="preserve"> </w:t>
-      </w:r>
-      <w:r>
-        <w:rPr>
-          <w:rFonts w:cs="Arial"/>
-          <w:color w:val="auto"/>
-          <w:sz w:val="24"/>
-          <w:szCs w:val="24"/>
-        </w:rPr>
-        <w:t xml:space="preserve">- timing of service of notices </w:t>
-      </w:r>
-    </w:p>
-    <w:p>
-      <w:pPr>
-        <w:pStyle w:val="BodyText"/>
-        <w:jc w:val="left"/>
-        <w:rPr>
-          <w:rFonts w:cs="Arial"/>
-          <w:color w:val="auto"/>
-          <w:sz w:val="24"/>
-          <w:szCs w:val="24"/>
-        </w:rPr>
-      </w:pPr>
-      <w:hyperlink r:id="rId54" w:history="1">
-        <w:r>
-          <w:rPr>
-            <w:rFonts w:cs="Arial"/>
-            <w:color w:val="auto"/>
-            <w:sz w:val="24"/>
-            <w:szCs w:val="24"/>
-            <w:u w:val="single"/>
-          </w:rPr>
-          <w:t>Private Rented Housing (Scotland) Act 2011</w:t>
-        </w:r>
-      </w:hyperlink>
-      <w:r>
-        <w:rPr>
-          <w:rFonts w:cs="Arial"/>
-          <w:color w:val="auto"/>
-          <w:sz w:val="24"/>
-          <w:szCs w:val="24"/>
-        </w:rPr>
-        <w:t xml:space="preserve"> - changed the registration of private landlords; amendments to the Housing in Multiple Occupation licensing regime; introduction of Overcrowding Statutory Notices.</w:t>
-      </w:r>
-    </w:p>
-    <w:p>
-      <w:pPr>
-        <w:pStyle w:val="BodyText"/>
-        <w:jc w:val="left"/>
-        <w:rPr>
-          <w:rFonts w:cs="Arial"/>
-          <w:color w:val="auto"/>
-          <w:sz w:val="24"/>
-          <w:szCs w:val="24"/>
-        </w:rPr>
-      </w:pPr>
-      <w:hyperlink r:id="rId55" w:history="1">
+      <w:hyperlink r:id="rId56" w:history="1">
         <w:r>
           <w:rPr>
             <w:rStyle w:val="Hyperlink"/>
@@ -43252,7 +41947,7 @@
           <w:szCs w:val="24"/>
         </w:rPr>
       </w:pPr>
-      <w:hyperlink r:id="rId56" w:history="1">
+      <w:hyperlink r:id="rId57" w:history="1">
         <w:r>
           <w:rPr>
             <w:rFonts w:cs="Arial"/>
@@ -43287,7 +41982,7 @@
           <w:szCs w:val="24"/>
         </w:rPr>
       </w:pPr>
-      <w:hyperlink r:id="rId57" w:history="1">
+      <w:hyperlink r:id="rId58" w:history="1">
         <w:r>
           <w:rPr>
             <w:rStyle w:val="Hyperlink"/>
@@ -43341,7 +42036,7 @@
           <w:szCs w:val="24"/>
         </w:rPr>
       </w:pPr>
-      <w:hyperlink r:id="rId58" w:history="1">
+      <w:hyperlink r:id="rId59" w:history="1">
         <w:r>
           <w:rPr>
             <w:rStyle w:val="Hyperlink"/>
@@ -43365,7 +42060,7 @@
           <w:szCs w:val="24"/>
         </w:rPr>
       </w:pPr>
-      <w:hyperlink r:id="rId59" w:history="1">
+      <w:hyperlink r:id="rId60" w:history="1">
         <w:r>
           <w:rPr>
             <w:rStyle w:val="Hyperlink"/>
@@ -43389,7 +42084,7 @@
           <w:szCs w:val="24"/>
         </w:rPr>
       </w:pPr>
-      <w:hyperlink r:id="rId60" w:history="1">
+      <w:hyperlink r:id="rId61" w:history="1">
         <w:r>
           <w:rPr>
             <w:rStyle w:val="Hyperlink"/>
@@ -43413,7 +42108,7 @@
           <w:szCs w:val="24"/>
         </w:rPr>
       </w:pPr>
-      <w:hyperlink r:id="rId61" w:history="1">
+      <w:hyperlink r:id="rId62" w:history="1">
         <w:r>
           <w:rPr>
             <w:rStyle w:val="Hyperlink"/>
@@ -43437,7 +42132,7 @@
           <w:szCs w:val="24"/>
         </w:rPr>
       </w:pPr>
-      <w:hyperlink r:id="rId62" w:history="1">
+      <w:hyperlink r:id="rId63" w:history="1">
         <w:r>
           <w:rPr>
             <w:rStyle w:val="Hyperlink"/>
@@ -43461,7 +42156,7 @@
           <w:szCs w:val="24"/>
         </w:rPr>
       </w:pPr>
-      <w:hyperlink r:id="rId63" w:history="1">
+      <w:hyperlink r:id="rId64" w:history="1">
         <w:r>
           <w:rPr>
             <w:rStyle w:val="Hyperlink"/>
@@ -43485,7 +42180,7 @@
           <w:szCs w:val="24"/>
         </w:rPr>
       </w:pPr>
-      <w:hyperlink r:id="rId64" w:history="1">
+      <w:hyperlink r:id="rId65" w:history="1">
         <w:r>
           <w:rPr>
             <w:rStyle w:val="Hyperlink"/>
@@ -43530,7 +42225,7 @@
         </w:rPr>
         <w:t xml:space="preserve">PLEASE NOTE these hyperlinks links to </w:t>
       </w:r>
-      <w:hyperlink r:id="rId65" w:history="1">
+      <w:hyperlink r:id="rId66" w:history="1">
         <w:r>
           <w:rPr>
             <w:rStyle w:val="Hyperlink"/>
@@ -43604,14 +42299,12 @@
         <w:u w:val="single"/>
       </w:rPr>
     </w:pPr>
-    <w:proofErr w:type="gramStart"/>
     <w:r>
       <w:rPr>
         <w:u w:val="single"/>
       </w:rPr>
       <w:t>Key:-</w:t>
     </w:r>
-    <w:proofErr w:type="gramEnd"/>
   </w:p>
   <w:p>
     <w:pPr>
@@ -43638,15 +42331,7 @@
       <w:pStyle w:val="Footer"/>
     </w:pPr>
     <w:r>
-      <w:t xml:space="preserve">Normal Text: Discretionary clauses - a landlord can </w:t>
-    </w:r>
-    <w:proofErr w:type="gramStart"/>
-    <w:r>
-      <w:t>chose</w:t>
-    </w:r>
-    <w:proofErr w:type="gramEnd"/>
-    <w:r>
-      <w:t xml:space="preserve"> to include this if he or she wishes</w:t>
+      <w:t>Normal Text: Discretionary clauses - a landlord can chose to include this if he or she wishes</w:t>
     </w:r>
   </w:p>
 </w:ftr>
@@ -43698,14 +42383,12 @@
         <w:u w:val="single"/>
       </w:rPr>
     </w:pPr>
-    <w:proofErr w:type="gramStart"/>
     <w:r>
       <w:rPr>
         <w:u w:val="single"/>
       </w:rPr>
       <w:t>Key:-</w:t>
     </w:r>
-    <w:proofErr w:type="gramEnd"/>
   </w:p>
   <w:p>
     <w:pPr>
@@ -51507,7 +50190,7 @@
 </file>
 
 <file path=customXml/itemProps2.xml><?xml version="1.0" encoding="utf-8"?>
-<ds:datastoreItem xmlns:ds="http://schemas.openxmlformats.org/officeDocument/2006/customXml" ds:itemID="{75BBDFA7-4D2A-244B-83FC-1409DE851D26}">
+<ds:datastoreItem xmlns:ds="http://schemas.openxmlformats.org/officeDocument/2006/customXml" ds:itemID="{5169CDAA-77E9-F649-B546-6F74288EE17B}">
   <ds:schemaRefs>
     <ds:schemaRef ds:uri="http://schemas.openxmlformats.org/officeDocument/2006/bibliography"/>
   </ds:schemaRefs>

</xml_diff>

<commit_message>
MGS-3952 Fix for incorrect easy read notes for roof
</commit_message>
<xml_diff>
--- a/housing-service/src/main/resources/templates/model-tenancy-agreement-with-notes.docx
+++ b/housing-service/src/main/resources/templates/model-tenancy-agreement-with-notes.docx
@@ -31039,8 +31039,6 @@
         </w:rPr>
         <w:t xml:space="preserve"> date</w:t>
       </w:r>
-      <w:bookmarkStart w:id="69" w:name="_GoBack"/>
-      <w:bookmarkEnd w:id="69"/>
       <w:r>
         <w:rPr>
           <w:rFonts w:cs="Arial"/>
@@ -31789,14 +31787,14 @@
           <w:rFonts w:cs="Arial"/>
         </w:rPr>
       </w:pPr>
-      <w:bookmarkStart w:id="70" w:name="_Ref487096274"/>
+      <w:bookmarkStart w:id="69" w:name="_Ref487096274"/>
       <w:r>
         <w:rPr>
           <w:rFonts w:cs="Arial"/>
         </w:rPr>
         <w:t>Energy Performance Certificate</w:t>
       </w:r>
-      <w:bookmarkEnd w:id="70"/>
+      <w:bookmarkEnd w:id="69"/>
       <w:r>
         <w:rPr>
           <w:rFonts w:cs="Arial"/>
@@ -37388,7 +37386,7 @@
           <w:szCs w:val="24"/>
         </w:rPr>
       </w:pPr>
-      <w:bookmarkStart w:id="71" w:name="_Ref487018414"/>
+      <w:bookmarkStart w:id="70" w:name="_Ref487018414"/>
       <w:r>
         <w:rPr>
           <w:rFonts w:cs="Arial"/>
@@ -37398,7 +37396,7 @@
         </w:rPr>
         <w:t>Unlawful Eviction</w:t>
       </w:r>
-      <w:bookmarkEnd w:id="71"/>
+      <w:bookmarkEnd w:id="70"/>
     </w:p>
     <w:p>
       <w:pPr>
@@ -38323,7 +38321,27 @@
           <w:sz w:val="24"/>
           <w:szCs w:val="24"/>
         </w:rPr>
-        <w:t>«privateGardenEasyreadNotes»</w:t>
+        <w:t>«</w:t>
+      </w:r>
+      <w:r>
+        <w:rPr>
+          <w:rFonts w:cs="Arial"/>
+          <w:noProof/>
+          <w:sz w:val="24"/>
+          <w:szCs w:val="24"/>
+        </w:rPr>
+        <w:t>roof</w:t>
+      </w:r>
+      <w:bookmarkStart w:id="71" w:name="_GoBack"/>
+      <w:bookmarkEnd w:id="71"/>
+      <w:r>
+        <w:rPr>
+          <w:rFonts w:cs="Arial"/>
+          <w:noProof/>
+          <w:sz w:val="24"/>
+          <w:szCs w:val="24"/>
+        </w:rPr>
+        <w:t>EasyreadNotes»</w:t>
       </w:r>
       <w:r>
         <w:rPr>
@@ -42442,7 +42460,7 @@
       <w:rPr>
         <w:noProof/>
       </w:rPr>
-      <w:t>44</w:t>
+      <w:t>60</w:t>
     </w:r>
     <w:r>
       <w:rPr>
@@ -48608,6 +48626,7 @@
   <w:style w:type="character" w:default="1" w:styleId="DefaultParagraphFont">
     <w:name w:val="Default Paragraph Font"/>
     <w:uiPriority w:val="1"/>
+    <w:semiHidden/>
     <w:unhideWhenUsed/>
   </w:style>
   <w:style w:type="table" w:default="1" w:styleId="TableNormal">
@@ -50190,7 +50209,7 @@
 </file>
 
 <file path=customXml/itemProps2.xml><?xml version="1.0" encoding="utf-8"?>
-<ds:datastoreItem xmlns:ds="http://schemas.openxmlformats.org/officeDocument/2006/customXml" ds:itemID="{5169CDAA-77E9-F649-B546-6F74288EE17B}">
+<ds:datastoreItem xmlns:ds="http://schemas.openxmlformats.org/officeDocument/2006/customXml" ds:itemID="{29F7855D-10DD-CD46-9137-98A8E48CFFAF}">
   <ds:schemaRefs>
     <ds:schemaRef ds:uri="http://schemas.openxmlformats.org/officeDocument/2006/bibliography"/>
   </ds:schemaRefs>

</xml_diff>

<commit_message>
MGS-4718 remove some duplicated text in section 1 of MTA doc
</commit_message>
<xml_diff>
--- a/housing-service/src/main/resources/templates/model-tenancy-agreement-with-notes.docx
+++ b/housing-service/src/main/resources/templates/model-tenancy-agreement-with-notes.docx
@@ -152,7 +152,20 @@
                 <w:szCs w:val="80"/>
                 <w:lang w:val="en-GB"/>
               </w:rPr>
-              <w:t>Private Residential Tenancy</w:t>
+              <w:t xml:space="preserve">Private </w:t>
+            </w:r>
+            <w:bookmarkStart w:id="0" w:name="_GoBack"/>
+            <w:bookmarkEnd w:id="0"/>
+            <w:r>
+              <w:rPr>
+                <w:rFonts w:ascii="Arial" w:eastAsia="Times New Roman" w:hAnsi="Arial"/>
+                <w:b/>
+                <w:caps/>
+                <w:sz w:val="80"/>
+                <w:szCs w:val="80"/>
+                <w:lang w:val="en-GB"/>
+              </w:rPr>
+              <w:t>Residential Tenancy</w:t>
             </w:r>
           </w:p>
           <w:p>
@@ -536,7 +549,7 @@
           <w:rPr>
             <w:webHidden/>
           </w:rPr>
-          <w:t>4</w:t>
+          <w:t>3</w:t>
         </w:r>
         <w:r>
           <w:rPr>
@@ -605,7 +618,7 @@
           <w:rPr>
             <w:webHidden/>
           </w:rPr>
-          <w:t>6</w:t>
+          <w:t>5</w:t>
         </w:r>
         <w:r>
           <w:rPr>
@@ -681,7 +694,7 @@
           <w:rPr>
             <w:webHidden/>
           </w:rPr>
-          <w:t>6</w:t>
+          <w:t>5</w:t>
         </w:r>
         <w:r>
           <w:rPr>
@@ -757,7 +770,7 @@
           <w:rPr>
             <w:webHidden/>
           </w:rPr>
-          <w:t>6</w:t>
+          <w:t>5</w:t>
         </w:r>
         <w:r>
           <w:rPr>
@@ -833,7 +846,7 @@
           <w:rPr>
             <w:webHidden/>
           </w:rPr>
-          <w:t>6</w:t>
+          <w:t>5</w:t>
         </w:r>
         <w:r>
           <w:rPr>
@@ -909,7 +922,7 @@
           <w:rPr>
             <w:webHidden/>
           </w:rPr>
-          <w:t>7</w:t>
+          <w:t>6</w:t>
         </w:r>
         <w:r>
           <w:rPr>
@@ -985,7 +998,7 @@
           <w:rPr>
             <w:webHidden/>
           </w:rPr>
-          <w:t>7</w:t>
+          <w:t>6</w:t>
         </w:r>
         <w:r>
           <w:rPr>
@@ -1061,7 +1074,7 @@
           <w:rPr>
             <w:webHidden/>
           </w:rPr>
-          <w:t>8</w:t>
+          <w:t>7</w:t>
         </w:r>
         <w:r>
           <w:rPr>
@@ -1137,7 +1150,7 @@
           <w:rPr>
             <w:webHidden/>
           </w:rPr>
-          <w:t>8</w:t>
+          <w:t>7</w:t>
         </w:r>
         <w:r>
           <w:rPr>
@@ -1213,7 +1226,7 @@
           <w:rPr>
             <w:webHidden/>
           </w:rPr>
-          <w:t>8</w:t>
+          <w:t>7</w:t>
         </w:r>
         <w:r>
           <w:rPr>
@@ -1289,7 +1302,7 @@
           <w:rPr>
             <w:webHidden/>
           </w:rPr>
-          <w:t>9</w:t>
+          <w:t>8</w:t>
         </w:r>
         <w:r>
           <w:rPr>
@@ -1365,7 +1378,7 @@
           <w:rPr>
             <w:webHidden/>
           </w:rPr>
-          <w:t>9</w:t>
+          <w:t>8</w:t>
         </w:r>
         <w:r>
           <w:rPr>
@@ -1441,7 +1454,7 @@
           <w:rPr>
             <w:webHidden/>
           </w:rPr>
-          <w:t>9</w:t>
+          <w:t>8</w:t>
         </w:r>
         <w:r>
           <w:rPr>
@@ -1517,7 +1530,7 @@
           <w:rPr>
             <w:webHidden/>
           </w:rPr>
-          <w:t>10</w:t>
+          <w:t>9</w:t>
         </w:r>
         <w:r>
           <w:rPr>
@@ -1593,7 +1606,7 @@
           <w:rPr>
             <w:webHidden/>
           </w:rPr>
-          <w:t>10</w:t>
+          <w:t>9</w:t>
         </w:r>
         <w:r>
           <w:rPr>
@@ -1669,7 +1682,7 @@
           <w:rPr>
             <w:webHidden/>
           </w:rPr>
-          <w:t>11</w:t>
+          <w:t>10</w:t>
         </w:r>
         <w:r>
           <w:rPr>
@@ -1745,7 +1758,7 @@
           <w:rPr>
             <w:webHidden/>
           </w:rPr>
-          <w:t>11</w:t>
+          <w:t>10</w:t>
         </w:r>
         <w:r>
           <w:rPr>
@@ -1821,7 +1834,7 @@
           <w:rPr>
             <w:webHidden/>
           </w:rPr>
-          <w:t>11</w:t>
+          <w:t>10</w:t>
         </w:r>
         <w:r>
           <w:rPr>
@@ -1897,7 +1910,7 @@
           <w:rPr>
             <w:webHidden/>
           </w:rPr>
-          <w:t>11</w:t>
+          <w:t>10</w:t>
         </w:r>
         <w:r>
           <w:rPr>
@@ -1973,7 +1986,7 @@
           <w:rPr>
             <w:webHidden/>
           </w:rPr>
-          <w:t>12</w:t>
+          <w:t>11</w:t>
         </w:r>
         <w:r>
           <w:rPr>
@@ -2042,7 +2055,7 @@
             <w:noProof/>
             <w:webHidden/>
           </w:rPr>
-          <w:t>12</w:t>
+          <w:t>11</w:t>
         </w:r>
         <w:r>
           <w:rPr>
@@ -2182,7 +2195,7 @@
             <w:noProof/>
             <w:webHidden/>
           </w:rPr>
-          <w:t>15</w:t>
+          <w:t>14</w:t>
         </w:r>
         <w:r>
           <w:rPr>
@@ -2252,7 +2265,7 @@
             <w:noProof/>
             <w:webHidden/>
           </w:rPr>
-          <w:t>15</w:t>
+          <w:t>14</w:t>
         </w:r>
         <w:r>
           <w:rPr>
@@ -2329,7 +2342,7 @@
           <w:rPr>
             <w:webHidden/>
           </w:rPr>
-          <w:t>15</w:t>
+          <w:t>14</w:t>
         </w:r>
         <w:r>
           <w:rPr>
@@ -2405,7 +2418,7 @@
           <w:rPr>
             <w:webHidden/>
           </w:rPr>
-          <w:t>15</w:t>
+          <w:t>14</w:t>
         </w:r>
         <w:r>
           <w:rPr>
@@ -2633,7 +2646,7 @@
           <w:rPr>
             <w:webHidden/>
           </w:rPr>
-          <w:t>17</w:t>
+          <w:t>16</w:t>
         </w:r>
         <w:r>
           <w:rPr>
@@ -2709,7 +2722,7 @@
           <w:rPr>
             <w:webHidden/>
           </w:rPr>
-          <w:t>17</w:t>
+          <w:t>16</w:t>
         </w:r>
         <w:r>
           <w:rPr>
@@ -2784,7 +2797,7 @@
           <w:rPr>
             <w:webHidden/>
           </w:rPr>
-          <w:t>20</w:t>
+          <w:t>19</w:t>
         </w:r>
         <w:r>
           <w:rPr>
@@ -3009,7 +3022,7 @@
           <w:rPr>
             <w:webHidden/>
           </w:rPr>
-          <w:t>21</w:t>
+          <w:t>20</w:t>
         </w:r>
         <w:r>
           <w:rPr>
@@ -3084,7 +3097,7 @@
           <w:rPr>
             <w:webHidden/>
           </w:rPr>
-          <w:t>21</w:t>
+          <w:t>20</w:t>
         </w:r>
         <w:r>
           <w:rPr>
@@ -3159,7 +3172,7 @@
           <w:rPr>
             <w:webHidden/>
           </w:rPr>
-          <w:t>21</w:t>
+          <w:t>20</w:t>
         </w:r>
         <w:r>
           <w:rPr>
@@ -3234,7 +3247,7 @@
           <w:rPr>
             <w:webHidden/>
           </w:rPr>
-          <w:t>21</w:t>
+          <w:t>20</w:t>
         </w:r>
         <w:r>
           <w:rPr>
@@ -3309,7 +3322,7 @@
           <w:rPr>
             <w:webHidden/>
           </w:rPr>
-          <w:t>21</w:t>
+          <w:t>20</w:t>
         </w:r>
         <w:r>
           <w:rPr>
@@ -3384,7 +3397,7 @@
           <w:rPr>
             <w:webHidden/>
           </w:rPr>
-          <w:t>21</w:t>
+          <w:t>20</w:t>
         </w:r>
         <w:r>
           <w:rPr>
@@ -3609,7 +3622,7 @@
           <w:rPr>
             <w:webHidden/>
           </w:rPr>
-          <w:t>22</w:t>
+          <w:t>21</w:t>
         </w:r>
         <w:r>
           <w:rPr>
@@ -3684,7 +3697,7 @@
           <w:rPr>
             <w:webHidden/>
           </w:rPr>
-          <w:t>23</w:t>
+          <w:t>22</w:t>
         </w:r>
         <w:r>
           <w:rPr>
@@ -3759,7 +3772,7 @@
           <w:rPr>
             <w:webHidden/>
           </w:rPr>
-          <w:t>24</w:t>
+          <w:t>23</w:t>
         </w:r>
         <w:r>
           <w:rPr>
@@ -3834,7 +3847,7 @@
           <w:rPr>
             <w:webHidden/>
           </w:rPr>
-          <w:t>24</w:t>
+          <w:t>23</w:t>
         </w:r>
         <w:r>
           <w:rPr>
@@ -3879,7 +3892,7 @@
           <w:rFonts w:cs="Arial"/>
         </w:rPr>
       </w:pPr>
-      <w:bookmarkStart w:id="0" w:name="_Toc523746493"/>
+      <w:bookmarkStart w:id="1" w:name="_Toc523746493"/>
       <w:r>
         <w:rPr>
           <w:rFonts w:cs="Arial"/>
@@ -3901,7 +3914,7 @@
         </w:rPr>
         <w:t>THE SCOTTISH GOVERNMENT MODEL TENANCY AGREEMENT</w:t>
       </w:r>
-      <w:bookmarkEnd w:id="0"/>
+      <w:bookmarkEnd w:id="1"/>
     </w:p>
     <w:p>
       <w:pPr>
@@ -5043,40 +5056,6 @@
           <w:szCs w:val="24"/>
         </w:rPr>
       </w:pPr>
-    </w:p>
-    <w:p>
-      <w:pPr>
-        <w:rPr>
-          <w:rFonts w:cs="Arial"/>
-          <w:sz w:val="24"/>
-          <w:szCs w:val="24"/>
-        </w:rPr>
-      </w:pPr>
-      <w:r>
-        <w:rPr>
-          <w:rFonts w:cs="Arial"/>
-          <w:sz w:val="24"/>
-          <w:szCs w:val="24"/>
-        </w:rPr>
-        <w:lastRenderedPageBreak/>
-        <w:t xml:space="preserve">A key </w:t>
-      </w:r>
-      <w:r>
-        <w:rPr>
-          <w:rFonts w:cs="Arial"/>
-          <w:sz w:val="24"/>
-          <w:szCs w:val="24"/>
-        </w:rPr>
-        <w:t xml:space="preserve">to </w:t>
-      </w:r>
-      <w:r>
-        <w:rPr>
-          <w:rFonts w:cs="Arial"/>
-          <w:sz w:val="24"/>
-          <w:szCs w:val="24"/>
-        </w:rPr>
-        <w:t>the different categories of clause has been included as a footnote for ease of reference.</w:t>
-      </w:r>
     </w:p>
     <w:p>
       <w:pPr>
@@ -5093,8 +5072,8 @@
         </w:rPr>
         <w:br w:type="page"/>
       </w:r>
-      <w:bookmarkStart w:id="1" w:name="_Ref462311149"/>
-      <w:bookmarkStart w:id="2" w:name="_Toc523746494"/>
+      <w:bookmarkStart w:id="2" w:name="_Ref462311149"/>
+      <w:bookmarkStart w:id="3" w:name="_Toc523746494"/>
       <w:r>
         <w:rPr>
           <w:rFonts w:cs="Arial"/>
@@ -5124,7 +5103,7 @@
         </w:rPr>
         <w:t>GLOSSARY OF TERMS</w:t>
       </w:r>
-      <w:bookmarkEnd w:id="1"/>
+      <w:bookmarkEnd w:id="2"/>
       <w:r>
         <w:rPr>
           <w:rFonts w:cs="Arial"/>
@@ -5132,7 +5111,7 @@
         </w:rPr>
         <w:t xml:space="preserve"> &amp; INTERPRETATION</w:t>
       </w:r>
-      <w:bookmarkEnd w:id="2"/>
+      <w:bookmarkEnd w:id="3"/>
     </w:p>
     <w:p>
       <w:pPr>
@@ -7105,7 +7084,7 @@
         </w:rPr>
         <w:br w:type="page"/>
       </w:r>
-      <w:bookmarkStart w:id="3" w:name="_Toc523746495"/>
+      <w:bookmarkStart w:id="4" w:name="_Toc523746495"/>
       <w:r>
         <w:rPr>
           <w:rFonts w:cs="Arial"/>
@@ -7126,7 +7105,7 @@
         </w:rPr>
         <w:t>Model Private Residential Tenancy Agreement</w:t>
       </w:r>
-      <w:bookmarkEnd w:id="3"/>
+      <w:bookmarkEnd w:id="4"/>
       <w:r>
         <w:rPr>
           <w:rFonts w:cs="Arial"/>
@@ -7169,7 +7148,7 @@
           <w:szCs w:val="28"/>
         </w:rPr>
       </w:pPr>
-      <w:bookmarkStart w:id="4" w:name="_Toc523746496"/>
+      <w:bookmarkStart w:id="5" w:name="_Toc523746496"/>
       <w:r>
         <w:rPr>
           <w:rFonts w:cs="Arial"/>
@@ -7179,7 +7158,7 @@
         </w:rPr>
         <w:t>TENANT</w:t>
       </w:r>
-      <w:bookmarkEnd w:id="4"/>
+      <w:bookmarkEnd w:id="5"/>
     </w:p>
     <w:p>
       <w:pPr>
@@ -7608,7 +7587,7 @@
           <w:szCs w:val="28"/>
         </w:rPr>
       </w:pPr>
-      <w:bookmarkStart w:id="5" w:name="_Toc523746497"/>
+      <w:bookmarkStart w:id="6" w:name="_Toc523746497"/>
       <w:r>
         <w:rPr>
           <w:rFonts w:cs="Arial"/>
@@ -7618,7 +7597,7 @@
         </w:rPr>
         <w:t>LETTING AGENT</w:t>
       </w:r>
-      <w:bookmarkEnd w:id="5"/>
+      <w:bookmarkEnd w:id="6"/>
     </w:p>
     <w:p>
       <w:pPr>
@@ -8248,7 +8227,7 @@
           <w:szCs w:val="28"/>
         </w:rPr>
       </w:pPr>
-      <w:bookmarkStart w:id="6" w:name="_Toc523746498"/>
+      <w:bookmarkStart w:id="7" w:name="_Toc523746498"/>
       <w:r>
         <w:rPr>
           <w:rFonts w:cs="Arial"/>
@@ -8258,7 +8237,7 @@
         </w:rPr>
         <w:t>LANDLORD</w:t>
       </w:r>
-      <w:bookmarkEnd w:id="6"/>
+      <w:bookmarkEnd w:id="7"/>
     </w:p>
     <w:p>
       <w:pPr>
@@ -8805,7 +8784,7 @@
           <w:szCs w:val="28"/>
         </w:rPr>
       </w:pPr>
-      <w:bookmarkStart w:id="7" w:name="_Toc523746499"/>
+      <w:bookmarkStart w:id="8" w:name="_Toc523746499"/>
       <w:r>
         <w:rPr>
           <w:rFonts w:cs="Arial"/>
@@ -8815,7 +8794,7 @@
         </w:rPr>
         <w:t>COMMUNICATION</w:t>
       </w:r>
-      <w:bookmarkEnd w:id="7"/>
+      <w:bookmarkEnd w:id="8"/>
       <w:r>
         <w:rPr>
           <w:rFonts w:cs="Arial"/>
@@ -9679,7 +9658,7 @@
           <w:szCs w:val="28"/>
         </w:rPr>
       </w:pPr>
-      <w:bookmarkStart w:id="8" w:name="_Toc523746500"/>
+      <w:bookmarkStart w:id="9" w:name="_Toc523746500"/>
       <w:r>
         <w:rPr>
           <w:rFonts w:cs="Arial"/>
@@ -9689,7 +9668,7 @@
         </w:rPr>
         <w:t>DETAILS OF THE LET PROPERTY</w:t>
       </w:r>
-      <w:bookmarkEnd w:id="8"/>
+      <w:bookmarkEnd w:id="9"/>
     </w:p>
     <w:p>
       <w:pPr>
@@ -11067,8 +11046,6 @@
           <w:szCs w:val="24"/>
         </w:rPr>
       </w:pPr>
-      <w:bookmarkStart w:id="9" w:name="_GoBack"/>
-      <w:bookmarkEnd w:id="9"/>
     </w:p>
     <w:p>
       <w:pPr>
@@ -11934,667 +11911,606 @@
           <w:sz w:val="24"/>
           <w:szCs w:val="24"/>
         </w:rPr>
+        <w:t>«rentAmount»</w:t>
+      </w:r>
+      <w:r>
+        <w:rPr>
+          <w:rFonts w:cs="Arial"/>
+          <w:b/>
+          <w:sz w:val="24"/>
+          <w:szCs w:val="24"/>
+        </w:rPr>
+        <w:fldChar w:fldCharType="end"/>
+      </w:r>
+      <w:r>
+        <w:rPr>
+          <w:rFonts w:cs="Arial"/>
+          <w:b/>
+          <w:sz w:val="24"/>
+          <w:szCs w:val="24"/>
+        </w:rPr>
+        <w:t xml:space="preserve"> </w:t>
+      </w:r>
+      <w:r>
+        <w:rPr>
+          <w:rFonts w:cs="Arial"/>
+          <w:b/>
+          <w:sz w:val="24"/>
+          <w:szCs w:val="24"/>
+        </w:rPr>
+        <w:t xml:space="preserve">a </w:t>
+      </w:r>
+      <w:r>
+        <w:rPr>
+          <w:rFonts w:cs="Arial"/>
+          <w:b/>
+          <w:sz w:val="24"/>
+          <w:szCs w:val="24"/>
+        </w:rPr>
+        <w:fldChar w:fldCharType="begin"/>
+      </w:r>
+      <w:r>
+        <w:rPr>
+          <w:rFonts w:cs="Arial"/>
+          <w:b/>
+          <w:sz w:val="24"/>
+          <w:szCs w:val="24"/>
+        </w:rPr>
+        <w:instrText xml:space="preserve"> MERGEFIELD rentPaymentFrequency \* MERGEFORMAT </w:instrText>
+      </w:r>
+      <w:r>
+        <w:rPr>
+          <w:rFonts w:cs="Arial"/>
+          <w:b/>
+          <w:sz w:val="24"/>
+          <w:szCs w:val="24"/>
+        </w:rPr>
+        <w:fldChar w:fldCharType="separate"/>
+      </w:r>
+      <w:r>
+        <w:rPr>
+          <w:rFonts w:cs="Arial"/>
+          <w:b/>
+          <w:sz w:val="24"/>
+          <w:szCs w:val="24"/>
+        </w:rPr>
+        <w:t>«rentPaymentFrequency»</w:t>
+      </w:r>
+      <w:r>
+        <w:rPr>
+          <w:rFonts w:cs="Arial"/>
+          <w:b/>
+          <w:sz w:val="24"/>
+          <w:szCs w:val="24"/>
+        </w:rPr>
+        <w:fldChar w:fldCharType="end"/>
+      </w:r>
+      <w:r>
+        <w:rPr>
+          <w:rFonts w:cs="Arial"/>
+          <w:b/>
+          <w:sz w:val="24"/>
+          <w:szCs w:val="24"/>
+        </w:rPr>
+        <w:t xml:space="preserve"> payable in </w:t>
+      </w:r>
+      <w:r>
+        <w:rPr>
+          <w:rFonts w:cs="Arial"/>
+          <w:b/>
+          <w:sz w:val="24"/>
+          <w:szCs w:val="24"/>
+        </w:rPr>
+        <w:fldChar w:fldCharType="begin"/>
+      </w:r>
+      <w:r>
+        <w:rPr>
+          <w:rFonts w:cs="Arial"/>
+          <w:b/>
+          <w:sz w:val="24"/>
+          <w:szCs w:val="24"/>
+        </w:rPr>
+        <w:instrText xml:space="preserve"> MERGEFIELD advanceOrArrears \* MERGEFORMAT </w:instrText>
+      </w:r>
+      <w:r>
+        <w:rPr>
+          <w:rFonts w:cs="Arial"/>
+          <w:b/>
+          <w:sz w:val="24"/>
+          <w:szCs w:val="24"/>
+        </w:rPr>
+        <w:fldChar w:fldCharType="separate"/>
+      </w:r>
+      <w:r>
+        <w:rPr>
+          <w:rFonts w:cs="Arial"/>
+          <w:b/>
+          <w:sz w:val="24"/>
+          <w:szCs w:val="24"/>
+        </w:rPr>
+        <w:t>«advanceOrArrears»</w:t>
+      </w:r>
+      <w:r>
+        <w:rPr>
+          <w:rFonts w:cs="Arial"/>
+          <w:b/>
+          <w:sz w:val="24"/>
+          <w:szCs w:val="24"/>
+        </w:rPr>
+        <w:fldChar w:fldCharType="end"/>
+      </w:r>
+    </w:p>
+    <w:p>
+      <w:pPr>
+        <w:rPr>
+          <w:rFonts w:cs="Arial"/>
+          <w:b/>
+          <w:sz w:val="24"/>
+          <w:szCs w:val="24"/>
+        </w:rPr>
+      </w:pPr>
+    </w:p>
+    <w:p>
+      <w:pPr>
+        <w:rPr>
+          <w:rFonts w:cs="Arial"/>
+          <w:b/>
+          <w:sz w:val="24"/>
+          <w:szCs w:val="24"/>
+        </w:rPr>
+      </w:pPr>
+      <w:r>
+        <w:rPr>
+          <w:rFonts w:cs="Arial"/>
+          <w:b/>
+          <w:sz w:val="24"/>
+          <w:szCs w:val="24"/>
+        </w:rPr>
+        <w:t xml:space="preserve">The first payment will be paid </w:t>
+      </w:r>
+      <w:r>
+        <w:rPr>
+          <w:rFonts w:cs="Arial"/>
+          <w:b/>
+          <w:sz w:val="24"/>
+          <w:szCs w:val="24"/>
+        </w:rPr>
+        <w:t xml:space="preserve">on </w:t>
+      </w:r>
+      <w:r>
+        <w:rPr>
+          <w:rFonts w:cs="Arial"/>
+          <w:b/>
+          <w:sz w:val="24"/>
+          <w:szCs w:val="24"/>
+        </w:rPr>
+        <w:fldChar w:fldCharType="begin"/>
+      </w:r>
+      <w:r>
+        <w:rPr>
+          <w:rFonts w:cs="Arial"/>
+          <w:b/>
+          <w:sz w:val="24"/>
+          <w:szCs w:val="24"/>
+        </w:rPr>
+        <w:instrText xml:space="preserve"> MERGEFIELD firstPaymentDate \* MERGEFORMAT </w:instrText>
+      </w:r>
+      <w:r>
+        <w:rPr>
+          <w:rFonts w:cs="Arial"/>
+          <w:b/>
+          <w:sz w:val="24"/>
+          <w:szCs w:val="24"/>
+        </w:rPr>
+        <w:fldChar w:fldCharType="separate"/>
+      </w:r>
+      <w:r>
+        <w:rPr>
+          <w:rFonts w:cs="Arial"/>
+          <w:b/>
+          <w:sz w:val="24"/>
+          <w:szCs w:val="24"/>
+        </w:rPr>
+        <w:t>«firstPaymentDate»</w:t>
+      </w:r>
+      <w:r>
+        <w:rPr>
+          <w:rFonts w:cs="Arial"/>
+          <w:b/>
+          <w:sz w:val="24"/>
+          <w:szCs w:val="24"/>
+        </w:rPr>
+        <w:fldChar w:fldCharType="end"/>
+      </w:r>
+      <w:r>
+        <w:rPr>
+          <w:rFonts w:cs="Arial"/>
+          <w:b/>
+          <w:sz w:val="24"/>
+          <w:szCs w:val="24"/>
+        </w:rPr>
+        <w:t xml:space="preserve"> </w:t>
+      </w:r>
+      <w:r>
+        <w:rPr>
+          <w:rFonts w:cs="Arial"/>
+          <w:b/>
+          <w:sz w:val="24"/>
+          <w:szCs w:val="24"/>
+        </w:rPr>
+        <w:t>and</w:t>
+      </w:r>
+      <w:r>
+        <w:rPr>
+          <w:rFonts w:cs="Arial"/>
+          <w:b/>
+          <w:sz w:val="24"/>
+          <w:szCs w:val="24"/>
+        </w:rPr>
+        <w:t xml:space="preserve"> will be for the sum of </w:t>
+      </w:r>
+      <w:r>
+        <w:rPr>
+          <w:rFonts w:cs="Arial"/>
+          <w:b/>
+          <w:sz w:val="24"/>
+          <w:szCs w:val="24"/>
+        </w:rPr>
+        <w:t>£</w:t>
+      </w:r>
+      <w:r>
+        <w:rPr>
+          <w:rFonts w:cs="Arial"/>
+          <w:b/>
+          <w:sz w:val="24"/>
+          <w:szCs w:val="24"/>
+        </w:rPr>
+        <w:fldChar w:fldCharType="begin"/>
+      </w:r>
+      <w:r>
+        <w:rPr>
+          <w:rFonts w:cs="Arial"/>
+          <w:b/>
+          <w:sz w:val="24"/>
+          <w:szCs w:val="24"/>
+        </w:rPr>
+        <w:instrText xml:space="preserve"> MERGEFIELD firstPaymentAmount \* MERGEFORMAT </w:instrText>
+      </w:r>
+      <w:r>
+        <w:rPr>
+          <w:rFonts w:cs="Arial"/>
+          <w:b/>
+          <w:sz w:val="24"/>
+          <w:szCs w:val="24"/>
+        </w:rPr>
+        <w:fldChar w:fldCharType="separate"/>
+      </w:r>
+      <w:r>
+        <w:rPr>
+          <w:rFonts w:cs="Arial"/>
+          <w:b/>
+          <w:sz w:val="24"/>
+          <w:szCs w:val="24"/>
+        </w:rPr>
+        <w:t>«firstPaymentAmount»</w:t>
+      </w:r>
+      <w:r>
+        <w:rPr>
+          <w:rFonts w:cs="Arial"/>
+          <w:b/>
+          <w:sz w:val="24"/>
+          <w:szCs w:val="24"/>
+        </w:rPr>
+        <w:fldChar w:fldCharType="end"/>
+      </w:r>
+      <w:r>
+        <w:rPr>
+          <w:rFonts w:cs="Arial"/>
+          <w:b/>
+          <w:sz w:val="24"/>
+          <w:szCs w:val="24"/>
+        </w:rPr>
+        <w:t xml:space="preserve"> </w:t>
+      </w:r>
+      <w:r>
+        <w:rPr>
+          <w:rFonts w:cs="Arial"/>
+          <w:b/>
+          <w:sz w:val="24"/>
+          <w:szCs w:val="24"/>
+        </w:rPr>
+        <w:t>in respect of the period</w:t>
+      </w:r>
+      <w:r>
+        <w:rPr>
+          <w:rFonts w:cs="Arial"/>
+          <w:b/>
+          <w:sz w:val="24"/>
+          <w:szCs w:val="24"/>
+        </w:rPr>
+        <w:t xml:space="preserve"> </w:t>
+      </w:r>
+      <w:r>
+        <w:rPr>
+          <w:rFonts w:cs="Arial"/>
+          <w:b/>
+          <w:sz w:val="24"/>
+          <w:szCs w:val="24"/>
+        </w:rPr>
+        <w:fldChar w:fldCharType="begin"/>
+      </w:r>
+      <w:r>
+        <w:rPr>
+          <w:rFonts w:cs="Arial"/>
+          <w:b/>
+          <w:sz w:val="24"/>
+          <w:szCs w:val="24"/>
+        </w:rPr>
+        <w:instrText xml:space="preserve"> MERGEFIELD firstPaymentPeriodStart \* MERGEFORMAT </w:instrText>
+      </w:r>
+      <w:r>
+        <w:rPr>
+          <w:rFonts w:cs="Arial"/>
+          <w:b/>
+          <w:sz w:val="24"/>
+          <w:szCs w:val="24"/>
+        </w:rPr>
+        <w:fldChar w:fldCharType="separate"/>
+      </w:r>
+      <w:r>
+        <w:rPr>
+          <w:rFonts w:cs="Arial"/>
+          <w:b/>
+          <w:sz w:val="24"/>
+          <w:szCs w:val="24"/>
+        </w:rPr>
+        <w:t>«firstPaymentPeriodStart»</w:t>
+      </w:r>
+      <w:r>
+        <w:rPr>
+          <w:rFonts w:cs="Arial"/>
+          <w:b/>
+          <w:sz w:val="24"/>
+          <w:szCs w:val="24"/>
+        </w:rPr>
+        <w:fldChar w:fldCharType="end"/>
+      </w:r>
+      <w:r>
+        <w:rPr>
+          <w:rFonts w:cs="Arial"/>
+          <w:b/>
+          <w:sz w:val="24"/>
+          <w:szCs w:val="24"/>
+        </w:rPr>
+        <w:t xml:space="preserve"> </w:t>
+      </w:r>
+      <w:r>
+        <w:rPr>
+          <w:rFonts w:cs="Arial"/>
+          <w:b/>
+          <w:sz w:val="24"/>
+          <w:szCs w:val="24"/>
+        </w:rPr>
+        <w:t>to</w:t>
+      </w:r>
+      <w:r>
+        <w:rPr>
+          <w:rFonts w:cs="Arial"/>
+          <w:b/>
+          <w:sz w:val="24"/>
+          <w:szCs w:val="24"/>
+        </w:rPr>
+        <w:t xml:space="preserve"> </w:t>
+      </w:r>
+      <w:r>
+        <w:rPr>
+          <w:rFonts w:cs="Arial"/>
+          <w:b/>
+          <w:sz w:val="24"/>
+          <w:szCs w:val="24"/>
+        </w:rPr>
+        <w:fldChar w:fldCharType="begin"/>
+      </w:r>
+      <w:r>
+        <w:rPr>
+          <w:rFonts w:cs="Arial"/>
+          <w:b/>
+          <w:sz w:val="24"/>
+          <w:szCs w:val="24"/>
+        </w:rPr>
+        <w:instrText xml:space="preserve"> MERGEFIELD firstPaymentPeriodEnd \* MERGEFORMAT </w:instrText>
+      </w:r>
+      <w:r>
+        <w:rPr>
+          <w:rFonts w:cs="Arial"/>
+          <w:b/>
+          <w:sz w:val="24"/>
+          <w:szCs w:val="24"/>
+        </w:rPr>
+        <w:fldChar w:fldCharType="separate"/>
+      </w:r>
+      <w:r>
+        <w:rPr>
+          <w:rFonts w:cs="Arial"/>
+          <w:b/>
+          <w:sz w:val="24"/>
+          <w:szCs w:val="24"/>
+        </w:rPr>
+        <w:t>«firstPaymentPeriodEnd»</w:t>
+      </w:r>
+      <w:r>
+        <w:rPr>
+          <w:rFonts w:cs="Arial"/>
+          <w:b/>
+          <w:sz w:val="24"/>
+          <w:szCs w:val="24"/>
+        </w:rPr>
+        <w:fldChar w:fldCharType="end"/>
+      </w:r>
+      <w:r>
+        <w:rPr>
+          <w:rFonts w:cs="Arial"/>
+          <w:b/>
+          <w:sz w:val="24"/>
+          <w:szCs w:val="24"/>
+        </w:rPr>
+        <w:t xml:space="preserve">. </w:t>
+      </w:r>
+      <w:r>
+        <w:rPr>
+          <w:rFonts w:cs="Arial"/>
+          <w:b/>
+          <w:sz w:val="24"/>
+          <w:szCs w:val="24"/>
+        </w:rPr>
+        <w:t>(</w:t>
+      </w:r>
+      <w:r>
+        <w:rPr>
+          <w:rFonts w:cs="Arial"/>
+          <w:b/>
+          <w:sz w:val="24"/>
+          <w:szCs w:val="24"/>
+        </w:rPr>
+        <w:t xml:space="preserve">The maximum </w:t>
+      </w:r>
+      <w:r>
+        <w:rPr>
+          <w:rFonts w:cs="Arial"/>
+          <w:b/>
+          <w:sz w:val="24"/>
+          <w:szCs w:val="24"/>
+        </w:rPr>
+        <w:t xml:space="preserve">amount of </w:t>
+      </w:r>
+      <w:r>
+        <w:rPr>
+          <w:rFonts w:cs="Arial"/>
+          <w:b/>
+          <w:sz w:val="24"/>
+          <w:szCs w:val="24"/>
+        </w:rPr>
+        <w:t xml:space="preserve">rent which can be paid in advance is 6 months’ </w:t>
+      </w:r>
+      <w:r>
+        <w:rPr>
+          <w:rFonts w:cs="Arial"/>
+          <w:b/>
+          <w:sz w:val="24"/>
+          <w:szCs w:val="24"/>
+        </w:rPr>
+        <w:t>rent</w:t>
+      </w:r>
+      <w:r>
+        <w:rPr>
+          <w:rFonts w:cs="Arial"/>
+          <w:b/>
+          <w:sz w:val="24"/>
+          <w:szCs w:val="24"/>
+        </w:rPr>
+        <w:t>.</w:t>
+      </w:r>
+      <w:r>
+        <w:rPr>
+          <w:rFonts w:cs="Arial"/>
+          <w:b/>
+          <w:sz w:val="24"/>
+          <w:szCs w:val="24"/>
+        </w:rPr>
+        <w:t>)</w:t>
+      </w:r>
+    </w:p>
+    <w:p>
+      <w:pPr>
+        <w:rPr>
+          <w:rFonts w:cs="Arial"/>
+          <w:b/>
+          <w:sz w:val="24"/>
+          <w:szCs w:val="24"/>
+        </w:rPr>
+      </w:pPr>
+    </w:p>
+    <w:p>
+      <w:pPr>
+        <w:rPr>
+          <w:rFonts w:cs="Arial"/>
+          <w:b/>
+          <w:sz w:val="24"/>
+          <w:szCs w:val="24"/>
+        </w:rPr>
+      </w:pPr>
+      <w:r>
+        <w:rPr>
+          <w:rFonts w:cs="Arial"/>
+          <w:b/>
+          <w:sz w:val="24"/>
+          <w:szCs w:val="24"/>
+        </w:rPr>
+        <w:t xml:space="preserve">Thereafter </w:t>
+      </w:r>
+      <w:r>
+        <w:rPr>
+          <w:rFonts w:cs="Arial"/>
+          <w:b/>
+          <w:sz w:val="24"/>
+          <w:szCs w:val="24"/>
+        </w:rPr>
+        <w:t xml:space="preserve">payments </w:t>
+      </w:r>
+      <w:r>
+        <w:rPr>
+          <w:rFonts w:cs="Arial"/>
+          <w:b/>
+          <w:sz w:val="24"/>
+          <w:szCs w:val="24"/>
+        </w:rPr>
+        <w:t xml:space="preserve">of </w:t>
+      </w:r>
+      <w:r>
+        <w:rPr>
+          <w:rFonts w:cs="Arial"/>
+          <w:b/>
+          <w:sz w:val="24"/>
+          <w:szCs w:val="24"/>
+        </w:rPr>
+        <w:t>£</w:t>
+      </w:r>
+      <w:r>
+        <w:rPr>
+          <w:rFonts w:cs="Arial"/>
+          <w:b/>
+          <w:sz w:val="24"/>
+          <w:szCs w:val="24"/>
+        </w:rPr>
+        <w:fldChar w:fldCharType="begin"/>
+      </w:r>
+      <w:r>
+        <w:rPr>
+          <w:rFonts w:cs="Arial"/>
+          <w:b/>
+          <w:sz w:val="24"/>
+          <w:szCs w:val="24"/>
+        </w:rPr>
+        <w:instrText xml:space="preserve"> MERGEFIELD rentAmount \* MERGEFORMAT </w:instrText>
+      </w:r>
+      <w:r>
+        <w:rPr>
+          <w:rFonts w:cs="Arial"/>
+          <w:b/>
+          <w:sz w:val="24"/>
+          <w:szCs w:val="24"/>
+        </w:rPr>
+        <w:fldChar w:fldCharType="separate"/>
+      </w:r>
+      <w:r>
+        <w:rPr>
+          <w:rFonts w:cs="Arial"/>
+          <w:b/>
+          <w:sz w:val="24"/>
+          <w:szCs w:val="24"/>
+        </w:rPr>
         <w:t>«</w:t>
       </w:r>
-      <w:proofErr w:type="spellStart"/>
-      <w:r>
-        <w:rPr>
-          <w:rFonts w:cs="Arial"/>
-          <w:b/>
-          <w:sz w:val="24"/>
-          <w:szCs w:val="24"/>
-        </w:rPr>
-        <w:t>rentAmount</w:t>
-      </w:r>
-      <w:proofErr w:type="spellEnd"/>
-      <w:r>
-        <w:rPr>
-          <w:rFonts w:cs="Arial"/>
-          <w:b/>
-          <w:sz w:val="24"/>
-          <w:szCs w:val="24"/>
-        </w:rPr>
-        <w:t>»</w:t>
-      </w:r>
-      <w:r>
-        <w:rPr>
-          <w:rFonts w:cs="Arial"/>
-          <w:b/>
-          <w:sz w:val="24"/>
-          <w:szCs w:val="24"/>
-        </w:rPr>
-        <w:fldChar w:fldCharType="end"/>
-      </w:r>
-      <w:r>
-        <w:rPr>
-          <w:rFonts w:cs="Arial"/>
-          <w:b/>
-          <w:sz w:val="24"/>
-          <w:szCs w:val="24"/>
-        </w:rPr>
-        <w:t xml:space="preserve"> </w:t>
-      </w:r>
-      <w:r>
-        <w:rPr>
-          <w:rFonts w:cs="Arial"/>
-          <w:b/>
-          <w:sz w:val="24"/>
-          <w:szCs w:val="24"/>
-        </w:rPr>
-        <w:t xml:space="preserve">a </w:t>
-      </w:r>
-      <w:r>
-        <w:rPr>
-          <w:rFonts w:cs="Arial"/>
-          <w:b/>
-          <w:sz w:val="24"/>
-          <w:szCs w:val="24"/>
-        </w:rPr>
-        <w:fldChar w:fldCharType="begin"/>
-      </w:r>
-      <w:r>
-        <w:rPr>
-          <w:rFonts w:cs="Arial"/>
-          <w:b/>
-          <w:sz w:val="24"/>
-          <w:szCs w:val="24"/>
-        </w:rPr>
-        <w:instrText xml:space="preserve"> MERGEFIELD rentPaymentFrequency \* MERGEFORMAT </w:instrText>
-      </w:r>
-      <w:r>
-        <w:rPr>
-          <w:rFonts w:cs="Arial"/>
-          <w:b/>
-          <w:sz w:val="24"/>
-          <w:szCs w:val="24"/>
-        </w:rPr>
-        <w:fldChar w:fldCharType="separate"/>
-      </w:r>
-      <w:r>
-        <w:rPr>
-          <w:rFonts w:cs="Arial"/>
-          <w:b/>
-          <w:sz w:val="24"/>
-          <w:szCs w:val="24"/>
-        </w:rPr>
-        <w:t>«rentPaymentFrequency»</w:t>
-      </w:r>
-      <w:r>
-        <w:rPr>
-          <w:rFonts w:cs="Arial"/>
-          <w:b/>
-          <w:sz w:val="24"/>
-          <w:szCs w:val="24"/>
-        </w:rPr>
-        <w:fldChar w:fldCharType="end"/>
-      </w:r>
-      <w:r>
-        <w:rPr>
-          <w:rFonts w:cs="Arial"/>
-          <w:b/>
-          <w:sz w:val="24"/>
-          <w:szCs w:val="24"/>
-        </w:rPr>
-        <w:t xml:space="preserve"> payable in </w:t>
-      </w:r>
-      <w:r>
-        <w:rPr>
-          <w:rFonts w:cs="Arial"/>
-          <w:b/>
-          <w:sz w:val="24"/>
-          <w:szCs w:val="24"/>
-        </w:rPr>
-        <w:fldChar w:fldCharType="begin"/>
-      </w:r>
-      <w:r>
-        <w:rPr>
-          <w:rFonts w:cs="Arial"/>
-          <w:b/>
-          <w:sz w:val="24"/>
-          <w:szCs w:val="24"/>
-        </w:rPr>
-        <w:instrText xml:space="preserve"> MERGEFIELD advanceOrArrears \* MERGEFORMAT </w:instrText>
-      </w:r>
-      <w:r>
-        <w:rPr>
-          <w:rFonts w:cs="Arial"/>
-          <w:b/>
-          <w:sz w:val="24"/>
-          <w:szCs w:val="24"/>
-        </w:rPr>
-        <w:fldChar w:fldCharType="separate"/>
-      </w:r>
-      <w:r>
-        <w:rPr>
-          <w:rFonts w:cs="Arial"/>
-          <w:b/>
-          <w:sz w:val="24"/>
-          <w:szCs w:val="24"/>
-        </w:rPr>
-        <w:t>«advanceOrArrears»</w:t>
-      </w:r>
-      <w:r>
-        <w:rPr>
-          <w:rFonts w:cs="Arial"/>
-          <w:b/>
-          <w:sz w:val="24"/>
-          <w:szCs w:val="24"/>
-        </w:rPr>
-        <w:fldChar w:fldCharType="end"/>
-      </w:r>
-    </w:p>
-    <w:p>
-      <w:pPr>
-        <w:rPr>
-          <w:rFonts w:cs="Arial"/>
-          <w:b/>
-          <w:sz w:val="24"/>
-          <w:szCs w:val="24"/>
-        </w:rPr>
-      </w:pPr>
-    </w:p>
-    <w:p>
-      <w:pPr>
-        <w:rPr>
-          <w:rFonts w:cs="Arial"/>
-          <w:b/>
-          <w:sz w:val="24"/>
-          <w:szCs w:val="24"/>
-        </w:rPr>
-      </w:pPr>
-      <w:r>
-        <w:rPr>
-          <w:rFonts w:cs="Arial"/>
-          <w:b/>
-          <w:sz w:val="24"/>
-          <w:szCs w:val="24"/>
-        </w:rPr>
-        <w:t xml:space="preserve">The first payment will be paid </w:t>
-      </w:r>
-      <w:r>
-        <w:rPr>
-          <w:rFonts w:cs="Arial"/>
-          <w:b/>
-          <w:sz w:val="24"/>
-          <w:szCs w:val="24"/>
-        </w:rPr>
-        <w:t xml:space="preserve">on </w:t>
-      </w:r>
-      <w:r>
-        <w:rPr>
-          <w:rFonts w:cs="Arial"/>
-          <w:b/>
-          <w:sz w:val="24"/>
-          <w:szCs w:val="24"/>
-        </w:rPr>
-        <w:fldChar w:fldCharType="begin"/>
-      </w:r>
-      <w:r>
-        <w:rPr>
-          <w:rFonts w:cs="Arial"/>
-          <w:b/>
-          <w:sz w:val="24"/>
-          <w:szCs w:val="24"/>
-        </w:rPr>
-        <w:instrText xml:space="preserve"> MERGEFIELD firstPaymentDate \* MERGEFORMAT </w:instrText>
-      </w:r>
-      <w:r>
-        <w:rPr>
-          <w:rFonts w:cs="Arial"/>
-          <w:b/>
-          <w:sz w:val="24"/>
-          <w:szCs w:val="24"/>
-        </w:rPr>
-        <w:fldChar w:fldCharType="separate"/>
-      </w:r>
-      <w:r>
-        <w:rPr>
-          <w:rFonts w:cs="Arial"/>
-          <w:b/>
-          <w:sz w:val="24"/>
-          <w:szCs w:val="24"/>
-        </w:rPr>
-        <w:t>«firstPaymentDate»</w:t>
-      </w:r>
-      <w:r>
-        <w:rPr>
-          <w:rFonts w:cs="Arial"/>
-          <w:b/>
-          <w:sz w:val="24"/>
-          <w:szCs w:val="24"/>
-        </w:rPr>
-        <w:fldChar w:fldCharType="end"/>
-      </w:r>
-      <w:r>
-        <w:rPr>
-          <w:rFonts w:cs="Arial"/>
-          <w:b/>
-          <w:sz w:val="24"/>
-          <w:szCs w:val="24"/>
-        </w:rPr>
-        <w:t xml:space="preserve"> </w:t>
-      </w:r>
-      <w:r>
-        <w:rPr>
-          <w:rFonts w:cs="Arial"/>
-          <w:b/>
-          <w:sz w:val="24"/>
-          <w:szCs w:val="24"/>
-        </w:rPr>
-        <w:t>and</w:t>
-      </w:r>
-      <w:r>
-        <w:rPr>
-          <w:rFonts w:cs="Arial"/>
-          <w:b/>
-          <w:sz w:val="24"/>
-          <w:szCs w:val="24"/>
-        </w:rPr>
-        <w:t xml:space="preserve"> will be for the sum of </w:t>
-      </w:r>
-      <w:r>
-        <w:rPr>
-          <w:rFonts w:cs="Arial"/>
-          <w:b/>
-          <w:sz w:val="24"/>
-          <w:szCs w:val="24"/>
-        </w:rPr>
-        <w:t>£</w:t>
-      </w:r>
-      <w:r>
-        <w:rPr>
-          <w:rFonts w:cs="Arial"/>
-          <w:b/>
-          <w:sz w:val="24"/>
-          <w:szCs w:val="24"/>
-        </w:rPr>
-        <w:fldChar w:fldCharType="begin"/>
-      </w:r>
-      <w:r>
-        <w:rPr>
-          <w:rFonts w:cs="Arial"/>
-          <w:b/>
-          <w:sz w:val="24"/>
-          <w:szCs w:val="24"/>
-        </w:rPr>
-        <w:instrText xml:space="preserve"> MERGEFIELD firstPaymentAmount \* MERGEFORMAT </w:instrText>
-      </w:r>
-      <w:r>
-        <w:rPr>
-          <w:rFonts w:cs="Arial"/>
-          <w:b/>
-          <w:sz w:val="24"/>
-          <w:szCs w:val="24"/>
-        </w:rPr>
-        <w:fldChar w:fldCharType="separate"/>
-      </w:r>
-      <w:r>
-        <w:rPr>
-          <w:rFonts w:cs="Arial"/>
-          <w:b/>
-          <w:sz w:val="24"/>
-          <w:szCs w:val="24"/>
-        </w:rPr>
-        <w:t>«</w:t>
-      </w:r>
-      <w:proofErr w:type="spellStart"/>
-      <w:r>
-        <w:rPr>
-          <w:rFonts w:cs="Arial"/>
-          <w:b/>
-          <w:sz w:val="24"/>
-          <w:szCs w:val="24"/>
-        </w:rPr>
-        <w:t>firstPaymentAmount</w:t>
-      </w:r>
-      <w:proofErr w:type="spellEnd"/>
-      <w:r>
-        <w:rPr>
-          <w:rFonts w:cs="Arial"/>
-          <w:b/>
-          <w:sz w:val="24"/>
-          <w:szCs w:val="24"/>
-        </w:rPr>
-        <w:t>»</w:t>
-      </w:r>
-      <w:r>
-        <w:rPr>
-          <w:rFonts w:cs="Arial"/>
-          <w:b/>
-          <w:sz w:val="24"/>
-          <w:szCs w:val="24"/>
-        </w:rPr>
-        <w:fldChar w:fldCharType="end"/>
-      </w:r>
-      <w:r>
-        <w:rPr>
-          <w:rFonts w:cs="Arial"/>
-          <w:b/>
-          <w:sz w:val="24"/>
-          <w:szCs w:val="24"/>
-        </w:rPr>
-        <w:t xml:space="preserve"> </w:t>
-      </w:r>
-      <w:r>
-        <w:rPr>
-          <w:rFonts w:cs="Arial"/>
-          <w:b/>
-          <w:sz w:val="24"/>
-          <w:szCs w:val="24"/>
-        </w:rPr>
-        <w:t>in respect of the period</w:t>
-      </w:r>
-      <w:r>
-        <w:rPr>
-          <w:rFonts w:cs="Arial"/>
-          <w:b/>
-          <w:sz w:val="24"/>
-          <w:szCs w:val="24"/>
-        </w:rPr>
-        <w:t xml:space="preserve"> </w:t>
-      </w:r>
-      <w:r>
-        <w:rPr>
-          <w:rFonts w:cs="Arial"/>
-          <w:b/>
-          <w:sz w:val="24"/>
-          <w:szCs w:val="24"/>
-        </w:rPr>
-        <w:fldChar w:fldCharType="begin"/>
-      </w:r>
-      <w:r>
-        <w:rPr>
-          <w:rFonts w:cs="Arial"/>
-          <w:b/>
-          <w:sz w:val="24"/>
-          <w:szCs w:val="24"/>
-        </w:rPr>
-        <w:instrText xml:space="preserve"> MERGEFIELD firstPaymentPeriodStart \* MERGEFORMAT </w:instrText>
-      </w:r>
-      <w:r>
-        <w:rPr>
-          <w:rFonts w:cs="Arial"/>
-          <w:b/>
-          <w:sz w:val="24"/>
-          <w:szCs w:val="24"/>
-        </w:rPr>
-        <w:fldChar w:fldCharType="separate"/>
-      </w:r>
-      <w:r>
-        <w:rPr>
-          <w:rFonts w:cs="Arial"/>
-          <w:b/>
-          <w:sz w:val="24"/>
-          <w:szCs w:val="24"/>
-        </w:rPr>
-        <w:t>«firstPaymentPeriodStart»</w:t>
-      </w:r>
-      <w:r>
-        <w:rPr>
-          <w:rFonts w:cs="Arial"/>
-          <w:b/>
-          <w:sz w:val="24"/>
-          <w:szCs w:val="24"/>
-        </w:rPr>
-        <w:fldChar w:fldCharType="end"/>
-      </w:r>
-      <w:r>
-        <w:rPr>
-          <w:rFonts w:cs="Arial"/>
-          <w:b/>
-          <w:sz w:val="24"/>
-          <w:szCs w:val="24"/>
-        </w:rPr>
-        <w:t xml:space="preserve"> </w:t>
-      </w:r>
-      <w:r>
-        <w:rPr>
-          <w:rFonts w:cs="Arial"/>
-          <w:b/>
-          <w:sz w:val="24"/>
-          <w:szCs w:val="24"/>
-        </w:rPr>
-        <w:t>to</w:t>
-      </w:r>
-      <w:r>
-        <w:rPr>
-          <w:rFonts w:cs="Arial"/>
-          <w:b/>
-          <w:sz w:val="24"/>
-          <w:szCs w:val="24"/>
-        </w:rPr>
-        <w:t xml:space="preserve"> </w:t>
-      </w:r>
-      <w:r>
-        <w:rPr>
-          <w:rFonts w:cs="Arial"/>
-          <w:b/>
-          <w:sz w:val="24"/>
-          <w:szCs w:val="24"/>
-        </w:rPr>
-        <w:fldChar w:fldCharType="begin"/>
-      </w:r>
-      <w:r>
-        <w:rPr>
-          <w:rFonts w:cs="Arial"/>
-          <w:b/>
-          <w:sz w:val="24"/>
-          <w:szCs w:val="24"/>
-        </w:rPr>
-        <w:instrText xml:space="preserve"> MERGEFIELD firstPaymentPeriodEnd \* MERGEFORMAT </w:instrText>
-      </w:r>
-      <w:r>
-        <w:rPr>
-          <w:rFonts w:cs="Arial"/>
-          <w:b/>
-          <w:sz w:val="24"/>
-          <w:szCs w:val="24"/>
-        </w:rPr>
-        <w:fldChar w:fldCharType="separate"/>
-      </w:r>
-      <w:r>
-        <w:rPr>
-          <w:rFonts w:cs="Arial"/>
-          <w:b/>
-          <w:sz w:val="24"/>
-          <w:szCs w:val="24"/>
-        </w:rPr>
-        <w:t>«</w:t>
-      </w:r>
-      <w:proofErr w:type="spellStart"/>
-      <w:r>
-        <w:rPr>
-          <w:rFonts w:cs="Arial"/>
-          <w:b/>
-          <w:sz w:val="24"/>
-          <w:szCs w:val="24"/>
-        </w:rPr>
-        <w:t>firstPaymentPeriodEnd</w:t>
-      </w:r>
-      <w:proofErr w:type="spellEnd"/>
-      <w:r>
-        <w:rPr>
-          <w:rFonts w:cs="Arial"/>
-          <w:b/>
-          <w:sz w:val="24"/>
-          <w:szCs w:val="24"/>
-        </w:rPr>
-        <w:t>»</w:t>
-      </w:r>
-      <w:r>
-        <w:rPr>
-          <w:rFonts w:cs="Arial"/>
-          <w:b/>
-          <w:sz w:val="24"/>
-          <w:szCs w:val="24"/>
-        </w:rPr>
-        <w:fldChar w:fldCharType="end"/>
-      </w:r>
-      <w:r>
-        <w:rPr>
-          <w:rFonts w:cs="Arial"/>
-          <w:b/>
-          <w:sz w:val="24"/>
-          <w:szCs w:val="24"/>
-        </w:rPr>
-        <w:t xml:space="preserve">. </w:t>
-      </w:r>
-      <w:r>
-        <w:rPr>
-          <w:rFonts w:cs="Arial"/>
-          <w:b/>
-          <w:sz w:val="24"/>
-          <w:szCs w:val="24"/>
-        </w:rPr>
-        <w:t>(</w:t>
-      </w:r>
-      <w:r>
-        <w:rPr>
-          <w:rFonts w:cs="Arial"/>
-          <w:b/>
-          <w:sz w:val="24"/>
-          <w:szCs w:val="24"/>
-        </w:rPr>
-        <w:t xml:space="preserve">The maximum </w:t>
-      </w:r>
-      <w:r>
-        <w:rPr>
-          <w:rFonts w:cs="Arial"/>
-          <w:b/>
-          <w:sz w:val="24"/>
-          <w:szCs w:val="24"/>
-        </w:rPr>
-        <w:t xml:space="preserve">amount of </w:t>
-      </w:r>
-      <w:r>
-        <w:rPr>
-          <w:rFonts w:cs="Arial"/>
-          <w:b/>
-          <w:sz w:val="24"/>
-          <w:szCs w:val="24"/>
-        </w:rPr>
-        <w:t xml:space="preserve">rent which can be paid in advance is 6 months’ </w:t>
-      </w:r>
-      <w:r>
-        <w:rPr>
-          <w:rFonts w:cs="Arial"/>
-          <w:b/>
-          <w:sz w:val="24"/>
-          <w:szCs w:val="24"/>
-        </w:rPr>
-        <w:t>rent</w:t>
-      </w:r>
-      <w:r>
-        <w:rPr>
-          <w:rFonts w:cs="Arial"/>
-          <w:b/>
-          <w:sz w:val="24"/>
-          <w:szCs w:val="24"/>
-        </w:rPr>
-        <w:t>.</w:t>
-      </w:r>
-      <w:r>
-        <w:rPr>
-          <w:rFonts w:cs="Arial"/>
-          <w:b/>
-          <w:sz w:val="24"/>
-          <w:szCs w:val="24"/>
-        </w:rPr>
-        <w:t>)</w:t>
-      </w:r>
-    </w:p>
-    <w:p>
-      <w:pPr>
-        <w:rPr>
-          <w:rFonts w:cs="Arial"/>
-          <w:b/>
-          <w:sz w:val="24"/>
-          <w:szCs w:val="24"/>
-        </w:rPr>
-      </w:pPr>
-    </w:p>
-    <w:p>
-      <w:pPr>
-        <w:rPr>
-          <w:rFonts w:cs="Arial"/>
-          <w:b/>
-          <w:sz w:val="24"/>
-          <w:szCs w:val="24"/>
-        </w:rPr>
-      </w:pPr>
-      <w:r>
-        <w:rPr>
-          <w:rFonts w:cs="Arial"/>
-          <w:b/>
-          <w:sz w:val="24"/>
-          <w:szCs w:val="24"/>
-        </w:rPr>
-        <w:t xml:space="preserve">Thereafter </w:t>
-      </w:r>
-      <w:r>
-        <w:rPr>
-          <w:rFonts w:cs="Arial"/>
-          <w:b/>
-          <w:sz w:val="24"/>
-          <w:szCs w:val="24"/>
-        </w:rPr>
-        <w:t xml:space="preserve">payments </w:t>
-      </w:r>
-      <w:r>
-        <w:rPr>
-          <w:rFonts w:cs="Arial"/>
-          <w:b/>
-          <w:sz w:val="24"/>
-          <w:szCs w:val="24"/>
-        </w:rPr>
-        <w:t xml:space="preserve">of </w:t>
-      </w:r>
-      <w:r>
-        <w:rPr>
-          <w:rFonts w:cs="Arial"/>
-          <w:b/>
-          <w:sz w:val="24"/>
-          <w:szCs w:val="24"/>
-        </w:rPr>
-        <w:t>£</w:t>
-      </w:r>
-      <w:r>
-        <w:rPr>
-          <w:rFonts w:cs="Arial"/>
-          <w:b/>
-          <w:sz w:val="24"/>
-          <w:szCs w:val="24"/>
-        </w:rPr>
-        <w:fldChar w:fldCharType="begin"/>
-      </w:r>
-      <w:r>
-        <w:rPr>
-          <w:rFonts w:cs="Arial"/>
-          <w:b/>
-          <w:sz w:val="24"/>
-          <w:szCs w:val="24"/>
-        </w:rPr>
-        <w:instrText xml:space="preserve"> MERGEFIELD rentAmount \* MERGEFORMAT </w:instrText>
-      </w:r>
-      <w:r>
-        <w:rPr>
-          <w:rFonts w:cs="Arial"/>
-          <w:b/>
-          <w:sz w:val="24"/>
-          <w:szCs w:val="24"/>
-        </w:rPr>
-        <w:fldChar w:fldCharType="separate"/>
-      </w:r>
-      <w:r>
-        <w:rPr>
-          <w:rFonts w:cs="Arial"/>
-          <w:b/>
-          <w:sz w:val="24"/>
-          <w:szCs w:val="24"/>
-        </w:rPr>
-        <w:t>«</w:t>
-      </w:r>
-      <w:proofErr w:type="spellStart"/>
       <w:r>
         <w:rPr>
           <w:rFonts w:cs="Arial"/>
@@ -12611,17 +12527,7 @@
           <w:sz w:val="24"/>
           <w:szCs w:val="24"/>
         </w:rPr>
-        <w:t>entAmount</w:t>
-      </w:r>
-      <w:proofErr w:type="spellEnd"/>
-      <w:r>
-        <w:rPr>
-          <w:rFonts w:cs="Arial"/>
-          <w:b/>
-          <w:sz w:val="24"/>
-          <w:szCs w:val="24"/>
-        </w:rPr>
-        <w:t>»</w:t>
+        <w:t>entAmount»</w:t>
       </w:r>
       <w:r>
         <w:rPr>
@@ -52323,7 +52229,7 @@
 </file>
 
 <file path=customXml/itemProps2.xml><?xml version="1.0" encoding="utf-8"?>
-<ds:datastoreItem xmlns:ds="http://schemas.openxmlformats.org/officeDocument/2006/customXml" ds:itemID="{1C63C344-02B4-2945-BE22-A6AF0F507311}">
+<ds:datastoreItem xmlns:ds="http://schemas.openxmlformats.org/officeDocument/2006/customXml" ds:itemID="{D68F9E6F-8781-1D43-9B2F-77A132B27108}">
   <ds:schemaRefs>
     <ds:schemaRef ds:uri="http://schemas.openxmlformats.org/officeDocument/2006/bibliography"/>
   </ds:schemaRefs>

</xml_diff>

<commit_message>
Remove phone number from "Electrical safety first" contact details
</commit_message>
<xml_diff>
--- a/housing-service/src/main/resources/templates/model-tenancy-agreement-with-notes.docx
+++ b/housing-service/src/main/resources/templates/model-tenancy-agreement-with-notes.docx
@@ -3885,8 +3885,6 @@
         </w:rPr>
         <w:fldChar w:fldCharType="end"/>
       </w:r>
-      <w:bookmarkStart w:id="0" w:name="_GoBack"/>
-      <w:bookmarkEnd w:id="0"/>
     </w:p>
     <w:p>
       <w:pPr>
@@ -3896,7 +3894,7 @@
           <w:rFonts w:cs="Arial"/>
         </w:rPr>
       </w:pPr>
-      <w:bookmarkStart w:id="1" w:name="_Toc529866617"/>
+      <w:bookmarkStart w:id="0" w:name="_Toc529866617"/>
       <w:r>
         <w:rPr>
           <w:rFonts w:cs="Arial"/>
@@ -3918,7 +3916,7 @@
         </w:rPr>
         <w:t>THE SCOTTISH GOVERNMENT MODEL TENANCY AGREEMENT</w:t>
       </w:r>
-      <w:bookmarkEnd w:id="1"/>
+      <w:bookmarkEnd w:id="0"/>
     </w:p>
     <w:p>
       <w:pPr>
@@ -5076,8 +5074,8 @@
         </w:rPr>
         <w:br w:type="page"/>
       </w:r>
-      <w:bookmarkStart w:id="2" w:name="_Ref462311149"/>
-      <w:bookmarkStart w:id="3" w:name="_Toc529866618"/>
+      <w:bookmarkStart w:id="1" w:name="_Ref462311149"/>
+      <w:bookmarkStart w:id="2" w:name="_Toc529866618"/>
       <w:r>
         <w:rPr>
           <w:rFonts w:cs="Arial"/>
@@ -5107,15 +5105,15 @@
         </w:rPr>
         <w:t>GLOSSARY OF TERMS</w:t>
       </w:r>
+      <w:bookmarkEnd w:id="1"/>
+      <w:r>
+        <w:rPr>
+          <w:rFonts w:cs="Arial"/>
+          <w:b/>
+        </w:rPr>
+        <w:t xml:space="preserve"> &amp; INTERPRETATION</w:t>
+      </w:r>
       <w:bookmarkEnd w:id="2"/>
-      <w:r>
-        <w:rPr>
-          <w:rFonts w:cs="Arial"/>
-          <w:b/>
-        </w:rPr>
-        <w:t xml:space="preserve"> &amp; INTERPRETATION</w:t>
-      </w:r>
-      <w:bookmarkEnd w:id="3"/>
     </w:p>
     <w:p>
       <w:pPr>
@@ -7088,7 +7086,7 @@
         </w:rPr>
         <w:br w:type="page"/>
       </w:r>
-      <w:bookmarkStart w:id="4" w:name="_Toc529866619"/>
+      <w:bookmarkStart w:id="3" w:name="_Toc529866619"/>
       <w:r>
         <w:rPr>
           <w:rFonts w:cs="Arial"/>
@@ -7109,7 +7107,7 @@
         </w:rPr>
         <w:t>Model Private Residential Tenancy Agreement</w:t>
       </w:r>
-      <w:bookmarkEnd w:id="4"/>
+      <w:bookmarkEnd w:id="3"/>
       <w:r>
         <w:rPr>
           <w:rFonts w:cs="Arial"/>
@@ -7152,7 +7150,7 @@
           <w:szCs w:val="28"/>
         </w:rPr>
       </w:pPr>
-      <w:bookmarkStart w:id="5" w:name="_Toc529866620"/>
+      <w:bookmarkStart w:id="4" w:name="_Toc529866620"/>
       <w:r>
         <w:rPr>
           <w:rFonts w:cs="Arial"/>
@@ -7162,7 +7160,7 @@
         </w:rPr>
         <w:t>TENANT</w:t>
       </w:r>
-      <w:bookmarkEnd w:id="5"/>
+      <w:bookmarkEnd w:id="4"/>
     </w:p>
     <w:p>
       <w:pPr>
@@ -7589,7 +7587,7 @@
           <w:szCs w:val="28"/>
         </w:rPr>
       </w:pPr>
-      <w:bookmarkStart w:id="6" w:name="_Toc529866621"/>
+      <w:bookmarkStart w:id="5" w:name="_Toc529866621"/>
       <w:r>
         <w:rPr>
           <w:rFonts w:cs="Arial"/>
@@ -7599,7 +7597,7 @@
         </w:rPr>
         <w:t>LETTING AGENT</w:t>
       </w:r>
-      <w:bookmarkEnd w:id="6"/>
+      <w:bookmarkEnd w:id="5"/>
     </w:p>
     <w:p>
       <w:pPr>
@@ -8249,7 +8247,7 @@
           <w:szCs w:val="28"/>
         </w:rPr>
       </w:pPr>
-      <w:bookmarkStart w:id="7" w:name="_Toc529866622"/>
+      <w:bookmarkStart w:id="6" w:name="_Toc529866622"/>
       <w:r>
         <w:rPr>
           <w:rFonts w:cs="Arial"/>
@@ -8259,7 +8257,7 @@
         </w:rPr>
         <w:t>LANDLORD</w:t>
       </w:r>
-      <w:bookmarkEnd w:id="7"/>
+      <w:bookmarkEnd w:id="6"/>
     </w:p>
     <w:p>
       <w:pPr>
@@ -8794,7 +8792,7 @@
           <w:szCs w:val="28"/>
         </w:rPr>
       </w:pPr>
-      <w:bookmarkStart w:id="8" w:name="_Toc529866623"/>
+      <w:bookmarkStart w:id="7" w:name="_Toc529866623"/>
       <w:r>
         <w:rPr>
           <w:rFonts w:cs="Arial"/>
@@ -8804,7 +8802,7 @@
         </w:rPr>
         <w:t>COMMUNICATION</w:t>
       </w:r>
-      <w:bookmarkEnd w:id="8"/>
+      <w:bookmarkEnd w:id="7"/>
       <w:r>
         <w:rPr>
           <w:rFonts w:cs="Arial"/>
@@ -9678,7 +9676,7 @@
           <w:szCs w:val="28"/>
         </w:rPr>
       </w:pPr>
-      <w:bookmarkStart w:id="9" w:name="_Toc529866624"/>
+      <w:bookmarkStart w:id="8" w:name="_Toc529866624"/>
       <w:r>
         <w:rPr>
           <w:rFonts w:cs="Arial"/>
@@ -9688,7 +9686,7 @@
         </w:rPr>
         <w:t>DETAILS OF THE LET PROPERTY</w:t>
       </w:r>
-      <w:bookmarkEnd w:id="9"/>
+      <w:bookmarkEnd w:id="8"/>
     </w:p>
     <w:p>
       <w:pPr>
@@ -11345,7 +11343,7 @@
           <w:szCs w:val="28"/>
         </w:rPr>
       </w:pPr>
-      <w:bookmarkStart w:id="10" w:name="_Toc529866625"/>
+      <w:bookmarkStart w:id="9" w:name="_Toc529866625"/>
       <w:r>
         <w:rPr>
           <w:rFonts w:cs="Arial"/>
@@ -11355,7 +11353,7 @@
         </w:rPr>
         <w:t>START DATE OF THE TENANCY</w:t>
       </w:r>
-      <w:bookmarkEnd w:id="10"/>
+      <w:bookmarkEnd w:id="9"/>
     </w:p>
     <w:p>
       <w:pPr>
@@ -11600,7 +11598,7 @@
           <w:szCs w:val="28"/>
         </w:rPr>
       </w:pPr>
-      <w:bookmarkStart w:id="11" w:name="_Toc529866626"/>
+      <w:bookmarkStart w:id="10" w:name="_Toc529866626"/>
       <w:r>
         <w:rPr>
           <w:rFonts w:cs="Arial"/>
@@ -11610,7 +11608,7 @@
         </w:rPr>
         <w:t>OCCUPATION AND USE OF THE LET PROPERTY</w:t>
       </w:r>
-      <w:bookmarkEnd w:id="11"/>
+      <w:bookmarkEnd w:id="10"/>
     </w:p>
     <w:p>
       <w:pPr>
@@ -11857,7 +11855,7 @@
           <w:szCs w:val="28"/>
         </w:rPr>
       </w:pPr>
-      <w:bookmarkStart w:id="12" w:name="_Toc529866627"/>
+      <w:bookmarkStart w:id="11" w:name="_Toc529866627"/>
       <w:r>
         <w:rPr>
           <w:rFonts w:cs="Arial"/>
@@ -11867,7 +11865,7 @@
         </w:rPr>
         <w:t>RENT</w:t>
       </w:r>
-      <w:bookmarkEnd w:id="12"/>
+      <w:bookmarkEnd w:id="11"/>
       <w:r>
         <w:rPr>
           <w:rFonts w:cs="Arial"/>
@@ -13108,7 +13106,7 @@
           <w:szCs w:val="28"/>
         </w:rPr>
       </w:pPr>
-      <w:bookmarkStart w:id="13" w:name="_Toc529866628"/>
+      <w:bookmarkStart w:id="12" w:name="_Toc529866628"/>
       <w:r>
         <w:rPr>
           <w:rFonts w:cs="Arial"/>
@@ -13118,7 +13116,7 @@
         </w:rPr>
         <w:t>RENT RECEIPTS</w:t>
       </w:r>
-      <w:bookmarkEnd w:id="13"/>
+      <w:bookmarkEnd w:id="12"/>
     </w:p>
     <w:p>
       <w:pPr>
@@ -13255,7 +13253,7 @@
           <w:szCs w:val="28"/>
         </w:rPr>
       </w:pPr>
-      <w:bookmarkStart w:id="14" w:name="_Toc529866629"/>
+      <w:bookmarkStart w:id="13" w:name="_Toc529866629"/>
       <w:r>
         <w:rPr>
           <w:rFonts w:cs="Arial"/>
@@ -13265,7 +13263,7 @@
         </w:rPr>
         <w:t>RENT INCREASES</w:t>
       </w:r>
-      <w:bookmarkEnd w:id="14"/>
+      <w:bookmarkEnd w:id="13"/>
     </w:p>
     <w:p>
       <w:pPr>
@@ -14109,7 +14107,7 @@
           <w:szCs w:val="28"/>
         </w:rPr>
       </w:pPr>
-      <w:bookmarkStart w:id="15" w:name="_Toc529866630"/>
+      <w:bookmarkStart w:id="14" w:name="_Toc529866630"/>
       <w:r>
         <w:rPr>
           <w:rFonts w:cs="Arial"/>
@@ -14119,7 +14117,7 @@
         </w:rPr>
         <w:t>DEPOSIT</w:t>
       </w:r>
-      <w:bookmarkEnd w:id="15"/>
+      <w:bookmarkEnd w:id="14"/>
       <w:r>
         <w:rPr>
           <w:rFonts w:cs="Arial"/>
@@ -15331,7 +15329,7 @@
           <w:szCs w:val="28"/>
         </w:rPr>
       </w:pPr>
-      <w:bookmarkStart w:id="16" w:name="_Toc529866631"/>
+      <w:bookmarkStart w:id="15" w:name="_Toc529866631"/>
       <w:r>
         <w:rPr>
           <w:rFonts w:cs="Arial"/>
@@ -15341,7 +15339,7 @@
         </w:rPr>
         <w:t>SUBLETTING AND ASSIGNATION</w:t>
       </w:r>
-      <w:bookmarkEnd w:id="16"/>
+      <w:bookmarkEnd w:id="15"/>
       <w:r>
         <w:rPr>
           <w:rFonts w:cs="Arial"/>
@@ -15530,7 +15528,7 @@
           <w:szCs w:val="28"/>
         </w:rPr>
       </w:pPr>
-      <w:bookmarkStart w:id="17" w:name="_Toc529866632"/>
+      <w:bookmarkStart w:id="16" w:name="_Toc529866632"/>
       <w:r>
         <w:rPr>
           <w:rFonts w:cs="Arial"/>
@@ -15541,7 +15539,7 @@
         <w:lastRenderedPageBreak/>
         <w:t>NOTIFICATION ABOUT OTHER RESIDENTS</w:t>
       </w:r>
-      <w:bookmarkEnd w:id="17"/>
+      <w:bookmarkEnd w:id="16"/>
     </w:p>
     <w:p>
       <w:pPr>
@@ -16057,7 +16055,7 @@
           <w:szCs w:val="28"/>
         </w:rPr>
       </w:pPr>
-      <w:bookmarkStart w:id="18" w:name="_Toc529866633"/>
+      <w:bookmarkStart w:id="17" w:name="_Toc529866633"/>
       <w:r>
         <w:rPr>
           <w:rFonts w:cs="Arial"/>
@@ -16067,7 +16065,7 @@
         </w:rPr>
         <w:t>OVERCROWDING</w:t>
       </w:r>
-      <w:bookmarkEnd w:id="18"/>
+      <w:bookmarkEnd w:id="17"/>
     </w:p>
     <w:p>
       <w:pPr>
@@ -16381,7 +16379,7 @@
           <w:szCs w:val="28"/>
         </w:rPr>
       </w:pPr>
-      <w:bookmarkStart w:id="19" w:name="_Toc529866634"/>
+      <w:bookmarkStart w:id="18" w:name="_Toc529866634"/>
       <w:r>
         <w:rPr>
           <w:rFonts w:cs="Arial"/>
@@ -16391,7 +16389,7 @@
         </w:rPr>
         <w:t>INSURANCE</w:t>
       </w:r>
-      <w:bookmarkEnd w:id="19"/>
+      <w:bookmarkEnd w:id="18"/>
       <w:r>
         <w:rPr>
           <w:rFonts w:cs="Arial"/>
@@ -16494,7 +16492,7 @@
           <w:szCs w:val="28"/>
         </w:rPr>
       </w:pPr>
-      <w:bookmarkStart w:id="20" w:name="_Toc529866635"/>
+      <w:bookmarkStart w:id="19" w:name="_Toc529866635"/>
       <w:r>
         <w:rPr>
           <w:rFonts w:cs="Arial"/>
@@ -16504,7 +16502,7 @@
         </w:rPr>
         <w:t>ABSENCES</w:t>
       </w:r>
-      <w:bookmarkEnd w:id="20"/>
+      <w:bookmarkEnd w:id="19"/>
     </w:p>
     <w:p>
       <w:pPr>
@@ -16605,7 +16603,7 @@
           <w:szCs w:val="28"/>
         </w:rPr>
       </w:pPr>
-      <w:bookmarkStart w:id="21" w:name="_Toc529866636"/>
+      <w:bookmarkStart w:id="20" w:name="_Toc529866636"/>
       <w:r>
         <w:rPr>
           <w:rFonts w:cs="Arial"/>
@@ -16615,7 +16613,7 @@
         </w:rPr>
         <w:t>REASONABLE CARE</w:t>
       </w:r>
-      <w:bookmarkEnd w:id="21"/>
+      <w:bookmarkEnd w:id="20"/>
     </w:p>
     <w:p>
       <w:pPr>
@@ -16895,7 +16893,7 @@
           <w:szCs w:val="28"/>
         </w:rPr>
       </w:pPr>
-      <w:bookmarkStart w:id="22" w:name="_Toc529866637"/>
+      <w:bookmarkStart w:id="21" w:name="_Toc529866637"/>
       <w:r>
         <w:rPr>
           <w:rFonts w:cs="Arial"/>
@@ -16905,35 +16903,35 @@
         </w:rPr>
         <w:t>THE REPAIRING STANDARD etc. AND OTHER INFORMATION</w:t>
       </w:r>
+      <w:bookmarkEnd w:id="21"/>
+    </w:p>
+    <w:p>
+      <w:pPr>
+        <w:rPr>
+          <w:rFonts w:cs="Arial"/>
+          <w:b/>
+          <w:sz w:val="24"/>
+          <w:szCs w:val="24"/>
+        </w:rPr>
+      </w:pPr>
+    </w:p>
+    <w:p>
+      <w:pPr>
+        <w:pStyle w:val="Heading3"/>
+        <w:rPr>
+          <w:rFonts w:cs="Arial"/>
+          <w:b/>
+        </w:rPr>
+      </w:pPr>
+      <w:bookmarkStart w:id="22" w:name="_Toc529866638"/>
+      <w:r>
+        <w:rPr>
+          <w:rFonts w:cs="Arial"/>
+          <w:b/>
+        </w:rPr>
+        <w:t>THE REPAIRING STANDARD</w:t>
+      </w:r>
       <w:bookmarkEnd w:id="22"/>
-    </w:p>
-    <w:p>
-      <w:pPr>
-        <w:rPr>
-          <w:rFonts w:cs="Arial"/>
-          <w:b/>
-          <w:sz w:val="24"/>
-          <w:szCs w:val="24"/>
-        </w:rPr>
-      </w:pPr>
-    </w:p>
-    <w:p>
-      <w:pPr>
-        <w:pStyle w:val="Heading3"/>
-        <w:rPr>
-          <w:rFonts w:cs="Arial"/>
-          <w:b/>
-        </w:rPr>
-      </w:pPr>
-      <w:bookmarkStart w:id="23" w:name="_Toc529866638"/>
-      <w:r>
-        <w:rPr>
-          <w:rFonts w:cs="Arial"/>
-          <w:b/>
-        </w:rPr>
-        <w:t>THE REPAIRING STANDARD</w:t>
-      </w:r>
-      <w:bookmarkEnd w:id="23"/>
     </w:p>
     <w:p>
       <w:pPr>
@@ -18394,7 +18392,7 @@
           <w:b/>
         </w:rPr>
       </w:pPr>
-      <w:bookmarkStart w:id="24" w:name="_Toc529866639"/>
+      <w:bookmarkStart w:id="23" w:name="_Toc529866639"/>
       <w:r>
         <w:rPr>
           <w:rFonts w:cs="Arial"/>
@@ -18402,7 +18400,7 @@
         </w:rPr>
         <w:t>REPAIR TIMETABLE</w:t>
       </w:r>
-      <w:bookmarkEnd w:id="24"/>
+      <w:bookmarkEnd w:id="23"/>
     </w:p>
     <w:p>
       <w:pPr>
@@ -18493,7 +18491,7 @@
           <w:b/>
         </w:rPr>
       </w:pPr>
-      <w:bookmarkStart w:id="25" w:name="_Toc529866640"/>
+      <w:bookmarkStart w:id="24" w:name="_Toc529866640"/>
       <w:r>
         <w:rPr>
           <w:rFonts w:cs="Arial"/>
@@ -18501,97 +18499,97 @@
         </w:rPr>
         <w:t>PAYMENT FOR REPAIRS</w:t>
       </w:r>
+      <w:bookmarkEnd w:id="24"/>
+      <w:r>
+        <w:rPr>
+          <w:rFonts w:cs="Arial"/>
+          <w:b/>
+        </w:rPr>
+        <w:t xml:space="preserve"> </w:t>
+      </w:r>
+    </w:p>
+    <w:p>
+      <w:pPr>
+        <w:rPr>
+          <w:rFonts w:cs="Arial"/>
+          <w:b/>
+          <w:sz w:val="24"/>
+          <w:szCs w:val="24"/>
+        </w:rPr>
+      </w:pPr>
+    </w:p>
+    <w:p>
+      <w:pPr>
+        <w:rPr>
+          <w:rFonts w:cs="Arial"/>
+          <w:i/>
+          <w:sz w:val="24"/>
+          <w:szCs w:val="24"/>
+        </w:rPr>
+      </w:pPr>
+      <w:r>
+        <w:rPr>
+          <w:rFonts w:cs="Arial"/>
+          <w:b/>
+          <w:sz w:val="24"/>
+          <w:szCs w:val="24"/>
+        </w:rPr>
+        <w:t>The Tenant will be liable for the cost of repairs where the need for them is attributable to his or her fault or negligence, that of any person residing with him or her, or any guest of his or her</w:t>
+      </w:r>
+      <w:r>
+        <w:rPr>
+          <w:rFonts w:cs="Arial"/>
+          <w:b/>
+          <w:sz w:val="24"/>
+          <w:szCs w:val="24"/>
+        </w:rPr>
+        <w:t>s</w:t>
+      </w:r>
+      <w:r>
+        <w:rPr>
+          <w:rFonts w:cs="Arial"/>
+          <w:b/>
+          <w:sz w:val="24"/>
+          <w:szCs w:val="24"/>
+        </w:rPr>
+        <w:t>.</w:t>
+      </w:r>
+      <w:r>
+        <w:rPr>
+          <w:rFonts w:cs="Arial"/>
+          <w:i/>
+          <w:sz w:val="24"/>
+          <w:szCs w:val="24"/>
+        </w:rPr>
+        <w:t xml:space="preserve"> </w:t>
+      </w:r>
+    </w:p>
+    <w:p>
+      <w:pPr>
+        <w:rPr>
+          <w:rFonts w:cs="Arial"/>
+          <w:sz w:val="24"/>
+          <w:szCs w:val="24"/>
+        </w:rPr>
+      </w:pPr>
+    </w:p>
+    <w:p>
+      <w:pPr>
+        <w:pStyle w:val="Heading3"/>
+        <w:rPr>
+          <w:rFonts w:cs="Arial"/>
+          <w:b/>
+        </w:rPr>
+      </w:pPr>
+      <w:bookmarkStart w:id="25" w:name="_Toc529866641"/>
+      <w:r>
+        <w:rPr>
+          <w:rFonts w:cs="Arial"/>
+          <w:b/>
+        </w:rPr>
+        <w:t>INFORMATION</w:t>
+      </w:r>
       <w:bookmarkEnd w:id="25"/>
-      <w:r>
-        <w:rPr>
-          <w:rFonts w:cs="Arial"/>
-          <w:b/>
-        </w:rPr>
-        <w:t xml:space="preserve"> </w:t>
-      </w:r>
-    </w:p>
-    <w:p>
-      <w:pPr>
-        <w:rPr>
-          <w:rFonts w:cs="Arial"/>
-          <w:b/>
-          <w:sz w:val="24"/>
-          <w:szCs w:val="24"/>
-        </w:rPr>
-      </w:pPr>
-    </w:p>
-    <w:p>
-      <w:pPr>
-        <w:rPr>
-          <w:rFonts w:cs="Arial"/>
-          <w:i/>
-          <w:sz w:val="24"/>
-          <w:szCs w:val="24"/>
-        </w:rPr>
-      </w:pPr>
-      <w:r>
-        <w:rPr>
-          <w:rFonts w:cs="Arial"/>
-          <w:b/>
-          <w:sz w:val="24"/>
-          <w:szCs w:val="24"/>
-        </w:rPr>
-        <w:t>The Tenant will be liable for the cost of repairs where the need for them is attributable to his or her fault or negligence, that of any person residing with him or her, or any guest of his or her</w:t>
-      </w:r>
-      <w:r>
-        <w:rPr>
-          <w:rFonts w:cs="Arial"/>
-          <w:b/>
-          <w:sz w:val="24"/>
-          <w:szCs w:val="24"/>
-        </w:rPr>
-        <w:t>s</w:t>
-      </w:r>
-      <w:r>
-        <w:rPr>
-          <w:rFonts w:cs="Arial"/>
-          <w:b/>
-          <w:sz w:val="24"/>
-          <w:szCs w:val="24"/>
-        </w:rPr>
-        <w:t>.</w:t>
-      </w:r>
-      <w:r>
-        <w:rPr>
-          <w:rFonts w:cs="Arial"/>
-          <w:i/>
-          <w:sz w:val="24"/>
-          <w:szCs w:val="24"/>
-        </w:rPr>
-        <w:t xml:space="preserve"> </w:t>
-      </w:r>
-    </w:p>
-    <w:p>
-      <w:pPr>
-        <w:rPr>
-          <w:rFonts w:cs="Arial"/>
-          <w:sz w:val="24"/>
-          <w:szCs w:val="24"/>
-        </w:rPr>
-      </w:pPr>
-    </w:p>
-    <w:p>
-      <w:pPr>
-        <w:pStyle w:val="Heading3"/>
-        <w:rPr>
-          <w:rFonts w:cs="Arial"/>
-          <w:b/>
-        </w:rPr>
-      </w:pPr>
-      <w:bookmarkStart w:id="26" w:name="_Toc529866641"/>
-      <w:r>
-        <w:rPr>
-          <w:rFonts w:cs="Arial"/>
-          <w:b/>
-        </w:rPr>
-        <w:t>INFORMATION</w:t>
-      </w:r>
-      <w:bookmarkEnd w:id="26"/>
     </w:p>
     <w:p>
       <w:pPr>
@@ -18778,7 +18776,7 @@
           <w:b/>
         </w:rPr>
       </w:pPr>
-      <w:bookmarkStart w:id="27" w:name="_Toc529866642"/>
+      <w:bookmarkStart w:id="26" w:name="_Toc529866642"/>
       <w:r>
         <w:rPr>
           <w:rFonts w:cs="Arial"/>
@@ -18788,7 +18786,7 @@
         </w:rPr>
         <w:t>LEGIONELLA</w:t>
       </w:r>
-      <w:bookmarkEnd w:id="27"/>
+      <w:bookmarkEnd w:id="26"/>
     </w:p>
     <w:p>
       <w:pPr>
@@ -18851,7 +18849,7 @@
           <w:szCs w:val="28"/>
         </w:rPr>
       </w:pPr>
-      <w:bookmarkStart w:id="28" w:name="_Toc529866643"/>
+      <w:bookmarkStart w:id="27" w:name="_Toc529866643"/>
       <w:r>
         <w:rPr>
           <w:rFonts w:cs="Arial"/>
@@ -18879,7 +18877,7 @@
         </w:rPr>
         <w:t>INSPECTIONS AND VALUATIONS</w:t>
       </w:r>
-      <w:bookmarkEnd w:id="28"/>
+      <w:bookmarkEnd w:id="27"/>
     </w:p>
     <w:p>
       <w:pPr>
@@ -19063,7 +19061,7 @@
           <w:szCs w:val="28"/>
         </w:rPr>
       </w:pPr>
-      <w:bookmarkStart w:id="29" w:name="_Toc529866644"/>
+      <w:bookmarkStart w:id="28" w:name="_Toc529866644"/>
       <w:r>
         <w:rPr>
           <w:rFonts w:cs="Arial"/>
@@ -19073,7 +19071,7 @@
         </w:rPr>
         <w:t>RESPECT FOR OTHERS</w:t>
       </w:r>
-      <w:bookmarkEnd w:id="29"/>
+      <w:bookmarkEnd w:id="28"/>
       <w:r>
         <w:rPr>
           <w:rFonts w:cs="Arial"/>
@@ -19708,7 +19706,7 @@
           <w:szCs w:val="28"/>
         </w:rPr>
       </w:pPr>
-      <w:bookmarkStart w:id="30" w:name="_Toc529866645"/>
+      <w:bookmarkStart w:id="29" w:name="_Toc529866645"/>
       <w:r>
         <w:rPr>
           <w:rFonts w:cs="Arial"/>
@@ -19718,7 +19716,7 @@
         </w:rPr>
         <w:t>EQUALITY REQUIREMENTS:</w:t>
       </w:r>
-      <w:bookmarkEnd w:id="30"/>
+      <w:bookmarkEnd w:id="29"/>
     </w:p>
     <w:p>
       <w:pPr>
@@ -19787,7 +19785,7 @@
           <w:szCs w:val="28"/>
         </w:rPr>
       </w:pPr>
-      <w:bookmarkStart w:id="31" w:name="_Toc529866646"/>
+      <w:bookmarkStart w:id="30" w:name="_Toc529866646"/>
       <w:r>
         <w:rPr>
           <w:rFonts w:cs="Arial"/>
@@ -19797,7 +19795,7 @@
         </w:rPr>
         <w:t>DATA PROTECTION</w:t>
       </w:r>
-      <w:bookmarkEnd w:id="31"/>
+      <w:bookmarkEnd w:id="30"/>
       <w:r>
         <w:rPr>
           <w:rFonts w:cs="Arial"/>
@@ -19890,7 +19888,7 @@
           <w:szCs w:val="28"/>
         </w:rPr>
       </w:pPr>
-      <w:bookmarkStart w:id="32" w:name="_Toc529866647"/>
+      <w:bookmarkStart w:id="31" w:name="_Toc529866647"/>
       <w:r>
         <w:rPr>
           <w:rFonts w:cs="Arial"/>
@@ -19900,7 +19898,7 @@
         </w:rPr>
         <w:t>ENDING THE TENANCY</w:t>
       </w:r>
-      <w:bookmarkEnd w:id="32"/>
+      <w:bookmarkEnd w:id="31"/>
     </w:p>
     <w:p>
       <w:pPr>
@@ -20840,7 +20838,7 @@
           <w:szCs w:val="24"/>
         </w:rPr>
       </w:pPr>
-      <w:bookmarkStart w:id="33" w:name="_Ref429649247"/>
+      <w:bookmarkStart w:id="32" w:name="_Ref429649247"/>
       <w:r>
         <w:rPr>
           <w:rFonts w:ascii="Arial" w:hAnsi="Arial" w:cs="Arial"/>
@@ -20849,7 +20847,7 @@
         </w:rPr>
         <w:t xml:space="preserve">Schedule 3 sets out the 18 grounds under which a Landlord may seek eviction.  </w:t>
       </w:r>
-      <w:bookmarkEnd w:id="33"/>
+      <w:bookmarkEnd w:id="32"/>
     </w:p>
     <w:p>
       <w:pPr>
@@ -22332,7 +22330,7 @@
         <w:spacing w:after="120"/>
         <w:ind w:hanging="11"/>
         <w:rPr>
-          <w:ins w:id="34" w:author="Author"/>
+          <w:ins w:id="33" w:author="Author"/>
           <w:rFonts w:ascii="Arial" w:hAnsi="Arial" w:cs="Arial"/>
           <w:b/>
           <w:vanish/>
@@ -22360,7 +22358,7 @@
         <w:spacing w:after="120"/>
         <w:ind w:hanging="11"/>
         <w:rPr>
-          <w:ins w:id="35" w:author="Author"/>
+          <w:ins w:id="34" w:author="Author"/>
           <w:rFonts w:ascii="Arial" w:hAnsi="Arial" w:cs="Arial"/>
           <w:b/>
           <w:vanish/>
@@ -22388,7 +22386,7 @@
         <w:spacing w:after="120"/>
         <w:ind w:hanging="11"/>
         <w:rPr>
-          <w:ins w:id="36" w:author="Author"/>
+          <w:ins w:id="35" w:author="Author"/>
           <w:rFonts w:ascii="Arial" w:hAnsi="Arial" w:cs="Arial"/>
           <w:b/>
           <w:vanish/>
@@ -22416,7 +22414,7 @@
         <w:spacing w:after="120"/>
         <w:ind w:hanging="11"/>
         <w:rPr>
-          <w:ins w:id="37" w:author="Author"/>
+          <w:ins w:id="36" w:author="Author"/>
           <w:rFonts w:ascii="Arial" w:hAnsi="Arial" w:cs="Arial"/>
           <w:b/>
           <w:vanish/>
@@ -22444,7 +22442,7 @@
         <w:spacing w:after="120"/>
         <w:ind w:hanging="11"/>
         <w:rPr>
-          <w:ins w:id="38" w:author="Author"/>
+          <w:ins w:id="37" w:author="Author"/>
           <w:rFonts w:ascii="Arial" w:hAnsi="Arial" w:cs="Arial"/>
           <w:b/>
           <w:vanish/>
@@ -22472,7 +22470,7 @@
         <w:spacing w:after="120"/>
         <w:ind w:hanging="11"/>
         <w:rPr>
-          <w:ins w:id="39" w:author="Author"/>
+          <w:ins w:id="38" w:author="Author"/>
           <w:rFonts w:ascii="Arial" w:hAnsi="Arial" w:cs="Arial"/>
           <w:b/>
           <w:vanish/>
@@ -22500,7 +22498,7 @@
         <w:spacing w:after="120"/>
         <w:ind w:hanging="11"/>
         <w:rPr>
-          <w:ins w:id="40" w:author="Author"/>
+          <w:ins w:id="39" w:author="Author"/>
           <w:rFonts w:ascii="Arial" w:hAnsi="Arial" w:cs="Arial"/>
           <w:b/>
           <w:vanish/>
@@ -22528,7 +22526,7 @@
         <w:spacing w:after="120"/>
         <w:ind w:hanging="11"/>
         <w:rPr>
-          <w:ins w:id="41" w:author="Author"/>
+          <w:ins w:id="40" w:author="Author"/>
           <w:rFonts w:ascii="Arial" w:hAnsi="Arial" w:cs="Arial"/>
           <w:b/>
           <w:vanish/>
@@ -22556,7 +22554,7 @@
         <w:spacing w:after="120"/>
         <w:ind w:hanging="11"/>
         <w:rPr>
-          <w:ins w:id="42" w:author="Author"/>
+          <w:ins w:id="41" w:author="Author"/>
           <w:rFonts w:ascii="Arial" w:hAnsi="Arial" w:cs="Arial"/>
           <w:b/>
           <w:vanish/>
@@ -22584,7 +22582,7 @@
         <w:spacing w:after="120"/>
         <w:ind w:hanging="11"/>
         <w:rPr>
-          <w:ins w:id="43" w:author="Author"/>
+          <w:ins w:id="42" w:author="Author"/>
           <w:rFonts w:ascii="Arial" w:hAnsi="Arial" w:cs="Arial"/>
           <w:b/>
           <w:vanish/>
@@ -22612,7 +22610,7 @@
         <w:spacing w:after="120"/>
         <w:ind w:hanging="11"/>
         <w:rPr>
-          <w:ins w:id="44" w:author="Author"/>
+          <w:ins w:id="43" w:author="Author"/>
           <w:rFonts w:ascii="Arial" w:hAnsi="Arial" w:cs="Arial"/>
           <w:b/>
           <w:vanish/>
@@ -22640,7 +22638,7 @@
         <w:spacing w:after="120"/>
         <w:ind w:hanging="11"/>
         <w:rPr>
-          <w:ins w:id="45" w:author="Author"/>
+          <w:ins w:id="44" w:author="Author"/>
           <w:rFonts w:ascii="Arial" w:hAnsi="Arial" w:cs="Arial"/>
           <w:b/>
           <w:vanish/>
@@ -22668,7 +22666,7 @@
         <w:spacing w:after="120"/>
         <w:ind w:hanging="11"/>
         <w:rPr>
-          <w:ins w:id="46" w:author="Author"/>
+          <w:ins w:id="45" w:author="Author"/>
           <w:rFonts w:ascii="Arial" w:hAnsi="Arial" w:cs="Arial"/>
           <w:b/>
           <w:vanish/>
@@ -22696,7 +22694,7 @@
         <w:spacing w:after="120"/>
         <w:ind w:hanging="11"/>
         <w:rPr>
-          <w:ins w:id="47" w:author="Author"/>
+          <w:ins w:id="46" w:author="Author"/>
           <w:rFonts w:ascii="Arial" w:hAnsi="Arial" w:cs="Arial"/>
           <w:b/>
           <w:vanish/>
@@ -22724,7 +22722,7 @@
         <w:spacing w:after="120"/>
         <w:ind w:hanging="11"/>
         <w:rPr>
-          <w:ins w:id="48" w:author="Author"/>
+          <w:ins w:id="47" w:author="Author"/>
           <w:rFonts w:ascii="Arial" w:hAnsi="Arial" w:cs="Arial"/>
           <w:b/>
           <w:vanish/>
@@ -22752,7 +22750,7 @@
         <w:spacing w:after="120"/>
         <w:ind w:hanging="11"/>
         <w:rPr>
-          <w:ins w:id="49" w:author="Author"/>
+          <w:ins w:id="48" w:author="Author"/>
           <w:rFonts w:ascii="Arial" w:hAnsi="Arial" w:cs="Arial"/>
           <w:b/>
           <w:vanish/>
@@ -22931,7 +22929,7 @@
           <w:szCs w:val="28"/>
         </w:rPr>
       </w:pPr>
-      <w:bookmarkStart w:id="50" w:name="_Toc529866648"/>
+      <w:bookmarkStart w:id="49" w:name="_Toc529866648"/>
       <w:r>
         <w:rPr>
           <w:rFonts w:cs="Arial"/>
@@ -22941,7 +22939,7 @@
         </w:rPr>
         <w:t>CONTENTS AND CONDITION</w:t>
       </w:r>
-      <w:bookmarkEnd w:id="50"/>
+      <w:bookmarkEnd w:id="49"/>
       <w:r>
         <w:rPr>
           <w:rFonts w:cs="Arial"/>
@@ -23064,7 +23062,7 @@
           <w:szCs w:val="28"/>
         </w:rPr>
       </w:pPr>
-      <w:bookmarkStart w:id="51" w:name="_Toc529866649"/>
+      <w:bookmarkStart w:id="50" w:name="_Toc529866649"/>
       <w:r>
         <w:rPr>
           <w:rFonts w:cs="Arial"/>
@@ -23074,7 +23072,7 @@
         </w:rPr>
         <w:t>LOCAL AUTHORITY TAXES/CHARGES</w:t>
       </w:r>
-      <w:bookmarkEnd w:id="51"/>
+      <w:bookmarkEnd w:id="50"/>
       <w:r>
         <w:rPr>
           <w:rFonts w:cs="Arial"/>
@@ -23192,7 +23190,7 @@
           <w:szCs w:val="28"/>
         </w:rPr>
       </w:pPr>
-      <w:bookmarkStart w:id="52" w:name="_Toc529866650"/>
+      <w:bookmarkStart w:id="51" w:name="_Toc529866650"/>
       <w:r>
         <w:rPr>
           <w:rFonts w:cs="Arial"/>
@@ -23202,7 +23200,7 @@
         </w:rPr>
         <w:t>UTILITIES</w:t>
       </w:r>
-      <w:bookmarkEnd w:id="52"/>
+      <w:bookmarkEnd w:id="51"/>
       <w:r>
         <w:rPr>
           <w:rFonts w:cs="Arial"/>
@@ -23327,7 +23325,7 @@
           <w:szCs w:val="28"/>
         </w:rPr>
       </w:pPr>
-      <w:bookmarkStart w:id="53" w:name="_Toc529866651"/>
+      <w:bookmarkStart w:id="52" w:name="_Toc529866651"/>
       <w:r>
         <w:rPr>
           <w:rFonts w:cs="Arial"/>
@@ -23337,7 +23335,7 @@
         </w:rPr>
         <w:t>ALTERATIONS</w:t>
       </w:r>
-      <w:bookmarkEnd w:id="53"/>
+      <w:bookmarkEnd w:id="52"/>
       <w:r>
         <w:rPr>
           <w:rFonts w:cs="Arial"/>
@@ -23806,7 +23804,7 @@
           <w:szCs w:val="28"/>
         </w:rPr>
       </w:pPr>
-      <w:bookmarkStart w:id="54" w:name="_Toc529866652"/>
+      <w:bookmarkStart w:id="53" w:name="_Toc529866652"/>
       <w:r>
         <w:rPr>
           <w:rFonts w:cs="Arial"/>
@@ -23816,7 +23814,7 @@
         </w:rPr>
         <w:t>COMMON PARTS</w:t>
       </w:r>
-      <w:bookmarkEnd w:id="54"/>
+      <w:bookmarkEnd w:id="53"/>
     </w:p>
     <w:p>
       <w:pPr>
@@ -23930,7 +23928,7 @@
           <w:szCs w:val="28"/>
         </w:rPr>
       </w:pPr>
-      <w:bookmarkStart w:id="55" w:name="_Toc529866653"/>
+      <w:bookmarkStart w:id="54" w:name="_Toc529866653"/>
       <w:r>
         <w:rPr>
           <w:rFonts w:cs="Arial"/>
@@ -23940,7 +23938,7 @@
         </w:rPr>
         <w:t>PRIVATE GARDEN</w:t>
       </w:r>
-      <w:bookmarkEnd w:id="55"/>
+      <w:bookmarkEnd w:id="54"/>
     </w:p>
     <w:p>
       <w:pPr>
@@ -24054,7 +24052,7 @@
           <w:szCs w:val="28"/>
         </w:rPr>
       </w:pPr>
-      <w:bookmarkStart w:id="56" w:name="_Toc529866654"/>
+      <w:bookmarkStart w:id="55" w:name="_Toc529866654"/>
       <w:r>
         <w:rPr>
           <w:rFonts w:cs="Arial"/>
@@ -24064,7 +24062,7 @@
         </w:rPr>
         <w:t>ROOF</w:t>
       </w:r>
-      <w:bookmarkEnd w:id="56"/>
+      <w:bookmarkEnd w:id="55"/>
     </w:p>
     <w:p>
       <w:pPr>
@@ -24178,7 +24176,7 @@
           <w:szCs w:val="28"/>
         </w:rPr>
       </w:pPr>
-      <w:bookmarkStart w:id="57" w:name="_Toc529866655"/>
+      <w:bookmarkStart w:id="56" w:name="_Toc529866655"/>
       <w:r>
         <w:rPr>
           <w:rFonts w:cs="Arial"/>
@@ -24197,7 +24195,7 @@
         </w:rPr>
         <w:t>G</w:t>
       </w:r>
-      <w:bookmarkEnd w:id="57"/>
+      <w:bookmarkEnd w:id="56"/>
     </w:p>
     <w:p>
       <w:pPr>
@@ -24313,7 +24311,7 @@
           <w:szCs w:val="28"/>
         </w:rPr>
       </w:pPr>
-      <w:bookmarkStart w:id="58" w:name="_Toc529866656"/>
+      <w:bookmarkStart w:id="57" w:name="_Toc529866656"/>
       <w:r>
         <w:rPr>
           <w:rFonts w:cs="Arial"/>
@@ -24324,7 +24322,7 @@
         <w:lastRenderedPageBreak/>
         <w:t>STORAGE</w:t>
       </w:r>
-      <w:bookmarkEnd w:id="58"/>
+      <w:bookmarkEnd w:id="57"/>
     </w:p>
     <w:p>
       <w:pPr>
@@ -24440,7 +24438,7 @@
           <w:szCs w:val="28"/>
         </w:rPr>
       </w:pPr>
-      <w:bookmarkStart w:id="59" w:name="_Toc529866657"/>
+      <w:bookmarkStart w:id="58" w:name="_Toc529866657"/>
       <w:r>
         <w:rPr>
           <w:rFonts w:cs="Arial"/>
@@ -24459,7 +24457,7 @@
         </w:rPr>
         <w:t xml:space="preserve"> including liquid petroleum gas</w:t>
       </w:r>
-      <w:bookmarkEnd w:id="59"/>
+      <w:bookmarkEnd w:id="58"/>
     </w:p>
     <w:p>
       <w:pPr>
@@ -24568,7 +24566,7 @@
           <w:szCs w:val="28"/>
         </w:rPr>
       </w:pPr>
-      <w:bookmarkStart w:id="60" w:name="_Toc529866658"/>
+      <w:bookmarkStart w:id="59" w:name="_Toc529866658"/>
       <w:r>
         <w:rPr>
           <w:rFonts w:cs="Arial"/>
@@ -24578,7 +24576,7 @@
         </w:rPr>
         <w:t>PETS</w:t>
       </w:r>
-      <w:bookmarkEnd w:id="60"/>
+      <w:bookmarkEnd w:id="59"/>
       <w:r>
         <w:rPr>
           <w:rFonts w:cs="Arial"/>
@@ -24703,7 +24701,7 @@
           <w:szCs w:val="28"/>
         </w:rPr>
       </w:pPr>
-      <w:bookmarkStart w:id="61" w:name="_Toc529866659"/>
+      <w:bookmarkStart w:id="60" w:name="_Toc529866659"/>
       <w:r>
         <w:rPr>
           <w:rFonts w:cs="Arial"/>
@@ -24713,7 +24711,7 @@
         </w:rPr>
         <w:t>SMOKING</w:t>
       </w:r>
-      <w:bookmarkEnd w:id="61"/>
+      <w:bookmarkEnd w:id="60"/>
     </w:p>
     <w:p>
       <w:pPr>
@@ -24828,7 +24826,7 @@
         </w:rPr>
         <w:br w:type="page"/>
       </w:r>
-      <w:bookmarkStart w:id="62" w:name="_Toc529866660"/>
+      <w:bookmarkStart w:id="61" w:name="_Toc529866660"/>
       <w:r>
         <w:rPr>
           <w:rFonts w:cs="Arial"/>
@@ -24839,7 +24837,7 @@
         <w:lastRenderedPageBreak/>
         <w:t>ADDITIONAL TENANCY TERMS</w:t>
       </w:r>
-      <w:bookmarkEnd w:id="62"/>
+      <w:bookmarkEnd w:id="61"/>
     </w:p>
     <w:p>
       <w:pPr>
@@ -24957,7 +24955,7 @@
         </w:rPr>
         <w:br w:type="page"/>
       </w:r>
-      <w:bookmarkStart w:id="63" w:name="_Toc529866661"/>
+      <w:bookmarkStart w:id="62" w:name="_Toc529866661"/>
       <w:r>
         <w:rPr>
           <w:rFonts w:cs="Arial"/>
@@ -24968,7 +24966,7 @@
         <w:lastRenderedPageBreak/>
         <w:t>THE GUARANTOR</w:t>
       </w:r>
-      <w:bookmarkEnd w:id="63"/>
+      <w:bookmarkEnd w:id="62"/>
     </w:p>
     <w:p>
       <w:pPr>
@@ -25223,7 +25221,7 @@
           <w:szCs w:val="28"/>
         </w:rPr>
       </w:pPr>
-      <w:bookmarkStart w:id="64" w:name="_Toc529866662"/>
+      <w:bookmarkStart w:id="63" w:name="_Toc529866662"/>
       <w:r>
         <w:rPr>
           <w:rFonts w:cs="Arial"/>
@@ -25233,7 +25231,7 @@
         </w:rPr>
         <w:t>DECLARATIONS</w:t>
       </w:r>
-      <w:bookmarkEnd w:id="64"/>
+      <w:bookmarkEnd w:id="63"/>
     </w:p>
     <w:p>
       <w:pPr>
@@ -25613,8 +25611,8 @@
           <w:szCs w:val="24"/>
         </w:rPr>
       </w:pPr>
-      <w:bookmarkStart w:id="65" w:name="_Toc495589975"/>
-      <w:bookmarkStart w:id="66" w:name="_Toc495593660"/>
+      <w:bookmarkStart w:id="64" w:name="_Toc495589975"/>
+      <w:bookmarkStart w:id="65" w:name="_Toc495593660"/>
       <w:r>
         <w:rPr>
           <w:rFonts w:cs="Arial"/>
@@ -25623,8 +25621,8 @@
         </w:rPr>
         <w:t>Private residential tenancies are not subject to the Requirements of Writing (Scotland) Act 1995, so this Agreement can be ‘signed’ by the Tenant(s) and Landlord(s) typing their names into the electronic document and sending it by email if all parties agree to this. A physical copy can be signed instead if this is preferred.</w:t>
       </w:r>
+      <w:bookmarkEnd w:id="64"/>
       <w:bookmarkEnd w:id="65"/>
-      <w:bookmarkEnd w:id="66"/>
       <w:r>
         <w:rPr>
           <w:rFonts w:cs="Arial"/>
@@ -30942,14 +30940,14 @@
           <w:rFonts w:cs="Arial"/>
         </w:rPr>
       </w:pPr>
-      <w:bookmarkStart w:id="67" w:name="_Ref487097927"/>
+      <w:bookmarkStart w:id="66" w:name="_Ref487097927"/>
       <w:r>
         <w:rPr>
           <w:rFonts w:cs="Arial"/>
         </w:rPr>
         <w:t>Reasonable Care</w:t>
       </w:r>
-      <w:bookmarkEnd w:id="67"/>
+      <w:bookmarkEnd w:id="66"/>
     </w:p>
     <w:p>
       <w:pPr>
@@ -32032,14 +32030,14 @@
           <w:rFonts w:cs="Arial"/>
         </w:rPr>
       </w:pPr>
-      <w:bookmarkStart w:id="68" w:name="_Ref487096232"/>
+      <w:bookmarkStart w:id="67" w:name="_Ref487096232"/>
       <w:r>
         <w:rPr>
           <w:rFonts w:cs="Arial"/>
         </w:rPr>
         <w:t>Gas Safety</w:t>
       </w:r>
-      <w:bookmarkEnd w:id="68"/>
+      <w:bookmarkEnd w:id="67"/>
     </w:p>
     <w:p>
       <w:pPr>
@@ -32357,14 +32355,14 @@
           <w:rFonts w:cs="Arial"/>
         </w:rPr>
       </w:pPr>
-      <w:bookmarkStart w:id="69" w:name="_Ref487096251"/>
+      <w:bookmarkStart w:id="68" w:name="_Ref487096251"/>
       <w:r>
         <w:rPr>
           <w:rFonts w:cs="Arial"/>
         </w:rPr>
         <w:t>Electrical Safety</w:t>
       </w:r>
-      <w:bookmarkEnd w:id="69"/>
+      <w:bookmarkEnd w:id="68"/>
       <w:r>
         <w:rPr>
           <w:rFonts w:cs="Arial"/>
@@ -33213,14 +33211,14 @@
           <w:rFonts w:cs="Arial"/>
         </w:rPr>
       </w:pPr>
-      <w:bookmarkStart w:id="70" w:name="_Ref487096274"/>
+      <w:bookmarkStart w:id="69" w:name="_Ref487096274"/>
       <w:r>
         <w:rPr>
           <w:rFonts w:cs="Arial"/>
         </w:rPr>
         <w:t>Energy Performance Certificate</w:t>
       </w:r>
-      <w:bookmarkEnd w:id="70"/>
+      <w:bookmarkEnd w:id="69"/>
       <w:r>
         <w:rPr>
           <w:rFonts w:cs="Arial"/>
@@ -39420,7 +39418,7 @@
           <w:szCs w:val="24"/>
         </w:rPr>
       </w:pPr>
-      <w:bookmarkStart w:id="71" w:name="_Ref487018414"/>
+      <w:bookmarkStart w:id="70" w:name="_Ref487018414"/>
       <w:r>
         <w:rPr>
           <w:rFonts w:cs="Arial"/>
@@ -39430,7 +39428,7 @@
         </w:rPr>
         <w:t>Unlawful Eviction</w:t>
       </w:r>
-      <w:bookmarkEnd w:id="71"/>
+      <w:bookmarkEnd w:id="70"/>
     </w:p>
     <w:p>
       <w:pPr>
@@ -42950,6 +42948,7 @@
         <w:t>UK charity that provides electricity safety advice for the home.</w:t>
       </w:r>
     </w:p>
+    <w:bookmarkStart w:id="71" w:name="_GoBack"/>
     <w:p>
       <w:pPr>
         <w:autoSpaceDE w:val="0"/>
@@ -42957,29 +42956,57 @@
         <w:adjustRightInd w:val="0"/>
         <w:rPr>
           <w:rFonts w:cs="Arial"/>
-          <w:color w:val="333333"/>
-          <w:sz w:val="24"/>
-          <w:szCs w:val="24"/>
-        </w:rPr>
-      </w:pPr>
-      <w:r>
-        <w:rPr>
-          <w:rFonts w:cs="Arial"/>
-          <w:color w:val="222222"/>
-          <w:sz w:val="24"/>
-          <w:szCs w:val="24"/>
-        </w:rPr>
-        <w:t xml:space="preserve">Tel: </w:t>
-      </w:r>
-      <w:r>
-        <w:rPr>
-          <w:rFonts w:cs="Arial"/>
-          <w:color w:val="333333"/>
-          <w:sz w:val="24"/>
-          <w:szCs w:val="24"/>
-        </w:rPr>
-        <w:t>0131 445 4690</w:t>
-      </w:r>
+          <w:color w:val="0000FF"/>
+          <w:sz w:val="24"/>
+          <w:szCs w:val="24"/>
+        </w:rPr>
+      </w:pPr>
+      <w:r>
+        <w:rPr>
+          <w:rStyle w:val="Hyperlink"/>
+          <w:rFonts w:cs="Arial"/>
+          <w:sz w:val="24"/>
+          <w:szCs w:val="24"/>
+        </w:rPr>
+        <w:fldChar w:fldCharType="begin"/>
+      </w:r>
+      <w:r>
+        <w:rPr>
+          <w:rStyle w:val="Hyperlink"/>
+          <w:rFonts w:cs="Arial"/>
+          <w:sz w:val="24"/>
+          <w:szCs w:val="24"/>
+        </w:rPr>
+        <w:instrText xml:space="preserve"> HYPERLINK "https://www.electricalsafetyfirst.org.uk/" </w:instrText>
+      </w:r>
+      <w:r>
+        <w:rPr>
+          <w:rStyle w:val="Hyperlink"/>
+          <w:rFonts w:cs="Arial"/>
+          <w:sz w:val="24"/>
+          <w:szCs w:val="24"/>
+        </w:rPr>
+        <w:fldChar w:fldCharType="separate"/>
+      </w:r>
+      <w:r>
+        <w:rPr>
+          <w:rStyle w:val="Hyperlink"/>
+          <w:rFonts w:cs="Arial"/>
+          <w:sz w:val="24"/>
+          <w:szCs w:val="24"/>
+        </w:rPr>
+        <w:t>https://www.electricalsafetyfirst.org.uk</w:t>
+      </w:r>
+      <w:r>
+        <w:rPr>
+          <w:rStyle w:val="Hyperlink"/>
+          <w:rFonts w:cs="Arial"/>
+          <w:sz w:val="24"/>
+          <w:szCs w:val="24"/>
+        </w:rPr>
+        <w:fldChar w:fldCharType="end"/>
+      </w:r>
+      <w:bookmarkEnd w:id="71"/>
     </w:p>
     <w:p>
       <w:pPr>
@@ -42988,22 +43015,11 @@
         <w:adjustRightInd w:val="0"/>
         <w:rPr>
           <w:rFonts w:cs="Arial"/>
-          <w:color w:val="0000FF"/>
-          <w:sz w:val="24"/>
-          <w:szCs w:val="24"/>
-        </w:rPr>
-      </w:pPr>
-      <w:hyperlink r:id="rId42" w:history="1">
-        <w:r>
-          <w:rPr>
-            <w:rStyle w:val="Hyperlink"/>
-            <w:rFonts w:cs="Arial"/>
-            <w:sz w:val="24"/>
-            <w:szCs w:val="24"/>
-          </w:rPr>
-          <w:t>https://www.electricalsafetyfirst.org.uk</w:t>
-        </w:r>
-      </w:hyperlink>
+          <w:b/>
+          <w:sz w:val="24"/>
+          <w:szCs w:val="24"/>
+        </w:rPr>
+      </w:pPr>
     </w:p>
     <w:p>
       <w:pPr>
@@ -43017,6 +43033,15 @@
           <w:szCs w:val="24"/>
         </w:rPr>
       </w:pPr>
+      <w:r>
+        <w:rPr>
+          <w:rFonts w:cs="Arial"/>
+          <w:b/>
+          <w:sz w:val="24"/>
+          <w:szCs w:val="24"/>
+        </w:rPr>
+        <w:t>Scottish Fire and Rescue Service</w:t>
+      </w:r>
     </w:p>
     <w:p>
       <w:pPr>
@@ -43025,19 +43050,19 @@
         <w:adjustRightInd w:val="0"/>
         <w:rPr>
           <w:rFonts w:cs="Arial"/>
-          <w:b/>
-          <w:sz w:val="24"/>
-          <w:szCs w:val="24"/>
-        </w:rPr>
-      </w:pPr>
-      <w:r>
-        <w:rPr>
-          <w:rFonts w:cs="Arial"/>
-          <w:b/>
-          <w:sz w:val="24"/>
-          <w:szCs w:val="24"/>
-        </w:rPr>
-        <w:t>Scottish Fire and Rescue Service</w:t>
+          <w:i/>
+          <w:sz w:val="24"/>
+          <w:szCs w:val="24"/>
+        </w:rPr>
+      </w:pPr>
+      <w:r>
+        <w:rPr>
+          <w:rFonts w:cs="Arial"/>
+          <w:i/>
+          <w:sz w:val="24"/>
+          <w:szCs w:val="24"/>
+        </w:rPr>
+        <w:t>Fire safety advice</w:t>
       </w:r>
     </w:p>
     <w:p>
@@ -43048,34 +43073,12 @@
         <w:rPr>
           <w:rFonts w:cs="Arial"/>
           <w:i/>
-          <w:sz w:val="24"/>
-          <w:szCs w:val="24"/>
-        </w:rPr>
-      </w:pPr>
-      <w:r>
-        <w:rPr>
-          <w:rFonts w:cs="Arial"/>
-          <w:i/>
-          <w:sz w:val="24"/>
-          <w:szCs w:val="24"/>
-        </w:rPr>
-        <w:t>Fire safety advice</w:t>
-      </w:r>
-    </w:p>
-    <w:p>
-      <w:pPr>
-        <w:autoSpaceDE w:val="0"/>
-        <w:autoSpaceDN w:val="0"/>
-        <w:adjustRightInd w:val="0"/>
-        <w:rPr>
-          <w:rFonts w:cs="Arial"/>
-          <w:i/>
           <w:color w:val="0000FF"/>
           <w:sz w:val="24"/>
           <w:szCs w:val="24"/>
         </w:rPr>
       </w:pPr>
-      <w:hyperlink r:id="rId43" w:history="1">
+      <w:hyperlink r:id="rId42" w:history="1">
         <w:r>
           <w:rPr>
             <w:rStyle w:val="Hyperlink"/>
@@ -43234,7 +43237,7 @@
           <w:szCs w:val="24"/>
         </w:rPr>
       </w:pPr>
-      <w:hyperlink r:id="rId44" w:history="1">
+      <w:hyperlink r:id="rId43" w:history="1">
         <w:r>
           <w:rPr>
             <w:rStyle w:val="Hyperlink"/>
@@ -43345,7 +43348,7 @@
           <w:szCs w:val="24"/>
         </w:rPr>
       </w:pPr>
-      <w:hyperlink r:id="rId45" w:history="1">
+      <w:hyperlink r:id="rId44" w:history="1">
         <w:r>
           <w:rPr>
             <w:rStyle w:val="Hyperlink"/>
@@ -43456,7 +43459,7 @@
           <w:szCs w:val="24"/>
         </w:rPr>
       </w:pPr>
-      <w:hyperlink r:id="rId46" w:history="1">
+      <w:hyperlink r:id="rId45" w:history="1">
         <w:r>
           <w:rPr>
             <w:rStyle w:val="Hyperlink"/>
@@ -43530,7 +43533,6 @@
           <w:sz w:val="24"/>
           <w:szCs w:val="24"/>
         </w:rPr>
-        <w:lastRenderedPageBreak/>
         <w:t>An association for private landlords in the UK.</w:t>
       </w:r>
     </w:p>
@@ -43553,6 +43555,7 @@
           <w:sz w:val="24"/>
           <w:szCs w:val="24"/>
         </w:rPr>
+        <w:lastRenderedPageBreak/>
         <w:t>Tel: 020 7840 8900</w:t>
       </w:r>
     </w:p>
@@ -43568,7 +43571,7 @@
           <w:szCs w:val="24"/>
         </w:rPr>
       </w:pPr>
-      <w:hyperlink r:id="rId47" w:history="1">
+      <w:hyperlink r:id="rId46" w:history="1">
         <w:r>
           <w:rPr>
             <w:rStyle w:val="Hyperlink"/>
@@ -43679,7 +43682,7 @@
           <w:szCs w:val="24"/>
         </w:rPr>
       </w:pPr>
-      <w:hyperlink r:id="rId48" w:history="1">
+      <w:hyperlink r:id="rId47" w:history="1">
         <w:r>
           <w:rPr>
             <w:rStyle w:val="Hyperlink"/>
@@ -43742,7 +43745,7 @@
           <w:szCs w:val="24"/>
         </w:rPr>
       </w:pPr>
-      <w:hyperlink r:id="rId49" w:history="1">
+      <w:hyperlink r:id="rId48" w:history="1">
         <w:r>
           <w:rPr>
             <w:rFonts w:cs="Arial"/>
@@ -43775,7 +43778,7 @@
           <w:szCs w:val="24"/>
         </w:rPr>
       </w:pPr>
-      <w:hyperlink r:id="rId50" w:history="1">
+      <w:hyperlink r:id="rId49" w:history="1">
         <w:r>
           <w:rPr>
             <w:rFonts w:cs="Arial"/>
@@ -43808,7 +43811,7 @@
           <w:szCs w:val="24"/>
         </w:rPr>
       </w:pPr>
-      <w:hyperlink r:id="rId51" w:history="1">
+      <w:hyperlink r:id="rId50" w:history="1">
         <w:r>
           <w:rPr>
             <w:rFonts w:cs="Arial"/>
@@ -43841,7 +43844,7 @@
           <w:szCs w:val="24"/>
         </w:rPr>
       </w:pPr>
-      <w:hyperlink r:id="rId52" w:history="1">
+      <w:hyperlink r:id="rId51" w:history="1">
         <w:r>
           <w:rPr>
             <w:rFonts w:cs="Arial"/>
@@ -43874,7 +43877,7 @@
           <w:szCs w:val="24"/>
         </w:rPr>
       </w:pPr>
-      <w:hyperlink r:id="rId53" w:history="1">
+      <w:hyperlink r:id="rId52" w:history="1">
         <w:r>
           <w:rPr>
             <w:rStyle w:val="Hyperlink"/>
@@ -43907,7 +43910,7 @@
           <w:szCs w:val="24"/>
         </w:rPr>
       </w:pPr>
-      <w:hyperlink r:id="rId54" w:history="1">
+      <w:hyperlink r:id="rId53" w:history="1">
         <w:r>
           <w:rPr>
             <w:rStyle w:val="Hyperlink"/>
@@ -43950,7 +43953,7 @@
           <w:szCs w:val="24"/>
         </w:rPr>
       </w:pPr>
-      <w:hyperlink r:id="rId55" w:history="1">
+      <w:hyperlink r:id="rId54" w:history="1">
         <w:r>
           <w:rPr>
             <w:rFonts w:cs="Arial"/>
@@ -43983,7 +43986,7 @@
           <w:szCs w:val="24"/>
         </w:rPr>
       </w:pPr>
-      <w:hyperlink r:id="rId56" w:history="1">
+      <w:hyperlink r:id="rId55" w:history="1">
         <w:r>
           <w:rPr>
             <w:rStyle w:val="Hyperlink"/>
@@ -44020,7 +44023,7 @@
           <w:szCs w:val="24"/>
         </w:rPr>
       </w:pPr>
-      <w:hyperlink r:id="rId57" w:history="1">
+      <w:hyperlink r:id="rId56" w:history="1">
         <w:r>
           <w:rPr>
             <w:rFonts w:cs="Arial"/>
@@ -44055,7 +44058,7 @@
           <w:szCs w:val="24"/>
         </w:rPr>
       </w:pPr>
-      <w:hyperlink r:id="rId58" w:history="1">
+      <w:hyperlink r:id="rId57" w:history="1">
         <w:r>
           <w:rPr>
             <w:rStyle w:val="Hyperlink"/>
@@ -44109,7 +44112,7 @@
           <w:szCs w:val="24"/>
         </w:rPr>
       </w:pPr>
-      <w:hyperlink r:id="rId59" w:history="1">
+      <w:hyperlink r:id="rId58" w:history="1">
         <w:r>
           <w:rPr>
             <w:rStyle w:val="Hyperlink"/>
@@ -44133,7 +44136,7 @@
           <w:szCs w:val="24"/>
         </w:rPr>
       </w:pPr>
-      <w:hyperlink r:id="rId60" w:history="1">
+      <w:hyperlink r:id="rId59" w:history="1">
         <w:r>
           <w:rPr>
             <w:rStyle w:val="Hyperlink"/>
@@ -44157,7 +44160,7 @@
           <w:szCs w:val="24"/>
         </w:rPr>
       </w:pPr>
-      <w:hyperlink r:id="rId61" w:history="1">
+      <w:hyperlink r:id="rId60" w:history="1">
         <w:r>
           <w:rPr>
             <w:rStyle w:val="Hyperlink"/>
@@ -44181,7 +44184,7 @@
           <w:szCs w:val="24"/>
         </w:rPr>
       </w:pPr>
-      <w:hyperlink r:id="rId62" w:history="1">
+      <w:hyperlink r:id="rId61" w:history="1">
         <w:r>
           <w:rPr>
             <w:rStyle w:val="Hyperlink"/>
@@ -44205,7 +44208,7 @@
           <w:szCs w:val="24"/>
         </w:rPr>
       </w:pPr>
-      <w:hyperlink r:id="rId63" w:history="1">
+      <w:hyperlink r:id="rId62" w:history="1">
         <w:r>
           <w:rPr>
             <w:rStyle w:val="Hyperlink"/>
@@ -44229,7 +44232,7 @@
           <w:szCs w:val="24"/>
         </w:rPr>
       </w:pPr>
-      <w:hyperlink r:id="rId64" w:history="1">
+      <w:hyperlink r:id="rId63" w:history="1">
         <w:r>
           <w:rPr>
             <w:rStyle w:val="Hyperlink"/>
@@ -44255,7 +44258,7 @@
           <w:szCs w:val="24"/>
         </w:rPr>
       </w:pPr>
-      <w:hyperlink r:id="rId65" w:history="1">
+      <w:hyperlink r:id="rId64" w:history="1">
         <w:r>
           <w:rPr>
             <w:rStyle w:val="Hyperlink"/>
@@ -44279,7 +44282,7 @@
           <w:szCs w:val="24"/>
         </w:rPr>
       </w:pPr>
-      <w:hyperlink r:id="rId66" w:history="1">
+      <w:hyperlink r:id="rId65" w:history="1">
         <w:r>
           <w:rPr>
             <w:rStyle w:val="Hyperlink"/>
@@ -44395,7 +44398,7 @@
         </w:rPr>
         <w:t xml:space="preserve">PLEASE NOTE these hyperlinks links to </w:t>
       </w:r>
-      <w:hyperlink r:id="rId67" w:history="1">
+      <w:hyperlink r:id="rId66" w:history="1">
         <w:r>
           <w:rPr>
             <w:rStyle w:val="Hyperlink"/>
@@ -52376,7 +52379,7 @@
 </file>
 
 <file path=customXml/itemProps2.xml><?xml version="1.0" encoding="utf-8"?>
-<ds:datastoreItem xmlns:ds="http://schemas.openxmlformats.org/officeDocument/2006/customXml" ds:itemID="{822D206F-2384-E040-85DA-1721A0D6258D}">
+<ds:datastoreItem xmlns:ds="http://schemas.openxmlformats.org/officeDocument/2006/customXml" ds:itemID="{B75B57F2-0BA2-5742-A8C6-13E283C5A7A4}">
   <ds:schemaRefs>
     <ds:schemaRef ds:uri="http://schemas.openxmlformats.org/officeDocument/2006/bibliography"/>
   </ds:schemaRefs>

</xml_diff>

<commit_message>
MGS-4972 Correction to MTA document when property is specified as non-HMO
</commit_message>
<xml_diff>
--- a/housing-service/src/main/resources/templates/model-tenancy-agreement-with-notes.docx
+++ b/housing-service/src/main/resources/templates/model-tenancy-agreement-with-notes.docx
@@ -5493,21 +5493,7 @@
         <w:rPr>
           <w:rFonts w:ascii="Arial" w:hAnsi="Arial" w:cs="Arial"/>
         </w:rPr>
-        <w:t xml:space="preserve">: </w:t>
-      </w:r>
-      <w:proofErr w:type="gramStart"/>
-      <w:r>
-        <w:rPr>
-          <w:rFonts w:ascii="Arial" w:hAnsi="Arial" w:cs="Arial"/>
-        </w:rPr>
-        <w:t>the</w:t>
-      </w:r>
-      <w:proofErr w:type="gramEnd"/>
-      <w:r>
-        <w:rPr>
-          <w:rFonts w:ascii="Arial" w:hAnsi="Arial" w:cs="Arial"/>
-        </w:rPr>
-        <w:t xml:space="preserve"> General Data Protection Regulation (EU) 2016/679 of the European Parliament and of the Council of 27 April 2016 on the protection of natural persons with regard to the processing of personal data and on the free movement of such data, and repealing Directive 95/46/EC.</w:t>
+        <w:t>: the General Data Protection Regulation (EU) 2016/679 of the European Parliament and of the Council of 27 April 2016 on the protection of natural persons with regard to the processing of personal data and on the free movement of such data, and repealing Directive 95/46/EC.</w:t>
       </w:r>
     </w:p>
     <w:p>
@@ -6548,25 +6534,7 @@
           <w:sz w:val="24"/>
           <w:szCs w:val="24"/>
         </w:rPr>
-        <w:t xml:space="preserve"> index (CPI) plus </w:t>
-      </w:r>
-      <w:proofErr w:type="gramStart"/>
-      <w:r>
-        <w:rPr>
-          <w:rFonts w:cs="Arial"/>
-          <w:sz w:val="24"/>
-          <w:szCs w:val="24"/>
-        </w:rPr>
-        <w:t>1%, and</w:t>
-      </w:r>
-      <w:proofErr w:type="gramEnd"/>
-      <w:r>
-        <w:rPr>
-          <w:rFonts w:cs="Arial"/>
-          <w:sz w:val="24"/>
-          <w:szCs w:val="24"/>
-        </w:rPr>
-        <w:t xml:space="preserve"> can last for up to 5 years. Landlords with property within a </w:t>
+        <w:t xml:space="preserve"> index (CPI) plus 1%, and can last for up to 5 years. Landlords with property within a </w:t>
       </w:r>
       <w:r>
         <w:rPr>
@@ -6797,25 +6765,7 @@
           <w:sz w:val="24"/>
           <w:szCs w:val="24"/>
         </w:rPr>
-        <w:t xml:space="preserve">The Tribunal: </w:t>
-      </w:r>
-      <w:proofErr w:type="gramStart"/>
-      <w:r>
-        <w:rPr>
-          <w:rFonts w:cs="Arial"/>
-          <w:sz w:val="24"/>
-          <w:szCs w:val="24"/>
-        </w:rPr>
-        <w:t>the</w:t>
-      </w:r>
-      <w:proofErr w:type="gramEnd"/>
-      <w:r>
-        <w:rPr>
-          <w:rFonts w:cs="Arial"/>
-          <w:sz w:val="24"/>
-          <w:szCs w:val="24"/>
-        </w:rPr>
-        <w:t xml:space="preserve"> First-tier Tribunal for Scotland Housing and Property Chamber, the body which deals with all civil disputes arising from a private residential tenancy.</w:t>
+        <w:t>The Tribunal: the First-tier Tribunal for Scotland Housing and Property Chamber, the body which deals with all civil disputes arising from a private residential tenancy.</w:t>
       </w:r>
     </w:p>
     <w:p>
@@ -6938,25 +6888,7 @@
           <w:sz w:val="24"/>
           <w:szCs w:val="24"/>
         </w:rPr>
-        <w:t xml:space="preserve">tandard: sets limits on the number of people who can occupy a house, relative to both the number and floor area of the rooms available as sleeping accommodation. For this purpose, children aged at least one but less than 10 count as half of a person, while children under the age of one do not count at all. Rooms of less than 50 square feet are not </w:t>
-      </w:r>
-      <w:proofErr w:type="gramStart"/>
-      <w:r>
-        <w:rPr>
-          <w:rFonts w:cs="Arial"/>
-          <w:sz w:val="24"/>
-          <w:szCs w:val="24"/>
-        </w:rPr>
-        <w:t>taken into account</w:t>
-      </w:r>
-      <w:proofErr w:type="gramEnd"/>
-      <w:r>
-        <w:rPr>
-          <w:rFonts w:cs="Arial"/>
-          <w:sz w:val="24"/>
-          <w:szCs w:val="24"/>
-        </w:rPr>
-        <w:t>.</w:t>
+        <w:t>tandard: sets limits on the number of people who can occupy a house, relative to both the number and floor area of the rooms available as sleeping accommodation. For this purpose, children aged at least one but less than 10 count as half of a person, while children under the age of one do not count at all. Rooms of less than 50 square feet are not taken into account.</w:t>
       </w:r>
     </w:p>
     <w:p>
@@ -10994,55 +10926,8 @@
         </w:rPr>
         <w:fldChar w:fldCharType="end"/>
       </w:r>
-      <w:r>
-        <w:rPr>
-          <w:rFonts w:cs="Arial"/>
-          <w:sz w:val="24"/>
-          <w:szCs w:val="24"/>
-        </w:rPr>
-        <w:t xml:space="preserve"> </w:t>
-      </w:r>
-      <w:r>
-        <w:rPr>
-          <w:rFonts w:cs="Arial"/>
-          <w:sz w:val="24"/>
-          <w:szCs w:val="24"/>
-        </w:rPr>
-        <w:fldChar w:fldCharType="begin"/>
-      </w:r>
-      <w:r>
-        <w:rPr>
-          <w:rFonts w:cs="Arial"/>
-          <w:sz w:val="24"/>
-          <w:szCs w:val="24"/>
-        </w:rPr>
-        <w:instrText xml:space="preserve"> MERGEFIELD showHmoFields \* MERGEFORMAT </w:instrText>
-      </w:r>
-      <w:r>
-        <w:rPr>
-          <w:rFonts w:cs="Arial"/>
-          <w:sz w:val="24"/>
-          <w:szCs w:val="24"/>
-        </w:rPr>
-        <w:fldChar w:fldCharType="separate"/>
-      </w:r>
-      <w:r>
-        <w:rPr>
-          <w:rFonts w:cs="Arial"/>
-          <w:noProof/>
-          <w:sz w:val="24"/>
-          <w:szCs w:val="24"/>
-        </w:rPr>
-        <w:t>«showHmoFields»</w:t>
-      </w:r>
-      <w:r>
-        <w:rPr>
-          <w:rFonts w:cs="Arial"/>
-          <w:sz w:val="24"/>
-          <w:szCs w:val="24"/>
-        </w:rPr>
-        <w:fldChar w:fldCharType="end"/>
-      </w:r>
+      <w:bookmarkStart w:id="9" w:name="_GoBack"/>
+      <w:bookmarkEnd w:id="9"/>
     </w:p>
     <w:p>
       <w:pPr>
@@ -11359,7 +11244,7 @@
           <w:szCs w:val="28"/>
         </w:rPr>
       </w:pPr>
-      <w:bookmarkStart w:id="9" w:name="_Toc535398366"/>
+      <w:bookmarkStart w:id="10" w:name="_Toc535398366"/>
       <w:r>
         <w:rPr>
           <w:rFonts w:cs="Arial"/>
@@ -11369,7 +11254,7 @@
         </w:rPr>
         <w:t>START DATE OF THE TENANCY</w:t>
       </w:r>
-      <w:bookmarkEnd w:id="9"/>
+      <w:bookmarkEnd w:id="10"/>
     </w:p>
     <w:p>
       <w:pPr>
@@ -11614,7 +11499,7 @@
           <w:szCs w:val="28"/>
         </w:rPr>
       </w:pPr>
-      <w:bookmarkStart w:id="10" w:name="_Toc535398367"/>
+      <w:bookmarkStart w:id="11" w:name="_Toc535398367"/>
       <w:r>
         <w:rPr>
           <w:rFonts w:cs="Arial"/>
@@ -11624,7 +11509,7 @@
         </w:rPr>
         <w:t>OCCUPATION AND USE OF THE LET PROPERTY</w:t>
       </w:r>
-      <w:bookmarkEnd w:id="10"/>
+      <w:bookmarkEnd w:id="11"/>
     </w:p>
     <w:p>
       <w:pPr>
@@ -11871,7 +11756,7 @@
           <w:szCs w:val="28"/>
         </w:rPr>
       </w:pPr>
-      <w:bookmarkStart w:id="11" w:name="_Toc535398368"/>
+      <w:bookmarkStart w:id="12" w:name="_Toc535398368"/>
       <w:r>
         <w:rPr>
           <w:rFonts w:cs="Arial"/>
@@ -11881,7 +11766,7 @@
         </w:rPr>
         <w:t>RENT</w:t>
       </w:r>
-      <w:bookmarkEnd w:id="11"/>
+      <w:bookmarkEnd w:id="12"/>
       <w:r>
         <w:rPr>
           <w:rFonts w:cs="Arial"/>
@@ -11918,6 +11803,7 @@
           <w:sz w:val="24"/>
           <w:szCs w:val="24"/>
         </w:rPr>
+        <w:lastRenderedPageBreak/>
         <w:t>The rent is £</w:t>
       </w:r>
       <w:r>
@@ -12962,27 +12848,7 @@
           <w:sz w:val="24"/>
           <w:szCs w:val="24"/>
         </w:rPr>
-        <w:t xml:space="preserve">This is the preferred </w:t>
-      </w:r>
-      <w:proofErr w:type="gramStart"/>
-      <w:r>
-        <w:rPr>
-          <w:rFonts w:cs="Arial"/>
-          <w:b/>
-          <w:sz w:val="24"/>
-          <w:szCs w:val="24"/>
-        </w:rPr>
-        <w:t>method</w:t>
-      </w:r>
-      <w:proofErr w:type="gramEnd"/>
-      <w:r>
-        <w:rPr>
-          <w:rFonts w:cs="Arial"/>
-          <w:b/>
-          <w:sz w:val="24"/>
-          <w:szCs w:val="24"/>
-        </w:rPr>
-        <w:t xml:space="preserve"> but rent may be paid using another method if it is reasonable in the circumstances.</w:t>
+        <w:t>This is the preferred method but rent may be paid using another method if it is reasonable in the circumstances.</w:t>
       </w:r>
       <w:r>
         <w:rPr>
@@ -13122,7 +12988,7 @@
           <w:szCs w:val="28"/>
         </w:rPr>
       </w:pPr>
-      <w:bookmarkStart w:id="12" w:name="_Toc535398369"/>
+      <w:bookmarkStart w:id="13" w:name="_Toc535398369"/>
       <w:r>
         <w:rPr>
           <w:rFonts w:cs="Arial"/>
@@ -13132,7 +12998,7 @@
         </w:rPr>
         <w:t>RENT RECEIPTS</w:t>
       </w:r>
-      <w:bookmarkEnd w:id="12"/>
+      <w:bookmarkEnd w:id="13"/>
     </w:p>
     <w:p>
       <w:pPr>
@@ -13269,7 +13135,7 @@
           <w:szCs w:val="28"/>
         </w:rPr>
       </w:pPr>
-      <w:bookmarkStart w:id="13" w:name="_Toc535398370"/>
+      <w:bookmarkStart w:id="14" w:name="_Toc535398370"/>
       <w:r>
         <w:rPr>
           <w:rFonts w:cs="Arial"/>
@@ -13279,7 +13145,7 @@
         </w:rPr>
         <w:t>RENT INCREASES</w:t>
       </w:r>
-      <w:bookmarkEnd w:id="13"/>
+      <w:bookmarkEnd w:id="14"/>
     </w:p>
     <w:p>
       <w:pPr>
@@ -13330,29 +13196,7 @@
           <w:sz w:val="24"/>
           <w:szCs w:val="24"/>
         </w:rPr>
-        <w:t xml:space="preserve">rent cannot be increased more than once in any </w:t>
-      </w:r>
-      <w:proofErr w:type="gramStart"/>
-      <w:r>
-        <w:rPr>
-          <w:rFonts w:cs="Arial"/>
-          <w:b/>
-          <w:bCs/>
-          <w:sz w:val="24"/>
-          <w:szCs w:val="24"/>
-        </w:rPr>
-        <w:t>twelve month</w:t>
-      </w:r>
-      <w:proofErr w:type="gramEnd"/>
-      <w:r>
-        <w:rPr>
-          <w:rFonts w:cs="Arial"/>
-          <w:b/>
-          <w:bCs/>
-          <w:sz w:val="24"/>
-          <w:szCs w:val="24"/>
-        </w:rPr>
-        <w:t xml:space="preserve"> period</w:t>
+        <w:t>rent cannot be increased more than once in any twelve month period</w:t>
       </w:r>
       <w:r>
         <w:rPr>
@@ -13872,6 +13716,7 @@
           <w:szCs w:val="24"/>
           <w:lang w:val="en" w:eastAsia="en-GB"/>
         </w:rPr>
+        <w:lastRenderedPageBreak/>
         <w:t>mean that the rent increase will take effect from the date proposed in</w:t>
       </w:r>
       <w:r>
@@ -14123,7 +13968,7 @@
           <w:szCs w:val="28"/>
         </w:rPr>
       </w:pPr>
-      <w:bookmarkStart w:id="14" w:name="_Toc535398371"/>
+      <w:bookmarkStart w:id="15" w:name="_Toc535398371"/>
       <w:r>
         <w:rPr>
           <w:rFonts w:cs="Arial"/>
@@ -14133,7 +13978,7 @@
         </w:rPr>
         <w:t>DEPOSIT</w:t>
       </w:r>
-      <w:bookmarkEnd w:id="14"/>
+      <w:bookmarkEnd w:id="15"/>
       <w:r>
         <w:rPr>
           <w:rFonts w:cs="Arial"/>
@@ -14229,7 +14074,6 @@
           <w:szCs w:val="24"/>
           <w:lang w:eastAsia="en-GB"/>
         </w:rPr>
-        <w:lastRenderedPageBreak/>
         <w:t>A tenancy deposit scheme is an independent third-party scheme approved by the</w:t>
       </w:r>
       <w:r>
@@ -15187,27 +15031,7 @@
           <w:sz w:val="24"/>
           <w:szCs w:val="24"/>
         </w:rPr>
-        <w:t xml:space="preserve"> amount greater than the amount held by the tenancy deposit scheme, the Tenant will remain liable for these costs, and the Landlord may </w:t>
-      </w:r>
-      <w:proofErr w:type="gramStart"/>
-      <w:r>
-        <w:rPr>
-          <w:rFonts w:cs="Arial"/>
-          <w:b/>
-          <w:sz w:val="24"/>
-          <w:szCs w:val="24"/>
-        </w:rPr>
-        <w:t>take action</w:t>
-      </w:r>
-      <w:proofErr w:type="gramEnd"/>
-      <w:r>
-        <w:rPr>
-          <w:rFonts w:cs="Arial"/>
-          <w:b/>
-          <w:sz w:val="24"/>
-          <w:szCs w:val="24"/>
-        </w:rPr>
-        <w:t xml:space="preserve"> to recover </w:t>
+        <w:t xml:space="preserve"> amount greater than the amount held by the tenancy deposit scheme, the Tenant will remain liable for these costs, and the Landlord may take action to recover </w:t>
       </w:r>
       <w:r>
         <w:rPr>
@@ -15254,6 +15078,7 @@
           <w:sz w:val="24"/>
           <w:szCs w:val="24"/>
         </w:rPr>
+        <w:lastRenderedPageBreak/>
         <w:t>More information can be found in the Tenancy Deposit Schemes (Scotland) Regulations 2011.</w:t>
       </w:r>
       <w:r>
@@ -15345,7 +15170,7 @@
           <w:szCs w:val="28"/>
         </w:rPr>
       </w:pPr>
-      <w:bookmarkStart w:id="15" w:name="_Toc535398372"/>
+      <w:bookmarkStart w:id="16" w:name="_Toc535398372"/>
       <w:r>
         <w:rPr>
           <w:rFonts w:cs="Arial"/>
@@ -15355,7 +15180,7 @@
         </w:rPr>
         <w:t>SUBLETTING AND ASSIGNATION</w:t>
       </w:r>
-      <w:bookmarkEnd w:id="15"/>
+      <w:bookmarkEnd w:id="16"/>
       <w:r>
         <w:rPr>
           <w:rFonts w:cs="Arial"/>
@@ -15555,7 +15380,7 @@
           <w:szCs w:val="28"/>
         </w:rPr>
       </w:pPr>
-      <w:bookmarkStart w:id="16" w:name="_Toc535398373"/>
+      <w:bookmarkStart w:id="17" w:name="_Toc535398373"/>
       <w:r>
         <w:rPr>
           <w:rFonts w:cs="Arial"/>
@@ -15565,7 +15390,7 @@
         </w:rPr>
         <w:t>NOTIFICATION ABOUT OTHER RESIDENTS</w:t>
       </w:r>
-      <w:bookmarkEnd w:id="16"/>
+      <w:bookmarkEnd w:id="17"/>
     </w:p>
     <w:p>
       <w:pPr>
@@ -15796,9 +15621,8 @@
           <w:szCs w:val="24"/>
           <w:lang w:eastAsia="en-GB"/>
         </w:rPr>
-        <w:t xml:space="preserve">Let </w:t>
-      </w:r>
-      <w:proofErr w:type="gramStart"/>
+        <w:t>Let P</w:t>
+      </w:r>
       <w:r>
         <w:rPr>
           <w:rFonts w:cs="Arial"/>
@@ -15807,28 +15631,7 @@
           <w:szCs w:val="24"/>
           <w:lang w:eastAsia="en-GB"/>
         </w:rPr>
-        <w:t>P</w:t>
-      </w:r>
-      <w:r>
-        <w:rPr>
-          <w:rFonts w:cs="Arial"/>
-          <w:b/>
-          <w:sz w:val="24"/>
-          <w:szCs w:val="24"/>
-          <w:lang w:eastAsia="en-GB"/>
-        </w:rPr>
-        <w:t>roperty</w:t>
-      </w:r>
-      <w:proofErr w:type="gramEnd"/>
-      <w:r>
-        <w:rPr>
-          <w:rFonts w:cs="Arial"/>
-          <w:b/>
-          <w:sz w:val="24"/>
-          <w:szCs w:val="24"/>
-          <w:lang w:eastAsia="en-GB"/>
-        </w:rPr>
-        <w:t xml:space="preserve"> the </w:t>
+        <w:t xml:space="preserve">roperty the </w:t>
       </w:r>
       <w:r>
         <w:rPr>
@@ -16081,7 +15884,7 @@
           <w:szCs w:val="28"/>
         </w:rPr>
       </w:pPr>
-      <w:bookmarkStart w:id="17" w:name="_Toc535398374"/>
+      <w:bookmarkStart w:id="18" w:name="_Toc535398374"/>
       <w:r>
         <w:rPr>
           <w:rFonts w:cs="Arial"/>
@@ -16091,7 +15894,7 @@
         </w:rPr>
         <w:t>OVERCROWDING</w:t>
       </w:r>
-      <w:bookmarkEnd w:id="17"/>
+      <w:bookmarkEnd w:id="18"/>
     </w:p>
     <w:p>
       <w:pPr>
@@ -16294,29 +16097,7 @@
           <w:szCs w:val="24"/>
           <w:lang w:eastAsia="en-GB"/>
         </w:rPr>
-        <w:t xml:space="preserve">does become overcrowded, the Landlord can </w:t>
-      </w:r>
-      <w:proofErr w:type="gramStart"/>
-      <w:r>
-        <w:rPr>
-          <w:rFonts w:cs="Arial"/>
-          <w:b/>
-          <w:sz w:val="24"/>
-          <w:szCs w:val="24"/>
-          <w:lang w:eastAsia="en-GB"/>
-        </w:rPr>
-        <w:t>take action</w:t>
-      </w:r>
-      <w:proofErr w:type="gramEnd"/>
-      <w:r>
-        <w:rPr>
-          <w:rFonts w:cs="Arial"/>
-          <w:b/>
-          <w:sz w:val="24"/>
-          <w:szCs w:val="24"/>
-          <w:lang w:eastAsia="en-GB"/>
-        </w:rPr>
-        <w:t xml:space="preserve"> to evict the Tenant</w:t>
+        <w:t>does become overcrowded, the Landlord can take action to evict the Tenant</w:t>
       </w:r>
       <w:r>
         <w:rPr>
@@ -16405,7 +16186,7 @@
           <w:szCs w:val="28"/>
         </w:rPr>
       </w:pPr>
-      <w:bookmarkStart w:id="18" w:name="_Toc535398375"/>
+      <w:bookmarkStart w:id="19" w:name="_Toc535398375"/>
       <w:r>
         <w:rPr>
           <w:rFonts w:cs="Arial"/>
@@ -16415,7 +16196,7 @@
         </w:rPr>
         <w:t>INSURANCE</w:t>
       </w:r>
-      <w:bookmarkEnd w:id="18"/>
+      <w:bookmarkEnd w:id="19"/>
       <w:r>
         <w:rPr>
           <w:rFonts w:cs="Arial"/>
@@ -16518,7 +16299,7 @@
           <w:szCs w:val="28"/>
         </w:rPr>
       </w:pPr>
-      <w:bookmarkStart w:id="19" w:name="_Toc535398376"/>
+      <w:bookmarkStart w:id="20" w:name="_Toc535398376"/>
       <w:r>
         <w:rPr>
           <w:rFonts w:cs="Arial"/>
@@ -16528,7 +16309,7 @@
         </w:rPr>
         <w:t>ABSENCES</w:t>
       </w:r>
-      <w:bookmarkEnd w:id="19"/>
+      <w:bookmarkEnd w:id="20"/>
     </w:p>
     <w:p>
       <w:pPr>
@@ -16574,27 +16355,7 @@
           <w:sz w:val="24"/>
           <w:szCs w:val="24"/>
         </w:rPr>
-        <w:t xml:space="preserve"> days. The Tenant must take such measures as the Landlord may reasonably require </w:t>
-      </w:r>
-      <w:proofErr w:type="gramStart"/>
-      <w:r>
-        <w:rPr>
-          <w:rFonts w:cs="Arial"/>
-          <w:b/>
-          <w:sz w:val="24"/>
-          <w:szCs w:val="24"/>
-        </w:rPr>
-        <w:t>to secure</w:t>
-      </w:r>
-      <w:proofErr w:type="gramEnd"/>
-      <w:r>
-        <w:rPr>
-          <w:rFonts w:cs="Arial"/>
-          <w:b/>
-          <w:sz w:val="24"/>
-          <w:szCs w:val="24"/>
-        </w:rPr>
-        <w:t xml:space="preserve"> the Let Property prior to such absence and take appropriate reasonable measures to meet the ‘Reasonable Care’ section below.</w:t>
+        <w:t xml:space="preserve"> days. The Tenant must take such measures as the Landlord may reasonably require to secure the Let Property prior to such absence and take appropriate reasonable measures to meet the ‘Reasonable Care’ section below.</w:t>
       </w:r>
     </w:p>
     <w:p>
@@ -16629,7 +16390,7 @@
           <w:szCs w:val="28"/>
         </w:rPr>
       </w:pPr>
-      <w:bookmarkStart w:id="20" w:name="_Toc535398377"/>
+      <w:bookmarkStart w:id="21" w:name="_Toc535398377"/>
       <w:r>
         <w:rPr>
           <w:rFonts w:cs="Arial"/>
@@ -16639,7 +16400,7 @@
         </w:rPr>
         <w:t>REASONABLE CARE</w:t>
       </w:r>
-      <w:bookmarkEnd w:id="20"/>
+      <w:bookmarkEnd w:id="21"/>
     </w:p>
     <w:p>
       <w:pPr>
@@ -16918,7 +16679,7 @@
           <w:szCs w:val="28"/>
         </w:rPr>
       </w:pPr>
-      <w:bookmarkStart w:id="21" w:name="_Toc535398378"/>
+      <w:bookmarkStart w:id="22" w:name="_Toc535398378"/>
       <w:r>
         <w:rPr>
           <w:rFonts w:cs="Arial"/>
@@ -16928,7 +16689,7 @@
         </w:rPr>
         <w:t>THE REPAIRING STANDARD etc. AND OTHER INFORMATION</w:t>
       </w:r>
-      <w:bookmarkEnd w:id="21"/>
+      <w:bookmarkEnd w:id="22"/>
     </w:p>
     <w:p>
       <w:pPr>
@@ -16948,7 +16709,7 @@
           <w:b/>
         </w:rPr>
       </w:pPr>
-      <w:bookmarkStart w:id="22" w:name="_Toc535398379"/>
+      <w:bookmarkStart w:id="23" w:name="_Toc535398379"/>
       <w:r>
         <w:rPr>
           <w:rFonts w:cs="Arial"/>
@@ -16956,7 +16717,7 @@
         </w:rPr>
         <w:t>THE REPAIRING STANDARD</w:t>
       </w:r>
-      <w:bookmarkEnd w:id="22"/>
+      <w:bookmarkEnd w:id="23"/>
     </w:p>
     <w:p>
       <w:pPr>
@@ -17807,7 +17568,7 @@
           <w:sz w:val="24"/>
           <w:szCs w:val="24"/>
         </w:rPr>
-        <w:t xml:space="preserve">appliance is situated in an inter-connected space such as a garage. A carbon monoxide detector is also required in the bedrooms and main living room if a flue from a carbon-fuelled </w:t>
+        <w:t xml:space="preserve">appliance is situated in an </w:t>
       </w:r>
       <w:r>
         <w:rPr>
@@ -17817,7 +17578,7 @@
           <w:szCs w:val="24"/>
         </w:rPr>
         <w:lastRenderedPageBreak/>
-        <w:t>appliance passes through the room. “Carbon-fuelled” includes wood, coal and oil as well as gas.</w:t>
+        <w:t>inter-connected space such as a garage. A carbon monoxide detector is also required in the bedrooms and main living room if a flue from a carbon-fuelled appliance passes through the room. “Carbon-fuelled” includes wood, coal and oil as well as gas.</w:t>
       </w:r>
     </w:p>
     <w:p>
@@ -18426,7 +18187,7 @@
           <w:b/>
         </w:rPr>
       </w:pPr>
-      <w:bookmarkStart w:id="23" w:name="_Toc535398380"/>
+      <w:bookmarkStart w:id="24" w:name="_Toc535398380"/>
       <w:r>
         <w:rPr>
           <w:rFonts w:cs="Arial"/>
@@ -18434,35 +18195,34 @@
         </w:rPr>
         <w:t>REPAIR TIMETABLE</w:t>
       </w:r>
-      <w:bookmarkEnd w:id="23"/>
-    </w:p>
-    <w:p>
-      <w:pPr>
-        <w:rPr>
-          <w:rFonts w:cs="Arial"/>
-          <w:b/>
-          <w:sz w:val="24"/>
-          <w:szCs w:val="24"/>
-        </w:rPr>
-      </w:pPr>
-    </w:p>
-    <w:p>
-      <w:pPr>
-        <w:rPr>
-          <w:rFonts w:cs="Arial"/>
-          <w:b/>
-          <w:sz w:val="24"/>
-          <w:szCs w:val="24"/>
-        </w:rPr>
-      </w:pPr>
-      <w:r>
-        <w:rPr>
-          <w:rFonts w:cs="Arial"/>
-          <w:b/>
-          <w:sz w:val="24"/>
-          <w:szCs w:val="24"/>
-        </w:rPr>
-        <w:lastRenderedPageBreak/>
+      <w:bookmarkEnd w:id="24"/>
+    </w:p>
+    <w:p>
+      <w:pPr>
+        <w:rPr>
+          <w:rFonts w:cs="Arial"/>
+          <w:b/>
+          <w:sz w:val="24"/>
+          <w:szCs w:val="24"/>
+        </w:rPr>
+      </w:pPr>
+    </w:p>
+    <w:p>
+      <w:pPr>
+        <w:rPr>
+          <w:rFonts w:cs="Arial"/>
+          <w:b/>
+          <w:sz w:val="24"/>
+          <w:szCs w:val="24"/>
+        </w:rPr>
+      </w:pPr>
+      <w:r>
+        <w:rPr>
+          <w:rFonts w:cs="Arial"/>
+          <w:b/>
+          <w:sz w:val="24"/>
+          <w:szCs w:val="24"/>
+        </w:rPr>
         <w:t>The Tenant undertakes to notify the Landlord as soon as is reasonably practicable of the need for any repair or emergency. The Landlord is responsible for carrying out necessary repairs as soon as is reasonably practicable after having been notified of the need to do so.</w:t>
       </w:r>
     </w:p>
@@ -18525,7 +18285,7 @@
           <w:b/>
         </w:rPr>
       </w:pPr>
-      <w:bookmarkStart w:id="24" w:name="_Toc535398381"/>
+      <w:bookmarkStart w:id="25" w:name="_Toc535398381"/>
       <w:r>
         <w:rPr>
           <w:rFonts w:cs="Arial"/>
@@ -18533,7 +18293,7 @@
         </w:rPr>
         <w:t>PAYMENT FOR REPAIRS</w:t>
       </w:r>
-      <w:bookmarkEnd w:id="24"/>
+      <w:bookmarkEnd w:id="25"/>
       <w:r>
         <w:rPr>
           <w:rFonts w:cs="Arial"/>
@@ -18615,7 +18375,7 @@
           <w:b/>
         </w:rPr>
       </w:pPr>
-      <w:bookmarkStart w:id="25" w:name="_Toc535398382"/>
+      <w:bookmarkStart w:id="26" w:name="_Toc535398382"/>
       <w:r>
         <w:rPr>
           <w:rFonts w:cs="Arial"/>
@@ -18623,47 +18383,36 @@
         </w:rPr>
         <w:t>INFORMATION</w:t>
       </w:r>
-      <w:bookmarkEnd w:id="25"/>
-    </w:p>
-    <w:p>
-      <w:pPr>
-        <w:rPr>
-          <w:rFonts w:cs="Arial"/>
-          <w:b/>
-          <w:sz w:val="24"/>
-          <w:szCs w:val="24"/>
-        </w:rPr>
-      </w:pPr>
-    </w:p>
-    <w:p>
-      <w:pPr>
-        <w:rPr>
-          <w:rFonts w:cs="Arial"/>
-          <w:b/>
-          <w:sz w:val="24"/>
-          <w:szCs w:val="24"/>
-        </w:rPr>
-      </w:pPr>
-      <w:r>
-        <w:rPr>
-          <w:rFonts w:cs="Arial"/>
-          <w:b/>
-          <w:sz w:val="24"/>
-          <w:szCs w:val="24"/>
-        </w:rPr>
-        <w:t xml:space="preserve">In addition to this Agreement, the Landlord must give to the </w:t>
-      </w:r>
-      <w:proofErr w:type="gramStart"/>
-      <w:r>
-        <w:rPr>
-          <w:rFonts w:cs="Arial"/>
-          <w:b/>
-          <w:sz w:val="24"/>
-          <w:szCs w:val="24"/>
-        </w:rPr>
-        <w:t>Tenant:-</w:t>
-      </w:r>
-      <w:proofErr w:type="gramEnd"/>
+      <w:bookmarkEnd w:id="26"/>
+    </w:p>
+    <w:p>
+      <w:pPr>
+        <w:rPr>
+          <w:rFonts w:cs="Arial"/>
+          <w:b/>
+          <w:sz w:val="24"/>
+          <w:szCs w:val="24"/>
+        </w:rPr>
+      </w:pPr>
+    </w:p>
+    <w:p>
+      <w:pPr>
+        <w:rPr>
+          <w:rFonts w:cs="Arial"/>
+          <w:b/>
+          <w:sz w:val="24"/>
+          <w:szCs w:val="24"/>
+        </w:rPr>
+      </w:pPr>
+      <w:r>
+        <w:rPr>
+          <w:rFonts w:cs="Arial"/>
+          <w:b/>
+          <w:sz w:val="24"/>
+          <w:szCs w:val="24"/>
+        </w:rPr>
+        <w:t>In addition to this Agreement, the Landlord must give to the Tenant:-</w:t>
+      </w:r>
     </w:p>
     <w:p>
       <w:pPr>
@@ -18810,7 +18559,7 @@
           <w:b/>
         </w:rPr>
       </w:pPr>
-      <w:bookmarkStart w:id="26" w:name="_Toc535398383"/>
+      <w:bookmarkStart w:id="27" w:name="_Toc535398383"/>
       <w:r>
         <w:rPr>
           <w:rFonts w:cs="Arial"/>
@@ -18820,7 +18569,7 @@
         </w:rPr>
         <w:t>LEGIONELLA</w:t>
       </w:r>
-      <w:bookmarkEnd w:id="26"/>
+      <w:bookmarkEnd w:id="27"/>
     </w:p>
     <w:p>
       <w:pPr>
@@ -18868,8 +18617,6 @@
           <w:szCs w:val="24"/>
         </w:rPr>
       </w:pPr>
-      <w:bookmarkStart w:id="27" w:name="_GoBack"/>
-      <w:bookmarkEnd w:id="27"/>
     </w:p>
     <w:p>
       <w:pPr>
@@ -19329,27 +19076,7 @@
           <w:sz w:val="24"/>
           <w:szCs w:val="24"/>
         </w:rPr>
-        <w:t xml:space="preserve">fail to control pets properly or allow them to foul or cause damage to </w:t>
-      </w:r>
-      <w:proofErr w:type="gramStart"/>
-      <w:r>
-        <w:rPr>
-          <w:rFonts w:cs="Arial"/>
-          <w:b/>
-          <w:sz w:val="24"/>
-          <w:szCs w:val="24"/>
-        </w:rPr>
-        <w:t>other</w:t>
-      </w:r>
-      <w:proofErr w:type="gramEnd"/>
-      <w:r>
-        <w:rPr>
-          <w:rFonts w:cs="Arial"/>
-          <w:b/>
-          <w:sz w:val="24"/>
-          <w:szCs w:val="24"/>
-        </w:rPr>
-        <w:t xml:space="preserve"> people’s property;</w:t>
+        <w:t>fail to control pets properly or allow them to foul or cause damage to other people’s property;</w:t>
       </w:r>
     </w:p>
     <w:p>
@@ -19713,6 +19440,7 @@
           <w:sz w:val="24"/>
           <w:szCs w:val="24"/>
         </w:rPr>
+        <w:lastRenderedPageBreak/>
         <w:tab/>
       </w:r>
     </w:p>
@@ -19969,19 +19697,8 @@
           <w:sz w:val="24"/>
           <w:szCs w:val="24"/>
         </w:rPr>
-        <w:t xml:space="preserve">This Tenancy may be ended </w:t>
-      </w:r>
-      <w:proofErr w:type="gramStart"/>
-      <w:r>
-        <w:rPr>
-          <w:rFonts w:cs="Arial"/>
-          <w:b/>
-          <w:sz w:val="24"/>
-          <w:szCs w:val="24"/>
-        </w:rPr>
-        <w:t>by:-</w:t>
-      </w:r>
-      <w:proofErr w:type="gramEnd"/>
+        <w:t>This Tenancy may be ended by:-</w:t>
+      </w:r>
     </w:p>
     <w:p>
       <w:pPr>
@@ -20049,27 +19766,7 @@
           <w:sz w:val="24"/>
           <w:szCs w:val="24"/>
         </w:rPr>
-        <w:t xml:space="preserve">The Tenant giving the Landlord at least 28 days’ notice in writing to terminate the tenancy, or an earlier date if the Landlord is content to waive the minimum </w:t>
-      </w:r>
-      <w:proofErr w:type="gramStart"/>
-      <w:r>
-        <w:rPr>
-          <w:rFonts w:cs="Arial"/>
-          <w:b/>
-          <w:sz w:val="24"/>
-          <w:szCs w:val="24"/>
-        </w:rPr>
-        <w:t>28 day</w:t>
-      </w:r>
-      <w:proofErr w:type="gramEnd"/>
-      <w:r>
-        <w:rPr>
-          <w:rFonts w:cs="Arial"/>
-          <w:b/>
-          <w:sz w:val="24"/>
-          <w:szCs w:val="24"/>
-        </w:rPr>
-        <w:t xml:space="preserve"> notice period.  Where the Landlord agrees to waive the notice period, his or her agreement must be in writing.  The tenancy will come to an end on the date specified in the notice or, where appropriate, the earlier date agreed between the Tenant and Landlord.  To end a joint tenancy, all the Joint Tenants must agree to end the tenancy.  O</w:t>
+        <w:t>The Tenant giving the Landlord at least 28 days’ notice in writing to terminate the tenancy, or an earlier date if the Landlord is content to waive the minimum 28 day notice period.  Where the Landlord agrees to waive the notice period, his or her agreement must be in writing.  The tenancy will come to an end on the date specified in the notice or, where appropriate, the earlier date agreed between the Tenant and Landlord.  To end a joint tenancy, all the Joint Tenants must agree to end the tenancy.  O</w:t>
       </w:r>
       <w:r>
         <w:rPr>
@@ -20148,19 +19845,8 @@
           <w:sz w:val="24"/>
           <w:szCs w:val="24"/>
         </w:rPr>
-        <w:t xml:space="preserve">  This can happen </w:t>
-      </w:r>
-      <w:proofErr w:type="gramStart"/>
-      <w:r>
-        <w:rPr>
-          <w:rFonts w:cs="Arial"/>
-          <w:b/>
-          <w:sz w:val="24"/>
-          <w:szCs w:val="24"/>
-        </w:rPr>
-        <w:t>either:-</w:t>
-      </w:r>
-      <w:proofErr w:type="gramEnd"/>
+        <w:t xml:space="preserve">  This can happen either:-</w:t>
+      </w:r>
     </w:p>
     <w:p>
       <w:pPr>
@@ -20235,7 +19921,6 @@
           <w:szCs w:val="24"/>
         </w:rPr>
       </w:pPr>
-      <w:proofErr w:type="gramStart"/>
       <w:r>
         <w:rPr>
           <w:rFonts w:cs="Arial"/>
@@ -20245,7 +19930,6 @@
         </w:rPr>
         <w:t>or:-</w:t>
       </w:r>
-      <w:proofErr w:type="gramEnd"/>
     </w:p>
     <w:p>
       <w:pPr>
@@ -20344,28 +20028,7 @@
           <w:sz w:val="24"/>
           <w:szCs w:val="24"/>
         </w:rPr>
-        <w:lastRenderedPageBreak/>
-        <w:t xml:space="preserve">The Landlord can bring the tenancy to an end only if one of the 18 grounds for eviction apply.  If the Landlord serves a Notice to Leave on the Tenant, he or she must specify which eviction ground(s) is being </w:t>
-      </w:r>
-      <w:proofErr w:type="gramStart"/>
-      <w:r>
-        <w:rPr>
-          <w:rFonts w:cs="Arial"/>
-          <w:b/>
-          <w:sz w:val="24"/>
-          <w:szCs w:val="24"/>
-        </w:rPr>
-        <w:t>used, and</w:t>
-      </w:r>
-      <w:proofErr w:type="gramEnd"/>
-      <w:r>
-        <w:rPr>
-          <w:rFonts w:cs="Arial"/>
-          <w:b/>
-          <w:sz w:val="24"/>
-          <w:szCs w:val="24"/>
-        </w:rPr>
-        <w:t xml:space="preserve"> give the reasons why they believe this eviction ground applies. </w:t>
+        <w:t xml:space="preserve">The Landlord can bring the tenancy to an end only if one of the 18 grounds for eviction apply.  If the Landlord serves a Notice to Leave on the Tenant, he or she must specify which eviction ground(s) is being used, and give the reasons why they believe this eviction ground applies. </w:t>
       </w:r>
     </w:p>
     <w:p>
@@ -21038,25 +20701,7 @@
           <w:szCs w:val="24"/>
         </w:rPr>
         <w:lastRenderedPageBreak/>
-        <w:t xml:space="preserve">The Landlord intends to </w:t>
-      </w:r>
-      <w:proofErr w:type="gramStart"/>
-      <w:r>
-        <w:rPr>
-          <w:rFonts w:ascii="Arial" w:hAnsi="Arial" w:cs="Arial"/>
-          <w:b/>
-          <w:szCs w:val="24"/>
-        </w:rPr>
-        <w:t>refurbish</w:t>
-      </w:r>
-      <w:proofErr w:type="gramEnd"/>
-      <w:r>
-        <w:rPr>
-          <w:rFonts w:ascii="Arial" w:hAnsi="Arial" w:cs="Arial"/>
-          <w:b/>
-          <w:szCs w:val="24"/>
-        </w:rPr>
-        <w:t xml:space="preserve"> and this will entail significantly disruptive works to, or in relation to, the </w:t>
+        <w:t xml:space="preserve">The Landlord intends to refurbish and this will entail significantly disruptive works to, or in relation to, the </w:t>
       </w:r>
       <w:r>
         <w:rPr>
@@ -22869,25 +22514,7 @@
           <w:b/>
           <w:szCs w:val="24"/>
         </w:rPr>
-        <w:t xml:space="preserve">cation is made after the </w:t>
-      </w:r>
-      <w:proofErr w:type="gramStart"/>
-      <w:r>
-        <w:rPr>
-          <w:rFonts w:ascii="Arial" w:hAnsi="Arial" w:cs="Arial"/>
-          <w:b/>
-          <w:szCs w:val="24"/>
-        </w:rPr>
-        <w:t>12 month</w:t>
-      </w:r>
-      <w:proofErr w:type="gramEnd"/>
-      <w:r>
-        <w:rPr>
-          <w:rFonts w:ascii="Arial" w:hAnsi="Arial" w:cs="Arial"/>
-          <w:b/>
-          <w:szCs w:val="24"/>
-        </w:rPr>
-        <w:t xml:space="preserve"> period has elapsed.)</w:t>
+        <w:t>cation is made after the 12 month period has elapsed.)</w:t>
       </w:r>
     </w:p>
     <w:p>
@@ -23662,27 +23289,7 @@
           <w:sz w:val="24"/>
           <w:szCs w:val="24"/>
         </w:rPr>
-        <w:t xml:space="preserve"> the </w:t>
-      </w:r>
-      <w:proofErr w:type="gramStart"/>
-      <w:r>
-        <w:rPr>
-          <w:rFonts w:cs="Arial"/>
-          <w:b/>
-          <w:sz w:val="24"/>
-          <w:szCs w:val="24"/>
-        </w:rPr>
-        <w:t>adaptations</w:t>
-      </w:r>
-      <w:proofErr w:type="gramEnd"/>
-      <w:r>
-        <w:rPr>
-          <w:rFonts w:cs="Arial"/>
-          <w:b/>
-          <w:sz w:val="24"/>
-          <w:szCs w:val="24"/>
-        </w:rPr>
-        <w:t xml:space="preserve"> you may appeal to the Tribunal</w:t>
+        <w:t xml:space="preserve"> the adaptations you may appeal to the Tribunal</w:t>
       </w:r>
       <w:r>
         <w:rPr>
@@ -26050,25 +25657,7 @@
           <w:sz w:val="24"/>
           <w:szCs w:val="24"/>
         </w:rPr>
-        <w:t xml:space="preserve"> on your Model Tenancy Agreement are things that laws say that you or your landlord must </w:t>
-      </w:r>
-      <w:proofErr w:type="gramStart"/>
-      <w:r>
-        <w:rPr>
-          <w:rFonts w:cs="Arial"/>
-          <w:sz w:val="24"/>
-          <w:szCs w:val="24"/>
-        </w:rPr>
-        <w:t>do, or</w:t>
-      </w:r>
-      <w:proofErr w:type="gramEnd"/>
-      <w:r>
-        <w:rPr>
-          <w:rFonts w:cs="Arial"/>
-          <w:sz w:val="24"/>
-          <w:szCs w:val="24"/>
-        </w:rPr>
-        <w:t xml:space="preserve"> must not do. The laws which say these things are listed at the end of these Notes.  These Notes will help you understand these clauses. </w:t>
+        <w:t xml:space="preserve"> on your Model Tenancy Agreement are things that laws say that you or your landlord must do, or must not do. The laws which say these things are listed at the end of these Notes.  These Notes will help you understand these clauses. </w:t>
       </w:r>
     </w:p>
     <w:p>
@@ -26494,25 +26083,7 @@
           <w:sz w:val="24"/>
           <w:szCs w:val="24"/>
         </w:rPr>
-        <w:t xml:space="preserve">If there is more than one person named on the Agreement as the </w:t>
-      </w:r>
-      <w:proofErr w:type="gramStart"/>
-      <w:r>
-        <w:rPr>
-          <w:rFonts w:cs="Arial"/>
-          <w:sz w:val="24"/>
-          <w:szCs w:val="24"/>
-        </w:rPr>
-        <w:t>Tenant</w:t>
-      </w:r>
-      <w:proofErr w:type="gramEnd"/>
-      <w:r>
-        <w:rPr>
-          <w:rFonts w:cs="Arial"/>
-          <w:sz w:val="24"/>
-          <w:szCs w:val="24"/>
-        </w:rPr>
-        <w:t xml:space="preserve"> the tenancy will be a </w:t>
+        <w:t xml:space="preserve">If there is more than one person named on the Agreement as the Tenant the tenancy will be a </w:t>
       </w:r>
       <w:r>
         <w:rPr>
@@ -26609,25 +26180,7 @@
           <w:sz w:val="24"/>
           <w:szCs w:val="24"/>
         </w:rPr>
-        <w:t xml:space="preserve">If the Landlord and Tenant agree that formal written notices will be given by email instead of by letter (see Note 4 – Communication), then email addresses must be provided.   If the Agreement does not allow notices to be given by </w:t>
-      </w:r>
-      <w:proofErr w:type="gramStart"/>
-      <w:r>
-        <w:rPr>
-          <w:rFonts w:cs="Arial"/>
-          <w:sz w:val="24"/>
-          <w:szCs w:val="24"/>
-        </w:rPr>
-        <w:t>email</w:t>
-      </w:r>
-      <w:proofErr w:type="gramEnd"/>
-      <w:r>
-        <w:rPr>
-          <w:rFonts w:cs="Arial"/>
-          <w:sz w:val="24"/>
-          <w:szCs w:val="24"/>
-        </w:rPr>
-        <w:t xml:space="preserve"> then it is not essential for email addresses to be given. </w:t>
+        <w:t xml:space="preserve">If the Landlord and Tenant agree that formal written notices will be given by email instead of by letter (see Note 4 – Communication), then email addresses must be provided.   If the Agreement does not allow notices to be given by email then it is not essential for email addresses to be given. </w:t>
       </w:r>
     </w:p>
     <w:p>
@@ -27072,25 +26625,7 @@
           <w:sz w:val="24"/>
           <w:szCs w:val="24"/>
         </w:rPr>
-        <w:t xml:space="preserve">If the Landlord and Tenant agree that formal written notices will be given by email instead of by letter (see Note 4 – Communication) then email addresses must be shown here.  If the Agreement does not allow notices to be given by </w:t>
-      </w:r>
-      <w:proofErr w:type="gramStart"/>
-      <w:r>
-        <w:rPr>
-          <w:rFonts w:cs="Arial"/>
-          <w:sz w:val="24"/>
-          <w:szCs w:val="24"/>
-        </w:rPr>
-        <w:t>email</w:t>
-      </w:r>
-      <w:proofErr w:type="gramEnd"/>
-      <w:r>
-        <w:rPr>
-          <w:rFonts w:cs="Arial"/>
-          <w:sz w:val="24"/>
-          <w:szCs w:val="24"/>
-        </w:rPr>
-        <w:t xml:space="preserve"> then email addresses don’t need to be given. </w:t>
+        <w:t xml:space="preserve">If the Landlord and Tenant agree that formal written notices will be given by email instead of by letter (see Note 4 – Communication) then email addresses must be shown here.  If the Agreement does not allow notices to be given by email then email addresses don’t need to be given. </w:t>
       </w:r>
     </w:p>
     <w:p>
@@ -27134,16 +26669,8 @@
           <w:sz w:val="24"/>
           <w:szCs w:val="24"/>
         </w:rPr>
-        <w:t xml:space="preserve">The registration number of the landlord should be given.  This is the landlord's number under the landlord registration scheme run by local councils.  The </w:t>
-      </w:r>
-      <w:r>
-        <w:rPr>
-          <w:rFonts w:cs="Arial"/>
-          <w:sz w:val="24"/>
-          <w:szCs w:val="24"/>
-        </w:rPr>
         <w:lastRenderedPageBreak/>
-        <w:t xml:space="preserve">idea of this scheme is to make </w:t>
+        <w:t xml:space="preserve">The registration number of the landlord should be given.  This is the landlord's number under the landlord registration scheme run by local councils.  The idea of this scheme is to make </w:t>
       </w:r>
       <w:r>
         <w:rPr>
@@ -27162,29 +26689,7 @@
           <w:szCs w:val="24"/>
           <w:lang w:val="en"/>
         </w:rPr>
-        <w:t xml:space="preserve">private landlord is a "fit and proper person" before that landlord can rent out property.  Landlords must </w:t>
-      </w:r>
-      <w:proofErr w:type="gramStart"/>
-      <w:r>
-        <w:rPr>
-          <w:rFonts w:cs="Arial"/>
-          <w:color w:val="auto"/>
-          <w:sz w:val="24"/>
-          <w:szCs w:val="24"/>
-          <w:lang w:val="en"/>
-        </w:rPr>
-        <w:t>register</w:t>
-      </w:r>
-      <w:proofErr w:type="gramEnd"/>
-      <w:r>
-        <w:rPr>
-          <w:rFonts w:cs="Arial"/>
-          <w:color w:val="auto"/>
-          <w:sz w:val="24"/>
-          <w:szCs w:val="24"/>
-          <w:lang w:val="en"/>
-        </w:rPr>
-        <w:t xml:space="preserve"> and tenants can check if their landlord has registered by looking them up at </w:t>
+        <w:t xml:space="preserve">private landlord is a "fit and proper person" before that landlord can rent out property.  Landlords must register and tenants can check if their landlord has registered by looking them up at </w:t>
       </w:r>
       <w:hyperlink r:id="rId18" w:history="1">
         <w:r>
@@ -27282,25 +26787,7 @@
           <w:sz w:val="24"/>
           <w:szCs w:val="24"/>
         </w:rPr>
-        <w:t xml:space="preserve">The tenant does not need to agree to receive notices under the Agreement by email. If the tenant agrees to receive notices by email this could include important messages.   For </w:t>
-      </w:r>
-      <w:proofErr w:type="gramStart"/>
-      <w:r>
-        <w:rPr>
-          <w:rFonts w:cs="Arial"/>
-          <w:sz w:val="24"/>
-          <w:szCs w:val="24"/>
-        </w:rPr>
-        <w:t>example</w:t>
-      </w:r>
-      <w:proofErr w:type="gramEnd"/>
-      <w:r>
-        <w:rPr>
-          <w:rFonts w:cs="Arial"/>
-          <w:sz w:val="24"/>
-          <w:szCs w:val="24"/>
-        </w:rPr>
-        <w:t xml:space="preserve"> telling the tenant that the rent is to go up or that the Tenancy is being brought to an end. You should think about whether email would be the right way to receive important information.  The landlord and the tenant must tell each other about changes to their email addresses.</w:t>
+        <w:t>The tenant does not need to agree to receive notices under the Agreement by email. If the tenant agrees to receive notices by email this could include important messages.   For example telling the tenant that the rent is to go up or that the Tenancy is being brought to an end. You should think about whether email would be the right way to receive important information.  The landlord and the tenant must tell each other about changes to their email addresses.</w:t>
       </w:r>
     </w:p>
     <w:p>
@@ -27319,25 +26806,7 @@
           <w:sz w:val="24"/>
           <w:szCs w:val="24"/>
         </w:rPr>
-        <w:t xml:space="preserve">If you don’t inform your landlord about a change of email </w:t>
-      </w:r>
-      <w:proofErr w:type="gramStart"/>
-      <w:r>
-        <w:rPr>
-          <w:rFonts w:cs="Arial"/>
-          <w:sz w:val="24"/>
-          <w:szCs w:val="24"/>
-        </w:rPr>
-        <w:t>address</w:t>
-      </w:r>
-      <w:proofErr w:type="gramEnd"/>
-      <w:r>
-        <w:rPr>
-          <w:rFonts w:cs="Arial"/>
-          <w:sz w:val="24"/>
-          <w:szCs w:val="24"/>
-        </w:rPr>
-        <w:t xml:space="preserve"> you might miss an important email such as a Notice to Leave.  That would mean that the Notice to Leave sent to the old email address would still be accepted by the Tribunal as having been properly sent even though the notice was not actually received by the tenant. In this case you can still be evicted. </w:t>
+        <w:t xml:space="preserve">If you don’t inform your landlord about a change of email address you might miss an important email such as a Notice to Leave.  That would mean that the Notice to Leave sent to the old email address would still be accepted by the Tribunal as having been properly sent even though the notice was not actually received by the tenant. In this case you can still be evicted. </w:t>
       </w:r>
     </w:p>
     <w:p>
@@ -27739,25 +27208,7 @@
           <w:sz w:val="24"/>
           <w:szCs w:val="24"/>
         </w:rPr>
-        <w:t xml:space="preserve">If the property is an HMO, the Agreement should give the </w:t>
-      </w:r>
-      <w:proofErr w:type="gramStart"/>
-      <w:r>
-        <w:rPr>
-          <w:rFonts w:cs="Arial"/>
-          <w:sz w:val="24"/>
-          <w:szCs w:val="24"/>
-        </w:rPr>
-        <w:t>24 hour</w:t>
-      </w:r>
-      <w:proofErr w:type="gramEnd"/>
-      <w:r>
-        <w:rPr>
-          <w:rFonts w:cs="Arial"/>
-          <w:sz w:val="24"/>
-          <w:szCs w:val="24"/>
-        </w:rPr>
-        <w:t xml:space="preserve"> contact number and the date on which the licence for the HMO will finish.   </w:t>
+        <w:t xml:space="preserve">If the property is an HMO, the Agreement should give the 24 hour contact number and the date on which the licence for the HMO will finish.   </w:t>
       </w:r>
     </w:p>
     <w:p>
@@ -27887,6 +27338,7 @@
           <w:sz w:val="24"/>
           <w:szCs w:val="24"/>
         </w:rPr>
+        <w:lastRenderedPageBreak/>
         <w:t>The tenant is to live at the property as the tenant's home.</w:t>
       </w:r>
     </w:p>
@@ -27906,7 +27358,6 @@
           <w:sz w:val="24"/>
           <w:szCs w:val="24"/>
         </w:rPr>
-        <w:lastRenderedPageBreak/>
         <w:t>The tenant must get the landlord's written consent, in advance, if the tenant wants to use the property for any work or business, in addition to living in the property.</w:t>
       </w:r>
     </w:p>
@@ -28177,25 +27628,7 @@
           <w:sz w:val="24"/>
           <w:szCs w:val="24"/>
         </w:rPr>
-        <w:t xml:space="preserve">The Agreement </w:t>
-      </w:r>
-      <w:proofErr w:type="gramStart"/>
-      <w:r>
-        <w:rPr>
-          <w:rFonts w:cs="Arial"/>
-          <w:sz w:val="24"/>
-          <w:szCs w:val="24"/>
-        </w:rPr>
-        <w:t>lets</w:t>
-      </w:r>
-      <w:proofErr w:type="gramEnd"/>
-      <w:r>
-        <w:rPr>
-          <w:rFonts w:cs="Arial"/>
-          <w:sz w:val="24"/>
-          <w:szCs w:val="24"/>
-        </w:rPr>
-        <w:t xml:space="preserve"> the landlord say how the rent should be paid.  For example, the landlord might want the rent payments to be paid by bank transfer or by cheque.  It is possible for the tenant to pay using another way, if that is fair.  For instance, it might not be considered fair to pay the rent by a method which would result in a high bank charge to the landlord, such as payments made using some credit cards.    </w:t>
+        <w:t xml:space="preserve">The Agreement lets the landlord say how the rent should be paid.  For example, the landlord might want the rent payments to be paid by bank transfer or by cheque.  It is possible for the tenant to pay using another way, if that is fair.  For instance, it might not be considered fair to pay the rent by a method which would result in a high bank charge to the landlord, such as payments made using some credit cards.    </w:t>
       </w:r>
     </w:p>
     <w:p>
@@ -28214,7 +27647,7 @@
           <w:sz w:val="24"/>
           <w:szCs w:val="24"/>
         </w:rPr>
-        <w:t xml:space="preserve">The Agreement should also state if any services are to be included in the rent.  This is to make it clear that the tenant would not have to pay extra for those services.   For example, the rent might include the cost of lighting a shared hall or stair cleaning costs.   Any services which are paid monthly should be included as part of the rent.   For example, if a landlord pays for stair and window cleaning and charges the tenant monthly for this cleaning that would </w:t>
+        <w:t xml:space="preserve">The Agreement should also state if any services are to be included in the rent.  This is to make it clear that the tenant would not have to pay extra for those services.   For example, the rent might include the cost of lighting a shared hall or stair cleaning costs.   Any services which are paid monthly should be </w:t>
       </w:r>
       <w:r>
         <w:rPr>
@@ -28223,7 +27656,7 @@
           <w:szCs w:val="24"/>
         </w:rPr>
         <w:lastRenderedPageBreak/>
-        <w:t>be included.   The services which are included in the rent should be listed in the Agreement along with the amount for each service.</w:t>
+        <w:t>included as part of the rent.   For example, if a landlord pays for stair and window cleaning and charges the tenant monthly for this cleaning that would be included.   The services which are included in the rent should be listed in the Agreement along with the amount for each service.</w:t>
       </w:r>
     </w:p>
     <w:p>
@@ -28271,27 +27704,7 @@
           <w:sz w:val="24"/>
           <w:szCs w:val="24"/>
         </w:rPr>
-        <w:t xml:space="preserve">premium, the tenant should write and ask for a refund.  If the landlord refuses to provide a refund, then a claim could be made through the Tribunal. The tenant could also contact the local council’s landlord registration team, or, if the landlord holds </w:t>
-      </w:r>
-      <w:proofErr w:type="gramStart"/>
-      <w:r>
-        <w:rPr>
-          <w:rFonts w:cs="Arial"/>
-          <w:color w:val="auto"/>
-          <w:sz w:val="24"/>
-          <w:szCs w:val="24"/>
-        </w:rPr>
-        <w:t>a</w:t>
-      </w:r>
-      <w:proofErr w:type="gramEnd"/>
-      <w:r>
-        <w:rPr>
-          <w:rFonts w:cs="Arial"/>
-          <w:color w:val="auto"/>
-          <w:sz w:val="24"/>
-          <w:szCs w:val="24"/>
-        </w:rPr>
-        <w:t xml:space="preserve"> HMO licence, the tenant could contact the local council’s licensing team to help with this.  </w:t>
+        <w:t xml:space="preserve">premium, the tenant should write and ask for a refund.  If the landlord refuses to provide a refund, then a claim could be made through the Tribunal. The tenant could also contact the local council’s landlord registration team, or, if the landlord holds a HMO licence, the tenant could contact the local council’s licensing team to help with this.  </w:t>
       </w:r>
     </w:p>
     <w:p>
@@ -28391,25 +27804,7 @@
           <w:sz w:val="24"/>
           <w:szCs w:val="24"/>
         </w:rPr>
-        <w:t xml:space="preserve">If the tenant pays rent in </w:t>
-      </w:r>
-      <w:proofErr w:type="gramStart"/>
-      <w:r>
-        <w:rPr>
-          <w:rFonts w:cs="Arial"/>
-          <w:sz w:val="24"/>
-          <w:szCs w:val="24"/>
-        </w:rPr>
-        <w:t>cash</w:t>
-      </w:r>
-      <w:proofErr w:type="gramEnd"/>
-      <w:r>
-        <w:rPr>
-          <w:rFonts w:cs="Arial"/>
-          <w:sz w:val="24"/>
-          <w:szCs w:val="24"/>
-        </w:rPr>
-        <w:t xml:space="preserve"> then the landlord must give the tenant a written receipt.  </w:t>
+        <w:t xml:space="preserve">If the tenant pays rent in cash then the landlord must give the tenant a written receipt.  </w:t>
       </w:r>
     </w:p>
     <w:p>
@@ -28549,7 +27944,16 @@
           <w:sz w:val="24"/>
           <w:szCs w:val="24"/>
         </w:rPr>
-        <w:t xml:space="preserve">If the tenant receives a rent-increase notice, and the tenant thinks that the new rent would be higher than is being charged at that time for similar properties, then the tenant can ask a Rent Officer to decide whether the increase is fair.   </w:t>
+        <w:t xml:space="preserve">If the tenant receives a rent-increase notice, and the tenant thinks that the new rent would be higher than is being charged at that time for similar </w:t>
+      </w:r>
+      <w:r>
+        <w:rPr>
+          <w:rFonts w:cs="Arial"/>
+          <w:sz w:val="24"/>
+          <w:szCs w:val="24"/>
+        </w:rPr>
+        <w:lastRenderedPageBreak/>
+        <w:t xml:space="preserve">properties, then the tenant can ask a Rent Officer to decide whether the increase is fair.   </w:t>
       </w:r>
     </w:p>
     <w:p>
@@ -28568,7 +27972,6 @@
           <w:sz w:val="24"/>
           <w:szCs w:val="24"/>
         </w:rPr>
-        <w:lastRenderedPageBreak/>
         <w:t xml:space="preserve">"Fair" here means an amount similar to the rent which is, at that time, being charged for similar properties on new lettings. It does not mean how much the tenant can afford to pay.  </w:t>
       </w:r>
     </w:p>
@@ -28589,43 +27992,7 @@
           <w:sz w:val="24"/>
           <w:szCs w:val="24"/>
         </w:rPr>
-        <w:t xml:space="preserve">Tenants must follow certain steps to ask the Rent Officer to make this decision and there is a </w:t>
-      </w:r>
-      <w:proofErr w:type="gramStart"/>
-      <w:r>
-        <w:rPr>
-          <w:rFonts w:cs="Arial"/>
-          <w:sz w:val="24"/>
-          <w:szCs w:val="24"/>
-        </w:rPr>
-        <w:t>21 day</w:t>
-      </w:r>
-      <w:proofErr w:type="gramEnd"/>
-      <w:r>
-        <w:rPr>
-          <w:rFonts w:cs="Arial"/>
-          <w:sz w:val="24"/>
-          <w:szCs w:val="24"/>
-        </w:rPr>
-        <w:t xml:space="preserve"> time limit for this to be done.  If these steps are not followed by the tenant within the </w:t>
-      </w:r>
-      <w:proofErr w:type="gramStart"/>
-      <w:r>
-        <w:rPr>
-          <w:rFonts w:cs="Arial"/>
-          <w:sz w:val="24"/>
-          <w:szCs w:val="24"/>
-        </w:rPr>
-        <w:t>21 day</w:t>
-      </w:r>
-      <w:proofErr w:type="gramEnd"/>
-      <w:r>
-        <w:rPr>
-          <w:rFonts w:cs="Arial"/>
-          <w:sz w:val="24"/>
-          <w:szCs w:val="24"/>
-        </w:rPr>
-        <w:t xml:space="preserve"> time limit then the tenant will lose their right to challenge the rent increase - and the rent will be increased to the amount wanted by the landlord.</w:t>
+        <w:t>Tenants must follow certain steps to ask the Rent Officer to make this decision and there is a 21 day time limit for this to be done.  If these steps are not followed by the tenant within the 21 day time limit then the tenant will lose their right to challenge the rent increase - and the rent will be increased to the amount wanted by the landlord.</w:t>
       </w:r>
     </w:p>
     <w:p>
@@ -28716,27 +28083,7 @@
           <w:sz w:val="24"/>
           <w:szCs w:val="24"/>
         </w:rPr>
-        <w:t>, a copy of which can be accessed on the Scottish Government website, or through Rent Service Scotland –</w:t>
-      </w:r>
-      <w:proofErr w:type="gramStart"/>
-      <w:r>
-        <w:rPr>
-          <w:rFonts w:cs="Arial"/>
-          <w:color w:val="auto"/>
-          <w:sz w:val="24"/>
-          <w:szCs w:val="24"/>
-        </w:rPr>
-        <w:t>see  Useful</w:t>
-      </w:r>
-      <w:proofErr w:type="gramEnd"/>
-      <w:r>
-        <w:rPr>
-          <w:rFonts w:cs="Arial"/>
-          <w:color w:val="auto"/>
-          <w:sz w:val="24"/>
-          <w:szCs w:val="24"/>
-        </w:rPr>
-        <w:t xml:space="preserve"> Contacts and Links at the end of these Notes; and</w:t>
+        <w:t>, a copy of which can be accessed on the Scottish Government website, or through Rent Service Scotland –see  Useful Contacts and Links at the end of these Notes; and</w:t>
       </w:r>
     </w:p>
     <w:p>
@@ -28778,25 +28125,7 @@
           <w:sz w:val="24"/>
           <w:szCs w:val="24"/>
         </w:rPr>
-        <w:t xml:space="preserve">All of this must be done within 21 days after the tenant receives the rent-increase notice. If this is not </w:t>
-      </w:r>
-      <w:proofErr w:type="gramStart"/>
-      <w:r>
-        <w:rPr>
-          <w:rFonts w:cs="Arial"/>
-          <w:sz w:val="24"/>
-          <w:szCs w:val="24"/>
-        </w:rPr>
-        <w:t>done</w:t>
-      </w:r>
-      <w:proofErr w:type="gramEnd"/>
-      <w:r>
-        <w:rPr>
-          <w:rFonts w:cs="Arial"/>
-          <w:sz w:val="24"/>
-          <w:szCs w:val="24"/>
-        </w:rPr>
-        <w:t xml:space="preserve"> then the rent increase will go ahead. </w:t>
+        <w:t xml:space="preserve">All of this must be done within 21 days after the tenant receives the rent-increase notice. If this is not done then the rent increase will go ahead. </w:t>
       </w:r>
     </w:p>
     <w:p>
@@ -28834,25 +28163,7 @@
           <w:sz w:val="24"/>
           <w:szCs w:val="24"/>
         </w:rPr>
-        <w:t xml:space="preserve">Part 3 of the rent-increase notice can also be returned to the landlord by the tenant to say if the tenant has not been given long enough notice of a rent increase - so if less than 3 months’ notice was given.  If the landlord gives less than the 3 months' notice, then the tenant will not need to pay the increased rent until 3 months have passed.  </w:t>
-      </w:r>
-      <w:proofErr w:type="gramStart"/>
-      <w:r>
-        <w:rPr>
-          <w:rFonts w:cs="Arial"/>
-          <w:sz w:val="24"/>
-          <w:szCs w:val="24"/>
-        </w:rPr>
-        <w:t>So</w:t>
-      </w:r>
-      <w:proofErr w:type="gramEnd"/>
-      <w:r>
-        <w:rPr>
-          <w:rFonts w:cs="Arial"/>
-          <w:sz w:val="24"/>
-          <w:szCs w:val="24"/>
-        </w:rPr>
-        <w:t xml:space="preserve"> the landlord cannot try and increase the rent on one month's notice for example.</w:t>
+        <w:t>Part 3 of the rent-increase notice can also be returned to the landlord by the tenant to say if the tenant has not been given long enough notice of a rent increase - so if less than 3 months’ notice was given.  If the landlord gives less than the 3 months' notice, then the tenant will not need to pay the increased rent until 3 months have passed.  So the landlord cannot try and increase the rent on one month's notice for example.</w:t>
       </w:r>
     </w:p>
     <w:p>
@@ -28907,18 +28218,8 @@
           <w:sz w:val="24"/>
           <w:szCs w:val="24"/>
         </w:rPr>
-        <w:t xml:space="preserve"> 8 – Rent).    As the landlord cannot increase the rent higher than the cap, the tenant doesn’t need to pay any rent above the cap.   The tenant has a number of </w:t>
-      </w:r>
-      <w:proofErr w:type="gramStart"/>
-      <w:r>
-        <w:rPr>
-          <w:rFonts w:cs="Arial"/>
-          <w:sz w:val="24"/>
-          <w:szCs w:val="24"/>
-        </w:rPr>
-        <w:t>options:-</w:t>
-      </w:r>
-      <w:proofErr w:type="gramEnd"/>
+        <w:t xml:space="preserve"> 8 – Rent).    As the landlord cannot increase the rent higher than the cap, the tenant doesn’t need to pay any rent above the cap.   The tenant has a number of options:-</w:t>
+      </w:r>
     </w:p>
     <w:p>
       <w:pPr>
@@ -29020,6 +28321,7 @@
           <w:sz w:val="24"/>
           <w:szCs w:val="24"/>
         </w:rPr>
+        <w:lastRenderedPageBreak/>
         <w:t>You should tell your landlord what you intend to do. In any event, if you apply to the Tribunal, your landlord must be given 28 days’ notice.</w:t>
       </w:r>
     </w:p>
@@ -29034,8 +28336,240 @@
         <w:rPr>
           <w:rFonts w:cs="Arial"/>
         </w:rPr>
+        <w:t xml:space="preserve">Deposit </w:t>
+      </w:r>
+    </w:p>
+    <w:p>
+      <w:pPr>
+        <w:ind w:left="709"/>
+        <w:rPr>
+          <w:rFonts w:cs="Arial"/>
+          <w:color w:val="000000"/>
+          <w:sz w:val="24"/>
+          <w:szCs w:val="24"/>
+        </w:rPr>
+      </w:pPr>
+      <w:r>
+        <w:rPr>
+          <w:rFonts w:cs="Arial"/>
+          <w:color w:val="000000"/>
+          <w:sz w:val="24"/>
+          <w:szCs w:val="24"/>
+        </w:rPr>
+        <w:t xml:space="preserve">When a tenant moves into a rented home, most landlords will ask for a deposit. This is a sum of money which acts as a guarantee against various things, such as damage that the tenant may do to the property, costs for any cleaning which may be needed, bills (for example electricity) that are left unpaid, as well as any unpaid rent. </w:t>
+      </w:r>
+    </w:p>
+    <w:p>
+      <w:pPr>
+        <w:ind w:left="709"/>
+        <w:rPr>
+          <w:rFonts w:cs="Arial"/>
+          <w:color w:val="000000"/>
+          <w:sz w:val="24"/>
+          <w:szCs w:val="24"/>
+        </w:rPr>
+      </w:pPr>
+    </w:p>
+    <w:p>
+      <w:pPr>
+        <w:ind w:left="709"/>
+        <w:rPr>
+          <w:rFonts w:cs="Arial"/>
+          <w:color w:val="000000"/>
+          <w:sz w:val="24"/>
+          <w:szCs w:val="24"/>
+        </w:rPr>
+      </w:pPr>
+      <w:r>
+        <w:rPr>
+          <w:rFonts w:cs="Arial"/>
+          <w:color w:val="000000"/>
+          <w:sz w:val="24"/>
+          <w:szCs w:val="24"/>
+        </w:rPr>
+        <w:t xml:space="preserve">The total amount of the deposit cannot be more than 2 months' rent. If the tenant is charged more than two months' rent, then the tenant can contact Shelter Scotland or a Citizens Advice Bureau for advice about claiming back the extra amount.  It is an offence to require payment of any premium (in addition to the rent and a refundable deposit of no more than two months’ rent) as a condition of the grant, renewal or continuance of a tenancy.   </w:t>
+      </w:r>
+    </w:p>
+    <w:p>
+      <w:pPr>
+        <w:ind w:left="709"/>
+        <w:rPr>
+          <w:rFonts w:cs="Arial"/>
+          <w:color w:val="000000"/>
+          <w:sz w:val="24"/>
+          <w:szCs w:val="24"/>
+        </w:rPr>
+      </w:pPr>
+    </w:p>
+    <w:p>
+      <w:pPr>
+        <w:ind w:left="709"/>
+        <w:rPr>
+          <w:rFonts w:cs="Arial"/>
+          <w:color w:val="000000"/>
+          <w:sz w:val="24"/>
+          <w:szCs w:val="24"/>
+        </w:rPr>
+      </w:pPr>
+      <w:r>
+        <w:rPr>
+          <w:rFonts w:cs="Arial"/>
+          <w:color w:val="000000"/>
+          <w:sz w:val="24"/>
+          <w:szCs w:val="24"/>
+        </w:rPr>
+        <w:t xml:space="preserve">A deposit must be held by a tenancy deposit scheme until the end of the tenancy. This is to stop the landlord using a deposit as if it was their own money. Tenancy deposit schemes are run by independent companies which are approved by the Scottish Government. The landlord has to pay the deposit to one of the schemes within 30 working days from the start of the tenancy (working days are usually Monday to Friday - so 30 working days is usually 6 weeks).  There will be no charge to the tenant or landlord to pay the deposit into one of the schemes. </w:t>
+      </w:r>
+    </w:p>
+    <w:p>
+      <w:pPr>
+        <w:ind w:left="709"/>
+        <w:rPr>
+          <w:rFonts w:cs="Arial"/>
+          <w:color w:val="000000"/>
+          <w:sz w:val="24"/>
+          <w:szCs w:val="24"/>
+        </w:rPr>
+      </w:pPr>
+    </w:p>
+    <w:p>
+      <w:pPr>
+        <w:ind w:left="709"/>
+        <w:rPr>
+          <w:rFonts w:cs="Arial"/>
+          <w:color w:val="000000"/>
+          <w:sz w:val="24"/>
+          <w:szCs w:val="24"/>
+        </w:rPr>
+      </w:pPr>
+      <w:r>
+        <w:rPr>
+          <w:rFonts w:cs="Arial"/>
+          <w:color w:val="000000"/>
+          <w:sz w:val="24"/>
+          <w:szCs w:val="24"/>
+        </w:rPr>
+        <w:t xml:space="preserve">It is good practice for a landlord or letting agent to pay a deposit, or part deposit (when joint tenants pay their share of a deposit), to one of the approved tenancy deposit schemes as soon as possible after the start of the tenancy.  This is very important as a landlord or letting agent has no authority to retain any deposit/part deposit at any time.  </w:t>
+      </w:r>
+    </w:p>
+    <w:p>
+      <w:pPr>
+        <w:ind w:left="709"/>
+        <w:rPr>
+          <w:rFonts w:cs="Arial"/>
+          <w:color w:val="000000"/>
+          <w:sz w:val="24"/>
+          <w:szCs w:val="24"/>
+        </w:rPr>
+      </w:pPr>
+    </w:p>
+    <w:p>
+      <w:pPr>
+        <w:ind w:left="709"/>
+        <w:rPr>
+          <w:rFonts w:cs="Arial"/>
+          <w:color w:val="000000"/>
+          <w:sz w:val="24"/>
+          <w:szCs w:val="24"/>
+        </w:rPr>
+      </w:pPr>
+      <w:r>
+        <w:rPr>
+          <w:rFonts w:cs="Arial"/>
+          <w:color w:val="000000"/>
+          <w:sz w:val="24"/>
+          <w:szCs w:val="24"/>
+        </w:rPr>
+        <w:t xml:space="preserve">A landlord or letting agent is not permitted to charge any premiums.  By paying any deposit received into a scheme promptly, a landlord/letting agent is clearly demonstrating that any deposit received is always being treated as a deposit and not as a premium.  </w:t>
+      </w:r>
+    </w:p>
+    <w:p>
+      <w:pPr>
+        <w:ind w:left="709"/>
+        <w:rPr>
+          <w:rFonts w:cs="Arial"/>
+          <w:color w:val="000000"/>
+          <w:sz w:val="24"/>
+          <w:szCs w:val="24"/>
+        </w:rPr>
+      </w:pPr>
+    </w:p>
+    <w:p>
+      <w:pPr>
+        <w:ind w:left="709"/>
+        <w:rPr>
+          <w:rFonts w:cs="Arial"/>
+          <w:color w:val="000000"/>
+          <w:sz w:val="24"/>
+          <w:szCs w:val="24"/>
+        </w:rPr>
+      </w:pPr>
+      <w:r>
+        <w:rPr>
+          <w:rFonts w:cs="Arial"/>
+          <w:color w:val="000000"/>
+          <w:sz w:val="24"/>
+          <w:szCs w:val="24"/>
+        </w:rPr>
+        <w:t>Any retention of a deposit by a landlord or letting agent is a serious matter, as deductions from tenancy deposits can only be done by one of the approved tenancy deposit schemes in accordance with the Tenancy Deposit Regulations. The First Tier Tribunal (Housing and Property Chamber) will not look favourably at cases where the landlord or letting agent has deviated from paying the money into a tenancy deposit scheme. When a tenant has signed a tenancy and changes their mind a day or two before the tenancy is due to</w:t>
+      </w:r>
+      <w:r>
+        <w:rPr>
+          <w:rFonts w:cs="Arial"/>
+          <w:sz w:val="24"/>
+          <w:szCs w:val="24"/>
+        </w:rPr>
+        <w:t xml:space="preserve"> start</w:t>
+      </w:r>
+      <w:r>
+        <w:rPr>
+          <w:rFonts w:cs="Arial"/>
+          <w:color w:val="000000"/>
+          <w:sz w:val="24"/>
+          <w:szCs w:val="24"/>
+        </w:rPr>
+        <w:t xml:space="preserve">, the deposit should be returned as any deduction from it would be equivalent to charging a premium.  </w:t>
+      </w:r>
+    </w:p>
+    <w:p>
+      <w:pPr>
+        <w:ind w:left="709"/>
+        <w:rPr>
+          <w:rFonts w:cs="Arial"/>
+          <w:color w:val="000000"/>
+          <w:sz w:val="24"/>
+          <w:szCs w:val="24"/>
+        </w:rPr>
+      </w:pPr>
+    </w:p>
+    <w:p>
+      <w:pPr>
+        <w:ind w:left="709"/>
+        <w:rPr>
+          <w:rFonts w:cs="Arial"/>
+          <w:color w:val="000000"/>
+          <w:sz w:val="24"/>
+          <w:szCs w:val="24"/>
+        </w:rPr>
+      </w:pPr>
+      <w:r>
+        <w:rPr>
+          <w:rFonts w:cs="Arial"/>
+          <w:color w:val="000000"/>
+          <w:sz w:val="24"/>
+          <w:szCs w:val="24"/>
+        </w:rPr>
+        <w:t xml:space="preserve">Sometimes a landlord or letting agent will insert a discretionary (their own) clause in the private residential tenancy agreement to make clear about any reimbursement of expenses they will require if a tenant that has committed to a tenancy decides not to take up the tenancy shortly before it starts. Such </w:t>
+      </w:r>
+      <w:r>
+        <w:rPr>
+          <w:rFonts w:cs="Arial"/>
+          <w:color w:val="000000"/>
+          <w:sz w:val="24"/>
+          <w:szCs w:val="24"/>
+        </w:rPr>
         <w:lastRenderedPageBreak/>
-        <w:t xml:space="preserve">Deposit </w:t>
+        <w:t xml:space="preserve">reimbursement should not be deducted from the deposit. It is essential that a landlord or letting agent makes this clear from the outset in writing. A tenant should never be in any doubt about what they are signing up to and what obligations a landlord or letting agent has placed on them.  </w:t>
       </w:r>
     </w:p>
     <w:p>
@@ -29048,14 +28582,27 @@
           <w:szCs w:val="24"/>
         </w:rPr>
       </w:pPr>
-      <w:r>
+    </w:p>
+    <w:p>
+      <w:pPr>
+        <w:ind w:left="709"/>
         <w:rPr>
           <w:rFonts w:cs="Arial"/>
           <w:color w:val="000000"/>
           <w:sz w:val="24"/>
           <w:szCs w:val="24"/>
-        </w:rPr>
-        <w:t xml:space="preserve">When a tenant moves into a rented home, most landlords will ask for a deposit. This is a sum of money which acts as a guarantee against various things, such as damage that the tenant may do to the property, costs for any cleaning which may be needed, bills (for example electricity) that are left unpaid, as well as any unpaid rent. </w:t>
+          <w:u w:val="single"/>
+        </w:rPr>
+      </w:pPr>
+      <w:r>
+        <w:rPr>
+          <w:rFonts w:cs="Arial"/>
+          <w:color w:val="000000"/>
+          <w:sz w:val="24"/>
+          <w:szCs w:val="24"/>
+          <w:u w:val="single"/>
+        </w:rPr>
+        <w:t xml:space="preserve">What happens when a deposit is lodged? </w:t>
       </w:r>
     </w:p>
     <w:p>
@@ -29066,6 +28613,7 @@
           <w:color w:val="000000"/>
           <w:sz w:val="24"/>
           <w:szCs w:val="24"/>
+          <w:u w:val="single"/>
         </w:rPr>
       </w:pPr>
     </w:p>
@@ -29086,7 +28634,7 @@
           <w:sz w:val="24"/>
           <w:szCs w:val="24"/>
         </w:rPr>
-        <w:t xml:space="preserve">The total amount of the deposit cannot be more than 2 months' rent. If the tenant is charged more than two months' rent, then the tenant can contact Shelter Scotland or a Citizens Advice Bureau for advice about claiming back the extra amount.  It is an offence to require payment of any premium (in addition to the rent and a refundable deposit of no more than two months’ rent) as a condition of the grant, renewal or continuance of a tenancy.   </w:t>
+        <w:t xml:space="preserve">The tenant should receive a letter or email from the tenancy deposit scheme confirming that their deposit has been lodged. The letter will set out the amount of the deposit and explain how it will be repaid and how any disputes can be settled. </w:t>
       </w:r>
     </w:p>
     <w:p>
@@ -29117,274 +28665,7 @@
           <w:sz w:val="24"/>
           <w:szCs w:val="24"/>
         </w:rPr>
-        <w:t xml:space="preserve">A deposit must be held by a tenancy deposit scheme until the end of the tenancy. This is to stop the landlord using a deposit as if it was their own money. Tenancy deposit schemes are run by independent companies which are approved by the Scottish Government. The landlord has to pay the deposit to one of the schemes within 30 working days from the start of the tenancy (working days are usually Monday to Friday - so 30 working days is usually 6 weeks).  There will be no charge to the tenant or landlord to pay the deposit into one of the schemes. </w:t>
-      </w:r>
-    </w:p>
-    <w:p>
-      <w:pPr>
-        <w:ind w:left="709"/>
-        <w:rPr>
-          <w:rFonts w:cs="Arial"/>
-          <w:color w:val="000000"/>
-          <w:sz w:val="24"/>
-          <w:szCs w:val="24"/>
-        </w:rPr>
-      </w:pPr>
-    </w:p>
-    <w:p>
-      <w:pPr>
-        <w:ind w:left="709"/>
-        <w:rPr>
-          <w:rFonts w:cs="Arial"/>
-          <w:color w:val="000000"/>
-          <w:sz w:val="24"/>
-          <w:szCs w:val="24"/>
-        </w:rPr>
-      </w:pPr>
-      <w:r>
-        <w:rPr>
-          <w:rFonts w:cs="Arial"/>
-          <w:color w:val="000000"/>
-          <w:sz w:val="24"/>
-          <w:szCs w:val="24"/>
-        </w:rPr>
-        <w:t xml:space="preserve">It is good practice for a landlord or letting agent to pay a deposit, or part deposit (when joint tenants pay their share of a deposit), to one of the approved tenancy deposit schemes as soon as possible after the start of the tenancy.  This is very important as a landlord or letting agent has no authority to retain any deposit/part deposit at any time.  </w:t>
-      </w:r>
-    </w:p>
-    <w:p>
-      <w:pPr>
-        <w:ind w:left="709"/>
-        <w:rPr>
-          <w:rFonts w:cs="Arial"/>
-          <w:color w:val="000000"/>
-          <w:sz w:val="24"/>
-          <w:szCs w:val="24"/>
-        </w:rPr>
-      </w:pPr>
-    </w:p>
-    <w:p>
-      <w:pPr>
-        <w:ind w:left="709"/>
-        <w:rPr>
-          <w:rFonts w:cs="Arial"/>
-          <w:color w:val="000000"/>
-          <w:sz w:val="24"/>
-          <w:szCs w:val="24"/>
-        </w:rPr>
-      </w:pPr>
-      <w:r>
-        <w:rPr>
-          <w:rFonts w:cs="Arial"/>
-          <w:color w:val="000000"/>
-          <w:sz w:val="24"/>
-          <w:szCs w:val="24"/>
-        </w:rPr>
-        <w:t xml:space="preserve">A landlord or letting agent is not permitted to charge any premiums.  By paying any deposit received into a scheme promptly, a landlord/letting agent is clearly demonstrating that any deposit received is always being treated as a deposit and not as a premium.  </w:t>
-      </w:r>
-    </w:p>
-    <w:p>
-      <w:pPr>
-        <w:ind w:left="709"/>
-        <w:rPr>
-          <w:rFonts w:cs="Arial"/>
-          <w:color w:val="000000"/>
-          <w:sz w:val="24"/>
-          <w:szCs w:val="24"/>
-        </w:rPr>
-      </w:pPr>
-    </w:p>
-    <w:p>
-      <w:pPr>
-        <w:ind w:left="709"/>
-        <w:rPr>
-          <w:rFonts w:cs="Arial"/>
-          <w:color w:val="000000"/>
-          <w:sz w:val="24"/>
-          <w:szCs w:val="24"/>
-        </w:rPr>
-      </w:pPr>
-      <w:r>
-        <w:rPr>
-          <w:rFonts w:cs="Arial"/>
-          <w:color w:val="000000"/>
-          <w:sz w:val="24"/>
-          <w:szCs w:val="24"/>
-        </w:rPr>
-        <w:t>Any retention of a deposit by a landlord or letting agent is a serious matter, as deductions from tenancy deposits can only be done by one of the approved tenancy deposit schemes in accordance with the Tenancy Deposit Regulations. The First Tier Tribunal (Housing and Property Chamber) will not look favourably at cases where the landlord or letting agent has deviated from paying the money into a tenancy deposit scheme. When a tenant has signed a tenancy and changes their mind a day or two before the tenancy is due to</w:t>
-      </w:r>
-      <w:r>
-        <w:rPr>
-          <w:rFonts w:cs="Arial"/>
-          <w:sz w:val="24"/>
-          <w:szCs w:val="24"/>
-        </w:rPr>
-        <w:t xml:space="preserve"> start</w:t>
-      </w:r>
-      <w:r>
-        <w:rPr>
-          <w:rFonts w:cs="Arial"/>
-          <w:color w:val="000000"/>
-          <w:sz w:val="24"/>
-          <w:szCs w:val="24"/>
-        </w:rPr>
-        <w:t xml:space="preserve">, the deposit should be returned as any deduction from it would be equivalent to charging a premium.  </w:t>
-      </w:r>
-    </w:p>
-    <w:p>
-      <w:pPr>
-        <w:ind w:left="709"/>
-        <w:rPr>
-          <w:rFonts w:cs="Arial"/>
-          <w:color w:val="000000"/>
-          <w:sz w:val="24"/>
-          <w:szCs w:val="24"/>
-        </w:rPr>
-      </w:pPr>
-    </w:p>
-    <w:p>
-      <w:pPr>
-        <w:ind w:left="709"/>
-        <w:rPr>
-          <w:rFonts w:cs="Arial"/>
-          <w:color w:val="000000"/>
-          <w:sz w:val="24"/>
-          <w:szCs w:val="24"/>
-        </w:rPr>
-      </w:pPr>
-      <w:r>
-        <w:rPr>
-          <w:rFonts w:cs="Arial"/>
-          <w:color w:val="000000"/>
-          <w:sz w:val="24"/>
-          <w:szCs w:val="24"/>
-        </w:rPr>
-        <w:t xml:space="preserve">Sometimes a landlord or letting agent will insert a discretionary (their own) clause in the private residential tenancy agreement to make clear about any reimbursement of expenses they will require if a tenant that has committed to a tenancy decides not to take up the tenancy shortly before it starts. Such reimbursement should not be deducted from the deposit. It is essential that a landlord or letting agent makes this clear from the outset in writing. A tenant </w:t>
-      </w:r>
-      <w:r>
-        <w:rPr>
-          <w:rFonts w:cs="Arial"/>
-          <w:color w:val="000000"/>
-          <w:sz w:val="24"/>
-          <w:szCs w:val="24"/>
-        </w:rPr>
-        <w:lastRenderedPageBreak/>
-        <w:t xml:space="preserve">should never be in any doubt about what they are signing up to and what obligations a landlord or letting agent has placed on them.  </w:t>
-      </w:r>
-    </w:p>
-    <w:p>
-      <w:pPr>
-        <w:ind w:left="709"/>
-        <w:rPr>
-          <w:rFonts w:cs="Arial"/>
-          <w:color w:val="000000"/>
-          <w:sz w:val="24"/>
-          <w:szCs w:val="24"/>
-        </w:rPr>
-      </w:pPr>
-    </w:p>
-    <w:p>
-      <w:pPr>
-        <w:ind w:left="709"/>
-        <w:rPr>
-          <w:rFonts w:cs="Arial"/>
-          <w:color w:val="000000"/>
-          <w:sz w:val="24"/>
-          <w:szCs w:val="24"/>
-          <w:u w:val="single"/>
-        </w:rPr>
-      </w:pPr>
-      <w:r>
-        <w:rPr>
-          <w:rFonts w:cs="Arial"/>
-          <w:color w:val="000000"/>
-          <w:sz w:val="24"/>
-          <w:szCs w:val="24"/>
-          <w:u w:val="single"/>
-        </w:rPr>
-        <w:t xml:space="preserve">What happens when a deposit is lodged? </w:t>
-      </w:r>
-    </w:p>
-    <w:p>
-      <w:pPr>
-        <w:ind w:left="709"/>
-        <w:rPr>
-          <w:rFonts w:cs="Arial"/>
-          <w:color w:val="000000"/>
-          <w:sz w:val="24"/>
-          <w:szCs w:val="24"/>
-          <w:u w:val="single"/>
-        </w:rPr>
-      </w:pPr>
-    </w:p>
-    <w:p>
-      <w:pPr>
-        <w:ind w:left="709"/>
-        <w:rPr>
-          <w:rFonts w:cs="Arial"/>
-          <w:color w:val="000000"/>
-          <w:sz w:val="24"/>
-          <w:szCs w:val="24"/>
-        </w:rPr>
-      </w:pPr>
-      <w:r>
-        <w:rPr>
-          <w:rFonts w:cs="Arial"/>
-          <w:color w:val="000000"/>
-          <w:sz w:val="24"/>
-          <w:szCs w:val="24"/>
-        </w:rPr>
-        <w:t xml:space="preserve">The tenant should receive a letter or email from the tenancy deposit scheme confirming that their deposit has been lodged. The letter will set out the amount of the deposit and explain how it will be repaid and how any disputes can be settled. </w:t>
-      </w:r>
-    </w:p>
-    <w:p>
-      <w:pPr>
-        <w:ind w:left="709"/>
-        <w:rPr>
-          <w:rFonts w:cs="Arial"/>
-          <w:color w:val="000000"/>
-          <w:sz w:val="24"/>
-          <w:szCs w:val="24"/>
-        </w:rPr>
-      </w:pPr>
-    </w:p>
-    <w:p>
-      <w:pPr>
-        <w:ind w:left="709"/>
-        <w:rPr>
-          <w:rFonts w:cs="Arial"/>
-          <w:color w:val="000000"/>
-          <w:sz w:val="24"/>
-          <w:szCs w:val="24"/>
-        </w:rPr>
-      </w:pPr>
-      <w:r>
-        <w:rPr>
-          <w:rFonts w:cs="Arial"/>
-          <w:color w:val="000000"/>
-          <w:sz w:val="24"/>
-          <w:szCs w:val="24"/>
-        </w:rPr>
-        <w:t xml:space="preserve">If the tenant does not receive a letter from an approved deposit scheme after 6 weeks, they should contact their landlord. If the landlord has not lodged </w:t>
-      </w:r>
-      <w:proofErr w:type="gramStart"/>
-      <w:r>
-        <w:rPr>
-          <w:rFonts w:cs="Arial"/>
-          <w:color w:val="000000"/>
-          <w:sz w:val="24"/>
-          <w:szCs w:val="24"/>
-        </w:rPr>
-        <w:t>their  deposit</w:t>
-      </w:r>
-      <w:proofErr w:type="gramEnd"/>
-      <w:r>
-        <w:rPr>
-          <w:rFonts w:cs="Arial"/>
-          <w:color w:val="000000"/>
-          <w:sz w:val="24"/>
-          <w:szCs w:val="24"/>
-        </w:rPr>
-        <w:t xml:space="preserve">, the tenant should raise a complaint with the Tribunal. If the landlord has not used one of the schemes, the Tribunal can order the landlord to pay up to 3 times the deposit to the tenant. </w:t>
+        <w:t xml:space="preserve">If the tenant does not receive a letter from an approved deposit scheme after 6 weeks, they should contact their landlord. If the landlord has not lodged their  deposit, the tenant should raise a complaint with the Tribunal. If the landlord has not used one of the schemes, the Tribunal can order the landlord to pay up to 3 times the deposit to the tenant. </w:t>
       </w:r>
     </w:p>
     <w:p>
@@ -29613,23 +28894,7 @@
           <w:rFonts w:ascii="Arial" w:hAnsi="Arial" w:cs="Arial"/>
           <w:color w:val="000000"/>
         </w:rPr>
-        <w:t xml:space="preserve">other amounts not </w:t>
-      </w:r>
-      <w:proofErr w:type="gramStart"/>
-      <w:r>
-        <w:rPr>
-          <w:rFonts w:ascii="Arial" w:hAnsi="Arial" w:cs="Arial"/>
-          <w:color w:val="000000"/>
-        </w:rPr>
-        <w:t>paid</w:t>
-      </w:r>
-      <w:proofErr w:type="gramEnd"/>
-      <w:r>
-        <w:rPr>
-          <w:rFonts w:ascii="Arial" w:hAnsi="Arial" w:cs="Arial"/>
-          <w:color w:val="000000"/>
-        </w:rPr>
-        <w:t xml:space="preserve"> or the cost of any repairs needed if the tenant caused the damage </w:t>
+        <w:t xml:space="preserve">other amounts not paid or the cost of any repairs needed if the tenant caused the damage </w:t>
       </w:r>
     </w:p>
     <w:p>
@@ -29702,7 +28967,6 @@
           <w:sz w:val="24"/>
           <w:szCs w:val="24"/>
         </w:rPr>
-        <w:lastRenderedPageBreak/>
         <w:t xml:space="preserve">At the end of the tenancy the landlord should ask the tenancy deposit scheme to release the deposit and the amounts payable to the tenant and the Landlord. </w:t>
       </w:r>
     </w:p>
@@ -30710,25 +29974,7 @@
             <w:sz w:val="24"/>
             <w:szCs w:val="24"/>
           </w:rPr>
-          <w:t>http://www.gov.scot/Resource/0038/0</w:t>
-        </w:r>
-        <w:r>
-          <w:rPr>
-            <w:rStyle w:val="Hyperlink"/>
-            <w:rFonts w:cs="Arial"/>
-            <w:sz w:val="24"/>
-            <w:szCs w:val="24"/>
-          </w:rPr>
-          <w:t>0</w:t>
-        </w:r>
-        <w:r>
-          <w:rPr>
-            <w:rStyle w:val="Hyperlink"/>
-            <w:rFonts w:cs="Arial"/>
-            <w:sz w:val="24"/>
-            <w:szCs w:val="24"/>
-          </w:rPr>
-          <w:t>387514.pdf</w:t>
+          <w:t>http://www.gov.scot/Resource/0038/00387514.pdf</w:t>
         </w:r>
       </w:hyperlink>
     </w:p>
@@ -31016,25 +30262,7 @@
           <w:sz w:val="24"/>
           <w:szCs w:val="24"/>
         </w:rPr>
-        <w:t xml:space="preserve">Any defect or breakdown caused by normal wear and tear does not need to be paid for by the tenant.   Wear and tear </w:t>
-      </w:r>
-      <w:proofErr w:type="gramStart"/>
-      <w:r>
-        <w:rPr>
-          <w:rFonts w:cs="Arial"/>
-          <w:sz w:val="24"/>
-          <w:szCs w:val="24"/>
-        </w:rPr>
-        <w:t>is</w:t>
-      </w:r>
-      <w:proofErr w:type="gramEnd"/>
-      <w:r>
-        <w:rPr>
-          <w:rFonts w:cs="Arial"/>
-          <w:sz w:val="24"/>
-          <w:szCs w:val="24"/>
-        </w:rPr>
-        <w:t xml:space="preserve"> allowed, because if you use something in the normal way, then it will become worn out over time.  The tenant should not have to pay to replace things which have just been worn out by being used in a normal way.  </w:t>
+        <w:t xml:space="preserve">Any defect or breakdown caused by normal wear and tear does not need to be paid for by the tenant.   Wear and tear is allowed, because if you use something in the normal way, then it will become worn out over time.  The tenant should not have to pay to replace things which have just been worn out by being used in a normal way.  </w:t>
       </w:r>
     </w:p>
     <w:p>
@@ -31700,25 +30928,7 @@
             <w:sz w:val="24"/>
             <w:szCs w:val="24"/>
           </w:rPr>
-          <w:t>https://</w:t>
-        </w:r>
-        <w:r>
-          <w:rPr>
-            <w:rStyle w:val="Hyperlink"/>
-            <w:rFonts w:cs="Arial"/>
-            <w:sz w:val="24"/>
-            <w:szCs w:val="24"/>
-          </w:rPr>
-          <w:t>www.</w:t>
-        </w:r>
-        <w:r>
-          <w:rPr>
-            <w:rStyle w:val="Hyperlink"/>
-            <w:rFonts w:cs="Arial"/>
-            <w:sz w:val="24"/>
-            <w:szCs w:val="24"/>
-          </w:rPr>
-          <w:t>gov.scot/publications/fire-safety-guidance-private-rented-properties/</w:t>
+          <w:t>https://www.gov.scot/publications/fire-safety-guidance-private-rented-properties/</w:t>
         </w:r>
       </w:hyperlink>
       <w:r>
@@ -32219,25 +31429,7 @@
           <w:sz w:val="24"/>
           <w:szCs w:val="24"/>
         </w:rPr>
-        <w:t xml:space="preserve">Sometimes the landlord might be responsible, along with owners of homes nearby, to keep certain common parts of a building or walls between two properties in good repair.  Examples of this might be where the property is a flat in a tenement building. In that case the common parts would usually include items such as the roof, common doors, the staircase giving access to all flats and the </w:t>
-      </w:r>
-      <w:proofErr w:type="gramStart"/>
-      <w:r>
-        <w:rPr>
-          <w:rFonts w:cs="Arial"/>
-          <w:sz w:val="24"/>
-          <w:szCs w:val="24"/>
-        </w:rPr>
-        <w:t>back court</w:t>
-      </w:r>
-      <w:proofErr w:type="gramEnd"/>
-      <w:r>
-        <w:rPr>
-          <w:rFonts w:cs="Arial"/>
-          <w:sz w:val="24"/>
-          <w:szCs w:val="24"/>
-        </w:rPr>
-        <w:t xml:space="preserve"> area.   The landlord would need to carry out repairs to these things - but this would be shared with the owners of all of the other flats within the tenement.  </w:t>
+        <w:t xml:space="preserve">Sometimes the landlord might be responsible, along with owners of homes nearby, to keep certain common parts of a building or walls between two properties in good repair.  Examples of this might be where the property is a flat in a tenement building. In that case the common parts would usually include items such as the roof, common doors, the staircase giving access to all flats and the back court area.   The landlord would need to carry out repairs to these things - but this would be shared with the owners of all of the other flats within the tenement.  </w:t>
       </w:r>
     </w:p>
     <w:p>
@@ -32310,25 +31502,7 @@
           <w:sz w:val="24"/>
           <w:szCs w:val="24"/>
         </w:rPr>
-        <w:t xml:space="preserve">The landlord must make sure that the property is safe. If the tenant has any concerns about the safety of any gas item in the </w:t>
-      </w:r>
-      <w:proofErr w:type="gramStart"/>
-      <w:r>
-        <w:rPr>
-          <w:rFonts w:cs="Arial"/>
-          <w:sz w:val="24"/>
-          <w:szCs w:val="24"/>
-        </w:rPr>
-        <w:t>property, or</w:t>
-      </w:r>
-      <w:proofErr w:type="gramEnd"/>
-      <w:r>
-        <w:rPr>
-          <w:rFonts w:cs="Arial"/>
-          <w:sz w:val="24"/>
-          <w:szCs w:val="24"/>
-        </w:rPr>
-        <w:t xml:space="preserve"> knows that any gas appliances or pipework are not working properly - for example, there’s a smell of gas or the pilot light in a boiler does not stay lit - then the tenant must tell the landlord. </w:t>
+        <w:t xml:space="preserve">The landlord must make sure that the property is safe. If the tenant has any concerns about the safety of any gas item in the property, or knows that any gas appliances or pipework are not working properly - for example, there’s a smell of gas or the pilot light in a boiler does not stay lit - then the tenant must tell the landlord. </w:t>
       </w:r>
     </w:p>
     <w:p>
@@ -32404,25 +31578,7 @@
           <w:sz w:val="24"/>
           <w:szCs w:val="24"/>
         </w:rPr>
-        <w:t xml:space="preserve">Carbon monoxide detectors go off (so the alarm sounds) if carbon monoxide is present in a property.  Carbon monoxide is a dangerous gas which can cause illness or even death. Unlike the gas which powers the appliances in a property (like the boiler and hob), carbon monoxide does not have any smell - the only way to know that carbon monoxide is in a property is by having a carbon monoxide detector.  Because of this, the landlord must have carbon monoxide detectors installed in the property if there are appliances which use </w:t>
-      </w:r>
-      <w:proofErr w:type="gramStart"/>
-      <w:r>
-        <w:rPr>
-          <w:rFonts w:cs="Arial"/>
-          <w:sz w:val="24"/>
-          <w:szCs w:val="24"/>
-        </w:rPr>
-        <w:t>carbon based</w:t>
-      </w:r>
-      <w:proofErr w:type="gramEnd"/>
-      <w:r>
-        <w:rPr>
-          <w:rFonts w:cs="Arial"/>
-          <w:sz w:val="24"/>
-          <w:szCs w:val="24"/>
-        </w:rPr>
-        <w:t xml:space="preserve"> fuel - which would be gas, wood, coal, other solid fuel or oil.</w:t>
+        <w:t>Carbon monoxide detectors go off (so the alarm sounds) if carbon monoxide is present in a property.  Carbon monoxide is a dangerous gas which can cause illness or even death. Unlike the gas which powers the appliances in a property (like the boiler and hob), carbon monoxide does not have any smell - the only way to know that carbon monoxide is in a property is by having a carbon monoxide detector.  Because of this, the landlord must have carbon monoxide detectors installed in the property if there are appliances which use carbon based fuel - which would be gas, wood, coal, other solid fuel or oil.</w:t>
       </w:r>
     </w:p>
     <w:p>
@@ -32464,25 +31620,7 @@
           <w:sz w:val="24"/>
           <w:szCs w:val="24"/>
         </w:rPr>
-        <w:t xml:space="preserve">each room or inter-connected space such as a garage, that has a fixed </w:t>
-      </w:r>
-      <w:proofErr w:type="gramStart"/>
-      <w:r>
-        <w:rPr>
-          <w:rFonts w:cs="Arial"/>
-          <w:sz w:val="24"/>
-          <w:szCs w:val="24"/>
-        </w:rPr>
-        <w:t>carbon based</w:t>
-      </w:r>
-      <w:proofErr w:type="gramEnd"/>
-      <w:r>
-        <w:rPr>
-          <w:rFonts w:cs="Arial"/>
-          <w:sz w:val="24"/>
-          <w:szCs w:val="24"/>
-        </w:rPr>
-        <w:t xml:space="preserve"> fuel powered appliance (except one solely used for cooking) - so, for example, every room or inter-connected space that has a fire, heater or a boiler; and</w:t>
+        <w:t>each room or inter-connected space such as a garage, that has a fixed carbon based fuel powered appliance (except one solely used for cooking) - so, for example, every room or inter-connected space that has a fire, heater or a boiler; and</w:t>
       </w:r>
     </w:p>
     <w:p>
@@ -32505,25 +31643,7 @@
           <w:sz w:val="24"/>
           <w:szCs w:val="24"/>
         </w:rPr>
-        <w:t xml:space="preserve">if the flue from any </w:t>
-      </w:r>
-      <w:proofErr w:type="gramStart"/>
-      <w:r>
-        <w:rPr>
-          <w:rFonts w:cs="Arial"/>
-          <w:sz w:val="24"/>
-          <w:szCs w:val="24"/>
-        </w:rPr>
-        <w:t>carbon based</w:t>
-      </w:r>
-      <w:proofErr w:type="gramEnd"/>
-      <w:r>
-        <w:rPr>
-          <w:rFonts w:cs="Arial"/>
-          <w:sz w:val="24"/>
-          <w:szCs w:val="24"/>
-        </w:rPr>
-        <w:t xml:space="preserve"> fuel powered appliance passes through any bedroom or living room, then in each of those rooms too.</w:t>
+        <w:t>if the flue from any carbon based fuel powered appliance passes through any bedroom or living room, then in each of those rooms too.</w:t>
       </w:r>
     </w:p>
     <w:p>
@@ -34066,25 +33186,7 @@
           <w:sz w:val="24"/>
           <w:szCs w:val="24"/>
         </w:rPr>
-        <w:t xml:space="preserve">Damage would be caused by negligence if it was not done on purpose but the person who caused the damage did not take normal care to avoid the damage. For example, a person is negligent if he leaves a skylight window open all day when rain is </w:t>
-      </w:r>
-      <w:proofErr w:type="gramStart"/>
-      <w:r>
-        <w:rPr>
-          <w:rFonts w:cs="Arial"/>
-          <w:sz w:val="24"/>
-          <w:szCs w:val="24"/>
-        </w:rPr>
-        <w:t>forecast</w:t>
-      </w:r>
-      <w:proofErr w:type="gramEnd"/>
-      <w:r>
-        <w:rPr>
-          <w:rFonts w:cs="Arial"/>
-          <w:sz w:val="24"/>
-          <w:szCs w:val="24"/>
-        </w:rPr>
-        <w:t xml:space="preserve"> and this results in the carpet and furnishings in the room below being damaged by the rain. Another example might be a person causes a burn mark to appear on a kitchen table by placing a pot, straight from a hot burner on the cooker hob, onto the table top.</w:t>
+        <w:t>Damage would be caused by negligence if it was not done on purpose but the person who caused the damage did not take normal care to avoid the damage. For example, a person is negligent if he leaves a skylight window open all day when rain is forecast and this results in the carpet and furnishings in the room below being damaged by the rain. Another example might be a person causes a burn mark to appear on a kitchen table by placing a pot, straight from a hot burner on the cooker hob, onto the table top.</w:t>
       </w:r>
     </w:p>
     <w:p>
@@ -34457,6 +33559,7 @@
         <w:rPr>
           <w:rFonts w:cs="Arial"/>
         </w:rPr>
+        <w:lastRenderedPageBreak/>
         <w:t xml:space="preserve">Legionella </w:t>
       </w:r>
     </w:p>
@@ -34476,7 +33579,6 @@
           <w:sz w:val="24"/>
           <w:szCs w:val="24"/>
         </w:rPr>
-        <w:lastRenderedPageBreak/>
         <w:t>The landlord must take all reasonable steps to reduce the risk of the presence of legionella bacteria.</w:t>
       </w:r>
     </w:p>
@@ -34610,25 +33712,7 @@
           <w:sz w:val="24"/>
           <w:szCs w:val="24"/>
         </w:rPr>
-        <w:t xml:space="preserve">avoiding debris getting into the system - for example by making sure that any </w:t>
-      </w:r>
-      <w:proofErr w:type="gramStart"/>
-      <w:r>
-        <w:rPr>
-          <w:rFonts w:cs="Arial"/>
-          <w:sz w:val="24"/>
-          <w:szCs w:val="24"/>
-        </w:rPr>
-        <w:t>cold water</w:t>
-      </w:r>
-      <w:proofErr w:type="gramEnd"/>
-      <w:r>
-        <w:rPr>
-          <w:rFonts w:cs="Arial"/>
-          <w:sz w:val="24"/>
-          <w:szCs w:val="24"/>
-        </w:rPr>
-        <w:t xml:space="preserve"> tanks have a tight fitting lid; and </w:t>
+        <w:t xml:space="preserve">avoiding debris getting into the system - for example by making sure that any cold water tanks have a tight fitting lid; and </w:t>
       </w:r>
     </w:p>
     <w:p>
@@ -34872,6 +33956,7 @@
           <w:sz w:val="24"/>
           <w:szCs w:val="24"/>
         </w:rPr>
+        <w:lastRenderedPageBreak/>
         <w:t>Authorised purposes are:</w:t>
       </w:r>
     </w:p>
@@ -34895,7 +33980,6 @@
           <w:sz w:val="24"/>
           <w:szCs w:val="24"/>
         </w:rPr>
-        <w:lastRenderedPageBreak/>
         <w:t>carrying out work in the property which the landlord must carry out or is allowed to carry out, in either case by law or in terms of the tenancy or in terms of any other agreement between the landlord and the tenant;</w:t>
       </w:r>
     </w:p>
@@ -35036,25 +34120,7 @@
           <w:sz w:val="24"/>
           <w:szCs w:val="24"/>
         </w:rPr>
-        <w:t xml:space="preserve">If the tenant does not give </w:t>
-      </w:r>
-      <w:proofErr w:type="gramStart"/>
-      <w:r>
-        <w:rPr>
-          <w:rFonts w:cs="Arial"/>
-          <w:sz w:val="24"/>
-          <w:szCs w:val="24"/>
-        </w:rPr>
-        <w:t>consent</w:t>
-      </w:r>
-      <w:proofErr w:type="gramEnd"/>
-      <w:r>
-        <w:rPr>
-          <w:rFonts w:cs="Arial"/>
-          <w:sz w:val="24"/>
-          <w:szCs w:val="24"/>
-        </w:rPr>
-        <w:t xml:space="preserve"> then the landlord can apply to the Tribunal for an order to take access. The Tribunal will try and agree a date for access with the tenant.  If the tenant refuses to agree a date for repairs than the Tribunal can fix a date when the landlord can enter.</w:t>
+        <w:t>If the tenant does not give consent then the landlord can apply to the Tribunal for an order to take access. The Tribunal will try and agree a date for access with the tenant.  If the tenant refuses to agree a date for repairs than the Tribunal can fix a date when the landlord can enter.</w:t>
       </w:r>
     </w:p>
     <w:p>
@@ -35505,25 +34571,7 @@
           <w:sz w:val="24"/>
           <w:szCs w:val="24"/>
         </w:rPr>
-        <w:t xml:space="preserve">The landlord can </w:t>
-      </w:r>
-      <w:proofErr w:type="gramStart"/>
-      <w:r>
-        <w:rPr>
-          <w:rFonts w:cs="Arial"/>
-          <w:sz w:val="24"/>
-          <w:szCs w:val="24"/>
-        </w:rPr>
-        <w:t>take action</w:t>
-      </w:r>
-      <w:proofErr w:type="gramEnd"/>
-      <w:r>
-        <w:rPr>
-          <w:rFonts w:cs="Arial"/>
-          <w:sz w:val="24"/>
-          <w:szCs w:val="24"/>
-        </w:rPr>
-        <w:t xml:space="preserve"> against the tenant if there is a breach of the antisocial behaviour clause in the tenancy.</w:t>
+        <w:t>The landlord can take action against the tenant if there is a breach of the antisocial behaviour clause in the tenancy.</w:t>
       </w:r>
     </w:p>
     <w:p>
@@ -35542,25 +34590,7 @@
           <w:sz w:val="24"/>
           <w:szCs w:val="24"/>
         </w:rPr>
-        <w:t xml:space="preserve">Landlords have a responsibility to try to stop antisocial behaviour taking place. </w:t>
-      </w:r>
-      <w:proofErr w:type="gramStart"/>
-      <w:r>
-        <w:rPr>
-          <w:rFonts w:cs="Arial"/>
-          <w:sz w:val="24"/>
-          <w:szCs w:val="24"/>
-        </w:rPr>
-        <w:t>So</w:t>
-      </w:r>
-      <w:proofErr w:type="gramEnd"/>
-      <w:r>
-        <w:rPr>
-          <w:rFonts w:cs="Arial"/>
-          <w:sz w:val="24"/>
-          <w:szCs w:val="24"/>
-        </w:rPr>
-        <w:t xml:space="preserve"> if the tenant is involved in antisocial behaviour the landlord must do something to try to stop it. This could include:</w:t>
+        <w:t>Landlords have a responsibility to try to stop antisocial behaviour taking place. So if the tenant is involved in antisocial behaviour the landlord must do something to try to stop it. This could include:</w:t>
       </w:r>
     </w:p>
     <w:p>
@@ -35747,25 +34777,7 @@
           <w:sz w:val="24"/>
           <w:szCs w:val="24"/>
         </w:rPr>
-        <w:t xml:space="preserve">If a landlord does not try to stop the antisocial behaviour, the local council can serve an Antisocial Behaviour Notice on the landlord ordering the landlord to </w:t>
-      </w:r>
-      <w:proofErr w:type="gramStart"/>
-      <w:r>
-        <w:rPr>
-          <w:rFonts w:cs="Arial"/>
-          <w:sz w:val="24"/>
-          <w:szCs w:val="24"/>
-        </w:rPr>
-        <w:t>take action</w:t>
-      </w:r>
-      <w:proofErr w:type="gramEnd"/>
-      <w:r>
-        <w:rPr>
-          <w:rFonts w:cs="Arial"/>
-          <w:sz w:val="24"/>
-          <w:szCs w:val="24"/>
-        </w:rPr>
-        <w:t xml:space="preserve"> to deal with the problem, for example to evict the tenant, or at least warn the tenant that they may be evicted if they continue to behave in that way.  </w:t>
+        <w:t xml:space="preserve">If a landlord does not try to stop the antisocial behaviour, the local council can serve an Antisocial Behaviour Notice on the landlord ordering the landlord to take action to deal with the problem, for example to evict the tenant, or at least warn the tenant that they may be evicted if they continue to behave in that way.  </w:t>
       </w:r>
     </w:p>
     <w:p>
@@ -35882,25 +34894,7 @@
           <w:sz w:val="24"/>
           <w:szCs w:val="24"/>
         </w:rPr>
-        <w:t xml:space="preserve">the police - who can </w:t>
-      </w:r>
-      <w:proofErr w:type="gramStart"/>
-      <w:r>
-        <w:rPr>
-          <w:rFonts w:cs="Arial"/>
-          <w:sz w:val="24"/>
-          <w:szCs w:val="24"/>
-        </w:rPr>
-        <w:t>take action</w:t>
-      </w:r>
-      <w:proofErr w:type="gramEnd"/>
-      <w:r>
-        <w:rPr>
-          <w:rFonts w:cs="Arial"/>
-          <w:sz w:val="24"/>
-          <w:szCs w:val="24"/>
-        </w:rPr>
-        <w:t xml:space="preserve"> to stop certain behaviours.</w:t>
+        <w:t>the police - who can take action to stop certain behaviours.</w:t>
       </w:r>
     </w:p>
     <w:p>
@@ -36090,27 +35084,7 @@
           <w:szCs w:val="24"/>
           <w:lang w:val="en"/>
         </w:rPr>
-        <w:t xml:space="preserve">in some </w:t>
-      </w:r>
-      <w:proofErr w:type="gramStart"/>
-      <w:r>
-        <w:rPr>
-          <w:rFonts w:cs="Arial"/>
-          <w:sz w:val="24"/>
-          <w:szCs w:val="24"/>
-          <w:lang w:val="en"/>
-        </w:rPr>
-        <w:t>cases</w:t>
-      </w:r>
-      <w:proofErr w:type="gramEnd"/>
-      <w:r>
-        <w:rPr>
-          <w:rFonts w:cs="Arial"/>
-          <w:sz w:val="24"/>
-          <w:szCs w:val="24"/>
-          <w:lang w:val="en"/>
-        </w:rPr>
-        <w:t xml:space="preserve"> to make a claim through the Tribunal, if for example an Agreement contains a discriminatory clause that the Tribunal could remove or if that discrimination led to an unfair rent or unlawful eviction; or</w:t>
+        <w:t>in some cases to make a claim through the Tribunal, if for example an Agreement contains a discriminatory clause that the Tribunal could remove or if that discrimination led to an unfair rent or unlawful eviction; or</w:t>
       </w:r>
     </w:p>
     <w:p>
@@ -36321,18 +35295,8 @@
           <w:sz w:val="24"/>
           <w:szCs w:val="24"/>
         </w:rPr>
-        <w:t xml:space="preserve">Personal data shall </w:t>
-      </w:r>
-      <w:proofErr w:type="gramStart"/>
-      <w:r>
-        <w:rPr>
-          <w:rFonts w:cs="Arial"/>
-          <w:sz w:val="24"/>
-          <w:szCs w:val="24"/>
-        </w:rPr>
-        <w:t>be:-</w:t>
-      </w:r>
-      <w:proofErr w:type="gramEnd"/>
+        <w:t>Personal data shall be:-</w:t>
+      </w:r>
     </w:p>
     <w:p>
       <w:pPr>
@@ -37076,27 +36040,7 @@
           <w:sz w:val="24"/>
           <w:szCs w:val="24"/>
         </w:rPr>
-        <w:t xml:space="preserve">minimum </w:t>
-      </w:r>
-      <w:proofErr w:type="gramStart"/>
-      <w:r>
-        <w:rPr>
-          <w:rFonts w:cs="Arial"/>
-          <w:b/>
-          <w:sz w:val="24"/>
-          <w:szCs w:val="24"/>
-        </w:rPr>
-        <w:t>28 day</w:t>
-      </w:r>
-      <w:proofErr w:type="gramEnd"/>
-      <w:r>
-        <w:rPr>
-          <w:rFonts w:cs="Arial"/>
-          <w:b/>
-          <w:sz w:val="24"/>
-          <w:szCs w:val="24"/>
-        </w:rPr>
-        <w:t xml:space="preserve"> period </w:t>
+        <w:t xml:space="preserve">minimum 28 day period </w:t>
       </w:r>
       <w:r>
         <w:rPr>
@@ -37133,19 +36077,8 @@
           <w:sz w:val="24"/>
           <w:szCs w:val="24"/>
         </w:rPr>
-        <w:t xml:space="preserve">joint </w:t>
-      </w:r>
-      <w:proofErr w:type="gramStart"/>
-      <w:r>
-        <w:rPr>
-          <w:rFonts w:cs="Arial"/>
-          <w:b/>
-          <w:sz w:val="24"/>
-          <w:szCs w:val="24"/>
-        </w:rPr>
-        <w:t>tenancy</w:t>
-      </w:r>
-      <w:proofErr w:type="gramEnd"/>
+        <w:t>joint tenancy</w:t>
+      </w:r>
       <w:r>
         <w:rPr>
           <w:rFonts w:cs="Arial"/>
@@ -37172,25 +36105,7 @@
           <w:sz w:val="24"/>
           <w:szCs w:val="24"/>
         </w:rPr>
-        <w:t xml:space="preserve">If a joint tenant wants to end the tenancy by sending notice to the landlord by </w:t>
-      </w:r>
-      <w:proofErr w:type="gramStart"/>
-      <w:r>
-        <w:rPr>
-          <w:rFonts w:cs="Arial"/>
-          <w:sz w:val="24"/>
-          <w:szCs w:val="24"/>
-        </w:rPr>
-        <w:t>email</w:t>
-      </w:r>
-      <w:proofErr w:type="gramEnd"/>
-      <w:r>
-        <w:rPr>
-          <w:rFonts w:cs="Arial"/>
-          <w:sz w:val="24"/>
-          <w:szCs w:val="24"/>
-        </w:rPr>
-        <w:t xml:space="preserve"> then this would be done either:</w:t>
+        <w:t>If a joint tenant wants to end the tenancy by sending notice to the landlord by email then this would be done either:</w:t>
       </w:r>
     </w:p>
     <w:p>
@@ -37573,18 +36488,8 @@
           <w:sz w:val="24"/>
           <w:szCs w:val="24"/>
         </w:rPr>
-        <w:t xml:space="preserve"> will be set out in the Notice to Leave.   There are four possible options for the </w:t>
-      </w:r>
-      <w:proofErr w:type="gramStart"/>
-      <w:r>
-        <w:rPr>
-          <w:rFonts w:cs="Arial"/>
-          <w:sz w:val="24"/>
-          <w:szCs w:val="24"/>
-        </w:rPr>
-        <w:t>tenant:-</w:t>
-      </w:r>
-      <w:proofErr w:type="gramEnd"/>
+        <w:t xml:space="preserve"> will be set out in the Notice to Leave.   There are four possible options for the tenant:-</w:t>
+      </w:r>
     </w:p>
     <w:p>
       <w:pPr>
@@ -37879,25 +36784,7 @@
           <w:szCs w:val="24"/>
         </w:rPr>
         <w:lastRenderedPageBreak/>
-        <w:t xml:space="preserve">which of the </w:t>
-      </w:r>
-      <w:proofErr w:type="gramStart"/>
-      <w:r>
-        <w:rPr>
-          <w:rFonts w:cs="Arial"/>
-          <w:sz w:val="24"/>
-          <w:szCs w:val="24"/>
-        </w:rPr>
-        <w:t>18 eviction</w:t>
-      </w:r>
-      <w:proofErr w:type="gramEnd"/>
-      <w:r>
-        <w:rPr>
-          <w:rFonts w:cs="Arial"/>
-          <w:sz w:val="24"/>
-          <w:szCs w:val="24"/>
-        </w:rPr>
-        <w:t xml:space="preserve"> ground(s) the landlord is using to end the Agreement; and </w:t>
+        <w:t xml:space="preserve">which of the 18 eviction ground(s) the landlord is using to end the Agreement; and </w:t>
       </w:r>
     </w:p>
     <w:p>
@@ -39119,25 +38006,7 @@
           <w:sz w:val="24"/>
           <w:szCs w:val="24"/>
         </w:rPr>
-        <w:t xml:space="preserve">Two of the eviction grounds can be mandatory in some cases and discretionary in some others. </w:t>
-      </w:r>
-      <w:proofErr w:type="gramStart"/>
-      <w:r>
-        <w:rPr>
-          <w:rFonts w:cs="Arial"/>
-          <w:sz w:val="24"/>
-          <w:szCs w:val="24"/>
-        </w:rPr>
-        <w:t>So</w:t>
-      </w:r>
-      <w:proofErr w:type="gramEnd"/>
-      <w:r>
-        <w:rPr>
-          <w:rFonts w:cs="Arial"/>
-          <w:sz w:val="24"/>
-          <w:szCs w:val="24"/>
-        </w:rPr>
-        <w:t xml:space="preserve"> if the Tribunal accepts that the ground applies, then:</w:t>
+        <w:t>Two of the eviction grounds can be mandatory in some cases and discretionary in some others. So if the Tribunal accepts that the ground applies, then:</w:t>
       </w:r>
     </w:p>
     <w:p>
@@ -39160,25 +38029,7 @@
           <w:sz w:val="24"/>
           <w:szCs w:val="24"/>
         </w:rPr>
-        <w:t xml:space="preserve">in some </w:t>
-      </w:r>
-      <w:proofErr w:type="gramStart"/>
-      <w:r>
-        <w:rPr>
-          <w:rFonts w:cs="Arial"/>
-          <w:sz w:val="24"/>
-          <w:szCs w:val="24"/>
-        </w:rPr>
-        <w:t>cases</w:t>
-      </w:r>
-      <w:proofErr w:type="gramEnd"/>
-      <w:r>
-        <w:rPr>
-          <w:rFonts w:cs="Arial"/>
-          <w:sz w:val="24"/>
-          <w:szCs w:val="24"/>
-        </w:rPr>
-        <w:t xml:space="preserve"> the Tribunal must issue the eviction order; but</w:t>
+        <w:t>in some cases the Tribunal must issue the eviction order; but</w:t>
       </w:r>
     </w:p>
     <w:p>
@@ -39296,18 +38147,8 @@
           <w:sz w:val="24"/>
           <w:szCs w:val="24"/>
         </w:rPr>
-        <w:t xml:space="preserve"> issue the eviction order) </w:t>
-      </w:r>
-      <w:proofErr w:type="gramStart"/>
-      <w:r>
-        <w:rPr>
-          <w:rFonts w:cs="Arial"/>
-          <w:sz w:val="24"/>
-          <w:szCs w:val="24"/>
-        </w:rPr>
-        <w:t>if:-</w:t>
-      </w:r>
-      <w:proofErr w:type="gramEnd"/>
+        <w:t xml:space="preserve"> issue the eviction order) if:-</w:t>
+      </w:r>
     </w:p>
     <w:p>
       <w:pPr>
@@ -39430,18 +38271,8 @@
           <w:sz w:val="24"/>
           <w:szCs w:val="24"/>
         </w:rPr>
-        <w:t xml:space="preserve"> whether or not to issue the eviction order if the Tribunal considers it right to end the tenancy) </w:t>
-      </w:r>
-      <w:proofErr w:type="gramStart"/>
-      <w:r>
-        <w:rPr>
-          <w:rFonts w:cs="Arial"/>
-          <w:sz w:val="24"/>
-          <w:szCs w:val="24"/>
-        </w:rPr>
-        <w:t>if:-</w:t>
-      </w:r>
-      <w:proofErr w:type="gramEnd"/>
+        <w:t xml:space="preserve"> whether or not to issue the eviction order if the Tribunal considers it right to end the tenancy) if:-</w:t>
+      </w:r>
     </w:p>
     <w:p>
       <w:pPr>
@@ -40391,6 +39222,7 @@
           <w:sz w:val="24"/>
           <w:szCs w:val="24"/>
         </w:rPr>
+        <w:lastRenderedPageBreak/>
         <w:fldChar w:fldCharType="begin"/>
       </w:r>
       <w:r>
@@ -40444,7 +39276,6 @@
         <w:rPr>
           <w:rFonts w:cs="Arial"/>
         </w:rPr>
-        <w:lastRenderedPageBreak/>
         <w:t>Private Garden</w:t>
       </w:r>
     </w:p>
@@ -41124,25 +39955,7 @@
           <w:sz w:val="24"/>
           <w:szCs w:val="24"/>
         </w:rPr>
-        <w:t xml:space="preserve">A guarantor is not always asked for by a </w:t>
-      </w:r>
-      <w:proofErr w:type="gramStart"/>
-      <w:r>
-        <w:rPr>
-          <w:rFonts w:cs="Arial"/>
-          <w:sz w:val="24"/>
-          <w:szCs w:val="24"/>
-        </w:rPr>
-        <w:t>landlord</w:t>
-      </w:r>
-      <w:proofErr w:type="gramEnd"/>
-      <w:r>
-        <w:rPr>
-          <w:rFonts w:cs="Arial"/>
-          <w:sz w:val="24"/>
-          <w:szCs w:val="24"/>
-        </w:rPr>
-        <w:t xml:space="preserve"> but it is quite common for the landlord to ask for a </w:t>
+        <w:t xml:space="preserve">A guarantor is not always asked for by a landlord but it is quite common for the landlord to ask for a </w:t>
       </w:r>
       <w:r>
         <w:rPr>
@@ -41270,7 +40083,7 @@
           <w:szCs w:val="24"/>
           <w:lang w:val="en"/>
         </w:rPr>
-        <w:t xml:space="preserve">the guarantor is guaranteeing all the joint tenants and not just one particular tenant.  The guarantor might have to pay costs which were due to another joint tenant(s) </w:t>
+        <w:t xml:space="preserve">the guarantor is </w:t>
       </w:r>
       <w:r>
         <w:rPr>
@@ -41281,7 +40094,7 @@
           <w:lang w:val="en"/>
         </w:rPr>
         <w:lastRenderedPageBreak/>
-        <w:t xml:space="preserve">not having paid rent or causing damage to the property.   These costs can include legal costs in trying to get payment of the rent arrears or other costs. </w:t>
+        <w:t xml:space="preserve">guaranteeing all the joint tenants and not just one particular tenant.  The guarantor might have to pay costs which were due to another joint tenant(s) not having paid rent or causing damage to the property.   These costs can include legal costs in trying to get payment of the rent arrears or other costs. </w:t>
       </w:r>
     </w:p>
     <w:p>
@@ -41366,7 +40179,6 @@
           <w:szCs w:val="24"/>
         </w:rPr>
       </w:pPr>
-      <w:proofErr w:type="gramStart"/>
       <w:r>
         <w:rPr>
           <w:rFonts w:cs="Arial"/>
@@ -41374,17 +40186,7 @@
           <w:sz w:val="24"/>
           <w:szCs w:val="24"/>
         </w:rPr>
-        <w:t>Also</w:t>
-      </w:r>
-      <w:proofErr w:type="gramEnd"/>
-      <w:r>
-        <w:rPr>
-          <w:rFonts w:cs="Arial"/>
-          <w:color w:val="auto"/>
-          <w:sz w:val="24"/>
-          <w:szCs w:val="24"/>
-        </w:rPr>
-        <w:t xml:space="preserve"> if the landlord:</w:t>
+        <w:t>Also if the landlord:</w:t>
       </w:r>
     </w:p>
     <w:p>
@@ -41430,25 +40232,7 @@
           <w:sz w:val="24"/>
           <w:szCs w:val="24"/>
         </w:rPr>
-        <w:t xml:space="preserve">pays other people, for example, lawyers and Sheriff Officers, to </w:t>
-      </w:r>
-      <w:proofErr w:type="gramStart"/>
-      <w:r>
-        <w:rPr>
-          <w:rFonts w:cs="Arial"/>
-          <w:sz w:val="24"/>
-          <w:szCs w:val="24"/>
-        </w:rPr>
-        <w:t>take action</w:t>
-      </w:r>
-      <w:proofErr w:type="gramEnd"/>
-      <w:r>
-        <w:rPr>
-          <w:rFonts w:cs="Arial"/>
-          <w:sz w:val="24"/>
-          <w:szCs w:val="24"/>
-        </w:rPr>
-        <w:t xml:space="preserve"> against the tenant to try to get the tenant to comply with their duties under the tenancy,</w:t>
+        <w:t>pays other people, for example, lawyers and Sheriff Officers, to take action against the tenant to try to get the tenant to comply with their duties under the tenancy,</w:t>
       </w:r>
     </w:p>
     <w:p>
@@ -42632,7 +41416,6 @@
           <w:sz w:val="24"/>
           <w:szCs w:val="24"/>
         </w:rPr>
-        <w:lastRenderedPageBreak/>
         <w:t>Letting Protection Service Scotland</w:t>
       </w:r>
     </w:p>
@@ -42954,31 +41737,7 @@
           <w:sz w:val="24"/>
           <w:szCs w:val="24"/>
         </w:rPr>
-        <w:t xml:space="preserve">Offers gas safety advice and can </w:t>
-      </w:r>
-      <w:proofErr w:type="gramStart"/>
-      <w:r>
-        <w:rPr>
-          <w:rFonts w:cs="Arial"/>
-          <w:i/>
-          <w:iCs/>
-          <w:color w:val="000000"/>
-          <w:sz w:val="24"/>
-          <w:szCs w:val="24"/>
-        </w:rPr>
-        <w:t>take action</w:t>
-      </w:r>
-      <w:proofErr w:type="gramEnd"/>
-      <w:r>
-        <w:rPr>
-          <w:rFonts w:cs="Arial"/>
-          <w:i/>
-          <w:iCs/>
-          <w:color w:val="000000"/>
-          <w:sz w:val="24"/>
-          <w:szCs w:val="24"/>
-        </w:rPr>
-        <w:t xml:space="preserve"> to ensure that gas appliances in a property are safe.</w:t>
+        <w:t>Offers gas safety advice and can take action to ensure that gas appliances in a property are safe.</w:t>
       </w:r>
     </w:p>
     <w:p>
@@ -43715,6 +42474,7 @@
           <w:sz w:val="24"/>
           <w:szCs w:val="24"/>
         </w:rPr>
+        <w:lastRenderedPageBreak/>
         <w:t>National Landlords Association</w:t>
       </w:r>
     </w:p>
@@ -43763,7 +42523,6 @@
           <w:sz w:val="24"/>
           <w:szCs w:val="24"/>
         </w:rPr>
-        <w:lastRenderedPageBreak/>
         <w:t>Tel: 020 7840 8900</w:t>
       </w:r>
     </w:p>
@@ -44680,14 +43439,12 @@
         <w:u w:val="single"/>
       </w:rPr>
     </w:pPr>
-    <w:proofErr w:type="gramStart"/>
     <w:r>
       <w:rPr>
         <w:u w:val="single"/>
       </w:rPr>
       <w:t>Key:-</w:t>
     </w:r>
-    <w:proofErr w:type="gramEnd"/>
   </w:p>
   <w:p>
     <w:pPr>
@@ -44714,15 +43471,7 @@
       <w:pStyle w:val="Footer"/>
     </w:pPr>
     <w:r>
-      <w:t xml:space="preserve">Normal Text: Discretionary clauses - a landlord can </w:t>
-    </w:r>
-    <w:proofErr w:type="gramStart"/>
-    <w:r>
-      <w:t>chose</w:t>
-    </w:r>
-    <w:proofErr w:type="gramEnd"/>
-    <w:r>
-      <w:t xml:space="preserve"> to include this if he or she wishes</w:t>
+      <w:t>Normal Text: Discretionary clauses - a landlord can chose to include this if he or she wishes</w:t>
     </w:r>
   </w:p>
 </w:ftr>
@@ -44774,14 +43523,12 @@
         <w:u w:val="single"/>
       </w:rPr>
     </w:pPr>
-    <w:proofErr w:type="gramStart"/>
     <w:r>
       <w:rPr>
         <w:u w:val="single"/>
       </w:rPr>
       <w:t>Key:-</w:t>
     </w:r>
-    <w:proofErr w:type="gramEnd"/>
   </w:p>
   <w:p>
     <w:pPr>
@@ -52935,7 +51682,7 @@
 </file>
 
 <file path=customXml/itemProps2.xml><?xml version="1.0" encoding="utf-8"?>
-<ds:datastoreItem xmlns:ds="http://schemas.openxmlformats.org/officeDocument/2006/customXml" ds:itemID="{E5459E6C-129F-804D-B59B-57005BD97A73}">
+<ds:datastoreItem xmlns:ds="http://schemas.openxmlformats.org/officeDocument/2006/customXml" ds:itemID="{0AC4E319-9093-C54D-8E11-E729BFE12761}">
   <ds:schemaRefs>
     <ds:schemaRef ds:uri="http://schemas.openxmlformats.org/officeDocument/2006/bibliography"/>
   </ds:schemaRefs>

</xml_diff>

<commit_message>
MGS-5789 MTA - Update easy read notes and PDF output (defects)
</commit_message>
<xml_diff>
--- a/housing-service/src/main/resources/templates/model-tenancy-agreement-with-notes.docx
+++ b/housing-service/src/main/resources/templates/model-tenancy-agreement-with-notes.docx
@@ -16,7 +16,7 @@
         <w:tblLook w:val="04A0" w:firstRow="1" w:lastRow="0" w:firstColumn="1" w:lastColumn="0" w:noHBand="0" w:noVBand="1"/>
       </w:tblPr>
       <w:tblGrid>
-        <w:gridCol w:w="9026"/>
+        <w:gridCol w:w="9498"/>
       </w:tblGrid>
       <w:tr>
         <w:trPr>
@@ -303,7 +303,7 @@
         <w:tblLook w:val="04A0" w:firstRow="1" w:lastRow="0" w:firstColumn="1" w:lastColumn="0" w:noHBand="0" w:noVBand="1"/>
       </w:tblPr>
       <w:tblGrid>
-        <w:gridCol w:w="9026"/>
+        <w:gridCol w:w="9498"/>
       </w:tblGrid>
       <w:tr>
         <w:tc>
@@ -456,8 +456,6 @@
         </w:rPr>
         <w:t xml:space="preserve">If you are a joint tenant, all tenants are responsible for the rent, together and separately. This will apply for as long as the tenancy continues. </w:t>
       </w:r>
-      <w:bookmarkStart w:id="0" w:name="_GoBack"/>
-      <w:bookmarkEnd w:id="0"/>
     </w:p>
     <w:p>
       <w:pPr>
@@ -943,29 +941,6 @@
     </w:p>
     <w:p/>
     <w:p>
-      <w:r>
-        <w:rPr>
-          <w:sz w:val="24"/>
-        </w:rPr>
-        <w:lastRenderedPageBreak/>
-        <w:t xml:space="preserve">For more information on any of these rights, please see the relevant section of the </w:t>
-      </w:r>
-      <w:proofErr w:type="gramStart"/>
-      <w:r>
-        <w:rPr>
-          <w:sz w:val="24"/>
-        </w:rPr>
-        <w:t>following  tenancy</w:t>
-      </w:r>
-      <w:proofErr w:type="gramEnd"/>
-      <w:r>
-        <w:rPr>
-          <w:sz w:val="24"/>
-        </w:rPr>
-        <w:t xml:space="preserve"> agreement. </w:t>
-      </w:r>
-    </w:p>
-    <w:p>
       <w:pPr>
         <w:rPr>
           <w:rFonts w:eastAsia="MS Gothic" w:cs="Arial"/>
@@ -977,6 +952,26 @@
           <w:lang w:val="en-US" w:eastAsia="ja-JP"/>
         </w:rPr>
       </w:pPr>
+      <w:r>
+        <w:rPr>
+          <w:sz w:val="24"/>
+        </w:rPr>
+        <w:t xml:space="preserve">For more information on any of these rights, please see the relevant section of the </w:t>
+      </w:r>
+      <w:proofErr w:type="gramStart"/>
+      <w:r>
+        <w:rPr>
+          <w:sz w:val="24"/>
+        </w:rPr>
+        <w:t>following  tenancy</w:t>
+      </w:r>
+      <w:proofErr w:type="gramEnd"/>
+      <w:r>
+        <w:rPr>
+          <w:sz w:val="24"/>
+        </w:rPr>
+        <w:t xml:space="preserve"> agreement. </w:t>
+      </w:r>
       <w:r>
         <w:rPr>
           <w:rFonts w:cs="Arial"/>
@@ -4485,7 +4480,7 @@
           <w:footerReference w:type="even" r:id="rId10"/>
           <w:footerReference w:type="default" r:id="rId11"/>
           <w:pgSz w:w="11906" w:h="16838" w:code="9"/>
-          <w:pgMar w:top="816" w:right="1440" w:bottom="709" w:left="1440" w:header="709" w:footer="431" w:gutter="0"/>
+          <w:pgMar w:top="816" w:right="1252" w:bottom="709" w:left="1156" w:header="709" w:footer="431" w:gutter="0"/>
           <w:paperSrc w:first="15" w:other="15"/>
           <w:pgNumType w:start="0"/>
           <w:cols w:space="720"/>
@@ -4510,7 +4505,7 @@
           <w:rFonts w:cs="Arial"/>
         </w:rPr>
       </w:pPr>
-      <w:bookmarkStart w:id="1" w:name="_Toc190616"/>
+      <w:bookmarkStart w:id="0" w:name="_Toc190616"/>
       <w:r>
         <w:rPr>
           <w:rFonts w:cs="Arial"/>
@@ -4526,7 +4521,7 @@
         </w:rPr>
         <w:t xml:space="preserve">: </w:t>
       </w:r>
-      <w:bookmarkEnd w:id="1"/>
+      <w:bookmarkEnd w:id="0"/>
       <w:r>
         <w:rPr>
           <w:rFonts w:cs="Arial"/>
@@ -5172,8 +5167,8 @@
         </w:rPr>
         <w:br w:type="page"/>
       </w:r>
-      <w:bookmarkStart w:id="2" w:name="_Ref462311149"/>
-      <w:bookmarkStart w:id="3" w:name="_Toc190617"/>
+      <w:bookmarkStart w:id="1" w:name="_Ref462311149"/>
+      <w:bookmarkStart w:id="2" w:name="_Toc190617"/>
       <w:r>
         <w:rPr>
           <w:rFonts w:cs="Arial"/>
@@ -5203,15 +5198,15 @@
         </w:rPr>
         <w:t>GLOSSARY OF TERMS</w:t>
       </w:r>
+      <w:bookmarkEnd w:id="1"/>
+      <w:r>
+        <w:rPr>
+          <w:rFonts w:cs="Arial"/>
+          <w:b/>
+        </w:rPr>
+        <w:t xml:space="preserve"> &amp; INTERPRETATION</w:t>
+      </w:r>
       <w:bookmarkEnd w:id="2"/>
-      <w:r>
-        <w:rPr>
-          <w:rFonts w:cs="Arial"/>
-          <w:b/>
-        </w:rPr>
-        <w:t xml:space="preserve"> &amp; INTERPRETATION</w:t>
-      </w:r>
-      <w:bookmarkEnd w:id="3"/>
     </w:p>
     <w:p>
       <w:pPr>
@@ -7184,7 +7179,7 @@
         </w:rPr>
         <w:br w:type="page"/>
       </w:r>
-      <w:bookmarkStart w:id="4" w:name="_Toc190618"/>
+      <w:bookmarkStart w:id="3" w:name="_Toc190618"/>
       <w:r>
         <w:rPr>
           <w:rFonts w:cs="Arial"/>
@@ -7205,7 +7200,7 @@
         </w:rPr>
         <w:t>Model Private Residential Tenancy Agreement</w:t>
       </w:r>
-      <w:bookmarkEnd w:id="4"/>
+      <w:bookmarkEnd w:id="3"/>
       <w:r>
         <w:rPr>
           <w:rFonts w:cs="Arial"/>
@@ -7248,7 +7243,7 @@
           <w:szCs w:val="28"/>
         </w:rPr>
       </w:pPr>
-      <w:bookmarkStart w:id="5" w:name="_Toc190619"/>
+      <w:bookmarkStart w:id="4" w:name="_Toc190619"/>
       <w:r>
         <w:rPr>
           <w:rFonts w:cs="Arial"/>
@@ -7258,7 +7253,7 @@
         </w:rPr>
         <w:t>TENANT</w:t>
       </w:r>
-      <w:bookmarkEnd w:id="5"/>
+      <w:bookmarkEnd w:id="4"/>
     </w:p>
     <w:p>
       <w:pPr>
@@ -7685,7 +7680,7 @@
           <w:szCs w:val="28"/>
         </w:rPr>
       </w:pPr>
-      <w:bookmarkStart w:id="6" w:name="_Toc190620"/>
+      <w:bookmarkStart w:id="5" w:name="_Toc190620"/>
       <w:r>
         <w:rPr>
           <w:rFonts w:cs="Arial"/>
@@ -7695,7 +7690,7 @@
         </w:rPr>
         <w:t>LETTING AGENT</w:t>
       </w:r>
-      <w:bookmarkEnd w:id="6"/>
+      <w:bookmarkEnd w:id="5"/>
     </w:p>
     <w:p>
       <w:pPr>
@@ -8345,7 +8340,7 @@
           <w:szCs w:val="28"/>
         </w:rPr>
       </w:pPr>
-      <w:bookmarkStart w:id="7" w:name="_Toc190621"/>
+      <w:bookmarkStart w:id="6" w:name="_Toc190621"/>
       <w:r>
         <w:rPr>
           <w:rFonts w:cs="Arial"/>
@@ -8355,7 +8350,7 @@
         </w:rPr>
         <w:t>LANDLORD</w:t>
       </w:r>
-      <w:bookmarkEnd w:id="7"/>
+      <w:bookmarkEnd w:id="6"/>
     </w:p>
     <w:p>
       <w:pPr>
@@ -8890,7 +8885,7 @@
           <w:szCs w:val="28"/>
         </w:rPr>
       </w:pPr>
-      <w:bookmarkStart w:id="8" w:name="_Toc190622"/>
+      <w:bookmarkStart w:id="7" w:name="_Toc190622"/>
       <w:r>
         <w:rPr>
           <w:rFonts w:cs="Arial"/>
@@ -8900,7 +8895,7 @@
         </w:rPr>
         <w:t>COMMUNICATION</w:t>
       </w:r>
-      <w:bookmarkEnd w:id="8"/>
+      <w:bookmarkEnd w:id="7"/>
       <w:r>
         <w:rPr>
           <w:rFonts w:cs="Arial"/>
@@ -9774,7 +9769,7 @@
           <w:szCs w:val="28"/>
         </w:rPr>
       </w:pPr>
-      <w:bookmarkStart w:id="9" w:name="_Toc190623"/>
+      <w:bookmarkStart w:id="8" w:name="_Toc190623"/>
       <w:r>
         <w:rPr>
           <w:rFonts w:cs="Arial"/>
@@ -9784,7 +9779,7 @@
         </w:rPr>
         <w:t>DETAILS OF THE LET PROPERTY</w:t>
       </w:r>
-      <w:bookmarkEnd w:id="9"/>
+      <w:bookmarkEnd w:id="8"/>
     </w:p>
     <w:p>
       <w:pPr>
@@ -11392,7 +11387,7 @@
           <w:szCs w:val="28"/>
         </w:rPr>
       </w:pPr>
-      <w:bookmarkStart w:id="10" w:name="_Toc190624"/>
+      <w:bookmarkStart w:id="9" w:name="_Toc190624"/>
       <w:r>
         <w:rPr>
           <w:rFonts w:cs="Arial"/>
@@ -11402,7 +11397,7 @@
         </w:rPr>
         <w:t>START DATE OF THE TENANCY</w:t>
       </w:r>
-      <w:bookmarkEnd w:id="10"/>
+      <w:bookmarkEnd w:id="9"/>
     </w:p>
     <w:p>
       <w:pPr>
@@ -11647,7 +11642,7 @@
           <w:szCs w:val="28"/>
         </w:rPr>
       </w:pPr>
-      <w:bookmarkStart w:id="11" w:name="_Toc190625"/>
+      <w:bookmarkStart w:id="10" w:name="_Toc190625"/>
       <w:r>
         <w:rPr>
           <w:rFonts w:cs="Arial"/>
@@ -11657,7 +11652,7 @@
         </w:rPr>
         <w:t>OCCUPATION AND USE OF THE LET PROPERTY</w:t>
       </w:r>
-      <w:bookmarkEnd w:id="11"/>
+      <w:bookmarkEnd w:id="10"/>
     </w:p>
     <w:p>
       <w:pPr>
@@ -11904,7 +11899,7 @@
           <w:szCs w:val="28"/>
         </w:rPr>
       </w:pPr>
-      <w:bookmarkStart w:id="12" w:name="_Toc190626"/>
+      <w:bookmarkStart w:id="11" w:name="_Toc190626"/>
       <w:r>
         <w:rPr>
           <w:rFonts w:cs="Arial"/>
@@ -11914,7 +11909,7 @@
         </w:rPr>
         <w:t>RENT</w:t>
       </w:r>
-      <w:bookmarkEnd w:id="12"/>
+      <w:bookmarkEnd w:id="11"/>
       <w:r>
         <w:rPr>
           <w:rFonts w:cs="Arial"/>
@@ -13155,7 +13150,7 @@
           <w:szCs w:val="28"/>
         </w:rPr>
       </w:pPr>
-      <w:bookmarkStart w:id="13" w:name="_Toc190627"/>
+      <w:bookmarkStart w:id="12" w:name="_Toc190627"/>
       <w:r>
         <w:rPr>
           <w:rFonts w:cs="Arial"/>
@@ -13165,7 +13160,7 @@
         </w:rPr>
         <w:t>RENT RECEIPTS</w:t>
       </w:r>
-      <w:bookmarkEnd w:id="13"/>
+      <w:bookmarkEnd w:id="12"/>
     </w:p>
     <w:p>
       <w:pPr>
@@ -13302,7 +13297,7 @@
           <w:szCs w:val="28"/>
         </w:rPr>
       </w:pPr>
-      <w:bookmarkStart w:id="14" w:name="_Toc190628"/>
+      <w:bookmarkStart w:id="13" w:name="_Toc190628"/>
       <w:r>
         <w:rPr>
           <w:rFonts w:cs="Arial"/>
@@ -13312,7 +13307,7 @@
         </w:rPr>
         <w:t>RENT INCREASES</w:t>
       </w:r>
-      <w:bookmarkEnd w:id="14"/>
+      <w:bookmarkEnd w:id="13"/>
     </w:p>
     <w:p>
       <w:pPr>
@@ -14156,7 +14151,7 @@
           <w:szCs w:val="28"/>
         </w:rPr>
       </w:pPr>
-      <w:bookmarkStart w:id="15" w:name="_Toc190629"/>
+      <w:bookmarkStart w:id="14" w:name="_Toc190629"/>
       <w:r>
         <w:rPr>
           <w:rFonts w:cs="Arial"/>
@@ -14166,7 +14161,7 @@
         </w:rPr>
         <w:t>DEPOSIT</w:t>
       </w:r>
-      <w:bookmarkEnd w:id="15"/>
+      <w:bookmarkEnd w:id="14"/>
       <w:r>
         <w:rPr>
           <w:rFonts w:cs="Arial"/>
@@ -14214,7 +14209,7 @@
           <w:szCs w:val="24"/>
           <w:lang w:eastAsia="en-GB"/>
         </w:rPr>
-        <w:t xml:space="preserve"> when a deposit </w:t>
+        <w:t xml:space="preserve"> </w:t>
       </w:r>
       <w:r>
         <w:rPr>
@@ -14224,8 +14219,38 @@
           <w:szCs w:val="24"/>
           <w:lang w:eastAsia="en-GB"/>
         </w:rPr>
+        <w:t>(</w:t>
+      </w:r>
+      <w:r>
+        <w:rPr>
+          <w:rFonts w:cs="Arial"/>
+          <w:b/>
+          <w:sz w:val="24"/>
+          <w:szCs w:val="24"/>
+          <w:lang w:eastAsia="en-GB"/>
+        </w:rPr>
+        <w:t xml:space="preserve">when a </w:t>
+      </w:r>
+      <w:r>
+        <w:rPr>
+          <w:rFonts w:cs="Arial"/>
+          <w:b/>
+          <w:sz w:val="24"/>
+          <w:szCs w:val="24"/>
+          <w:lang w:eastAsia="en-GB"/>
+        </w:rPr>
         <w:lastRenderedPageBreak/>
-        <w:t>is paid in instalments then each instalment must be lodged within 30 working days of that instalment being paid</w:t>
+        <w:t>deposit is paid in instalments then each instalment must be lodged within 30 working days of that instalment being paid</w:t>
+      </w:r>
+      <w:r>
+        <w:rPr>
+          <w:rFonts w:cs="Arial"/>
+          <w:b/>
+          <w:sz w:val="24"/>
+          <w:szCs w:val="24"/>
+          <w:lang w:eastAsia="en-GB"/>
+        </w:rPr>
+        <w:t>)</w:t>
       </w:r>
       <w:r>
         <w:rPr>
@@ -15398,7 +15423,7 @@
           <w:szCs w:val="28"/>
         </w:rPr>
       </w:pPr>
-      <w:bookmarkStart w:id="16" w:name="_Toc190630"/>
+      <w:bookmarkStart w:id="15" w:name="_Toc190630"/>
       <w:r>
         <w:rPr>
           <w:rFonts w:cs="Arial"/>
@@ -15408,7 +15433,7 @@
         </w:rPr>
         <w:t>SUBLETTING AND ASSIGNATION</w:t>
       </w:r>
-      <w:bookmarkEnd w:id="16"/>
+      <w:bookmarkEnd w:id="15"/>
       <w:r>
         <w:rPr>
           <w:rFonts w:cs="Arial"/>
@@ -15599,7 +15624,7 @@
           <w:szCs w:val="28"/>
         </w:rPr>
       </w:pPr>
-      <w:bookmarkStart w:id="17" w:name="_Toc190631"/>
+      <w:bookmarkStart w:id="16" w:name="_Toc190631"/>
       <w:r>
         <w:rPr>
           <w:rFonts w:cs="Arial"/>
@@ -15609,7 +15634,7 @@
         </w:rPr>
         <w:t>NOTIFICATION ABOUT OTHER RESIDENTS</w:t>
       </w:r>
-      <w:bookmarkEnd w:id="17"/>
+      <w:bookmarkEnd w:id="16"/>
     </w:p>
     <w:p>
       <w:pPr>
@@ -16125,7 +16150,7 @@
           <w:szCs w:val="28"/>
         </w:rPr>
       </w:pPr>
-      <w:bookmarkStart w:id="18" w:name="_Toc190632"/>
+      <w:bookmarkStart w:id="17" w:name="_Toc190632"/>
       <w:r>
         <w:rPr>
           <w:rFonts w:cs="Arial"/>
@@ -16135,7 +16160,7 @@
         </w:rPr>
         <w:t>OVERCROWDING</w:t>
       </w:r>
-      <w:bookmarkEnd w:id="18"/>
+      <w:bookmarkEnd w:id="17"/>
     </w:p>
     <w:p>
       <w:pPr>
@@ -16449,7 +16474,7 @@
           <w:szCs w:val="28"/>
         </w:rPr>
       </w:pPr>
-      <w:bookmarkStart w:id="19" w:name="_Toc190633"/>
+      <w:bookmarkStart w:id="18" w:name="_Toc190633"/>
       <w:r>
         <w:rPr>
           <w:rFonts w:cs="Arial"/>
@@ -16459,7 +16484,7 @@
         </w:rPr>
         <w:t>INSURANCE</w:t>
       </w:r>
-      <w:bookmarkEnd w:id="19"/>
+      <w:bookmarkEnd w:id="18"/>
       <w:r>
         <w:rPr>
           <w:rFonts w:cs="Arial"/>
@@ -16562,7 +16587,7 @@
           <w:szCs w:val="28"/>
         </w:rPr>
       </w:pPr>
-      <w:bookmarkStart w:id="20" w:name="_Toc190634"/>
+      <w:bookmarkStart w:id="19" w:name="_Toc190634"/>
       <w:r>
         <w:rPr>
           <w:rFonts w:cs="Arial"/>
@@ -16572,7 +16597,7 @@
         </w:rPr>
         <w:t>ABSENCES</w:t>
       </w:r>
-      <w:bookmarkEnd w:id="20"/>
+      <w:bookmarkEnd w:id="19"/>
     </w:p>
     <w:p>
       <w:pPr>
@@ -16673,7 +16698,7 @@
           <w:szCs w:val="28"/>
         </w:rPr>
       </w:pPr>
-      <w:bookmarkStart w:id="21" w:name="_Toc190635"/>
+      <w:bookmarkStart w:id="20" w:name="_Toc190635"/>
       <w:r>
         <w:rPr>
           <w:rFonts w:cs="Arial"/>
@@ -16683,7 +16708,7 @@
         </w:rPr>
         <w:t>REASONABLE CARE</w:t>
       </w:r>
-      <w:bookmarkEnd w:id="21"/>
+      <w:bookmarkEnd w:id="20"/>
     </w:p>
     <w:p>
       <w:pPr>
@@ -16962,7 +16987,7 @@
           <w:szCs w:val="28"/>
         </w:rPr>
       </w:pPr>
-      <w:bookmarkStart w:id="22" w:name="_Toc190636"/>
+      <w:bookmarkStart w:id="21" w:name="_Toc190636"/>
       <w:r>
         <w:rPr>
           <w:rFonts w:cs="Arial"/>
@@ -16972,35 +16997,35 @@
         </w:rPr>
         <w:t>THE REPAIRING STANDARD etc. AND OTHER INFORMATION</w:t>
       </w:r>
+      <w:bookmarkEnd w:id="21"/>
+    </w:p>
+    <w:p>
+      <w:pPr>
+        <w:rPr>
+          <w:rFonts w:cs="Arial"/>
+          <w:b/>
+          <w:sz w:val="24"/>
+          <w:szCs w:val="24"/>
+        </w:rPr>
+      </w:pPr>
+    </w:p>
+    <w:p>
+      <w:pPr>
+        <w:pStyle w:val="Heading3"/>
+        <w:rPr>
+          <w:rFonts w:cs="Arial"/>
+          <w:b/>
+        </w:rPr>
+      </w:pPr>
+      <w:bookmarkStart w:id="22" w:name="_Toc190637"/>
+      <w:r>
+        <w:rPr>
+          <w:rFonts w:cs="Arial"/>
+          <w:b/>
+        </w:rPr>
+        <w:t>THE REPAIRING STANDARD</w:t>
+      </w:r>
       <w:bookmarkEnd w:id="22"/>
-    </w:p>
-    <w:p>
-      <w:pPr>
-        <w:rPr>
-          <w:rFonts w:cs="Arial"/>
-          <w:b/>
-          <w:sz w:val="24"/>
-          <w:szCs w:val="24"/>
-        </w:rPr>
-      </w:pPr>
-    </w:p>
-    <w:p>
-      <w:pPr>
-        <w:pStyle w:val="Heading3"/>
-        <w:rPr>
-          <w:rFonts w:cs="Arial"/>
-          <w:b/>
-        </w:rPr>
-      </w:pPr>
-      <w:bookmarkStart w:id="23" w:name="_Toc190637"/>
-      <w:r>
-        <w:rPr>
-          <w:rFonts w:cs="Arial"/>
-          <w:b/>
-        </w:rPr>
-        <w:t>THE REPAIRING STANDARD</w:t>
-      </w:r>
-      <w:bookmarkEnd w:id="23"/>
     </w:p>
     <w:p>
       <w:pPr>
@@ -18082,7 +18107,16 @@
           <w:sz w:val="24"/>
           <w:szCs w:val="24"/>
         </w:rPr>
-        <w:t xml:space="preserve">or tamper proof long-life lithium battery </w:t>
+        <w:t xml:space="preserve">or tamper proof long-life lithium battery alarms </w:t>
+      </w:r>
+      <w:r>
+        <w:rPr>
+          <w:rFonts w:cs="Arial"/>
+          <w:b/>
+          <w:sz w:val="24"/>
+          <w:szCs w:val="24"/>
+        </w:rPr>
+        <w:t>are installed in (</w:t>
       </w:r>
       <w:proofErr w:type="spellStart"/>
       <w:r>
@@ -18092,7 +18126,7 @@
           <w:sz w:val="24"/>
           <w:szCs w:val="24"/>
         </w:rPr>
-        <w:t>alarms</w:t>
+        <w:t>i</w:t>
       </w:r>
       <w:proofErr w:type="spellEnd"/>
       <w:r>
@@ -18102,6 +18136,278 @@
           <w:sz w:val="24"/>
           <w:szCs w:val="24"/>
         </w:rPr>
+        <w:t>) the room which is frequently used by the occupants for general daytime living purposes and (ii) every circulation space such as hallways or landings, there must also be a heat alarm in the kitchen. All alarms should be interlinked</w:t>
+      </w:r>
+      <w:r>
+        <w:rPr>
+          <w:rFonts w:cs="Arial"/>
+          <w:b/>
+          <w:sz w:val="24"/>
+          <w:szCs w:val="24"/>
+        </w:rPr>
+        <w:t>.</w:t>
+      </w:r>
+    </w:p>
+    <w:p>
+      <w:pPr>
+        <w:rPr>
+          <w:rFonts w:cs="Arial"/>
+          <w:b/>
+          <w:sz w:val="24"/>
+          <w:szCs w:val="24"/>
+        </w:rPr>
+      </w:pPr>
+    </w:p>
+    <w:p>
+      <w:pPr>
+        <w:rPr>
+          <w:rFonts w:cs="Arial"/>
+          <w:b/>
+          <w:sz w:val="24"/>
+          <w:szCs w:val="24"/>
+        </w:rPr>
+      </w:pPr>
+      <w:r>
+        <w:rPr>
+          <w:rFonts w:cs="Arial"/>
+          <w:b/>
+          <w:sz w:val="24"/>
+          <w:szCs w:val="24"/>
+        </w:rPr>
+        <w:t xml:space="preserve">Installations: </w:t>
+      </w:r>
+    </w:p>
+    <w:p>
+      <w:pPr>
+        <w:rPr>
+          <w:rFonts w:cs="Arial"/>
+          <w:b/>
+          <w:sz w:val="24"/>
+          <w:szCs w:val="24"/>
+        </w:rPr>
+      </w:pPr>
+    </w:p>
+    <w:p>
+      <w:pPr>
+        <w:rPr>
+          <w:rFonts w:cs="Arial"/>
+          <w:b/>
+          <w:sz w:val="24"/>
+          <w:szCs w:val="24"/>
+        </w:rPr>
+      </w:pPr>
+      <w:r>
+        <w:rPr>
+          <w:rFonts w:cs="Arial"/>
+          <w:b/>
+          <w:sz w:val="24"/>
+          <w:szCs w:val="24"/>
+        </w:rPr>
+        <w:t>The Landlord will keep in repair and in proper working order the installations in the Let Property for the supply of water, gas, electricity, sanitation, space heating and water heating (with the exception of those installed by the Tenant or which the Tenant is entitled to remove).</w:t>
+      </w:r>
+    </w:p>
+    <w:p>
+      <w:pPr>
+        <w:rPr>
+          <w:rFonts w:cs="Arial"/>
+          <w:b/>
+          <w:sz w:val="24"/>
+          <w:szCs w:val="24"/>
+        </w:rPr>
+      </w:pPr>
+    </w:p>
+    <w:p>
+      <w:pPr>
+        <w:rPr>
+          <w:rFonts w:cs="Arial"/>
+          <w:b/>
+          <w:sz w:val="24"/>
+          <w:szCs w:val="24"/>
+        </w:rPr>
+      </w:pPr>
+      <w:r>
+        <w:rPr>
+          <w:rFonts w:cs="Arial"/>
+          <w:b/>
+          <w:sz w:val="24"/>
+          <w:szCs w:val="24"/>
+        </w:rPr>
+        <w:t>Energy Performance Certificate (EPC):</w:t>
+      </w:r>
+    </w:p>
+    <w:p>
+      <w:pPr>
+        <w:ind w:firstLine="720"/>
+        <w:rPr>
+          <w:rFonts w:cs="Arial"/>
+          <w:b/>
+          <w:sz w:val="24"/>
+          <w:szCs w:val="24"/>
+        </w:rPr>
+      </w:pPr>
+    </w:p>
+    <w:p>
+      <w:pPr>
+        <w:rPr>
+          <w:rFonts w:cs="Arial"/>
+          <w:b/>
+          <w:sz w:val="24"/>
+          <w:szCs w:val="24"/>
+        </w:rPr>
+      </w:pPr>
+      <w:r>
+        <w:rPr>
+          <w:rFonts w:cs="Arial"/>
+          <w:b/>
+          <w:sz w:val="24"/>
+          <w:szCs w:val="24"/>
+        </w:rPr>
+        <w:t>A valid EPC</w:t>
+      </w:r>
+      <w:r>
+        <w:rPr>
+          <w:rFonts w:cs="Arial"/>
+        </w:rPr>
+        <w:t xml:space="preserve"> (</w:t>
+      </w:r>
+      <w:r>
+        <w:rPr>
+          <w:rFonts w:cs="Arial"/>
+          <w:b/>
+          <w:sz w:val="24"/>
+          <w:szCs w:val="24"/>
+        </w:rPr>
+        <w:t xml:space="preserve">not more than 10 years old) must be given to the Tenant at </w:t>
+      </w:r>
+      <w:r>
+        <w:rPr>
+          <w:rFonts w:cs="Arial"/>
+          <w:b/>
+          <w:sz w:val="24"/>
+          <w:szCs w:val="24"/>
+        </w:rPr>
+        <w:t>the start date of the tenancy</w:t>
+      </w:r>
+      <w:r>
+        <w:rPr>
+          <w:rFonts w:cs="Arial"/>
+          <w:b/>
+          <w:sz w:val="24"/>
+          <w:szCs w:val="24"/>
+        </w:rPr>
+        <w:t xml:space="preserve">, unless the </w:t>
+      </w:r>
+      <w:r>
+        <w:rPr>
+          <w:rFonts w:cs="Arial"/>
+          <w:b/>
+          <w:sz w:val="24"/>
+          <w:szCs w:val="24"/>
+        </w:rPr>
+        <w:t>T</w:t>
+      </w:r>
+      <w:r>
+        <w:rPr>
+          <w:rFonts w:cs="Arial"/>
+          <w:b/>
+          <w:sz w:val="24"/>
+          <w:szCs w:val="24"/>
+        </w:rPr>
+        <w:t>enant is renting a room with shared access to a kitchen, bathroom and living area.</w:t>
+      </w:r>
+    </w:p>
+    <w:p>
+      <w:pPr>
+        <w:rPr>
+          <w:rFonts w:cs="Arial"/>
+          <w:b/>
+          <w:sz w:val="24"/>
+          <w:szCs w:val="24"/>
+        </w:rPr>
+      </w:pPr>
+    </w:p>
+    <w:p>
+      <w:pPr>
+        <w:rPr>
+          <w:rFonts w:cs="Arial"/>
+          <w:b/>
+          <w:sz w:val="24"/>
+          <w:szCs w:val="24"/>
+        </w:rPr>
+      </w:pPr>
+      <w:r>
+        <w:rPr>
+          <w:rFonts w:cs="Arial"/>
+          <w:b/>
+          <w:sz w:val="24"/>
+          <w:szCs w:val="24"/>
+        </w:rPr>
+        <w:t>F</w:t>
+      </w:r>
+      <w:r>
+        <w:rPr>
+          <w:rFonts w:cs="Arial"/>
+          <w:b/>
+          <w:sz w:val="24"/>
+          <w:szCs w:val="24"/>
+        </w:rPr>
+        <w:t>urnishings:</w:t>
+      </w:r>
+    </w:p>
+    <w:p>
+      <w:pPr>
+        <w:rPr>
+          <w:rFonts w:cs="Arial"/>
+          <w:b/>
+          <w:sz w:val="24"/>
+          <w:szCs w:val="24"/>
+        </w:rPr>
+      </w:pPr>
+    </w:p>
+    <w:p>
+      <w:pPr>
+        <w:rPr>
+          <w:rFonts w:cs="Arial"/>
+          <w:b/>
+          <w:sz w:val="24"/>
+          <w:szCs w:val="24"/>
+        </w:rPr>
+      </w:pPr>
+      <w:r>
+        <w:rPr>
+          <w:rFonts w:cs="Arial"/>
+          <w:b/>
+          <w:sz w:val="24"/>
+          <w:szCs w:val="24"/>
+        </w:rPr>
+        <w:t xml:space="preserve">Landlords should ensure that all upholstered furniture provided complies with </w:t>
+      </w:r>
+      <w:r>
+        <w:rPr>
+          <w:rFonts w:cs="Arial"/>
+          <w:b/>
+          <w:sz w:val="24"/>
+          <w:szCs w:val="24"/>
+        </w:rPr>
+        <w:t>t</w:t>
+      </w:r>
+      <w:r>
+        <w:rPr>
+          <w:rFonts w:cs="Arial"/>
+          <w:b/>
+          <w:sz w:val="24"/>
+          <w:szCs w:val="24"/>
+        </w:rPr>
+        <w:t>he Furniture and Furnishings (Fire Safety) Regulations 1988 as amended,</w:t>
+      </w:r>
+      <w:r>
+        <w:rPr>
+          <w:rFonts w:cs="Arial"/>
+          <w:b/>
+          <w:sz w:val="24"/>
+          <w:szCs w:val="24"/>
+          <w:shd w:val="clear" w:color="auto" w:fill="FDE9D9"/>
+        </w:rPr>
         <w:t xml:space="preserve"> </w:t>
       </w:r>
       <w:r>
@@ -18111,307 +18417,6 @@
           <w:sz w:val="24"/>
           <w:szCs w:val="24"/>
         </w:rPr>
-        <w:t>are installed in (</w:t>
-      </w:r>
-      <w:proofErr w:type="spellStart"/>
-      <w:r>
-        <w:rPr>
-          <w:rFonts w:cs="Arial"/>
-          <w:b/>
-          <w:sz w:val="24"/>
-          <w:szCs w:val="24"/>
-        </w:rPr>
-        <w:t>i</w:t>
-      </w:r>
-      <w:proofErr w:type="spellEnd"/>
-      <w:r>
-        <w:rPr>
-          <w:rFonts w:cs="Arial"/>
-          <w:b/>
-          <w:sz w:val="24"/>
-          <w:szCs w:val="24"/>
-        </w:rPr>
-        <w:t>) the room which is frequently used by the occupants for general daytime living purposes and (ii) every circulation space such as hallways or landings, there must also be a heat alarm in the kitchen. All alarms should be interlinked</w:t>
-      </w:r>
-      <w:r>
-        <w:rPr>
-          <w:rFonts w:cs="Arial"/>
-          <w:b/>
-          <w:sz w:val="24"/>
-          <w:szCs w:val="24"/>
-        </w:rPr>
-        <w:t>.</w:t>
-      </w:r>
-    </w:p>
-    <w:p>
-      <w:pPr>
-        <w:rPr>
-          <w:rFonts w:cs="Arial"/>
-          <w:b/>
-          <w:sz w:val="24"/>
-          <w:szCs w:val="24"/>
-        </w:rPr>
-      </w:pPr>
-    </w:p>
-    <w:p>
-      <w:pPr>
-        <w:rPr>
-          <w:rFonts w:cs="Arial"/>
-          <w:b/>
-          <w:sz w:val="24"/>
-          <w:szCs w:val="24"/>
-        </w:rPr>
-      </w:pPr>
-      <w:r>
-        <w:rPr>
-          <w:rFonts w:cs="Arial"/>
-          <w:b/>
-          <w:sz w:val="24"/>
-          <w:szCs w:val="24"/>
-        </w:rPr>
-        <w:t xml:space="preserve">Installations: </w:t>
-      </w:r>
-    </w:p>
-    <w:p>
-      <w:pPr>
-        <w:rPr>
-          <w:rFonts w:cs="Arial"/>
-          <w:b/>
-          <w:sz w:val="24"/>
-          <w:szCs w:val="24"/>
-        </w:rPr>
-      </w:pPr>
-    </w:p>
-    <w:p>
-      <w:pPr>
-        <w:rPr>
-          <w:rFonts w:cs="Arial"/>
-          <w:b/>
-          <w:sz w:val="24"/>
-          <w:szCs w:val="24"/>
-        </w:rPr>
-      </w:pPr>
-      <w:r>
-        <w:rPr>
-          <w:rFonts w:cs="Arial"/>
-          <w:b/>
-          <w:sz w:val="24"/>
-          <w:szCs w:val="24"/>
-        </w:rPr>
-        <w:t>The Landlord will keep in repair and in proper working order the installations in the Let Property for the supply of water, gas, electricity, sanitation, space heating and water heating (with the exception of those installed by the Tenant or which the Tenant is entitled to remove).</w:t>
-      </w:r>
-    </w:p>
-    <w:p>
-      <w:pPr>
-        <w:rPr>
-          <w:rFonts w:cs="Arial"/>
-          <w:b/>
-          <w:sz w:val="24"/>
-          <w:szCs w:val="24"/>
-        </w:rPr>
-      </w:pPr>
-    </w:p>
-    <w:p>
-      <w:pPr>
-        <w:rPr>
-          <w:rFonts w:cs="Arial"/>
-          <w:b/>
-          <w:sz w:val="24"/>
-          <w:szCs w:val="24"/>
-        </w:rPr>
-      </w:pPr>
-      <w:r>
-        <w:rPr>
-          <w:rFonts w:cs="Arial"/>
-          <w:b/>
-          <w:sz w:val="24"/>
-          <w:szCs w:val="24"/>
-        </w:rPr>
-        <w:t>Energy Performance Certificate (EPC):</w:t>
-      </w:r>
-    </w:p>
-    <w:p>
-      <w:pPr>
-        <w:ind w:firstLine="720"/>
-        <w:rPr>
-          <w:rFonts w:cs="Arial"/>
-          <w:b/>
-          <w:sz w:val="24"/>
-          <w:szCs w:val="24"/>
-        </w:rPr>
-      </w:pPr>
-    </w:p>
-    <w:p>
-      <w:pPr>
-        <w:rPr>
-          <w:rFonts w:cs="Arial"/>
-          <w:b/>
-          <w:sz w:val="24"/>
-          <w:szCs w:val="24"/>
-        </w:rPr>
-      </w:pPr>
-      <w:r>
-        <w:rPr>
-          <w:rFonts w:cs="Arial"/>
-          <w:b/>
-          <w:sz w:val="24"/>
-          <w:szCs w:val="24"/>
-        </w:rPr>
-        <w:t>A valid EPC</w:t>
-      </w:r>
-      <w:r>
-        <w:rPr>
-          <w:rFonts w:cs="Arial"/>
-        </w:rPr>
-        <w:t xml:space="preserve"> (</w:t>
-      </w:r>
-      <w:r>
-        <w:rPr>
-          <w:rFonts w:cs="Arial"/>
-          <w:b/>
-          <w:sz w:val="24"/>
-          <w:szCs w:val="24"/>
-        </w:rPr>
-        <w:t xml:space="preserve">not more than 10 years old) must be given to the Tenant at </w:t>
-      </w:r>
-      <w:r>
-        <w:rPr>
-          <w:rFonts w:cs="Arial"/>
-          <w:b/>
-          <w:sz w:val="24"/>
-          <w:szCs w:val="24"/>
-        </w:rPr>
-        <w:t>the start date of the tenancy</w:t>
-      </w:r>
-      <w:r>
-        <w:rPr>
-          <w:rFonts w:cs="Arial"/>
-          <w:b/>
-          <w:sz w:val="24"/>
-          <w:szCs w:val="24"/>
-        </w:rPr>
-        <w:t xml:space="preserve">, unless the </w:t>
-      </w:r>
-      <w:r>
-        <w:rPr>
-          <w:rFonts w:cs="Arial"/>
-          <w:b/>
-          <w:sz w:val="24"/>
-          <w:szCs w:val="24"/>
-        </w:rPr>
-        <w:t>T</w:t>
-      </w:r>
-      <w:r>
-        <w:rPr>
-          <w:rFonts w:cs="Arial"/>
-          <w:b/>
-          <w:sz w:val="24"/>
-          <w:szCs w:val="24"/>
-        </w:rPr>
-        <w:t>enant is renting a room with shared access to a kitchen, bathroom and living area.</w:t>
-      </w:r>
-    </w:p>
-    <w:p>
-      <w:pPr>
-        <w:rPr>
-          <w:rFonts w:cs="Arial"/>
-          <w:b/>
-          <w:sz w:val="24"/>
-          <w:szCs w:val="24"/>
-        </w:rPr>
-      </w:pPr>
-    </w:p>
-    <w:p>
-      <w:pPr>
-        <w:rPr>
-          <w:rFonts w:cs="Arial"/>
-          <w:b/>
-          <w:sz w:val="24"/>
-          <w:szCs w:val="24"/>
-        </w:rPr>
-      </w:pPr>
-      <w:r>
-        <w:rPr>
-          <w:rFonts w:cs="Arial"/>
-          <w:b/>
-          <w:sz w:val="24"/>
-          <w:szCs w:val="24"/>
-        </w:rPr>
-        <w:t>F</w:t>
-      </w:r>
-      <w:r>
-        <w:rPr>
-          <w:rFonts w:cs="Arial"/>
-          <w:b/>
-          <w:sz w:val="24"/>
-          <w:szCs w:val="24"/>
-        </w:rPr>
-        <w:t>urnishings:</w:t>
-      </w:r>
-    </w:p>
-    <w:p>
-      <w:pPr>
-        <w:rPr>
-          <w:rFonts w:cs="Arial"/>
-          <w:b/>
-          <w:sz w:val="24"/>
-          <w:szCs w:val="24"/>
-        </w:rPr>
-      </w:pPr>
-    </w:p>
-    <w:p>
-      <w:pPr>
-        <w:rPr>
-          <w:rFonts w:cs="Arial"/>
-          <w:b/>
-          <w:sz w:val="24"/>
-          <w:szCs w:val="24"/>
-        </w:rPr>
-      </w:pPr>
-      <w:r>
-        <w:rPr>
-          <w:rFonts w:cs="Arial"/>
-          <w:b/>
-          <w:sz w:val="24"/>
-          <w:szCs w:val="24"/>
-        </w:rPr>
-        <w:t xml:space="preserve">Landlords should ensure that all upholstered furniture provided complies with </w:t>
-      </w:r>
-      <w:r>
-        <w:rPr>
-          <w:rFonts w:cs="Arial"/>
-          <w:b/>
-          <w:sz w:val="24"/>
-          <w:szCs w:val="24"/>
-        </w:rPr>
-        <w:t>t</w:t>
-      </w:r>
-      <w:r>
-        <w:rPr>
-          <w:rFonts w:cs="Arial"/>
-          <w:b/>
-          <w:sz w:val="24"/>
-          <w:szCs w:val="24"/>
-        </w:rPr>
-        <w:t>he Furniture and Furnishings (Fire Safety) Regulations 1988 as amended,</w:t>
-      </w:r>
-      <w:r>
-        <w:rPr>
-          <w:rFonts w:cs="Arial"/>
-          <w:b/>
-          <w:sz w:val="24"/>
-          <w:szCs w:val="24"/>
-          <w:shd w:val="clear" w:color="auto" w:fill="FDE9D9"/>
-        </w:rPr>
-        <w:t xml:space="preserve"> </w:t>
-      </w:r>
-      <w:r>
-        <w:rPr>
-          <w:rFonts w:cs="Arial"/>
-          <w:b/>
-          <w:sz w:val="24"/>
-          <w:szCs w:val="24"/>
-        </w:rPr>
         <w:t xml:space="preserve">as evidenced by the permanent labelling. </w:t>
       </w:r>
     </w:p>
@@ -18508,7 +18513,7 @@
           <w:b/>
         </w:rPr>
       </w:pPr>
-      <w:bookmarkStart w:id="24" w:name="_Toc190638"/>
+      <w:bookmarkStart w:id="23" w:name="_Toc190638"/>
       <w:r>
         <w:rPr>
           <w:rFonts w:cs="Arial"/>
@@ -18517,83 +18522,173 @@
         <w:lastRenderedPageBreak/>
         <w:t>REPAIR TIMETABLE</w:t>
       </w:r>
+      <w:bookmarkEnd w:id="23"/>
+    </w:p>
+    <w:p>
+      <w:pPr>
+        <w:rPr>
+          <w:rFonts w:cs="Arial"/>
+          <w:b/>
+          <w:sz w:val="24"/>
+          <w:szCs w:val="24"/>
+        </w:rPr>
+      </w:pPr>
+    </w:p>
+    <w:p>
+      <w:pPr>
+        <w:rPr>
+          <w:rFonts w:cs="Arial"/>
+          <w:b/>
+          <w:sz w:val="24"/>
+          <w:szCs w:val="24"/>
+        </w:rPr>
+      </w:pPr>
+      <w:r>
+        <w:rPr>
+          <w:rFonts w:cs="Arial"/>
+          <w:b/>
+          <w:sz w:val="24"/>
+          <w:szCs w:val="24"/>
+        </w:rPr>
+        <w:t>The Tenant undertakes to notify the Landlord as soon as is reasonably practicable of the need for any repair or emergency. The Landlord is responsible for carrying out necessary repairs as soon as is reasonably practicable after having been notified of the need to do so.</w:t>
+      </w:r>
+    </w:p>
+    <w:p>
+      <w:pPr>
+        <w:rPr>
+          <w:rFonts w:cs="Arial"/>
+          <w:b/>
+          <w:sz w:val="24"/>
+          <w:szCs w:val="24"/>
+          <w:lang w:eastAsia="en-GB"/>
+        </w:rPr>
+      </w:pPr>
+      <w:r>
+        <w:rPr>
+          <w:rFonts w:cs="Arial"/>
+          <w:b/>
+          <w:sz w:val="24"/>
+          <w:szCs w:val="24"/>
+          <w:lang w:eastAsia="en-GB"/>
+        </w:rPr>
+        <w:t xml:space="preserve">The Tenant must allow the Landlord reasonable access to the Let Property to enable the Landlord to fulfil their duties under the repairing standard (see </w:t>
+      </w:r>
+      <w:r>
+        <w:rPr>
+          <w:rFonts w:cs="Arial"/>
+          <w:b/>
+          <w:sz w:val="24"/>
+          <w:szCs w:val="24"/>
+          <w:lang w:eastAsia="en-GB"/>
+        </w:rPr>
+        <w:t xml:space="preserve">the </w:t>
+      </w:r>
+      <w:r>
+        <w:rPr>
+          <w:rFonts w:cs="Arial"/>
+          <w:b/>
+          <w:sz w:val="24"/>
+          <w:szCs w:val="24"/>
+          <w:lang w:eastAsia="en-GB"/>
+        </w:rPr>
+        <w:t xml:space="preserve">clause on ‘Access for Repairs’). </w:t>
+      </w:r>
+    </w:p>
+    <w:p>
+      <w:pPr>
+        <w:rPr>
+          <w:rFonts w:cs="Arial"/>
+          <w:b/>
+          <w:sz w:val="24"/>
+          <w:szCs w:val="24"/>
+        </w:rPr>
+      </w:pPr>
+    </w:p>
+    <w:p>
+      <w:pPr>
+        <w:pStyle w:val="Heading3"/>
+        <w:rPr>
+          <w:rFonts w:cs="Arial"/>
+          <w:b/>
+        </w:rPr>
+      </w:pPr>
+      <w:bookmarkStart w:id="24" w:name="_Toc190639"/>
+      <w:r>
+        <w:rPr>
+          <w:rFonts w:cs="Arial"/>
+          <w:b/>
+        </w:rPr>
+        <w:t>PAYMENT FOR REPAIRS</w:t>
+      </w:r>
       <w:bookmarkEnd w:id="24"/>
-    </w:p>
-    <w:p>
-      <w:pPr>
-        <w:rPr>
-          <w:rFonts w:cs="Arial"/>
-          <w:b/>
-          <w:sz w:val="24"/>
-          <w:szCs w:val="24"/>
-        </w:rPr>
-      </w:pPr>
-    </w:p>
-    <w:p>
-      <w:pPr>
-        <w:rPr>
-          <w:rFonts w:cs="Arial"/>
-          <w:b/>
-          <w:sz w:val="24"/>
-          <w:szCs w:val="24"/>
-        </w:rPr>
-      </w:pPr>
-      <w:r>
-        <w:rPr>
-          <w:rFonts w:cs="Arial"/>
-          <w:b/>
-          <w:sz w:val="24"/>
-          <w:szCs w:val="24"/>
-        </w:rPr>
-        <w:t>The Tenant undertakes to notify the Landlord as soon as is reasonably practicable of the need for any repair or emergency. The Landlord is responsible for carrying out necessary repairs as soon as is reasonably practicable after having been notified of the need to do so.</w:t>
-      </w:r>
-    </w:p>
-    <w:p>
-      <w:pPr>
-        <w:rPr>
-          <w:rFonts w:cs="Arial"/>
-          <w:b/>
-          <w:sz w:val="24"/>
-          <w:szCs w:val="24"/>
-          <w:lang w:eastAsia="en-GB"/>
-        </w:rPr>
-      </w:pPr>
-      <w:r>
-        <w:rPr>
-          <w:rFonts w:cs="Arial"/>
-          <w:b/>
-          <w:sz w:val="24"/>
-          <w:szCs w:val="24"/>
-          <w:lang w:eastAsia="en-GB"/>
-        </w:rPr>
-        <w:t xml:space="preserve">The Tenant must allow the Landlord reasonable access to the Let Property to enable the Landlord to fulfil their duties under the repairing standard (see </w:t>
-      </w:r>
-      <w:r>
-        <w:rPr>
-          <w:rFonts w:cs="Arial"/>
-          <w:b/>
-          <w:sz w:val="24"/>
-          <w:szCs w:val="24"/>
-          <w:lang w:eastAsia="en-GB"/>
-        </w:rPr>
-        <w:t xml:space="preserve">the </w:t>
-      </w:r>
-      <w:r>
-        <w:rPr>
-          <w:rFonts w:cs="Arial"/>
-          <w:b/>
-          <w:sz w:val="24"/>
-          <w:szCs w:val="24"/>
-          <w:lang w:eastAsia="en-GB"/>
-        </w:rPr>
-        <w:t xml:space="preserve">clause on ‘Access for Repairs’). </w:t>
-      </w:r>
-    </w:p>
-    <w:p>
-      <w:pPr>
-        <w:rPr>
-          <w:rFonts w:cs="Arial"/>
-          <w:b/>
+      <w:r>
+        <w:rPr>
+          <w:rFonts w:cs="Arial"/>
+          <w:b/>
+        </w:rPr>
+        <w:t xml:space="preserve"> </w:t>
+      </w:r>
+    </w:p>
+    <w:p>
+      <w:pPr>
+        <w:rPr>
+          <w:rFonts w:cs="Arial"/>
+          <w:b/>
+          <w:sz w:val="24"/>
+          <w:szCs w:val="24"/>
+        </w:rPr>
+      </w:pPr>
+    </w:p>
+    <w:p>
+      <w:pPr>
+        <w:rPr>
+          <w:rFonts w:cs="Arial"/>
+          <w:i/>
+          <w:sz w:val="24"/>
+          <w:szCs w:val="24"/>
+        </w:rPr>
+      </w:pPr>
+      <w:r>
+        <w:rPr>
+          <w:rFonts w:cs="Arial"/>
+          <w:b/>
+          <w:sz w:val="24"/>
+          <w:szCs w:val="24"/>
+        </w:rPr>
+        <w:t>The Tenant will be liable for the cost of repairs where the need for them is attributable to his or her fault or negligence, that of any person residing with him or her, or any guest of his or her</w:t>
+      </w:r>
+      <w:r>
+        <w:rPr>
+          <w:rFonts w:cs="Arial"/>
+          <w:b/>
+          <w:sz w:val="24"/>
+          <w:szCs w:val="24"/>
+        </w:rPr>
+        <w:t>s</w:t>
+      </w:r>
+      <w:r>
+        <w:rPr>
+          <w:rFonts w:cs="Arial"/>
+          <w:b/>
+          <w:sz w:val="24"/>
+          <w:szCs w:val="24"/>
+        </w:rPr>
+        <w:t>.</w:t>
+      </w:r>
+      <w:r>
+        <w:rPr>
+          <w:rFonts w:cs="Arial"/>
+          <w:i/>
+          <w:sz w:val="24"/>
+          <w:szCs w:val="24"/>
+        </w:rPr>
+        <w:t xml:space="preserve"> </w:t>
+      </w:r>
+    </w:p>
+    <w:p>
+      <w:pPr>
+        <w:rPr>
+          <w:rFonts w:cs="Arial"/>
           <w:sz w:val="24"/>
           <w:szCs w:val="24"/>
         </w:rPr>
@@ -18607,105 +18702,15 @@
           <w:b/>
         </w:rPr>
       </w:pPr>
-      <w:bookmarkStart w:id="25" w:name="_Toc190639"/>
-      <w:r>
-        <w:rPr>
-          <w:rFonts w:cs="Arial"/>
-          <w:b/>
-        </w:rPr>
-        <w:t>PAYMENT FOR REPAIRS</w:t>
+      <w:bookmarkStart w:id="25" w:name="_Toc190640"/>
+      <w:r>
+        <w:rPr>
+          <w:rFonts w:cs="Arial"/>
+          <w:b/>
+        </w:rPr>
+        <w:t>INFORMATION</w:t>
       </w:r>
       <w:bookmarkEnd w:id="25"/>
-      <w:r>
-        <w:rPr>
-          <w:rFonts w:cs="Arial"/>
-          <w:b/>
-        </w:rPr>
-        <w:t xml:space="preserve"> </w:t>
-      </w:r>
-    </w:p>
-    <w:p>
-      <w:pPr>
-        <w:rPr>
-          <w:rFonts w:cs="Arial"/>
-          <w:b/>
-          <w:sz w:val="24"/>
-          <w:szCs w:val="24"/>
-        </w:rPr>
-      </w:pPr>
-    </w:p>
-    <w:p>
-      <w:pPr>
-        <w:rPr>
-          <w:rFonts w:cs="Arial"/>
-          <w:i/>
-          <w:sz w:val="24"/>
-          <w:szCs w:val="24"/>
-        </w:rPr>
-      </w:pPr>
-      <w:r>
-        <w:rPr>
-          <w:rFonts w:cs="Arial"/>
-          <w:b/>
-          <w:sz w:val="24"/>
-          <w:szCs w:val="24"/>
-        </w:rPr>
-        <w:t>The Tenant will be liable for the cost of repairs where the need for them is attributable to his or her fault or negligence, that of any person residing with him or her, or any guest of his or her</w:t>
-      </w:r>
-      <w:r>
-        <w:rPr>
-          <w:rFonts w:cs="Arial"/>
-          <w:b/>
-          <w:sz w:val="24"/>
-          <w:szCs w:val="24"/>
-        </w:rPr>
-        <w:t>s</w:t>
-      </w:r>
-      <w:r>
-        <w:rPr>
-          <w:rFonts w:cs="Arial"/>
-          <w:b/>
-          <w:sz w:val="24"/>
-          <w:szCs w:val="24"/>
-        </w:rPr>
-        <w:t>.</w:t>
-      </w:r>
-      <w:r>
-        <w:rPr>
-          <w:rFonts w:cs="Arial"/>
-          <w:i/>
-          <w:sz w:val="24"/>
-          <w:szCs w:val="24"/>
-        </w:rPr>
-        <w:t xml:space="preserve"> </w:t>
-      </w:r>
-    </w:p>
-    <w:p>
-      <w:pPr>
-        <w:rPr>
-          <w:rFonts w:cs="Arial"/>
-          <w:sz w:val="24"/>
-          <w:szCs w:val="24"/>
-        </w:rPr>
-      </w:pPr>
-    </w:p>
-    <w:p>
-      <w:pPr>
-        <w:pStyle w:val="Heading3"/>
-        <w:rPr>
-          <w:rFonts w:cs="Arial"/>
-          <w:b/>
-        </w:rPr>
-      </w:pPr>
-      <w:bookmarkStart w:id="26" w:name="_Toc190640"/>
-      <w:r>
-        <w:rPr>
-          <w:rFonts w:cs="Arial"/>
-          <w:b/>
-        </w:rPr>
-        <w:t>INFORMATION</w:t>
-      </w:r>
-      <w:bookmarkEnd w:id="26"/>
     </w:p>
     <w:p>
       <w:pPr>
@@ -18892,7 +18897,7 @@
           <w:b/>
         </w:rPr>
       </w:pPr>
-      <w:bookmarkStart w:id="27" w:name="_Toc190641"/>
+      <w:bookmarkStart w:id="26" w:name="_Toc190641"/>
       <w:r>
         <w:rPr>
           <w:rFonts w:cs="Arial"/>
@@ -18902,7 +18907,7 @@
         </w:rPr>
         <w:t>LEGIONELLA</w:t>
       </w:r>
-      <w:bookmarkEnd w:id="27"/>
+      <w:bookmarkEnd w:id="26"/>
     </w:p>
     <w:p>
       <w:pPr>
@@ -18965,7 +18970,7 @@
           <w:szCs w:val="28"/>
         </w:rPr>
       </w:pPr>
-      <w:bookmarkStart w:id="28" w:name="_Toc190642"/>
+      <w:bookmarkStart w:id="27" w:name="_Toc190642"/>
       <w:r>
         <w:rPr>
           <w:rFonts w:cs="Arial"/>
@@ -18993,7 +18998,7 @@
         </w:rPr>
         <w:t>INSPECTIONS AND VALUATIONS</w:t>
       </w:r>
-      <w:bookmarkEnd w:id="28"/>
+      <w:bookmarkEnd w:id="27"/>
     </w:p>
     <w:p>
       <w:pPr>
@@ -19178,7 +19183,7 @@
           <w:szCs w:val="28"/>
         </w:rPr>
       </w:pPr>
-      <w:bookmarkStart w:id="29" w:name="_Toc190643"/>
+      <w:bookmarkStart w:id="28" w:name="_Toc190643"/>
       <w:r>
         <w:rPr>
           <w:rFonts w:cs="Arial"/>
@@ -19188,7 +19193,7 @@
         </w:rPr>
         <w:t>RESPECT FOR OTHERS</w:t>
       </w:r>
-      <w:bookmarkEnd w:id="29"/>
+      <w:bookmarkEnd w:id="28"/>
       <w:r>
         <w:rPr>
           <w:rFonts w:cs="Arial"/>
@@ -19823,7 +19828,7 @@
           <w:szCs w:val="28"/>
         </w:rPr>
       </w:pPr>
-      <w:bookmarkStart w:id="30" w:name="_Toc190644"/>
+      <w:bookmarkStart w:id="29" w:name="_Toc190644"/>
       <w:r>
         <w:rPr>
           <w:rFonts w:cs="Arial"/>
@@ -19833,7 +19838,7 @@
         </w:rPr>
         <w:t>EQUALITY REQUIREMENTS:</w:t>
       </w:r>
-      <w:bookmarkEnd w:id="30"/>
+      <w:bookmarkEnd w:id="29"/>
     </w:p>
     <w:p>
       <w:pPr>
@@ -19901,7 +19906,7 @@
           <w:szCs w:val="28"/>
         </w:rPr>
       </w:pPr>
-      <w:bookmarkStart w:id="31" w:name="_Toc190645"/>
+      <w:bookmarkStart w:id="30" w:name="_Toc190645"/>
       <w:r>
         <w:rPr>
           <w:rFonts w:cs="Arial"/>
@@ -19911,7 +19916,7 @@
         </w:rPr>
         <w:t>DATA PROTECTION</w:t>
       </w:r>
-      <w:bookmarkEnd w:id="31"/>
+      <w:bookmarkEnd w:id="30"/>
       <w:r>
         <w:rPr>
           <w:rFonts w:cs="Arial"/>
@@ -20004,7 +20009,7 @@
           <w:szCs w:val="28"/>
         </w:rPr>
       </w:pPr>
-      <w:bookmarkStart w:id="32" w:name="_Toc190646"/>
+      <w:bookmarkStart w:id="31" w:name="_Toc190646"/>
       <w:r>
         <w:rPr>
           <w:rFonts w:cs="Arial"/>
@@ -20014,7 +20019,7 @@
         </w:rPr>
         <w:t>ENDING THE TENANCY</w:t>
       </w:r>
-      <w:bookmarkEnd w:id="32"/>
+      <w:bookmarkEnd w:id="31"/>
     </w:p>
     <w:p>
       <w:pPr>
@@ -20954,7 +20959,7 @@
           <w:szCs w:val="24"/>
         </w:rPr>
       </w:pPr>
-      <w:bookmarkStart w:id="33" w:name="_Ref429649247"/>
+      <w:bookmarkStart w:id="32" w:name="_Ref429649247"/>
       <w:r>
         <w:rPr>
           <w:rFonts w:ascii="Arial" w:hAnsi="Arial" w:cs="Arial"/>
@@ -20963,7 +20968,7 @@
         </w:rPr>
         <w:t xml:space="preserve">Schedule 3 sets out the 18 grounds under which a Landlord may seek eviction.  </w:t>
       </w:r>
-      <w:bookmarkEnd w:id="33"/>
+      <w:bookmarkEnd w:id="32"/>
     </w:p>
     <w:p>
       <w:pPr>
@@ -22014,871 +22019,11 @@
     </w:p>
     <w:p>
       <w:pPr>
-        <w:pStyle w:val="ListParagraph"/>
-        <w:numPr>
-          <w:ilvl w:val="0"/>
-          <w:numId w:val="11"/>
-        </w:numPr>
-        <w:tabs>
-          <w:tab w:val="left" w:pos="709"/>
-          <w:tab w:val="left" w:pos="1418"/>
-          <w:tab w:val="left" w:pos="2126"/>
-          <w:tab w:val="left" w:pos="2835"/>
-          <w:tab w:val="left" w:pos="3544"/>
-          <w:tab w:val="left" w:pos="4253"/>
-          <w:tab w:val="left" w:pos="4961"/>
-          <w:tab w:val="left" w:pos="5670"/>
-        </w:tabs>
-        <w:spacing w:afterLines="120" w:after="288"/>
-        <w:ind w:hanging="11"/>
-        <w:rPr>
-          <w:rFonts w:ascii="Arial" w:hAnsi="Arial" w:cs="Arial"/>
-          <w:b/>
-          <w:vanish/>
-          <w:lang w:val="en-GB" w:eastAsia="en-GB"/>
-        </w:rPr>
-      </w:pPr>
-    </w:p>
-    <w:p>
-      <w:pPr>
-        <w:pStyle w:val="ListParagraph"/>
-        <w:numPr>
-          <w:ilvl w:val="0"/>
-          <w:numId w:val="11"/>
-        </w:numPr>
-        <w:tabs>
-          <w:tab w:val="left" w:pos="709"/>
-          <w:tab w:val="left" w:pos="1418"/>
-          <w:tab w:val="left" w:pos="2126"/>
-          <w:tab w:val="left" w:pos="2835"/>
-          <w:tab w:val="left" w:pos="3544"/>
-          <w:tab w:val="left" w:pos="4253"/>
-          <w:tab w:val="left" w:pos="4961"/>
-          <w:tab w:val="left" w:pos="5670"/>
-        </w:tabs>
-        <w:spacing w:afterLines="120" w:after="288"/>
-        <w:ind w:hanging="11"/>
-        <w:rPr>
-          <w:rFonts w:ascii="Arial" w:hAnsi="Arial" w:cs="Arial"/>
-          <w:b/>
-          <w:vanish/>
-          <w:lang w:val="en-GB" w:eastAsia="en-GB"/>
-        </w:rPr>
-      </w:pPr>
-    </w:p>
-    <w:p>
-      <w:pPr>
-        <w:pStyle w:val="ListParagraph"/>
-        <w:numPr>
-          <w:ilvl w:val="0"/>
-          <w:numId w:val="11"/>
-        </w:numPr>
-        <w:tabs>
-          <w:tab w:val="left" w:pos="709"/>
-          <w:tab w:val="left" w:pos="1418"/>
-          <w:tab w:val="left" w:pos="2126"/>
-          <w:tab w:val="left" w:pos="2835"/>
-          <w:tab w:val="left" w:pos="3544"/>
-          <w:tab w:val="left" w:pos="4253"/>
-          <w:tab w:val="left" w:pos="4961"/>
-          <w:tab w:val="left" w:pos="5670"/>
-        </w:tabs>
-        <w:spacing w:afterLines="120" w:after="288"/>
-        <w:ind w:hanging="11"/>
-        <w:rPr>
-          <w:rFonts w:ascii="Arial" w:hAnsi="Arial" w:cs="Arial"/>
-          <w:b/>
-          <w:vanish/>
-          <w:lang w:val="en-GB" w:eastAsia="en-GB"/>
-        </w:rPr>
-      </w:pPr>
-    </w:p>
-    <w:p>
-      <w:pPr>
-        <w:pStyle w:val="ListParagraph"/>
-        <w:numPr>
-          <w:ilvl w:val="0"/>
-          <w:numId w:val="11"/>
-        </w:numPr>
-        <w:tabs>
-          <w:tab w:val="left" w:pos="709"/>
-          <w:tab w:val="left" w:pos="1418"/>
-          <w:tab w:val="left" w:pos="2126"/>
-          <w:tab w:val="left" w:pos="2835"/>
-          <w:tab w:val="left" w:pos="3544"/>
-          <w:tab w:val="left" w:pos="4253"/>
-          <w:tab w:val="left" w:pos="4961"/>
-          <w:tab w:val="left" w:pos="5670"/>
-        </w:tabs>
-        <w:spacing w:afterLines="120" w:after="288"/>
-        <w:ind w:hanging="11"/>
-        <w:rPr>
-          <w:rFonts w:ascii="Arial" w:hAnsi="Arial" w:cs="Arial"/>
-          <w:b/>
-          <w:vanish/>
-          <w:lang w:val="en-GB" w:eastAsia="en-GB"/>
-        </w:rPr>
-      </w:pPr>
-    </w:p>
-    <w:p>
-      <w:pPr>
-        <w:pStyle w:val="ListParagraph"/>
-        <w:numPr>
-          <w:ilvl w:val="0"/>
-          <w:numId w:val="11"/>
-        </w:numPr>
-        <w:tabs>
-          <w:tab w:val="left" w:pos="709"/>
-          <w:tab w:val="left" w:pos="1418"/>
-          <w:tab w:val="left" w:pos="2126"/>
-          <w:tab w:val="left" w:pos="2835"/>
-          <w:tab w:val="left" w:pos="3544"/>
-          <w:tab w:val="left" w:pos="4253"/>
-          <w:tab w:val="left" w:pos="4961"/>
-          <w:tab w:val="left" w:pos="5670"/>
-        </w:tabs>
-        <w:spacing w:afterLines="120" w:after="288"/>
-        <w:ind w:hanging="11"/>
-        <w:rPr>
-          <w:rFonts w:ascii="Arial" w:hAnsi="Arial" w:cs="Arial"/>
-          <w:b/>
-          <w:vanish/>
-          <w:lang w:val="en-GB" w:eastAsia="en-GB"/>
-        </w:rPr>
-      </w:pPr>
-    </w:p>
-    <w:p>
-      <w:pPr>
-        <w:pStyle w:val="ListParagraph"/>
-        <w:numPr>
-          <w:ilvl w:val="0"/>
-          <w:numId w:val="11"/>
-        </w:numPr>
-        <w:tabs>
-          <w:tab w:val="left" w:pos="709"/>
-          <w:tab w:val="left" w:pos="1418"/>
-          <w:tab w:val="left" w:pos="2126"/>
-          <w:tab w:val="left" w:pos="2835"/>
-          <w:tab w:val="left" w:pos="3544"/>
-          <w:tab w:val="left" w:pos="4253"/>
-          <w:tab w:val="left" w:pos="4961"/>
-          <w:tab w:val="left" w:pos="5670"/>
-        </w:tabs>
-        <w:spacing w:afterLines="120" w:after="288"/>
-        <w:ind w:hanging="11"/>
-        <w:rPr>
-          <w:rFonts w:ascii="Arial" w:hAnsi="Arial" w:cs="Arial"/>
-          <w:b/>
-          <w:vanish/>
-          <w:lang w:val="en-GB" w:eastAsia="en-GB"/>
-        </w:rPr>
-      </w:pPr>
-    </w:p>
-    <w:p>
-      <w:pPr>
-        <w:pStyle w:val="ListParagraph"/>
-        <w:numPr>
-          <w:ilvl w:val="0"/>
-          <w:numId w:val="11"/>
-        </w:numPr>
-        <w:tabs>
-          <w:tab w:val="left" w:pos="709"/>
-          <w:tab w:val="left" w:pos="1418"/>
-          <w:tab w:val="left" w:pos="2126"/>
-          <w:tab w:val="left" w:pos="2835"/>
-          <w:tab w:val="left" w:pos="3544"/>
-          <w:tab w:val="left" w:pos="4253"/>
-          <w:tab w:val="left" w:pos="4961"/>
-          <w:tab w:val="left" w:pos="5670"/>
-        </w:tabs>
-        <w:spacing w:afterLines="120" w:after="288"/>
-        <w:ind w:hanging="11"/>
-        <w:rPr>
-          <w:rFonts w:ascii="Arial" w:hAnsi="Arial" w:cs="Arial"/>
-          <w:b/>
-          <w:vanish/>
-          <w:lang w:val="en-GB" w:eastAsia="en-GB"/>
-        </w:rPr>
-      </w:pPr>
-    </w:p>
-    <w:p>
-      <w:pPr>
-        <w:pStyle w:val="ListParagraph"/>
-        <w:numPr>
-          <w:ilvl w:val="0"/>
-          <w:numId w:val="11"/>
-        </w:numPr>
-        <w:tabs>
-          <w:tab w:val="left" w:pos="709"/>
-          <w:tab w:val="left" w:pos="1418"/>
-          <w:tab w:val="left" w:pos="2126"/>
-          <w:tab w:val="left" w:pos="2835"/>
-          <w:tab w:val="left" w:pos="3544"/>
-          <w:tab w:val="left" w:pos="4253"/>
-          <w:tab w:val="left" w:pos="4961"/>
-          <w:tab w:val="left" w:pos="5670"/>
-        </w:tabs>
-        <w:spacing w:afterLines="120" w:after="288"/>
-        <w:ind w:hanging="11"/>
-        <w:rPr>
-          <w:rFonts w:ascii="Arial" w:hAnsi="Arial" w:cs="Arial"/>
-          <w:b/>
-          <w:vanish/>
-          <w:lang w:val="en-GB" w:eastAsia="en-GB"/>
-        </w:rPr>
-      </w:pPr>
-    </w:p>
-    <w:p>
-      <w:pPr>
-        <w:pStyle w:val="ListParagraph"/>
-        <w:numPr>
-          <w:ilvl w:val="0"/>
-          <w:numId w:val="11"/>
-        </w:numPr>
-        <w:tabs>
-          <w:tab w:val="left" w:pos="709"/>
-          <w:tab w:val="left" w:pos="1418"/>
-          <w:tab w:val="left" w:pos="2126"/>
-          <w:tab w:val="left" w:pos="2835"/>
-          <w:tab w:val="left" w:pos="3544"/>
-          <w:tab w:val="left" w:pos="4253"/>
-          <w:tab w:val="left" w:pos="4961"/>
-          <w:tab w:val="left" w:pos="5670"/>
-        </w:tabs>
-        <w:spacing w:afterLines="120" w:after="288"/>
-        <w:ind w:hanging="11"/>
-        <w:rPr>
-          <w:rFonts w:ascii="Arial" w:hAnsi="Arial" w:cs="Arial"/>
-          <w:b/>
-          <w:vanish/>
-          <w:lang w:val="en-GB" w:eastAsia="en-GB"/>
-        </w:rPr>
-      </w:pPr>
-    </w:p>
-    <w:p>
-      <w:pPr>
-        <w:pStyle w:val="ListParagraph"/>
-        <w:numPr>
-          <w:ilvl w:val="0"/>
-          <w:numId w:val="11"/>
-        </w:numPr>
-        <w:tabs>
-          <w:tab w:val="left" w:pos="709"/>
-          <w:tab w:val="left" w:pos="1418"/>
-          <w:tab w:val="left" w:pos="2126"/>
-          <w:tab w:val="left" w:pos="2835"/>
-          <w:tab w:val="left" w:pos="3544"/>
-          <w:tab w:val="left" w:pos="4253"/>
-          <w:tab w:val="left" w:pos="4961"/>
-          <w:tab w:val="left" w:pos="5670"/>
-        </w:tabs>
-        <w:spacing w:afterLines="120" w:after="288"/>
-        <w:ind w:hanging="11"/>
-        <w:rPr>
-          <w:rFonts w:ascii="Arial" w:hAnsi="Arial" w:cs="Arial"/>
-          <w:b/>
-          <w:vanish/>
-          <w:lang w:val="en-GB" w:eastAsia="en-GB"/>
-        </w:rPr>
-      </w:pPr>
-    </w:p>
-    <w:p>
-      <w:pPr>
-        <w:pStyle w:val="ListParagraph"/>
-        <w:numPr>
-          <w:ilvl w:val="0"/>
-          <w:numId w:val="11"/>
-        </w:numPr>
-        <w:tabs>
-          <w:tab w:val="left" w:pos="709"/>
-          <w:tab w:val="left" w:pos="1418"/>
-          <w:tab w:val="left" w:pos="2126"/>
-          <w:tab w:val="left" w:pos="2835"/>
-          <w:tab w:val="left" w:pos="3544"/>
-          <w:tab w:val="left" w:pos="4253"/>
-          <w:tab w:val="left" w:pos="4961"/>
-          <w:tab w:val="left" w:pos="5670"/>
-        </w:tabs>
-        <w:spacing w:afterLines="120" w:after="288"/>
-        <w:ind w:hanging="11"/>
-        <w:rPr>
-          <w:rFonts w:ascii="Arial" w:hAnsi="Arial" w:cs="Arial"/>
-          <w:b/>
-          <w:vanish/>
-          <w:lang w:val="en-GB" w:eastAsia="en-GB"/>
-        </w:rPr>
-      </w:pPr>
-    </w:p>
-    <w:p>
-      <w:pPr>
-        <w:pStyle w:val="ListParagraph"/>
-        <w:numPr>
-          <w:ilvl w:val="0"/>
-          <w:numId w:val="11"/>
-        </w:numPr>
-        <w:tabs>
-          <w:tab w:val="left" w:pos="709"/>
-          <w:tab w:val="left" w:pos="1418"/>
-          <w:tab w:val="left" w:pos="2126"/>
-          <w:tab w:val="left" w:pos="2835"/>
-          <w:tab w:val="left" w:pos="3544"/>
-          <w:tab w:val="left" w:pos="4253"/>
-          <w:tab w:val="left" w:pos="4961"/>
-          <w:tab w:val="left" w:pos="5670"/>
-        </w:tabs>
-        <w:spacing w:afterLines="120" w:after="288"/>
-        <w:ind w:hanging="11"/>
-        <w:rPr>
-          <w:rFonts w:ascii="Arial" w:hAnsi="Arial" w:cs="Arial"/>
-          <w:b/>
-          <w:vanish/>
-          <w:lang w:val="en-GB" w:eastAsia="en-GB"/>
-        </w:rPr>
-      </w:pPr>
-    </w:p>
-    <w:p>
-      <w:pPr>
-        <w:pStyle w:val="ListParagraph"/>
-        <w:numPr>
-          <w:ilvl w:val="0"/>
-          <w:numId w:val="11"/>
-        </w:numPr>
-        <w:tabs>
-          <w:tab w:val="left" w:pos="709"/>
-          <w:tab w:val="left" w:pos="1418"/>
-          <w:tab w:val="left" w:pos="2126"/>
-          <w:tab w:val="left" w:pos="2835"/>
-          <w:tab w:val="left" w:pos="3544"/>
-          <w:tab w:val="left" w:pos="4253"/>
-          <w:tab w:val="left" w:pos="4961"/>
-          <w:tab w:val="left" w:pos="5670"/>
-        </w:tabs>
-        <w:spacing w:afterLines="120" w:after="288"/>
-        <w:ind w:hanging="11"/>
-        <w:rPr>
-          <w:rFonts w:ascii="Arial" w:hAnsi="Arial" w:cs="Arial"/>
-          <w:b/>
-          <w:vanish/>
-          <w:lang w:val="en-GB" w:eastAsia="en-GB"/>
-        </w:rPr>
-      </w:pPr>
-    </w:p>
-    <w:p>
-      <w:pPr>
-        <w:pStyle w:val="ListParagraph"/>
-        <w:numPr>
-          <w:ilvl w:val="0"/>
-          <w:numId w:val="11"/>
-        </w:numPr>
-        <w:tabs>
-          <w:tab w:val="left" w:pos="709"/>
-          <w:tab w:val="left" w:pos="1418"/>
-          <w:tab w:val="left" w:pos="2126"/>
-          <w:tab w:val="left" w:pos="2835"/>
-          <w:tab w:val="left" w:pos="3544"/>
-          <w:tab w:val="left" w:pos="4253"/>
-          <w:tab w:val="left" w:pos="4961"/>
-          <w:tab w:val="left" w:pos="5670"/>
-        </w:tabs>
-        <w:spacing w:afterLines="120" w:after="288"/>
-        <w:ind w:hanging="11"/>
-        <w:rPr>
-          <w:rFonts w:ascii="Arial" w:hAnsi="Arial" w:cs="Arial"/>
-          <w:b/>
-          <w:vanish/>
-          <w:lang w:val="en-GB" w:eastAsia="en-GB"/>
-        </w:rPr>
-      </w:pPr>
-    </w:p>
-    <w:p>
-      <w:pPr>
-        <w:pStyle w:val="ListParagraph"/>
-        <w:numPr>
-          <w:ilvl w:val="0"/>
-          <w:numId w:val="11"/>
-        </w:numPr>
-        <w:tabs>
-          <w:tab w:val="left" w:pos="709"/>
-          <w:tab w:val="left" w:pos="1418"/>
-          <w:tab w:val="left" w:pos="2126"/>
-          <w:tab w:val="left" w:pos="2835"/>
-          <w:tab w:val="left" w:pos="3544"/>
-          <w:tab w:val="left" w:pos="4253"/>
-          <w:tab w:val="left" w:pos="4961"/>
-          <w:tab w:val="left" w:pos="5670"/>
-        </w:tabs>
-        <w:spacing w:afterLines="120" w:after="288"/>
-        <w:ind w:hanging="11"/>
-        <w:rPr>
-          <w:rFonts w:ascii="Arial" w:hAnsi="Arial" w:cs="Arial"/>
-          <w:b/>
-          <w:vanish/>
-          <w:lang w:val="en-GB" w:eastAsia="en-GB"/>
-        </w:rPr>
-      </w:pPr>
-    </w:p>
-    <w:p>
-      <w:pPr>
-        <w:pStyle w:val="BillADPara"/>
-        <w:numPr>
-          <w:ilvl w:val="0"/>
-          <w:numId w:val="0"/>
-        </w:numPr>
-        <w:spacing w:after="0"/>
-        <w:ind w:left="720"/>
-        <w:jc w:val="left"/>
-        <w:rPr>
-          <w:rFonts w:ascii="Arial" w:hAnsi="Arial" w:cs="Arial"/>
-          <w:b/>
-          <w:szCs w:val="24"/>
-        </w:rPr>
-      </w:pPr>
-    </w:p>
-    <w:p>
-      <w:pPr>
-        <w:pStyle w:val="ListParagraph"/>
-        <w:numPr>
-          <w:ilvl w:val="0"/>
-          <w:numId w:val="10"/>
-        </w:numPr>
-        <w:tabs>
-          <w:tab w:val="left" w:pos="709"/>
-          <w:tab w:val="left" w:pos="1418"/>
-          <w:tab w:val="left" w:pos="2126"/>
-          <w:tab w:val="left" w:pos="2835"/>
-          <w:tab w:val="left" w:pos="3544"/>
-          <w:tab w:val="left" w:pos="4253"/>
-          <w:tab w:val="left" w:pos="4961"/>
-          <w:tab w:val="left" w:pos="5670"/>
-        </w:tabs>
-        <w:spacing w:after="120"/>
-        <w:ind w:hanging="11"/>
-        <w:rPr>
-          <w:ins w:id="34" w:author="Author"/>
-          <w:rFonts w:ascii="Arial" w:hAnsi="Arial" w:cs="Arial"/>
-          <w:b/>
-          <w:vanish/>
-          <w:lang w:val="en-GB" w:eastAsia="en-GB"/>
-        </w:rPr>
-      </w:pPr>
-    </w:p>
-    <w:p>
-      <w:pPr>
-        <w:pStyle w:val="ListParagraph"/>
-        <w:numPr>
-          <w:ilvl w:val="0"/>
-          <w:numId w:val="10"/>
-        </w:numPr>
-        <w:tabs>
-          <w:tab w:val="left" w:pos="709"/>
-          <w:tab w:val="left" w:pos="1418"/>
-          <w:tab w:val="left" w:pos="2126"/>
-          <w:tab w:val="left" w:pos="2835"/>
-          <w:tab w:val="left" w:pos="3544"/>
-          <w:tab w:val="left" w:pos="4253"/>
-          <w:tab w:val="left" w:pos="4961"/>
-          <w:tab w:val="left" w:pos="5670"/>
-        </w:tabs>
-        <w:spacing w:after="120"/>
-        <w:ind w:hanging="11"/>
-        <w:rPr>
-          <w:ins w:id="35" w:author="Author"/>
-          <w:rFonts w:ascii="Arial" w:hAnsi="Arial" w:cs="Arial"/>
-          <w:b/>
-          <w:vanish/>
-          <w:lang w:val="en-GB" w:eastAsia="en-GB"/>
-        </w:rPr>
-      </w:pPr>
-    </w:p>
-    <w:p>
-      <w:pPr>
-        <w:pStyle w:val="ListParagraph"/>
-        <w:numPr>
-          <w:ilvl w:val="0"/>
-          <w:numId w:val="10"/>
-        </w:numPr>
-        <w:tabs>
-          <w:tab w:val="left" w:pos="709"/>
-          <w:tab w:val="left" w:pos="1418"/>
-          <w:tab w:val="left" w:pos="2126"/>
-          <w:tab w:val="left" w:pos="2835"/>
-          <w:tab w:val="left" w:pos="3544"/>
-          <w:tab w:val="left" w:pos="4253"/>
-          <w:tab w:val="left" w:pos="4961"/>
-          <w:tab w:val="left" w:pos="5670"/>
-        </w:tabs>
-        <w:spacing w:after="120"/>
-        <w:ind w:hanging="11"/>
-        <w:rPr>
-          <w:ins w:id="36" w:author="Author"/>
-          <w:rFonts w:ascii="Arial" w:hAnsi="Arial" w:cs="Arial"/>
-          <w:b/>
-          <w:vanish/>
-          <w:lang w:val="en-GB" w:eastAsia="en-GB"/>
-        </w:rPr>
-      </w:pPr>
-    </w:p>
-    <w:p>
-      <w:pPr>
-        <w:pStyle w:val="ListParagraph"/>
-        <w:numPr>
-          <w:ilvl w:val="0"/>
-          <w:numId w:val="10"/>
-        </w:numPr>
-        <w:tabs>
-          <w:tab w:val="left" w:pos="709"/>
-          <w:tab w:val="left" w:pos="1418"/>
-          <w:tab w:val="left" w:pos="2126"/>
-          <w:tab w:val="left" w:pos="2835"/>
-          <w:tab w:val="left" w:pos="3544"/>
-          <w:tab w:val="left" w:pos="4253"/>
-          <w:tab w:val="left" w:pos="4961"/>
-          <w:tab w:val="left" w:pos="5670"/>
-        </w:tabs>
-        <w:spacing w:after="120"/>
-        <w:ind w:hanging="11"/>
-        <w:rPr>
-          <w:ins w:id="37" w:author="Author"/>
-          <w:rFonts w:ascii="Arial" w:hAnsi="Arial" w:cs="Arial"/>
-          <w:b/>
-          <w:vanish/>
-          <w:lang w:val="en-GB" w:eastAsia="en-GB"/>
-        </w:rPr>
-      </w:pPr>
-    </w:p>
-    <w:p>
-      <w:pPr>
-        <w:pStyle w:val="ListParagraph"/>
-        <w:numPr>
-          <w:ilvl w:val="0"/>
-          <w:numId w:val="10"/>
-        </w:numPr>
-        <w:tabs>
-          <w:tab w:val="left" w:pos="709"/>
-          <w:tab w:val="left" w:pos="1418"/>
-          <w:tab w:val="left" w:pos="2126"/>
-          <w:tab w:val="left" w:pos="2835"/>
-          <w:tab w:val="left" w:pos="3544"/>
-          <w:tab w:val="left" w:pos="4253"/>
-          <w:tab w:val="left" w:pos="4961"/>
-          <w:tab w:val="left" w:pos="5670"/>
-        </w:tabs>
-        <w:spacing w:after="120"/>
-        <w:ind w:hanging="11"/>
-        <w:rPr>
-          <w:ins w:id="38" w:author="Author"/>
-          <w:rFonts w:ascii="Arial" w:hAnsi="Arial" w:cs="Arial"/>
-          <w:b/>
-          <w:vanish/>
-          <w:lang w:val="en-GB" w:eastAsia="en-GB"/>
-        </w:rPr>
-      </w:pPr>
-    </w:p>
-    <w:p>
-      <w:pPr>
-        <w:pStyle w:val="ListParagraph"/>
-        <w:numPr>
-          <w:ilvl w:val="0"/>
-          <w:numId w:val="10"/>
-        </w:numPr>
-        <w:tabs>
-          <w:tab w:val="left" w:pos="709"/>
-          <w:tab w:val="left" w:pos="1418"/>
-          <w:tab w:val="left" w:pos="2126"/>
-          <w:tab w:val="left" w:pos="2835"/>
-          <w:tab w:val="left" w:pos="3544"/>
-          <w:tab w:val="left" w:pos="4253"/>
-          <w:tab w:val="left" w:pos="4961"/>
-          <w:tab w:val="left" w:pos="5670"/>
-        </w:tabs>
-        <w:spacing w:after="120"/>
-        <w:ind w:hanging="11"/>
-        <w:rPr>
-          <w:ins w:id="39" w:author="Author"/>
-          <w:rFonts w:ascii="Arial" w:hAnsi="Arial" w:cs="Arial"/>
-          <w:b/>
-          <w:vanish/>
-          <w:lang w:val="en-GB" w:eastAsia="en-GB"/>
-        </w:rPr>
-      </w:pPr>
-    </w:p>
-    <w:p>
-      <w:pPr>
-        <w:pStyle w:val="ListParagraph"/>
-        <w:numPr>
-          <w:ilvl w:val="0"/>
-          <w:numId w:val="10"/>
-        </w:numPr>
-        <w:tabs>
-          <w:tab w:val="left" w:pos="709"/>
-          <w:tab w:val="left" w:pos="1418"/>
-          <w:tab w:val="left" w:pos="2126"/>
-          <w:tab w:val="left" w:pos="2835"/>
-          <w:tab w:val="left" w:pos="3544"/>
-          <w:tab w:val="left" w:pos="4253"/>
-          <w:tab w:val="left" w:pos="4961"/>
-          <w:tab w:val="left" w:pos="5670"/>
-        </w:tabs>
-        <w:spacing w:after="120"/>
-        <w:ind w:hanging="11"/>
-        <w:rPr>
-          <w:ins w:id="40" w:author="Author"/>
-          <w:rFonts w:ascii="Arial" w:hAnsi="Arial" w:cs="Arial"/>
-          <w:b/>
-          <w:vanish/>
-          <w:lang w:val="en-GB" w:eastAsia="en-GB"/>
-        </w:rPr>
-      </w:pPr>
-    </w:p>
-    <w:p>
-      <w:pPr>
-        <w:pStyle w:val="ListParagraph"/>
-        <w:numPr>
-          <w:ilvl w:val="0"/>
-          <w:numId w:val="10"/>
-        </w:numPr>
-        <w:tabs>
-          <w:tab w:val="left" w:pos="709"/>
-          <w:tab w:val="left" w:pos="1418"/>
-          <w:tab w:val="left" w:pos="2126"/>
-          <w:tab w:val="left" w:pos="2835"/>
-          <w:tab w:val="left" w:pos="3544"/>
-          <w:tab w:val="left" w:pos="4253"/>
-          <w:tab w:val="left" w:pos="4961"/>
-          <w:tab w:val="left" w:pos="5670"/>
-        </w:tabs>
-        <w:spacing w:after="120"/>
-        <w:ind w:hanging="11"/>
-        <w:rPr>
-          <w:ins w:id="41" w:author="Author"/>
-          <w:rFonts w:ascii="Arial" w:hAnsi="Arial" w:cs="Arial"/>
-          <w:b/>
-          <w:vanish/>
-          <w:lang w:val="en-GB" w:eastAsia="en-GB"/>
-        </w:rPr>
-      </w:pPr>
-    </w:p>
-    <w:p>
-      <w:pPr>
-        <w:pStyle w:val="ListParagraph"/>
-        <w:numPr>
-          <w:ilvl w:val="0"/>
-          <w:numId w:val="10"/>
-        </w:numPr>
-        <w:tabs>
-          <w:tab w:val="left" w:pos="709"/>
-          <w:tab w:val="left" w:pos="1418"/>
-          <w:tab w:val="left" w:pos="2126"/>
-          <w:tab w:val="left" w:pos="2835"/>
-          <w:tab w:val="left" w:pos="3544"/>
-          <w:tab w:val="left" w:pos="4253"/>
-          <w:tab w:val="left" w:pos="4961"/>
-          <w:tab w:val="left" w:pos="5670"/>
-        </w:tabs>
-        <w:spacing w:after="120"/>
-        <w:ind w:hanging="11"/>
-        <w:rPr>
-          <w:ins w:id="42" w:author="Author"/>
-          <w:rFonts w:ascii="Arial" w:hAnsi="Arial" w:cs="Arial"/>
-          <w:b/>
-          <w:vanish/>
-          <w:lang w:val="en-GB" w:eastAsia="en-GB"/>
-        </w:rPr>
-      </w:pPr>
-    </w:p>
-    <w:p>
-      <w:pPr>
-        <w:pStyle w:val="ListParagraph"/>
-        <w:numPr>
-          <w:ilvl w:val="0"/>
-          <w:numId w:val="10"/>
-        </w:numPr>
-        <w:tabs>
-          <w:tab w:val="left" w:pos="709"/>
-          <w:tab w:val="left" w:pos="1418"/>
-          <w:tab w:val="left" w:pos="2126"/>
-          <w:tab w:val="left" w:pos="2835"/>
-          <w:tab w:val="left" w:pos="3544"/>
-          <w:tab w:val="left" w:pos="4253"/>
-          <w:tab w:val="left" w:pos="4961"/>
-          <w:tab w:val="left" w:pos="5670"/>
-        </w:tabs>
-        <w:spacing w:after="120"/>
-        <w:ind w:hanging="11"/>
-        <w:rPr>
-          <w:ins w:id="43" w:author="Author"/>
-          <w:rFonts w:ascii="Arial" w:hAnsi="Arial" w:cs="Arial"/>
-          <w:b/>
-          <w:vanish/>
-          <w:lang w:val="en-GB" w:eastAsia="en-GB"/>
-        </w:rPr>
-      </w:pPr>
-    </w:p>
-    <w:p>
-      <w:pPr>
-        <w:pStyle w:val="ListParagraph"/>
-        <w:numPr>
-          <w:ilvl w:val="0"/>
-          <w:numId w:val="10"/>
-        </w:numPr>
-        <w:tabs>
-          <w:tab w:val="left" w:pos="709"/>
-          <w:tab w:val="left" w:pos="1418"/>
-          <w:tab w:val="left" w:pos="2126"/>
-          <w:tab w:val="left" w:pos="2835"/>
-          <w:tab w:val="left" w:pos="3544"/>
-          <w:tab w:val="left" w:pos="4253"/>
-          <w:tab w:val="left" w:pos="4961"/>
-          <w:tab w:val="left" w:pos="5670"/>
-        </w:tabs>
-        <w:spacing w:after="120"/>
-        <w:ind w:hanging="11"/>
-        <w:rPr>
-          <w:ins w:id="44" w:author="Author"/>
-          <w:rFonts w:ascii="Arial" w:hAnsi="Arial" w:cs="Arial"/>
-          <w:b/>
-          <w:vanish/>
-          <w:lang w:val="en-GB" w:eastAsia="en-GB"/>
-        </w:rPr>
-      </w:pPr>
-    </w:p>
-    <w:p>
-      <w:pPr>
-        <w:pStyle w:val="ListParagraph"/>
-        <w:numPr>
-          <w:ilvl w:val="0"/>
-          <w:numId w:val="10"/>
-        </w:numPr>
-        <w:tabs>
-          <w:tab w:val="left" w:pos="709"/>
-          <w:tab w:val="left" w:pos="1418"/>
-          <w:tab w:val="left" w:pos="2126"/>
-          <w:tab w:val="left" w:pos="2835"/>
-          <w:tab w:val="left" w:pos="3544"/>
-          <w:tab w:val="left" w:pos="4253"/>
-          <w:tab w:val="left" w:pos="4961"/>
-          <w:tab w:val="left" w:pos="5670"/>
-        </w:tabs>
-        <w:spacing w:after="120"/>
-        <w:ind w:hanging="11"/>
-        <w:rPr>
-          <w:ins w:id="45" w:author="Author"/>
-          <w:rFonts w:ascii="Arial" w:hAnsi="Arial" w:cs="Arial"/>
-          <w:b/>
-          <w:vanish/>
-          <w:lang w:val="en-GB" w:eastAsia="en-GB"/>
-        </w:rPr>
-      </w:pPr>
-    </w:p>
-    <w:p>
-      <w:pPr>
-        <w:pStyle w:val="ListParagraph"/>
-        <w:numPr>
-          <w:ilvl w:val="0"/>
-          <w:numId w:val="10"/>
-        </w:numPr>
-        <w:tabs>
-          <w:tab w:val="left" w:pos="709"/>
-          <w:tab w:val="left" w:pos="1418"/>
-          <w:tab w:val="left" w:pos="2126"/>
-          <w:tab w:val="left" w:pos="2835"/>
-          <w:tab w:val="left" w:pos="3544"/>
-          <w:tab w:val="left" w:pos="4253"/>
-          <w:tab w:val="left" w:pos="4961"/>
-          <w:tab w:val="left" w:pos="5670"/>
-        </w:tabs>
-        <w:spacing w:after="120"/>
-        <w:ind w:hanging="11"/>
-        <w:rPr>
-          <w:ins w:id="46" w:author="Author"/>
-          <w:rFonts w:ascii="Arial" w:hAnsi="Arial" w:cs="Arial"/>
-          <w:b/>
-          <w:vanish/>
-          <w:lang w:val="en-GB" w:eastAsia="en-GB"/>
-        </w:rPr>
-      </w:pPr>
-    </w:p>
-    <w:p>
-      <w:pPr>
-        <w:pStyle w:val="ListParagraph"/>
-        <w:numPr>
-          <w:ilvl w:val="0"/>
-          <w:numId w:val="10"/>
-        </w:numPr>
-        <w:tabs>
-          <w:tab w:val="left" w:pos="709"/>
-          <w:tab w:val="left" w:pos="1418"/>
-          <w:tab w:val="left" w:pos="2126"/>
-          <w:tab w:val="left" w:pos="2835"/>
-          <w:tab w:val="left" w:pos="3544"/>
-          <w:tab w:val="left" w:pos="4253"/>
-          <w:tab w:val="left" w:pos="4961"/>
-          <w:tab w:val="left" w:pos="5670"/>
-        </w:tabs>
-        <w:spacing w:after="120"/>
-        <w:ind w:hanging="11"/>
-        <w:rPr>
-          <w:ins w:id="47" w:author="Author"/>
-          <w:rFonts w:ascii="Arial" w:hAnsi="Arial" w:cs="Arial"/>
-          <w:b/>
-          <w:vanish/>
-          <w:lang w:val="en-GB" w:eastAsia="en-GB"/>
-        </w:rPr>
-      </w:pPr>
-    </w:p>
-    <w:p>
-      <w:pPr>
-        <w:pStyle w:val="ListParagraph"/>
-        <w:numPr>
-          <w:ilvl w:val="0"/>
-          <w:numId w:val="10"/>
-        </w:numPr>
-        <w:tabs>
-          <w:tab w:val="left" w:pos="709"/>
-          <w:tab w:val="left" w:pos="1418"/>
-          <w:tab w:val="left" w:pos="2126"/>
-          <w:tab w:val="left" w:pos="2835"/>
-          <w:tab w:val="left" w:pos="3544"/>
-          <w:tab w:val="left" w:pos="4253"/>
-          <w:tab w:val="left" w:pos="4961"/>
-          <w:tab w:val="left" w:pos="5670"/>
-        </w:tabs>
-        <w:spacing w:after="120"/>
-        <w:ind w:hanging="11"/>
-        <w:rPr>
-          <w:ins w:id="48" w:author="Author"/>
-          <w:rFonts w:ascii="Arial" w:hAnsi="Arial" w:cs="Arial"/>
-          <w:b/>
-          <w:vanish/>
-          <w:lang w:val="en-GB" w:eastAsia="en-GB"/>
-        </w:rPr>
-      </w:pPr>
-    </w:p>
-    <w:p>
-      <w:pPr>
-        <w:pStyle w:val="ListParagraph"/>
-        <w:numPr>
-          <w:ilvl w:val="0"/>
-          <w:numId w:val="10"/>
-        </w:numPr>
-        <w:tabs>
-          <w:tab w:val="left" w:pos="709"/>
-          <w:tab w:val="left" w:pos="1418"/>
-          <w:tab w:val="left" w:pos="2126"/>
-          <w:tab w:val="left" w:pos="2835"/>
-          <w:tab w:val="left" w:pos="3544"/>
-          <w:tab w:val="left" w:pos="4253"/>
-          <w:tab w:val="left" w:pos="4961"/>
-          <w:tab w:val="left" w:pos="5670"/>
-        </w:tabs>
-        <w:spacing w:after="120"/>
-        <w:ind w:hanging="11"/>
-        <w:rPr>
-          <w:ins w:id="49" w:author="Author"/>
-          <w:rFonts w:ascii="Arial" w:hAnsi="Arial" w:cs="Arial"/>
-          <w:b/>
-          <w:vanish/>
-          <w:lang w:val="en-GB" w:eastAsia="en-GB"/>
+        <w:rPr>
+          <w:rFonts w:cs="Arial"/>
+          <w:b/>
+          <w:sz w:val="24"/>
+          <w:szCs w:val="24"/>
         </w:rPr>
       </w:pPr>
     </w:p>
@@ -23052,7 +22197,7 @@
           <w:szCs w:val="28"/>
         </w:rPr>
       </w:pPr>
-      <w:bookmarkStart w:id="50" w:name="_Toc190647"/>
+      <w:bookmarkStart w:id="33" w:name="_Toc190647"/>
       <w:r>
         <w:rPr>
           <w:rFonts w:cs="Arial"/>
@@ -23061,7 +22206,7 @@
         </w:rPr>
         <w:t>CONTENTS AND CONDITION</w:t>
       </w:r>
-      <w:bookmarkEnd w:id="50"/>
+      <w:bookmarkEnd w:id="33"/>
       <w:r>
         <w:rPr>
           <w:rFonts w:cs="Arial"/>
@@ -23182,7 +22327,7 @@
           <w:szCs w:val="28"/>
         </w:rPr>
       </w:pPr>
-      <w:bookmarkStart w:id="51" w:name="_Toc190648"/>
+      <w:bookmarkStart w:id="34" w:name="_Toc190648"/>
       <w:r>
         <w:rPr>
           <w:rFonts w:cs="Arial"/>
@@ -23191,7 +22336,7 @@
         </w:rPr>
         <w:t>LOCAL AUTHORITY TAXES/CHARGES</w:t>
       </w:r>
-      <w:bookmarkEnd w:id="51"/>
+      <w:bookmarkEnd w:id="34"/>
       <w:r>
         <w:rPr>
           <w:rFonts w:cs="Arial"/>
@@ -23307,7 +22452,7 @@
           <w:szCs w:val="28"/>
         </w:rPr>
       </w:pPr>
-      <w:bookmarkStart w:id="52" w:name="_Toc190649"/>
+      <w:bookmarkStart w:id="35" w:name="_Toc190649"/>
       <w:r>
         <w:rPr>
           <w:rFonts w:cs="Arial"/>
@@ -23316,7 +22461,7 @@
         </w:rPr>
         <w:t>UTILITIES</w:t>
       </w:r>
-      <w:bookmarkEnd w:id="52"/>
+      <w:bookmarkEnd w:id="35"/>
       <w:r>
         <w:rPr>
           <w:rFonts w:cs="Arial"/>
@@ -23439,7 +22584,7 @@
           <w:szCs w:val="28"/>
         </w:rPr>
       </w:pPr>
-      <w:bookmarkStart w:id="53" w:name="_Toc190650"/>
+      <w:bookmarkStart w:id="36" w:name="_Toc190650"/>
       <w:r>
         <w:rPr>
           <w:rFonts w:cs="Arial"/>
@@ -23448,7 +22593,7 @@
         </w:rPr>
         <w:t>ALTERATIONS</w:t>
       </w:r>
-      <w:bookmarkEnd w:id="53"/>
+      <w:bookmarkEnd w:id="36"/>
       <w:r>
         <w:rPr>
           <w:rFonts w:cs="Arial"/>
@@ -23915,7 +23060,7 @@
           <w:szCs w:val="28"/>
         </w:rPr>
       </w:pPr>
-      <w:bookmarkStart w:id="54" w:name="_Toc190651"/>
+      <w:bookmarkStart w:id="37" w:name="_Toc190651"/>
       <w:r>
         <w:rPr>
           <w:rFonts w:cs="Arial"/>
@@ -23924,7 +23069,7 @@
         </w:rPr>
         <w:t>COMMON PARTS</w:t>
       </w:r>
-      <w:bookmarkEnd w:id="54"/>
+      <w:bookmarkEnd w:id="37"/>
     </w:p>
     <w:p>
       <w:pPr>
@@ -24037,7 +23182,7 @@
           <w:szCs w:val="28"/>
         </w:rPr>
       </w:pPr>
-      <w:bookmarkStart w:id="55" w:name="_Toc190652"/>
+      <w:bookmarkStart w:id="38" w:name="_Toc190652"/>
       <w:r>
         <w:rPr>
           <w:rFonts w:cs="Arial"/>
@@ -24046,7 +23191,7 @@
         </w:rPr>
         <w:t>PRIVATE GARDEN</w:t>
       </w:r>
-      <w:bookmarkEnd w:id="55"/>
+      <w:bookmarkEnd w:id="38"/>
     </w:p>
     <w:p>
       <w:pPr>
@@ -24159,7 +23304,7 @@
           <w:szCs w:val="28"/>
         </w:rPr>
       </w:pPr>
-      <w:bookmarkStart w:id="56" w:name="_Toc190653"/>
+      <w:bookmarkStart w:id="39" w:name="_Toc190653"/>
       <w:r>
         <w:rPr>
           <w:rFonts w:cs="Arial"/>
@@ -24168,7 +23313,7 @@
         </w:rPr>
         <w:t>ROOF</w:t>
       </w:r>
-      <w:bookmarkEnd w:id="56"/>
+      <w:bookmarkEnd w:id="39"/>
     </w:p>
     <w:p>
       <w:pPr>
@@ -24281,7 +23426,7 @@
           <w:szCs w:val="28"/>
         </w:rPr>
       </w:pPr>
-      <w:bookmarkStart w:id="57" w:name="_Toc190654"/>
+      <w:bookmarkStart w:id="40" w:name="_Toc190654"/>
       <w:r>
         <w:rPr>
           <w:rFonts w:cs="Arial"/>
@@ -24298,7 +23443,7 @@
         </w:rPr>
         <w:t>G</w:t>
       </w:r>
-      <w:bookmarkEnd w:id="57"/>
+      <w:bookmarkEnd w:id="40"/>
     </w:p>
     <w:p>
       <w:pPr>
@@ -24414,7 +23559,7 @@
           <w:szCs w:val="28"/>
         </w:rPr>
       </w:pPr>
-      <w:bookmarkStart w:id="58" w:name="_Toc190655"/>
+      <w:bookmarkStart w:id="41" w:name="_Toc190655"/>
       <w:r>
         <w:rPr>
           <w:rFonts w:cs="Arial"/>
@@ -24423,7 +23568,7 @@
         </w:rPr>
         <w:t>STORAGE</w:t>
       </w:r>
-      <w:bookmarkEnd w:id="58"/>
+      <w:bookmarkEnd w:id="41"/>
     </w:p>
     <w:p>
       <w:pPr>
@@ -24538,7 +23683,7 @@
           <w:szCs w:val="28"/>
         </w:rPr>
       </w:pPr>
-      <w:bookmarkStart w:id="59" w:name="_Toc190656"/>
+      <w:bookmarkStart w:id="42" w:name="_Toc190656"/>
       <w:r>
         <w:rPr>
           <w:rFonts w:cs="Arial"/>
@@ -24556,7 +23701,7 @@
         </w:rPr>
         <w:t xml:space="preserve"> including liquid petroleum gas</w:t>
       </w:r>
-      <w:bookmarkEnd w:id="59"/>
+      <w:bookmarkEnd w:id="42"/>
     </w:p>
     <w:p>
       <w:pPr>
@@ -24664,7 +23809,7 @@
           <w:szCs w:val="28"/>
         </w:rPr>
       </w:pPr>
-      <w:bookmarkStart w:id="60" w:name="_Toc190657"/>
+      <w:bookmarkStart w:id="43" w:name="_Toc190657"/>
       <w:r>
         <w:rPr>
           <w:rFonts w:cs="Arial"/>
@@ -24673,7 +23818,7 @@
         </w:rPr>
         <w:t>PETS</w:t>
       </w:r>
-      <w:bookmarkEnd w:id="60"/>
+      <w:bookmarkEnd w:id="43"/>
       <w:r>
         <w:rPr>
           <w:rFonts w:cs="Arial"/>
@@ -24796,7 +23941,7 @@
           <w:szCs w:val="28"/>
         </w:rPr>
       </w:pPr>
-      <w:bookmarkStart w:id="61" w:name="_Toc190658"/>
+      <w:bookmarkStart w:id="44" w:name="_Toc190658"/>
       <w:r>
         <w:rPr>
           <w:rFonts w:cs="Arial"/>
@@ -24805,7 +23950,7 @@
         </w:rPr>
         <w:t>SMOKING</w:t>
       </w:r>
-      <w:bookmarkEnd w:id="61"/>
+      <w:bookmarkEnd w:id="44"/>
     </w:p>
     <w:p>
       <w:pPr>
@@ -24898,7 +24043,7 @@
           <w:szCs w:val="28"/>
         </w:rPr>
       </w:pPr>
-      <w:bookmarkStart w:id="62" w:name="_Toc190659"/>
+      <w:bookmarkStart w:id="45" w:name="_Toc190659"/>
       <w:r>
         <w:rPr>
           <w:rFonts w:cs="Arial"/>
@@ -24907,7 +24052,7 @@
         </w:rPr>
         <w:t>ADDITIONAL TENANCY TERMS</w:t>
       </w:r>
-      <w:bookmarkEnd w:id="62"/>
+      <w:bookmarkEnd w:id="45"/>
     </w:p>
     <w:p>
       <w:pPr>
@@ -25016,7 +24161,7 @@
           <w:szCs w:val="28"/>
         </w:rPr>
       </w:pPr>
-      <w:bookmarkStart w:id="63" w:name="_Toc190660"/>
+      <w:bookmarkStart w:id="46" w:name="_Toc190660"/>
       <w:r>
         <w:rPr>
           <w:rFonts w:cs="Arial"/>
@@ -25025,7 +24170,7 @@
         </w:rPr>
         <w:t>THE GUARANTOR</w:t>
       </w:r>
-      <w:bookmarkEnd w:id="63"/>
+      <w:bookmarkEnd w:id="46"/>
     </w:p>
     <w:p>
       <w:pPr>
@@ -25279,7 +24424,7 @@
           <w:szCs w:val="28"/>
         </w:rPr>
       </w:pPr>
-      <w:bookmarkStart w:id="64" w:name="_Toc190661"/>
+      <w:bookmarkStart w:id="47" w:name="_Toc190661"/>
       <w:r>
         <w:rPr>
           <w:rFonts w:cs="Arial"/>
@@ -25288,7 +24433,7 @@
         </w:rPr>
         <w:t>DECLARATIONS</w:t>
       </w:r>
-      <w:bookmarkEnd w:id="64"/>
+      <w:bookmarkEnd w:id="47"/>
     </w:p>
     <w:p>
       <w:pPr>
@@ -25668,8 +24813,8 @@
           <w:szCs w:val="24"/>
         </w:rPr>
       </w:pPr>
-      <w:bookmarkStart w:id="65" w:name="_Toc495589975"/>
-      <w:bookmarkStart w:id="66" w:name="_Toc495593660"/>
+      <w:bookmarkStart w:id="48" w:name="_Toc495589975"/>
+      <w:bookmarkStart w:id="49" w:name="_Toc495593660"/>
       <w:r>
         <w:rPr>
           <w:rFonts w:cs="Arial"/>
@@ -25687,8 +24832,8 @@
         <w:lastRenderedPageBreak/>
         <w:t>their names into the electronic document and sending it by email if all parties agree to this. A physical copy can be signed instead if this is preferred.</w:t>
       </w:r>
-      <w:bookmarkEnd w:id="65"/>
-      <w:bookmarkEnd w:id="66"/>
+      <w:bookmarkEnd w:id="48"/>
+      <w:bookmarkEnd w:id="49"/>
       <w:r>
         <w:rPr>
           <w:rFonts w:cs="Arial"/>
@@ -25852,14 +24997,12 @@
     <w:p>
       <w:pPr>
         <w:rPr>
-          <w:rFonts w:cs="Arial"/>
-          <w:sz w:val="24"/>
-          <w:szCs w:val="24"/>
-        </w:rPr>
-      </w:pPr>
-      <w:r>
-        <w:rPr>
-          <w:rFonts w:cs="Arial"/>
+          <w:sz w:val="24"/>
+          <w:szCs w:val="24"/>
+        </w:rPr>
+      </w:pPr>
+      <w:r>
+        <w:rPr>
           <w:sz w:val="24"/>
           <w:szCs w:val="24"/>
         </w:rPr>
@@ -25869,75 +25012,208 @@
     <w:p>
       <w:pPr>
         <w:rPr>
-          <w:rFonts w:cs="Arial"/>
-          <w:sz w:val="24"/>
-          <w:szCs w:val="24"/>
-        </w:rPr>
-      </w:pPr>
-    </w:p>
-    <w:p>
-      <w:pPr>
-        <w:rPr>
-          <w:rFonts w:cs="Arial"/>
-          <w:sz w:val="24"/>
-          <w:szCs w:val="24"/>
-        </w:rPr>
-      </w:pPr>
-      <w:r>
-        <w:rPr>
-          <w:rFonts w:cs="Arial"/>
-          <w:sz w:val="24"/>
-          <w:szCs w:val="24"/>
-        </w:rPr>
-        <w:t xml:space="preserve">It’s the law that your landlord must give you a written tenancy agreement.   The Scottish Government has produced a model tenancy agreement, which landlords can use for a private residential tenancy. This is called the ‘Model Private Residential Tenancy Agreement’.   Landlords do not have to use this tenancy agreement if they do not want to.   They can use a different tenancy agreement as long as it sets out all of the statutory terms. </w:t>
-      </w:r>
-    </w:p>
-    <w:p>
-      <w:pPr>
-        <w:rPr>
-          <w:rFonts w:cs="Arial"/>
-          <w:sz w:val="24"/>
-          <w:szCs w:val="24"/>
-        </w:rPr>
-      </w:pPr>
-    </w:p>
-    <w:p>
-      <w:pPr>
-        <w:rPr>
-          <w:rFonts w:cs="Arial"/>
-          <w:sz w:val="24"/>
-          <w:szCs w:val="24"/>
-        </w:rPr>
-      </w:pPr>
-      <w:r>
-        <w:rPr>
-          <w:rFonts w:cs="Arial"/>
-          <w:sz w:val="24"/>
-          <w:szCs w:val="24"/>
-        </w:rPr>
-        <w:t xml:space="preserve">Your landlord is also required to give you a copy of these Notes as your landlord has used the Model Private Residential Tenancy Agreement.   These Notes explain all of the different parts of your tenancy agreement.    Each part of the Model Private Residential Tenancy Agreement is numbered, and you will be able to look for the same numbers in these Notes to find information about each part. </w:t>
-      </w:r>
-    </w:p>
-    <w:p>
-      <w:pPr>
-        <w:rPr>
-          <w:rFonts w:cs="Arial"/>
-          <w:sz w:val="24"/>
-          <w:szCs w:val="24"/>
-        </w:rPr>
-      </w:pPr>
-    </w:p>
-    <w:p>
-      <w:pPr>
-        <w:rPr>
-          <w:rFonts w:cs="Arial"/>
-          <w:sz w:val="24"/>
-          <w:szCs w:val="24"/>
-        </w:rPr>
-      </w:pPr>
-      <w:r>
-        <w:rPr>
-          <w:rFonts w:cs="Arial"/>
+          <w:sz w:val="24"/>
+          <w:szCs w:val="24"/>
+        </w:rPr>
+      </w:pPr>
+    </w:p>
+    <w:p>
+      <w:pPr>
+        <w:rPr>
+          <w:sz w:val="24"/>
+          <w:szCs w:val="24"/>
+        </w:rPr>
+      </w:pPr>
+      <w:r>
+        <w:rPr>
+          <w:sz w:val="24"/>
+          <w:szCs w:val="24"/>
+        </w:rPr>
+        <w:t xml:space="preserve">It’s the law that your landlord must give you </w:t>
+      </w:r>
+      <w:r>
+        <w:rPr>
+          <w:sz w:val="24"/>
+          <w:szCs w:val="24"/>
+        </w:rPr>
+        <w:t xml:space="preserve">all the </w:t>
+      </w:r>
+      <w:r>
+        <w:rPr>
+          <w:sz w:val="24"/>
+          <w:szCs w:val="24"/>
+        </w:rPr>
+        <w:t xml:space="preserve">written </w:t>
+      </w:r>
+      <w:r>
+        <w:rPr>
+          <w:sz w:val="24"/>
+          <w:szCs w:val="24"/>
+        </w:rPr>
+        <w:t xml:space="preserve">terms of your </w:t>
+      </w:r>
+      <w:r>
+        <w:rPr>
+          <w:sz w:val="24"/>
+          <w:szCs w:val="24"/>
+        </w:rPr>
+        <w:t xml:space="preserve">tenancy.   The Scottish Government has produced a model tenancy agreement, which landlords can use </w:t>
+      </w:r>
+      <w:r>
+        <w:rPr>
+          <w:sz w:val="24"/>
+          <w:szCs w:val="24"/>
+        </w:rPr>
+        <w:t>to do this</w:t>
+      </w:r>
+      <w:r>
+        <w:rPr>
+          <w:sz w:val="24"/>
+          <w:szCs w:val="24"/>
+        </w:rPr>
+        <w:t xml:space="preserve">. </w:t>
+      </w:r>
+      <w:r>
+        <w:rPr>
+          <w:sz w:val="24"/>
+          <w:szCs w:val="24"/>
+        </w:rPr>
+        <w:t xml:space="preserve">It </w:t>
+      </w:r>
+      <w:r>
+        <w:rPr>
+          <w:sz w:val="24"/>
+          <w:szCs w:val="24"/>
+        </w:rPr>
+        <w:t xml:space="preserve">is called the ‘Model Private Residential Tenancy Agreement’.   </w:t>
+      </w:r>
+      <w:r>
+        <w:rPr>
+          <w:sz w:val="24"/>
+          <w:szCs w:val="24"/>
+        </w:rPr>
+        <w:t>Your L</w:t>
+      </w:r>
+      <w:r>
+        <w:rPr>
+          <w:sz w:val="24"/>
+          <w:szCs w:val="24"/>
+        </w:rPr>
+        <w:t>andlord</w:t>
+      </w:r>
+      <w:r>
+        <w:rPr>
+          <w:sz w:val="24"/>
+          <w:szCs w:val="24"/>
+        </w:rPr>
+        <w:t xml:space="preserve"> has used this model </w:t>
+      </w:r>
+      <w:proofErr w:type="gramStart"/>
+      <w:r>
+        <w:rPr>
+          <w:sz w:val="24"/>
+          <w:szCs w:val="24"/>
+        </w:rPr>
+        <w:t>agreement</w:t>
+      </w:r>
+      <w:proofErr w:type="gramEnd"/>
+      <w:r>
+        <w:rPr>
+          <w:sz w:val="24"/>
+          <w:szCs w:val="24"/>
+        </w:rPr>
+        <w:t xml:space="preserve"> so they must </w:t>
+      </w:r>
+      <w:r>
+        <w:rPr>
+          <w:sz w:val="24"/>
+          <w:szCs w:val="24"/>
+        </w:rPr>
+        <w:t xml:space="preserve">also </w:t>
+      </w:r>
+      <w:r>
+        <w:rPr>
+          <w:sz w:val="24"/>
+          <w:szCs w:val="24"/>
+        </w:rPr>
+        <w:t xml:space="preserve">give you a </w:t>
+      </w:r>
+      <w:r>
+        <w:rPr>
+          <w:sz w:val="24"/>
+          <w:szCs w:val="24"/>
+        </w:rPr>
+        <w:t>copy of these Notes</w:t>
+      </w:r>
+      <w:r>
+        <w:rPr>
+          <w:sz w:val="24"/>
+          <w:szCs w:val="24"/>
+        </w:rPr>
+        <w:t xml:space="preserve">. </w:t>
+      </w:r>
+      <w:r>
+        <w:rPr>
+          <w:sz w:val="24"/>
+          <w:szCs w:val="24"/>
+        </w:rPr>
+        <w:t xml:space="preserve">  </w:t>
+      </w:r>
+    </w:p>
+    <w:p>
+      <w:pPr>
+        <w:rPr>
+          <w:sz w:val="24"/>
+          <w:szCs w:val="24"/>
+        </w:rPr>
+      </w:pPr>
+    </w:p>
+    <w:p>
+      <w:pPr>
+        <w:rPr>
+          <w:sz w:val="24"/>
+          <w:szCs w:val="24"/>
+        </w:rPr>
+      </w:pPr>
+      <w:r>
+        <w:rPr>
+          <w:sz w:val="24"/>
+          <w:szCs w:val="24"/>
+        </w:rPr>
+        <w:t xml:space="preserve">These Notes explain all of the different parts of your tenancy agreement.    Each part of </w:t>
+      </w:r>
+      <w:r>
+        <w:rPr>
+          <w:sz w:val="24"/>
+          <w:szCs w:val="24"/>
+        </w:rPr>
+        <w:t>your a</w:t>
+      </w:r>
+      <w:r>
+        <w:rPr>
+          <w:sz w:val="24"/>
+          <w:szCs w:val="24"/>
+        </w:rPr>
+        <w:t xml:space="preserve">greement is numbered, and you will be able to look for the same numbers in these Notes to find information about each part. </w:t>
+      </w:r>
+    </w:p>
+    <w:p>
+      <w:pPr>
+        <w:rPr>
+          <w:sz w:val="24"/>
+          <w:szCs w:val="24"/>
+        </w:rPr>
+      </w:pPr>
+    </w:p>
+    <w:p>
+      <w:pPr>
+        <w:rPr>
+          <w:sz w:val="24"/>
+          <w:szCs w:val="24"/>
+        </w:rPr>
+      </w:pPr>
+      <w:r>
+        <w:rPr>
           <w:sz w:val="24"/>
           <w:szCs w:val="24"/>
         </w:rPr>
@@ -25945,7 +25221,6 @@
       </w:r>
       <w:r>
         <w:rPr>
-          <w:rFonts w:cs="Arial"/>
           <w:b/>
           <w:sz w:val="24"/>
           <w:szCs w:val="24"/>
@@ -25954,16 +25229,42 @@
       </w:r>
       <w:r>
         <w:rPr>
-          <w:rFonts w:cs="Arial"/>
-          <w:sz w:val="24"/>
-          <w:szCs w:val="24"/>
-        </w:rPr>
-        <w:t xml:space="preserve"> on your Model Tenancy Agreement are things that laws say that you or your landlord must </w:t>
+          <w:sz w:val="24"/>
+          <w:szCs w:val="24"/>
+        </w:rPr>
+        <w:t xml:space="preserve"> on your </w:t>
+      </w:r>
+      <w:r>
+        <w:rPr>
+          <w:sz w:val="24"/>
+          <w:szCs w:val="24"/>
+        </w:rPr>
+        <w:t>t</w:t>
+      </w:r>
+      <w:r>
+        <w:rPr>
+          <w:sz w:val="24"/>
+          <w:szCs w:val="24"/>
+        </w:rPr>
+        <w:t xml:space="preserve">enancy </w:t>
+      </w:r>
+      <w:r>
+        <w:rPr>
+          <w:sz w:val="24"/>
+          <w:szCs w:val="24"/>
+        </w:rPr>
+        <w:t>a</w:t>
+      </w:r>
+      <w:r>
+        <w:rPr>
+          <w:sz w:val="24"/>
+          <w:szCs w:val="24"/>
+        </w:rPr>
+        <w:t xml:space="preserve">greement are things that laws say that you or your landlord must </w:t>
       </w:r>
       <w:proofErr w:type="gramStart"/>
       <w:r>
         <w:rPr>
-          <w:rFonts w:cs="Arial"/>
           <w:sz w:val="24"/>
           <w:szCs w:val="24"/>
         </w:rPr>
@@ -25972,141 +25273,362 @@
       <w:proofErr w:type="gramEnd"/>
       <w:r>
         <w:rPr>
-          <w:rFonts w:cs="Arial"/>
-          <w:sz w:val="24"/>
-          <w:szCs w:val="24"/>
-        </w:rPr>
-        <w:t xml:space="preserve"> must not do. The laws which say these things are listed at the end of these Notes.  These Notes will help you understand these clauses. </w:t>
-      </w:r>
-    </w:p>
-    <w:p>
-      <w:pPr>
-        <w:rPr>
-          <w:rFonts w:cs="Arial"/>
-          <w:sz w:val="24"/>
-          <w:szCs w:val="24"/>
-        </w:rPr>
-      </w:pPr>
-    </w:p>
-    <w:p>
-      <w:pPr>
-        <w:rPr>
-          <w:rFonts w:cs="Arial"/>
-          <w:sz w:val="24"/>
-          <w:szCs w:val="24"/>
-        </w:rPr>
-      </w:pPr>
-      <w:r>
-        <w:rPr>
-          <w:rFonts w:cs="Arial"/>
-          <w:sz w:val="24"/>
-          <w:szCs w:val="24"/>
-        </w:rPr>
-        <w:t>If what’s written isn’t in bold, your landlord did not have to include these clauses. The Scottish Government has given your landlord suggested wording for these clauses, which your landlord can use if they want to. If your landlord has used the suggested text, these Notes will help you to understand this text. If your landlord has used their own wording for a clause, or chosen not to include it at all, these Notes will not give information about that clause. If you need more information about any clauses which are not in these Notes, you may want to discuss them with your landlord, or contact the advice groups listed at the end of these Notes.</w:t>
-      </w:r>
-    </w:p>
-    <w:p>
-      <w:pPr>
-        <w:rPr>
-          <w:rFonts w:cs="Arial"/>
-          <w:sz w:val="24"/>
-          <w:szCs w:val="24"/>
-        </w:rPr>
-      </w:pPr>
-    </w:p>
-    <w:p>
-      <w:pPr>
-        <w:rPr>
-          <w:rFonts w:cs="Arial"/>
-          <w:sz w:val="24"/>
-          <w:szCs w:val="24"/>
-        </w:rPr>
-      </w:pPr>
-      <w:r>
-        <w:rPr>
-          <w:rFonts w:cs="Arial"/>
-          <w:sz w:val="24"/>
-          <w:szCs w:val="24"/>
-        </w:rPr>
-        <w:t xml:space="preserve">If you have a new tenancy, your landlord must give you your tenancy agreement and a copy of these Notes before the end of the day on which the tenancy starts. </w:t>
-      </w:r>
-    </w:p>
-    <w:p>
-      <w:pPr>
-        <w:rPr>
-          <w:rFonts w:cs="Arial"/>
-          <w:sz w:val="24"/>
-          <w:szCs w:val="24"/>
-        </w:rPr>
-      </w:pPr>
-    </w:p>
-    <w:p>
-      <w:pPr>
-        <w:rPr>
-          <w:rFonts w:cs="Arial"/>
-          <w:sz w:val="24"/>
-          <w:szCs w:val="24"/>
-        </w:rPr>
-      </w:pPr>
-      <w:r>
-        <w:rPr>
-          <w:rFonts w:cs="Arial"/>
-          <w:sz w:val="24"/>
-          <w:szCs w:val="24"/>
-        </w:rPr>
-        <w:t xml:space="preserve">If you have a different type of tenancy which is changing into a private residential tenancy, your landlord has 28 days after the day when the tenancy becomes a private residential tenancy to give you your new tenancy terms and a copy of these Notes. </w:t>
-      </w:r>
-    </w:p>
-    <w:p>
-      <w:pPr>
-        <w:rPr>
-          <w:rFonts w:cs="Arial"/>
-          <w:sz w:val="24"/>
-          <w:szCs w:val="24"/>
-        </w:rPr>
-      </w:pPr>
-    </w:p>
-    <w:p>
-      <w:pPr>
-        <w:rPr>
-          <w:rFonts w:cs="Arial"/>
-          <w:sz w:val="24"/>
-          <w:szCs w:val="24"/>
-        </w:rPr>
-      </w:pPr>
-      <w:r>
-        <w:rPr>
-          <w:rFonts w:cs="Arial"/>
-          <w:sz w:val="24"/>
-          <w:szCs w:val="24"/>
-        </w:rPr>
-        <w:t>If your landlord does not give you written terms of the tenancy or these Notes when they are supposed to, you can apply to the First-Tier Tribunal for Scotland Housing and Property Chamber ("the Tribunal").   The Tribunal may then give you a written tenancy and/or order your landlord to pay you up to three months' rent.</w:t>
-      </w:r>
-    </w:p>
-    <w:p>
-      <w:pPr>
-        <w:rPr>
-          <w:rFonts w:cs="Arial"/>
-          <w:sz w:val="24"/>
-          <w:szCs w:val="24"/>
-        </w:rPr>
-      </w:pPr>
-    </w:p>
-    <w:p>
-      <w:pPr>
-        <w:rPr>
-          <w:rFonts w:cs="Arial"/>
-          <w:sz w:val="24"/>
-          <w:szCs w:val="24"/>
-        </w:rPr>
-      </w:pPr>
-      <w:r>
-        <w:rPr>
-          <w:rFonts w:cs="Arial"/>
+          <w:sz w:val="24"/>
+          <w:szCs w:val="24"/>
+        </w:rPr>
+        <w:t xml:space="preserve"> must not do. The laws which say these things are listed at the end of these Notes.  These Notes will help you understand these </w:t>
+      </w:r>
+      <w:r>
+        <w:rPr>
+          <w:sz w:val="24"/>
+          <w:szCs w:val="24"/>
+        </w:rPr>
+        <w:t>parts</w:t>
+      </w:r>
+      <w:r>
+        <w:rPr>
+          <w:sz w:val="24"/>
+          <w:szCs w:val="24"/>
+        </w:rPr>
+        <w:t xml:space="preserve">. </w:t>
+      </w:r>
+    </w:p>
+    <w:p>
+      <w:pPr>
+        <w:rPr>
+          <w:sz w:val="24"/>
+          <w:szCs w:val="24"/>
+        </w:rPr>
+      </w:pPr>
+    </w:p>
+    <w:p>
+      <w:pPr>
+        <w:rPr>
+          <w:sz w:val="24"/>
+          <w:szCs w:val="24"/>
+        </w:rPr>
+      </w:pPr>
+      <w:r>
+        <w:rPr>
+          <w:sz w:val="24"/>
+          <w:szCs w:val="24"/>
+        </w:rPr>
+        <w:t xml:space="preserve">If what’s written isn’t in bold, your landlord did not have to include these </w:t>
+      </w:r>
+      <w:r>
+        <w:rPr>
+          <w:sz w:val="24"/>
+          <w:szCs w:val="24"/>
+        </w:rPr>
+        <w:t>tenancy terms in your agreement</w:t>
+      </w:r>
+      <w:r>
+        <w:rPr>
+          <w:sz w:val="24"/>
+          <w:szCs w:val="24"/>
+        </w:rPr>
+        <w:t xml:space="preserve">. The Scottish Government has given your landlord suggested wording for these </w:t>
+      </w:r>
+      <w:r>
+        <w:rPr>
+          <w:sz w:val="24"/>
+          <w:szCs w:val="24"/>
+        </w:rPr>
+        <w:t>terms</w:t>
+      </w:r>
+      <w:r>
+        <w:rPr>
+          <w:sz w:val="24"/>
+          <w:szCs w:val="24"/>
+        </w:rPr>
+        <w:t>, which your landlord can use if they want to. If your landlord has used the suggested text, these Notes will help you to understand t</w:t>
+      </w:r>
+      <w:r>
+        <w:rPr>
+          <w:sz w:val="24"/>
+          <w:szCs w:val="24"/>
+        </w:rPr>
+        <w:t>hat term</w:t>
+      </w:r>
+      <w:r>
+        <w:rPr>
+          <w:sz w:val="24"/>
+          <w:szCs w:val="24"/>
+        </w:rPr>
+        <w:t xml:space="preserve">. If your landlord has used their own wording for a </w:t>
+      </w:r>
+      <w:r>
+        <w:rPr>
+          <w:sz w:val="24"/>
+          <w:szCs w:val="24"/>
+        </w:rPr>
+        <w:t>term</w:t>
+      </w:r>
+      <w:r>
+        <w:rPr>
+          <w:sz w:val="24"/>
+          <w:szCs w:val="24"/>
+        </w:rPr>
+        <w:t xml:space="preserve">, or chosen not to include it at all, these Notes will not give information about that </w:t>
+      </w:r>
+      <w:r>
+        <w:rPr>
+          <w:sz w:val="24"/>
+          <w:szCs w:val="24"/>
+        </w:rPr>
+        <w:t>term</w:t>
+      </w:r>
+      <w:r>
+        <w:rPr>
+          <w:sz w:val="24"/>
+          <w:szCs w:val="24"/>
+        </w:rPr>
+        <w:t xml:space="preserve">. If you need more information about any </w:t>
+      </w:r>
+      <w:r>
+        <w:rPr>
+          <w:sz w:val="24"/>
+          <w:szCs w:val="24"/>
+        </w:rPr>
+        <w:t>terms</w:t>
+      </w:r>
+      <w:r>
+        <w:rPr>
+          <w:sz w:val="24"/>
+          <w:szCs w:val="24"/>
+        </w:rPr>
+        <w:t xml:space="preserve"> which are not in these Notes, you may want to discuss them with your landlord, or contact the advice groups listed at the end of these Notes.</w:t>
+      </w:r>
+    </w:p>
+    <w:p>
+      <w:pPr>
+        <w:rPr>
+          <w:sz w:val="24"/>
+          <w:szCs w:val="24"/>
+        </w:rPr>
+      </w:pPr>
+    </w:p>
+    <w:p>
+      <w:pPr>
+        <w:rPr>
+          <w:sz w:val="24"/>
+          <w:szCs w:val="24"/>
+        </w:rPr>
+      </w:pPr>
+      <w:r>
+        <w:rPr>
+          <w:sz w:val="24"/>
+          <w:szCs w:val="24"/>
+        </w:rPr>
+        <w:t xml:space="preserve">If you have a new tenancy, your landlord must give you </w:t>
+      </w:r>
+      <w:r>
+        <w:rPr>
+          <w:sz w:val="24"/>
+          <w:szCs w:val="24"/>
+        </w:rPr>
+        <w:t xml:space="preserve">all </w:t>
+      </w:r>
+      <w:r>
+        <w:rPr>
+          <w:sz w:val="24"/>
+          <w:szCs w:val="24"/>
+        </w:rPr>
+        <w:t>your tenancy</w:t>
+      </w:r>
+      <w:r>
+        <w:rPr>
+          <w:sz w:val="24"/>
+          <w:szCs w:val="24"/>
+        </w:rPr>
+        <w:t xml:space="preserve"> terms in </w:t>
+      </w:r>
+      <w:proofErr w:type="gramStart"/>
+      <w:r>
+        <w:rPr>
+          <w:sz w:val="24"/>
+          <w:szCs w:val="24"/>
+        </w:rPr>
+        <w:t xml:space="preserve">writing </w:t>
+      </w:r>
+      <w:r>
+        <w:rPr>
+          <w:sz w:val="24"/>
+          <w:szCs w:val="24"/>
+        </w:rPr>
+        <w:t xml:space="preserve"> and</w:t>
+      </w:r>
+      <w:proofErr w:type="gramEnd"/>
+      <w:r>
+        <w:rPr>
+          <w:sz w:val="24"/>
+          <w:szCs w:val="24"/>
+        </w:rPr>
+        <w:t xml:space="preserve"> a copy of these Notes before the end of the day on which the tenancy starts. </w:t>
+      </w:r>
+    </w:p>
+    <w:p>
+      <w:pPr>
+        <w:rPr>
+          <w:sz w:val="24"/>
+          <w:szCs w:val="24"/>
+        </w:rPr>
+      </w:pPr>
+    </w:p>
+    <w:p>
+      <w:pPr>
+        <w:rPr>
+          <w:sz w:val="24"/>
+          <w:szCs w:val="24"/>
+        </w:rPr>
+      </w:pPr>
+      <w:r>
+        <w:rPr>
+          <w:sz w:val="24"/>
+          <w:szCs w:val="24"/>
+        </w:rPr>
+        <w:t xml:space="preserve">If you have a different type of tenancy which is changing into a private residential tenancy, your landlord has 28 days after the day when the tenancy becomes a private residential tenancy to give you your new tenancy terms and a copy of these </w:t>
+      </w:r>
+      <w:bookmarkStart w:id="50" w:name="_GoBack"/>
+      <w:bookmarkEnd w:id="50"/>
+      <w:r>
+        <w:rPr>
+          <w:sz w:val="24"/>
+          <w:szCs w:val="24"/>
+        </w:rPr>
+        <w:t xml:space="preserve">Notes. </w:t>
+      </w:r>
+    </w:p>
+    <w:p>
+      <w:pPr>
+        <w:rPr>
+          <w:sz w:val="24"/>
+          <w:szCs w:val="24"/>
+        </w:rPr>
+      </w:pPr>
+    </w:p>
+    <w:p>
+      <w:pPr>
+        <w:spacing w:after="240"/>
+        <w:rPr>
+          <w:sz w:val="24"/>
+          <w:szCs w:val="24"/>
+        </w:rPr>
+      </w:pPr>
+      <w:r>
+        <w:rPr>
+          <w:sz w:val="24"/>
+          <w:szCs w:val="24"/>
+        </w:rPr>
+        <w:br w:type="page"/>
+      </w:r>
+    </w:p>
+    <w:p>
+      <w:pPr>
+        <w:rPr>
+          <w:sz w:val="24"/>
+          <w:szCs w:val="24"/>
+        </w:rPr>
+      </w:pPr>
+      <w:r>
+        <w:rPr>
           <w:sz w:val="24"/>
           <w:szCs w:val="24"/>
         </w:rPr>
         <w:lastRenderedPageBreak/>
+        <w:t>If your landlord does not give you</w:t>
+      </w:r>
+      <w:r>
+        <w:rPr>
+          <w:sz w:val="24"/>
+          <w:szCs w:val="24"/>
+        </w:rPr>
+        <w:t xml:space="preserve"> all the </w:t>
+      </w:r>
+      <w:r>
+        <w:rPr>
+          <w:sz w:val="24"/>
+          <w:szCs w:val="24"/>
+        </w:rPr>
+        <w:t xml:space="preserve">written terms of </w:t>
+      </w:r>
+      <w:r>
+        <w:rPr>
+          <w:sz w:val="24"/>
+          <w:szCs w:val="24"/>
+        </w:rPr>
+        <w:t xml:space="preserve">your </w:t>
+      </w:r>
+      <w:r>
+        <w:rPr>
+          <w:sz w:val="24"/>
+          <w:szCs w:val="24"/>
+        </w:rPr>
+        <w:t xml:space="preserve">tenancy </w:t>
+      </w:r>
+      <w:r>
+        <w:rPr>
+          <w:sz w:val="24"/>
+          <w:szCs w:val="24"/>
+        </w:rPr>
+        <w:t>and/</w:t>
+      </w:r>
+      <w:r>
+        <w:rPr>
+          <w:sz w:val="24"/>
+          <w:szCs w:val="24"/>
+        </w:rPr>
+        <w:t>or these Notes when they are supposed to, you can apply to the First-</w:t>
+      </w:r>
+      <w:r>
+        <w:rPr>
+          <w:sz w:val="24"/>
+          <w:szCs w:val="24"/>
+        </w:rPr>
+        <w:t>t</w:t>
+      </w:r>
+      <w:r>
+        <w:rPr>
+          <w:sz w:val="24"/>
+          <w:szCs w:val="24"/>
+        </w:rPr>
+        <w:t>ier Tribunal for Scotland Housing and Property Chamber ("the Tribunal").   The Tribunal may then give you a written tenancy and/or order your landlord to pay you up to</w:t>
+      </w:r>
+      <w:r>
+        <w:rPr>
+          <w:sz w:val="24"/>
+          <w:szCs w:val="24"/>
+        </w:rPr>
+        <w:t xml:space="preserve"> six</w:t>
+      </w:r>
+      <w:r>
+        <w:rPr>
+          <w:sz w:val="24"/>
+          <w:szCs w:val="24"/>
+        </w:rPr>
+        <w:t xml:space="preserve"> months' rent.</w:t>
+      </w:r>
+    </w:p>
+    <w:p>
+      <w:pPr>
+        <w:rPr>
+          <w:sz w:val="24"/>
+          <w:szCs w:val="24"/>
+        </w:rPr>
+      </w:pPr>
+    </w:p>
+    <w:p>
+      <w:pPr>
+        <w:rPr>
+          <w:sz w:val="24"/>
+          <w:szCs w:val="24"/>
+        </w:rPr>
+      </w:pPr>
+      <w:r>
+        <w:rPr>
+          <w:sz w:val="24"/>
+          <w:szCs w:val="24"/>
+        </w:rPr>
         <w:t>You must give your landlord 28 days’ notice if you are going to apply to the Tribunal for this reason, and you must apply using the 'Tenant's notification to a landlord of a referral to the First-tier Tribunal for failure to supply in writing all tenancy terms and/or any other specified information'.   There are guidance notes available to help you to fill in this form if needed.</w:t>
       </w:r>
     </w:p>
@@ -26520,6 +26042,7 @@
           <w:sz w:val="24"/>
           <w:szCs w:val="24"/>
         </w:rPr>
+        <w:lastRenderedPageBreak/>
         <w:t xml:space="preserve">If the Landlord and Tenant agree that formal written notices will be given by email instead of by letter (see Note 4 – Communication), then email addresses must be provided.   If the Agreement does not allow notices to be given by </w:t>
       </w:r>
       <w:proofErr w:type="gramStart"/>
@@ -26561,7 +26084,6 @@
           <w:sz w:val="24"/>
           <w:szCs w:val="24"/>
         </w:rPr>
-        <w:lastRenderedPageBreak/>
         <w:t>The Agreement does not say that any formal notice or other communication can be done by telephone, so it is not essential for telephone numbers to be given.   But it might be useful to have telephone numbers available in an emergency or to speed up communications between the landlord and tenant.</w:t>
       </w:r>
     </w:p>
@@ -27042,6 +26564,7 @@
           <w:sz w:val="24"/>
           <w:szCs w:val="24"/>
         </w:rPr>
+        <w:lastRenderedPageBreak/>
         <w:t xml:space="preserve">If the Landlord and Tenant agree that formal written notices will be given by email instead of by letter (see Note 4 – Communication) then email addresses must be shown here.  If the Agreement does not allow notices to be given by </w:t>
       </w:r>
       <w:proofErr w:type="gramStart"/>
@@ -27083,7 +26606,6 @@
           <w:sz w:val="24"/>
           <w:szCs w:val="24"/>
         </w:rPr>
-        <w:lastRenderedPageBreak/>
         <w:t>The Agreement does not say that any formal notice or other type of contact can be made by phone, so phone numbers don’t need to be given.   However, it might be useful to have phone numbers in an emergency or to speed up contact between the landlord and tenant.</w:t>
       </w:r>
     </w:p>
@@ -27372,7 +26894,16 @@
           <w:sz w:val="24"/>
           <w:szCs w:val="24"/>
         </w:rPr>
-        <w:t xml:space="preserve">emailed no later than 28 November 2017. If the notice is being delivered by hand (this would normally involve a Sheriff Officer if a landlord was giving a notice of removal - Paragraph 34.8 of the Act </w:t>
+        <w:t xml:space="preserve">emailed no later than 28 November 2017. If the notice is being delivered by hand (this would normally involve a Sheriff Officer if a landlord was giving a </w:t>
+      </w:r>
+      <w:r>
+        <w:rPr>
+          <w:rFonts w:cs="Arial"/>
+          <w:sz w:val="24"/>
+          <w:szCs w:val="24"/>
+        </w:rPr>
+        <w:lastRenderedPageBreak/>
+        <w:t xml:space="preserve">notice of removal - Paragraph 34.8 of the Act </w:t>
       </w:r>
       <w:proofErr w:type="gramStart"/>
       <w:r>
@@ -27445,7 +26976,6 @@
           <w:sz w:val="24"/>
           <w:szCs w:val="24"/>
         </w:rPr>
-        <w:lastRenderedPageBreak/>
         <w:t>The Agreement will contain the address and other details about the property - for example whether the property is a flat or a bungalow.</w:t>
       </w:r>
     </w:p>
@@ -27764,6 +27294,7 @@
           <w:sz w:val="24"/>
           <w:szCs w:val="24"/>
         </w:rPr>
+        <w:lastRenderedPageBreak/>
         <w:t xml:space="preserve">If the property is an HMO, the Agreement should give the </w:t>
       </w:r>
       <w:proofErr w:type="gramStart"/>
@@ -27846,18 +27377,7 @@
           <w:szCs w:val="24"/>
           <w:lang w:val="en"/>
         </w:rPr>
-        <w:t xml:space="preserve"> if the property is an HMO, it is important </w:t>
-      </w:r>
-      <w:r>
-        <w:rPr>
-          <w:rFonts w:cs="Arial"/>
-          <w:color w:val="auto"/>
-          <w:sz w:val="24"/>
-          <w:szCs w:val="24"/>
-          <w:lang w:val="en"/>
-        </w:rPr>
-        <w:lastRenderedPageBreak/>
-        <w:t xml:space="preserve">that the tenant tells the landlord if extra people move into the property (see Note 13 – Notification about other Residents). </w:t>
+        <w:t xml:space="preserve"> if the property is an HMO, it is important that the tenant tells the landlord if extra people move into the property (see Note 13 – Notification about other Residents). </w:t>
       </w:r>
     </w:p>
     <w:p>
@@ -28179,6 +27699,7 @@
           <w:sz w:val="24"/>
           <w:szCs w:val="24"/>
         </w:rPr>
+        <w:lastRenderedPageBreak/>
         <w:t>the date on which the first payment is to be made and how long that amount of money will cover; and</w:t>
       </w:r>
     </w:p>
@@ -28221,7 +27742,6 @@
           <w:sz w:val="24"/>
           <w:szCs w:val="24"/>
         </w:rPr>
-        <w:lastRenderedPageBreak/>
         <w:t xml:space="preserve">The Agreement </w:t>
       </w:r>
       <w:proofErr w:type="gramStart"/>
@@ -28514,6 +28034,7 @@
           <w:sz w:val="24"/>
           <w:szCs w:val="24"/>
         </w:rPr>
+        <w:lastRenderedPageBreak/>
         <w:t xml:space="preserve">the date on which that amount was paid; and </w:t>
       </w:r>
     </w:p>
@@ -28554,7 +28075,6 @@
           <w:rFonts w:cs="Arial"/>
           <w:b/>
         </w:rPr>
-        <w:lastRenderedPageBreak/>
         <w:t>Rent Increases</w:t>
       </w:r>
     </w:p>
@@ -28914,6 +28434,7 @@
           <w:sz w:val="24"/>
           <w:szCs w:val="24"/>
         </w:rPr>
+        <w:lastRenderedPageBreak/>
         <w:t xml:space="preserve">If the property is in a Rent Pressure Zone, the tenant cannot go to a Rent Officer about the rent increase.  That is because the </w:t>
       </w:r>
       <w:r>
@@ -28950,16 +28471,7 @@
           <w:sz w:val="24"/>
           <w:szCs w:val="24"/>
         </w:rPr>
-        <w:t xml:space="preserve"> 8 – </w:t>
-      </w:r>
-      <w:r>
-        <w:rPr>
-          <w:rFonts w:cs="Arial"/>
-          <w:sz w:val="24"/>
-          <w:szCs w:val="24"/>
-        </w:rPr>
-        <w:lastRenderedPageBreak/>
-        <w:t xml:space="preserve">Rent).    As the landlord cannot increase the rent higher than the cap, the tenant doesn’t need to pay any rent above the cap.   The tenant has a number of </w:t>
+        <w:t xml:space="preserve"> 8 – Rent).    As the landlord cannot increase the rent higher than the cap, the tenant doesn’t need to pay any rent above the cap.   The tenant has a number of </w:t>
       </w:r>
       <w:proofErr w:type="gramStart"/>
       <w:r>
@@ -29291,17 +28803,7 @@
           <w:sz w:val="24"/>
           <w:szCs w:val="24"/>
         </w:rPr>
-        <w:t xml:space="preserve">Any retention of a deposit by a landlord or letting agent is a serious matter, as deductions from tenancy deposits can only be done by one of the approved </w:t>
-      </w:r>
-      <w:r>
-        <w:rPr>
-          <w:rFonts w:cs="Arial"/>
-          <w:color w:val="000000"/>
-          <w:sz w:val="24"/>
-          <w:szCs w:val="24"/>
-        </w:rPr>
-        <w:lastRenderedPageBreak/>
-        <w:t>tenancy deposit schemes in accordance with the Tenancy Deposit Regulations. The First Tier Tribunal (Housing and Property Chamber) will not look favourably at cases where the landlord or letting agent has deviated from paying the money into a tenancy deposit scheme. When a tenant has signed a tenancy and changes their mind a day or two before the tenancy is due to</w:t>
+        <w:t>Any retention of a deposit by a landlord or letting agent is a serious matter, as deductions from tenancy deposits can only be done by one of the approved tenancy deposit schemes in accordance with the Tenancy Deposit Regulations. The First Tier Tribunal (Housing and Property Chamber) will not look favourably at cases where the landlord or letting agent has deviated from paying the money into a tenancy deposit scheme. When a tenant has signed a tenancy and changes their mind a day or two before the tenancy is due to</w:t>
       </w:r>
       <w:r>
         <w:rPr>
@@ -29629,7 +29131,15 @@
           <w:rFonts w:ascii="Arial" w:hAnsi="Arial" w:cs="Arial"/>
           <w:color w:val="000000"/>
         </w:rPr>
-        <w:t xml:space="preserve">and the terms on which the deposit is held - including (1) when the deposit is to be returned to the tenant and (2) the circumstances where the landlord can be paid some or all of the deposit at the end of the tenancy, instead of the deposit being paid back to the tenant. </w:t>
+        <w:t xml:space="preserve">and the terms on which the deposit is held - including (1) when the deposit is to be returned to the tenant and (2) the circumstances where </w:t>
+      </w:r>
+      <w:r>
+        <w:rPr>
+          <w:rFonts w:ascii="Arial" w:hAnsi="Arial" w:cs="Arial"/>
+          <w:color w:val="000000"/>
+        </w:rPr>
+        <w:lastRenderedPageBreak/>
+        <w:t xml:space="preserve">the landlord can be paid some or all of the deposit at the end of the tenancy, instead of the deposit being paid back to the tenant. </w:t>
       </w:r>
     </w:p>
     <w:p>
@@ -29650,7 +29160,6 @@
           <w:sz w:val="24"/>
           <w:szCs w:val="24"/>
         </w:rPr>
-        <w:lastRenderedPageBreak/>
         <w:t xml:space="preserve">Examples of money that the landlord can ask to be paid by the scheme (and not paid back to the tenant) are: </w:t>
       </w:r>
     </w:p>
@@ -29942,17 +29451,8 @@
           <w:sz w:val="24"/>
           <w:szCs w:val="24"/>
         </w:rPr>
-        <w:t xml:space="preserve">If the landlord does not agree that the whole deposit should be repaid to the tenant, then the landlord can try to agree the figures with the tenant. But if the </w:t>
-      </w:r>
-      <w:r>
-        <w:rPr>
-          <w:rFonts w:cs="Arial"/>
-          <w:color w:val="212122"/>
-          <w:sz w:val="24"/>
-          <w:szCs w:val="24"/>
-        </w:rPr>
         <w:lastRenderedPageBreak/>
-        <w:t xml:space="preserve">landlord and tenant cannot agree the figures, then the decision is referred to an independent decision-maker. </w:t>
+        <w:t xml:space="preserve">If the landlord does not agree that the whole deposit should be repaid to the tenant, then the landlord can try to agree the figures with the tenant. But if the landlord and tenant cannot agree the figures, then the decision is referred to an independent decision-maker. </w:t>
       </w:r>
     </w:p>
     <w:p>
@@ -31202,7 +30702,7 @@
           <w:b/>
         </w:rPr>
       </w:pPr>
-      <w:bookmarkStart w:id="67" w:name="_Ref487097927"/>
+      <w:bookmarkStart w:id="51" w:name="_Ref487097927"/>
       <w:r>
         <w:rPr>
           <w:rFonts w:cs="Arial"/>
@@ -31210,7 +30710,7 @@
         </w:rPr>
         <w:t>Reasonable Care</w:t>
       </w:r>
-      <w:bookmarkEnd w:id="67"/>
+      <w:bookmarkEnd w:id="51"/>
     </w:p>
     <w:p>
       <w:pPr>
@@ -32300,14 +31800,14 @@
           <w:rFonts w:cs="Arial"/>
         </w:rPr>
       </w:pPr>
-      <w:bookmarkStart w:id="68" w:name="_Ref487096232"/>
+      <w:bookmarkStart w:id="52" w:name="_Ref487096232"/>
       <w:r>
         <w:rPr>
           <w:rFonts w:cs="Arial"/>
         </w:rPr>
         <w:t>Gas Safety</w:t>
       </w:r>
-      <w:bookmarkEnd w:id="68"/>
+      <w:bookmarkEnd w:id="52"/>
     </w:p>
     <w:p>
       <w:pPr>
@@ -32644,14 +32144,14 @@
           <w:rFonts w:cs="Arial"/>
         </w:rPr>
       </w:pPr>
-      <w:bookmarkStart w:id="69" w:name="_Ref487096251"/>
+      <w:bookmarkStart w:id="53" w:name="_Ref487096251"/>
       <w:r>
         <w:rPr>
           <w:rFonts w:cs="Arial"/>
         </w:rPr>
         <w:t>Electrical Safety</w:t>
       </w:r>
-      <w:bookmarkEnd w:id="69"/>
+      <w:bookmarkEnd w:id="53"/>
       <w:r>
         <w:rPr>
           <w:rFonts w:cs="Arial"/>
@@ -33581,14 +33081,14 @@
           <w:rFonts w:cs="Arial"/>
         </w:rPr>
       </w:pPr>
-      <w:bookmarkStart w:id="70" w:name="_Ref487096274"/>
+      <w:bookmarkStart w:id="54" w:name="_Ref487096274"/>
       <w:r>
         <w:rPr>
           <w:rFonts w:cs="Arial"/>
         </w:rPr>
         <w:t>Energy Performance Certificate</w:t>
       </w:r>
-      <w:bookmarkEnd w:id="70"/>
+      <w:bookmarkEnd w:id="54"/>
       <w:r>
         <w:rPr>
           <w:rFonts w:cs="Arial"/>
@@ -39714,7 +39214,7 @@
           <w:szCs w:val="24"/>
         </w:rPr>
       </w:pPr>
-      <w:bookmarkStart w:id="71" w:name="_Ref487018414"/>
+      <w:bookmarkStart w:id="55" w:name="_Ref487018414"/>
       <w:r>
         <w:rPr>
           <w:rFonts w:cs="Arial"/>
@@ -39724,7 +39224,7 @@
         </w:rPr>
         <w:t>Unlawful Eviction</w:t>
       </w:r>
-      <w:bookmarkEnd w:id="71"/>
+      <w:bookmarkEnd w:id="55"/>
     </w:p>
     <w:p>
       <w:pPr>
@@ -45312,23 +44812,7 @@
             <w:sz w:val="18"/>
             <w:szCs w:val="18"/>
           </w:rPr>
-          <w:t>Scottish Government Statutory Guidance for the Provisio</w:t>
-        </w:r>
-        <w:r>
-          <w:rPr>
-            <w:rStyle w:val="Hyperlink"/>
-            <w:sz w:val="18"/>
-            <w:szCs w:val="18"/>
-          </w:rPr>
-          <w:t>n</w:t>
-        </w:r>
-        <w:r>
-          <w:rPr>
-            <w:rStyle w:val="Hyperlink"/>
-            <w:sz w:val="18"/>
-            <w:szCs w:val="18"/>
-          </w:rPr>
-          <w:t xml:space="preserve"> of Carbon Monoxide Alarms in Private Rented Housing</w:t>
+          <w:t>Scottish Government Statutory Guidance for the Provision of Carbon Monoxide Alarms in Private Rented Housing</w:t>
         </w:r>
       </w:hyperlink>
       <w:r>
@@ -53256,7 +52740,7 @@
 </file>
 
 <file path=customXml/itemProps2.xml><?xml version="1.0" encoding="utf-8"?>
-<ds:datastoreItem xmlns:ds="http://schemas.openxmlformats.org/officeDocument/2006/customXml" ds:itemID="{2D92EC40-EA19-5042-A67C-EE68CB100E56}">
+<ds:datastoreItem xmlns:ds="http://schemas.openxmlformats.org/officeDocument/2006/customXml" ds:itemID="{1B32165A-65DE-3847-BDB3-5D289BF4B7D7}">
   <ds:schemaRefs>
     <ds:schemaRef ds:uri="http://schemas.openxmlformats.org/officeDocument/2006/bibliography"/>
   </ds:schemaRefs>

</xml_diff>

<commit_message>
experiment: embedding font into MTA form to make the PDF render consistently in different environments
</commit_message>
<xml_diff>
--- a/housing-service/src/main/resources/templates/model-tenancy-agreement-with-notes.docx
+++ b/housing-service/src/main/resources/templates/model-tenancy-agreement-with-notes.docx
@@ -1,6 +1,6 @@
 
 <file path=word/document.xml><?xml version="1.0" encoding="utf-8"?>
-<w:document xmlns:wpc="http://schemas.microsoft.com/office/word/2010/wordprocessingCanvas" xmlns:cx="http://schemas.microsoft.com/office/drawing/2014/chartex" xmlns:cx1="http://schemas.microsoft.com/office/drawing/2015/9/8/chartex" xmlns:cx2="http://schemas.microsoft.com/office/drawing/2015/10/21/chartex" xmlns:cx3="http://schemas.microsoft.com/office/drawing/2016/5/9/chartex" xmlns:cx4="http://schemas.microsoft.com/office/drawing/2016/5/10/chartex" xmlns:cx5="http://schemas.microsoft.com/office/drawing/2016/5/11/chartex" xmlns:cx6="http://schemas.microsoft.com/office/drawing/2016/5/12/chartex" xmlns:cx7="http://schemas.microsoft.com/office/drawing/2016/5/13/chartex" xmlns:cx8="http://schemas.microsoft.com/office/drawing/2016/5/14/chartex" xmlns:mc="http://schemas.openxmlformats.org/markup-compatibility/2006" xmlns:aink="http://schemas.microsoft.com/office/drawing/2016/ink" xmlns:am3d="http://schemas.microsoft.com/office/drawing/2017/model3d" xmlns:o="urn:schemas-microsoft-com:office:office" xmlns:r="http://schemas.openxmlformats.org/officeDocument/2006/relationships" xmlns:m="http://schemas.openxmlformats.org/officeDocument/2006/math" xmlns:v="urn:schemas-microsoft-com:vml" xmlns:wp14="http://schemas.microsoft.com/office/word/2010/wordprocessingDrawing" xmlns:wp="http://schemas.openxmlformats.org/drawingml/2006/wordprocessingDrawing" xmlns:w10="urn:schemas-microsoft-com:office:word" xmlns:w="http://schemas.openxmlformats.org/wordprocessingml/2006/main" xmlns:w14="http://schemas.microsoft.com/office/word/2010/wordml" xmlns:w15="http://schemas.microsoft.com/office/word/2012/wordml" xmlns:w16cid="http://schemas.microsoft.com/office/word/2016/wordml/cid" xmlns:w16se="http://schemas.microsoft.com/office/word/2015/wordml/symex" xmlns:wpg="http://schemas.microsoft.com/office/word/2010/wordprocessingGroup" xmlns:wpi="http://schemas.microsoft.com/office/word/2010/wordprocessingInk" xmlns:wne="http://schemas.microsoft.com/office/word/2006/wordml" xmlns:wps="http://schemas.microsoft.com/office/word/2010/wordprocessingShape" mc:Ignorable="w14 w15 w16se w16cid wp14">
+<w:document xmlns:wpc="http://schemas.microsoft.com/office/word/2010/wordprocessingCanvas" xmlns:cx="http://schemas.microsoft.com/office/drawing/2014/chartex" xmlns:cx1="http://schemas.microsoft.com/office/drawing/2015/9/8/chartex" xmlns:mc="http://schemas.openxmlformats.org/markup-compatibility/2006" xmlns:o="urn:schemas-microsoft-com:office:office" xmlns:r="http://schemas.openxmlformats.org/officeDocument/2006/relationships" xmlns:m="http://schemas.openxmlformats.org/officeDocument/2006/math" xmlns:v="urn:schemas-microsoft-com:vml" xmlns:wp14="http://schemas.microsoft.com/office/word/2010/wordprocessingDrawing" xmlns:wp="http://schemas.openxmlformats.org/drawingml/2006/wordprocessingDrawing" xmlns:w10="urn:schemas-microsoft-com:office:word" xmlns:w="http://schemas.openxmlformats.org/wordprocessingml/2006/main" xmlns:w14="http://schemas.microsoft.com/office/word/2010/wordml" xmlns:w15="http://schemas.microsoft.com/office/word/2012/wordml" xmlns:w16se="http://schemas.microsoft.com/office/word/2015/wordml/symex" xmlns:wpg="http://schemas.microsoft.com/office/word/2010/wordprocessingGroup" xmlns:wpi="http://schemas.microsoft.com/office/word/2010/wordprocessingInk" xmlns:wne="http://schemas.microsoft.com/office/word/2006/wordml" xmlns:wps="http://schemas.microsoft.com/office/word/2010/wordprocessingShape" mc:Ignorable="w14 w15 w16se wp14">
   <w:body>
     <w:p>
       <w:pPr>
@@ -8,6 +8,8 @@
           <w:rFonts w:cs="Arial"/>
         </w:rPr>
       </w:pPr>
+      <w:bookmarkStart w:id="0" w:name="_GoBack"/>
+      <w:bookmarkEnd w:id="0"/>
     </w:p>
     <w:tbl>
       <w:tblPr>
@@ -16,7 +18,7 @@
         <w:tblLook w:val="04A0" w:firstRow="1" w:lastRow="0" w:firstColumn="1" w:lastColumn="0" w:noHBand="0" w:noVBand="1"/>
       </w:tblPr>
       <w:tblGrid>
-        <w:gridCol w:w="9498"/>
+        <w:gridCol w:w="9746"/>
       </w:tblGrid>
       <w:tr>
         <w:trPr>
@@ -40,7 +42,7 @@
               <w:rPr>
                 <w:rFonts w:ascii="Arial" w:hAnsi="Arial"/>
                 <w:noProof/>
-                <w:lang w:eastAsia="en-US"/>
+                <w:lang w:val="en-GB" w:eastAsia="en-GB"/>
               </w:rPr>
               <w:drawing>
                 <wp:inline distT="0" distB="0" distL="0" distR="0" wp14:anchorId="4EA37AE4" wp14:editId="248F5EB5">
@@ -303,7 +305,7 @@
         <w:tblLook w:val="04A0" w:firstRow="1" w:lastRow="0" w:firstColumn="1" w:lastColumn="0" w:noHBand="0" w:noVBand="1"/>
       </w:tblPr>
       <w:tblGrid>
-        <w:gridCol w:w="9498"/>
+        <w:gridCol w:w="9746"/>
       </w:tblGrid>
       <w:tr>
         <w:tc>
@@ -548,44 +550,14 @@
         <w:rPr>
           <w:sz w:val="24"/>
         </w:rPr>
-        <w:t xml:space="preserve">Your landlord can only increase your rent once in a 12-month </w:t>
-      </w:r>
-      <w:proofErr w:type="gramStart"/>
-      <w:r>
-        <w:rPr>
-          <w:sz w:val="24"/>
-        </w:rPr>
-        <w:t>period, and</w:t>
-      </w:r>
-      <w:proofErr w:type="gramEnd"/>
-      <w:r>
-        <w:rPr>
-          <w:sz w:val="24"/>
-        </w:rPr>
-        <w:t xml:space="preserve"> must give you at least three months’ notice that they are going to do this.  </w:t>
-      </w:r>
-      <w:r>
-        <w:rPr>
-          <w:b/>
-          <w:sz w:val="24"/>
-        </w:rPr>
-        <w:t xml:space="preserve">If you think an increase is unreasonable, you can ask a rent officer from Rent Service Scotland to </w:t>
-      </w:r>
-      <w:proofErr w:type="gramStart"/>
-      <w:r>
-        <w:rPr>
-          <w:b/>
-          <w:sz w:val="24"/>
-        </w:rPr>
-        <w:t>make a decision</w:t>
-      </w:r>
-      <w:proofErr w:type="gramEnd"/>
-      <w:r>
-        <w:rPr>
-          <w:b/>
-          <w:sz w:val="24"/>
-        </w:rPr>
-        <w:t xml:space="preserve"> on whether it is fair.  </w:t>
+        <w:t xml:space="preserve">Your landlord can only increase your rent once in a 12-month period, and must give you at least three months’ notice that they are going to do this.  </w:t>
+      </w:r>
+      <w:r>
+        <w:rPr>
+          <w:b/>
+          <w:sz w:val="24"/>
+        </w:rPr>
+        <w:t xml:space="preserve">If you think an increase is unreasonable, you can ask a rent officer from Rent Service Scotland to make a decision on whether it is fair.  </w:t>
       </w:r>
     </w:p>
     <w:p>
@@ -643,25 +615,7 @@
           <w:sz w:val="24"/>
           <w:szCs w:val="24"/>
         </w:rPr>
-        <w:t xml:space="preserve">If you have paid a landlord a deposit, they must pay it into an approved tenancy deposit </w:t>
-      </w:r>
-      <w:proofErr w:type="gramStart"/>
-      <w:r>
-        <w:rPr>
-          <w:rFonts w:eastAsia="Calibri" w:cs="Arial"/>
-          <w:sz w:val="24"/>
-          <w:szCs w:val="24"/>
-        </w:rPr>
-        <w:t>scheme, and</w:t>
-      </w:r>
-      <w:proofErr w:type="gramEnd"/>
-      <w:r>
-        <w:rPr>
-          <w:rFonts w:eastAsia="Calibri" w:cs="Arial"/>
-          <w:sz w:val="24"/>
-          <w:szCs w:val="24"/>
-        </w:rPr>
-        <w:t xml:space="preserve"> give you further information about this within </w:t>
+        <w:t xml:space="preserve">If you have paid a landlord a deposit, they must pay it into an approved tenancy deposit scheme, and give you further information about this within </w:t>
       </w:r>
       <w:r>
         <w:rPr>
@@ -956,21 +910,7 @@
         <w:rPr>
           <w:sz w:val="24"/>
         </w:rPr>
-        <w:t xml:space="preserve">For more information on any of these rights, please see the relevant section of the </w:t>
-      </w:r>
-      <w:proofErr w:type="gramStart"/>
-      <w:r>
-        <w:rPr>
-          <w:sz w:val="24"/>
-        </w:rPr>
-        <w:t>following  tenancy</w:t>
-      </w:r>
-      <w:proofErr w:type="gramEnd"/>
-      <w:r>
-        <w:rPr>
-          <w:sz w:val="24"/>
-        </w:rPr>
-        <w:t xml:space="preserve"> agreement. </w:t>
+        <w:t xml:space="preserve">For more information on any of these rights, please see the relevant section of the following  tenancy agreement. </w:t>
       </w:r>
       <w:r>
         <w:rPr>
@@ -4505,7 +4445,7 @@
           <w:rFonts w:cs="Arial"/>
         </w:rPr>
       </w:pPr>
-      <w:bookmarkStart w:id="0" w:name="_Toc190616"/>
+      <w:bookmarkStart w:id="1" w:name="_Toc190616"/>
       <w:r>
         <w:rPr>
           <w:rFonts w:cs="Arial"/>
@@ -4521,7 +4461,7 @@
         </w:rPr>
         <w:t xml:space="preserve">: </w:t>
       </w:r>
-      <w:bookmarkEnd w:id="0"/>
+      <w:bookmarkEnd w:id="1"/>
       <w:r>
         <w:rPr>
           <w:rFonts w:cs="Arial"/>
@@ -4943,23 +4883,7 @@
           <w:sz w:val="24"/>
           <w:szCs w:val="24"/>
         </w:rPr>
-        <w:t xml:space="preserve">Some of the mandatory and discretionary clauses contain square brackets [     </w:t>
-      </w:r>
-      <w:proofErr w:type="gramStart"/>
-      <w:r>
-        <w:rPr>
-          <w:sz w:val="24"/>
-          <w:szCs w:val="24"/>
-        </w:rPr>
-        <w:t xml:space="preserve">  ]</w:t>
-      </w:r>
-      <w:proofErr w:type="gramEnd"/>
-      <w:r>
-        <w:rPr>
-          <w:sz w:val="24"/>
-          <w:szCs w:val="24"/>
-        </w:rPr>
-        <w:t>, this indicates clauses with options depending on the terms of the tenancy (such as frequency of rent payments).</w:t>
+        <w:t>Some of the mandatory and discretionary clauses contain square brackets [       ], this indicates clauses with options depending on the terms of the tenancy (such as frequency of rent payments).</w:t>
       </w:r>
     </w:p>
     <w:p>
@@ -5167,8 +5091,8 @@
         </w:rPr>
         <w:br w:type="page"/>
       </w:r>
-      <w:bookmarkStart w:id="1" w:name="_Ref462311149"/>
-      <w:bookmarkStart w:id="2" w:name="_Toc190617"/>
+      <w:bookmarkStart w:id="2" w:name="_Ref462311149"/>
+      <w:bookmarkStart w:id="3" w:name="_Toc190617"/>
       <w:r>
         <w:rPr>
           <w:rFonts w:cs="Arial"/>
@@ -5198,7 +5122,7 @@
         </w:rPr>
         <w:t>GLOSSARY OF TERMS</w:t>
       </w:r>
-      <w:bookmarkEnd w:id="1"/>
+      <w:bookmarkEnd w:id="2"/>
       <w:r>
         <w:rPr>
           <w:rFonts w:cs="Arial"/>
@@ -5206,7 +5130,7 @@
         </w:rPr>
         <w:t xml:space="preserve"> &amp; INTERPRETATION</w:t>
       </w:r>
-      <w:bookmarkEnd w:id="2"/>
+      <w:bookmarkEnd w:id="3"/>
     </w:p>
     <w:p>
       <w:pPr>
@@ -5570,21 +5494,7 @@
         <w:rPr>
           <w:rFonts w:ascii="Arial" w:hAnsi="Arial" w:cs="Arial"/>
         </w:rPr>
-        <w:t xml:space="preserve">: </w:t>
-      </w:r>
-      <w:proofErr w:type="gramStart"/>
-      <w:r>
-        <w:rPr>
-          <w:rFonts w:ascii="Arial" w:hAnsi="Arial" w:cs="Arial"/>
-        </w:rPr>
-        <w:t>the</w:t>
-      </w:r>
-      <w:proofErr w:type="gramEnd"/>
-      <w:r>
-        <w:rPr>
-          <w:rFonts w:ascii="Arial" w:hAnsi="Arial" w:cs="Arial"/>
-        </w:rPr>
-        <w:t xml:space="preserve"> General Data Protection Regulation (EU) 2016/679 of the European Parliament and of the Council of 27 April 2016 on the protection of natural persons with regard to the processing of personal data and on the free movement of such data, and repealing Directive 95/46/EC.</w:t>
+        <w:t>: the General Data Protection Regulation (EU) 2016/679 of the European Parliament and of the Council of 27 April 2016 on the protection of natural persons with regard to the processing of personal data and on the free movement of such data, and repealing Directive 95/46/EC.</w:t>
       </w:r>
     </w:p>
     <w:p>
@@ -6625,25 +6535,7 @@
           <w:sz w:val="24"/>
           <w:szCs w:val="24"/>
         </w:rPr>
-        <w:t xml:space="preserve"> index (CPI) plus </w:t>
-      </w:r>
-      <w:proofErr w:type="gramStart"/>
-      <w:r>
-        <w:rPr>
-          <w:rFonts w:cs="Arial"/>
-          <w:sz w:val="24"/>
-          <w:szCs w:val="24"/>
-        </w:rPr>
-        <w:t>1%, and</w:t>
-      </w:r>
-      <w:proofErr w:type="gramEnd"/>
-      <w:r>
-        <w:rPr>
-          <w:rFonts w:cs="Arial"/>
-          <w:sz w:val="24"/>
-          <w:szCs w:val="24"/>
-        </w:rPr>
-        <w:t xml:space="preserve"> can last for up to 5 years. Landlords with property within a </w:t>
+        <w:t xml:space="preserve"> index (CPI) plus 1%, and can last for up to 5 years. Landlords with property within a </w:t>
       </w:r>
       <w:r>
         <w:rPr>
@@ -6874,25 +6766,7 @@
           <w:sz w:val="24"/>
           <w:szCs w:val="24"/>
         </w:rPr>
-        <w:t xml:space="preserve">The Tribunal: </w:t>
-      </w:r>
-      <w:proofErr w:type="gramStart"/>
-      <w:r>
-        <w:rPr>
-          <w:rFonts w:cs="Arial"/>
-          <w:sz w:val="24"/>
-          <w:szCs w:val="24"/>
-        </w:rPr>
-        <w:t>the</w:t>
-      </w:r>
-      <w:proofErr w:type="gramEnd"/>
-      <w:r>
-        <w:rPr>
-          <w:rFonts w:cs="Arial"/>
-          <w:sz w:val="24"/>
-          <w:szCs w:val="24"/>
-        </w:rPr>
-        <w:t xml:space="preserve"> First-tier Tribunal for Scotland Housing and Property Chamber, the body which deals with all civil disputes arising from a private residential tenancy.</w:t>
+        <w:t>The Tribunal: the First-tier Tribunal for Scotland Housing and Property Chamber, the body which deals with all civil disputes arising from a private residential tenancy.</w:t>
       </w:r>
     </w:p>
     <w:p>
@@ -7015,25 +6889,7 @@
           <w:sz w:val="24"/>
           <w:szCs w:val="24"/>
         </w:rPr>
-        <w:t xml:space="preserve">tandard: sets limits on the number of people who can occupy a house, relative to both the number and floor area of the rooms available as sleeping accommodation. For this purpose, children aged at least one but less than 10 count as half of a person, while children under the age of one do not count at all. Rooms of less than 50 square feet are not </w:t>
-      </w:r>
-      <w:proofErr w:type="gramStart"/>
-      <w:r>
-        <w:rPr>
-          <w:rFonts w:cs="Arial"/>
-          <w:sz w:val="24"/>
-          <w:szCs w:val="24"/>
-        </w:rPr>
-        <w:t>taken into account</w:t>
-      </w:r>
-      <w:proofErr w:type="gramEnd"/>
-      <w:r>
-        <w:rPr>
-          <w:rFonts w:cs="Arial"/>
-          <w:sz w:val="24"/>
-          <w:szCs w:val="24"/>
-        </w:rPr>
-        <w:t>.</w:t>
+        <w:t>tandard: sets limits on the number of people who can occupy a house, relative to both the number and floor area of the rooms available as sleeping accommodation. For this purpose, children aged at least one but less than 10 count as half of a person, while children under the age of one do not count at all. Rooms of less than 50 square feet are not taken into account.</w:t>
       </w:r>
     </w:p>
     <w:p>
@@ -7179,7 +7035,7 @@
         </w:rPr>
         <w:br w:type="page"/>
       </w:r>
-      <w:bookmarkStart w:id="3" w:name="_Toc190618"/>
+      <w:bookmarkStart w:id="4" w:name="_Toc190618"/>
       <w:r>
         <w:rPr>
           <w:rFonts w:cs="Arial"/>
@@ -7200,7 +7056,7 @@
         </w:rPr>
         <w:t>Model Private Residential Tenancy Agreement</w:t>
       </w:r>
-      <w:bookmarkEnd w:id="3"/>
+      <w:bookmarkEnd w:id="4"/>
       <w:r>
         <w:rPr>
           <w:rFonts w:cs="Arial"/>
@@ -7243,7 +7099,7 @@
           <w:szCs w:val="28"/>
         </w:rPr>
       </w:pPr>
-      <w:bookmarkStart w:id="4" w:name="_Toc190619"/>
+      <w:bookmarkStart w:id="5" w:name="_Toc190619"/>
       <w:r>
         <w:rPr>
           <w:rFonts w:cs="Arial"/>
@@ -7253,7 +7109,7 @@
         </w:rPr>
         <w:t>TENANT</w:t>
       </w:r>
-      <w:bookmarkEnd w:id="4"/>
+      <w:bookmarkEnd w:id="5"/>
     </w:p>
     <w:p>
       <w:pPr>
@@ -7293,27 +7149,7 @@
           <w:sz w:val="24"/>
           <w:szCs w:val="24"/>
         </w:rPr>
-        <w:t xml:space="preserve"> and Address(</w:t>
-      </w:r>
-      <w:proofErr w:type="spellStart"/>
-      <w:r>
-        <w:rPr>
-          <w:rFonts w:cs="Arial"/>
-          <w:b/>
-          <w:sz w:val="24"/>
-          <w:szCs w:val="24"/>
-        </w:rPr>
-        <w:t>es</w:t>
-      </w:r>
-      <w:proofErr w:type="spellEnd"/>
-      <w:r>
-        <w:rPr>
-          <w:rFonts w:cs="Arial"/>
-          <w:b/>
-          <w:sz w:val="24"/>
-          <w:szCs w:val="24"/>
-        </w:rPr>
-        <w:t>)</w:t>
+        <w:t xml:space="preserve"> and Address(es)</w:t>
       </w:r>
       <w:r>
         <w:rPr>
@@ -7473,25 +7309,7 @@
           <w:sz w:val="24"/>
           <w:szCs w:val="24"/>
         </w:rPr>
-        <w:t>Email address(</w:t>
-      </w:r>
-      <w:proofErr w:type="spellStart"/>
-      <w:r>
-        <w:rPr>
-          <w:rFonts w:cs="Arial"/>
-          <w:sz w:val="24"/>
-          <w:szCs w:val="24"/>
-        </w:rPr>
-        <w:t>es</w:t>
-      </w:r>
-      <w:proofErr w:type="spellEnd"/>
-      <w:r>
-        <w:rPr>
-          <w:rFonts w:cs="Arial"/>
-          <w:sz w:val="24"/>
-          <w:szCs w:val="24"/>
-        </w:rPr>
-        <w:t xml:space="preserve">):  </w:t>
+        <w:t xml:space="preserve">Email address(es):  </w:t>
       </w:r>
     </w:p>
     <w:p>
@@ -7680,7 +7498,7 @@
           <w:szCs w:val="28"/>
         </w:rPr>
       </w:pPr>
-      <w:bookmarkStart w:id="5" w:name="_Toc190620"/>
+      <w:bookmarkStart w:id="6" w:name="_Toc190620"/>
       <w:r>
         <w:rPr>
           <w:rFonts w:cs="Arial"/>
@@ -7690,7 +7508,7 @@
         </w:rPr>
         <w:t>LETTING AGENT</w:t>
       </w:r>
-      <w:bookmarkEnd w:id="5"/>
+      <w:bookmarkEnd w:id="6"/>
     </w:p>
     <w:p>
       <w:pPr>
@@ -8340,7 +8158,7 @@
           <w:szCs w:val="28"/>
         </w:rPr>
       </w:pPr>
-      <w:bookmarkStart w:id="6" w:name="_Toc190621"/>
+      <w:bookmarkStart w:id="7" w:name="_Toc190621"/>
       <w:r>
         <w:rPr>
           <w:rFonts w:cs="Arial"/>
@@ -8350,7 +8168,7 @@
         </w:rPr>
         <w:t>LANDLORD</w:t>
       </w:r>
-      <w:bookmarkEnd w:id="6"/>
+      <w:bookmarkEnd w:id="7"/>
     </w:p>
     <w:p>
       <w:pPr>
@@ -8602,23 +8420,13 @@
         </w:rPr>
         <w:t>(</w:t>
       </w:r>
-      <w:proofErr w:type="spellStart"/>
-      <w:r>
-        <w:rPr>
-          <w:rFonts w:cs="Arial"/>
-          <w:sz w:val="24"/>
-          <w:szCs w:val="24"/>
-        </w:rPr>
-        <w:t>es</w:t>
-      </w:r>
-      <w:proofErr w:type="spellEnd"/>
-      <w:r>
-        <w:rPr>
-          <w:rFonts w:cs="Arial"/>
-          <w:sz w:val="24"/>
-          <w:szCs w:val="24"/>
-        </w:rPr>
-        <w:t>)</w:t>
+      <w:r>
+        <w:rPr>
+          <w:rFonts w:cs="Arial"/>
+          <w:sz w:val="24"/>
+          <w:szCs w:val="24"/>
+        </w:rPr>
+        <w:t>es)</w:t>
       </w:r>
       <w:r>
         <w:rPr>
@@ -8885,7 +8693,7 @@
           <w:szCs w:val="28"/>
         </w:rPr>
       </w:pPr>
-      <w:bookmarkStart w:id="7" w:name="_Toc190622"/>
+      <w:bookmarkStart w:id="8" w:name="_Toc190622"/>
       <w:r>
         <w:rPr>
           <w:rFonts w:cs="Arial"/>
@@ -8895,7 +8703,7 @@
         </w:rPr>
         <w:t>COMMUNICATION</w:t>
       </w:r>
-      <w:bookmarkEnd w:id="7"/>
+      <w:bookmarkEnd w:id="8"/>
       <w:r>
         <w:rPr>
           <w:rFonts w:cs="Arial"/>
@@ -9769,7 +9577,7 @@
           <w:szCs w:val="28"/>
         </w:rPr>
       </w:pPr>
-      <w:bookmarkStart w:id="8" w:name="_Toc190623"/>
+      <w:bookmarkStart w:id="9" w:name="_Toc190623"/>
       <w:r>
         <w:rPr>
           <w:rFonts w:cs="Arial"/>
@@ -9779,7 +9587,7 @@
         </w:rPr>
         <w:t>DETAILS OF THE LET PROPERTY</w:t>
       </w:r>
-      <w:bookmarkEnd w:id="8"/>
+      <w:bookmarkEnd w:id="9"/>
     </w:p>
     <w:p>
       <w:pPr>
@@ -11387,7 +11195,7 @@
           <w:szCs w:val="28"/>
         </w:rPr>
       </w:pPr>
-      <w:bookmarkStart w:id="9" w:name="_Toc190624"/>
+      <w:bookmarkStart w:id="10" w:name="_Toc190624"/>
       <w:r>
         <w:rPr>
           <w:rFonts w:cs="Arial"/>
@@ -11397,7 +11205,7 @@
         </w:rPr>
         <w:t>START DATE OF THE TENANCY</w:t>
       </w:r>
-      <w:bookmarkEnd w:id="9"/>
+      <w:bookmarkEnd w:id="10"/>
     </w:p>
     <w:p>
       <w:pPr>
@@ -11642,7 +11450,7 @@
           <w:szCs w:val="28"/>
         </w:rPr>
       </w:pPr>
-      <w:bookmarkStart w:id="10" w:name="_Toc190625"/>
+      <w:bookmarkStart w:id="11" w:name="_Toc190625"/>
       <w:r>
         <w:rPr>
           <w:rFonts w:cs="Arial"/>
@@ -11652,7 +11460,7 @@
         </w:rPr>
         <w:t>OCCUPATION AND USE OF THE LET PROPERTY</w:t>
       </w:r>
-      <w:bookmarkEnd w:id="10"/>
+      <w:bookmarkEnd w:id="11"/>
     </w:p>
     <w:p>
       <w:pPr>
@@ -11899,7 +11707,7 @@
           <w:szCs w:val="28"/>
         </w:rPr>
       </w:pPr>
-      <w:bookmarkStart w:id="11" w:name="_Toc190626"/>
+      <w:bookmarkStart w:id="12" w:name="_Toc190626"/>
       <w:r>
         <w:rPr>
           <w:rFonts w:cs="Arial"/>
@@ -11909,7 +11717,7 @@
         </w:rPr>
         <w:t>RENT</w:t>
       </w:r>
-      <w:bookmarkEnd w:id="11"/>
+      <w:bookmarkEnd w:id="12"/>
       <w:r>
         <w:rPr>
           <w:rFonts w:cs="Arial"/>
@@ -12990,27 +12798,7 @@
           <w:sz w:val="24"/>
           <w:szCs w:val="24"/>
         </w:rPr>
-        <w:t xml:space="preserve">This is the preferred </w:t>
-      </w:r>
-      <w:proofErr w:type="gramStart"/>
-      <w:r>
-        <w:rPr>
-          <w:rFonts w:cs="Arial"/>
-          <w:b/>
-          <w:sz w:val="24"/>
-          <w:szCs w:val="24"/>
-        </w:rPr>
-        <w:t>method</w:t>
-      </w:r>
-      <w:proofErr w:type="gramEnd"/>
-      <w:r>
-        <w:rPr>
-          <w:rFonts w:cs="Arial"/>
-          <w:b/>
-          <w:sz w:val="24"/>
-          <w:szCs w:val="24"/>
-        </w:rPr>
-        <w:t xml:space="preserve"> but rent may be paid using another method if it is reasonable in the circumstances.</w:t>
+        <w:t>This is the preferred method but rent may be paid using another method if it is reasonable in the circumstances.</w:t>
       </w:r>
       <w:r>
         <w:rPr>
@@ -13150,7 +12938,7 @@
           <w:szCs w:val="28"/>
         </w:rPr>
       </w:pPr>
-      <w:bookmarkStart w:id="12" w:name="_Toc190627"/>
+      <w:bookmarkStart w:id="13" w:name="_Toc190627"/>
       <w:r>
         <w:rPr>
           <w:rFonts w:cs="Arial"/>
@@ -13160,7 +12948,7 @@
         </w:rPr>
         <w:t>RENT RECEIPTS</w:t>
       </w:r>
-      <w:bookmarkEnd w:id="12"/>
+      <w:bookmarkEnd w:id="13"/>
     </w:p>
     <w:p>
       <w:pPr>
@@ -13297,7 +13085,7 @@
           <w:szCs w:val="28"/>
         </w:rPr>
       </w:pPr>
-      <w:bookmarkStart w:id="13" w:name="_Toc190628"/>
+      <w:bookmarkStart w:id="14" w:name="_Toc190628"/>
       <w:r>
         <w:rPr>
           <w:rFonts w:cs="Arial"/>
@@ -13307,7 +13095,7 @@
         </w:rPr>
         <w:t>RENT INCREASES</w:t>
       </w:r>
-      <w:bookmarkEnd w:id="13"/>
+      <w:bookmarkEnd w:id="14"/>
     </w:p>
     <w:p>
       <w:pPr>
@@ -13358,29 +13146,7 @@
           <w:sz w:val="24"/>
           <w:szCs w:val="24"/>
         </w:rPr>
-        <w:t xml:space="preserve">rent cannot be increased more than once in any </w:t>
-      </w:r>
-      <w:proofErr w:type="gramStart"/>
-      <w:r>
-        <w:rPr>
-          <w:rFonts w:cs="Arial"/>
-          <w:b/>
-          <w:bCs/>
-          <w:sz w:val="24"/>
-          <w:szCs w:val="24"/>
-        </w:rPr>
-        <w:t>twelve month</w:t>
-      </w:r>
-      <w:proofErr w:type="gramEnd"/>
-      <w:r>
-        <w:rPr>
-          <w:rFonts w:cs="Arial"/>
-          <w:b/>
-          <w:bCs/>
-          <w:sz w:val="24"/>
-          <w:szCs w:val="24"/>
-        </w:rPr>
-        <w:t xml:space="preserve"> period</w:t>
+        <w:t>rent cannot be increased more than once in any twelve month period</w:t>
       </w:r>
       <w:r>
         <w:rPr>
@@ -14151,7 +13917,7 @@
           <w:szCs w:val="28"/>
         </w:rPr>
       </w:pPr>
-      <w:bookmarkStart w:id="14" w:name="_Toc190629"/>
+      <w:bookmarkStart w:id="15" w:name="_Toc190629"/>
       <w:r>
         <w:rPr>
           <w:rFonts w:cs="Arial"/>
@@ -14161,7 +13927,7 @@
         </w:rPr>
         <w:t>DEPOSIT</w:t>
       </w:r>
-      <w:bookmarkEnd w:id="14"/>
+      <w:bookmarkEnd w:id="15"/>
       <w:r>
         <w:rPr>
           <w:rFonts w:cs="Arial"/>
@@ -15265,27 +15031,7 @@
           <w:sz w:val="24"/>
           <w:szCs w:val="24"/>
         </w:rPr>
-        <w:t xml:space="preserve"> amount greater than the amount held by the tenancy deposit scheme, the Tenant will remain liable for these costs, and the Landlord may </w:t>
-      </w:r>
-      <w:proofErr w:type="gramStart"/>
-      <w:r>
-        <w:rPr>
-          <w:rFonts w:cs="Arial"/>
-          <w:b/>
-          <w:sz w:val="24"/>
-          <w:szCs w:val="24"/>
-        </w:rPr>
-        <w:t>take action</w:t>
-      </w:r>
-      <w:proofErr w:type="gramEnd"/>
-      <w:r>
-        <w:rPr>
-          <w:rFonts w:cs="Arial"/>
-          <w:b/>
-          <w:sz w:val="24"/>
-          <w:szCs w:val="24"/>
-        </w:rPr>
-        <w:t xml:space="preserve"> to recover </w:t>
+        <w:t xml:space="preserve"> amount greater than the amount held by the tenancy deposit scheme, the Tenant will remain liable for these costs, and the Landlord may take action to recover </w:t>
       </w:r>
       <w:r>
         <w:rPr>
@@ -15423,7 +15169,7 @@
           <w:szCs w:val="28"/>
         </w:rPr>
       </w:pPr>
-      <w:bookmarkStart w:id="15" w:name="_Toc190630"/>
+      <w:bookmarkStart w:id="16" w:name="_Toc190630"/>
       <w:r>
         <w:rPr>
           <w:rFonts w:cs="Arial"/>
@@ -15433,7 +15179,7 @@
         </w:rPr>
         <w:t>SUBLETTING AND ASSIGNATION</w:t>
       </w:r>
-      <w:bookmarkEnd w:id="15"/>
+      <w:bookmarkEnd w:id="16"/>
       <w:r>
         <w:rPr>
           <w:rFonts w:cs="Arial"/>
@@ -15624,7 +15370,7 @@
           <w:szCs w:val="28"/>
         </w:rPr>
       </w:pPr>
-      <w:bookmarkStart w:id="16" w:name="_Toc190631"/>
+      <w:bookmarkStart w:id="17" w:name="_Toc190631"/>
       <w:r>
         <w:rPr>
           <w:rFonts w:cs="Arial"/>
@@ -15634,7 +15380,7 @@
         </w:rPr>
         <w:t>NOTIFICATION ABOUT OTHER RESIDENTS</w:t>
       </w:r>
-      <w:bookmarkEnd w:id="16"/>
+      <w:bookmarkEnd w:id="17"/>
     </w:p>
     <w:p>
       <w:pPr>
@@ -15865,9 +15611,8 @@
           <w:szCs w:val="24"/>
           <w:lang w:eastAsia="en-GB"/>
         </w:rPr>
-        <w:t xml:space="preserve">Let </w:t>
-      </w:r>
-      <w:proofErr w:type="gramStart"/>
+        <w:t>Let P</w:t>
+      </w:r>
       <w:r>
         <w:rPr>
           <w:rFonts w:cs="Arial"/>
@@ -15876,28 +15621,7 @@
           <w:szCs w:val="24"/>
           <w:lang w:eastAsia="en-GB"/>
         </w:rPr>
-        <w:t>P</w:t>
-      </w:r>
-      <w:r>
-        <w:rPr>
-          <w:rFonts w:cs="Arial"/>
-          <w:b/>
-          <w:sz w:val="24"/>
-          <w:szCs w:val="24"/>
-          <w:lang w:eastAsia="en-GB"/>
-        </w:rPr>
-        <w:t>roperty</w:t>
-      </w:r>
-      <w:proofErr w:type="gramEnd"/>
-      <w:r>
-        <w:rPr>
-          <w:rFonts w:cs="Arial"/>
-          <w:b/>
-          <w:sz w:val="24"/>
-          <w:szCs w:val="24"/>
-          <w:lang w:eastAsia="en-GB"/>
-        </w:rPr>
-        <w:t xml:space="preserve"> the </w:t>
+        <w:t xml:space="preserve">roperty the </w:t>
       </w:r>
       <w:r>
         <w:rPr>
@@ -16150,7 +15874,7 @@
           <w:szCs w:val="28"/>
         </w:rPr>
       </w:pPr>
-      <w:bookmarkStart w:id="17" w:name="_Toc190632"/>
+      <w:bookmarkStart w:id="18" w:name="_Toc190632"/>
       <w:r>
         <w:rPr>
           <w:rFonts w:cs="Arial"/>
@@ -16160,7 +15884,7 @@
         </w:rPr>
         <w:t>OVERCROWDING</w:t>
       </w:r>
-      <w:bookmarkEnd w:id="17"/>
+      <w:bookmarkEnd w:id="18"/>
     </w:p>
     <w:p>
       <w:pPr>
@@ -16363,29 +16087,7 @@
           <w:szCs w:val="24"/>
           <w:lang w:eastAsia="en-GB"/>
         </w:rPr>
-        <w:t xml:space="preserve">does become overcrowded, the Landlord can </w:t>
-      </w:r>
-      <w:proofErr w:type="gramStart"/>
-      <w:r>
-        <w:rPr>
-          <w:rFonts w:cs="Arial"/>
-          <w:b/>
-          <w:sz w:val="24"/>
-          <w:szCs w:val="24"/>
-          <w:lang w:eastAsia="en-GB"/>
-        </w:rPr>
-        <w:t>take action</w:t>
-      </w:r>
-      <w:proofErr w:type="gramEnd"/>
-      <w:r>
-        <w:rPr>
-          <w:rFonts w:cs="Arial"/>
-          <w:b/>
-          <w:sz w:val="24"/>
-          <w:szCs w:val="24"/>
-          <w:lang w:eastAsia="en-GB"/>
-        </w:rPr>
-        <w:t xml:space="preserve"> to evict the Tenant</w:t>
+        <w:t>does become overcrowded, the Landlord can take action to evict the Tenant</w:t>
       </w:r>
       <w:r>
         <w:rPr>
@@ -16474,7 +16176,7 @@
           <w:szCs w:val="28"/>
         </w:rPr>
       </w:pPr>
-      <w:bookmarkStart w:id="18" w:name="_Toc190633"/>
+      <w:bookmarkStart w:id="19" w:name="_Toc190633"/>
       <w:r>
         <w:rPr>
           <w:rFonts w:cs="Arial"/>
@@ -16484,7 +16186,7 @@
         </w:rPr>
         <w:t>INSURANCE</w:t>
       </w:r>
-      <w:bookmarkEnd w:id="18"/>
+      <w:bookmarkEnd w:id="19"/>
       <w:r>
         <w:rPr>
           <w:rFonts w:cs="Arial"/>
@@ -16587,7 +16289,7 @@
           <w:szCs w:val="28"/>
         </w:rPr>
       </w:pPr>
-      <w:bookmarkStart w:id="19" w:name="_Toc190634"/>
+      <w:bookmarkStart w:id="20" w:name="_Toc190634"/>
       <w:r>
         <w:rPr>
           <w:rFonts w:cs="Arial"/>
@@ -16597,7 +16299,7 @@
         </w:rPr>
         <w:t>ABSENCES</w:t>
       </w:r>
-      <w:bookmarkEnd w:id="19"/>
+      <w:bookmarkEnd w:id="20"/>
     </w:p>
     <w:p>
       <w:pPr>
@@ -16643,27 +16345,7 @@
           <w:sz w:val="24"/>
           <w:szCs w:val="24"/>
         </w:rPr>
-        <w:t xml:space="preserve"> days. The Tenant must take such measures as the Landlord may reasonably require </w:t>
-      </w:r>
-      <w:proofErr w:type="gramStart"/>
-      <w:r>
-        <w:rPr>
-          <w:rFonts w:cs="Arial"/>
-          <w:b/>
-          <w:sz w:val="24"/>
-          <w:szCs w:val="24"/>
-        </w:rPr>
-        <w:t>to secure</w:t>
-      </w:r>
-      <w:proofErr w:type="gramEnd"/>
-      <w:r>
-        <w:rPr>
-          <w:rFonts w:cs="Arial"/>
-          <w:b/>
-          <w:sz w:val="24"/>
-          <w:szCs w:val="24"/>
-        </w:rPr>
-        <w:t xml:space="preserve"> the Let Property prior to such absence and take appropriate reasonable measures to meet the ‘Reasonable Care’ section below.</w:t>
+        <w:t xml:space="preserve"> days. The Tenant must take such measures as the Landlord may reasonably require to secure the Let Property prior to such absence and take appropriate reasonable measures to meet the ‘Reasonable Care’ section below.</w:t>
       </w:r>
     </w:p>
     <w:p>
@@ -16698,7 +16380,7 @@
           <w:szCs w:val="28"/>
         </w:rPr>
       </w:pPr>
-      <w:bookmarkStart w:id="20" w:name="_Toc190635"/>
+      <w:bookmarkStart w:id="21" w:name="_Toc190635"/>
       <w:r>
         <w:rPr>
           <w:rFonts w:cs="Arial"/>
@@ -16708,7 +16390,7 @@
         </w:rPr>
         <w:t>REASONABLE CARE</w:t>
       </w:r>
-      <w:bookmarkEnd w:id="20"/>
+      <w:bookmarkEnd w:id="21"/>
     </w:p>
     <w:p>
       <w:pPr>
@@ -16987,7 +16669,7 @@
           <w:szCs w:val="28"/>
         </w:rPr>
       </w:pPr>
-      <w:bookmarkStart w:id="21" w:name="_Toc190636"/>
+      <w:bookmarkStart w:id="22" w:name="_Toc190636"/>
       <w:r>
         <w:rPr>
           <w:rFonts w:cs="Arial"/>
@@ -16997,7 +16679,7 @@
         </w:rPr>
         <w:t>THE REPAIRING STANDARD etc. AND OTHER INFORMATION</w:t>
       </w:r>
-      <w:bookmarkEnd w:id="21"/>
+      <w:bookmarkEnd w:id="22"/>
     </w:p>
     <w:p>
       <w:pPr>
@@ -17017,7 +16699,7 @@
           <w:b/>
         </w:rPr>
       </w:pPr>
-      <w:bookmarkStart w:id="22" w:name="_Toc190637"/>
+      <w:bookmarkStart w:id="23" w:name="_Toc190637"/>
       <w:r>
         <w:rPr>
           <w:rFonts w:cs="Arial"/>
@@ -17025,7 +16707,7 @@
         </w:rPr>
         <w:t>THE REPAIRING STANDARD</w:t>
       </w:r>
-      <w:bookmarkEnd w:id="22"/>
+      <w:bookmarkEnd w:id="23"/>
     </w:p>
     <w:p>
       <w:pPr>
@@ -18116,27 +17798,7 @@
           <w:sz w:val="24"/>
           <w:szCs w:val="24"/>
         </w:rPr>
-        <w:t>are installed in (</w:t>
-      </w:r>
-      <w:proofErr w:type="spellStart"/>
-      <w:r>
-        <w:rPr>
-          <w:rFonts w:cs="Arial"/>
-          <w:b/>
-          <w:sz w:val="24"/>
-          <w:szCs w:val="24"/>
-        </w:rPr>
-        <w:t>i</w:t>
-      </w:r>
-      <w:proofErr w:type="spellEnd"/>
-      <w:r>
-        <w:rPr>
-          <w:rFonts w:cs="Arial"/>
-          <w:b/>
-          <w:sz w:val="24"/>
-          <w:szCs w:val="24"/>
-        </w:rPr>
-        <w:t>) the room which is frequently used by the occupants for general daytime living purposes and (ii) every circulation space such as hallways or landings, there must also be a heat alarm in the kitchen. All alarms should be interlinked</w:t>
+        <w:t>are installed in (i) the room which is frequently used by the occupants for general daytime living purposes and (ii) every circulation space such as hallways or landings, there must also be a heat alarm in the kitchen. All alarms should be interlinked</w:t>
       </w:r>
       <w:r>
         <w:rPr>
@@ -18513,7 +18175,7 @@
           <w:b/>
         </w:rPr>
       </w:pPr>
-      <w:bookmarkStart w:id="23" w:name="_Toc190638"/>
+      <w:bookmarkStart w:id="24" w:name="_Toc190638"/>
       <w:r>
         <w:rPr>
           <w:rFonts w:cs="Arial"/>
@@ -18522,7 +18184,7 @@
         <w:lastRenderedPageBreak/>
         <w:t>REPAIR TIMETABLE</w:t>
       </w:r>
-      <w:bookmarkEnd w:id="23"/>
+      <w:bookmarkEnd w:id="24"/>
     </w:p>
     <w:p>
       <w:pPr>
@@ -18612,7 +18274,7 @@
           <w:b/>
         </w:rPr>
       </w:pPr>
-      <w:bookmarkStart w:id="24" w:name="_Toc190639"/>
+      <w:bookmarkStart w:id="25" w:name="_Toc190639"/>
       <w:r>
         <w:rPr>
           <w:rFonts w:cs="Arial"/>
@@ -18620,7 +18282,7 @@
         </w:rPr>
         <w:t>PAYMENT FOR REPAIRS</w:t>
       </w:r>
-      <w:bookmarkEnd w:id="24"/>
+      <w:bookmarkEnd w:id="25"/>
       <w:r>
         <w:rPr>
           <w:rFonts w:cs="Arial"/>
@@ -18702,7 +18364,7 @@
           <w:b/>
         </w:rPr>
       </w:pPr>
-      <w:bookmarkStart w:id="25" w:name="_Toc190640"/>
+      <w:bookmarkStart w:id="26" w:name="_Toc190640"/>
       <w:r>
         <w:rPr>
           <w:rFonts w:cs="Arial"/>
@@ -18710,47 +18372,36 @@
         </w:rPr>
         <w:t>INFORMATION</w:t>
       </w:r>
-      <w:bookmarkEnd w:id="25"/>
-    </w:p>
-    <w:p>
-      <w:pPr>
-        <w:rPr>
-          <w:rFonts w:cs="Arial"/>
-          <w:b/>
-          <w:sz w:val="24"/>
-          <w:szCs w:val="24"/>
-        </w:rPr>
-      </w:pPr>
-    </w:p>
-    <w:p>
-      <w:pPr>
-        <w:rPr>
-          <w:rFonts w:cs="Arial"/>
-          <w:b/>
-          <w:sz w:val="24"/>
-          <w:szCs w:val="24"/>
-        </w:rPr>
-      </w:pPr>
-      <w:r>
-        <w:rPr>
-          <w:rFonts w:cs="Arial"/>
-          <w:b/>
-          <w:sz w:val="24"/>
-          <w:szCs w:val="24"/>
-        </w:rPr>
-        <w:t xml:space="preserve">In addition to this Agreement, the Landlord must give to the </w:t>
-      </w:r>
-      <w:proofErr w:type="gramStart"/>
-      <w:r>
-        <w:rPr>
-          <w:rFonts w:cs="Arial"/>
-          <w:b/>
-          <w:sz w:val="24"/>
-          <w:szCs w:val="24"/>
-        </w:rPr>
-        <w:t>Tenant:-</w:t>
-      </w:r>
-      <w:proofErr w:type="gramEnd"/>
+      <w:bookmarkEnd w:id="26"/>
+    </w:p>
+    <w:p>
+      <w:pPr>
+        <w:rPr>
+          <w:rFonts w:cs="Arial"/>
+          <w:b/>
+          <w:sz w:val="24"/>
+          <w:szCs w:val="24"/>
+        </w:rPr>
+      </w:pPr>
+    </w:p>
+    <w:p>
+      <w:pPr>
+        <w:rPr>
+          <w:rFonts w:cs="Arial"/>
+          <w:b/>
+          <w:sz w:val="24"/>
+          <w:szCs w:val="24"/>
+        </w:rPr>
+      </w:pPr>
+      <w:r>
+        <w:rPr>
+          <w:rFonts w:cs="Arial"/>
+          <w:b/>
+          <w:sz w:val="24"/>
+          <w:szCs w:val="24"/>
+        </w:rPr>
+        <w:t>In addition to this Agreement, the Landlord must give to the Tenant:-</w:t>
+      </w:r>
     </w:p>
     <w:p>
       <w:pPr>
@@ -18897,7 +18548,7 @@
           <w:b/>
         </w:rPr>
       </w:pPr>
-      <w:bookmarkStart w:id="26" w:name="_Toc190641"/>
+      <w:bookmarkStart w:id="27" w:name="_Toc190641"/>
       <w:r>
         <w:rPr>
           <w:rFonts w:cs="Arial"/>
@@ -18907,7 +18558,7 @@
         </w:rPr>
         <w:t>LEGIONELLA</w:t>
       </w:r>
-      <w:bookmarkEnd w:id="26"/>
+      <w:bookmarkEnd w:id="27"/>
     </w:p>
     <w:p>
       <w:pPr>
@@ -18970,7 +18621,7 @@
           <w:szCs w:val="28"/>
         </w:rPr>
       </w:pPr>
-      <w:bookmarkStart w:id="27" w:name="_Toc190642"/>
+      <w:bookmarkStart w:id="28" w:name="_Toc190642"/>
       <w:r>
         <w:rPr>
           <w:rFonts w:cs="Arial"/>
@@ -18998,7 +18649,7 @@
         </w:rPr>
         <w:t>INSPECTIONS AND VALUATIONS</w:t>
       </w:r>
-      <w:bookmarkEnd w:id="27"/>
+      <w:bookmarkEnd w:id="28"/>
     </w:p>
     <w:p>
       <w:pPr>
@@ -19183,7 +18834,7 @@
           <w:szCs w:val="28"/>
         </w:rPr>
       </w:pPr>
-      <w:bookmarkStart w:id="28" w:name="_Toc190643"/>
+      <w:bookmarkStart w:id="29" w:name="_Toc190643"/>
       <w:r>
         <w:rPr>
           <w:rFonts w:cs="Arial"/>
@@ -19193,7 +18844,7 @@
         </w:rPr>
         <w:t>RESPECT FOR OTHERS</w:t>
       </w:r>
-      <w:bookmarkEnd w:id="28"/>
+      <w:bookmarkEnd w:id="29"/>
       <w:r>
         <w:rPr>
           <w:rFonts w:cs="Arial"/>
@@ -19415,27 +19066,7 @@
           <w:sz w:val="24"/>
           <w:szCs w:val="24"/>
         </w:rPr>
-        <w:t xml:space="preserve">fail to control pets properly or allow them to foul or cause damage to </w:t>
-      </w:r>
-      <w:proofErr w:type="gramStart"/>
-      <w:r>
-        <w:rPr>
-          <w:rFonts w:cs="Arial"/>
-          <w:b/>
-          <w:sz w:val="24"/>
-          <w:szCs w:val="24"/>
-        </w:rPr>
-        <w:t>other</w:t>
-      </w:r>
-      <w:proofErr w:type="gramEnd"/>
-      <w:r>
-        <w:rPr>
-          <w:rFonts w:cs="Arial"/>
-          <w:b/>
-          <w:sz w:val="24"/>
-          <w:szCs w:val="24"/>
-        </w:rPr>
-        <w:t xml:space="preserve"> people’s property;</w:t>
+        <w:t>fail to control pets properly or allow them to foul or cause damage to other people’s property;</w:t>
       </w:r>
     </w:p>
     <w:p>
@@ -19828,7 +19459,7 @@
           <w:szCs w:val="28"/>
         </w:rPr>
       </w:pPr>
-      <w:bookmarkStart w:id="29" w:name="_Toc190644"/>
+      <w:bookmarkStart w:id="30" w:name="_Toc190644"/>
       <w:r>
         <w:rPr>
           <w:rFonts w:cs="Arial"/>
@@ -19838,7 +19469,7 @@
         </w:rPr>
         <w:t>EQUALITY REQUIREMENTS:</w:t>
       </w:r>
-      <w:bookmarkEnd w:id="29"/>
+      <w:bookmarkEnd w:id="30"/>
     </w:p>
     <w:p>
       <w:pPr>
@@ -19906,7 +19537,7 @@
           <w:szCs w:val="28"/>
         </w:rPr>
       </w:pPr>
-      <w:bookmarkStart w:id="30" w:name="_Toc190645"/>
+      <w:bookmarkStart w:id="31" w:name="_Toc190645"/>
       <w:r>
         <w:rPr>
           <w:rFonts w:cs="Arial"/>
@@ -19916,7 +19547,7 @@
         </w:rPr>
         <w:t>DATA PROTECTION</w:t>
       </w:r>
-      <w:bookmarkEnd w:id="30"/>
+      <w:bookmarkEnd w:id="31"/>
       <w:r>
         <w:rPr>
           <w:rFonts w:cs="Arial"/>
@@ -20009,7 +19640,7 @@
           <w:szCs w:val="28"/>
         </w:rPr>
       </w:pPr>
-      <w:bookmarkStart w:id="31" w:name="_Toc190646"/>
+      <w:bookmarkStart w:id="32" w:name="_Toc190646"/>
       <w:r>
         <w:rPr>
           <w:rFonts w:cs="Arial"/>
@@ -20019,7 +19650,7 @@
         </w:rPr>
         <w:t>ENDING THE TENANCY</w:t>
       </w:r>
-      <w:bookmarkEnd w:id="31"/>
+      <w:bookmarkEnd w:id="32"/>
     </w:p>
     <w:p>
       <w:pPr>
@@ -20056,19 +19687,8 @@
           <w:sz w:val="24"/>
           <w:szCs w:val="24"/>
         </w:rPr>
-        <w:t xml:space="preserve">This Tenancy may be ended </w:t>
-      </w:r>
-      <w:proofErr w:type="gramStart"/>
-      <w:r>
-        <w:rPr>
-          <w:rFonts w:cs="Arial"/>
-          <w:b/>
-          <w:sz w:val="24"/>
-          <w:szCs w:val="24"/>
-        </w:rPr>
-        <w:t>by:-</w:t>
-      </w:r>
-      <w:proofErr w:type="gramEnd"/>
+        <w:t>This Tenancy may be ended by:-</w:t>
+      </w:r>
     </w:p>
     <w:p>
       <w:pPr>
@@ -20136,27 +19756,7 @@
           <w:sz w:val="24"/>
           <w:szCs w:val="24"/>
         </w:rPr>
-        <w:t xml:space="preserve">The Tenant giving the Landlord at least 28 days’ notice in writing to terminate the tenancy, or an earlier date if the Landlord is content to waive the minimum </w:t>
-      </w:r>
-      <w:proofErr w:type="gramStart"/>
-      <w:r>
-        <w:rPr>
-          <w:rFonts w:cs="Arial"/>
-          <w:b/>
-          <w:sz w:val="24"/>
-          <w:szCs w:val="24"/>
-        </w:rPr>
-        <w:t>28 day</w:t>
-      </w:r>
-      <w:proofErr w:type="gramEnd"/>
-      <w:r>
-        <w:rPr>
-          <w:rFonts w:cs="Arial"/>
-          <w:b/>
-          <w:sz w:val="24"/>
-          <w:szCs w:val="24"/>
-        </w:rPr>
-        <w:t xml:space="preserve"> notice period.  Where the Landlord agrees to waive the notice period, his or her agreement must be in writing.  The tenancy will come to an end on the date specified in the notice or, where appropriate, the earlier date agreed between the Tenant and Landlord.  To end a joint tenancy, all the Joint Tenants must agree to end the tenancy.  O</w:t>
+        <w:t>The Tenant giving the Landlord at least 28 days’ notice in writing to terminate the tenancy, or an earlier date if the Landlord is content to waive the minimum 28 day notice period.  Where the Landlord agrees to waive the notice period, his or her agreement must be in writing.  The tenancy will come to an end on the date specified in the notice or, where appropriate, the earlier date agreed between the Tenant and Landlord.  To end a joint tenancy, all the Joint Tenants must agree to end the tenancy.  O</w:t>
       </w:r>
       <w:r>
         <w:rPr>
@@ -20235,19 +19835,8 @@
           <w:sz w:val="24"/>
           <w:szCs w:val="24"/>
         </w:rPr>
-        <w:t xml:space="preserve">  This can happen </w:t>
-      </w:r>
-      <w:proofErr w:type="gramStart"/>
-      <w:r>
-        <w:rPr>
-          <w:rFonts w:cs="Arial"/>
-          <w:b/>
-          <w:sz w:val="24"/>
-          <w:szCs w:val="24"/>
-        </w:rPr>
-        <w:t>either:-</w:t>
-      </w:r>
-      <w:proofErr w:type="gramEnd"/>
+        <w:t xml:space="preserve">  This can happen either:-</w:t>
+      </w:r>
     </w:p>
     <w:p>
       <w:pPr>
@@ -20322,7 +19911,6 @@
           <w:szCs w:val="24"/>
         </w:rPr>
       </w:pPr>
-      <w:proofErr w:type="gramStart"/>
       <w:r>
         <w:rPr>
           <w:rFonts w:cs="Arial"/>
@@ -20332,7 +19920,6 @@
         </w:rPr>
         <w:t>or:-</w:t>
       </w:r>
-      <w:proofErr w:type="gramEnd"/>
     </w:p>
     <w:p>
       <w:pPr>
@@ -20441,27 +20028,7 @@
           <w:sz w:val="24"/>
           <w:szCs w:val="24"/>
         </w:rPr>
-        <w:t xml:space="preserve">The Landlord can bring the tenancy to an end only if one of the 18 grounds for eviction apply.  If the Landlord serves a Notice to Leave on the Tenant, he or she must specify which eviction ground(s) is being </w:t>
-      </w:r>
-      <w:proofErr w:type="gramStart"/>
-      <w:r>
-        <w:rPr>
-          <w:rFonts w:cs="Arial"/>
-          <w:b/>
-          <w:sz w:val="24"/>
-          <w:szCs w:val="24"/>
-        </w:rPr>
-        <w:t>used, and</w:t>
-      </w:r>
-      <w:proofErr w:type="gramEnd"/>
-      <w:r>
-        <w:rPr>
-          <w:rFonts w:cs="Arial"/>
-          <w:b/>
-          <w:sz w:val="24"/>
-          <w:szCs w:val="24"/>
-        </w:rPr>
-        <w:t xml:space="preserve"> give the reasons why they believe this eviction ground applies. </w:t>
+        <w:t xml:space="preserve">The Landlord can bring the tenancy to an end only if one of the 18 grounds for eviction apply.  If the Landlord serves a Notice to Leave on the Tenant, he or she must specify which eviction ground(s) is being used, and give the reasons why they believe this eviction ground applies. </w:t>
       </w:r>
     </w:p>
     <w:p>
@@ -20959,7 +20526,7 @@
           <w:szCs w:val="24"/>
         </w:rPr>
       </w:pPr>
-      <w:bookmarkStart w:id="32" w:name="_Ref429649247"/>
+      <w:bookmarkStart w:id="33" w:name="_Ref429649247"/>
       <w:r>
         <w:rPr>
           <w:rFonts w:ascii="Arial" w:hAnsi="Arial" w:cs="Arial"/>
@@ -20968,7 +20535,7 @@
         </w:rPr>
         <w:t xml:space="preserve">Schedule 3 sets out the 18 grounds under which a Landlord may seek eviction.  </w:t>
       </w:r>
-      <w:bookmarkEnd w:id="32"/>
+      <w:bookmarkEnd w:id="33"/>
     </w:p>
     <w:p>
       <w:pPr>
@@ -21134,25 +20701,7 @@
           <w:b/>
           <w:szCs w:val="24"/>
         </w:rPr>
-        <w:t xml:space="preserve">The Landlord intends to </w:t>
-      </w:r>
-      <w:proofErr w:type="gramStart"/>
-      <w:r>
-        <w:rPr>
-          <w:rFonts w:ascii="Arial" w:hAnsi="Arial" w:cs="Arial"/>
-          <w:b/>
-          <w:szCs w:val="24"/>
-        </w:rPr>
-        <w:t>refurbish</w:t>
-      </w:r>
-      <w:proofErr w:type="gramEnd"/>
-      <w:r>
-        <w:rPr>
-          <w:rFonts w:ascii="Arial" w:hAnsi="Arial" w:cs="Arial"/>
-          <w:b/>
-          <w:szCs w:val="24"/>
-        </w:rPr>
-        <w:t xml:space="preserve"> and this will entail significantly disruptive works to, or in relation to, the </w:t>
+        <w:t xml:space="preserve">The Landlord intends to refurbish and this will entail significantly disruptive works to, or in relation to, the </w:t>
       </w:r>
       <w:r>
         <w:rPr>
@@ -21552,25 +21101,7 @@
           <w:b/>
           <w:szCs w:val="24"/>
         </w:rPr>
-        <w:t xml:space="preserve">roperty for an immoral or illegal purpose, or is convicted of an </w:t>
-      </w:r>
-      <w:proofErr w:type="spellStart"/>
-      <w:r>
-        <w:rPr>
-          <w:rFonts w:ascii="Arial" w:hAnsi="Arial" w:cs="Arial"/>
-          <w:b/>
-          <w:szCs w:val="24"/>
-        </w:rPr>
-        <w:t>imprisonable</w:t>
-      </w:r>
-      <w:proofErr w:type="spellEnd"/>
-      <w:r>
-        <w:rPr>
-          <w:rFonts w:ascii="Arial" w:hAnsi="Arial" w:cs="Arial"/>
-          <w:b/>
-          <w:szCs w:val="24"/>
-        </w:rPr>
-        <w:t xml:space="preserve"> offence committed in or in the locality of the </w:t>
+        <w:t xml:space="preserve">roperty for an immoral or illegal purpose, or is convicted of an imprisonable offence committed in or in the locality of the </w:t>
       </w:r>
       <w:r>
         <w:rPr>
@@ -22105,25 +21636,7 @@
           <w:b/>
           <w:szCs w:val="24"/>
         </w:rPr>
-        <w:t xml:space="preserve">cation is made after the </w:t>
-      </w:r>
-      <w:proofErr w:type="gramStart"/>
-      <w:r>
-        <w:rPr>
-          <w:rFonts w:ascii="Arial" w:hAnsi="Arial" w:cs="Arial"/>
-          <w:b/>
-          <w:szCs w:val="24"/>
-        </w:rPr>
-        <w:t>12 month</w:t>
-      </w:r>
-      <w:proofErr w:type="gramEnd"/>
-      <w:r>
-        <w:rPr>
-          <w:rFonts w:ascii="Arial" w:hAnsi="Arial" w:cs="Arial"/>
-          <w:b/>
-          <w:szCs w:val="24"/>
-        </w:rPr>
-        <w:t xml:space="preserve"> period has elapsed.)</w:t>
+        <w:t>cation is made after the 12 month period has elapsed.)</w:t>
       </w:r>
     </w:p>
     <w:p>
@@ -22197,7 +21710,7 @@
           <w:szCs w:val="28"/>
         </w:rPr>
       </w:pPr>
-      <w:bookmarkStart w:id="33" w:name="_Toc190647"/>
+      <w:bookmarkStart w:id="34" w:name="_Toc190647"/>
       <w:r>
         <w:rPr>
           <w:rFonts w:cs="Arial"/>
@@ -22206,7 +21719,7 @@
         </w:rPr>
         <w:t>CONTENTS AND CONDITION</w:t>
       </w:r>
-      <w:bookmarkEnd w:id="33"/>
+      <w:bookmarkEnd w:id="34"/>
       <w:r>
         <w:rPr>
           <w:rFonts w:cs="Arial"/>
@@ -22327,7 +21840,7 @@
           <w:szCs w:val="28"/>
         </w:rPr>
       </w:pPr>
-      <w:bookmarkStart w:id="34" w:name="_Toc190648"/>
+      <w:bookmarkStart w:id="35" w:name="_Toc190648"/>
       <w:r>
         <w:rPr>
           <w:rFonts w:cs="Arial"/>
@@ -22336,7 +21849,7 @@
         </w:rPr>
         <w:t>LOCAL AUTHORITY TAXES/CHARGES</w:t>
       </w:r>
-      <w:bookmarkEnd w:id="34"/>
+      <w:bookmarkEnd w:id="35"/>
       <w:r>
         <w:rPr>
           <w:rFonts w:cs="Arial"/>
@@ -22452,7 +21965,7 @@
           <w:szCs w:val="28"/>
         </w:rPr>
       </w:pPr>
-      <w:bookmarkStart w:id="35" w:name="_Toc190649"/>
+      <w:bookmarkStart w:id="36" w:name="_Toc190649"/>
       <w:r>
         <w:rPr>
           <w:rFonts w:cs="Arial"/>
@@ -22461,7 +21974,7 @@
         </w:rPr>
         <w:t>UTILITIES</w:t>
       </w:r>
-      <w:bookmarkEnd w:id="35"/>
+      <w:bookmarkEnd w:id="36"/>
       <w:r>
         <w:rPr>
           <w:rFonts w:cs="Arial"/>
@@ -22584,7 +22097,7 @@
           <w:szCs w:val="28"/>
         </w:rPr>
       </w:pPr>
-      <w:bookmarkStart w:id="36" w:name="_Toc190650"/>
+      <w:bookmarkStart w:id="37" w:name="_Toc190650"/>
       <w:r>
         <w:rPr>
           <w:rFonts w:cs="Arial"/>
@@ -22593,7 +22106,7 @@
         </w:rPr>
         <w:t>ALTERATIONS</w:t>
       </w:r>
-      <w:bookmarkEnd w:id="36"/>
+      <w:bookmarkEnd w:id="37"/>
       <w:r>
         <w:rPr>
           <w:rFonts w:cs="Arial"/>
@@ -22886,27 +22399,7 @@
           <w:sz w:val="24"/>
           <w:szCs w:val="24"/>
         </w:rPr>
-        <w:t xml:space="preserve"> the </w:t>
-      </w:r>
-      <w:proofErr w:type="gramStart"/>
-      <w:r>
-        <w:rPr>
-          <w:rFonts w:cs="Arial"/>
-          <w:b/>
-          <w:sz w:val="24"/>
-          <w:szCs w:val="24"/>
-        </w:rPr>
-        <w:t>adaptations</w:t>
-      </w:r>
-      <w:proofErr w:type="gramEnd"/>
-      <w:r>
-        <w:rPr>
-          <w:rFonts w:cs="Arial"/>
-          <w:b/>
-          <w:sz w:val="24"/>
-          <w:szCs w:val="24"/>
-        </w:rPr>
-        <w:t xml:space="preserve"> you may appeal to the Tribunal</w:t>
+        <w:t xml:space="preserve"> the adaptations you may appeal to the Tribunal</w:t>
       </w:r>
       <w:r>
         <w:rPr>
@@ -23060,7 +22553,7 @@
           <w:szCs w:val="28"/>
         </w:rPr>
       </w:pPr>
-      <w:bookmarkStart w:id="37" w:name="_Toc190651"/>
+      <w:bookmarkStart w:id="38" w:name="_Toc190651"/>
       <w:r>
         <w:rPr>
           <w:rFonts w:cs="Arial"/>
@@ -23069,7 +22562,7 @@
         </w:rPr>
         <w:t>COMMON PARTS</w:t>
       </w:r>
-      <w:bookmarkEnd w:id="37"/>
+      <w:bookmarkEnd w:id="38"/>
     </w:p>
     <w:p>
       <w:pPr>
@@ -23182,7 +22675,7 @@
           <w:szCs w:val="28"/>
         </w:rPr>
       </w:pPr>
-      <w:bookmarkStart w:id="38" w:name="_Toc190652"/>
+      <w:bookmarkStart w:id="39" w:name="_Toc190652"/>
       <w:r>
         <w:rPr>
           <w:rFonts w:cs="Arial"/>
@@ -23191,7 +22684,7 @@
         </w:rPr>
         <w:t>PRIVATE GARDEN</w:t>
       </w:r>
-      <w:bookmarkEnd w:id="38"/>
+      <w:bookmarkEnd w:id="39"/>
     </w:p>
     <w:p>
       <w:pPr>
@@ -23304,7 +22797,7 @@
           <w:szCs w:val="28"/>
         </w:rPr>
       </w:pPr>
-      <w:bookmarkStart w:id="39" w:name="_Toc190653"/>
+      <w:bookmarkStart w:id="40" w:name="_Toc190653"/>
       <w:r>
         <w:rPr>
           <w:rFonts w:cs="Arial"/>
@@ -23313,7 +22806,7 @@
         </w:rPr>
         <w:t>ROOF</w:t>
       </w:r>
-      <w:bookmarkEnd w:id="39"/>
+      <w:bookmarkEnd w:id="40"/>
     </w:p>
     <w:p>
       <w:pPr>
@@ -23426,7 +22919,7 @@
           <w:szCs w:val="28"/>
         </w:rPr>
       </w:pPr>
-      <w:bookmarkStart w:id="40" w:name="_Toc190654"/>
+      <w:bookmarkStart w:id="41" w:name="_Toc190654"/>
       <w:r>
         <w:rPr>
           <w:rFonts w:cs="Arial"/>
@@ -23443,7 +22936,7 @@
         </w:rPr>
         <w:t>G</w:t>
       </w:r>
-      <w:bookmarkEnd w:id="40"/>
+      <w:bookmarkEnd w:id="41"/>
     </w:p>
     <w:p>
       <w:pPr>
@@ -23559,7 +23052,7 @@
           <w:szCs w:val="28"/>
         </w:rPr>
       </w:pPr>
-      <w:bookmarkStart w:id="41" w:name="_Toc190655"/>
+      <w:bookmarkStart w:id="42" w:name="_Toc190655"/>
       <w:r>
         <w:rPr>
           <w:rFonts w:cs="Arial"/>
@@ -23568,7 +23061,7 @@
         </w:rPr>
         <w:t>STORAGE</w:t>
       </w:r>
-      <w:bookmarkEnd w:id="41"/>
+      <w:bookmarkEnd w:id="42"/>
     </w:p>
     <w:p>
       <w:pPr>
@@ -23683,7 +23176,7 @@
           <w:szCs w:val="28"/>
         </w:rPr>
       </w:pPr>
-      <w:bookmarkStart w:id="42" w:name="_Toc190656"/>
+      <w:bookmarkStart w:id="43" w:name="_Toc190656"/>
       <w:r>
         <w:rPr>
           <w:rFonts w:cs="Arial"/>
@@ -23701,7 +23194,7 @@
         </w:rPr>
         <w:t xml:space="preserve"> including liquid petroleum gas</w:t>
       </w:r>
-      <w:bookmarkEnd w:id="42"/>
+      <w:bookmarkEnd w:id="43"/>
     </w:p>
     <w:p>
       <w:pPr>
@@ -23809,7 +23302,7 @@
           <w:szCs w:val="28"/>
         </w:rPr>
       </w:pPr>
-      <w:bookmarkStart w:id="43" w:name="_Toc190657"/>
+      <w:bookmarkStart w:id="44" w:name="_Toc190657"/>
       <w:r>
         <w:rPr>
           <w:rFonts w:cs="Arial"/>
@@ -23818,7 +23311,7 @@
         </w:rPr>
         <w:t>PETS</w:t>
       </w:r>
-      <w:bookmarkEnd w:id="43"/>
+      <w:bookmarkEnd w:id="44"/>
       <w:r>
         <w:rPr>
           <w:rFonts w:cs="Arial"/>
@@ -23941,7 +23434,7 @@
           <w:szCs w:val="28"/>
         </w:rPr>
       </w:pPr>
-      <w:bookmarkStart w:id="44" w:name="_Toc190658"/>
+      <w:bookmarkStart w:id="45" w:name="_Toc190658"/>
       <w:r>
         <w:rPr>
           <w:rFonts w:cs="Arial"/>
@@ -23950,7 +23443,7 @@
         </w:rPr>
         <w:t>SMOKING</w:t>
       </w:r>
-      <w:bookmarkEnd w:id="44"/>
+      <w:bookmarkEnd w:id="45"/>
     </w:p>
     <w:p>
       <w:pPr>
@@ -24043,7 +23536,7 @@
           <w:szCs w:val="28"/>
         </w:rPr>
       </w:pPr>
-      <w:bookmarkStart w:id="45" w:name="_Toc190659"/>
+      <w:bookmarkStart w:id="46" w:name="_Toc190659"/>
       <w:r>
         <w:rPr>
           <w:rFonts w:cs="Arial"/>
@@ -24052,7 +23545,7 @@
         </w:rPr>
         <w:t>ADDITIONAL TENANCY TERMS</w:t>
       </w:r>
-      <w:bookmarkEnd w:id="45"/>
+      <w:bookmarkEnd w:id="46"/>
     </w:p>
     <w:p>
       <w:pPr>
@@ -24161,7 +23654,7 @@
           <w:szCs w:val="28"/>
         </w:rPr>
       </w:pPr>
-      <w:bookmarkStart w:id="46" w:name="_Toc190660"/>
+      <w:bookmarkStart w:id="47" w:name="_Toc190660"/>
       <w:r>
         <w:rPr>
           <w:rFonts w:cs="Arial"/>
@@ -24170,7 +23663,7 @@
         </w:rPr>
         <w:t>THE GUARANTOR</w:t>
       </w:r>
-      <w:bookmarkEnd w:id="46"/>
+      <w:bookmarkEnd w:id="47"/>
     </w:p>
     <w:p>
       <w:pPr>
@@ -24424,7 +23917,7 @@
           <w:szCs w:val="28"/>
         </w:rPr>
       </w:pPr>
-      <w:bookmarkStart w:id="47" w:name="_Toc190661"/>
+      <w:bookmarkStart w:id="48" w:name="_Toc190661"/>
       <w:r>
         <w:rPr>
           <w:rFonts w:cs="Arial"/>
@@ -24433,7 +23926,7 @@
         </w:rPr>
         <w:t>DECLARATIONS</w:t>
       </w:r>
-      <w:bookmarkEnd w:id="47"/>
+      <w:bookmarkEnd w:id="48"/>
     </w:p>
     <w:p>
       <w:pPr>
@@ -24813,8 +24306,8 @@
           <w:szCs w:val="24"/>
         </w:rPr>
       </w:pPr>
-      <w:bookmarkStart w:id="48" w:name="_Toc495589975"/>
-      <w:bookmarkStart w:id="49" w:name="_Toc495593660"/>
+      <w:bookmarkStart w:id="49" w:name="_Toc495589975"/>
+      <w:bookmarkStart w:id="50" w:name="_Toc495593660"/>
       <w:r>
         <w:rPr>
           <w:rFonts w:cs="Arial"/>
@@ -24832,8 +24325,8 @@
         <w:lastRenderedPageBreak/>
         <w:t>their names into the electronic document and sending it by email if all parties agree to this. A physical copy can be signed instead if this is preferred.</w:t>
       </w:r>
-      <w:bookmarkEnd w:id="48"/>
       <w:bookmarkEnd w:id="49"/>
+      <w:bookmarkEnd w:id="50"/>
       <w:r>
         <w:rPr>
           <w:rFonts w:cs="Arial"/>
@@ -25106,23 +24599,7 @@
           <w:sz w:val="24"/>
           <w:szCs w:val="24"/>
         </w:rPr>
-        <w:t xml:space="preserve"> has used this model </w:t>
-      </w:r>
-      <w:proofErr w:type="gramStart"/>
-      <w:r>
-        <w:rPr>
-          <w:sz w:val="24"/>
-          <w:szCs w:val="24"/>
-        </w:rPr>
-        <w:t>agreement</w:t>
-      </w:r>
-      <w:proofErr w:type="gramEnd"/>
-      <w:r>
-        <w:rPr>
-          <w:sz w:val="24"/>
-          <w:szCs w:val="24"/>
-        </w:rPr>
-        <w:t xml:space="preserve"> so they must </w:t>
+        <w:t xml:space="preserve"> has used this model agreement so they must </w:t>
       </w:r>
       <w:r>
         <w:rPr>
@@ -25260,23 +24737,7 @@
           <w:sz w:val="24"/>
           <w:szCs w:val="24"/>
         </w:rPr>
-        <w:t xml:space="preserve">greement are things that laws say that you or your landlord must </w:t>
-      </w:r>
-      <w:proofErr w:type="gramStart"/>
-      <w:r>
-        <w:rPr>
-          <w:sz w:val="24"/>
-          <w:szCs w:val="24"/>
-        </w:rPr>
-        <w:t>do, or</w:t>
-      </w:r>
-      <w:proofErr w:type="gramEnd"/>
-      <w:r>
-        <w:rPr>
-          <w:sz w:val="24"/>
-          <w:szCs w:val="24"/>
-        </w:rPr>
-        <w:t xml:space="preserve"> must not do. The laws which say these things are listed at the end of these Notes.  These Notes will help you understand these </w:t>
+        <w:t xml:space="preserve">greement are things that laws say that you or your landlord must do, or must not do. The laws which say these things are listed at the end of these Notes.  These Notes will help you understand these </w:t>
       </w:r>
       <w:r>
         <w:rPr>
@@ -25441,62 +24902,37 @@
           <w:sz w:val="24"/>
           <w:szCs w:val="24"/>
         </w:rPr>
-        <w:t xml:space="preserve"> terms in </w:t>
-      </w:r>
-      <w:proofErr w:type="gramStart"/>
-      <w:r>
-        <w:rPr>
-          <w:sz w:val="24"/>
-          <w:szCs w:val="24"/>
-        </w:rPr>
-        <w:t xml:space="preserve">writing </w:t>
-      </w:r>
-      <w:r>
-        <w:rPr>
-          <w:sz w:val="24"/>
-          <w:szCs w:val="24"/>
-        </w:rPr>
-        <w:t xml:space="preserve"> and</w:t>
-      </w:r>
-      <w:proofErr w:type="gramEnd"/>
-      <w:r>
-        <w:rPr>
-          <w:sz w:val="24"/>
-          <w:szCs w:val="24"/>
-        </w:rPr>
-        <w:t xml:space="preserve"> a copy of these Notes before the end of the day on which the tenancy starts. </w:t>
-      </w:r>
-    </w:p>
-    <w:p>
-      <w:pPr>
-        <w:rPr>
-          <w:sz w:val="24"/>
-          <w:szCs w:val="24"/>
-        </w:rPr>
-      </w:pPr>
-    </w:p>
-    <w:p>
-      <w:pPr>
-        <w:rPr>
-          <w:sz w:val="24"/>
-          <w:szCs w:val="24"/>
-        </w:rPr>
-      </w:pPr>
-      <w:r>
-        <w:rPr>
-          <w:sz w:val="24"/>
-          <w:szCs w:val="24"/>
-        </w:rPr>
-        <w:t xml:space="preserve">If you have a different type of tenancy which is changing into a private residential tenancy, your landlord has 28 days after the day when the tenancy becomes a private residential tenancy to give you your new tenancy terms and a copy of these </w:t>
-      </w:r>
-      <w:bookmarkStart w:id="50" w:name="_GoBack"/>
-      <w:bookmarkEnd w:id="50"/>
-      <w:r>
-        <w:rPr>
-          <w:sz w:val="24"/>
-          <w:szCs w:val="24"/>
-        </w:rPr>
-        <w:t xml:space="preserve">Notes. </w:t>
+        <w:t xml:space="preserve"> terms in writing </w:t>
+      </w:r>
+      <w:r>
+        <w:rPr>
+          <w:sz w:val="24"/>
+          <w:szCs w:val="24"/>
+        </w:rPr>
+        <w:t xml:space="preserve"> and a copy of these Notes before the end of the day on which the tenancy starts. </w:t>
+      </w:r>
+    </w:p>
+    <w:p>
+      <w:pPr>
+        <w:rPr>
+          <w:sz w:val="24"/>
+          <w:szCs w:val="24"/>
+        </w:rPr>
+      </w:pPr>
+    </w:p>
+    <w:p>
+      <w:pPr>
+        <w:rPr>
+          <w:sz w:val="24"/>
+          <w:szCs w:val="24"/>
+        </w:rPr>
+      </w:pPr>
+      <w:r>
+        <w:rPr>
+          <w:sz w:val="24"/>
+          <w:szCs w:val="24"/>
+        </w:rPr>
+        <w:t xml:space="preserve">If you have a different type of tenancy which is changing into a private residential tenancy, your landlord has 28 days after the day when the tenancy becomes a private residential tenancy to give you your new tenancy terms and a copy of these Notes. </w:t>
       </w:r>
     </w:p>
     <w:p>
@@ -25907,25 +25343,7 @@
           <w:sz w:val="24"/>
           <w:szCs w:val="24"/>
         </w:rPr>
-        <w:t xml:space="preserve">If there is more than one person named on the Agreement as the </w:t>
-      </w:r>
-      <w:proofErr w:type="gramStart"/>
-      <w:r>
-        <w:rPr>
-          <w:rFonts w:cs="Arial"/>
-          <w:sz w:val="24"/>
-          <w:szCs w:val="24"/>
-        </w:rPr>
-        <w:t>Tenant</w:t>
-      </w:r>
-      <w:proofErr w:type="gramEnd"/>
-      <w:r>
-        <w:rPr>
-          <w:rFonts w:cs="Arial"/>
-          <w:sz w:val="24"/>
-          <w:szCs w:val="24"/>
-        </w:rPr>
-        <w:t xml:space="preserve"> the tenancy will be a </w:t>
+        <w:t xml:space="preserve">If there is more than one person named on the Agreement as the Tenant the tenancy will be a </w:t>
       </w:r>
       <w:r>
         <w:rPr>
@@ -26043,25 +25461,7 @@
           <w:szCs w:val="24"/>
         </w:rPr>
         <w:lastRenderedPageBreak/>
-        <w:t xml:space="preserve">If the Landlord and Tenant agree that formal written notices will be given by email instead of by letter (see Note 4 – Communication), then email addresses must be provided.   If the Agreement does not allow notices to be given by </w:t>
-      </w:r>
-      <w:proofErr w:type="gramStart"/>
-      <w:r>
-        <w:rPr>
-          <w:rFonts w:cs="Arial"/>
-          <w:sz w:val="24"/>
-          <w:szCs w:val="24"/>
-        </w:rPr>
-        <w:t>email</w:t>
-      </w:r>
-      <w:proofErr w:type="gramEnd"/>
-      <w:r>
-        <w:rPr>
-          <w:rFonts w:cs="Arial"/>
-          <w:sz w:val="24"/>
-          <w:szCs w:val="24"/>
-        </w:rPr>
-        <w:t xml:space="preserve"> then it is not essential for email addresses to be given. </w:t>
+        <w:t xml:space="preserve">If the Landlord and Tenant agree that formal written notices will be given by email instead of by letter (see Note 4 – Communication), then email addresses must be provided.   If the Agreement does not allow notices to be given by email then it is not essential for email addresses to be given. </w:t>
       </w:r>
     </w:p>
     <w:p>
@@ -26565,25 +25965,7 @@
           <w:szCs w:val="24"/>
         </w:rPr>
         <w:lastRenderedPageBreak/>
-        <w:t xml:space="preserve">If the Landlord and Tenant agree that formal written notices will be given by email instead of by letter (see Note 4 – Communication) then email addresses must be shown here.  If the Agreement does not allow notices to be given by </w:t>
-      </w:r>
-      <w:proofErr w:type="gramStart"/>
-      <w:r>
-        <w:rPr>
-          <w:rFonts w:cs="Arial"/>
-          <w:sz w:val="24"/>
-          <w:szCs w:val="24"/>
-        </w:rPr>
-        <w:t>email</w:t>
-      </w:r>
-      <w:proofErr w:type="gramEnd"/>
-      <w:r>
-        <w:rPr>
-          <w:rFonts w:cs="Arial"/>
-          <w:sz w:val="24"/>
-          <w:szCs w:val="24"/>
-        </w:rPr>
-        <w:t xml:space="preserve"> then email addresses don’t need to be given. </w:t>
+        <w:t xml:space="preserve">If the Landlord and Tenant agree that formal written notices will be given by email instead of by letter (see Note 4 – Communication) then email addresses must be shown here.  If the Agreement does not allow notices to be given by email then email addresses don’t need to be given. </w:t>
       </w:r>
     </w:p>
     <w:p>
@@ -26646,29 +26028,7 @@
           <w:szCs w:val="24"/>
           <w:lang w:val="en"/>
         </w:rPr>
-        <w:t xml:space="preserve">private landlord is a "fit and proper person" before that landlord can rent out property.  Landlords must </w:t>
-      </w:r>
-      <w:proofErr w:type="gramStart"/>
-      <w:r>
-        <w:rPr>
-          <w:rFonts w:cs="Arial"/>
-          <w:color w:val="auto"/>
-          <w:sz w:val="24"/>
-          <w:szCs w:val="24"/>
-          <w:lang w:val="en"/>
-        </w:rPr>
-        <w:t>register</w:t>
-      </w:r>
-      <w:proofErr w:type="gramEnd"/>
-      <w:r>
-        <w:rPr>
-          <w:rFonts w:cs="Arial"/>
-          <w:color w:val="auto"/>
-          <w:sz w:val="24"/>
-          <w:szCs w:val="24"/>
-          <w:lang w:val="en"/>
-        </w:rPr>
-        <w:t xml:space="preserve"> and tenants can check if their landlord has registered by looking them up at </w:t>
+        <w:t xml:space="preserve">private landlord is a "fit and proper person" before that landlord can rent out property.  Landlords must register and tenants can check if their landlord has registered by looking them up at </w:t>
       </w:r>
       <w:hyperlink r:id="rId19" w:history="1">
         <w:r>
@@ -26769,25 +26129,7 @@
           <w:sz w:val="24"/>
           <w:szCs w:val="24"/>
         </w:rPr>
-        <w:t xml:space="preserve">The tenant does not need to agree to receive notices under the Agreement by email. If the tenant agrees to receive notices by email this could include important messages.   For </w:t>
-      </w:r>
-      <w:proofErr w:type="gramStart"/>
-      <w:r>
-        <w:rPr>
-          <w:rFonts w:cs="Arial"/>
-          <w:sz w:val="24"/>
-          <w:szCs w:val="24"/>
-        </w:rPr>
-        <w:t>example</w:t>
-      </w:r>
-      <w:proofErr w:type="gramEnd"/>
-      <w:r>
-        <w:rPr>
-          <w:rFonts w:cs="Arial"/>
-          <w:sz w:val="24"/>
-          <w:szCs w:val="24"/>
-        </w:rPr>
-        <w:t xml:space="preserve"> telling the tenant that the rent is to go up or that the Tenancy is being brought to an end. You should think about whether email would be the right way to receive important information.  The landlord and the tenant must tell each other about changes to their email addresses.</w:t>
+        <w:t>The tenant does not need to agree to receive notices under the Agreement by email. If the tenant agrees to receive notices by email this could include important messages.   For example telling the tenant that the rent is to go up or that the Tenancy is being brought to an end. You should think about whether email would be the right way to receive important information.  The landlord and the tenant must tell each other about changes to their email addresses.</w:t>
       </w:r>
     </w:p>
     <w:p>
@@ -26806,25 +26148,7 @@
           <w:sz w:val="24"/>
           <w:szCs w:val="24"/>
         </w:rPr>
-        <w:t xml:space="preserve">If you don’t inform your landlord about a change of email </w:t>
-      </w:r>
-      <w:proofErr w:type="gramStart"/>
-      <w:r>
-        <w:rPr>
-          <w:rFonts w:cs="Arial"/>
-          <w:sz w:val="24"/>
-          <w:szCs w:val="24"/>
-        </w:rPr>
-        <w:t>address</w:t>
-      </w:r>
-      <w:proofErr w:type="gramEnd"/>
-      <w:r>
-        <w:rPr>
-          <w:rFonts w:cs="Arial"/>
-          <w:sz w:val="24"/>
-          <w:szCs w:val="24"/>
-        </w:rPr>
-        <w:t xml:space="preserve"> you might miss an important email such as a Notice to Leave.  That would mean that the Notice to Leave sent to the old email address would still be accepted by the Tribunal as having been properly sent even though the notice was not actually received by the tenant. In this case you can still be evicted.</w:t>
+        <w:t>If you don’t inform your landlord about a change of email address you might miss an important email such as a Notice to Leave.  That would mean that the Notice to Leave sent to the old email address would still be accepted by the Tribunal as having been properly sent even though the notice was not actually received by the tenant. In this case you can still be evicted.</w:t>
       </w:r>
       <w:r>
         <w:rPr>
@@ -26903,43 +26227,7 @@
           <w:szCs w:val="24"/>
         </w:rPr>
         <w:lastRenderedPageBreak/>
-        <w:t xml:space="preserve">notice of removal - Paragraph 34.8 of the Act </w:t>
-      </w:r>
-      <w:proofErr w:type="gramStart"/>
-      <w:r>
-        <w:rPr>
-          <w:rFonts w:cs="Arial"/>
-          <w:sz w:val="24"/>
-          <w:szCs w:val="24"/>
-        </w:rPr>
-        <w:t>Of</w:t>
-      </w:r>
-      <w:proofErr w:type="gramEnd"/>
-      <w:r>
-        <w:rPr>
-          <w:rFonts w:cs="Arial"/>
-          <w:sz w:val="24"/>
-          <w:szCs w:val="24"/>
-        </w:rPr>
-        <w:t xml:space="preserve"> </w:t>
-      </w:r>
-      <w:proofErr w:type="spellStart"/>
-      <w:r>
-        <w:rPr>
-          <w:rFonts w:cs="Arial"/>
-          <w:sz w:val="24"/>
-          <w:szCs w:val="24"/>
-        </w:rPr>
-        <w:t>Sederunt</w:t>
-      </w:r>
-      <w:proofErr w:type="spellEnd"/>
-      <w:r>
-        <w:rPr>
-          <w:rFonts w:cs="Arial"/>
-          <w:sz w:val="24"/>
-          <w:szCs w:val="24"/>
-        </w:rPr>
-        <w:t xml:space="preserve"> (Sheriff Court Ordinary Cause Rules) 1993 No.1956 (S.223) refers), it should be delivered no later than 30 November 2017.</w:t>
+        <w:t>notice of removal - Paragraph 34.8 of the Act Of Sederunt (Sheriff Court Ordinary Cause Rules) 1993 No.1956 (S.223) refers), it should be delivered no later than 30 November 2017.</w:t>
       </w:r>
     </w:p>
     <w:p>
@@ -27295,25 +26583,7 @@
           <w:szCs w:val="24"/>
         </w:rPr>
         <w:lastRenderedPageBreak/>
-        <w:t xml:space="preserve">If the property is an HMO, the Agreement should give the </w:t>
-      </w:r>
-      <w:proofErr w:type="gramStart"/>
-      <w:r>
-        <w:rPr>
-          <w:rFonts w:cs="Arial"/>
-          <w:sz w:val="24"/>
-          <w:szCs w:val="24"/>
-        </w:rPr>
-        <w:t>24 hour</w:t>
-      </w:r>
-      <w:proofErr w:type="gramEnd"/>
-      <w:r>
-        <w:rPr>
-          <w:rFonts w:cs="Arial"/>
-          <w:sz w:val="24"/>
-          <w:szCs w:val="24"/>
-        </w:rPr>
-        <w:t xml:space="preserve"> contact number and the date on which the licence for the HMO will finish.   </w:t>
+        <w:t xml:space="preserve">If the property is an HMO, the Agreement should give the 24 hour contact number and the date on which the licence for the HMO will finish.   </w:t>
       </w:r>
     </w:p>
     <w:p>
@@ -27336,29 +26606,7 @@
           <w:szCs w:val="24"/>
           <w:lang w:val="en"/>
         </w:rPr>
-        <w:t xml:space="preserve">HMO landlords must have a </w:t>
-      </w:r>
-      <w:proofErr w:type="spellStart"/>
-      <w:r>
-        <w:rPr>
-          <w:rFonts w:cs="Arial"/>
-          <w:color w:val="auto"/>
-          <w:sz w:val="24"/>
-          <w:szCs w:val="24"/>
-          <w:lang w:val="en"/>
-        </w:rPr>
-        <w:t>licence</w:t>
-      </w:r>
-      <w:proofErr w:type="spellEnd"/>
-      <w:r>
-        <w:rPr>
-          <w:rFonts w:cs="Arial"/>
-          <w:color w:val="auto"/>
-          <w:sz w:val="24"/>
-          <w:szCs w:val="24"/>
-          <w:lang w:val="en"/>
-        </w:rPr>
-        <w:t xml:space="preserve"> from the local authority to make sure that the property is managed properly and meets legal safety standards.  Because the landlord needs to get a </w:t>
+        <w:t xml:space="preserve">HMO landlords must have a licence from the local authority to make sure that the property is managed properly and meets legal safety standards.  Because the landlord needs to get a </w:t>
       </w:r>
       <w:r>
         <w:rPr>
@@ -27742,25 +26990,7 @@
           <w:sz w:val="24"/>
           <w:szCs w:val="24"/>
         </w:rPr>
-        <w:t xml:space="preserve">The Agreement </w:t>
-      </w:r>
-      <w:proofErr w:type="gramStart"/>
-      <w:r>
-        <w:rPr>
-          <w:rFonts w:cs="Arial"/>
-          <w:sz w:val="24"/>
-          <w:szCs w:val="24"/>
-        </w:rPr>
-        <w:t>lets</w:t>
-      </w:r>
-      <w:proofErr w:type="gramEnd"/>
-      <w:r>
-        <w:rPr>
-          <w:rFonts w:cs="Arial"/>
-          <w:sz w:val="24"/>
-          <w:szCs w:val="24"/>
-        </w:rPr>
-        <w:t xml:space="preserve"> the landlord say how the rent should be paid.  For example, the landlord might want the rent payments to be paid by bank transfer or by cheque.  It is possible for the tenant to pay using another way, if that is fair.  For instance, it might not be considered fair to pay the rent by a method which would result in a high bank charge to the landlord, such as payments made using some credit cards.    </w:t>
+        <w:t xml:space="preserve">The Agreement lets the landlord say how the rent should be paid.  For example, the landlord might want the rent payments to be paid by bank transfer or by cheque.  It is possible for the tenant to pay using another way, if that is fair.  For instance, it might not be considered fair to pay the rent by a method which would result in a high bank charge to the landlord, such as payments made using some credit cards.    </w:t>
       </w:r>
     </w:p>
     <w:p>
@@ -27827,27 +27057,7 @@
           <w:sz w:val="24"/>
           <w:szCs w:val="24"/>
         </w:rPr>
-        <w:t xml:space="preserve">premium, the tenant should write and ask for a refund.  If the landlord refuses to provide a refund, then a claim could be made through the Tribunal. The tenant could also contact the local council’s landlord registration team, or, if the landlord holds </w:t>
-      </w:r>
-      <w:proofErr w:type="gramStart"/>
-      <w:r>
-        <w:rPr>
-          <w:rFonts w:cs="Arial"/>
-          <w:color w:val="auto"/>
-          <w:sz w:val="24"/>
-          <w:szCs w:val="24"/>
-        </w:rPr>
-        <w:t>a</w:t>
-      </w:r>
-      <w:proofErr w:type="gramEnd"/>
-      <w:r>
-        <w:rPr>
-          <w:rFonts w:cs="Arial"/>
-          <w:color w:val="auto"/>
-          <w:sz w:val="24"/>
-          <w:szCs w:val="24"/>
-        </w:rPr>
-        <w:t xml:space="preserve"> HMO licence, the tenant could contact the local council’s licensing team to help with this.  </w:t>
+        <w:t xml:space="preserve">premium, the tenant should write and ask for a refund.  If the landlord refuses to provide a refund, then a claim could be made through the Tribunal. The tenant could also contact the local council’s landlord registration team, or, if the landlord holds a HMO licence, the tenant could contact the local council’s licensing team to help with this.  </w:t>
       </w:r>
     </w:p>
     <w:p>
@@ -27951,25 +27161,7 @@
           <w:sz w:val="24"/>
           <w:szCs w:val="24"/>
         </w:rPr>
-        <w:t xml:space="preserve">If the tenant pays rent in </w:t>
-      </w:r>
-      <w:proofErr w:type="gramStart"/>
-      <w:r>
-        <w:rPr>
-          <w:rFonts w:cs="Arial"/>
-          <w:sz w:val="24"/>
-          <w:szCs w:val="24"/>
-        </w:rPr>
-        <w:t>cash</w:t>
-      </w:r>
-      <w:proofErr w:type="gramEnd"/>
-      <w:r>
-        <w:rPr>
-          <w:rFonts w:cs="Arial"/>
-          <w:sz w:val="24"/>
-          <w:szCs w:val="24"/>
-        </w:rPr>
-        <w:t xml:space="preserve"> then the landlord must give the tenant a written receipt.  </w:t>
+        <w:t xml:space="preserve">If the tenant pays rent in cash then the landlord must give the tenant a written receipt.  </w:t>
       </w:r>
     </w:p>
     <w:p>
@@ -28152,43 +27344,7 @@
           <w:sz w:val="24"/>
           <w:szCs w:val="24"/>
         </w:rPr>
-        <w:t xml:space="preserve">Tenants must follow certain steps to ask the Rent Officer to make this decision and there is a </w:t>
-      </w:r>
-      <w:proofErr w:type="gramStart"/>
-      <w:r>
-        <w:rPr>
-          <w:rFonts w:cs="Arial"/>
-          <w:sz w:val="24"/>
-          <w:szCs w:val="24"/>
-        </w:rPr>
-        <w:t>21 day</w:t>
-      </w:r>
-      <w:proofErr w:type="gramEnd"/>
-      <w:r>
-        <w:rPr>
-          <w:rFonts w:cs="Arial"/>
-          <w:sz w:val="24"/>
-          <w:szCs w:val="24"/>
-        </w:rPr>
-        <w:t xml:space="preserve"> time limit for this to be done.  If these steps are not followed by the tenant within the </w:t>
-      </w:r>
-      <w:proofErr w:type="gramStart"/>
-      <w:r>
-        <w:rPr>
-          <w:rFonts w:cs="Arial"/>
-          <w:sz w:val="24"/>
-          <w:szCs w:val="24"/>
-        </w:rPr>
-        <w:t>21 day</w:t>
-      </w:r>
-      <w:proofErr w:type="gramEnd"/>
-      <w:r>
-        <w:rPr>
-          <w:rFonts w:cs="Arial"/>
-          <w:sz w:val="24"/>
-          <w:szCs w:val="24"/>
-        </w:rPr>
-        <w:t xml:space="preserve"> time limit then the tenant will lose their right to challenge the rent increase - and the rent will be increased to the amount wanted by the landlord.</w:t>
+        <w:t>Tenants must follow certain steps to ask the Rent Officer to make this decision and there is a 21 day time limit for this to be done.  If these steps are not followed by the tenant within the 21 day time limit then the tenant will lose their right to challenge the rent increase - and the rent will be increased to the amount wanted by the landlord.</w:t>
       </w:r>
     </w:p>
     <w:p>
@@ -28279,27 +27435,7 @@
           <w:sz w:val="24"/>
           <w:szCs w:val="24"/>
         </w:rPr>
-        <w:t>, a copy of which can be accessed on the Scottish Government website, or through Rent Service Scotland –</w:t>
-      </w:r>
-      <w:proofErr w:type="gramStart"/>
-      <w:r>
-        <w:rPr>
-          <w:rFonts w:cs="Arial"/>
-          <w:color w:val="auto"/>
-          <w:sz w:val="24"/>
-          <w:szCs w:val="24"/>
-        </w:rPr>
-        <w:t>see  Useful</w:t>
-      </w:r>
-      <w:proofErr w:type="gramEnd"/>
-      <w:r>
-        <w:rPr>
-          <w:rFonts w:cs="Arial"/>
-          <w:color w:val="auto"/>
-          <w:sz w:val="24"/>
-          <w:szCs w:val="24"/>
-        </w:rPr>
-        <w:t xml:space="preserve"> Contacts and Links at the end of these Notes; and</w:t>
+        <w:t>, a copy of which can be accessed on the Scottish Government website, or through Rent Service Scotland –see  Useful Contacts and Links at the end of these Notes; and</w:t>
       </w:r>
     </w:p>
     <w:p>
@@ -28341,25 +27477,7 @@
           <w:sz w:val="24"/>
           <w:szCs w:val="24"/>
         </w:rPr>
-        <w:t xml:space="preserve">All of this must be done within 21 days after the tenant receives the rent-increase notice. If this is not </w:t>
-      </w:r>
-      <w:proofErr w:type="gramStart"/>
-      <w:r>
-        <w:rPr>
-          <w:rFonts w:cs="Arial"/>
-          <w:sz w:val="24"/>
-          <w:szCs w:val="24"/>
-        </w:rPr>
-        <w:t>done</w:t>
-      </w:r>
-      <w:proofErr w:type="gramEnd"/>
-      <w:r>
-        <w:rPr>
-          <w:rFonts w:cs="Arial"/>
-          <w:sz w:val="24"/>
-          <w:szCs w:val="24"/>
-        </w:rPr>
-        <w:t xml:space="preserve"> then the rent increase will go ahead. </w:t>
+        <w:t xml:space="preserve">All of this must be done within 21 days after the tenant receives the rent-increase notice. If this is not done then the rent increase will go ahead. </w:t>
       </w:r>
     </w:p>
     <w:p>
@@ -28397,25 +27515,7 @@
           <w:sz w:val="24"/>
           <w:szCs w:val="24"/>
         </w:rPr>
-        <w:t xml:space="preserve">Part 3 of the rent-increase notice can also be returned to the landlord by the tenant to say if the tenant has not been given long enough notice of a rent increase - so if less than 3 months’ notice was given.  If the landlord gives less than the 3 months' notice, then the tenant will not need to pay the increased rent until 3 months have passed.  </w:t>
-      </w:r>
-      <w:proofErr w:type="gramStart"/>
-      <w:r>
-        <w:rPr>
-          <w:rFonts w:cs="Arial"/>
-          <w:sz w:val="24"/>
-          <w:szCs w:val="24"/>
-        </w:rPr>
-        <w:t>So</w:t>
-      </w:r>
-      <w:proofErr w:type="gramEnd"/>
-      <w:r>
-        <w:rPr>
-          <w:rFonts w:cs="Arial"/>
-          <w:sz w:val="24"/>
-          <w:szCs w:val="24"/>
-        </w:rPr>
-        <w:t xml:space="preserve"> the landlord cannot try and increase the rent on one month's notice for example.</w:t>
+        <w:t>Part 3 of the rent-increase notice can also be returned to the landlord by the tenant to say if the tenant has not been given long enough notice of a rent increase - so if less than 3 months’ notice was given.  If the landlord gives less than the 3 months' notice, then the tenant will not need to pay the increased rent until 3 months have passed.  So the landlord cannot try and increase the rent on one month's notice for example.</w:t>
       </w:r>
     </w:p>
     <w:p>
@@ -28471,18 +27571,8 @@
           <w:sz w:val="24"/>
           <w:szCs w:val="24"/>
         </w:rPr>
-        <w:t xml:space="preserve"> 8 – Rent).    As the landlord cannot increase the rent higher than the cap, the tenant doesn’t need to pay any rent above the cap.   The tenant has a number of </w:t>
-      </w:r>
-      <w:proofErr w:type="gramStart"/>
-      <w:r>
-        <w:rPr>
-          <w:rFonts w:cs="Arial"/>
-          <w:sz w:val="24"/>
-          <w:szCs w:val="24"/>
-        </w:rPr>
-        <w:t>options:-</w:t>
-      </w:r>
-      <w:proofErr w:type="gramEnd"/>
+        <w:t xml:space="preserve"> 8 – Rent).    As the landlord cannot increase the rent higher than the cap, the tenant doesn’t need to pay any rent above the cap.   The tenant has a number of options:-</w:t>
+      </w:r>
     </w:p>
     <w:p>
       <w:pPr>
@@ -28947,27 +28037,7 @@
           <w:sz w:val="24"/>
           <w:szCs w:val="24"/>
         </w:rPr>
-        <w:t xml:space="preserve">If the tenant does not receive a letter from an approved deposit scheme after 6 weeks, they should contact their landlord. If the landlord has not lodged </w:t>
-      </w:r>
-      <w:proofErr w:type="gramStart"/>
-      <w:r>
-        <w:rPr>
-          <w:rFonts w:cs="Arial"/>
-          <w:color w:val="000000"/>
-          <w:sz w:val="24"/>
-          <w:szCs w:val="24"/>
-        </w:rPr>
-        <w:t>their  deposit</w:t>
-      </w:r>
-      <w:proofErr w:type="gramEnd"/>
-      <w:r>
-        <w:rPr>
-          <w:rFonts w:cs="Arial"/>
-          <w:color w:val="000000"/>
-          <w:sz w:val="24"/>
-          <w:szCs w:val="24"/>
-        </w:rPr>
-        <w:t xml:space="preserve">, the tenant should raise a complaint with the Tribunal. If the landlord has not used one of the schemes, the Tribunal can order the landlord to pay up to 3 times the deposit to the tenant. </w:t>
+        <w:t xml:space="preserve">If the tenant does not receive a letter from an approved deposit scheme after 6 weeks, they should contact their landlord. If the landlord has not lodged their  deposit, the tenant should raise a complaint with the Tribunal. If the landlord has not used one of the schemes, the Tribunal can order the landlord to pay up to 3 times the deposit to the tenant. </w:t>
       </w:r>
     </w:p>
     <w:p>
@@ -29204,23 +28274,7 @@
           <w:rFonts w:ascii="Arial" w:hAnsi="Arial" w:cs="Arial"/>
           <w:color w:val="000000"/>
         </w:rPr>
-        <w:t xml:space="preserve">other amounts not </w:t>
-      </w:r>
-      <w:proofErr w:type="gramStart"/>
-      <w:r>
-        <w:rPr>
-          <w:rFonts w:ascii="Arial" w:hAnsi="Arial" w:cs="Arial"/>
-          <w:color w:val="000000"/>
-        </w:rPr>
-        <w:t>paid</w:t>
-      </w:r>
-      <w:proofErr w:type="gramEnd"/>
-      <w:r>
-        <w:rPr>
-          <w:rFonts w:ascii="Arial" w:hAnsi="Arial" w:cs="Arial"/>
-          <w:color w:val="000000"/>
-        </w:rPr>
-        <w:t xml:space="preserve"> or the cost of any repairs needed if the tenant caused the damage </w:t>
+        <w:t xml:space="preserve">other amounts not paid or the cost of any repairs needed if the tenant caused the damage </w:t>
       </w:r>
     </w:p>
     <w:p>
@@ -30567,25 +29621,7 @@
           <w:szCs w:val="24"/>
         </w:rPr>
         <w:lastRenderedPageBreak/>
-        <w:t xml:space="preserve">Any defect or breakdown caused by normal wear and tear does not need to be paid for by the tenant.   Wear and tear </w:t>
-      </w:r>
-      <w:proofErr w:type="gramStart"/>
-      <w:r>
-        <w:rPr>
-          <w:rFonts w:cs="Arial"/>
-          <w:sz w:val="24"/>
-          <w:szCs w:val="24"/>
-        </w:rPr>
-        <w:t>is</w:t>
-      </w:r>
-      <w:proofErr w:type="gramEnd"/>
-      <w:r>
-        <w:rPr>
-          <w:rFonts w:cs="Arial"/>
-          <w:sz w:val="24"/>
-          <w:szCs w:val="24"/>
-        </w:rPr>
-        <w:t xml:space="preserve"> allowed, because if you use something in the normal way, then it will become worn out over time.  The tenant should not have to pay to replace things which have just been worn out by being used in a normal way.  </w:t>
+        <w:t xml:space="preserve">Any defect or breakdown caused by normal wear and tear does not need to be paid for by the tenant.   Wear and tear is allowed, because if you use something in the normal way, then it will become worn out over time.  The tenant should not have to pay to replace things which have just been worn out by being used in a normal way.  </w:t>
       </w:r>
     </w:p>
     <w:p>
@@ -31771,25 +30807,7 @@
           <w:sz w:val="24"/>
           <w:szCs w:val="24"/>
         </w:rPr>
-        <w:t xml:space="preserve">Sometimes the landlord might be responsible, along with owners of homes nearby, to keep certain common parts of a building or walls between two properties in good repair.  Examples of this might be where the property is a flat in a tenement building. In that case the common parts would usually include items such as the roof, common doors, the staircase giving access to all flats and the </w:t>
-      </w:r>
-      <w:proofErr w:type="gramStart"/>
-      <w:r>
-        <w:rPr>
-          <w:rFonts w:cs="Arial"/>
-          <w:sz w:val="24"/>
-          <w:szCs w:val="24"/>
-        </w:rPr>
-        <w:t>back court</w:t>
-      </w:r>
-      <w:proofErr w:type="gramEnd"/>
-      <w:r>
-        <w:rPr>
-          <w:rFonts w:cs="Arial"/>
-          <w:sz w:val="24"/>
-          <w:szCs w:val="24"/>
-        </w:rPr>
-        <w:t xml:space="preserve"> area.   The landlord would need to carry out repairs to these things - but this would be shared with the owners of all of the other flats within the tenement.  </w:t>
+        <w:t xml:space="preserve">Sometimes the landlord might be responsible, along with owners of homes nearby, to keep certain common parts of a building or walls between two properties in good repair.  Examples of this might be where the property is a flat in a tenement building. In that case the common parts would usually include items such as the roof, common doors, the staircase giving access to all flats and the back court area.   The landlord would need to carry out repairs to these things - but this would be shared with the owners of all of the other flats within the tenement.  </w:t>
       </w:r>
     </w:p>
     <w:p>
@@ -31864,25 +30882,7 @@
           <w:szCs w:val="24"/>
         </w:rPr>
         <w:lastRenderedPageBreak/>
-        <w:t xml:space="preserve">The landlord must make sure that the property is safe. If the tenant has any concerns about the safety of any gas item in the </w:t>
-      </w:r>
-      <w:proofErr w:type="gramStart"/>
-      <w:r>
-        <w:rPr>
-          <w:rFonts w:cs="Arial"/>
-          <w:sz w:val="24"/>
-          <w:szCs w:val="24"/>
-        </w:rPr>
-        <w:t>property, or</w:t>
-      </w:r>
-      <w:proofErr w:type="gramEnd"/>
-      <w:r>
-        <w:rPr>
-          <w:rFonts w:cs="Arial"/>
-          <w:sz w:val="24"/>
-          <w:szCs w:val="24"/>
-        </w:rPr>
-        <w:t xml:space="preserve"> knows that any gas appliances or pipework are not working properly - for example, there’s a smell of gas or the pilot light in a boiler does not stay lit - then the tenant must tell the landlord. </w:t>
+        <w:t xml:space="preserve">The landlord must make sure that the property is safe. If the tenant has any concerns about the safety of any gas item in the property, or knows that any gas appliances or pipework are not working properly - for example, there’s a smell of gas or the pilot light in a boiler does not stay lit - then the tenant must tell the landlord. </w:t>
       </w:r>
     </w:p>
     <w:p>
@@ -31958,25 +30958,7 @@
           <w:sz w:val="24"/>
           <w:szCs w:val="24"/>
         </w:rPr>
-        <w:t xml:space="preserve">Carbon monoxide detectors go off (so the alarm sounds) if carbon monoxide is present in a property.  Carbon monoxide is a dangerous gas which can cause illness or even death. Unlike the gas which powers the appliances in a property (like the boiler and hob), carbon monoxide does not have any smell - the only way to know that carbon monoxide is in a property is by having a carbon monoxide detector.  Because of this, the landlord must have carbon monoxide detectors installed in the property if there are appliances which use </w:t>
-      </w:r>
-      <w:proofErr w:type="gramStart"/>
-      <w:r>
-        <w:rPr>
-          <w:rFonts w:cs="Arial"/>
-          <w:sz w:val="24"/>
-          <w:szCs w:val="24"/>
-        </w:rPr>
-        <w:t>carbon based</w:t>
-      </w:r>
-      <w:proofErr w:type="gramEnd"/>
-      <w:r>
-        <w:rPr>
-          <w:rFonts w:cs="Arial"/>
-          <w:sz w:val="24"/>
-          <w:szCs w:val="24"/>
-        </w:rPr>
-        <w:t xml:space="preserve"> fuel - which would be gas, wood, coal, other solid fuel or oil.</w:t>
+        <w:t>Carbon monoxide detectors go off (so the alarm sounds) if carbon monoxide is present in a property.  Carbon monoxide is a dangerous gas which can cause illness or even death. Unlike the gas which powers the appliances in a property (like the boiler and hob), carbon monoxide does not have any smell - the only way to know that carbon monoxide is in a property is by having a carbon monoxide detector.  Because of this, the landlord must have carbon monoxide detectors installed in the property if there are appliances which use carbon based fuel - which would be gas, wood, coal, other solid fuel or oil.</w:t>
       </w:r>
     </w:p>
     <w:p>
@@ -32018,25 +31000,7 @@
           <w:sz w:val="24"/>
           <w:szCs w:val="24"/>
         </w:rPr>
-        <w:t xml:space="preserve">each room or inter-connected space such as a garage, that has a fixed </w:t>
-      </w:r>
-      <w:proofErr w:type="gramStart"/>
-      <w:r>
-        <w:rPr>
-          <w:rFonts w:cs="Arial"/>
-          <w:sz w:val="24"/>
-          <w:szCs w:val="24"/>
-        </w:rPr>
-        <w:t>carbon based</w:t>
-      </w:r>
-      <w:proofErr w:type="gramEnd"/>
-      <w:r>
-        <w:rPr>
-          <w:rFonts w:cs="Arial"/>
-          <w:sz w:val="24"/>
-          <w:szCs w:val="24"/>
-        </w:rPr>
-        <w:t xml:space="preserve"> fuel powered appliance (except one solely used for cooking) - so, for example, every room or inter-connected space that has a fire, heater or a boiler; and</w:t>
+        <w:t>each room or inter-connected space such as a garage, that has a fixed carbon based fuel powered appliance (except one solely used for cooking) - so, for example, every room or inter-connected space that has a fire, heater or a boiler; and</w:t>
       </w:r>
     </w:p>
     <w:p>
@@ -32059,25 +31023,7 @@
           <w:sz w:val="24"/>
           <w:szCs w:val="24"/>
         </w:rPr>
-        <w:t xml:space="preserve">if the flue from any </w:t>
-      </w:r>
-      <w:proofErr w:type="gramStart"/>
-      <w:r>
-        <w:rPr>
-          <w:rFonts w:cs="Arial"/>
-          <w:sz w:val="24"/>
-          <w:szCs w:val="24"/>
-        </w:rPr>
-        <w:t>carbon based</w:t>
-      </w:r>
-      <w:proofErr w:type="gramEnd"/>
-      <w:r>
-        <w:rPr>
-          <w:rFonts w:cs="Arial"/>
-          <w:sz w:val="24"/>
-          <w:szCs w:val="24"/>
-        </w:rPr>
-        <w:t xml:space="preserve"> fuel powered appliance passes through any bedroom or living room, then in each of those rooms too.</w:t>
+        <w:t>if the flue from any carbon based fuel powered appliance passes through any bedroom or living room, then in each of those rooms too.</w:t>
       </w:r>
     </w:p>
     <w:p>
@@ -33678,25 +32624,7 @@
           <w:sz w:val="24"/>
           <w:szCs w:val="24"/>
         </w:rPr>
-        <w:t xml:space="preserve">Damage would be caused by negligence if it was not done on purpose but the person who caused the damage did not take normal care to avoid the damage. For example, a person is negligent if he leaves a skylight window open all day when rain is </w:t>
-      </w:r>
-      <w:proofErr w:type="gramStart"/>
-      <w:r>
-        <w:rPr>
-          <w:rFonts w:cs="Arial"/>
-          <w:sz w:val="24"/>
-          <w:szCs w:val="24"/>
-        </w:rPr>
-        <w:t>forecast</w:t>
-      </w:r>
-      <w:proofErr w:type="gramEnd"/>
-      <w:r>
-        <w:rPr>
-          <w:rFonts w:cs="Arial"/>
-          <w:sz w:val="24"/>
-          <w:szCs w:val="24"/>
-        </w:rPr>
-        <w:t xml:space="preserve"> and this results in the carpet and furnishings in the room below being damaged by the rain. Another example might be a person causes a burn mark to appear on a kitchen table by placing a pot, straight from a hot burner on the cooker hob, onto the table top.</w:t>
+        <w:t>Damage would be caused by negligence if it was not done on purpose but the person who caused the damage did not take normal care to avoid the damage. For example, a person is negligent if he leaves a skylight window open all day when rain is forecast and this results in the carpet and furnishings in the room below being damaged by the rain. Another example might be a person causes a burn mark to appear on a kitchen table by placing a pot, straight from a hot burner on the cooker hob, onto the table top.</w:t>
       </w:r>
     </w:p>
     <w:p>
@@ -34226,25 +33154,7 @@
           <w:sz w:val="24"/>
           <w:szCs w:val="24"/>
         </w:rPr>
-        <w:t xml:space="preserve">avoiding debris getting into the system - for example by making sure that any </w:t>
-      </w:r>
-      <w:proofErr w:type="gramStart"/>
-      <w:r>
-        <w:rPr>
-          <w:rFonts w:cs="Arial"/>
-          <w:sz w:val="24"/>
-          <w:szCs w:val="24"/>
-        </w:rPr>
-        <w:t>cold water</w:t>
-      </w:r>
-      <w:proofErr w:type="gramEnd"/>
-      <w:r>
-        <w:rPr>
-          <w:rFonts w:cs="Arial"/>
-          <w:sz w:val="24"/>
-          <w:szCs w:val="24"/>
-        </w:rPr>
-        <w:t xml:space="preserve"> tanks have a tight fitting lid; and </w:t>
+        <w:t xml:space="preserve">avoiding debris getting into the system - for example by making sure that any cold water tanks have a tight fitting lid; and </w:t>
       </w:r>
     </w:p>
     <w:p>
@@ -34598,25 +33508,7 @@
           <w:sz w:val="24"/>
           <w:szCs w:val="24"/>
         </w:rPr>
-        <w:t xml:space="preserve">Reasonable access, for non-emergency work, would generally mean access during the working day (8 a.m. to 6 p.m.)  Monday to Friday. If both landlord and tenant agree, then the tenant could allow access </w:t>
-      </w:r>
-      <w:proofErr w:type="spellStart"/>
-      <w:r>
-        <w:rPr>
-          <w:rFonts w:cs="Arial"/>
-          <w:sz w:val="24"/>
-          <w:szCs w:val="24"/>
-        </w:rPr>
-        <w:t>outwith</w:t>
-      </w:r>
-      <w:proofErr w:type="spellEnd"/>
-      <w:r>
-        <w:rPr>
-          <w:rFonts w:cs="Arial"/>
-          <w:sz w:val="24"/>
-          <w:szCs w:val="24"/>
-        </w:rPr>
-        <w:t xml:space="preserve"> such times if this would allow work to be done more quickly.</w:t>
+        <w:t>Reasonable access, for non-emergency work, would generally mean access during the working day (8 a.m. to 6 p.m.)  Monday to Friday. If both landlord and tenant agree, then the tenant could allow access outwith such times if this would allow work to be done more quickly.</w:t>
       </w:r>
     </w:p>
     <w:p>
@@ -34654,25 +33546,7 @@
           <w:sz w:val="24"/>
           <w:szCs w:val="24"/>
         </w:rPr>
-        <w:t xml:space="preserve">If the tenant does not give </w:t>
-      </w:r>
-      <w:proofErr w:type="gramStart"/>
-      <w:r>
-        <w:rPr>
-          <w:rFonts w:cs="Arial"/>
-          <w:sz w:val="24"/>
-          <w:szCs w:val="24"/>
-        </w:rPr>
-        <w:t>consent</w:t>
-      </w:r>
-      <w:proofErr w:type="gramEnd"/>
-      <w:r>
-        <w:rPr>
-          <w:rFonts w:cs="Arial"/>
-          <w:sz w:val="24"/>
-          <w:szCs w:val="24"/>
-        </w:rPr>
-        <w:t xml:space="preserve"> then the landlord can apply to the Tribunal for an order to take access. The Tribunal will try and agree a date for access with the tenant.  If the tenant refuses to agree a date for repairs than the Tribunal can fix a date when the landlord can enter.</w:t>
+        <w:t>If the tenant does not give consent then the landlord can apply to the Tribunal for an order to take access. The Tribunal will try and agree a date for access with the tenant.  If the tenant refuses to agree a date for repairs than the Tribunal can fix a date when the landlord can enter.</w:t>
       </w:r>
     </w:p>
     <w:p>
@@ -35127,25 +34001,7 @@
           <w:sz w:val="24"/>
           <w:szCs w:val="24"/>
         </w:rPr>
-        <w:t xml:space="preserve">The landlord can </w:t>
-      </w:r>
-      <w:proofErr w:type="gramStart"/>
-      <w:r>
-        <w:rPr>
-          <w:rFonts w:cs="Arial"/>
-          <w:sz w:val="24"/>
-          <w:szCs w:val="24"/>
-        </w:rPr>
-        <w:t>take action</w:t>
-      </w:r>
-      <w:proofErr w:type="gramEnd"/>
-      <w:r>
-        <w:rPr>
-          <w:rFonts w:cs="Arial"/>
-          <w:sz w:val="24"/>
-          <w:szCs w:val="24"/>
-        </w:rPr>
-        <w:t xml:space="preserve"> against the tenant if there is a breach of the antisocial behaviour clause in the tenancy.</w:t>
+        <w:t>The landlord can take action against the tenant if there is a breach of the antisocial behaviour clause in the tenancy.</w:t>
       </w:r>
     </w:p>
     <w:p>
@@ -35164,25 +34020,7 @@
           <w:sz w:val="24"/>
           <w:szCs w:val="24"/>
         </w:rPr>
-        <w:t xml:space="preserve">Landlords have a responsibility to try to stop antisocial behaviour taking place. </w:t>
-      </w:r>
-      <w:proofErr w:type="gramStart"/>
-      <w:r>
-        <w:rPr>
-          <w:rFonts w:cs="Arial"/>
-          <w:sz w:val="24"/>
-          <w:szCs w:val="24"/>
-        </w:rPr>
-        <w:t>So</w:t>
-      </w:r>
-      <w:proofErr w:type="gramEnd"/>
-      <w:r>
-        <w:rPr>
-          <w:rFonts w:cs="Arial"/>
-          <w:sz w:val="24"/>
-          <w:szCs w:val="24"/>
-        </w:rPr>
-        <w:t xml:space="preserve"> if the tenant is involved in antisocial behaviour the landlord must do something to try to stop it. This could include:</w:t>
+        <w:t>Landlords have a responsibility to try to stop antisocial behaviour taking place. So if the tenant is involved in antisocial behaviour the landlord must do something to try to stop it. This could include:</w:t>
       </w:r>
     </w:p>
     <w:p>
@@ -35368,25 +34206,7 @@
           <w:sz w:val="24"/>
           <w:szCs w:val="24"/>
         </w:rPr>
-        <w:t xml:space="preserve">If a landlord does not try to stop the antisocial behaviour, the local council can serve an Antisocial Behaviour Notice on the landlord ordering the landlord to </w:t>
-      </w:r>
-      <w:proofErr w:type="gramStart"/>
-      <w:r>
-        <w:rPr>
-          <w:rFonts w:cs="Arial"/>
-          <w:sz w:val="24"/>
-          <w:szCs w:val="24"/>
-        </w:rPr>
-        <w:t>take action</w:t>
-      </w:r>
-      <w:proofErr w:type="gramEnd"/>
-      <w:r>
-        <w:rPr>
-          <w:rFonts w:cs="Arial"/>
-          <w:sz w:val="24"/>
-          <w:szCs w:val="24"/>
-        </w:rPr>
-        <w:t xml:space="preserve"> to deal with the problem, for example to evict the tenant, or at least warn the tenant that they may be evicted if they continue to behave in that way.  </w:t>
+        <w:t xml:space="preserve">If a landlord does not try to stop the antisocial behaviour, the local council can serve an Antisocial Behaviour Notice on the landlord ordering the landlord to take action to deal with the problem, for example to evict the tenant, or at least warn the tenant that they may be evicted if they continue to behave in that way.  </w:t>
       </w:r>
     </w:p>
     <w:p>
@@ -35503,25 +34323,7 @@
           <w:sz w:val="24"/>
           <w:szCs w:val="24"/>
         </w:rPr>
-        <w:t xml:space="preserve">the police - who can </w:t>
-      </w:r>
-      <w:proofErr w:type="gramStart"/>
-      <w:r>
-        <w:rPr>
-          <w:rFonts w:cs="Arial"/>
-          <w:sz w:val="24"/>
-          <w:szCs w:val="24"/>
-        </w:rPr>
-        <w:t>take action</w:t>
-      </w:r>
-      <w:proofErr w:type="gramEnd"/>
-      <w:r>
-        <w:rPr>
-          <w:rFonts w:cs="Arial"/>
-          <w:sz w:val="24"/>
-          <w:szCs w:val="24"/>
-        </w:rPr>
-        <w:t xml:space="preserve"> to stop certain behaviours.</w:t>
+        <w:t>the police - who can take action to stop certain behaviours.</w:t>
       </w:r>
     </w:p>
     <w:p>
@@ -35698,27 +34500,7 @@
           <w:szCs w:val="24"/>
           <w:lang w:val="en"/>
         </w:rPr>
-        <w:t xml:space="preserve">in some </w:t>
-      </w:r>
-      <w:proofErr w:type="gramStart"/>
-      <w:r>
-        <w:rPr>
-          <w:rFonts w:cs="Arial"/>
-          <w:sz w:val="24"/>
-          <w:szCs w:val="24"/>
-          <w:lang w:val="en"/>
-        </w:rPr>
-        <w:t>cases</w:t>
-      </w:r>
-      <w:proofErr w:type="gramEnd"/>
-      <w:r>
-        <w:rPr>
-          <w:rFonts w:cs="Arial"/>
-          <w:sz w:val="24"/>
-          <w:szCs w:val="24"/>
-          <w:lang w:val="en"/>
-        </w:rPr>
-        <w:t xml:space="preserve"> to make a claim through the Tribunal, if for example an Agreement contains a discriminatory clause that the Tribunal could remove or if that discrimination led to an unfair rent or unlawful eviction; or</w:t>
+        <w:t>in some cases to make a claim through the Tribunal, if for example an Agreement contains a discriminatory clause that the Tribunal could remove or if that discrimination led to an unfair rent or unlawful eviction; or</w:t>
       </w:r>
     </w:p>
     <w:p>
@@ -35939,18 +34721,8 @@
           <w:sz w:val="24"/>
           <w:szCs w:val="24"/>
         </w:rPr>
-        <w:t xml:space="preserve">Personal data shall </w:t>
-      </w:r>
-      <w:proofErr w:type="gramStart"/>
-      <w:r>
-        <w:rPr>
-          <w:rFonts w:cs="Arial"/>
-          <w:sz w:val="24"/>
-          <w:szCs w:val="24"/>
-        </w:rPr>
-        <w:t>be:-</w:t>
-      </w:r>
-      <w:proofErr w:type="gramEnd"/>
+        <w:t>Personal data shall be:-</w:t>
+      </w:r>
     </w:p>
     <w:p>
       <w:pPr>
@@ -36380,25 +35152,7 @@
           <w:sz w:val="24"/>
           <w:szCs w:val="24"/>
         </w:rPr>
-        <w:t xml:space="preserve">If the tenant gives the notice to the landlord by </w:t>
-      </w:r>
-      <w:proofErr w:type="gramStart"/>
-      <w:r>
-        <w:rPr>
-          <w:rFonts w:cs="Arial"/>
-          <w:sz w:val="24"/>
-          <w:szCs w:val="24"/>
-        </w:rPr>
-        <w:t>hand  (</w:t>
-      </w:r>
-      <w:proofErr w:type="gramEnd"/>
-      <w:r>
-        <w:rPr>
-          <w:rFonts w:cs="Arial"/>
-          <w:sz w:val="24"/>
-          <w:szCs w:val="24"/>
-        </w:rPr>
-        <w:t>it is good practice to have proof this happened e.g. having a witness, a signing receipt or photograph of signature), then the notice would have to be given 28 days (or 4 weeks) before the date on which the tenant wants the tenancy to end.</w:t>
+        <w:t>If the tenant gives the notice to the landlord by hand  (it is good practice to have proof this happened e.g. having a witness, a signing receipt or photograph of signature), then the notice would have to be given 28 days (or 4 weeks) before the date on which the tenant wants the tenancy to end.</w:t>
       </w:r>
     </w:p>
     <w:p>
@@ -36604,27 +35358,7 @@
           <w:sz w:val="24"/>
           <w:szCs w:val="24"/>
         </w:rPr>
-        <w:t xml:space="preserve">minimum </w:t>
-      </w:r>
-      <w:proofErr w:type="gramStart"/>
-      <w:r>
-        <w:rPr>
-          <w:rFonts w:cs="Arial"/>
-          <w:b/>
-          <w:sz w:val="24"/>
-          <w:szCs w:val="24"/>
-        </w:rPr>
-        <w:t>28 day</w:t>
-      </w:r>
-      <w:proofErr w:type="gramEnd"/>
-      <w:r>
-        <w:rPr>
-          <w:rFonts w:cs="Arial"/>
-          <w:b/>
-          <w:sz w:val="24"/>
-          <w:szCs w:val="24"/>
-        </w:rPr>
-        <w:t xml:space="preserve"> period </w:t>
+        <w:t xml:space="preserve">minimum 28 day period </w:t>
       </w:r>
       <w:r>
         <w:rPr>
@@ -36661,19 +35395,8 @@
           <w:sz w:val="24"/>
           <w:szCs w:val="24"/>
         </w:rPr>
-        <w:t xml:space="preserve">joint </w:t>
-      </w:r>
-      <w:proofErr w:type="gramStart"/>
-      <w:r>
-        <w:rPr>
-          <w:rFonts w:cs="Arial"/>
-          <w:b/>
-          <w:sz w:val="24"/>
-          <w:szCs w:val="24"/>
-        </w:rPr>
-        <w:t>tenancy</w:t>
-      </w:r>
-      <w:proofErr w:type="gramEnd"/>
+        <w:t>joint tenancy</w:t>
+      </w:r>
       <w:r>
         <w:rPr>
           <w:rFonts w:cs="Arial"/>
@@ -36700,25 +35423,7 @@
           <w:sz w:val="24"/>
           <w:szCs w:val="24"/>
         </w:rPr>
-        <w:t xml:space="preserve">If a joint tenant wants to end the tenancy by sending notice to the landlord by </w:t>
-      </w:r>
-      <w:proofErr w:type="gramStart"/>
-      <w:r>
-        <w:rPr>
-          <w:rFonts w:cs="Arial"/>
-          <w:sz w:val="24"/>
-          <w:szCs w:val="24"/>
-        </w:rPr>
-        <w:t>email</w:t>
-      </w:r>
-      <w:proofErr w:type="gramEnd"/>
-      <w:r>
-        <w:rPr>
-          <w:rFonts w:cs="Arial"/>
-          <w:sz w:val="24"/>
-          <w:szCs w:val="24"/>
-        </w:rPr>
-        <w:t xml:space="preserve"> then this would be done either:</w:t>
+        <w:t>If a joint tenant wants to end the tenancy by sending notice to the landlord by email then this would be done either:</w:t>
       </w:r>
     </w:p>
     <w:p>
@@ -37124,18 +35829,8 @@
           <w:sz w:val="24"/>
           <w:szCs w:val="24"/>
         </w:rPr>
-        <w:t xml:space="preserve"> will be set out in the Notice to Leave.   There are four possible options for the </w:t>
-      </w:r>
-      <w:proofErr w:type="gramStart"/>
-      <w:r>
-        <w:rPr>
-          <w:rFonts w:cs="Arial"/>
-          <w:sz w:val="24"/>
-          <w:szCs w:val="24"/>
-        </w:rPr>
-        <w:t>tenant:-</w:t>
-      </w:r>
-      <w:proofErr w:type="gramEnd"/>
+        <w:t xml:space="preserve"> will be set out in the Notice to Leave.   There are four possible options for the tenant:-</w:t>
+      </w:r>
     </w:p>
     <w:p>
       <w:pPr>
@@ -37448,25 +36143,7 @@
           <w:sz w:val="24"/>
           <w:szCs w:val="24"/>
         </w:rPr>
-        <w:t xml:space="preserve">which of the </w:t>
-      </w:r>
-      <w:proofErr w:type="gramStart"/>
-      <w:r>
-        <w:rPr>
-          <w:rFonts w:cs="Arial"/>
-          <w:sz w:val="24"/>
-          <w:szCs w:val="24"/>
-        </w:rPr>
-        <w:t>18 eviction</w:t>
-      </w:r>
-      <w:proofErr w:type="gramEnd"/>
-      <w:r>
-        <w:rPr>
-          <w:rFonts w:cs="Arial"/>
-          <w:sz w:val="24"/>
-          <w:szCs w:val="24"/>
-        </w:rPr>
-        <w:t xml:space="preserve"> ground(s) the landlord is using to end the Agreement; and </w:t>
+        <w:t xml:space="preserve">which of the 18 eviction ground(s) the landlord is using to end the Agreement; and </w:t>
       </w:r>
     </w:p>
     <w:p>
@@ -38281,25 +36958,7 @@
           <w:sz w:val="24"/>
           <w:szCs w:val="24"/>
         </w:rPr>
-        <w:t>After the tenancy began, the tenant is found guilty in a court either (</w:t>
-      </w:r>
-      <w:proofErr w:type="spellStart"/>
-      <w:r>
-        <w:rPr>
-          <w:rFonts w:cs="Arial"/>
-          <w:sz w:val="24"/>
-          <w:szCs w:val="24"/>
-        </w:rPr>
-        <w:t>i</w:t>
-      </w:r>
-      <w:proofErr w:type="spellEnd"/>
-      <w:r>
-        <w:rPr>
-          <w:rFonts w:cs="Arial"/>
-          <w:sz w:val="24"/>
-          <w:szCs w:val="24"/>
-        </w:rPr>
-        <w:t>) of using, or allowing the use of, the property for an immoral or illegal purpose or (ii) of a crime for which the tenant could be sent to prison. This crime needs to have taken place in or in the neighbourhood of the property. For this ground, the landlord would usually have to apply for the eviction order within 12 months after the date that the tenant was found guilty.</w:t>
+        <w:t>After the tenancy began, the tenant is found guilty in a court either (i) of using, or allowing the use of, the property for an immoral or illegal purpose or (ii) of a crime for which the tenant could be sent to prison. This crime needs to have taken place in or in the neighbourhood of the property. For this ground, the landlord would usually have to apply for the eviction order within 12 months after the date that the tenant was found guilty.</w:t>
       </w:r>
     </w:p>
     <w:p>
@@ -38513,25 +37172,7 @@
           <w:sz w:val="24"/>
           <w:szCs w:val="24"/>
         </w:rPr>
-        <w:t>The tenant is meeting or socialising in the property with a person who has (</w:t>
-      </w:r>
-      <w:proofErr w:type="spellStart"/>
-      <w:r>
-        <w:rPr>
-          <w:rFonts w:cs="Arial"/>
-          <w:sz w:val="24"/>
-          <w:szCs w:val="24"/>
-        </w:rPr>
-        <w:t>i</w:t>
-      </w:r>
-      <w:proofErr w:type="spellEnd"/>
-      <w:r>
-        <w:rPr>
-          <w:rFonts w:cs="Arial"/>
-          <w:sz w:val="24"/>
-          <w:szCs w:val="24"/>
-        </w:rPr>
-        <w:t>) been found guilty of a crime or (ii) been involved in antisocial behaviour. This applies if, in either case, the Tribunal would have been able to issue an eviction order if it was the tenant who had been found guilty of that crime or the tenant who had been involved in that antisocial behaviour. For this ground, the landlord would be expected to apply for the eviction order within 12 months of the antisocial behaviour taking place.</w:t>
+        <w:t>The tenant is meeting or socialising in the property with a person who has (i) been found guilty of a crime or (ii) been involved in antisocial behaviour. This applies if, in either case, the Tribunal would have been able to issue an eviction order if it was the tenant who had been found guilty of that crime or the tenant who had been involved in that antisocial behaviour. For this ground, the landlord would be expected to apply for the eviction order within 12 months of the antisocial behaviour taking place.</w:t>
       </w:r>
     </w:p>
     <w:p>
@@ -38680,25 +37321,7 @@
           <w:sz w:val="24"/>
           <w:szCs w:val="24"/>
         </w:rPr>
-        <w:t xml:space="preserve">Two of the eviction grounds can be mandatory in some cases and discretionary in some others. </w:t>
-      </w:r>
-      <w:proofErr w:type="gramStart"/>
-      <w:r>
-        <w:rPr>
-          <w:rFonts w:cs="Arial"/>
-          <w:sz w:val="24"/>
-          <w:szCs w:val="24"/>
-        </w:rPr>
-        <w:t>So</w:t>
-      </w:r>
-      <w:proofErr w:type="gramEnd"/>
-      <w:r>
-        <w:rPr>
-          <w:rFonts w:cs="Arial"/>
-          <w:sz w:val="24"/>
-          <w:szCs w:val="24"/>
-        </w:rPr>
-        <w:t xml:space="preserve"> if the Tribunal accepts that the ground applies, then:</w:t>
+        <w:t>Two of the eviction grounds can be mandatory in some cases and discretionary in some others. So if the Tribunal accepts that the ground applies, then:</w:t>
       </w:r>
     </w:p>
     <w:p>
@@ -38721,25 +37344,7 @@
           <w:sz w:val="24"/>
           <w:szCs w:val="24"/>
         </w:rPr>
-        <w:t xml:space="preserve">in some </w:t>
-      </w:r>
-      <w:proofErr w:type="gramStart"/>
-      <w:r>
-        <w:rPr>
-          <w:rFonts w:cs="Arial"/>
-          <w:sz w:val="24"/>
-          <w:szCs w:val="24"/>
-        </w:rPr>
-        <w:t>cases</w:t>
-      </w:r>
-      <w:proofErr w:type="gramEnd"/>
-      <w:r>
-        <w:rPr>
-          <w:rFonts w:cs="Arial"/>
-          <w:sz w:val="24"/>
-          <w:szCs w:val="24"/>
-        </w:rPr>
-        <w:t xml:space="preserve"> the Tribunal must issue the eviction order; but</w:t>
+        <w:t>in some cases the Tribunal must issue the eviction order; but</w:t>
       </w:r>
     </w:p>
     <w:p>
@@ -38858,18 +37463,8 @@
           <w:sz w:val="24"/>
           <w:szCs w:val="24"/>
         </w:rPr>
-        <w:t xml:space="preserve"> issue the eviction order) </w:t>
-      </w:r>
-      <w:proofErr w:type="gramStart"/>
-      <w:r>
-        <w:rPr>
-          <w:rFonts w:cs="Arial"/>
-          <w:sz w:val="24"/>
-          <w:szCs w:val="24"/>
-        </w:rPr>
-        <w:t>if:-</w:t>
-      </w:r>
-      <w:proofErr w:type="gramEnd"/>
+        <w:t xml:space="preserve"> issue the eviction order) if:-</w:t>
+      </w:r>
     </w:p>
     <w:p>
       <w:pPr>
@@ -38991,18 +37586,8 @@
           <w:sz w:val="24"/>
           <w:szCs w:val="24"/>
         </w:rPr>
-        <w:t xml:space="preserve"> whether or not to issue the eviction order if the Tribunal considers it right to end the tenancy) </w:t>
-      </w:r>
-      <w:proofErr w:type="gramStart"/>
-      <w:r>
-        <w:rPr>
-          <w:rFonts w:cs="Arial"/>
-          <w:sz w:val="24"/>
-          <w:szCs w:val="24"/>
-        </w:rPr>
-        <w:t>if:-</w:t>
-      </w:r>
-      <w:proofErr w:type="gramEnd"/>
+        <w:t xml:space="preserve"> whether or not to issue the eviction order if the Tribunal considers it right to end the tenancy) if:-</w:t>
+      </w:r>
     </w:p>
     <w:p>
       <w:pPr>
@@ -40999,25 +39584,7 @@
           <w:sz w:val="24"/>
           <w:szCs w:val="24"/>
         </w:rPr>
-        <w:t xml:space="preserve">A guarantor is not always asked for by a </w:t>
-      </w:r>
-      <w:proofErr w:type="gramStart"/>
-      <w:r>
-        <w:rPr>
-          <w:rFonts w:cs="Arial"/>
-          <w:sz w:val="24"/>
-          <w:szCs w:val="24"/>
-        </w:rPr>
-        <w:t>landlord</w:t>
-      </w:r>
-      <w:proofErr w:type="gramEnd"/>
-      <w:r>
-        <w:rPr>
-          <w:rFonts w:cs="Arial"/>
-          <w:sz w:val="24"/>
-          <w:szCs w:val="24"/>
-        </w:rPr>
-        <w:t xml:space="preserve"> but it is quite common for the landlord to ask for a </w:t>
+        <w:t xml:space="preserve">A guarantor is not always asked for by a landlord but it is quite common for the landlord to ask for a </w:t>
       </w:r>
       <w:r>
         <w:rPr>
@@ -41230,7 +39797,6 @@
           <w:szCs w:val="24"/>
         </w:rPr>
       </w:pPr>
-      <w:proofErr w:type="gramStart"/>
       <w:r>
         <w:rPr>
           <w:rFonts w:cs="Arial"/>
@@ -41238,17 +39804,7 @@
           <w:sz w:val="24"/>
           <w:szCs w:val="24"/>
         </w:rPr>
-        <w:t>Also</w:t>
-      </w:r>
-      <w:proofErr w:type="gramEnd"/>
-      <w:r>
-        <w:rPr>
-          <w:rFonts w:cs="Arial"/>
-          <w:color w:val="auto"/>
-          <w:sz w:val="24"/>
-          <w:szCs w:val="24"/>
-        </w:rPr>
-        <w:t xml:space="preserve"> if the landlord:</w:t>
+        <w:t>Also if the landlord:</w:t>
       </w:r>
     </w:p>
     <w:p>
@@ -41294,25 +39850,7 @@
           <w:sz w:val="24"/>
           <w:szCs w:val="24"/>
         </w:rPr>
-        <w:t xml:space="preserve">pays other people, for example, lawyers and Sheriff Officers, to </w:t>
-      </w:r>
-      <w:proofErr w:type="gramStart"/>
-      <w:r>
-        <w:rPr>
-          <w:rFonts w:cs="Arial"/>
-          <w:sz w:val="24"/>
-          <w:szCs w:val="24"/>
-        </w:rPr>
-        <w:t>take action</w:t>
-      </w:r>
-      <w:proofErr w:type="gramEnd"/>
-      <w:r>
-        <w:rPr>
-          <w:rFonts w:cs="Arial"/>
-          <w:sz w:val="24"/>
-          <w:szCs w:val="24"/>
-        </w:rPr>
-        <w:t xml:space="preserve"> against the tenant to try to get the tenant to comply with their duties under the tenancy,</w:t>
+        <w:t>pays other people, for example, lawyers and Sheriff Officers, to take action against the tenant to try to get the tenant to comply with their duties under the tenancy,</w:t>
       </w:r>
     </w:p>
     <w:p>
@@ -42670,7 +41208,6 @@
           <w:szCs w:val="24"/>
         </w:rPr>
       </w:pPr>
-      <w:proofErr w:type="spellStart"/>
       <w:r>
         <w:rPr>
           <w:rFonts w:cs="Arial"/>
@@ -42680,19 +41217,7 @@
           <w:sz w:val="24"/>
           <w:szCs w:val="24"/>
         </w:rPr>
-        <w:t>Mydeposits</w:t>
-      </w:r>
-      <w:proofErr w:type="spellEnd"/>
-      <w:r>
-        <w:rPr>
-          <w:rFonts w:cs="Arial"/>
-          <w:b/>
-          <w:bCs/>
-          <w:color w:val="000000"/>
-          <w:sz w:val="24"/>
-          <w:szCs w:val="24"/>
-        </w:rPr>
-        <w:t xml:space="preserve"> Scotland</w:t>
+        <w:t>Mydeposits Scotland</w:t>
       </w:r>
     </w:p>
     <w:p>
@@ -42846,31 +41371,7 @@
           <w:sz w:val="24"/>
           <w:szCs w:val="24"/>
         </w:rPr>
-        <w:t xml:space="preserve">Offers gas safety advice and can </w:t>
-      </w:r>
-      <w:proofErr w:type="gramStart"/>
-      <w:r>
-        <w:rPr>
-          <w:rFonts w:cs="Arial"/>
-          <w:i/>
-          <w:iCs/>
-          <w:color w:val="000000"/>
-          <w:sz w:val="24"/>
-          <w:szCs w:val="24"/>
-        </w:rPr>
-        <w:t>take action</w:t>
-      </w:r>
-      <w:proofErr w:type="gramEnd"/>
-      <w:r>
-        <w:rPr>
-          <w:rFonts w:cs="Arial"/>
-          <w:i/>
-          <w:iCs/>
-          <w:color w:val="000000"/>
-          <w:sz w:val="24"/>
-          <w:szCs w:val="24"/>
-        </w:rPr>
-        <w:t xml:space="preserve"> to ensure that gas appliances in a property are safe.</w:t>
+        <w:t>Offers gas safety advice and can take action to ensure that gas appliances in a property are safe.</w:t>
       </w:r>
     </w:p>
     <w:p>
@@ -44544,7 +43045,7 @@
 </file>
 
 <file path=word/endnotes.xml><?xml version="1.0" encoding="utf-8"?>
-<w:endnotes xmlns:wpc="http://schemas.microsoft.com/office/word/2010/wordprocessingCanvas" xmlns:cx="http://schemas.microsoft.com/office/drawing/2014/chartex" xmlns:cx1="http://schemas.microsoft.com/office/drawing/2015/9/8/chartex" xmlns:cx2="http://schemas.microsoft.com/office/drawing/2015/10/21/chartex" xmlns:cx3="http://schemas.microsoft.com/office/drawing/2016/5/9/chartex" xmlns:cx4="http://schemas.microsoft.com/office/drawing/2016/5/10/chartex" xmlns:cx5="http://schemas.microsoft.com/office/drawing/2016/5/11/chartex" xmlns:cx6="http://schemas.microsoft.com/office/drawing/2016/5/12/chartex" xmlns:cx7="http://schemas.microsoft.com/office/drawing/2016/5/13/chartex" xmlns:cx8="http://schemas.microsoft.com/office/drawing/2016/5/14/chartex" xmlns:mc="http://schemas.openxmlformats.org/markup-compatibility/2006" xmlns:aink="http://schemas.microsoft.com/office/drawing/2016/ink" xmlns:am3d="http://schemas.microsoft.com/office/drawing/2017/model3d" xmlns:o="urn:schemas-microsoft-com:office:office" xmlns:r="http://schemas.openxmlformats.org/officeDocument/2006/relationships" xmlns:m="http://schemas.openxmlformats.org/officeDocument/2006/math" xmlns:v="urn:schemas-microsoft-com:vml" xmlns:wp14="http://schemas.microsoft.com/office/word/2010/wordprocessingDrawing" xmlns:wp="http://schemas.openxmlformats.org/drawingml/2006/wordprocessingDrawing" xmlns:w10="urn:schemas-microsoft-com:office:word" xmlns:w="http://schemas.openxmlformats.org/wordprocessingml/2006/main" xmlns:w14="http://schemas.microsoft.com/office/word/2010/wordml" xmlns:w15="http://schemas.microsoft.com/office/word/2012/wordml" xmlns:w16cid="http://schemas.microsoft.com/office/word/2016/wordml/cid" xmlns:w16se="http://schemas.microsoft.com/office/word/2015/wordml/symex" xmlns:wpg="http://schemas.microsoft.com/office/word/2010/wordprocessingGroup" xmlns:wpi="http://schemas.microsoft.com/office/word/2010/wordprocessingInk" xmlns:wne="http://schemas.microsoft.com/office/word/2006/wordml" xmlns:wps="http://schemas.microsoft.com/office/word/2010/wordprocessingShape" mc:Ignorable="w14 w15 w16se w16cid wp14">
+<w:endnotes xmlns:wpc="http://schemas.microsoft.com/office/word/2010/wordprocessingCanvas" xmlns:cx="http://schemas.microsoft.com/office/drawing/2014/chartex" xmlns:cx1="http://schemas.microsoft.com/office/drawing/2015/9/8/chartex" xmlns:mc="http://schemas.openxmlformats.org/markup-compatibility/2006" xmlns:o="urn:schemas-microsoft-com:office:office" xmlns:r="http://schemas.openxmlformats.org/officeDocument/2006/relationships" xmlns:m="http://schemas.openxmlformats.org/officeDocument/2006/math" xmlns:v="urn:schemas-microsoft-com:vml" xmlns:wp14="http://schemas.microsoft.com/office/word/2010/wordprocessingDrawing" xmlns:wp="http://schemas.openxmlformats.org/drawingml/2006/wordprocessingDrawing" xmlns:w10="urn:schemas-microsoft-com:office:word" xmlns:w="http://schemas.openxmlformats.org/wordprocessingml/2006/main" xmlns:w14="http://schemas.microsoft.com/office/word/2010/wordml" xmlns:w15="http://schemas.microsoft.com/office/word/2012/wordml" xmlns:w16se="http://schemas.microsoft.com/office/word/2015/wordml/symex" xmlns:wpg="http://schemas.microsoft.com/office/word/2010/wordprocessingGroup" xmlns:wpi="http://schemas.microsoft.com/office/word/2010/wordprocessingInk" xmlns:wne="http://schemas.microsoft.com/office/word/2006/wordml" xmlns:wps="http://schemas.microsoft.com/office/word/2010/wordprocessingShape" mc:Ignorable="w14 w15 w16se wp14">
   <w:endnote w:type="separator" w:id="-1">
     <w:p>
       <w:r>
@@ -44563,7 +43064,7 @@
 </file>
 
 <file path=word/footer1.xml><?xml version="1.0" encoding="utf-8"?>
-<w:ftr xmlns:wpc="http://schemas.microsoft.com/office/word/2010/wordprocessingCanvas" xmlns:cx="http://schemas.microsoft.com/office/drawing/2014/chartex" xmlns:cx1="http://schemas.microsoft.com/office/drawing/2015/9/8/chartex" xmlns:cx2="http://schemas.microsoft.com/office/drawing/2015/10/21/chartex" xmlns:cx3="http://schemas.microsoft.com/office/drawing/2016/5/9/chartex" xmlns:cx4="http://schemas.microsoft.com/office/drawing/2016/5/10/chartex" xmlns:cx5="http://schemas.microsoft.com/office/drawing/2016/5/11/chartex" xmlns:cx6="http://schemas.microsoft.com/office/drawing/2016/5/12/chartex" xmlns:cx7="http://schemas.microsoft.com/office/drawing/2016/5/13/chartex" xmlns:cx8="http://schemas.microsoft.com/office/drawing/2016/5/14/chartex" xmlns:mc="http://schemas.openxmlformats.org/markup-compatibility/2006" xmlns:aink="http://schemas.microsoft.com/office/drawing/2016/ink" xmlns:am3d="http://schemas.microsoft.com/office/drawing/2017/model3d" xmlns:o="urn:schemas-microsoft-com:office:office" xmlns:r="http://schemas.openxmlformats.org/officeDocument/2006/relationships" xmlns:m="http://schemas.openxmlformats.org/officeDocument/2006/math" xmlns:v="urn:schemas-microsoft-com:vml" xmlns:wp14="http://schemas.microsoft.com/office/word/2010/wordprocessingDrawing" xmlns:wp="http://schemas.openxmlformats.org/drawingml/2006/wordprocessingDrawing" xmlns:w10="urn:schemas-microsoft-com:office:word" xmlns:w="http://schemas.openxmlformats.org/wordprocessingml/2006/main" xmlns:w14="http://schemas.microsoft.com/office/word/2010/wordml" xmlns:w15="http://schemas.microsoft.com/office/word/2012/wordml" xmlns:w16cid="http://schemas.microsoft.com/office/word/2016/wordml/cid" xmlns:w16se="http://schemas.microsoft.com/office/word/2015/wordml/symex" xmlns:wpg="http://schemas.microsoft.com/office/word/2010/wordprocessingGroup" xmlns:wpi="http://schemas.microsoft.com/office/word/2010/wordprocessingInk" xmlns:wne="http://schemas.microsoft.com/office/word/2006/wordml" xmlns:wps="http://schemas.microsoft.com/office/word/2010/wordprocessingShape" mc:Ignorable="w14 w15 w16se w16cid wp14">
+<w:ftr xmlns:wpc="http://schemas.microsoft.com/office/word/2010/wordprocessingCanvas" xmlns:cx="http://schemas.microsoft.com/office/drawing/2014/chartex" xmlns:cx1="http://schemas.microsoft.com/office/drawing/2015/9/8/chartex" xmlns:mc="http://schemas.openxmlformats.org/markup-compatibility/2006" xmlns:o="urn:schemas-microsoft-com:office:office" xmlns:r="http://schemas.openxmlformats.org/officeDocument/2006/relationships" xmlns:m="http://schemas.openxmlformats.org/officeDocument/2006/math" xmlns:v="urn:schemas-microsoft-com:vml" xmlns:wp14="http://schemas.microsoft.com/office/word/2010/wordprocessingDrawing" xmlns:wp="http://schemas.openxmlformats.org/drawingml/2006/wordprocessingDrawing" xmlns:w10="urn:schemas-microsoft-com:office:word" xmlns:w="http://schemas.openxmlformats.org/wordprocessingml/2006/main" xmlns:w14="http://schemas.microsoft.com/office/word/2010/wordml" xmlns:w15="http://schemas.microsoft.com/office/word/2012/wordml" xmlns:w16se="http://schemas.microsoft.com/office/word/2015/wordml/symex" xmlns:wpg="http://schemas.microsoft.com/office/word/2010/wordprocessingGroup" xmlns:wpi="http://schemas.microsoft.com/office/word/2010/wordprocessingInk" xmlns:wne="http://schemas.microsoft.com/office/word/2006/wordml" xmlns:wps="http://schemas.microsoft.com/office/word/2010/wordprocessingShape" mc:Ignorable="w14 w15 w16se wp14">
   <w:p>
     <w:pPr>
       <w:pStyle w:val="Footer"/>
@@ -44571,14 +43072,12 @@
         <w:u w:val="single"/>
       </w:rPr>
     </w:pPr>
-    <w:proofErr w:type="gramStart"/>
     <w:r>
       <w:rPr>
         <w:u w:val="single"/>
       </w:rPr>
       <w:t>Key:-</w:t>
     </w:r>
-    <w:proofErr w:type="gramEnd"/>
   </w:p>
   <w:p>
     <w:pPr>
@@ -44605,22 +43104,14 @@
       <w:pStyle w:val="Footer"/>
     </w:pPr>
     <w:r>
-      <w:t xml:space="preserve">Normal Text: Discretionary clauses - a landlord can </w:t>
-    </w:r>
-    <w:proofErr w:type="gramStart"/>
-    <w:r>
-      <w:t>chose</w:t>
-    </w:r>
-    <w:proofErr w:type="gramEnd"/>
-    <w:r>
-      <w:t xml:space="preserve"> to include this if he or she wishes</w:t>
+      <w:t>Normal Text: Discretionary clauses - a landlord can chose to include this if he or she wishes</w:t>
     </w:r>
   </w:p>
 </w:ftr>
 </file>
 
 <file path=word/footer2.xml><?xml version="1.0" encoding="utf-8"?>
-<w:ftr xmlns:wpc="http://schemas.microsoft.com/office/word/2010/wordprocessingCanvas" xmlns:cx="http://schemas.microsoft.com/office/drawing/2014/chartex" xmlns:cx1="http://schemas.microsoft.com/office/drawing/2015/9/8/chartex" xmlns:cx2="http://schemas.microsoft.com/office/drawing/2015/10/21/chartex" xmlns:cx3="http://schemas.microsoft.com/office/drawing/2016/5/9/chartex" xmlns:cx4="http://schemas.microsoft.com/office/drawing/2016/5/10/chartex" xmlns:cx5="http://schemas.microsoft.com/office/drawing/2016/5/11/chartex" xmlns:cx6="http://schemas.microsoft.com/office/drawing/2016/5/12/chartex" xmlns:cx7="http://schemas.microsoft.com/office/drawing/2016/5/13/chartex" xmlns:cx8="http://schemas.microsoft.com/office/drawing/2016/5/14/chartex" xmlns:mc="http://schemas.openxmlformats.org/markup-compatibility/2006" xmlns:aink="http://schemas.microsoft.com/office/drawing/2016/ink" xmlns:am3d="http://schemas.microsoft.com/office/drawing/2017/model3d" xmlns:o="urn:schemas-microsoft-com:office:office" xmlns:r="http://schemas.openxmlformats.org/officeDocument/2006/relationships" xmlns:m="http://schemas.openxmlformats.org/officeDocument/2006/math" xmlns:v="urn:schemas-microsoft-com:vml" xmlns:wp14="http://schemas.microsoft.com/office/word/2010/wordprocessingDrawing" xmlns:wp="http://schemas.openxmlformats.org/drawingml/2006/wordprocessingDrawing" xmlns:w10="urn:schemas-microsoft-com:office:word" xmlns:w="http://schemas.openxmlformats.org/wordprocessingml/2006/main" xmlns:w14="http://schemas.microsoft.com/office/word/2010/wordml" xmlns:w15="http://schemas.microsoft.com/office/word/2012/wordml" xmlns:w16cid="http://schemas.microsoft.com/office/word/2016/wordml/cid" xmlns:w16se="http://schemas.microsoft.com/office/word/2015/wordml/symex" xmlns:wpg="http://schemas.microsoft.com/office/word/2010/wordprocessingGroup" xmlns:wpi="http://schemas.microsoft.com/office/word/2010/wordprocessingInk" xmlns:wne="http://schemas.microsoft.com/office/word/2006/wordml" xmlns:wps="http://schemas.microsoft.com/office/word/2010/wordprocessingShape" mc:Ignorable="w14 w15 w16se w16cid wp14">
+<w:ftr xmlns:wpc="http://schemas.microsoft.com/office/word/2010/wordprocessingCanvas" xmlns:cx="http://schemas.microsoft.com/office/drawing/2014/chartex" xmlns:cx1="http://schemas.microsoft.com/office/drawing/2015/9/8/chartex" xmlns:mc="http://schemas.openxmlformats.org/markup-compatibility/2006" xmlns:o="urn:schemas-microsoft-com:office:office" xmlns:r="http://schemas.openxmlformats.org/officeDocument/2006/relationships" xmlns:m="http://schemas.openxmlformats.org/officeDocument/2006/math" xmlns:v="urn:schemas-microsoft-com:vml" xmlns:wp14="http://schemas.microsoft.com/office/word/2010/wordprocessingDrawing" xmlns:wp="http://schemas.openxmlformats.org/drawingml/2006/wordprocessingDrawing" xmlns:w10="urn:schemas-microsoft-com:office:word" xmlns:w="http://schemas.openxmlformats.org/wordprocessingml/2006/main" xmlns:w14="http://schemas.microsoft.com/office/word/2010/wordml" xmlns:w15="http://schemas.microsoft.com/office/word/2012/wordml" xmlns:w16se="http://schemas.microsoft.com/office/word/2015/wordml/symex" xmlns:wpg="http://schemas.microsoft.com/office/word/2010/wordprocessingGroup" xmlns:wpi="http://schemas.microsoft.com/office/word/2010/wordprocessingInk" xmlns:wne="http://schemas.microsoft.com/office/word/2006/wordml" xmlns:wps="http://schemas.microsoft.com/office/word/2010/wordprocessingShape" mc:Ignorable="w14 w15 w16se wp14">
   <w:p>
     <w:pPr>
       <w:pStyle w:val="Footer"/>
@@ -44639,7 +43130,7 @@
       <w:rPr>
         <w:noProof/>
       </w:rPr>
-      <w:t>1</w:t>
+      <w:t>2</w:t>
     </w:r>
     <w:r>
       <w:rPr>
@@ -44657,7 +43148,7 @@
 </file>
 
 <file path=word/footer3.xml><?xml version="1.0" encoding="utf-8"?>
-<w:ftr xmlns:wpc="http://schemas.microsoft.com/office/word/2010/wordprocessingCanvas" xmlns:cx="http://schemas.microsoft.com/office/drawing/2014/chartex" xmlns:cx1="http://schemas.microsoft.com/office/drawing/2015/9/8/chartex" xmlns:cx2="http://schemas.microsoft.com/office/drawing/2015/10/21/chartex" xmlns:cx3="http://schemas.microsoft.com/office/drawing/2016/5/9/chartex" xmlns:cx4="http://schemas.microsoft.com/office/drawing/2016/5/10/chartex" xmlns:cx5="http://schemas.microsoft.com/office/drawing/2016/5/11/chartex" xmlns:cx6="http://schemas.microsoft.com/office/drawing/2016/5/12/chartex" xmlns:cx7="http://schemas.microsoft.com/office/drawing/2016/5/13/chartex" xmlns:cx8="http://schemas.microsoft.com/office/drawing/2016/5/14/chartex" xmlns:mc="http://schemas.openxmlformats.org/markup-compatibility/2006" xmlns:aink="http://schemas.microsoft.com/office/drawing/2016/ink" xmlns:am3d="http://schemas.microsoft.com/office/drawing/2017/model3d" xmlns:o="urn:schemas-microsoft-com:office:office" xmlns:r="http://schemas.openxmlformats.org/officeDocument/2006/relationships" xmlns:m="http://schemas.openxmlformats.org/officeDocument/2006/math" xmlns:v="urn:schemas-microsoft-com:vml" xmlns:wp14="http://schemas.microsoft.com/office/word/2010/wordprocessingDrawing" xmlns:wp="http://schemas.openxmlformats.org/drawingml/2006/wordprocessingDrawing" xmlns:w10="urn:schemas-microsoft-com:office:word" xmlns:w="http://schemas.openxmlformats.org/wordprocessingml/2006/main" xmlns:w14="http://schemas.microsoft.com/office/word/2010/wordml" xmlns:w15="http://schemas.microsoft.com/office/word/2012/wordml" xmlns:w16cid="http://schemas.microsoft.com/office/word/2016/wordml/cid" xmlns:w16se="http://schemas.microsoft.com/office/word/2015/wordml/symex" xmlns:wpg="http://schemas.microsoft.com/office/word/2010/wordprocessingGroup" xmlns:wpi="http://schemas.microsoft.com/office/word/2010/wordprocessingInk" xmlns:wne="http://schemas.microsoft.com/office/word/2006/wordml" xmlns:wps="http://schemas.microsoft.com/office/word/2010/wordprocessingShape" mc:Ignorable="w14 w15 w16se w16cid wp14">
+<w:ftr xmlns:wpc="http://schemas.microsoft.com/office/word/2010/wordprocessingCanvas" xmlns:cx="http://schemas.microsoft.com/office/drawing/2014/chartex" xmlns:cx1="http://schemas.microsoft.com/office/drawing/2015/9/8/chartex" xmlns:mc="http://schemas.openxmlformats.org/markup-compatibility/2006" xmlns:o="urn:schemas-microsoft-com:office:office" xmlns:r="http://schemas.openxmlformats.org/officeDocument/2006/relationships" xmlns:m="http://schemas.openxmlformats.org/officeDocument/2006/math" xmlns:v="urn:schemas-microsoft-com:vml" xmlns:wp14="http://schemas.microsoft.com/office/word/2010/wordprocessingDrawing" xmlns:wp="http://schemas.openxmlformats.org/drawingml/2006/wordprocessingDrawing" xmlns:w10="urn:schemas-microsoft-com:office:word" xmlns:w="http://schemas.openxmlformats.org/wordprocessingml/2006/main" xmlns:w14="http://schemas.microsoft.com/office/word/2010/wordml" xmlns:w15="http://schemas.microsoft.com/office/word/2012/wordml" xmlns:w16se="http://schemas.microsoft.com/office/word/2015/wordml/symex" xmlns:wpg="http://schemas.microsoft.com/office/word/2010/wordprocessingGroup" xmlns:wpi="http://schemas.microsoft.com/office/word/2010/wordprocessingInk" xmlns:wne="http://schemas.microsoft.com/office/word/2006/wordml" xmlns:wps="http://schemas.microsoft.com/office/word/2010/wordprocessingShape" mc:Ignorable="w14 w15 w16se wp14">
   <w:p>
     <w:pPr>
       <w:pStyle w:val="Footer"/>
@@ -44665,14 +43156,12 @@
         <w:u w:val="single"/>
       </w:rPr>
     </w:pPr>
-    <w:proofErr w:type="gramStart"/>
     <w:r>
       <w:rPr>
         <w:u w:val="single"/>
       </w:rPr>
       <w:t>Key:-</w:t>
     </w:r>
-    <w:proofErr w:type="gramEnd"/>
   </w:p>
   <w:p>
     <w:pPr>
@@ -44726,7 +43215,7 @@
       <w:rPr>
         <w:noProof/>
       </w:rPr>
-      <w:t>57</w:t>
+      <w:t>19</w:t>
     </w:r>
     <w:r>
       <w:rPr>
@@ -44744,7 +43233,7 @@
 </file>
 
 <file path=word/footnotes.xml><?xml version="1.0" encoding="utf-8"?>
-<w:footnotes xmlns:wpc="http://schemas.microsoft.com/office/word/2010/wordprocessingCanvas" xmlns:cx="http://schemas.microsoft.com/office/drawing/2014/chartex" xmlns:cx1="http://schemas.microsoft.com/office/drawing/2015/9/8/chartex" xmlns:cx2="http://schemas.microsoft.com/office/drawing/2015/10/21/chartex" xmlns:cx3="http://schemas.microsoft.com/office/drawing/2016/5/9/chartex" xmlns:cx4="http://schemas.microsoft.com/office/drawing/2016/5/10/chartex" xmlns:cx5="http://schemas.microsoft.com/office/drawing/2016/5/11/chartex" xmlns:cx6="http://schemas.microsoft.com/office/drawing/2016/5/12/chartex" xmlns:cx7="http://schemas.microsoft.com/office/drawing/2016/5/13/chartex" xmlns:cx8="http://schemas.microsoft.com/office/drawing/2016/5/14/chartex" xmlns:mc="http://schemas.openxmlformats.org/markup-compatibility/2006" xmlns:aink="http://schemas.microsoft.com/office/drawing/2016/ink" xmlns:am3d="http://schemas.microsoft.com/office/drawing/2017/model3d" xmlns:o="urn:schemas-microsoft-com:office:office" xmlns:r="http://schemas.openxmlformats.org/officeDocument/2006/relationships" xmlns:m="http://schemas.openxmlformats.org/officeDocument/2006/math" xmlns:v="urn:schemas-microsoft-com:vml" xmlns:wp14="http://schemas.microsoft.com/office/word/2010/wordprocessingDrawing" xmlns:wp="http://schemas.openxmlformats.org/drawingml/2006/wordprocessingDrawing" xmlns:w10="urn:schemas-microsoft-com:office:word" xmlns:w="http://schemas.openxmlformats.org/wordprocessingml/2006/main" xmlns:w14="http://schemas.microsoft.com/office/word/2010/wordml" xmlns:w15="http://schemas.microsoft.com/office/word/2012/wordml" xmlns:w16cid="http://schemas.microsoft.com/office/word/2016/wordml/cid" xmlns:w16se="http://schemas.microsoft.com/office/word/2015/wordml/symex" xmlns:wpg="http://schemas.microsoft.com/office/word/2010/wordprocessingGroup" xmlns:wpi="http://schemas.microsoft.com/office/word/2010/wordprocessingInk" xmlns:wne="http://schemas.microsoft.com/office/word/2006/wordml" xmlns:wps="http://schemas.microsoft.com/office/word/2010/wordprocessingShape" mc:Ignorable="w14 w15 w16se w16cid wp14">
+<w:footnotes xmlns:wpc="http://schemas.microsoft.com/office/word/2010/wordprocessingCanvas" xmlns:cx="http://schemas.microsoft.com/office/drawing/2014/chartex" xmlns:cx1="http://schemas.microsoft.com/office/drawing/2015/9/8/chartex" xmlns:mc="http://schemas.openxmlformats.org/markup-compatibility/2006" xmlns:o="urn:schemas-microsoft-com:office:office" xmlns:r="http://schemas.openxmlformats.org/officeDocument/2006/relationships" xmlns:m="http://schemas.openxmlformats.org/officeDocument/2006/math" xmlns:v="urn:schemas-microsoft-com:vml" xmlns:wp14="http://schemas.microsoft.com/office/word/2010/wordprocessingDrawing" xmlns:wp="http://schemas.openxmlformats.org/drawingml/2006/wordprocessingDrawing" xmlns:w10="urn:schemas-microsoft-com:office:word" xmlns:w="http://schemas.openxmlformats.org/wordprocessingml/2006/main" xmlns:w14="http://schemas.microsoft.com/office/word/2010/wordml" xmlns:w15="http://schemas.microsoft.com/office/word/2012/wordml" xmlns:w16se="http://schemas.microsoft.com/office/word/2015/wordml/symex" xmlns:wpg="http://schemas.microsoft.com/office/word/2010/wordprocessingGroup" xmlns:wpi="http://schemas.microsoft.com/office/word/2010/wordprocessingInk" xmlns:wne="http://schemas.microsoft.com/office/word/2006/wordml" xmlns:wps="http://schemas.microsoft.com/office/word/2010/wordprocessingShape" mc:Ignorable="w14 w15 w16se wp14">
   <w:footnote w:type="separator" w:id="-1">
     <w:p>
       <w:r>
@@ -44828,7 +43317,7 @@
 </file>
 
 <file path=word/numbering.xml><?xml version="1.0" encoding="utf-8"?>
-<w:numbering xmlns:wpc="http://schemas.microsoft.com/office/word/2010/wordprocessingCanvas" xmlns:cx="http://schemas.microsoft.com/office/drawing/2014/chartex" xmlns:cx1="http://schemas.microsoft.com/office/drawing/2015/9/8/chartex" xmlns:cx2="http://schemas.microsoft.com/office/drawing/2015/10/21/chartex" xmlns:cx3="http://schemas.microsoft.com/office/drawing/2016/5/9/chartex" xmlns:cx4="http://schemas.microsoft.com/office/drawing/2016/5/10/chartex" xmlns:cx5="http://schemas.microsoft.com/office/drawing/2016/5/11/chartex" xmlns:cx6="http://schemas.microsoft.com/office/drawing/2016/5/12/chartex" xmlns:cx7="http://schemas.microsoft.com/office/drawing/2016/5/13/chartex" xmlns:cx8="http://schemas.microsoft.com/office/drawing/2016/5/14/chartex" xmlns:mc="http://schemas.openxmlformats.org/markup-compatibility/2006" xmlns:aink="http://schemas.microsoft.com/office/drawing/2016/ink" xmlns:am3d="http://schemas.microsoft.com/office/drawing/2017/model3d" xmlns:o="urn:schemas-microsoft-com:office:office" xmlns:r="http://schemas.openxmlformats.org/officeDocument/2006/relationships" xmlns:m="http://schemas.openxmlformats.org/officeDocument/2006/math" xmlns:v="urn:schemas-microsoft-com:vml" xmlns:wp14="http://schemas.microsoft.com/office/word/2010/wordprocessingDrawing" xmlns:wp="http://schemas.openxmlformats.org/drawingml/2006/wordprocessingDrawing" xmlns:w10="urn:schemas-microsoft-com:office:word" xmlns:w="http://schemas.openxmlformats.org/wordprocessingml/2006/main" xmlns:w14="http://schemas.microsoft.com/office/word/2010/wordml" xmlns:w15="http://schemas.microsoft.com/office/word/2012/wordml" xmlns:w16cid="http://schemas.microsoft.com/office/word/2016/wordml/cid" xmlns:w16se="http://schemas.microsoft.com/office/word/2015/wordml/symex" xmlns:wpg="http://schemas.microsoft.com/office/word/2010/wordprocessingGroup" xmlns:wpi="http://schemas.microsoft.com/office/word/2010/wordprocessingInk" xmlns:wne="http://schemas.microsoft.com/office/word/2006/wordml" xmlns:wps="http://schemas.microsoft.com/office/word/2010/wordprocessingShape" mc:Ignorable="w14 w15 w16se w16cid wp14">
+<w:numbering xmlns:wpc="http://schemas.microsoft.com/office/word/2010/wordprocessingCanvas" xmlns:cx="http://schemas.microsoft.com/office/drawing/2014/chartex" xmlns:cx1="http://schemas.microsoft.com/office/drawing/2015/9/8/chartex" xmlns:mc="http://schemas.openxmlformats.org/markup-compatibility/2006" xmlns:o="urn:schemas-microsoft-com:office:office" xmlns:r="http://schemas.openxmlformats.org/officeDocument/2006/relationships" xmlns:m="http://schemas.openxmlformats.org/officeDocument/2006/math" xmlns:v="urn:schemas-microsoft-com:vml" xmlns:wp14="http://schemas.microsoft.com/office/word/2010/wordprocessingDrawing" xmlns:wp="http://schemas.openxmlformats.org/drawingml/2006/wordprocessingDrawing" xmlns:w10="urn:schemas-microsoft-com:office:word" xmlns:w="http://schemas.openxmlformats.org/wordprocessingml/2006/main" xmlns:w14="http://schemas.microsoft.com/office/word/2010/wordml" xmlns:w15="http://schemas.microsoft.com/office/word/2012/wordml" xmlns:w16se="http://schemas.microsoft.com/office/word/2015/wordml/symex" xmlns:wpg="http://schemas.microsoft.com/office/word/2010/wordprocessingGroup" xmlns:wpi="http://schemas.microsoft.com/office/word/2010/wordprocessingInk" xmlns:wne="http://schemas.microsoft.com/office/word/2006/wordml" xmlns:wps="http://schemas.microsoft.com/office/word/2010/wordprocessingShape" mc:Ignorable="w14 w15 w16se wp14">
   <w:abstractNum w:abstractNumId="0" w15:restartNumberingAfterBreak="0">
     <w:nsid w:val="081658E9"/>
     <w:multiLevelType w:val="multilevel"/>
@@ -50645,7 +49134,7 @@
 </file>
 
 <file path=word/styles.xml><?xml version="1.0" encoding="utf-8"?>
-<w:styles xmlns:mc="http://schemas.openxmlformats.org/markup-compatibility/2006" xmlns:r="http://schemas.openxmlformats.org/officeDocument/2006/relationships" xmlns:w="http://schemas.openxmlformats.org/wordprocessingml/2006/main" xmlns:w14="http://schemas.microsoft.com/office/word/2010/wordml" xmlns:w15="http://schemas.microsoft.com/office/word/2012/wordml" xmlns:w16cid="http://schemas.microsoft.com/office/word/2016/wordml/cid" xmlns:w16se="http://schemas.microsoft.com/office/word/2015/wordml/symex" mc:Ignorable="w14 w15 w16se w16cid">
+<w:styles xmlns:mc="http://schemas.openxmlformats.org/markup-compatibility/2006" xmlns:r="http://schemas.openxmlformats.org/officeDocument/2006/relationships" xmlns:w="http://schemas.openxmlformats.org/wordprocessingml/2006/main" xmlns:w14="http://schemas.microsoft.com/office/word/2010/wordml" xmlns:w15="http://schemas.microsoft.com/office/word/2012/wordml" xmlns:w16se="http://schemas.microsoft.com/office/word/2015/wordml/symex" mc:Ignorable="w14 w15 w16se">
   <w:docDefaults>
     <w:rPrDefault>
       <w:rPr>
@@ -50655,7 +49144,7 @@
     </w:rPrDefault>
     <w:pPrDefault/>
   </w:docDefaults>
-  <w:latentStyles w:defLockedState="0" w:defUIPriority="0" w:defSemiHidden="0" w:defUnhideWhenUsed="0" w:defQFormat="0" w:count="375">
+  <w:latentStyles w:defLockedState="0" w:defUIPriority="0" w:defSemiHidden="0" w:defUnhideWhenUsed="0" w:defQFormat="0" w:count="371">
     <w:lsdException w:name="Normal" w:qFormat="1"/>
     <w:lsdException w:name="heading 1" w:qFormat="1"/>
     <w:lsdException w:name="heading 2" w:qFormat="1"/>
@@ -50960,8 +49449,6 @@
     <w:lsdException w:name="List Table 5 Dark Accent 6" w:uiPriority="50"/>
     <w:lsdException w:name="List Table 6 Colorful Accent 6" w:uiPriority="51"/>
     <w:lsdException w:name="List Table 7 Colorful Accent 6" w:uiPriority="52"/>
-    <w:lsdException w:name="Mention" w:semiHidden="1" w:uiPriority="99" w:unhideWhenUsed="1"/>
-    <w:lsdException w:name="Smart Hyperlink" w:semiHidden="1" w:uiPriority="99" w:unhideWhenUsed="1"/>
   </w:latentStyles>
   <w:style w:type="paragraph" w:default="1" w:styleId="Normal">
     <w:name w:val="Normal"/>
@@ -52443,7 +50930,7 @@
       <w:lang w:val="en-GB"/>
     </w:rPr>
   </w:style>
-  <w:style w:type="character" w:styleId="UnresolvedMention">
+  <w:style w:type="character" w:customStyle="1" w:styleId="UnresolvedMention">
     <w:name w:val="Unresolved Mention"/>
     <w:basedOn w:val="DefaultParagraphFont"/>
     <w:rsid w:val="0059413C"/>
@@ -52740,7 +51227,7 @@
 </file>
 
 <file path=customXml/itemProps2.xml><?xml version="1.0" encoding="utf-8"?>
-<ds:datastoreItem xmlns:ds="http://schemas.openxmlformats.org/officeDocument/2006/customXml" ds:itemID="{1B32165A-65DE-3847-BDB3-5D289BF4B7D7}">
+<ds:datastoreItem xmlns:ds="http://schemas.openxmlformats.org/officeDocument/2006/customXml" ds:itemID="{B9AE372C-6583-4603-B0EF-4254C246ABC4}">
   <ds:schemaRefs>
     <ds:schemaRef ds:uri="http://schemas.openxmlformats.org/officeDocument/2006/bibliography"/>
   </ds:schemaRefs>

</xml_diff>

<commit_message>
MGS-5873 Coronavirus - MTA date update
</commit_message>
<xml_diff>
--- a/housing-service/src/main/resources/templates/model-tenancy-agreement-with-notes.docx
+++ b/housing-service/src/main/resources/templates/model-tenancy-agreement-with-notes.docx
@@ -312,8 +312,10 @@
                 <w:sz w:val="40"/>
                 <w:szCs w:val="40"/>
               </w:rPr>
-              <w:t>7</w:t>
+              <w:t>6</w:t>
             </w:r>
+            <w:bookmarkStart w:id="0" w:name="_GoBack"/>
+            <w:bookmarkEnd w:id="0"/>
             <w:r>
               <w:rPr>
                 <w:rFonts w:cs="Arial"/>
@@ -4605,7 +4607,7 @@
           <w:rFonts w:cs="Arial"/>
         </w:rPr>
       </w:pPr>
-      <w:bookmarkStart w:id="0" w:name="_Toc190616"/>
+      <w:bookmarkStart w:id="1" w:name="_Toc190616"/>
       <w:r>
         <w:rPr>
           <w:rFonts w:cs="Arial"/>
@@ -4621,7 +4623,7 @@
         </w:rPr>
         <w:t xml:space="preserve">: </w:t>
       </w:r>
-      <w:bookmarkEnd w:id="0"/>
+      <w:bookmarkEnd w:id="1"/>
       <w:r>
         <w:rPr>
           <w:rFonts w:cs="Arial"/>
@@ -5267,8 +5269,8 @@
         </w:rPr>
         <w:br w:type="page"/>
       </w:r>
-      <w:bookmarkStart w:id="1" w:name="_Ref462311149"/>
-      <w:bookmarkStart w:id="2" w:name="_Toc190617"/>
+      <w:bookmarkStart w:id="2" w:name="_Ref462311149"/>
+      <w:bookmarkStart w:id="3" w:name="_Toc190617"/>
       <w:r>
         <w:rPr>
           <w:rFonts w:cs="Arial"/>
@@ -5298,7 +5300,7 @@
         </w:rPr>
         <w:t>GLOSSARY OF TERMS</w:t>
       </w:r>
-      <w:bookmarkEnd w:id="1"/>
+      <w:bookmarkEnd w:id="2"/>
       <w:r>
         <w:rPr>
           <w:rFonts w:cs="Arial"/>
@@ -5306,7 +5308,7 @@
         </w:rPr>
         <w:t xml:space="preserve"> &amp; INTERPRETATION</w:t>
       </w:r>
-      <w:bookmarkEnd w:id="2"/>
+      <w:bookmarkEnd w:id="3"/>
     </w:p>
     <w:p>
       <w:pPr>
@@ -7279,7 +7281,7 @@
         </w:rPr>
         <w:br w:type="page"/>
       </w:r>
-      <w:bookmarkStart w:id="3" w:name="_Toc190618"/>
+      <w:bookmarkStart w:id="4" w:name="_Toc190618"/>
       <w:r>
         <w:rPr>
           <w:rFonts w:cs="Arial"/>
@@ -7300,7 +7302,7 @@
         </w:rPr>
         <w:t>Model Private Residential Tenancy Agreement</w:t>
       </w:r>
-      <w:bookmarkEnd w:id="3"/>
+      <w:bookmarkEnd w:id="4"/>
       <w:r>
         <w:rPr>
           <w:rFonts w:cs="Arial"/>
@@ -7343,7 +7345,7 @@
           <w:szCs w:val="28"/>
         </w:rPr>
       </w:pPr>
-      <w:bookmarkStart w:id="4" w:name="_Toc190619"/>
+      <w:bookmarkStart w:id="5" w:name="_Toc190619"/>
       <w:r>
         <w:rPr>
           <w:rFonts w:cs="Arial"/>
@@ -7353,7 +7355,7 @@
         </w:rPr>
         <w:t>TENANT</w:t>
       </w:r>
-      <w:bookmarkEnd w:id="4"/>
+      <w:bookmarkEnd w:id="5"/>
     </w:p>
     <w:p>
       <w:pPr>
@@ -7780,7 +7782,7 @@
           <w:szCs w:val="28"/>
         </w:rPr>
       </w:pPr>
-      <w:bookmarkStart w:id="5" w:name="_Toc190620"/>
+      <w:bookmarkStart w:id="6" w:name="_Toc190620"/>
       <w:r>
         <w:rPr>
           <w:rFonts w:cs="Arial"/>
@@ -7790,7 +7792,7 @@
         </w:rPr>
         <w:t>LETTING AGENT</w:t>
       </w:r>
-      <w:bookmarkEnd w:id="5"/>
+      <w:bookmarkEnd w:id="6"/>
     </w:p>
     <w:p>
       <w:pPr>
@@ -8440,7 +8442,7 @@
           <w:szCs w:val="28"/>
         </w:rPr>
       </w:pPr>
-      <w:bookmarkStart w:id="6" w:name="_Toc190621"/>
+      <w:bookmarkStart w:id="7" w:name="_Toc190621"/>
       <w:r>
         <w:rPr>
           <w:rFonts w:cs="Arial"/>
@@ -8450,7 +8452,7 @@
         </w:rPr>
         <w:t>LANDLORD</w:t>
       </w:r>
-      <w:bookmarkEnd w:id="6"/>
+      <w:bookmarkEnd w:id="7"/>
     </w:p>
     <w:p>
       <w:pPr>
@@ -8985,7 +8987,7 @@
           <w:szCs w:val="28"/>
         </w:rPr>
       </w:pPr>
-      <w:bookmarkStart w:id="7" w:name="_Toc190622"/>
+      <w:bookmarkStart w:id="8" w:name="_Toc190622"/>
       <w:r>
         <w:rPr>
           <w:rFonts w:cs="Arial"/>
@@ -8995,7 +8997,7 @@
         </w:rPr>
         <w:t>COMMUNICATION</w:t>
       </w:r>
-      <w:bookmarkEnd w:id="7"/>
+      <w:bookmarkEnd w:id="8"/>
       <w:r>
         <w:rPr>
           <w:rFonts w:cs="Arial"/>
@@ -9869,7 +9871,7 @@
           <w:szCs w:val="28"/>
         </w:rPr>
       </w:pPr>
-      <w:bookmarkStart w:id="8" w:name="_Toc190623"/>
+      <w:bookmarkStart w:id="9" w:name="_Toc190623"/>
       <w:r>
         <w:rPr>
           <w:rFonts w:cs="Arial"/>
@@ -9879,7 +9881,7 @@
         </w:rPr>
         <w:t>DETAILS OF THE LET PROPERTY</w:t>
       </w:r>
-      <w:bookmarkEnd w:id="8"/>
+      <w:bookmarkEnd w:id="9"/>
     </w:p>
     <w:p>
       <w:pPr>
@@ -11487,7 +11489,7 @@
           <w:szCs w:val="28"/>
         </w:rPr>
       </w:pPr>
-      <w:bookmarkStart w:id="9" w:name="_Toc190624"/>
+      <w:bookmarkStart w:id="10" w:name="_Toc190624"/>
       <w:r>
         <w:rPr>
           <w:rFonts w:cs="Arial"/>
@@ -11497,7 +11499,7 @@
         </w:rPr>
         <w:t>START DATE OF THE TENANCY</w:t>
       </w:r>
-      <w:bookmarkEnd w:id="9"/>
+      <w:bookmarkEnd w:id="10"/>
     </w:p>
     <w:p>
       <w:pPr>
@@ -11742,7 +11744,7 @@
           <w:szCs w:val="28"/>
         </w:rPr>
       </w:pPr>
-      <w:bookmarkStart w:id="10" w:name="_Toc190625"/>
+      <w:bookmarkStart w:id="11" w:name="_Toc190625"/>
       <w:r>
         <w:rPr>
           <w:rFonts w:cs="Arial"/>
@@ -11752,7 +11754,7 @@
         </w:rPr>
         <w:t>OCCUPATION AND USE OF THE LET PROPERTY</w:t>
       </w:r>
-      <w:bookmarkEnd w:id="10"/>
+      <w:bookmarkEnd w:id="11"/>
     </w:p>
     <w:p>
       <w:pPr>
@@ -11999,7 +12001,7 @@
           <w:szCs w:val="28"/>
         </w:rPr>
       </w:pPr>
-      <w:bookmarkStart w:id="11" w:name="_Toc190626"/>
+      <w:bookmarkStart w:id="12" w:name="_Toc190626"/>
       <w:r>
         <w:rPr>
           <w:rFonts w:cs="Arial"/>
@@ -12009,7 +12011,7 @@
         </w:rPr>
         <w:t>RENT</w:t>
       </w:r>
-      <w:bookmarkEnd w:id="11"/>
+      <w:bookmarkEnd w:id="12"/>
       <w:r>
         <w:rPr>
           <w:rFonts w:cs="Arial"/>
@@ -13321,7 +13323,7 @@
           <w:szCs w:val="28"/>
         </w:rPr>
       </w:pPr>
-      <w:bookmarkStart w:id="12" w:name="_Toc190627"/>
+      <w:bookmarkStart w:id="13" w:name="_Toc190627"/>
       <w:r>
         <w:rPr>
           <w:rFonts w:cs="Arial"/>
@@ -13331,7 +13333,7 @@
         </w:rPr>
         <w:t>RENT RECEIPTS</w:t>
       </w:r>
-      <w:bookmarkEnd w:id="12"/>
+      <w:bookmarkEnd w:id="13"/>
     </w:p>
     <w:p>
       <w:pPr>
@@ -13468,7 +13470,7 @@
           <w:szCs w:val="28"/>
         </w:rPr>
       </w:pPr>
-      <w:bookmarkStart w:id="13" w:name="_Toc190628"/>
+      <w:bookmarkStart w:id="14" w:name="_Toc190628"/>
       <w:r>
         <w:rPr>
           <w:rFonts w:cs="Arial"/>
@@ -13478,7 +13480,7 @@
         </w:rPr>
         <w:t>RENT INCREASES</w:t>
       </w:r>
-      <w:bookmarkEnd w:id="13"/>
+      <w:bookmarkEnd w:id="14"/>
     </w:p>
     <w:p>
       <w:pPr>
@@ -14322,7 +14324,7 @@
           <w:szCs w:val="28"/>
         </w:rPr>
       </w:pPr>
-      <w:bookmarkStart w:id="14" w:name="_Toc190629"/>
+      <w:bookmarkStart w:id="15" w:name="_Toc190629"/>
       <w:r>
         <w:rPr>
           <w:rFonts w:cs="Arial"/>
@@ -14332,7 +14334,7 @@
         </w:rPr>
         <w:t>DEPOSIT</w:t>
       </w:r>
-      <w:bookmarkEnd w:id="14"/>
+      <w:bookmarkEnd w:id="15"/>
       <w:r>
         <w:rPr>
           <w:rFonts w:cs="Arial"/>
@@ -15594,7 +15596,7 @@
           <w:szCs w:val="28"/>
         </w:rPr>
       </w:pPr>
-      <w:bookmarkStart w:id="15" w:name="_Toc190630"/>
+      <w:bookmarkStart w:id="16" w:name="_Toc190630"/>
       <w:r>
         <w:rPr>
           <w:rFonts w:cs="Arial"/>
@@ -15604,7 +15606,7 @@
         </w:rPr>
         <w:t>SUBLETTING AND ASSIGNATION</w:t>
       </w:r>
-      <w:bookmarkEnd w:id="15"/>
+      <w:bookmarkEnd w:id="16"/>
       <w:r>
         <w:rPr>
           <w:rFonts w:cs="Arial"/>
@@ -15795,7 +15797,7 @@
           <w:szCs w:val="28"/>
         </w:rPr>
       </w:pPr>
-      <w:bookmarkStart w:id="16" w:name="_Toc190631"/>
+      <w:bookmarkStart w:id="17" w:name="_Toc190631"/>
       <w:r>
         <w:rPr>
           <w:rFonts w:cs="Arial"/>
@@ -15805,7 +15807,7 @@
         </w:rPr>
         <w:t>NOTIFICATION ABOUT OTHER RESIDENTS</w:t>
       </w:r>
-      <w:bookmarkEnd w:id="16"/>
+      <w:bookmarkEnd w:id="17"/>
     </w:p>
     <w:p>
       <w:pPr>
@@ -16321,7 +16323,7 @@
           <w:szCs w:val="28"/>
         </w:rPr>
       </w:pPr>
-      <w:bookmarkStart w:id="17" w:name="_Toc190632"/>
+      <w:bookmarkStart w:id="18" w:name="_Toc190632"/>
       <w:r>
         <w:rPr>
           <w:rFonts w:cs="Arial"/>
@@ -16331,7 +16333,7 @@
         </w:rPr>
         <w:t>OVERCROWDING</w:t>
       </w:r>
-      <w:bookmarkEnd w:id="17"/>
+      <w:bookmarkEnd w:id="18"/>
     </w:p>
     <w:p>
       <w:pPr>
@@ -16645,7 +16647,7 @@
           <w:szCs w:val="28"/>
         </w:rPr>
       </w:pPr>
-      <w:bookmarkStart w:id="18" w:name="_Toc190633"/>
+      <w:bookmarkStart w:id="19" w:name="_Toc190633"/>
       <w:r>
         <w:rPr>
           <w:rFonts w:cs="Arial"/>
@@ -16655,7 +16657,7 @@
         </w:rPr>
         <w:t>INSURANCE</w:t>
       </w:r>
-      <w:bookmarkEnd w:id="18"/>
+      <w:bookmarkEnd w:id="19"/>
       <w:r>
         <w:rPr>
           <w:rFonts w:cs="Arial"/>
@@ -16758,7 +16760,7 @@
           <w:szCs w:val="28"/>
         </w:rPr>
       </w:pPr>
-      <w:bookmarkStart w:id="19" w:name="_Toc190634"/>
+      <w:bookmarkStart w:id="20" w:name="_Toc190634"/>
       <w:r>
         <w:rPr>
           <w:rFonts w:cs="Arial"/>
@@ -16768,7 +16770,7 @@
         </w:rPr>
         <w:t>ABSENCES</w:t>
       </w:r>
-      <w:bookmarkEnd w:id="19"/>
+      <w:bookmarkEnd w:id="20"/>
     </w:p>
     <w:p>
       <w:pPr>
@@ -16869,7 +16871,7 @@
           <w:szCs w:val="28"/>
         </w:rPr>
       </w:pPr>
-      <w:bookmarkStart w:id="20" w:name="_Toc190635"/>
+      <w:bookmarkStart w:id="21" w:name="_Toc190635"/>
       <w:r>
         <w:rPr>
           <w:rFonts w:cs="Arial"/>
@@ -16879,7 +16881,7 @@
         </w:rPr>
         <w:t>REASONABLE CARE</w:t>
       </w:r>
-      <w:bookmarkEnd w:id="20"/>
+      <w:bookmarkEnd w:id="21"/>
     </w:p>
     <w:p>
       <w:pPr>
@@ -17158,7 +17160,7 @@
           <w:szCs w:val="28"/>
         </w:rPr>
       </w:pPr>
-      <w:bookmarkStart w:id="21" w:name="_Toc190636"/>
+      <w:bookmarkStart w:id="22" w:name="_Toc190636"/>
       <w:r>
         <w:rPr>
           <w:rFonts w:cs="Arial"/>
@@ -17168,7 +17170,7 @@
         </w:rPr>
         <w:t>THE REPAIRING STANDARD etc. AND OTHER INFORMATION</w:t>
       </w:r>
-      <w:bookmarkEnd w:id="21"/>
+      <w:bookmarkEnd w:id="22"/>
     </w:p>
     <w:p>
       <w:pPr>
@@ -17188,7 +17190,7 @@
           <w:b/>
         </w:rPr>
       </w:pPr>
-      <w:bookmarkStart w:id="22" w:name="_Toc190637"/>
+      <w:bookmarkStart w:id="23" w:name="_Toc190637"/>
       <w:r>
         <w:rPr>
           <w:rFonts w:cs="Arial"/>
@@ -17196,7 +17198,7 @@
         </w:rPr>
         <w:t>THE REPAIRING STANDARD</w:t>
       </w:r>
-      <w:bookmarkEnd w:id="22"/>
+      <w:bookmarkEnd w:id="23"/>
     </w:p>
     <w:p>
       <w:pPr>
@@ -18684,7 +18686,7 @@
           <w:b/>
         </w:rPr>
       </w:pPr>
-      <w:bookmarkStart w:id="23" w:name="_Toc190638"/>
+      <w:bookmarkStart w:id="24" w:name="_Toc190638"/>
       <w:r>
         <w:rPr>
           <w:rFonts w:cs="Arial"/>
@@ -18693,7 +18695,7 @@
         <w:lastRenderedPageBreak/>
         <w:t>REPAIR TIMETABLE</w:t>
       </w:r>
-      <w:bookmarkEnd w:id="23"/>
+      <w:bookmarkEnd w:id="24"/>
     </w:p>
     <w:p>
       <w:pPr>
@@ -18783,7 +18785,7 @@
           <w:b/>
         </w:rPr>
       </w:pPr>
-      <w:bookmarkStart w:id="24" w:name="_Toc190639"/>
+      <w:bookmarkStart w:id="25" w:name="_Toc190639"/>
       <w:r>
         <w:rPr>
           <w:rFonts w:cs="Arial"/>
@@ -18791,7 +18793,7 @@
         </w:rPr>
         <w:t>PAYMENT FOR REPAIRS</w:t>
       </w:r>
-      <w:bookmarkEnd w:id="24"/>
+      <w:bookmarkEnd w:id="25"/>
       <w:r>
         <w:rPr>
           <w:rFonts w:cs="Arial"/>
@@ -18873,7 +18875,7 @@
           <w:b/>
         </w:rPr>
       </w:pPr>
-      <w:bookmarkStart w:id="25" w:name="_Toc190640"/>
+      <w:bookmarkStart w:id="26" w:name="_Toc190640"/>
       <w:r>
         <w:rPr>
           <w:rFonts w:cs="Arial"/>
@@ -18881,7 +18883,7 @@
         </w:rPr>
         <w:t>INFORMATION</w:t>
       </w:r>
-      <w:bookmarkEnd w:id="25"/>
+      <w:bookmarkEnd w:id="26"/>
     </w:p>
     <w:p>
       <w:pPr>
@@ -19068,7 +19070,7 @@
           <w:b/>
         </w:rPr>
       </w:pPr>
-      <w:bookmarkStart w:id="26" w:name="_Toc190641"/>
+      <w:bookmarkStart w:id="27" w:name="_Toc190641"/>
       <w:r>
         <w:rPr>
           <w:rFonts w:cs="Arial"/>
@@ -19078,7 +19080,7 @@
         </w:rPr>
         <w:t>LEGIONELLA</w:t>
       </w:r>
-      <w:bookmarkEnd w:id="26"/>
+      <w:bookmarkEnd w:id="27"/>
     </w:p>
     <w:p>
       <w:pPr>
@@ -19141,7 +19143,7 @@
           <w:szCs w:val="28"/>
         </w:rPr>
       </w:pPr>
-      <w:bookmarkStart w:id="27" w:name="_Toc190642"/>
+      <w:bookmarkStart w:id="28" w:name="_Toc190642"/>
       <w:r>
         <w:rPr>
           <w:rFonts w:cs="Arial"/>
@@ -19169,7 +19171,7 @@
         </w:rPr>
         <w:t>INSPECTIONS AND VALUATIONS</w:t>
       </w:r>
-      <w:bookmarkEnd w:id="27"/>
+      <w:bookmarkEnd w:id="28"/>
     </w:p>
     <w:p>
       <w:pPr>
@@ -19354,7 +19356,7 @@
           <w:szCs w:val="28"/>
         </w:rPr>
       </w:pPr>
-      <w:bookmarkStart w:id="28" w:name="_Toc190643"/>
+      <w:bookmarkStart w:id="29" w:name="_Toc190643"/>
       <w:r>
         <w:rPr>
           <w:rFonts w:cs="Arial"/>
@@ -19364,7 +19366,7 @@
         </w:rPr>
         <w:t>RESPECT FOR OTHERS</w:t>
       </w:r>
-      <w:bookmarkEnd w:id="28"/>
+      <w:bookmarkEnd w:id="29"/>
       <w:r>
         <w:rPr>
           <w:rFonts w:cs="Arial"/>
@@ -19999,7 +20001,7 @@
           <w:szCs w:val="28"/>
         </w:rPr>
       </w:pPr>
-      <w:bookmarkStart w:id="29" w:name="_Toc190644"/>
+      <w:bookmarkStart w:id="30" w:name="_Toc190644"/>
       <w:r>
         <w:rPr>
           <w:rFonts w:cs="Arial"/>
@@ -20009,7 +20011,7 @@
         </w:rPr>
         <w:t>EQUALITY REQUIREMENTS:</w:t>
       </w:r>
-      <w:bookmarkEnd w:id="29"/>
+      <w:bookmarkEnd w:id="30"/>
     </w:p>
     <w:p>
       <w:pPr>
@@ -20077,7 +20079,7 @@
           <w:szCs w:val="28"/>
         </w:rPr>
       </w:pPr>
-      <w:bookmarkStart w:id="30" w:name="_Toc190645"/>
+      <w:bookmarkStart w:id="31" w:name="_Toc190645"/>
       <w:r>
         <w:rPr>
           <w:rFonts w:cs="Arial"/>
@@ -20087,7 +20089,7 @@
         </w:rPr>
         <w:t>DATA PROTECTION</w:t>
       </w:r>
-      <w:bookmarkEnd w:id="30"/>
+      <w:bookmarkEnd w:id="31"/>
       <w:r>
         <w:rPr>
           <w:rFonts w:cs="Arial"/>
@@ -20180,7 +20182,7 @@
           <w:szCs w:val="28"/>
         </w:rPr>
       </w:pPr>
-      <w:bookmarkStart w:id="31" w:name="_Toc190646"/>
+      <w:bookmarkStart w:id="32" w:name="_Toc190646"/>
       <w:r>
         <w:rPr>
           <w:rFonts w:cs="Arial"/>
@@ -20190,7 +20192,7 @@
         </w:rPr>
         <w:t>ENDING THE TENANCY</w:t>
       </w:r>
-      <w:bookmarkEnd w:id="31"/>
+      <w:bookmarkEnd w:id="32"/>
     </w:p>
     <w:p>
       <w:pPr>
@@ -21382,7 +21384,7 @@
           <w:szCs w:val="28"/>
         </w:rPr>
       </w:pPr>
-      <w:bookmarkStart w:id="32" w:name="_Toc190647"/>
+      <w:bookmarkStart w:id="33" w:name="_Toc190647"/>
       <w:r>
         <w:rPr>
           <w:rFonts w:cs="Arial"/>
@@ -21391,7 +21393,7 @@
         </w:rPr>
         <w:t>CONTENTS AND CONDITION</w:t>
       </w:r>
-      <w:bookmarkEnd w:id="32"/>
+      <w:bookmarkEnd w:id="33"/>
       <w:r>
         <w:rPr>
           <w:rFonts w:cs="Arial"/>
@@ -21513,7 +21515,7 @@
           <w:szCs w:val="28"/>
         </w:rPr>
       </w:pPr>
-      <w:bookmarkStart w:id="33" w:name="_Toc190648"/>
+      <w:bookmarkStart w:id="34" w:name="_Toc190648"/>
       <w:r>
         <w:rPr>
           <w:rFonts w:cs="Arial"/>
@@ -21522,7 +21524,7 @@
         </w:rPr>
         <w:t>LOCAL AUTHORITY TAXES/CHARGES</w:t>
       </w:r>
-      <w:bookmarkEnd w:id="33"/>
+      <w:bookmarkEnd w:id="34"/>
       <w:r>
         <w:rPr>
           <w:rFonts w:cs="Arial"/>
@@ -21638,7 +21640,7 @@
           <w:szCs w:val="28"/>
         </w:rPr>
       </w:pPr>
-      <w:bookmarkStart w:id="34" w:name="_Toc190649"/>
+      <w:bookmarkStart w:id="35" w:name="_Toc190649"/>
       <w:r>
         <w:rPr>
           <w:rFonts w:cs="Arial"/>
@@ -21647,7 +21649,7 @@
         </w:rPr>
         <w:t>UTILITIES</w:t>
       </w:r>
-      <w:bookmarkEnd w:id="34"/>
+      <w:bookmarkEnd w:id="35"/>
       <w:r>
         <w:rPr>
           <w:rFonts w:cs="Arial"/>
@@ -21770,7 +21772,7 @@
           <w:szCs w:val="28"/>
         </w:rPr>
       </w:pPr>
-      <w:bookmarkStart w:id="35" w:name="_Toc190650"/>
+      <w:bookmarkStart w:id="36" w:name="_Toc190650"/>
       <w:r>
         <w:rPr>
           <w:rFonts w:cs="Arial"/>
@@ -21779,7 +21781,7 @@
         </w:rPr>
         <w:t>ALTERATIONS</w:t>
       </w:r>
-      <w:bookmarkEnd w:id="35"/>
+      <w:bookmarkEnd w:id="36"/>
       <w:r>
         <w:rPr>
           <w:rFonts w:cs="Arial"/>
@@ -22246,7 +22248,7 @@
           <w:szCs w:val="28"/>
         </w:rPr>
       </w:pPr>
-      <w:bookmarkStart w:id="36" w:name="_Toc190651"/>
+      <w:bookmarkStart w:id="37" w:name="_Toc190651"/>
       <w:r>
         <w:rPr>
           <w:rFonts w:cs="Arial"/>
@@ -22255,7 +22257,7 @@
         </w:rPr>
         <w:t>COMMON PARTS</w:t>
       </w:r>
-      <w:bookmarkEnd w:id="36"/>
+      <w:bookmarkEnd w:id="37"/>
     </w:p>
     <w:p>
       <w:pPr>
@@ -22368,7 +22370,7 @@
           <w:szCs w:val="28"/>
         </w:rPr>
       </w:pPr>
-      <w:bookmarkStart w:id="37" w:name="_Toc190652"/>
+      <w:bookmarkStart w:id="38" w:name="_Toc190652"/>
       <w:r>
         <w:rPr>
           <w:rFonts w:cs="Arial"/>
@@ -22377,7 +22379,7 @@
         </w:rPr>
         <w:t>PRIVATE GARDEN</w:t>
       </w:r>
-      <w:bookmarkEnd w:id="37"/>
+      <w:bookmarkEnd w:id="38"/>
     </w:p>
     <w:p>
       <w:pPr>
@@ -22490,7 +22492,7 @@
           <w:szCs w:val="28"/>
         </w:rPr>
       </w:pPr>
-      <w:bookmarkStart w:id="38" w:name="_Toc190653"/>
+      <w:bookmarkStart w:id="39" w:name="_Toc190653"/>
       <w:r>
         <w:rPr>
           <w:rFonts w:cs="Arial"/>
@@ -22499,7 +22501,7 @@
         </w:rPr>
         <w:t>ROOF</w:t>
       </w:r>
-      <w:bookmarkEnd w:id="38"/>
+      <w:bookmarkEnd w:id="39"/>
     </w:p>
     <w:p>
       <w:pPr>
@@ -22612,7 +22614,7 @@
           <w:szCs w:val="28"/>
         </w:rPr>
       </w:pPr>
-      <w:bookmarkStart w:id="39" w:name="_Toc190654"/>
+      <w:bookmarkStart w:id="40" w:name="_Toc190654"/>
       <w:r>
         <w:rPr>
           <w:rFonts w:cs="Arial"/>
@@ -22629,7 +22631,7 @@
         </w:rPr>
         <w:t>G</w:t>
       </w:r>
-      <w:bookmarkEnd w:id="39"/>
+      <w:bookmarkEnd w:id="40"/>
     </w:p>
     <w:p>
       <w:pPr>
@@ -22745,7 +22747,7 @@
           <w:szCs w:val="28"/>
         </w:rPr>
       </w:pPr>
-      <w:bookmarkStart w:id="40" w:name="_Toc190655"/>
+      <w:bookmarkStart w:id="41" w:name="_Toc190655"/>
       <w:r>
         <w:rPr>
           <w:rFonts w:cs="Arial"/>
@@ -22754,7 +22756,7 @@
         </w:rPr>
         <w:t>STORAGE</w:t>
       </w:r>
-      <w:bookmarkEnd w:id="40"/>
+      <w:bookmarkEnd w:id="41"/>
     </w:p>
     <w:p>
       <w:pPr>
@@ -22869,7 +22871,7 @@
           <w:szCs w:val="28"/>
         </w:rPr>
       </w:pPr>
-      <w:bookmarkStart w:id="41" w:name="_Toc190656"/>
+      <w:bookmarkStart w:id="42" w:name="_Toc190656"/>
       <w:r>
         <w:rPr>
           <w:rFonts w:cs="Arial"/>
@@ -22886,7 +22888,7 @@
         </w:rPr>
         <w:t xml:space="preserve"> including liquid petroleum gas</w:t>
       </w:r>
-      <w:bookmarkEnd w:id="41"/>
+      <w:bookmarkEnd w:id="42"/>
     </w:p>
     <w:p>
       <w:pPr>
@@ -22994,7 +22996,7 @@
           <w:szCs w:val="28"/>
         </w:rPr>
       </w:pPr>
-      <w:bookmarkStart w:id="42" w:name="_Toc190657"/>
+      <w:bookmarkStart w:id="43" w:name="_Toc190657"/>
       <w:r>
         <w:rPr>
           <w:rFonts w:cs="Arial"/>
@@ -23003,7 +23005,7 @@
         </w:rPr>
         <w:t>PETS</w:t>
       </w:r>
-      <w:bookmarkEnd w:id="42"/>
+      <w:bookmarkEnd w:id="43"/>
       <w:r>
         <w:rPr>
           <w:rFonts w:cs="Arial"/>
@@ -23126,7 +23128,7 @@
           <w:szCs w:val="28"/>
         </w:rPr>
       </w:pPr>
-      <w:bookmarkStart w:id="43" w:name="_Toc190658"/>
+      <w:bookmarkStart w:id="44" w:name="_Toc190658"/>
       <w:r>
         <w:rPr>
           <w:rFonts w:cs="Arial"/>
@@ -23135,7 +23137,7 @@
         </w:rPr>
         <w:t>SMOKING</w:t>
       </w:r>
-      <w:bookmarkEnd w:id="43"/>
+      <w:bookmarkEnd w:id="44"/>
     </w:p>
     <w:p>
       <w:pPr>
@@ -23228,7 +23230,7 @@
           <w:szCs w:val="28"/>
         </w:rPr>
       </w:pPr>
-      <w:bookmarkStart w:id="44" w:name="_Toc190659"/>
+      <w:bookmarkStart w:id="45" w:name="_Toc190659"/>
       <w:r>
         <w:rPr>
           <w:rFonts w:cs="Arial"/>
@@ -23237,7 +23239,7 @@
         </w:rPr>
         <w:t>ADDITIONAL TENANCY TERMS</w:t>
       </w:r>
-      <w:bookmarkEnd w:id="44"/>
+      <w:bookmarkEnd w:id="45"/>
     </w:p>
     <w:p>
       <w:pPr>
@@ -23346,7 +23348,7 @@
           <w:szCs w:val="28"/>
         </w:rPr>
       </w:pPr>
-      <w:bookmarkStart w:id="45" w:name="_Toc190660"/>
+      <w:bookmarkStart w:id="46" w:name="_Toc190660"/>
       <w:r>
         <w:rPr>
           <w:rFonts w:cs="Arial"/>
@@ -23355,7 +23357,7 @@
         </w:rPr>
         <w:t>THE GUARANTOR</w:t>
       </w:r>
-      <w:bookmarkEnd w:id="45"/>
+      <w:bookmarkEnd w:id="46"/>
     </w:p>
     <w:p>
       <w:pPr>
@@ -23609,7 +23611,7 @@
           <w:szCs w:val="28"/>
         </w:rPr>
       </w:pPr>
-      <w:bookmarkStart w:id="46" w:name="_Toc190661"/>
+      <w:bookmarkStart w:id="47" w:name="_Toc190661"/>
       <w:r>
         <w:rPr>
           <w:rFonts w:cs="Arial"/>
@@ -23618,7 +23620,7 @@
         </w:rPr>
         <w:t>DECLARATIONS</w:t>
       </w:r>
-      <w:bookmarkEnd w:id="46"/>
+      <w:bookmarkEnd w:id="47"/>
     </w:p>
     <w:p>
       <w:pPr>
@@ -23998,8 +24000,8 @@
           <w:szCs w:val="24"/>
         </w:rPr>
       </w:pPr>
-      <w:bookmarkStart w:id="47" w:name="_Toc495589975"/>
-      <w:bookmarkStart w:id="48" w:name="_Toc495593660"/>
+      <w:bookmarkStart w:id="48" w:name="_Toc495589975"/>
+      <w:bookmarkStart w:id="49" w:name="_Toc495593660"/>
       <w:r>
         <w:rPr>
           <w:rFonts w:cs="Arial"/>
@@ -24008,8 +24010,8 @@
         </w:rPr>
         <w:t>Private residential tenancies are not subject to the Requirements of Writing (Scotland) Act 1995, so this Agreement can be ‘signed’ by the Tenant(s) and Landlord(s) typing their names into the electronic document and sending it by email if all parties agree to this. A physical copy can be signed instead if this is preferred.</w:t>
       </w:r>
-      <w:bookmarkEnd w:id="47"/>
       <w:bookmarkEnd w:id="48"/>
+      <w:bookmarkEnd w:id="49"/>
       <w:r>
         <w:rPr>
           <w:rFonts w:cs="Arial"/>
@@ -30077,7 +30079,7 @@
           <w:b/>
         </w:rPr>
       </w:pPr>
-      <w:bookmarkStart w:id="49" w:name="_Ref487097927"/>
+      <w:bookmarkStart w:id="50" w:name="_Ref487097927"/>
       <w:r>
         <w:rPr>
           <w:rFonts w:cs="Arial"/>
@@ -30085,7 +30087,7 @@
         </w:rPr>
         <w:t>Reasonable Care</w:t>
       </w:r>
-      <w:bookmarkEnd w:id="49"/>
+      <w:bookmarkEnd w:id="50"/>
     </w:p>
     <w:p>
       <w:pPr>
@@ -31175,14 +31177,14 @@
           <w:rFonts w:cs="Arial"/>
         </w:rPr>
       </w:pPr>
-      <w:bookmarkStart w:id="50" w:name="_Ref487096232"/>
+      <w:bookmarkStart w:id="51" w:name="_Ref487096232"/>
       <w:r>
         <w:rPr>
           <w:rFonts w:cs="Arial"/>
         </w:rPr>
         <w:t>Gas Safety</w:t>
       </w:r>
-      <w:bookmarkEnd w:id="50"/>
+      <w:bookmarkEnd w:id="51"/>
     </w:p>
     <w:p>
       <w:pPr>
@@ -31519,14 +31521,14 @@
           <w:rFonts w:cs="Arial"/>
         </w:rPr>
       </w:pPr>
-      <w:bookmarkStart w:id="51" w:name="_Ref487096251"/>
+      <w:bookmarkStart w:id="52" w:name="_Ref487096251"/>
       <w:r>
         <w:rPr>
           <w:rFonts w:cs="Arial"/>
         </w:rPr>
         <w:t>Electrical Safety</w:t>
       </w:r>
-      <w:bookmarkEnd w:id="51"/>
+      <w:bookmarkEnd w:id="52"/>
       <w:r>
         <w:rPr>
           <w:rFonts w:cs="Arial"/>
@@ -32456,14 +32458,14 @@
           <w:rFonts w:cs="Arial"/>
         </w:rPr>
       </w:pPr>
-      <w:bookmarkStart w:id="52" w:name="_Ref487096274"/>
+      <w:bookmarkStart w:id="53" w:name="_Ref487096274"/>
       <w:r>
         <w:rPr>
           <w:rFonts w:cs="Arial"/>
         </w:rPr>
         <w:t>Energy Performance Certificate</w:t>
       </w:r>
-      <w:bookmarkEnd w:id="52"/>
+      <w:bookmarkEnd w:id="53"/>
       <w:r>
         <w:rPr>
           <w:rFonts w:cs="Arial"/>
@@ -37351,8 +37353,6 @@
           <w:szCs w:val="24"/>
         </w:rPr>
       </w:pPr>
-      <w:bookmarkStart w:id="53" w:name="_GoBack"/>
-      <w:bookmarkEnd w:id="53"/>
     </w:p>
     <w:p>
       <w:pPr>
@@ -51591,7 +51591,7 @@
 </file>
 
 <file path=customXml/itemProps2.xml><?xml version="1.0" encoding="utf-8"?>
-<ds:datastoreItem xmlns:ds="http://schemas.openxmlformats.org/officeDocument/2006/customXml" ds:itemID="{965C14D3-FE47-C444-AF39-8AD633008F01}">
+<ds:datastoreItem xmlns:ds="http://schemas.openxmlformats.org/officeDocument/2006/customXml" ds:itemID="{B637DF84-8A07-8843-B305-DC1DAA7E7D44}">
   <ds:schemaRefs>
     <ds:schemaRef ds:uri="http://schemas.openxmlformats.org/officeDocument/2006/bibliography"/>
   </ds:schemaRefs>

</xml_diff>

<commit_message>
Corrections to some extraneous space characters
</commit_message>
<xml_diff>
--- a/housing-service/src/main/resources/templates/model-tenancy-agreement-with-notes.docx
+++ b/housing-service/src/main/resources/templates/model-tenancy-agreement-with-notes.docx
@@ -302,7 +302,7 @@
                 <w:sz w:val="40"/>
                 <w:szCs w:val="40"/>
               </w:rPr>
-              <w:t xml:space="preserve">This version of the Agreement is in place for the duration of the              emergency COVID-19 procedures (until </w:t>
+              <w:t xml:space="preserve">This version of the Agreement is in place for the duration of the emergency COVID-19 procedures (until </w:t>
             </w:r>
             <w:r>
               <w:rPr>
@@ -524,6 +524,8 @@
         </w:rPr>
         <w:t>Your tenancy agreement</w:t>
       </w:r>
+      <w:bookmarkStart w:id="0" w:name="_GoBack"/>
+      <w:bookmarkEnd w:id="0"/>
     </w:p>
     <w:p>
       <w:pPr>
@@ -4617,7 +4619,7 @@
           <w:rFonts w:cs="Arial"/>
         </w:rPr>
       </w:pPr>
-      <w:bookmarkStart w:id="0" w:name="_Toc190616"/>
+      <w:bookmarkStart w:id="1" w:name="_Toc190616"/>
       <w:r>
         <w:rPr>
           <w:rFonts w:cs="Arial"/>
@@ -4633,7 +4635,7 @@
         </w:rPr>
         <w:t xml:space="preserve">: </w:t>
       </w:r>
-      <w:bookmarkEnd w:id="0"/>
+      <w:bookmarkEnd w:id="1"/>
       <w:r>
         <w:rPr>
           <w:rFonts w:cs="Arial"/>
@@ -4868,7 +4870,7 @@
           <w:sz w:val="24"/>
           <w:szCs w:val="24"/>
         </w:rPr>
-        <w:t xml:space="preserve">, supporting secondary legislation and other relevant housing legislation and                 </w:t>
+        <w:t xml:space="preserve">, supporting secondary legislation and other relevant housing legislation and </w:t>
       </w:r>
       <w:r>
         <w:rPr>
@@ -5293,8 +5295,8 @@
         </w:rPr>
         <w:br w:type="page"/>
       </w:r>
-      <w:bookmarkStart w:id="1" w:name="_Ref462311149"/>
-      <w:bookmarkStart w:id="2" w:name="_Toc190617"/>
+      <w:bookmarkStart w:id="2" w:name="_Ref462311149"/>
+      <w:bookmarkStart w:id="3" w:name="_Toc190617"/>
       <w:r>
         <w:rPr>
           <w:rFonts w:cs="Arial"/>
@@ -5324,7 +5326,7 @@
         </w:rPr>
         <w:t>GLOSSARY OF TERMS</w:t>
       </w:r>
-      <w:bookmarkEnd w:id="1"/>
+      <w:bookmarkEnd w:id="2"/>
       <w:r>
         <w:rPr>
           <w:rFonts w:cs="Arial"/>
@@ -5332,7 +5334,7 @@
         </w:rPr>
         <w:t xml:space="preserve"> &amp; INTERPRETATION</w:t>
       </w:r>
-      <w:bookmarkEnd w:id="2"/>
+      <w:bookmarkEnd w:id="3"/>
     </w:p>
     <w:p>
       <w:pPr>
@@ -6703,7 +6705,7 @@
           <w:sz w:val="24"/>
           <w:szCs w:val="24"/>
         </w:rPr>
-        <w:t xml:space="preserve"> defined area in which Scottish Ministers have put a cap on how much rents for                 </w:t>
+        <w:t xml:space="preserve"> defined area in which Scottish Ministers have put a cap on how much rents for </w:t>
       </w:r>
       <w:r>
         <w:rPr>
@@ -7305,7 +7307,7 @@
         </w:rPr>
         <w:br w:type="page"/>
       </w:r>
-      <w:bookmarkStart w:id="3" w:name="_Toc190618"/>
+      <w:bookmarkStart w:id="4" w:name="_Toc190618"/>
       <w:r>
         <w:rPr>
           <w:rFonts w:cs="Arial"/>
@@ -7326,7 +7328,7 @@
         </w:rPr>
         <w:t>Model Private Residential Tenancy Agreement</w:t>
       </w:r>
-      <w:bookmarkEnd w:id="3"/>
+      <w:bookmarkEnd w:id="4"/>
       <w:r>
         <w:rPr>
           <w:rFonts w:cs="Arial"/>
@@ -7369,7 +7371,7 @@
           <w:szCs w:val="28"/>
         </w:rPr>
       </w:pPr>
-      <w:bookmarkStart w:id="4" w:name="_Toc190619"/>
+      <w:bookmarkStart w:id="5" w:name="_Toc190619"/>
       <w:r>
         <w:rPr>
           <w:rFonts w:cs="Arial"/>
@@ -7379,7 +7381,7 @@
         </w:rPr>
         <w:t>TENANT</w:t>
       </w:r>
-      <w:bookmarkEnd w:id="4"/>
+      <w:bookmarkEnd w:id="5"/>
     </w:p>
     <w:p>
       <w:pPr>
@@ -7806,7 +7808,7 @@
           <w:szCs w:val="28"/>
         </w:rPr>
       </w:pPr>
-      <w:bookmarkStart w:id="5" w:name="_Toc190620"/>
+      <w:bookmarkStart w:id="6" w:name="_Toc190620"/>
       <w:r>
         <w:rPr>
           <w:rFonts w:cs="Arial"/>
@@ -7816,7 +7818,7 @@
         </w:rPr>
         <w:t>LETTING AGENT</w:t>
       </w:r>
-      <w:bookmarkEnd w:id="5"/>
+      <w:bookmarkEnd w:id="6"/>
     </w:p>
     <w:p>
       <w:pPr>
@@ -8466,7 +8468,7 @@
           <w:szCs w:val="28"/>
         </w:rPr>
       </w:pPr>
-      <w:bookmarkStart w:id="6" w:name="_Toc190621"/>
+      <w:bookmarkStart w:id="7" w:name="_Toc190621"/>
       <w:r>
         <w:rPr>
           <w:rFonts w:cs="Arial"/>
@@ -8476,7 +8478,7 @@
         </w:rPr>
         <w:t>LANDLORD</w:t>
       </w:r>
-      <w:bookmarkEnd w:id="6"/>
+      <w:bookmarkEnd w:id="7"/>
     </w:p>
     <w:p>
       <w:pPr>
@@ -9011,7 +9013,7 @@
           <w:szCs w:val="28"/>
         </w:rPr>
       </w:pPr>
-      <w:bookmarkStart w:id="7" w:name="_Toc190622"/>
+      <w:bookmarkStart w:id="8" w:name="_Toc190622"/>
       <w:r>
         <w:rPr>
           <w:rFonts w:cs="Arial"/>
@@ -9021,7 +9023,7 @@
         </w:rPr>
         <w:t>COMMUNICATION</w:t>
       </w:r>
-      <w:bookmarkEnd w:id="7"/>
+      <w:bookmarkEnd w:id="8"/>
       <w:r>
         <w:rPr>
           <w:rFonts w:cs="Arial"/>
@@ -9895,7 +9897,7 @@
           <w:szCs w:val="28"/>
         </w:rPr>
       </w:pPr>
-      <w:bookmarkStart w:id="8" w:name="_Toc190623"/>
+      <w:bookmarkStart w:id="9" w:name="_Toc190623"/>
       <w:r>
         <w:rPr>
           <w:rFonts w:cs="Arial"/>
@@ -9905,7 +9907,7 @@
         </w:rPr>
         <w:t>DETAILS OF THE LET PROPERTY</w:t>
       </w:r>
-      <w:bookmarkEnd w:id="8"/>
+      <w:bookmarkEnd w:id="9"/>
     </w:p>
     <w:p>
       <w:pPr>
@@ -11513,7 +11515,7 @@
           <w:szCs w:val="28"/>
         </w:rPr>
       </w:pPr>
-      <w:bookmarkStart w:id="9" w:name="_Toc190624"/>
+      <w:bookmarkStart w:id="10" w:name="_Toc190624"/>
       <w:r>
         <w:rPr>
           <w:rFonts w:cs="Arial"/>
@@ -11523,7 +11525,7 @@
         </w:rPr>
         <w:t>START DATE OF THE TENANCY</w:t>
       </w:r>
-      <w:bookmarkEnd w:id="9"/>
+      <w:bookmarkEnd w:id="10"/>
     </w:p>
     <w:p>
       <w:pPr>
@@ -11768,7 +11770,7 @@
           <w:szCs w:val="28"/>
         </w:rPr>
       </w:pPr>
-      <w:bookmarkStart w:id="10" w:name="_Toc190625"/>
+      <w:bookmarkStart w:id="11" w:name="_Toc190625"/>
       <w:r>
         <w:rPr>
           <w:rFonts w:cs="Arial"/>
@@ -11778,7 +11780,7 @@
         </w:rPr>
         <w:t>OCCUPATION AND USE OF THE LET PROPERTY</w:t>
       </w:r>
-      <w:bookmarkEnd w:id="10"/>
+      <w:bookmarkEnd w:id="11"/>
     </w:p>
     <w:p>
       <w:pPr>
@@ -12025,7 +12027,7 @@
           <w:szCs w:val="28"/>
         </w:rPr>
       </w:pPr>
-      <w:bookmarkStart w:id="11" w:name="_Toc190626"/>
+      <w:bookmarkStart w:id="12" w:name="_Toc190626"/>
       <w:r>
         <w:rPr>
           <w:rFonts w:cs="Arial"/>
@@ -12035,7 +12037,7 @@
         </w:rPr>
         <w:t>RENT</w:t>
       </w:r>
-      <w:bookmarkEnd w:id="11"/>
+      <w:bookmarkEnd w:id="12"/>
       <w:r>
         <w:rPr>
           <w:rFonts w:cs="Arial"/>
@@ -13276,7 +13278,7 @@
           <w:szCs w:val="28"/>
         </w:rPr>
       </w:pPr>
-      <w:bookmarkStart w:id="12" w:name="_Toc190627"/>
+      <w:bookmarkStart w:id="13" w:name="_Toc190627"/>
       <w:r>
         <w:rPr>
           <w:rFonts w:cs="Arial"/>
@@ -13286,7 +13288,7 @@
         </w:rPr>
         <w:t>RENT RECEIPTS</w:t>
       </w:r>
-      <w:bookmarkEnd w:id="12"/>
+      <w:bookmarkEnd w:id="13"/>
     </w:p>
     <w:p>
       <w:pPr>
@@ -13423,7 +13425,7 @@
           <w:szCs w:val="28"/>
         </w:rPr>
       </w:pPr>
-      <w:bookmarkStart w:id="13" w:name="_Toc190628"/>
+      <w:bookmarkStart w:id="14" w:name="_Toc190628"/>
       <w:r>
         <w:rPr>
           <w:rFonts w:cs="Arial"/>
@@ -13433,7 +13435,7 @@
         </w:rPr>
         <w:t>RENT INCREASES</w:t>
       </w:r>
-      <w:bookmarkEnd w:id="13"/>
+      <w:bookmarkEnd w:id="14"/>
     </w:p>
     <w:p>
       <w:pPr>
@@ -13815,7 +13817,17 @@
           <w:sz w:val="24"/>
           <w:szCs w:val="24"/>
         </w:rPr>
-        <w:t xml:space="preserve"> to a rent officer for adjudication if he or she considers that the rent                 </w:t>
+        <w:t xml:space="preserve"> to a rent officer for adjudication if he or she considers that the rent</w:t>
+      </w:r>
+      <w:r>
+        <w:rPr>
+          <w:rFonts w:cs="Arial"/>
+          <w:b/>
+          <w:bCs/>
+          <w:sz w:val="24"/>
+          <w:szCs w:val="24"/>
+        </w:rPr>
+        <w:t xml:space="preserve"> </w:t>
       </w:r>
       <w:r>
         <w:rPr>
@@ -14277,7 +14289,7 @@
           <w:szCs w:val="28"/>
         </w:rPr>
       </w:pPr>
-      <w:bookmarkStart w:id="14" w:name="_Toc190629"/>
+      <w:bookmarkStart w:id="15" w:name="_Toc190629"/>
       <w:r>
         <w:rPr>
           <w:rFonts w:cs="Arial"/>
@@ -14287,7 +14299,7 @@
         </w:rPr>
         <w:t>DEPOSIT</w:t>
       </w:r>
-      <w:bookmarkEnd w:id="14"/>
+      <w:bookmarkEnd w:id="15"/>
       <w:r>
         <w:rPr>
           <w:rFonts w:cs="Arial"/>
@@ -15549,7 +15561,7 @@
           <w:szCs w:val="28"/>
         </w:rPr>
       </w:pPr>
-      <w:bookmarkStart w:id="15" w:name="_Toc190630"/>
+      <w:bookmarkStart w:id="16" w:name="_Toc190630"/>
       <w:r>
         <w:rPr>
           <w:rFonts w:cs="Arial"/>
@@ -15559,7 +15571,7 @@
         </w:rPr>
         <w:t>SUBLETTING AND ASSIGNATION</w:t>
       </w:r>
-      <w:bookmarkEnd w:id="15"/>
+      <w:bookmarkEnd w:id="16"/>
       <w:r>
         <w:rPr>
           <w:rFonts w:cs="Arial"/>
@@ -15750,7 +15762,7 @@
           <w:szCs w:val="28"/>
         </w:rPr>
       </w:pPr>
-      <w:bookmarkStart w:id="16" w:name="_Toc190631"/>
+      <w:bookmarkStart w:id="17" w:name="_Toc190631"/>
       <w:r>
         <w:rPr>
           <w:rFonts w:cs="Arial"/>
@@ -15760,7 +15772,7 @@
         </w:rPr>
         <w:t>NOTIFICATION ABOUT OTHER RESIDENTS</w:t>
       </w:r>
-      <w:bookmarkEnd w:id="16"/>
+      <w:bookmarkEnd w:id="17"/>
     </w:p>
     <w:p>
       <w:pPr>
@@ -16276,7 +16288,7 @@
           <w:szCs w:val="28"/>
         </w:rPr>
       </w:pPr>
-      <w:bookmarkStart w:id="17" w:name="_Toc190632"/>
+      <w:bookmarkStart w:id="18" w:name="_Toc190632"/>
       <w:r>
         <w:rPr>
           <w:rFonts w:cs="Arial"/>
@@ -16286,7 +16298,7 @@
         </w:rPr>
         <w:t>OVERCROWDING</w:t>
       </w:r>
-      <w:bookmarkEnd w:id="17"/>
+      <w:bookmarkEnd w:id="18"/>
     </w:p>
     <w:p>
       <w:pPr>
@@ -16600,7 +16612,7 @@
           <w:szCs w:val="28"/>
         </w:rPr>
       </w:pPr>
-      <w:bookmarkStart w:id="18" w:name="_Toc190633"/>
+      <w:bookmarkStart w:id="19" w:name="_Toc190633"/>
       <w:r>
         <w:rPr>
           <w:rFonts w:cs="Arial"/>
@@ -16610,7 +16622,7 @@
         </w:rPr>
         <w:t>INSURANCE</w:t>
       </w:r>
-      <w:bookmarkEnd w:id="18"/>
+      <w:bookmarkEnd w:id="19"/>
       <w:r>
         <w:rPr>
           <w:rFonts w:cs="Arial"/>
@@ -16713,7 +16725,7 @@
           <w:szCs w:val="28"/>
         </w:rPr>
       </w:pPr>
-      <w:bookmarkStart w:id="19" w:name="_Toc190634"/>
+      <w:bookmarkStart w:id="20" w:name="_Toc190634"/>
       <w:r>
         <w:rPr>
           <w:rFonts w:cs="Arial"/>
@@ -16723,7 +16735,7 @@
         </w:rPr>
         <w:t>ABSENCES</w:t>
       </w:r>
-      <w:bookmarkEnd w:id="19"/>
+      <w:bookmarkEnd w:id="20"/>
     </w:p>
     <w:p>
       <w:pPr>
@@ -16824,7 +16836,7 @@
           <w:szCs w:val="28"/>
         </w:rPr>
       </w:pPr>
-      <w:bookmarkStart w:id="20" w:name="_Toc190635"/>
+      <w:bookmarkStart w:id="21" w:name="_Toc190635"/>
       <w:r>
         <w:rPr>
           <w:rFonts w:cs="Arial"/>
@@ -16834,7 +16846,7 @@
         </w:rPr>
         <w:t>REASONABLE CARE</w:t>
       </w:r>
-      <w:bookmarkEnd w:id="20"/>
+      <w:bookmarkEnd w:id="21"/>
     </w:p>
     <w:p>
       <w:pPr>
@@ -17113,7 +17125,7 @@
           <w:szCs w:val="28"/>
         </w:rPr>
       </w:pPr>
-      <w:bookmarkStart w:id="21" w:name="_Toc190636"/>
+      <w:bookmarkStart w:id="22" w:name="_Toc190636"/>
       <w:r>
         <w:rPr>
           <w:rFonts w:cs="Arial"/>
@@ -17123,7 +17135,7 @@
         </w:rPr>
         <w:t>THE REPAIRING STANDARD etc. AND OTHER INFORMATION</w:t>
       </w:r>
-      <w:bookmarkEnd w:id="21"/>
+      <w:bookmarkEnd w:id="22"/>
     </w:p>
     <w:p>
       <w:pPr>
@@ -17143,7 +17155,7 @@
           <w:b/>
         </w:rPr>
       </w:pPr>
-      <w:bookmarkStart w:id="22" w:name="_Toc190637"/>
+      <w:bookmarkStart w:id="23" w:name="_Toc190637"/>
       <w:r>
         <w:rPr>
           <w:rFonts w:cs="Arial"/>
@@ -17151,7 +17163,7 @@
         </w:rPr>
         <w:t>THE REPAIRING STANDARD</w:t>
       </w:r>
-      <w:bookmarkEnd w:id="22"/>
+      <w:bookmarkEnd w:id="23"/>
     </w:p>
     <w:p>
       <w:pPr>
@@ -18526,7 +18538,16 @@
           <w:sz w:val="24"/>
           <w:szCs w:val="24"/>
         </w:rPr>
-        <w:t xml:space="preserve">Landlords should ensure that all upholstered furniture provided complies with                 </w:t>
+        <w:t>Landlords should ensure that all upholstered furniture provided complies with</w:t>
+      </w:r>
+      <w:r>
+        <w:rPr>
+          <w:rFonts w:cs="Arial"/>
+          <w:b/>
+          <w:sz w:val="24"/>
+          <w:szCs w:val="24"/>
+        </w:rPr>
+        <w:t xml:space="preserve"> </w:t>
       </w:r>
       <w:r>
         <w:rPr>
@@ -18659,7 +18680,7 @@
           <w:b/>
         </w:rPr>
       </w:pPr>
-      <w:bookmarkStart w:id="23" w:name="_Toc190638"/>
+      <w:bookmarkStart w:id="24" w:name="_Toc190638"/>
       <w:r>
         <w:rPr>
           <w:rFonts w:cs="Arial"/>
@@ -18668,7 +18689,7 @@
         <w:lastRenderedPageBreak/>
         <w:t>REPAIR TIMETABLE</w:t>
       </w:r>
-      <w:bookmarkEnd w:id="23"/>
+      <w:bookmarkEnd w:id="24"/>
     </w:p>
     <w:p>
       <w:pPr>
@@ -18758,7 +18779,7 @@
           <w:b/>
         </w:rPr>
       </w:pPr>
-      <w:bookmarkStart w:id="24" w:name="_Toc190639"/>
+      <w:bookmarkStart w:id="25" w:name="_Toc190639"/>
       <w:r>
         <w:rPr>
           <w:rFonts w:cs="Arial"/>
@@ -18766,7 +18787,7 @@
         </w:rPr>
         <w:t>PAYMENT FOR REPAIRS</w:t>
       </w:r>
-      <w:bookmarkEnd w:id="24"/>
+      <w:bookmarkEnd w:id="25"/>
       <w:r>
         <w:rPr>
           <w:rFonts w:cs="Arial"/>
@@ -18848,7 +18869,7 @@
           <w:b/>
         </w:rPr>
       </w:pPr>
-      <w:bookmarkStart w:id="25" w:name="_Toc190640"/>
+      <w:bookmarkStart w:id="26" w:name="_Toc190640"/>
       <w:r>
         <w:rPr>
           <w:rFonts w:cs="Arial"/>
@@ -18856,7 +18877,7 @@
         </w:rPr>
         <w:t>INFORMATION</w:t>
       </w:r>
-      <w:bookmarkEnd w:id="25"/>
+      <w:bookmarkEnd w:id="26"/>
     </w:p>
     <w:p>
       <w:pPr>
@@ -19043,7 +19064,7 @@
           <w:b/>
         </w:rPr>
       </w:pPr>
-      <w:bookmarkStart w:id="26" w:name="_Toc190641"/>
+      <w:bookmarkStart w:id="27" w:name="_Toc190641"/>
       <w:r>
         <w:rPr>
           <w:rFonts w:cs="Arial"/>
@@ -19053,7 +19074,7 @@
         </w:rPr>
         <w:t>LEGIONELLA</w:t>
       </w:r>
-      <w:bookmarkEnd w:id="26"/>
+      <w:bookmarkEnd w:id="27"/>
     </w:p>
     <w:p>
       <w:pPr>
@@ -19116,7 +19137,7 @@
           <w:szCs w:val="28"/>
         </w:rPr>
       </w:pPr>
-      <w:bookmarkStart w:id="27" w:name="_Toc190642"/>
+      <w:bookmarkStart w:id="28" w:name="_Toc190642"/>
       <w:r>
         <w:rPr>
           <w:rFonts w:cs="Arial"/>
@@ -19144,7 +19165,7 @@
         </w:rPr>
         <w:t>INSPECTIONS AND VALUATIONS</w:t>
       </w:r>
-      <w:bookmarkEnd w:id="27"/>
+      <w:bookmarkEnd w:id="28"/>
     </w:p>
     <w:p>
       <w:pPr>
@@ -19329,7 +19350,7 @@
           <w:szCs w:val="28"/>
         </w:rPr>
       </w:pPr>
-      <w:bookmarkStart w:id="28" w:name="_Toc190643"/>
+      <w:bookmarkStart w:id="29" w:name="_Toc190643"/>
       <w:r>
         <w:rPr>
           <w:rFonts w:cs="Arial"/>
@@ -19339,7 +19360,7 @@
         </w:rPr>
         <w:t>RESPECT FOR OTHERS</w:t>
       </w:r>
-      <w:bookmarkEnd w:id="28"/>
+      <w:bookmarkEnd w:id="29"/>
       <w:r>
         <w:rPr>
           <w:rFonts w:cs="Arial"/>
@@ -19974,7 +19995,7 @@
           <w:szCs w:val="28"/>
         </w:rPr>
       </w:pPr>
-      <w:bookmarkStart w:id="29" w:name="_Toc190644"/>
+      <w:bookmarkStart w:id="30" w:name="_Toc190644"/>
       <w:r>
         <w:rPr>
           <w:rFonts w:cs="Arial"/>
@@ -19984,7 +20005,7 @@
         </w:rPr>
         <w:t>EQUALITY REQUIREMENTS:</w:t>
       </w:r>
-      <w:bookmarkEnd w:id="29"/>
+      <w:bookmarkEnd w:id="30"/>
     </w:p>
     <w:p>
       <w:pPr>
@@ -20052,7 +20073,7 @@
           <w:szCs w:val="28"/>
         </w:rPr>
       </w:pPr>
-      <w:bookmarkStart w:id="30" w:name="_Toc190645"/>
+      <w:bookmarkStart w:id="31" w:name="_Toc190645"/>
       <w:r>
         <w:rPr>
           <w:rFonts w:cs="Arial"/>
@@ -20062,7 +20083,7 @@
         </w:rPr>
         <w:t>DATA PROTECTION</w:t>
       </w:r>
-      <w:bookmarkEnd w:id="30"/>
+      <w:bookmarkEnd w:id="31"/>
       <w:r>
         <w:rPr>
           <w:rFonts w:cs="Arial"/>
@@ -20155,7 +20176,7 @@
           <w:szCs w:val="28"/>
         </w:rPr>
       </w:pPr>
-      <w:bookmarkStart w:id="31" w:name="_Toc190646"/>
+      <w:bookmarkStart w:id="32" w:name="_Toc190646"/>
       <w:r>
         <w:rPr>
           <w:rFonts w:cs="Arial"/>
@@ -20165,7 +20186,7 @@
         </w:rPr>
         <w:t>ENDING THE TENANCY</w:t>
       </w:r>
-      <w:bookmarkEnd w:id="31"/>
+      <w:bookmarkEnd w:id="32"/>
     </w:p>
     <w:p>
       <w:pPr>
@@ -21357,7 +21378,7 @@
           <w:szCs w:val="28"/>
         </w:rPr>
       </w:pPr>
-      <w:bookmarkStart w:id="32" w:name="_Toc190647"/>
+      <w:bookmarkStart w:id="33" w:name="_Toc190647"/>
       <w:r>
         <w:rPr>
           <w:rFonts w:cs="Arial"/>
@@ -21366,7 +21387,7 @@
         </w:rPr>
         <w:t>CONTENTS AND CONDITION</w:t>
       </w:r>
-      <w:bookmarkEnd w:id="32"/>
+      <w:bookmarkEnd w:id="33"/>
       <w:r>
         <w:rPr>
           <w:rFonts w:cs="Arial"/>
@@ -21488,7 +21509,7 @@
           <w:szCs w:val="28"/>
         </w:rPr>
       </w:pPr>
-      <w:bookmarkStart w:id="33" w:name="_Toc190648"/>
+      <w:bookmarkStart w:id="34" w:name="_Toc190648"/>
       <w:r>
         <w:rPr>
           <w:rFonts w:cs="Arial"/>
@@ -21497,7 +21518,7 @@
         </w:rPr>
         <w:t>LOCAL AUTHORITY TAXES/CHARGES</w:t>
       </w:r>
-      <w:bookmarkEnd w:id="33"/>
+      <w:bookmarkEnd w:id="34"/>
       <w:r>
         <w:rPr>
           <w:rFonts w:cs="Arial"/>
@@ -21613,7 +21634,7 @@
           <w:szCs w:val="28"/>
         </w:rPr>
       </w:pPr>
-      <w:bookmarkStart w:id="34" w:name="_Toc190649"/>
+      <w:bookmarkStart w:id="35" w:name="_Toc190649"/>
       <w:r>
         <w:rPr>
           <w:rFonts w:cs="Arial"/>
@@ -21622,7 +21643,7 @@
         </w:rPr>
         <w:t>UTILITIES</w:t>
       </w:r>
-      <w:bookmarkEnd w:id="34"/>
+      <w:bookmarkEnd w:id="35"/>
       <w:r>
         <w:rPr>
           <w:rFonts w:cs="Arial"/>
@@ -21745,7 +21766,7 @@
           <w:szCs w:val="28"/>
         </w:rPr>
       </w:pPr>
-      <w:bookmarkStart w:id="35" w:name="_Toc190650"/>
+      <w:bookmarkStart w:id="36" w:name="_Toc190650"/>
       <w:r>
         <w:rPr>
           <w:rFonts w:cs="Arial"/>
@@ -21754,7 +21775,7 @@
         </w:rPr>
         <w:t>ALTERATIONS</w:t>
       </w:r>
-      <w:bookmarkEnd w:id="35"/>
+      <w:bookmarkEnd w:id="36"/>
       <w:r>
         <w:rPr>
           <w:rFonts w:cs="Arial"/>
@@ -22221,7 +22242,7 @@
           <w:szCs w:val="28"/>
         </w:rPr>
       </w:pPr>
-      <w:bookmarkStart w:id="36" w:name="_Toc190651"/>
+      <w:bookmarkStart w:id="37" w:name="_Toc190651"/>
       <w:r>
         <w:rPr>
           <w:rFonts w:cs="Arial"/>
@@ -22230,7 +22251,7 @@
         </w:rPr>
         <w:t>COMMON PARTS</w:t>
       </w:r>
-      <w:bookmarkEnd w:id="36"/>
+      <w:bookmarkEnd w:id="37"/>
     </w:p>
     <w:p>
       <w:pPr>
@@ -22343,7 +22364,7 @@
           <w:szCs w:val="28"/>
         </w:rPr>
       </w:pPr>
-      <w:bookmarkStart w:id="37" w:name="_Toc190652"/>
+      <w:bookmarkStart w:id="38" w:name="_Toc190652"/>
       <w:r>
         <w:rPr>
           <w:rFonts w:cs="Arial"/>
@@ -22352,7 +22373,7 @@
         </w:rPr>
         <w:t>PRIVATE GARDEN</w:t>
       </w:r>
-      <w:bookmarkEnd w:id="37"/>
+      <w:bookmarkEnd w:id="38"/>
     </w:p>
     <w:p>
       <w:pPr>
@@ -22465,7 +22486,7 @@
           <w:szCs w:val="28"/>
         </w:rPr>
       </w:pPr>
-      <w:bookmarkStart w:id="38" w:name="_Toc190653"/>
+      <w:bookmarkStart w:id="39" w:name="_Toc190653"/>
       <w:r>
         <w:rPr>
           <w:rFonts w:cs="Arial"/>
@@ -22474,7 +22495,7 @@
         </w:rPr>
         <w:t>ROOF</w:t>
       </w:r>
-      <w:bookmarkEnd w:id="38"/>
+      <w:bookmarkEnd w:id="39"/>
     </w:p>
     <w:p>
       <w:pPr>
@@ -22587,7 +22608,7 @@
           <w:szCs w:val="28"/>
         </w:rPr>
       </w:pPr>
-      <w:bookmarkStart w:id="39" w:name="_Toc190654"/>
+      <w:bookmarkStart w:id="40" w:name="_Toc190654"/>
       <w:r>
         <w:rPr>
           <w:rFonts w:cs="Arial"/>
@@ -22604,7 +22625,7 @@
         </w:rPr>
         <w:t>G</w:t>
       </w:r>
-      <w:bookmarkEnd w:id="39"/>
+      <w:bookmarkEnd w:id="40"/>
     </w:p>
     <w:p>
       <w:pPr>
@@ -22720,7 +22741,7 @@
           <w:szCs w:val="28"/>
         </w:rPr>
       </w:pPr>
-      <w:bookmarkStart w:id="40" w:name="_Toc190655"/>
+      <w:bookmarkStart w:id="41" w:name="_Toc190655"/>
       <w:r>
         <w:rPr>
           <w:rFonts w:cs="Arial"/>
@@ -22729,7 +22750,7 @@
         </w:rPr>
         <w:t>STORAGE</w:t>
       </w:r>
-      <w:bookmarkEnd w:id="40"/>
+      <w:bookmarkEnd w:id="41"/>
     </w:p>
     <w:p>
       <w:pPr>
@@ -22844,7 +22865,7 @@
           <w:szCs w:val="28"/>
         </w:rPr>
       </w:pPr>
-      <w:bookmarkStart w:id="41" w:name="_Toc190656"/>
+      <w:bookmarkStart w:id="42" w:name="_Toc190656"/>
       <w:r>
         <w:rPr>
           <w:rFonts w:cs="Arial"/>
@@ -22861,7 +22882,7 @@
         </w:rPr>
         <w:t xml:space="preserve"> including liquid petroleum gas</w:t>
       </w:r>
-      <w:bookmarkEnd w:id="41"/>
+      <w:bookmarkEnd w:id="42"/>
     </w:p>
     <w:p>
       <w:pPr>
@@ -22969,7 +22990,7 @@
           <w:szCs w:val="28"/>
         </w:rPr>
       </w:pPr>
-      <w:bookmarkStart w:id="42" w:name="_Toc190657"/>
+      <w:bookmarkStart w:id="43" w:name="_Toc190657"/>
       <w:r>
         <w:rPr>
           <w:rFonts w:cs="Arial"/>
@@ -22978,7 +22999,7 @@
         </w:rPr>
         <w:t>PETS</w:t>
       </w:r>
-      <w:bookmarkEnd w:id="42"/>
+      <w:bookmarkEnd w:id="43"/>
       <w:r>
         <w:rPr>
           <w:rFonts w:cs="Arial"/>
@@ -23101,7 +23122,7 @@
           <w:szCs w:val="28"/>
         </w:rPr>
       </w:pPr>
-      <w:bookmarkStart w:id="43" w:name="_Toc190658"/>
+      <w:bookmarkStart w:id="44" w:name="_Toc190658"/>
       <w:r>
         <w:rPr>
           <w:rFonts w:cs="Arial"/>
@@ -23110,7 +23131,7 @@
         </w:rPr>
         <w:t>SMOKING</w:t>
       </w:r>
-      <w:bookmarkEnd w:id="43"/>
+      <w:bookmarkEnd w:id="44"/>
     </w:p>
     <w:p>
       <w:pPr>
@@ -23203,7 +23224,7 @@
           <w:szCs w:val="28"/>
         </w:rPr>
       </w:pPr>
-      <w:bookmarkStart w:id="44" w:name="_Toc190659"/>
+      <w:bookmarkStart w:id="45" w:name="_Toc190659"/>
       <w:r>
         <w:rPr>
           <w:rFonts w:cs="Arial"/>
@@ -23212,7 +23233,7 @@
         </w:rPr>
         <w:t>ADDITIONAL TENANCY TERMS</w:t>
       </w:r>
-      <w:bookmarkEnd w:id="44"/>
+      <w:bookmarkEnd w:id="45"/>
     </w:p>
     <w:p>
       <w:pPr>
@@ -23321,7 +23342,7 @@
           <w:szCs w:val="28"/>
         </w:rPr>
       </w:pPr>
-      <w:bookmarkStart w:id="45" w:name="_Toc190660"/>
+      <w:bookmarkStart w:id="46" w:name="_Toc190660"/>
       <w:r>
         <w:rPr>
           <w:rFonts w:cs="Arial"/>
@@ -23330,7 +23351,7 @@
         </w:rPr>
         <w:t>THE GUARANTOR</w:t>
       </w:r>
-      <w:bookmarkEnd w:id="45"/>
+      <w:bookmarkEnd w:id="46"/>
     </w:p>
     <w:p>
       <w:pPr>
@@ -23584,7 +23605,7 @@
           <w:szCs w:val="28"/>
         </w:rPr>
       </w:pPr>
-      <w:bookmarkStart w:id="46" w:name="_Toc190661"/>
+      <w:bookmarkStart w:id="47" w:name="_Toc190661"/>
       <w:r>
         <w:rPr>
           <w:rFonts w:cs="Arial"/>
@@ -23593,7 +23614,7 @@
         </w:rPr>
         <w:t>DECLARATIONS</w:t>
       </w:r>
-      <w:bookmarkEnd w:id="46"/>
+      <w:bookmarkEnd w:id="47"/>
     </w:p>
     <w:p>
       <w:pPr>
@@ -23781,25 +23802,23 @@
           <w:sz w:val="24"/>
           <w:szCs w:val="24"/>
         </w:rPr>
-        <w:t xml:space="preserve">has not knowingly or carelessly made any false or misleading statements                  </w:t>
-      </w:r>
-      <w:proofErr w:type="gramStart"/>
-      <w:r>
-        <w:rPr>
-          <w:rFonts w:cs="Arial"/>
-          <w:sz w:val="24"/>
-          <w:szCs w:val="24"/>
-        </w:rPr>
-        <w:t xml:space="preserve">   (</w:t>
-      </w:r>
-      <w:proofErr w:type="gramEnd"/>
-      <w:r>
-        <w:rPr>
-          <w:rFonts w:cs="Arial"/>
-          <w:sz w:val="24"/>
-          <w:szCs w:val="24"/>
-        </w:rPr>
-        <w:t xml:space="preserve">whether written or oral) which might affect the </w:t>
+        <w:t>has not knowingly or carelessly made any false or misleading statements</w:t>
+      </w:r>
+      <w:r>
+        <w:rPr>
+          <w:rFonts w:cs="Arial"/>
+          <w:sz w:val="24"/>
+          <w:szCs w:val="24"/>
+        </w:rPr>
+        <w:t xml:space="preserve"> </w:t>
+      </w:r>
+      <w:r>
+        <w:rPr>
+          <w:rFonts w:cs="Arial"/>
+          <w:sz w:val="24"/>
+          <w:szCs w:val="24"/>
+        </w:rPr>
+        <w:t xml:space="preserve">(whether written or oral) which might affect the </w:t>
       </w:r>
       <w:r>
         <w:rPr>
@@ -23991,8 +24010,8 @@
           <w:szCs w:val="24"/>
         </w:rPr>
       </w:pPr>
-      <w:bookmarkStart w:id="47" w:name="_Toc495589975"/>
-      <w:bookmarkStart w:id="48" w:name="_Toc495593660"/>
+      <w:bookmarkStart w:id="48" w:name="_Toc495589975"/>
+      <w:bookmarkStart w:id="49" w:name="_Toc495593660"/>
       <w:r>
         <w:rPr>
           <w:rFonts w:cs="Arial"/>
@@ -24001,8 +24020,8 @@
         </w:rPr>
         <w:t>Private residential tenancies are not subject to the Requirements of Writing (Scotland) Act 1995, so this Agreement can be ‘signed’ by the Tenant(s) and Landlord(s) typing their names into the electronic document and sending it by email if all parties agree to this. A physical copy can be signed instead if this is preferred.</w:t>
       </w:r>
-      <w:bookmarkEnd w:id="47"/>
       <w:bookmarkEnd w:id="48"/>
+      <w:bookmarkEnd w:id="49"/>
       <w:r>
         <w:rPr>
           <w:rFonts w:cs="Arial"/>
@@ -24197,7 +24216,27 @@
                 <w:sz w:val="40"/>
                 <w:szCs w:val="40"/>
               </w:rPr>
-              <w:t>This version of the Agreement is in place for the duration of the emergency COVID-19              procedures (</w:t>
+              <w:t>This version of the Agreement is in place for the duration of the emergency COVID-19</w:t>
+            </w:r>
+            <w:r>
+              <w:rPr>
+                <w:rFonts w:cs="Arial"/>
+                <w:b/>
+                <w:i/>
+                <w:sz w:val="40"/>
+                <w:szCs w:val="40"/>
+              </w:rPr>
+              <w:t xml:space="preserve"> </w:t>
+            </w:r>
+            <w:r>
+              <w:rPr>
+                <w:rFonts w:cs="Arial"/>
+                <w:b/>
+                <w:i/>
+                <w:sz w:val="40"/>
+                <w:szCs w:val="40"/>
+              </w:rPr>
+              <w:t>procedures (</w:t>
             </w:r>
             <w:r>
               <w:rPr>
@@ -24710,7 +24749,7 @@
           <w:sz w:val="24"/>
           <w:szCs w:val="24"/>
         </w:rPr>
-        <w:t xml:space="preserve">If what’s written isn’t in bold, your landlord did not have to include these                 </w:t>
+        <w:t xml:space="preserve">If what’s written isn’t in bold, your landlord did not have to include these </w:t>
       </w:r>
       <w:r>
         <w:rPr>
@@ -25586,7 +25625,7 @@
           <w:szCs w:val="24"/>
           <w:shd w:val="clear" w:color="auto" w:fill="FFFFFF"/>
         </w:rPr>
-        <w:t xml:space="preserve">All letting agents are required by law to follow a Letting Agent Code of                 </w:t>
+        <w:t>All letting agents are required by law to follow a Letting Agent Code of</w:t>
       </w:r>
       <w:r>
         <w:rPr>
@@ -25596,7 +25635,7 @@
           <w:szCs w:val="24"/>
           <w:shd w:val="clear" w:color="auto" w:fill="FFFFFF"/>
         </w:rPr>
-        <w:tab/>
+        <w:t xml:space="preserve"> </w:t>
       </w:r>
       <w:r>
         <w:rPr>
@@ -27855,7 +27894,15 @@
           <w:sz w:val="24"/>
           <w:szCs w:val="24"/>
         </w:rPr>
-        <w:t xml:space="preserve">have already limited the amount by which the rent can be increased. (See                 </w:t>
+        <w:t>have already limited the amount by which the rent can be increased. (See</w:t>
+      </w:r>
+      <w:r>
+        <w:rPr>
+          <w:rFonts w:cs="Arial"/>
+          <w:sz w:val="24"/>
+          <w:szCs w:val="24"/>
+        </w:rPr>
+        <w:t xml:space="preserve"> </w:t>
       </w:r>
       <w:r>
         <w:rPr>
@@ -30104,7 +30151,7 @@
           <w:b/>
         </w:rPr>
       </w:pPr>
-      <w:bookmarkStart w:id="49" w:name="_Ref487097927"/>
+      <w:bookmarkStart w:id="50" w:name="_Ref487097927"/>
       <w:r>
         <w:rPr>
           <w:rFonts w:cs="Arial"/>
@@ -30112,7 +30159,7 @@
         </w:rPr>
         <w:t>Reasonable Care</w:t>
       </w:r>
-      <w:bookmarkEnd w:id="49"/>
+      <w:bookmarkEnd w:id="50"/>
     </w:p>
     <w:p>
       <w:pPr>
@@ -31245,7 +31292,7 @@
           <w:szCs w:val="24"/>
         </w:rPr>
       </w:pPr>
-      <w:bookmarkStart w:id="50" w:name="_Ref487096232"/>
+      <w:bookmarkStart w:id="51" w:name="_Ref487096232"/>
       <w:r>
         <w:rPr>
           <w:rFonts w:cs="Arial"/>
@@ -31254,7 +31301,7 @@
         </w:rPr>
         <w:t>Gas Safety</w:t>
       </w:r>
-      <w:bookmarkEnd w:id="50"/>
+      <w:bookmarkEnd w:id="51"/>
     </w:p>
     <w:p>
       <w:pPr>
@@ -31356,7 +31403,15 @@
           <w:sz w:val="24"/>
           <w:szCs w:val="24"/>
         </w:rPr>
-        <w:t xml:space="preserve">The landlord must give the tenant a copy of each yearly Landlord Gas Safety Record which is issued by the gas safe registered engineer. If the landlord does not do this, the tenant can contact the Health &amp; Safety Executive for advice or can get gas safety advice at                 </w:t>
+        <w:t>The landlord must give the tenant a copy of each yearly Landlord Gas Safety Record which is issued by the gas safe registered engineer. If the landlord does not do this, the tenant can contact the Health &amp; Safety Executive for advice or can get gas safety advice at</w:t>
+      </w:r>
+      <w:r>
+        <w:rPr>
+          <w:rFonts w:cs="Arial"/>
+          <w:sz w:val="24"/>
+          <w:szCs w:val="24"/>
+        </w:rPr>
+        <w:t xml:space="preserve"> </w:t>
       </w:r>
       <w:hyperlink r:id="rId25" w:history="1">
         <w:r>
@@ -31620,7 +31675,7 @@
           <w:szCs w:val="24"/>
         </w:rPr>
       </w:pPr>
-      <w:bookmarkStart w:id="51" w:name="_Ref487096251"/>
+      <w:bookmarkStart w:id="52" w:name="_Ref487096251"/>
       <w:r>
         <w:rPr>
           <w:rFonts w:cs="Arial"/>
@@ -31629,7 +31684,7 @@
         </w:rPr>
         <w:t>Electrical Safety</w:t>
       </w:r>
-      <w:bookmarkEnd w:id="51"/>
+      <w:bookmarkEnd w:id="52"/>
       <w:r>
         <w:rPr>
           <w:rFonts w:cs="Arial"/>
@@ -32580,7 +32635,7 @@
           <w:szCs w:val="24"/>
         </w:rPr>
       </w:pPr>
-      <w:bookmarkStart w:id="52" w:name="_Ref487096274"/>
+      <w:bookmarkStart w:id="53" w:name="_Ref487096274"/>
       <w:r>
         <w:rPr>
           <w:rFonts w:cs="Arial"/>
@@ -32589,7 +32644,7 @@
         </w:rPr>
         <w:t>Energy Performance Certificate</w:t>
       </w:r>
-      <w:bookmarkEnd w:id="52"/>
+      <w:bookmarkEnd w:id="53"/>
       <w:r>
         <w:rPr>
           <w:rFonts w:cs="Arial"/>
@@ -36115,7 +36170,15 @@
           <w:sz w:val="24"/>
           <w:szCs w:val="24"/>
         </w:rPr>
-        <w:t xml:space="preserve">, they may be able to agree this with their landlord. This landlord’s agreement must be in writing. If the landlord does not agree, the tenancy will continue for the                 </w:t>
+        <w:t>, they may be able to agree this with their landlord. This landlord’s agreement must be in writing. If the landlord does not agree, the tenancy will continue for the</w:t>
+      </w:r>
+      <w:r>
+        <w:rPr>
+          <w:rFonts w:cs="Arial"/>
+          <w:sz w:val="24"/>
+          <w:szCs w:val="24"/>
+        </w:rPr>
+        <w:t xml:space="preserve"> </w:t>
       </w:r>
       <w:r>
         <w:rPr>
@@ -37508,7 +37571,7 @@
           <w:szCs w:val="24"/>
         </w:rPr>
       </w:pPr>
-      <w:bookmarkStart w:id="53" w:name="_Ref487018414"/>
+      <w:bookmarkStart w:id="54" w:name="_Ref487018414"/>
     </w:p>
     <w:p>
       <w:pPr>
@@ -37530,7 +37593,7 @@
         <w:lastRenderedPageBreak/>
         <w:t>Unlawful Eviction</w:t>
       </w:r>
-      <w:bookmarkEnd w:id="53"/>
+      <w:bookmarkEnd w:id="54"/>
     </w:p>
     <w:p>
       <w:pPr>
@@ -39331,17 +39394,7 @@
           <w:sz w:val="24"/>
           <w:szCs w:val="24"/>
         </w:rPr>
-        <w:t>if the tenant has a low credit score or is thought to be a higher credit risk,</w:t>
-      </w:r>
-      <w:bookmarkStart w:id="54" w:name="_GoBack"/>
-      <w:bookmarkEnd w:id="54"/>
-      <w:r>
-        <w:rPr>
-          <w:rFonts w:cs="Arial"/>
-          <w:sz w:val="24"/>
-          <w:szCs w:val="24"/>
-        </w:rPr>
-        <w:t xml:space="preserve"> such as if the tenant claims benefits. </w:t>
+        <w:t xml:space="preserve">if the tenant has a low credit score or is thought to be a higher credit risk, such as if the tenant claims benefits. </w:t>
       </w:r>
     </w:p>
     <w:p>
@@ -42621,29 +42674,7 @@
             <w:sz w:val="24"/>
             <w:szCs w:val="24"/>
           </w:rPr>
-          <w:t xml:space="preserve">The Private Residential Tenancies (Prescribed Notices and Forms) (Scotland) Regulations </w:t>
-        </w:r>
-        <w:proofErr w:type="gramStart"/>
-        <w:r>
-          <w:rPr>
-            <w:rStyle w:val="Hyperlink"/>
-            <w:rFonts w:cs="Arial"/>
-            <w:color w:val="000000"/>
-            <w:sz w:val="24"/>
-            <w:szCs w:val="24"/>
-          </w:rPr>
-          <w:t xml:space="preserve">2017,   </w:t>
-        </w:r>
-        <w:proofErr w:type="gramEnd"/>
-        <w:r>
-          <w:rPr>
-            <w:rStyle w:val="Hyperlink"/>
-            <w:rFonts w:cs="Arial"/>
-            <w:color w:val="000000"/>
-            <w:sz w:val="24"/>
-            <w:szCs w:val="24"/>
-          </w:rPr>
-          <w:t xml:space="preserve">   S.S.I. 2017/297</w:t>
+          <w:t>The Private Residential Tenancies (Prescribed Notices and Forms) (Scotland) Regulations 2017, S.S.I. 2017/297</w:t>
         </w:r>
       </w:hyperlink>
     </w:p>
@@ -42667,7 +42698,27 @@
             <w:sz w:val="24"/>
             <w:szCs w:val="24"/>
           </w:rPr>
-          <w:t>The Private Residential Tenancies (Information for Determining Rents and Fees for Copies of      Information) (Scotland) Regulations 2017, S.S.I. 2017/296</w:t>
+          <w:t>The Private Residential Tenancies (Information for Determining Rents and Fees for Copies of</w:t>
+        </w:r>
+        <w:r>
+          <w:rPr>
+            <w:rStyle w:val="Hyperlink"/>
+            <w:rFonts w:cs="Arial"/>
+            <w:color w:val="000000"/>
+            <w:sz w:val="24"/>
+            <w:szCs w:val="24"/>
+          </w:rPr>
+          <w:t xml:space="preserve"> </w:t>
+        </w:r>
+        <w:r>
+          <w:rPr>
+            <w:rStyle w:val="Hyperlink"/>
+            <w:rFonts w:cs="Arial"/>
+            <w:color w:val="000000"/>
+            <w:sz w:val="24"/>
+            <w:szCs w:val="24"/>
+          </w:rPr>
+          <w:t>Information) (Scotland) Regulations 2017, S.S.I. 2017/296</w:t>
         </w:r>
       </w:hyperlink>
     </w:p>
@@ -42717,29 +42768,7 @@
             <w:sz w:val="24"/>
             <w:szCs w:val="24"/>
           </w:rPr>
-          <w:t xml:space="preserve">The Private Housing (Tenancies) (Scotland) Act 2016 (Commencement No. 2 and Saving </w:t>
-        </w:r>
-        <w:proofErr w:type="gramStart"/>
-        <w:r>
-          <w:rPr>
-            <w:rStyle w:val="Hyperlink"/>
-            <w:rFonts w:cs="Arial"/>
-            <w:color w:val="000000"/>
-            <w:sz w:val="24"/>
-            <w:szCs w:val="24"/>
-          </w:rPr>
-          <w:t xml:space="preserve">Provision)   </w:t>
-        </w:r>
-        <w:proofErr w:type="gramEnd"/>
-        <w:r>
-          <w:rPr>
-            <w:rStyle w:val="Hyperlink"/>
-            <w:rFonts w:cs="Arial"/>
-            <w:color w:val="000000"/>
-            <w:sz w:val="24"/>
-            <w:szCs w:val="24"/>
-          </w:rPr>
-          <w:t xml:space="preserve">   Regulations 2017, S.S.I. 2017/293</w:t>
+          <w:t>The Private Housing (Tenancies) (Scotland) Act 2016 (Commencement No. 2 and Saving Provision) Regulations 2017, S.S.I. 2017/293</w:t>
         </w:r>
       </w:hyperlink>
     </w:p>
@@ -51857,7 +51886,7 @@
 </file>
 
 <file path=customXml/itemProps2.xml><?xml version="1.0" encoding="utf-8"?>
-<ds:datastoreItem xmlns:ds="http://schemas.openxmlformats.org/officeDocument/2006/customXml" ds:itemID="{2672B101-05C2-B841-90E9-F5EDA8D05999}">
+<ds:datastoreItem xmlns:ds="http://schemas.openxmlformats.org/officeDocument/2006/customXml" ds:itemID="{08772E0F-3A5A-9A48-AB3C-70D9566A020C}">
   <ds:schemaRefs>
     <ds:schemaRef ds:uri="http://schemas.openxmlformats.org/officeDocument/2006/bibliography"/>
   </ds:schemaRefs>

</xml_diff>

<commit_message>
MGS-5922 MGS- Amend MTA easy read notes (contact details)
</commit_message>
<xml_diff>
--- a/housing-service/src/main/resources/templates/model-tenancy-agreement-with-notes.docx
+++ b/housing-service/src/main/resources/templates/model-tenancy-agreement-with-notes.docx
@@ -524,8 +524,6 @@
         </w:rPr>
         <w:t>Your tenancy agreement</w:t>
       </w:r>
-      <w:bookmarkStart w:id="0" w:name="_GoBack"/>
-      <w:bookmarkEnd w:id="0"/>
     </w:p>
     <w:p>
       <w:pPr>
@@ -4619,7 +4617,7 @@
           <w:rFonts w:cs="Arial"/>
         </w:rPr>
       </w:pPr>
-      <w:bookmarkStart w:id="1" w:name="_Toc190616"/>
+      <w:bookmarkStart w:id="0" w:name="_Toc190616"/>
       <w:r>
         <w:rPr>
           <w:rFonts w:cs="Arial"/>
@@ -4635,7 +4633,7 @@
         </w:rPr>
         <w:t xml:space="preserve">: </w:t>
       </w:r>
-      <w:bookmarkEnd w:id="1"/>
+      <w:bookmarkEnd w:id="0"/>
       <w:r>
         <w:rPr>
           <w:rFonts w:cs="Arial"/>
@@ -5295,8 +5293,8 @@
         </w:rPr>
         <w:br w:type="page"/>
       </w:r>
-      <w:bookmarkStart w:id="2" w:name="_Ref462311149"/>
-      <w:bookmarkStart w:id="3" w:name="_Toc190617"/>
+      <w:bookmarkStart w:id="1" w:name="_Ref462311149"/>
+      <w:bookmarkStart w:id="2" w:name="_Toc190617"/>
       <w:r>
         <w:rPr>
           <w:rFonts w:cs="Arial"/>
@@ -5326,15 +5324,15 @@
         </w:rPr>
         <w:t>GLOSSARY OF TERMS</w:t>
       </w:r>
+      <w:bookmarkEnd w:id="1"/>
+      <w:r>
+        <w:rPr>
+          <w:rFonts w:cs="Arial"/>
+          <w:b/>
+        </w:rPr>
+        <w:t xml:space="preserve"> &amp; INTERPRETATION</w:t>
+      </w:r>
       <w:bookmarkEnd w:id="2"/>
-      <w:r>
-        <w:rPr>
-          <w:rFonts w:cs="Arial"/>
-          <w:b/>
-        </w:rPr>
-        <w:t xml:space="preserve"> &amp; INTERPRETATION</w:t>
-      </w:r>
-      <w:bookmarkEnd w:id="3"/>
     </w:p>
     <w:p>
       <w:pPr>
@@ -7307,7 +7305,7 @@
         </w:rPr>
         <w:br w:type="page"/>
       </w:r>
-      <w:bookmarkStart w:id="4" w:name="_Toc190618"/>
+      <w:bookmarkStart w:id="3" w:name="_Toc190618"/>
       <w:r>
         <w:rPr>
           <w:rFonts w:cs="Arial"/>
@@ -7328,7 +7326,7 @@
         </w:rPr>
         <w:t>Model Private Residential Tenancy Agreement</w:t>
       </w:r>
-      <w:bookmarkEnd w:id="4"/>
+      <w:bookmarkEnd w:id="3"/>
       <w:r>
         <w:rPr>
           <w:rFonts w:cs="Arial"/>
@@ -7371,7 +7369,7 @@
           <w:szCs w:val="28"/>
         </w:rPr>
       </w:pPr>
-      <w:bookmarkStart w:id="5" w:name="_Toc190619"/>
+      <w:bookmarkStart w:id="4" w:name="_Toc190619"/>
       <w:r>
         <w:rPr>
           <w:rFonts w:cs="Arial"/>
@@ -7381,7 +7379,7 @@
         </w:rPr>
         <w:t>TENANT</w:t>
       </w:r>
-      <w:bookmarkEnd w:id="5"/>
+      <w:bookmarkEnd w:id="4"/>
     </w:p>
     <w:p>
       <w:pPr>
@@ -7808,7 +7806,7 @@
           <w:szCs w:val="28"/>
         </w:rPr>
       </w:pPr>
-      <w:bookmarkStart w:id="6" w:name="_Toc190620"/>
+      <w:bookmarkStart w:id="5" w:name="_Toc190620"/>
       <w:r>
         <w:rPr>
           <w:rFonts w:cs="Arial"/>
@@ -7818,7 +7816,7 @@
         </w:rPr>
         <w:t>LETTING AGENT</w:t>
       </w:r>
-      <w:bookmarkEnd w:id="6"/>
+      <w:bookmarkEnd w:id="5"/>
     </w:p>
     <w:p>
       <w:pPr>
@@ -8468,7 +8466,7 @@
           <w:szCs w:val="28"/>
         </w:rPr>
       </w:pPr>
-      <w:bookmarkStart w:id="7" w:name="_Toc190621"/>
+      <w:bookmarkStart w:id="6" w:name="_Toc190621"/>
       <w:r>
         <w:rPr>
           <w:rFonts w:cs="Arial"/>
@@ -8478,7 +8476,7 @@
         </w:rPr>
         <w:t>LANDLORD</w:t>
       </w:r>
-      <w:bookmarkEnd w:id="7"/>
+      <w:bookmarkEnd w:id="6"/>
     </w:p>
     <w:p>
       <w:pPr>
@@ -9013,7 +9011,7 @@
           <w:szCs w:val="28"/>
         </w:rPr>
       </w:pPr>
-      <w:bookmarkStart w:id="8" w:name="_Toc190622"/>
+      <w:bookmarkStart w:id="7" w:name="_Toc190622"/>
       <w:r>
         <w:rPr>
           <w:rFonts w:cs="Arial"/>
@@ -9023,7 +9021,7 @@
         </w:rPr>
         <w:t>COMMUNICATION</w:t>
       </w:r>
-      <w:bookmarkEnd w:id="8"/>
+      <w:bookmarkEnd w:id="7"/>
       <w:r>
         <w:rPr>
           <w:rFonts w:cs="Arial"/>
@@ -9897,7 +9895,7 @@
           <w:szCs w:val="28"/>
         </w:rPr>
       </w:pPr>
-      <w:bookmarkStart w:id="9" w:name="_Toc190623"/>
+      <w:bookmarkStart w:id="8" w:name="_Toc190623"/>
       <w:r>
         <w:rPr>
           <w:rFonts w:cs="Arial"/>
@@ -9907,7 +9905,7 @@
         </w:rPr>
         <w:t>DETAILS OF THE LET PROPERTY</w:t>
       </w:r>
-      <w:bookmarkEnd w:id="9"/>
+      <w:bookmarkEnd w:id="8"/>
     </w:p>
     <w:p>
       <w:pPr>
@@ -11515,7 +11513,7 @@
           <w:szCs w:val="28"/>
         </w:rPr>
       </w:pPr>
-      <w:bookmarkStart w:id="10" w:name="_Toc190624"/>
+      <w:bookmarkStart w:id="9" w:name="_Toc190624"/>
       <w:r>
         <w:rPr>
           <w:rFonts w:cs="Arial"/>
@@ -11525,7 +11523,7 @@
         </w:rPr>
         <w:t>START DATE OF THE TENANCY</w:t>
       </w:r>
-      <w:bookmarkEnd w:id="10"/>
+      <w:bookmarkEnd w:id="9"/>
     </w:p>
     <w:p>
       <w:pPr>
@@ -11770,7 +11768,7 @@
           <w:szCs w:val="28"/>
         </w:rPr>
       </w:pPr>
-      <w:bookmarkStart w:id="11" w:name="_Toc190625"/>
+      <w:bookmarkStart w:id="10" w:name="_Toc190625"/>
       <w:r>
         <w:rPr>
           <w:rFonts w:cs="Arial"/>
@@ -11780,7 +11778,7 @@
         </w:rPr>
         <w:t>OCCUPATION AND USE OF THE LET PROPERTY</w:t>
       </w:r>
-      <w:bookmarkEnd w:id="11"/>
+      <w:bookmarkEnd w:id="10"/>
     </w:p>
     <w:p>
       <w:pPr>
@@ -12027,7 +12025,7 @@
           <w:szCs w:val="28"/>
         </w:rPr>
       </w:pPr>
-      <w:bookmarkStart w:id="12" w:name="_Toc190626"/>
+      <w:bookmarkStart w:id="11" w:name="_Toc190626"/>
       <w:r>
         <w:rPr>
           <w:rFonts w:cs="Arial"/>
@@ -12037,7 +12035,7 @@
         </w:rPr>
         <w:t>RENT</w:t>
       </w:r>
-      <w:bookmarkEnd w:id="12"/>
+      <w:bookmarkEnd w:id="11"/>
       <w:r>
         <w:rPr>
           <w:rFonts w:cs="Arial"/>
@@ -13278,7 +13276,7 @@
           <w:szCs w:val="28"/>
         </w:rPr>
       </w:pPr>
-      <w:bookmarkStart w:id="13" w:name="_Toc190627"/>
+      <w:bookmarkStart w:id="12" w:name="_Toc190627"/>
       <w:r>
         <w:rPr>
           <w:rFonts w:cs="Arial"/>
@@ -13288,7 +13286,7 @@
         </w:rPr>
         <w:t>RENT RECEIPTS</w:t>
       </w:r>
-      <w:bookmarkEnd w:id="13"/>
+      <w:bookmarkEnd w:id="12"/>
     </w:p>
     <w:p>
       <w:pPr>
@@ -13425,7 +13423,7 @@
           <w:szCs w:val="28"/>
         </w:rPr>
       </w:pPr>
-      <w:bookmarkStart w:id="14" w:name="_Toc190628"/>
+      <w:bookmarkStart w:id="13" w:name="_Toc190628"/>
       <w:r>
         <w:rPr>
           <w:rFonts w:cs="Arial"/>
@@ -13435,7 +13433,7 @@
         </w:rPr>
         <w:t>RENT INCREASES</w:t>
       </w:r>
-      <w:bookmarkEnd w:id="14"/>
+      <w:bookmarkEnd w:id="13"/>
     </w:p>
     <w:p>
       <w:pPr>
@@ -14289,7 +14287,7 @@
           <w:szCs w:val="28"/>
         </w:rPr>
       </w:pPr>
-      <w:bookmarkStart w:id="15" w:name="_Toc190629"/>
+      <w:bookmarkStart w:id="14" w:name="_Toc190629"/>
       <w:r>
         <w:rPr>
           <w:rFonts w:cs="Arial"/>
@@ -14299,7 +14297,7 @@
         </w:rPr>
         <w:t>DEPOSIT</w:t>
       </w:r>
-      <w:bookmarkEnd w:id="15"/>
+      <w:bookmarkEnd w:id="14"/>
       <w:r>
         <w:rPr>
           <w:rFonts w:cs="Arial"/>
@@ -15561,7 +15559,7 @@
           <w:szCs w:val="28"/>
         </w:rPr>
       </w:pPr>
-      <w:bookmarkStart w:id="16" w:name="_Toc190630"/>
+      <w:bookmarkStart w:id="15" w:name="_Toc190630"/>
       <w:r>
         <w:rPr>
           <w:rFonts w:cs="Arial"/>
@@ -15571,7 +15569,7 @@
         </w:rPr>
         <w:t>SUBLETTING AND ASSIGNATION</w:t>
       </w:r>
-      <w:bookmarkEnd w:id="16"/>
+      <w:bookmarkEnd w:id="15"/>
       <w:r>
         <w:rPr>
           <w:rFonts w:cs="Arial"/>
@@ -15762,7 +15760,7 @@
           <w:szCs w:val="28"/>
         </w:rPr>
       </w:pPr>
-      <w:bookmarkStart w:id="17" w:name="_Toc190631"/>
+      <w:bookmarkStart w:id="16" w:name="_Toc190631"/>
       <w:r>
         <w:rPr>
           <w:rFonts w:cs="Arial"/>
@@ -15772,7 +15770,7 @@
         </w:rPr>
         <w:t>NOTIFICATION ABOUT OTHER RESIDENTS</w:t>
       </w:r>
-      <w:bookmarkEnd w:id="17"/>
+      <w:bookmarkEnd w:id="16"/>
     </w:p>
     <w:p>
       <w:pPr>
@@ -16288,7 +16286,7 @@
           <w:szCs w:val="28"/>
         </w:rPr>
       </w:pPr>
-      <w:bookmarkStart w:id="18" w:name="_Toc190632"/>
+      <w:bookmarkStart w:id="17" w:name="_Toc190632"/>
       <w:r>
         <w:rPr>
           <w:rFonts w:cs="Arial"/>
@@ -16298,7 +16296,7 @@
         </w:rPr>
         <w:t>OVERCROWDING</w:t>
       </w:r>
-      <w:bookmarkEnd w:id="18"/>
+      <w:bookmarkEnd w:id="17"/>
     </w:p>
     <w:p>
       <w:pPr>
@@ -16612,7 +16610,7 @@
           <w:szCs w:val="28"/>
         </w:rPr>
       </w:pPr>
-      <w:bookmarkStart w:id="19" w:name="_Toc190633"/>
+      <w:bookmarkStart w:id="18" w:name="_Toc190633"/>
       <w:r>
         <w:rPr>
           <w:rFonts w:cs="Arial"/>
@@ -16622,7 +16620,7 @@
         </w:rPr>
         <w:t>INSURANCE</w:t>
       </w:r>
-      <w:bookmarkEnd w:id="19"/>
+      <w:bookmarkEnd w:id="18"/>
       <w:r>
         <w:rPr>
           <w:rFonts w:cs="Arial"/>
@@ -16725,7 +16723,7 @@
           <w:szCs w:val="28"/>
         </w:rPr>
       </w:pPr>
-      <w:bookmarkStart w:id="20" w:name="_Toc190634"/>
+      <w:bookmarkStart w:id="19" w:name="_Toc190634"/>
       <w:r>
         <w:rPr>
           <w:rFonts w:cs="Arial"/>
@@ -16735,7 +16733,7 @@
         </w:rPr>
         <w:t>ABSENCES</w:t>
       </w:r>
-      <w:bookmarkEnd w:id="20"/>
+      <w:bookmarkEnd w:id="19"/>
     </w:p>
     <w:p>
       <w:pPr>
@@ -16836,7 +16834,7 @@
           <w:szCs w:val="28"/>
         </w:rPr>
       </w:pPr>
-      <w:bookmarkStart w:id="21" w:name="_Toc190635"/>
+      <w:bookmarkStart w:id="20" w:name="_Toc190635"/>
       <w:r>
         <w:rPr>
           <w:rFonts w:cs="Arial"/>
@@ -16846,7 +16844,7 @@
         </w:rPr>
         <w:t>REASONABLE CARE</w:t>
       </w:r>
-      <w:bookmarkEnd w:id="21"/>
+      <w:bookmarkEnd w:id="20"/>
     </w:p>
     <w:p>
       <w:pPr>
@@ -17125,7 +17123,7 @@
           <w:szCs w:val="28"/>
         </w:rPr>
       </w:pPr>
-      <w:bookmarkStart w:id="22" w:name="_Toc190636"/>
+      <w:bookmarkStart w:id="21" w:name="_Toc190636"/>
       <w:r>
         <w:rPr>
           <w:rFonts w:cs="Arial"/>
@@ -17135,35 +17133,35 @@
         </w:rPr>
         <w:t>THE REPAIRING STANDARD etc. AND OTHER INFORMATION</w:t>
       </w:r>
+      <w:bookmarkEnd w:id="21"/>
+    </w:p>
+    <w:p>
+      <w:pPr>
+        <w:rPr>
+          <w:rFonts w:cs="Arial"/>
+          <w:b/>
+          <w:sz w:val="24"/>
+          <w:szCs w:val="24"/>
+        </w:rPr>
+      </w:pPr>
+    </w:p>
+    <w:p>
+      <w:pPr>
+        <w:pStyle w:val="Heading3"/>
+        <w:rPr>
+          <w:rFonts w:cs="Arial"/>
+          <w:b/>
+        </w:rPr>
+      </w:pPr>
+      <w:bookmarkStart w:id="22" w:name="_Toc190637"/>
+      <w:r>
+        <w:rPr>
+          <w:rFonts w:cs="Arial"/>
+          <w:b/>
+        </w:rPr>
+        <w:t>THE REPAIRING STANDARD</w:t>
+      </w:r>
       <w:bookmarkEnd w:id="22"/>
-    </w:p>
-    <w:p>
-      <w:pPr>
-        <w:rPr>
-          <w:rFonts w:cs="Arial"/>
-          <w:b/>
-          <w:sz w:val="24"/>
-          <w:szCs w:val="24"/>
-        </w:rPr>
-      </w:pPr>
-    </w:p>
-    <w:p>
-      <w:pPr>
-        <w:pStyle w:val="Heading3"/>
-        <w:rPr>
-          <w:rFonts w:cs="Arial"/>
-          <w:b/>
-        </w:rPr>
-      </w:pPr>
-      <w:bookmarkStart w:id="23" w:name="_Toc190637"/>
-      <w:r>
-        <w:rPr>
-          <w:rFonts w:cs="Arial"/>
-          <w:b/>
-        </w:rPr>
-        <w:t>THE REPAIRING STANDARD</w:t>
-      </w:r>
-      <w:bookmarkEnd w:id="23"/>
     </w:p>
     <w:p>
       <w:pPr>
@@ -18680,7 +18678,7 @@
           <w:b/>
         </w:rPr>
       </w:pPr>
-      <w:bookmarkStart w:id="24" w:name="_Toc190638"/>
+      <w:bookmarkStart w:id="23" w:name="_Toc190638"/>
       <w:r>
         <w:rPr>
           <w:rFonts w:cs="Arial"/>
@@ -18689,83 +18687,173 @@
         <w:lastRenderedPageBreak/>
         <w:t>REPAIR TIMETABLE</w:t>
       </w:r>
+      <w:bookmarkEnd w:id="23"/>
+    </w:p>
+    <w:p>
+      <w:pPr>
+        <w:rPr>
+          <w:rFonts w:cs="Arial"/>
+          <w:b/>
+          <w:sz w:val="24"/>
+          <w:szCs w:val="24"/>
+        </w:rPr>
+      </w:pPr>
+    </w:p>
+    <w:p>
+      <w:pPr>
+        <w:rPr>
+          <w:rFonts w:cs="Arial"/>
+          <w:b/>
+          <w:sz w:val="24"/>
+          <w:szCs w:val="24"/>
+        </w:rPr>
+      </w:pPr>
+      <w:r>
+        <w:rPr>
+          <w:rFonts w:cs="Arial"/>
+          <w:b/>
+          <w:sz w:val="24"/>
+          <w:szCs w:val="24"/>
+        </w:rPr>
+        <w:t>The Tenant undertakes to notify the Landlord as soon as is reasonably practicable of the need for any repair or emergency. The Landlord is responsible for carrying out necessary repairs as soon as is reasonably practicable after having been notified of the need to do so.</w:t>
+      </w:r>
+    </w:p>
+    <w:p>
+      <w:pPr>
+        <w:rPr>
+          <w:rFonts w:cs="Arial"/>
+          <w:b/>
+          <w:sz w:val="24"/>
+          <w:szCs w:val="24"/>
+          <w:lang w:eastAsia="en-GB"/>
+        </w:rPr>
+      </w:pPr>
+      <w:r>
+        <w:rPr>
+          <w:rFonts w:cs="Arial"/>
+          <w:b/>
+          <w:sz w:val="24"/>
+          <w:szCs w:val="24"/>
+          <w:lang w:eastAsia="en-GB"/>
+        </w:rPr>
+        <w:t xml:space="preserve">The Tenant must allow the Landlord reasonable access to the Let Property to enable the Landlord to fulfil their duties under the repairing standard (see </w:t>
+      </w:r>
+      <w:r>
+        <w:rPr>
+          <w:rFonts w:cs="Arial"/>
+          <w:b/>
+          <w:sz w:val="24"/>
+          <w:szCs w:val="24"/>
+          <w:lang w:eastAsia="en-GB"/>
+        </w:rPr>
+        <w:t xml:space="preserve">the </w:t>
+      </w:r>
+      <w:r>
+        <w:rPr>
+          <w:rFonts w:cs="Arial"/>
+          <w:b/>
+          <w:sz w:val="24"/>
+          <w:szCs w:val="24"/>
+          <w:lang w:eastAsia="en-GB"/>
+        </w:rPr>
+        <w:t xml:space="preserve">clause on ‘Access for Repairs’). </w:t>
+      </w:r>
+    </w:p>
+    <w:p>
+      <w:pPr>
+        <w:rPr>
+          <w:rFonts w:cs="Arial"/>
+          <w:b/>
+          <w:sz w:val="24"/>
+          <w:szCs w:val="24"/>
+        </w:rPr>
+      </w:pPr>
+    </w:p>
+    <w:p>
+      <w:pPr>
+        <w:pStyle w:val="Heading3"/>
+        <w:rPr>
+          <w:rFonts w:cs="Arial"/>
+          <w:b/>
+        </w:rPr>
+      </w:pPr>
+      <w:bookmarkStart w:id="24" w:name="_Toc190639"/>
+      <w:r>
+        <w:rPr>
+          <w:rFonts w:cs="Arial"/>
+          <w:b/>
+        </w:rPr>
+        <w:t>PAYMENT FOR REPAIRS</w:t>
+      </w:r>
       <w:bookmarkEnd w:id="24"/>
-    </w:p>
-    <w:p>
-      <w:pPr>
-        <w:rPr>
-          <w:rFonts w:cs="Arial"/>
-          <w:b/>
-          <w:sz w:val="24"/>
-          <w:szCs w:val="24"/>
-        </w:rPr>
-      </w:pPr>
-    </w:p>
-    <w:p>
-      <w:pPr>
-        <w:rPr>
-          <w:rFonts w:cs="Arial"/>
-          <w:b/>
-          <w:sz w:val="24"/>
-          <w:szCs w:val="24"/>
-        </w:rPr>
-      </w:pPr>
-      <w:r>
-        <w:rPr>
-          <w:rFonts w:cs="Arial"/>
-          <w:b/>
-          <w:sz w:val="24"/>
-          <w:szCs w:val="24"/>
-        </w:rPr>
-        <w:t>The Tenant undertakes to notify the Landlord as soon as is reasonably practicable of the need for any repair or emergency. The Landlord is responsible for carrying out necessary repairs as soon as is reasonably practicable after having been notified of the need to do so.</w:t>
-      </w:r>
-    </w:p>
-    <w:p>
-      <w:pPr>
-        <w:rPr>
-          <w:rFonts w:cs="Arial"/>
-          <w:b/>
-          <w:sz w:val="24"/>
-          <w:szCs w:val="24"/>
-          <w:lang w:eastAsia="en-GB"/>
-        </w:rPr>
-      </w:pPr>
-      <w:r>
-        <w:rPr>
-          <w:rFonts w:cs="Arial"/>
-          <w:b/>
-          <w:sz w:val="24"/>
-          <w:szCs w:val="24"/>
-          <w:lang w:eastAsia="en-GB"/>
-        </w:rPr>
-        <w:t xml:space="preserve">The Tenant must allow the Landlord reasonable access to the Let Property to enable the Landlord to fulfil their duties under the repairing standard (see </w:t>
-      </w:r>
-      <w:r>
-        <w:rPr>
-          <w:rFonts w:cs="Arial"/>
-          <w:b/>
-          <w:sz w:val="24"/>
-          <w:szCs w:val="24"/>
-          <w:lang w:eastAsia="en-GB"/>
-        </w:rPr>
-        <w:t xml:space="preserve">the </w:t>
-      </w:r>
-      <w:r>
-        <w:rPr>
-          <w:rFonts w:cs="Arial"/>
-          <w:b/>
-          <w:sz w:val="24"/>
-          <w:szCs w:val="24"/>
-          <w:lang w:eastAsia="en-GB"/>
-        </w:rPr>
-        <w:t xml:space="preserve">clause on ‘Access for Repairs’). </w:t>
-      </w:r>
-    </w:p>
-    <w:p>
-      <w:pPr>
-        <w:rPr>
-          <w:rFonts w:cs="Arial"/>
-          <w:b/>
+      <w:r>
+        <w:rPr>
+          <w:rFonts w:cs="Arial"/>
+          <w:b/>
+        </w:rPr>
+        <w:t xml:space="preserve"> </w:t>
+      </w:r>
+    </w:p>
+    <w:p>
+      <w:pPr>
+        <w:rPr>
+          <w:rFonts w:cs="Arial"/>
+          <w:b/>
+          <w:sz w:val="24"/>
+          <w:szCs w:val="24"/>
+        </w:rPr>
+      </w:pPr>
+    </w:p>
+    <w:p>
+      <w:pPr>
+        <w:rPr>
+          <w:rFonts w:cs="Arial"/>
+          <w:i/>
+          <w:sz w:val="24"/>
+          <w:szCs w:val="24"/>
+        </w:rPr>
+      </w:pPr>
+      <w:r>
+        <w:rPr>
+          <w:rFonts w:cs="Arial"/>
+          <w:b/>
+          <w:sz w:val="24"/>
+          <w:szCs w:val="24"/>
+        </w:rPr>
+        <w:t>The Tenant will be liable for the cost of repairs where the need for them is attributable to his or her fault or negligence, that of any person residing with him or her, or any guest of his or her</w:t>
+      </w:r>
+      <w:r>
+        <w:rPr>
+          <w:rFonts w:cs="Arial"/>
+          <w:b/>
+          <w:sz w:val="24"/>
+          <w:szCs w:val="24"/>
+        </w:rPr>
+        <w:t>s</w:t>
+      </w:r>
+      <w:r>
+        <w:rPr>
+          <w:rFonts w:cs="Arial"/>
+          <w:b/>
+          <w:sz w:val="24"/>
+          <w:szCs w:val="24"/>
+        </w:rPr>
+        <w:t>.</w:t>
+      </w:r>
+      <w:r>
+        <w:rPr>
+          <w:rFonts w:cs="Arial"/>
+          <w:i/>
+          <w:sz w:val="24"/>
+          <w:szCs w:val="24"/>
+        </w:rPr>
+        <w:t xml:space="preserve"> </w:t>
+      </w:r>
+    </w:p>
+    <w:p>
+      <w:pPr>
+        <w:rPr>
+          <w:rFonts w:cs="Arial"/>
           <w:sz w:val="24"/>
           <w:szCs w:val="24"/>
         </w:rPr>
@@ -18779,105 +18867,15 @@
           <w:b/>
         </w:rPr>
       </w:pPr>
-      <w:bookmarkStart w:id="25" w:name="_Toc190639"/>
-      <w:r>
-        <w:rPr>
-          <w:rFonts w:cs="Arial"/>
-          <w:b/>
-        </w:rPr>
-        <w:t>PAYMENT FOR REPAIRS</w:t>
+      <w:bookmarkStart w:id="25" w:name="_Toc190640"/>
+      <w:r>
+        <w:rPr>
+          <w:rFonts w:cs="Arial"/>
+          <w:b/>
+        </w:rPr>
+        <w:t>INFORMATION</w:t>
       </w:r>
       <w:bookmarkEnd w:id="25"/>
-      <w:r>
-        <w:rPr>
-          <w:rFonts w:cs="Arial"/>
-          <w:b/>
-        </w:rPr>
-        <w:t xml:space="preserve"> </w:t>
-      </w:r>
-    </w:p>
-    <w:p>
-      <w:pPr>
-        <w:rPr>
-          <w:rFonts w:cs="Arial"/>
-          <w:b/>
-          <w:sz w:val="24"/>
-          <w:szCs w:val="24"/>
-        </w:rPr>
-      </w:pPr>
-    </w:p>
-    <w:p>
-      <w:pPr>
-        <w:rPr>
-          <w:rFonts w:cs="Arial"/>
-          <w:i/>
-          <w:sz w:val="24"/>
-          <w:szCs w:val="24"/>
-        </w:rPr>
-      </w:pPr>
-      <w:r>
-        <w:rPr>
-          <w:rFonts w:cs="Arial"/>
-          <w:b/>
-          <w:sz w:val="24"/>
-          <w:szCs w:val="24"/>
-        </w:rPr>
-        <w:t>The Tenant will be liable for the cost of repairs where the need for them is attributable to his or her fault or negligence, that of any person residing with him or her, or any guest of his or her</w:t>
-      </w:r>
-      <w:r>
-        <w:rPr>
-          <w:rFonts w:cs="Arial"/>
-          <w:b/>
-          <w:sz w:val="24"/>
-          <w:szCs w:val="24"/>
-        </w:rPr>
-        <w:t>s</w:t>
-      </w:r>
-      <w:r>
-        <w:rPr>
-          <w:rFonts w:cs="Arial"/>
-          <w:b/>
-          <w:sz w:val="24"/>
-          <w:szCs w:val="24"/>
-        </w:rPr>
-        <w:t>.</w:t>
-      </w:r>
-      <w:r>
-        <w:rPr>
-          <w:rFonts w:cs="Arial"/>
-          <w:i/>
-          <w:sz w:val="24"/>
-          <w:szCs w:val="24"/>
-        </w:rPr>
-        <w:t xml:space="preserve"> </w:t>
-      </w:r>
-    </w:p>
-    <w:p>
-      <w:pPr>
-        <w:rPr>
-          <w:rFonts w:cs="Arial"/>
-          <w:sz w:val="24"/>
-          <w:szCs w:val="24"/>
-        </w:rPr>
-      </w:pPr>
-    </w:p>
-    <w:p>
-      <w:pPr>
-        <w:pStyle w:val="Heading3"/>
-        <w:rPr>
-          <w:rFonts w:cs="Arial"/>
-          <w:b/>
-        </w:rPr>
-      </w:pPr>
-      <w:bookmarkStart w:id="26" w:name="_Toc190640"/>
-      <w:r>
-        <w:rPr>
-          <w:rFonts w:cs="Arial"/>
-          <w:b/>
-        </w:rPr>
-        <w:t>INFORMATION</w:t>
-      </w:r>
-      <w:bookmarkEnd w:id="26"/>
     </w:p>
     <w:p>
       <w:pPr>
@@ -19064,7 +19062,7 @@
           <w:b/>
         </w:rPr>
       </w:pPr>
-      <w:bookmarkStart w:id="27" w:name="_Toc190641"/>
+      <w:bookmarkStart w:id="26" w:name="_Toc190641"/>
       <w:r>
         <w:rPr>
           <w:rFonts w:cs="Arial"/>
@@ -19074,7 +19072,7 @@
         </w:rPr>
         <w:t>LEGIONELLA</w:t>
       </w:r>
-      <w:bookmarkEnd w:id="27"/>
+      <w:bookmarkEnd w:id="26"/>
     </w:p>
     <w:p>
       <w:pPr>
@@ -19137,7 +19135,7 @@
           <w:szCs w:val="28"/>
         </w:rPr>
       </w:pPr>
-      <w:bookmarkStart w:id="28" w:name="_Toc190642"/>
+      <w:bookmarkStart w:id="27" w:name="_Toc190642"/>
       <w:r>
         <w:rPr>
           <w:rFonts w:cs="Arial"/>
@@ -19165,7 +19163,7 @@
         </w:rPr>
         <w:t>INSPECTIONS AND VALUATIONS</w:t>
       </w:r>
-      <w:bookmarkEnd w:id="28"/>
+      <w:bookmarkEnd w:id="27"/>
     </w:p>
     <w:p>
       <w:pPr>
@@ -19350,7 +19348,7 @@
           <w:szCs w:val="28"/>
         </w:rPr>
       </w:pPr>
-      <w:bookmarkStart w:id="29" w:name="_Toc190643"/>
+      <w:bookmarkStart w:id="28" w:name="_Toc190643"/>
       <w:r>
         <w:rPr>
           <w:rFonts w:cs="Arial"/>
@@ -19360,7 +19358,7 @@
         </w:rPr>
         <w:t>RESPECT FOR OTHERS</w:t>
       </w:r>
-      <w:bookmarkEnd w:id="29"/>
+      <w:bookmarkEnd w:id="28"/>
       <w:r>
         <w:rPr>
           <w:rFonts w:cs="Arial"/>
@@ -19995,7 +19993,7 @@
           <w:szCs w:val="28"/>
         </w:rPr>
       </w:pPr>
-      <w:bookmarkStart w:id="30" w:name="_Toc190644"/>
+      <w:bookmarkStart w:id="29" w:name="_Toc190644"/>
       <w:r>
         <w:rPr>
           <w:rFonts w:cs="Arial"/>
@@ -20005,7 +20003,7 @@
         </w:rPr>
         <w:t>EQUALITY REQUIREMENTS:</w:t>
       </w:r>
-      <w:bookmarkEnd w:id="30"/>
+      <w:bookmarkEnd w:id="29"/>
     </w:p>
     <w:p>
       <w:pPr>
@@ -20073,7 +20071,7 @@
           <w:szCs w:val="28"/>
         </w:rPr>
       </w:pPr>
-      <w:bookmarkStart w:id="31" w:name="_Toc190645"/>
+      <w:bookmarkStart w:id="30" w:name="_Toc190645"/>
       <w:r>
         <w:rPr>
           <w:rFonts w:cs="Arial"/>
@@ -20083,7 +20081,7 @@
         </w:rPr>
         <w:t>DATA PROTECTION</w:t>
       </w:r>
-      <w:bookmarkEnd w:id="31"/>
+      <w:bookmarkEnd w:id="30"/>
       <w:r>
         <w:rPr>
           <w:rFonts w:cs="Arial"/>
@@ -20176,7 +20174,7 @@
           <w:szCs w:val="28"/>
         </w:rPr>
       </w:pPr>
-      <w:bookmarkStart w:id="32" w:name="_Toc190646"/>
+      <w:bookmarkStart w:id="31" w:name="_Toc190646"/>
       <w:r>
         <w:rPr>
           <w:rFonts w:cs="Arial"/>
@@ -20186,7 +20184,7 @@
         </w:rPr>
         <w:t>ENDING THE TENANCY</w:t>
       </w:r>
-      <w:bookmarkEnd w:id="32"/>
+      <w:bookmarkEnd w:id="31"/>
     </w:p>
     <w:p>
       <w:pPr>
@@ -21378,7 +21376,7 @@
           <w:szCs w:val="28"/>
         </w:rPr>
       </w:pPr>
-      <w:bookmarkStart w:id="33" w:name="_Toc190647"/>
+      <w:bookmarkStart w:id="32" w:name="_Toc190647"/>
       <w:r>
         <w:rPr>
           <w:rFonts w:cs="Arial"/>
@@ -21387,7 +21385,7 @@
         </w:rPr>
         <w:t>CONTENTS AND CONDITION</w:t>
       </w:r>
-      <w:bookmarkEnd w:id="33"/>
+      <w:bookmarkEnd w:id="32"/>
       <w:r>
         <w:rPr>
           <w:rFonts w:cs="Arial"/>
@@ -21509,7 +21507,7 @@
           <w:szCs w:val="28"/>
         </w:rPr>
       </w:pPr>
-      <w:bookmarkStart w:id="34" w:name="_Toc190648"/>
+      <w:bookmarkStart w:id="33" w:name="_Toc190648"/>
       <w:r>
         <w:rPr>
           <w:rFonts w:cs="Arial"/>
@@ -21518,7 +21516,7 @@
         </w:rPr>
         <w:t>LOCAL AUTHORITY TAXES/CHARGES</w:t>
       </w:r>
-      <w:bookmarkEnd w:id="34"/>
+      <w:bookmarkEnd w:id="33"/>
       <w:r>
         <w:rPr>
           <w:rFonts w:cs="Arial"/>
@@ -21634,7 +21632,7 @@
           <w:szCs w:val="28"/>
         </w:rPr>
       </w:pPr>
-      <w:bookmarkStart w:id="35" w:name="_Toc190649"/>
+      <w:bookmarkStart w:id="34" w:name="_Toc190649"/>
       <w:r>
         <w:rPr>
           <w:rFonts w:cs="Arial"/>
@@ -21643,7 +21641,7 @@
         </w:rPr>
         <w:t>UTILITIES</w:t>
       </w:r>
-      <w:bookmarkEnd w:id="35"/>
+      <w:bookmarkEnd w:id="34"/>
       <w:r>
         <w:rPr>
           <w:rFonts w:cs="Arial"/>
@@ -21766,7 +21764,7 @@
           <w:szCs w:val="28"/>
         </w:rPr>
       </w:pPr>
-      <w:bookmarkStart w:id="36" w:name="_Toc190650"/>
+      <w:bookmarkStart w:id="35" w:name="_Toc190650"/>
       <w:r>
         <w:rPr>
           <w:rFonts w:cs="Arial"/>
@@ -21775,7 +21773,7 @@
         </w:rPr>
         <w:t>ALTERATIONS</w:t>
       </w:r>
-      <w:bookmarkEnd w:id="36"/>
+      <w:bookmarkEnd w:id="35"/>
       <w:r>
         <w:rPr>
           <w:rFonts w:cs="Arial"/>
@@ -22242,7 +22240,7 @@
           <w:szCs w:val="28"/>
         </w:rPr>
       </w:pPr>
-      <w:bookmarkStart w:id="37" w:name="_Toc190651"/>
+      <w:bookmarkStart w:id="36" w:name="_Toc190651"/>
       <w:r>
         <w:rPr>
           <w:rFonts w:cs="Arial"/>
@@ -22251,7 +22249,7 @@
         </w:rPr>
         <w:t>COMMON PARTS</w:t>
       </w:r>
-      <w:bookmarkEnd w:id="37"/>
+      <w:bookmarkEnd w:id="36"/>
     </w:p>
     <w:p>
       <w:pPr>
@@ -22364,7 +22362,7 @@
           <w:szCs w:val="28"/>
         </w:rPr>
       </w:pPr>
-      <w:bookmarkStart w:id="38" w:name="_Toc190652"/>
+      <w:bookmarkStart w:id="37" w:name="_Toc190652"/>
       <w:r>
         <w:rPr>
           <w:rFonts w:cs="Arial"/>
@@ -22373,7 +22371,7 @@
         </w:rPr>
         <w:t>PRIVATE GARDEN</w:t>
       </w:r>
-      <w:bookmarkEnd w:id="38"/>
+      <w:bookmarkEnd w:id="37"/>
     </w:p>
     <w:p>
       <w:pPr>
@@ -22486,7 +22484,7 @@
           <w:szCs w:val="28"/>
         </w:rPr>
       </w:pPr>
-      <w:bookmarkStart w:id="39" w:name="_Toc190653"/>
+      <w:bookmarkStart w:id="38" w:name="_Toc190653"/>
       <w:r>
         <w:rPr>
           <w:rFonts w:cs="Arial"/>
@@ -22495,7 +22493,7 @@
         </w:rPr>
         <w:t>ROOF</w:t>
       </w:r>
-      <w:bookmarkEnd w:id="39"/>
+      <w:bookmarkEnd w:id="38"/>
     </w:p>
     <w:p>
       <w:pPr>
@@ -22608,7 +22606,7 @@
           <w:szCs w:val="28"/>
         </w:rPr>
       </w:pPr>
-      <w:bookmarkStart w:id="40" w:name="_Toc190654"/>
+      <w:bookmarkStart w:id="39" w:name="_Toc190654"/>
       <w:r>
         <w:rPr>
           <w:rFonts w:cs="Arial"/>
@@ -22625,7 +22623,7 @@
         </w:rPr>
         <w:t>G</w:t>
       </w:r>
-      <w:bookmarkEnd w:id="40"/>
+      <w:bookmarkEnd w:id="39"/>
     </w:p>
     <w:p>
       <w:pPr>
@@ -22741,7 +22739,7 @@
           <w:szCs w:val="28"/>
         </w:rPr>
       </w:pPr>
-      <w:bookmarkStart w:id="41" w:name="_Toc190655"/>
+      <w:bookmarkStart w:id="40" w:name="_Toc190655"/>
       <w:r>
         <w:rPr>
           <w:rFonts w:cs="Arial"/>
@@ -22750,7 +22748,7 @@
         </w:rPr>
         <w:t>STORAGE</w:t>
       </w:r>
-      <w:bookmarkEnd w:id="41"/>
+      <w:bookmarkEnd w:id="40"/>
     </w:p>
     <w:p>
       <w:pPr>
@@ -22865,7 +22863,7 @@
           <w:szCs w:val="28"/>
         </w:rPr>
       </w:pPr>
-      <w:bookmarkStart w:id="42" w:name="_Toc190656"/>
+      <w:bookmarkStart w:id="41" w:name="_Toc190656"/>
       <w:r>
         <w:rPr>
           <w:rFonts w:cs="Arial"/>
@@ -22882,7 +22880,7 @@
         </w:rPr>
         <w:t xml:space="preserve"> including liquid petroleum gas</w:t>
       </w:r>
-      <w:bookmarkEnd w:id="42"/>
+      <w:bookmarkEnd w:id="41"/>
     </w:p>
     <w:p>
       <w:pPr>
@@ -22990,7 +22988,7 @@
           <w:szCs w:val="28"/>
         </w:rPr>
       </w:pPr>
-      <w:bookmarkStart w:id="43" w:name="_Toc190657"/>
+      <w:bookmarkStart w:id="42" w:name="_Toc190657"/>
       <w:r>
         <w:rPr>
           <w:rFonts w:cs="Arial"/>
@@ -22999,7 +22997,7 @@
         </w:rPr>
         <w:t>PETS</w:t>
       </w:r>
-      <w:bookmarkEnd w:id="43"/>
+      <w:bookmarkEnd w:id="42"/>
       <w:r>
         <w:rPr>
           <w:rFonts w:cs="Arial"/>
@@ -23122,7 +23120,7 @@
           <w:szCs w:val="28"/>
         </w:rPr>
       </w:pPr>
-      <w:bookmarkStart w:id="44" w:name="_Toc190658"/>
+      <w:bookmarkStart w:id="43" w:name="_Toc190658"/>
       <w:r>
         <w:rPr>
           <w:rFonts w:cs="Arial"/>
@@ -23131,7 +23129,7 @@
         </w:rPr>
         <w:t>SMOKING</w:t>
       </w:r>
-      <w:bookmarkEnd w:id="44"/>
+      <w:bookmarkEnd w:id="43"/>
     </w:p>
     <w:p>
       <w:pPr>
@@ -23224,7 +23222,7 @@
           <w:szCs w:val="28"/>
         </w:rPr>
       </w:pPr>
-      <w:bookmarkStart w:id="45" w:name="_Toc190659"/>
+      <w:bookmarkStart w:id="44" w:name="_Toc190659"/>
       <w:r>
         <w:rPr>
           <w:rFonts w:cs="Arial"/>
@@ -23233,7 +23231,7 @@
         </w:rPr>
         <w:t>ADDITIONAL TENANCY TERMS</w:t>
       </w:r>
-      <w:bookmarkEnd w:id="45"/>
+      <w:bookmarkEnd w:id="44"/>
     </w:p>
     <w:p>
       <w:pPr>
@@ -23342,7 +23340,7 @@
           <w:szCs w:val="28"/>
         </w:rPr>
       </w:pPr>
-      <w:bookmarkStart w:id="46" w:name="_Toc190660"/>
+      <w:bookmarkStart w:id="45" w:name="_Toc190660"/>
       <w:r>
         <w:rPr>
           <w:rFonts w:cs="Arial"/>
@@ -23351,7 +23349,7 @@
         </w:rPr>
         <w:t>THE GUARANTOR</w:t>
       </w:r>
-      <w:bookmarkEnd w:id="46"/>
+      <w:bookmarkEnd w:id="45"/>
     </w:p>
     <w:p>
       <w:pPr>
@@ -23605,7 +23603,7 @@
           <w:szCs w:val="28"/>
         </w:rPr>
       </w:pPr>
-      <w:bookmarkStart w:id="47" w:name="_Toc190661"/>
+      <w:bookmarkStart w:id="46" w:name="_Toc190661"/>
       <w:r>
         <w:rPr>
           <w:rFonts w:cs="Arial"/>
@@ -23614,7 +23612,7 @@
         </w:rPr>
         <w:t>DECLARATIONS</w:t>
       </w:r>
-      <w:bookmarkEnd w:id="47"/>
+      <w:bookmarkEnd w:id="46"/>
     </w:p>
     <w:p>
       <w:pPr>
@@ -24010,8 +24008,8 @@
           <w:szCs w:val="24"/>
         </w:rPr>
       </w:pPr>
-      <w:bookmarkStart w:id="48" w:name="_Toc495589975"/>
-      <w:bookmarkStart w:id="49" w:name="_Toc495593660"/>
+      <w:bookmarkStart w:id="47" w:name="_Toc495589975"/>
+      <w:bookmarkStart w:id="48" w:name="_Toc495593660"/>
       <w:r>
         <w:rPr>
           <w:rFonts w:cs="Arial"/>
@@ -24020,8 +24018,8 @@
         </w:rPr>
         <w:t>Private residential tenancies are not subject to the Requirements of Writing (Scotland) Act 1995, so this Agreement can be ‘signed’ by the Tenant(s) and Landlord(s) typing their names into the electronic document and sending it by email if all parties agree to this. A physical copy can be signed instead if this is preferred.</w:t>
       </w:r>
+      <w:bookmarkEnd w:id="47"/>
       <w:bookmarkEnd w:id="48"/>
-      <w:bookmarkEnd w:id="49"/>
       <w:r>
         <w:rPr>
           <w:rFonts w:cs="Arial"/>
@@ -30151,7 +30149,7 @@
           <w:b/>
         </w:rPr>
       </w:pPr>
-      <w:bookmarkStart w:id="50" w:name="_Ref487097927"/>
+      <w:bookmarkStart w:id="49" w:name="_Ref487097927"/>
       <w:r>
         <w:rPr>
           <w:rFonts w:cs="Arial"/>
@@ -30159,7 +30157,7 @@
         </w:rPr>
         <w:t>Reasonable Care</w:t>
       </w:r>
-      <w:bookmarkEnd w:id="50"/>
+      <w:bookmarkEnd w:id="49"/>
     </w:p>
     <w:p>
       <w:pPr>
@@ -31292,7 +31290,7 @@
           <w:szCs w:val="24"/>
         </w:rPr>
       </w:pPr>
-      <w:bookmarkStart w:id="51" w:name="_Ref487096232"/>
+      <w:bookmarkStart w:id="50" w:name="_Ref487096232"/>
       <w:r>
         <w:rPr>
           <w:rFonts w:cs="Arial"/>
@@ -31301,7 +31299,7 @@
         </w:rPr>
         <w:t>Gas Safety</w:t>
       </w:r>
-      <w:bookmarkEnd w:id="51"/>
+      <w:bookmarkEnd w:id="50"/>
     </w:p>
     <w:p>
       <w:pPr>
@@ -31675,7 +31673,7 @@
           <w:szCs w:val="24"/>
         </w:rPr>
       </w:pPr>
-      <w:bookmarkStart w:id="52" w:name="_Ref487096251"/>
+      <w:bookmarkStart w:id="51" w:name="_Ref487096251"/>
       <w:r>
         <w:rPr>
           <w:rFonts w:cs="Arial"/>
@@ -31684,7 +31682,7 @@
         </w:rPr>
         <w:t>Electrical Safety</w:t>
       </w:r>
-      <w:bookmarkEnd w:id="52"/>
+      <w:bookmarkEnd w:id="51"/>
       <w:r>
         <w:rPr>
           <w:rFonts w:cs="Arial"/>
@@ -32635,7 +32633,7 @@
           <w:szCs w:val="24"/>
         </w:rPr>
       </w:pPr>
-      <w:bookmarkStart w:id="53" w:name="_Ref487096274"/>
+      <w:bookmarkStart w:id="52" w:name="_Ref487096274"/>
       <w:r>
         <w:rPr>
           <w:rFonts w:cs="Arial"/>
@@ -32644,7 +32642,7 @@
         </w:rPr>
         <w:t>Energy Performance Certificate</w:t>
       </w:r>
-      <w:bookmarkEnd w:id="53"/>
+      <w:bookmarkEnd w:id="52"/>
       <w:r>
         <w:rPr>
           <w:rFonts w:cs="Arial"/>
@@ -37571,7 +37569,7 @@
           <w:szCs w:val="24"/>
         </w:rPr>
       </w:pPr>
-      <w:bookmarkStart w:id="54" w:name="_Ref487018414"/>
+      <w:bookmarkStart w:id="53" w:name="_Ref487018414"/>
     </w:p>
     <w:p>
       <w:pPr>
@@ -37593,7 +37591,7 @@
         <w:lastRenderedPageBreak/>
         <w:t>Unlawful Eviction</w:t>
       </w:r>
-      <w:bookmarkEnd w:id="54"/>
+      <w:bookmarkEnd w:id="53"/>
     </w:p>
     <w:p>
       <w:pPr>
@@ -41904,7 +41902,7 @@
           <w:sz w:val="24"/>
           <w:szCs w:val="24"/>
         </w:rPr>
-        <w:t>Provides information on accommodation which is managed by an accredited landlord.</w:t>
+        <w:t>Scotland’s national landlord and letting agent accreditation scheme and training provider.</w:t>
       </w:r>
     </w:p>
     <w:p>
@@ -41989,8 +41987,32 @@
           <w:sz w:val="24"/>
           <w:szCs w:val="24"/>
         </w:rPr>
-        <w:t>National Landlords Association</w:t>
-      </w:r>
+        <w:t>A</w:t>
+      </w:r>
+      <w:r>
+        <w:rPr>
+          <w:rFonts w:cs="Arial"/>
+          <w:b/>
+          <w:bCs/>
+          <w:color w:val="000000"/>
+          <w:sz w:val="24"/>
+          <w:szCs w:val="24"/>
+        </w:rPr>
+        <w:t xml:space="preserve">RLA </w:t>
+      </w:r>
+      <w:proofErr w:type="spellStart"/>
+      <w:r>
+        <w:rPr>
+          <w:rFonts w:cs="Arial"/>
+          <w:b/>
+          <w:bCs/>
+          <w:color w:val="000000"/>
+          <w:sz w:val="24"/>
+          <w:szCs w:val="24"/>
+        </w:rPr>
+        <w:t>Propertymark</w:t>
+      </w:r>
+      <w:proofErr w:type="spellEnd"/>
     </w:p>
     <w:p>
       <w:pPr>
@@ -42015,7 +42037,7 @@
           <w:sz w:val="24"/>
           <w:szCs w:val="24"/>
         </w:rPr>
-        <w:t>An association for private landlords in the UK.</w:t>
+        <w:t>An association for registered letting agents.</w:t>
       </w:r>
     </w:p>
     <w:p>
@@ -42037,8 +42059,10 @@
           <w:sz w:val="24"/>
           <w:szCs w:val="24"/>
         </w:rPr>
-        <w:t>Tel: 020 7840 8900</w:t>
-      </w:r>
+        <w:t>Tel: 0844 387 0555</w:t>
+      </w:r>
+      <w:bookmarkStart w:id="54" w:name="_GoBack"/>
+      <w:bookmarkEnd w:id="54"/>
     </w:p>
     <w:p>
       <w:pPr>
@@ -42053,117 +42077,6 @@
         </w:rPr>
       </w:pPr>
       <w:hyperlink r:id="rId49" w:history="1">
-        <w:r>
-          <w:rPr>
-            <w:rStyle w:val="Hyperlink"/>
-            <w:rFonts w:cs="Arial"/>
-            <w:sz w:val="24"/>
-            <w:szCs w:val="24"/>
-          </w:rPr>
-          <w:t>www.landlords.org.uk</w:t>
-        </w:r>
-      </w:hyperlink>
-    </w:p>
-    <w:p>
-      <w:pPr>
-        <w:autoSpaceDE w:val="0"/>
-        <w:autoSpaceDN w:val="0"/>
-        <w:adjustRightInd w:val="0"/>
-        <w:rPr>
-          <w:rFonts w:cs="Arial"/>
-          <w:color w:val="0000FF"/>
-          <w:sz w:val="24"/>
-          <w:szCs w:val="24"/>
-        </w:rPr>
-      </w:pPr>
-    </w:p>
-    <w:p>
-      <w:pPr>
-        <w:autoSpaceDE w:val="0"/>
-        <w:autoSpaceDN w:val="0"/>
-        <w:adjustRightInd w:val="0"/>
-        <w:rPr>
-          <w:rFonts w:cs="Arial"/>
-          <w:b/>
-          <w:bCs/>
-          <w:color w:val="000000"/>
-          <w:sz w:val="24"/>
-          <w:szCs w:val="24"/>
-        </w:rPr>
-      </w:pPr>
-      <w:r>
-        <w:rPr>
-          <w:rFonts w:cs="Arial"/>
-          <w:b/>
-          <w:bCs/>
-          <w:color w:val="000000"/>
-          <w:sz w:val="24"/>
-          <w:szCs w:val="24"/>
-        </w:rPr>
-        <w:t>Association of Residential Letting Agents</w:t>
-      </w:r>
-    </w:p>
-    <w:p>
-      <w:pPr>
-        <w:autoSpaceDE w:val="0"/>
-        <w:autoSpaceDN w:val="0"/>
-        <w:adjustRightInd w:val="0"/>
-        <w:rPr>
-          <w:rFonts w:cs="Arial"/>
-          <w:i/>
-          <w:iCs/>
-          <w:color w:val="000000"/>
-          <w:sz w:val="24"/>
-          <w:szCs w:val="24"/>
-        </w:rPr>
-      </w:pPr>
-      <w:r>
-        <w:rPr>
-          <w:rFonts w:cs="Arial"/>
-          <w:i/>
-          <w:iCs/>
-          <w:color w:val="000000"/>
-          <w:sz w:val="24"/>
-          <w:szCs w:val="24"/>
-        </w:rPr>
-        <w:t>An association for registered letting agents.</w:t>
-      </w:r>
-    </w:p>
-    <w:p>
-      <w:pPr>
-        <w:autoSpaceDE w:val="0"/>
-        <w:autoSpaceDN w:val="0"/>
-        <w:adjustRightInd w:val="0"/>
-        <w:rPr>
-          <w:rFonts w:cs="Arial"/>
-          <w:color w:val="000000"/>
-          <w:sz w:val="24"/>
-          <w:szCs w:val="24"/>
-        </w:rPr>
-      </w:pPr>
-      <w:r>
-        <w:rPr>
-          <w:rFonts w:cs="Arial"/>
-          <w:color w:val="000000"/>
-          <w:sz w:val="24"/>
-          <w:szCs w:val="24"/>
-        </w:rPr>
-        <w:t>Tel: 0844 387 0555</w:t>
-      </w:r>
-    </w:p>
-    <w:p>
-      <w:pPr>
-        <w:autoSpaceDE w:val="0"/>
-        <w:autoSpaceDN w:val="0"/>
-        <w:adjustRightInd w:val="0"/>
-        <w:rPr>
-          <w:rFonts w:cs="Arial"/>
-          <w:color w:val="0000FF"/>
-          <w:sz w:val="24"/>
-          <w:szCs w:val="24"/>
-        </w:rPr>
-      </w:pPr>
-      <w:hyperlink r:id="rId50" w:history="1">
         <w:r>
           <w:rPr>
             <w:rStyle w:val="Hyperlink"/>
@@ -42226,7 +42139,7 @@
           <w:szCs w:val="24"/>
         </w:rPr>
       </w:pPr>
-      <w:hyperlink r:id="rId51" w:history="1">
+      <w:hyperlink r:id="rId50" w:history="1">
         <w:r>
           <w:rPr>
             <w:rFonts w:cs="Arial"/>
@@ -42259,7 +42172,7 @@
           <w:szCs w:val="24"/>
         </w:rPr>
       </w:pPr>
-      <w:hyperlink r:id="rId52" w:history="1">
+      <w:hyperlink r:id="rId51" w:history="1">
         <w:r>
           <w:rPr>
             <w:rFonts w:cs="Arial"/>
@@ -42292,7 +42205,7 @@
           <w:szCs w:val="24"/>
         </w:rPr>
       </w:pPr>
-      <w:hyperlink r:id="rId53" w:history="1">
+      <w:hyperlink r:id="rId52" w:history="1">
         <w:r>
           <w:rPr>
             <w:rFonts w:cs="Arial"/>
@@ -42325,7 +42238,7 @@
           <w:szCs w:val="24"/>
         </w:rPr>
       </w:pPr>
-      <w:hyperlink r:id="rId54" w:history="1">
+      <w:hyperlink r:id="rId53" w:history="1">
         <w:r>
           <w:rPr>
             <w:rFonts w:cs="Arial"/>
@@ -42358,7 +42271,7 @@
           <w:szCs w:val="24"/>
         </w:rPr>
       </w:pPr>
-      <w:hyperlink r:id="rId55" w:history="1">
+      <w:hyperlink r:id="rId54" w:history="1">
         <w:r>
           <w:rPr>
             <w:rStyle w:val="Hyperlink"/>
@@ -42391,7 +42304,7 @@
           <w:szCs w:val="24"/>
         </w:rPr>
       </w:pPr>
-      <w:hyperlink r:id="rId56" w:history="1">
+      <w:hyperlink r:id="rId55" w:history="1">
         <w:r>
           <w:rPr>
             <w:rStyle w:val="Hyperlink"/>
@@ -42434,7 +42347,7 @@
           <w:szCs w:val="24"/>
         </w:rPr>
       </w:pPr>
-      <w:hyperlink r:id="rId57" w:history="1">
+      <w:hyperlink r:id="rId56" w:history="1">
         <w:r>
           <w:rPr>
             <w:rFonts w:cs="Arial"/>
@@ -42467,7 +42380,7 @@
           <w:szCs w:val="24"/>
         </w:rPr>
       </w:pPr>
-      <w:hyperlink r:id="rId58" w:history="1">
+      <w:hyperlink r:id="rId57" w:history="1">
         <w:r>
           <w:rPr>
             <w:rStyle w:val="Hyperlink"/>
@@ -42504,7 +42417,7 @@
           <w:szCs w:val="24"/>
         </w:rPr>
       </w:pPr>
-      <w:hyperlink r:id="rId59" w:history="1">
+      <w:hyperlink r:id="rId58" w:history="1">
         <w:r>
           <w:rPr>
             <w:rFonts w:cs="Arial"/>
@@ -42539,7 +42452,7 @@
           <w:szCs w:val="24"/>
         </w:rPr>
       </w:pPr>
-      <w:hyperlink r:id="rId60" w:history="1">
+      <w:hyperlink r:id="rId59" w:history="1">
         <w:r>
           <w:rPr>
             <w:rStyle w:val="Hyperlink"/>
@@ -42593,7 +42506,7 @@
           <w:szCs w:val="24"/>
         </w:rPr>
       </w:pPr>
-      <w:hyperlink r:id="rId61" w:history="1">
+      <w:hyperlink r:id="rId60" w:history="1">
         <w:r>
           <w:rPr>
             <w:rStyle w:val="Hyperlink"/>
@@ -42617,7 +42530,7 @@
           <w:szCs w:val="24"/>
         </w:rPr>
       </w:pPr>
-      <w:hyperlink r:id="rId62" w:history="1">
+      <w:hyperlink r:id="rId61" w:history="1">
         <w:r>
           <w:rPr>
             <w:rStyle w:val="Hyperlink"/>
@@ -42641,7 +42554,7 @@
           <w:szCs w:val="24"/>
         </w:rPr>
       </w:pPr>
-      <w:hyperlink r:id="rId63" w:history="1">
+      <w:hyperlink r:id="rId62" w:history="1">
         <w:r>
           <w:rPr>
             <w:rStyle w:val="Hyperlink"/>
@@ -42665,7 +42578,7 @@
           <w:szCs w:val="24"/>
         </w:rPr>
       </w:pPr>
-      <w:hyperlink r:id="rId64" w:history="1">
+      <w:hyperlink r:id="rId63" w:history="1">
         <w:r>
           <w:rPr>
             <w:rStyle w:val="Hyperlink"/>
@@ -42689,7 +42602,7 @@
           <w:szCs w:val="24"/>
         </w:rPr>
       </w:pPr>
-      <w:hyperlink r:id="rId65" w:history="1">
+      <w:hyperlink r:id="rId64" w:history="1">
         <w:r>
           <w:rPr>
             <w:rStyle w:val="Hyperlink"/>
@@ -42733,7 +42646,7 @@
           <w:szCs w:val="24"/>
         </w:rPr>
       </w:pPr>
-      <w:hyperlink r:id="rId66" w:history="1">
+      <w:hyperlink r:id="rId65" w:history="1">
         <w:r>
           <w:rPr>
             <w:rStyle w:val="Hyperlink"/>
@@ -42759,7 +42672,7 @@
           <w:szCs w:val="24"/>
         </w:rPr>
       </w:pPr>
-      <w:hyperlink r:id="rId67" w:history="1">
+      <w:hyperlink r:id="rId66" w:history="1">
         <w:r>
           <w:rPr>
             <w:rStyle w:val="Hyperlink"/>
@@ -42783,7 +42696,7 @@
           <w:szCs w:val="24"/>
         </w:rPr>
       </w:pPr>
-      <w:hyperlink r:id="rId68" w:history="1">
+      <w:hyperlink r:id="rId67" w:history="1">
         <w:r>
           <w:rPr>
             <w:rStyle w:val="Hyperlink"/>
@@ -42899,7 +42812,7 @@
         </w:rPr>
         <w:t xml:space="preserve">PLEASE NOTE these hyperlinks links to </w:t>
       </w:r>
-      <w:hyperlink r:id="rId69" w:history="1">
+      <w:hyperlink r:id="rId68" w:history="1">
         <w:r>
           <w:rPr>
             <w:rStyle w:val="Hyperlink"/>
@@ -51886,7 +51799,7 @@
 </file>
 
 <file path=customXml/itemProps2.xml><?xml version="1.0" encoding="utf-8"?>
-<ds:datastoreItem xmlns:ds="http://schemas.openxmlformats.org/officeDocument/2006/customXml" ds:itemID="{08772E0F-3A5A-9A48-AB3C-70D9566A020C}">
+<ds:datastoreItem xmlns:ds="http://schemas.openxmlformats.org/officeDocument/2006/customXml" ds:itemID="{A15FFBFD-9C06-7C44-BB38-D75273B18D32}">
   <ds:schemaRefs>
     <ds:schemaRef ds:uri="http://schemas.openxmlformats.org/officeDocument/2006/bibliography"/>
   </ds:schemaRefs>

</xml_diff>

<commit_message>
Update font size on landlord output of MTA
</commit_message>
<xml_diff>
--- a/housing-service/src/main/resources/templates/model-tenancy-agreement-with-notes.docx
+++ b/housing-service/src/main/resources/templates/model-tenancy-agreement-with-notes.docx
@@ -1,6 +1,6 @@
 
 <file path=word/document.xml><?xml version="1.0" encoding="utf-8"?>
-<w:document xmlns:wpc="http://schemas.microsoft.com/office/word/2010/wordprocessingCanvas" xmlns:cx="http://schemas.microsoft.com/office/drawing/2014/chartex" xmlns:cx1="http://schemas.microsoft.com/office/drawing/2015/9/8/chartex" xmlns:cx2="http://schemas.microsoft.com/office/drawing/2015/10/21/chartex" xmlns:cx3="http://schemas.microsoft.com/office/drawing/2016/5/9/chartex" xmlns:cx4="http://schemas.microsoft.com/office/drawing/2016/5/10/chartex" xmlns:cx5="http://schemas.microsoft.com/office/drawing/2016/5/11/chartex" xmlns:cx6="http://schemas.microsoft.com/office/drawing/2016/5/12/chartex" xmlns:cx7="http://schemas.microsoft.com/office/drawing/2016/5/13/chartex" xmlns:cx8="http://schemas.microsoft.com/office/drawing/2016/5/14/chartex" xmlns:mc="http://schemas.openxmlformats.org/markup-compatibility/2006" xmlns:aink="http://schemas.microsoft.com/office/drawing/2016/ink" xmlns:am3d="http://schemas.microsoft.com/office/drawing/2017/model3d" xmlns:o="urn:schemas-microsoft-com:office:office" xmlns:r="http://schemas.openxmlformats.org/officeDocument/2006/relationships" xmlns:m="http://schemas.openxmlformats.org/officeDocument/2006/math" xmlns:v="urn:schemas-microsoft-com:vml" xmlns:wp14="http://schemas.microsoft.com/office/word/2010/wordprocessingDrawing" xmlns:wp="http://schemas.openxmlformats.org/drawingml/2006/wordprocessingDrawing" xmlns:w10="urn:schemas-microsoft-com:office:word" xmlns:w="http://schemas.openxmlformats.org/wordprocessingml/2006/main" xmlns:w14="http://schemas.microsoft.com/office/word/2010/wordml" xmlns:w15="http://schemas.microsoft.com/office/word/2012/wordml" xmlns:w16cid="http://schemas.microsoft.com/office/word/2016/wordml/cid" xmlns:w16se="http://schemas.microsoft.com/office/word/2015/wordml/symex" xmlns:wpg="http://schemas.microsoft.com/office/word/2010/wordprocessingGroup" xmlns:wpi="http://schemas.microsoft.com/office/word/2010/wordprocessingInk" xmlns:wne="http://schemas.microsoft.com/office/word/2006/wordml" xmlns:wps="http://schemas.microsoft.com/office/word/2010/wordprocessingShape" mc:Ignorable="w14 w15 w16se w16cid wp14">
+<w:document xmlns:wpc="http://schemas.microsoft.com/office/word/2010/wordprocessingCanvas" xmlns:cx="http://schemas.microsoft.com/office/drawing/2014/chartex" xmlns:cx1="http://schemas.microsoft.com/office/drawing/2015/9/8/chartex" xmlns:cx2="http://schemas.microsoft.com/office/drawing/2015/10/21/chartex" xmlns:cx3="http://schemas.microsoft.com/office/drawing/2016/5/9/chartex" xmlns:cx4="http://schemas.microsoft.com/office/drawing/2016/5/10/chartex" xmlns:cx5="http://schemas.microsoft.com/office/drawing/2016/5/11/chartex" xmlns:cx6="http://schemas.microsoft.com/office/drawing/2016/5/12/chartex" xmlns:cx7="http://schemas.microsoft.com/office/drawing/2016/5/13/chartex" xmlns:cx8="http://schemas.microsoft.com/office/drawing/2016/5/14/chartex" xmlns:mc="http://schemas.openxmlformats.org/markup-compatibility/2006" xmlns:aink="http://schemas.microsoft.com/office/drawing/2016/ink" xmlns:am3d="http://schemas.microsoft.com/office/drawing/2017/model3d" xmlns:o="urn:schemas-microsoft-com:office:office" xmlns:r="http://schemas.openxmlformats.org/officeDocument/2006/relationships" xmlns:m="http://schemas.openxmlformats.org/officeDocument/2006/math" xmlns:v="urn:schemas-microsoft-com:vml" xmlns:wp14="http://schemas.microsoft.com/office/word/2010/wordprocessingDrawing" xmlns:wp="http://schemas.openxmlformats.org/drawingml/2006/wordprocessingDrawing" xmlns:w10="urn:schemas-microsoft-com:office:word" xmlns:w="http://schemas.openxmlformats.org/wordprocessingml/2006/main" xmlns:w14="http://schemas.microsoft.com/office/word/2010/wordml" xmlns:w15="http://schemas.microsoft.com/office/word/2012/wordml" xmlns:w16cex="http://schemas.microsoft.com/office/word/2018/wordml/cex" xmlns:w16cid="http://schemas.microsoft.com/office/word/2016/wordml/cid" xmlns:w16="http://schemas.microsoft.com/office/word/2018/wordml" xmlns:w16se="http://schemas.microsoft.com/office/word/2015/wordml/symex" xmlns:wpg="http://schemas.microsoft.com/office/word/2010/wordprocessingGroup" xmlns:wpi="http://schemas.microsoft.com/office/word/2010/wordprocessingInk" xmlns:wne="http://schemas.microsoft.com/office/word/2006/wordml" xmlns:wps="http://schemas.microsoft.com/office/word/2010/wordprocessingShape" mc:Ignorable="w14 w15 w16se w16cid w16 w16cex wp14">
   <w:body>
     <w:p>
       <w:pPr>
@@ -712,23 +712,7 @@
           <w:b/>
           <w:sz w:val="24"/>
         </w:rPr>
-        <w:t xml:space="preserve">If you think an increase is unreasonable, you can ask a rent officer from Rent Service Scotland to </w:t>
-      </w:r>
-      <w:proofErr w:type="gramStart"/>
-      <w:r>
-        <w:rPr>
-          <w:b/>
-          <w:sz w:val="24"/>
-        </w:rPr>
-        <w:t>make a decision</w:t>
-      </w:r>
-      <w:proofErr w:type="gramEnd"/>
-      <w:r>
-        <w:rPr>
-          <w:b/>
-          <w:sz w:val="24"/>
-        </w:rPr>
-        <w:t xml:space="preserve"> on whether it is fair. </w:t>
+        <w:t xml:space="preserve">If you think an increase is unreasonable, you can ask a rent officer from Rent Service Scotland to make a decision on whether it is fair. </w:t>
       </w:r>
     </w:p>
     <w:p>
@@ -7141,25 +7125,7 @@
           <w:sz w:val="24"/>
           <w:szCs w:val="24"/>
         </w:rPr>
-        <w:t xml:space="preserve">tandard: sets limits on the number of people who can occupy a house, relative to both the number and floor area of the rooms available as sleeping accommodation. For this purpose, children aged at least one but less than 10 count as half of a person, while children under the age of one do not count at all. Rooms of less than 50 square feet are not </w:t>
-      </w:r>
-      <w:proofErr w:type="gramStart"/>
-      <w:r>
-        <w:rPr>
-          <w:rFonts w:cs="Arial"/>
-          <w:sz w:val="24"/>
-          <w:szCs w:val="24"/>
-        </w:rPr>
-        <w:t>taken into account</w:t>
-      </w:r>
-      <w:proofErr w:type="gramEnd"/>
-      <w:r>
-        <w:rPr>
-          <w:rFonts w:cs="Arial"/>
-          <w:sz w:val="24"/>
-          <w:szCs w:val="24"/>
-        </w:rPr>
-        <w:t>.</w:t>
+        <w:t>tandard: sets limits on the number of people who can occupy a house, relative to both the number and floor area of the rooms available as sleeping accommodation. For this purpose, children aged at least one but less than 10 count as half of a person, while children under the age of one do not count at all. Rooms of less than 50 square feet are not taken into account.</w:t>
       </w:r>
     </w:p>
     <w:p>
@@ -7419,27 +7385,7 @@
           <w:sz w:val="24"/>
           <w:szCs w:val="24"/>
         </w:rPr>
-        <w:t xml:space="preserve"> and Address(</w:t>
-      </w:r>
-      <w:proofErr w:type="spellStart"/>
-      <w:r>
-        <w:rPr>
-          <w:rFonts w:cs="Arial"/>
-          <w:b/>
-          <w:sz w:val="24"/>
-          <w:szCs w:val="24"/>
-        </w:rPr>
-        <w:t>es</w:t>
-      </w:r>
-      <w:proofErr w:type="spellEnd"/>
-      <w:r>
-        <w:rPr>
-          <w:rFonts w:cs="Arial"/>
-          <w:b/>
-          <w:sz w:val="24"/>
-          <w:szCs w:val="24"/>
-        </w:rPr>
-        <w:t>)</w:t>
+        <w:t xml:space="preserve"> and Address(es)</w:t>
       </w:r>
       <w:r>
         <w:rPr>
@@ -7599,25 +7545,7 @@
           <w:sz w:val="24"/>
           <w:szCs w:val="24"/>
         </w:rPr>
-        <w:t>Email address(</w:t>
-      </w:r>
-      <w:proofErr w:type="spellStart"/>
-      <w:r>
-        <w:rPr>
-          <w:rFonts w:cs="Arial"/>
-          <w:sz w:val="24"/>
-          <w:szCs w:val="24"/>
-        </w:rPr>
-        <w:t>es</w:t>
-      </w:r>
-      <w:proofErr w:type="spellEnd"/>
-      <w:r>
-        <w:rPr>
-          <w:rFonts w:cs="Arial"/>
-          <w:sz w:val="24"/>
-          <w:szCs w:val="24"/>
-        </w:rPr>
-        <w:t xml:space="preserve">): </w:t>
+        <w:t xml:space="preserve">Email address(es): </w:t>
       </w:r>
     </w:p>
     <w:p>
@@ -8490,23 +8418,31 @@
       <w:pPr>
         <w:rPr>
           <w:rFonts w:cs="Arial"/>
-        </w:rPr>
-      </w:pPr>
-      <w:r>
-        <w:rPr>
-          <w:rFonts w:cs="Arial"/>
+          <w:sz w:val="24"/>
+          <w:szCs w:val="24"/>
+        </w:rPr>
+      </w:pPr>
+      <w:r>
+        <w:rPr>
+          <w:rFonts w:cs="Arial"/>
+          <w:sz w:val="24"/>
+          <w:szCs w:val="24"/>
         </w:rPr>
         <w:fldChar w:fldCharType="begin"/>
       </w:r>
       <w:r>
         <w:rPr>
           <w:rFonts w:cs="Arial"/>
+          <w:sz w:val="24"/>
+          <w:szCs w:val="24"/>
         </w:rPr>
         <w:instrText xml:space="preserve"> MERGEFIELD landlordNames \* MERGEFORMAT </w:instrText>
       </w:r>
       <w:r>
         <w:rPr>
           <w:rFonts w:cs="Arial"/>
+          <w:sz w:val="24"/>
+          <w:szCs w:val="24"/>
         </w:rPr>
         <w:fldChar w:fldCharType="separate"/>
       </w:r>
@@ -8514,8 +8450,10 @@
         <w:rPr>
           <w:rFonts w:cs="Arial"/>
           <w:noProof/>
-        </w:rPr>
-        <w:t>«</w:t>
+          <w:sz w:val="24"/>
+          <w:szCs w:val="24"/>
+        </w:rPr>
+        <w:t>«landlordNames»</w:t>
       </w:r>
       <w:r>
         <w:rPr>
@@ -8523,20 +8461,6 @@
           <w:noProof/>
           <w:sz w:val="24"/>
           <w:szCs w:val="24"/>
-        </w:rPr>
-        <w:t>landlordNames</w:t>
-      </w:r>
-      <w:r>
-        <w:rPr>
-          <w:rFonts w:cs="Arial"/>
-          <w:noProof/>
-        </w:rPr>
-        <w:t>»</w:t>
-      </w:r>
-      <w:r>
-        <w:rPr>
-          <w:rFonts w:cs="Arial"/>
-          <w:noProof/>
         </w:rPr>
         <w:fldChar w:fldCharType="end"/>
       </w:r>
@@ -8728,23 +8652,13 @@
         </w:rPr>
         <w:t>(</w:t>
       </w:r>
-      <w:proofErr w:type="spellStart"/>
-      <w:r>
-        <w:rPr>
-          <w:rFonts w:cs="Arial"/>
-          <w:sz w:val="24"/>
-          <w:szCs w:val="24"/>
-        </w:rPr>
-        <w:t>es</w:t>
-      </w:r>
-      <w:proofErr w:type="spellEnd"/>
-      <w:r>
-        <w:rPr>
-          <w:rFonts w:cs="Arial"/>
-          <w:sz w:val="24"/>
-          <w:szCs w:val="24"/>
-        </w:rPr>
-        <w:t>)</w:t>
+      <w:r>
+        <w:rPr>
+          <w:rFonts w:cs="Arial"/>
+          <w:sz w:val="24"/>
+          <w:szCs w:val="24"/>
+        </w:rPr>
+        <w:t>es)</w:t>
       </w:r>
       <w:r>
         <w:rPr>
@@ -15401,27 +15315,7 @@
           <w:sz w:val="24"/>
           <w:szCs w:val="24"/>
         </w:rPr>
-        <w:t xml:space="preserve"> amount greater than the amount held by the tenancy deposit scheme, the Tenant will remain liable for these costs, and the Landlord may </w:t>
-      </w:r>
-      <w:proofErr w:type="gramStart"/>
-      <w:r>
-        <w:rPr>
-          <w:rFonts w:cs="Arial"/>
-          <w:b/>
-          <w:sz w:val="24"/>
-          <w:szCs w:val="24"/>
-        </w:rPr>
-        <w:t>take action</w:t>
-      </w:r>
-      <w:proofErr w:type="gramEnd"/>
-      <w:r>
-        <w:rPr>
-          <w:rFonts w:cs="Arial"/>
-          <w:b/>
-          <w:sz w:val="24"/>
-          <w:szCs w:val="24"/>
-        </w:rPr>
-        <w:t xml:space="preserve"> to recover </w:t>
+        <w:t xml:space="preserve"> amount greater than the amount held by the tenancy deposit scheme, the Tenant will remain liable for these costs, and the Landlord may take action to recover </w:t>
       </w:r>
       <w:r>
         <w:rPr>
@@ -16499,29 +16393,7 @@
           <w:szCs w:val="24"/>
           <w:lang w:eastAsia="en-GB"/>
         </w:rPr>
-        <w:t xml:space="preserve">does become overcrowded, the Landlord can </w:t>
-      </w:r>
-      <w:proofErr w:type="gramStart"/>
-      <w:r>
-        <w:rPr>
-          <w:rFonts w:cs="Arial"/>
-          <w:b/>
-          <w:sz w:val="24"/>
-          <w:szCs w:val="24"/>
-          <w:lang w:eastAsia="en-GB"/>
-        </w:rPr>
-        <w:t>take action</w:t>
-      </w:r>
-      <w:proofErr w:type="gramEnd"/>
-      <w:r>
-        <w:rPr>
-          <w:rFonts w:cs="Arial"/>
-          <w:b/>
-          <w:sz w:val="24"/>
-          <w:szCs w:val="24"/>
-          <w:lang w:eastAsia="en-GB"/>
-        </w:rPr>
-        <w:t xml:space="preserve"> to evict the Tenant</w:t>
+        <w:t>does become overcrowded, the Landlord can take action to evict the Tenant</w:t>
       </w:r>
       <w:r>
         <w:rPr>
@@ -19580,7 +19452,7 @@
           <w:sz w:val="24"/>
           <w:szCs w:val="24"/>
         </w:rPr>
-        <w:t xml:space="preserve">fail to control pets properly or allow them to foul or cause damage to </w:t>
+        <w:t xml:space="preserve">fail to control pets properly or allow them to foul or cause damage to other people’s </w:t>
       </w:r>
       <w:proofErr w:type="gramStart"/>
       <w:r>
@@ -19590,18 +19462,9 @@
           <w:sz w:val="24"/>
           <w:szCs w:val="24"/>
         </w:rPr>
-        <w:t>other</w:t>
+        <w:t>property;</w:t>
       </w:r>
       <w:proofErr w:type="gramEnd"/>
-      <w:r>
-        <w:rPr>
-          <w:rFonts w:cs="Arial"/>
-          <w:b/>
-          <w:sz w:val="24"/>
-          <w:szCs w:val="24"/>
-        </w:rPr>
-        <w:t xml:space="preserve"> people’s property;</w:t>
-      </w:r>
     </w:p>
     <w:p>
       <w:pPr>
@@ -24540,23 +24403,7 @@
           <w:sz w:val="24"/>
           <w:szCs w:val="24"/>
         </w:rPr>
-        <w:t xml:space="preserve"> has used this model </w:t>
-      </w:r>
-      <w:proofErr w:type="gramStart"/>
-      <w:r>
-        <w:rPr>
-          <w:sz w:val="24"/>
-          <w:szCs w:val="24"/>
-        </w:rPr>
-        <w:t>agreement</w:t>
-      </w:r>
-      <w:proofErr w:type="gramEnd"/>
-      <w:r>
-        <w:rPr>
-          <w:sz w:val="24"/>
-          <w:szCs w:val="24"/>
-        </w:rPr>
-        <w:t xml:space="preserve"> so they must </w:t>
+        <w:t xml:space="preserve"> has used this model agreement so they must </w:t>
       </w:r>
       <w:r>
         <w:rPr>
@@ -26071,29 +25918,7 @@
           <w:szCs w:val="24"/>
           <w:lang w:val="en"/>
         </w:rPr>
-        <w:t xml:space="preserve">private landlord is a "fit and proper person" before that landlord can rent out property. Landlords must </w:t>
-      </w:r>
-      <w:proofErr w:type="gramStart"/>
-      <w:r>
-        <w:rPr>
-          <w:rFonts w:cs="Arial"/>
-          <w:color w:val="auto"/>
-          <w:sz w:val="24"/>
-          <w:szCs w:val="24"/>
-          <w:lang w:val="en"/>
-        </w:rPr>
-        <w:t>register</w:t>
-      </w:r>
-      <w:proofErr w:type="gramEnd"/>
-      <w:r>
-        <w:rPr>
-          <w:rFonts w:cs="Arial"/>
-          <w:color w:val="auto"/>
-          <w:sz w:val="24"/>
-          <w:szCs w:val="24"/>
-          <w:lang w:val="en"/>
-        </w:rPr>
-        <w:t xml:space="preserve"> and tenants can check if their landlord has registered by looking them up at </w:t>
+        <w:t xml:space="preserve">private landlord is a "fit and proper person" before that landlord can rent out property. Landlords must register and tenants can check if their landlord has registered by looking them up at </w:t>
       </w:r>
       <w:hyperlink r:id="rId19" w:history="1">
         <w:r>
@@ -26247,25 +26072,7 @@
           <w:sz w:val="24"/>
           <w:szCs w:val="24"/>
         </w:rPr>
-        <w:t xml:space="preserve">If you don’t inform your landlord about a change of email </w:t>
-      </w:r>
-      <w:proofErr w:type="gramStart"/>
-      <w:r>
-        <w:rPr>
-          <w:rFonts w:cs="Arial"/>
-          <w:sz w:val="24"/>
-          <w:szCs w:val="24"/>
-        </w:rPr>
-        <w:t>address</w:t>
-      </w:r>
-      <w:proofErr w:type="gramEnd"/>
-      <w:r>
-        <w:rPr>
-          <w:rFonts w:cs="Arial"/>
-          <w:sz w:val="24"/>
-          <w:szCs w:val="24"/>
-        </w:rPr>
-        <w:t xml:space="preserve"> you might miss an important email such as a Notice to Leave. That would mean that the Notice to Leave sent to the old email address would still be accepted by the Tribunal as having been properly sent even though the notice was not actually received by the tenant. In this case you can still be evicted.</w:t>
+        <w:t>If you don’t inform your landlord about a change of email address you might miss an important email such as a Notice to Leave. That would mean that the Notice to Leave sent to the old email address would still be accepted by the Tribunal as having been properly sent even though the notice was not actually received by the tenant. In this case you can still be evicted.</w:t>
       </w:r>
       <w:r>
         <w:rPr>
@@ -26362,25 +26169,7 @@
           <w:sz w:val="24"/>
           <w:szCs w:val="24"/>
         </w:rPr>
-        <w:t xml:space="preserve"> </w:t>
-      </w:r>
-      <w:proofErr w:type="spellStart"/>
-      <w:r>
-        <w:rPr>
-          <w:rFonts w:cs="Arial"/>
-          <w:sz w:val="24"/>
-          <w:szCs w:val="24"/>
-        </w:rPr>
-        <w:t>Sederunt</w:t>
-      </w:r>
-      <w:proofErr w:type="spellEnd"/>
-      <w:r>
-        <w:rPr>
-          <w:rFonts w:cs="Arial"/>
-          <w:sz w:val="24"/>
-          <w:szCs w:val="24"/>
-        </w:rPr>
-        <w:t xml:space="preserve"> (Sheriff Court Ordinary Cause Rules) 1993 No.1956 (S.223) refers), it should be delivered no later than 30 November 2017.</w:t>
+        <w:t xml:space="preserve"> Sederunt (Sheriff Court Ordinary Cause Rules) 1993 No.1956 (S.223) refers), it should be delivered no later than 30 November 2017.</w:t>
       </w:r>
     </w:p>
     <w:p>
@@ -31248,25 +31037,7 @@
           <w:sz w:val="24"/>
           <w:szCs w:val="24"/>
         </w:rPr>
-        <w:t xml:space="preserve">Sometimes the landlord might be responsible, along with owners of homes nearby, to keep certain common parts of a building or walls between two properties in good repair.  Examples of this might be where the property is a flat in a tenement building. In that case the common parts would usually include items such as the roof, common doors, the staircase giving access to all flats and the </w:t>
-      </w:r>
-      <w:proofErr w:type="gramStart"/>
-      <w:r>
-        <w:rPr>
-          <w:rFonts w:cs="Arial"/>
-          <w:sz w:val="24"/>
-          <w:szCs w:val="24"/>
-        </w:rPr>
-        <w:t>back court</w:t>
-      </w:r>
-      <w:proofErr w:type="gramEnd"/>
-      <w:r>
-        <w:rPr>
-          <w:rFonts w:cs="Arial"/>
-          <w:sz w:val="24"/>
-          <w:szCs w:val="24"/>
-        </w:rPr>
-        <w:t xml:space="preserve"> area. The landlord would need to carry out repairs to these things - but this would be shared with the owners of all of the other flats within the </w:t>
+        <w:t xml:space="preserve">Sometimes the landlord might be responsible, along with owners of homes nearby, to keep certain common parts of a building or walls between two properties in good repair.  Examples of this might be where the property is a flat in a tenement building. In that case the common parts would usually include items such as the roof, common doors, the staircase giving access to all flats and the back court area. The landlord would need to carry out repairs to these things - but this would be shared with the owners of all of the other flats within the </w:t>
       </w:r>
       <w:r>
         <w:rPr>
@@ -33437,8 +33208,18 @@
           <w:sz w:val="24"/>
           <w:szCs w:val="24"/>
         </w:rPr>
-        <w:t xml:space="preserve"> - Gas Safety);</w:t>
-      </w:r>
+        <w:t xml:space="preserve"> - Gas Safety</w:t>
+      </w:r>
+      <w:proofErr w:type="gramStart"/>
+      <w:r>
+        <w:rPr>
+          <w:rFonts w:cs="Arial"/>
+          <w:sz w:val="24"/>
+          <w:szCs w:val="24"/>
+        </w:rPr>
+        <w:t>);</w:t>
+      </w:r>
+      <w:proofErr w:type="gramEnd"/>
     </w:p>
     <w:p>
       <w:pPr>
@@ -34718,25 +34499,7 @@
           <w:sz w:val="24"/>
           <w:szCs w:val="24"/>
         </w:rPr>
-        <w:t xml:space="preserve">The landlord can </w:t>
-      </w:r>
-      <w:proofErr w:type="gramStart"/>
-      <w:r>
-        <w:rPr>
-          <w:rFonts w:cs="Arial"/>
-          <w:sz w:val="24"/>
-          <w:szCs w:val="24"/>
-        </w:rPr>
-        <w:t>take action</w:t>
-      </w:r>
-      <w:proofErr w:type="gramEnd"/>
-      <w:r>
-        <w:rPr>
-          <w:rFonts w:cs="Arial"/>
-          <w:sz w:val="24"/>
-          <w:szCs w:val="24"/>
-        </w:rPr>
-        <w:t xml:space="preserve"> against the tenant if there is a breach of the antisocial behaviour clause in the tenancy.</w:t>
+        <w:t>The landlord can take action against the tenant if there is a breach of the antisocial behaviour clause in the tenancy.</w:t>
       </w:r>
     </w:p>
     <w:p>
@@ -34959,25 +34722,7 @@
           <w:sz w:val="24"/>
           <w:szCs w:val="24"/>
         </w:rPr>
-        <w:t xml:space="preserve">If a landlord does not try to stop the antisocial behaviour, the local council can serve an Antisocial Behaviour Notice on the landlord ordering the landlord to </w:t>
-      </w:r>
-      <w:proofErr w:type="gramStart"/>
-      <w:r>
-        <w:rPr>
-          <w:rFonts w:cs="Arial"/>
-          <w:sz w:val="24"/>
-          <w:szCs w:val="24"/>
-        </w:rPr>
-        <w:t>take action</w:t>
-      </w:r>
-      <w:proofErr w:type="gramEnd"/>
-      <w:r>
-        <w:rPr>
-          <w:rFonts w:cs="Arial"/>
-          <w:sz w:val="24"/>
-          <w:szCs w:val="24"/>
-        </w:rPr>
-        <w:t xml:space="preserve"> to deal with the problem, for example to evict the tenant, or at least warn the tenant that they may be evicted if they continue to behave in that way. </w:t>
+        <w:t xml:space="preserve">If a landlord does not try to stop the antisocial behaviour, the local council can serve an Antisocial Behaviour Notice on the landlord ordering the landlord to take action to deal with the problem, for example to evict the tenant, or at least warn the tenant that they may be evicted if they continue to behave in that way. </w:t>
       </w:r>
     </w:p>
     <w:p>
@@ -35094,25 +34839,7 @@
           <w:sz w:val="24"/>
           <w:szCs w:val="24"/>
         </w:rPr>
-        <w:t xml:space="preserve">the police - who can </w:t>
-      </w:r>
-      <w:proofErr w:type="gramStart"/>
-      <w:r>
-        <w:rPr>
-          <w:rFonts w:cs="Arial"/>
-          <w:sz w:val="24"/>
-          <w:szCs w:val="24"/>
-        </w:rPr>
-        <w:t>take action</w:t>
-      </w:r>
-      <w:proofErr w:type="gramEnd"/>
-      <w:r>
-        <w:rPr>
-          <w:rFonts w:cs="Arial"/>
-          <w:sz w:val="24"/>
-          <w:szCs w:val="24"/>
-        </w:rPr>
-        <w:t xml:space="preserve"> to stop certain behaviours.</w:t>
+        <w:t>the police - who can take action to stop certain behaviours.</w:t>
       </w:r>
     </w:p>
     <w:p>
@@ -39674,25 +39401,7 @@
           <w:sz w:val="24"/>
           <w:szCs w:val="24"/>
         </w:rPr>
-        <w:t xml:space="preserve">pays other people, for example, lawyers and Sheriff Officers, to </w:t>
-      </w:r>
-      <w:proofErr w:type="gramStart"/>
-      <w:r>
-        <w:rPr>
-          <w:rFonts w:cs="Arial"/>
-          <w:sz w:val="24"/>
-          <w:szCs w:val="24"/>
-        </w:rPr>
-        <w:t>take action</w:t>
-      </w:r>
-      <w:proofErr w:type="gramEnd"/>
-      <w:r>
-        <w:rPr>
-          <w:rFonts w:cs="Arial"/>
-          <w:sz w:val="24"/>
-          <w:szCs w:val="24"/>
-        </w:rPr>
-        <w:t xml:space="preserve"> against the tenant to try to get the tenant to comply with their duties under the tenancy,</w:t>
+        <w:t>pays other people, for example, lawyers and Sheriff Officers, to take action against the tenant to try to get the tenant to comply with their duties under the tenancy,</w:t>
       </w:r>
     </w:p>
     <w:p>
@@ -41226,31 +40935,7 @@
           <w:sz w:val="24"/>
           <w:szCs w:val="24"/>
         </w:rPr>
-        <w:t xml:space="preserve">Offers gas safety advice and can </w:t>
-      </w:r>
-      <w:proofErr w:type="gramStart"/>
-      <w:r>
-        <w:rPr>
-          <w:rFonts w:cs="Arial"/>
-          <w:i/>
-          <w:iCs/>
-          <w:color w:val="000000"/>
-          <w:sz w:val="24"/>
-          <w:szCs w:val="24"/>
-        </w:rPr>
-        <w:t>take action</w:t>
-      </w:r>
-      <w:proofErr w:type="gramEnd"/>
-      <w:r>
-        <w:rPr>
-          <w:rFonts w:cs="Arial"/>
-          <w:i/>
-          <w:iCs/>
-          <w:color w:val="000000"/>
-          <w:sz w:val="24"/>
-          <w:szCs w:val="24"/>
-        </w:rPr>
-        <w:t xml:space="preserve"> to ensure that gas appliances in a property are safe.</w:t>
+        <w:t>Offers gas safety advice and can take action to ensure that gas appliances in a property are safe.</w:t>
       </w:r>
     </w:p>
     <w:p>
@@ -42061,8 +41746,6 @@
         </w:rPr>
         <w:t>Tel: 0844 387 0555</w:t>
       </w:r>
-      <w:bookmarkStart w:id="54" w:name="_GoBack"/>
-      <w:bookmarkEnd w:id="54"/>
     </w:p>
     <w:p>
       <w:pPr>
@@ -42859,7 +42542,7 @@
 </file>
 
 <file path=word/endnotes.xml><?xml version="1.0" encoding="utf-8"?>
-<w:endnotes xmlns:wpc="http://schemas.microsoft.com/office/word/2010/wordprocessingCanvas" xmlns:cx="http://schemas.microsoft.com/office/drawing/2014/chartex" xmlns:cx1="http://schemas.microsoft.com/office/drawing/2015/9/8/chartex" xmlns:cx2="http://schemas.microsoft.com/office/drawing/2015/10/21/chartex" xmlns:cx3="http://schemas.microsoft.com/office/drawing/2016/5/9/chartex" xmlns:cx4="http://schemas.microsoft.com/office/drawing/2016/5/10/chartex" xmlns:cx5="http://schemas.microsoft.com/office/drawing/2016/5/11/chartex" xmlns:cx6="http://schemas.microsoft.com/office/drawing/2016/5/12/chartex" xmlns:cx7="http://schemas.microsoft.com/office/drawing/2016/5/13/chartex" xmlns:cx8="http://schemas.microsoft.com/office/drawing/2016/5/14/chartex" xmlns:mc="http://schemas.openxmlformats.org/markup-compatibility/2006" xmlns:aink="http://schemas.microsoft.com/office/drawing/2016/ink" xmlns:am3d="http://schemas.microsoft.com/office/drawing/2017/model3d" xmlns:o="urn:schemas-microsoft-com:office:office" xmlns:r="http://schemas.openxmlformats.org/officeDocument/2006/relationships" xmlns:m="http://schemas.openxmlformats.org/officeDocument/2006/math" xmlns:v="urn:schemas-microsoft-com:vml" xmlns:wp14="http://schemas.microsoft.com/office/word/2010/wordprocessingDrawing" xmlns:wp="http://schemas.openxmlformats.org/drawingml/2006/wordprocessingDrawing" xmlns:w10="urn:schemas-microsoft-com:office:word" xmlns:w="http://schemas.openxmlformats.org/wordprocessingml/2006/main" xmlns:w14="http://schemas.microsoft.com/office/word/2010/wordml" xmlns:w15="http://schemas.microsoft.com/office/word/2012/wordml" xmlns:w16cid="http://schemas.microsoft.com/office/word/2016/wordml/cid" xmlns:w16se="http://schemas.microsoft.com/office/word/2015/wordml/symex" xmlns:wpg="http://schemas.microsoft.com/office/word/2010/wordprocessingGroup" xmlns:wpi="http://schemas.microsoft.com/office/word/2010/wordprocessingInk" xmlns:wne="http://schemas.microsoft.com/office/word/2006/wordml" xmlns:wps="http://schemas.microsoft.com/office/word/2010/wordprocessingShape" mc:Ignorable="w14 w15 w16se w16cid wp14">
+<w:endnotes xmlns:wpc="http://schemas.microsoft.com/office/word/2010/wordprocessingCanvas" xmlns:cx="http://schemas.microsoft.com/office/drawing/2014/chartex" xmlns:cx1="http://schemas.microsoft.com/office/drawing/2015/9/8/chartex" xmlns:cx2="http://schemas.microsoft.com/office/drawing/2015/10/21/chartex" xmlns:cx3="http://schemas.microsoft.com/office/drawing/2016/5/9/chartex" xmlns:cx4="http://schemas.microsoft.com/office/drawing/2016/5/10/chartex" xmlns:cx5="http://schemas.microsoft.com/office/drawing/2016/5/11/chartex" xmlns:cx6="http://schemas.microsoft.com/office/drawing/2016/5/12/chartex" xmlns:cx7="http://schemas.microsoft.com/office/drawing/2016/5/13/chartex" xmlns:cx8="http://schemas.microsoft.com/office/drawing/2016/5/14/chartex" xmlns:mc="http://schemas.openxmlformats.org/markup-compatibility/2006" xmlns:aink="http://schemas.microsoft.com/office/drawing/2016/ink" xmlns:am3d="http://schemas.microsoft.com/office/drawing/2017/model3d" xmlns:o="urn:schemas-microsoft-com:office:office" xmlns:r="http://schemas.openxmlformats.org/officeDocument/2006/relationships" xmlns:m="http://schemas.openxmlformats.org/officeDocument/2006/math" xmlns:v="urn:schemas-microsoft-com:vml" xmlns:wp14="http://schemas.microsoft.com/office/word/2010/wordprocessingDrawing" xmlns:wp="http://schemas.openxmlformats.org/drawingml/2006/wordprocessingDrawing" xmlns:w10="urn:schemas-microsoft-com:office:word" xmlns:w="http://schemas.openxmlformats.org/wordprocessingml/2006/main" xmlns:w14="http://schemas.microsoft.com/office/word/2010/wordml" xmlns:w15="http://schemas.microsoft.com/office/word/2012/wordml" xmlns:w16cex="http://schemas.microsoft.com/office/word/2018/wordml/cex" xmlns:w16cid="http://schemas.microsoft.com/office/word/2016/wordml/cid" xmlns:w16="http://schemas.microsoft.com/office/word/2018/wordml" xmlns:w16se="http://schemas.microsoft.com/office/word/2015/wordml/symex" xmlns:wpg="http://schemas.microsoft.com/office/word/2010/wordprocessingGroup" xmlns:wpi="http://schemas.microsoft.com/office/word/2010/wordprocessingInk" xmlns:wne="http://schemas.microsoft.com/office/word/2006/wordml" xmlns:wps="http://schemas.microsoft.com/office/word/2010/wordprocessingShape" mc:Ignorable="w14 w15 w16se w16cid w16 w16cex wp14">
   <w:endnote w:type="separator" w:id="-1">
     <w:p>
       <w:r>
@@ -42878,7 +42561,7 @@
 </file>
 
 <file path=word/footer1.xml><?xml version="1.0" encoding="utf-8"?>
-<w:ftr xmlns:wpc="http://schemas.microsoft.com/office/word/2010/wordprocessingCanvas" xmlns:cx="http://schemas.microsoft.com/office/drawing/2014/chartex" xmlns:cx1="http://schemas.microsoft.com/office/drawing/2015/9/8/chartex" xmlns:cx2="http://schemas.microsoft.com/office/drawing/2015/10/21/chartex" xmlns:cx3="http://schemas.microsoft.com/office/drawing/2016/5/9/chartex" xmlns:cx4="http://schemas.microsoft.com/office/drawing/2016/5/10/chartex" xmlns:cx5="http://schemas.microsoft.com/office/drawing/2016/5/11/chartex" xmlns:cx6="http://schemas.microsoft.com/office/drawing/2016/5/12/chartex" xmlns:cx7="http://schemas.microsoft.com/office/drawing/2016/5/13/chartex" xmlns:cx8="http://schemas.microsoft.com/office/drawing/2016/5/14/chartex" xmlns:mc="http://schemas.openxmlformats.org/markup-compatibility/2006" xmlns:aink="http://schemas.microsoft.com/office/drawing/2016/ink" xmlns:am3d="http://schemas.microsoft.com/office/drawing/2017/model3d" xmlns:o="urn:schemas-microsoft-com:office:office" xmlns:r="http://schemas.openxmlformats.org/officeDocument/2006/relationships" xmlns:m="http://schemas.openxmlformats.org/officeDocument/2006/math" xmlns:v="urn:schemas-microsoft-com:vml" xmlns:wp14="http://schemas.microsoft.com/office/word/2010/wordprocessingDrawing" xmlns:wp="http://schemas.openxmlformats.org/drawingml/2006/wordprocessingDrawing" xmlns:w10="urn:schemas-microsoft-com:office:word" xmlns:w="http://schemas.openxmlformats.org/wordprocessingml/2006/main" xmlns:w14="http://schemas.microsoft.com/office/word/2010/wordml" xmlns:w15="http://schemas.microsoft.com/office/word/2012/wordml" xmlns:w16cid="http://schemas.microsoft.com/office/word/2016/wordml/cid" xmlns:w16se="http://schemas.microsoft.com/office/word/2015/wordml/symex" xmlns:wpg="http://schemas.microsoft.com/office/word/2010/wordprocessingGroup" xmlns:wpi="http://schemas.microsoft.com/office/word/2010/wordprocessingInk" xmlns:wne="http://schemas.microsoft.com/office/word/2006/wordml" xmlns:wps="http://schemas.microsoft.com/office/word/2010/wordprocessingShape" mc:Ignorable="w14 w15 w16se w16cid wp14">
+<w:ftr xmlns:wpc="http://schemas.microsoft.com/office/word/2010/wordprocessingCanvas" xmlns:cx="http://schemas.microsoft.com/office/drawing/2014/chartex" xmlns:cx1="http://schemas.microsoft.com/office/drawing/2015/9/8/chartex" xmlns:cx2="http://schemas.microsoft.com/office/drawing/2015/10/21/chartex" xmlns:cx3="http://schemas.microsoft.com/office/drawing/2016/5/9/chartex" xmlns:cx4="http://schemas.microsoft.com/office/drawing/2016/5/10/chartex" xmlns:cx5="http://schemas.microsoft.com/office/drawing/2016/5/11/chartex" xmlns:cx6="http://schemas.microsoft.com/office/drawing/2016/5/12/chartex" xmlns:cx7="http://schemas.microsoft.com/office/drawing/2016/5/13/chartex" xmlns:cx8="http://schemas.microsoft.com/office/drawing/2016/5/14/chartex" xmlns:mc="http://schemas.openxmlformats.org/markup-compatibility/2006" xmlns:aink="http://schemas.microsoft.com/office/drawing/2016/ink" xmlns:am3d="http://schemas.microsoft.com/office/drawing/2017/model3d" xmlns:o="urn:schemas-microsoft-com:office:office" xmlns:r="http://schemas.openxmlformats.org/officeDocument/2006/relationships" xmlns:m="http://schemas.openxmlformats.org/officeDocument/2006/math" xmlns:v="urn:schemas-microsoft-com:vml" xmlns:wp14="http://schemas.microsoft.com/office/word/2010/wordprocessingDrawing" xmlns:wp="http://schemas.openxmlformats.org/drawingml/2006/wordprocessingDrawing" xmlns:w10="urn:schemas-microsoft-com:office:word" xmlns:w="http://schemas.openxmlformats.org/wordprocessingml/2006/main" xmlns:w14="http://schemas.microsoft.com/office/word/2010/wordml" xmlns:w15="http://schemas.microsoft.com/office/word/2012/wordml" xmlns:w16cex="http://schemas.microsoft.com/office/word/2018/wordml/cex" xmlns:w16cid="http://schemas.microsoft.com/office/word/2016/wordml/cid" xmlns:w16="http://schemas.microsoft.com/office/word/2018/wordml" xmlns:w16se="http://schemas.microsoft.com/office/word/2015/wordml/symex" xmlns:wpg="http://schemas.microsoft.com/office/word/2010/wordprocessingGroup" xmlns:wpi="http://schemas.microsoft.com/office/word/2010/wordprocessingInk" xmlns:wne="http://schemas.microsoft.com/office/word/2006/wordml" xmlns:wps="http://schemas.microsoft.com/office/word/2010/wordprocessingShape" mc:Ignorable="w14 w15 w16se w16cid w16 w16cex wp14">
   <w:p>
     <w:pPr>
       <w:pStyle w:val="Footer"/>
@@ -42935,7 +42618,7 @@
 </file>
 
 <file path=word/footer2.xml><?xml version="1.0" encoding="utf-8"?>
-<w:ftr xmlns:wpc="http://schemas.microsoft.com/office/word/2010/wordprocessingCanvas" xmlns:cx="http://schemas.microsoft.com/office/drawing/2014/chartex" xmlns:cx1="http://schemas.microsoft.com/office/drawing/2015/9/8/chartex" xmlns:cx2="http://schemas.microsoft.com/office/drawing/2015/10/21/chartex" xmlns:cx3="http://schemas.microsoft.com/office/drawing/2016/5/9/chartex" xmlns:cx4="http://schemas.microsoft.com/office/drawing/2016/5/10/chartex" xmlns:cx5="http://schemas.microsoft.com/office/drawing/2016/5/11/chartex" xmlns:cx6="http://schemas.microsoft.com/office/drawing/2016/5/12/chartex" xmlns:cx7="http://schemas.microsoft.com/office/drawing/2016/5/13/chartex" xmlns:cx8="http://schemas.microsoft.com/office/drawing/2016/5/14/chartex" xmlns:mc="http://schemas.openxmlformats.org/markup-compatibility/2006" xmlns:aink="http://schemas.microsoft.com/office/drawing/2016/ink" xmlns:am3d="http://schemas.microsoft.com/office/drawing/2017/model3d" xmlns:o="urn:schemas-microsoft-com:office:office" xmlns:r="http://schemas.openxmlformats.org/officeDocument/2006/relationships" xmlns:m="http://schemas.openxmlformats.org/officeDocument/2006/math" xmlns:v="urn:schemas-microsoft-com:vml" xmlns:wp14="http://schemas.microsoft.com/office/word/2010/wordprocessingDrawing" xmlns:wp="http://schemas.openxmlformats.org/drawingml/2006/wordprocessingDrawing" xmlns:w10="urn:schemas-microsoft-com:office:word" xmlns:w="http://schemas.openxmlformats.org/wordprocessingml/2006/main" xmlns:w14="http://schemas.microsoft.com/office/word/2010/wordml" xmlns:w15="http://schemas.microsoft.com/office/word/2012/wordml" xmlns:w16cid="http://schemas.microsoft.com/office/word/2016/wordml/cid" xmlns:w16se="http://schemas.microsoft.com/office/word/2015/wordml/symex" xmlns:wpg="http://schemas.microsoft.com/office/word/2010/wordprocessingGroup" xmlns:wpi="http://schemas.microsoft.com/office/word/2010/wordprocessingInk" xmlns:wne="http://schemas.microsoft.com/office/word/2006/wordml" xmlns:wps="http://schemas.microsoft.com/office/word/2010/wordprocessingShape" mc:Ignorable="w14 w15 w16se w16cid wp14">
+<w:ftr xmlns:wpc="http://schemas.microsoft.com/office/word/2010/wordprocessingCanvas" xmlns:cx="http://schemas.microsoft.com/office/drawing/2014/chartex" xmlns:cx1="http://schemas.microsoft.com/office/drawing/2015/9/8/chartex" xmlns:cx2="http://schemas.microsoft.com/office/drawing/2015/10/21/chartex" xmlns:cx3="http://schemas.microsoft.com/office/drawing/2016/5/9/chartex" xmlns:cx4="http://schemas.microsoft.com/office/drawing/2016/5/10/chartex" xmlns:cx5="http://schemas.microsoft.com/office/drawing/2016/5/11/chartex" xmlns:cx6="http://schemas.microsoft.com/office/drawing/2016/5/12/chartex" xmlns:cx7="http://schemas.microsoft.com/office/drawing/2016/5/13/chartex" xmlns:cx8="http://schemas.microsoft.com/office/drawing/2016/5/14/chartex" xmlns:mc="http://schemas.openxmlformats.org/markup-compatibility/2006" xmlns:aink="http://schemas.microsoft.com/office/drawing/2016/ink" xmlns:am3d="http://schemas.microsoft.com/office/drawing/2017/model3d" xmlns:o="urn:schemas-microsoft-com:office:office" xmlns:r="http://schemas.openxmlformats.org/officeDocument/2006/relationships" xmlns:m="http://schemas.openxmlformats.org/officeDocument/2006/math" xmlns:v="urn:schemas-microsoft-com:vml" xmlns:wp14="http://schemas.microsoft.com/office/word/2010/wordprocessingDrawing" xmlns:wp="http://schemas.openxmlformats.org/drawingml/2006/wordprocessingDrawing" xmlns:w10="urn:schemas-microsoft-com:office:word" xmlns:w="http://schemas.openxmlformats.org/wordprocessingml/2006/main" xmlns:w14="http://schemas.microsoft.com/office/word/2010/wordml" xmlns:w15="http://schemas.microsoft.com/office/word/2012/wordml" xmlns:w16cex="http://schemas.microsoft.com/office/word/2018/wordml/cex" xmlns:w16cid="http://schemas.microsoft.com/office/word/2016/wordml/cid" xmlns:w16="http://schemas.microsoft.com/office/word/2018/wordml" xmlns:w16se="http://schemas.microsoft.com/office/word/2015/wordml/symex" xmlns:wpg="http://schemas.microsoft.com/office/word/2010/wordprocessingGroup" xmlns:wpi="http://schemas.microsoft.com/office/word/2010/wordprocessingInk" xmlns:wne="http://schemas.microsoft.com/office/word/2006/wordml" xmlns:wps="http://schemas.microsoft.com/office/word/2010/wordprocessingShape" mc:Ignorable="w14 w15 w16se w16cid w16 w16cex wp14">
   <w:p>
     <w:pPr>
       <w:pStyle w:val="Footer"/>
@@ -42972,7 +42655,7 @@
 </file>
 
 <file path=word/footer3.xml><?xml version="1.0" encoding="utf-8"?>
-<w:ftr xmlns:wpc="http://schemas.microsoft.com/office/word/2010/wordprocessingCanvas" xmlns:cx="http://schemas.microsoft.com/office/drawing/2014/chartex" xmlns:cx1="http://schemas.microsoft.com/office/drawing/2015/9/8/chartex" xmlns:cx2="http://schemas.microsoft.com/office/drawing/2015/10/21/chartex" xmlns:cx3="http://schemas.microsoft.com/office/drawing/2016/5/9/chartex" xmlns:cx4="http://schemas.microsoft.com/office/drawing/2016/5/10/chartex" xmlns:cx5="http://schemas.microsoft.com/office/drawing/2016/5/11/chartex" xmlns:cx6="http://schemas.microsoft.com/office/drawing/2016/5/12/chartex" xmlns:cx7="http://schemas.microsoft.com/office/drawing/2016/5/13/chartex" xmlns:cx8="http://schemas.microsoft.com/office/drawing/2016/5/14/chartex" xmlns:mc="http://schemas.openxmlformats.org/markup-compatibility/2006" xmlns:aink="http://schemas.microsoft.com/office/drawing/2016/ink" xmlns:am3d="http://schemas.microsoft.com/office/drawing/2017/model3d" xmlns:o="urn:schemas-microsoft-com:office:office" xmlns:r="http://schemas.openxmlformats.org/officeDocument/2006/relationships" xmlns:m="http://schemas.openxmlformats.org/officeDocument/2006/math" xmlns:v="urn:schemas-microsoft-com:vml" xmlns:wp14="http://schemas.microsoft.com/office/word/2010/wordprocessingDrawing" xmlns:wp="http://schemas.openxmlformats.org/drawingml/2006/wordprocessingDrawing" xmlns:w10="urn:schemas-microsoft-com:office:word" xmlns:w="http://schemas.openxmlformats.org/wordprocessingml/2006/main" xmlns:w14="http://schemas.microsoft.com/office/word/2010/wordml" xmlns:w15="http://schemas.microsoft.com/office/word/2012/wordml" xmlns:w16cid="http://schemas.microsoft.com/office/word/2016/wordml/cid" xmlns:w16se="http://schemas.microsoft.com/office/word/2015/wordml/symex" xmlns:wpg="http://schemas.microsoft.com/office/word/2010/wordprocessingGroup" xmlns:wpi="http://schemas.microsoft.com/office/word/2010/wordprocessingInk" xmlns:wne="http://schemas.microsoft.com/office/word/2006/wordml" xmlns:wps="http://schemas.microsoft.com/office/word/2010/wordprocessingShape" mc:Ignorable="w14 w15 w16se w16cid wp14">
+<w:ftr xmlns:wpc="http://schemas.microsoft.com/office/word/2010/wordprocessingCanvas" xmlns:cx="http://schemas.microsoft.com/office/drawing/2014/chartex" xmlns:cx1="http://schemas.microsoft.com/office/drawing/2015/9/8/chartex" xmlns:cx2="http://schemas.microsoft.com/office/drawing/2015/10/21/chartex" xmlns:cx3="http://schemas.microsoft.com/office/drawing/2016/5/9/chartex" xmlns:cx4="http://schemas.microsoft.com/office/drawing/2016/5/10/chartex" xmlns:cx5="http://schemas.microsoft.com/office/drawing/2016/5/11/chartex" xmlns:cx6="http://schemas.microsoft.com/office/drawing/2016/5/12/chartex" xmlns:cx7="http://schemas.microsoft.com/office/drawing/2016/5/13/chartex" xmlns:cx8="http://schemas.microsoft.com/office/drawing/2016/5/14/chartex" xmlns:mc="http://schemas.openxmlformats.org/markup-compatibility/2006" xmlns:aink="http://schemas.microsoft.com/office/drawing/2016/ink" xmlns:am3d="http://schemas.microsoft.com/office/drawing/2017/model3d" xmlns:o="urn:schemas-microsoft-com:office:office" xmlns:r="http://schemas.openxmlformats.org/officeDocument/2006/relationships" xmlns:m="http://schemas.openxmlformats.org/officeDocument/2006/math" xmlns:v="urn:schemas-microsoft-com:vml" xmlns:wp14="http://schemas.microsoft.com/office/word/2010/wordprocessingDrawing" xmlns:wp="http://schemas.openxmlformats.org/drawingml/2006/wordprocessingDrawing" xmlns:w10="urn:schemas-microsoft-com:office:word" xmlns:w="http://schemas.openxmlformats.org/wordprocessingml/2006/main" xmlns:w14="http://schemas.microsoft.com/office/word/2010/wordml" xmlns:w15="http://schemas.microsoft.com/office/word/2012/wordml" xmlns:w16cex="http://schemas.microsoft.com/office/word/2018/wordml/cex" xmlns:w16cid="http://schemas.microsoft.com/office/word/2016/wordml/cid" xmlns:w16="http://schemas.microsoft.com/office/word/2018/wordml" xmlns:w16se="http://schemas.microsoft.com/office/word/2015/wordml/symex" xmlns:wpg="http://schemas.microsoft.com/office/word/2010/wordprocessingGroup" xmlns:wpi="http://schemas.microsoft.com/office/word/2010/wordprocessingInk" xmlns:wne="http://schemas.microsoft.com/office/word/2006/wordml" xmlns:wps="http://schemas.microsoft.com/office/word/2010/wordprocessingShape" mc:Ignorable="w14 w15 w16se w16cid w16 w16cex wp14">
   <w:p>
     <w:pPr>
       <w:pStyle w:val="Footer"/>
@@ -43059,7 +42742,7 @@
 </file>
 
 <file path=word/footnotes.xml><?xml version="1.0" encoding="utf-8"?>
-<w:footnotes xmlns:wpc="http://schemas.microsoft.com/office/word/2010/wordprocessingCanvas" xmlns:cx="http://schemas.microsoft.com/office/drawing/2014/chartex" xmlns:cx1="http://schemas.microsoft.com/office/drawing/2015/9/8/chartex" xmlns:cx2="http://schemas.microsoft.com/office/drawing/2015/10/21/chartex" xmlns:cx3="http://schemas.microsoft.com/office/drawing/2016/5/9/chartex" xmlns:cx4="http://schemas.microsoft.com/office/drawing/2016/5/10/chartex" xmlns:cx5="http://schemas.microsoft.com/office/drawing/2016/5/11/chartex" xmlns:cx6="http://schemas.microsoft.com/office/drawing/2016/5/12/chartex" xmlns:cx7="http://schemas.microsoft.com/office/drawing/2016/5/13/chartex" xmlns:cx8="http://schemas.microsoft.com/office/drawing/2016/5/14/chartex" xmlns:mc="http://schemas.openxmlformats.org/markup-compatibility/2006" xmlns:aink="http://schemas.microsoft.com/office/drawing/2016/ink" xmlns:am3d="http://schemas.microsoft.com/office/drawing/2017/model3d" xmlns:o="urn:schemas-microsoft-com:office:office" xmlns:r="http://schemas.openxmlformats.org/officeDocument/2006/relationships" xmlns:m="http://schemas.openxmlformats.org/officeDocument/2006/math" xmlns:v="urn:schemas-microsoft-com:vml" xmlns:wp14="http://schemas.microsoft.com/office/word/2010/wordprocessingDrawing" xmlns:wp="http://schemas.openxmlformats.org/drawingml/2006/wordprocessingDrawing" xmlns:w10="urn:schemas-microsoft-com:office:word" xmlns:w="http://schemas.openxmlformats.org/wordprocessingml/2006/main" xmlns:w14="http://schemas.microsoft.com/office/word/2010/wordml" xmlns:w15="http://schemas.microsoft.com/office/word/2012/wordml" xmlns:w16cid="http://schemas.microsoft.com/office/word/2016/wordml/cid" xmlns:w16se="http://schemas.microsoft.com/office/word/2015/wordml/symex" xmlns:wpg="http://schemas.microsoft.com/office/word/2010/wordprocessingGroup" xmlns:wpi="http://schemas.microsoft.com/office/word/2010/wordprocessingInk" xmlns:wne="http://schemas.microsoft.com/office/word/2006/wordml" xmlns:wps="http://schemas.microsoft.com/office/word/2010/wordprocessingShape" mc:Ignorable="w14 w15 w16se w16cid wp14">
+<w:footnotes xmlns:wpc="http://schemas.microsoft.com/office/word/2010/wordprocessingCanvas" xmlns:cx="http://schemas.microsoft.com/office/drawing/2014/chartex" xmlns:cx1="http://schemas.microsoft.com/office/drawing/2015/9/8/chartex" xmlns:cx2="http://schemas.microsoft.com/office/drawing/2015/10/21/chartex" xmlns:cx3="http://schemas.microsoft.com/office/drawing/2016/5/9/chartex" xmlns:cx4="http://schemas.microsoft.com/office/drawing/2016/5/10/chartex" xmlns:cx5="http://schemas.microsoft.com/office/drawing/2016/5/11/chartex" xmlns:cx6="http://schemas.microsoft.com/office/drawing/2016/5/12/chartex" xmlns:cx7="http://schemas.microsoft.com/office/drawing/2016/5/13/chartex" xmlns:cx8="http://schemas.microsoft.com/office/drawing/2016/5/14/chartex" xmlns:mc="http://schemas.openxmlformats.org/markup-compatibility/2006" xmlns:aink="http://schemas.microsoft.com/office/drawing/2016/ink" xmlns:am3d="http://schemas.microsoft.com/office/drawing/2017/model3d" xmlns:o="urn:schemas-microsoft-com:office:office" xmlns:r="http://schemas.openxmlformats.org/officeDocument/2006/relationships" xmlns:m="http://schemas.openxmlformats.org/officeDocument/2006/math" xmlns:v="urn:schemas-microsoft-com:vml" xmlns:wp14="http://schemas.microsoft.com/office/word/2010/wordprocessingDrawing" xmlns:wp="http://schemas.openxmlformats.org/drawingml/2006/wordprocessingDrawing" xmlns:w10="urn:schemas-microsoft-com:office:word" xmlns:w="http://schemas.openxmlformats.org/wordprocessingml/2006/main" xmlns:w14="http://schemas.microsoft.com/office/word/2010/wordml" xmlns:w15="http://schemas.microsoft.com/office/word/2012/wordml" xmlns:w16cex="http://schemas.microsoft.com/office/word/2018/wordml/cex" xmlns:w16cid="http://schemas.microsoft.com/office/word/2016/wordml/cid" xmlns:w16="http://schemas.microsoft.com/office/word/2018/wordml" xmlns:w16se="http://schemas.microsoft.com/office/word/2015/wordml/symex" xmlns:wpg="http://schemas.microsoft.com/office/word/2010/wordprocessingGroup" xmlns:wpi="http://schemas.microsoft.com/office/word/2010/wordprocessingInk" xmlns:wne="http://schemas.microsoft.com/office/word/2006/wordml" xmlns:wps="http://schemas.microsoft.com/office/word/2010/wordprocessingShape" mc:Ignorable="w14 w15 w16se w16cid w16 w16cex wp14">
   <w:footnote w:type="separator" w:id="-1">
     <w:p>
       <w:r>
@@ -43143,7 +42826,7 @@
 </file>
 
 <file path=word/numbering.xml><?xml version="1.0" encoding="utf-8"?>
-<w:numbering xmlns:wpc="http://schemas.microsoft.com/office/word/2010/wordprocessingCanvas" xmlns:cx="http://schemas.microsoft.com/office/drawing/2014/chartex" xmlns:cx1="http://schemas.microsoft.com/office/drawing/2015/9/8/chartex" xmlns:cx2="http://schemas.microsoft.com/office/drawing/2015/10/21/chartex" xmlns:cx3="http://schemas.microsoft.com/office/drawing/2016/5/9/chartex" xmlns:cx4="http://schemas.microsoft.com/office/drawing/2016/5/10/chartex" xmlns:cx5="http://schemas.microsoft.com/office/drawing/2016/5/11/chartex" xmlns:cx6="http://schemas.microsoft.com/office/drawing/2016/5/12/chartex" xmlns:cx7="http://schemas.microsoft.com/office/drawing/2016/5/13/chartex" xmlns:cx8="http://schemas.microsoft.com/office/drawing/2016/5/14/chartex" xmlns:mc="http://schemas.openxmlformats.org/markup-compatibility/2006" xmlns:aink="http://schemas.microsoft.com/office/drawing/2016/ink" xmlns:am3d="http://schemas.microsoft.com/office/drawing/2017/model3d" xmlns:o="urn:schemas-microsoft-com:office:office" xmlns:r="http://schemas.openxmlformats.org/officeDocument/2006/relationships" xmlns:m="http://schemas.openxmlformats.org/officeDocument/2006/math" xmlns:v="urn:schemas-microsoft-com:vml" xmlns:wp14="http://schemas.microsoft.com/office/word/2010/wordprocessingDrawing" xmlns:wp="http://schemas.openxmlformats.org/drawingml/2006/wordprocessingDrawing" xmlns:w10="urn:schemas-microsoft-com:office:word" xmlns:w="http://schemas.openxmlformats.org/wordprocessingml/2006/main" xmlns:w14="http://schemas.microsoft.com/office/word/2010/wordml" xmlns:w15="http://schemas.microsoft.com/office/word/2012/wordml" xmlns:w16cid="http://schemas.microsoft.com/office/word/2016/wordml/cid" xmlns:w16se="http://schemas.microsoft.com/office/word/2015/wordml/symex" xmlns:wpg="http://schemas.microsoft.com/office/word/2010/wordprocessingGroup" xmlns:wpi="http://schemas.microsoft.com/office/word/2010/wordprocessingInk" xmlns:wne="http://schemas.microsoft.com/office/word/2006/wordml" xmlns:wps="http://schemas.microsoft.com/office/word/2010/wordprocessingShape" mc:Ignorable="w14 w15 w16se w16cid wp14">
+<w:numbering xmlns:wpc="http://schemas.microsoft.com/office/word/2010/wordprocessingCanvas" xmlns:cx="http://schemas.microsoft.com/office/drawing/2014/chartex" xmlns:cx1="http://schemas.microsoft.com/office/drawing/2015/9/8/chartex" xmlns:cx2="http://schemas.microsoft.com/office/drawing/2015/10/21/chartex" xmlns:cx3="http://schemas.microsoft.com/office/drawing/2016/5/9/chartex" xmlns:cx4="http://schemas.microsoft.com/office/drawing/2016/5/10/chartex" xmlns:cx5="http://schemas.microsoft.com/office/drawing/2016/5/11/chartex" xmlns:cx6="http://schemas.microsoft.com/office/drawing/2016/5/12/chartex" xmlns:cx7="http://schemas.microsoft.com/office/drawing/2016/5/13/chartex" xmlns:cx8="http://schemas.microsoft.com/office/drawing/2016/5/14/chartex" xmlns:mc="http://schemas.openxmlformats.org/markup-compatibility/2006" xmlns:aink="http://schemas.microsoft.com/office/drawing/2016/ink" xmlns:am3d="http://schemas.microsoft.com/office/drawing/2017/model3d" xmlns:o="urn:schemas-microsoft-com:office:office" xmlns:r="http://schemas.openxmlformats.org/officeDocument/2006/relationships" xmlns:m="http://schemas.openxmlformats.org/officeDocument/2006/math" xmlns:v="urn:schemas-microsoft-com:vml" xmlns:wp14="http://schemas.microsoft.com/office/word/2010/wordprocessingDrawing" xmlns:wp="http://schemas.openxmlformats.org/drawingml/2006/wordprocessingDrawing" xmlns:w10="urn:schemas-microsoft-com:office:word" xmlns:w="http://schemas.openxmlformats.org/wordprocessingml/2006/main" xmlns:w14="http://schemas.microsoft.com/office/word/2010/wordml" xmlns:w15="http://schemas.microsoft.com/office/word/2012/wordml" xmlns:w16cex="http://schemas.microsoft.com/office/word/2018/wordml/cex" xmlns:w16cid="http://schemas.microsoft.com/office/word/2016/wordml/cid" xmlns:w16="http://schemas.microsoft.com/office/word/2018/wordml" xmlns:w16se="http://schemas.microsoft.com/office/word/2015/wordml/symex" xmlns:wpg="http://schemas.microsoft.com/office/word/2010/wordprocessingGroup" xmlns:wpi="http://schemas.microsoft.com/office/word/2010/wordprocessingInk" xmlns:wne="http://schemas.microsoft.com/office/word/2006/wordml" xmlns:wps="http://schemas.microsoft.com/office/word/2010/wordprocessingShape" mc:Ignorable="w14 w15 w16se w16cid w16 w16cex wp14">
   <w:abstractNum w:abstractNumId="0" w15:restartNumberingAfterBreak="0">
     <w:nsid w:val="081658E9"/>
     <w:multiLevelType w:val="multilevel"/>
@@ -49688,7 +49371,7 @@
 </file>
 
 <file path=word/styles.xml><?xml version="1.0" encoding="utf-8"?>
-<w:styles xmlns:mc="http://schemas.openxmlformats.org/markup-compatibility/2006" xmlns:r="http://schemas.openxmlformats.org/officeDocument/2006/relationships" xmlns:w="http://schemas.openxmlformats.org/wordprocessingml/2006/main" xmlns:w14="http://schemas.microsoft.com/office/word/2010/wordml" xmlns:w15="http://schemas.microsoft.com/office/word/2012/wordml" xmlns:w16cid="http://schemas.microsoft.com/office/word/2016/wordml/cid" xmlns:w16se="http://schemas.microsoft.com/office/word/2015/wordml/symex" mc:Ignorable="w14 w15 w16se w16cid">
+<w:styles xmlns:mc="http://schemas.openxmlformats.org/markup-compatibility/2006" xmlns:r="http://schemas.openxmlformats.org/officeDocument/2006/relationships" xmlns:w="http://schemas.openxmlformats.org/wordprocessingml/2006/main" xmlns:w14="http://schemas.microsoft.com/office/word/2010/wordml" xmlns:w15="http://schemas.microsoft.com/office/word/2012/wordml" xmlns:w16cex="http://schemas.microsoft.com/office/word/2018/wordml/cex" xmlns:w16cid="http://schemas.microsoft.com/office/word/2016/wordml/cid" xmlns:w16="http://schemas.microsoft.com/office/word/2018/wordml" xmlns:w16se="http://schemas.microsoft.com/office/word/2015/wordml/symex" mc:Ignorable="w14 w15 w16se w16cid w16 w16cex">
   <w:docDefaults>
     <w:rPrDefault>
       <w:rPr>
@@ -49698,7 +49381,7 @@
     </w:rPrDefault>
     <w:pPrDefault/>
   </w:docDefaults>
-  <w:latentStyles w:defLockedState="0" w:defUIPriority="0" w:defSemiHidden="0" w:defUnhideWhenUsed="0" w:defQFormat="0" w:count="375">
+  <w:latentStyles w:defLockedState="0" w:defUIPriority="0" w:defSemiHidden="0" w:defUnhideWhenUsed="0" w:defQFormat="0" w:count="376">
     <w:lsdException w:name="Normal" w:qFormat="1"/>
     <w:lsdException w:name="heading 1" w:qFormat="1"/>
     <w:lsdException w:name="heading 2" w:qFormat="1"/>
@@ -49740,7 +49423,7 @@
     <w:lsdException w:name="Normal (Web)" w:uiPriority="99"/>
     <w:lsdException w:name="HTML Preformatted" w:semiHidden="1" w:unhideWhenUsed="1"/>
     <w:lsdException w:name="HTML Typewriter" w:semiHidden="1" w:unhideWhenUsed="1"/>
-    <w:lsdException w:name="Normal Table" w:semiHidden="1" w:unhideWhenUsed="1"/>
+    <w:lsdException w:name="HTML Variable" w:semiHidden="1" w:unhideWhenUsed="1"/>
     <w:lsdException w:name="annotation subject" w:uiPriority="99"/>
     <w:lsdException w:name="No List" w:semiHidden="1" w:uiPriority="99" w:unhideWhenUsed="1"/>
     <w:lsdException w:name="Outline List 1" w:semiHidden="1" w:unhideWhenUsed="1"/>
@@ -49787,9 +49470,7 @@
     <w:lsdException w:name="Table Subtle 2" w:semiHidden="1" w:unhideWhenUsed="1"/>
     <w:lsdException w:name="Table Web 1" w:semiHidden="1" w:unhideWhenUsed="1"/>
     <w:lsdException w:name="Table Web 2" w:semiHidden="1" w:unhideWhenUsed="1"/>
-    <w:lsdException w:name="Table Web 3" w:semiHidden="1" w:unhideWhenUsed="1"/>
     <w:lsdException w:name="Balloon Text" w:semiHidden="1" w:uiPriority="99" w:unhideWhenUsed="1"/>
-    <w:lsdException w:name="Table Theme" w:semiHidden="1" w:unhideWhenUsed="1"/>
     <w:lsdException w:name="Placeholder Text" w:semiHidden="1" w:uiPriority="99"/>
     <w:lsdException w:name="No Spacing" w:uiPriority="1" w:qFormat="1"/>
     <w:lsdException w:name="Light Shading" w:uiPriority="60"/>
@@ -50009,6 +49690,7 @@
     <w:lsdException w:name="Smart Hyperlink" w:semiHidden="1" w:uiPriority="99" w:unhideWhenUsed="1"/>
     <w:lsdException w:name="Hashtag" w:semiHidden="1" w:uiPriority="99" w:unhideWhenUsed="1"/>
     <w:lsdException w:name="Unresolved Mention" w:semiHidden="1" w:uiPriority="99" w:unhideWhenUsed="1"/>
+    <w:lsdException w:name="Smart Link" w:semiHidden="1" w:uiPriority="99" w:unhideWhenUsed="1"/>
   </w:latentStyles>
   <w:style w:type="paragraph" w:default="1" w:styleId="Normal">
     <w:name w:val="Normal"/>

</xml_diff>